<commit_message>
Aggiornamento 2.0 del 07-09-2021
</commit_message>
<xml_diff>
--- a/3_Documentazione (word e pdf)/Documentazione lavoro temporaneo - Samuele Abba.docx
+++ b/3_Documentazione (word e pdf)/Documentazione lavoro temporaneo - Samuele Abba.docx
@@ -85,6 +85,8 @@
           <w:lang w:eastAsia="it-CH"/>
         </w:rPr>
       </w:pPr>
+      <w:bookmarkStart w:id="0" w:name="_GoBack"/>
+      <w:bookmarkEnd w:id="0"/>
       <w:r>
         <w:rPr>
           <w:noProof/>
@@ -126,7 +128,7 @@
         <w:rPr>
           <w:noProof/>
         </w:rPr>
-        <w:instrText xml:space="preserve"> PAGEREF _Toc84509133 \h </w:instrText>
+        <w:instrText xml:space="preserve"> PAGEREF _Toc84516072 \h </w:instrText>
       </w:r>
       <w:r>
         <w:rPr>
@@ -205,7 +207,7 @@
         <w:rPr>
           <w:noProof/>
         </w:rPr>
-        <w:instrText xml:space="preserve"> PAGEREF _Toc84509134 \h </w:instrText>
+        <w:instrText xml:space="preserve"> PAGEREF _Toc84516073 \h </w:instrText>
       </w:r>
       <w:r>
         <w:rPr>
@@ -284,7 +286,7 @@
         <w:rPr>
           <w:noProof/>
         </w:rPr>
-        <w:instrText xml:space="preserve"> PAGEREF _Toc84509135 \h </w:instrText>
+        <w:instrText xml:space="preserve"> PAGEREF _Toc84516074 \h </w:instrText>
       </w:r>
       <w:r>
         <w:rPr>
@@ -363,7 +365,7 @@
         <w:rPr>
           <w:noProof/>
         </w:rPr>
-        <w:instrText xml:space="preserve"> PAGEREF _Toc84509136 \h </w:instrText>
+        <w:instrText xml:space="preserve"> PAGEREF _Toc84516075 \h </w:instrText>
       </w:r>
       <w:r>
         <w:rPr>
@@ -442,7 +444,7 @@
         <w:rPr>
           <w:noProof/>
         </w:rPr>
-        <w:instrText xml:space="preserve"> PAGEREF _Toc84509137 \h </w:instrText>
+        <w:instrText xml:space="preserve"> PAGEREF _Toc84516076 \h </w:instrText>
       </w:r>
       <w:r>
         <w:rPr>
@@ -521,7 +523,7 @@
         <w:rPr>
           <w:noProof/>
         </w:rPr>
-        <w:instrText xml:space="preserve"> PAGEREF _Toc84509138 \h </w:instrText>
+        <w:instrText xml:space="preserve"> PAGEREF _Toc84516077 \h </w:instrText>
       </w:r>
       <w:r>
         <w:rPr>
@@ -600,7 +602,7 @@
         <w:rPr>
           <w:noProof/>
         </w:rPr>
-        <w:instrText xml:space="preserve"> PAGEREF _Toc84509139 \h </w:instrText>
+        <w:instrText xml:space="preserve"> PAGEREF _Toc84516078 \h </w:instrText>
       </w:r>
       <w:r>
         <w:rPr>
@@ -679,7 +681,7 @@
         <w:rPr>
           <w:noProof/>
         </w:rPr>
-        <w:instrText xml:space="preserve"> PAGEREF _Toc84509140 \h </w:instrText>
+        <w:instrText xml:space="preserve"> PAGEREF _Toc84516079 \h </w:instrText>
       </w:r>
       <w:r>
         <w:rPr>
@@ -758,7 +760,7 @@
         <w:rPr>
           <w:noProof/>
         </w:rPr>
-        <w:instrText xml:space="preserve"> PAGEREF _Toc84509141 \h </w:instrText>
+        <w:instrText xml:space="preserve"> PAGEREF _Toc84516080 \h </w:instrText>
       </w:r>
       <w:r>
         <w:rPr>
@@ -837,7 +839,7 @@
         <w:rPr>
           <w:noProof/>
         </w:rPr>
-        <w:instrText xml:space="preserve"> PAGEREF _Toc84509142 \h </w:instrText>
+        <w:instrText xml:space="preserve"> PAGEREF _Toc84516081 \h </w:instrText>
       </w:r>
       <w:r>
         <w:rPr>
@@ -916,7 +918,7 @@
         <w:rPr>
           <w:noProof/>
         </w:rPr>
-        <w:instrText xml:space="preserve"> PAGEREF _Toc84509143 \h </w:instrText>
+        <w:instrText xml:space="preserve"> PAGEREF _Toc84516082 \h </w:instrText>
       </w:r>
       <w:r>
         <w:rPr>
@@ -995,7 +997,7 @@
         <w:rPr>
           <w:noProof/>
         </w:rPr>
-        <w:instrText xml:space="preserve"> PAGEREF _Toc84509144 \h </w:instrText>
+        <w:instrText xml:space="preserve"> PAGEREF _Toc84516083 \h </w:instrText>
       </w:r>
       <w:r>
         <w:rPr>
@@ -1074,7 +1076,7 @@
         <w:rPr>
           <w:noProof/>
         </w:rPr>
-        <w:instrText xml:space="preserve"> PAGEREF _Toc84509145 \h </w:instrText>
+        <w:instrText xml:space="preserve"> PAGEREF _Toc84516084 \h </w:instrText>
       </w:r>
       <w:r>
         <w:rPr>
@@ -1153,7 +1155,7 @@
         <w:rPr>
           <w:noProof/>
         </w:rPr>
-        <w:instrText xml:space="preserve"> PAGEREF _Toc84509146 \h </w:instrText>
+        <w:instrText xml:space="preserve"> PAGEREF _Toc84516085 \h </w:instrText>
       </w:r>
       <w:r>
         <w:rPr>
@@ -1232,7 +1234,7 @@
         <w:rPr>
           <w:noProof/>
         </w:rPr>
-        <w:instrText xml:space="preserve"> PAGEREF _Toc84509147 \h </w:instrText>
+        <w:instrText xml:space="preserve"> PAGEREF _Toc84516086 \h </w:instrText>
       </w:r>
       <w:r>
         <w:rPr>
@@ -1260,8 +1262,9 @@
     </w:p>
     <w:p>
       <w:pPr>
-        <w:pStyle w:val="Sommario2"/>
+        <w:pStyle w:val="Sommario3"/>
         <w:tabs>
+          <w:tab w:val="left" w:pos="1200"/>
           <w:tab w:val="right" w:leader="dot" w:pos="9628"/>
         </w:tabs>
         <w:rPr>
@@ -1276,11 +1279,15 @@
         <w:rPr>
           <w:noProof/>
         </w:rPr>
-        <w:t>3.4</w:t>
-      </w:r>
-      <w:r>
-        <w:rPr>
-          <w:noProof/>
+        <w:t>3.3.1</w:t>
+      </w:r>
+      <w:r>
+        <w:rPr>
+          <w:rFonts w:asciiTheme="minorHAnsi" w:eastAsiaTheme="minorEastAsia" w:hAnsiTheme="minorHAnsi" w:cstheme="minorBidi"/>
+          <w:noProof/>
+          <w:sz w:val="22"/>
+          <w:szCs w:val="22"/>
+          <w:lang w:eastAsia="it-CH"/>
         </w:rPr>
         <w:tab/>
       </w:r>
@@ -1288,13 +1295,25 @@
         <w:rPr>
           <w:noProof/>
         </w:rPr>
+        <w:t>Progettazione pagina principale</w:t>
+      </w:r>
+      <w:r>
+        <w:rPr>
+          <w:noProof/>
+        </w:rPr>
+        <w:tab/>
+      </w:r>
+      <w:r>
+        <w:rPr>
+          <w:noProof/>
+        </w:rPr>
         <w:fldChar w:fldCharType="begin"/>
       </w:r>
       <w:r>
         <w:rPr>
           <w:noProof/>
         </w:rPr>
-        <w:instrText xml:space="preserve"> PAGEREF _Toc84509148 \h </w:instrText>
+        <w:instrText xml:space="preserve"> PAGEREF _Toc84516087 \h </w:instrText>
       </w:r>
       <w:r>
         <w:rPr>
@@ -1312,6 +1331,322 @@
           <w:noProof/>
         </w:rPr>
         <w:t>11</w:t>
+      </w:r>
+      <w:r>
+        <w:rPr>
+          <w:noProof/>
+        </w:rPr>
+        <w:fldChar w:fldCharType="end"/>
+      </w:r>
+    </w:p>
+    <w:p>
+      <w:pPr>
+        <w:pStyle w:val="Sommario3"/>
+        <w:tabs>
+          <w:tab w:val="left" w:pos="1200"/>
+          <w:tab w:val="right" w:leader="dot" w:pos="9628"/>
+        </w:tabs>
+        <w:rPr>
+          <w:rFonts w:asciiTheme="minorHAnsi" w:eastAsiaTheme="minorEastAsia" w:hAnsiTheme="minorHAnsi" w:cstheme="minorBidi"/>
+          <w:noProof/>
+          <w:sz w:val="22"/>
+          <w:szCs w:val="22"/>
+          <w:lang w:eastAsia="it-CH"/>
+        </w:rPr>
+      </w:pPr>
+      <w:r>
+        <w:rPr>
+          <w:noProof/>
+        </w:rPr>
+        <w:t>3.3.2</w:t>
+      </w:r>
+      <w:r>
+        <w:rPr>
+          <w:rFonts w:asciiTheme="minorHAnsi" w:eastAsiaTheme="minorEastAsia" w:hAnsiTheme="minorHAnsi" w:cstheme="minorBidi"/>
+          <w:noProof/>
+          <w:sz w:val="22"/>
+          <w:szCs w:val="22"/>
+          <w:lang w:eastAsia="it-CH"/>
+        </w:rPr>
+        <w:tab/>
+      </w:r>
+      <w:r>
+        <w:rPr>
+          <w:noProof/>
+        </w:rPr>
+        <w:t>Progettazione form di registrazione</w:t>
+      </w:r>
+      <w:r>
+        <w:rPr>
+          <w:noProof/>
+        </w:rPr>
+        <w:tab/>
+      </w:r>
+      <w:r>
+        <w:rPr>
+          <w:noProof/>
+        </w:rPr>
+        <w:fldChar w:fldCharType="begin"/>
+      </w:r>
+      <w:r>
+        <w:rPr>
+          <w:noProof/>
+        </w:rPr>
+        <w:instrText xml:space="preserve"> PAGEREF _Toc84516088 \h </w:instrText>
+      </w:r>
+      <w:r>
+        <w:rPr>
+          <w:noProof/>
+        </w:rPr>
+      </w:r>
+      <w:r>
+        <w:rPr>
+          <w:noProof/>
+        </w:rPr>
+        <w:fldChar w:fldCharType="separate"/>
+      </w:r>
+      <w:r>
+        <w:rPr>
+          <w:noProof/>
+        </w:rPr>
+        <w:t>12</w:t>
+      </w:r>
+      <w:r>
+        <w:rPr>
+          <w:noProof/>
+        </w:rPr>
+        <w:fldChar w:fldCharType="end"/>
+      </w:r>
+    </w:p>
+    <w:p>
+      <w:pPr>
+        <w:pStyle w:val="Sommario3"/>
+        <w:tabs>
+          <w:tab w:val="left" w:pos="1200"/>
+          <w:tab w:val="right" w:leader="dot" w:pos="9628"/>
+        </w:tabs>
+        <w:rPr>
+          <w:rFonts w:asciiTheme="minorHAnsi" w:eastAsiaTheme="minorEastAsia" w:hAnsiTheme="minorHAnsi" w:cstheme="minorBidi"/>
+          <w:noProof/>
+          <w:sz w:val="22"/>
+          <w:szCs w:val="22"/>
+          <w:lang w:eastAsia="it-CH"/>
+        </w:rPr>
+      </w:pPr>
+      <w:r>
+        <w:rPr>
+          <w:noProof/>
+        </w:rPr>
+        <w:t>3.3.3</w:t>
+      </w:r>
+      <w:r>
+        <w:rPr>
+          <w:rFonts w:asciiTheme="minorHAnsi" w:eastAsiaTheme="minorEastAsia" w:hAnsiTheme="minorHAnsi" w:cstheme="minorBidi"/>
+          <w:noProof/>
+          <w:sz w:val="22"/>
+          <w:szCs w:val="22"/>
+          <w:lang w:eastAsia="it-CH"/>
+        </w:rPr>
+        <w:tab/>
+      </w:r>
+      <w:r>
+        <w:rPr>
+          <w:noProof/>
+        </w:rPr>
+        <w:t>Progettazione form di accesso</w:t>
+      </w:r>
+      <w:r>
+        <w:rPr>
+          <w:noProof/>
+        </w:rPr>
+        <w:tab/>
+      </w:r>
+      <w:r>
+        <w:rPr>
+          <w:noProof/>
+        </w:rPr>
+        <w:fldChar w:fldCharType="begin"/>
+      </w:r>
+      <w:r>
+        <w:rPr>
+          <w:noProof/>
+        </w:rPr>
+        <w:instrText xml:space="preserve"> PAGEREF _Toc84516089 \h </w:instrText>
+      </w:r>
+      <w:r>
+        <w:rPr>
+          <w:noProof/>
+        </w:rPr>
+      </w:r>
+      <w:r>
+        <w:rPr>
+          <w:noProof/>
+        </w:rPr>
+        <w:fldChar w:fldCharType="separate"/>
+      </w:r>
+      <w:r>
+        <w:rPr>
+          <w:noProof/>
+        </w:rPr>
+        <w:t>12</w:t>
+      </w:r>
+      <w:r>
+        <w:rPr>
+          <w:noProof/>
+        </w:rPr>
+        <w:fldChar w:fldCharType="end"/>
+      </w:r>
+    </w:p>
+    <w:p>
+      <w:pPr>
+        <w:pStyle w:val="Sommario3"/>
+        <w:tabs>
+          <w:tab w:val="left" w:pos="1200"/>
+          <w:tab w:val="right" w:leader="dot" w:pos="9628"/>
+        </w:tabs>
+        <w:rPr>
+          <w:rFonts w:asciiTheme="minorHAnsi" w:eastAsiaTheme="minorEastAsia" w:hAnsiTheme="minorHAnsi" w:cstheme="minorBidi"/>
+          <w:noProof/>
+          <w:sz w:val="22"/>
+          <w:szCs w:val="22"/>
+          <w:lang w:eastAsia="it-CH"/>
+        </w:rPr>
+      </w:pPr>
+      <w:r>
+        <w:rPr>
+          <w:noProof/>
+        </w:rPr>
+        <w:t>3.3.4</w:t>
+      </w:r>
+      <w:r>
+        <w:rPr>
+          <w:rFonts w:asciiTheme="minorHAnsi" w:eastAsiaTheme="minorEastAsia" w:hAnsiTheme="minorHAnsi" w:cstheme="minorBidi"/>
+          <w:noProof/>
+          <w:sz w:val="22"/>
+          <w:szCs w:val="22"/>
+          <w:lang w:eastAsia="it-CH"/>
+        </w:rPr>
+        <w:tab/>
+      </w:r>
+      <w:r>
+        <w:rPr>
+          <w:noProof/>
+        </w:rPr>
+        <w:t>Progettazione pagina amministratore</w:t>
+      </w:r>
+      <w:r>
+        <w:rPr>
+          <w:noProof/>
+        </w:rPr>
+        <w:tab/>
+      </w:r>
+      <w:r>
+        <w:rPr>
+          <w:noProof/>
+        </w:rPr>
+        <w:fldChar w:fldCharType="begin"/>
+      </w:r>
+      <w:r>
+        <w:rPr>
+          <w:noProof/>
+        </w:rPr>
+        <w:instrText xml:space="preserve"> PAGEREF _Toc84516090 \h </w:instrText>
+      </w:r>
+      <w:r>
+        <w:rPr>
+          <w:noProof/>
+        </w:rPr>
+      </w:r>
+      <w:r>
+        <w:rPr>
+          <w:noProof/>
+        </w:rPr>
+        <w:fldChar w:fldCharType="separate"/>
+      </w:r>
+      <w:r>
+        <w:rPr>
+          <w:noProof/>
+        </w:rPr>
+        <w:t>13</w:t>
+      </w:r>
+      <w:r>
+        <w:rPr>
+          <w:noProof/>
+        </w:rPr>
+        <w:fldChar w:fldCharType="end"/>
+      </w:r>
+    </w:p>
+    <w:p>
+      <w:pPr>
+        <w:pStyle w:val="Sommario3"/>
+        <w:tabs>
+          <w:tab w:val="left" w:pos="1200"/>
+          <w:tab w:val="right" w:leader="dot" w:pos="9628"/>
+        </w:tabs>
+        <w:rPr>
+          <w:rFonts w:asciiTheme="minorHAnsi" w:eastAsiaTheme="minorEastAsia" w:hAnsiTheme="minorHAnsi" w:cstheme="minorBidi"/>
+          <w:noProof/>
+          <w:sz w:val="22"/>
+          <w:szCs w:val="22"/>
+          <w:lang w:eastAsia="it-CH"/>
+        </w:rPr>
+      </w:pPr>
+      <w:r>
+        <w:rPr>
+          <w:noProof/>
+        </w:rPr>
+        <w:t>3.3.5</w:t>
+      </w:r>
+      <w:r>
+        <w:rPr>
+          <w:rFonts w:asciiTheme="minorHAnsi" w:eastAsiaTheme="minorEastAsia" w:hAnsiTheme="minorHAnsi" w:cstheme="minorBidi"/>
+          <w:noProof/>
+          <w:sz w:val="22"/>
+          <w:szCs w:val="22"/>
+          <w:lang w:eastAsia="it-CH"/>
+        </w:rPr>
+        <w:tab/>
+      </w:r>
+      <w:r>
+        <w:rPr>
+          <w:noProof/>
+        </w:rPr>
+        <w:t>Progettazione pagina crea fatturazione</w:t>
+      </w:r>
+      <w:r>
+        <w:rPr>
+          <w:noProof/>
+        </w:rPr>
+        <w:tab/>
+      </w:r>
+      <w:r>
+        <w:rPr>
+          <w:noProof/>
+        </w:rPr>
+        <w:fldChar w:fldCharType="begin"/>
+      </w:r>
+      <w:r>
+        <w:rPr>
+          <w:noProof/>
+        </w:rPr>
+        <w:instrText xml:space="preserve"> PAGEREF _Toc84516091 \h </w:instrText>
+      </w:r>
+      <w:r>
+        <w:rPr>
+          <w:noProof/>
+        </w:rPr>
+      </w:r>
+      <w:r>
+        <w:rPr>
+          <w:noProof/>
+        </w:rPr>
+        <w:fldChar w:fldCharType="separate"/>
+      </w:r>
+      <w:r>
+        <w:rPr>
+          <w:noProof/>
+        </w:rPr>
+        <w:t>13</w:t>
       </w:r>
       <w:r>
         <w:rPr>
@@ -1339,7 +1674,7 @@
         <w:rPr>
           <w:noProof/>
         </w:rPr>
-        <w:t>3.5</w:t>
+        <w:t>3.4</w:t>
       </w:r>
       <w:r>
         <w:rPr>
@@ -1373,7 +1708,7 @@
         <w:rPr>
           <w:noProof/>
         </w:rPr>
-        <w:instrText xml:space="preserve"> PAGEREF _Toc84509149 \h </w:instrText>
+        <w:instrText xml:space="preserve"> PAGEREF _Toc84516092 \h </w:instrText>
       </w:r>
       <w:r>
         <w:rPr>
@@ -1390,7 +1725,7 @@
         <w:rPr>
           <w:noProof/>
         </w:rPr>
-        <w:t>11</w:t>
+        <w:t>13</w:t>
       </w:r>
       <w:r>
         <w:rPr>
@@ -1452,7 +1787,7 @@
         <w:rPr>
           <w:noProof/>
         </w:rPr>
-        <w:instrText xml:space="preserve"> PAGEREF _Toc84509150 \h </w:instrText>
+        <w:instrText xml:space="preserve"> PAGEREF _Toc84516093 \h </w:instrText>
       </w:r>
       <w:r>
         <w:rPr>
@@ -1469,7 +1804,7 @@
         <w:rPr>
           <w:noProof/>
         </w:rPr>
-        <w:t>12</w:t>
+        <w:t>15</w:t>
       </w:r>
       <w:r>
         <w:rPr>
@@ -1533,7 +1868,7 @@
         <w:rPr>
           <w:noProof/>
         </w:rPr>
-        <w:instrText xml:space="preserve"> PAGEREF _Toc84509151 \h </w:instrText>
+        <w:instrText xml:space="preserve"> PAGEREF _Toc84516094 \h </w:instrText>
       </w:r>
       <w:r>
         <w:rPr>
@@ -1550,7 +1885,7 @@
         <w:rPr>
           <w:noProof/>
         </w:rPr>
-        <w:t>13</w:t>
+        <w:t>16</w:t>
       </w:r>
       <w:r>
         <w:rPr>
@@ -1612,7 +1947,7 @@
         <w:rPr>
           <w:noProof/>
         </w:rPr>
-        <w:instrText xml:space="preserve"> PAGEREF _Toc84509152 \h </w:instrText>
+        <w:instrText xml:space="preserve"> PAGEREF _Toc84516095 \h </w:instrText>
       </w:r>
       <w:r>
         <w:rPr>
@@ -1629,7 +1964,7 @@
         <w:rPr>
           <w:noProof/>
         </w:rPr>
-        <w:t>13</w:t>
+        <w:t>16</w:t>
       </w:r>
       <w:r>
         <w:rPr>
@@ -1691,7 +2026,7 @@
         <w:rPr>
           <w:noProof/>
         </w:rPr>
-        <w:instrText xml:space="preserve"> PAGEREF _Toc84509153 \h </w:instrText>
+        <w:instrText xml:space="preserve"> PAGEREF _Toc84516096 \h </w:instrText>
       </w:r>
       <w:r>
         <w:rPr>
@@ -1708,7 +2043,7 @@
         <w:rPr>
           <w:noProof/>
         </w:rPr>
-        <w:t>18</w:t>
+        <w:t>21</w:t>
       </w:r>
       <w:r>
         <w:rPr>
@@ -1770,7 +2105,7 @@
         <w:rPr>
           <w:noProof/>
         </w:rPr>
-        <w:instrText xml:space="preserve"> PAGEREF _Toc84509154 \h </w:instrText>
+        <w:instrText xml:space="preserve"> PAGEREF _Toc84516097 \h </w:instrText>
       </w:r>
       <w:r>
         <w:rPr>
@@ -1787,7 +2122,7 @@
         <w:rPr>
           <w:noProof/>
         </w:rPr>
-        <w:t>18</w:t>
+        <w:t>21</w:t>
       </w:r>
       <w:r>
         <w:rPr>
@@ -1851,7 +2186,7 @@
         <w:rPr>
           <w:noProof/>
         </w:rPr>
-        <w:instrText xml:space="preserve"> PAGEREF _Toc84509155 \h </w:instrText>
+        <w:instrText xml:space="preserve"> PAGEREF _Toc84516098 \h </w:instrText>
       </w:r>
       <w:r>
         <w:rPr>
@@ -1868,7 +2203,7 @@
         <w:rPr>
           <w:noProof/>
         </w:rPr>
-        <w:t>19</w:t>
+        <w:t>22</w:t>
       </w:r>
       <w:r>
         <w:rPr>
@@ -1932,7 +2267,7 @@
         <w:rPr>
           <w:noProof/>
         </w:rPr>
-        <w:instrText xml:space="preserve"> PAGEREF _Toc84509156 \h </w:instrText>
+        <w:instrText xml:space="preserve"> PAGEREF _Toc84516099 \h </w:instrText>
       </w:r>
       <w:r>
         <w:rPr>
@@ -1949,7 +2284,7 @@
         <w:rPr>
           <w:noProof/>
         </w:rPr>
-        <w:t>20</w:t>
+        <w:t>23</w:t>
       </w:r>
       <w:r>
         <w:rPr>
@@ -2011,7 +2346,7 @@
         <w:rPr>
           <w:noProof/>
         </w:rPr>
-        <w:instrText xml:space="preserve"> PAGEREF _Toc84509157 \h </w:instrText>
+        <w:instrText xml:space="preserve"> PAGEREF _Toc84516100 \h </w:instrText>
       </w:r>
       <w:r>
         <w:rPr>
@@ -2028,7 +2363,7 @@
         <w:rPr>
           <w:noProof/>
         </w:rPr>
-        <w:t>20</w:t>
+        <w:t>23</w:t>
       </w:r>
       <w:r>
         <w:rPr>
@@ -2090,7 +2425,7 @@
         <w:rPr>
           <w:noProof/>
         </w:rPr>
-        <w:instrText xml:space="preserve"> PAGEREF _Toc84509158 \h </w:instrText>
+        <w:instrText xml:space="preserve"> PAGEREF _Toc84516101 \h </w:instrText>
       </w:r>
       <w:r>
         <w:rPr>
@@ -2107,7 +2442,7 @@
         <w:rPr>
           <w:noProof/>
         </w:rPr>
-        <w:t>20</w:t>
+        <w:t>23</w:t>
       </w:r>
       <w:r>
         <w:rPr>
@@ -2171,7 +2506,7 @@
         <w:rPr>
           <w:noProof/>
         </w:rPr>
-        <w:instrText xml:space="preserve"> PAGEREF _Toc84509159 \h </w:instrText>
+        <w:instrText xml:space="preserve"> PAGEREF _Toc84516102 \h </w:instrText>
       </w:r>
       <w:r>
         <w:rPr>
@@ -2188,7 +2523,7 @@
         <w:rPr>
           <w:noProof/>
         </w:rPr>
-        <w:t>21</w:t>
+        <w:t>24</w:t>
       </w:r>
       <w:r>
         <w:rPr>
@@ -2250,7 +2585,7 @@
         <w:rPr>
           <w:noProof/>
         </w:rPr>
-        <w:instrText xml:space="preserve"> PAGEREF _Toc84509160 \h </w:instrText>
+        <w:instrText xml:space="preserve"> PAGEREF _Toc84516103 \h </w:instrText>
       </w:r>
       <w:r>
         <w:rPr>
@@ -2267,7 +2602,7 @@
         <w:rPr>
           <w:noProof/>
         </w:rPr>
-        <w:t>21</w:t>
+        <w:t>24</w:t>
       </w:r>
       <w:r>
         <w:rPr>
@@ -2329,7 +2664,7 @@
         <w:rPr>
           <w:noProof/>
         </w:rPr>
-        <w:instrText xml:space="preserve"> PAGEREF _Toc84509161 \h </w:instrText>
+        <w:instrText xml:space="preserve"> PAGEREF _Toc84516104 \h </w:instrText>
       </w:r>
       <w:r>
         <w:rPr>
@@ -2346,7 +2681,7 @@
         <w:rPr>
           <w:noProof/>
         </w:rPr>
-        <w:t>21</w:t>
+        <w:t>24</w:t>
       </w:r>
       <w:r>
         <w:rPr>
@@ -2408,7 +2743,7 @@
         <w:rPr>
           <w:noProof/>
         </w:rPr>
-        <w:instrText xml:space="preserve"> PAGEREF _Toc84509162 \h </w:instrText>
+        <w:instrText xml:space="preserve"> PAGEREF _Toc84516105 \h </w:instrText>
       </w:r>
       <w:r>
         <w:rPr>
@@ -2425,7 +2760,7 @@
         <w:rPr>
           <w:noProof/>
         </w:rPr>
-        <w:t>21</w:t>
+        <w:t>24</w:t>
       </w:r>
       <w:r>
         <w:rPr>
@@ -2489,7 +2824,7 @@
         <w:rPr>
           <w:noProof/>
         </w:rPr>
-        <w:instrText xml:space="preserve"> PAGEREF _Toc84509163 \h </w:instrText>
+        <w:instrText xml:space="preserve"> PAGEREF _Toc84516106 \h </w:instrText>
       </w:r>
       <w:r>
         <w:rPr>
@@ -2506,7 +2841,7 @@
         <w:rPr>
           <w:noProof/>
         </w:rPr>
-        <w:t>22</w:t>
+        <w:t>25</w:t>
       </w:r>
       <w:r>
         <w:rPr>
@@ -2541,7 +2876,7 @@
         </w:rPr>
         <w:br w:type="page"/>
       </w:r>
-      <w:bookmarkStart w:id="0" w:name="_Toc84509133"/>
+      <w:bookmarkStart w:id="1" w:name="_Toc84516072"/>
       <w:r>
         <w:rPr>
           <w:lang w:val="it-IT"/>
@@ -2549,17 +2884,17 @@
         <w:lastRenderedPageBreak/>
         <w:t>Introduzione</w:t>
       </w:r>
-      <w:bookmarkEnd w:id="0"/>
+      <w:bookmarkEnd w:id="1"/>
     </w:p>
     <w:p>
       <w:pPr>
         <w:pStyle w:val="Titolo2"/>
       </w:pPr>
-      <w:bookmarkStart w:id="1" w:name="_Toc84509134"/>
+      <w:bookmarkStart w:id="2" w:name="_Toc84516073"/>
       <w:r>
         <w:t>Informazioni sul progetto</w:t>
       </w:r>
-      <w:bookmarkEnd w:id="1"/>
+      <w:bookmarkEnd w:id="2"/>
     </w:p>
     <w:p>
       <w:pPr>
@@ -2815,11 +3150,11 @@
       <w:pPr>
         <w:pStyle w:val="Titolo2"/>
       </w:pPr>
-      <w:bookmarkStart w:id="2" w:name="_Toc84509135"/>
+      <w:bookmarkStart w:id="3" w:name="_Toc84516074"/>
       <w:r>
         <w:t>Abstract</w:t>
       </w:r>
-      <w:bookmarkEnd w:id="2"/>
+      <w:bookmarkEnd w:id="3"/>
     </w:p>
     <w:p>
       <w:pPr>
@@ -3412,12 +3747,12 @@
       <w:pPr>
         <w:pStyle w:val="Titolo2"/>
       </w:pPr>
-      <w:bookmarkStart w:id="3" w:name="_Toc84509136"/>
+      <w:bookmarkStart w:id="4" w:name="_Toc84516075"/>
       <w:r>
         <w:lastRenderedPageBreak/>
         <w:t>Scopo</w:t>
       </w:r>
-      <w:bookmarkEnd w:id="3"/>
+      <w:bookmarkEnd w:id="4"/>
     </w:p>
     <w:p>
       <w:pPr>
@@ -3451,22 +3786,22 @@
       <w:r>
         <w:br w:type="page"/>
       </w:r>
-      <w:bookmarkStart w:id="4" w:name="_Toc84509137"/>
+      <w:bookmarkStart w:id="5" w:name="_Toc84516076"/>
       <w:r>
         <w:lastRenderedPageBreak/>
         <w:t>Analisi</w:t>
       </w:r>
-      <w:bookmarkEnd w:id="4"/>
+      <w:bookmarkEnd w:id="5"/>
     </w:p>
     <w:p>
       <w:pPr>
         <w:pStyle w:val="Titolo2"/>
       </w:pPr>
-      <w:bookmarkStart w:id="5" w:name="_Toc84509138"/>
+      <w:bookmarkStart w:id="6" w:name="_Toc84516077"/>
       <w:r>
         <w:t>Scopo</w:t>
       </w:r>
-      <w:bookmarkEnd w:id="5"/>
+      <w:bookmarkEnd w:id="6"/>
     </w:p>
     <w:p>
       <w:pPr>
@@ -3738,12 +4073,12 @@
       <w:pPr>
         <w:pStyle w:val="Titolo2"/>
       </w:pPr>
-      <w:bookmarkStart w:id="6" w:name="_Toc84509139"/>
+      <w:bookmarkStart w:id="7" w:name="_Toc84516078"/>
       <w:r>
         <w:lastRenderedPageBreak/>
         <w:t>Requisiti</w:t>
       </w:r>
-      <w:bookmarkEnd w:id="6"/>
+      <w:bookmarkEnd w:id="7"/>
     </w:p>
     <w:tbl>
       <w:tblPr>
@@ -5960,11 +6295,11 @@
       <w:pPr>
         <w:pStyle w:val="Titolo2"/>
       </w:pPr>
-      <w:bookmarkStart w:id="7" w:name="_Toc84509140"/>
+      <w:bookmarkStart w:id="8" w:name="_Toc84516079"/>
       <w:r>
         <w:t>Pianificazione</w:t>
       </w:r>
-      <w:bookmarkEnd w:id="7"/>
+      <w:bookmarkEnd w:id="8"/>
     </w:p>
     <w:p>
       <w:pPr>
@@ -6048,12 +6383,12 @@
       <w:pPr>
         <w:pStyle w:val="Titolo2"/>
       </w:pPr>
-      <w:bookmarkStart w:id="8" w:name="_Toc84509141"/>
+      <w:bookmarkStart w:id="9" w:name="_Toc84516080"/>
       <w:r>
         <w:lastRenderedPageBreak/>
         <w:t>Analisi dei mezzi</w:t>
       </w:r>
-      <w:bookmarkEnd w:id="8"/>
+      <w:bookmarkEnd w:id="9"/>
     </w:p>
     <w:p>
       <w:pPr>
@@ -6092,13 +6427,13 @@
       <w:pPr>
         <w:pStyle w:val="Titolo3"/>
       </w:pPr>
-      <w:bookmarkStart w:id="9" w:name="_Toc413411419"/>
-      <w:bookmarkStart w:id="10" w:name="_Toc84509142"/>
+      <w:bookmarkStart w:id="10" w:name="_Toc413411419"/>
+      <w:bookmarkStart w:id="11" w:name="_Toc84516081"/>
       <w:r>
         <w:t>Software</w:t>
       </w:r>
-      <w:bookmarkEnd w:id="9"/>
       <w:bookmarkEnd w:id="10"/>
+      <w:bookmarkEnd w:id="11"/>
     </w:p>
     <w:p>
       <w:pPr>
@@ -6234,13 +6569,13 @@
       <w:pPr>
         <w:pStyle w:val="Titolo3"/>
       </w:pPr>
-      <w:bookmarkStart w:id="11" w:name="_Toc413411420"/>
-      <w:bookmarkStart w:id="12" w:name="_Toc84509143"/>
+      <w:bookmarkStart w:id="12" w:name="_Toc413411420"/>
+      <w:bookmarkStart w:id="13" w:name="_Toc84516082"/>
       <w:r>
         <w:t>Hardware</w:t>
       </w:r>
-      <w:bookmarkEnd w:id="11"/>
       <w:bookmarkEnd w:id="12"/>
+      <w:bookmarkEnd w:id="13"/>
     </w:p>
     <w:p>
       <w:pPr>
@@ -6320,26 +6655,26 @@
       <w:pPr>
         <w:pStyle w:val="Titolo1"/>
       </w:pPr>
-      <w:bookmarkStart w:id="13" w:name="_Toc429059808"/>
-      <w:bookmarkStart w:id="14" w:name="_Toc84509144"/>
+      <w:bookmarkStart w:id="14" w:name="_Toc429059808"/>
+      <w:bookmarkStart w:id="15" w:name="_Toc84516083"/>
       <w:r>
         <w:lastRenderedPageBreak/>
         <w:t>Progettazione</w:t>
       </w:r>
-      <w:bookmarkEnd w:id="13"/>
       <w:bookmarkEnd w:id="14"/>
+      <w:bookmarkEnd w:id="15"/>
     </w:p>
     <w:p>
       <w:pPr>
         <w:pStyle w:val="Titolo2"/>
       </w:pPr>
-      <w:bookmarkStart w:id="15" w:name="_Toc429059809"/>
-      <w:bookmarkStart w:id="16" w:name="_Toc84509145"/>
+      <w:bookmarkStart w:id="16" w:name="_Toc429059809"/>
+      <w:bookmarkStart w:id="17" w:name="_Toc84516084"/>
       <w:r>
         <w:t>Design dell’architettura del sistema</w:t>
       </w:r>
-      <w:bookmarkEnd w:id="15"/>
       <w:bookmarkEnd w:id="16"/>
+      <w:bookmarkEnd w:id="17"/>
     </w:p>
     <w:p>
       <w:pPr>
@@ -6615,16 +6950,16 @@
       <w:pPr>
         <w:pStyle w:val="Titolo2"/>
       </w:pPr>
-      <w:bookmarkStart w:id="17" w:name="_Toc429059810"/>
-      <w:bookmarkStart w:id="18" w:name="_Toc84509146"/>
+      <w:bookmarkStart w:id="18" w:name="_Toc429059810"/>
+      <w:bookmarkStart w:id="19" w:name="_Toc84516085"/>
       <w:r>
         <w:t>Design dei dati</w:t>
       </w:r>
       <w:r>
         <w:t xml:space="preserve"> e database</w:t>
       </w:r>
-      <w:bookmarkEnd w:id="17"/>
       <w:bookmarkEnd w:id="18"/>
+      <w:bookmarkEnd w:id="19"/>
     </w:p>
     <w:p>
       <w:pPr>
@@ -6675,22 +7010,24 @@
       <w:pPr>
         <w:pStyle w:val="Titolo2"/>
       </w:pPr>
-      <w:bookmarkStart w:id="19" w:name="_Toc429059811"/>
-      <w:bookmarkStart w:id="20" w:name="_Toc84509147"/>
+      <w:bookmarkStart w:id="20" w:name="_Toc429059811"/>
+      <w:bookmarkStart w:id="21" w:name="_Toc84516086"/>
       <w:r>
         <w:t>Design delle interfacce</w:t>
       </w:r>
-      <w:bookmarkEnd w:id="19"/>
       <w:bookmarkEnd w:id="20"/>
+      <w:bookmarkEnd w:id="21"/>
     </w:p>
     <w:p>
       <w:pPr>
         <w:pStyle w:val="Titolo3"/>
         <w:spacing w:before="0" w:after="0"/>
       </w:pPr>
+      <w:bookmarkStart w:id="22" w:name="_Toc84516087"/>
       <w:r>
         <w:t>Progettazione pagina principale</w:t>
       </w:r>
+      <w:bookmarkEnd w:id="22"/>
     </w:p>
     <w:p>
       <w:pPr>
@@ -6749,10 +7086,7 @@
     </w:p>
     <w:p>
       <w:r>
-        <w:t>Come primissima interfaccia riporto quella che si visualizza non appena</w:t>
-      </w:r>
-      <w:r>
-        <w:t xml:space="preserve"> si apre il sito web senza essersi loggati, dove potremo accederci, registrarci o visualizzare semplicemente tutte le offerte di lavoro.</w:t>
+        <w:t>Come primissima interfaccia riporto quella che si visualizza non appena si apre il sito web senza essersi loggati, dove potremo accederci, registrarci o visualizzare semplicemente tutte le offerte di lavoro.</w:t>
       </w:r>
     </w:p>
     <w:p/>
@@ -6761,10 +7095,12 @@
         <w:pStyle w:val="Titolo3"/>
         <w:spacing w:before="0" w:after="0"/>
       </w:pPr>
+      <w:bookmarkStart w:id="23" w:name="_Toc84516088"/>
       <w:r>
         <w:lastRenderedPageBreak/>
         <w:t>Progettazione form di registrazione</w:t>
       </w:r>
+      <w:bookmarkEnd w:id="23"/>
     </w:p>
     <w:p>
       <w:pPr>
@@ -6851,9 +7187,11 @@
         <w:pStyle w:val="Titolo3"/>
         <w:spacing w:before="0" w:after="0"/>
       </w:pPr>
+      <w:bookmarkStart w:id="24" w:name="_Toc84516089"/>
       <w:r>
         <w:t>Progettazione form di accesso</w:t>
       </w:r>
+      <w:bookmarkEnd w:id="24"/>
     </w:p>
     <w:p>
       <w:pPr>
@@ -6913,25 +7251,7 @@
         <w:rPr>
           <w:lang w:val="it-IT"/>
         </w:rPr>
-        <w:t xml:space="preserve">Come </w:t>
-      </w:r>
-      <w:r>
-        <w:rPr>
-          <w:lang w:val="it-IT"/>
-        </w:rPr>
-        <w:t>terza</w:t>
-      </w:r>
-      <w:r>
-        <w:rPr>
-          <w:lang w:val="it-IT"/>
-        </w:rPr>
-        <w:t xml:space="preserve"> interfaccia ho riportato quella </w:t>
-      </w:r>
-      <w:r>
-        <w:rPr>
-          <w:lang w:val="it-IT"/>
-        </w:rPr>
-        <w:t>dell’accesso dove tramite di essa è possibile accedere al proprio account (e-mail e password).</w:t>
+        <w:t>Come terza interfaccia ho riportato quella dell’accesso dove tramite di essa è possibile accedere al proprio account (e-mail e password).</w:t>
       </w:r>
     </w:p>
     <w:p>
@@ -6946,10 +7266,12 @@
         <w:pStyle w:val="Titolo3"/>
         <w:spacing w:before="0" w:after="0"/>
       </w:pPr>
+      <w:bookmarkStart w:id="25" w:name="_Toc84516090"/>
       <w:r>
         <w:lastRenderedPageBreak/>
         <w:t>Progettazione pagina amministratore</w:t>
       </w:r>
+      <w:bookmarkEnd w:id="25"/>
     </w:p>
     <w:p>
       <w:pPr>
@@ -7016,37 +7338,7 @@
         <w:rPr>
           <w:lang w:val="it-IT"/>
         </w:rPr>
-        <w:t xml:space="preserve">Come </w:t>
-      </w:r>
-      <w:r>
-        <w:rPr>
-          <w:lang w:val="it-IT"/>
-        </w:rPr>
-        <w:t>quarta</w:t>
-      </w:r>
-      <w:r>
-        <w:rPr>
-          <w:lang w:val="it-IT"/>
-        </w:rPr>
-        <w:t xml:space="preserve"> interfaccia ho riportato quella </w:t>
-      </w:r>
-      <w:r>
-        <w:rPr>
-          <w:lang w:val="it-IT"/>
-        </w:rPr>
-        <w:t xml:space="preserve">degli amministratori una volta effettuato l’accesso, </w:t>
-      </w:r>
-      <w:r>
-        <w:rPr>
-          <w:lang w:val="it-IT"/>
-        </w:rPr>
-        <w:t xml:space="preserve">tramite di essa è possibile </w:t>
-      </w:r>
-      <w:r>
-        <w:rPr>
-          <w:lang w:val="it-IT"/>
-        </w:rPr>
-        <w:t xml:space="preserve">visualizzare tutte le offerte di lavoro e filtrarle (occupato, scaduto, tutti), </w:t>
+        <w:t xml:space="preserve">Come quarta interfaccia ho riportato quella degli amministratori una volta effettuato l’accesso, tramite di essa è possibile visualizzare tutte le offerte di lavoro e filtrarle (occupato, scaduto, tutti), </w:t>
       </w:r>
       <w:r>
         <w:rPr>
@@ -7067,12 +7359,11 @@
         <w:pStyle w:val="Titolo3"/>
         <w:spacing w:before="0" w:after="0"/>
       </w:pPr>
-      <w:r>
-        <w:t>Progettazione pagina</w:t>
-      </w:r>
-      <w:r>
-        <w:t xml:space="preserve"> crea fatturazione</w:t>
-      </w:r>
+      <w:bookmarkStart w:id="26" w:name="_Toc84516091"/>
+      <w:r>
+        <w:t>Progettazione pagina crea fatturazione</w:t>
+      </w:r>
+      <w:bookmarkEnd w:id="26"/>
     </w:p>
     <w:p>
       <w:pPr>
@@ -7132,47 +7423,15 @@
         <w:rPr>
           <w:lang w:val="it-IT"/>
         </w:rPr>
-        <w:t xml:space="preserve">Come </w:t>
-      </w:r>
-      <w:r>
-        <w:rPr>
-          <w:lang w:val="it-IT"/>
-        </w:rPr>
-        <w:t>quinta</w:t>
-      </w:r>
-      <w:r>
-        <w:rPr>
-          <w:lang w:val="it-IT"/>
-        </w:rPr>
-        <w:t xml:space="preserve"> interfaccia</w:t>
-      </w:r>
-      <w:r>
-        <w:rPr>
-          <w:lang w:val="it-IT"/>
-        </w:rPr>
-        <w:t xml:space="preserve"> </w:t>
-      </w:r>
-      <w:r>
-        <w:rPr>
-          <w:lang w:val="it-IT"/>
-        </w:rPr>
-        <w:t>ho riportato quella</w:t>
-      </w:r>
-      <w:r>
-        <w:rPr>
-          <w:lang w:val="it-IT"/>
-        </w:rPr>
-        <w:t xml:space="preserve"> per creare le fatture, da essa si possono vedere i lavori archiviati o eliminati e di conseguenza si può calcolare il costo per gli amministratori e per i lavoratori.</w:t>
-      </w:r>
-    </w:p>
-    <w:p>
-      <w:pPr>
-        <w:rPr>
-          <w:lang w:val="it-IT"/>
-        </w:rPr>
-      </w:pPr>
-      <w:bookmarkStart w:id="21" w:name="_GoBack"/>
-      <w:bookmarkEnd w:id="21"/>
+        <w:t>Come quinta interfaccia ho riportato quella per creare le fatture, da essa si possono vedere i lavori archiviati o eliminati e di conseguenza si può calcolare il costo per gli amministratori e per i lavoratori.</w:t>
+      </w:r>
+    </w:p>
+    <w:p>
+      <w:pPr>
+        <w:rPr>
+          <w:lang w:val="it-IT"/>
+        </w:rPr>
+      </w:pPr>
     </w:p>
     <w:p>
       <w:pPr>
@@ -7238,20 +7497,18 @@
         </w:rPr>
         <w:t>Progettazione pagina fatturazione</w:t>
       </w:r>
-      <w:bookmarkStart w:id="22" w:name="_Toc429059812"/>
-      <w:bookmarkStart w:id="23" w:name="_Toc84509148"/>
-      <w:bookmarkEnd w:id="23"/>
+      <w:bookmarkStart w:id="27" w:name="_Toc429059812"/>
     </w:p>
     <w:p>
       <w:pPr>
         <w:pStyle w:val="Titolo2"/>
       </w:pPr>
-      <w:bookmarkStart w:id="24" w:name="_Toc84509149"/>
+      <w:bookmarkStart w:id="28" w:name="_Toc84516092"/>
       <w:r>
         <w:t>Design procedurale</w:t>
       </w:r>
-      <w:bookmarkEnd w:id="22"/>
-      <w:bookmarkEnd w:id="24"/>
+      <w:bookmarkEnd w:id="27"/>
+      <w:bookmarkEnd w:id="28"/>
     </w:p>
     <w:p>
       <w:pPr>
@@ -7428,14 +7685,14 @@
           <w:bottom w:val="single" w:sz="4" w:space="1" w:color="auto"/>
         </w:pBdr>
       </w:pPr>
-      <w:bookmarkStart w:id="25" w:name="_Toc461179222"/>
-      <w:bookmarkStart w:id="26" w:name="_Toc84509150"/>
+      <w:bookmarkStart w:id="29" w:name="_Toc461179222"/>
+      <w:bookmarkStart w:id="30" w:name="_Toc84516093"/>
       <w:r>
         <w:lastRenderedPageBreak/>
         <w:t>Implementazione</w:t>
       </w:r>
-      <w:bookmarkEnd w:id="25"/>
-      <w:bookmarkEnd w:id="26"/>
+      <w:bookmarkEnd w:id="29"/>
+      <w:bookmarkEnd w:id="30"/>
     </w:p>
     <w:p>
       <w:r>
@@ -7503,8 +7760,8 @@
           <w:lang w:val="it-IT"/>
         </w:rPr>
       </w:pPr>
-      <w:bookmarkStart w:id="27" w:name="_Toc461179223"/>
-      <w:bookmarkStart w:id="28" w:name="_Toc84509151"/>
+      <w:bookmarkStart w:id="31" w:name="_Toc461179223"/>
+      <w:bookmarkStart w:id="32" w:name="_Toc84516094"/>
       <w:r>
         <w:rPr>
           <w:lang w:val="it-IT"/>
@@ -7512,20 +7769,20 @@
         <w:lastRenderedPageBreak/>
         <w:t>Test</w:t>
       </w:r>
-      <w:bookmarkEnd w:id="27"/>
-      <w:bookmarkEnd w:id="28"/>
+      <w:bookmarkEnd w:id="31"/>
+      <w:bookmarkEnd w:id="32"/>
     </w:p>
     <w:p>
       <w:pPr>
         <w:pStyle w:val="Titolo2"/>
       </w:pPr>
-      <w:bookmarkStart w:id="29" w:name="_Toc461179224"/>
-      <w:bookmarkStart w:id="30" w:name="_Toc84509152"/>
+      <w:bookmarkStart w:id="33" w:name="_Toc461179224"/>
+      <w:bookmarkStart w:id="34" w:name="_Toc84516095"/>
       <w:r>
         <w:t>Protocollo di test</w:t>
       </w:r>
-      <w:bookmarkEnd w:id="29"/>
-      <w:bookmarkEnd w:id="30"/>
+      <w:bookmarkEnd w:id="33"/>
+      <w:bookmarkEnd w:id="34"/>
     </w:p>
     <w:p>
       <w:pPr>
@@ -7573,19 +7830,7 @@
               <w:rPr>
                 <w:b/>
               </w:rPr>
-              <w:t>Prerequisiti</w:t>
-            </w:r>
-            <w:r>
-              <w:rPr>
-                <w:b/>
-              </w:rPr>
-              <w:t xml:space="preserve"> base</w:t>
-            </w:r>
-            <w:r>
-              <w:rPr>
-                <w:b/>
-              </w:rPr>
-              <w:t xml:space="preserve">: </w:t>
+              <w:t xml:space="preserve">Prerequisiti base: </w:t>
             </w:r>
           </w:p>
         </w:tc>
@@ -7612,13 +7857,7 @@
               <w:spacing w:line="259" w:lineRule="auto"/>
             </w:pPr>
             <w:r>
-              <w:t>Essere al punto 1.</w:t>
-            </w:r>
-            <w:r>
-              <w:t>5</w:t>
-            </w:r>
-            <w:r>
-              <w:t xml:space="preserve"> del Gantt</w:t>
+              <w:t>Essere al punto 1.5 del Gantt</w:t>
             </w:r>
           </w:p>
           <w:p>
@@ -7634,13 +7873,7 @@
               <w:spacing w:line="259" w:lineRule="auto"/>
             </w:pPr>
             <w:r>
-              <w:t>Aver</w:t>
-            </w:r>
-            <w:r>
-              <w:t>e</w:t>
-            </w:r>
-            <w:r>
-              <w:t xml:space="preserve"> XAMPP</w:t>
+              <w:t>Avere XAMPP</w:t>
             </w:r>
           </w:p>
           <w:p>
@@ -7672,19 +7905,7 @@
               <w:spacing w:line="259" w:lineRule="auto"/>
             </w:pPr>
             <w:r>
-              <w:t xml:space="preserve">Avere </w:t>
-            </w:r>
-            <w:r>
-              <w:t>le</w:t>
-            </w:r>
-            <w:r>
-              <w:t xml:space="preserve"> pagin</w:t>
-            </w:r>
-            <w:r>
-              <w:t>e</w:t>
-            </w:r>
-            <w:r>
-              <w:t xml:space="preserve"> web</w:t>
+              <w:t>Avere le pagine web</w:t>
             </w:r>
           </w:p>
         </w:tc>
@@ -13189,14 +13410,14 @@
       <w:pPr>
         <w:pStyle w:val="Titolo2"/>
       </w:pPr>
-      <w:bookmarkStart w:id="31" w:name="_Toc461179225"/>
-      <w:bookmarkStart w:id="32" w:name="_Toc84509153"/>
+      <w:bookmarkStart w:id="35" w:name="_Toc461179225"/>
+      <w:bookmarkStart w:id="36" w:name="_Toc84516096"/>
       <w:r>
         <w:lastRenderedPageBreak/>
         <w:t>Risultati test</w:t>
       </w:r>
-      <w:bookmarkEnd w:id="31"/>
-      <w:bookmarkEnd w:id="32"/>
+      <w:bookmarkEnd w:id="35"/>
+      <w:bookmarkEnd w:id="36"/>
     </w:p>
     <w:tbl>
       <w:tblPr>
@@ -13504,16 +13725,16 @@
       <w:pPr>
         <w:pStyle w:val="Titolo2"/>
       </w:pPr>
-      <w:bookmarkStart w:id="33" w:name="_Toc461179226"/>
-      <w:bookmarkStart w:id="34" w:name="_Toc84509154"/>
+      <w:bookmarkStart w:id="37" w:name="_Toc461179226"/>
+      <w:bookmarkStart w:id="38" w:name="_Toc84516097"/>
       <w:r>
         <w:t>Mancanze</w:t>
       </w:r>
       <w:r>
         <w:t>/limitazioni conosciute</w:t>
       </w:r>
-      <w:bookmarkEnd w:id="33"/>
-      <w:bookmarkEnd w:id="34"/>
+      <w:bookmarkEnd w:id="37"/>
+      <w:bookmarkEnd w:id="38"/>
     </w:p>
     <w:p>
       <w:pPr>
@@ -13548,8 +13769,8 @@
           <w:lang w:val="it-IT"/>
         </w:rPr>
       </w:pPr>
-      <w:bookmarkStart w:id="35" w:name="_Toc461179227"/>
-      <w:bookmarkStart w:id="36" w:name="_Toc84509155"/>
+      <w:bookmarkStart w:id="39" w:name="_Toc461179227"/>
+      <w:bookmarkStart w:id="40" w:name="_Toc84516098"/>
       <w:r>
         <w:rPr>
           <w:lang w:val="it-IT"/>
@@ -13557,8 +13778,8 @@
         <w:lastRenderedPageBreak/>
         <w:t>Consuntivo</w:t>
       </w:r>
-      <w:bookmarkEnd w:id="35"/>
-      <w:bookmarkEnd w:id="36"/>
+      <w:bookmarkEnd w:id="39"/>
+      <w:bookmarkEnd w:id="40"/>
     </w:p>
     <w:p>
       <w:pPr>
@@ -13617,8 +13838,8 @@
           <w:lang w:val="it-IT"/>
         </w:rPr>
       </w:pPr>
-      <w:bookmarkStart w:id="37" w:name="_Toc461179228"/>
-      <w:bookmarkStart w:id="38" w:name="_Toc84509156"/>
+      <w:bookmarkStart w:id="41" w:name="_Toc461179228"/>
+      <w:bookmarkStart w:id="42" w:name="_Toc84516099"/>
       <w:r>
         <w:rPr>
           <w:lang w:val="it-IT"/>
@@ -13626,128 +13847,6 @@
         <w:lastRenderedPageBreak/>
         <w:t>Conclusioni</w:t>
       </w:r>
-      <w:bookmarkEnd w:id="37"/>
-      <w:bookmarkEnd w:id="38"/>
-    </w:p>
-    <w:p>
-      <w:pPr>
-        <w:rPr>
-          <w:lang w:val="it-IT"/>
-        </w:rPr>
-      </w:pPr>
-      <w:r>
-        <w:rPr>
-          <w:lang w:val="it-IT"/>
-        </w:rPr>
-        <w:t>Quali sono le implicazioni della mia soluzione? Che impatto avrà?</w:t>
-      </w:r>
-      <w:r>
-        <w:rPr>
-          <w:lang w:val="it-IT"/>
-        </w:rPr>
-        <w:t xml:space="preserve"> Cambierà il mondo? È un successo importante? È </w:t>
-      </w:r>
-      <w:r>
-        <w:rPr>
-          <w:lang w:val="it-IT"/>
-        </w:rPr>
-        <w:t>solo un</w:t>
-      </w:r>
-      <w:r>
-        <w:rPr>
-          <w:lang w:val="it-IT"/>
-        </w:rPr>
-        <w:t>’</w:t>
-      </w:r>
-      <w:r>
-        <w:rPr>
-          <w:lang w:val="it-IT"/>
-        </w:rPr>
-        <w:t>aggiunta</w:t>
-      </w:r>
-      <w:r>
-        <w:rPr>
-          <w:lang w:val="it-IT"/>
-        </w:rPr>
-        <w:t xml:space="preserve"> marginale o</w:t>
-      </w:r>
-      <w:r>
-        <w:rPr>
-          <w:lang w:val="it-IT"/>
-        </w:rPr>
-        <w:t xml:space="preserve"> è semplicemente servita per scoprire che questo percorso è</w:t>
-      </w:r>
-      <w:r>
-        <w:rPr>
-          <w:lang w:val="it-IT"/>
-        </w:rPr>
-        <w:t xml:space="preserve"> stato</w:t>
-      </w:r>
-      <w:r>
-        <w:rPr>
-          <w:lang w:val="it-IT"/>
-        </w:rPr>
-        <w:t xml:space="preserve"> una perdita di tempo? I ris</w:t>
-      </w:r>
-      <w:r>
-        <w:rPr>
-          <w:lang w:val="it-IT"/>
-        </w:rPr>
-        <w:t xml:space="preserve">ultati ottenuti sono generali, </w:t>
-      </w:r>
-      <w:r>
-        <w:rPr>
-          <w:lang w:val="it-IT"/>
-        </w:rPr>
-        <w:t>facilmente generalizzabili o sono specifici di un caso particolare?</w:t>
-      </w:r>
-      <w:r>
-        <w:rPr>
-          <w:lang w:val="it-IT"/>
-        </w:rPr>
-        <w:t xml:space="preserve"> ecc</w:t>
-      </w:r>
-      <w:r>
-        <w:rPr>
-          <w:lang w:val="it-IT"/>
-        </w:rPr>
-        <w:t>.</w:t>
-      </w:r>
-    </w:p>
-    <w:p>
-      <w:pPr>
-        <w:pStyle w:val="Titolo2"/>
-      </w:pPr>
-      <w:bookmarkStart w:id="39" w:name="_Toc461179229"/>
-      <w:bookmarkStart w:id="40" w:name="_Toc84509157"/>
-      <w:r>
-        <w:t>Sviluppi futuri</w:t>
-      </w:r>
-      <w:bookmarkEnd w:id="39"/>
-      <w:bookmarkEnd w:id="40"/>
-    </w:p>
-    <w:p>
-      <w:pPr>
-        <w:rPr>
-          <w:lang w:val="it-IT"/>
-        </w:rPr>
-      </w:pPr>
-      <w:r>
-        <w:rPr>
-          <w:lang w:val="it-IT"/>
-        </w:rPr>
-        <w:t>Migliorie o estensioni che possono essere sviluppate sul prodotto.</w:t>
-      </w:r>
-    </w:p>
-    <w:p>
-      <w:pPr>
-        <w:pStyle w:val="Titolo2"/>
-      </w:pPr>
-      <w:bookmarkStart w:id="41" w:name="_Toc461179230"/>
-      <w:bookmarkStart w:id="42" w:name="_Toc84509158"/>
-      <w:r>
-        <w:t>Considerazioni personali</w:t>
-      </w:r>
       <w:bookmarkEnd w:id="41"/>
       <w:bookmarkEnd w:id="42"/>
     </w:p>
@@ -13761,6 +13860,128 @@
         <w:rPr>
           <w:lang w:val="it-IT"/>
         </w:rPr>
+        <w:t>Quali sono le implicazioni della mia soluzione? Che impatto avrà?</w:t>
+      </w:r>
+      <w:r>
+        <w:rPr>
+          <w:lang w:val="it-IT"/>
+        </w:rPr>
+        <w:t xml:space="preserve"> Cambierà il mondo? È un successo importante? È </w:t>
+      </w:r>
+      <w:r>
+        <w:rPr>
+          <w:lang w:val="it-IT"/>
+        </w:rPr>
+        <w:t>solo un</w:t>
+      </w:r>
+      <w:r>
+        <w:rPr>
+          <w:lang w:val="it-IT"/>
+        </w:rPr>
+        <w:t>’</w:t>
+      </w:r>
+      <w:r>
+        <w:rPr>
+          <w:lang w:val="it-IT"/>
+        </w:rPr>
+        <w:t>aggiunta</w:t>
+      </w:r>
+      <w:r>
+        <w:rPr>
+          <w:lang w:val="it-IT"/>
+        </w:rPr>
+        <w:t xml:space="preserve"> marginale o</w:t>
+      </w:r>
+      <w:r>
+        <w:rPr>
+          <w:lang w:val="it-IT"/>
+        </w:rPr>
+        <w:t xml:space="preserve"> è semplicemente servita per scoprire che questo percorso è</w:t>
+      </w:r>
+      <w:r>
+        <w:rPr>
+          <w:lang w:val="it-IT"/>
+        </w:rPr>
+        <w:t xml:space="preserve"> stato</w:t>
+      </w:r>
+      <w:r>
+        <w:rPr>
+          <w:lang w:val="it-IT"/>
+        </w:rPr>
+        <w:t xml:space="preserve"> una perdita di tempo? I ris</w:t>
+      </w:r>
+      <w:r>
+        <w:rPr>
+          <w:lang w:val="it-IT"/>
+        </w:rPr>
+        <w:t xml:space="preserve">ultati ottenuti sono generali, </w:t>
+      </w:r>
+      <w:r>
+        <w:rPr>
+          <w:lang w:val="it-IT"/>
+        </w:rPr>
+        <w:t>facilmente generalizzabili o sono specifici di un caso particolare?</w:t>
+      </w:r>
+      <w:r>
+        <w:rPr>
+          <w:lang w:val="it-IT"/>
+        </w:rPr>
+        <w:t xml:space="preserve"> ecc</w:t>
+      </w:r>
+      <w:r>
+        <w:rPr>
+          <w:lang w:val="it-IT"/>
+        </w:rPr>
+        <w:t>.</w:t>
+      </w:r>
+    </w:p>
+    <w:p>
+      <w:pPr>
+        <w:pStyle w:val="Titolo2"/>
+      </w:pPr>
+      <w:bookmarkStart w:id="43" w:name="_Toc461179229"/>
+      <w:bookmarkStart w:id="44" w:name="_Toc84516100"/>
+      <w:r>
+        <w:t>Sviluppi futuri</w:t>
+      </w:r>
+      <w:bookmarkEnd w:id="43"/>
+      <w:bookmarkEnd w:id="44"/>
+    </w:p>
+    <w:p>
+      <w:pPr>
+        <w:rPr>
+          <w:lang w:val="it-IT"/>
+        </w:rPr>
+      </w:pPr>
+      <w:r>
+        <w:rPr>
+          <w:lang w:val="it-IT"/>
+        </w:rPr>
+        <w:t>Migliorie o estensioni che possono essere sviluppate sul prodotto.</w:t>
+      </w:r>
+    </w:p>
+    <w:p>
+      <w:pPr>
+        <w:pStyle w:val="Titolo2"/>
+      </w:pPr>
+      <w:bookmarkStart w:id="45" w:name="_Toc461179230"/>
+      <w:bookmarkStart w:id="46" w:name="_Toc84516101"/>
+      <w:r>
+        <w:t>Considerazioni personali</w:t>
+      </w:r>
+      <w:bookmarkEnd w:id="45"/>
+      <w:bookmarkEnd w:id="46"/>
+    </w:p>
+    <w:p>
+      <w:pPr>
+        <w:rPr>
+          <w:lang w:val="it-IT"/>
+        </w:rPr>
+      </w:pPr>
+      <w:r>
+        <w:rPr>
+          <w:lang w:val="it-IT"/>
+        </w:rPr>
         <w:t>Cosa ho imparato in questo progetto? ecc</w:t>
       </w:r>
       <w:r>
@@ -13790,8 +14011,8 @@
           <w:lang w:val="it-IT"/>
         </w:rPr>
       </w:pPr>
-      <w:bookmarkStart w:id="43" w:name="_Toc461179231"/>
-      <w:bookmarkStart w:id="44" w:name="_Toc84509159"/>
+      <w:bookmarkStart w:id="47" w:name="_Toc461179231"/>
+      <w:bookmarkStart w:id="48" w:name="_Toc84516102"/>
       <w:r>
         <w:rPr>
           <w:lang w:val="it-IT"/>
@@ -13799,20 +14020,20 @@
         <w:lastRenderedPageBreak/>
         <w:t>Bibliografia</w:t>
       </w:r>
-      <w:bookmarkEnd w:id="43"/>
-      <w:bookmarkEnd w:id="44"/>
+      <w:bookmarkEnd w:id="47"/>
+      <w:bookmarkEnd w:id="48"/>
     </w:p>
     <w:p>
       <w:pPr>
         <w:pStyle w:val="Titolo2"/>
       </w:pPr>
-      <w:bookmarkStart w:id="45" w:name="_Toc461179232"/>
-      <w:bookmarkStart w:id="46" w:name="_Toc84509160"/>
+      <w:bookmarkStart w:id="49" w:name="_Toc461179232"/>
+      <w:bookmarkStart w:id="50" w:name="_Toc84516103"/>
       <w:r>
         <w:t>Bibliografia per articoli di riviste:</w:t>
       </w:r>
-      <w:bookmarkEnd w:id="45"/>
-      <w:bookmarkEnd w:id="46"/>
+      <w:bookmarkEnd w:id="49"/>
+      <w:bookmarkEnd w:id="50"/>
     </w:p>
     <w:p>
       <w:pPr>
@@ -13921,13 +14142,13 @@
       <w:pPr>
         <w:pStyle w:val="Titolo2"/>
       </w:pPr>
-      <w:bookmarkStart w:id="47" w:name="_Toc461179233"/>
-      <w:bookmarkStart w:id="48" w:name="_Toc84509161"/>
+      <w:bookmarkStart w:id="51" w:name="_Toc461179233"/>
+      <w:bookmarkStart w:id="52" w:name="_Toc84516104"/>
       <w:r>
         <w:t>Bibliografia per libri</w:t>
       </w:r>
-      <w:bookmarkEnd w:id="47"/>
-      <w:bookmarkEnd w:id="48"/>
+      <w:bookmarkEnd w:id="51"/>
+      <w:bookmarkEnd w:id="52"/>
     </w:p>
     <w:p>
       <w:pPr>
@@ -14044,18 +14265,18 @@
         </w:rPr>
         <w:t>.</w:t>
       </w:r>
-      <w:bookmarkStart w:id="49" w:name="_Toc461179234"/>
+      <w:bookmarkStart w:id="53" w:name="_Toc461179234"/>
     </w:p>
     <w:p>
       <w:pPr>
         <w:pStyle w:val="Titolo2"/>
       </w:pPr>
-      <w:bookmarkStart w:id="50" w:name="_Toc84509162"/>
+      <w:bookmarkStart w:id="54" w:name="_Toc84516105"/>
       <w:r>
         <w:t>Sitografia</w:t>
       </w:r>
-      <w:bookmarkEnd w:id="49"/>
-      <w:bookmarkEnd w:id="50"/>
+      <w:bookmarkEnd w:id="53"/>
+      <w:bookmarkEnd w:id="54"/>
     </w:p>
     <w:p>
       <w:pPr>
@@ -14219,8 +14440,8 @@
           <w:lang w:val="it-IT"/>
         </w:rPr>
       </w:pPr>
-      <w:bookmarkStart w:id="51" w:name="_Toc461179235"/>
-      <w:bookmarkStart w:id="52" w:name="_Toc84509163"/>
+      <w:bookmarkStart w:id="55" w:name="_Toc461179235"/>
+      <w:bookmarkStart w:id="56" w:name="_Toc84516106"/>
       <w:r>
         <w:rPr>
           <w:lang w:val="it-IT"/>
@@ -14228,8 +14449,8 @@
         <w:lastRenderedPageBreak/>
         <w:t>Allegati</w:t>
       </w:r>
-      <w:bookmarkEnd w:id="51"/>
-      <w:bookmarkEnd w:id="52"/>
+      <w:bookmarkEnd w:id="55"/>
+      <w:bookmarkEnd w:id="56"/>
     </w:p>
     <w:p>
       <w:pPr>
@@ -14440,27 +14661,14 @@
     <w:r>
       <w:tab/>
     </w:r>
-    <w:r>
-      <w:fldChar w:fldCharType="begin"/>
-    </w:r>
-    <w:r>
-      <w:instrText xml:space="preserve"> FILENAME </w:instrText>
-    </w:r>
-    <w:r>
-      <w:fldChar w:fldCharType="separate"/>
-    </w:r>
-    <w:r>
-      <w:rPr>
-        <w:noProof/>
-      </w:rPr>
-      <w:t>Documentazione lavoro temporaneo - Samuele Abba.docx</w:t>
-    </w:r>
-    <w:r>
-      <w:rPr>
-        <w:noProof/>
-      </w:rPr>
-      <w:fldChar w:fldCharType="end"/>
-    </w:r>
+    <w:fldSimple w:instr=" FILENAME ">
+      <w:r>
+        <w:rPr>
+          <w:noProof/>
+        </w:rPr>
+        <w:t>Documentazione lavoro temporaneo - Samuele Abba.docx</w:t>
+      </w:r>
+    </w:fldSimple>
     <w:r>
       <w:tab/>
       <w:t xml:space="preserve">Versione: </w:t>
@@ -14518,27 +14726,14 @@
     <w:r>
       <w:tab/>
     </w:r>
-    <w:r>
-      <w:fldChar w:fldCharType="begin"/>
-    </w:r>
-    <w:r>
-      <w:instrText xml:space="preserve"> FILENAME </w:instrText>
-    </w:r>
-    <w:r>
-      <w:fldChar w:fldCharType="separate"/>
-    </w:r>
-    <w:r>
-      <w:rPr>
-        <w:noProof/>
-      </w:rPr>
-      <w:t>Documentazione lavoro temporaneo - Samuele Abba.docx</w:t>
-    </w:r>
-    <w:r>
-      <w:rPr>
-        <w:noProof/>
-      </w:rPr>
-      <w:fldChar w:fldCharType="end"/>
-    </w:r>
+    <w:fldSimple w:instr=" FILENAME ">
+      <w:r>
+        <w:rPr>
+          <w:noProof/>
+        </w:rPr>
+        <w:t>Documentazione lavoro temporaneo - Samuele Abba.docx</w:t>
+      </w:r>
+    </w:fldSimple>
     <w:r>
       <w:tab/>
       <w:t xml:space="preserve">Versione: </w:t>
@@ -14583,27 +14778,14 @@
     <w:r>
       <w:tab/>
     </w:r>
-    <w:r>
-      <w:fldChar w:fldCharType="begin"/>
-    </w:r>
-    <w:r>
-      <w:instrText xml:space="preserve"> FILENAME </w:instrText>
-    </w:r>
-    <w:r>
-      <w:fldChar w:fldCharType="separate"/>
-    </w:r>
-    <w:r>
-      <w:rPr>
-        <w:noProof/>
-      </w:rPr>
-      <w:t>Documentazione lavoro temporaneo - Samuele Abba.docx</w:t>
-    </w:r>
-    <w:r>
-      <w:rPr>
-        <w:noProof/>
-      </w:rPr>
-      <w:fldChar w:fldCharType="end"/>
-    </w:r>
+    <w:fldSimple w:instr=" FILENAME ">
+      <w:r>
+        <w:rPr>
+          <w:noProof/>
+        </w:rPr>
+        <w:t>Documentazione lavoro temporaneo - Samuele Abba.docx</w:t>
+      </w:r>
+    </w:fldSimple>
     <w:r>
       <w:tab/>
       <w:t xml:space="preserve">Versione: </w:t>
@@ -21916,7 +22098,7 @@
 </file>
 
 <file path=customXml/itemProps1.xml><?xml version="1.0" encoding="utf-8"?>
-<ds:datastoreItem xmlns:ds="http://schemas.openxmlformats.org/officeDocument/2006/customXml" ds:itemID="{53A90098-B9E6-4451-9772-43B47807FAA7}">
+<ds:datastoreItem xmlns:ds="http://schemas.openxmlformats.org/officeDocument/2006/customXml" ds:itemID="{F7B26CBC-47B4-4DE4-9518-0E3C5DA68AC6}">
   <ds:schemaRefs>
     <ds:schemaRef ds:uri="http://schemas.openxmlformats.org/officeDocument/2006/bibliography"/>
   </ds:schemaRefs>

</xml_diff>

<commit_message>
Aggiornamento 3.0 del 07-10-2021
</commit_message>
<xml_diff>
--- a/3_Documentazione (word e pdf)/Documentazione lavoro temporaneo - Samuele Abba.docx
+++ b/3_Documentazione (word e pdf)/Documentazione lavoro temporaneo - Samuele Abba.docx
@@ -1,6 +1,6 @@
 
 <file path=word/document.xml><?xml version="1.0" encoding="utf-8"?>
-<w:document xmlns:wpc="http://schemas.microsoft.com/office/word/2010/wordprocessingCanvas" xmlns:cx="http://schemas.microsoft.com/office/drawing/2014/chartex" xmlns:cx1="http://schemas.microsoft.com/office/drawing/2015/9/8/chartex" xmlns:cx2="http://schemas.microsoft.com/office/drawing/2015/10/21/chartex" xmlns:cx3="http://schemas.microsoft.com/office/drawing/2016/5/9/chartex" xmlns:cx4="http://schemas.microsoft.com/office/drawing/2016/5/10/chartex" xmlns:cx5="http://schemas.microsoft.com/office/drawing/2016/5/11/chartex" xmlns:cx6="http://schemas.microsoft.com/office/drawing/2016/5/12/chartex" xmlns:cx7="http://schemas.microsoft.com/office/drawing/2016/5/13/chartex" xmlns:cx8="http://schemas.microsoft.com/office/drawing/2016/5/14/chartex" xmlns:mc="http://schemas.openxmlformats.org/markup-compatibility/2006" xmlns:aink="http://schemas.microsoft.com/office/drawing/2016/ink" xmlns:am3d="http://schemas.microsoft.com/office/drawing/2017/model3d" xmlns:o="urn:schemas-microsoft-com:office:office" xmlns:r="http://schemas.openxmlformats.org/officeDocument/2006/relationships" xmlns:m="http://schemas.openxmlformats.org/officeDocument/2006/math" xmlns:v="urn:schemas-microsoft-com:vml" xmlns:wp14="http://schemas.microsoft.com/office/word/2010/wordprocessingDrawing" xmlns:wp="http://schemas.openxmlformats.org/drawingml/2006/wordprocessingDrawing" xmlns:w10="urn:schemas-microsoft-com:office:word" xmlns:w="http://schemas.openxmlformats.org/wordprocessingml/2006/main" xmlns:w14="http://schemas.microsoft.com/office/word/2010/wordml" xmlns:w15="http://schemas.microsoft.com/office/word/2012/wordml" xmlns:w16cid="http://schemas.microsoft.com/office/word/2016/wordml/cid" xmlns:w16se="http://schemas.microsoft.com/office/word/2015/wordml/symex" xmlns:wpg="http://schemas.microsoft.com/office/word/2010/wordprocessingGroup" xmlns:wpi="http://schemas.microsoft.com/office/word/2010/wordprocessingInk" xmlns:wne="http://schemas.microsoft.com/office/word/2006/wordml" xmlns:wps="http://schemas.microsoft.com/office/word/2010/wordprocessingShape" mc:Ignorable="w14 w15 w16se w16cid wp14">
+<w:document xmlns:wpc="http://schemas.microsoft.com/office/word/2010/wordprocessingCanvas" xmlns:cx="http://schemas.microsoft.com/office/drawing/2014/chartex" xmlns:cx1="http://schemas.microsoft.com/office/drawing/2015/9/8/chartex" xmlns:cx2="http://schemas.microsoft.com/office/drawing/2015/10/21/chartex" xmlns:cx3="http://schemas.microsoft.com/office/drawing/2016/5/9/chartex" xmlns:cx4="http://schemas.microsoft.com/office/drawing/2016/5/10/chartex" xmlns:cx5="http://schemas.microsoft.com/office/drawing/2016/5/11/chartex" xmlns:cx6="http://schemas.microsoft.com/office/drawing/2016/5/12/chartex" xmlns:cx7="http://schemas.microsoft.com/office/drawing/2016/5/13/chartex" xmlns:cx8="http://schemas.microsoft.com/office/drawing/2016/5/14/chartex" xmlns:mc="http://schemas.openxmlformats.org/markup-compatibility/2006" xmlns:aink="http://schemas.microsoft.com/office/drawing/2016/ink" xmlns:am3d="http://schemas.microsoft.com/office/drawing/2017/model3d" xmlns:o="urn:schemas-microsoft-com:office:office" xmlns:r="http://schemas.openxmlformats.org/officeDocument/2006/relationships" xmlns:m="http://schemas.openxmlformats.org/officeDocument/2006/math" xmlns:v="urn:schemas-microsoft-com:vml" xmlns:wp14="http://schemas.microsoft.com/office/word/2010/wordprocessingDrawing" xmlns:wp="http://schemas.openxmlformats.org/drawingml/2006/wordprocessingDrawing" xmlns:w10="urn:schemas-microsoft-com:office:word" xmlns:w="http://schemas.openxmlformats.org/wordprocessingml/2006/main" xmlns:w14="http://schemas.microsoft.com/office/word/2010/wordml" xmlns:w15="http://schemas.microsoft.com/office/word/2012/wordml" xmlns:w16cex="http://schemas.microsoft.com/office/word/2018/wordml/cex" xmlns:w16cid="http://schemas.microsoft.com/office/word/2016/wordml/cid" xmlns:w16="http://schemas.microsoft.com/office/word/2018/wordml" xmlns:w16sdtdh="http://schemas.microsoft.com/office/word/2020/wordml/sdtdatahash" xmlns:w16se="http://schemas.microsoft.com/office/word/2015/wordml/symex" xmlns:wpg="http://schemas.microsoft.com/office/word/2010/wordprocessingGroup" xmlns:wpi="http://schemas.microsoft.com/office/word/2010/wordprocessingInk" xmlns:wne="http://schemas.microsoft.com/office/word/2006/wordml" xmlns:wps="http://schemas.microsoft.com/office/word/2010/wordprocessingShape" mc:Ignorable="w14 w15 w16se w16cid w16 w16cex w16sdtdh wp14">
   <w:body>
     <w:p>
       <w:pPr>
@@ -85,8 +85,6 @@
           <w:lang w:eastAsia="it-CH"/>
         </w:rPr>
       </w:pPr>
-      <w:bookmarkStart w:id="0" w:name="_GoBack"/>
-      <w:bookmarkEnd w:id="0"/>
       <w:r>
         <w:rPr>
           <w:noProof/>
@@ -128,7 +126,7 @@
         <w:rPr>
           <w:noProof/>
         </w:rPr>
-        <w:instrText xml:space="preserve"> PAGEREF _Toc84516072 \h </w:instrText>
+        <w:instrText xml:space="preserve"> PAGEREF _Toc84524658 \h </w:instrText>
       </w:r>
       <w:r>
         <w:rPr>
@@ -207,7 +205,7 @@
         <w:rPr>
           <w:noProof/>
         </w:rPr>
-        <w:instrText xml:space="preserve"> PAGEREF _Toc84516073 \h </w:instrText>
+        <w:instrText xml:space="preserve"> PAGEREF _Toc84524659 \h </w:instrText>
       </w:r>
       <w:r>
         <w:rPr>
@@ -286,7 +284,7 @@
         <w:rPr>
           <w:noProof/>
         </w:rPr>
-        <w:instrText xml:space="preserve"> PAGEREF _Toc84516074 \h </w:instrText>
+        <w:instrText xml:space="preserve"> PAGEREF _Toc84524660 \h </w:instrText>
       </w:r>
       <w:r>
         <w:rPr>
@@ -365,7 +363,7 @@
         <w:rPr>
           <w:noProof/>
         </w:rPr>
-        <w:instrText xml:space="preserve"> PAGEREF _Toc84516075 \h </w:instrText>
+        <w:instrText xml:space="preserve"> PAGEREF _Toc84524661 \h </w:instrText>
       </w:r>
       <w:r>
         <w:rPr>
@@ -444,7 +442,7 @@
         <w:rPr>
           <w:noProof/>
         </w:rPr>
-        <w:instrText xml:space="preserve"> PAGEREF _Toc84516076 \h </w:instrText>
+        <w:instrText xml:space="preserve"> PAGEREF _Toc84524662 \h </w:instrText>
       </w:r>
       <w:r>
         <w:rPr>
@@ -523,7 +521,7 @@
         <w:rPr>
           <w:noProof/>
         </w:rPr>
-        <w:instrText xml:space="preserve"> PAGEREF _Toc84516077 \h </w:instrText>
+        <w:instrText xml:space="preserve"> PAGEREF _Toc84524663 \h </w:instrText>
       </w:r>
       <w:r>
         <w:rPr>
@@ -602,7 +600,7 @@
         <w:rPr>
           <w:noProof/>
         </w:rPr>
-        <w:instrText xml:space="preserve"> PAGEREF _Toc84516078 \h </w:instrText>
+        <w:instrText xml:space="preserve"> PAGEREF _Toc84524664 \h </w:instrText>
       </w:r>
       <w:r>
         <w:rPr>
@@ -619,7 +617,7 @@
         <w:rPr>
           <w:noProof/>
         </w:rPr>
-        <w:t>6</w:t>
+        <w:t>5</w:t>
       </w:r>
       <w:r>
         <w:rPr>
@@ -681,7 +679,7 @@
         <w:rPr>
           <w:noProof/>
         </w:rPr>
-        <w:instrText xml:space="preserve"> PAGEREF _Toc84516079 \h </w:instrText>
+        <w:instrText xml:space="preserve"> PAGEREF _Toc84524665 \h </w:instrText>
       </w:r>
       <w:r>
         <w:rPr>
@@ -698,7 +696,7 @@
         <w:rPr>
           <w:noProof/>
         </w:rPr>
-        <w:t>9</w:t>
+        <w:t>8</w:t>
       </w:r>
       <w:r>
         <w:rPr>
@@ -760,7 +758,7 @@
         <w:rPr>
           <w:noProof/>
         </w:rPr>
-        <w:instrText xml:space="preserve"> PAGEREF _Toc84516080 \h </w:instrText>
+        <w:instrText xml:space="preserve"> PAGEREF _Toc84524666 \h </w:instrText>
       </w:r>
       <w:r>
         <w:rPr>
@@ -777,7 +775,7 @@
         <w:rPr>
           <w:noProof/>
         </w:rPr>
-        <w:t>10</w:t>
+        <w:t>9</w:t>
       </w:r>
       <w:r>
         <w:rPr>
@@ -839,7 +837,7 @@
         <w:rPr>
           <w:noProof/>
         </w:rPr>
-        <w:instrText xml:space="preserve"> PAGEREF _Toc84516081 \h </w:instrText>
+        <w:instrText xml:space="preserve"> PAGEREF _Toc84524667 \h </w:instrText>
       </w:r>
       <w:r>
         <w:rPr>
@@ -856,7 +854,7 @@
         <w:rPr>
           <w:noProof/>
         </w:rPr>
-        <w:t>10</w:t>
+        <w:t>9</w:t>
       </w:r>
       <w:r>
         <w:rPr>
@@ -918,7 +916,7 @@
         <w:rPr>
           <w:noProof/>
         </w:rPr>
-        <w:instrText xml:space="preserve"> PAGEREF _Toc84516082 \h </w:instrText>
+        <w:instrText xml:space="preserve"> PAGEREF _Toc84524668 \h </w:instrText>
       </w:r>
       <w:r>
         <w:rPr>
@@ -935,7 +933,7 @@
         <w:rPr>
           <w:noProof/>
         </w:rPr>
-        <w:t>10</w:t>
+        <w:t>9</w:t>
       </w:r>
       <w:r>
         <w:rPr>
@@ -997,7 +995,7 @@
         <w:rPr>
           <w:noProof/>
         </w:rPr>
-        <w:instrText xml:space="preserve"> PAGEREF _Toc84516083 \h </w:instrText>
+        <w:instrText xml:space="preserve"> PAGEREF _Toc84524669 \h </w:instrText>
       </w:r>
       <w:r>
         <w:rPr>
@@ -1014,7 +1012,7 @@
         <w:rPr>
           <w:noProof/>
         </w:rPr>
-        <w:t>11</w:t>
+        <w:t>10</w:t>
       </w:r>
       <w:r>
         <w:rPr>
@@ -1076,7 +1074,7 @@
         <w:rPr>
           <w:noProof/>
         </w:rPr>
-        <w:instrText xml:space="preserve"> PAGEREF _Toc84516084 \h </w:instrText>
+        <w:instrText xml:space="preserve"> PAGEREF _Toc84524670 \h </w:instrText>
       </w:r>
       <w:r>
         <w:rPr>
@@ -1093,7 +1091,7 @@
         <w:rPr>
           <w:noProof/>
         </w:rPr>
-        <w:t>11</w:t>
+        <w:t>10</w:t>
       </w:r>
       <w:r>
         <w:rPr>
@@ -1155,7 +1153,7 @@
         <w:rPr>
           <w:noProof/>
         </w:rPr>
-        <w:instrText xml:space="preserve"> PAGEREF _Toc84516085 \h </w:instrText>
+        <w:instrText xml:space="preserve"> PAGEREF _Toc84524671 \h </w:instrText>
       </w:r>
       <w:r>
         <w:rPr>
@@ -1172,7 +1170,7 @@
         <w:rPr>
           <w:noProof/>
         </w:rPr>
-        <w:t>11</w:t>
+        <w:t>10</w:t>
       </w:r>
       <w:r>
         <w:rPr>
@@ -1234,7 +1232,7 @@
         <w:rPr>
           <w:noProof/>
         </w:rPr>
-        <w:instrText xml:space="preserve"> PAGEREF _Toc84516086 \h </w:instrText>
+        <w:instrText xml:space="preserve"> PAGEREF _Toc84524672 \h </w:instrText>
       </w:r>
       <w:r>
         <w:rPr>
@@ -1251,7 +1249,7 @@
         <w:rPr>
           <w:noProof/>
         </w:rPr>
-        <w:t>11</w:t>
+        <w:t>10</w:t>
       </w:r>
       <w:r>
         <w:rPr>
@@ -1313,7 +1311,7 @@
         <w:rPr>
           <w:noProof/>
         </w:rPr>
-        <w:instrText xml:space="preserve"> PAGEREF _Toc84516087 \h </w:instrText>
+        <w:instrText xml:space="preserve"> PAGEREF _Toc84524673 \h </w:instrText>
       </w:r>
       <w:r>
         <w:rPr>
@@ -1330,7 +1328,7 @@
         <w:rPr>
           <w:noProof/>
         </w:rPr>
-        <w:t>11</w:t>
+        <w:t>10</w:t>
       </w:r>
       <w:r>
         <w:rPr>
@@ -1392,7 +1390,7 @@
         <w:rPr>
           <w:noProof/>
         </w:rPr>
-        <w:instrText xml:space="preserve"> PAGEREF _Toc84516088 \h </w:instrText>
+        <w:instrText xml:space="preserve"> PAGEREF _Toc84524674 \h </w:instrText>
       </w:r>
       <w:r>
         <w:rPr>
@@ -1409,7 +1407,7 @@
         <w:rPr>
           <w:noProof/>
         </w:rPr>
-        <w:t>12</w:t>
+        <w:t>11</w:t>
       </w:r>
       <w:r>
         <w:rPr>
@@ -1471,7 +1469,7 @@
         <w:rPr>
           <w:noProof/>
         </w:rPr>
-        <w:instrText xml:space="preserve"> PAGEREF _Toc84516089 \h </w:instrText>
+        <w:instrText xml:space="preserve"> PAGEREF _Toc84524675 \h </w:instrText>
       </w:r>
       <w:r>
         <w:rPr>
@@ -1488,7 +1486,7 @@
         <w:rPr>
           <w:noProof/>
         </w:rPr>
-        <w:t>12</w:t>
+        <w:t>11</w:t>
       </w:r>
       <w:r>
         <w:rPr>
@@ -1550,7 +1548,7 @@
         <w:rPr>
           <w:noProof/>
         </w:rPr>
-        <w:instrText xml:space="preserve"> PAGEREF _Toc84516090 \h </w:instrText>
+        <w:instrText xml:space="preserve"> PAGEREF _Toc84524676 \h </w:instrText>
       </w:r>
       <w:r>
         <w:rPr>
@@ -1567,7 +1565,7 @@
         <w:rPr>
           <w:noProof/>
         </w:rPr>
-        <w:t>13</w:t>
+        <w:t>12</w:t>
       </w:r>
       <w:r>
         <w:rPr>
@@ -1629,7 +1627,7 @@
         <w:rPr>
           <w:noProof/>
         </w:rPr>
-        <w:instrText xml:space="preserve"> PAGEREF _Toc84516091 \h </w:instrText>
+        <w:instrText xml:space="preserve"> PAGEREF _Toc84524677 \h </w:instrText>
       </w:r>
       <w:r>
         <w:rPr>
@@ -1646,7 +1644,402 @@
         <w:rPr>
           <w:noProof/>
         </w:rPr>
+        <w:t>12</w:t>
+      </w:r>
+      <w:r>
+        <w:rPr>
+          <w:noProof/>
+        </w:rPr>
+        <w:fldChar w:fldCharType="end"/>
+      </w:r>
+    </w:p>
+    <w:p>
+      <w:pPr>
+        <w:pStyle w:val="Sommario3"/>
+        <w:tabs>
+          <w:tab w:val="left" w:pos="1200"/>
+          <w:tab w:val="right" w:leader="dot" w:pos="9628"/>
+        </w:tabs>
+        <w:rPr>
+          <w:rFonts w:asciiTheme="minorHAnsi" w:eastAsiaTheme="minorEastAsia" w:hAnsiTheme="minorHAnsi" w:cstheme="minorBidi"/>
+          <w:noProof/>
+          <w:sz w:val="22"/>
+          <w:szCs w:val="22"/>
+          <w:lang w:eastAsia="it-CH"/>
+        </w:rPr>
+      </w:pPr>
+      <w:r>
+        <w:rPr>
+          <w:noProof/>
+        </w:rPr>
+        <w:t>3.3.6</w:t>
+      </w:r>
+      <w:r>
+        <w:rPr>
+          <w:rFonts w:asciiTheme="minorHAnsi" w:eastAsiaTheme="minorEastAsia" w:hAnsiTheme="minorHAnsi" w:cstheme="minorBidi"/>
+          <w:noProof/>
+          <w:sz w:val="22"/>
+          <w:szCs w:val="22"/>
+          <w:lang w:eastAsia="it-CH"/>
+        </w:rPr>
+        <w:tab/>
+      </w:r>
+      <w:r>
+        <w:rPr>
+          <w:noProof/>
+        </w:rPr>
+        <w:t>Progettazione pagina visualizza fatturazione</w:t>
+      </w:r>
+      <w:r>
+        <w:rPr>
+          <w:noProof/>
+        </w:rPr>
+        <w:tab/>
+      </w:r>
+      <w:r>
+        <w:rPr>
+          <w:noProof/>
+        </w:rPr>
+        <w:fldChar w:fldCharType="begin"/>
+      </w:r>
+      <w:r>
+        <w:rPr>
+          <w:noProof/>
+        </w:rPr>
+        <w:instrText xml:space="preserve"> PAGEREF _Toc84524678 \h </w:instrText>
+      </w:r>
+      <w:r>
+        <w:rPr>
+          <w:noProof/>
+        </w:rPr>
+      </w:r>
+      <w:r>
+        <w:rPr>
+          <w:noProof/>
+        </w:rPr>
+        <w:fldChar w:fldCharType="separate"/>
+      </w:r>
+      <w:r>
+        <w:rPr>
+          <w:noProof/>
+        </w:rPr>
         <w:t>13</w:t>
+      </w:r>
+      <w:r>
+        <w:rPr>
+          <w:noProof/>
+        </w:rPr>
+        <w:fldChar w:fldCharType="end"/>
+      </w:r>
+    </w:p>
+    <w:p>
+      <w:pPr>
+        <w:pStyle w:val="Sommario3"/>
+        <w:tabs>
+          <w:tab w:val="left" w:pos="1200"/>
+          <w:tab w:val="right" w:leader="dot" w:pos="9628"/>
+        </w:tabs>
+        <w:rPr>
+          <w:rFonts w:asciiTheme="minorHAnsi" w:eastAsiaTheme="minorEastAsia" w:hAnsiTheme="minorHAnsi" w:cstheme="minorBidi"/>
+          <w:noProof/>
+          <w:sz w:val="22"/>
+          <w:szCs w:val="22"/>
+          <w:lang w:eastAsia="it-CH"/>
+        </w:rPr>
+      </w:pPr>
+      <w:r>
+        <w:rPr>
+          <w:noProof/>
+        </w:rPr>
+        <w:t>3.3.7</w:t>
+      </w:r>
+      <w:r>
+        <w:rPr>
+          <w:rFonts w:asciiTheme="minorHAnsi" w:eastAsiaTheme="minorEastAsia" w:hAnsiTheme="minorHAnsi" w:cstheme="minorBidi"/>
+          <w:noProof/>
+          <w:sz w:val="22"/>
+          <w:szCs w:val="22"/>
+          <w:lang w:eastAsia="it-CH"/>
+        </w:rPr>
+        <w:tab/>
+      </w:r>
+      <w:r>
+        <w:rPr>
+          <w:noProof/>
+        </w:rPr>
+        <w:t>Progettazione pagina datore di lavoro</w:t>
+      </w:r>
+      <w:r>
+        <w:rPr>
+          <w:noProof/>
+        </w:rPr>
+        <w:tab/>
+      </w:r>
+      <w:r>
+        <w:rPr>
+          <w:noProof/>
+        </w:rPr>
+        <w:fldChar w:fldCharType="begin"/>
+      </w:r>
+      <w:r>
+        <w:rPr>
+          <w:noProof/>
+        </w:rPr>
+        <w:instrText xml:space="preserve"> PAGEREF _Toc84524679 \h </w:instrText>
+      </w:r>
+      <w:r>
+        <w:rPr>
+          <w:noProof/>
+        </w:rPr>
+      </w:r>
+      <w:r>
+        <w:rPr>
+          <w:noProof/>
+        </w:rPr>
+        <w:fldChar w:fldCharType="separate"/>
+      </w:r>
+      <w:r>
+        <w:rPr>
+          <w:noProof/>
+        </w:rPr>
+        <w:t>13</w:t>
+      </w:r>
+      <w:r>
+        <w:rPr>
+          <w:noProof/>
+        </w:rPr>
+        <w:fldChar w:fldCharType="end"/>
+      </w:r>
+    </w:p>
+    <w:p>
+      <w:pPr>
+        <w:pStyle w:val="Sommario3"/>
+        <w:tabs>
+          <w:tab w:val="left" w:pos="1200"/>
+          <w:tab w:val="right" w:leader="dot" w:pos="9628"/>
+        </w:tabs>
+        <w:rPr>
+          <w:rFonts w:asciiTheme="minorHAnsi" w:eastAsiaTheme="minorEastAsia" w:hAnsiTheme="minorHAnsi" w:cstheme="minorBidi"/>
+          <w:noProof/>
+          <w:sz w:val="22"/>
+          <w:szCs w:val="22"/>
+          <w:lang w:eastAsia="it-CH"/>
+        </w:rPr>
+      </w:pPr>
+      <w:r>
+        <w:rPr>
+          <w:noProof/>
+        </w:rPr>
+        <w:t>3.3.8</w:t>
+      </w:r>
+      <w:r>
+        <w:rPr>
+          <w:rFonts w:asciiTheme="minorHAnsi" w:eastAsiaTheme="minorEastAsia" w:hAnsiTheme="minorHAnsi" w:cstheme="minorBidi"/>
+          <w:noProof/>
+          <w:sz w:val="22"/>
+          <w:szCs w:val="22"/>
+          <w:lang w:eastAsia="it-CH"/>
+        </w:rPr>
+        <w:tab/>
+      </w:r>
+      <w:r>
+        <w:rPr>
+          <w:noProof/>
+        </w:rPr>
+        <w:t>Progettazione pagina datore di lavoro (creazione offerta)</w:t>
+      </w:r>
+      <w:r>
+        <w:rPr>
+          <w:noProof/>
+        </w:rPr>
+        <w:tab/>
+      </w:r>
+      <w:r>
+        <w:rPr>
+          <w:noProof/>
+        </w:rPr>
+        <w:fldChar w:fldCharType="begin"/>
+      </w:r>
+      <w:r>
+        <w:rPr>
+          <w:noProof/>
+        </w:rPr>
+        <w:instrText xml:space="preserve"> PAGEREF _Toc84524680 \h </w:instrText>
+      </w:r>
+      <w:r>
+        <w:rPr>
+          <w:noProof/>
+        </w:rPr>
+      </w:r>
+      <w:r>
+        <w:rPr>
+          <w:noProof/>
+        </w:rPr>
+        <w:fldChar w:fldCharType="separate"/>
+      </w:r>
+      <w:r>
+        <w:rPr>
+          <w:noProof/>
+        </w:rPr>
+        <w:t>14</w:t>
+      </w:r>
+      <w:r>
+        <w:rPr>
+          <w:noProof/>
+        </w:rPr>
+        <w:fldChar w:fldCharType="end"/>
+      </w:r>
+    </w:p>
+    <w:p>
+      <w:pPr>
+        <w:pStyle w:val="Sommario3"/>
+        <w:tabs>
+          <w:tab w:val="left" w:pos="1200"/>
+          <w:tab w:val="right" w:leader="dot" w:pos="9628"/>
+        </w:tabs>
+        <w:rPr>
+          <w:rFonts w:asciiTheme="minorHAnsi" w:eastAsiaTheme="minorEastAsia" w:hAnsiTheme="minorHAnsi" w:cstheme="minorBidi"/>
+          <w:noProof/>
+          <w:sz w:val="22"/>
+          <w:szCs w:val="22"/>
+          <w:lang w:eastAsia="it-CH"/>
+        </w:rPr>
+      </w:pPr>
+      <w:r>
+        <w:rPr>
+          <w:noProof/>
+        </w:rPr>
+        <w:t>3.3.9</w:t>
+      </w:r>
+      <w:r>
+        <w:rPr>
+          <w:rFonts w:asciiTheme="minorHAnsi" w:eastAsiaTheme="minorEastAsia" w:hAnsiTheme="minorHAnsi" w:cstheme="minorBidi"/>
+          <w:noProof/>
+          <w:sz w:val="22"/>
+          <w:szCs w:val="22"/>
+          <w:lang w:eastAsia="it-CH"/>
+        </w:rPr>
+        <w:tab/>
+      </w:r>
+      <w:r>
+        <w:rPr>
+          <w:noProof/>
+        </w:rPr>
+        <w:t>Progettazione pagina Lavoratore</w:t>
+      </w:r>
+      <w:r>
+        <w:rPr>
+          <w:noProof/>
+        </w:rPr>
+        <w:tab/>
+      </w:r>
+      <w:r>
+        <w:rPr>
+          <w:noProof/>
+        </w:rPr>
+        <w:fldChar w:fldCharType="begin"/>
+      </w:r>
+      <w:r>
+        <w:rPr>
+          <w:noProof/>
+        </w:rPr>
+        <w:instrText xml:space="preserve"> PAGEREF _Toc84524681 \h </w:instrText>
+      </w:r>
+      <w:r>
+        <w:rPr>
+          <w:noProof/>
+        </w:rPr>
+      </w:r>
+      <w:r>
+        <w:rPr>
+          <w:noProof/>
+        </w:rPr>
+        <w:fldChar w:fldCharType="separate"/>
+      </w:r>
+      <w:r>
+        <w:rPr>
+          <w:noProof/>
+        </w:rPr>
+        <w:t>14</w:t>
+      </w:r>
+      <w:r>
+        <w:rPr>
+          <w:noProof/>
+        </w:rPr>
+        <w:fldChar w:fldCharType="end"/>
+      </w:r>
+    </w:p>
+    <w:p>
+      <w:pPr>
+        <w:pStyle w:val="Sommario3"/>
+        <w:tabs>
+          <w:tab w:val="left" w:pos="1200"/>
+          <w:tab w:val="right" w:leader="dot" w:pos="9628"/>
+        </w:tabs>
+        <w:rPr>
+          <w:rFonts w:asciiTheme="minorHAnsi" w:eastAsiaTheme="minorEastAsia" w:hAnsiTheme="minorHAnsi" w:cstheme="minorBidi"/>
+          <w:noProof/>
+          <w:sz w:val="22"/>
+          <w:szCs w:val="22"/>
+          <w:lang w:eastAsia="it-CH"/>
+        </w:rPr>
+      </w:pPr>
+      <w:r>
+        <w:rPr>
+          <w:noProof/>
+        </w:rPr>
+        <w:t>3.3.10</w:t>
+      </w:r>
+      <w:r>
+        <w:rPr>
+          <w:rFonts w:asciiTheme="minorHAnsi" w:eastAsiaTheme="minorEastAsia" w:hAnsiTheme="minorHAnsi" w:cstheme="minorBidi"/>
+          <w:noProof/>
+          <w:sz w:val="22"/>
+          <w:szCs w:val="22"/>
+          <w:lang w:eastAsia="it-CH"/>
+        </w:rPr>
+        <w:tab/>
+      </w:r>
+      <w:r>
+        <w:rPr>
+          <w:noProof/>
+        </w:rPr>
+        <w:t>Progettazione pagina Lavoratore (creazione domanda)</w:t>
+      </w:r>
+      <w:r>
+        <w:rPr>
+          <w:noProof/>
+        </w:rPr>
+        <w:tab/>
+      </w:r>
+      <w:r>
+        <w:rPr>
+          <w:noProof/>
+        </w:rPr>
+        <w:fldChar w:fldCharType="begin"/>
+      </w:r>
+      <w:r>
+        <w:rPr>
+          <w:noProof/>
+        </w:rPr>
+        <w:instrText xml:space="preserve"> PAGEREF _Toc84524682 \h </w:instrText>
+      </w:r>
+      <w:r>
+        <w:rPr>
+          <w:noProof/>
+        </w:rPr>
+      </w:r>
+      <w:r>
+        <w:rPr>
+          <w:noProof/>
+        </w:rPr>
+        <w:fldChar w:fldCharType="separate"/>
+      </w:r>
+      <w:r>
+        <w:rPr>
+          <w:noProof/>
+        </w:rPr>
+        <w:t>15</w:t>
       </w:r>
       <w:r>
         <w:rPr>
@@ -1708,7 +2101,7 @@
         <w:rPr>
           <w:noProof/>
         </w:rPr>
-        <w:instrText xml:space="preserve"> PAGEREF _Toc84516092 \h </w:instrText>
+        <w:instrText xml:space="preserve"> PAGEREF _Toc84524683 \h </w:instrText>
       </w:r>
       <w:r>
         <w:rPr>
@@ -1725,7 +2118,7 @@
         <w:rPr>
           <w:noProof/>
         </w:rPr>
-        <w:t>13</w:t>
+        <w:t>15</w:t>
       </w:r>
       <w:r>
         <w:rPr>
@@ -1787,7 +2180,7 @@
         <w:rPr>
           <w:noProof/>
         </w:rPr>
-        <w:instrText xml:space="preserve"> PAGEREF _Toc84516093 \h </w:instrText>
+        <w:instrText xml:space="preserve"> PAGEREF _Toc84524684 \h </w:instrText>
       </w:r>
       <w:r>
         <w:rPr>
@@ -1804,7 +2197,7 @@
         <w:rPr>
           <w:noProof/>
         </w:rPr>
-        <w:t>15</w:t>
+        <w:t>16</w:t>
       </w:r>
       <w:r>
         <w:rPr>
@@ -1868,7 +2261,7 @@
         <w:rPr>
           <w:noProof/>
         </w:rPr>
-        <w:instrText xml:space="preserve"> PAGEREF _Toc84516094 \h </w:instrText>
+        <w:instrText xml:space="preserve"> PAGEREF _Toc84524685 \h </w:instrText>
       </w:r>
       <w:r>
         <w:rPr>
@@ -1885,7 +2278,7 @@
         <w:rPr>
           <w:noProof/>
         </w:rPr>
-        <w:t>16</w:t>
+        <w:t>17</w:t>
       </w:r>
       <w:r>
         <w:rPr>
@@ -1947,7 +2340,7 @@
         <w:rPr>
           <w:noProof/>
         </w:rPr>
-        <w:instrText xml:space="preserve"> PAGEREF _Toc84516095 \h </w:instrText>
+        <w:instrText xml:space="preserve"> PAGEREF _Toc84524686 \h </w:instrText>
       </w:r>
       <w:r>
         <w:rPr>
@@ -1964,7 +2357,7 @@
         <w:rPr>
           <w:noProof/>
         </w:rPr>
-        <w:t>16</w:t>
+        <w:t>17</w:t>
       </w:r>
       <w:r>
         <w:rPr>
@@ -2026,7 +2419,7 @@
         <w:rPr>
           <w:noProof/>
         </w:rPr>
-        <w:instrText xml:space="preserve"> PAGEREF _Toc84516096 \h </w:instrText>
+        <w:instrText xml:space="preserve"> PAGEREF _Toc84524687 \h </w:instrText>
       </w:r>
       <w:r>
         <w:rPr>
@@ -2043,7 +2436,7 @@
         <w:rPr>
           <w:noProof/>
         </w:rPr>
-        <w:t>21</w:t>
+        <w:t>23</w:t>
       </w:r>
       <w:r>
         <w:rPr>
@@ -2105,7 +2498,7 @@
         <w:rPr>
           <w:noProof/>
         </w:rPr>
-        <w:instrText xml:space="preserve"> PAGEREF _Toc84516097 \h </w:instrText>
+        <w:instrText xml:space="preserve"> PAGEREF _Toc84524688 \h </w:instrText>
       </w:r>
       <w:r>
         <w:rPr>
@@ -2122,7 +2515,7 @@
         <w:rPr>
           <w:noProof/>
         </w:rPr>
-        <w:t>21</w:t>
+        <w:t>23</w:t>
       </w:r>
       <w:r>
         <w:rPr>
@@ -2186,7 +2579,7 @@
         <w:rPr>
           <w:noProof/>
         </w:rPr>
-        <w:instrText xml:space="preserve"> PAGEREF _Toc84516098 \h </w:instrText>
+        <w:instrText xml:space="preserve"> PAGEREF _Toc84524689 \h </w:instrText>
       </w:r>
       <w:r>
         <w:rPr>
@@ -2203,7 +2596,7 @@
         <w:rPr>
           <w:noProof/>
         </w:rPr>
-        <w:t>22</w:t>
+        <w:t>24</w:t>
       </w:r>
       <w:r>
         <w:rPr>
@@ -2267,7 +2660,7 @@
         <w:rPr>
           <w:noProof/>
         </w:rPr>
-        <w:instrText xml:space="preserve"> PAGEREF _Toc84516099 \h </w:instrText>
+        <w:instrText xml:space="preserve"> PAGEREF _Toc84524690 \h </w:instrText>
       </w:r>
       <w:r>
         <w:rPr>
@@ -2284,7 +2677,7 @@
         <w:rPr>
           <w:noProof/>
         </w:rPr>
-        <w:t>23</w:t>
+        <w:t>25</w:t>
       </w:r>
       <w:r>
         <w:rPr>
@@ -2346,7 +2739,7 @@
         <w:rPr>
           <w:noProof/>
         </w:rPr>
-        <w:instrText xml:space="preserve"> PAGEREF _Toc84516100 \h </w:instrText>
+        <w:instrText xml:space="preserve"> PAGEREF _Toc84524691 \h </w:instrText>
       </w:r>
       <w:r>
         <w:rPr>
@@ -2363,7 +2756,7 @@
         <w:rPr>
           <w:noProof/>
         </w:rPr>
-        <w:t>23</w:t>
+        <w:t>25</w:t>
       </w:r>
       <w:r>
         <w:rPr>
@@ -2425,7 +2818,7 @@
         <w:rPr>
           <w:noProof/>
         </w:rPr>
-        <w:instrText xml:space="preserve"> PAGEREF _Toc84516101 \h </w:instrText>
+        <w:instrText xml:space="preserve"> PAGEREF _Toc84524692 \h </w:instrText>
       </w:r>
       <w:r>
         <w:rPr>
@@ -2442,7 +2835,7 @@
         <w:rPr>
           <w:noProof/>
         </w:rPr>
-        <w:t>23</w:t>
+        <w:t>25</w:t>
       </w:r>
       <w:r>
         <w:rPr>
@@ -2506,7 +2899,7 @@
         <w:rPr>
           <w:noProof/>
         </w:rPr>
-        <w:instrText xml:space="preserve"> PAGEREF _Toc84516102 \h </w:instrText>
+        <w:instrText xml:space="preserve"> PAGEREF _Toc84524693 \h </w:instrText>
       </w:r>
       <w:r>
         <w:rPr>
@@ -2523,7 +2916,7 @@
         <w:rPr>
           <w:noProof/>
         </w:rPr>
-        <w:t>24</w:t>
+        <w:t>26</w:t>
       </w:r>
       <w:r>
         <w:rPr>
@@ -2585,7 +2978,7 @@
         <w:rPr>
           <w:noProof/>
         </w:rPr>
-        <w:instrText xml:space="preserve"> PAGEREF _Toc84516103 \h </w:instrText>
+        <w:instrText xml:space="preserve"> PAGEREF _Toc84524694 \h </w:instrText>
       </w:r>
       <w:r>
         <w:rPr>
@@ -2602,7 +2995,7 @@
         <w:rPr>
           <w:noProof/>
         </w:rPr>
-        <w:t>24</w:t>
+        <w:t>26</w:t>
       </w:r>
       <w:r>
         <w:rPr>
@@ -2664,7 +3057,7 @@
         <w:rPr>
           <w:noProof/>
         </w:rPr>
-        <w:instrText xml:space="preserve"> PAGEREF _Toc84516104 \h </w:instrText>
+        <w:instrText xml:space="preserve"> PAGEREF _Toc84524695 \h </w:instrText>
       </w:r>
       <w:r>
         <w:rPr>
@@ -2681,7 +3074,7 @@
         <w:rPr>
           <w:noProof/>
         </w:rPr>
-        <w:t>24</w:t>
+        <w:t>26</w:t>
       </w:r>
       <w:r>
         <w:rPr>
@@ -2743,7 +3136,7 @@
         <w:rPr>
           <w:noProof/>
         </w:rPr>
-        <w:instrText xml:space="preserve"> PAGEREF _Toc84516105 \h </w:instrText>
+        <w:instrText xml:space="preserve"> PAGEREF _Toc84524696 \h </w:instrText>
       </w:r>
       <w:r>
         <w:rPr>
@@ -2760,7 +3153,7 @@
         <w:rPr>
           <w:noProof/>
         </w:rPr>
-        <w:t>24</w:t>
+        <w:t>26</w:t>
       </w:r>
       <w:r>
         <w:rPr>
@@ -2824,7 +3217,7 @@
         <w:rPr>
           <w:noProof/>
         </w:rPr>
-        <w:instrText xml:space="preserve"> PAGEREF _Toc84516106 \h </w:instrText>
+        <w:instrText xml:space="preserve"> PAGEREF _Toc84524697 \h </w:instrText>
       </w:r>
       <w:r>
         <w:rPr>
@@ -2841,7 +3234,7 @@
         <w:rPr>
           <w:noProof/>
         </w:rPr>
-        <w:t>25</w:t>
+        <w:t>27</w:t>
       </w:r>
       <w:r>
         <w:rPr>
@@ -2876,7 +3269,7 @@
         </w:rPr>
         <w:br w:type="page"/>
       </w:r>
-      <w:bookmarkStart w:id="1" w:name="_Toc84516072"/>
+      <w:bookmarkStart w:id="0" w:name="_Toc84524658"/>
       <w:r>
         <w:rPr>
           <w:lang w:val="it-IT"/>
@@ -2884,17 +3277,17 @@
         <w:lastRenderedPageBreak/>
         <w:t>Introduzione</w:t>
       </w:r>
+      <w:bookmarkEnd w:id="0"/>
+    </w:p>
+    <w:p>
+      <w:pPr>
+        <w:pStyle w:val="Titolo2"/>
+      </w:pPr>
+      <w:bookmarkStart w:id="1" w:name="_Toc84524659"/>
+      <w:r>
+        <w:t>Informazioni sul progetto</w:t>
+      </w:r>
       <w:bookmarkEnd w:id="1"/>
-    </w:p>
-    <w:p>
-      <w:pPr>
-        <w:pStyle w:val="Titolo2"/>
-      </w:pPr>
-      <w:bookmarkStart w:id="2" w:name="_Toc84516073"/>
-      <w:r>
-        <w:t>Informazioni sul progetto</w:t>
-      </w:r>
-      <w:bookmarkEnd w:id="2"/>
     </w:p>
     <w:p>
       <w:pPr>
@@ -3150,11 +3543,11 @@
       <w:pPr>
         <w:pStyle w:val="Titolo2"/>
       </w:pPr>
-      <w:bookmarkStart w:id="3" w:name="_Toc84516074"/>
+      <w:bookmarkStart w:id="2" w:name="_Toc84524660"/>
       <w:r>
         <w:t>Abstract</w:t>
       </w:r>
-      <w:bookmarkEnd w:id="3"/>
+      <w:bookmarkEnd w:id="2"/>
     </w:p>
     <w:p>
       <w:pPr>
@@ -3747,12 +4140,12 @@
       <w:pPr>
         <w:pStyle w:val="Titolo2"/>
       </w:pPr>
-      <w:bookmarkStart w:id="4" w:name="_Toc84516075"/>
+      <w:bookmarkStart w:id="3" w:name="_Toc84524661"/>
       <w:r>
         <w:lastRenderedPageBreak/>
         <w:t>Scopo</w:t>
       </w:r>
-      <w:bookmarkEnd w:id="4"/>
+      <w:bookmarkEnd w:id="3"/>
     </w:p>
     <w:p>
       <w:pPr>
@@ -3786,299 +4179,290 @@
       <w:r>
         <w:br w:type="page"/>
       </w:r>
-      <w:bookmarkStart w:id="5" w:name="_Toc84516076"/>
+      <w:bookmarkStart w:id="4" w:name="_Toc84524662"/>
       <w:r>
         <w:lastRenderedPageBreak/>
         <w:t>Analisi</w:t>
       </w:r>
+      <w:bookmarkEnd w:id="4"/>
+    </w:p>
+    <w:p>
+      <w:pPr>
+        <w:pStyle w:val="Titolo2"/>
+      </w:pPr>
+      <w:bookmarkStart w:id="5" w:name="_Toc84524663"/>
+      <w:r>
+        <w:t>Scopo</w:t>
+      </w:r>
       <w:bookmarkEnd w:id="5"/>
     </w:p>
     <w:p>
       <w:pPr>
+        <w:ind w:left="-5" w:right="-8"/>
+      </w:pPr>
+      <w:r>
+        <w:t>Spesso per poter trovare un lavoro occorre girare molti sit</w:t>
+      </w:r>
+      <w:r>
+        <w:t>i</w:t>
+      </w:r>
+      <w:r>
+        <w:t xml:space="preserve"> perché quelli presenti sono incompleti e non forniscono tutte le informazioni oppure sono troppo complicati e risultano difficili da usare.</w:t>
+      </w:r>
+      <w:r>
+        <w:t xml:space="preserve"> </w:t>
+      </w:r>
+      <w:r>
+        <w:t>Il mio prodotto servirà a quegli utenti che cercano un sito semplice ed intuitivo con cui trovare un lavoro in pochi minuti.</w:t>
+      </w:r>
+    </w:p>
+    <w:p>
+      <w:pPr>
+        <w:ind w:left="-5" w:right="-8"/>
+      </w:pPr>
+      <w:r>
+        <w:t xml:space="preserve">Per poter accedere al mio sito sarà necessario come minimo un dispositivo con accesso ad Internet e un’email e password nel caso in qui si </w:t>
+      </w:r>
+      <w:r>
+        <w:t>vuole</w:t>
+      </w:r>
+      <w:r>
+        <w:t xml:space="preserve"> accettare </w:t>
+      </w:r>
+      <w:r>
+        <w:t>un lavoro</w:t>
+      </w:r>
+      <w:r>
+        <w:t xml:space="preserve"> e</w:t>
+      </w:r>
+      <w:r>
+        <w:t xml:space="preserve"> una conoscenza basilare per poter usare un sito Web.</w:t>
+      </w:r>
+    </w:p>
+    <w:p>
+      <w:pPr>
+        <w:ind w:left="-5" w:right="-8"/>
+      </w:pPr>
+    </w:p>
+    <w:p>
+      <w:pPr>
+        <w:ind w:left="-5" w:right="-8"/>
+      </w:pPr>
+      <w:r>
+        <w:t>In questo capitolo sono andato a suddividere i vari requisiti che ho trovato nel QdC, con i rispettivi sotto requisiti.</w:t>
+      </w:r>
+    </w:p>
+    <w:p>
+      <w:pPr>
+        <w:ind w:left="-5" w:right="-8"/>
+      </w:pPr>
+      <w:r>
+        <w:t>Come primo requisito ho messo la v</w:t>
+      </w:r>
+      <w:r>
+        <w:t>erifica del sito web</w:t>
+      </w:r>
+      <w:r>
+        <w:t>, che funzioni correttamente e senza essere loggati, questo ti permette di vedere le varie offerte di lavoro</w:t>
+      </w:r>
+      <w:r>
+        <w:t>.</w:t>
+      </w:r>
+    </w:p>
+    <w:p>
+      <w:pPr>
+        <w:ind w:left="-5" w:right="-8"/>
+      </w:pPr>
+      <w:r>
+        <w:t>Come</w:t>
+      </w:r>
+      <w:r>
+        <w:t xml:space="preserve"> secondo requisito ho messo la verifica del form di registrazione e anche la verifica del form di accesso</w:t>
+      </w:r>
+      <w:r>
+        <w:t xml:space="preserve"> per (amministratori, datori di lavoro e clienti)</w:t>
+      </w:r>
+      <w:r>
+        <w:t>.</w:t>
+      </w:r>
+    </w:p>
+    <w:p>
+      <w:pPr>
+        <w:ind w:left="-5" w:right="-8"/>
+      </w:pPr>
+      <w:r>
+        <w:t xml:space="preserve">Dopodiché come </w:t>
+      </w:r>
+      <w:r>
+        <w:t>quarto</w:t>
+      </w:r>
+      <w:r>
+        <w:t xml:space="preserve"> requisito ho messo la verifica </w:t>
+      </w:r>
+      <w:r>
+        <w:t>del sito web</w:t>
+      </w:r>
+      <w:r>
+        <w:t xml:space="preserve"> per i clienti</w:t>
+      </w:r>
+      <w:r>
+        <w:t xml:space="preserve"> nell’</w:t>
+      </w:r>
+      <w:r>
+        <w:t xml:space="preserve"> accettare </w:t>
+      </w:r>
+      <w:r>
+        <w:t xml:space="preserve">le </w:t>
+      </w:r>
+      <w:r>
+        <w:t>offerte di lavoro</w:t>
+      </w:r>
+      <w:r>
+        <w:t>.</w:t>
+      </w:r>
+    </w:p>
+    <w:p>
+      <w:pPr>
+        <w:ind w:left="-5" w:right="-8"/>
+      </w:pPr>
+      <w:r>
+        <w:t xml:space="preserve">Dopo come quinto requisito ho messo la verifica </w:t>
+      </w:r>
+      <w:r>
+        <w:t>del sito web</w:t>
+      </w:r>
+      <w:r>
+        <w:t xml:space="preserve"> per i datori di lavoro nell’ aggiungere, togliere o modificare le offerte di lavoro.</w:t>
+      </w:r>
+    </w:p>
+    <w:p>
+      <w:pPr>
+        <w:ind w:left="-5" w:right="-8"/>
+      </w:pPr>
+      <w:r>
+        <w:t xml:space="preserve">Poi come </w:t>
+      </w:r>
+      <w:r>
+        <w:t>sesto</w:t>
+      </w:r>
+      <w:r>
+        <w:t xml:space="preserve"> requisito ho messo la fatturazione </w:t>
+      </w:r>
+      <w:r>
+        <w:t>per i datori di lavoro e per i collaboratori.</w:t>
+      </w:r>
+    </w:p>
+    <w:p>
+      <w:pPr>
+        <w:ind w:left="-5" w:right="-8"/>
+      </w:pPr>
+      <w:r>
+        <w:t>S</w:t>
+      </w:r>
+      <w:r>
+        <w:t>uccessivamente i requisiti per le stampe; per gli stipendi dei collaboratori e per le fatture dei datori di lavoro</w:t>
+      </w:r>
+      <w:r>
+        <w:t>.</w:t>
+      </w:r>
+    </w:p>
+    <w:p>
+      <w:pPr>
+        <w:ind w:left="-5" w:right="-8"/>
+      </w:pPr>
+      <w:r>
+        <w:t>I prossimi due</w:t>
+      </w:r>
+      <w:r>
+        <w:t xml:space="preserve"> requisiti concernono la gestione delle richieste dei clienti </w:t>
+      </w:r>
+      <w:r>
+        <w:t xml:space="preserve">e delle offerte dei datori di lavoro </w:t>
+      </w:r>
+      <w:r>
+        <w:t xml:space="preserve">registrati, </w:t>
+      </w:r>
+      <w:r>
+        <w:t>è importante</w:t>
+      </w:r>
+      <w:r>
+        <w:t xml:space="preserve"> definire gli attributi delle richieste di lavoro</w:t>
+      </w:r>
+      <w:r>
+        <w:t xml:space="preserve"> e delle offerte</w:t>
+      </w:r>
+      <w:r>
+        <w:t>, come anche la conferma tramite e-mail</w:t>
+      </w:r>
+      <w:r>
+        <w:t>.</w:t>
+      </w:r>
+    </w:p>
+    <w:p>
+      <w:pPr>
+        <w:ind w:right="-8"/>
+      </w:pPr>
+      <w:r>
+        <w:rPr>
+          <w:lang w:val="it-IT"/>
+        </w:rPr>
+        <w:t xml:space="preserve">Come </w:t>
+      </w:r>
+      <w:r>
+        <w:rPr>
+          <w:lang w:val="it-IT"/>
+        </w:rPr>
+        <w:t>decimo</w:t>
+      </w:r>
+      <w:r>
+        <w:rPr>
+          <w:lang w:val="it-IT"/>
+        </w:rPr>
+        <w:t xml:space="preserve"> requisito v</w:t>
+      </w:r>
+      <w:r>
+        <w:rPr>
+          <w:lang w:val="it-IT"/>
+        </w:rPr>
+        <w:t xml:space="preserve">i sarà inoltre la possibilità di caricare dei documenti, quali p.es. Curriculum Vitae, Diplomi, ad ogni offerta e </w:t>
+      </w:r>
+      <w:r>
+        <w:rPr>
+          <w:lang w:val="it-IT"/>
+        </w:rPr>
+        <w:t>u</w:t>
+      </w:r>
+      <w:r>
+        <w:rPr>
+          <w:lang w:val="it-IT"/>
+        </w:rPr>
+        <w:t xml:space="preserve">na volta completata la candidatura, i clienti riceveranno </w:t>
+      </w:r>
+      <w:r>
+        <w:rPr>
+          <w:lang w:val="it-IT"/>
+        </w:rPr>
+        <w:t>tramite</w:t>
+      </w:r>
+      <w:r>
+        <w:rPr>
+          <w:lang w:val="it-IT"/>
+        </w:rPr>
+        <w:t xml:space="preserve"> eMail la conferma della loro iscrizione al posto in offerta</w:t>
+      </w:r>
+      <w:r>
+        <w:t>.</w:t>
+      </w:r>
+    </w:p>
+    <w:p>
+      <w:pPr>
         <w:pStyle w:val="Titolo2"/>
       </w:pPr>
-      <w:bookmarkStart w:id="6" w:name="_Toc84516077"/>
-      <w:r>
-        <w:t>Scopo</w:t>
+      <w:bookmarkStart w:id="6" w:name="_Toc84524664"/>
+      <w:r>
+        <w:t>Requisiti</w:t>
       </w:r>
       <w:bookmarkEnd w:id="6"/>
-    </w:p>
-    <w:p>
-      <w:pPr>
-        <w:ind w:left="-5" w:right="-8"/>
-      </w:pPr>
-      <w:r>
-        <w:t>Spesso per poter trovare un lavoro occorre girare molti sit</w:t>
-      </w:r>
-      <w:r>
-        <w:t>i</w:t>
-      </w:r>
-      <w:r>
-        <w:t xml:space="preserve"> perché quelli presenti sono incompleti e non forniscono tutte le informazioni oppure sono troppo complicati e risultano difficili da usare.</w:t>
-      </w:r>
-      <w:r>
-        <w:t xml:space="preserve"> </w:t>
-      </w:r>
-      <w:r>
-        <w:t>Il mio prodotto servirà a quegli utenti che cercano un sito semplice ed intuitivo con cui trovare un lavoro in pochi minuti.</w:t>
-      </w:r>
-    </w:p>
-    <w:p>
-      <w:pPr>
-        <w:ind w:left="-5" w:right="-8"/>
-      </w:pPr>
-      <w:r>
-        <w:t xml:space="preserve">Per poter accedere al mio sito sarà necessario come minimo un dispositivo con accesso ad Internet e un’email e password nel caso in qui si </w:t>
-      </w:r>
-      <w:r>
-        <w:t>vuole</w:t>
-      </w:r>
-      <w:r>
-        <w:t xml:space="preserve"> accettare </w:t>
-      </w:r>
-      <w:r>
-        <w:t>un lavoro</w:t>
-      </w:r>
-      <w:r>
-        <w:t xml:space="preserve"> e</w:t>
-      </w:r>
-      <w:r>
-        <w:t xml:space="preserve"> una conoscenza basilare per poter usare un sito Web.</w:t>
-      </w:r>
-    </w:p>
-    <w:p>
-      <w:pPr>
-        <w:ind w:left="-5" w:right="-8"/>
-      </w:pPr>
-    </w:p>
-    <w:p>
-      <w:pPr>
-        <w:ind w:left="-5" w:right="-8"/>
-      </w:pPr>
-      <w:r>
-        <w:t>In questo capitolo sono andato a suddividere i vari requisiti che ho trovato nel QdC, con i rispettivi sotto requisiti.</w:t>
-      </w:r>
-    </w:p>
-    <w:p>
-      <w:pPr>
-        <w:ind w:left="-5" w:right="-8"/>
-      </w:pPr>
-      <w:r>
-        <w:t>Come primo requisito ho messo la v</w:t>
-      </w:r>
-      <w:r>
-        <w:t>erifica del sito web</w:t>
-      </w:r>
-      <w:r>
-        <w:t>, che funzioni correttamente e senza essere loggati, questo ti permette di vedere le varie offerte di lavoro</w:t>
-      </w:r>
-      <w:r>
-        <w:t>.</w:t>
-      </w:r>
-    </w:p>
-    <w:p>
-      <w:pPr>
-        <w:ind w:left="-5" w:right="-8"/>
-      </w:pPr>
-      <w:r>
-        <w:t>Come</w:t>
-      </w:r>
-      <w:r>
-        <w:t xml:space="preserve"> secondo requisito ho messo la verifica del form di registrazione e anche la verifica del form di accesso</w:t>
-      </w:r>
-      <w:r>
-        <w:t xml:space="preserve"> per (amministratori, datori di lavoro e clienti)</w:t>
-      </w:r>
-      <w:r>
-        <w:t>.</w:t>
-      </w:r>
-    </w:p>
-    <w:p>
-      <w:pPr>
-        <w:ind w:left="-5" w:right="-8"/>
-      </w:pPr>
-      <w:r>
-        <w:t xml:space="preserve">Dopodiché come </w:t>
-      </w:r>
-      <w:r>
-        <w:t>quarto</w:t>
-      </w:r>
-      <w:r>
-        <w:t xml:space="preserve"> requisito ho messo la verifica </w:t>
-      </w:r>
-      <w:r>
-        <w:t>del sito web</w:t>
-      </w:r>
-      <w:r>
-        <w:t xml:space="preserve"> per i clienti</w:t>
-      </w:r>
-      <w:r>
-        <w:t xml:space="preserve"> nell’</w:t>
-      </w:r>
-      <w:r>
-        <w:t xml:space="preserve"> accettare </w:t>
-      </w:r>
-      <w:r>
-        <w:t xml:space="preserve">le </w:t>
-      </w:r>
-      <w:r>
-        <w:t>offerte di lavoro</w:t>
-      </w:r>
-      <w:r>
-        <w:t>.</w:t>
-      </w:r>
-    </w:p>
-    <w:p>
-      <w:pPr>
-        <w:ind w:left="-5" w:right="-8"/>
-      </w:pPr>
-      <w:r>
-        <w:t xml:space="preserve">Dopo come quinto requisito ho messo la verifica </w:t>
-      </w:r>
-      <w:r>
-        <w:t>del sito web</w:t>
-      </w:r>
-      <w:r>
-        <w:t xml:space="preserve"> per i datori di lavoro nell’ aggiungere, togliere o modificare le offerte di lavoro.</w:t>
-      </w:r>
-    </w:p>
-    <w:p>
-      <w:pPr>
-        <w:ind w:left="-5" w:right="-8"/>
-      </w:pPr>
-      <w:r>
-        <w:t xml:space="preserve">Poi come </w:t>
-      </w:r>
-      <w:r>
-        <w:t>sesto</w:t>
-      </w:r>
-      <w:r>
-        <w:t xml:space="preserve"> requisito ho messo la fatturazione </w:t>
-      </w:r>
-      <w:r>
-        <w:t>per i datori di lavoro e per i collaboratori.</w:t>
-      </w:r>
-    </w:p>
-    <w:p>
-      <w:pPr>
-        <w:ind w:left="-5" w:right="-8"/>
-      </w:pPr>
-      <w:r>
-        <w:t>S</w:t>
-      </w:r>
-      <w:r>
-        <w:t>uccessivamente i requisiti per le stampe; per gli stipendi dei collaboratori e per le fatture dei datori di lavoro</w:t>
-      </w:r>
-      <w:r>
-        <w:t>.</w:t>
-      </w:r>
-    </w:p>
-    <w:p>
-      <w:pPr>
-        <w:ind w:left="-5" w:right="-8"/>
-      </w:pPr>
-      <w:r>
-        <w:t>I prossimi due</w:t>
-      </w:r>
-      <w:r>
-        <w:t xml:space="preserve"> requisiti concernono la gestione delle richieste dei clienti </w:t>
-      </w:r>
-      <w:r>
-        <w:t xml:space="preserve">e delle offerte dei datori di lavoro </w:t>
-      </w:r>
-      <w:r>
-        <w:t xml:space="preserve">registrati, </w:t>
-      </w:r>
-      <w:r>
-        <w:t>è importante</w:t>
-      </w:r>
-      <w:r>
-        <w:t xml:space="preserve"> definire gli attributi delle richieste di lavoro</w:t>
-      </w:r>
-      <w:r>
-        <w:t xml:space="preserve"> e delle offerte</w:t>
-      </w:r>
-      <w:r>
-        <w:t>, come anche la conferma tramite e-mail</w:t>
-      </w:r>
-      <w:r>
-        <w:t>.</w:t>
-      </w:r>
-    </w:p>
-    <w:p>
-      <w:pPr>
-        <w:ind w:right="-8"/>
-      </w:pPr>
-      <w:r>
-        <w:rPr>
-          <w:lang w:val="it-IT"/>
-        </w:rPr>
-        <w:t xml:space="preserve">Come </w:t>
-      </w:r>
-      <w:r>
-        <w:rPr>
-          <w:lang w:val="it-IT"/>
-        </w:rPr>
-        <w:t>decimo</w:t>
-      </w:r>
-      <w:r>
-        <w:rPr>
-          <w:lang w:val="it-IT"/>
-        </w:rPr>
-        <w:t xml:space="preserve"> requisito v</w:t>
-      </w:r>
-      <w:r>
-        <w:rPr>
-          <w:lang w:val="it-IT"/>
-        </w:rPr>
-        <w:t xml:space="preserve">i sarà inoltre la possibilità di caricare dei documenti, quali p.es. Curriculum Vitae, Diplomi, ad ogni offerta e </w:t>
-      </w:r>
-      <w:r>
-        <w:rPr>
-          <w:lang w:val="it-IT"/>
-        </w:rPr>
-        <w:t>u</w:t>
-      </w:r>
-      <w:r>
-        <w:rPr>
-          <w:lang w:val="it-IT"/>
-        </w:rPr>
-        <w:t xml:space="preserve">na volta completata la candidatura, i clienti riceveranno </w:t>
-      </w:r>
-      <w:r>
-        <w:rPr>
-          <w:lang w:val="it-IT"/>
-        </w:rPr>
-        <w:t>tramite</w:t>
-      </w:r>
-      <w:r>
-        <w:rPr>
-          <w:lang w:val="it-IT"/>
-        </w:rPr>
-        <w:t xml:space="preserve"> eMail la conferma della loro iscrizione al posto in offerta</w:t>
-      </w:r>
-      <w:r>
-        <w:t>.</w:t>
-      </w:r>
-    </w:p>
-    <w:p>
-      <w:pPr>
-        <w:spacing w:after="160" w:line="259" w:lineRule="auto"/>
-      </w:pPr>
-      <w:r>
-        <w:br w:type="page"/>
-      </w:r>
-    </w:p>
-    <w:p>
-      <w:pPr>
-        <w:pStyle w:val="Titolo2"/>
-      </w:pPr>
-      <w:bookmarkStart w:id="7" w:name="_Toc84516078"/>
-      <w:r>
-        <w:lastRenderedPageBreak/>
-        <w:t>Requisiti</w:t>
-      </w:r>
-      <w:bookmarkEnd w:id="7"/>
     </w:p>
     <w:tbl>
       <w:tblPr>
@@ -4694,6 +5078,7 @@
                 <w:bCs/>
                 <w:sz w:val="16"/>
               </w:rPr>
+              <w:lastRenderedPageBreak/>
               <w:t>Sotto Requisiti</w:t>
             </w:r>
           </w:p>
@@ -6056,19 +6441,6 @@
           </wp:inline>
         </w:drawing>
       </w:r>
-      <w:r>
-        <w:rPr>
-          <w:noProof/>
-        </w:rPr>
-        <w:t xml:space="preserve"> </w:t>
-      </w:r>
-    </w:p>
-    <w:p>
-      <w:pPr>
-        <w:rPr>
-          <w:lang w:val="it-IT"/>
-        </w:rPr>
-      </w:pPr>
     </w:p>
     <w:p>
       <w:pPr>
@@ -6295,11 +6667,11 @@
       <w:pPr>
         <w:pStyle w:val="Titolo2"/>
       </w:pPr>
-      <w:bookmarkStart w:id="8" w:name="_Toc84516079"/>
+      <w:bookmarkStart w:id="7" w:name="_Toc84524665"/>
       <w:r>
         <w:t>Pianificazione</w:t>
       </w:r>
-      <w:bookmarkEnd w:id="8"/>
+      <w:bookmarkEnd w:id="7"/>
     </w:p>
     <w:p>
       <w:pPr>
@@ -6372,7 +6744,7 @@
           <w:footerReference w:type="first" r:id="rId15"/>
           <w:pgSz w:w="16838" w:h="11906" w:orient="landscape"/>
           <w:pgMar w:top="1134" w:right="1985" w:bottom="1134" w:left="1418" w:header="567" w:footer="567" w:gutter="0"/>
-          <w:pgNumType w:start="9"/>
+          <w:pgNumType w:start="8"/>
           <w:cols w:space="720"/>
           <w:titlePg/>
           <w:docGrid w:linePitch="272"/>
@@ -6383,12 +6755,12 @@
       <w:pPr>
         <w:pStyle w:val="Titolo2"/>
       </w:pPr>
-      <w:bookmarkStart w:id="9" w:name="_Toc84516080"/>
+      <w:bookmarkStart w:id="8" w:name="_Toc84524666"/>
       <w:r>
         <w:lastRenderedPageBreak/>
         <w:t>Analisi dei mezzi</w:t>
       </w:r>
-      <w:bookmarkEnd w:id="9"/>
+      <w:bookmarkEnd w:id="8"/>
     </w:p>
     <w:p>
       <w:pPr>
@@ -6427,155 +6799,155 @@
       <w:pPr>
         <w:pStyle w:val="Titolo3"/>
       </w:pPr>
-      <w:bookmarkStart w:id="10" w:name="_Toc413411419"/>
-      <w:bookmarkStart w:id="11" w:name="_Toc84516081"/>
+      <w:bookmarkStart w:id="9" w:name="_Toc413411419"/>
+      <w:bookmarkStart w:id="10" w:name="_Toc84524667"/>
       <w:r>
         <w:t>Software</w:t>
       </w:r>
+      <w:bookmarkEnd w:id="9"/>
       <w:bookmarkEnd w:id="10"/>
+    </w:p>
+    <w:p>
+      <w:pPr>
+        <w:rPr>
+          <w:lang w:val="it-IT"/>
+        </w:rPr>
+      </w:pPr>
+      <w:r>
+        <w:rPr>
+          <w:lang w:val="it-IT"/>
+        </w:rPr>
+        <w:t>I software utilizzati per questo progetto sono XAMPP (</w:t>
+      </w:r>
+      <w:r>
+        <w:rPr>
+          <w:lang w:val="it-IT"/>
+        </w:rPr>
+        <w:t>A</w:t>
+      </w:r>
+      <w:r>
+        <w:rPr>
+          <w:lang w:val="it-IT"/>
+        </w:rPr>
+        <w:t xml:space="preserve">pache, </w:t>
+      </w:r>
+      <w:r>
+        <w:rPr>
+          <w:lang w:val="it-IT"/>
+        </w:rPr>
+        <w:t>MySQL</w:t>
+      </w:r>
+      <w:r>
+        <w:rPr>
+          <w:lang w:val="it-IT"/>
+        </w:rPr>
+        <w:t xml:space="preserve">, </w:t>
+      </w:r>
+      <w:r>
+        <w:rPr>
+          <w:lang w:val="it-IT"/>
+        </w:rPr>
+        <w:t>P</w:t>
+      </w:r>
+      <w:r>
+        <w:rPr>
+          <w:lang w:val="it-IT"/>
+        </w:rPr>
+        <w:t xml:space="preserve">hp e </w:t>
+      </w:r>
+      <w:r>
+        <w:rPr>
+          <w:lang w:val="it-IT"/>
+        </w:rPr>
+        <w:t>P</w:t>
+      </w:r>
+      <w:r>
+        <w:rPr>
+          <w:lang w:val="it-IT"/>
+        </w:rPr>
+        <w:t>erl) per la creazione del server web</w:t>
+      </w:r>
+      <w:r>
+        <w:rPr>
+          <w:lang w:val="it-IT"/>
+        </w:rPr>
+        <w:t xml:space="preserve"> e la sua gestione</w:t>
+      </w:r>
+      <w:r>
+        <w:rPr>
+          <w:lang w:val="it-IT"/>
+        </w:rPr>
+        <w:t xml:space="preserve">, </w:t>
+      </w:r>
+      <w:r>
+        <w:rPr>
+          <w:lang w:val="it-IT"/>
+        </w:rPr>
+        <w:t xml:space="preserve">bisogna anche installare le VC16 per il corretto funzionamento di </w:t>
+      </w:r>
+      <w:proofErr w:type="spellStart"/>
+      <w:r>
+        <w:rPr>
+          <w:lang w:val="it-IT"/>
+        </w:rPr>
+        <w:t>Apahce</w:t>
+      </w:r>
+      <w:proofErr w:type="spellEnd"/>
+      <w:r>
+        <w:rPr>
+          <w:lang w:val="it-IT"/>
+        </w:rPr>
+        <w:t>.</w:t>
+      </w:r>
+    </w:p>
+    <w:p>
+      <w:pPr>
+        <w:rPr>
+          <w:lang w:val="it-IT"/>
+        </w:rPr>
+      </w:pPr>
+      <w:r>
+        <w:rPr>
+          <w:lang w:val="it-IT"/>
+        </w:rPr>
+        <w:t xml:space="preserve">Per questo progetto utilizzerò inoltre i software Firefox/Google e notepad/notepad++ e </w:t>
+      </w:r>
+      <w:r>
+        <w:rPr>
+          <w:lang w:val="it-IT"/>
+        </w:rPr>
+        <w:t xml:space="preserve">MySQL </w:t>
+      </w:r>
+      <w:r>
+        <w:rPr>
+          <w:lang w:val="it-IT"/>
+        </w:rPr>
+        <w:t>W</w:t>
+      </w:r>
+      <w:r>
+        <w:rPr>
+          <w:lang w:val="it-IT"/>
+        </w:rPr>
+        <w:t>orkbench</w:t>
+      </w:r>
+      <w:r>
+        <w:rPr>
+          <w:lang w:val="it-IT"/>
+        </w:rPr>
+        <w:t>.</w:t>
+      </w:r>
+    </w:p>
+    <w:p>
+      <w:pPr>
+        <w:pStyle w:val="Titolo3"/>
+      </w:pPr>
+      <w:bookmarkStart w:id="11" w:name="_Toc413411420"/>
+      <w:bookmarkStart w:id="12" w:name="_Toc84524668"/>
+      <w:r>
+        <w:t>Hardware</w:t>
+      </w:r>
       <w:bookmarkEnd w:id="11"/>
-    </w:p>
-    <w:p>
-      <w:pPr>
-        <w:rPr>
-          <w:lang w:val="it-IT"/>
-        </w:rPr>
-      </w:pPr>
-      <w:r>
-        <w:rPr>
-          <w:lang w:val="it-IT"/>
-        </w:rPr>
-        <w:t>I software utilizzati per questo progetto sono XAMPP (</w:t>
-      </w:r>
-      <w:r>
-        <w:rPr>
-          <w:lang w:val="it-IT"/>
-        </w:rPr>
-        <w:t>A</w:t>
-      </w:r>
-      <w:r>
-        <w:rPr>
-          <w:lang w:val="it-IT"/>
-        </w:rPr>
-        <w:t xml:space="preserve">pache, </w:t>
-      </w:r>
-      <w:r>
-        <w:rPr>
-          <w:lang w:val="it-IT"/>
-        </w:rPr>
-        <w:t>MySQL</w:t>
-      </w:r>
-      <w:r>
-        <w:rPr>
-          <w:lang w:val="it-IT"/>
-        </w:rPr>
-        <w:t xml:space="preserve">, </w:t>
-      </w:r>
-      <w:r>
-        <w:rPr>
-          <w:lang w:val="it-IT"/>
-        </w:rPr>
-        <w:t>P</w:t>
-      </w:r>
-      <w:r>
-        <w:rPr>
-          <w:lang w:val="it-IT"/>
-        </w:rPr>
-        <w:t xml:space="preserve">hp e </w:t>
-      </w:r>
-      <w:r>
-        <w:rPr>
-          <w:lang w:val="it-IT"/>
-        </w:rPr>
-        <w:t>P</w:t>
-      </w:r>
-      <w:r>
-        <w:rPr>
-          <w:lang w:val="it-IT"/>
-        </w:rPr>
-        <w:t>erl) per la creazione del server web</w:t>
-      </w:r>
-      <w:r>
-        <w:rPr>
-          <w:lang w:val="it-IT"/>
-        </w:rPr>
-        <w:t xml:space="preserve"> e la sua gestione</w:t>
-      </w:r>
-      <w:r>
-        <w:rPr>
-          <w:lang w:val="it-IT"/>
-        </w:rPr>
-        <w:t xml:space="preserve">, </w:t>
-      </w:r>
-      <w:r>
-        <w:rPr>
-          <w:lang w:val="it-IT"/>
-        </w:rPr>
-        <w:t xml:space="preserve">bisogna anche installare le VC16 per il corretto funzionamento di </w:t>
-      </w:r>
-      <w:proofErr w:type="spellStart"/>
-      <w:r>
-        <w:rPr>
-          <w:lang w:val="it-IT"/>
-        </w:rPr>
-        <w:t>Apahce</w:t>
-      </w:r>
-      <w:proofErr w:type="spellEnd"/>
-      <w:r>
-        <w:rPr>
-          <w:lang w:val="it-IT"/>
-        </w:rPr>
-        <w:t>.</w:t>
-      </w:r>
-    </w:p>
-    <w:p>
-      <w:pPr>
-        <w:rPr>
-          <w:lang w:val="it-IT"/>
-        </w:rPr>
-      </w:pPr>
-      <w:r>
-        <w:rPr>
-          <w:lang w:val="it-IT"/>
-        </w:rPr>
-        <w:t xml:space="preserve">Per questo progetto utilizzerò inoltre i software Firefox/Google e notepad/notepad++ e </w:t>
-      </w:r>
-      <w:r>
-        <w:rPr>
-          <w:lang w:val="it-IT"/>
-        </w:rPr>
-        <w:t xml:space="preserve">MySQL </w:t>
-      </w:r>
-      <w:r>
-        <w:rPr>
-          <w:lang w:val="it-IT"/>
-        </w:rPr>
-        <w:t>W</w:t>
-      </w:r>
-      <w:r>
-        <w:rPr>
-          <w:lang w:val="it-IT"/>
-        </w:rPr>
-        <w:t>orkbench</w:t>
-      </w:r>
-      <w:r>
-        <w:rPr>
-          <w:lang w:val="it-IT"/>
-        </w:rPr>
-        <w:t>.</w:t>
-      </w:r>
-    </w:p>
-    <w:p>
-      <w:pPr>
-        <w:pStyle w:val="Titolo3"/>
-      </w:pPr>
-      <w:bookmarkStart w:id="12" w:name="_Toc413411420"/>
-      <w:bookmarkStart w:id="13" w:name="_Toc84516082"/>
-      <w:r>
-        <w:t>Hardware</w:t>
-      </w:r>
       <w:bookmarkEnd w:id="12"/>
-      <w:bookmarkEnd w:id="13"/>
     </w:p>
     <w:p>
       <w:pPr>
@@ -6655,26 +7027,26 @@
       <w:pPr>
         <w:pStyle w:val="Titolo1"/>
       </w:pPr>
-      <w:bookmarkStart w:id="14" w:name="_Toc429059808"/>
-      <w:bookmarkStart w:id="15" w:name="_Toc84516083"/>
+      <w:bookmarkStart w:id="13" w:name="_Toc429059808"/>
+      <w:bookmarkStart w:id="14" w:name="_Toc84524669"/>
       <w:r>
         <w:lastRenderedPageBreak/>
         <w:t>Progettazione</w:t>
       </w:r>
+      <w:bookmarkEnd w:id="13"/>
       <w:bookmarkEnd w:id="14"/>
+    </w:p>
+    <w:p>
+      <w:pPr>
+        <w:pStyle w:val="Titolo2"/>
+      </w:pPr>
+      <w:bookmarkStart w:id="15" w:name="_Toc429059809"/>
+      <w:bookmarkStart w:id="16" w:name="_Toc84524670"/>
+      <w:r>
+        <w:t>Design dell’architettura del sistema</w:t>
+      </w:r>
       <w:bookmarkEnd w:id="15"/>
-    </w:p>
-    <w:p>
-      <w:pPr>
-        <w:pStyle w:val="Titolo2"/>
-      </w:pPr>
-      <w:bookmarkStart w:id="16" w:name="_Toc429059809"/>
-      <w:bookmarkStart w:id="17" w:name="_Toc84516084"/>
-      <w:r>
-        <w:t>Design dell’architettura del sistema</w:t>
-      </w:r>
       <w:bookmarkEnd w:id="16"/>
-      <w:bookmarkEnd w:id="17"/>
     </w:p>
     <w:p>
       <w:pPr>
@@ -6948,86 +7320,100 @@
     </w:p>
     <w:p>
       <w:pPr>
+        <w:rPr>
+          <w:lang w:val="it-IT"/>
+        </w:rPr>
+      </w:pPr>
+    </w:p>
+    <w:p>
+      <w:pPr>
         <w:pStyle w:val="Titolo2"/>
       </w:pPr>
-      <w:bookmarkStart w:id="18" w:name="_Toc429059810"/>
-      <w:bookmarkStart w:id="19" w:name="_Toc84516085"/>
+      <w:bookmarkStart w:id="17" w:name="_Toc429059810"/>
+      <w:bookmarkStart w:id="18" w:name="_Toc84524671"/>
       <w:r>
         <w:t>Design dei dati</w:t>
       </w:r>
       <w:r>
         <w:t xml:space="preserve"> e database</w:t>
       </w:r>
+      <w:bookmarkEnd w:id="17"/>
       <w:bookmarkEnd w:id="18"/>
+    </w:p>
+    <w:p>
+      <w:pPr>
+        <w:rPr>
+          <w:lang w:val="it-IT"/>
+        </w:rPr>
+      </w:pPr>
+      <w:r>
+        <w:rPr>
+          <w:lang w:val="it-IT"/>
+        </w:rPr>
+        <w:t xml:space="preserve">Descrizione delle strutture di dati utilizzate dal programma in base agli attributi e le </w:t>
+      </w:r>
+      <w:r>
+        <w:rPr>
+          <w:lang w:val="it-IT"/>
+        </w:rPr>
+        <w:t>relazioni degli oggetti in uso.</w:t>
+      </w:r>
+    </w:p>
+    <w:p>
+      <w:pPr>
+        <w:rPr>
+          <w:lang w:val="it-IT"/>
+        </w:rPr>
+      </w:pPr>
+      <w:r>
+        <w:rPr>
+          <w:lang w:val="it-IT"/>
+        </w:rPr>
+        <w:t>Schema E-R, schema logico e descrizione.</w:t>
+      </w:r>
+    </w:p>
+    <w:p>
+      <w:pPr>
+        <w:rPr>
+          <w:lang w:val="it-IT"/>
+        </w:rPr>
+      </w:pPr>
+      <w:r>
+        <w:rPr>
+          <w:lang w:val="it-IT"/>
+        </w:rPr>
+        <w:t>Se il diagramma E-R viene modificato, sulla doc dovrà apparire l’ultima versione, mentre le vecchie saranno sui diari.</w:t>
+      </w:r>
+    </w:p>
+    <w:p>
+      <w:pPr>
+        <w:rPr>
+          <w:lang w:val="it-IT"/>
+        </w:rPr>
+      </w:pPr>
+    </w:p>
+    <w:p>
+      <w:pPr>
+        <w:pStyle w:val="Titolo2"/>
+      </w:pPr>
+      <w:bookmarkStart w:id="19" w:name="_Toc429059811"/>
+      <w:bookmarkStart w:id="20" w:name="_Toc84524672"/>
+      <w:r>
+        <w:t>Design delle interfacce</w:t>
+      </w:r>
       <w:bookmarkEnd w:id="19"/>
-    </w:p>
-    <w:p>
-      <w:pPr>
-        <w:rPr>
-          <w:lang w:val="it-IT"/>
-        </w:rPr>
-      </w:pPr>
-      <w:r>
-        <w:rPr>
-          <w:lang w:val="it-IT"/>
-        </w:rPr>
-        <w:t xml:space="preserve">Descrizione delle strutture di dati utilizzate dal programma in base agli attributi e le </w:t>
-      </w:r>
-      <w:r>
-        <w:rPr>
-          <w:lang w:val="it-IT"/>
-        </w:rPr>
-        <w:t>relazioni degli oggetti in uso.</w:t>
-      </w:r>
-    </w:p>
-    <w:p>
-      <w:pPr>
-        <w:rPr>
-          <w:lang w:val="it-IT"/>
-        </w:rPr>
-      </w:pPr>
-      <w:r>
-        <w:rPr>
-          <w:lang w:val="it-IT"/>
-        </w:rPr>
-        <w:t>Schema E-R, schema logico e descrizione.</w:t>
-      </w:r>
-    </w:p>
-    <w:p>
-      <w:pPr>
-        <w:rPr>
-          <w:lang w:val="it-IT"/>
-        </w:rPr>
-      </w:pPr>
-      <w:r>
-        <w:rPr>
-          <w:lang w:val="it-IT"/>
-        </w:rPr>
-        <w:t>Se il diagramma E-R viene modificato, sulla doc dovrà apparire l’ultima versione, mentre le vecchie saranno sui diari.</w:t>
-      </w:r>
-    </w:p>
-    <w:p>
-      <w:pPr>
-        <w:pStyle w:val="Titolo2"/>
-      </w:pPr>
-      <w:bookmarkStart w:id="20" w:name="_Toc429059811"/>
-      <w:bookmarkStart w:id="21" w:name="_Toc84516086"/>
-      <w:r>
-        <w:t>Design delle interfacce</w:t>
-      </w:r>
       <w:bookmarkEnd w:id="20"/>
-      <w:bookmarkEnd w:id="21"/>
     </w:p>
     <w:p>
       <w:pPr>
         <w:pStyle w:val="Titolo3"/>
         <w:spacing w:before="0" w:after="0"/>
       </w:pPr>
-      <w:bookmarkStart w:id="22" w:name="_Toc84516087"/>
+      <w:bookmarkStart w:id="21" w:name="_Toc84524673"/>
       <w:r>
         <w:t>Progettazione pagina principale</w:t>
       </w:r>
-      <w:bookmarkEnd w:id="22"/>
+      <w:bookmarkEnd w:id="21"/>
     </w:p>
     <w:p>
       <w:pPr>
@@ -7041,9 +7427,9 @@
           <w:noProof/>
         </w:rPr>
         <w:drawing>
-          <wp:inline distT="0" distB="0" distL="0" distR="0" wp14:anchorId="5AA24F81" wp14:editId="09FC5C18">
-            <wp:extent cx="4364990" cy="2393343"/>
-            <wp:effectExtent l="0" t="0" r="0" b="6985"/>
+          <wp:inline distT="0" distB="0" distL="0" distR="0" wp14:anchorId="5AA24F81" wp14:editId="1BAA80B0">
+            <wp:extent cx="4140000" cy="2269980"/>
+            <wp:effectExtent l="0" t="0" r="0" b="0"/>
             <wp:docPr id="1" name="Immagine 1"/>
             <wp:cNvGraphicFramePr>
               <a:graphicFrameLocks xmlns:a="http://schemas.openxmlformats.org/drawingml/2006/main" noChangeAspect="1"/>
@@ -7063,7 +7449,7 @@
                   <pic:spPr bwMode="auto">
                     <a:xfrm>
                       <a:off x="0" y="0"/>
-                      <a:ext cx="4365266" cy="2393494"/>
+                      <a:ext cx="4140000" cy="2269980"/>
                     </a:xfrm>
                     <a:prstGeom prst="rect">
                       <a:avLst/>
@@ -7095,12 +7481,12 @@
         <w:pStyle w:val="Titolo3"/>
         <w:spacing w:before="0" w:after="0"/>
       </w:pPr>
-      <w:bookmarkStart w:id="23" w:name="_Toc84516088"/>
+      <w:bookmarkStart w:id="22" w:name="_Toc84524674"/>
       <w:r>
         <w:lastRenderedPageBreak/>
         <w:t>Progettazione form di registrazione</w:t>
       </w:r>
-      <w:bookmarkEnd w:id="23"/>
+      <w:bookmarkEnd w:id="22"/>
     </w:p>
     <w:p>
       <w:pPr>
@@ -7114,9 +7500,9 @@
           <w:noProof/>
         </w:rPr>
         <w:drawing>
-          <wp:inline distT="0" distB="0" distL="0" distR="0" wp14:anchorId="0D79A846" wp14:editId="0F395036">
-            <wp:extent cx="4429125" cy="2447925"/>
-            <wp:effectExtent l="0" t="0" r="9525" b="9525"/>
+          <wp:inline distT="0" distB="0" distL="0" distR="0" wp14:anchorId="0D79A846" wp14:editId="276C0864">
+            <wp:extent cx="4140000" cy="2288129"/>
+            <wp:effectExtent l="0" t="0" r="0" b="0"/>
             <wp:docPr id="4" name="Immagine 4"/>
             <wp:cNvGraphicFramePr>
               <a:graphicFrameLocks xmlns:a="http://schemas.openxmlformats.org/drawingml/2006/main" noChangeAspect="1"/>
@@ -7137,7 +7523,7 @@
                   <pic:spPr>
                     <a:xfrm>
                       <a:off x="0" y="0"/>
-                      <a:ext cx="4429125" cy="2447925"/>
+                      <a:ext cx="4140000" cy="2288129"/>
                     </a:xfrm>
                     <a:prstGeom prst="rect">
                       <a:avLst/>
@@ -7187,11 +7573,11 @@
         <w:pStyle w:val="Titolo3"/>
         <w:spacing w:before="0" w:after="0"/>
       </w:pPr>
-      <w:bookmarkStart w:id="24" w:name="_Toc84516089"/>
+      <w:bookmarkStart w:id="23" w:name="_Toc84524675"/>
       <w:r>
         <w:t>Progettazione form di accesso</w:t>
       </w:r>
-      <w:bookmarkEnd w:id="24"/>
+      <w:bookmarkEnd w:id="23"/>
     </w:p>
     <w:p>
       <w:pPr>
@@ -7205,9 +7591,9 @@
           <w:noProof/>
         </w:rPr>
         <w:drawing>
-          <wp:inline distT="0" distB="0" distL="0" distR="0" wp14:anchorId="1EF62C76" wp14:editId="65147DD0">
-            <wp:extent cx="4410075" cy="2733675"/>
-            <wp:effectExtent l="0" t="0" r="9525" b="9525"/>
+          <wp:inline distT="0" distB="0" distL="0" distR="0" wp14:anchorId="1EF62C76" wp14:editId="74C45711">
+            <wp:extent cx="4140000" cy="2566263"/>
+            <wp:effectExtent l="0" t="0" r="0" b="5715"/>
             <wp:docPr id="5" name="Immagine 5"/>
             <wp:cNvGraphicFramePr>
               <a:graphicFrameLocks xmlns:a="http://schemas.openxmlformats.org/drawingml/2006/main" noChangeAspect="1"/>
@@ -7228,7 +7614,7 @@
                   <pic:spPr>
                     <a:xfrm>
                       <a:off x="0" y="0"/>
-                      <a:ext cx="4410075" cy="2733675"/>
+                      <a:ext cx="4140000" cy="2566263"/>
                     </a:xfrm>
                     <a:prstGeom prst="rect">
                       <a:avLst/>
@@ -7266,12 +7652,12 @@
         <w:pStyle w:val="Titolo3"/>
         <w:spacing w:before="0" w:after="0"/>
       </w:pPr>
-      <w:bookmarkStart w:id="25" w:name="_Toc84516090"/>
+      <w:bookmarkStart w:id="24" w:name="_Toc84524676"/>
       <w:r>
         <w:lastRenderedPageBreak/>
         <w:t>Progettazione pagina amministratore</w:t>
       </w:r>
-      <w:bookmarkEnd w:id="25"/>
+      <w:bookmarkEnd w:id="24"/>
     </w:p>
     <w:p>
       <w:pPr>
@@ -7285,9 +7671,9 @@
           <w:noProof/>
         </w:rPr>
         <w:drawing>
-          <wp:inline distT="0" distB="0" distL="0" distR="0" wp14:anchorId="2E49F672" wp14:editId="49C57B7B">
-            <wp:extent cx="4406265" cy="2750666"/>
-            <wp:effectExtent l="0" t="0" r="0" b="0"/>
+          <wp:inline distT="0" distB="0" distL="0" distR="0" wp14:anchorId="2E49F672" wp14:editId="53691899">
+            <wp:extent cx="4140000" cy="2584447"/>
+            <wp:effectExtent l="0" t="0" r="0" b="6985"/>
             <wp:docPr id="6" name="Immagine 6"/>
             <wp:cNvGraphicFramePr>
               <a:graphicFrameLocks xmlns:a="http://schemas.openxmlformats.org/drawingml/2006/main" noChangeAspect="1"/>
@@ -7307,7 +7693,7 @@
                   <pic:spPr bwMode="auto">
                     <a:xfrm>
                       <a:off x="0" y="0"/>
-                      <a:ext cx="4406265" cy="2750666"/>
+                      <a:ext cx="4140000" cy="2584447"/>
                     </a:xfrm>
                     <a:prstGeom prst="rect">
                       <a:avLst/>
@@ -7359,11 +7745,11 @@
         <w:pStyle w:val="Titolo3"/>
         <w:spacing w:before="0" w:after="0"/>
       </w:pPr>
-      <w:bookmarkStart w:id="26" w:name="_Toc84516091"/>
+      <w:bookmarkStart w:id="25" w:name="_Toc84524677"/>
       <w:r>
         <w:t>Progettazione pagina crea fatturazione</w:t>
       </w:r>
-      <w:bookmarkEnd w:id="26"/>
+      <w:bookmarkEnd w:id="25"/>
     </w:p>
     <w:p>
       <w:pPr>
@@ -7377,9 +7763,9 @@
           <w:noProof/>
         </w:rPr>
         <w:drawing>
-          <wp:inline distT="0" distB="0" distL="0" distR="0" wp14:anchorId="4FB3E20D" wp14:editId="42F3DAB9">
-            <wp:extent cx="4171950" cy="2686050"/>
-            <wp:effectExtent l="0" t="0" r="0" b="0"/>
+          <wp:inline distT="0" distB="0" distL="0" distR="0" wp14:anchorId="4FB3E20D" wp14:editId="2F006988">
+            <wp:extent cx="4140000" cy="2665479"/>
+            <wp:effectExtent l="0" t="0" r="0" b="1905"/>
             <wp:docPr id="7" name="Immagine 7"/>
             <wp:cNvGraphicFramePr>
               <a:graphicFrameLocks xmlns:a="http://schemas.openxmlformats.org/drawingml/2006/main" noChangeAspect="1"/>
@@ -7400,7 +7786,7 @@
                   <pic:spPr>
                     <a:xfrm>
                       <a:off x="0" y="0"/>
-                      <a:ext cx="4171950" cy="2686050"/>
+                      <a:ext cx="4140000" cy="2665479"/>
                     </a:xfrm>
                     <a:prstGeom prst="rect">
                       <a:avLst/>
@@ -7435,80 +7821,759 @@
     </w:p>
     <w:p>
       <w:pPr>
-        <w:rPr>
-          <w:lang w:val="it-IT"/>
-        </w:rPr>
-      </w:pPr>
-      <w:r>
-        <w:rPr>
-          <w:lang w:val="it-IT"/>
-        </w:rPr>
+        <w:pStyle w:val="Titolo3"/>
+        <w:spacing w:before="0" w:after="0"/>
+      </w:pPr>
+      <w:bookmarkStart w:id="26" w:name="_Toc84524678"/>
+      <w:r>
+        <w:lastRenderedPageBreak/>
+        <w:t>Progettazione pagina visualizza fatturazione</w:t>
+      </w:r>
+      <w:bookmarkEnd w:id="26"/>
+    </w:p>
+    <w:p>
+      <w:pPr>
+        <w:jc w:val="center"/>
+        <w:rPr>
+          <w:lang w:val="it-IT"/>
+        </w:rPr>
+      </w:pPr>
+      <w:r>
+        <w:rPr>
+          <w:noProof/>
+        </w:rPr>
+        <w:drawing>
+          <wp:inline distT="0" distB="0" distL="0" distR="0" wp14:anchorId="485DA758" wp14:editId="398CC8EE">
+            <wp:extent cx="4140000" cy="2769324"/>
+            <wp:effectExtent l="0" t="0" r="0" b="0"/>
+            <wp:docPr id="9" name="Immagine 9"/>
+            <wp:cNvGraphicFramePr>
+              <a:graphicFrameLocks xmlns:a="http://schemas.openxmlformats.org/drawingml/2006/main" noChangeAspect="1"/>
+            </wp:cNvGraphicFramePr>
+            <a:graphic xmlns:a="http://schemas.openxmlformats.org/drawingml/2006/main">
+              <a:graphicData uri="http://schemas.openxmlformats.org/drawingml/2006/picture">
+                <pic:pic xmlns:pic="http://schemas.openxmlformats.org/drawingml/2006/picture">
+                  <pic:nvPicPr>
+                    <pic:cNvPr id="1" name=""/>
+                    <pic:cNvPicPr/>
+                  </pic:nvPicPr>
+                  <pic:blipFill>
+                    <a:blip r:embed="rId22"/>
+                    <a:stretch>
+                      <a:fillRect/>
+                    </a:stretch>
+                  </pic:blipFill>
+                  <pic:spPr>
+                    <a:xfrm>
+                      <a:off x="0" y="0"/>
+                      <a:ext cx="4140000" cy="2769324"/>
+                    </a:xfrm>
+                    <a:prstGeom prst="rect">
+                      <a:avLst/>
+                    </a:prstGeom>
+                  </pic:spPr>
+                </pic:pic>
+              </a:graphicData>
+            </a:graphic>
+          </wp:inline>
+        </w:drawing>
+      </w:r>
+      <w:r>
+        <w:rPr>
+          <w:noProof/>
+        </w:rPr>
+        <w:t xml:space="preserve"> </w:t>
+      </w:r>
+    </w:p>
+    <w:p>
+      <w:pPr>
+        <w:rPr>
+          <w:lang w:val="it-IT"/>
+        </w:rPr>
+      </w:pPr>
+      <w:r>
+        <w:rPr>
+          <w:lang w:val="it-IT"/>
+        </w:rPr>
+        <w:t xml:space="preserve">Come sesta interfaccia ho riportato quella per visualizzare le fatture, da essa si possono vedere tutte le fatture e grazie ad alcuni filtri è possibile visualizzare </w:t>
+      </w:r>
+      <w:r>
+        <w:rPr>
+          <w:lang w:val="it-IT"/>
+        </w:rPr>
+        <w:t xml:space="preserve">le </w:t>
+      </w:r>
+      <w:r>
+        <w:rPr>
+          <w:lang w:val="it-IT"/>
+        </w:rPr>
+        <w:t>paghe</w:t>
+      </w:r>
+      <w:r>
+        <w:rPr>
+          <w:lang w:val="it-IT"/>
+        </w:rPr>
+        <w:t xml:space="preserve"> destinate agli amministratori e </w:t>
+      </w:r>
+      <w:r>
+        <w:rPr>
+          <w:lang w:val="it-IT"/>
+        </w:rPr>
+        <w:t>ai lavoratori date dai datori di lavoro.</w:t>
+      </w:r>
+    </w:p>
+    <w:p>
+      <w:pPr>
+        <w:rPr>
+          <w:lang w:val="it-IT"/>
+        </w:rPr>
+      </w:pPr>
+    </w:p>
+    <w:p>
+      <w:pPr>
+        <w:pStyle w:val="Titolo3"/>
+        <w:spacing w:before="0" w:after="0"/>
+      </w:pPr>
+      <w:bookmarkStart w:id="27" w:name="_Toc84524679"/>
+      <w:r>
         <w:t>Progettazione pagina datore di lavoro</w:t>
       </w:r>
-    </w:p>
-    <w:p>
-      <w:pPr>
-        <w:rPr>
-          <w:lang w:val="it-IT"/>
-        </w:rPr>
-      </w:pPr>
-      <w:r>
-        <w:rPr>
-          <w:lang w:val="it-IT"/>
-        </w:rPr>
-        <w:t>Progettazione pagina lavoratore</w:t>
-      </w:r>
-    </w:p>
-    <w:p>
-      <w:pPr>
-        <w:rPr>
-          <w:lang w:val="it-IT"/>
-        </w:rPr>
-      </w:pPr>
-      <w:r>
-        <w:rPr>
-          <w:lang w:val="it-IT"/>
-        </w:rPr>
-        <w:t>Progettazione pagina offerte</w:t>
-      </w:r>
-    </w:p>
-    <w:p>
-      <w:pPr>
-        <w:rPr>
-          <w:lang w:val="it-IT"/>
-        </w:rPr>
-      </w:pPr>
-      <w:r>
-        <w:rPr>
-          <w:lang w:val="it-IT"/>
-        </w:rPr>
-        <w:t>Progettazione pagina richieste</w:t>
-      </w:r>
-    </w:p>
-    <w:p>
-      <w:pPr>
-        <w:rPr>
-          <w:lang w:val="it-IT"/>
-        </w:rPr>
-      </w:pPr>
-      <w:r>
-        <w:rPr>
-          <w:lang w:val="it-IT"/>
-        </w:rPr>
-        <w:t>Progettazione pagina fatturazione</w:t>
-      </w:r>
-      <w:bookmarkStart w:id="27" w:name="_Toc429059812"/>
+      <w:bookmarkEnd w:id="27"/>
+    </w:p>
+    <w:p>
+      <w:pPr>
+        <w:jc w:val="center"/>
+        <w:rPr>
+          <w:lang w:val="it-IT"/>
+        </w:rPr>
+      </w:pPr>
+      <w:r>
+        <w:rPr>
+          <w:noProof/>
+        </w:rPr>
+        <w:drawing>
+          <wp:inline distT="0" distB="0" distL="0" distR="0" wp14:anchorId="7CE1EC0D" wp14:editId="13BD0924">
+            <wp:extent cx="4140000" cy="2469936"/>
+            <wp:effectExtent l="0" t="0" r="0" b="6985"/>
+            <wp:docPr id="10" name="Immagine 10"/>
+            <wp:cNvGraphicFramePr>
+              <a:graphicFrameLocks xmlns:a="http://schemas.openxmlformats.org/drawingml/2006/main" noChangeAspect="1"/>
+            </wp:cNvGraphicFramePr>
+            <a:graphic xmlns:a="http://schemas.openxmlformats.org/drawingml/2006/main">
+              <a:graphicData uri="http://schemas.openxmlformats.org/drawingml/2006/picture">
+                <pic:pic xmlns:pic="http://schemas.openxmlformats.org/drawingml/2006/picture">
+                  <pic:nvPicPr>
+                    <pic:cNvPr id="1" name=""/>
+                    <pic:cNvPicPr/>
+                  </pic:nvPicPr>
+                  <pic:blipFill>
+                    <a:blip r:embed="rId23"/>
+                    <a:stretch>
+                      <a:fillRect/>
+                    </a:stretch>
+                  </pic:blipFill>
+                  <pic:spPr>
+                    <a:xfrm>
+                      <a:off x="0" y="0"/>
+                      <a:ext cx="4140000" cy="2469936"/>
+                    </a:xfrm>
+                    <a:prstGeom prst="rect">
+                      <a:avLst/>
+                    </a:prstGeom>
+                  </pic:spPr>
+                </pic:pic>
+              </a:graphicData>
+            </a:graphic>
+          </wp:inline>
+        </w:drawing>
+      </w:r>
+    </w:p>
+    <w:p>
+      <w:pPr>
+        <w:rPr>
+          <w:lang w:val="it-IT"/>
+        </w:rPr>
+      </w:pPr>
+      <w:r>
+        <w:rPr>
+          <w:lang w:val="it-IT"/>
+        </w:rPr>
+        <w:t xml:space="preserve">Come settima interfaccia ho riportato quella che visualizza il datore di lavoro una volta loggato nel sito, esso </w:t>
+      </w:r>
+      <w:r>
+        <w:rPr>
+          <w:lang w:val="it-IT"/>
+        </w:rPr>
+        <w:t>può</w:t>
+      </w:r>
+      <w:r>
+        <w:rPr>
+          <w:lang w:val="it-IT"/>
+        </w:rPr>
+        <w:t xml:space="preserve"> vedere le sue offerte, queste ultime </w:t>
+      </w:r>
+      <w:r>
+        <w:rPr>
+          <w:lang w:val="it-IT"/>
+        </w:rPr>
+        <w:t>possono</w:t>
+      </w:r>
+      <w:r>
+        <w:rPr>
+          <w:lang w:val="it-IT"/>
+        </w:rPr>
+        <w:t xml:space="preserve"> </w:t>
+      </w:r>
+      <w:r>
+        <w:rPr>
+          <w:lang w:val="it-IT"/>
+        </w:rPr>
+        <w:t>essere</w:t>
+      </w:r>
+      <w:r>
+        <w:rPr>
+          <w:lang w:val="it-IT"/>
+        </w:rPr>
+        <w:t xml:space="preserve"> modificate o eliminate</w:t>
+      </w:r>
+      <w:r>
+        <w:rPr>
+          <w:lang w:val="it-IT"/>
+        </w:rPr>
+        <w:t xml:space="preserve">, oltre alle proprie offerte di lavoro si </w:t>
+      </w:r>
+      <w:r>
+        <w:rPr>
+          <w:lang w:val="it-IT"/>
+        </w:rPr>
+        <w:t>vedono</w:t>
+      </w:r>
+      <w:r>
+        <w:rPr>
+          <w:lang w:val="it-IT"/>
+        </w:rPr>
+        <w:t xml:space="preserve"> anche quelle già presenti nel sito</w:t>
+      </w:r>
+      <w:r>
+        <w:rPr>
+          <w:lang w:val="it-IT"/>
+        </w:rPr>
+        <w:t xml:space="preserve">, infine cliccando sul bottone aggiungi offerta di lavoro si </w:t>
+      </w:r>
+      <w:r>
+        <w:rPr>
+          <w:lang w:val="it-IT"/>
+        </w:rPr>
+        <w:t>viene</w:t>
+      </w:r>
+      <w:r>
+        <w:rPr>
+          <w:lang w:val="it-IT"/>
+        </w:rPr>
+        <w:t xml:space="preserve"> reindirizzati alla pagina per la creazione delle offerte e li </w:t>
+      </w:r>
+      <w:r>
+        <w:rPr>
+          <w:lang w:val="it-IT"/>
+        </w:rPr>
+        <w:t>è</w:t>
+      </w:r>
+      <w:r>
+        <w:rPr>
+          <w:lang w:val="it-IT"/>
+        </w:rPr>
+        <w:t xml:space="preserve"> possibile crearne delle nuove.</w:t>
+      </w:r>
+    </w:p>
+    <w:p>
+      <w:pPr>
+        <w:rPr>
+          <w:lang w:val="it-IT"/>
+        </w:rPr>
+      </w:pPr>
+    </w:p>
+    <w:p>
+      <w:pPr>
+        <w:pStyle w:val="Titolo3"/>
+        <w:spacing w:before="0" w:after="0"/>
+      </w:pPr>
+      <w:bookmarkStart w:id="28" w:name="_Toc84524680"/>
+      <w:r>
+        <w:lastRenderedPageBreak/>
+        <w:t>Progettazione pagina datore di lavoro</w:t>
+      </w:r>
+      <w:r>
+        <w:t xml:space="preserve"> (creazione offerta)</w:t>
+      </w:r>
+      <w:bookmarkEnd w:id="28"/>
+    </w:p>
+    <w:p>
+      <w:pPr>
+        <w:jc w:val="center"/>
+        <w:rPr>
+          <w:lang w:val="it-IT"/>
+        </w:rPr>
+      </w:pPr>
+      <w:r>
+        <w:rPr>
+          <w:noProof/>
+        </w:rPr>
+        <w:drawing>
+          <wp:inline distT="0" distB="0" distL="0" distR="0" wp14:anchorId="2A355D3E" wp14:editId="684F9061">
+            <wp:extent cx="4140000" cy="2528516"/>
+            <wp:effectExtent l="0" t="0" r="0" b="5715"/>
+            <wp:docPr id="12" name="Immagine 12"/>
+            <wp:cNvGraphicFramePr>
+              <a:graphicFrameLocks xmlns:a="http://schemas.openxmlformats.org/drawingml/2006/main" noChangeAspect="1"/>
+            </wp:cNvGraphicFramePr>
+            <a:graphic xmlns:a="http://schemas.openxmlformats.org/drawingml/2006/main">
+              <a:graphicData uri="http://schemas.openxmlformats.org/drawingml/2006/picture">
+                <pic:pic xmlns:pic="http://schemas.openxmlformats.org/drawingml/2006/picture">
+                  <pic:nvPicPr>
+                    <pic:cNvPr id="1" name=""/>
+                    <pic:cNvPicPr/>
+                  </pic:nvPicPr>
+                  <pic:blipFill>
+                    <a:blip r:embed="rId24"/>
+                    <a:stretch>
+                      <a:fillRect/>
+                    </a:stretch>
+                  </pic:blipFill>
+                  <pic:spPr>
+                    <a:xfrm>
+                      <a:off x="0" y="0"/>
+                      <a:ext cx="4140000" cy="2528516"/>
+                    </a:xfrm>
+                    <a:prstGeom prst="rect">
+                      <a:avLst/>
+                    </a:prstGeom>
+                  </pic:spPr>
+                </pic:pic>
+              </a:graphicData>
+            </a:graphic>
+          </wp:inline>
+        </w:drawing>
+      </w:r>
+    </w:p>
+    <w:p>
+      <w:pPr>
+        <w:rPr>
+          <w:lang w:val="it-IT"/>
+        </w:rPr>
+      </w:pPr>
+      <w:r>
+        <w:rPr>
+          <w:lang w:val="it-IT"/>
+        </w:rPr>
+        <w:t xml:space="preserve">Come ottava interfaccia ho riportato quella che permette di creare un’offerta di lavoro, per farlo </w:t>
+      </w:r>
+      <w:r>
+        <w:rPr>
+          <w:lang w:val="it-IT"/>
+        </w:rPr>
+        <w:t>bisogna</w:t>
+      </w:r>
+      <w:r>
+        <w:rPr>
+          <w:lang w:val="it-IT"/>
+        </w:rPr>
+        <w:t xml:space="preserve"> inserire l’e-mail del datore di lavoro, un titolo, una descrizione, una tariffa oraria, le ore di lavoro e successivamente le ore lavorate dal lavoratore. Cliccando su Crea </w:t>
+      </w:r>
+      <w:r>
+        <w:rPr>
+          <w:lang w:val="it-IT"/>
+        </w:rPr>
+        <w:t>viene</w:t>
+      </w:r>
+      <w:r>
+        <w:rPr>
+          <w:lang w:val="it-IT"/>
+        </w:rPr>
+        <w:t xml:space="preserve"> creata l’offerta di lavoro.</w:t>
+      </w:r>
+    </w:p>
+    <w:p>
+      <w:pPr>
+        <w:rPr>
+          <w:lang w:val="it-IT"/>
+        </w:rPr>
+      </w:pPr>
+    </w:p>
+    <w:p>
+      <w:pPr>
+        <w:pStyle w:val="Titolo3"/>
+        <w:spacing w:before="0" w:after="0"/>
+      </w:pPr>
+      <w:bookmarkStart w:id="29" w:name="_Toc84524681"/>
+      <w:r>
+        <w:t>Progettazione pagina Lavoratore</w:t>
+      </w:r>
+      <w:bookmarkEnd w:id="29"/>
+    </w:p>
+    <w:p>
+      <w:pPr>
+        <w:rPr>
+          <w:lang w:val="it-IT"/>
+        </w:rPr>
+      </w:pPr>
+    </w:p>
+    <w:p>
+      <w:pPr>
+        <w:jc w:val="center"/>
+        <w:rPr>
+          <w:lang w:val="it-IT"/>
+        </w:rPr>
+      </w:pPr>
+      <w:r>
+        <w:rPr>
+          <w:noProof/>
+        </w:rPr>
+        <w:drawing>
+          <wp:inline distT="0" distB="0" distL="0" distR="0" wp14:anchorId="685C08D0" wp14:editId="635CACD0">
+            <wp:extent cx="4140000" cy="2562857"/>
+            <wp:effectExtent l="0" t="0" r="0" b="9525"/>
+            <wp:docPr id="13" name="Immagine 13"/>
+            <wp:cNvGraphicFramePr>
+              <a:graphicFrameLocks xmlns:a="http://schemas.openxmlformats.org/drawingml/2006/main" noChangeAspect="1"/>
+            </wp:cNvGraphicFramePr>
+            <a:graphic xmlns:a="http://schemas.openxmlformats.org/drawingml/2006/main">
+              <a:graphicData uri="http://schemas.openxmlformats.org/drawingml/2006/picture">
+                <pic:pic xmlns:pic="http://schemas.openxmlformats.org/drawingml/2006/picture">
+                  <pic:nvPicPr>
+                    <pic:cNvPr id="1" name=""/>
+                    <pic:cNvPicPr/>
+                  </pic:nvPicPr>
+                  <pic:blipFill>
+                    <a:blip r:embed="rId25"/>
+                    <a:stretch>
+                      <a:fillRect/>
+                    </a:stretch>
+                  </pic:blipFill>
+                  <pic:spPr>
+                    <a:xfrm>
+                      <a:off x="0" y="0"/>
+                      <a:ext cx="4140000" cy="2562857"/>
+                    </a:xfrm>
+                    <a:prstGeom prst="rect">
+                      <a:avLst/>
+                    </a:prstGeom>
+                  </pic:spPr>
+                </pic:pic>
+              </a:graphicData>
+            </a:graphic>
+          </wp:inline>
+        </w:drawing>
+      </w:r>
+    </w:p>
+    <w:p>
+      <w:pPr>
+        <w:rPr>
+          <w:lang w:val="it-IT"/>
+        </w:rPr>
+      </w:pPr>
+      <w:r>
+        <w:rPr>
+          <w:lang w:val="it-IT"/>
+        </w:rPr>
+        <w:t xml:space="preserve">Come nona interfaccia ho riportato quella che visualizza il lavoratore una volta loggato nel sito, esso </w:t>
+      </w:r>
+      <w:r>
+        <w:rPr>
+          <w:lang w:val="it-IT"/>
+        </w:rPr>
+        <w:t>può</w:t>
+      </w:r>
+      <w:r>
+        <w:rPr>
+          <w:lang w:val="it-IT"/>
+        </w:rPr>
+        <w:t xml:space="preserve"> visualizzare </w:t>
+      </w:r>
+      <w:r>
+        <w:rPr>
+          <w:lang w:val="it-IT"/>
+        </w:rPr>
+        <w:t xml:space="preserve">le sue proposte di lavoro, queste ultime </w:t>
+      </w:r>
+      <w:r>
+        <w:rPr>
+          <w:lang w:val="it-IT"/>
+        </w:rPr>
+        <w:t>possono</w:t>
+      </w:r>
+      <w:r>
+        <w:rPr>
+          <w:lang w:val="it-IT"/>
+        </w:rPr>
+        <w:t xml:space="preserve"> essere modificate o eliminate, inoltre si </w:t>
+      </w:r>
+      <w:r>
+        <w:rPr>
+          <w:lang w:val="it-IT"/>
+        </w:rPr>
+        <w:t>vede</w:t>
+      </w:r>
+      <w:r>
+        <w:rPr>
+          <w:lang w:val="it-IT"/>
+        </w:rPr>
+        <w:t xml:space="preserve"> anche quelle già presenti nel sito,</w:t>
+      </w:r>
+      <w:r>
+        <w:rPr>
+          <w:lang w:val="it-IT"/>
+        </w:rPr>
+        <w:t xml:space="preserve"> </w:t>
+      </w:r>
+      <w:r>
+        <w:rPr>
+          <w:lang w:val="it-IT"/>
+        </w:rPr>
+        <w:t xml:space="preserve">infine cliccando sul bottone aggiungi proposta di lavoro si </w:t>
+      </w:r>
+      <w:r>
+        <w:rPr>
+          <w:lang w:val="it-IT"/>
+        </w:rPr>
+        <w:t>viene</w:t>
+      </w:r>
+      <w:r>
+        <w:rPr>
+          <w:lang w:val="it-IT"/>
+        </w:rPr>
+        <w:t xml:space="preserve"> reindirizzati alla pagina per proporsi alle offerte e li </w:t>
+      </w:r>
+      <w:r>
+        <w:rPr>
+          <w:lang w:val="it-IT"/>
+        </w:rPr>
+        <w:t>è</w:t>
+      </w:r>
+      <w:r>
+        <w:rPr>
+          <w:lang w:val="it-IT"/>
+        </w:rPr>
+        <w:t xml:space="preserve"> possibile </w:t>
+      </w:r>
+      <w:r>
+        <w:rPr>
+          <w:lang w:val="it-IT"/>
+        </w:rPr>
+        <w:t>creare</w:t>
+      </w:r>
+      <w:r>
+        <w:rPr>
+          <w:lang w:val="it-IT"/>
+        </w:rPr>
+        <w:t xml:space="preserve"> delle nuove domande di lavoro.</w:t>
+      </w:r>
+    </w:p>
+    <w:p>
+      <w:pPr>
+        <w:rPr>
+          <w:lang w:val="it-IT"/>
+        </w:rPr>
+      </w:pPr>
+    </w:p>
+    <w:p>
+      <w:pPr>
+        <w:pStyle w:val="Titolo3"/>
+        <w:spacing w:before="0" w:after="0"/>
+      </w:pPr>
+      <w:bookmarkStart w:id="30" w:name="_Toc84524682"/>
+      <w:r>
+        <w:lastRenderedPageBreak/>
+        <w:t>Progettazione pagina Lavoratore (creazione domanda)</w:t>
+      </w:r>
+      <w:bookmarkEnd w:id="30"/>
+    </w:p>
+    <w:p>
+      <w:pPr>
+        <w:jc w:val="center"/>
+        <w:rPr>
+          <w:lang w:val="it-IT"/>
+        </w:rPr>
+      </w:pPr>
+      <w:r>
+        <w:rPr>
+          <w:noProof/>
+        </w:rPr>
+        <w:drawing>
+          <wp:inline distT="0" distB="0" distL="0" distR="0" wp14:anchorId="3EF8C2D9" wp14:editId="47A50B84">
+            <wp:extent cx="4140000" cy="2549045"/>
+            <wp:effectExtent l="0" t="0" r="0" b="3810"/>
+            <wp:docPr id="19" name="Immagine 19"/>
+            <wp:cNvGraphicFramePr>
+              <a:graphicFrameLocks xmlns:a="http://schemas.openxmlformats.org/drawingml/2006/main" noChangeAspect="1"/>
+            </wp:cNvGraphicFramePr>
+            <a:graphic xmlns:a="http://schemas.openxmlformats.org/drawingml/2006/main">
+              <a:graphicData uri="http://schemas.openxmlformats.org/drawingml/2006/picture">
+                <pic:pic xmlns:pic="http://schemas.openxmlformats.org/drawingml/2006/picture">
+                  <pic:nvPicPr>
+                    <pic:cNvPr id="1" name=""/>
+                    <pic:cNvPicPr/>
+                  </pic:nvPicPr>
+                  <pic:blipFill>
+                    <a:blip r:embed="rId26"/>
+                    <a:stretch>
+                      <a:fillRect/>
+                    </a:stretch>
+                  </pic:blipFill>
+                  <pic:spPr>
+                    <a:xfrm>
+                      <a:off x="0" y="0"/>
+                      <a:ext cx="4140000" cy="2549045"/>
+                    </a:xfrm>
+                    <a:prstGeom prst="rect">
+                      <a:avLst/>
+                    </a:prstGeom>
+                  </pic:spPr>
+                </pic:pic>
+              </a:graphicData>
+            </a:graphic>
+          </wp:inline>
+        </w:drawing>
+      </w:r>
+    </w:p>
+    <w:p>
+      <w:pPr>
+        <w:rPr>
+          <w:lang w:val="it-IT"/>
+        </w:rPr>
+      </w:pPr>
+      <w:r>
+        <w:rPr>
+          <w:lang w:val="it-IT"/>
+        </w:rPr>
+        <w:t xml:space="preserve">Come </w:t>
+      </w:r>
+      <w:r>
+        <w:rPr>
+          <w:lang w:val="it-IT"/>
+        </w:rPr>
+        <w:t>decima</w:t>
+      </w:r>
+      <w:r>
+        <w:rPr>
+          <w:lang w:val="it-IT"/>
+        </w:rPr>
+        <w:t xml:space="preserve"> interfaccia ho riportato quella che permette di creare </w:t>
+      </w:r>
+      <w:r>
+        <w:rPr>
+          <w:lang w:val="it-IT"/>
+        </w:rPr>
+        <w:t xml:space="preserve">una domanda ad </w:t>
+      </w:r>
+      <w:r>
+        <w:rPr>
+          <w:lang w:val="it-IT"/>
+        </w:rPr>
+        <w:t>un</w:t>
+      </w:r>
+      <w:r>
+        <w:rPr>
+          <w:lang w:val="it-IT"/>
+        </w:rPr>
+        <w:t xml:space="preserve">a </w:t>
+      </w:r>
+      <w:r>
+        <w:rPr>
+          <w:lang w:val="it-IT"/>
+        </w:rPr>
+        <w:t xml:space="preserve">offerta di lavoro, per farlo </w:t>
+      </w:r>
+      <w:r>
+        <w:rPr>
+          <w:lang w:val="it-IT"/>
+        </w:rPr>
+        <w:t>bisogna</w:t>
+      </w:r>
+      <w:r>
+        <w:rPr>
+          <w:lang w:val="it-IT"/>
+        </w:rPr>
+        <w:t xml:space="preserve"> inserire l’e-mail del </w:t>
+      </w:r>
+      <w:r>
+        <w:rPr>
+          <w:lang w:val="it-IT"/>
+        </w:rPr>
+        <w:t>lavoratore</w:t>
+      </w:r>
+      <w:r>
+        <w:rPr>
+          <w:lang w:val="it-IT"/>
+        </w:rPr>
+        <w:t xml:space="preserve">, un titolo, una descrizione, </w:t>
+      </w:r>
+      <w:r>
+        <w:rPr>
+          <w:lang w:val="it-IT"/>
+        </w:rPr>
+        <w:t>allegare file se necessario</w:t>
+      </w:r>
+      <w:r>
+        <w:rPr>
+          <w:lang w:val="it-IT"/>
+        </w:rPr>
+        <w:t xml:space="preserve">, </w:t>
+      </w:r>
+      <w:r>
+        <w:rPr>
+          <w:lang w:val="it-IT"/>
+        </w:rPr>
+        <w:t>selezionare il lavoro interessato</w:t>
+      </w:r>
+      <w:r>
+        <w:rPr>
+          <w:lang w:val="it-IT"/>
+        </w:rPr>
+        <w:t xml:space="preserve">. Cliccando su Crea </w:t>
+      </w:r>
+      <w:r>
+        <w:rPr>
+          <w:lang w:val="it-IT"/>
+        </w:rPr>
+        <w:t>viene</w:t>
+      </w:r>
+      <w:r>
+        <w:rPr>
+          <w:lang w:val="it-IT"/>
+        </w:rPr>
+        <w:t xml:space="preserve"> creata </w:t>
+      </w:r>
+      <w:r>
+        <w:rPr>
+          <w:lang w:val="it-IT"/>
+        </w:rPr>
+        <w:t>la domanda all’offerta di lavoro</w:t>
+      </w:r>
+      <w:r>
+        <w:rPr>
+          <w:lang w:val="it-IT"/>
+        </w:rPr>
+        <w:t>.</w:t>
+      </w:r>
+    </w:p>
+    <w:p>
+      <w:pPr>
+        <w:rPr>
+          <w:lang w:val="it-IT"/>
+        </w:rPr>
+      </w:pPr>
     </w:p>
     <w:p>
       <w:pPr>
         <w:pStyle w:val="Titolo2"/>
       </w:pPr>
-      <w:bookmarkStart w:id="28" w:name="_Toc84516092"/>
+      <w:bookmarkStart w:id="31" w:name="_Toc429059812"/>
+      <w:bookmarkStart w:id="32" w:name="_Toc84524683"/>
       <w:r>
         <w:t>Design procedurale</w:t>
       </w:r>
-      <w:bookmarkEnd w:id="27"/>
-      <w:bookmarkEnd w:id="28"/>
+      <w:bookmarkEnd w:id="31"/>
+      <w:bookmarkEnd w:id="32"/>
     </w:p>
     <w:p>
       <w:pPr>
@@ -7583,7 +8648,6 @@
         <w:rPr>
           <w:lang w:val="it-IT"/>
         </w:rPr>
-        <w:lastRenderedPageBreak/>
         <w:t>Classi e metodi.</w:t>
       </w:r>
     </w:p>
@@ -7635,13 +8699,6 @@
           <w:lang w:val="it-IT"/>
         </w:rPr>
       </w:pPr>
-    </w:p>
-    <w:p>
-      <w:pPr>
-        <w:rPr>
-          <w:lang w:val="it-IT"/>
-        </w:rPr>
-      </w:pPr>
       <w:r>
         <w:rPr>
           <w:lang w:val="it-IT"/>
@@ -7685,14 +8742,14 @@
           <w:bottom w:val="single" w:sz="4" w:space="1" w:color="auto"/>
         </w:pBdr>
       </w:pPr>
-      <w:bookmarkStart w:id="29" w:name="_Toc461179222"/>
-      <w:bookmarkStart w:id="30" w:name="_Toc84516093"/>
+      <w:bookmarkStart w:id="33" w:name="_Toc461179222"/>
+      <w:bookmarkStart w:id="34" w:name="_Toc84524684"/>
       <w:r>
         <w:lastRenderedPageBreak/>
         <w:t>Implementazione</w:t>
       </w:r>
-      <w:bookmarkEnd w:id="29"/>
-      <w:bookmarkEnd w:id="30"/>
+      <w:bookmarkEnd w:id="33"/>
+      <w:bookmarkEnd w:id="34"/>
     </w:p>
     <w:p>
       <w:r>
@@ -7760,8 +8817,8 @@
           <w:lang w:val="it-IT"/>
         </w:rPr>
       </w:pPr>
-      <w:bookmarkStart w:id="31" w:name="_Toc461179223"/>
-      <w:bookmarkStart w:id="32" w:name="_Toc84516094"/>
+      <w:bookmarkStart w:id="35" w:name="_Toc461179223"/>
+      <w:bookmarkStart w:id="36" w:name="_Toc84524685"/>
       <w:r>
         <w:rPr>
           <w:lang w:val="it-IT"/>
@@ -7769,20 +8826,20 @@
         <w:lastRenderedPageBreak/>
         <w:t>Test</w:t>
       </w:r>
-      <w:bookmarkEnd w:id="31"/>
-      <w:bookmarkEnd w:id="32"/>
+      <w:bookmarkEnd w:id="35"/>
+      <w:bookmarkEnd w:id="36"/>
     </w:p>
     <w:p>
       <w:pPr>
         <w:pStyle w:val="Titolo2"/>
       </w:pPr>
-      <w:bookmarkStart w:id="33" w:name="_Toc461179224"/>
-      <w:bookmarkStart w:id="34" w:name="_Toc84516095"/>
+      <w:bookmarkStart w:id="37" w:name="_Toc461179224"/>
+      <w:bookmarkStart w:id="38" w:name="_Toc84524686"/>
       <w:r>
         <w:t>Protocollo di test</w:t>
       </w:r>
-      <w:bookmarkEnd w:id="33"/>
-      <w:bookmarkEnd w:id="34"/>
+      <w:bookmarkEnd w:id="37"/>
+      <w:bookmarkEnd w:id="38"/>
     </w:p>
     <w:p>
       <w:pPr>
@@ -8747,6 +9804,16 @@
         <w:spacing w:line="259" w:lineRule="auto"/>
       </w:pPr>
     </w:p>
+    <w:p>
+      <w:r>
+        <w:br w:type="page"/>
+      </w:r>
+    </w:p>
+    <w:p>
+      <w:pPr>
+        <w:spacing w:line="259" w:lineRule="auto"/>
+      </w:pPr>
+    </w:p>
     <w:tbl>
       <w:tblPr>
         <w:tblStyle w:val="TableGrid"/>
@@ -9048,7 +10115,6 @@
               <w:rPr>
                 <w:b/>
               </w:rPr>
-              <w:lastRenderedPageBreak/>
               <w:t xml:space="preserve">Procedura: </w:t>
             </w:r>
           </w:p>
@@ -9653,6 +10719,16 @@
         <w:spacing w:line="259" w:lineRule="auto"/>
       </w:pPr>
     </w:p>
+    <w:p>
+      <w:r>
+        <w:br w:type="page"/>
+      </w:r>
+    </w:p>
+    <w:p>
+      <w:pPr>
+        <w:spacing w:line="259" w:lineRule="auto"/>
+      </w:pPr>
+    </w:p>
     <w:tbl>
       <w:tblPr>
         <w:tblStyle w:val="TableGrid"/>
@@ -10219,7 +11295,6 @@
               <w:rPr>
                 <w:b/>
               </w:rPr>
-              <w:lastRenderedPageBreak/>
               <w:t xml:space="preserve">Test Case: </w:t>
             </w:r>
           </w:p>
@@ -10699,6 +11774,16 @@
         </w:tc>
       </w:tr>
     </w:tbl>
+    <w:p>
+      <w:pPr>
+        <w:spacing w:line="259" w:lineRule="auto"/>
+      </w:pPr>
+    </w:p>
+    <w:p>
+      <w:r>
+        <w:br w:type="page"/>
+      </w:r>
+    </w:p>
     <w:p>
       <w:pPr>
         <w:spacing w:line="259" w:lineRule="auto"/>
@@ -11442,7 +12527,6 @@
               <w:rPr>
                 <w:b/>
               </w:rPr>
-              <w:lastRenderedPageBreak/>
               <w:t xml:space="preserve">Prerequisiti: </w:t>
             </w:r>
           </w:p>
@@ -11806,6 +12890,16 @@
         </w:tc>
       </w:tr>
     </w:tbl>
+    <w:p>
+      <w:pPr>
+        <w:spacing w:line="259" w:lineRule="auto"/>
+      </w:pPr>
+    </w:p>
+    <w:p>
+      <w:r>
+        <w:br w:type="page"/>
+      </w:r>
+    </w:p>
     <w:p>
       <w:pPr>
         <w:spacing w:line="259" w:lineRule="auto"/>
@@ -12634,7 +13728,6 @@
               <w:spacing w:line="259" w:lineRule="auto"/>
             </w:pPr>
             <w:r>
-              <w:lastRenderedPageBreak/>
               <w:t>Aver creato la pagina per il cliente</w:t>
             </w:r>
           </w:p>
@@ -12695,7 +13788,6 @@
               <w:rPr>
                 <w:b/>
               </w:rPr>
-              <w:lastRenderedPageBreak/>
               <w:t xml:space="preserve">Procedura: </w:t>
             </w:r>
           </w:p>
@@ -12867,6 +13959,16 @@
         </w:tc>
       </w:tr>
     </w:tbl>
+    <w:p>
+      <w:pPr>
+        <w:spacing w:line="259" w:lineRule="auto"/>
+      </w:pPr>
+    </w:p>
+    <w:p>
+      <w:r>
+        <w:br w:type="page"/>
+      </w:r>
+    </w:p>
     <w:p>
       <w:pPr>
         <w:spacing w:line="259" w:lineRule="auto"/>
@@ -13410,14 +14512,14 @@
       <w:pPr>
         <w:pStyle w:val="Titolo2"/>
       </w:pPr>
-      <w:bookmarkStart w:id="35" w:name="_Toc461179225"/>
-      <w:bookmarkStart w:id="36" w:name="_Toc84516096"/>
+      <w:bookmarkStart w:id="39" w:name="_Toc461179225"/>
+      <w:bookmarkStart w:id="40" w:name="_Toc84524687"/>
       <w:r>
         <w:lastRenderedPageBreak/>
         <w:t>Risultati test</w:t>
       </w:r>
-      <w:bookmarkEnd w:id="35"/>
-      <w:bookmarkEnd w:id="36"/>
+      <w:bookmarkEnd w:id="39"/>
+      <w:bookmarkEnd w:id="40"/>
     </w:p>
     <w:tbl>
       <w:tblPr>
@@ -13725,16 +14827,16 @@
       <w:pPr>
         <w:pStyle w:val="Titolo2"/>
       </w:pPr>
-      <w:bookmarkStart w:id="37" w:name="_Toc461179226"/>
-      <w:bookmarkStart w:id="38" w:name="_Toc84516097"/>
+      <w:bookmarkStart w:id="41" w:name="_Toc461179226"/>
+      <w:bookmarkStart w:id="42" w:name="_Toc84524688"/>
       <w:r>
         <w:t>Mancanze</w:t>
       </w:r>
       <w:r>
         <w:t>/limitazioni conosciute</w:t>
       </w:r>
-      <w:bookmarkEnd w:id="37"/>
-      <w:bookmarkEnd w:id="38"/>
+      <w:bookmarkEnd w:id="41"/>
+      <w:bookmarkEnd w:id="42"/>
     </w:p>
     <w:p>
       <w:pPr>
@@ -13769,8 +14871,8 @@
           <w:lang w:val="it-IT"/>
         </w:rPr>
       </w:pPr>
-      <w:bookmarkStart w:id="39" w:name="_Toc461179227"/>
-      <w:bookmarkStart w:id="40" w:name="_Toc84516098"/>
+      <w:bookmarkStart w:id="43" w:name="_Toc461179227"/>
+      <w:bookmarkStart w:id="44" w:name="_Toc84524689"/>
       <w:r>
         <w:rPr>
           <w:lang w:val="it-IT"/>
@@ -13778,8 +14880,8 @@
         <w:lastRenderedPageBreak/>
         <w:t>Consuntivo</w:t>
       </w:r>
-      <w:bookmarkEnd w:id="39"/>
-      <w:bookmarkEnd w:id="40"/>
+      <w:bookmarkEnd w:id="43"/>
+      <w:bookmarkEnd w:id="44"/>
     </w:p>
     <w:p>
       <w:pPr>
@@ -13838,8 +14940,8 @@
           <w:lang w:val="it-IT"/>
         </w:rPr>
       </w:pPr>
-      <w:bookmarkStart w:id="41" w:name="_Toc461179228"/>
-      <w:bookmarkStart w:id="42" w:name="_Toc84516099"/>
+      <w:bookmarkStart w:id="45" w:name="_Toc461179228"/>
+      <w:bookmarkStart w:id="46" w:name="_Toc84524690"/>
       <w:r>
         <w:rPr>
           <w:lang w:val="it-IT"/>
@@ -13847,128 +14949,6 @@
         <w:lastRenderedPageBreak/>
         <w:t>Conclusioni</w:t>
       </w:r>
-      <w:bookmarkEnd w:id="41"/>
-      <w:bookmarkEnd w:id="42"/>
-    </w:p>
-    <w:p>
-      <w:pPr>
-        <w:rPr>
-          <w:lang w:val="it-IT"/>
-        </w:rPr>
-      </w:pPr>
-      <w:r>
-        <w:rPr>
-          <w:lang w:val="it-IT"/>
-        </w:rPr>
-        <w:t>Quali sono le implicazioni della mia soluzione? Che impatto avrà?</w:t>
-      </w:r>
-      <w:r>
-        <w:rPr>
-          <w:lang w:val="it-IT"/>
-        </w:rPr>
-        <w:t xml:space="preserve"> Cambierà il mondo? È un successo importante? È </w:t>
-      </w:r>
-      <w:r>
-        <w:rPr>
-          <w:lang w:val="it-IT"/>
-        </w:rPr>
-        <w:t>solo un</w:t>
-      </w:r>
-      <w:r>
-        <w:rPr>
-          <w:lang w:val="it-IT"/>
-        </w:rPr>
-        <w:t>’</w:t>
-      </w:r>
-      <w:r>
-        <w:rPr>
-          <w:lang w:val="it-IT"/>
-        </w:rPr>
-        <w:t>aggiunta</w:t>
-      </w:r>
-      <w:r>
-        <w:rPr>
-          <w:lang w:val="it-IT"/>
-        </w:rPr>
-        <w:t xml:space="preserve"> marginale o</w:t>
-      </w:r>
-      <w:r>
-        <w:rPr>
-          <w:lang w:val="it-IT"/>
-        </w:rPr>
-        <w:t xml:space="preserve"> è semplicemente servita per scoprire che questo percorso è</w:t>
-      </w:r>
-      <w:r>
-        <w:rPr>
-          <w:lang w:val="it-IT"/>
-        </w:rPr>
-        <w:t xml:space="preserve"> stato</w:t>
-      </w:r>
-      <w:r>
-        <w:rPr>
-          <w:lang w:val="it-IT"/>
-        </w:rPr>
-        <w:t xml:space="preserve"> una perdita di tempo? I ris</w:t>
-      </w:r>
-      <w:r>
-        <w:rPr>
-          <w:lang w:val="it-IT"/>
-        </w:rPr>
-        <w:t xml:space="preserve">ultati ottenuti sono generali, </w:t>
-      </w:r>
-      <w:r>
-        <w:rPr>
-          <w:lang w:val="it-IT"/>
-        </w:rPr>
-        <w:t>facilmente generalizzabili o sono specifici di un caso particolare?</w:t>
-      </w:r>
-      <w:r>
-        <w:rPr>
-          <w:lang w:val="it-IT"/>
-        </w:rPr>
-        <w:t xml:space="preserve"> ecc</w:t>
-      </w:r>
-      <w:r>
-        <w:rPr>
-          <w:lang w:val="it-IT"/>
-        </w:rPr>
-        <w:t>.</w:t>
-      </w:r>
-    </w:p>
-    <w:p>
-      <w:pPr>
-        <w:pStyle w:val="Titolo2"/>
-      </w:pPr>
-      <w:bookmarkStart w:id="43" w:name="_Toc461179229"/>
-      <w:bookmarkStart w:id="44" w:name="_Toc84516100"/>
-      <w:r>
-        <w:t>Sviluppi futuri</w:t>
-      </w:r>
-      <w:bookmarkEnd w:id="43"/>
-      <w:bookmarkEnd w:id="44"/>
-    </w:p>
-    <w:p>
-      <w:pPr>
-        <w:rPr>
-          <w:lang w:val="it-IT"/>
-        </w:rPr>
-      </w:pPr>
-      <w:r>
-        <w:rPr>
-          <w:lang w:val="it-IT"/>
-        </w:rPr>
-        <w:t>Migliorie o estensioni che possono essere sviluppate sul prodotto.</w:t>
-      </w:r>
-    </w:p>
-    <w:p>
-      <w:pPr>
-        <w:pStyle w:val="Titolo2"/>
-      </w:pPr>
-      <w:bookmarkStart w:id="45" w:name="_Toc461179230"/>
-      <w:bookmarkStart w:id="46" w:name="_Toc84516101"/>
-      <w:r>
-        <w:t>Considerazioni personali</w:t>
-      </w:r>
       <w:bookmarkEnd w:id="45"/>
       <w:bookmarkEnd w:id="46"/>
     </w:p>
@@ -13982,6 +14962,128 @@
         <w:rPr>
           <w:lang w:val="it-IT"/>
         </w:rPr>
+        <w:t>Quali sono le implicazioni della mia soluzione? Che impatto avrà?</w:t>
+      </w:r>
+      <w:r>
+        <w:rPr>
+          <w:lang w:val="it-IT"/>
+        </w:rPr>
+        <w:t xml:space="preserve"> Cambierà il mondo? È un successo importante? È </w:t>
+      </w:r>
+      <w:r>
+        <w:rPr>
+          <w:lang w:val="it-IT"/>
+        </w:rPr>
+        <w:t>solo un</w:t>
+      </w:r>
+      <w:r>
+        <w:rPr>
+          <w:lang w:val="it-IT"/>
+        </w:rPr>
+        <w:t>’</w:t>
+      </w:r>
+      <w:r>
+        <w:rPr>
+          <w:lang w:val="it-IT"/>
+        </w:rPr>
+        <w:t>aggiunta</w:t>
+      </w:r>
+      <w:r>
+        <w:rPr>
+          <w:lang w:val="it-IT"/>
+        </w:rPr>
+        <w:t xml:space="preserve"> marginale o</w:t>
+      </w:r>
+      <w:r>
+        <w:rPr>
+          <w:lang w:val="it-IT"/>
+        </w:rPr>
+        <w:t xml:space="preserve"> è semplicemente servita per scoprire che questo percorso è</w:t>
+      </w:r>
+      <w:r>
+        <w:rPr>
+          <w:lang w:val="it-IT"/>
+        </w:rPr>
+        <w:t xml:space="preserve"> stato</w:t>
+      </w:r>
+      <w:r>
+        <w:rPr>
+          <w:lang w:val="it-IT"/>
+        </w:rPr>
+        <w:t xml:space="preserve"> una perdita di tempo? I ris</w:t>
+      </w:r>
+      <w:r>
+        <w:rPr>
+          <w:lang w:val="it-IT"/>
+        </w:rPr>
+        <w:t xml:space="preserve">ultati ottenuti sono generali, </w:t>
+      </w:r>
+      <w:r>
+        <w:rPr>
+          <w:lang w:val="it-IT"/>
+        </w:rPr>
+        <w:t>facilmente generalizzabili o sono specifici di un caso particolare?</w:t>
+      </w:r>
+      <w:r>
+        <w:rPr>
+          <w:lang w:val="it-IT"/>
+        </w:rPr>
+        <w:t xml:space="preserve"> ecc</w:t>
+      </w:r>
+      <w:r>
+        <w:rPr>
+          <w:lang w:val="it-IT"/>
+        </w:rPr>
+        <w:t>.</w:t>
+      </w:r>
+    </w:p>
+    <w:p>
+      <w:pPr>
+        <w:pStyle w:val="Titolo2"/>
+      </w:pPr>
+      <w:bookmarkStart w:id="47" w:name="_Toc461179229"/>
+      <w:bookmarkStart w:id="48" w:name="_Toc84524691"/>
+      <w:r>
+        <w:t>Sviluppi futuri</w:t>
+      </w:r>
+      <w:bookmarkEnd w:id="47"/>
+      <w:bookmarkEnd w:id="48"/>
+    </w:p>
+    <w:p>
+      <w:pPr>
+        <w:rPr>
+          <w:lang w:val="it-IT"/>
+        </w:rPr>
+      </w:pPr>
+      <w:r>
+        <w:rPr>
+          <w:lang w:val="it-IT"/>
+        </w:rPr>
+        <w:t>Migliorie o estensioni che possono essere sviluppate sul prodotto.</w:t>
+      </w:r>
+    </w:p>
+    <w:p>
+      <w:pPr>
+        <w:pStyle w:val="Titolo2"/>
+      </w:pPr>
+      <w:bookmarkStart w:id="49" w:name="_Toc461179230"/>
+      <w:bookmarkStart w:id="50" w:name="_Toc84524692"/>
+      <w:r>
+        <w:t>Considerazioni personali</w:t>
+      </w:r>
+      <w:bookmarkEnd w:id="49"/>
+      <w:bookmarkEnd w:id="50"/>
+    </w:p>
+    <w:p>
+      <w:pPr>
+        <w:rPr>
+          <w:lang w:val="it-IT"/>
+        </w:rPr>
+      </w:pPr>
+      <w:r>
+        <w:rPr>
+          <w:lang w:val="it-IT"/>
+        </w:rPr>
         <w:t>Cosa ho imparato in questo progetto? ecc</w:t>
       </w:r>
       <w:r>
@@ -14011,8 +15113,8 @@
           <w:lang w:val="it-IT"/>
         </w:rPr>
       </w:pPr>
-      <w:bookmarkStart w:id="47" w:name="_Toc461179231"/>
-      <w:bookmarkStart w:id="48" w:name="_Toc84516102"/>
+      <w:bookmarkStart w:id="51" w:name="_Toc461179231"/>
+      <w:bookmarkStart w:id="52" w:name="_Toc84524693"/>
       <w:r>
         <w:rPr>
           <w:lang w:val="it-IT"/>
@@ -14020,20 +15122,20 @@
         <w:lastRenderedPageBreak/>
         <w:t>Bibliografia</w:t>
       </w:r>
-      <w:bookmarkEnd w:id="47"/>
-      <w:bookmarkEnd w:id="48"/>
+      <w:bookmarkEnd w:id="51"/>
+      <w:bookmarkEnd w:id="52"/>
     </w:p>
     <w:p>
       <w:pPr>
         <w:pStyle w:val="Titolo2"/>
       </w:pPr>
-      <w:bookmarkStart w:id="49" w:name="_Toc461179232"/>
-      <w:bookmarkStart w:id="50" w:name="_Toc84516103"/>
+      <w:bookmarkStart w:id="53" w:name="_Toc461179232"/>
+      <w:bookmarkStart w:id="54" w:name="_Toc84524694"/>
       <w:r>
         <w:t>Bibliografia per articoli di riviste:</w:t>
       </w:r>
-      <w:bookmarkEnd w:id="49"/>
-      <w:bookmarkEnd w:id="50"/>
+      <w:bookmarkEnd w:id="53"/>
+      <w:bookmarkEnd w:id="54"/>
     </w:p>
     <w:p>
       <w:pPr>
@@ -14142,13 +15244,13 @@
       <w:pPr>
         <w:pStyle w:val="Titolo2"/>
       </w:pPr>
-      <w:bookmarkStart w:id="51" w:name="_Toc461179233"/>
-      <w:bookmarkStart w:id="52" w:name="_Toc84516104"/>
+      <w:bookmarkStart w:id="55" w:name="_Toc461179233"/>
+      <w:bookmarkStart w:id="56" w:name="_Toc84524695"/>
       <w:r>
         <w:t>Bibliografia per libri</w:t>
       </w:r>
-      <w:bookmarkEnd w:id="51"/>
-      <w:bookmarkEnd w:id="52"/>
+      <w:bookmarkEnd w:id="55"/>
+      <w:bookmarkEnd w:id="56"/>
     </w:p>
     <w:p>
       <w:pPr>
@@ -14265,18 +15367,18 @@
         </w:rPr>
         <w:t>.</w:t>
       </w:r>
-      <w:bookmarkStart w:id="53" w:name="_Toc461179234"/>
+      <w:bookmarkStart w:id="57" w:name="_Toc461179234"/>
     </w:p>
     <w:p>
       <w:pPr>
         <w:pStyle w:val="Titolo2"/>
       </w:pPr>
-      <w:bookmarkStart w:id="54" w:name="_Toc84516105"/>
+      <w:bookmarkStart w:id="58" w:name="_Toc84524696"/>
       <w:r>
         <w:t>Sitografia</w:t>
       </w:r>
-      <w:bookmarkEnd w:id="53"/>
-      <w:bookmarkEnd w:id="54"/>
+      <w:bookmarkEnd w:id="57"/>
+      <w:bookmarkEnd w:id="58"/>
     </w:p>
     <w:p>
       <w:pPr>
@@ -14440,8 +15542,8 @@
           <w:lang w:val="it-IT"/>
         </w:rPr>
       </w:pPr>
-      <w:bookmarkStart w:id="55" w:name="_Toc461179235"/>
-      <w:bookmarkStart w:id="56" w:name="_Toc84516106"/>
+      <w:bookmarkStart w:id="59" w:name="_Toc461179235"/>
+      <w:bookmarkStart w:id="60" w:name="_Toc84524697"/>
       <w:r>
         <w:rPr>
           <w:lang w:val="it-IT"/>
@@ -14449,8 +15551,8 @@
         <w:lastRenderedPageBreak/>
         <w:t>Allegati</w:t>
       </w:r>
-      <w:bookmarkEnd w:id="55"/>
-      <w:bookmarkEnd w:id="56"/>
+      <w:bookmarkEnd w:id="59"/>
+      <w:bookmarkEnd w:id="60"/>
     </w:p>
     <w:p>
       <w:pPr>
@@ -14617,11 +15719,11 @@
       </w:r>
     </w:p>
     <w:sectPr>
-      <w:headerReference w:type="first" r:id="rId22"/>
-      <w:footerReference w:type="first" r:id="rId23"/>
+      <w:headerReference w:type="first" r:id="rId27"/>
+      <w:footerReference w:type="first" r:id="rId28"/>
       <w:pgSz w:w="11906" w:h="16838"/>
       <w:pgMar w:top="1985" w:right="1134" w:bottom="1418" w:left="1134" w:header="567" w:footer="567" w:gutter="0"/>
-      <w:pgNumType w:start="10"/>
+      <w:pgNumType w:start="9"/>
       <w:cols w:space="720"/>
       <w:titlePg/>
       <w:docGrid w:linePitch="272"/>
@@ -14631,7 +15733,7 @@
 </file>
 
 <file path=word/endnotes.xml><?xml version="1.0" encoding="utf-8"?>
-<w:endnotes xmlns:wpc="http://schemas.microsoft.com/office/word/2010/wordprocessingCanvas" xmlns:cx="http://schemas.microsoft.com/office/drawing/2014/chartex" xmlns:cx1="http://schemas.microsoft.com/office/drawing/2015/9/8/chartex" xmlns:cx2="http://schemas.microsoft.com/office/drawing/2015/10/21/chartex" xmlns:cx3="http://schemas.microsoft.com/office/drawing/2016/5/9/chartex" xmlns:cx4="http://schemas.microsoft.com/office/drawing/2016/5/10/chartex" xmlns:cx5="http://schemas.microsoft.com/office/drawing/2016/5/11/chartex" xmlns:cx6="http://schemas.microsoft.com/office/drawing/2016/5/12/chartex" xmlns:cx7="http://schemas.microsoft.com/office/drawing/2016/5/13/chartex" xmlns:cx8="http://schemas.microsoft.com/office/drawing/2016/5/14/chartex" xmlns:mc="http://schemas.openxmlformats.org/markup-compatibility/2006" xmlns:aink="http://schemas.microsoft.com/office/drawing/2016/ink" xmlns:am3d="http://schemas.microsoft.com/office/drawing/2017/model3d" xmlns:o="urn:schemas-microsoft-com:office:office" xmlns:r="http://schemas.openxmlformats.org/officeDocument/2006/relationships" xmlns:m="http://schemas.openxmlformats.org/officeDocument/2006/math" xmlns:v="urn:schemas-microsoft-com:vml" xmlns:wp14="http://schemas.microsoft.com/office/word/2010/wordprocessingDrawing" xmlns:wp="http://schemas.openxmlformats.org/drawingml/2006/wordprocessingDrawing" xmlns:w10="urn:schemas-microsoft-com:office:word" xmlns:w="http://schemas.openxmlformats.org/wordprocessingml/2006/main" xmlns:w14="http://schemas.microsoft.com/office/word/2010/wordml" xmlns:w15="http://schemas.microsoft.com/office/word/2012/wordml" xmlns:w16cid="http://schemas.microsoft.com/office/word/2016/wordml/cid" xmlns:w16se="http://schemas.microsoft.com/office/word/2015/wordml/symex" xmlns:wpg="http://schemas.microsoft.com/office/word/2010/wordprocessingGroup" xmlns:wpi="http://schemas.microsoft.com/office/word/2010/wordprocessingInk" xmlns:wne="http://schemas.microsoft.com/office/word/2006/wordml" xmlns:wps="http://schemas.microsoft.com/office/word/2010/wordprocessingShape" mc:Ignorable="w14 w15 w16se w16cid wp14">
+<w:endnotes xmlns:wpc="http://schemas.microsoft.com/office/word/2010/wordprocessingCanvas" xmlns:cx="http://schemas.microsoft.com/office/drawing/2014/chartex" xmlns:cx1="http://schemas.microsoft.com/office/drawing/2015/9/8/chartex" xmlns:cx2="http://schemas.microsoft.com/office/drawing/2015/10/21/chartex" xmlns:cx3="http://schemas.microsoft.com/office/drawing/2016/5/9/chartex" xmlns:cx4="http://schemas.microsoft.com/office/drawing/2016/5/10/chartex" xmlns:cx5="http://schemas.microsoft.com/office/drawing/2016/5/11/chartex" xmlns:cx6="http://schemas.microsoft.com/office/drawing/2016/5/12/chartex" xmlns:cx7="http://schemas.microsoft.com/office/drawing/2016/5/13/chartex" xmlns:cx8="http://schemas.microsoft.com/office/drawing/2016/5/14/chartex" xmlns:mc="http://schemas.openxmlformats.org/markup-compatibility/2006" xmlns:aink="http://schemas.microsoft.com/office/drawing/2016/ink" xmlns:am3d="http://schemas.microsoft.com/office/drawing/2017/model3d" xmlns:o="urn:schemas-microsoft-com:office:office" xmlns:r="http://schemas.openxmlformats.org/officeDocument/2006/relationships" xmlns:m="http://schemas.openxmlformats.org/officeDocument/2006/math" xmlns:v="urn:schemas-microsoft-com:vml" xmlns:wp14="http://schemas.microsoft.com/office/word/2010/wordprocessingDrawing" xmlns:wp="http://schemas.openxmlformats.org/drawingml/2006/wordprocessingDrawing" xmlns:w10="urn:schemas-microsoft-com:office:word" xmlns:w="http://schemas.openxmlformats.org/wordprocessingml/2006/main" xmlns:w14="http://schemas.microsoft.com/office/word/2010/wordml" xmlns:w15="http://schemas.microsoft.com/office/word/2012/wordml" xmlns:w16cex="http://schemas.microsoft.com/office/word/2018/wordml/cex" xmlns:w16cid="http://schemas.microsoft.com/office/word/2016/wordml/cid" xmlns:w16="http://schemas.microsoft.com/office/word/2018/wordml" xmlns:w16sdtdh="http://schemas.microsoft.com/office/word/2020/wordml/sdtdatahash" xmlns:w16se="http://schemas.microsoft.com/office/word/2015/wordml/symex" xmlns:wpg="http://schemas.microsoft.com/office/word/2010/wordprocessingGroup" xmlns:wpi="http://schemas.microsoft.com/office/word/2010/wordprocessingInk" xmlns:wne="http://schemas.microsoft.com/office/word/2006/wordml" xmlns:wps="http://schemas.microsoft.com/office/word/2010/wordprocessingShape" mc:Ignorable="w14 w15 w16se w16cid w16 w16cex w16sdtdh wp14">
   <w:endnote w:type="separator" w:id="-1">
     <w:p>
       <w:r>
@@ -14650,7 +15752,7 @@
 </file>
 
 <file path=word/footer1.xml><?xml version="1.0" encoding="utf-8"?>
-<w:ftr xmlns:wpc="http://schemas.microsoft.com/office/word/2010/wordprocessingCanvas" xmlns:cx="http://schemas.microsoft.com/office/drawing/2014/chartex" xmlns:cx1="http://schemas.microsoft.com/office/drawing/2015/9/8/chartex" xmlns:cx2="http://schemas.microsoft.com/office/drawing/2015/10/21/chartex" xmlns:cx3="http://schemas.microsoft.com/office/drawing/2016/5/9/chartex" xmlns:cx4="http://schemas.microsoft.com/office/drawing/2016/5/10/chartex" xmlns:cx5="http://schemas.microsoft.com/office/drawing/2016/5/11/chartex" xmlns:cx6="http://schemas.microsoft.com/office/drawing/2016/5/12/chartex" xmlns:cx7="http://schemas.microsoft.com/office/drawing/2016/5/13/chartex" xmlns:cx8="http://schemas.microsoft.com/office/drawing/2016/5/14/chartex" xmlns:mc="http://schemas.openxmlformats.org/markup-compatibility/2006" xmlns:aink="http://schemas.microsoft.com/office/drawing/2016/ink" xmlns:am3d="http://schemas.microsoft.com/office/drawing/2017/model3d" xmlns:o="urn:schemas-microsoft-com:office:office" xmlns:r="http://schemas.openxmlformats.org/officeDocument/2006/relationships" xmlns:m="http://schemas.openxmlformats.org/officeDocument/2006/math" xmlns:v="urn:schemas-microsoft-com:vml" xmlns:wp14="http://schemas.microsoft.com/office/word/2010/wordprocessingDrawing" xmlns:wp="http://schemas.openxmlformats.org/drawingml/2006/wordprocessingDrawing" xmlns:w10="urn:schemas-microsoft-com:office:word" xmlns:w="http://schemas.openxmlformats.org/wordprocessingml/2006/main" xmlns:w14="http://schemas.microsoft.com/office/word/2010/wordml" xmlns:w15="http://schemas.microsoft.com/office/word/2012/wordml" xmlns:w16cid="http://schemas.microsoft.com/office/word/2016/wordml/cid" xmlns:w16se="http://schemas.microsoft.com/office/word/2015/wordml/symex" xmlns:wpg="http://schemas.microsoft.com/office/word/2010/wordprocessingGroup" xmlns:wpi="http://schemas.microsoft.com/office/word/2010/wordprocessingInk" xmlns:wne="http://schemas.microsoft.com/office/word/2006/wordml" xmlns:wps="http://schemas.microsoft.com/office/word/2010/wordprocessingShape" mc:Ignorable="w14 w15 w16se w16cid wp14">
+<w:ftr xmlns:wpc="http://schemas.microsoft.com/office/word/2010/wordprocessingCanvas" xmlns:cx="http://schemas.microsoft.com/office/drawing/2014/chartex" xmlns:cx1="http://schemas.microsoft.com/office/drawing/2015/9/8/chartex" xmlns:cx2="http://schemas.microsoft.com/office/drawing/2015/10/21/chartex" xmlns:cx3="http://schemas.microsoft.com/office/drawing/2016/5/9/chartex" xmlns:cx4="http://schemas.microsoft.com/office/drawing/2016/5/10/chartex" xmlns:cx5="http://schemas.microsoft.com/office/drawing/2016/5/11/chartex" xmlns:cx6="http://schemas.microsoft.com/office/drawing/2016/5/12/chartex" xmlns:cx7="http://schemas.microsoft.com/office/drawing/2016/5/13/chartex" xmlns:cx8="http://schemas.microsoft.com/office/drawing/2016/5/14/chartex" xmlns:mc="http://schemas.openxmlformats.org/markup-compatibility/2006" xmlns:aink="http://schemas.microsoft.com/office/drawing/2016/ink" xmlns:am3d="http://schemas.microsoft.com/office/drawing/2017/model3d" xmlns:o="urn:schemas-microsoft-com:office:office" xmlns:r="http://schemas.openxmlformats.org/officeDocument/2006/relationships" xmlns:m="http://schemas.openxmlformats.org/officeDocument/2006/math" xmlns:v="urn:schemas-microsoft-com:vml" xmlns:wp14="http://schemas.microsoft.com/office/word/2010/wordprocessingDrawing" xmlns:wp="http://schemas.openxmlformats.org/drawingml/2006/wordprocessingDrawing" xmlns:w10="urn:schemas-microsoft-com:office:word" xmlns:w="http://schemas.openxmlformats.org/wordprocessingml/2006/main" xmlns:w14="http://schemas.microsoft.com/office/word/2010/wordml" xmlns:w15="http://schemas.microsoft.com/office/word/2012/wordml" xmlns:w16cex="http://schemas.microsoft.com/office/word/2018/wordml/cex" xmlns:w16cid="http://schemas.microsoft.com/office/word/2016/wordml/cid" xmlns:w16="http://schemas.microsoft.com/office/word/2018/wordml" xmlns:w16sdtdh="http://schemas.microsoft.com/office/word/2020/wordml/sdtdatahash" xmlns:w16se="http://schemas.microsoft.com/office/word/2015/wordml/symex" xmlns:wpg="http://schemas.microsoft.com/office/word/2010/wordprocessingGroup" xmlns:wpi="http://schemas.microsoft.com/office/word/2010/wordprocessingInk" xmlns:wne="http://schemas.microsoft.com/office/word/2006/wordml" xmlns:wps="http://schemas.microsoft.com/office/word/2010/wordprocessingShape" mc:Ignorable="w14 w15 w16se w16cid w16 w16cex w16sdtdh wp14">
   <w:p>
     <w:pPr>
       <w:pStyle w:val="Pidipagina"/>
@@ -14696,7 +15798,7 @@
 </file>
 
 <file path=word/footer2.xml><?xml version="1.0" encoding="utf-8"?>
-<w:ftr xmlns:wpc="http://schemas.microsoft.com/office/word/2010/wordprocessingCanvas" xmlns:cx="http://schemas.microsoft.com/office/drawing/2014/chartex" xmlns:cx1="http://schemas.microsoft.com/office/drawing/2015/9/8/chartex" xmlns:cx2="http://schemas.microsoft.com/office/drawing/2015/10/21/chartex" xmlns:cx3="http://schemas.microsoft.com/office/drawing/2016/5/9/chartex" xmlns:cx4="http://schemas.microsoft.com/office/drawing/2016/5/10/chartex" xmlns:cx5="http://schemas.microsoft.com/office/drawing/2016/5/11/chartex" xmlns:cx6="http://schemas.microsoft.com/office/drawing/2016/5/12/chartex" xmlns:cx7="http://schemas.microsoft.com/office/drawing/2016/5/13/chartex" xmlns:cx8="http://schemas.microsoft.com/office/drawing/2016/5/14/chartex" xmlns:mc="http://schemas.openxmlformats.org/markup-compatibility/2006" xmlns:aink="http://schemas.microsoft.com/office/drawing/2016/ink" xmlns:am3d="http://schemas.microsoft.com/office/drawing/2017/model3d" xmlns:o="urn:schemas-microsoft-com:office:office" xmlns:r="http://schemas.openxmlformats.org/officeDocument/2006/relationships" xmlns:m="http://schemas.openxmlformats.org/officeDocument/2006/math" xmlns:v="urn:schemas-microsoft-com:vml" xmlns:wp14="http://schemas.microsoft.com/office/word/2010/wordprocessingDrawing" xmlns:wp="http://schemas.openxmlformats.org/drawingml/2006/wordprocessingDrawing" xmlns:w10="urn:schemas-microsoft-com:office:word" xmlns:w="http://schemas.openxmlformats.org/wordprocessingml/2006/main" xmlns:w14="http://schemas.microsoft.com/office/word/2010/wordml" xmlns:w15="http://schemas.microsoft.com/office/word/2012/wordml" xmlns:w16cid="http://schemas.microsoft.com/office/word/2016/wordml/cid" xmlns:w16se="http://schemas.microsoft.com/office/word/2015/wordml/symex" xmlns:wpg="http://schemas.microsoft.com/office/word/2010/wordprocessingGroup" xmlns:wpi="http://schemas.microsoft.com/office/word/2010/wordprocessingInk" xmlns:wne="http://schemas.microsoft.com/office/word/2006/wordml" xmlns:wps="http://schemas.microsoft.com/office/word/2010/wordprocessingShape" mc:Ignorable="w14 w15 w16se w16cid wp14">
+<w:ftr xmlns:wpc="http://schemas.microsoft.com/office/word/2010/wordprocessingCanvas" xmlns:cx="http://schemas.microsoft.com/office/drawing/2014/chartex" xmlns:cx1="http://schemas.microsoft.com/office/drawing/2015/9/8/chartex" xmlns:cx2="http://schemas.microsoft.com/office/drawing/2015/10/21/chartex" xmlns:cx3="http://schemas.microsoft.com/office/drawing/2016/5/9/chartex" xmlns:cx4="http://schemas.microsoft.com/office/drawing/2016/5/10/chartex" xmlns:cx5="http://schemas.microsoft.com/office/drawing/2016/5/11/chartex" xmlns:cx6="http://schemas.microsoft.com/office/drawing/2016/5/12/chartex" xmlns:cx7="http://schemas.microsoft.com/office/drawing/2016/5/13/chartex" xmlns:cx8="http://schemas.microsoft.com/office/drawing/2016/5/14/chartex" xmlns:mc="http://schemas.openxmlformats.org/markup-compatibility/2006" xmlns:aink="http://schemas.microsoft.com/office/drawing/2016/ink" xmlns:am3d="http://schemas.microsoft.com/office/drawing/2017/model3d" xmlns:o="urn:schemas-microsoft-com:office:office" xmlns:r="http://schemas.openxmlformats.org/officeDocument/2006/relationships" xmlns:m="http://schemas.openxmlformats.org/officeDocument/2006/math" xmlns:v="urn:schemas-microsoft-com:vml" xmlns:wp14="http://schemas.microsoft.com/office/word/2010/wordprocessingDrawing" xmlns:wp="http://schemas.openxmlformats.org/drawingml/2006/wordprocessingDrawing" xmlns:w10="urn:schemas-microsoft-com:office:word" xmlns:w="http://schemas.openxmlformats.org/wordprocessingml/2006/main" xmlns:w14="http://schemas.microsoft.com/office/word/2010/wordml" xmlns:w15="http://schemas.microsoft.com/office/word/2012/wordml" xmlns:w16cex="http://schemas.microsoft.com/office/word/2018/wordml/cex" xmlns:w16cid="http://schemas.microsoft.com/office/word/2016/wordml/cid" xmlns:w16="http://schemas.microsoft.com/office/word/2018/wordml" xmlns:w16sdtdh="http://schemas.microsoft.com/office/word/2020/wordml/sdtdatahash" xmlns:w16se="http://schemas.microsoft.com/office/word/2015/wordml/symex" xmlns:wpg="http://schemas.microsoft.com/office/word/2010/wordprocessingGroup" xmlns:wpi="http://schemas.microsoft.com/office/word/2010/wordprocessingInk" xmlns:wne="http://schemas.microsoft.com/office/word/2006/wordml" xmlns:wps="http://schemas.microsoft.com/office/word/2010/wordprocessingShape" mc:Ignorable="w14 w15 w16se w16cid w16 w16cex w16sdtdh wp14">
   <w:p>
     <w:pPr>
       <w:pStyle w:val="Pidipagina"/>
@@ -14709,7 +15811,7 @@
 </file>
 
 <file path=word/footer3.xml><?xml version="1.0" encoding="utf-8"?>
-<w:ftr xmlns:wpc="http://schemas.microsoft.com/office/word/2010/wordprocessingCanvas" xmlns:cx="http://schemas.microsoft.com/office/drawing/2014/chartex" xmlns:cx1="http://schemas.microsoft.com/office/drawing/2015/9/8/chartex" xmlns:cx2="http://schemas.microsoft.com/office/drawing/2015/10/21/chartex" xmlns:cx3="http://schemas.microsoft.com/office/drawing/2016/5/9/chartex" xmlns:cx4="http://schemas.microsoft.com/office/drawing/2016/5/10/chartex" xmlns:cx5="http://schemas.microsoft.com/office/drawing/2016/5/11/chartex" xmlns:cx6="http://schemas.microsoft.com/office/drawing/2016/5/12/chartex" xmlns:cx7="http://schemas.microsoft.com/office/drawing/2016/5/13/chartex" xmlns:cx8="http://schemas.microsoft.com/office/drawing/2016/5/14/chartex" xmlns:mc="http://schemas.openxmlformats.org/markup-compatibility/2006" xmlns:aink="http://schemas.microsoft.com/office/drawing/2016/ink" xmlns:am3d="http://schemas.microsoft.com/office/drawing/2017/model3d" xmlns:o="urn:schemas-microsoft-com:office:office" xmlns:r="http://schemas.openxmlformats.org/officeDocument/2006/relationships" xmlns:m="http://schemas.openxmlformats.org/officeDocument/2006/math" xmlns:v="urn:schemas-microsoft-com:vml" xmlns:wp14="http://schemas.microsoft.com/office/word/2010/wordprocessingDrawing" xmlns:wp="http://schemas.openxmlformats.org/drawingml/2006/wordprocessingDrawing" xmlns:w10="urn:schemas-microsoft-com:office:word" xmlns:w="http://schemas.openxmlformats.org/wordprocessingml/2006/main" xmlns:w14="http://schemas.microsoft.com/office/word/2010/wordml" xmlns:w15="http://schemas.microsoft.com/office/word/2012/wordml" xmlns:w16cid="http://schemas.microsoft.com/office/word/2016/wordml/cid" xmlns:w16se="http://schemas.microsoft.com/office/word/2015/wordml/symex" xmlns:wpg="http://schemas.microsoft.com/office/word/2010/wordprocessingGroup" xmlns:wpi="http://schemas.microsoft.com/office/word/2010/wordprocessingInk" xmlns:wne="http://schemas.microsoft.com/office/word/2006/wordml" xmlns:wps="http://schemas.microsoft.com/office/word/2010/wordprocessingShape" mc:Ignorable="w14 w15 w16se w16cid wp14">
+<w:ftr xmlns:wpc="http://schemas.microsoft.com/office/word/2010/wordprocessingCanvas" xmlns:cx="http://schemas.microsoft.com/office/drawing/2014/chartex" xmlns:cx1="http://schemas.microsoft.com/office/drawing/2015/9/8/chartex" xmlns:cx2="http://schemas.microsoft.com/office/drawing/2015/10/21/chartex" xmlns:cx3="http://schemas.microsoft.com/office/drawing/2016/5/9/chartex" xmlns:cx4="http://schemas.microsoft.com/office/drawing/2016/5/10/chartex" xmlns:cx5="http://schemas.microsoft.com/office/drawing/2016/5/11/chartex" xmlns:cx6="http://schemas.microsoft.com/office/drawing/2016/5/12/chartex" xmlns:cx7="http://schemas.microsoft.com/office/drawing/2016/5/13/chartex" xmlns:cx8="http://schemas.microsoft.com/office/drawing/2016/5/14/chartex" xmlns:mc="http://schemas.openxmlformats.org/markup-compatibility/2006" xmlns:aink="http://schemas.microsoft.com/office/drawing/2016/ink" xmlns:am3d="http://schemas.microsoft.com/office/drawing/2017/model3d" xmlns:o="urn:schemas-microsoft-com:office:office" xmlns:r="http://schemas.openxmlformats.org/officeDocument/2006/relationships" xmlns:m="http://schemas.openxmlformats.org/officeDocument/2006/math" xmlns:v="urn:schemas-microsoft-com:vml" xmlns:wp14="http://schemas.microsoft.com/office/word/2010/wordprocessingDrawing" xmlns:wp="http://schemas.openxmlformats.org/drawingml/2006/wordprocessingDrawing" xmlns:w10="urn:schemas-microsoft-com:office:word" xmlns:w="http://schemas.openxmlformats.org/wordprocessingml/2006/main" xmlns:w14="http://schemas.microsoft.com/office/word/2010/wordml" xmlns:w15="http://schemas.microsoft.com/office/word/2012/wordml" xmlns:w16cex="http://schemas.microsoft.com/office/word/2018/wordml/cex" xmlns:w16cid="http://schemas.microsoft.com/office/word/2016/wordml/cid" xmlns:w16="http://schemas.microsoft.com/office/word/2018/wordml" xmlns:w16sdtdh="http://schemas.microsoft.com/office/word/2020/wordml/sdtdatahash" xmlns:w16se="http://schemas.microsoft.com/office/word/2015/wordml/symex" xmlns:wpg="http://schemas.microsoft.com/office/word/2010/wordprocessingGroup" xmlns:wpi="http://schemas.microsoft.com/office/word/2010/wordprocessingInk" xmlns:wne="http://schemas.microsoft.com/office/word/2006/wordml" xmlns:wps="http://schemas.microsoft.com/office/word/2010/wordprocessingShape" mc:Ignorable="w14 w15 w16se w16cid w16 w16cex w16sdtdh wp14">
   <w:p>
     <w:pPr>
       <w:pStyle w:val="Pidipagina"/>
@@ -14761,7 +15863,7 @@
 </file>
 
 <file path=word/footer4.xml><?xml version="1.0" encoding="utf-8"?>
-<w:ftr xmlns:wpc="http://schemas.microsoft.com/office/word/2010/wordprocessingCanvas" xmlns:cx="http://schemas.microsoft.com/office/drawing/2014/chartex" xmlns:cx1="http://schemas.microsoft.com/office/drawing/2015/9/8/chartex" xmlns:cx2="http://schemas.microsoft.com/office/drawing/2015/10/21/chartex" xmlns:cx3="http://schemas.microsoft.com/office/drawing/2016/5/9/chartex" xmlns:cx4="http://schemas.microsoft.com/office/drawing/2016/5/10/chartex" xmlns:cx5="http://schemas.microsoft.com/office/drawing/2016/5/11/chartex" xmlns:cx6="http://schemas.microsoft.com/office/drawing/2016/5/12/chartex" xmlns:cx7="http://schemas.microsoft.com/office/drawing/2016/5/13/chartex" xmlns:cx8="http://schemas.microsoft.com/office/drawing/2016/5/14/chartex" xmlns:mc="http://schemas.openxmlformats.org/markup-compatibility/2006" xmlns:aink="http://schemas.microsoft.com/office/drawing/2016/ink" xmlns:am3d="http://schemas.microsoft.com/office/drawing/2017/model3d" xmlns:o="urn:schemas-microsoft-com:office:office" xmlns:r="http://schemas.openxmlformats.org/officeDocument/2006/relationships" xmlns:m="http://schemas.openxmlformats.org/officeDocument/2006/math" xmlns:v="urn:schemas-microsoft-com:vml" xmlns:wp14="http://schemas.microsoft.com/office/word/2010/wordprocessingDrawing" xmlns:wp="http://schemas.openxmlformats.org/drawingml/2006/wordprocessingDrawing" xmlns:w10="urn:schemas-microsoft-com:office:word" xmlns:w="http://schemas.openxmlformats.org/wordprocessingml/2006/main" xmlns:w14="http://schemas.microsoft.com/office/word/2010/wordml" xmlns:w15="http://schemas.microsoft.com/office/word/2012/wordml" xmlns:w16cid="http://schemas.microsoft.com/office/word/2016/wordml/cid" xmlns:w16se="http://schemas.microsoft.com/office/word/2015/wordml/symex" xmlns:wpg="http://schemas.microsoft.com/office/word/2010/wordprocessingGroup" xmlns:wpi="http://schemas.microsoft.com/office/word/2010/wordprocessingInk" xmlns:wne="http://schemas.microsoft.com/office/word/2006/wordml" xmlns:wps="http://schemas.microsoft.com/office/word/2010/wordprocessingShape" mc:Ignorable="w14 w15 w16se w16cid wp14">
+<w:ftr xmlns:wpc="http://schemas.microsoft.com/office/word/2010/wordprocessingCanvas" xmlns:cx="http://schemas.microsoft.com/office/drawing/2014/chartex" xmlns:cx1="http://schemas.microsoft.com/office/drawing/2015/9/8/chartex" xmlns:cx2="http://schemas.microsoft.com/office/drawing/2015/10/21/chartex" xmlns:cx3="http://schemas.microsoft.com/office/drawing/2016/5/9/chartex" xmlns:cx4="http://schemas.microsoft.com/office/drawing/2016/5/10/chartex" xmlns:cx5="http://schemas.microsoft.com/office/drawing/2016/5/11/chartex" xmlns:cx6="http://schemas.microsoft.com/office/drawing/2016/5/12/chartex" xmlns:cx7="http://schemas.microsoft.com/office/drawing/2016/5/13/chartex" xmlns:cx8="http://schemas.microsoft.com/office/drawing/2016/5/14/chartex" xmlns:mc="http://schemas.openxmlformats.org/markup-compatibility/2006" xmlns:aink="http://schemas.microsoft.com/office/drawing/2016/ink" xmlns:am3d="http://schemas.microsoft.com/office/drawing/2017/model3d" xmlns:o="urn:schemas-microsoft-com:office:office" xmlns:r="http://schemas.openxmlformats.org/officeDocument/2006/relationships" xmlns:m="http://schemas.openxmlformats.org/officeDocument/2006/math" xmlns:v="urn:schemas-microsoft-com:vml" xmlns:wp14="http://schemas.microsoft.com/office/word/2010/wordprocessingDrawing" xmlns:wp="http://schemas.openxmlformats.org/drawingml/2006/wordprocessingDrawing" xmlns:w10="urn:schemas-microsoft-com:office:word" xmlns:w="http://schemas.openxmlformats.org/wordprocessingml/2006/main" xmlns:w14="http://schemas.microsoft.com/office/word/2010/wordml" xmlns:w15="http://schemas.microsoft.com/office/word/2012/wordml" xmlns:w16cex="http://schemas.microsoft.com/office/word/2018/wordml/cex" xmlns:w16cid="http://schemas.microsoft.com/office/word/2016/wordml/cid" xmlns:w16="http://schemas.microsoft.com/office/word/2018/wordml" xmlns:w16sdtdh="http://schemas.microsoft.com/office/word/2020/wordml/sdtdatahash" xmlns:w16se="http://schemas.microsoft.com/office/word/2015/wordml/symex" xmlns:wpg="http://schemas.microsoft.com/office/word/2010/wordprocessingGroup" xmlns:wpi="http://schemas.microsoft.com/office/word/2010/wordprocessingInk" xmlns:wne="http://schemas.microsoft.com/office/word/2006/wordml" xmlns:wps="http://schemas.microsoft.com/office/word/2010/wordprocessingShape" mc:Ignorable="w14 w15 w16se w16cid w16 w16cex w16sdtdh wp14">
   <w:p>
     <w:pPr>
       <w:pStyle w:val="Pidipagina"/>
@@ -14813,7 +15915,7 @@
 </file>
 
 <file path=word/footnotes.xml><?xml version="1.0" encoding="utf-8"?>
-<w:footnotes xmlns:wpc="http://schemas.microsoft.com/office/word/2010/wordprocessingCanvas" xmlns:cx="http://schemas.microsoft.com/office/drawing/2014/chartex" xmlns:cx1="http://schemas.microsoft.com/office/drawing/2015/9/8/chartex" xmlns:cx2="http://schemas.microsoft.com/office/drawing/2015/10/21/chartex" xmlns:cx3="http://schemas.microsoft.com/office/drawing/2016/5/9/chartex" xmlns:cx4="http://schemas.microsoft.com/office/drawing/2016/5/10/chartex" xmlns:cx5="http://schemas.microsoft.com/office/drawing/2016/5/11/chartex" xmlns:cx6="http://schemas.microsoft.com/office/drawing/2016/5/12/chartex" xmlns:cx7="http://schemas.microsoft.com/office/drawing/2016/5/13/chartex" xmlns:cx8="http://schemas.microsoft.com/office/drawing/2016/5/14/chartex" xmlns:mc="http://schemas.openxmlformats.org/markup-compatibility/2006" xmlns:aink="http://schemas.microsoft.com/office/drawing/2016/ink" xmlns:am3d="http://schemas.microsoft.com/office/drawing/2017/model3d" xmlns:o="urn:schemas-microsoft-com:office:office" xmlns:r="http://schemas.openxmlformats.org/officeDocument/2006/relationships" xmlns:m="http://schemas.openxmlformats.org/officeDocument/2006/math" xmlns:v="urn:schemas-microsoft-com:vml" xmlns:wp14="http://schemas.microsoft.com/office/word/2010/wordprocessingDrawing" xmlns:wp="http://schemas.openxmlformats.org/drawingml/2006/wordprocessingDrawing" xmlns:w10="urn:schemas-microsoft-com:office:word" xmlns:w="http://schemas.openxmlformats.org/wordprocessingml/2006/main" xmlns:w14="http://schemas.microsoft.com/office/word/2010/wordml" xmlns:w15="http://schemas.microsoft.com/office/word/2012/wordml" xmlns:w16cid="http://schemas.microsoft.com/office/word/2016/wordml/cid" xmlns:w16se="http://schemas.microsoft.com/office/word/2015/wordml/symex" xmlns:wpg="http://schemas.microsoft.com/office/word/2010/wordprocessingGroup" xmlns:wpi="http://schemas.microsoft.com/office/word/2010/wordprocessingInk" xmlns:wne="http://schemas.microsoft.com/office/word/2006/wordml" xmlns:wps="http://schemas.microsoft.com/office/word/2010/wordprocessingShape" mc:Ignorable="w14 w15 w16se w16cid wp14">
+<w:footnotes xmlns:wpc="http://schemas.microsoft.com/office/word/2010/wordprocessingCanvas" xmlns:cx="http://schemas.microsoft.com/office/drawing/2014/chartex" xmlns:cx1="http://schemas.microsoft.com/office/drawing/2015/9/8/chartex" xmlns:cx2="http://schemas.microsoft.com/office/drawing/2015/10/21/chartex" xmlns:cx3="http://schemas.microsoft.com/office/drawing/2016/5/9/chartex" xmlns:cx4="http://schemas.microsoft.com/office/drawing/2016/5/10/chartex" xmlns:cx5="http://schemas.microsoft.com/office/drawing/2016/5/11/chartex" xmlns:cx6="http://schemas.microsoft.com/office/drawing/2016/5/12/chartex" xmlns:cx7="http://schemas.microsoft.com/office/drawing/2016/5/13/chartex" xmlns:cx8="http://schemas.microsoft.com/office/drawing/2016/5/14/chartex" xmlns:mc="http://schemas.openxmlformats.org/markup-compatibility/2006" xmlns:aink="http://schemas.microsoft.com/office/drawing/2016/ink" xmlns:am3d="http://schemas.microsoft.com/office/drawing/2017/model3d" xmlns:o="urn:schemas-microsoft-com:office:office" xmlns:r="http://schemas.openxmlformats.org/officeDocument/2006/relationships" xmlns:m="http://schemas.openxmlformats.org/officeDocument/2006/math" xmlns:v="urn:schemas-microsoft-com:vml" xmlns:wp14="http://schemas.microsoft.com/office/word/2010/wordprocessingDrawing" xmlns:wp="http://schemas.openxmlformats.org/drawingml/2006/wordprocessingDrawing" xmlns:w10="urn:schemas-microsoft-com:office:word" xmlns:w="http://schemas.openxmlformats.org/wordprocessingml/2006/main" xmlns:w14="http://schemas.microsoft.com/office/word/2010/wordml" xmlns:w15="http://schemas.microsoft.com/office/word/2012/wordml" xmlns:w16cex="http://schemas.microsoft.com/office/word/2018/wordml/cex" xmlns:w16cid="http://schemas.microsoft.com/office/word/2016/wordml/cid" xmlns:w16="http://schemas.microsoft.com/office/word/2018/wordml" xmlns:w16sdtdh="http://schemas.microsoft.com/office/word/2020/wordml/sdtdatahash" xmlns:w16se="http://schemas.microsoft.com/office/word/2015/wordml/symex" xmlns:wpg="http://schemas.microsoft.com/office/word/2010/wordprocessingGroup" xmlns:wpi="http://schemas.microsoft.com/office/word/2010/wordprocessingInk" xmlns:wne="http://schemas.microsoft.com/office/word/2006/wordml" xmlns:wps="http://schemas.microsoft.com/office/word/2010/wordprocessingShape" mc:Ignorable="w14 w15 w16se w16cid w16 w16cex w16sdtdh wp14">
   <w:footnote w:type="separator" w:id="-1">
     <w:p>
       <w:r>
@@ -14832,7 +15934,7 @@
 </file>
 
 <file path=word/header1.xml><?xml version="1.0" encoding="utf-8"?>
-<w:hdr xmlns:wpc="http://schemas.microsoft.com/office/word/2010/wordprocessingCanvas" xmlns:cx="http://schemas.microsoft.com/office/drawing/2014/chartex" xmlns:cx1="http://schemas.microsoft.com/office/drawing/2015/9/8/chartex" xmlns:cx2="http://schemas.microsoft.com/office/drawing/2015/10/21/chartex" xmlns:cx3="http://schemas.microsoft.com/office/drawing/2016/5/9/chartex" xmlns:cx4="http://schemas.microsoft.com/office/drawing/2016/5/10/chartex" xmlns:cx5="http://schemas.microsoft.com/office/drawing/2016/5/11/chartex" xmlns:cx6="http://schemas.microsoft.com/office/drawing/2016/5/12/chartex" xmlns:cx7="http://schemas.microsoft.com/office/drawing/2016/5/13/chartex" xmlns:cx8="http://schemas.microsoft.com/office/drawing/2016/5/14/chartex" xmlns:mc="http://schemas.openxmlformats.org/markup-compatibility/2006" xmlns:aink="http://schemas.microsoft.com/office/drawing/2016/ink" xmlns:am3d="http://schemas.microsoft.com/office/drawing/2017/model3d" xmlns:o="urn:schemas-microsoft-com:office:office" xmlns:r="http://schemas.openxmlformats.org/officeDocument/2006/relationships" xmlns:m="http://schemas.openxmlformats.org/officeDocument/2006/math" xmlns:v="urn:schemas-microsoft-com:vml" xmlns:wp14="http://schemas.microsoft.com/office/word/2010/wordprocessingDrawing" xmlns:wp="http://schemas.openxmlformats.org/drawingml/2006/wordprocessingDrawing" xmlns:w10="urn:schemas-microsoft-com:office:word" xmlns:w="http://schemas.openxmlformats.org/wordprocessingml/2006/main" xmlns:w14="http://schemas.microsoft.com/office/word/2010/wordml" xmlns:w15="http://schemas.microsoft.com/office/word/2012/wordml" xmlns:w16cid="http://schemas.microsoft.com/office/word/2016/wordml/cid" xmlns:w16se="http://schemas.microsoft.com/office/word/2015/wordml/symex" xmlns:wpg="http://schemas.microsoft.com/office/word/2010/wordprocessingGroup" xmlns:wpi="http://schemas.microsoft.com/office/word/2010/wordprocessingInk" xmlns:wne="http://schemas.microsoft.com/office/word/2006/wordml" xmlns:wps="http://schemas.microsoft.com/office/word/2010/wordprocessingShape" mc:Ignorable="w14 w15 w16se w16cid wp14">
+<w:hdr xmlns:wpc="http://schemas.microsoft.com/office/word/2010/wordprocessingCanvas" xmlns:cx="http://schemas.microsoft.com/office/drawing/2014/chartex" xmlns:cx1="http://schemas.microsoft.com/office/drawing/2015/9/8/chartex" xmlns:cx2="http://schemas.microsoft.com/office/drawing/2015/10/21/chartex" xmlns:cx3="http://schemas.microsoft.com/office/drawing/2016/5/9/chartex" xmlns:cx4="http://schemas.microsoft.com/office/drawing/2016/5/10/chartex" xmlns:cx5="http://schemas.microsoft.com/office/drawing/2016/5/11/chartex" xmlns:cx6="http://schemas.microsoft.com/office/drawing/2016/5/12/chartex" xmlns:cx7="http://schemas.microsoft.com/office/drawing/2016/5/13/chartex" xmlns:cx8="http://schemas.microsoft.com/office/drawing/2016/5/14/chartex" xmlns:mc="http://schemas.openxmlformats.org/markup-compatibility/2006" xmlns:aink="http://schemas.microsoft.com/office/drawing/2016/ink" xmlns:am3d="http://schemas.microsoft.com/office/drawing/2017/model3d" xmlns:o="urn:schemas-microsoft-com:office:office" xmlns:r="http://schemas.openxmlformats.org/officeDocument/2006/relationships" xmlns:m="http://schemas.openxmlformats.org/officeDocument/2006/math" xmlns:v="urn:schemas-microsoft-com:vml" xmlns:wp14="http://schemas.microsoft.com/office/word/2010/wordprocessingDrawing" xmlns:wp="http://schemas.openxmlformats.org/drawingml/2006/wordprocessingDrawing" xmlns:w10="urn:schemas-microsoft-com:office:word" xmlns:w="http://schemas.openxmlformats.org/wordprocessingml/2006/main" xmlns:w14="http://schemas.microsoft.com/office/word/2010/wordml" xmlns:w15="http://schemas.microsoft.com/office/word/2012/wordml" xmlns:w16cex="http://schemas.microsoft.com/office/word/2018/wordml/cex" xmlns:w16cid="http://schemas.microsoft.com/office/word/2016/wordml/cid" xmlns:w16="http://schemas.microsoft.com/office/word/2018/wordml" xmlns:w16sdtdh="http://schemas.microsoft.com/office/word/2020/wordml/sdtdatahash" xmlns:w16se="http://schemas.microsoft.com/office/word/2015/wordml/symex" xmlns:wpg="http://schemas.microsoft.com/office/word/2010/wordprocessingGroup" xmlns:wpi="http://schemas.microsoft.com/office/word/2010/wordprocessingInk" xmlns:wne="http://schemas.microsoft.com/office/word/2006/wordml" xmlns:wps="http://schemas.microsoft.com/office/word/2010/wordprocessingShape" mc:Ignorable="w14 w15 w16se w16cid w16 w16cex w16sdtdh wp14">
   <w:tbl>
     <w:tblPr>
       <w:tblW w:w="9639" w:type="dxa"/>
@@ -15195,7 +16297,7 @@
 </file>
 
 <file path=word/header2.xml><?xml version="1.0" encoding="utf-8"?>
-<w:hdr xmlns:wpc="http://schemas.microsoft.com/office/word/2010/wordprocessingCanvas" xmlns:cx="http://schemas.microsoft.com/office/drawing/2014/chartex" xmlns:cx1="http://schemas.microsoft.com/office/drawing/2015/9/8/chartex" xmlns:cx2="http://schemas.microsoft.com/office/drawing/2015/10/21/chartex" xmlns:cx3="http://schemas.microsoft.com/office/drawing/2016/5/9/chartex" xmlns:cx4="http://schemas.microsoft.com/office/drawing/2016/5/10/chartex" xmlns:cx5="http://schemas.microsoft.com/office/drawing/2016/5/11/chartex" xmlns:cx6="http://schemas.microsoft.com/office/drawing/2016/5/12/chartex" xmlns:cx7="http://schemas.microsoft.com/office/drawing/2016/5/13/chartex" xmlns:cx8="http://schemas.microsoft.com/office/drawing/2016/5/14/chartex" xmlns:mc="http://schemas.openxmlformats.org/markup-compatibility/2006" xmlns:aink="http://schemas.microsoft.com/office/drawing/2016/ink" xmlns:am3d="http://schemas.microsoft.com/office/drawing/2017/model3d" xmlns:o="urn:schemas-microsoft-com:office:office" xmlns:r="http://schemas.openxmlformats.org/officeDocument/2006/relationships" xmlns:m="http://schemas.openxmlformats.org/officeDocument/2006/math" xmlns:v="urn:schemas-microsoft-com:vml" xmlns:wp14="http://schemas.microsoft.com/office/word/2010/wordprocessingDrawing" xmlns:wp="http://schemas.openxmlformats.org/drawingml/2006/wordprocessingDrawing" xmlns:w10="urn:schemas-microsoft-com:office:word" xmlns:w="http://schemas.openxmlformats.org/wordprocessingml/2006/main" xmlns:w14="http://schemas.microsoft.com/office/word/2010/wordml" xmlns:w15="http://schemas.microsoft.com/office/word/2012/wordml" xmlns:w16cid="http://schemas.microsoft.com/office/word/2016/wordml/cid" xmlns:w16se="http://schemas.microsoft.com/office/word/2015/wordml/symex" xmlns:wpg="http://schemas.microsoft.com/office/word/2010/wordprocessingGroup" xmlns:wpi="http://schemas.microsoft.com/office/word/2010/wordprocessingInk" xmlns:wne="http://schemas.microsoft.com/office/word/2006/wordml" xmlns:wps="http://schemas.microsoft.com/office/word/2010/wordprocessingShape" mc:Ignorable="w14 w15 w16se w16cid wp14">
+<w:hdr xmlns:wpc="http://schemas.microsoft.com/office/word/2010/wordprocessingCanvas" xmlns:cx="http://schemas.microsoft.com/office/drawing/2014/chartex" xmlns:cx1="http://schemas.microsoft.com/office/drawing/2015/9/8/chartex" xmlns:cx2="http://schemas.microsoft.com/office/drawing/2015/10/21/chartex" xmlns:cx3="http://schemas.microsoft.com/office/drawing/2016/5/9/chartex" xmlns:cx4="http://schemas.microsoft.com/office/drawing/2016/5/10/chartex" xmlns:cx5="http://schemas.microsoft.com/office/drawing/2016/5/11/chartex" xmlns:cx6="http://schemas.microsoft.com/office/drawing/2016/5/12/chartex" xmlns:cx7="http://schemas.microsoft.com/office/drawing/2016/5/13/chartex" xmlns:cx8="http://schemas.microsoft.com/office/drawing/2016/5/14/chartex" xmlns:mc="http://schemas.openxmlformats.org/markup-compatibility/2006" xmlns:aink="http://schemas.microsoft.com/office/drawing/2016/ink" xmlns:am3d="http://schemas.microsoft.com/office/drawing/2017/model3d" xmlns:o="urn:schemas-microsoft-com:office:office" xmlns:r="http://schemas.openxmlformats.org/officeDocument/2006/relationships" xmlns:m="http://schemas.openxmlformats.org/officeDocument/2006/math" xmlns:v="urn:schemas-microsoft-com:vml" xmlns:wp14="http://schemas.microsoft.com/office/word/2010/wordprocessingDrawing" xmlns:wp="http://schemas.openxmlformats.org/drawingml/2006/wordprocessingDrawing" xmlns:w10="urn:schemas-microsoft-com:office:word" xmlns:w="http://schemas.openxmlformats.org/wordprocessingml/2006/main" xmlns:w14="http://schemas.microsoft.com/office/word/2010/wordml" xmlns:w15="http://schemas.microsoft.com/office/word/2012/wordml" xmlns:w16cex="http://schemas.microsoft.com/office/word/2018/wordml/cex" xmlns:w16cid="http://schemas.microsoft.com/office/word/2016/wordml/cid" xmlns:w16="http://schemas.microsoft.com/office/word/2018/wordml" xmlns:w16sdtdh="http://schemas.microsoft.com/office/word/2020/wordml/sdtdatahash" xmlns:w16se="http://schemas.microsoft.com/office/word/2015/wordml/symex" xmlns:wpg="http://schemas.microsoft.com/office/word/2010/wordprocessingGroup" xmlns:wpi="http://schemas.microsoft.com/office/word/2010/wordprocessingInk" xmlns:wne="http://schemas.microsoft.com/office/word/2006/wordml" xmlns:wps="http://schemas.microsoft.com/office/word/2010/wordprocessingShape" mc:Ignorable="w14 w15 w16se w16cid w16 w16cex w16sdtdh wp14">
   <w:tbl>
     <w:tblPr>
       <w:tblW w:w="9639" w:type="dxa"/>
@@ -15553,7 +16655,7 @@
 </file>
 
 <file path=word/header3.xml><?xml version="1.0" encoding="utf-8"?>
-<w:hdr xmlns:wpc="http://schemas.microsoft.com/office/word/2010/wordprocessingCanvas" xmlns:cx="http://schemas.microsoft.com/office/drawing/2014/chartex" xmlns:cx1="http://schemas.microsoft.com/office/drawing/2015/9/8/chartex" xmlns:cx2="http://schemas.microsoft.com/office/drawing/2015/10/21/chartex" xmlns:cx3="http://schemas.microsoft.com/office/drawing/2016/5/9/chartex" xmlns:cx4="http://schemas.microsoft.com/office/drawing/2016/5/10/chartex" xmlns:cx5="http://schemas.microsoft.com/office/drawing/2016/5/11/chartex" xmlns:cx6="http://schemas.microsoft.com/office/drawing/2016/5/12/chartex" xmlns:cx7="http://schemas.microsoft.com/office/drawing/2016/5/13/chartex" xmlns:cx8="http://schemas.microsoft.com/office/drawing/2016/5/14/chartex" xmlns:mc="http://schemas.openxmlformats.org/markup-compatibility/2006" xmlns:aink="http://schemas.microsoft.com/office/drawing/2016/ink" xmlns:am3d="http://schemas.microsoft.com/office/drawing/2017/model3d" xmlns:o="urn:schemas-microsoft-com:office:office" xmlns:r="http://schemas.openxmlformats.org/officeDocument/2006/relationships" xmlns:m="http://schemas.openxmlformats.org/officeDocument/2006/math" xmlns:v="urn:schemas-microsoft-com:vml" xmlns:wp14="http://schemas.microsoft.com/office/word/2010/wordprocessingDrawing" xmlns:wp="http://schemas.openxmlformats.org/drawingml/2006/wordprocessingDrawing" xmlns:w10="urn:schemas-microsoft-com:office:word" xmlns:w="http://schemas.openxmlformats.org/wordprocessingml/2006/main" xmlns:w14="http://schemas.microsoft.com/office/word/2010/wordml" xmlns:w15="http://schemas.microsoft.com/office/word/2012/wordml" xmlns:w16cid="http://schemas.microsoft.com/office/word/2016/wordml/cid" xmlns:w16se="http://schemas.microsoft.com/office/word/2015/wordml/symex" xmlns:wpg="http://schemas.microsoft.com/office/word/2010/wordprocessingGroup" xmlns:wpi="http://schemas.microsoft.com/office/word/2010/wordprocessingInk" xmlns:wne="http://schemas.microsoft.com/office/word/2006/wordml" xmlns:wps="http://schemas.microsoft.com/office/word/2010/wordprocessingShape" mc:Ignorable="w14 w15 w16se w16cid wp14">
+<w:hdr xmlns:wpc="http://schemas.microsoft.com/office/word/2010/wordprocessingCanvas" xmlns:cx="http://schemas.microsoft.com/office/drawing/2014/chartex" xmlns:cx1="http://schemas.microsoft.com/office/drawing/2015/9/8/chartex" xmlns:cx2="http://schemas.microsoft.com/office/drawing/2015/10/21/chartex" xmlns:cx3="http://schemas.microsoft.com/office/drawing/2016/5/9/chartex" xmlns:cx4="http://schemas.microsoft.com/office/drawing/2016/5/10/chartex" xmlns:cx5="http://schemas.microsoft.com/office/drawing/2016/5/11/chartex" xmlns:cx6="http://schemas.microsoft.com/office/drawing/2016/5/12/chartex" xmlns:cx7="http://schemas.microsoft.com/office/drawing/2016/5/13/chartex" xmlns:cx8="http://schemas.microsoft.com/office/drawing/2016/5/14/chartex" xmlns:mc="http://schemas.openxmlformats.org/markup-compatibility/2006" xmlns:aink="http://schemas.microsoft.com/office/drawing/2016/ink" xmlns:am3d="http://schemas.microsoft.com/office/drawing/2017/model3d" xmlns:o="urn:schemas-microsoft-com:office:office" xmlns:r="http://schemas.openxmlformats.org/officeDocument/2006/relationships" xmlns:m="http://schemas.openxmlformats.org/officeDocument/2006/math" xmlns:v="urn:schemas-microsoft-com:vml" xmlns:wp14="http://schemas.microsoft.com/office/word/2010/wordprocessingDrawing" xmlns:wp="http://schemas.openxmlformats.org/drawingml/2006/wordprocessingDrawing" xmlns:w10="urn:schemas-microsoft-com:office:word" xmlns:w="http://schemas.openxmlformats.org/wordprocessingml/2006/main" xmlns:w14="http://schemas.microsoft.com/office/word/2010/wordml" xmlns:w15="http://schemas.microsoft.com/office/word/2012/wordml" xmlns:w16cex="http://schemas.microsoft.com/office/word/2018/wordml/cex" xmlns:w16cid="http://schemas.microsoft.com/office/word/2016/wordml/cid" xmlns:w16="http://schemas.microsoft.com/office/word/2018/wordml" xmlns:w16sdtdh="http://schemas.microsoft.com/office/word/2020/wordml/sdtdatahash" xmlns:w16se="http://schemas.microsoft.com/office/word/2015/wordml/symex" xmlns:wpg="http://schemas.microsoft.com/office/word/2010/wordprocessingGroup" xmlns:wpi="http://schemas.microsoft.com/office/word/2010/wordprocessingInk" xmlns:wne="http://schemas.microsoft.com/office/word/2006/wordml" xmlns:wps="http://schemas.microsoft.com/office/word/2010/wordprocessingShape" mc:Ignorable="w14 w15 w16se w16cid w16 w16cex w16sdtdh wp14">
   <w:tbl>
     <w:tblPr>
       <w:tblW w:w="13331" w:type="dxa"/>
@@ -15911,7 +17013,7 @@
 </file>
 
 <file path=word/header4.xml><?xml version="1.0" encoding="utf-8"?>
-<w:hdr xmlns:wpc="http://schemas.microsoft.com/office/word/2010/wordprocessingCanvas" xmlns:cx="http://schemas.microsoft.com/office/drawing/2014/chartex" xmlns:cx1="http://schemas.microsoft.com/office/drawing/2015/9/8/chartex" xmlns:cx2="http://schemas.microsoft.com/office/drawing/2015/10/21/chartex" xmlns:cx3="http://schemas.microsoft.com/office/drawing/2016/5/9/chartex" xmlns:cx4="http://schemas.microsoft.com/office/drawing/2016/5/10/chartex" xmlns:cx5="http://schemas.microsoft.com/office/drawing/2016/5/11/chartex" xmlns:cx6="http://schemas.microsoft.com/office/drawing/2016/5/12/chartex" xmlns:cx7="http://schemas.microsoft.com/office/drawing/2016/5/13/chartex" xmlns:cx8="http://schemas.microsoft.com/office/drawing/2016/5/14/chartex" xmlns:mc="http://schemas.openxmlformats.org/markup-compatibility/2006" xmlns:aink="http://schemas.microsoft.com/office/drawing/2016/ink" xmlns:am3d="http://schemas.microsoft.com/office/drawing/2017/model3d" xmlns:o="urn:schemas-microsoft-com:office:office" xmlns:r="http://schemas.openxmlformats.org/officeDocument/2006/relationships" xmlns:m="http://schemas.openxmlformats.org/officeDocument/2006/math" xmlns:v="urn:schemas-microsoft-com:vml" xmlns:wp14="http://schemas.microsoft.com/office/word/2010/wordprocessingDrawing" xmlns:wp="http://schemas.openxmlformats.org/drawingml/2006/wordprocessingDrawing" xmlns:w10="urn:schemas-microsoft-com:office:word" xmlns:w="http://schemas.openxmlformats.org/wordprocessingml/2006/main" xmlns:w14="http://schemas.microsoft.com/office/word/2010/wordml" xmlns:w15="http://schemas.microsoft.com/office/word/2012/wordml" xmlns:w16cid="http://schemas.microsoft.com/office/word/2016/wordml/cid" xmlns:w16se="http://schemas.microsoft.com/office/word/2015/wordml/symex" xmlns:wpg="http://schemas.microsoft.com/office/word/2010/wordprocessingGroup" xmlns:wpi="http://schemas.microsoft.com/office/word/2010/wordprocessingInk" xmlns:wne="http://schemas.microsoft.com/office/word/2006/wordml" xmlns:wps="http://schemas.microsoft.com/office/word/2010/wordprocessingShape" mc:Ignorable="w14 w15 w16se w16cid wp14">
+<w:hdr xmlns:wpc="http://schemas.microsoft.com/office/word/2010/wordprocessingCanvas" xmlns:cx="http://schemas.microsoft.com/office/drawing/2014/chartex" xmlns:cx1="http://schemas.microsoft.com/office/drawing/2015/9/8/chartex" xmlns:cx2="http://schemas.microsoft.com/office/drawing/2015/10/21/chartex" xmlns:cx3="http://schemas.microsoft.com/office/drawing/2016/5/9/chartex" xmlns:cx4="http://schemas.microsoft.com/office/drawing/2016/5/10/chartex" xmlns:cx5="http://schemas.microsoft.com/office/drawing/2016/5/11/chartex" xmlns:cx6="http://schemas.microsoft.com/office/drawing/2016/5/12/chartex" xmlns:cx7="http://schemas.microsoft.com/office/drawing/2016/5/13/chartex" xmlns:cx8="http://schemas.microsoft.com/office/drawing/2016/5/14/chartex" xmlns:mc="http://schemas.openxmlformats.org/markup-compatibility/2006" xmlns:aink="http://schemas.microsoft.com/office/drawing/2016/ink" xmlns:am3d="http://schemas.microsoft.com/office/drawing/2017/model3d" xmlns:o="urn:schemas-microsoft-com:office:office" xmlns:r="http://schemas.openxmlformats.org/officeDocument/2006/relationships" xmlns:m="http://schemas.openxmlformats.org/officeDocument/2006/math" xmlns:v="urn:schemas-microsoft-com:vml" xmlns:wp14="http://schemas.microsoft.com/office/word/2010/wordprocessingDrawing" xmlns:wp="http://schemas.openxmlformats.org/drawingml/2006/wordprocessingDrawing" xmlns:w10="urn:schemas-microsoft-com:office:word" xmlns:w="http://schemas.openxmlformats.org/wordprocessingml/2006/main" xmlns:w14="http://schemas.microsoft.com/office/word/2010/wordml" xmlns:w15="http://schemas.microsoft.com/office/word/2012/wordml" xmlns:w16cex="http://schemas.microsoft.com/office/word/2018/wordml/cex" xmlns:w16cid="http://schemas.microsoft.com/office/word/2016/wordml/cid" xmlns:w16="http://schemas.microsoft.com/office/word/2018/wordml" xmlns:w16sdtdh="http://schemas.microsoft.com/office/word/2020/wordml/sdtdatahash" xmlns:w16se="http://schemas.microsoft.com/office/word/2015/wordml/symex" xmlns:wpg="http://schemas.microsoft.com/office/word/2010/wordprocessingGroup" xmlns:wpi="http://schemas.microsoft.com/office/word/2010/wordprocessingInk" xmlns:wne="http://schemas.microsoft.com/office/word/2006/wordml" xmlns:wps="http://schemas.microsoft.com/office/word/2010/wordprocessingShape" mc:Ignorable="w14 w15 w16se w16cid w16 w16cex w16sdtdh wp14">
   <w:tbl>
     <w:tblPr>
       <w:tblW w:w="9639" w:type="dxa"/>
@@ -16269,7 +17371,7 @@
 </file>
 
 <file path=word/numbering.xml><?xml version="1.0" encoding="utf-8"?>
-<w:numbering xmlns:wpc="http://schemas.microsoft.com/office/word/2010/wordprocessingCanvas" xmlns:cx="http://schemas.microsoft.com/office/drawing/2014/chartex" xmlns:cx1="http://schemas.microsoft.com/office/drawing/2015/9/8/chartex" xmlns:cx2="http://schemas.microsoft.com/office/drawing/2015/10/21/chartex" xmlns:cx3="http://schemas.microsoft.com/office/drawing/2016/5/9/chartex" xmlns:cx4="http://schemas.microsoft.com/office/drawing/2016/5/10/chartex" xmlns:cx5="http://schemas.microsoft.com/office/drawing/2016/5/11/chartex" xmlns:cx6="http://schemas.microsoft.com/office/drawing/2016/5/12/chartex" xmlns:cx7="http://schemas.microsoft.com/office/drawing/2016/5/13/chartex" xmlns:cx8="http://schemas.microsoft.com/office/drawing/2016/5/14/chartex" xmlns:mc="http://schemas.openxmlformats.org/markup-compatibility/2006" xmlns:aink="http://schemas.microsoft.com/office/drawing/2016/ink" xmlns:am3d="http://schemas.microsoft.com/office/drawing/2017/model3d" xmlns:o="urn:schemas-microsoft-com:office:office" xmlns:r="http://schemas.openxmlformats.org/officeDocument/2006/relationships" xmlns:m="http://schemas.openxmlformats.org/officeDocument/2006/math" xmlns:v="urn:schemas-microsoft-com:vml" xmlns:wp14="http://schemas.microsoft.com/office/word/2010/wordprocessingDrawing" xmlns:wp="http://schemas.openxmlformats.org/drawingml/2006/wordprocessingDrawing" xmlns:w10="urn:schemas-microsoft-com:office:word" xmlns:w="http://schemas.openxmlformats.org/wordprocessingml/2006/main" xmlns:w14="http://schemas.microsoft.com/office/word/2010/wordml" xmlns:w15="http://schemas.microsoft.com/office/word/2012/wordml" xmlns:w16cid="http://schemas.microsoft.com/office/word/2016/wordml/cid" xmlns:w16se="http://schemas.microsoft.com/office/word/2015/wordml/symex" xmlns:wpg="http://schemas.microsoft.com/office/word/2010/wordprocessingGroup" xmlns:wpi="http://schemas.microsoft.com/office/word/2010/wordprocessingInk" xmlns:wne="http://schemas.microsoft.com/office/word/2006/wordml" xmlns:wps="http://schemas.microsoft.com/office/word/2010/wordprocessingShape" mc:Ignorable="w14 w15 w16se w16cid wp14">
+<w:numbering xmlns:wpc="http://schemas.microsoft.com/office/word/2010/wordprocessingCanvas" xmlns:cx="http://schemas.microsoft.com/office/drawing/2014/chartex" xmlns:cx1="http://schemas.microsoft.com/office/drawing/2015/9/8/chartex" xmlns:cx2="http://schemas.microsoft.com/office/drawing/2015/10/21/chartex" xmlns:cx3="http://schemas.microsoft.com/office/drawing/2016/5/9/chartex" xmlns:cx4="http://schemas.microsoft.com/office/drawing/2016/5/10/chartex" xmlns:cx5="http://schemas.microsoft.com/office/drawing/2016/5/11/chartex" xmlns:cx6="http://schemas.microsoft.com/office/drawing/2016/5/12/chartex" xmlns:cx7="http://schemas.microsoft.com/office/drawing/2016/5/13/chartex" xmlns:cx8="http://schemas.microsoft.com/office/drawing/2016/5/14/chartex" xmlns:mc="http://schemas.openxmlformats.org/markup-compatibility/2006" xmlns:aink="http://schemas.microsoft.com/office/drawing/2016/ink" xmlns:am3d="http://schemas.microsoft.com/office/drawing/2017/model3d" xmlns:o="urn:schemas-microsoft-com:office:office" xmlns:r="http://schemas.openxmlformats.org/officeDocument/2006/relationships" xmlns:m="http://schemas.openxmlformats.org/officeDocument/2006/math" xmlns:v="urn:schemas-microsoft-com:vml" xmlns:wp14="http://schemas.microsoft.com/office/word/2010/wordprocessingDrawing" xmlns:wp="http://schemas.openxmlformats.org/drawingml/2006/wordprocessingDrawing" xmlns:w10="urn:schemas-microsoft-com:office:word" xmlns:w="http://schemas.openxmlformats.org/wordprocessingml/2006/main" xmlns:w14="http://schemas.microsoft.com/office/word/2010/wordml" xmlns:w15="http://schemas.microsoft.com/office/word/2012/wordml" xmlns:w16cex="http://schemas.microsoft.com/office/word/2018/wordml/cex" xmlns:w16cid="http://schemas.microsoft.com/office/word/2016/wordml/cid" xmlns:w16="http://schemas.microsoft.com/office/word/2018/wordml" xmlns:w16sdtdh="http://schemas.microsoft.com/office/word/2020/wordml/sdtdatahash" xmlns:w16se="http://schemas.microsoft.com/office/word/2015/wordml/symex" xmlns:wpg="http://schemas.microsoft.com/office/word/2010/wordprocessingGroup" xmlns:wpi="http://schemas.microsoft.com/office/word/2010/wordprocessingInk" xmlns:wne="http://schemas.microsoft.com/office/word/2006/wordml" xmlns:wps="http://schemas.microsoft.com/office/word/2010/wordprocessingShape" mc:Ignorable="w14 w15 w16se w16cid w16 w16cex w16sdtdh wp14">
   <w:abstractNum w:abstractNumId="0" w15:restartNumberingAfterBreak="0">
     <w:nsid w:val="00E21725"/>
     <w:multiLevelType w:val="hybridMultilevel"/>
@@ -20823,7 +21925,7 @@
 </file>
 
 <file path=word/styles.xml><?xml version="1.0" encoding="utf-8"?>
-<w:styles xmlns:mc="http://schemas.openxmlformats.org/markup-compatibility/2006" xmlns:r="http://schemas.openxmlformats.org/officeDocument/2006/relationships" xmlns:w="http://schemas.openxmlformats.org/wordprocessingml/2006/main" xmlns:w14="http://schemas.microsoft.com/office/word/2010/wordml" xmlns:w15="http://schemas.microsoft.com/office/word/2012/wordml" xmlns:w16cid="http://schemas.microsoft.com/office/word/2016/wordml/cid" xmlns:w16se="http://schemas.microsoft.com/office/word/2015/wordml/symex" mc:Ignorable="w14 w15 w16se w16cid">
+<w:styles xmlns:mc="http://schemas.openxmlformats.org/markup-compatibility/2006" xmlns:r="http://schemas.openxmlformats.org/officeDocument/2006/relationships" xmlns:w="http://schemas.openxmlformats.org/wordprocessingml/2006/main" xmlns:w14="http://schemas.microsoft.com/office/word/2010/wordml" xmlns:w15="http://schemas.microsoft.com/office/word/2012/wordml" xmlns:w16cex="http://schemas.microsoft.com/office/word/2018/wordml/cex" xmlns:w16cid="http://schemas.microsoft.com/office/word/2016/wordml/cid" xmlns:w16="http://schemas.microsoft.com/office/word/2018/wordml" xmlns:w16sdtdh="http://schemas.microsoft.com/office/word/2020/wordml/sdtdatahash" xmlns:w16se="http://schemas.microsoft.com/office/word/2015/wordml/symex" mc:Ignorable="w14 w15 w16se w16cid w16 w16cex w16sdtdh">
   <w:docDefaults>
     <w:rPrDefault>
       <w:rPr>
@@ -20833,7 +21935,7 @@
     </w:rPrDefault>
     <w:pPrDefault/>
   </w:docDefaults>
-  <w:latentStyles w:defLockedState="0" w:defUIPriority="99" w:defSemiHidden="0" w:defUnhideWhenUsed="0" w:defQFormat="0" w:count="375">
+  <w:latentStyles w:defLockedState="0" w:defUIPriority="99" w:defSemiHidden="0" w:defUnhideWhenUsed="0" w:defQFormat="0" w:count="376">
     <w:lsdException w:name="Normal" w:uiPriority="0" w:qFormat="1"/>
     <w:lsdException w:name="heading 1" w:uiPriority="0" w:qFormat="1"/>
     <w:lsdException w:name="heading 2" w:uiPriority="0" w:qFormat="1"/>
@@ -21209,6 +22311,7 @@
     <w:lsdException w:name="Smart Hyperlink" w:semiHidden="1" w:unhideWhenUsed="1"/>
     <w:lsdException w:name="Hashtag" w:semiHidden="1" w:unhideWhenUsed="1"/>
     <w:lsdException w:name="Unresolved Mention" w:semiHidden="1" w:unhideWhenUsed="1"/>
+    <w:lsdException w:name="Smart Link" w:semiHidden="1" w:unhideWhenUsed="1"/>
   </w:latentStyles>
   <w:style w:type="paragraph" w:default="1" w:styleId="Normale">
     <w:name w:val="Normal"/>

</xml_diff>

<commit_message>
Aggiornamento 3.0 del 14-10-2021
</commit_message>
<xml_diff>
--- a/3_Documentazione (word e pdf)/Documentazione lavoro temporaneo - Samuele Abba.docx
+++ b/3_Documentazione (word e pdf)/Documentazione lavoro temporaneo - Samuele Abba.docx
@@ -1,6 +1,6 @@
 
 <file path=word/document.xml><?xml version="1.0" encoding="utf-8"?>
-<w:document xmlns:wpc="http://schemas.microsoft.com/office/word/2010/wordprocessingCanvas" xmlns:cx="http://schemas.microsoft.com/office/drawing/2014/chartex" xmlns:cx1="http://schemas.microsoft.com/office/drawing/2015/9/8/chartex" xmlns:cx2="http://schemas.microsoft.com/office/drawing/2015/10/21/chartex" xmlns:cx3="http://schemas.microsoft.com/office/drawing/2016/5/9/chartex" xmlns:cx4="http://schemas.microsoft.com/office/drawing/2016/5/10/chartex" xmlns:cx5="http://schemas.microsoft.com/office/drawing/2016/5/11/chartex" xmlns:cx6="http://schemas.microsoft.com/office/drawing/2016/5/12/chartex" xmlns:cx7="http://schemas.microsoft.com/office/drawing/2016/5/13/chartex" xmlns:cx8="http://schemas.microsoft.com/office/drawing/2016/5/14/chartex" xmlns:mc="http://schemas.openxmlformats.org/markup-compatibility/2006" xmlns:aink="http://schemas.microsoft.com/office/drawing/2016/ink" xmlns:am3d="http://schemas.microsoft.com/office/drawing/2017/model3d" xmlns:o="urn:schemas-microsoft-com:office:office" xmlns:r="http://schemas.openxmlformats.org/officeDocument/2006/relationships" xmlns:m="http://schemas.openxmlformats.org/officeDocument/2006/math" xmlns:v="urn:schemas-microsoft-com:vml" xmlns:wp14="http://schemas.microsoft.com/office/word/2010/wordprocessingDrawing" xmlns:wp="http://schemas.openxmlformats.org/drawingml/2006/wordprocessingDrawing" xmlns:w10="urn:schemas-microsoft-com:office:word" xmlns:w="http://schemas.openxmlformats.org/wordprocessingml/2006/main" xmlns:w14="http://schemas.microsoft.com/office/word/2010/wordml" xmlns:w15="http://schemas.microsoft.com/office/word/2012/wordml" xmlns:w16cid="http://schemas.microsoft.com/office/word/2016/wordml/cid" xmlns:w16se="http://schemas.microsoft.com/office/word/2015/wordml/symex" xmlns:wpg="http://schemas.microsoft.com/office/word/2010/wordprocessingGroup" xmlns:wpi="http://schemas.microsoft.com/office/word/2010/wordprocessingInk" xmlns:wne="http://schemas.microsoft.com/office/word/2006/wordml" xmlns:wps="http://schemas.microsoft.com/office/word/2010/wordprocessingShape" mc:Ignorable="w14 w15 w16se w16cid wp14">
+<w:document xmlns:wpc="http://schemas.microsoft.com/office/word/2010/wordprocessingCanvas" xmlns:cx="http://schemas.microsoft.com/office/drawing/2014/chartex" xmlns:cx1="http://schemas.microsoft.com/office/drawing/2015/9/8/chartex" xmlns:cx2="http://schemas.microsoft.com/office/drawing/2015/10/21/chartex" xmlns:cx3="http://schemas.microsoft.com/office/drawing/2016/5/9/chartex" xmlns:cx4="http://schemas.microsoft.com/office/drawing/2016/5/10/chartex" xmlns:cx5="http://schemas.microsoft.com/office/drawing/2016/5/11/chartex" xmlns:cx6="http://schemas.microsoft.com/office/drawing/2016/5/12/chartex" xmlns:cx7="http://schemas.microsoft.com/office/drawing/2016/5/13/chartex" xmlns:cx8="http://schemas.microsoft.com/office/drawing/2016/5/14/chartex" xmlns:mc="http://schemas.openxmlformats.org/markup-compatibility/2006" xmlns:aink="http://schemas.microsoft.com/office/drawing/2016/ink" xmlns:am3d="http://schemas.microsoft.com/office/drawing/2017/model3d" xmlns:o="urn:schemas-microsoft-com:office:office" xmlns:r="http://schemas.openxmlformats.org/officeDocument/2006/relationships" xmlns:m="http://schemas.openxmlformats.org/officeDocument/2006/math" xmlns:v="urn:schemas-microsoft-com:vml" xmlns:wp14="http://schemas.microsoft.com/office/word/2010/wordprocessingDrawing" xmlns:wp="http://schemas.openxmlformats.org/drawingml/2006/wordprocessingDrawing" xmlns:w10="urn:schemas-microsoft-com:office:word" xmlns:w="http://schemas.openxmlformats.org/wordprocessingml/2006/main" xmlns:w14="http://schemas.microsoft.com/office/word/2010/wordml" xmlns:w15="http://schemas.microsoft.com/office/word/2012/wordml" xmlns:w16cex="http://schemas.microsoft.com/office/word/2018/wordml/cex" xmlns:w16cid="http://schemas.microsoft.com/office/word/2016/wordml/cid" xmlns:w16="http://schemas.microsoft.com/office/word/2018/wordml" xmlns:w16sdtdh="http://schemas.microsoft.com/office/word/2020/wordml/sdtdatahash" xmlns:w16se="http://schemas.microsoft.com/office/word/2015/wordml/symex" xmlns:wpg="http://schemas.microsoft.com/office/word/2010/wordprocessingGroup" xmlns:wpi="http://schemas.microsoft.com/office/word/2010/wordprocessingInk" xmlns:wne="http://schemas.microsoft.com/office/word/2006/wordml" xmlns:wps="http://schemas.microsoft.com/office/word/2010/wordprocessingShape" mc:Ignorable="w14 w15 w16se w16cid w16 w16cex w16sdtdh wp14">
   <w:body>
     <w:p>
       <w:pPr>
@@ -7356,27 +7356,25 @@
         <w:pStyle w:val="Titolo3"/>
       </w:pPr>
       <w:r>
-        <w:t>Progettazione</w:t>
-      </w:r>
-      <w:r>
-        <w:t xml:space="preserve"> logica</w:t>
-      </w:r>
-    </w:p>
-    <w:p>
-      <w:pPr>
-        <w:rPr>
-          <w:lang w:val="it-IT"/>
-        </w:rPr>
-      </w:pPr>
-      <w:r>
-        <w:rPr>
-          <w:noProof/>
+        <w:t>Progettazione logica</w:t>
+      </w:r>
+    </w:p>
+    <w:p>
+      <w:pPr>
+        <w:rPr>
+          <w:lang w:val="it-IT"/>
+        </w:rPr>
+      </w:pPr>
+      <w:r>
+        <w:rPr>
+          <w:noProof/>
+          <w:lang w:val="it-IT"/>
         </w:rPr>
         <w:drawing>
-          <wp:inline distT="0" distB="0" distL="0" distR="0" wp14:anchorId="70954B65" wp14:editId="635E2C58">
-            <wp:extent cx="6120130" cy="4769485"/>
+          <wp:inline distT="0" distB="0" distL="0" distR="0" wp14:anchorId="11F4D39B" wp14:editId="205ECBDB">
+            <wp:extent cx="6120130" cy="3895090"/>
             <wp:effectExtent l="0" t="0" r="0" b="0"/>
-            <wp:docPr id="18" name="Immagine 18"/>
+            <wp:docPr id="7" name="Immagine 7"/>
             <wp:cNvGraphicFramePr>
               <a:graphicFrameLocks xmlns:a="http://schemas.openxmlformats.org/drawingml/2006/main" noChangeAspect="1"/>
             </wp:cNvGraphicFramePr>
@@ -7384,11 +7382,17 @@
               <a:graphicData uri="http://schemas.openxmlformats.org/drawingml/2006/picture">
                 <pic:pic xmlns:pic="http://schemas.openxmlformats.org/drawingml/2006/picture">
                   <pic:nvPicPr>
-                    <pic:cNvPr id="1" name=""/>
+                    <pic:cNvPr id="7" name="Immagine 7"/>
                     <pic:cNvPicPr/>
                   </pic:nvPicPr>
                   <pic:blipFill>
-                    <a:blip r:embed="rId17"/>
+                    <a:blip r:embed="rId17">
+                      <a:extLst>
+                        <a:ext uri="{28A0092B-C50C-407E-A947-70E740481C1C}">
+                          <a14:useLocalDpi xmlns:a14="http://schemas.microsoft.com/office/drawing/2010/main" val="0"/>
+                        </a:ext>
+                      </a:extLst>
+                    </a:blip>
                     <a:stretch>
                       <a:fillRect/>
                     </a:stretch>
@@ -7396,7 +7400,7 @@
                   <pic:spPr>
                     <a:xfrm>
                       <a:off x="0" y="0"/>
-                      <a:ext cx="6120130" cy="4769485"/>
+                      <a:ext cx="6120130" cy="3895090"/>
                     </a:xfrm>
                     <a:prstGeom prst="rect">
                       <a:avLst/>
@@ -7415,6 +7419,13 @@
           <w:lang w:val="it-IT"/>
         </w:rPr>
       </w:pPr>
+    </w:p>
+    <w:p>
+      <w:pPr>
+        <w:rPr>
+          <w:lang w:val="it-IT"/>
+        </w:rPr>
+      </w:pPr>
       <w:r>
         <w:rPr>
           <w:lang w:val="it-IT"/>
@@ -7443,7 +7454,31 @@
         <w:rPr>
           <w:lang w:val="it-IT"/>
         </w:rPr>
-        <w:t>questa tabella contiene tutti gli utenti del database, ogni utente avrà una e-mail, una password e un ruolo.</w:t>
+        <w:t>questa tabella contiene tutti gli utenti del database, ogni utente avrà una e-mail, una password</w:t>
+      </w:r>
+      <w:r>
+        <w:rPr>
+          <w:lang w:val="it-IT"/>
+        </w:rPr>
+        <w:t>Hash</w:t>
+      </w:r>
+      <w:r>
+        <w:rPr>
+          <w:lang w:val="it-IT"/>
+        </w:rPr>
+        <w:t xml:space="preserve"> e un </w:t>
+      </w:r>
+      <w:r>
+        <w:rPr>
+          <w:lang w:val="it-IT"/>
+        </w:rPr>
+        <w:t>nomeR</w:t>
+      </w:r>
+      <w:r>
+        <w:rPr>
+          <w:lang w:val="it-IT"/>
+        </w:rPr>
+        <w:t>uolo.</w:t>
       </w:r>
     </w:p>
     <w:p>
@@ -7461,13 +7496,63 @@
         <w:rPr>
           <w:lang w:val="it-IT"/>
         </w:rPr>
-        <w:t xml:space="preserve">Ruolo: </w:t>
-      </w:r>
-      <w:r>
-        <w:rPr>
-          <w:lang w:val="it-IT"/>
-        </w:rPr>
-        <w:t>questa tabella contiene tutti i ruoli degli utenti del database, ogni ruolo ha un utente, essi possono essere (datori, lavoratori o amministratori).</w:t>
+        <w:t>Lavoro_Proposta</w:t>
+      </w:r>
+      <w:r>
+        <w:rPr>
+          <w:lang w:val="it-IT"/>
+        </w:rPr>
+        <w:t xml:space="preserve">: </w:t>
+      </w:r>
+      <w:r>
+        <w:rPr>
+          <w:lang w:val="it-IT"/>
+        </w:rPr>
+        <w:t>questa tabella contiene tutte le proposte che verranno fatte dai lavoratori alle offerte di lavoro dei datori di lavoro</w:t>
+      </w:r>
+      <w:r>
+        <w:rPr>
+          <w:lang w:val="it-IT"/>
+        </w:rPr>
+        <w:t xml:space="preserve"> esse sono caratterizzate da (data, </w:t>
+      </w:r>
+      <w:r>
+        <w:rPr>
+          <w:lang w:val="it-IT"/>
+        </w:rPr>
+        <w:t>lavoro_id</w:t>
+      </w:r>
+      <w:r>
+        <w:rPr>
+          <w:lang w:val="it-IT"/>
+        </w:rPr>
+        <w:t xml:space="preserve">, </w:t>
+      </w:r>
+      <w:r>
+        <w:rPr>
+          <w:lang w:val="it-IT"/>
+        </w:rPr>
+        <w:t>lavoratore_</w:t>
+      </w:r>
+      <w:proofErr w:type="gramStart"/>
+      <w:r>
+        <w:rPr>
+          <w:lang w:val="it-IT"/>
+        </w:rPr>
+        <w:t>email</w:t>
+      </w:r>
+      <w:proofErr w:type="gramEnd"/>
+      <w:r>
+        <w:rPr>
+          <w:lang w:val="it-IT"/>
+        </w:rPr>
+        <w:t>, titolo, descrizione e allegati)</w:t>
+      </w:r>
+      <w:r>
+        <w:rPr>
+          <w:lang w:val="it-IT"/>
+        </w:rPr>
+        <w:t>.</w:t>
       </w:r>
     </w:p>
     <w:p>
@@ -7485,31 +7570,111 @@
         <w:rPr>
           <w:lang w:val="it-IT"/>
         </w:rPr>
-        <w:t>Lavoro_Proposta</w:t>
-      </w:r>
-      <w:r>
-        <w:rPr>
-          <w:lang w:val="it-IT"/>
-        </w:rPr>
-        <w:t xml:space="preserve">: </w:t>
-      </w:r>
-      <w:r>
-        <w:rPr>
-          <w:lang w:val="it-IT"/>
-        </w:rPr>
-        <w:t>questa tabella contiene tutte le proposte che verranno fatte dai lavoratori alle offerte di lavoro dei datori di lavoro</w:t>
-      </w:r>
-      <w:r>
-        <w:rPr>
-          <w:lang w:val="it-IT"/>
-        </w:rPr>
-        <w:t xml:space="preserve"> esse sono caratterizzate da (data, id_lavoro, e-mail_lavoratore, titolo, descrizione e allegati)</w:t>
-      </w:r>
-      <w:r>
-        <w:rPr>
-          <w:lang w:val="it-IT"/>
-        </w:rPr>
-        <w:t>.</w:t>
+        <w:t xml:space="preserve">Lavoro: </w:t>
+      </w:r>
+      <w:r>
+        <w:rPr>
+          <w:lang w:val="it-IT"/>
+        </w:rPr>
+        <w:t>questa tabella contiene tutti i lavori offerti dai datori di lavoro</w:t>
+      </w:r>
+      <w:r>
+        <w:rPr>
+          <w:lang w:val="it-IT"/>
+        </w:rPr>
+        <w:t xml:space="preserve"> </w:t>
+      </w:r>
+      <w:r>
+        <w:rPr>
+          <w:lang w:val="it-IT"/>
+        </w:rPr>
+        <w:t xml:space="preserve">essi sono caratterizzate da (id, </w:t>
+      </w:r>
+      <w:r>
+        <w:rPr>
+          <w:lang w:val="it-IT"/>
+        </w:rPr>
+        <w:t>datore</w:t>
+      </w:r>
+      <w:r>
+        <w:rPr>
+          <w:lang w:val="it-IT"/>
+        </w:rPr>
+        <w:t>_</w:t>
+      </w:r>
+      <w:proofErr w:type="gramStart"/>
+      <w:r>
+        <w:rPr>
+          <w:lang w:val="it-IT"/>
+        </w:rPr>
+        <w:t>email</w:t>
+      </w:r>
+      <w:proofErr w:type="gramEnd"/>
+      <w:r>
+        <w:rPr>
+          <w:lang w:val="it-IT"/>
+        </w:rPr>
+        <w:t xml:space="preserve">, </w:t>
+      </w:r>
+      <w:r>
+        <w:rPr>
+          <w:lang w:val="it-IT"/>
+        </w:rPr>
+        <w:t>lavoratore_email</w:t>
+      </w:r>
+      <w:r>
+        <w:rPr>
+          <w:lang w:val="it-IT"/>
+        </w:rPr>
+        <w:t>, titolo, descrizione</w:t>
+      </w:r>
+      <w:r>
+        <w:rPr>
+          <w:lang w:val="it-IT"/>
+        </w:rPr>
+        <w:t>, ore</w:t>
+      </w:r>
+      <w:r>
+        <w:rPr>
+          <w:lang w:val="it-IT"/>
+        </w:rPr>
+        <w:t>D</w:t>
+      </w:r>
+      <w:r>
+        <w:rPr>
+          <w:lang w:val="it-IT"/>
+        </w:rPr>
+        <w:t>i</w:t>
+      </w:r>
+      <w:r>
+        <w:rPr>
+          <w:lang w:val="it-IT"/>
+        </w:rPr>
+        <w:t>L</w:t>
+      </w:r>
+      <w:r>
+        <w:rPr>
+          <w:lang w:val="it-IT"/>
+        </w:rPr>
+        <w:t>avoro, tariffa</w:t>
+      </w:r>
+      <w:r>
+        <w:rPr>
+          <w:lang w:val="it-IT"/>
+        </w:rPr>
+        <w:t>O</w:t>
+      </w:r>
+      <w:r>
+        <w:rPr>
+          <w:lang w:val="it-IT"/>
+        </w:rPr>
+        <w:t>raria, se occupato e se scaduto</w:t>
+      </w:r>
+      <w:r>
+        <w:rPr>
+          <w:lang w:val="it-IT"/>
+        </w:rPr>
+        <w:t>).</w:t>
       </w:r>
     </w:p>
     <w:p>
@@ -7527,108 +7692,6 @@
         <w:rPr>
           <w:lang w:val="it-IT"/>
         </w:rPr>
-        <w:t xml:space="preserve">Lavoro: </w:t>
-      </w:r>
-      <w:r>
-        <w:rPr>
-          <w:lang w:val="it-IT"/>
-        </w:rPr>
-        <w:t>questa tabella contiene tutti i lavori offerti dai datori di lavoro</w:t>
-      </w:r>
-      <w:r>
-        <w:rPr>
-          <w:lang w:val="it-IT"/>
-        </w:rPr>
-        <w:t xml:space="preserve"> </w:t>
-      </w:r>
-      <w:r>
-        <w:rPr>
-          <w:lang w:val="it-IT"/>
-        </w:rPr>
-        <w:t>essi</w:t>
-      </w:r>
-      <w:r>
-        <w:rPr>
-          <w:lang w:val="it-IT"/>
-        </w:rPr>
-        <w:t xml:space="preserve"> sono caratterizzate da (</w:t>
-      </w:r>
-      <w:r>
-        <w:rPr>
-          <w:lang w:val="it-IT"/>
-        </w:rPr>
-        <w:t>i</w:t>
-      </w:r>
-      <w:r>
-        <w:rPr>
-          <w:lang w:val="it-IT"/>
-        </w:rPr>
-        <w:t>d</w:t>
-      </w:r>
-      <w:r>
-        <w:rPr>
-          <w:lang w:val="it-IT"/>
-        </w:rPr>
-        <w:t xml:space="preserve">, </w:t>
-      </w:r>
-      <w:r>
-        <w:rPr>
-          <w:lang w:val="it-IT"/>
-        </w:rPr>
-        <w:t>e-mail_</w:t>
-      </w:r>
-      <w:r>
-        <w:rPr>
-          <w:lang w:val="it-IT"/>
-        </w:rPr>
-        <w:t>datore, e</w:t>
-      </w:r>
-      <w:r>
-        <w:rPr>
-          <w:lang w:val="it-IT"/>
-        </w:rPr>
-        <w:t>-mail_</w:t>
-      </w:r>
-      <w:r>
-        <w:rPr>
-          <w:lang w:val="it-IT"/>
-        </w:rPr>
-        <w:t xml:space="preserve">lavoratore, </w:t>
-      </w:r>
-      <w:r>
-        <w:rPr>
-          <w:lang w:val="it-IT"/>
-        </w:rPr>
-        <w:t>titolo, descrizione</w:t>
-      </w:r>
-      <w:r>
-        <w:rPr>
-          <w:lang w:val="it-IT"/>
-        </w:rPr>
-        <w:t>, ore di lavoro, tariffa oraria, se occupato e se scaduto</w:t>
-      </w:r>
-      <w:r>
-        <w:rPr>
-          <w:lang w:val="it-IT"/>
-        </w:rPr>
-        <w:t>).</w:t>
-      </w:r>
-    </w:p>
-    <w:p>
-      <w:pPr>
-        <w:pStyle w:val="Paragrafoelenco"/>
-        <w:numPr>
-          <w:ilvl w:val="0"/>
-          <w:numId w:val="46"/>
-        </w:numPr>
-        <w:rPr>
-          <w:lang w:val="it-IT"/>
-        </w:rPr>
-      </w:pPr>
-      <w:r>
-        <w:rPr>
-          <w:lang w:val="it-IT"/>
-        </w:rPr>
         <w:t xml:space="preserve">Fattura: </w:t>
       </w:r>
       <w:r>
@@ -7641,8 +7704,41 @@
         <w:rPr>
           <w:lang w:val="it-IT"/>
         </w:rPr>
-        <w:t>, che si fanno dai datori di lavoro ai lavoratori e ai collaboratori.</w:t>
-      </w:r>
+        <w:t>, che si fanno dai datori di lavoro ai lavoratori e ai collaboratori</w:t>
+      </w:r>
+      <w:r>
+        <w:rPr>
+          <w:lang w:val="it-IT"/>
+        </w:rPr>
+        <w:t>, questo grazie ai campi data, datore_</w:t>
+      </w:r>
+      <w:proofErr w:type="gramStart"/>
+      <w:r>
+        <w:rPr>
+          <w:lang w:val="it-IT"/>
+        </w:rPr>
+        <w:t>email</w:t>
+      </w:r>
+      <w:proofErr w:type="gramEnd"/>
+      <w:r>
+        <w:rPr>
+          <w:lang w:val="it-IT"/>
+        </w:rPr>
+        <w:t>, lavoratore_email e totale</w:t>
+      </w:r>
+      <w:r>
+        <w:rPr>
+          <w:lang w:val="it-IT"/>
+        </w:rPr>
+        <w:t>.</w:t>
+      </w:r>
+    </w:p>
+    <w:p>
+      <w:pPr>
+        <w:rPr>
+          <w:lang w:val="it-IT"/>
+        </w:rPr>
+      </w:pPr>
     </w:p>
     <w:p>
       <w:pPr>
@@ -7664,1820 +7760,1463 @@
       </w:pPr>
       <w:r>
         <w:lastRenderedPageBreak/>
-        <w:t xml:space="preserve">Progettazione </w:t>
-      </w:r>
-      <w:r>
-        <w:t>fisica</w:t>
-      </w:r>
-    </w:p>
-    <w:p>
-      <w:pPr>
-        <w:rPr>
-          <w:rFonts w:asciiTheme="minorHAnsi" w:hAnsiTheme="minorHAnsi" w:cstheme="minorHAnsi"/>
+        <w:t>Progettazione fisica</w:t>
+      </w:r>
+    </w:p>
+    <w:p>
+      <w:pPr>
+        <w:pStyle w:val="Didascalia"/>
+        <w:spacing w:before="0" w:after="0"/>
+        <w:rPr>
           <w:sz w:val="18"/>
           <w:szCs w:val="18"/>
-          <w:lang w:val="it-IT"/>
-        </w:rPr>
-      </w:pPr>
-      <w:r>
-        <w:rPr>
-          <w:rFonts w:asciiTheme="minorHAnsi" w:hAnsiTheme="minorHAnsi" w:cstheme="minorHAnsi"/>
+        </w:rPr>
+      </w:pPr>
+      <w:bookmarkStart w:id="19" w:name="_Toc429059811"/>
+      <w:bookmarkStart w:id="20" w:name="_Toc85116988"/>
+      <w:r>
+        <w:rPr>
           <w:sz w:val="18"/>
           <w:szCs w:val="18"/>
-          <w:lang w:val="it-IT"/>
-        </w:rPr>
-        <w:t>CREATE DATABASE Lavoro_temporaneo;</w:t>
-      </w:r>
-    </w:p>
-    <w:p>
-      <w:pPr>
-        <w:rPr>
-          <w:rFonts w:asciiTheme="minorHAnsi" w:hAnsiTheme="minorHAnsi" w:cstheme="minorHAnsi"/>
+        </w:rPr>
+        <w:t xml:space="preserve">CREATE DATABASE </w:t>
+      </w:r>
+      <w:proofErr w:type="spellStart"/>
+      <w:r>
+        <w:rPr>
           <w:sz w:val="18"/>
           <w:szCs w:val="18"/>
-          <w:lang w:val="it-IT"/>
-        </w:rPr>
-      </w:pPr>
-      <w:r>
-        <w:rPr>
-          <w:rFonts w:asciiTheme="minorHAnsi" w:hAnsiTheme="minorHAnsi" w:cstheme="minorHAnsi"/>
+        </w:rPr>
+        <w:t>lavoro_temporaneo</w:t>
+      </w:r>
+      <w:proofErr w:type="spellEnd"/>
+      <w:r>
+        <w:rPr>
           <w:sz w:val="18"/>
           <w:szCs w:val="18"/>
-          <w:lang w:val="it-IT"/>
-        </w:rPr>
-        <w:t>USE DATABASE Lavoro_temporaneo;</w:t>
-      </w:r>
-    </w:p>
-    <w:p>
-      <w:pPr>
-        <w:rPr>
-          <w:rFonts w:asciiTheme="minorHAnsi" w:hAnsiTheme="minorHAnsi" w:cstheme="minorHAnsi"/>
+        </w:rPr>
+        <w:t>;</w:t>
+      </w:r>
+    </w:p>
+    <w:p>
+      <w:pPr>
+        <w:pStyle w:val="Didascalia"/>
+        <w:spacing w:before="0" w:after="0"/>
+        <w:rPr>
           <w:sz w:val="18"/>
           <w:szCs w:val="18"/>
-          <w:lang w:val="it-IT"/>
-        </w:rPr>
-      </w:pPr>
-    </w:p>
-    <w:p>
-      <w:pPr>
-        <w:rPr>
-          <w:rFonts w:asciiTheme="minorHAnsi" w:hAnsiTheme="minorHAnsi" w:cstheme="minorHAnsi"/>
+        </w:rPr>
+      </w:pPr>
+      <w:r>
+        <w:rPr>
           <w:sz w:val="18"/>
           <w:szCs w:val="18"/>
-          <w:lang w:val="it-IT"/>
-        </w:rPr>
-      </w:pPr>
-      <w:r>
-        <w:rPr>
-          <w:rFonts w:asciiTheme="minorHAnsi" w:hAnsiTheme="minorHAnsi" w:cstheme="minorHAnsi"/>
+        </w:rPr>
+        <w:t xml:space="preserve">USE DATABASE </w:t>
+      </w:r>
+      <w:proofErr w:type="spellStart"/>
+      <w:r>
+        <w:rPr>
           <w:sz w:val="18"/>
           <w:szCs w:val="18"/>
-          <w:lang w:val="it-IT"/>
-        </w:rPr>
-        <w:t>tabella 1</w:t>
-      </w:r>
-    </w:p>
-    <w:p>
-      <w:pPr>
-        <w:rPr>
-          <w:rFonts w:asciiTheme="minorHAnsi" w:hAnsiTheme="minorHAnsi" w:cstheme="minorHAnsi"/>
+        </w:rPr>
+        <w:t>lavoro_temporaneo</w:t>
+      </w:r>
+      <w:proofErr w:type="spellEnd"/>
+      <w:r>
+        <w:rPr>
           <w:sz w:val="18"/>
           <w:szCs w:val="18"/>
-          <w:lang w:val="it-IT"/>
-        </w:rPr>
-      </w:pPr>
-      <w:r>
-        <w:rPr>
-          <w:rFonts w:asciiTheme="minorHAnsi" w:hAnsiTheme="minorHAnsi" w:cstheme="minorHAnsi"/>
+        </w:rPr>
+        <w:t>;</w:t>
+      </w:r>
+    </w:p>
+    <w:p/>
+    <w:p>
+      <w:pPr>
+        <w:pStyle w:val="Didascalia"/>
+        <w:spacing w:before="0" w:after="0"/>
+        <w:rPr>
+          <w:b/>
+          <w:bCs/>
           <w:sz w:val="18"/>
           <w:szCs w:val="18"/>
-          <w:lang w:val="it-IT"/>
-        </w:rPr>
-        <w:t xml:space="preserve">CREATE TABLE </w:t>
-      </w:r>
-      <w:proofErr w:type="gramStart"/>
-      <w:r>
-        <w:rPr>
-          <w:rFonts w:asciiTheme="minorHAnsi" w:hAnsiTheme="minorHAnsi" w:cstheme="minorHAnsi"/>
+          <w:lang w:val="en-US"/>
+        </w:rPr>
+      </w:pPr>
+      <w:proofErr w:type="spellStart"/>
+      <w:r>
+        <w:rPr>
+          <w:b/>
+          <w:bCs/>
           <w:sz w:val="18"/>
           <w:szCs w:val="18"/>
-          <w:lang w:val="it-IT"/>
-        </w:rPr>
-        <w:t>Ruolo(</w:t>
-      </w:r>
-      <w:proofErr w:type="gramEnd"/>
-    </w:p>
-    <w:p>
-      <w:pPr>
-        <w:rPr>
-          <w:rFonts w:asciiTheme="minorHAnsi" w:hAnsiTheme="minorHAnsi" w:cstheme="minorHAnsi"/>
+          <w:lang w:val="en-US"/>
+        </w:rPr>
+        <w:t>tabella</w:t>
+      </w:r>
+      <w:proofErr w:type="spellEnd"/>
+      <w:r>
+        <w:rPr>
+          <w:b/>
+          <w:bCs/>
           <w:sz w:val="18"/>
           <w:szCs w:val="18"/>
-          <w:lang w:val="it-IT"/>
-        </w:rPr>
-      </w:pPr>
-      <w:r>
-        <w:rPr>
-          <w:rFonts w:asciiTheme="minorHAnsi" w:hAnsiTheme="minorHAnsi" w:cstheme="minorHAnsi"/>
+          <w:lang w:val="en-US"/>
+        </w:rPr>
+        <w:t xml:space="preserve"> 1</w:t>
+      </w:r>
+    </w:p>
+    <w:p>
+      <w:pPr>
+        <w:pStyle w:val="Didascalia"/>
+        <w:spacing w:before="0" w:after="0"/>
+        <w:rPr>
           <w:sz w:val="18"/>
           <w:szCs w:val="18"/>
-          <w:lang w:val="it-IT"/>
-        </w:rPr>
-        <w:tab/>
-      </w:r>
-      <w:proofErr w:type="spellStart"/>
-      <w:r>
-        <w:rPr>
-          <w:rFonts w:asciiTheme="minorHAnsi" w:hAnsiTheme="minorHAnsi" w:cstheme="minorHAnsi"/>
+          <w:lang w:val="en-US"/>
+        </w:rPr>
+      </w:pPr>
+      <w:r>
+        <w:rPr>
           <w:sz w:val="18"/>
           <w:szCs w:val="18"/>
-          <w:lang w:val="it-IT"/>
-        </w:rPr>
-        <w:t>email_utente</w:t>
-      </w:r>
-      <w:proofErr w:type="spellEnd"/>
-      <w:r>
-        <w:rPr>
-          <w:rFonts w:asciiTheme="minorHAnsi" w:hAnsiTheme="minorHAnsi" w:cstheme="minorHAnsi"/>
+          <w:lang w:val="en-US"/>
+        </w:rPr>
+        <w:t xml:space="preserve">CREATE TABLE </w:t>
+      </w:r>
+      <w:proofErr w:type="spellStart"/>
+      <w:r>
+        <w:rPr>
           <w:sz w:val="18"/>
           <w:szCs w:val="18"/>
-          <w:lang w:val="it-IT"/>
-        </w:rPr>
-        <w:t xml:space="preserve"> </w:t>
-      </w:r>
-      <w:proofErr w:type="gramStart"/>
-      <w:r>
-        <w:rPr>
-          <w:rFonts w:asciiTheme="minorHAnsi" w:hAnsiTheme="minorHAnsi" w:cstheme="minorHAnsi"/>
+          <w:lang w:val="en-US"/>
+        </w:rPr>
+        <w:t>utente</w:t>
+      </w:r>
+      <w:proofErr w:type="spellEnd"/>
+      <w:r>
+        <w:rPr>
           <w:sz w:val="18"/>
           <w:szCs w:val="18"/>
-          <w:lang w:val="it-IT"/>
-        </w:rPr>
-        <w:t>VARCHAR(</w:t>
-      </w:r>
-      <w:proofErr w:type="gramEnd"/>
-      <w:r>
-        <w:rPr>
-          <w:rFonts w:asciiTheme="minorHAnsi" w:hAnsiTheme="minorHAnsi" w:cstheme="minorHAnsi"/>
+          <w:lang w:val="en-US"/>
+        </w:rPr>
+        <w:t>(</w:t>
+      </w:r>
+    </w:p>
+    <w:p>
+      <w:pPr>
+        <w:pStyle w:val="Didascalia"/>
+        <w:spacing w:before="0" w:after="0"/>
+        <w:rPr>
           <w:sz w:val="18"/>
           <w:szCs w:val="18"/>
-          <w:lang w:val="it-IT"/>
-        </w:rPr>
-        <w:t>25),</w:t>
-      </w:r>
-    </w:p>
-    <w:p>
-      <w:pPr>
-        <w:rPr>
-          <w:rFonts w:asciiTheme="minorHAnsi" w:hAnsiTheme="minorHAnsi" w:cstheme="minorHAnsi"/>
+          <w:lang w:val="en-US"/>
+        </w:rPr>
+      </w:pPr>
+      <w:r>
+        <w:rPr>
           <w:sz w:val="18"/>
           <w:szCs w:val="18"/>
-          <w:lang w:val="it-IT"/>
-        </w:rPr>
-      </w:pPr>
-      <w:r>
-        <w:rPr>
-          <w:rFonts w:asciiTheme="minorHAnsi" w:hAnsiTheme="minorHAnsi" w:cstheme="minorHAnsi"/>
+          <w:lang w:val="en-US"/>
+        </w:rPr>
+        <w:tab/>
+        <w:t>email VARCHAR(25) PRIMARY KEY,</w:t>
+      </w:r>
+    </w:p>
+    <w:p>
+      <w:pPr>
+        <w:pStyle w:val="Didascalia"/>
+        <w:spacing w:before="0" w:after="0"/>
+        <w:rPr>
           <w:sz w:val="18"/>
           <w:szCs w:val="18"/>
-          <w:lang w:val="it-IT"/>
-        </w:rPr>
-        <w:tab/>
-        <w:t xml:space="preserve">nome </w:t>
-      </w:r>
-      <w:proofErr w:type="gramStart"/>
-      <w:r>
-        <w:rPr>
-          <w:rFonts w:asciiTheme="minorHAnsi" w:hAnsiTheme="minorHAnsi" w:cstheme="minorHAnsi"/>
+          <w:lang w:val="en-US"/>
+        </w:rPr>
+      </w:pPr>
+      <w:r>
+        <w:rPr>
           <w:sz w:val="18"/>
           <w:szCs w:val="18"/>
-          <w:lang w:val="it-IT"/>
-        </w:rPr>
-        <w:t>VARCHAR(</w:t>
-      </w:r>
-      <w:proofErr w:type="gramEnd"/>
-      <w:r>
-        <w:rPr>
-          <w:rFonts w:asciiTheme="minorHAnsi" w:hAnsiTheme="minorHAnsi" w:cstheme="minorHAnsi"/>
+          <w:lang w:val="en-US"/>
+        </w:rPr>
+        <w:tab/>
+        <w:t>passwordHash VARCHAR(25) NOT NULL,</w:t>
+      </w:r>
+    </w:p>
+    <w:p>
+      <w:pPr>
+        <w:pStyle w:val="Didascalia"/>
+        <w:spacing w:before="0" w:after="0"/>
+        <w:rPr>
           <w:sz w:val="18"/>
           <w:szCs w:val="18"/>
-          <w:lang w:val="it-IT"/>
-        </w:rPr>
-        <w:t>25) NOT NULL,</w:t>
-      </w:r>
-    </w:p>
-    <w:p>
-      <w:pPr>
-        <w:rPr>
-          <w:rFonts w:asciiTheme="minorHAnsi" w:hAnsiTheme="minorHAnsi" w:cstheme="minorHAnsi"/>
+        </w:rPr>
+      </w:pPr>
+      <w:r>
+        <w:rPr>
           <w:sz w:val="18"/>
           <w:szCs w:val="18"/>
-          <w:lang w:val="it-IT"/>
-        </w:rPr>
-      </w:pPr>
-      <w:r>
-        <w:rPr>
-          <w:rFonts w:asciiTheme="minorHAnsi" w:hAnsiTheme="minorHAnsi" w:cstheme="minorHAnsi"/>
+          <w:lang w:val="en-US"/>
+        </w:rPr>
+        <w:tab/>
+      </w:r>
+      <w:r>
+        <w:rPr>
           <w:sz w:val="18"/>
           <w:szCs w:val="18"/>
-          <w:lang w:val="it-IT"/>
-        </w:rPr>
-        <w:tab/>
-        <w:t xml:space="preserve">PRIMARY </w:t>
-      </w:r>
-      <w:proofErr w:type="gramStart"/>
-      <w:r>
-        <w:rPr>
-          <w:rFonts w:asciiTheme="minorHAnsi" w:hAnsiTheme="minorHAnsi" w:cstheme="minorHAnsi"/>
+        </w:rPr>
+        <w:t>nomeRuolo ENUM('amministratore', 'datore', 'lavoratore') NOT NULL</w:t>
+      </w:r>
+    </w:p>
+    <w:p>
+      <w:pPr>
+        <w:pStyle w:val="Didascalia"/>
+        <w:spacing w:before="0" w:after="0"/>
+        <w:rPr>
           <w:sz w:val="18"/>
           <w:szCs w:val="18"/>
-          <w:lang w:val="it-IT"/>
-        </w:rPr>
-        <w:t>KEY(</w:t>
-      </w:r>
-      <w:proofErr w:type="spellStart"/>
-      <w:proofErr w:type="gramEnd"/>
-      <w:r>
-        <w:rPr>
-          <w:rFonts w:asciiTheme="minorHAnsi" w:hAnsiTheme="minorHAnsi" w:cstheme="minorHAnsi"/>
+        </w:rPr>
+      </w:pPr>
+      <w:r>
+        <w:rPr>
           <w:sz w:val="18"/>
           <w:szCs w:val="18"/>
-          <w:lang w:val="it-IT"/>
-        </w:rPr>
-        <w:t>email_utente</w:t>
-      </w:r>
-      <w:proofErr w:type="spellEnd"/>
-      <w:r>
-        <w:rPr>
-          <w:rFonts w:asciiTheme="minorHAnsi" w:hAnsiTheme="minorHAnsi" w:cstheme="minorHAnsi"/>
+        </w:rPr>
+        <w:t>);</w:t>
+      </w:r>
+    </w:p>
+    <w:p>
+      <w:pPr>
+        <w:pStyle w:val="Didascalia"/>
+        <w:spacing w:before="0" w:after="0"/>
+        <w:rPr>
+          <w:b/>
+          <w:bCs/>
           <w:sz w:val="18"/>
           <w:szCs w:val="18"/>
-          <w:lang w:val="it-IT"/>
-        </w:rPr>
-        <w:t>)</w:t>
-      </w:r>
-    </w:p>
-    <w:p>
-      <w:pPr>
-        <w:rPr>
-          <w:rFonts w:asciiTheme="minorHAnsi" w:hAnsiTheme="minorHAnsi" w:cstheme="minorHAnsi"/>
+        </w:rPr>
+      </w:pPr>
+      <w:r>
+        <w:rPr>
+          <w:b/>
+          <w:bCs/>
           <w:sz w:val="18"/>
           <w:szCs w:val="18"/>
-          <w:lang w:val="it-IT"/>
-        </w:rPr>
-      </w:pPr>
-      <w:r>
-        <w:rPr>
-          <w:rFonts w:asciiTheme="minorHAnsi" w:hAnsiTheme="minorHAnsi" w:cstheme="minorHAnsi"/>
+        </w:rPr>
+        <w:t>tabella 2</w:t>
+      </w:r>
+    </w:p>
+    <w:p>
+      <w:pPr>
+        <w:pStyle w:val="Didascalia"/>
+        <w:spacing w:before="0" w:after="0"/>
+        <w:rPr>
           <w:sz w:val="18"/>
           <w:szCs w:val="18"/>
-          <w:lang w:val="it-IT"/>
-        </w:rPr>
-        <w:t>);</w:t>
-      </w:r>
-    </w:p>
-    <w:p>
-      <w:pPr>
-        <w:rPr>
-          <w:rFonts w:asciiTheme="minorHAnsi" w:hAnsiTheme="minorHAnsi" w:cstheme="minorHAnsi"/>
+        </w:rPr>
+      </w:pPr>
+      <w:r>
+        <w:rPr>
           <w:sz w:val="18"/>
           <w:szCs w:val="18"/>
-          <w:lang w:val="it-IT"/>
-        </w:rPr>
-      </w:pPr>
-    </w:p>
-    <w:p>
-      <w:pPr>
-        <w:rPr>
-          <w:rFonts w:asciiTheme="minorHAnsi" w:hAnsiTheme="minorHAnsi" w:cstheme="minorHAnsi"/>
+        </w:rPr>
+        <w:t>CREATE TABLE fattura(</w:t>
+      </w:r>
+    </w:p>
+    <w:p>
+      <w:pPr>
+        <w:pStyle w:val="Didascalia"/>
+        <w:spacing w:before="0" w:after="0"/>
+        <w:rPr>
           <w:sz w:val="18"/>
           <w:szCs w:val="18"/>
-          <w:lang w:val="it-IT"/>
-        </w:rPr>
-      </w:pPr>
-      <w:r>
-        <w:rPr>
-          <w:rFonts w:asciiTheme="minorHAnsi" w:hAnsiTheme="minorHAnsi" w:cstheme="minorHAnsi"/>
+        </w:rPr>
+      </w:pPr>
+      <w:r>
+        <w:rPr>
           <w:sz w:val="18"/>
           <w:szCs w:val="18"/>
-          <w:lang w:val="it-IT"/>
-        </w:rPr>
-        <w:t xml:space="preserve">ALTER TABLE Ruolo ADD FOREIGN KEY </w:t>
-      </w:r>
-      <w:proofErr w:type="spellStart"/>
-      <w:r>
-        <w:rPr>
-          <w:rFonts w:asciiTheme="minorHAnsi" w:hAnsiTheme="minorHAnsi" w:cstheme="minorHAnsi"/>
+        </w:rPr>
+        <w:tab/>
+        <w:t>data DATE NOT NULL,</w:t>
+      </w:r>
+    </w:p>
+    <w:p>
+      <w:pPr>
+        <w:pStyle w:val="Didascalia"/>
+        <w:spacing w:before="0" w:after="0"/>
+        <w:rPr>
           <w:sz w:val="18"/>
           <w:szCs w:val="18"/>
-          <w:lang w:val="it-IT"/>
-        </w:rPr>
-        <w:t>email_utente</w:t>
-      </w:r>
-      <w:proofErr w:type="spellEnd"/>
-      <w:r>
-        <w:rPr>
-          <w:rFonts w:asciiTheme="minorHAnsi" w:hAnsiTheme="minorHAnsi" w:cstheme="minorHAnsi"/>
+          <w:lang w:val="en-US"/>
+        </w:rPr>
+      </w:pPr>
+      <w:r>
+        <w:rPr>
           <w:sz w:val="18"/>
           <w:szCs w:val="18"/>
-          <w:lang w:val="it-IT"/>
-        </w:rPr>
-        <w:t xml:space="preserve"> REFERENCES Utente(email);</w:t>
-      </w:r>
-    </w:p>
-    <w:p>
-      <w:pPr>
-        <w:rPr>
-          <w:rFonts w:asciiTheme="minorHAnsi" w:hAnsiTheme="minorHAnsi" w:cstheme="minorHAnsi"/>
+        </w:rPr>
+        <w:tab/>
+      </w:r>
+      <w:r>
+        <w:rPr>
           <w:sz w:val="18"/>
           <w:szCs w:val="18"/>
-          <w:u w:val="single"/>
-          <w:lang w:val="it-IT"/>
-        </w:rPr>
-      </w:pPr>
-    </w:p>
-    <w:p>
-      <w:pPr>
-        <w:rPr>
-          <w:rFonts w:asciiTheme="minorHAnsi" w:hAnsiTheme="minorHAnsi" w:cstheme="minorHAnsi"/>
+          <w:lang w:val="en-US"/>
+        </w:rPr>
+        <w:t>datore_email VARCHAR(25) NOT NULL,</w:t>
+      </w:r>
+    </w:p>
+    <w:p>
+      <w:pPr>
+        <w:pStyle w:val="Didascalia"/>
+        <w:spacing w:before="0" w:after="0"/>
+        <w:rPr>
           <w:sz w:val="18"/>
           <w:szCs w:val="18"/>
-          <w:lang w:val="it-IT"/>
-        </w:rPr>
-      </w:pPr>
-      <w:r>
-        <w:rPr>
-          <w:rFonts w:asciiTheme="minorHAnsi" w:hAnsiTheme="minorHAnsi" w:cstheme="minorHAnsi"/>
+        </w:rPr>
+      </w:pPr>
+      <w:r>
+        <w:rPr>
           <w:sz w:val="18"/>
           <w:szCs w:val="18"/>
-          <w:lang w:val="it-IT"/>
-        </w:rPr>
-        <w:t>tabella 2</w:t>
-      </w:r>
-    </w:p>
-    <w:p>
-      <w:pPr>
-        <w:rPr>
-          <w:rFonts w:asciiTheme="minorHAnsi" w:hAnsiTheme="minorHAnsi" w:cstheme="minorHAnsi"/>
+          <w:lang w:val="en-US"/>
+        </w:rPr>
+        <w:tab/>
+      </w:r>
+      <w:r>
+        <w:rPr>
           <w:sz w:val="18"/>
           <w:szCs w:val="18"/>
-          <w:lang w:val="it-IT"/>
-        </w:rPr>
-      </w:pPr>
-      <w:r>
-        <w:rPr>
-          <w:rFonts w:asciiTheme="minorHAnsi" w:hAnsiTheme="minorHAnsi" w:cstheme="minorHAnsi"/>
+        </w:rPr>
+        <w:t>lavoratore_</w:t>
+      </w:r>
+      <w:proofErr w:type="gramStart"/>
+      <w:r>
+        <w:rPr>
           <w:sz w:val="18"/>
           <w:szCs w:val="18"/>
-          <w:lang w:val="it-IT"/>
-        </w:rPr>
-        <w:t xml:space="preserve">CREATE TABLE </w:t>
-      </w:r>
-      <w:proofErr w:type="gramStart"/>
-      <w:r>
-        <w:rPr>
-          <w:rFonts w:asciiTheme="minorHAnsi" w:hAnsiTheme="minorHAnsi" w:cstheme="minorHAnsi"/>
+        </w:rPr>
+        <w:t>email</w:t>
+      </w:r>
+      <w:proofErr w:type="gramEnd"/>
+      <w:r>
+        <w:rPr>
           <w:sz w:val="18"/>
           <w:szCs w:val="18"/>
-          <w:lang w:val="it-IT"/>
-        </w:rPr>
-        <w:t>Utente(</w:t>
-      </w:r>
-      <w:proofErr w:type="gramEnd"/>
-    </w:p>
-    <w:p>
-      <w:pPr>
-        <w:rPr>
-          <w:rFonts w:asciiTheme="minorHAnsi" w:hAnsiTheme="minorHAnsi" w:cstheme="minorHAnsi"/>
+        </w:rPr>
+        <w:t xml:space="preserve"> VARCHAR(25) NOT NULL,</w:t>
+      </w:r>
+    </w:p>
+    <w:p>
+      <w:pPr>
+        <w:rPr>
+          <w:lang w:val="en-US"/>
+        </w:rPr>
+      </w:pPr>
+      <w:r>
+        <w:tab/>
+      </w:r>
+      <w:proofErr w:type="spellStart"/>
+      <w:r>
+        <w:rPr>
+          <w:lang w:val="en-US"/>
+        </w:rPr>
+        <w:t>to</w:t>
+      </w:r>
+      <w:r>
+        <w:rPr>
+          <w:lang w:val="en-US"/>
+        </w:rPr>
+        <w:t>tale</w:t>
+      </w:r>
+      <w:proofErr w:type="spellEnd"/>
+      <w:r>
+        <w:rPr>
+          <w:lang w:val="en-US"/>
+        </w:rPr>
+        <w:t xml:space="preserve"> INT,</w:t>
+      </w:r>
+    </w:p>
+    <w:p>
+      <w:pPr>
+        <w:pStyle w:val="Didascalia"/>
+        <w:spacing w:before="0" w:after="0"/>
+        <w:rPr>
           <w:sz w:val="18"/>
           <w:szCs w:val="18"/>
-          <w:lang w:val="it-IT"/>
-        </w:rPr>
-      </w:pPr>
-      <w:r>
-        <w:rPr>
-          <w:rFonts w:asciiTheme="minorHAnsi" w:hAnsiTheme="minorHAnsi" w:cstheme="minorHAnsi"/>
+          <w:lang w:val="en-US"/>
+        </w:rPr>
+      </w:pPr>
+      <w:r>
+        <w:rPr>
           <w:sz w:val="18"/>
           <w:szCs w:val="18"/>
-          <w:lang w:val="it-IT"/>
+          <w:lang w:val="en-US"/>
         </w:rPr>
         <w:tab/>
-        <w:t xml:space="preserve">email </w:t>
-      </w:r>
-      <w:proofErr w:type="gramStart"/>
-      <w:r>
-        <w:rPr>
-          <w:rFonts w:asciiTheme="minorHAnsi" w:hAnsiTheme="minorHAnsi" w:cstheme="minorHAnsi"/>
+        <w:t>FOREIGN KEY (datore_email)</w:t>
+      </w:r>
+    </w:p>
+    <w:p>
+      <w:pPr>
+        <w:pStyle w:val="Didascalia"/>
+        <w:spacing w:before="0" w:after="0"/>
+        <w:rPr>
           <w:sz w:val="18"/>
           <w:szCs w:val="18"/>
-          <w:lang w:val="it-IT"/>
-        </w:rPr>
-        <w:t>VARCHAR(</w:t>
-      </w:r>
-      <w:proofErr w:type="gramEnd"/>
-      <w:r>
-        <w:rPr>
-          <w:rFonts w:asciiTheme="minorHAnsi" w:hAnsiTheme="minorHAnsi" w:cstheme="minorHAnsi"/>
+          <w:lang w:val="en-US"/>
+        </w:rPr>
+      </w:pPr>
+      <w:r>
+        <w:rPr>
           <w:sz w:val="18"/>
           <w:szCs w:val="18"/>
-          <w:lang w:val="it-IT"/>
-        </w:rPr>
-        <w:t>25),</w:t>
-      </w:r>
-    </w:p>
-    <w:p>
-      <w:pPr>
-        <w:rPr>
-          <w:rFonts w:asciiTheme="minorHAnsi" w:hAnsiTheme="minorHAnsi" w:cstheme="minorHAnsi"/>
+          <w:lang w:val="en-US"/>
+        </w:rPr>
+        <w:tab/>
+        <w:t xml:space="preserve">REFERENCES </w:t>
+      </w:r>
+      <w:proofErr w:type="spellStart"/>
+      <w:r>
+        <w:rPr>
           <w:sz w:val="18"/>
           <w:szCs w:val="18"/>
-          <w:lang w:val="it-IT"/>
-        </w:rPr>
-      </w:pPr>
-      <w:r>
-        <w:rPr>
-          <w:rFonts w:asciiTheme="minorHAnsi" w:hAnsiTheme="minorHAnsi" w:cstheme="minorHAnsi"/>
+          <w:lang w:val="en-US"/>
+        </w:rPr>
+        <w:t>utente</w:t>
+      </w:r>
+      <w:proofErr w:type="spellEnd"/>
+      <w:r>
+        <w:rPr>
           <w:sz w:val="18"/>
           <w:szCs w:val="18"/>
-          <w:lang w:val="it-IT"/>
-        </w:rPr>
-        <w:tab/>
-        <w:t xml:space="preserve">password </w:t>
-      </w:r>
-      <w:proofErr w:type="gramStart"/>
-      <w:r>
-        <w:rPr>
-          <w:rFonts w:asciiTheme="minorHAnsi" w:hAnsiTheme="minorHAnsi" w:cstheme="minorHAnsi"/>
+          <w:lang w:val="en-US"/>
+        </w:rPr>
+        <w:t>(email)</w:t>
+      </w:r>
+    </w:p>
+    <w:p>
+      <w:pPr>
+        <w:pStyle w:val="Didascalia"/>
+        <w:spacing w:before="0" w:after="0"/>
+        <w:rPr>
           <w:sz w:val="18"/>
           <w:szCs w:val="18"/>
-          <w:lang w:val="it-IT"/>
-        </w:rPr>
-        <w:t>VARCHAR(</w:t>
-      </w:r>
-      <w:proofErr w:type="gramEnd"/>
-      <w:r>
-        <w:rPr>
-          <w:rFonts w:asciiTheme="minorHAnsi" w:hAnsiTheme="minorHAnsi" w:cstheme="minorHAnsi"/>
+          <w:lang w:val="en-US"/>
+        </w:rPr>
+      </w:pPr>
+      <w:r>
+        <w:rPr>
           <w:sz w:val="18"/>
           <w:szCs w:val="18"/>
-          <w:lang w:val="it-IT"/>
-        </w:rPr>
-        <w:t>25) NOT NULL,</w:t>
-      </w:r>
-    </w:p>
-    <w:p>
-      <w:pPr>
-        <w:rPr>
-          <w:rFonts w:asciiTheme="minorHAnsi" w:hAnsiTheme="minorHAnsi" w:cstheme="minorHAnsi"/>
+          <w:lang w:val="en-US"/>
+        </w:rPr>
+        <w:tab/>
+        <w:t>ON DELETE CASCADE</w:t>
+      </w:r>
+    </w:p>
+    <w:p>
+      <w:pPr>
+        <w:pStyle w:val="Didascalia"/>
+        <w:spacing w:before="0" w:after="0"/>
+        <w:rPr>
           <w:sz w:val="18"/>
           <w:szCs w:val="18"/>
-          <w:lang w:val="it-IT"/>
-        </w:rPr>
-      </w:pPr>
-      <w:r>
-        <w:rPr>
-          <w:rFonts w:asciiTheme="minorHAnsi" w:hAnsiTheme="minorHAnsi" w:cstheme="minorHAnsi"/>
+          <w:lang w:val="en-US"/>
+        </w:rPr>
+      </w:pPr>
+      <w:r>
+        <w:rPr>
           <w:sz w:val="18"/>
           <w:szCs w:val="18"/>
-          <w:lang w:val="it-IT"/>
+          <w:lang w:val="en-US"/>
         </w:rPr>
         <w:tab/>
-        <w:t xml:space="preserve">nome_ruolo </w:t>
-      </w:r>
-      <w:proofErr w:type="gramStart"/>
-      <w:r>
-        <w:rPr>
-          <w:rFonts w:asciiTheme="minorHAnsi" w:hAnsiTheme="minorHAnsi" w:cstheme="minorHAnsi"/>
+        <w:t>ON UPDATE CASCADE,</w:t>
+      </w:r>
+    </w:p>
+    <w:p>
+      <w:pPr>
+        <w:pStyle w:val="Didascalia"/>
+        <w:spacing w:before="0" w:after="0"/>
+        <w:rPr>
           <w:sz w:val="18"/>
           <w:szCs w:val="18"/>
-          <w:lang w:val="it-IT"/>
-        </w:rPr>
-        <w:t>VARCHAR(</w:t>
-      </w:r>
-      <w:proofErr w:type="gramEnd"/>
-      <w:r>
-        <w:rPr>
-          <w:rFonts w:asciiTheme="minorHAnsi" w:hAnsiTheme="minorHAnsi" w:cstheme="minorHAnsi"/>
+          <w:lang w:val="en-US"/>
+        </w:rPr>
+      </w:pPr>
+      <w:r>
+        <w:rPr>
           <w:sz w:val="18"/>
           <w:szCs w:val="18"/>
-          <w:lang w:val="it-IT"/>
-        </w:rPr>
-        <w:t>25) NOT NULL,</w:t>
-      </w:r>
-    </w:p>
-    <w:p>
-      <w:pPr>
-        <w:rPr>
-          <w:rFonts w:asciiTheme="minorHAnsi" w:hAnsiTheme="minorHAnsi" w:cstheme="minorHAnsi"/>
+          <w:lang w:val="en-US"/>
+        </w:rPr>
+        <w:tab/>
+        <w:t>FOREIGN KEY (lavoratore_email)</w:t>
+      </w:r>
+    </w:p>
+    <w:p>
+      <w:pPr>
+        <w:pStyle w:val="Didascalia"/>
+        <w:spacing w:before="0" w:after="0"/>
+        <w:rPr>
           <w:sz w:val="18"/>
           <w:szCs w:val="18"/>
-          <w:lang w:val="it-IT"/>
-        </w:rPr>
-      </w:pPr>
-      <w:r>
-        <w:rPr>
-          <w:rFonts w:asciiTheme="minorHAnsi" w:hAnsiTheme="minorHAnsi" w:cstheme="minorHAnsi"/>
+          <w:lang w:val="en-US"/>
+        </w:rPr>
+      </w:pPr>
+      <w:r>
+        <w:rPr>
           <w:sz w:val="18"/>
           <w:szCs w:val="18"/>
-          <w:lang w:val="it-IT"/>
+          <w:lang w:val="en-US"/>
         </w:rPr>
         <w:tab/>
-        <w:t>FOREIGN KEY nome_ruolo REFERENCES Ruolo(nome),</w:t>
-      </w:r>
-    </w:p>
-    <w:p>
-      <w:pPr>
-        <w:rPr>
-          <w:rFonts w:asciiTheme="minorHAnsi" w:hAnsiTheme="minorHAnsi" w:cstheme="minorHAnsi"/>
+        <w:t xml:space="preserve">REFERENCES </w:t>
+      </w:r>
+      <w:proofErr w:type="spellStart"/>
+      <w:r>
+        <w:rPr>
           <w:sz w:val="18"/>
           <w:szCs w:val="18"/>
-          <w:lang w:val="it-IT"/>
-        </w:rPr>
-      </w:pPr>
-      <w:r>
-        <w:rPr>
-          <w:rFonts w:asciiTheme="minorHAnsi" w:hAnsiTheme="minorHAnsi" w:cstheme="minorHAnsi"/>
+          <w:lang w:val="en-US"/>
+        </w:rPr>
+        <w:t>utente</w:t>
+      </w:r>
+      <w:proofErr w:type="spellEnd"/>
+      <w:r>
+        <w:rPr>
           <w:sz w:val="18"/>
           <w:szCs w:val="18"/>
-          <w:lang w:val="it-IT"/>
-        </w:rPr>
-        <w:tab/>
-        <w:t xml:space="preserve">PRIMARY </w:t>
-      </w:r>
-      <w:proofErr w:type="gramStart"/>
-      <w:r>
-        <w:rPr>
-          <w:rFonts w:asciiTheme="minorHAnsi" w:hAnsiTheme="minorHAnsi" w:cstheme="minorHAnsi"/>
+          <w:lang w:val="en-US"/>
+        </w:rPr>
+        <w:t>(email)</w:t>
+      </w:r>
+    </w:p>
+    <w:p>
+      <w:pPr>
+        <w:pStyle w:val="Didascalia"/>
+        <w:spacing w:before="0" w:after="0"/>
+        <w:rPr>
           <w:sz w:val="18"/>
           <w:szCs w:val="18"/>
-          <w:lang w:val="it-IT"/>
-        </w:rPr>
-        <w:t>KEY(</w:t>
-      </w:r>
-      <w:proofErr w:type="gramEnd"/>
-      <w:r>
-        <w:rPr>
-          <w:rFonts w:asciiTheme="minorHAnsi" w:hAnsiTheme="minorHAnsi" w:cstheme="minorHAnsi"/>
+          <w:lang w:val="en-US"/>
+        </w:rPr>
+      </w:pPr>
+      <w:r>
+        <w:rPr>
           <w:sz w:val="18"/>
           <w:szCs w:val="18"/>
-          <w:lang w:val="it-IT"/>
-        </w:rPr>
-        <w:t>email)</w:t>
-      </w:r>
-    </w:p>
-    <w:p>
-      <w:pPr>
-        <w:rPr>
-          <w:rFonts w:asciiTheme="minorHAnsi" w:hAnsiTheme="minorHAnsi" w:cstheme="minorHAnsi"/>
+          <w:lang w:val="en-US"/>
+        </w:rPr>
+        <w:tab/>
+        <w:t>ON DELETE CASCADE</w:t>
+      </w:r>
+    </w:p>
+    <w:p>
+      <w:pPr>
+        <w:pStyle w:val="Didascalia"/>
+        <w:spacing w:before="0" w:after="0"/>
+        <w:rPr>
           <w:sz w:val="18"/>
           <w:szCs w:val="18"/>
-          <w:lang w:val="it-IT"/>
-        </w:rPr>
-      </w:pPr>
-      <w:r>
-        <w:rPr>
-          <w:rFonts w:asciiTheme="minorHAnsi" w:hAnsiTheme="minorHAnsi" w:cstheme="minorHAnsi"/>
+          <w:lang w:val="en-US"/>
+        </w:rPr>
+      </w:pPr>
+      <w:r>
+        <w:rPr>
           <w:sz w:val="18"/>
           <w:szCs w:val="18"/>
-          <w:lang w:val="it-IT"/>
-        </w:rPr>
-        <w:t>);</w:t>
-      </w:r>
-    </w:p>
-    <w:p>
-      <w:pPr>
-        <w:rPr>
-          <w:rFonts w:asciiTheme="minorHAnsi" w:hAnsiTheme="minorHAnsi" w:cstheme="minorHAnsi"/>
+          <w:lang w:val="en-US"/>
+        </w:rPr>
+        <w:tab/>
+        <w:t>ON UPDATE CASCADE</w:t>
+      </w:r>
+    </w:p>
+    <w:p>
+      <w:pPr>
+        <w:pStyle w:val="Didascalia"/>
+        <w:spacing w:before="0" w:after="0"/>
+        <w:rPr>
           <w:sz w:val="18"/>
           <w:szCs w:val="18"/>
-          <w:lang w:val="it-IT"/>
-        </w:rPr>
-      </w:pPr>
-    </w:p>
-    <w:p>
-      <w:pPr>
-        <w:rPr>
-          <w:rFonts w:asciiTheme="minorHAnsi" w:hAnsiTheme="minorHAnsi" w:cstheme="minorHAnsi"/>
+          <w:lang w:val="en-US"/>
+        </w:rPr>
+      </w:pPr>
+      <w:r>
+        <w:rPr>
           <w:sz w:val="18"/>
           <w:szCs w:val="18"/>
-          <w:lang w:val="it-IT"/>
-        </w:rPr>
-      </w:pPr>
-      <w:r>
-        <w:rPr>
-          <w:rFonts w:asciiTheme="minorHAnsi" w:hAnsiTheme="minorHAnsi" w:cstheme="minorHAnsi"/>
+          <w:lang w:val="en-US"/>
+        </w:rPr>
+        <w:t>);</w:t>
+      </w:r>
+    </w:p>
+    <w:p>
+      <w:pPr>
+        <w:pStyle w:val="Didascalia"/>
+        <w:spacing w:before="0" w:after="0"/>
+        <w:rPr>
+          <w:b/>
+          <w:bCs/>
           <w:sz w:val="18"/>
           <w:szCs w:val="18"/>
-          <w:lang w:val="it-IT"/>
-        </w:rPr>
-        <w:t>tabella 3</w:t>
-      </w:r>
-    </w:p>
-    <w:p>
-      <w:pPr>
-        <w:rPr>
-          <w:rFonts w:asciiTheme="minorHAnsi" w:hAnsiTheme="minorHAnsi" w:cstheme="minorHAnsi"/>
+        </w:rPr>
+      </w:pPr>
+      <w:r>
+        <w:rPr>
+          <w:b/>
+          <w:bCs/>
           <w:sz w:val="18"/>
           <w:szCs w:val="18"/>
-          <w:lang w:val="it-IT"/>
-        </w:rPr>
-      </w:pPr>
-      <w:r>
-        <w:rPr>
-          <w:rFonts w:asciiTheme="minorHAnsi" w:hAnsiTheme="minorHAnsi" w:cstheme="minorHAnsi"/>
+        </w:rPr>
+        <w:t>tabella3</w:t>
+      </w:r>
+    </w:p>
+    <w:p>
+      <w:pPr>
+        <w:pStyle w:val="Didascalia"/>
+        <w:spacing w:before="0" w:after="0"/>
+        <w:rPr>
           <w:sz w:val="18"/>
           <w:szCs w:val="18"/>
-          <w:lang w:val="it-IT"/>
-        </w:rPr>
-        <w:t xml:space="preserve">CREATE TABLE </w:t>
-      </w:r>
-      <w:proofErr w:type="gramStart"/>
-      <w:r>
-        <w:rPr>
-          <w:rFonts w:asciiTheme="minorHAnsi" w:hAnsiTheme="minorHAnsi" w:cstheme="minorHAnsi"/>
+        </w:rPr>
+      </w:pPr>
+      <w:r>
+        <w:rPr>
           <w:sz w:val="18"/>
           <w:szCs w:val="18"/>
-          <w:lang w:val="it-IT"/>
-        </w:rPr>
-        <w:t>Fattura(</w:t>
-      </w:r>
-      <w:proofErr w:type="gramEnd"/>
-    </w:p>
-    <w:p>
-      <w:pPr>
-        <w:rPr>
-          <w:rFonts w:asciiTheme="minorHAnsi" w:hAnsiTheme="minorHAnsi" w:cstheme="minorHAnsi"/>
+        </w:rPr>
+        <w:t>CREATE TABLE lavoro(</w:t>
+      </w:r>
+    </w:p>
+    <w:p>
+      <w:pPr>
+        <w:pStyle w:val="Didascalia"/>
+        <w:spacing w:before="0" w:after="0"/>
+        <w:rPr>
           <w:sz w:val="18"/>
           <w:szCs w:val="18"/>
-          <w:lang w:val="it-IT"/>
-        </w:rPr>
-      </w:pPr>
-      <w:r>
-        <w:rPr>
-          <w:rFonts w:asciiTheme="minorHAnsi" w:hAnsiTheme="minorHAnsi" w:cstheme="minorHAnsi"/>
+        </w:rPr>
+      </w:pPr>
+      <w:r>
+        <w:rPr>
           <w:sz w:val="18"/>
           <w:szCs w:val="18"/>
-          <w:lang w:val="it-IT"/>
         </w:rPr>
         <w:tab/>
-        <w:t>data DATE,</w:t>
-      </w:r>
-    </w:p>
-    <w:p>
-      <w:pPr>
-        <w:rPr>
-          <w:rFonts w:asciiTheme="minorHAnsi" w:hAnsiTheme="minorHAnsi" w:cstheme="minorHAnsi"/>
+        <w:t>id INT PRIMARY KEY,</w:t>
+      </w:r>
+    </w:p>
+    <w:p>
+      <w:pPr>
+        <w:pStyle w:val="Didascalia"/>
+        <w:spacing w:before="0" w:after="0"/>
+        <w:rPr>
           <w:sz w:val="18"/>
           <w:szCs w:val="18"/>
-          <w:lang w:val="it-IT"/>
-        </w:rPr>
-      </w:pPr>
-      <w:r>
-        <w:rPr>
-          <w:rFonts w:asciiTheme="minorHAnsi" w:hAnsiTheme="minorHAnsi" w:cstheme="minorHAnsi"/>
+          <w:lang w:val="en-US"/>
+        </w:rPr>
+      </w:pPr>
+      <w:r>
+        <w:rPr>
           <w:sz w:val="18"/>
           <w:szCs w:val="18"/>
-          <w:lang w:val="it-IT"/>
+          <w:lang w:val="en-US"/>
         </w:rPr>
         <w:tab/>
-      </w:r>
-      <w:proofErr w:type="spellStart"/>
-      <w:r>
-        <w:rPr>
-          <w:rFonts w:asciiTheme="minorHAnsi" w:hAnsiTheme="minorHAnsi" w:cstheme="minorHAnsi"/>
+        <w:t>datore_email VARCHAR(25) NOT NULL,</w:t>
+      </w:r>
+    </w:p>
+    <w:p>
+      <w:pPr>
+        <w:pStyle w:val="Didascalia"/>
+        <w:spacing w:before="0" w:after="0"/>
+        <w:rPr>
           <w:sz w:val="18"/>
           <w:szCs w:val="18"/>
-          <w:lang w:val="it-IT"/>
-        </w:rPr>
-        <w:t>email_datore</w:t>
-      </w:r>
-      <w:proofErr w:type="spellEnd"/>
-      <w:r>
-        <w:rPr>
-          <w:rFonts w:asciiTheme="minorHAnsi" w:hAnsiTheme="minorHAnsi" w:cstheme="minorHAnsi"/>
+        </w:rPr>
+      </w:pPr>
+      <w:r>
+        <w:rPr>
           <w:sz w:val="18"/>
           <w:szCs w:val="18"/>
-          <w:lang w:val="it-IT"/>
-        </w:rPr>
-        <w:t xml:space="preserve"> </w:t>
-      </w:r>
-      <w:proofErr w:type="gramStart"/>
-      <w:r>
-        <w:rPr>
-          <w:rFonts w:asciiTheme="minorHAnsi" w:hAnsiTheme="minorHAnsi" w:cstheme="minorHAnsi"/>
+          <w:lang w:val="en-US"/>
+        </w:rPr>
+        <w:tab/>
+      </w:r>
+      <w:r>
+        <w:rPr>
           <w:sz w:val="18"/>
           <w:szCs w:val="18"/>
-          <w:lang w:val="it-IT"/>
-        </w:rPr>
-        <w:t>VARCHAR(</w:t>
-      </w:r>
-      <w:proofErr w:type="gramEnd"/>
-      <w:r>
-        <w:rPr>
-          <w:rFonts w:asciiTheme="minorHAnsi" w:hAnsiTheme="minorHAnsi" w:cstheme="minorHAnsi"/>
+        </w:rPr>
+        <w:t>lavoratore_</w:t>
+      </w:r>
+      <w:proofErr w:type="gramStart"/>
+      <w:r>
+        <w:rPr>
           <w:sz w:val="18"/>
           <w:szCs w:val="18"/>
-          <w:lang w:val="it-IT"/>
-        </w:rPr>
-        <w:t>25) NOT NULL,</w:t>
-      </w:r>
-    </w:p>
-    <w:p>
-      <w:pPr>
-        <w:rPr>
-          <w:rFonts w:asciiTheme="minorHAnsi" w:hAnsiTheme="minorHAnsi" w:cstheme="minorHAnsi"/>
+        </w:rPr>
+        <w:t>email</w:t>
+      </w:r>
+      <w:proofErr w:type="gramEnd"/>
+      <w:r>
+        <w:rPr>
           <w:sz w:val="18"/>
           <w:szCs w:val="18"/>
-          <w:lang w:val="it-IT"/>
-        </w:rPr>
-      </w:pPr>
-      <w:r>
-        <w:rPr>
-          <w:rFonts w:asciiTheme="minorHAnsi" w:hAnsiTheme="minorHAnsi" w:cstheme="minorHAnsi"/>
+        </w:rPr>
+        <w:t xml:space="preserve"> VARCHAR(25) NOT NULL,</w:t>
+      </w:r>
+    </w:p>
+    <w:p>
+      <w:pPr>
+        <w:pStyle w:val="Didascalia"/>
+        <w:spacing w:before="0" w:after="0"/>
+        <w:rPr>
           <w:sz w:val="18"/>
           <w:szCs w:val="18"/>
-          <w:lang w:val="it-IT"/>
-        </w:rPr>
-        <w:tab/>
-      </w:r>
-      <w:proofErr w:type="spellStart"/>
-      <w:r>
-        <w:rPr>
-          <w:rFonts w:asciiTheme="minorHAnsi" w:hAnsiTheme="minorHAnsi" w:cstheme="minorHAnsi"/>
+        </w:rPr>
+      </w:pPr>
+      <w:r>
+        <w:rPr>
           <w:sz w:val="18"/>
           <w:szCs w:val="18"/>
-          <w:lang w:val="it-IT"/>
-        </w:rPr>
-        <w:t>email_lavoratore</w:t>
-      </w:r>
-      <w:proofErr w:type="spellEnd"/>
-      <w:r>
-        <w:rPr>
-          <w:rFonts w:asciiTheme="minorHAnsi" w:hAnsiTheme="minorHAnsi" w:cstheme="minorHAnsi"/>
+        </w:rPr>
+        <w:tab/>
+        <w:t>titolo VARCHAR(25) NOT NULL,</w:t>
+      </w:r>
+    </w:p>
+    <w:p>
+      <w:pPr>
+        <w:pStyle w:val="Didascalia"/>
+        <w:spacing w:before="0" w:after="0"/>
+        <w:rPr>
           <w:sz w:val="18"/>
           <w:szCs w:val="18"/>
-          <w:lang w:val="it-IT"/>
-        </w:rPr>
-        <w:t xml:space="preserve"> </w:t>
-      </w:r>
-      <w:proofErr w:type="gramStart"/>
-      <w:r>
-        <w:rPr>
-          <w:rFonts w:asciiTheme="minorHAnsi" w:hAnsiTheme="minorHAnsi" w:cstheme="minorHAnsi"/>
+        </w:rPr>
+      </w:pPr>
+      <w:r>
+        <w:rPr>
           <w:sz w:val="18"/>
           <w:szCs w:val="18"/>
-          <w:lang w:val="it-IT"/>
-        </w:rPr>
-        <w:t>VARCHAR(</w:t>
-      </w:r>
-      <w:proofErr w:type="gramEnd"/>
-      <w:r>
-        <w:rPr>
-          <w:rFonts w:asciiTheme="minorHAnsi" w:hAnsiTheme="minorHAnsi" w:cstheme="minorHAnsi"/>
+        </w:rPr>
+        <w:tab/>
+        <w:t>descrizione VARCHAR(100) NOT NULL,</w:t>
+      </w:r>
+    </w:p>
+    <w:p>
+      <w:pPr>
+        <w:pStyle w:val="Didascalia"/>
+        <w:spacing w:before="0" w:after="0"/>
+        <w:rPr>
           <w:sz w:val="18"/>
           <w:szCs w:val="18"/>
-          <w:lang w:val="it-IT"/>
-        </w:rPr>
-        <w:t>25) NOT NULL,</w:t>
-      </w:r>
-    </w:p>
-    <w:p>
-      <w:pPr>
-        <w:rPr>
-          <w:rFonts w:asciiTheme="minorHAnsi" w:hAnsiTheme="minorHAnsi" w:cstheme="minorHAnsi"/>
+        </w:rPr>
+      </w:pPr>
+      <w:r>
+        <w:rPr>
           <w:sz w:val="18"/>
           <w:szCs w:val="18"/>
-          <w:lang w:val="it-IT"/>
-        </w:rPr>
-      </w:pPr>
-      <w:r>
-        <w:rPr>
-          <w:rFonts w:asciiTheme="minorHAnsi" w:hAnsiTheme="minorHAnsi" w:cstheme="minorHAnsi"/>
+        </w:rPr>
+        <w:tab/>
+        <w:t>tariffaOraria INT NOT NULL,</w:t>
+      </w:r>
+    </w:p>
+    <w:p>
+      <w:pPr>
+        <w:pStyle w:val="Didascalia"/>
+        <w:spacing w:before="0" w:after="0"/>
+        <w:rPr>
           <w:sz w:val="18"/>
           <w:szCs w:val="18"/>
-          <w:lang w:val="it-IT"/>
-        </w:rPr>
-        <w:tab/>
-        <w:t xml:space="preserve">FOREIGN KEY </w:t>
-      </w:r>
-      <w:proofErr w:type="spellStart"/>
-      <w:r>
-        <w:rPr>
-          <w:rFonts w:asciiTheme="minorHAnsi" w:hAnsiTheme="minorHAnsi" w:cstheme="minorHAnsi"/>
+        </w:rPr>
+      </w:pPr>
+      <w:r>
+        <w:rPr>
           <w:sz w:val="18"/>
           <w:szCs w:val="18"/>
-          <w:lang w:val="it-IT"/>
-        </w:rPr>
-        <w:t>email_datore</w:t>
-      </w:r>
-      <w:proofErr w:type="spellEnd"/>
-      <w:r>
-        <w:rPr>
-          <w:rFonts w:asciiTheme="minorHAnsi" w:hAnsiTheme="minorHAnsi" w:cstheme="minorHAnsi"/>
+        </w:rPr>
+        <w:tab/>
+        <w:t>occupato TINYINT,</w:t>
+      </w:r>
+    </w:p>
+    <w:p>
+      <w:pPr>
+        <w:pStyle w:val="Didascalia"/>
+        <w:spacing w:before="0" w:after="0"/>
+        <w:rPr>
           <w:sz w:val="18"/>
           <w:szCs w:val="18"/>
-          <w:lang w:val="it-IT"/>
-        </w:rPr>
-        <w:t xml:space="preserve"> REFERENCES Utente(email),</w:t>
-      </w:r>
-    </w:p>
-    <w:p>
-      <w:pPr>
-        <w:rPr>
-          <w:rFonts w:asciiTheme="minorHAnsi" w:hAnsiTheme="minorHAnsi" w:cstheme="minorHAnsi"/>
+        </w:rPr>
+      </w:pPr>
+      <w:r>
+        <w:rPr>
           <w:sz w:val="18"/>
           <w:szCs w:val="18"/>
-          <w:lang w:val="it-IT"/>
-        </w:rPr>
-      </w:pPr>
-      <w:r>
-        <w:rPr>
-          <w:rFonts w:asciiTheme="minorHAnsi" w:hAnsiTheme="minorHAnsi" w:cstheme="minorHAnsi"/>
+        </w:rPr>
+        <w:tab/>
+        <w:t>scaduto TINYINT,</w:t>
+      </w:r>
+    </w:p>
+    <w:p>
+      <w:pPr>
+        <w:pStyle w:val="Didascalia"/>
+        <w:spacing w:before="0" w:after="0"/>
+        <w:rPr>
           <w:sz w:val="18"/>
           <w:szCs w:val="18"/>
-          <w:lang w:val="it-IT"/>
-        </w:rPr>
-        <w:tab/>
-        <w:t xml:space="preserve">FOREIGN KEY </w:t>
-      </w:r>
-      <w:proofErr w:type="spellStart"/>
-      <w:r>
-        <w:rPr>
-          <w:rFonts w:asciiTheme="minorHAnsi" w:hAnsiTheme="minorHAnsi" w:cstheme="minorHAnsi"/>
+        </w:rPr>
+      </w:pPr>
+      <w:r>
+        <w:rPr>
           <w:sz w:val="18"/>
           <w:szCs w:val="18"/>
-          <w:lang w:val="it-IT"/>
-        </w:rPr>
-        <w:t>email_lavoratore</w:t>
-      </w:r>
-      <w:proofErr w:type="spellEnd"/>
-      <w:r>
-        <w:rPr>
-          <w:rFonts w:asciiTheme="minorHAnsi" w:hAnsiTheme="minorHAnsi" w:cstheme="minorHAnsi"/>
+        </w:rPr>
+        <w:tab/>
+        <w:t>oreDiLavoro INT,</w:t>
+      </w:r>
+    </w:p>
+    <w:p>
+      <w:pPr>
+        <w:pStyle w:val="Didascalia"/>
+        <w:spacing w:before="0" w:after="0"/>
+        <w:rPr>
           <w:sz w:val="18"/>
           <w:szCs w:val="18"/>
-          <w:lang w:val="it-IT"/>
-        </w:rPr>
-        <w:t xml:space="preserve"> REFERENCES Utente(email),</w:t>
-      </w:r>
-    </w:p>
-    <w:p>
-      <w:pPr>
-        <w:rPr>
-          <w:rFonts w:asciiTheme="minorHAnsi" w:hAnsiTheme="minorHAnsi" w:cstheme="minorHAnsi"/>
+        </w:rPr>
+      </w:pPr>
+      <w:r>
+        <w:rPr>
           <w:sz w:val="18"/>
           <w:szCs w:val="18"/>
-          <w:lang w:val="it-IT"/>
-        </w:rPr>
-      </w:pPr>
-      <w:r>
-        <w:rPr>
-          <w:rFonts w:asciiTheme="minorHAnsi" w:hAnsiTheme="minorHAnsi" w:cstheme="minorHAnsi"/>
+        </w:rPr>
+        <w:tab/>
+        <w:t>FOREIGN KEY (datore_</w:t>
+      </w:r>
+      <w:proofErr w:type="gramStart"/>
+      <w:r>
+        <w:rPr>
           <w:sz w:val="18"/>
           <w:szCs w:val="18"/>
-          <w:lang w:val="it-IT"/>
-        </w:rPr>
-        <w:tab/>
-        <w:t xml:space="preserve">PRIMARY </w:t>
-      </w:r>
-      <w:proofErr w:type="gramStart"/>
-      <w:r>
-        <w:rPr>
-          <w:rFonts w:asciiTheme="minorHAnsi" w:hAnsiTheme="minorHAnsi" w:cstheme="minorHAnsi"/>
+        </w:rPr>
+        <w:t>email</w:t>
+      </w:r>
+      <w:proofErr w:type="gramEnd"/>
+      <w:r>
+        <w:rPr>
           <w:sz w:val="18"/>
           <w:szCs w:val="18"/>
-          <w:lang w:val="it-IT"/>
-        </w:rPr>
-        <w:t>KEY(</w:t>
-      </w:r>
-      <w:proofErr w:type="gramEnd"/>
-      <w:r>
-        <w:rPr>
-          <w:rFonts w:asciiTheme="minorHAnsi" w:hAnsiTheme="minorHAnsi" w:cstheme="minorHAnsi"/>
+        </w:rPr>
+        <w:t>)</w:t>
+      </w:r>
+    </w:p>
+    <w:p>
+      <w:pPr>
+        <w:pStyle w:val="Didascalia"/>
+        <w:spacing w:before="0" w:after="0"/>
+        <w:rPr>
           <w:sz w:val="18"/>
           <w:szCs w:val="18"/>
-          <w:lang w:val="it-IT"/>
-        </w:rPr>
-        <w:t>data)</w:t>
-      </w:r>
-    </w:p>
-    <w:p>
-      <w:pPr>
-        <w:rPr>
-          <w:rFonts w:asciiTheme="minorHAnsi" w:hAnsiTheme="minorHAnsi" w:cstheme="minorHAnsi"/>
+        </w:rPr>
+      </w:pPr>
+      <w:r>
+        <w:rPr>
           <w:sz w:val="18"/>
           <w:szCs w:val="18"/>
-          <w:lang w:val="it-IT"/>
-        </w:rPr>
-      </w:pPr>
-      <w:r>
-        <w:rPr>
-          <w:rFonts w:asciiTheme="minorHAnsi" w:hAnsiTheme="minorHAnsi" w:cstheme="minorHAnsi"/>
+        </w:rPr>
+        <w:tab/>
+        <w:t>REFERENCES utente(</w:t>
+      </w:r>
+      <w:proofErr w:type="gramStart"/>
+      <w:r>
+        <w:rPr>
           <w:sz w:val="18"/>
           <w:szCs w:val="18"/>
-          <w:lang w:val="it-IT"/>
-        </w:rPr>
-        <w:t>);</w:t>
-      </w:r>
-    </w:p>
-    <w:p>
-      <w:pPr>
-        <w:rPr>
-          <w:rFonts w:asciiTheme="minorHAnsi" w:hAnsiTheme="minorHAnsi" w:cstheme="minorHAnsi"/>
+        </w:rPr>
+        <w:t>email</w:t>
+      </w:r>
+      <w:proofErr w:type="gramEnd"/>
+      <w:r>
+        <w:rPr>
           <w:sz w:val="18"/>
           <w:szCs w:val="18"/>
-          <w:lang w:val="it-IT"/>
-        </w:rPr>
-      </w:pPr>
-    </w:p>
-    <w:p>
-      <w:pPr>
-        <w:rPr>
-          <w:rFonts w:asciiTheme="minorHAnsi" w:hAnsiTheme="minorHAnsi" w:cstheme="minorHAnsi"/>
+        </w:rPr>
+        <w:t>)</w:t>
+      </w:r>
+    </w:p>
+    <w:p>
+      <w:pPr>
+        <w:pStyle w:val="Didascalia"/>
+        <w:spacing w:before="0" w:after="0"/>
+        <w:rPr>
           <w:sz w:val="18"/>
           <w:szCs w:val="18"/>
-          <w:lang w:val="it-IT"/>
-        </w:rPr>
-      </w:pPr>
-      <w:r>
-        <w:rPr>
-          <w:rFonts w:asciiTheme="minorHAnsi" w:hAnsiTheme="minorHAnsi" w:cstheme="minorHAnsi"/>
+        </w:rPr>
+      </w:pPr>
+      <w:r>
+        <w:rPr>
           <w:sz w:val="18"/>
           <w:szCs w:val="18"/>
-          <w:lang w:val="it-IT"/>
-        </w:rPr>
-        <w:t>tabella 4</w:t>
-      </w:r>
-    </w:p>
-    <w:p>
-      <w:pPr>
-        <w:rPr>
-          <w:rFonts w:asciiTheme="minorHAnsi" w:hAnsiTheme="minorHAnsi" w:cstheme="minorHAnsi"/>
+        </w:rPr>
+        <w:tab/>
+        <w:t>ON DELETE CASCADE</w:t>
+      </w:r>
+    </w:p>
+    <w:p>
+      <w:pPr>
+        <w:pStyle w:val="Didascalia"/>
+        <w:spacing w:before="0" w:after="0"/>
+        <w:rPr>
           <w:sz w:val="18"/>
           <w:szCs w:val="18"/>
-          <w:lang w:val="it-IT"/>
-        </w:rPr>
-      </w:pPr>
-      <w:r>
-        <w:rPr>
-          <w:rFonts w:asciiTheme="minorHAnsi" w:hAnsiTheme="minorHAnsi" w:cstheme="minorHAnsi"/>
+        </w:rPr>
+      </w:pPr>
+      <w:r>
+        <w:rPr>
           <w:sz w:val="18"/>
           <w:szCs w:val="18"/>
-          <w:lang w:val="it-IT"/>
-        </w:rPr>
-        <w:t xml:space="preserve">CREATE TABLE </w:t>
-      </w:r>
-      <w:proofErr w:type="gramStart"/>
-      <w:r>
-        <w:rPr>
-          <w:rFonts w:asciiTheme="minorHAnsi" w:hAnsiTheme="minorHAnsi" w:cstheme="minorHAnsi"/>
+        </w:rPr>
+        <w:tab/>
+        <w:t>ON UPDATE CASCADE,</w:t>
+      </w:r>
+    </w:p>
+    <w:p>
+      <w:pPr>
+        <w:pStyle w:val="Didascalia"/>
+        <w:spacing w:before="0" w:after="0"/>
+        <w:rPr>
           <w:sz w:val="18"/>
           <w:szCs w:val="18"/>
-          <w:lang w:val="it-IT"/>
-        </w:rPr>
-        <w:t>Lavoro(</w:t>
-      </w:r>
-      <w:proofErr w:type="gramEnd"/>
-    </w:p>
-    <w:p>
-      <w:pPr>
-        <w:rPr>
-          <w:rFonts w:asciiTheme="minorHAnsi" w:hAnsiTheme="minorHAnsi" w:cstheme="minorHAnsi"/>
+        </w:rPr>
+      </w:pPr>
+      <w:r>
+        <w:rPr>
           <w:sz w:val="18"/>
           <w:szCs w:val="18"/>
-          <w:lang w:val="it-IT"/>
-        </w:rPr>
-      </w:pPr>
-      <w:r>
-        <w:rPr>
-          <w:rFonts w:asciiTheme="minorHAnsi" w:hAnsiTheme="minorHAnsi" w:cstheme="minorHAnsi"/>
+        </w:rPr>
+        <w:tab/>
+        <w:t>FOREIGN KEY (lavoratore_</w:t>
+      </w:r>
+      <w:proofErr w:type="gramStart"/>
+      <w:r>
+        <w:rPr>
           <w:sz w:val="18"/>
           <w:szCs w:val="18"/>
-          <w:lang w:val="it-IT"/>
-        </w:rPr>
-        <w:tab/>
-        <w:t>id INT</w:t>
-      </w:r>
-    </w:p>
-    <w:p>
-      <w:pPr>
-        <w:rPr>
-          <w:rFonts w:asciiTheme="minorHAnsi" w:hAnsiTheme="minorHAnsi" w:cstheme="minorHAnsi"/>
+        </w:rPr>
+        <w:t>email</w:t>
+      </w:r>
+      <w:proofErr w:type="gramEnd"/>
+      <w:r>
+        <w:rPr>
           <w:sz w:val="18"/>
           <w:szCs w:val="18"/>
-          <w:lang w:val="it-IT"/>
-        </w:rPr>
-      </w:pPr>
-      <w:r>
-        <w:rPr>
-          <w:rFonts w:asciiTheme="minorHAnsi" w:hAnsiTheme="minorHAnsi" w:cstheme="minorHAnsi"/>
+        </w:rPr>
+        <w:t>)</w:t>
+      </w:r>
+    </w:p>
+    <w:p>
+      <w:pPr>
+        <w:pStyle w:val="Didascalia"/>
+        <w:spacing w:before="0" w:after="0"/>
+        <w:rPr>
           <w:sz w:val="18"/>
           <w:szCs w:val="18"/>
-          <w:lang w:val="it-IT"/>
-        </w:rPr>
-        <w:tab/>
-      </w:r>
-      <w:proofErr w:type="spellStart"/>
-      <w:r>
-        <w:rPr>
-          <w:rFonts w:asciiTheme="minorHAnsi" w:hAnsiTheme="minorHAnsi" w:cstheme="minorHAnsi"/>
+        </w:rPr>
+      </w:pPr>
+      <w:r>
+        <w:rPr>
           <w:sz w:val="18"/>
           <w:szCs w:val="18"/>
-          <w:lang w:val="it-IT"/>
-        </w:rPr>
-        <w:t>email_datore</w:t>
-      </w:r>
-      <w:proofErr w:type="spellEnd"/>
-      <w:r>
-        <w:rPr>
-          <w:rFonts w:asciiTheme="minorHAnsi" w:hAnsiTheme="minorHAnsi" w:cstheme="minorHAnsi"/>
+        </w:rPr>
+        <w:tab/>
+        <w:t>REFERENCES utente(</w:t>
+      </w:r>
+      <w:proofErr w:type="gramStart"/>
+      <w:r>
+        <w:rPr>
           <w:sz w:val="18"/>
           <w:szCs w:val="18"/>
-          <w:lang w:val="it-IT"/>
-        </w:rPr>
-        <w:t xml:space="preserve"> </w:t>
-      </w:r>
-      <w:proofErr w:type="gramStart"/>
-      <w:r>
-        <w:rPr>
-          <w:rFonts w:asciiTheme="minorHAnsi" w:hAnsiTheme="minorHAnsi" w:cstheme="minorHAnsi"/>
+        </w:rPr>
+        <w:t>email</w:t>
+      </w:r>
+      <w:proofErr w:type="gramEnd"/>
+      <w:r>
+        <w:rPr>
           <w:sz w:val="18"/>
           <w:szCs w:val="18"/>
-          <w:lang w:val="it-IT"/>
-        </w:rPr>
-        <w:t>VARCHAR(</w:t>
-      </w:r>
-      <w:proofErr w:type="gramEnd"/>
-      <w:r>
-        <w:rPr>
-          <w:rFonts w:asciiTheme="minorHAnsi" w:hAnsiTheme="minorHAnsi" w:cstheme="minorHAnsi"/>
+        </w:rPr>
+        <w:t>)</w:t>
+      </w:r>
+    </w:p>
+    <w:p>
+      <w:pPr>
+        <w:pStyle w:val="Didascalia"/>
+        <w:spacing w:before="0" w:after="0"/>
+        <w:rPr>
           <w:sz w:val="18"/>
           <w:szCs w:val="18"/>
-          <w:lang w:val="it-IT"/>
-        </w:rPr>
-        <w:t>25) NOT NULL,</w:t>
-      </w:r>
-    </w:p>
-    <w:p>
-      <w:pPr>
-        <w:rPr>
-          <w:rFonts w:asciiTheme="minorHAnsi" w:hAnsiTheme="minorHAnsi" w:cstheme="minorHAnsi"/>
+        </w:rPr>
+      </w:pPr>
+      <w:r>
+        <w:rPr>
           <w:sz w:val="18"/>
           <w:szCs w:val="18"/>
-          <w:lang w:val="it-IT"/>
-        </w:rPr>
-      </w:pPr>
-      <w:r>
-        <w:rPr>
-          <w:rFonts w:asciiTheme="minorHAnsi" w:hAnsiTheme="minorHAnsi" w:cstheme="minorHAnsi"/>
+        </w:rPr>
+        <w:tab/>
+        <w:t>ON DELETE CASCADE</w:t>
+      </w:r>
+    </w:p>
+    <w:p>
+      <w:pPr>
+        <w:pStyle w:val="Didascalia"/>
+        <w:spacing w:before="0" w:after="0"/>
+        <w:rPr>
           <w:sz w:val="18"/>
           <w:szCs w:val="18"/>
-          <w:lang w:val="it-IT"/>
-        </w:rPr>
-        <w:tab/>
-      </w:r>
-      <w:proofErr w:type="spellStart"/>
-      <w:r>
-        <w:rPr>
-          <w:rFonts w:asciiTheme="minorHAnsi" w:hAnsiTheme="minorHAnsi" w:cstheme="minorHAnsi"/>
+        </w:rPr>
+      </w:pPr>
+      <w:r>
+        <w:rPr>
           <w:sz w:val="18"/>
           <w:szCs w:val="18"/>
-          <w:lang w:val="it-IT"/>
-        </w:rPr>
-        <w:t>email_lavoratore</w:t>
-      </w:r>
-      <w:proofErr w:type="spellEnd"/>
-      <w:r>
-        <w:rPr>
-          <w:rFonts w:asciiTheme="minorHAnsi" w:hAnsiTheme="minorHAnsi" w:cstheme="minorHAnsi"/>
+        </w:rPr>
+        <w:tab/>
+        <w:t>ON UPDATE CASCADE</w:t>
+      </w:r>
+    </w:p>
+    <w:p>
+      <w:pPr>
+        <w:pStyle w:val="Didascalia"/>
+        <w:spacing w:before="0" w:after="0"/>
+        <w:rPr>
           <w:sz w:val="18"/>
           <w:szCs w:val="18"/>
-          <w:lang w:val="it-IT"/>
-        </w:rPr>
-        <w:t xml:space="preserve"> </w:t>
-      </w:r>
-      <w:proofErr w:type="gramStart"/>
-      <w:r>
-        <w:rPr>
-          <w:rFonts w:asciiTheme="minorHAnsi" w:hAnsiTheme="minorHAnsi" w:cstheme="minorHAnsi"/>
+        </w:rPr>
+      </w:pPr>
+      <w:r>
+        <w:rPr>
           <w:sz w:val="18"/>
           <w:szCs w:val="18"/>
-          <w:lang w:val="it-IT"/>
-        </w:rPr>
-        <w:t>VARCHAR(</w:t>
-      </w:r>
-      <w:proofErr w:type="gramEnd"/>
-      <w:r>
-        <w:rPr>
-          <w:rFonts w:asciiTheme="minorHAnsi" w:hAnsiTheme="minorHAnsi" w:cstheme="minorHAnsi"/>
+        </w:rPr>
+        <w:t>);</w:t>
+      </w:r>
+    </w:p>
+    <w:p>
+      <w:pPr>
+        <w:pStyle w:val="Didascalia"/>
+        <w:spacing w:before="0" w:after="0"/>
+        <w:rPr>
+          <w:b/>
+          <w:bCs/>
           <w:sz w:val="18"/>
           <w:szCs w:val="18"/>
-          <w:lang w:val="it-IT"/>
-        </w:rPr>
-        <w:t>25) NOT NULL,</w:t>
-      </w:r>
-    </w:p>
-    <w:p>
-      <w:pPr>
-        <w:rPr>
-          <w:rFonts w:asciiTheme="minorHAnsi" w:hAnsiTheme="minorHAnsi" w:cstheme="minorHAnsi"/>
+        </w:rPr>
+      </w:pPr>
+      <w:r>
+        <w:rPr>
+          <w:b/>
+          <w:bCs/>
           <w:sz w:val="18"/>
           <w:szCs w:val="18"/>
-          <w:lang w:val="it-IT"/>
-        </w:rPr>
-      </w:pPr>
-      <w:r>
-        <w:rPr>
-          <w:rFonts w:asciiTheme="minorHAnsi" w:hAnsiTheme="minorHAnsi" w:cstheme="minorHAnsi"/>
+        </w:rPr>
+        <w:t>tabella 4</w:t>
+      </w:r>
+    </w:p>
+    <w:p>
+      <w:pPr>
+        <w:pStyle w:val="Didascalia"/>
+        <w:spacing w:before="0" w:after="0"/>
+        <w:rPr>
           <w:sz w:val="18"/>
           <w:szCs w:val="18"/>
-          <w:lang w:val="it-IT"/>
-        </w:rPr>
-        <w:tab/>
-        <w:t xml:space="preserve">titolo </w:t>
-      </w:r>
-      <w:proofErr w:type="gramStart"/>
-      <w:r>
-        <w:rPr>
-          <w:rFonts w:asciiTheme="minorHAnsi" w:hAnsiTheme="minorHAnsi" w:cstheme="minorHAnsi"/>
+        </w:rPr>
+      </w:pPr>
+      <w:r>
+        <w:rPr>
           <w:sz w:val="18"/>
           <w:szCs w:val="18"/>
-          <w:lang w:val="it-IT"/>
-        </w:rPr>
-        <w:t>VARCHAR(</w:t>
-      </w:r>
-      <w:proofErr w:type="gramEnd"/>
-      <w:r>
-        <w:rPr>
-          <w:rFonts w:asciiTheme="minorHAnsi" w:hAnsiTheme="minorHAnsi" w:cstheme="minorHAnsi"/>
+        </w:rPr>
+        <w:t xml:space="preserve">CREATE TABLE </w:t>
+      </w:r>
+      <w:proofErr w:type="spellStart"/>
+      <w:r>
+        <w:rPr>
           <w:sz w:val="18"/>
           <w:szCs w:val="18"/>
-          <w:lang w:val="it-IT"/>
-        </w:rPr>
-        <w:t>25) NOT NULL,</w:t>
-      </w:r>
-    </w:p>
-    <w:p>
-      <w:pPr>
-        <w:rPr>
-          <w:rFonts w:asciiTheme="minorHAnsi" w:hAnsiTheme="minorHAnsi" w:cstheme="minorHAnsi"/>
+        </w:rPr>
+        <w:t>lavoro_proposta</w:t>
+      </w:r>
+      <w:proofErr w:type="spellEnd"/>
+      <w:r>
+        <w:rPr>
           <w:sz w:val="18"/>
           <w:szCs w:val="18"/>
-          <w:lang w:val="it-IT"/>
-        </w:rPr>
-      </w:pPr>
-      <w:r>
-        <w:rPr>
-          <w:rFonts w:asciiTheme="minorHAnsi" w:hAnsiTheme="minorHAnsi" w:cstheme="minorHAnsi"/>
+        </w:rPr>
+        <w:t>(</w:t>
+      </w:r>
+    </w:p>
+    <w:p>
+      <w:pPr>
+        <w:pStyle w:val="Didascalia"/>
+        <w:spacing w:before="0" w:after="0"/>
+        <w:rPr>
           <w:sz w:val="18"/>
           <w:szCs w:val="18"/>
-          <w:lang w:val="it-IT"/>
-        </w:rPr>
-        <w:tab/>
-        <w:t xml:space="preserve">descrizione </w:t>
-      </w:r>
-      <w:proofErr w:type="gramStart"/>
-      <w:r>
-        <w:rPr>
-          <w:rFonts w:asciiTheme="minorHAnsi" w:hAnsiTheme="minorHAnsi" w:cstheme="minorHAnsi"/>
+        </w:rPr>
+      </w:pPr>
+      <w:r>
+        <w:rPr>
           <w:sz w:val="18"/>
           <w:szCs w:val="18"/>
-          <w:lang w:val="it-IT"/>
-        </w:rPr>
-        <w:t>VARCHAR(</w:t>
-      </w:r>
-      <w:proofErr w:type="gramEnd"/>
-      <w:r>
-        <w:rPr>
-          <w:rFonts w:asciiTheme="minorHAnsi" w:hAnsiTheme="minorHAnsi" w:cstheme="minorHAnsi"/>
+        </w:rPr>
+        <w:tab/>
+        <w:t>data DATE PRIMARY KEY,</w:t>
+      </w:r>
+    </w:p>
+    <w:p>
+      <w:pPr>
+        <w:pStyle w:val="Didascalia"/>
+        <w:spacing w:before="0" w:after="0"/>
+        <w:rPr>
           <w:sz w:val="18"/>
           <w:szCs w:val="18"/>
-          <w:lang w:val="it-IT"/>
-        </w:rPr>
-        <w:t>100) NOT NULL,</w:t>
-      </w:r>
-    </w:p>
-    <w:p>
-      <w:pPr>
-        <w:rPr>
-          <w:rFonts w:asciiTheme="minorHAnsi" w:hAnsiTheme="minorHAnsi" w:cstheme="minorHAnsi"/>
+          <w:lang w:val="en-US"/>
+        </w:rPr>
+      </w:pPr>
+      <w:r>
+        <w:rPr>
           <w:sz w:val="18"/>
           <w:szCs w:val="18"/>
-          <w:lang w:val="it-IT"/>
-        </w:rPr>
-      </w:pPr>
-      <w:r>
-        <w:rPr>
-          <w:rFonts w:asciiTheme="minorHAnsi" w:hAnsiTheme="minorHAnsi" w:cstheme="minorHAnsi"/>
+        </w:rPr>
+        <w:tab/>
+      </w:r>
+      <w:r>
+        <w:rPr>
           <w:sz w:val="18"/>
           <w:szCs w:val="18"/>
-          <w:lang w:val="it-IT"/>
-        </w:rPr>
-        <w:tab/>
-        <w:t>tariffa_oraria INT NOT NULL,</w:t>
-      </w:r>
-    </w:p>
-    <w:p>
-      <w:pPr>
-        <w:rPr>
-          <w:rFonts w:asciiTheme="minorHAnsi" w:hAnsiTheme="minorHAnsi" w:cstheme="minorHAnsi"/>
+          <w:lang w:val="en-US"/>
+        </w:rPr>
+        <w:t>lavoro_id INT NOT NULL,</w:t>
+      </w:r>
+    </w:p>
+    <w:p>
+      <w:pPr>
+        <w:pStyle w:val="Didascalia"/>
+        <w:spacing w:before="0" w:after="0"/>
+        <w:rPr>
           <w:sz w:val="18"/>
           <w:szCs w:val="18"/>
-          <w:lang w:val="it-IT"/>
-        </w:rPr>
-      </w:pPr>
-      <w:r>
-        <w:rPr>
-          <w:rFonts w:asciiTheme="minorHAnsi" w:hAnsiTheme="minorHAnsi" w:cstheme="minorHAnsi"/>
+        </w:rPr>
+      </w:pPr>
+      <w:r>
+        <w:rPr>
           <w:sz w:val="18"/>
           <w:szCs w:val="18"/>
-          <w:lang w:val="it-IT"/>
+          <w:lang w:val="en-US"/>
         </w:rPr>
         <w:tab/>
-        <w:t>occupato TINYINT,</w:t>
-      </w:r>
-    </w:p>
-    <w:p>
-      <w:pPr>
-        <w:rPr>
-          <w:rFonts w:asciiTheme="minorHAnsi" w:hAnsiTheme="minorHAnsi" w:cstheme="minorHAnsi"/>
+      </w:r>
+      <w:r>
+        <w:rPr>
           <w:sz w:val="18"/>
           <w:szCs w:val="18"/>
-          <w:lang w:val="it-IT"/>
-        </w:rPr>
-      </w:pPr>
-      <w:r>
-        <w:rPr>
-          <w:rFonts w:asciiTheme="minorHAnsi" w:hAnsiTheme="minorHAnsi" w:cstheme="minorHAnsi"/>
+        </w:rPr>
+        <w:t>lavoratore_</w:t>
+      </w:r>
+      <w:proofErr w:type="gramStart"/>
+      <w:r>
+        <w:rPr>
           <w:sz w:val="18"/>
           <w:szCs w:val="18"/>
-          <w:lang w:val="it-IT"/>
-        </w:rPr>
-        <w:tab/>
-        <w:t>scaduto TINYINT,</w:t>
-      </w:r>
-    </w:p>
-    <w:p>
-      <w:pPr>
-        <w:rPr>
-          <w:rFonts w:asciiTheme="minorHAnsi" w:hAnsiTheme="minorHAnsi" w:cstheme="minorHAnsi"/>
+        </w:rPr>
+        <w:t>email</w:t>
+      </w:r>
+      <w:proofErr w:type="gramEnd"/>
+      <w:r>
+        <w:rPr>
           <w:sz w:val="18"/>
           <w:szCs w:val="18"/>
-          <w:lang w:val="it-IT"/>
-        </w:rPr>
-      </w:pPr>
-      <w:r>
-        <w:rPr>
-          <w:rFonts w:asciiTheme="minorHAnsi" w:hAnsiTheme="minorHAnsi" w:cstheme="minorHAnsi"/>
+        </w:rPr>
+        <w:t xml:space="preserve"> VARCHAR(25) NOT NULL,</w:t>
+      </w:r>
+    </w:p>
+    <w:p>
+      <w:pPr>
+        <w:pStyle w:val="Didascalia"/>
+        <w:spacing w:before="0" w:after="0"/>
+        <w:rPr>
           <w:sz w:val="18"/>
           <w:szCs w:val="18"/>
-          <w:lang w:val="it-IT"/>
-        </w:rPr>
-        <w:tab/>
-        <w:t>ore_di_lavoro INT,</w:t>
-      </w:r>
-    </w:p>
-    <w:p>
-      <w:pPr>
-        <w:rPr>
-          <w:rFonts w:asciiTheme="minorHAnsi" w:hAnsiTheme="minorHAnsi" w:cstheme="minorHAnsi"/>
+        </w:rPr>
+      </w:pPr>
+      <w:r>
+        <w:rPr>
           <w:sz w:val="18"/>
           <w:szCs w:val="18"/>
-          <w:lang w:val="it-IT"/>
-        </w:rPr>
-      </w:pPr>
-      <w:r>
-        <w:rPr>
-          <w:rFonts w:asciiTheme="minorHAnsi" w:hAnsiTheme="minorHAnsi" w:cstheme="minorHAnsi"/>
+        </w:rPr>
+        <w:tab/>
+        <w:t>titolo VARCHAR(25) NOT NULL,</w:t>
+      </w:r>
+    </w:p>
+    <w:p>
+      <w:pPr>
+        <w:pStyle w:val="Didascalia"/>
+        <w:spacing w:before="0" w:after="0"/>
+        <w:rPr>
           <w:sz w:val="18"/>
           <w:szCs w:val="18"/>
-          <w:lang w:val="it-IT"/>
-        </w:rPr>
-        <w:tab/>
-        <w:t xml:space="preserve">FOREIGN KEY </w:t>
-      </w:r>
-      <w:proofErr w:type="spellStart"/>
-      <w:r>
-        <w:rPr>
-          <w:rFonts w:asciiTheme="minorHAnsi" w:hAnsiTheme="minorHAnsi" w:cstheme="minorHAnsi"/>
+        </w:rPr>
+      </w:pPr>
+      <w:r>
+        <w:rPr>
           <w:sz w:val="18"/>
           <w:szCs w:val="18"/>
-          <w:lang w:val="it-IT"/>
-        </w:rPr>
-        <w:t>email_datore</w:t>
-      </w:r>
-      <w:proofErr w:type="spellEnd"/>
-      <w:r>
-        <w:rPr>
-          <w:rFonts w:asciiTheme="minorHAnsi" w:hAnsiTheme="minorHAnsi" w:cstheme="minorHAnsi"/>
+        </w:rPr>
+        <w:tab/>
+        <w:t>descrizione VARCHAR(100) NOT NULL,</w:t>
+      </w:r>
+    </w:p>
+    <w:p>
+      <w:pPr>
+        <w:pStyle w:val="Didascalia"/>
+        <w:spacing w:before="0" w:after="0"/>
+        <w:rPr>
           <w:sz w:val="18"/>
           <w:szCs w:val="18"/>
-          <w:lang w:val="it-IT"/>
-        </w:rPr>
-        <w:t xml:space="preserve"> REFERENCES Utente(email),</w:t>
-      </w:r>
-    </w:p>
-    <w:p>
-      <w:pPr>
-        <w:rPr>
-          <w:rFonts w:asciiTheme="minorHAnsi" w:hAnsiTheme="minorHAnsi" w:cstheme="minorHAnsi"/>
+        </w:rPr>
+      </w:pPr>
+      <w:r>
+        <w:rPr>
           <w:sz w:val="18"/>
           <w:szCs w:val="18"/>
-          <w:lang w:val="it-IT"/>
-        </w:rPr>
-      </w:pPr>
-      <w:r>
-        <w:rPr>
-          <w:rFonts w:asciiTheme="minorHAnsi" w:hAnsiTheme="minorHAnsi" w:cstheme="minorHAnsi"/>
+        </w:rPr>
+        <w:tab/>
+        <w:t>allegati BLOB NOT NULL,</w:t>
+      </w:r>
+    </w:p>
+    <w:p>
+      <w:pPr>
+        <w:pStyle w:val="Didascalia"/>
+        <w:spacing w:before="0" w:after="0"/>
+        <w:rPr>
           <w:sz w:val="18"/>
           <w:szCs w:val="18"/>
-          <w:lang w:val="it-IT"/>
-        </w:rPr>
-        <w:tab/>
-        <w:t xml:space="preserve">FOREIGN KEY </w:t>
-      </w:r>
-      <w:proofErr w:type="spellStart"/>
-      <w:r>
-        <w:rPr>
-          <w:rFonts w:asciiTheme="minorHAnsi" w:hAnsiTheme="minorHAnsi" w:cstheme="minorHAnsi"/>
+        </w:rPr>
+      </w:pPr>
+      <w:r>
+        <w:rPr>
           <w:sz w:val="18"/>
           <w:szCs w:val="18"/>
-          <w:lang w:val="it-IT"/>
-        </w:rPr>
-        <w:t>email_lavoratore</w:t>
-      </w:r>
-      <w:proofErr w:type="spellEnd"/>
-      <w:r>
-        <w:rPr>
-          <w:rFonts w:asciiTheme="minorHAnsi" w:hAnsiTheme="minorHAnsi" w:cstheme="minorHAnsi"/>
+        </w:rPr>
+        <w:tab/>
+        <w:t>FOREIGN KEY (lavoro_id)</w:t>
+      </w:r>
+    </w:p>
+    <w:p>
+      <w:pPr>
+        <w:pStyle w:val="Didascalia"/>
+        <w:spacing w:before="0" w:after="0"/>
+        <w:rPr>
           <w:sz w:val="18"/>
           <w:szCs w:val="18"/>
-          <w:lang w:val="it-IT"/>
-        </w:rPr>
-        <w:t xml:space="preserve"> REFERENCES Utente(email),</w:t>
-      </w:r>
-    </w:p>
-    <w:p>
-      <w:pPr>
-        <w:rPr>
-          <w:rFonts w:asciiTheme="minorHAnsi" w:hAnsiTheme="minorHAnsi" w:cstheme="minorHAnsi"/>
+        </w:rPr>
+      </w:pPr>
+      <w:r>
+        <w:rPr>
           <w:sz w:val="18"/>
           <w:szCs w:val="18"/>
-          <w:lang w:val="it-IT"/>
-        </w:rPr>
-      </w:pPr>
-      <w:r>
-        <w:rPr>
-          <w:rFonts w:asciiTheme="minorHAnsi" w:hAnsiTheme="minorHAnsi" w:cstheme="minorHAnsi"/>
+        </w:rPr>
+        <w:tab/>
+        <w:t>REFERENCES lavoro(id)</w:t>
+      </w:r>
+    </w:p>
+    <w:p>
+      <w:pPr>
+        <w:pStyle w:val="Didascalia"/>
+        <w:spacing w:before="0" w:after="0"/>
+        <w:rPr>
           <w:sz w:val="18"/>
           <w:szCs w:val="18"/>
-          <w:lang w:val="it-IT"/>
-        </w:rPr>
-        <w:tab/>
-        <w:t xml:space="preserve">PRIMARY </w:t>
-      </w:r>
-      <w:proofErr w:type="gramStart"/>
-      <w:r>
-        <w:rPr>
-          <w:rFonts w:asciiTheme="minorHAnsi" w:hAnsiTheme="minorHAnsi" w:cstheme="minorHAnsi"/>
+        </w:rPr>
+      </w:pPr>
+      <w:r>
+        <w:rPr>
           <w:sz w:val="18"/>
           <w:szCs w:val="18"/>
-          <w:lang w:val="it-IT"/>
-        </w:rPr>
-        <w:t>KEY(</w:t>
-      </w:r>
-      <w:proofErr w:type="gramEnd"/>
-      <w:r>
-        <w:rPr>
-          <w:rFonts w:asciiTheme="minorHAnsi" w:hAnsiTheme="minorHAnsi" w:cstheme="minorHAnsi"/>
+        </w:rPr>
+        <w:tab/>
+        <w:t>ON DELETE CASCADE</w:t>
+      </w:r>
+    </w:p>
+    <w:p>
+      <w:pPr>
+        <w:pStyle w:val="Didascalia"/>
+        <w:spacing w:before="0" w:after="0"/>
+        <w:rPr>
           <w:sz w:val="18"/>
           <w:szCs w:val="18"/>
-          <w:lang w:val="it-IT"/>
-        </w:rPr>
-        <w:t>id)</w:t>
-      </w:r>
-    </w:p>
-    <w:p>
-      <w:pPr>
-        <w:rPr>
-          <w:rFonts w:asciiTheme="minorHAnsi" w:hAnsiTheme="minorHAnsi" w:cstheme="minorHAnsi"/>
+        </w:rPr>
+      </w:pPr>
+      <w:r>
+        <w:rPr>
           <w:sz w:val="18"/>
           <w:szCs w:val="18"/>
-          <w:lang w:val="it-IT"/>
-        </w:rPr>
-      </w:pPr>
-      <w:r>
-        <w:rPr>
-          <w:rFonts w:asciiTheme="minorHAnsi" w:hAnsiTheme="minorHAnsi" w:cstheme="minorHAnsi"/>
+        </w:rPr>
+        <w:tab/>
+        <w:t>ON UPDATE CASCADE,</w:t>
+      </w:r>
+    </w:p>
+    <w:p>
+      <w:pPr>
+        <w:pStyle w:val="Didascalia"/>
+        <w:spacing w:before="0" w:after="0"/>
+        <w:rPr>
           <w:sz w:val="18"/>
           <w:szCs w:val="18"/>
-          <w:lang w:val="it-IT"/>
-        </w:rPr>
-        <w:t>);</w:t>
-      </w:r>
-    </w:p>
-    <w:p>
-      <w:pPr>
-        <w:rPr>
-          <w:rFonts w:asciiTheme="minorHAnsi" w:hAnsiTheme="minorHAnsi" w:cstheme="minorHAnsi"/>
+        </w:rPr>
+      </w:pPr>
+      <w:r>
+        <w:rPr>
           <w:sz w:val="18"/>
           <w:szCs w:val="18"/>
-          <w:lang w:val="it-IT"/>
-        </w:rPr>
-      </w:pPr>
-    </w:p>
-    <w:p>
-      <w:pPr>
-        <w:rPr>
-          <w:rFonts w:asciiTheme="minorHAnsi" w:hAnsiTheme="minorHAnsi" w:cstheme="minorHAnsi"/>
+        </w:rPr>
+        <w:tab/>
+        <w:t>FOREIGN KEY (lavoratore_</w:t>
+      </w:r>
+      <w:proofErr w:type="gramStart"/>
+      <w:r>
+        <w:rPr>
           <w:sz w:val="18"/>
           <w:szCs w:val="18"/>
-          <w:lang w:val="it-IT"/>
-        </w:rPr>
-      </w:pPr>
-      <w:r>
-        <w:rPr>
-          <w:rFonts w:asciiTheme="minorHAnsi" w:hAnsiTheme="minorHAnsi" w:cstheme="minorHAnsi"/>
+        </w:rPr>
+        <w:t>email</w:t>
+      </w:r>
+      <w:proofErr w:type="gramEnd"/>
+      <w:r>
+        <w:rPr>
           <w:sz w:val="18"/>
           <w:szCs w:val="18"/>
-          <w:lang w:val="it-IT"/>
-        </w:rPr>
-        <w:t>tabella 5</w:t>
-      </w:r>
-    </w:p>
-    <w:p>
-      <w:pPr>
-        <w:rPr>
-          <w:rFonts w:asciiTheme="minorHAnsi" w:hAnsiTheme="minorHAnsi" w:cstheme="minorHAnsi"/>
+        </w:rPr>
+        <w:t>)</w:t>
+      </w:r>
+    </w:p>
+    <w:p>
+      <w:pPr>
+        <w:pStyle w:val="Didascalia"/>
+        <w:spacing w:before="0" w:after="0"/>
+        <w:rPr>
           <w:sz w:val="18"/>
           <w:szCs w:val="18"/>
-          <w:lang w:val="it-IT"/>
-        </w:rPr>
-      </w:pPr>
-      <w:r>
-        <w:rPr>
-          <w:rFonts w:asciiTheme="minorHAnsi" w:hAnsiTheme="minorHAnsi" w:cstheme="minorHAnsi"/>
+        </w:rPr>
+      </w:pPr>
+      <w:r>
+        <w:rPr>
           <w:sz w:val="18"/>
           <w:szCs w:val="18"/>
-          <w:lang w:val="it-IT"/>
-        </w:rPr>
-        <w:t>CREATE TABLE Lavoro_</w:t>
+        </w:rPr>
+        <w:tab/>
+        <w:t>REFERENCES utente(</w:t>
       </w:r>
       <w:proofErr w:type="gramStart"/>
       <w:r>
         <w:rPr>
-          <w:rFonts w:asciiTheme="minorHAnsi" w:hAnsiTheme="minorHAnsi" w:cstheme="minorHAnsi"/>
           <w:sz w:val="18"/>
           <w:szCs w:val="18"/>
-          <w:lang w:val="it-IT"/>
-        </w:rPr>
-        <w:t>Proposta(</w:t>
+        </w:rPr>
+        <w:t>email</w:t>
       </w:r>
       <w:proofErr w:type="gramEnd"/>
-    </w:p>
-    <w:p>
-      <w:pPr>
-        <w:rPr>
-          <w:rFonts w:asciiTheme="minorHAnsi" w:hAnsiTheme="minorHAnsi" w:cstheme="minorHAnsi"/>
+      <w:r>
+        <w:rPr>
           <w:sz w:val="18"/>
           <w:szCs w:val="18"/>
-          <w:lang w:val="it-IT"/>
-        </w:rPr>
-      </w:pPr>
-      <w:r>
-        <w:rPr>
-          <w:rFonts w:asciiTheme="minorHAnsi" w:hAnsiTheme="minorHAnsi" w:cstheme="minorHAnsi"/>
+        </w:rPr>
+        <w:t>)</w:t>
+      </w:r>
+    </w:p>
+    <w:p>
+      <w:pPr>
+        <w:pStyle w:val="Didascalia"/>
+        <w:spacing w:before="0" w:after="0"/>
+        <w:rPr>
           <w:sz w:val="18"/>
           <w:szCs w:val="18"/>
-          <w:lang w:val="it-IT"/>
-        </w:rPr>
-        <w:tab/>
-        <w:t>data DATE,</w:t>
-      </w:r>
-    </w:p>
-    <w:p>
-      <w:pPr>
-        <w:rPr>
-          <w:rFonts w:asciiTheme="minorHAnsi" w:hAnsiTheme="minorHAnsi" w:cstheme="minorHAnsi"/>
+        </w:rPr>
+      </w:pPr>
+      <w:r>
+        <w:rPr>
           <w:sz w:val="18"/>
           <w:szCs w:val="18"/>
-          <w:lang w:val="it-IT"/>
-        </w:rPr>
-      </w:pPr>
-      <w:r>
-        <w:rPr>
-          <w:rFonts w:asciiTheme="minorHAnsi" w:hAnsiTheme="minorHAnsi" w:cstheme="minorHAnsi"/>
+        </w:rPr>
+        <w:tab/>
+        <w:t>ON DELETE CASCADE</w:t>
+      </w:r>
+    </w:p>
+    <w:p>
+      <w:pPr>
+        <w:pStyle w:val="Didascalia"/>
+        <w:spacing w:before="0" w:after="0"/>
+        <w:rPr>
           <w:sz w:val="18"/>
           <w:szCs w:val="18"/>
-          <w:lang w:val="it-IT"/>
-        </w:rPr>
-        <w:tab/>
-        <w:t>id_lavoro INT NOT NULL,</w:t>
-      </w:r>
-    </w:p>
-    <w:p>
-      <w:pPr>
-        <w:rPr>
-          <w:rFonts w:asciiTheme="minorHAnsi" w:hAnsiTheme="minorHAnsi" w:cstheme="minorHAnsi"/>
+        </w:rPr>
+      </w:pPr>
+      <w:r>
+        <w:rPr>
           <w:sz w:val="18"/>
           <w:szCs w:val="18"/>
-          <w:lang w:val="it-IT"/>
-        </w:rPr>
-      </w:pPr>
-      <w:r>
-        <w:rPr>
-          <w:rFonts w:asciiTheme="minorHAnsi" w:hAnsiTheme="minorHAnsi" w:cstheme="minorHAnsi"/>
+        </w:rPr>
+        <w:tab/>
+        <w:t>ON UPDATE CASCADE</w:t>
+      </w:r>
+    </w:p>
+    <w:p>
+      <w:pPr>
+        <w:rPr>
           <w:sz w:val="18"/>
           <w:szCs w:val="18"/>
-          <w:lang w:val="it-IT"/>
-        </w:rPr>
-        <w:tab/>
-      </w:r>
-      <w:proofErr w:type="spellStart"/>
-      <w:r>
-        <w:rPr>
-          <w:rFonts w:asciiTheme="minorHAnsi" w:hAnsiTheme="minorHAnsi" w:cstheme="minorHAnsi"/>
+        </w:rPr>
+      </w:pPr>
+      <w:r>
+        <w:rPr>
           <w:sz w:val="18"/>
           <w:szCs w:val="18"/>
-          <w:lang w:val="it-IT"/>
-        </w:rPr>
-        <w:t>email_lavoratore</w:t>
-      </w:r>
-      <w:proofErr w:type="spellEnd"/>
-      <w:r>
-        <w:rPr>
-          <w:rFonts w:asciiTheme="minorHAnsi" w:hAnsiTheme="minorHAnsi" w:cstheme="minorHAnsi"/>
+        </w:rPr>
+        <w:t>);</w:t>
+      </w:r>
+    </w:p>
+    <w:p>
+      <w:pPr>
+        <w:rPr>
           <w:sz w:val="18"/>
           <w:szCs w:val="18"/>
-          <w:lang w:val="it-IT"/>
-        </w:rPr>
-        <w:t xml:space="preserve"> </w:t>
-      </w:r>
-      <w:proofErr w:type="gramStart"/>
-      <w:r>
-        <w:rPr>
-          <w:rFonts w:asciiTheme="minorHAnsi" w:hAnsiTheme="minorHAnsi" w:cstheme="minorHAnsi"/>
-          <w:sz w:val="18"/>
-          <w:szCs w:val="18"/>
-          <w:lang w:val="it-IT"/>
-        </w:rPr>
-        <w:t>VARCHAR(</w:t>
-      </w:r>
-      <w:proofErr w:type="gramEnd"/>
-      <w:r>
-        <w:rPr>
-          <w:rFonts w:asciiTheme="minorHAnsi" w:hAnsiTheme="minorHAnsi" w:cstheme="minorHAnsi"/>
-          <w:sz w:val="18"/>
-          <w:szCs w:val="18"/>
-          <w:lang w:val="it-IT"/>
-        </w:rPr>
-        <w:t>25) NOT NULL,</w:t>
-      </w:r>
-    </w:p>
-    <w:p>
-      <w:pPr>
-        <w:rPr>
-          <w:rFonts w:asciiTheme="minorHAnsi" w:hAnsiTheme="minorHAnsi" w:cstheme="minorHAnsi"/>
-          <w:sz w:val="18"/>
-          <w:szCs w:val="18"/>
-          <w:lang w:val="it-IT"/>
-        </w:rPr>
-      </w:pPr>
-      <w:r>
-        <w:rPr>
-          <w:rFonts w:asciiTheme="minorHAnsi" w:hAnsiTheme="minorHAnsi" w:cstheme="minorHAnsi"/>
-          <w:sz w:val="18"/>
-          <w:szCs w:val="18"/>
-          <w:lang w:val="it-IT"/>
-        </w:rPr>
-        <w:tab/>
-        <w:t xml:space="preserve">titolo </w:t>
-      </w:r>
-      <w:proofErr w:type="gramStart"/>
-      <w:r>
-        <w:rPr>
-          <w:rFonts w:asciiTheme="minorHAnsi" w:hAnsiTheme="minorHAnsi" w:cstheme="minorHAnsi"/>
-          <w:sz w:val="18"/>
-          <w:szCs w:val="18"/>
-          <w:lang w:val="it-IT"/>
-        </w:rPr>
-        <w:t>VARCHAR(</w:t>
-      </w:r>
-      <w:proofErr w:type="gramEnd"/>
-      <w:r>
-        <w:rPr>
-          <w:rFonts w:asciiTheme="minorHAnsi" w:hAnsiTheme="minorHAnsi" w:cstheme="minorHAnsi"/>
-          <w:sz w:val="18"/>
-          <w:szCs w:val="18"/>
-          <w:lang w:val="it-IT"/>
-        </w:rPr>
-        <w:t>25) NOT NULL,</w:t>
-      </w:r>
-    </w:p>
-    <w:p>
-      <w:pPr>
-        <w:rPr>
-          <w:rFonts w:asciiTheme="minorHAnsi" w:hAnsiTheme="minorHAnsi" w:cstheme="minorHAnsi"/>
-          <w:sz w:val="18"/>
-          <w:szCs w:val="18"/>
-          <w:lang w:val="it-IT"/>
-        </w:rPr>
-      </w:pPr>
-      <w:r>
-        <w:rPr>
-          <w:rFonts w:asciiTheme="minorHAnsi" w:hAnsiTheme="minorHAnsi" w:cstheme="minorHAnsi"/>
-          <w:sz w:val="18"/>
-          <w:szCs w:val="18"/>
-          <w:lang w:val="it-IT"/>
-        </w:rPr>
-        <w:tab/>
-        <w:t xml:space="preserve">descrizione </w:t>
-      </w:r>
-      <w:proofErr w:type="gramStart"/>
-      <w:r>
-        <w:rPr>
-          <w:rFonts w:asciiTheme="minorHAnsi" w:hAnsiTheme="minorHAnsi" w:cstheme="minorHAnsi"/>
-          <w:sz w:val="18"/>
-          <w:szCs w:val="18"/>
-          <w:lang w:val="it-IT"/>
-        </w:rPr>
-        <w:t>VARCHAR(</w:t>
-      </w:r>
-      <w:proofErr w:type="gramEnd"/>
-      <w:r>
-        <w:rPr>
-          <w:rFonts w:asciiTheme="minorHAnsi" w:hAnsiTheme="minorHAnsi" w:cstheme="minorHAnsi"/>
-          <w:sz w:val="18"/>
-          <w:szCs w:val="18"/>
-          <w:lang w:val="it-IT"/>
-        </w:rPr>
-        <w:t>100) NOT NULL,</w:t>
-      </w:r>
-    </w:p>
-    <w:p>
-      <w:pPr>
-        <w:rPr>
-          <w:rFonts w:asciiTheme="minorHAnsi" w:hAnsiTheme="minorHAnsi" w:cstheme="minorHAnsi"/>
-          <w:sz w:val="18"/>
-          <w:szCs w:val="18"/>
-          <w:lang w:val="it-IT"/>
-        </w:rPr>
-      </w:pPr>
-      <w:r>
-        <w:rPr>
-          <w:rFonts w:asciiTheme="minorHAnsi" w:hAnsiTheme="minorHAnsi" w:cstheme="minorHAnsi"/>
-          <w:sz w:val="18"/>
-          <w:szCs w:val="18"/>
-          <w:lang w:val="it-IT"/>
-        </w:rPr>
-        <w:tab/>
-        <w:t>allegati BLOB NOT NULL,</w:t>
-      </w:r>
-    </w:p>
-    <w:p>
-      <w:pPr>
-        <w:rPr>
-          <w:rFonts w:asciiTheme="minorHAnsi" w:hAnsiTheme="minorHAnsi" w:cstheme="minorHAnsi"/>
-          <w:sz w:val="18"/>
-          <w:szCs w:val="18"/>
-          <w:lang w:val="it-IT"/>
-        </w:rPr>
-      </w:pPr>
-      <w:r>
-        <w:rPr>
-          <w:rFonts w:asciiTheme="minorHAnsi" w:hAnsiTheme="minorHAnsi" w:cstheme="minorHAnsi"/>
-          <w:sz w:val="18"/>
-          <w:szCs w:val="18"/>
-          <w:lang w:val="it-IT"/>
-        </w:rPr>
-        <w:tab/>
-        <w:t>FOREIGN KEY id_lavoro REFERENCES Lavoro(id),</w:t>
-      </w:r>
-    </w:p>
-    <w:p>
-      <w:pPr>
-        <w:rPr>
-          <w:rFonts w:asciiTheme="minorHAnsi" w:hAnsiTheme="minorHAnsi" w:cstheme="minorHAnsi"/>
-          <w:sz w:val="18"/>
-          <w:szCs w:val="18"/>
-          <w:lang w:val="it-IT"/>
-        </w:rPr>
-      </w:pPr>
-      <w:r>
-        <w:rPr>
-          <w:rFonts w:asciiTheme="minorHAnsi" w:hAnsiTheme="minorHAnsi" w:cstheme="minorHAnsi"/>
-          <w:sz w:val="18"/>
-          <w:szCs w:val="18"/>
-          <w:lang w:val="it-IT"/>
-        </w:rPr>
-        <w:tab/>
-        <w:t xml:space="preserve">FOREIGN KEY </w:t>
-      </w:r>
-      <w:proofErr w:type="spellStart"/>
-      <w:r>
-        <w:rPr>
-          <w:rFonts w:asciiTheme="minorHAnsi" w:hAnsiTheme="minorHAnsi" w:cstheme="minorHAnsi"/>
-          <w:sz w:val="18"/>
-          <w:szCs w:val="18"/>
-          <w:lang w:val="it-IT"/>
-        </w:rPr>
-        <w:t>email_lavoratore</w:t>
-      </w:r>
-      <w:proofErr w:type="spellEnd"/>
-      <w:r>
-        <w:rPr>
-          <w:rFonts w:asciiTheme="minorHAnsi" w:hAnsiTheme="minorHAnsi" w:cstheme="minorHAnsi"/>
-          <w:sz w:val="18"/>
-          <w:szCs w:val="18"/>
-          <w:lang w:val="it-IT"/>
-        </w:rPr>
-        <w:t xml:space="preserve"> REFERENCES Utente(email),</w:t>
-      </w:r>
-    </w:p>
-    <w:p>
-      <w:pPr>
-        <w:rPr>
-          <w:rFonts w:asciiTheme="minorHAnsi" w:hAnsiTheme="minorHAnsi" w:cstheme="minorHAnsi"/>
-          <w:sz w:val="18"/>
-          <w:szCs w:val="18"/>
-          <w:lang w:val="it-IT"/>
-        </w:rPr>
-      </w:pPr>
-      <w:r>
-        <w:rPr>
-          <w:rFonts w:asciiTheme="minorHAnsi" w:hAnsiTheme="minorHAnsi" w:cstheme="minorHAnsi"/>
-          <w:sz w:val="18"/>
-          <w:szCs w:val="18"/>
-          <w:lang w:val="it-IT"/>
-        </w:rPr>
-        <w:tab/>
-        <w:t xml:space="preserve">PRIMARY </w:t>
-      </w:r>
-      <w:proofErr w:type="gramStart"/>
-      <w:r>
-        <w:rPr>
-          <w:rFonts w:asciiTheme="minorHAnsi" w:hAnsiTheme="minorHAnsi" w:cstheme="minorHAnsi"/>
-          <w:sz w:val="18"/>
-          <w:szCs w:val="18"/>
-          <w:lang w:val="it-IT"/>
-        </w:rPr>
-        <w:t>KEY(</w:t>
-      </w:r>
-      <w:proofErr w:type="gramEnd"/>
-      <w:r>
-        <w:rPr>
-          <w:rFonts w:asciiTheme="minorHAnsi" w:hAnsiTheme="minorHAnsi" w:cstheme="minorHAnsi"/>
-          <w:sz w:val="18"/>
-          <w:szCs w:val="18"/>
-          <w:lang w:val="it-IT"/>
-        </w:rPr>
-        <w:t>data)</w:t>
-      </w:r>
-    </w:p>
-    <w:p>
-      <w:pPr>
-        <w:rPr>
-          <w:rFonts w:asciiTheme="minorHAnsi" w:hAnsiTheme="minorHAnsi" w:cstheme="minorHAnsi"/>
-          <w:sz w:val="18"/>
-          <w:szCs w:val="18"/>
-          <w:lang w:val="it-IT"/>
-        </w:rPr>
-      </w:pPr>
-      <w:r>
-        <w:rPr>
-          <w:rFonts w:asciiTheme="minorHAnsi" w:hAnsiTheme="minorHAnsi" w:cstheme="minorHAnsi"/>
-          <w:sz w:val="18"/>
-          <w:szCs w:val="18"/>
-          <w:lang w:val="it-IT"/>
-        </w:rPr>
-        <w:t>);</w:t>
-      </w:r>
-      <w:bookmarkStart w:id="19" w:name="_GoBack"/>
-      <w:bookmarkEnd w:id="19"/>
+        </w:rPr>
+      </w:pPr>
     </w:p>
     <w:p>
       <w:pPr>
         <w:pStyle w:val="Titolo2"/>
       </w:pPr>
-      <w:bookmarkStart w:id="20" w:name="_Toc429059811"/>
-      <w:bookmarkStart w:id="21" w:name="_Toc85116988"/>
       <w:r>
         <w:lastRenderedPageBreak/>
         <w:t>Design delle interfacce</w:t>
       </w:r>
+      <w:bookmarkEnd w:id="19"/>
       <w:bookmarkEnd w:id="20"/>
-      <w:bookmarkEnd w:id="21"/>
     </w:p>
     <w:p>
       <w:pPr>
         <w:pStyle w:val="Titolo3"/>
         <w:spacing w:before="0" w:after="0"/>
       </w:pPr>
-      <w:bookmarkStart w:id="22" w:name="_Toc85116989"/>
+      <w:bookmarkStart w:id="21" w:name="_Toc85116989"/>
       <w:r>
         <w:t>Progettazione pagina principale</w:t>
       </w:r>
-      <w:bookmarkEnd w:id="22"/>
+      <w:bookmarkEnd w:id="21"/>
     </w:p>
     <w:p>
       <w:pPr>
@@ -9545,11 +9284,11 @@
         <w:pStyle w:val="Titolo3"/>
         <w:spacing w:before="0" w:after="0"/>
       </w:pPr>
-      <w:bookmarkStart w:id="23" w:name="_Toc85116990"/>
+      <w:bookmarkStart w:id="22" w:name="_Toc85116990"/>
       <w:r>
         <w:t>Progettazione form di registrazione</w:t>
       </w:r>
-      <w:bookmarkEnd w:id="23"/>
+      <w:bookmarkEnd w:id="22"/>
     </w:p>
     <w:p>
       <w:pPr>
@@ -9636,12 +9375,12 @@
         <w:pStyle w:val="Titolo3"/>
         <w:spacing w:before="0" w:after="0"/>
       </w:pPr>
-      <w:bookmarkStart w:id="24" w:name="_Toc85116991"/>
+      <w:bookmarkStart w:id="23" w:name="_Toc85116991"/>
       <w:r>
         <w:lastRenderedPageBreak/>
         <w:t>Progettazione form di accesso</w:t>
       </w:r>
-      <w:bookmarkEnd w:id="24"/>
+      <w:bookmarkEnd w:id="23"/>
     </w:p>
     <w:p>
       <w:pPr>
@@ -9716,11 +9455,11 @@
         <w:pStyle w:val="Titolo3"/>
         <w:spacing w:before="0" w:after="0"/>
       </w:pPr>
-      <w:bookmarkStart w:id="25" w:name="_Toc85116992"/>
+      <w:bookmarkStart w:id="24" w:name="_Toc85116992"/>
       <w:r>
         <w:t>Progettazione pagina amministratore</w:t>
       </w:r>
-      <w:bookmarkEnd w:id="25"/>
+      <w:bookmarkEnd w:id="24"/>
     </w:p>
     <w:p>
       <w:pPr>
@@ -9808,12 +9547,12 @@
         <w:pStyle w:val="Titolo3"/>
         <w:spacing w:before="0" w:after="0"/>
       </w:pPr>
-      <w:bookmarkStart w:id="26" w:name="_Toc85116993"/>
+      <w:bookmarkStart w:id="25" w:name="_Toc85116993"/>
       <w:r>
         <w:lastRenderedPageBreak/>
         <w:t>Progettazione pagina crea fatturazione</w:t>
       </w:r>
-      <w:bookmarkEnd w:id="26"/>
+      <w:bookmarkEnd w:id="25"/>
     </w:p>
     <w:p>
       <w:pPr>
@@ -9894,11 +9633,11 @@
         <w:pStyle w:val="Titolo3"/>
         <w:spacing w:before="0" w:after="0"/>
       </w:pPr>
-      <w:bookmarkStart w:id="27" w:name="_Toc85116994"/>
+      <w:bookmarkStart w:id="26" w:name="_Toc85116994"/>
       <w:r>
         <w:t>Progettazione pagina visualizza fatturazione</w:t>
       </w:r>
-      <w:bookmarkEnd w:id="27"/>
+      <w:bookmarkEnd w:id="26"/>
     </w:p>
     <w:p>
       <w:pPr>
@@ -10003,12 +9742,12 @@
         <w:pStyle w:val="Titolo3"/>
         <w:spacing w:before="0" w:after="0"/>
       </w:pPr>
-      <w:bookmarkStart w:id="28" w:name="_Toc85116995"/>
+      <w:bookmarkStart w:id="27" w:name="_Toc85116995"/>
       <w:r>
         <w:lastRenderedPageBreak/>
         <w:t>Progettazione pagina datore di lavoro</w:t>
       </w:r>
-      <w:bookmarkEnd w:id="28"/>
+      <w:bookmarkEnd w:id="27"/>
     </w:p>
     <w:p>
       <w:pPr>
@@ -10167,14 +9906,14 @@
         <w:pStyle w:val="Titolo3"/>
         <w:spacing w:before="0" w:after="0"/>
       </w:pPr>
-      <w:bookmarkStart w:id="29" w:name="_Toc85116996"/>
+      <w:bookmarkStart w:id="28" w:name="_Toc85116996"/>
       <w:r>
         <w:t>Progettazione pagina datore di lavoro</w:t>
       </w:r>
       <w:r>
         <w:t xml:space="preserve"> (creazione offerta)</w:t>
       </w:r>
-      <w:bookmarkEnd w:id="29"/>
+      <w:bookmarkEnd w:id="28"/>
     </w:p>
     <w:p>
       <w:pPr>
@@ -10273,11 +10012,11 @@
         <w:pStyle w:val="Titolo3"/>
         <w:spacing w:before="0" w:after="0"/>
       </w:pPr>
-      <w:bookmarkStart w:id="30" w:name="_Toc85116997"/>
+      <w:bookmarkStart w:id="29" w:name="_Toc85116997"/>
       <w:r>
         <w:t>Progettazione pagina Lavoratore</w:t>
       </w:r>
-      <w:bookmarkEnd w:id="30"/>
+      <w:bookmarkEnd w:id="29"/>
     </w:p>
     <w:p>
       <w:pPr>
@@ -10450,11 +10189,11 @@
         <w:pStyle w:val="Titolo3"/>
         <w:spacing w:before="0" w:after="0"/>
       </w:pPr>
-      <w:bookmarkStart w:id="31" w:name="_Toc85116998"/>
+      <w:bookmarkStart w:id="30" w:name="_Toc85116998"/>
       <w:r>
         <w:t>Progettazione pagina Lavoratore (creazione domanda)</w:t>
       </w:r>
-      <w:bookmarkEnd w:id="31"/>
+      <w:bookmarkEnd w:id="30"/>
     </w:p>
     <w:p>
       <w:pPr>
@@ -10636,13 +10375,13 @@
       <w:pPr>
         <w:pStyle w:val="Titolo2"/>
       </w:pPr>
-      <w:bookmarkStart w:id="32" w:name="_Toc429059812"/>
-      <w:bookmarkStart w:id="33" w:name="_Toc85116999"/>
+      <w:bookmarkStart w:id="31" w:name="_Toc429059812"/>
+      <w:bookmarkStart w:id="32" w:name="_Toc85116999"/>
       <w:r>
         <w:t>Design procedurale</w:t>
       </w:r>
+      <w:bookmarkEnd w:id="31"/>
       <w:bookmarkEnd w:id="32"/>
-      <w:bookmarkEnd w:id="33"/>
     </w:p>
     <w:p>
       <w:pPr>
@@ -10811,14 +10550,14 @@
           <w:bottom w:val="single" w:sz="4" w:space="1" w:color="auto"/>
         </w:pBdr>
       </w:pPr>
-      <w:bookmarkStart w:id="34" w:name="_Toc461179222"/>
-      <w:bookmarkStart w:id="35" w:name="_Toc85117000"/>
+      <w:bookmarkStart w:id="33" w:name="_Toc461179222"/>
+      <w:bookmarkStart w:id="34" w:name="_Toc85117000"/>
       <w:r>
         <w:lastRenderedPageBreak/>
         <w:t>Implementazione</w:t>
       </w:r>
+      <w:bookmarkEnd w:id="33"/>
       <w:bookmarkEnd w:id="34"/>
-      <w:bookmarkEnd w:id="35"/>
     </w:p>
     <w:p>
       <w:r>
@@ -10886,8 +10625,8 @@
           <w:lang w:val="it-IT"/>
         </w:rPr>
       </w:pPr>
-      <w:bookmarkStart w:id="36" w:name="_Toc461179223"/>
-      <w:bookmarkStart w:id="37" w:name="_Toc85117001"/>
+      <w:bookmarkStart w:id="35" w:name="_Toc461179223"/>
+      <w:bookmarkStart w:id="36" w:name="_Toc85117001"/>
       <w:r>
         <w:rPr>
           <w:lang w:val="it-IT"/>
@@ -10895,20 +10634,20 @@
         <w:lastRenderedPageBreak/>
         <w:t>Test</w:t>
       </w:r>
+      <w:bookmarkEnd w:id="35"/>
       <w:bookmarkEnd w:id="36"/>
+    </w:p>
+    <w:p>
+      <w:pPr>
+        <w:pStyle w:val="Titolo2"/>
+      </w:pPr>
+      <w:bookmarkStart w:id="37" w:name="_Toc461179224"/>
+      <w:bookmarkStart w:id="38" w:name="_Toc85117002"/>
+      <w:r>
+        <w:t>Protocollo di test</w:t>
+      </w:r>
       <w:bookmarkEnd w:id="37"/>
-    </w:p>
-    <w:p>
-      <w:pPr>
-        <w:pStyle w:val="Titolo2"/>
-      </w:pPr>
-      <w:bookmarkStart w:id="38" w:name="_Toc461179224"/>
-      <w:bookmarkStart w:id="39" w:name="_Toc85117002"/>
-      <w:r>
-        <w:t>Protocollo di test</w:t>
-      </w:r>
       <w:bookmarkEnd w:id="38"/>
-      <w:bookmarkEnd w:id="39"/>
     </w:p>
     <w:p>
       <w:pPr>
@@ -16581,14 +16320,14 @@
       <w:pPr>
         <w:pStyle w:val="Titolo2"/>
       </w:pPr>
-      <w:bookmarkStart w:id="40" w:name="_Toc461179225"/>
-      <w:bookmarkStart w:id="41" w:name="_Toc85117003"/>
+      <w:bookmarkStart w:id="39" w:name="_Toc461179225"/>
+      <w:bookmarkStart w:id="40" w:name="_Toc85117003"/>
       <w:r>
         <w:lastRenderedPageBreak/>
         <w:t>Risultati test</w:t>
       </w:r>
+      <w:bookmarkEnd w:id="39"/>
       <w:bookmarkEnd w:id="40"/>
-      <w:bookmarkEnd w:id="41"/>
     </w:p>
     <w:tbl>
       <w:tblPr>
@@ -16896,16 +16635,16 @@
       <w:pPr>
         <w:pStyle w:val="Titolo2"/>
       </w:pPr>
-      <w:bookmarkStart w:id="42" w:name="_Toc461179226"/>
-      <w:bookmarkStart w:id="43" w:name="_Toc85117004"/>
+      <w:bookmarkStart w:id="41" w:name="_Toc461179226"/>
+      <w:bookmarkStart w:id="42" w:name="_Toc85117004"/>
       <w:r>
         <w:t>Mancanze</w:t>
       </w:r>
       <w:r>
         <w:t>/limitazioni conosciute</w:t>
       </w:r>
+      <w:bookmarkEnd w:id="41"/>
       <w:bookmarkEnd w:id="42"/>
-      <w:bookmarkEnd w:id="43"/>
     </w:p>
     <w:p>
       <w:pPr>
@@ -16940,8 +16679,8 @@
           <w:lang w:val="it-IT"/>
         </w:rPr>
       </w:pPr>
-      <w:bookmarkStart w:id="44" w:name="_Toc461179227"/>
-      <w:bookmarkStart w:id="45" w:name="_Toc85117005"/>
+      <w:bookmarkStart w:id="43" w:name="_Toc461179227"/>
+      <w:bookmarkStart w:id="44" w:name="_Toc85117005"/>
       <w:r>
         <w:rPr>
           <w:lang w:val="it-IT"/>
@@ -16949,8 +16688,8 @@
         <w:lastRenderedPageBreak/>
         <w:t>Consuntivo</w:t>
       </w:r>
+      <w:bookmarkEnd w:id="43"/>
       <w:bookmarkEnd w:id="44"/>
-      <w:bookmarkEnd w:id="45"/>
     </w:p>
     <w:p>
       <w:pPr>
@@ -17009,8 +16748,8 @@
           <w:lang w:val="it-IT"/>
         </w:rPr>
       </w:pPr>
-      <w:bookmarkStart w:id="46" w:name="_Toc461179228"/>
-      <w:bookmarkStart w:id="47" w:name="_Toc85117006"/>
+      <w:bookmarkStart w:id="45" w:name="_Toc461179228"/>
+      <w:bookmarkStart w:id="46" w:name="_Toc85117006"/>
       <w:r>
         <w:rPr>
           <w:lang w:val="it-IT"/>
@@ -17018,86 +16757,142 @@
         <w:lastRenderedPageBreak/>
         <w:t>Conclusioni</w:t>
       </w:r>
+      <w:bookmarkEnd w:id="45"/>
       <w:bookmarkEnd w:id="46"/>
+    </w:p>
+    <w:p>
+      <w:pPr>
+        <w:rPr>
+          <w:lang w:val="it-IT"/>
+        </w:rPr>
+      </w:pPr>
+      <w:r>
+        <w:rPr>
+          <w:lang w:val="it-IT"/>
+        </w:rPr>
+        <w:t>Quali sono le implicazioni della mia soluzione? Che impatto avrà?</w:t>
+      </w:r>
+      <w:r>
+        <w:rPr>
+          <w:lang w:val="it-IT"/>
+        </w:rPr>
+        <w:t xml:space="preserve"> Cambierà il mondo? È un successo importante? È </w:t>
+      </w:r>
+      <w:r>
+        <w:rPr>
+          <w:lang w:val="it-IT"/>
+        </w:rPr>
+        <w:t>solo un</w:t>
+      </w:r>
+      <w:r>
+        <w:rPr>
+          <w:lang w:val="it-IT"/>
+        </w:rPr>
+        <w:t>’</w:t>
+      </w:r>
+      <w:r>
+        <w:rPr>
+          <w:lang w:val="it-IT"/>
+        </w:rPr>
+        <w:t>aggiunta</w:t>
+      </w:r>
+      <w:r>
+        <w:rPr>
+          <w:lang w:val="it-IT"/>
+        </w:rPr>
+        <w:t xml:space="preserve"> marginale o</w:t>
+      </w:r>
+      <w:r>
+        <w:rPr>
+          <w:lang w:val="it-IT"/>
+        </w:rPr>
+        <w:t xml:space="preserve"> è semplicemente servita per scoprire che questo percorso è</w:t>
+      </w:r>
+      <w:r>
+        <w:rPr>
+          <w:lang w:val="it-IT"/>
+        </w:rPr>
+        <w:t xml:space="preserve"> stato</w:t>
+      </w:r>
+      <w:r>
+        <w:rPr>
+          <w:lang w:val="it-IT"/>
+        </w:rPr>
+        <w:t xml:space="preserve"> una perdita di tempo? I ris</w:t>
+      </w:r>
+      <w:r>
+        <w:rPr>
+          <w:lang w:val="it-IT"/>
+        </w:rPr>
+        <w:t xml:space="preserve">ultati ottenuti sono generali, </w:t>
+      </w:r>
+      <w:r>
+        <w:rPr>
+          <w:lang w:val="it-IT"/>
+        </w:rPr>
+        <w:t>facilmente generalizzabili o sono specifici di un caso particolare?</w:t>
+      </w:r>
+      <w:r>
+        <w:rPr>
+          <w:lang w:val="it-IT"/>
+        </w:rPr>
+        <w:t xml:space="preserve"> ecc</w:t>
+      </w:r>
+      <w:r>
+        <w:rPr>
+          <w:lang w:val="it-IT"/>
+        </w:rPr>
+        <w:t>.</w:t>
+      </w:r>
+    </w:p>
+    <w:p>
+      <w:pPr>
+        <w:pStyle w:val="Titolo2"/>
+      </w:pPr>
+      <w:bookmarkStart w:id="47" w:name="_Toc461179229"/>
+      <w:bookmarkStart w:id="48" w:name="_Toc85117007"/>
+      <w:r>
+        <w:t>Sviluppi futuri</w:t>
+      </w:r>
       <w:bookmarkEnd w:id="47"/>
-    </w:p>
-    <w:p>
-      <w:pPr>
-        <w:rPr>
-          <w:lang w:val="it-IT"/>
-        </w:rPr>
-      </w:pPr>
-      <w:r>
-        <w:rPr>
-          <w:lang w:val="it-IT"/>
-        </w:rPr>
-        <w:t>Quali sono le implicazioni della mia soluzione? Che impatto avrà?</w:t>
-      </w:r>
-      <w:r>
-        <w:rPr>
-          <w:lang w:val="it-IT"/>
-        </w:rPr>
-        <w:t xml:space="preserve"> Cambierà il mondo? È un successo importante? È </w:t>
-      </w:r>
-      <w:r>
-        <w:rPr>
-          <w:lang w:val="it-IT"/>
-        </w:rPr>
-        <w:t>solo un</w:t>
-      </w:r>
-      <w:r>
-        <w:rPr>
-          <w:lang w:val="it-IT"/>
-        </w:rPr>
-        <w:t>’</w:t>
-      </w:r>
-      <w:r>
-        <w:rPr>
-          <w:lang w:val="it-IT"/>
-        </w:rPr>
-        <w:t>aggiunta</w:t>
-      </w:r>
-      <w:r>
-        <w:rPr>
-          <w:lang w:val="it-IT"/>
-        </w:rPr>
-        <w:t xml:space="preserve"> marginale o</w:t>
-      </w:r>
-      <w:r>
-        <w:rPr>
-          <w:lang w:val="it-IT"/>
-        </w:rPr>
-        <w:t xml:space="preserve"> è semplicemente servita per scoprire che questo percorso è</w:t>
-      </w:r>
-      <w:r>
-        <w:rPr>
-          <w:lang w:val="it-IT"/>
-        </w:rPr>
-        <w:t xml:space="preserve"> stato</w:t>
-      </w:r>
-      <w:r>
-        <w:rPr>
-          <w:lang w:val="it-IT"/>
-        </w:rPr>
-        <w:t xml:space="preserve"> una perdita di tempo? I ris</w:t>
-      </w:r>
-      <w:r>
-        <w:rPr>
-          <w:lang w:val="it-IT"/>
-        </w:rPr>
-        <w:t xml:space="preserve">ultati ottenuti sono generali, </w:t>
-      </w:r>
-      <w:r>
-        <w:rPr>
-          <w:lang w:val="it-IT"/>
-        </w:rPr>
-        <w:t>facilmente generalizzabili o sono specifici di un caso particolare?</w:t>
-      </w:r>
-      <w:r>
-        <w:rPr>
-          <w:lang w:val="it-IT"/>
-        </w:rPr>
-        <w:t xml:space="preserve"> ecc</w:t>
+      <w:bookmarkEnd w:id="48"/>
+    </w:p>
+    <w:p>
+      <w:pPr>
+        <w:rPr>
+          <w:lang w:val="it-IT"/>
+        </w:rPr>
+      </w:pPr>
+      <w:r>
+        <w:rPr>
+          <w:lang w:val="it-IT"/>
+        </w:rPr>
+        <w:t>Migliorie o estensioni che possono essere sviluppate sul prodotto.</w:t>
+      </w:r>
+    </w:p>
+    <w:p>
+      <w:pPr>
+        <w:pStyle w:val="Titolo2"/>
+      </w:pPr>
+      <w:bookmarkStart w:id="49" w:name="_Toc461179230"/>
+      <w:bookmarkStart w:id="50" w:name="_Toc85117008"/>
+      <w:r>
+        <w:t>Considerazioni personali</w:t>
+      </w:r>
+      <w:bookmarkEnd w:id="49"/>
+      <w:bookmarkEnd w:id="50"/>
+    </w:p>
+    <w:p>
+      <w:pPr>
+        <w:rPr>
+          <w:lang w:val="it-IT"/>
+        </w:rPr>
+      </w:pPr>
+      <w:r>
+        <w:rPr>
+          <w:lang w:val="it-IT"/>
+        </w:rPr>
+        <w:t>Cosa ho imparato in questo progetto? ecc</w:t>
       </w:r>
       <w:r>
         <w:rPr>
@@ -17108,62 +16903,6 @@
     </w:p>
     <w:p>
       <w:pPr>
-        <w:pStyle w:val="Titolo2"/>
-      </w:pPr>
-      <w:bookmarkStart w:id="48" w:name="_Toc461179229"/>
-      <w:bookmarkStart w:id="49" w:name="_Toc85117007"/>
-      <w:r>
-        <w:t>Sviluppi futuri</w:t>
-      </w:r>
-      <w:bookmarkEnd w:id="48"/>
-      <w:bookmarkEnd w:id="49"/>
-    </w:p>
-    <w:p>
-      <w:pPr>
-        <w:rPr>
-          <w:lang w:val="it-IT"/>
-        </w:rPr>
-      </w:pPr>
-      <w:r>
-        <w:rPr>
-          <w:lang w:val="it-IT"/>
-        </w:rPr>
-        <w:t>Migliorie o estensioni che possono essere sviluppate sul prodotto.</w:t>
-      </w:r>
-    </w:p>
-    <w:p>
-      <w:pPr>
-        <w:pStyle w:val="Titolo2"/>
-      </w:pPr>
-      <w:bookmarkStart w:id="50" w:name="_Toc461179230"/>
-      <w:bookmarkStart w:id="51" w:name="_Toc85117008"/>
-      <w:r>
-        <w:t>Considerazioni personali</w:t>
-      </w:r>
-      <w:bookmarkEnd w:id="50"/>
-      <w:bookmarkEnd w:id="51"/>
-    </w:p>
-    <w:p>
-      <w:pPr>
-        <w:rPr>
-          <w:lang w:val="it-IT"/>
-        </w:rPr>
-      </w:pPr>
-      <w:r>
-        <w:rPr>
-          <w:lang w:val="it-IT"/>
-        </w:rPr>
-        <w:t>Cosa ho imparato in questo progetto? ecc</w:t>
-      </w:r>
-      <w:r>
-        <w:rPr>
-          <w:lang w:val="it-IT"/>
-        </w:rPr>
-        <w:t>.</w:t>
-      </w:r>
-    </w:p>
-    <w:p>
-      <w:pPr>
         <w:rPr>
           <w:lang w:val="it-IT"/>
         </w:rPr>
@@ -17182,8 +16921,8 @@
           <w:lang w:val="it-IT"/>
         </w:rPr>
       </w:pPr>
-      <w:bookmarkStart w:id="52" w:name="_Toc461179231"/>
-      <w:bookmarkStart w:id="53" w:name="_Toc85117009"/>
+      <w:bookmarkStart w:id="51" w:name="_Toc461179231"/>
+      <w:bookmarkStart w:id="52" w:name="_Toc85117009"/>
       <w:r>
         <w:rPr>
           <w:lang w:val="it-IT"/>
@@ -17191,20 +16930,20 @@
         <w:lastRenderedPageBreak/>
         <w:t>Bibliografia</w:t>
       </w:r>
+      <w:bookmarkEnd w:id="51"/>
       <w:bookmarkEnd w:id="52"/>
+    </w:p>
+    <w:p>
+      <w:pPr>
+        <w:pStyle w:val="Titolo2"/>
+      </w:pPr>
+      <w:bookmarkStart w:id="53" w:name="_Toc461179232"/>
+      <w:bookmarkStart w:id="54" w:name="_Toc85117010"/>
+      <w:r>
+        <w:t>Bibliografia per articoli di riviste:</w:t>
+      </w:r>
       <w:bookmarkEnd w:id="53"/>
-    </w:p>
-    <w:p>
-      <w:pPr>
-        <w:pStyle w:val="Titolo2"/>
-      </w:pPr>
-      <w:bookmarkStart w:id="54" w:name="_Toc461179232"/>
-      <w:bookmarkStart w:id="55" w:name="_Toc85117010"/>
-      <w:r>
-        <w:t>Bibliografia per articoli di riviste:</w:t>
-      </w:r>
       <w:bookmarkEnd w:id="54"/>
-      <w:bookmarkEnd w:id="55"/>
     </w:p>
     <w:p>
       <w:pPr>
@@ -17313,13 +17052,13 @@
       <w:pPr>
         <w:pStyle w:val="Titolo2"/>
       </w:pPr>
-      <w:bookmarkStart w:id="56" w:name="_Toc461179233"/>
-      <w:bookmarkStart w:id="57" w:name="_Toc85117011"/>
+      <w:bookmarkStart w:id="55" w:name="_Toc461179233"/>
+      <w:bookmarkStart w:id="56" w:name="_Toc85117011"/>
       <w:r>
         <w:t>Bibliografia per libri</w:t>
       </w:r>
+      <w:bookmarkEnd w:id="55"/>
       <w:bookmarkEnd w:id="56"/>
-      <w:bookmarkEnd w:id="57"/>
     </w:p>
     <w:p>
       <w:pPr>
@@ -17436,18 +17175,18 @@
         </w:rPr>
         <w:t>.</w:t>
       </w:r>
-      <w:bookmarkStart w:id="58" w:name="_Toc461179234"/>
+      <w:bookmarkStart w:id="57" w:name="_Toc461179234"/>
     </w:p>
     <w:p>
       <w:pPr>
         <w:pStyle w:val="Titolo2"/>
       </w:pPr>
-      <w:bookmarkStart w:id="59" w:name="_Toc85117012"/>
+      <w:bookmarkStart w:id="58" w:name="_Toc85117012"/>
       <w:r>
         <w:t>Sitografia</w:t>
       </w:r>
+      <w:bookmarkEnd w:id="57"/>
       <w:bookmarkEnd w:id="58"/>
-      <w:bookmarkEnd w:id="59"/>
     </w:p>
     <w:p>
       <w:pPr>
@@ -17611,8 +17350,8 @@
           <w:lang w:val="it-IT"/>
         </w:rPr>
       </w:pPr>
-      <w:bookmarkStart w:id="60" w:name="_Toc461179235"/>
-      <w:bookmarkStart w:id="61" w:name="_Toc85117013"/>
+      <w:bookmarkStart w:id="59" w:name="_Toc461179235"/>
+      <w:bookmarkStart w:id="60" w:name="_Toc85117013"/>
       <w:r>
         <w:rPr>
           <w:lang w:val="it-IT"/>
@@ -17620,8 +17359,8 @@
         <w:lastRenderedPageBreak/>
         <w:t>Allegati</w:t>
       </w:r>
+      <w:bookmarkEnd w:id="59"/>
       <w:bookmarkEnd w:id="60"/>
-      <w:bookmarkEnd w:id="61"/>
     </w:p>
     <w:p>
       <w:pPr>
@@ -17802,7 +17541,7 @@
 </file>
 
 <file path=word/endnotes.xml><?xml version="1.0" encoding="utf-8"?>
-<w:endnotes xmlns:wpc="http://schemas.microsoft.com/office/word/2010/wordprocessingCanvas" xmlns:cx="http://schemas.microsoft.com/office/drawing/2014/chartex" xmlns:cx1="http://schemas.microsoft.com/office/drawing/2015/9/8/chartex" xmlns:cx2="http://schemas.microsoft.com/office/drawing/2015/10/21/chartex" xmlns:cx3="http://schemas.microsoft.com/office/drawing/2016/5/9/chartex" xmlns:cx4="http://schemas.microsoft.com/office/drawing/2016/5/10/chartex" xmlns:cx5="http://schemas.microsoft.com/office/drawing/2016/5/11/chartex" xmlns:cx6="http://schemas.microsoft.com/office/drawing/2016/5/12/chartex" xmlns:cx7="http://schemas.microsoft.com/office/drawing/2016/5/13/chartex" xmlns:cx8="http://schemas.microsoft.com/office/drawing/2016/5/14/chartex" xmlns:mc="http://schemas.openxmlformats.org/markup-compatibility/2006" xmlns:aink="http://schemas.microsoft.com/office/drawing/2016/ink" xmlns:am3d="http://schemas.microsoft.com/office/drawing/2017/model3d" xmlns:o="urn:schemas-microsoft-com:office:office" xmlns:r="http://schemas.openxmlformats.org/officeDocument/2006/relationships" xmlns:m="http://schemas.openxmlformats.org/officeDocument/2006/math" xmlns:v="urn:schemas-microsoft-com:vml" xmlns:wp14="http://schemas.microsoft.com/office/word/2010/wordprocessingDrawing" xmlns:wp="http://schemas.openxmlformats.org/drawingml/2006/wordprocessingDrawing" xmlns:w10="urn:schemas-microsoft-com:office:word" xmlns:w="http://schemas.openxmlformats.org/wordprocessingml/2006/main" xmlns:w14="http://schemas.microsoft.com/office/word/2010/wordml" xmlns:w15="http://schemas.microsoft.com/office/word/2012/wordml" xmlns:w16cid="http://schemas.microsoft.com/office/word/2016/wordml/cid" xmlns:w16se="http://schemas.microsoft.com/office/word/2015/wordml/symex" xmlns:wpg="http://schemas.microsoft.com/office/word/2010/wordprocessingGroup" xmlns:wpi="http://schemas.microsoft.com/office/word/2010/wordprocessingInk" xmlns:wne="http://schemas.microsoft.com/office/word/2006/wordml" xmlns:wps="http://schemas.microsoft.com/office/word/2010/wordprocessingShape" mc:Ignorable="w14 w15 w16se w16cid wp14">
+<w:endnotes xmlns:wpc="http://schemas.microsoft.com/office/word/2010/wordprocessingCanvas" xmlns:cx="http://schemas.microsoft.com/office/drawing/2014/chartex" xmlns:cx1="http://schemas.microsoft.com/office/drawing/2015/9/8/chartex" xmlns:cx2="http://schemas.microsoft.com/office/drawing/2015/10/21/chartex" xmlns:cx3="http://schemas.microsoft.com/office/drawing/2016/5/9/chartex" xmlns:cx4="http://schemas.microsoft.com/office/drawing/2016/5/10/chartex" xmlns:cx5="http://schemas.microsoft.com/office/drawing/2016/5/11/chartex" xmlns:cx6="http://schemas.microsoft.com/office/drawing/2016/5/12/chartex" xmlns:cx7="http://schemas.microsoft.com/office/drawing/2016/5/13/chartex" xmlns:cx8="http://schemas.microsoft.com/office/drawing/2016/5/14/chartex" xmlns:mc="http://schemas.openxmlformats.org/markup-compatibility/2006" xmlns:aink="http://schemas.microsoft.com/office/drawing/2016/ink" xmlns:am3d="http://schemas.microsoft.com/office/drawing/2017/model3d" xmlns:o="urn:schemas-microsoft-com:office:office" xmlns:r="http://schemas.openxmlformats.org/officeDocument/2006/relationships" xmlns:m="http://schemas.openxmlformats.org/officeDocument/2006/math" xmlns:v="urn:schemas-microsoft-com:vml" xmlns:wp14="http://schemas.microsoft.com/office/word/2010/wordprocessingDrawing" xmlns:wp="http://schemas.openxmlformats.org/drawingml/2006/wordprocessingDrawing" xmlns:w10="urn:schemas-microsoft-com:office:word" xmlns:w="http://schemas.openxmlformats.org/wordprocessingml/2006/main" xmlns:w14="http://schemas.microsoft.com/office/word/2010/wordml" xmlns:w15="http://schemas.microsoft.com/office/word/2012/wordml" xmlns:w16cex="http://schemas.microsoft.com/office/word/2018/wordml/cex" xmlns:w16cid="http://schemas.microsoft.com/office/word/2016/wordml/cid" xmlns:w16="http://schemas.microsoft.com/office/word/2018/wordml" xmlns:w16sdtdh="http://schemas.microsoft.com/office/word/2020/wordml/sdtdatahash" xmlns:w16se="http://schemas.microsoft.com/office/word/2015/wordml/symex" xmlns:wpg="http://schemas.microsoft.com/office/word/2010/wordprocessingGroup" xmlns:wpi="http://schemas.microsoft.com/office/word/2010/wordprocessingInk" xmlns:wne="http://schemas.microsoft.com/office/word/2006/wordml" xmlns:wps="http://schemas.microsoft.com/office/word/2010/wordprocessingShape" mc:Ignorable="w14 w15 w16se w16cid w16 w16cex w16sdtdh wp14">
   <w:endnote w:type="separator" w:id="-1">
     <w:p>
       <w:r>
@@ -17821,7 +17560,7 @@
 </file>
 
 <file path=word/footer1.xml><?xml version="1.0" encoding="utf-8"?>
-<w:ftr xmlns:wpc="http://schemas.microsoft.com/office/word/2010/wordprocessingCanvas" xmlns:cx="http://schemas.microsoft.com/office/drawing/2014/chartex" xmlns:cx1="http://schemas.microsoft.com/office/drawing/2015/9/8/chartex" xmlns:cx2="http://schemas.microsoft.com/office/drawing/2015/10/21/chartex" xmlns:cx3="http://schemas.microsoft.com/office/drawing/2016/5/9/chartex" xmlns:cx4="http://schemas.microsoft.com/office/drawing/2016/5/10/chartex" xmlns:cx5="http://schemas.microsoft.com/office/drawing/2016/5/11/chartex" xmlns:cx6="http://schemas.microsoft.com/office/drawing/2016/5/12/chartex" xmlns:cx7="http://schemas.microsoft.com/office/drawing/2016/5/13/chartex" xmlns:cx8="http://schemas.microsoft.com/office/drawing/2016/5/14/chartex" xmlns:mc="http://schemas.openxmlformats.org/markup-compatibility/2006" xmlns:aink="http://schemas.microsoft.com/office/drawing/2016/ink" xmlns:am3d="http://schemas.microsoft.com/office/drawing/2017/model3d" xmlns:o="urn:schemas-microsoft-com:office:office" xmlns:r="http://schemas.openxmlformats.org/officeDocument/2006/relationships" xmlns:m="http://schemas.openxmlformats.org/officeDocument/2006/math" xmlns:v="urn:schemas-microsoft-com:vml" xmlns:wp14="http://schemas.microsoft.com/office/word/2010/wordprocessingDrawing" xmlns:wp="http://schemas.openxmlformats.org/drawingml/2006/wordprocessingDrawing" xmlns:w10="urn:schemas-microsoft-com:office:word" xmlns:w="http://schemas.openxmlformats.org/wordprocessingml/2006/main" xmlns:w14="http://schemas.microsoft.com/office/word/2010/wordml" xmlns:w15="http://schemas.microsoft.com/office/word/2012/wordml" xmlns:w16cid="http://schemas.microsoft.com/office/word/2016/wordml/cid" xmlns:w16se="http://schemas.microsoft.com/office/word/2015/wordml/symex" xmlns:wpg="http://schemas.microsoft.com/office/word/2010/wordprocessingGroup" xmlns:wpi="http://schemas.microsoft.com/office/word/2010/wordprocessingInk" xmlns:wne="http://schemas.microsoft.com/office/word/2006/wordml" xmlns:wps="http://schemas.microsoft.com/office/word/2010/wordprocessingShape" mc:Ignorable="w14 w15 w16se w16cid wp14">
+<w:ftr xmlns:wpc="http://schemas.microsoft.com/office/word/2010/wordprocessingCanvas" xmlns:cx="http://schemas.microsoft.com/office/drawing/2014/chartex" xmlns:cx1="http://schemas.microsoft.com/office/drawing/2015/9/8/chartex" xmlns:cx2="http://schemas.microsoft.com/office/drawing/2015/10/21/chartex" xmlns:cx3="http://schemas.microsoft.com/office/drawing/2016/5/9/chartex" xmlns:cx4="http://schemas.microsoft.com/office/drawing/2016/5/10/chartex" xmlns:cx5="http://schemas.microsoft.com/office/drawing/2016/5/11/chartex" xmlns:cx6="http://schemas.microsoft.com/office/drawing/2016/5/12/chartex" xmlns:cx7="http://schemas.microsoft.com/office/drawing/2016/5/13/chartex" xmlns:cx8="http://schemas.microsoft.com/office/drawing/2016/5/14/chartex" xmlns:mc="http://schemas.openxmlformats.org/markup-compatibility/2006" xmlns:aink="http://schemas.microsoft.com/office/drawing/2016/ink" xmlns:am3d="http://schemas.microsoft.com/office/drawing/2017/model3d" xmlns:o="urn:schemas-microsoft-com:office:office" xmlns:r="http://schemas.openxmlformats.org/officeDocument/2006/relationships" xmlns:m="http://schemas.openxmlformats.org/officeDocument/2006/math" xmlns:v="urn:schemas-microsoft-com:vml" xmlns:wp14="http://schemas.microsoft.com/office/word/2010/wordprocessingDrawing" xmlns:wp="http://schemas.openxmlformats.org/drawingml/2006/wordprocessingDrawing" xmlns:w10="urn:schemas-microsoft-com:office:word" xmlns:w="http://schemas.openxmlformats.org/wordprocessingml/2006/main" xmlns:w14="http://schemas.microsoft.com/office/word/2010/wordml" xmlns:w15="http://schemas.microsoft.com/office/word/2012/wordml" xmlns:w16cex="http://schemas.microsoft.com/office/word/2018/wordml/cex" xmlns:w16cid="http://schemas.microsoft.com/office/word/2016/wordml/cid" xmlns:w16="http://schemas.microsoft.com/office/word/2018/wordml" xmlns:w16sdtdh="http://schemas.microsoft.com/office/word/2020/wordml/sdtdatahash" xmlns:w16se="http://schemas.microsoft.com/office/word/2015/wordml/symex" xmlns:wpg="http://schemas.microsoft.com/office/word/2010/wordprocessingGroup" xmlns:wpi="http://schemas.microsoft.com/office/word/2010/wordprocessingInk" xmlns:wne="http://schemas.microsoft.com/office/word/2006/wordml" xmlns:wps="http://schemas.microsoft.com/office/word/2010/wordprocessingShape" mc:Ignorable="w14 w15 w16se w16cid w16 w16cex w16sdtdh wp14">
   <w:p>
     <w:pPr>
       <w:pStyle w:val="Pidipagina"/>
@@ -17832,27 +17571,14 @@
     <w:r>
       <w:tab/>
     </w:r>
-    <w:r>
-      <w:fldChar w:fldCharType="begin"/>
-    </w:r>
-    <w:r>
-      <w:instrText xml:space="preserve"> FILENAME </w:instrText>
-    </w:r>
-    <w:r>
-      <w:fldChar w:fldCharType="separate"/>
-    </w:r>
-    <w:r>
-      <w:rPr>
-        <w:noProof/>
-      </w:rPr>
-      <w:t>Documentazione lavoro temporaneo - Samuele Abba.docx</w:t>
-    </w:r>
-    <w:r>
-      <w:rPr>
-        <w:noProof/>
-      </w:rPr>
-      <w:fldChar w:fldCharType="end"/>
-    </w:r>
+    <w:fldSimple w:instr=" FILENAME ">
+      <w:r>
+        <w:rPr>
+          <w:noProof/>
+        </w:rPr>
+        <w:t>Documentazione lavoro temporaneo - Samuele Abba.docx</w:t>
+      </w:r>
+    </w:fldSimple>
     <w:r>
       <w:tab/>
       <w:t xml:space="preserve">Versione: </w:t>
@@ -17870,7 +17596,7 @@
       <w:rPr>
         <w:noProof/>
       </w:rPr>
-      <w:t>14.10.2021</w:t>
+      <w:t>16.10.2021</w:t>
     </w:r>
     <w:r>
       <w:fldChar w:fldCharType="end"/>
@@ -17880,7 +17606,7 @@
 </file>
 
 <file path=word/footer2.xml><?xml version="1.0" encoding="utf-8"?>
-<w:ftr xmlns:wpc="http://schemas.microsoft.com/office/word/2010/wordprocessingCanvas" xmlns:cx="http://schemas.microsoft.com/office/drawing/2014/chartex" xmlns:cx1="http://schemas.microsoft.com/office/drawing/2015/9/8/chartex" xmlns:cx2="http://schemas.microsoft.com/office/drawing/2015/10/21/chartex" xmlns:cx3="http://schemas.microsoft.com/office/drawing/2016/5/9/chartex" xmlns:cx4="http://schemas.microsoft.com/office/drawing/2016/5/10/chartex" xmlns:cx5="http://schemas.microsoft.com/office/drawing/2016/5/11/chartex" xmlns:cx6="http://schemas.microsoft.com/office/drawing/2016/5/12/chartex" xmlns:cx7="http://schemas.microsoft.com/office/drawing/2016/5/13/chartex" xmlns:cx8="http://schemas.microsoft.com/office/drawing/2016/5/14/chartex" xmlns:mc="http://schemas.openxmlformats.org/markup-compatibility/2006" xmlns:aink="http://schemas.microsoft.com/office/drawing/2016/ink" xmlns:am3d="http://schemas.microsoft.com/office/drawing/2017/model3d" xmlns:o="urn:schemas-microsoft-com:office:office" xmlns:r="http://schemas.openxmlformats.org/officeDocument/2006/relationships" xmlns:m="http://schemas.openxmlformats.org/officeDocument/2006/math" xmlns:v="urn:schemas-microsoft-com:vml" xmlns:wp14="http://schemas.microsoft.com/office/word/2010/wordprocessingDrawing" xmlns:wp="http://schemas.openxmlformats.org/drawingml/2006/wordprocessingDrawing" xmlns:w10="urn:schemas-microsoft-com:office:word" xmlns:w="http://schemas.openxmlformats.org/wordprocessingml/2006/main" xmlns:w14="http://schemas.microsoft.com/office/word/2010/wordml" xmlns:w15="http://schemas.microsoft.com/office/word/2012/wordml" xmlns:w16cid="http://schemas.microsoft.com/office/word/2016/wordml/cid" xmlns:w16se="http://schemas.microsoft.com/office/word/2015/wordml/symex" xmlns:wpg="http://schemas.microsoft.com/office/word/2010/wordprocessingGroup" xmlns:wpi="http://schemas.microsoft.com/office/word/2010/wordprocessingInk" xmlns:wne="http://schemas.microsoft.com/office/word/2006/wordml" xmlns:wps="http://schemas.microsoft.com/office/word/2010/wordprocessingShape" mc:Ignorable="w14 w15 w16se w16cid wp14">
+<w:ftr xmlns:wpc="http://schemas.microsoft.com/office/word/2010/wordprocessingCanvas" xmlns:cx="http://schemas.microsoft.com/office/drawing/2014/chartex" xmlns:cx1="http://schemas.microsoft.com/office/drawing/2015/9/8/chartex" xmlns:cx2="http://schemas.microsoft.com/office/drawing/2015/10/21/chartex" xmlns:cx3="http://schemas.microsoft.com/office/drawing/2016/5/9/chartex" xmlns:cx4="http://schemas.microsoft.com/office/drawing/2016/5/10/chartex" xmlns:cx5="http://schemas.microsoft.com/office/drawing/2016/5/11/chartex" xmlns:cx6="http://schemas.microsoft.com/office/drawing/2016/5/12/chartex" xmlns:cx7="http://schemas.microsoft.com/office/drawing/2016/5/13/chartex" xmlns:cx8="http://schemas.microsoft.com/office/drawing/2016/5/14/chartex" xmlns:mc="http://schemas.openxmlformats.org/markup-compatibility/2006" xmlns:aink="http://schemas.microsoft.com/office/drawing/2016/ink" xmlns:am3d="http://schemas.microsoft.com/office/drawing/2017/model3d" xmlns:o="urn:schemas-microsoft-com:office:office" xmlns:r="http://schemas.openxmlformats.org/officeDocument/2006/relationships" xmlns:m="http://schemas.openxmlformats.org/officeDocument/2006/math" xmlns:v="urn:schemas-microsoft-com:vml" xmlns:wp14="http://schemas.microsoft.com/office/word/2010/wordprocessingDrawing" xmlns:wp="http://schemas.openxmlformats.org/drawingml/2006/wordprocessingDrawing" xmlns:w10="urn:schemas-microsoft-com:office:word" xmlns:w="http://schemas.openxmlformats.org/wordprocessingml/2006/main" xmlns:w14="http://schemas.microsoft.com/office/word/2010/wordml" xmlns:w15="http://schemas.microsoft.com/office/word/2012/wordml" xmlns:w16cex="http://schemas.microsoft.com/office/word/2018/wordml/cex" xmlns:w16cid="http://schemas.microsoft.com/office/word/2016/wordml/cid" xmlns:w16="http://schemas.microsoft.com/office/word/2018/wordml" xmlns:w16sdtdh="http://schemas.microsoft.com/office/word/2020/wordml/sdtdatahash" xmlns:w16se="http://schemas.microsoft.com/office/word/2015/wordml/symex" xmlns:wpg="http://schemas.microsoft.com/office/word/2010/wordprocessingGroup" xmlns:wpi="http://schemas.microsoft.com/office/word/2010/wordprocessingInk" xmlns:wne="http://schemas.microsoft.com/office/word/2006/wordml" xmlns:wps="http://schemas.microsoft.com/office/word/2010/wordprocessingShape" mc:Ignorable="w14 w15 w16se w16cid w16 w16cex w16sdtdh wp14">
   <w:p>
     <w:pPr>
       <w:pStyle w:val="Pidipagina"/>
@@ -17893,7 +17619,7 @@
 </file>
 
 <file path=word/footer3.xml><?xml version="1.0" encoding="utf-8"?>
-<w:ftr xmlns:wpc="http://schemas.microsoft.com/office/word/2010/wordprocessingCanvas" xmlns:cx="http://schemas.microsoft.com/office/drawing/2014/chartex" xmlns:cx1="http://schemas.microsoft.com/office/drawing/2015/9/8/chartex" xmlns:cx2="http://schemas.microsoft.com/office/drawing/2015/10/21/chartex" xmlns:cx3="http://schemas.microsoft.com/office/drawing/2016/5/9/chartex" xmlns:cx4="http://schemas.microsoft.com/office/drawing/2016/5/10/chartex" xmlns:cx5="http://schemas.microsoft.com/office/drawing/2016/5/11/chartex" xmlns:cx6="http://schemas.microsoft.com/office/drawing/2016/5/12/chartex" xmlns:cx7="http://schemas.microsoft.com/office/drawing/2016/5/13/chartex" xmlns:cx8="http://schemas.microsoft.com/office/drawing/2016/5/14/chartex" xmlns:mc="http://schemas.openxmlformats.org/markup-compatibility/2006" xmlns:aink="http://schemas.microsoft.com/office/drawing/2016/ink" xmlns:am3d="http://schemas.microsoft.com/office/drawing/2017/model3d" xmlns:o="urn:schemas-microsoft-com:office:office" xmlns:r="http://schemas.openxmlformats.org/officeDocument/2006/relationships" xmlns:m="http://schemas.openxmlformats.org/officeDocument/2006/math" xmlns:v="urn:schemas-microsoft-com:vml" xmlns:wp14="http://schemas.microsoft.com/office/word/2010/wordprocessingDrawing" xmlns:wp="http://schemas.openxmlformats.org/drawingml/2006/wordprocessingDrawing" xmlns:w10="urn:schemas-microsoft-com:office:word" xmlns:w="http://schemas.openxmlformats.org/wordprocessingml/2006/main" xmlns:w14="http://schemas.microsoft.com/office/word/2010/wordml" xmlns:w15="http://schemas.microsoft.com/office/word/2012/wordml" xmlns:w16cid="http://schemas.microsoft.com/office/word/2016/wordml/cid" xmlns:w16se="http://schemas.microsoft.com/office/word/2015/wordml/symex" xmlns:wpg="http://schemas.microsoft.com/office/word/2010/wordprocessingGroup" xmlns:wpi="http://schemas.microsoft.com/office/word/2010/wordprocessingInk" xmlns:wne="http://schemas.microsoft.com/office/word/2006/wordml" xmlns:wps="http://schemas.microsoft.com/office/word/2010/wordprocessingShape" mc:Ignorable="w14 w15 w16se w16cid wp14">
+<w:ftr xmlns:wpc="http://schemas.microsoft.com/office/word/2010/wordprocessingCanvas" xmlns:cx="http://schemas.microsoft.com/office/drawing/2014/chartex" xmlns:cx1="http://schemas.microsoft.com/office/drawing/2015/9/8/chartex" xmlns:cx2="http://schemas.microsoft.com/office/drawing/2015/10/21/chartex" xmlns:cx3="http://schemas.microsoft.com/office/drawing/2016/5/9/chartex" xmlns:cx4="http://schemas.microsoft.com/office/drawing/2016/5/10/chartex" xmlns:cx5="http://schemas.microsoft.com/office/drawing/2016/5/11/chartex" xmlns:cx6="http://schemas.microsoft.com/office/drawing/2016/5/12/chartex" xmlns:cx7="http://schemas.microsoft.com/office/drawing/2016/5/13/chartex" xmlns:cx8="http://schemas.microsoft.com/office/drawing/2016/5/14/chartex" xmlns:mc="http://schemas.openxmlformats.org/markup-compatibility/2006" xmlns:aink="http://schemas.microsoft.com/office/drawing/2016/ink" xmlns:am3d="http://schemas.microsoft.com/office/drawing/2017/model3d" xmlns:o="urn:schemas-microsoft-com:office:office" xmlns:r="http://schemas.openxmlformats.org/officeDocument/2006/relationships" xmlns:m="http://schemas.openxmlformats.org/officeDocument/2006/math" xmlns:v="urn:schemas-microsoft-com:vml" xmlns:wp14="http://schemas.microsoft.com/office/word/2010/wordprocessingDrawing" xmlns:wp="http://schemas.openxmlformats.org/drawingml/2006/wordprocessingDrawing" xmlns:w10="urn:schemas-microsoft-com:office:word" xmlns:w="http://schemas.openxmlformats.org/wordprocessingml/2006/main" xmlns:w14="http://schemas.microsoft.com/office/word/2010/wordml" xmlns:w15="http://schemas.microsoft.com/office/word/2012/wordml" xmlns:w16cex="http://schemas.microsoft.com/office/word/2018/wordml/cex" xmlns:w16cid="http://schemas.microsoft.com/office/word/2016/wordml/cid" xmlns:w16="http://schemas.microsoft.com/office/word/2018/wordml" xmlns:w16sdtdh="http://schemas.microsoft.com/office/word/2020/wordml/sdtdatahash" xmlns:w16se="http://schemas.microsoft.com/office/word/2015/wordml/symex" xmlns:wpg="http://schemas.microsoft.com/office/word/2010/wordprocessingGroup" xmlns:wpi="http://schemas.microsoft.com/office/word/2010/wordprocessingInk" xmlns:wne="http://schemas.microsoft.com/office/word/2006/wordml" xmlns:wps="http://schemas.microsoft.com/office/word/2010/wordprocessingShape" mc:Ignorable="w14 w15 w16se w16cid w16 w16cex w16sdtdh wp14">
   <w:p>
     <w:pPr>
       <w:pStyle w:val="Pidipagina"/>
@@ -17910,27 +17636,14 @@
     <w:r>
       <w:tab/>
     </w:r>
-    <w:r>
-      <w:fldChar w:fldCharType="begin"/>
-    </w:r>
-    <w:r>
-      <w:instrText xml:space="preserve"> FILENAME </w:instrText>
-    </w:r>
-    <w:r>
-      <w:fldChar w:fldCharType="separate"/>
-    </w:r>
-    <w:r>
-      <w:rPr>
-        <w:noProof/>
-      </w:rPr>
-      <w:t>Documentazione lavoro temporaneo - Samuele Abba.docx</w:t>
-    </w:r>
-    <w:r>
-      <w:rPr>
-        <w:noProof/>
-      </w:rPr>
-      <w:fldChar w:fldCharType="end"/>
-    </w:r>
+    <w:fldSimple w:instr=" FILENAME ">
+      <w:r>
+        <w:rPr>
+          <w:noProof/>
+        </w:rPr>
+        <w:t>Documentazione lavoro temporaneo - Samuele Abba.docx</w:t>
+      </w:r>
+    </w:fldSimple>
     <w:r>
       <w:tab/>
       <w:t xml:space="preserve">Versione: </w:t>
@@ -17948,7 +17661,7 @@
       <w:rPr>
         <w:noProof/>
       </w:rPr>
-      <w:t>14.10.2021</w:t>
+      <w:t>16.10.2021</w:t>
     </w:r>
     <w:r>
       <w:fldChar w:fldCharType="end"/>
@@ -17958,7 +17671,7 @@
 </file>
 
 <file path=word/footer4.xml><?xml version="1.0" encoding="utf-8"?>
-<w:ftr xmlns:wpc="http://schemas.microsoft.com/office/word/2010/wordprocessingCanvas" xmlns:cx="http://schemas.microsoft.com/office/drawing/2014/chartex" xmlns:cx1="http://schemas.microsoft.com/office/drawing/2015/9/8/chartex" xmlns:cx2="http://schemas.microsoft.com/office/drawing/2015/10/21/chartex" xmlns:cx3="http://schemas.microsoft.com/office/drawing/2016/5/9/chartex" xmlns:cx4="http://schemas.microsoft.com/office/drawing/2016/5/10/chartex" xmlns:cx5="http://schemas.microsoft.com/office/drawing/2016/5/11/chartex" xmlns:cx6="http://schemas.microsoft.com/office/drawing/2016/5/12/chartex" xmlns:cx7="http://schemas.microsoft.com/office/drawing/2016/5/13/chartex" xmlns:cx8="http://schemas.microsoft.com/office/drawing/2016/5/14/chartex" xmlns:mc="http://schemas.openxmlformats.org/markup-compatibility/2006" xmlns:aink="http://schemas.microsoft.com/office/drawing/2016/ink" xmlns:am3d="http://schemas.microsoft.com/office/drawing/2017/model3d" xmlns:o="urn:schemas-microsoft-com:office:office" xmlns:r="http://schemas.openxmlformats.org/officeDocument/2006/relationships" xmlns:m="http://schemas.openxmlformats.org/officeDocument/2006/math" xmlns:v="urn:schemas-microsoft-com:vml" xmlns:wp14="http://schemas.microsoft.com/office/word/2010/wordprocessingDrawing" xmlns:wp="http://schemas.openxmlformats.org/drawingml/2006/wordprocessingDrawing" xmlns:w10="urn:schemas-microsoft-com:office:word" xmlns:w="http://schemas.openxmlformats.org/wordprocessingml/2006/main" xmlns:w14="http://schemas.microsoft.com/office/word/2010/wordml" xmlns:w15="http://schemas.microsoft.com/office/word/2012/wordml" xmlns:w16cid="http://schemas.microsoft.com/office/word/2016/wordml/cid" xmlns:w16se="http://schemas.microsoft.com/office/word/2015/wordml/symex" xmlns:wpg="http://schemas.microsoft.com/office/word/2010/wordprocessingGroup" xmlns:wpi="http://schemas.microsoft.com/office/word/2010/wordprocessingInk" xmlns:wne="http://schemas.microsoft.com/office/word/2006/wordml" xmlns:wps="http://schemas.microsoft.com/office/word/2010/wordprocessingShape" mc:Ignorable="w14 w15 w16se w16cid wp14">
+<w:ftr xmlns:wpc="http://schemas.microsoft.com/office/word/2010/wordprocessingCanvas" xmlns:cx="http://schemas.microsoft.com/office/drawing/2014/chartex" xmlns:cx1="http://schemas.microsoft.com/office/drawing/2015/9/8/chartex" xmlns:cx2="http://schemas.microsoft.com/office/drawing/2015/10/21/chartex" xmlns:cx3="http://schemas.microsoft.com/office/drawing/2016/5/9/chartex" xmlns:cx4="http://schemas.microsoft.com/office/drawing/2016/5/10/chartex" xmlns:cx5="http://schemas.microsoft.com/office/drawing/2016/5/11/chartex" xmlns:cx6="http://schemas.microsoft.com/office/drawing/2016/5/12/chartex" xmlns:cx7="http://schemas.microsoft.com/office/drawing/2016/5/13/chartex" xmlns:cx8="http://schemas.microsoft.com/office/drawing/2016/5/14/chartex" xmlns:mc="http://schemas.openxmlformats.org/markup-compatibility/2006" xmlns:aink="http://schemas.microsoft.com/office/drawing/2016/ink" xmlns:am3d="http://schemas.microsoft.com/office/drawing/2017/model3d" xmlns:o="urn:schemas-microsoft-com:office:office" xmlns:r="http://schemas.openxmlformats.org/officeDocument/2006/relationships" xmlns:m="http://schemas.openxmlformats.org/officeDocument/2006/math" xmlns:v="urn:schemas-microsoft-com:vml" xmlns:wp14="http://schemas.microsoft.com/office/word/2010/wordprocessingDrawing" xmlns:wp="http://schemas.openxmlformats.org/drawingml/2006/wordprocessingDrawing" xmlns:w10="urn:schemas-microsoft-com:office:word" xmlns:w="http://schemas.openxmlformats.org/wordprocessingml/2006/main" xmlns:w14="http://schemas.microsoft.com/office/word/2010/wordml" xmlns:w15="http://schemas.microsoft.com/office/word/2012/wordml" xmlns:w16cex="http://schemas.microsoft.com/office/word/2018/wordml/cex" xmlns:w16cid="http://schemas.microsoft.com/office/word/2016/wordml/cid" xmlns:w16="http://schemas.microsoft.com/office/word/2018/wordml" xmlns:w16sdtdh="http://schemas.microsoft.com/office/word/2020/wordml/sdtdatahash" xmlns:w16se="http://schemas.microsoft.com/office/word/2015/wordml/symex" xmlns:wpg="http://schemas.microsoft.com/office/word/2010/wordprocessingGroup" xmlns:wpi="http://schemas.microsoft.com/office/word/2010/wordprocessingInk" xmlns:wne="http://schemas.microsoft.com/office/word/2006/wordml" xmlns:wps="http://schemas.microsoft.com/office/word/2010/wordprocessingShape" mc:Ignorable="w14 w15 w16se w16cid w16 w16cex w16sdtdh wp14">
   <w:p>
     <w:pPr>
       <w:pStyle w:val="Pidipagina"/>
@@ -17975,27 +17688,14 @@
     <w:r>
       <w:tab/>
     </w:r>
-    <w:r>
-      <w:fldChar w:fldCharType="begin"/>
-    </w:r>
-    <w:r>
-      <w:instrText xml:space="preserve"> FILENAME </w:instrText>
-    </w:r>
-    <w:r>
-      <w:fldChar w:fldCharType="separate"/>
-    </w:r>
-    <w:r>
-      <w:rPr>
-        <w:noProof/>
-      </w:rPr>
-      <w:t>Documentazione lavoro temporaneo - Samuele Abba.docx</w:t>
-    </w:r>
-    <w:r>
-      <w:rPr>
-        <w:noProof/>
-      </w:rPr>
-      <w:fldChar w:fldCharType="end"/>
-    </w:r>
+    <w:fldSimple w:instr=" FILENAME ">
+      <w:r>
+        <w:rPr>
+          <w:noProof/>
+        </w:rPr>
+        <w:t>Documentazione lavoro temporaneo - Samuele Abba.docx</w:t>
+      </w:r>
+    </w:fldSimple>
     <w:r>
       <w:tab/>
       <w:t xml:space="preserve">Versione: </w:t>
@@ -18013,7 +17713,7 @@
       <w:rPr>
         <w:noProof/>
       </w:rPr>
-      <w:t>14.10.2021</w:t>
+      <w:t>16.10.2021</w:t>
     </w:r>
     <w:r>
       <w:fldChar w:fldCharType="end"/>
@@ -18023,7 +17723,7 @@
 </file>
 
 <file path=word/footnotes.xml><?xml version="1.0" encoding="utf-8"?>
-<w:footnotes xmlns:wpc="http://schemas.microsoft.com/office/word/2010/wordprocessingCanvas" xmlns:cx="http://schemas.microsoft.com/office/drawing/2014/chartex" xmlns:cx1="http://schemas.microsoft.com/office/drawing/2015/9/8/chartex" xmlns:cx2="http://schemas.microsoft.com/office/drawing/2015/10/21/chartex" xmlns:cx3="http://schemas.microsoft.com/office/drawing/2016/5/9/chartex" xmlns:cx4="http://schemas.microsoft.com/office/drawing/2016/5/10/chartex" xmlns:cx5="http://schemas.microsoft.com/office/drawing/2016/5/11/chartex" xmlns:cx6="http://schemas.microsoft.com/office/drawing/2016/5/12/chartex" xmlns:cx7="http://schemas.microsoft.com/office/drawing/2016/5/13/chartex" xmlns:cx8="http://schemas.microsoft.com/office/drawing/2016/5/14/chartex" xmlns:mc="http://schemas.openxmlformats.org/markup-compatibility/2006" xmlns:aink="http://schemas.microsoft.com/office/drawing/2016/ink" xmlns:am3d="http://schemas.microsoft.com/office/drawing/2017/model3d" xmlns:o="urn:schemas-microsoft-com:office:office" xmlns:r="http://schemas.openxmlformats.org/officeDocument/2006/relationships" xmlns:m="http://schemas.openxmlformats.org/officeDocument/2006/math" xmlns:v="urn:schemas-microsoft-com:vml" xmlns:wp14="http://schemas.microsoft.com/office/word/2010/wordprocessingDrawing" xmlns:wp="http://schemas.openxmlformats.org/drawingml/2006/wordprocessingDrawing" xmlns:w10="urn:schemas-microsoft-com:office:word" xmlns:w="http://schemas.openxmlformats.org/wordprocessingml/2006/main" xmlns:w14="http://schemas.microsoft.com/office/word/2010/wordml" xmlns:w15="http://schemas.microsoft.com/office/word/2012/wordml" xmlns:w16cid="http://schemas.microsoft.com/office/word/2016/wordml/cid" xmlns:w16se="http://schemas.microsoft.com/office/word/2015/wordml/symex" xmlns:wpg="http://schemas.microsoft.com/office/word/2010/wordprocessingGroup" xmlns:wpi="http://schemas.microsoft.com/office/word/2010/wordprocessingInk" xmlns:wne="http://schemas.microsoft.com/office/word/2006/wordml" xmlns:wps="http://schemas.microsoft.com/office/word/2010/wordprocessingShape" mc:Ignorable="w14 w15 w16se w16cid wp14">
+<w:footnotes xmlns:wpc="http://schemas.microsoft.com/office/word/2010/wordprocessingCanvas" xmlns:cx="http://schemas.microsoft.com/office/drawing/2014/chartex" xmlns:cx1="http://schemas.microsoft.com/office/drawing/2015/9/8/chartex" xmlns:cx2="http://schemas.microsoft.com/office/drawing/2015/10/21/chartex" xmlns:cx3="http://schemas.microsoft.com/office/drawing/2016/5/9/chartex" xmlns:cx4="http://schemas.microsoft.com/office/drawing/2016/5/10/chartex" xmlns:cx5="http://schemas.microsoft.com/office/drawing/2016/5/11/chartex" xmlns:cx6="http://schemas.microsoft.com/office/drawing/2016/5/12/chartex" xmlns:cx7="http://schemas.microsoft.com/office/drawing/2016/5/13/chartex" xmlns:cx8="http://schemas.microsoft.com/office/drawing/2016/5/14/chartex" xmlns:mc="http://schemas.openxmlformats.org/markup-compatibility/2006" xmlns:aink="http://schemas.microsoft.com/office/drawing/2016/ink" xmlns:am3d="http://schemas.microsoft.com/office/drawing/2017/model3d" xmlns:o="urn:schemas-microsoft-com:office:office" xmlns:r="http://schemas.openxmlformats.org/officeDocument/2006/relationships" xmlns:m="http://schemas.openxmlformats.org/officeDocument/2006/math" xmlns:v="urn:schemas-microsoft-com:vml" xmlns:wp14="http://schemas.microsoft.com/office/word/2010/wordprocessingDrawing" xmlns:wp="http://schemas.openxmlformats.org/drawingml/2006/wordprocessingDrawing" xmlns:w10="urn:schemas-microsoft-com:office:word" xmlns:w="http://schemas.openxmlformats.org/wordprocessingml/2006/main" xmlns:w14="http://schemas.microsoft.com/office/word/2010/wordml" xmlns:w15="http://schemas.microsoft.com/office/word/2012/wordml" xmlns:w16cex="http://schemas.microsoft.com/office/word/2018/wordml/cex" xmlns:w16cid="http://schemas.microsoft.com/office/word/2016/wordml/cid" xmlns:w16="http://schemas.microsoft.com/office/word/2018/wordml" xmlns:w16sdtdh="http://schemas.microsoft.com/office/word/2020/wordml/sdtdatahash" xmlns:w16se="http://schemas.microsoft.com/office/word/2015/wordml/symex" xmlns:wpg="http://schemas.microsoft.com/office/word/2010/wordprocessingGroup" xmlns:wpi="http://schemas.microsoft.com/office/word/2010/wordprocessingInk" xmlns:wne="http://schemas.microsoft.com/office/word/2006/wordml" xmlns:wps="http://schemas.microsoft.com/office/word/2010/wordprocessingShape" mc:Ignorable="w14 w15 w16se w16cid w16 w16cex w16sdtdh wp14">
   <w:footnote w:type="separator" w:id="-1">
     <w:p>
       <w:r>
@@ -18042,7 +17742,7 @@
 </file>
 
 <file path=word/header1.xml><?xml version="1.0" encoding="utf-8"?>
-<w:hdr xmlns:wpc="http://schemas.microsoft.com/office/word/2010/wordprocessingCanvas" xmlns:cx="http://schemas.microsoft.com/office/drawing/2014/chartex" xmlns:cx1="http://schemas.microsoft.com/office/drawing/2015/9/8/chartex" xmlns:cx2="http://schemas.microsoft.com/office/drawing/2015/10/21/chartex" xmlns:cx3="http://schemas.microsoft.com/office/drawing/2016/5/9/chartex" xmlns:cx4="http://schemas.microsoft.com/office/drawing/2016/5/10/chartex" xmlns:cx5="http://schemas.microsoft.com/office/drawing/2016/5/11/chartex" xmlns:cx6="http://schemas.microsoft.com/office/drawing/2016/5/12/chartex" xmlns:cx7="http://schemas.microsoft.com/office/drawing/2016/5/13/chartex" xmlns:cx8="http://schemas.microsoft.com/office/drawing/2016/5/14/chartex" xmlns:mc="http://schemas.openxmlformats.org/markup-compatibility/2006" xmlns:aink="http://schemas.microsoft.com/office/drawing/2016/ink" xmlns:am3d="http://schemas.microsoft.com/office/drawing/2017/model3d" xmlns:o="urn:schemas-microsoft-com:office:office" xmlns:r="http://schemas.openxmlformats.org/officeDocument/2006/relationships" xmlns:m="http://schemas.openxmlformats.org/officeDocument/2006/math" xmlns:v="urn:schemas-microsoft-com:vml" xmlns:wp14="http://schemas.microsoft.com/office/word/2010/wordprocessingDrawing" xmlns:wp="http://schemas.openxmlformats.org/drawingml/2006/wordprocessingDrawing" xmlns:w10="urn:schemas-microsoft-com:office:word" xmlns:w="http://schemas.openxmlformats.org/wordprocessingml/2006/main" xmlns:w14="http://schemas.microsoft.com/office/word/2010/wordml" xmlns:w15="http://schemas.microsoft.com/office/word/2012/wordml" xmlns:w16cid="http://schemas.microsoft.com/office/word/2016/wordml/cid" xmlns:w16se="http://schemas.microsoft.com/office/word/2015/wordml/symex" xmlns:wpg="http://schemas.microsoft.com/office/word/2010/wordprocessingGroup" xmlns:wpi="http://schemas.microsoft.com/office/word/2010/wordprocessingInk" xmlns:wne="http://schemas.microsoft.com/office/word/2006/wordml" xmlns:wps="http://schemas.microsoft.com/office/word/2010/wordprocessingShape" mc:Ignorable="w14 w15 w16se w16cid wp14">
+<w:hdr xmlns:wpc="http://schemas.microsoft.com/office/word/2010/wordprocessingCanvas" xmlns:cx="http://schemas.microsoft.com/office/drawing/2014/chartex" xmlns:cx1="http://schemas.microsoft.com/office/drawing/2015/9/8/chartex" xmlns:cx2="http://schemas.microsoft.com/office/drawing/2015/10/21/chartex" xmlns:cx3="http://schemas.microsoft.com/office/drawing/2016/5/9/chartex" xmlns:cx4="http://schemas.microsoft.com/office/drawing/2016/5/10/chartex" xmlns:cx5="http://schemas.microsoft.com/office/drawing/2016/5/11/chartex" xmlns:cx6="http://schemas.microsoft.com/office/drawing/2016/5/12/chartex" xmlns:cx7="http://schemas.microsoft.com/office/drawing/2016/5/13/chartex" xmlns:cx8="http://schemas.microsoft.com/office/drawing/2016/5/14/chartex" xmlns:mc="http://schemas.openxmlformats.org/markup-compatibility/2006" xmlns:aink="http://schemas.microsoft.com/office/drawing/2016/ink" xmlns:am3d="http://schemas.microsoft.com/office/drawing/2017/model3d" xmlns:o="urn:schemas-microsoft-com:office:office" xmlns:r="http://schemas.openxmlformats.org/officeDocument/2006/relationships" xmlns:m="http://schemas.openxmlformats.org/officeDocument/2006/math" xmlns:v="urn:schemas-microsoft-com:vml" xmlns:wp14="http://schemas.microsoft.com/office/word/2010/wordprocessingDrawing" xmlns:wp="http://schemas.openxmlformats.org/drawingml/2006/wordprocessingDrawing" xmlns:w10="urn:schemas-microsoft-com:office:word" xmlns:w="http://schemas.openxmlformats.org/wordprocessingml/2006/main" xmlns:w14="http://schemas.microsoft.com/office/word/2010/wordml" xmlns:w15="http://schemas.microsoft.com/office/word/2012/wordml" xmlns:w16cex="http://schemas.microsoft.com/office/word/2018/wordml/cex" xmlns:w16cid="http://schemas.microsoft.com/office/word/2016/wordml/cid" xmlns:w16="http://schemas.microsoft.com/office/word/2018/wordml" xmlns:w16sdtdh="http://schemas.microsoft.com/office/word/2020/wordml/sdtdatahash" xmlns:w16se="http://schemas.microsoft.com/office/word/2015/wordml/symex" xmlns:wpg="http://schemas.microsoft.com/office/word/2010/wordprocessingGroup" xmlns:wpi="http://schemas.microsoft.com/office/word/2010/wordprocessingInk" xmlns:wne="http://schemas.microsoft.com/office/word/2006/wordml" xmlns:wps="http://schemas.microsoft.com/office/word/2010/wordprocessingShape" mc:Ignorable="w14 w15 w16se w16cid w16 w16cex w16sdtdh wp14">
   <w:tbl>
     <w:tblPr>
       <w:tblW w:w="9639" w:type="dxa"/>
@@ -18405,7 +18105,7 @@
 </file>
 
 <file path=word/header2.xml><?xml version="1.0" encoding="utf-8"?>
-<w:hdr xmlns:wpc="http://schemas.microsoft.com/office/word/2010/wordprocessingCanvas" xmlns:cx="http://schemas.microsoft.com/office/drawing/2014/chartex" xmlns:cx1="http://schemas.microsoft.com/office/drawing/2015/9/8/chartex" xmlns:cx2="http://schemas.microsoft.com/office/drawing/2015/10/21/chartex" xmlns:cx3="http://schemas.microsoft.com/office/drawing/2016/5/9/chartex" xmlns:cx4="http://schemas.microsoft.com/office/drawing/2016/5/10/chartex" xmlns:cx5="http://schemas.microsoft.com/office/drawing/2016/5/11/chartex" xmlns:cx6="http://schemas.microsoft.com/office/drawing/2016/5/12/chartex" xmlns:cx7="http://schemas.microsoft.com/office/drawing/2016/5/13/chartex" xmlns:cx8="http://schemas.microsoft.com/office/drawing/2016/5/14/chartex" xmlns:mc="http://schemas.openxmlformats.org/markup-compatibility/2006" xmlns:aink="http://schemas.microsoft.com/office/drawing/2016/ink" xmlns:am3d="http://schemas.microsoft.com/office/drawing/2017/model3d" xmlns:o="urn:schemas-microsoft-com:office:office" xmlns:r="http://schemas.openxmlformats.org/officeDocument/2006/relationships" xmlns:m="http://schemas.openxmlformats.org/officeDocument/2006/math" xmlns:v="urn:schemas-microsoft-com:vml" xmlns:wp14="http://schemas.microsoft.com/office/word/2010/wordprocessingDrawing" xmlns:wp="http://schemas.openxmlformats.org/drawingml/2006/wordprocessingDrawing" xmlns:w10="urn:schemas-microsoft-com:office:word" xmlns:w="http://schemas.openxmlformats.org/wordprocessingml/2006/main" xmlns:w14="http://schemas.microsoft.com/office/word/2010/wordml" xmlns:w15="http://schemas.microsoft.com/office/word/2012/wordml" xmlns:w16cid="http://schemas.microsoft.com/office/word/2016/wordml/cid" xmlns:w16se="http://schemas.microsoft.com/office/word/2015/wordml/symex" xmlns:wpg="http://schemas.microsoft.com/office/word/2010/wordprocessingGroup" xmlns:wpi="http://schemas.microsoft.com/office/word/2010/wordprocessingInk" xmlns:wne="http://schemas.microsoft.com/office/word/2006/wordml" xmlns:wps="http://schemas.microsoft.com/office/word/2010/wordprocessingShape" mc:Ignorable="w14 w15 w16se w16cid wp14">
+<w:hdr xmlns:wpc="http://schemas.microsoft.com/office/word/2010/wordprocessingCanvas" xmlns:cx="http://schemas.microsoft.com/office/drawing/2014/chartex" xmlns:cx1="http://schemas.microsoft.com/office/drawing/2015/9/8/chartex" xmlns:cx2="http://schemas.microsoft.com/office/drawing/2015/10/21/chartex" xmlns:cx3="http://schemas.microsoft.com/office/drawing/2016/5/9/chartex" xmlns:cx4="http://schemas.microsoft.com/office/drawing/2016/5/10/chartex" xmlns:cx5="http://schemas.microsoft.com/office/drawing/2016/5/11/chartex" xmlns:cx6="http://schemas.microsoft.com/office/drawing/2016/5/12/chartex" xmlns:cx7="http://schemas.microsoft.com/office/drawing/2016/5/13/chartex" xmlns:cx8="http://schemas.microsoft.com/office/drawing/2016/5/14/chartex" xmlns:mc="http://schemas.openxmlformats.org/markup-compatibility/2006" xmlns:aink="http://schemas.microsoft.com/office/drawing/2016/ink" xmlns:am3d="http://schemas.microsoft.com/office/drawing/2017/model3d" xmlns:o="urn:schemas-microsoft-com:office:office" xmlns:r="http://schemas.openxmlformats.org/officeDocument/2006/relationships" xmlns:m="http://schemas.openxmlformats.org/officeDocument/2006/math" xmlns:v="urn:schemas-microsoft-com:vml" xmlns:wp14="http://schemas.microsoft.com/office/word/2010/wordprocessingDrawing" xmlns:wp="http://schemas.openxmlformats.org/drawingml/2006/wordprocessingDrawing" xmlns:w10="urn:schemas-microsoft-com:office:word" xmlns:w="http://schemas.openxmlformats.org/wordprocessingml/2006/main" xmlns:w14="http://schemas.microsoft.com/office/word/2010/wordml" xmlns:w15="http://schemas.microsoft.com/office/word/2012/wordml" xmlns:w16cex="http://schemas.microsoft.com/office/word/2018/wordml/cex" xmlns:w16cid="http://schemas.microsoft.com/office/word/2016/wordml/cid" xmlns:w16="http://schemas.microsoft.com/office/word/2018/wordml" xmlns:w16sdtdh="http://schemas.microsoft.com/office/word/2020/wordml/sdtdatahash" xmlns:w16se="http://schemas.microsoft.com/office/word/2015/wordml/symex" xmlns:wpg="http://schemas.microsoft.com/office/word/2010/wordprocessingGroup" xmlns:wpi="http://schemas.microsoft.com/office/word/2010/wordprocessingInk" xmlns:wne="http://schemas.microsoft.com/office/word/2006/wordml" xmlns:wps="http://schemas.microsoft.com/office/word/2010/wordprocessingShape" mc:Ignorable="w14 w15 w16se w16cid w16 w16cex w16sdtdh wp14">
   <w:tbl>
     <w:tblPr>
       <w:tblW w:w="9639" w:type="dxa"/>
@@ -18763,7 +18463,7 @@
 </file>
 
 <file path=word/header3.xml><?xml version="1.0" encoding="utf-8"?>
-<w:hdr xmlns:wpc="http://schemas.microsoft.com/office/word/2010/wordprocessingCanvas" xmlns:cx="http://schemas.microsoft.com/office/drawing/2014/chartex" xmlns:cx1="http://schemas.microsoft.com/office/drawing/2015/9/8/chartex" xmlns:cx2="http://schemas.microsoft.com/office/drawing/2015/10/21/chartex" xmlns:cx3="http://schemas.microsoft.com/office/drawing/2016/5/9/chartex" xmlns:cx4="http://schemas.microsoft.com/office/drawing/2016/5/10/chartex" xmlns:cx5="http://schemas.microsoft.com/office/drawing/2016/5/11/chartex" xmlns:cx6="http://schemas.microsoft.com/office/drawing/2016/5/12/chartex" xmlns:cx7="http://schemas.microsoft.com/office/drawing/2016/5/13/chartex" xmlns:cx8="http://schemas.microsoft.com/office/drawing/2016/5/14/chartex" xmlns:mc="http://schemas.openxmlformats.org/markup-compatibility/2006" xmlns:aink="http://schemas.microsoft.com/office/drawing/2016/ink" xmlns:am3d="http://schemas.microsoft.com/office/drawing/2017/model3d" xmlns:o="urn:schemas-microsoft-com:office:office" xmlns:r="http://schemas.openxmlformats.org/officeDocument/2006/relationships" xmlns:m="http://schemas.openxmlformats.org/officeDocument/2006/math" xmlns:v="urn:schemas-microsoft-com:vml" xmlns:wp14="http://schemas.microsoft.com/office/word/2010/wordprocessingDrawing" xmlns:wp="http://schemas.openxmlformats.org/drawingml/2006/wordprocessingDrawing" xmlns:w10="urn:schemas-microsoft-com:office:word" xmlns:w="http://schemas.openxmlformats.org/wordprocessingml/2006/main" xmlns:w14="http://schemas.microsoft.com/office/word/2010/wordml" xmlns:w15="http://schemas.microsoft.com/office/word/2012/wordml" xmlns:w16cid="http://schemas.microsoft.com/office/word/2016/wordml/cid" xmlns:w16se="http://schemas.microsoft.com/office/word/2015/wordml/symex" xmlns:wpg="http://schemas.microsoft.com/office/word/2010/wordprocessingGroup" xmlns:wpi="http://schemas.microsoft.com/office/word/2010/wordprocessingInk" xmlns:wne="http://schemas.microsoft.com/office/word/2006/wordml" xmlns:wps="http://schemas.microsoft.com/office/word/2010/wordprocessingShape" mc:Ignorable="w14 w15 w16se w16cid wp14">
+<w:hdr xmlns:wpc="http://schemas.microsoft.com/office/word/2010/wordprocessingCanvas" xmlns:cx="http://schemas.microsoft.com/office/drawing/2014/chartex" xmlns:cx1="http://schemas.microsoft.com/office/drawing/2015/9/8/chartex" xmlns:cx2="http://schemas.microsoft.com/office/drawing/2015/10/21/chartex" xmlns:cx3="http://schemas.microsoft.com/office/drawing/2016/5/9/chartex" xmlns:cx4="http://schemas.microsoft.com/office/drawing/2016/5/10/chartex" xmlns:cx5="http://schemas.microsoft.com/office/drawing/2016/5/11/chartex" xmlns:cx6="http://schemas.microsoft.com/office/drawing/2016/5/12/chartex" xmlns:cx7="http://schemas.microsoft.com/office/drawing/2016/5/13/chartex" xmlns:cx8="http://schemas.microsoft.com/office/drawing/2016/5/14/chartex" xmlns:mc="http://schemas.openxmlformats.org/markup-compatibility/2006" xmlns:aink="http://schemas.microsoft.com/office/drawing/2016/ink" xmlns:am3d="http://schemas.microsoft.com/office/drawing/2017/model3d" xmlns:o="urn:schemas-microsoft-com:office:office" xmlns:r="http://schemas.openxmlformats.org/officeDocument/2006/relationships" xmlns:m="http://schemas.openxmlformats.org/officeDocument/2006/math" xmlns:v="urn:schemas-microsoft-com:vml" xmlns:wp14="http://schemas.microsoft.com/office/word/2010/wordprocessingDrawing" xmlns:wp="http://schemas.openxmlformats.org/drawingml/2006/wordprocessingDrawing" xmlns:w10="urn:schemas-microsoft-com:office:word" xmlns:w="http://schemas.openxmlformats.org/wordprocessingml/2006/main" xmlns:w14="http://schemas.microsoft.com/office/word/2010/wordml" xmlns:w15="http://schemas.microsoft.com/office/word/2012/wordml" xmlns:w16cex="http://schemas.microsoft.com/office/word/2018/wordml/cex" xmlns:w16cid="http://schemas.microsoft.com/office/word/2016/wordml/cid" xmlns:w16="http://schemas.microsoft.com/office/word/2018/wordml" xmlns:w16sdtdh="http://schemas.microsoft.com/office/word/2020/wordml/sdtdatahash" xmlns:w16se="http://schemas.microsoft.com/office/word/2015/wordml/symex" xmlns:wpg="http://schemas.microsoft.com/office/word/2010/wordprocessingGroup" xmlns:wpi="http://schemas.microsoft.com/office/word/2010/wordprocessingInk" xmlns:wne="http://schemas.microsoft.com/office/word/2006/wordml" xmlns:wps="http://schemas.microsoft.com/office/word/2010/wordprocessingShape" mc:Ignorable="w14 w15 w16se w16cid w16 w16cex w16sdtdh wp14">
   <w:tbl>
     <w:tblPr>
       <w:tblW w:w="13331" w:type="dxa"/>
@@ -19121,7 +18821,7 @@
 </file>
 
 <file path=word/header4.xml><?xml version="1.0" encoding="utf-8"?>
-<w:hdr xmlns:wpc="http://schemas.microsoft.com/office/word/2010/wordprocessingCanvas" xmlns:cx="http://schemas.microsoft.com/office/drawing/2014/chartex" xmlns:cx1="http://schemas.microsoft.com/office/drawing/2015/9/8/chartex" xmlns:cx2="http://schemas.microsoft.com/office/drawing/2015/10/21/chartex" xmlns:cx3="http://schemas.microsoft.com/office/drawing/2016/5/9/chartex" xmlns:cx4="http://schemas.microsoft.com/office/drawing/2016/5/10/chartex" xmlns:cx5="http://schemas.microsoft.com/office/drawing/2016/5/11/chartex" xmlns:cx6="http://schemas.microsoft.com/office/drawing/2016/5/12/chartex" xmlns:cx7="http://schemas.microsoft.com/office/drawing/2016/5/13/chartex" xmlns:cx8="http://schemas.microsoft.com/office/drawing/2016/5/14/chartex" xmlns:mc="http://schemas.openxmlformats.org/markup-compatibility/2006" xmlns:aink="http://schemas.microsoft.com/office/drawing/2016/ink" xmlns:am3d="http://schemas.microsoft.com/office/drawing/2017/model3d" xmlns:o="urn:schemas-microsoft-com:office:office" xmlns:r="http://schemas.openxmlformats.org/officeDocument/2006/relationships" xmlns:m="http://schemas.openxmlformats.org/officeDocument/2006/math" xmlns:v="urn:schemas-microsoft-com:vml" xmlns:wp14="http://schemas.microsoft.com/office/word/2010/wordprocessingDrawing" xmlns:wp="http://schemas.openxmlformats.org/drawingml/2006/wordprocessingDrawing" xmlns:w10="urn:schemas-microsoft-com:office:word" xmlns:w="http://schemas.openxmlformats.org/wordprocessingml/2006/main" xmlns:w14="http://schemas.microsoft.com/office/word/2010/wordml" xmlns:w15="http://schemas.microsoft.com/office/word/2012/wordml" xmlns:w16cid="http://schemas.microsoft.com/office/word/2016/wordml/cid" xmlns:w16se="http://schemas.microsoft.com/office/word/2015/wordml/symex" xmlns:wpg="http://schemas.microsoft.com/office/word/2010/wordprocessingGroup" xmlns:wpi="http://schemas.microsoft.com/office/word/2010/wordprocessingInk" xmlns:wne="http://schemas.microsoft.com/office/word/2006/wordml" xmlns:wps="http://schemas.microsoft.com/office/word/2010/wordprocessingShape" mc:Ignorable="w14 w15 w16se w16cid wp14">
+<w:hdr xmlns:wpc="http://schemas.microsoft.com/office/word/2010/wordprocessingCanvas" xmlns:cx="http://schemas.microsoft.com/office/drawing/2014/chartex" xmlns:cx1="http://schemas.microsoft.com/office/drawing/2015/9/8/chartex" xmlns:cx2="http://schemas.microsoft.com/office/drawing/2015/10/21/chartex" xmlns:cx3="http://schemas.microsoft.com/office/drawing/2016/5/9/chartex" xmlns:cx4="http://schemas.microsoft.com/office/drawing/2016/5/10/chartex" xmlns:cx5="http://schemas.microsoft.com/office/drawing/2016/5/11/chartex" xmlns:cx6="http://schemas.microsoft.com/office/drawing/2016/5/12/chartex" xmlns:cx7="http://schemas.microsoft.com/office/drawing/2016/5/13/chartex" xmlns:cx8="http://schemas.microsoft.com/office/drawing/2016/5/14/chartex" xmlns:mc="http://schemas.openxmlformats.org/markup-compatibility/2006" xmlns:aink="http://schemas.microsoft.com/office/drawing/2016/ink" xmlns:am3d="http://schemas.microsoft.com/office/drawing/2017/model3d" xmlns:o="urn:schemas-microsoft-com:office:office" xmlns:r="http://schemas.openxmlformats.org/officeDocument/2006/relationships" xmlns:m="http://schemas.openxmlformats.org/officeDocument/2006/math" xmlns:v="urn:schemas-microsoft-com:vml" xmlns:wp14="http://schemas.microsoft.com/office/word/2010/wordprocessingDrawing" xmlns:wp="http://schemas.openxmlformats.org/drawingml/2006/wordprocessingDrawing" xmlns:w10="urn:schemas-microsoft-com:office:word" xmlns:w="http://schemas.openxmlformats.org/wordprocessingml/2006/main" xmlns:w14="http://schemas.microsoft.com/office/word/2010/wordml" xmlns:w15="http://schemas.microsoft.com/office/word/2012/wordml" xmlns:w16cex="http://schemas.microsoft.com/office/word/2018/wordml/cex" xmlns:w16cid="http://schemas.microsoft.com/office/word/2016/wordml/cid" xmlns:w16="http://schemas.microsoft.com/office/word/2018/wordml" xmlns:w16sdtdh="http://schemas.microsoft.com/office/word/2020/wordml/sdtdatahash" xmlns:w16se="http://schemas.microsoft.com/office/word/2015/wordml/symex" xmlns:wpg="http://schemas.microsoft.com/office/word/2010/wordprocessingGroup" xmlns:wpi="http://schemas.microsoft.com/office/word/2010/wordprocessingInk" xmlns:wne="http://schemas.microsoft.com/office/word/2006/wordml" xmlns:wps="http://schemas.microsoft.com/office/word/2010/wordprocessingShape" mc:Ignorable="w14 w15 w16se w16cid w16 w16cex w16sdtdh wp14">
   <w:tbl>
     <w:tblPr>
       <w:tblW w:w="9639" w:type="dxa"/>
@@ -19479,7 +19179,7 @@
 </file>
 
 <file path=word/numbering.xml><?xml version="1.0" encoding="utf-8"?>
-<w:numbering xmlns:wpc="http://schemas.microsoft.com/office/word/2010/wordprocessingCanvas" xmlns:cx="http://schemas.microsoft.com/office/drawing/2014/chartex" xmlns:cx1="http://schemas.microsoft.com/office/drawing/2015/9/8/chartex" xmlns:cx2="http://schemas.microsoft.com/office/drawing/2015/10/21/chartex" xmlns:cx3="http://schemas.microsoft.com/office/drawing/2016/5/9/chartex" xmlns:cx4="http://schemas.microsoft.com/office/drawing/2016/5/10/chartex" xmlns:cx5="http://schemas.microsoft.com/office/drawing/2016/5/11/chartex" xmlns:cx6="http://schemas.microsoft.com/office/drawing/2016/5/12/chartex" xmlns:cx7="http://schemas.microsoft.com/office/drawing/2016/5/13/chartex" xmlns:cx8="http://schemas.microsoft.com/office/drawing/2016/5/14/chartex" xmlns:mc="http://schemas.openxmlformats.org/markup-compatibility/2006" xmlns:aink="http://schemas.microsoft.com/office/drawing/2016/ink" xmlns:am3d="http://schemas.microsoft.com/office/drawing/2017/model3d" xmlns:o="urn:schemas-microsoft-com:office:office" xmlns:r="http://schemas.openxmlformats.org/officeDocument/2006/relationships" xmlns:m="http://schemas.openxmlformats.org/officeDocument/2006/math" xmlns:v="urn:schemas-microsoft-com:vml" xmlns:wp14="http://schemas.microsoft.com/office/word/2010/wordprocessingDrawing" xmlns:wp="http://schemas.openxmlformats.org/drawingml/2006/wordprocessingDrawing" xmlns:w10="urn:schemas-microsoft-com:office:word" xmlns:w="http://schemas.openxmlformats.org/wordprocessingml/2006/main" xmlns:w14="http://schemas.microsoft.com/office/word/2010/wordml" xmlns:w15="http://schemas.microsoft.com/office/word/2012/wordml" xmlns:w16cid="http://schemas.microsoft.com/office/word/2016/wordml/cid" xmlns:w16se="http://schemas.microsoft.com/office/word/2015/wordml/symex" xmlns:wpg="http://schemas.microsoft.com/office/word/2010/wordprocessingGroup" xmlns:wpi="http://schemas.microsoft.com/office/word/2010/wordprocessingInk" xmlns:wne="http://schemas.microsoft.com/office/word/2006/wordml" xmlns:wps="http://schemas.microsoft.com/office/word/2010/wordprocessingShape" mc:Ignorable="w14 w15 w16se w16cid wp14">
+<w:numbering xmlns:wpc="http://schemas.microsoft.com/office/word/2010/wordprocessingCanvas" xmlns:cx="http://schemas.microsoft.com/office/drawing/2014/chartex" xmlns:cx1="http://schemas.microsoft.com/office/drawing/2015/9/8/chartex" xmlns:cx2="http://schemas.microsoft.com/office/drawing/2015/10/21/chartex" xmlns:cx3="http://schemas.microsoft.com/office/drawing/2016/5/9/chartex" xmlns:cx4="http://schemas.microsoft.com/office/drawing/2016/5/10/chartex" xmlns:cx5="http://schemas.microsoft.com/office/drawing/2016/5/11/chartex" xmlns:cx6="http://schemas.microsoft.com/office/drawing/2016/5/12/chartex" xmlns:cx7="http://schemas.microsoft.com/office/drawing/2016/5/13/chartex" xmlns:cx8="http://schemas.microsoft.com/office/drawing/2016/5/14/chartex" xmlns:mc="http://schemas.openxmlformats.org/markup-compatibility/2006" xmlns:aink="http://schemas.microsoft.com/office/drawing/2016/ink" xmlns:am3d="http://schemas.microsoft.com/office/drawing/2017/model3d" xmlns:o="urn:schemas-microsoft-com:office:office" xmlns:r="http://schemas.openxmlformats.org/officeDocument/2006/relationships" xmlns:m="http://schemas.openxmlformats.org/officeDocument/2006/math" xmlns:v="urn:schemas-microsoft-com:vml" xmlns:wp14="http://schemas.microsoft.com/office/word/2010/wordprocessingDrawing" xmlns:wp="http://schemas.openxmlformats.org/drawingml/2006/wordprocessingDrawing" xmlns:w10="urn:schemas-microsoft-com:office:word" xmlns:w="http://schemas.openxmlformats.org/wordprocessingml/2006/main" xmlns:w14="http://schemas.microsoft.com/office/word/2010/wordml" xmlns:w15="http://schemas.microsoft.com/office/word/2012/wordml" xmlns:w16cex="http://schemas.microsoft.com/office/word/2018/wordml/cex" xmlns:w16cid="http://schemas.microsoft.com/office/word/2016/wordml/cid" xmlns:w16="http://schemas.microsoft.com/office/word/2018/wordml" xmlns:w16sdtdh="http://schemas.microsoft.com/office/word/2020/wordml/sdtdatahash" xmlns:w16se="http://schemas.microsoft.com/office/word/2015/wordml/symex" xmlns:wpg="http://schemas.microsoft.com/office/word/2010/wordprocessingGroup" xmlns:wpi="http://schemas.microsoft.com/office/word/2010/wordprocessingInk" xmlns:wne="http://schemas.microsoft.com/office/word/2006/wordml" xmlns:wps="http://schemas.microsoft.com/office/word/2010/wordprocessingShape" mc:Ignorable="w14 w15 w16se w16cid w16 w16cex w16sdtdh wp14">
   <w:abstractNum w:abstractNumId="0" w15:restartNumberingAfterBreak="0">
     <w:nsid w:val="00E21725"/>
     <w:multiLevelType w:val="hybridMultilevel"/>
@@ -24149,7 +23849,7 @@
 </file>
 
 <file path=word/styles.xml><?xml version="1.0" encoding="utf-8"?>
-<w:styles xmlns:mc="http://schemas.openxmlformats.org/markup-compatibility/2006" xmlns:r="http://schemas.openxmlformats.org/officeDocument/2006/relationships" xmlns:w="http://schemas.openxmlformats.org/wordprocessingml/2006/main" xmlns:w14="http://schemas.microsoft.com/office/word/2010/wordml" xmlns:w15="http://schemas.microsoft.com/office/word/2012/wordml" xmlns:w16cid="http://schemas.microsoft.com/office/word/2016/wordml/cid" xmlns:w16se="http://schemas.microsoft.com/office/word/2015/wordml/symex" mc:Ignorable="w14 w15 w16se w16cid">
+<w:styles xmlns:mc="http://schemas.openxmlformats.org/markup-compatibility/2006" xmlns:r="http://schemas.openxmlformats.org/officeDocument/2006/relationships" xmlns:w="http://schemas.openxmlformats.org/wordprocessingml/2006/main" xmlns:w14="http://schemas.microsoft.com/office/word/2010/wordml" xmlns:w15="http://schemas.microsoft.com/office/word/2012/wordml" xmlns:w16cex="http://schemas.microsoft.com/office/word/2018/wordml/cex" xmlns:w16cid="http://schemas.microsoft.com/office/word/2016/wordml/cid" xmlns:w16="http://schemas.microsoft.com/office/word/2018/wordml" xmlns:w16sdtdh="http://schemas.microsoft.com/office/word/2020/wordml/sdtdatahash" xmlns:w16se="http://schemas.microsoft.com/office/word/2015/wordml/symex" mc:Ignorable="w14 w15 w16se w16cid w16 w16cex w16sdtdh">
   <w:docDefaults>
     <w:rPrDefault>
       <w:rPr>
@@ -24159,7 +23859,7 @@
     </w:rPrDefault>
     <w:pPrDefault/>
   </w:docDefaults>
-  <w:latentStyles w:defLockedState="0" w:defUIPriority="99" w:defSemiHidden="0" w:defUnhideWhenUsed="0" w:defQFormat="0" w:count="375">
+  <w:latentStyles w:defLockedState="0" w:defUIPriority="99" w:defSemiHidden="0" w:defUnhideWhenUsed="0" w:defQFormat="0" w:count="376">
     <w:lsdException w:name="Normal" w:uiPriority="0" w:qFormat="1"/>
     <w:lsdException w:name="heading 1" w:uiPriority="0" w:qFormat="1"/>
     <w:lsdException w:name="heading 2" w:uiPriority="0" w:qFormat="1"/>
@@ -24265,7 +23965,6 @@
     <w:lsdException w:name="HTML Sample" w:semiHidden="1" w:unhideWhenUsed="1"/>
     <w:lsdException w:name="HTML Typewriter" w:semiHidden="1" w:unhideWhenUsed="1"/>
     <w:lsdException w:name="HTML Variable" w:semiHidden="1" w:unhideWhenUsed="1"/>
-    <w:lsdException w:name="Normal Table" w:semiHidden="1" w:unhideWhenUsed="1"/>
     <w:lsdException w:name="annotation subject" w:semiHidden="1" w:unhideWhenUsed="1"/>
     <w:lsdException w:name="No List" w:semiHidden="1" w:unhideWhenUsed="1"/>
     <w:lsdException w:name="Outline List 1" w:semiHidden="1" w:unhideWhenUsed="1"/>
@@ -24312,10 +24011,8 @@
     <w:lsdException w:name="Table Subtle 2" w:semiHidden="1" w:unhideWhenUsed="1"/>
     <w:lsdException w:name="Table Web 1" w:semiHidden="1" w:unhideWhenUsed="1"/>
     <w:lsdException w:name="Table Web 2" w:semiHidden="1" w:unhideWhenUsed="1"/>
-    <w:lsdException w:name="Table Web 3" w:semiHidden="1" w:unhideWhenUsed="1"/>
     <w:lsdException w:name="Balloon Text" w:semiHidden="1" w:unhideWhenUsed="1"/>
     <w:lsdException w:name="Table Grid" w:uiPriority="59"/>
-    <w:lsdException w:name="Table Theme" w:semiHidden="1" w:unhideWhenUsed="1"/>
     <w:lsdException w:name="Placeholder Text" w:semiHidden="1"/>
     <w:lsdException w:name="No Spacing" w:uiPriority="1" w:qFormat="1"/>
     <w:lsdException w:name="Light Shading" w:uiPriority="60"/>
@@ -24535,6 +24232,7 @@
     <w:lsdException w:name="Smart Hyperlink" w:semiHidden="1" w:unhideWhenUsed="1"/>
     <w:lsdException w:name="Hashtag" w:semiHidden="1" w:unhideWhenUsed="1"/>
     <w:lsdException w:name="Unresolved Mention" w:semiHidden="1" w:unhideWhenUsed="1"/>
+    <w:lsdException w:name="Smart Link" w:semiHidden="1" w:unhideWhenUsed="1"/>
   </w:latentStyles>
   <w:style w:type="paragraph" w:default="1" w:styleId="Normale">
     <w:name w:val="Normal"/>

</xml_diff>

<commit_message>
Aggiornamento 1.0 del 21-10-2021
</commit_message>
<xml_diff>
--- a/3_Documentazione (word e pdf)/Documentazione lavoro temporaneo - Samuele Abba.docx
+++ b/3_Documentazione (word e pdf)/Documentazione lavoro temporaneo - Samuele Abba.docx
@@ -1,6 +1,6 @@
 
 <file path=word/document.xml><?xml version="1.0" encoding="utf-8"?>
-<w:document xmlns:wpc="http://schemas.microsoft.com/office/word/2010/wordprocessingCanvas" xmlns:cx="http://schemas.microsoft.com/office/drawing/2014/chartex" xmlns:cx1="http://schemas.microsoft.com/office/drawing/2015/9/8/chartex" xmlns:cx2="http://schemas.microsoft.com/office/drawing/2015/10/21/chartex" xmlns:cx3="http://schemas.microsoft.com/office/drawing/2016/5/9/chartex" xmlns:cx4="http://schemas.microsoft.com/office/drawing/2016/5/10/chartex" xmlns:cx5="http://schemas.microsoft.com/office/drawing/2016/5/11/chartex" xmlns:cx6="http://schemas.microsoft.com/office/drawing/2016/5/12/chartex" xmlns:cx7="http://schemas.microsoft.com/office/drawing/2016/5/13/chartex" xmlns:cx8="http://schemas.microsoft.com/office/drawing/2016/5/14/chartex" xmlns:mc="http://schemas.openxmlformats.org/markup-compatibility/2006" xmlns:aink="http://schemas.microsoft.com/office/drawing/2016/ink" xmlns:am3d="http://schemas.microsoft.com/office/drawing/2017/model3d" xmlns:o="urn:schemas-microsoft-com:office:office" xmlns:r="http://schemas.openxmlformats.org/officeDocument/2006/relationships" xmlns:m="http://schemas.openxmlformats.org/officeDocument/2006/math" xmlns:v="urn:schemas-microsoft-com:vml" xmlns:wp14="http://schemas.microsoft.com/office/word/2010/wordprocessingDrawing" xmlns:wp="http://schemas.openxmlformats.org/drawingml/2006/wordprocessingDrawing" xmlns:w10="urn:schemas-microsoft-com:office:word" xmlns:w="http://schemas.openxmlformats.org/wordprocessingml/2006/main" xmlns:w14="http://schemas.microsoft.com/office/word/2010/wordml" xmlns:w15="http://schemas.microsoft.com/office/word/2012/wordml" xmlns:w16cex="http://schemas.microsoft.com/office/word/2018/wordml/cex" xmlns:w16cid="http://schemas.microsoft.com/office/word/2016/wordml/cid" xmlns:w16="http://schemas.microsoft.com/office/word/2018/wordml" xmlns:w16sdtdh="http://schemas.microsoft.com/office/word/2020/wordml/sdtdatahash" xmlns:w16se="http://schemas.microsoft.com/office/word/2015/wordml/symex" xmlns:wpg="http://schemas.microsoft.com/office/word/2010/wordprocessingGroup" xmlns:wpi="http://schemas.microsoft.com/office/word/2010/wordprocessingInk" xmlns:wne="http://schemas.microsoft.com/office/word/2006/wordml" xmlns:wps="http://schemas.microsoft.com/office/word/2010/wordprocessingShape" mc:Ignorable="w14 w15 w16se w16cid w16 w16cex w16sdtdh wp14">
+<w:document xmlns:wpc="http://schemas.microsoft.com/office/word/2010/wordprocessingCanvas" xmlns:cx="http://schemas.microsoft.com/office/drawing/2014/chartex" xmlns:cx1="http://schemas.microsoft.com/office/drawing/2015/9/8/chartex" xmlns:cx2="http://schemas.microsoft.com/office/drawing/2015/10/21/chartex" xmlns:cx3="http://schemas.microsoft.com/office/drawing/2016/5/9/chartex" xmlns:cx4="http://schemas.microsoft.com/office/drawing/2016/5/10/chartex" xmlns:cx5="http://schemas.microsoft.com/office/drawing/2016/5/11/chartex" xmlns:cx6="http://schemas.microsoft.com/office/drawing/2016/5/12/chartex" xmlns:cx7="http://schemas.microsoft.com/office/drawing/2016/5/13/chartex" xmlns:cx8="http://schemas.microsoft.com/office/drawing/2016/5/14/chartex" xmlns:mc="http://schemas.openxmlformats.org/markup-compatibility/2006" xmlns:aink="http://schemas.microsoft.com/office/drawing/2016/ink" xmlns:am3d="http://schemas.microsoft.com/office/drawing/2017/model3d" xmlns:o="urn:schemas-microsoft-com:office:office" xmlns:r="http://schemas.openxmlformats.org/officeDocument/2006/relationships" xmlns:m="http://schemas.openxmlformats.org/officeDocument/2006/math" xmlns:v="urn:schemas-microsoft-com:vml" xmlns:wp14="http://schemas.microsoft.com/office/word/2010/wordprocessingDrawing" xmlns:wp="http://schemas.openxmlformats.org/drawingml/2006/wordprocessingDrawing" xmlns:w10="urn:schemas-microsoft-com:office:word" xmlns:w="http://schemas.openxmlformats.org/wordprocessingml/2006/main" xmlns:w14="http://schemas.microsoft.com/office/word/2010/wordml" xmlns:w15="http://schemas.microsoft.com/office/word/2012/wordml" xmlns:w16cid="http://schemas.microsoft.com/office/word/2016/wordml/cid" xmlns:w16se="http://schemas.microsoft.com/office/word/2015/wordml/symex" xmlns:wpg="http://schemas.microsoft.com/office/word/2010/wordprocessingGroup" xmlns:wpi="http://schemas.microsoft.com/office/word/2010/wordprocessingInk" xmlns:wne="http://schemas.microsoft.com/office/word/2006/wordml" xmlns:wps="http://schemas.microsoft.com/office/word/2010/wordprocessingShape" mc:Ignorable="w14 w15 w16se w16cid wp14">
   <w:body>
     <w:p>
       <w:pPr>
@@ -126,7 +126,7 @@
         <w:rPr>
           <w:noProof/>
         </w:rPr>
-        <w:instrText xml:space="preserve"> PAGEREF _Toc85116974 \h </w:instrText>
+        <w:instrText xml:space="preserve"> PAGEREF _Toc85707673 \h </w:instrText>
       </w:r>
       <w:r>
         <w:rPr>
@@ -205,7 +205,7 @@
         <w:rPr>
           <w:noProof/>
         </w:rPr>
-        <w:instrText xml:space="preserve"> PAGEREF _Toc85116975 \h </w:instrText>
+        <w:instrText xml:space="preserve"> PAGEREF _Toc85707674 \h </w:instrText>
       </w:r>
       <w:r>
         <w:rPr>
@@ -284,7 +284,7 @@
         <w:rPr>
           <w:noProof/>
         </w:rPr>
-        <w:instrText xml:space="preserve"> PAGEREF _Toc85116976 \h </w:instrText>
+        <w:instrText xml:space="preserve"> PAGEREF _Toc85707675 \h </w:instrText>
       </w:r>
       <w:r>
         <w:rPr>
@@ -363,7 +363,7 @@
         <w:rPr>
           <w:noProof/>
         </w:rPr>
-        <w:instrText xml:space="preserve"> PAGEREF _Toc85116977 \h </w:instrText>
+        <w:instrText xml:space="preserve"> PAGEREF _Toc85707676 \h </w:instrText>
       </w:r>
       <w:r>
         <w:rPr>
@@ -442,7 +442,7 @@
         <w:rPr>
           <w:noProof/>
         </w:rPr>
-        <w:instrText xml:space="preserve"> PAGEREF _Toc85116978 \h </w:instrText>
+        <w:instrText xml:space="preserve"> PAGEREF _Toc85707677 \h </w:instrText>
       </w:r>
       <w:r>
         <w:rPr>
@@ -521,7 +521,7 @@
         <w:rPr>
           <w:noProof/>
         </w:rPr>
-        <w:instrText xml:space="preserve"> PAGEREF _Toc85116979 \h </w:instrText>
+        <w:instrText xml:space="preserve"> PAGEREF _Toc85707678 \h </w:instrText>
       </w:r>
       <w:r>
         <w:rPr>
@@ -600,7 +600,7 @@
         <w:rPr>
           <w:noProof/>
         </w:rPr>
-        <w:instrText xml:space="preserve"> PAGEREF _Toc85116980 \h </w:instrText>
+        <w:instrText xml:space="preserve"> PAGEREF _Toc85707679 \h </w:instrText>
       </w:r>
       <w:r>
         <w:rPr>
@@ -679,7 +679,7 @@
         <w:rPr>
           <w:noProof/>
         </w:rPr>
-        <w:instrText xml:space="preserve"> PAGEREF _Toc85116981 \h </w:instrText>
+        <w:instrText xml:space="preserve"> PAGEREF _Toc85707680 \h </w:instrText>
       </w:r>
       <w:r>
         <w:rPr>
@@ -758,7 +758,7 @@
         <w:rPr>
           <w:noProof/>
         </w:rPr>
-        <w:instrText xml:space="preserve"> PAGEREF _Toc85116982 \h </w:instrText>
+        <w:instrText xml:space="preserve"> PAGEREF _Toc85707681 \h </w:instrText>
       </w:r>
       <w:r>
         <w:rPr>
@@ -837,7 +837,7 @@
         <w:rPr>
           <w:noProof/>
         </w:rPr>
-        <w:instrText xml:space="preserve"> PAGEREF _Toc85116983 \h </w:instrText>
+        <w:instrText xml:space="preserve"> PAGEREF _Toc85707682 \h </w:instrText>
       </w:r>
       <w:r>
         <w:rPr>
@@ -916,7 +916,7 @@
         <w:rPr>
           <w:noProof/>
         </w:rPr>
-        <w:instrText xml:space="preserve"> PAGEREF _Toc85116984 \h </w:instrText>
+        <w:instrText xml:space="preserve"> PAGEREF _Toc85707683 \h </w:instrText>
       </w:r>
       <w:r>
         <w:rPr>
@@ -995,7 +995,7 @@
         <w:rPr>
           <w:noProof/>
         </w:rPr>
-        <w:instrText xml:space="preserve"> PAGEREF _Toc85116985 \h </w:instrText>
+        <w:instrText xml:space="preserve"> PAGEREF _Toc85707684 \h </w:instrText>
       </w:r>
       <w:r>
         <w:rPr>
@@ -1074,7 +1074,7 @@
         <w:rPr>
           <w:noProof/>
         </w:rPr>
-        <w:instrText xml:space="preserve"> PAGEREF _Toc85116986 \h </w:instrText>
+        <w:instrText xml:space="preserve"> PAGEREF _Toc85707685 \h </w:instrText>
       </w:r>
       <w:r>
         <w:rPr>
@@ -1153,7 +1153,7 @@
         <w:rPr>
           <w:noProof/>
         </w:rPr>
-        <w:instrText xml:space="preserve"> PAGEREF _Toc85116987 \h </w:instrText>
+        <w:instrText xml:space="preserve"> PAGEREF _Toc85707686 \h </w:instrText>
       </w:r>
       <w:r>
         <w:rPr>
@@ -1170,7 +1170,165 @@
         <w:rPr>
           <w:noProof/>
         </w:rPr>
-        <w:t>10</w:t>
+        <w:t>11</w:t>
+      </w:r>
+      <w:r>
+        <w:rPr>
+          <w:noProof/>
+        </w:rPr>
+        <w:fldChar w:fldCharType="end"/>
+      </w:r>
+    </w:p>
+    <w:p>
+      <w:pPr>
+        <w:pStyle w:val="Sommario3"/>
+        <w:tabs>
+          <w:tab w:val="left" w:pos="1200"/>
+          <w:tab w:val="right" w:leader="dot" w:pos="9628"/>
+        </w:tabs>
+        <w:rPr>
+          <w:rFonts w:asciiTheme="minorHAnsi" w:eastAsiaTheme="minorEastAsia" w:hAnsiTheme="minorHAnsi" w:cstheme="minorBidi"/>
+          <w:noProof/>
+          <w:sz w:val="22"/>
+          <w:szCs w:val="22"/>
+          <w:lang w:eastAsia="it-CH"/>
+        </w:rPr>
+      </w:pPr>
+      <w:r>
+        <w:rPr>
+          <w:noProof/>
+        </w:rPr>
+        <w:t>3.2.1</w:t>
+      </w:r>
+      <w:r>
+        <w:rPr>
+          <w:rFonts w:asciiTheme="minorHAnsi" w:eastAsiaTheme="minorEastAsia" w:hAnsiTheme="minorHAnsi" w:cstheme="minorBidi"/>
+          <w:noProof/>
+          <w:sz w:val="22"/>
+          <w:szCs w:val="22"/>
+          <w:lang w:eastAsia="it-CH"/>
+        </w:rPr>
+        <w:tab/>
+      </w:r>
+      <w:r>
+        <w:rPr>
+          <w:noProof/>
+        </w:rPr>
+        <w:t>Progettazione logica</w:t>
+      </w:r>
+      <w:r>
+        <w:rPr>
+          <w:noProof/>
+        </w:rPr>
+        <w:tab/>
+      </w:r>
+      <w:r>
+        <w:rPr>
+          <w:noProof/>
+        </w:rPr>
+        <w:fldChar w:fldCharType="begin"/>
+      </w:r>
+      <w:r>
+        <w:rPr>
+          <w:noProof/>
+        </w:rPr>
+        <w:instrText xml:space="preserve"> PAGEREF _Toc85707687 \h </w:instrText>
+      </w:r>
+      <w:r>
+        <w:rPr>
+          <w:noProof/>
+        </w:rPr>
+      </w:r>
+      <w:r>
+        <w:rPr>
+          <w:noProof/>
+        </w:rPr>
+        <w:fldChar w:fldCharType="separate"/>
+      </w:r>
+      <w:r>
+        <w:rPr>
+          <w:noProof/>
+        </w:rPr>
+        <w:t>11</w:t>
+      </w:r>
+      <w:r>
+        <w:rPr>
+          <w:noProof/>
+        </w:rPr>
+        <w:fldChar w:fldCharType="end"/>
+      </w:r>
+    </w:p>
+    <w:p>
+      <w:pPr>
+        <w:pStyle w:val="Sommario3"/>
+        <w:tabs>
+          <w:tab w:val="left" w:pos="1200"/>
+          <w:tab w:val="right" w:leader="dot" w:pos="9628"/>
+        </w:tabs>
+        <w:rPr>
+          <w:rFonts w:asciiTheme="minorHAnsi" w:eastAsiaTheme="minorEastAsia" w:hAnsiTheme="minorHAnsi" w:cstheme="minorBidi"/>
+          <w:noProof/>
+          <w:sz w:val="22"/>
+          <w:szCs w:val="22"/>
+          <w:lang w:eastAsia="it-CH"/>
+        </w:rPr>
+      </w:pPr>
+      <w:r>
+        <w:rPr>
+          <w:noProof/>
+        </w:rPr>
+        <w:t>3.2.2</w:t>
+      </w:r>
+      <w:r>
+        <w:rPr>
+          <w:rFonts w:asciiTheme="minorHAnsi" w:eastAsiaTheme="minorEastAsia" w:hAnsiTheme="minorHAnsi" w:cstheme="minorBidi"/>
+          <w:noProof/>
+          <w:sz w:val="22"/>
+          <w:szCs w:val="22"/>
+          <w:lang w:eastAsia="it-CH"/>
+        </w:rPr>
+        <w:tab/>
+      </w:r>
+      <w:r>
+        <w:rPr>
+          <w:noProof/>
+        </w:rPr>
+        <w:t>Progettazione fisica</w:t>
+      </w:r>
+      <w:r>
+        <w:rPr>
+          <w:noProof/>
+        </w:rPr>
+        <w:tab/>
+      </w:r>
+      <w:r>
+        <w:rPr>
+          <w:noProof/>
+        </w:rPr>
+        <w:fldChar w:fldCharType="begin"/>
+      </w:r>
+      <w:r>
+        <w:rPr>
+          <w:noProof/>
+        </w:rPr>
+        <w:instrText xml:space="preserve"> PAGEREF _Toc85707688 \h </w:instrText>
+      </w:r>
+      <w:r>
+        <w:rPr>
+          <w:noProof/>
+        </w:rPr>
+      </w:r>
+      <w:r>
+        <w:rPr>
+          <w:noProof/>
+        </w:rPr>
+        <w:fldChar w:fldCharType="separate"/>
+      </w:r>
+      <w:r>
+        <w:rPr>
+          <w:noProof/>
+        </w:rPr>
+        <w:t>12</w:t>
       </w:r>
       <w:r>
         <w:rPr>
@@ -1232,7 +1390,7 @@
         <w:rPr>
           <w:noProof/>
         </w:rPr>
-        <w:instrText xml:space="preserve"> PAGEREF _Toc85116988 \h </w:instrText>
+        <w:instrText xml:space="preserve"> PAGEREF _Toc85707689 \h </w:instrText>
       </w:r>
       <w:r>
         <w:rPr>
@@ -1249,7 +1407,7 @@
         <w:rPr>
           <w:noProof/>
         </w:rPr>
-        <w:t>11</w:t>
+        <w:t>13</w:t>
       </w:r>
       <w:r>
         <w:rPr>
@@ -1311,7 +1469,7 @@
         <w:rPr>
           <w:noProof/>
         </w:rPr>
-        <w:instrText xml:space="preserve"> PAGEREF _Toc85116989 \h </w:instrText>
+        <w:instrText xml:space="preserve"> PAGEREF _Toc85707690 \h </w:instrText>
       </w:r>
       <w:r>
         <w:rPr>
@@ -1328,7 +1486,7 @@
         <w:rPr>
           <w:noProof/>
         </w:rPr>
-        <w:t>11</w:t>
+        <w:t>13</w:t>
       </w:r>
       <w:r>
         <w:rPr>
@@ -1390,7 +1548,7 @@
         <w:rPr>
           <w:noProof/>
         </w:rPr>
-        <w:instrText xml:space="preserve"> PAGEREF _Toc85116990 \h </w:instrText>
+        <w:instrText xml:space="preserve"> PAGEREF _Toc85707691 \h </w:instrText>
       </w:r>
       <w:r>
         <w:rPr>
@@ -1407,7 +1565,7 @@
         <w:rPr>
           <w:noProof/>
         </w:rPr>
-        <w:t>11</w:t>
+        <w:t>13</w:t>
       </w:r>
       <w:r>
         <w:rPr>
@@ -1469,7 +1627,7 @@
         <w:rPr>
           <w:noProof/>
         </w:rPr>
-        <w:instrText xml:space="preserve"> PAGEREF _Toc85116991 \h </w:instrText>
+        <w:instrText xml:space="preserve"> PAGEREF _Toc85707692 \h </w:instrText>
       </w:r>
       <w:r>
         <w:rPr>
@@ -1486,7 +1644,7 @@
         <w:rPr>
           <w:noProof/>
         </w:rPr>
-        <w:t>12</w:t>
+        <w:t>14</w:t>
       </w:r>
       <w:r>
         <w:rPr>
@@ -1548,7 +1706,7 @@
         <w:rPr>
           <w:noProof/>
         </w:rPr>
-        <w:instrText xml:space="preserve"> PAGEREF _Toc85116992 \h </w:instrText>
+        <w:instrText xml:space="preserve"> PAGEREF _Toc85707693 \h </w:instrText>
       </w:r>
       <w:r>
         <w:rPr>
@@ -1565,7 +1723,7 @@
         <w:rPr>
           <w:noProof/>
         </w:rPr>
-        <w:t>12</w:t>
+        <w:t>14</w:t>
       </w:r>
       <w:r>
         <w:rPr>
@@ -1627,7 +1785,7 @@
         <w:rPr>
           <w:noProof/>
         </w:rPr>
-        <w:instrText xml:space="preserve"> PAGEREF _Toc85116993 \h </w:instrText>
+        <w:instrText xml:space="preserve"> PAGEREF _Toc85707694 \h </w:instrText>
       </w:r>
       <w:r>
         <w:rPr>
@@ -1644,7 +1802,7 @@
         <w:rPr>
           <w:noProof/>
         </w:rPr>
-        <w:t>13</w:t>
+        <w:t>15</w:t>
       </w:r>
       <w:r>
         <w:rPr>
@@ -1706,7 +1864,7 @@
         <w:rPr>
           <w:noProof/>
         </w:rPr>
-        <w:instrText xml:space="preserve"> PAGEREF _Toc85116994 \h </w:instrText>
+        <w:instrText xml:space="preserve"> PAGEREF _Toc85707695 \h </w:instrText>
       </w:r>
       <w:r>
         <w:rPr>
@@ -1723,7 +1881,7 @@
         <w:rPr>
           <w:noProof/>
         </w:rPr>
-        <w:t>13</w:t>
+        <w:t>15</w:t>
       </w:r>
       <w:r>
         <w:rPr>
@@ -1785,7 +1943,7 @@
         <w:rPr>
           <w:noProof/>
         </w:rPr>
-        <w:instrText xml:space="preserve"> PAGEREF _Toc85116995 \h </w:instrText>
+        <w:instrText xml:space="preserve"> PAGEREF _Toc85707696 \h </w:instrText>
       </w:r>
       <w:r>
         <w:rPr>
@@ -1802,7 +1960,7 @@
         <w:rPr>
           <w:noProof/>
         </w:rPr>
-        <w:t>14</w:t>
+        <w:t>16</w:t>
       </w:r>
       <w:r>
         <w:rPr>
@@ -1864,7 +2022,7 @@
         <w:rPr>
           <w:noProof/>
         </w:rPr>
-        <w:instrText xml:space="preserve"> PAGEREF _Toc85116996 \h </w:instrText>
+        <w:instrText xml:space="preserve"> PAGEREF _Toc85707697 \h </w:instrText>
       </w:r>
       <w:r>
         <w:rPr>
@@ -1881,7 +2039,7 @@
         <w:rPr>
           <w:noProof/>
         </w:rPr>
-        <w:t>14</w:t>
+        <w:t>16</w:t>
       </w:r>
       <w:r>
         <w:rPr>
@@ -1943,7 +2101,7 @@
         <w:rPr>
           <w:noProof/>
         </w:rPr>
-        <w:instrText xml:space="preserve"> PAGEREF _Toc85116997 \h </w:instrText>
+        <w:instrText xml:space="preserve"> PAGEREF _Toc85707698 \h </w:instrText>
       </w:r>
       <w:r>
         <w:rPr>
@@ -1960,7 +2118,7 @@
         <w:rPr>
           <w:noProof/>
         </w:rPr>
-        <w:t>14</w:t>
+        <w:t>16</w:t>
       </w:r>
       <w:r>
         <w:rPr>
@@ -2022,7 +2180,7 @@
         <w:rPr>
           <w:noProof/>
         </w:rPr>
-        <w:instrText xml:space="preserve"> PAGEREF _Toc85116998 \h </w:instrText>
+        <w:instrText xml:space="preserve"> PAGEREF _Toc85707699 \h </w:instrText>
       </w:r>
       <w:r>
         <w:rPr>
@@ -2039,7 +2197,7 @@
         <w:rPr>
           <w:noProof/>
         </w:rPr>
-        <w:t>15</w:t>
+        <w:t>17</w:t>
       </w:r>
       <w:r>
         <w:rPr>
@@ -2101,7 +2259,7 @@
         <w:rPr>
           <w:noProof/>
         </w:rPr>
-        <w:instrText xml:space="preserve"> PAGEREF _Toc85116999 \h </w:instrText>
+        <w:instrText xml:space="preserve"> PAGEREF _Toc85707700 \h </w:instrText>
       </w:r>
       <w:r>
         <w:rPr>
@@ -2118,7 +2276,7 @@
         <w:rPr>
           <w:noProof/>
         </w:rPr>
-        <w:t>15</w:t>
+        <w:t>17</w:t>
       </w:r>
       <w:r>
         <w:rPr>
@@ -2180,7 +2338,7 @@
         <w:rPr>
           <w:noProof/>
         </w:rPr>
-        <w:instrText xml:space="preserve"> PAGEREF _Toc85117000 \h </w:instrText>
+        <w:instrText xml:space="preserve"> PAGEREF _Toc85707701 \h </w:instrText>
       </w:r>
       <w:r>
         <w:rPr>
@@ -2197,7 +2355,7 @@
         <w:rPr>
           <w:noProof/>
         </w:rPr>
-        <w:t>16</w:t>
+        <w:t>18</w:t>
       </w:r>
       <w:r>
         <w:rPr>
@@ -2261,7 +2419,7 @@
         <w:rPr>
           <w:noProof/>
         </w:rPr>
-        <w:instrText xml:space="preserve"> PAGEREF _Toc85117001 \h </w:instrText>
+        <w:instrText xml:space="preserve"> PAGEREF _Toc85707702 \h </w:instrText>
       </w:r>
       <w:r>
         <w:rPr>
@@ -2278,7 +2436,7 @@
         <w:rPr>
           <w:noProof/>
         </w:rPr>
-        <w:t>17</w:t>
+        <w:t>19</w:t>
       </w:r>
       <w:r>
         <w:rPr>
@@ -2340,7 +2498,7 @@
         <w:rPr>
           <w:noProof/>
         </w:rPr>
-        <w:instrText xml:space="preserve"> PAGEREF _Toc85117002 \h </w:instrText>
+        <w:instrText xml:space="preserve"> PAGEREF _Toc85707703 \h </w:instrText>
       </w:r>
       <w:r>
         <w:rPr>
@@ -2357,7 +2515,7 @@
         <w:rPr>
           <w:noProof/>
         </w:rPr>
-        <w:t>17</w:t>
+        <w:t>19</w:t>
       </w:r>
       <w:r>
         <w:rPr>
@@ -2419,7 +2577,7 @@
         <w:rPr>
           <w:noProof/>
         </w:rPr>
-        <w:instrText xml:space="preserve"> PAGEREF _Toc85117003 \h </w:instrText>
+        <w:instrText xml:space="preserve"> PAGEREF _Toc85707704 \h </w:instrText>
       </w:r>
       <w:r>
         <w:rPr>
@@ -2436,7 +2594,7 @@
         <w:rPr>
           <w:noProof/>
         </w:rPr>
-        <w:t>23</w:t>
+        <w:t>25</w:t>
       </w:r>
       <w:r>
         <w:rPr>
@@ -2498,7 +2656,7 @@
         <w:rPr>
           <w:noProof/>
         </w:rPr>
-        <w:instrText xml:space="preserve"> PAGEREF _Toc85117004 \h </w:instrText>
+        <w:instrText xml:space="preserve"> PAGEREF _Toc85707705 \h </w:instrText>
       </w:r>
       <w:r>
         <w:rPr>
@@ -2515,7 +2673,7 @@
         <w:rPr>
           <w:noProof/>
         </w:rPr>
-        <w:t>23</w:t>
+        <w:t>25</w:t>
       </w:r>
       <w:r>
         <w:rPr>
@@ -2579,7 +2737,7 @@
         <w:rPr>
           <w:noProof/>
         </w:rPr>
-        <w:instrText xml:space="preserve"> PAGEREF _Toc85117005 \h </w:instrText>
+        <w:instrText xml:space="preserve"> PAGEREF _Toc85707706 \h </w:instrText>
       </w:r>
       <w:r>
         <w:rPr>
@@ -2596,7 +2754,7 @@
         <w:rPr>
           <w:noProof/>
         </w:rPr>
-        <w:t>24</w:t>
+        <w:t>26</w:t>
       </w:r>
       <w:r>
         <w:rPr>
@@ -2660,7 +2818,7 @@
         <w:rPr>
           <w:noProof/>
         </w:rPr>
-        <w:instrText xml:space="preserve"> PAGEREF _Toc85117006 \h </w:instrText>
+        <w:instrText xml:space="preserve"> PAGEREF _Toc85707707 \h </w:instrText>
       </w:r>
       <w:r>
         <w:rPr>
@@ -2677,7 +2835,7 @@
         <w:rPr>
           <w:noProof/>
         </w:rPr>
-        <w:t>25</w:t>
+        <w:t>27</w:t>
       </w:r>
       <w:r>
         <w:rPr>
@@ -2739,7 +2897,7 @@
         <w:rPr>
           <w:noProof/>
         </w:rPr>
-        <w:instrText xml:space="preserve"> PAGEREF _Toc85117007 \h </w:instrText>
+        <w:instrText xml:space="preserve"> PAGEREF _Toc85707708 \h </w:instrText>
       </w:r>
       <w:r>
         <w:rPr>
@@ -2756,7 +2914,7 @@
         <w:rPr>
           <w:noProof/>
         </w:rPr>
-        <w:t>25</w:t>
+        <w:t>27</w:t>
       </w:r>
       <w:r>
         <w:rPr>
@@ -2818,7 +2976,7 @@
         <w:rPr>
           <w:noProof/>
         </w:rPr>
-        <w:instrText xml:space="preserve"> PAGEREF _Toc85117008 \h </w:instrText>
+        <w:instrText xml:space="preserve"> PAGEREF _Toc85707709 \h </w:instrText>
       </w:r>
       <w:r>
         <w:rPr>
@@ -2835,7 +2993,7 @@
         <w:rPr>
           <w:noProof/>
         </w:rPr>
-        <w:t>25</w:t>
+        <w:t>27</w:t>
       </w:r>
       <w:r>
         <w:rPr>
@@ -2899,7 +3057,7 @@
         <w:rPr>
           <w:noProof/>
         </w:rPr>
-        <w:instrText xml:space="preserve"> PAGEREF _Toc85117009 \h </w:instrText>
+        <w:instrText xml:space="preserve"> PAGEREF _Toc85707710 \h </w:instrText>
       </w:r>
       <w:r>
         <w:rPr>
@@ -2916,7 +3074,7 @@
         <w:rPr>
           <w:noProof/>
         </w:rPr>
-        <w:t>26</w:t>
+        <w:t>28</w:t>
       </w:r>
       <w:r>
         <w:rPr>
@@ -2978,7 +3136,7 @@
         <w:rPr>
           <w:noProof/>
         </w:rPr>
-        <w:instrText xml:space="preserve"> PAGEREF _Toc85117010 \h </w:instrText>
+        <w:instrText xml:space="preserve"> PAGEREF _Toc85707711 \h </w:instrText>
       </w:r>
       <w:r>
         <w:rPr>
@@ -2995,7 +3153,7 @@
         <w:rPr>
           <w:noProof/>
         </w:rPr>
-        <w:t>26</w:t>
+        <w:t>28</w:t>
       </w:r>
       <w:r>
         <w:rPr>
@@ -3057,7 +3215,7 @@
         <w:rPr>
           <w:noProof/>
         </w:rPr>
-        <w:instrText xml:space="preserve"> PAGEREF _Toc85117011 \h </w:instrText>
+        <w:instrText xml:space="preserve"> PAGEREF _Toc85707712 \h </w:instrText>
       </w:r>
       <w:r>
         <w:rPr>
@@ -3074,7 +3232,7 @@
         <w:rPr>
           <w:noProof/>
         </w:rPr>
-        <w:t>26</w:t>
+        <w:t>28</w:t>
       </w:r>
       <w:r>
         <w:rPr>
@@ -3136,7 +3294,7 @@
         <w:rPr>
           <w:noProof/>
         </w:rPr>
-        <w:instrText xml:space="preserve"> PAGEREF _Toc85117012 \h </w:instrText>
+        <w:instrText xml:space="preserve"> PAGEREF _Toc85707713 \h </w:instrText>
       </w:r>
       <w:r>
         <w:rPr>
@@ -3153,7 +3311,7 @@
         <w:rPr>
           <w:noProof/>
         </w:rPr>
-        <w:t>26</w:t>
+        <w:t>28</w:t>
       </w:r>
       <w:r>
         <w:rPr>
@@ -3217,7 +3375,7 @@
         <w:rPr>
           <w:noProof/>
         </w:rPr>
-        <w:instrText xml:space="preserve"> PAGEREF _Toc85117013 \h </w:instrText>
+        <w:instrText xml:space="preserve"> PAGEREF _Toc85707714 \h </w:instrText>
       </w:r>
       <w:r>
         <w:rPr>
@@ -3234,7 +3392,7 @@
         <w:rPr>
           <w:noProof/>
         </w:rPr>
-        <w:t>27</w:t>
+        <w:t>29</w:t>
       </w:r>
       <w:r>
         <w:rPr>
@@ -3269,7 +3427,7 @@
         </w:rPr>
         <w:br w:type="page"/>
       </w:r>
-      <w:bookmarkStart w:id="0" w:name="_Toc85116974"/>
+      <w:bookmarkStart w:id="0" w:name="_Toc85707673"/>
       <w:r>
         <w:rPr>
           <w:lang w:val="it-IT"/>
@@ -3283,7 +3441,7 @@
       <w:pPr>
         <w:pStyle w:val="Titolo2"/>
       </w:pPr>
-      <w:bookmarkStart w:id="1" w:name="_Toc85116975"/>
+      <w:bookmarkStart w:id="1" w:name="_Toc85707674"/>
       <w:r>
         <w:t>Informazioni sul progetto</w:t>
       </w:r>
@@ -3543,7 +3701,7 @@
       <w:pPr>
         <w:pStyle w:val="Titolo2"/>
       </w:pPr>
-      <w:bookmarkStart w:id="2" w:name="_Toc85116976"/>
+      <w:bookmarkStart w:id="2" w:name="_Toc85707675"/>
       <w:r>
         <w:t>Abstract</w:t>
       </w:r>
@@ -4140,7 +4298,7 @@
       <w:pPr>
         <w:pStyle w:val="Titolo2"/>
       </w:pPr>
-      <w:bookmarkStart w:id="3" w:name="_Toc85116977"/>
+      <w:bookmarkStart w:id="3" w:name="_Toc85707676"/>
       <w:r>
         <w:lastRenderedPageBreak/>
         <w:t>Scopo</w:t>
@@ -4179,7 +4337,7 @@
       <w:r>
         <w:br w:type="page"/>
       </w:r>
-      <w:bookmarkStart w:id="4" w:name="_Toc85116978"/>
+      <w:bookmarkStart w:id="4" w:name="_Toc85707677"/>
       <w:r>
         <w:lastRenderedPageBreak/>
         <w:t>Analisi</w:t>
@@ -4190,7 +4348,7 @@
       <w:pPr>
         <w:pStyle w:val="Titolo2"/>
       </w:pPr>
-      <w:bookmarkStart w:id="5" w:name="_Toc85116979"/>
+      <w:bookmarkStart w:id="5" w:name="_Toc85707678"/>
       <w:r>
         <w:t>Scopo</w:t>
       </w:r>
@@ -4458,7 +4616,7 @@
       <w:pPr>
         <w:pStyle w:val="Titolo2"/>
       </w:pPr>
-      <w:bookmarkStart w:id="6" w:name="_Toc85116980"/>
+      <w:bookmarkStart w:id="6" w:name="_Toc85707679"/>
       <w:r>
         <w:t>Requisiti</w:t>
       </w:r>
@@ -6667,7 +6825,7 @@
       <w:pPr>
         <w:pStyle w:val="Titolo2"/>
       </w:pPr>
-      <w:bookmarkStart w:id="7" w:name="_Toc85116981"/>
+      <w:bookmarkStart w:id="7" w:name="_Toc85707680"/>
       <w:r>
         <w:t>Pianificazione</w:t>
       </w:r>
@@ -6755,7 +6913,7 @@
       <w:pPr>
         <w:pStyle w:val="Titolo2"/>
       </w:pPr>
-      <w:bookmarkStart w:id="8" w:name="_Toc85116982"/>
+      <w:bookmarkStart w:id="8" w:name="_Toc85707681"/>
       <w:r>
         <w:lastRenderedPageBreak/>
         <w:t>Analisi dei mezzi</w:t>
@@ -6800,7 +6958,7 @@
         <w:pStyle w:val="Titolo3"/>
       </w:pPr>
       <w:bookmarkStart w:id="9" w:name="_Toc413411419"/>
-      <w:bookmarkStart w:id="10" w:name="_Toc85116983"/>
+      <w:bookmarkStart w:id="10" w:name="_Toc85707682"/>
       <w:r>
         <w:t>Software</w:t>
       </w:r>
@@ -6942,7 +7100,7 @@
         <w:pStyle w:val="Titolo3"/>
       </w:pPr>
       <w:bookmarkStart w:id="11" w:name="_Toc413411420"/>
-      <w:bookmarkStart w:id="12" w:name="_Toc85116984"/>
+      <w:bookmarkStart w:id="12" w:name="_Toc85707683"/>
       <w:r>
         <w:t>Hardware</w:t>
       </w:r>
@@ -7028,7 +7186,7 @@
         <w:pStyle w:val="Titolo1"/>
       </w:pPr>
       <w:bookmarkStart w:id="13" w:name="_Toc429059808"/>
-      <w:bookmarkStart w:id="14" w:name="_Toc85116985"/>
+      <w:bookmarkStart w:id="14" w:name="_Toc85707684"/>
       <w:r>
         <w:lastRenderedPageBreak/>
         <w:t>Progettazione</w:t>
@@ -7041,7 +7199,7 @@
         <w:pStyle w:val="Titolo2"/>
       </w:pPr>
       <w:bookmarkStart w:id="15" w:name="_Toc429059809"/>
-      <w:bookmarkStart w:id="16" w:name="_Toc85116986"/>
+      <w:bookmarkStart w:id="16" w:name="_Toc85707685"/>
       <w:r>
         <w:t xml:space="preserve">Design </w:t>
       </w:r>
@@ -7340,7 +7498,7 @@
         <w:spacing w:before="0" w:after="0"/>
       </w:pPr>
       <w:bookmarkStart w:id="17" w:name="_Toc429059810"/>
-      <w:bookmarkStart w:id="18" w:name="_Toc85116987"/>
+      <w:bookmarkStart w:id="18" w:name="_Toc85707686"/>
       <w:r>
         <w:lastRenderedPageBreak/>
         <w:t>Design dei dati</w:t>
@@ -7355,26 +7513,27 @@
       <w:pPr>
         <w:pStyle w:val="Titolo3"/>
       </w:pPr>
+      <w:bookmarkStart w:id="19" w:name="_Toc85707687"/>
       <w:r>
         <w:t>Progettazione logica</w:t>
       </w:r>
-    </w:p>
-    <w:p>
-      <w:pPr>
-        <w:rPr>
-          <w:lang w:val="it-IT"/>
-        </w:rPr>
-      </w:pPr>
-      <w:r>
-        <w:rPr>
-          <w:noProof/>
-          <w:lang w:val="it-IT"/>
+      <w:bookmarkEnd w:id="19"/>
+    </w:p>
+    <w:p>
+      <w:pPr>
+        <w:rPr>
+          <w:lang w:val="it-IT"/>
+        </w:rPr>
+      </w:pPr>
+      <w:r>
+        <w:rPr>
+          <w:noProof/>
         </w:rPr>
         <w:drawing>
-          <wp:inline distT="0" distB="0" distL="0" distR="0" wp14:anchorId="11F4D39B" wp14:editId="205ECBDB">
-            <wp:extent cx="6120130" cy="3895090"/>
-            <wp:effectExtent l="0" t="0" r="0" b="0"/>
-            <wp:docPr id="7" name="Immagine 7"/>
+          <wp:inline distT="0" distB="0" distL="0" distR="0" wp14:anchorId="2146227F" wp14:editId="28CF64DE">
+            <wp:extent cx="6120130" cy="3860165"/>
+            <wp:effectExtent l="0" t="0" r="0" b="6985"/>
+            <wp:docPr id="18" name="Immagine 18"/>
             <wp:cNvGraphicFramePr>
               <a:graphicFrameLocks xmlns:a="http://schemas.openxmlformats.org/drawingml/2006/main" noChangeAspect="1"/>
             </wp:cNvGraphicFramePr>
@@ -7382,17 +7541,11 @@
               <a:graphicData uri="http://schemas.openxmlformats.org/drawingml/2006/picture">
                 <pic:pic xmlns:pic="http://schemas.openxmlformats.org/drawingml/2006/picture">
                   <pic:nvPicPr>
-                    <pic:cNvPr id="7" name="Immagine 7"/>
+                    <pic:cNvPr id="1" name=""/>
                     <pic:cNvPicPr/>
                   </pic:nvPicPr>
                   <pic:blipFill>
-                    <a:blip r:embed="rId17">
-                      <a:extLst>
-                        <a:ext uri="{28A0092B-C50C-407E-A947-70E740481C1C}">
-                          <a14:useLocalDpi xmlns:a14="http://schemas.microsoft.com/office/drawing/2010/main" val="0"/>
-                        </a:ext>
-                      </a:extLst>
-                    </a:blip>
+                    <a:blip r:embed="rId17"/>
                     <a:stretch>
                       <a:fillRect/>
                     </a:stretch>
@@ -7400,7 +7553,7 @@
                   <pic:spPr>
                     <a:xfrm>
                       <a:off x="0" y="0"/>
-                      <a:ext cx="6120130" cy="3895090"/>
+                      <a:ext cx="6120130" cy="3860165"/>
                     </a:xfrm>
                     <a:prstGeom prst="rect">
                       <a:avLst/>
@@ -7412,6 +7565,8 @@
           </wp:inline>
         </w:drawing>
       </w:r>
+      <w:bookmarkStart w:id="20" w:name="_GoBack"/>
+      <w:bookmarkEnd w:id="20"/>
     </w:p>
     <w:p>
       <w:pPr>
@@ -7532,16 +7687,8 @@
         <w:rPr>
           <w:lang w:val="it-IT"/>
         </w:rPr>
-        <w:t>lavoratore_</w:t>
-      </w:r>
-      <w:proofErr w:type="gramStart"/>
-      <w:r>
-        <w:rPr>
-          <w:lang w:val="it-IT"/>
-        </w:rPr>
-        <w:t>email</w:t>
-      </w:r>
-      <w:proofErr w:type="gramEnd"/>
+        <w:t>lavoratore_email</w:t>
+      </w:r>
       <w:r>
         <w:rPr>
           <w:lang w:val="it-IT"/>
@@ -7594,22 +7741,8 @@
         <w:rPr>
           <w:lang w:val="it-IT"/>
         </w:rPr>
-        <w:t>datore</w:t>
-      </w:r>
-      <w:r>
-        <w:rPr>
-          <w:lang w:val="it-IT"/>
-        </w:rPr>
-        <w:t>_</w:t>
-      </w:r>
-      <w:proofErr w:type="gramStart"/>
-      <w:r>
-        <w:rPr>
-          <w:lang w:val="it-IT"/>
-        </w:rPr>
-        <w:t>email</w:t>
-      </w:r>
-      <w:proofErr w:type="gramEnd"/>
+        <w:t>datore_email</w:t>
+      </w:r>
       <w:r>
         <w:rPr>
           <w:lang w:val="it-IT"/>
@@ -7710,21 +7843,7 @@
         <w:rPr>
           <w:lang w:val="it-IT"/>
         </w:rPr>
-        <w:t>, questo grazie ai campi data, datore_</w:t>
-      </w:r>
-      <w:proofErr w:type="gramStart"/>
-      <w:r>
-        <w:rPr>
-          <w:lang w:val="it-IT"/>
-        </w:rPr>
-        <w:t>email</w:t>
-      </w:r>
-      <w:proofErr w:type="gramEnd"/>
-      <w:r>
-        <w:rPr>
-          <w:lang w:val="it-IT"/>
-        </w:rPr>
-        <w:t>, lavoratore_email e totale</w:t>
+        <w:t>, questo grazie ai campi data, datore_email, lavoratore_email e totale</w:t>
       </w:r>
       <w:r>
         <w:rPr>
@@ -7758,10 +7877,12 @@
         <w:pStyle w:val="Titolo3"/>
         <w:spacing w:before="0"/>
       </w:pPr>
+      <w:bookmarkStart w:id="21" w:name="_Toc85707688"/>
       <w:r>
         <w:lastRenderedPageBreak/>
         <w:t>Progettazione fisica</w:t>
       </w:r>
+      <w:bookmarkEnd w:id="21"/>
     </w:p>
     <w:p>
       <w:pPr>
@@ -7772,8 +7893,7 @@
           <w:szCs w:val="18"/>
         </w:rPr>
       </w:pPr>
-      <w:bookmarkStart w:id="19" w:name="_Toc429059811"/>
-      <w:bookmarkStart w:id="20" w:name="_Toc85116988"/>
+      <w:bookmarkStart w:id="22" w:name="_Toc429059811"/>
       <w:r>
         <w:rPr>
           <w:sz w:val="18"/>
@@ -7921,27 +8041,96 @@
           <w:lang w:val="en-US"/>
         </w:rPr>
         <w:tab/>
-        <w:t>email VARCHAR(25) PRIMARY KEY,</w:t>
-      </w:r>
-    </w:p>
-    <w:p>
-      <w:pPr>
-        <w:pStyle w:val="Didascalia"/>
-        <w:spacing w:before="0" w:after="0"/>
+        <w:t xml:space="preserve">email </w:t>
+      </w:r>
+      <w:proofErr w:type="gramStart"/>
+      <w:r>
         <w:rPr>
           <w:sz w:val="18"/>
           <w:szCs w:val="18"/>
           <w:lang w:val="en-US"/>
         </w:rPr>
-      </w:pPr>
+        <w:t>VARCHAR(</w:t>
+      </w:r>
+      <w:proofErr w:type="gramEnd"/>
       <w:r>
         <w:rPr>
           <w:sz w:val="18"/>
           <w:szCs w:val="18"/>
           <w:lang w:val="en-US"/>
         </w:rPr>
+        <w:t>50</w:t>
+      </w:r>
+      <w:r>
+        <w:rPr>
+          <w:sz w:val="18"/>
+          <w:szCs w:val="18"/>
+          <w:lang w:val="en-US"/>
+        </w:rPr>
+        <w:t>) PRIMARY KEY,</w:t>
+      </w:r>
+    </w:p>
+    <w:p>
+      <w:pPr>
+        <w:pStyle w:val="Didascalia"/>
+        <w:spacing w:before="0" w:after="0"/>
+        <w:rPr>
+          <w:sz w:val="18"/>
+          <w:szCs w:val="18"/>
+          <w:lang w:val="en-US"/>
+        </w:rPr>
+      </w:pPr>
+      <w:r>
+        <w:rPr>
+          <w:sz w:val="18"/>
+          <w:szCs w:val="18"/>
+          <w:lang w:val="en-US"/>
+        </w:rPr>
         <w:tab/>
-        <w:t>passwordHash VARCHAR(25) NOT NULL,</w:t>
+      </w:r>
+      <w:proofErr w:type="spellStart"/>
+      <w:r>
+        <w:rPr>
+          <w:sz w:val="18"/>
+          <w:szCs w:val="18"/>
+          <w:lang w:val="en-US"/>
+        </w:rPr>
+        <w:t>passwordHash</w:t>
+      </w:r>
+      <w:proofErr w:type="spellEnd"/>
+      <w:r>
+        <w:rPr>
+          <w:sz w:val="18"/>
+          <w:szCs w:val="18"/>
+          <w:lang w:val="en-US"/>
+        </w:rPr>
+        <w:t xml:space="preserve"> </w:t>
+      </w:r>
+      <w:proofErr w:type="gramStart"/>
+      <w:r>
+        <w:rPr>
+          <w:sz w:val="18"/>
+          <w:szCs w:val="18"/>
+          <w:lang w:val="en-US"/>
+        </w:rPr>
+        <w:t>VARCHAR(</w:t>
+      </w:r>
+      <w:proofErr w:type="gramEnd"/>
+      <w:r>
+        <w:rPr>
+          <w:sz w:val="18"/>
+          <w:szCs w:val="18"/>
+          <w:lang w:val="en-US"/>
+        </w:rPr>
+        <w:t>100</w:t>
+      </w:r>
+      <w:r>
+        <w:rPr>
+          <w:sz w:val="18"/>
+          <w:szCs w:val="18"/>
+          <w:lang w:val="en-US"/>
+        </w:rPr>
+        <w:t>) NOT NULL,</w:t>
       </w:r>
     </w:p>
     <w:p>
@@ -8059,54 +8248,106 @@
         </w:rPr>
         <w:tab/>
       </w:r>
+      <w:proofErr w:type="spellStart"/>
       <w:r>
         <w:rPr>
           <w:sz w:val="18"/>
           <w:szCs w:val="18"/>
           <w:lang w:val="en-US"/>
         </w:rPr>
-        <w:t>datore_email VARCHAR(25) NOT NULL,</w:t>
-      </w:r>
-    </w:p>
-    <w:p>
-      <w:pPr>
-        <w:pStyle w:val="Didascalia"/>
-        <w:spacing w:before="0" w:after="0"/>
-        <w:rPr>
-          <w:sz w:val="18"/>
-          <w:szCs w:val="18"/>
-        </w:rPr>
-      </w:pPr>
+        <w:t>datore_email</w:t>
+      </w:r>
+      <w:proofErr w:type="spellEnd"/>
       <w:r>
         <w:rPr>
           <w:sz w:val="18"/>
           <w:szCs w:val="18"/>
           <w:lang w:val="en-US"/>
         </w:rPr>
-        <w:tab/>
-      </w:r>
+        <w:t xml:space="preserve"> </w:t>
+      </w:r>
+      <w:proofErr w:type="gramStart"/>
       <w:r>
         <w:rPr>
           <w:sz w:val="18"/>
           <w:szCs w:val="18"/>
-        </w:rPr>
-        <w:t>lavoratore_</w:t>
-      </w:r>
-      <w:proofErr w:type="gramStart"/>
+          <w:lang w:val="en-US"/>
+        </w:rPr>
+        <w:t>VARCHAR(</w:t>
+      </w:r>
+      <w:proofErr w:type="gramEnd"/>
       <w:r>
         <w:rPr>
           <w:sz w:val="18"/>
           <w:szCs w:val="18"/>
-        </w:rPr>
-        <w:t>email</w:t>
-      </w:r>
-      <w:proofErr w:type="gramEnd"/>
+          <w:lang w:val="en-US"/>
+        </w:rPr>
+        <w:t>50</w:t>
+      </w:r>
       <w:r>
         <w:rPr>
           <w:sz w:val="18"/>
           <w:szCs w:val="18"/>
-        </w:rPr>
-        <w:t xml:space="preserve"> VARCHAR(25) NOT NULL,</w:t>
+          <w:lang w:val="en-US"/>
+        </w:rPr>
+        <w:t>) NOT NULL,</w:t>
+      </w:r>
+    </w:p>
+    <w:p>
+      <w:pPr>
+        <w:pStyle w:val="Didascalia"/>
+        <w:spacing w:before="0" w:after="0"/>
+        <w:rPr>
+          <w:sz w:val="18"/>
+          <w:szCs w:val="18"/>
+        </w:rPr>
+      </w:pPr>
+      <w:r>
+        <w:rPr>
+          <w:sz w:val="18"/>
+          <w:szCs w:val="18"/>
+          <w:lang w:val="en-US"/>
+        </w:rPr>
+        <w:tab/>
+      </w:r>
+      <w:proofErr w:type="spellStart"/>
+      <w:r>
+        <w:rPr>
+          <w:sz w:val="18"/>
+          <w:szCs w:val="18"/>
+        </w:rPr>
+        <w:t>lavoratore_email</w:t>
+      </w:r>
+      <w:proofErr w:type="spellEnd"/>
+      <w:r>
+        <w:rPr>
+          <w:sz w:val="18"/>
+          <w:szCs w:val="18"/>
+        </w:rPr>
+        <w:t xml:space="preserve"> </w:t>
+      </w:r>
+      <w:proofErr w:type="gramStart"/>
+      <w:r>
+        <w:rPr>
+          <w:sz w:val="18"/>
+          <w:szCs w:val="18"/>
+        </w:rPr>
+        <w:t>VARCHAR(</w:t>
+      </w:r>
+      <w:proofErr w:type="gramEnd"/>
+      <w:r>
+        <w:rPr>
+          <w:sz w:val="18"/>
+          <w:szCs w:val="18"/>
+        </w:rPr>
+        <w:t>50</w:t>
+      </w:r>
+      <w:r>
+        <w:rPr>
+          <w:sz w:val="18"/>
+          <w:szCs w:val="18"/>
+        </w:rPr>
+        <w:t>) NOT NULL,</w:t>
       </w:r>
     </w:p>
     <w:p>
@@ -8427,48 +8668,50 @@
           <w:lang w:val="en-US"/>
         </w:rPr>
         <w:tab/>
-        <w:t>datore_email VARCHAR(25) NOT NULL,</w:t>
-      </w:r>
-    </w:p>
-    <w:p>
-      <w:pPr>
-        <w:pStyle w:val="Didascalia"/>
-        <w:spacing w:before="0" w:after="0"/>
-        <w:rPr>
-          <w:sz w:val="18"/>
-          <w:szCs w:val="18"/>
-        </w:rPr>
-      </w:pPr>
+      </w:r>
+      <w:proofErr w:type="spellStart"/>
       <w:r>
         <w:rPr>
           <w:sz w:val="18"/>
           <w:szCs w:val="18"/>
           <w:lang w:val="en-US"/>
         </w:rPr>
-        <w:tab/>
-      </w:r>
+        <w:t>datore_email</w:t>
+      </w:r>
+      <w:proofErr w:type="spellEnd"/>
       <w:r>
         <w:rPr>
           <w:sz w:val="18"/>
           <w:szCs w:val="18"/>
-        </w:rPr>
-        <w:t>lavoratore_</w:t>
+          <w:lang w:val="en-US"/>
+        </w:rPr>
+        <w:t xml:space="preserve"> </w:t>
       </w:r>
       <w:proofErr w:type="gramStart"/>
       <w:r>
         <w:rPr>
           <w:sz w:val="18"/>
           <w:szCs w:val="18"/>
-        </w:rPr>
-        <w:t>email</w:t>
+          <w:lang w:val="en-US"/>
+        </w:rPr>
+        <w:t>VARCHAR(</w:t>
       </w:r>
       <w:proofErr w:type="gramEnd"/>
       <w:r>
         <w:rPr>
           <w:sz w:val="18"/>
           <w:szCs w:val="18"/>
-        </w:rPr>
-        <w:t xml:space="preserve"> VARCHAR(25) NOT NULL,</w:t>
+          <w:lang w:val="en-US"/>
+        </w:rPr>
+        <w:t>50</w:t>
+      </w:r>
+      <w:r>
+        <w:rPr>
+          <w:sz w:val="18"/>
+          <w:szCs w:val="18"/>
+          <w:lang w:val="en-US"/>
+        </w:rPr>
+        <w:t>) NOT NULL,</w:t>
       </w:r>
     </w:p>
     <w:p>
@@ -8478,15 +8721,70 @@
         <w:rPr>
           <w:sz w:val="18"/>
           <w:szCs w:val="18"/>
+          <w:u w:val="single"/>
         </w:rPr>
       </w:pPr>
       <w:r>
         <w:rPr>
           <w:sz w:val="18"/>
           <w:szCs w:val="18"/>
+          <w:lang w:val="en-US"/>
         </w:rPr>
         <w:tab/>
-        <w:t>titolo VARCHAR(25) NOT NULL,</w:t>
+      </w:r>
+      <w:proofErr w:type="spellStart"/>
+      <w:r>
+        <w:rPr>
+          <w:sz w:val="18"/>
+          <w:szCs w:val="18"/>
+        </w:rPr>
+        <w:t>lavoratore_email</w:t>
+      </w:r>
+      <w:proofErr w:type="spellEnd"/>
+      <w:r>
+        <w:rPr>
+          <w:sz w:val="18"/>
+          <w:szCs w:val="18"/>
+        </w:rPr>
+        <w:t xml:space="preserve"> </w:t>
+      </w:r>
+      <w:proofErr w:type="gramStart"/>
+      <w:r>
+        <w:rPr>
+          <w:sz w:val="18"/>
+          <w:szCs w:val="18"/>
+        </w:rPr>
+        <w:t>VARCHAR(</w:t>
+      </w:r>
+      <w:proofErr w:type="gramEnd"/>
+      <w:r>
+        <w:rPr>
+          <w:sz w:val="18"/>
+          <w:szCs w:val="18"/>
+        </w:rPr>
+        <w:t>50</w:t>
+      </w:r>
+      <w:r>
+        <w:rPr>
+          <w:sz w:val="18"/>
+          <w:szCs w:val="18"/>
+        </w:rPr>
+        <w:t>),</w:t>
+      </w:r>
+      <w:r>
+        <w:rPr>
+          <w:sz w:val="18"/>
+          <w:szCs w:val="18"/>
+        </w:rPr>
+        <w:t xml:space="preserve"> </w:t>
+      </w:r>
+      <w:r>
+        <w:rPr>
+          <w:color w:val="FF0000"/>
+          <w:sz w:val="18"/>
+          <w:szCs w:val="18"/>
+        </w:rPr>
+        <w:t>DEFAULT(amministratore)</w:t>
       </w:r>
     </w:p>
     <w:p>
@@ -8504,7 +8802,23 @@
           <w:szCs w:val="18"/>
         </w:rPr>
         <w:tab/>
-        <w:t>descrizione VARCHAR(100) NOT NULL,</w:t>
+        <w:t xml:space="preserve">titolo </w:t>
+      </w:r>
+      <w:proofErr w:type="gramStart"/>
+      <w:r>
+        <w:rPr>
+          <w:sz w:val="18"/>
+          <w:szCs w:val="18"/>
+        </w:rPr>
+        <w:t>VARCHAR(</w:t>
+      </w:r>
+      <w:proofErr w:type="gramEnd"/>
+      <w:r>
+        <w:rPr>
+          <w:sz w:val="18"/>
+          <w:szCs w:val="18"/>
+        </w:rPr>
+        <w:t>25) NOT NULL,</w:t>
       </w:r>
     </w:p>
     <w:p>
@@ -8522,7 +8836,7 @@
           <w:szCs w:val="18"/>
         </w:rPr>
         <w:tab/>
-        <w:t>tariffaOraria INT NOT NULL,</w:t>
+        <w:t>descrizione VARCHAR(100) NOT NULL,</w:t>
       </w:r>
     </w:p>
     <w:p>
@@ -8540,7 +8854,7 @@
           <w:szCs w:val="18"/>
         </w:rPr>
         <w:tab/>
-        <w:t>occupato TINYINT,</w:t>
+        <w:t>tariffaOraria INT NOT NULL,</w:t>
       </w:r>
     </w:p>
     <w:p>
@@ -8558,7 +8872,7 @@
           <w:szCs w:val="18"/>
         </w:rPr>
         <w:tab/>
-        <w:t>scaduto TINYINT,</w:t>
+        <w:t>occupato TINYINT,</w:t>
       </w:r>
     </w:p>
     <w:p>
@@ -8576,7 +8890,7 @@
           <w:szCs w:val="18"/>
         </w:rPr>
         <w:tab/>
-        <w:t>oreDiLavoro INT,</w:t>
+        <w:t>scaduto TINYINT,</w:t>
       </w:r>
     </w:p>
     <w:p>
@@ -8594,23 +8908,25 @@
           <w:szCs w:val="18"/>
         </w:rPr>
         <w:tab/>
-        <w:t>FOREIGN KEY (datore_</w:t>
-      </w:r>
-      <w:proofErr w:type="gramStart"/>
-      <w:r>
+        <w:t>oreDiLavoro INT,</w:t>
+      </w:r>
+    </w:p>
+    <w:p>
+      <w:pPr>
+        <w:pStyle w:val="Didascalia"/>
+        <w:spacing w:before="0" w:after="0"/>
         <w:rPr>
           <w:sz w:val="18"/>
           <w:szCs w:val="18"/>
         </w:rPr>
-        <w:t>email</w:t>
-      </w:r>
-      <w:proofErr w:type="gramEnd"/>
+      </w:pPr>
       <w:r>
         <w:rPr>
           <w:sz w:val="18"/>
           <w:szCs w:val="18"/>
         </w:rPr>
-        <w:t>)</w:t>
+        <w:tab/>
+        <w:t>FOREIGN KEY (datore_email)</w:t>
       </w:r>
     </w:p>
     <w:p>
@@ -8628,23 +8944,25 @@
           <w:szCs w:val="18"/>
         </w:rPr>
         <w:tab/>
-        <w:t>REFERENCES utente(</w:t>
-      </w:r>
-      <w:proofErr w:type="gramStart"/>
-      <w:r>
+        <w:t>REFERENCES utente(email)</w:t>
+      </w:r>
+    </w:p>
+    <w:p>
+      <w:pPr>
+        <w:pStyle w:val="Didascalia"/>
+        <w:spacing w:before="0" w:after="0"/>
         <w:rPr>
           <w:sz w:val="18"/>
           <w:szCs w:val="18"/>
         </w:rPr>
-        <w:t>email</w:t>
-      </w:r>
-      <w:proofErr w:type="gramEnd"/>
+      </w:pPr>
       <w:r>
         <w:rPr>
           <w:sz w:val="18"/>
           <w:szCs w:val="18"/>
         </w:rPr>
-        <w:t>)</w:t>
+        <w:tab/>
+        <w:t>ON DELETE CASCADE</w:t>
       </w:r>
     </w:p>
     <w:p>
@@ -8662,7 +8980,7 @@
           <w:szCs w:val="18"/>
         </w:rPr>
         <w:tab/>
-        <w:t>ON DELETE CASCADE</w:t>
+        <w:t>ON UPDATE CASCADE,</w:t>
       </w:r>
     </w:p>
     <w:p>
@@ -8680,7 +8998,7 @@
           <w:szCs w:val="18"/>
         </w:rPr>
         <w:tab/>
-        <w:t>ON UPDATE CASCADE,</w:t>
+        <w:t>FOREIGN KEY (lavoratore_email)</w:t>
       </w:r>
     </w:p>
     <w:p>
@@ -8698,57 +9016,7 @@
           <w:szCs w:val="18"/>
         </w:rPr>
         <w:tab/>
-        <w:t>FOREIGN KEY (lavoratore_</w:t>
-      </w:r>
-      <w:proofErr w:type="gramStart"/>
-      <w:r>
-        <w:rPr>
-          <w:sz w:val="18"/>
-          <w:szCs w:val="18"/>
-        </w:rPr>
-        <w:t>email</w:t>
-      </w:r>
-      <w:proofErr w:type="gramEnd"/>
-      <w:r>
-        <w:rPr>
-          <w:sz w:val="18"/>
-          <w:szCs w:val="18"/>
-        </w:rPr>
-        <w:t>)</w:t>
-      </w:r>
-    </w:p>
-    <w:p>
-      <w:pPr>
-        <w:pStyle w:val="Didascalia"/>
-        <w:spacing w:before="0" w:after="0"/>
-        <w:rPr>
-          <w:sz w:val="18"/>
-          <w:szCs w:val="18"/>
-        </w:rPr>
-      </w:pPr>
-      <w:r>
-        <w:rPr>
-          <w:sz w:val="18"/>
-          <w:szCs w:val="18"/>
-        </w:rPr>
-        <w:tab/>
-        <w:t>REFERENCES utente(</w:t>
-      </w:r>
-      <w:proofErr w:type="gramStart"/>
-      <w:r>
-        <w:rPr>
-          <w:sz w:val="18"/>
-          <w:szCs w:val="18"/>
-        </w:rPr>
-        <w:t>email</w:t>
-      </w:r>
-      <w:proofErr w:type="gramEnd"/>
-      <w:r>
-        <w:rPr>
-          <w:sz w:val="18"/>
-          <w:szCs w:val="18"/>
-        </w:rPr>
-        <w:t>)</w:t>
+        <w:t>REFERENCES utente(email)</w:t>
       </w:r>
     </w:p>
     <w:p>
@@ -8919,28 +9187,44 @@
         </w:rPr>
         <w:tab/>
       </w:r>
+      <w:proofErr w:type="spellStart"/>
       <w:r>
         <w:rPr>
           <w:sz w:val="18"/>
           <w:szCs w:val="18"/>
         </w:rPr>
-        <w:t>lavoratore_</w:t>
-      </w:r>
-      <w:proofErr w:type="gramStart"/>
+        <w:t>lavoratore_email</w:t>
+      </w:r>
+      <w:proofErr w:type="spellEnd"/>
       <w:r>
         <w:rPr>
           <w:sz w:val="18"/>
           <w:szCs w:val="18"/>
         </w:rPr>
-        <w:t>email</w:t>
-      </w:r>
-      <w:proofErr w:type="gramEnd"/>
+        <w:t xml:space="preserve"> </w:t>
+      </w:r>
+      <w:proofErr w:type="gramStart"/>
       <w:r>
         <w:rPr>
           <w:sz w:val="18"/>
           <w:szCs w:val="18"/>
         </w:rPr>
-        <w:t xml:space="preserve"> VARCHAR(25) NOT NULL,</w:t>
+        <w:t>VARCHAR(</w:t>
+      </w:r>
+      <w:proofErr w:type="gramEnd"/>
+      <w:r>
+        <w:rPr>
+          <w:sz w:val="18"/>
+          <w:szCs w:val="18"/>
+        </w:rPr>
+        <w:t>50</w:t>
+      </w:r>
+      <w:r>
+        <w:rPr>
+          <w:sz w:val="18"/>
+          <w:szCs w:val="18"/>
+        </w:rPr>
+        <w:t>) NOT NULL,</w:t>
       </w:r>
     </w:p>
     <w:p>
@@ -9084,23 +9368,25 @@
           <w:szCs w:val="18"/>
         </w:rPr>
         <w:tab/>
-        <w:t>FOREIGN KEY (lavoratore_</w:t>
-      </w:r>
-      <w:proofErr w:type="gramStart"/>
-      <w:r>
+        <w:t>FOREIGN KEY (lavoratore_email)</w:t>
+      </w:r>
+    </w:p>
+    <w:p>
+      <w:pPr>
+        <w:pStyle w:val="Didascalia"/>
+        <w:spacing w:before="0" w:after="0"/>
         <w:rPr>
           <w:sz w:val="18"/>
           <w:szCs w:val="18"/>
         </w:rPr>
-        <w:t>email</w:t>
-      </w:r>
-      <w:proofErr w:type="gramEnd"/>
+      </w:pPr>
       <w:r>
         <w:rPr>
           <w:sz w:val="18"/>
           <w:szCs w:val="18"/>
         </w:rPr>
-        <w:t>)</w:t>
+        <w:tab/>
+        <w:t>REFERENCES utente(email)</w:t>
       </w:r>
     </w:p>
     <w:p>
@@ -9118,29 +9404,29 @@
           <w:szCs w:val="18"/>
         </w:rPr>
         <w:tab/>
-        <w:t>REFERENCES utente(</w:t>
-      </w:r>
-      <w:proofErr w:type="gramStart"/>
-      <w:r>
+        <w:t>ON DELETE CASCADE</w:t>
+      </w:r>
+    </w:p>
+    <w:p>
+      <w:pPr>
+        <w:pStyle w:val="Didascalia"/>
+        <w:spacing w:before="0" w:after="0"/>
         <w:rPr>
           <w:sz w:val="18"/>
           <w:szCs w:val="18"/>
         </w:rPr>
-        <w:t>email</w:t>
-      </w:r>
-      <w:proofErr w:type="gramEnd"/>
+      </w:pPr>
       <w:r>
         <w:rPr>
           <w:sz w:val="18"/>
           <w:szCs w:val="18"/>
         </w:rPr>
-        <w:t>)</w:t>
-      </w:r>
-    </w:p>
-    <w:p>
-      <w:pPr>
-        <w:pStyle w:val="Didascalia"/>
-        <w:spacing w:before="0" w:after="0"/>
+        <w:tab/>
+        <w:t>ON UPDATE CASCADE</w:t>
+      </w:r>
+    </w:p>
+    <w:p>
+      <w:pPr>
         <w:rPr>
           <w:sz w:val="18"/>
           <w:szCs w:val="18"/>
@@ -9151,72 +9437,39 @@
           <w:sz w:val="18"/>
           <w:szCs w:val="18"/>
         </w:rPr>
-        <w:tab/>
-        <w:t>ON DELETE CASCADE</w:t>
-      </w:r>
-    </w:p>
-    <w:p>
-      <w:pPr>
-        <w:pStyle w:val="Didascalia"/>
-        <w:spacing w:before="0" w:after="0"/>
+        <w:t>);</w:t>
+      </w:r>
+    </w:p>
+    <w:p>
+      <w:pPr>
         <w:rPr>
           <w:sz w:val="18"/>
           <w:szCs w:val="18"/>
         </w:rPr>
       </w:pPr>
-      <w:r>
-        <w:rPr>
-          <w:sz w:val="18"/>
-          <w:szCs w:val="18"/>
-        </w:rPr>
-        <w:tab/>
-        <w:t>ON UPDATE CASCADE</w:t>
-      </w:r>
-    </w:p>
-    <w:p>
-      <w:pPr>
-        <w:rPr>
-          <w:sz w:val="18"/>
-          <w:szCs w:val="18"/>
-        </w:rPr>
-      </w:pPr>
-      <w:r>
-        <w:rPr>
-          <w:sz w:val="18"/>
-          <w:szCs w:val="18"/>
-        </w:rPr>
-        <w:t>);</w:t>
-      </w:r>
-    </w:p>
-    <w:p>
-      <w:pPr>
-        <w:rPr>
-          <w:sz w:val="18"/>
-          <w:szCs w:val="18"/>
-        </w:rPr>
-      </w:pPr>
     </w:p>
     <w:p>
       <w:pPr>
         <w:pStyle w:val="Titolo2"/>
       </w:pPr>
+      <w:bookmarkStart w:id="23" w:name="_Toc85707689"/>
       <w:r>
         <w:lastRenderedPageBreak/>
         <w:t>Design delle interfacce</w:t>
       </w:r>
-      <w:bookmarkEnd w:id="19"/>
-      <w:bookmarkEnd w:id="20"/>
+      <w:bookmarkEnd w:id="22"/>
+      <w:bookmarkEnd w:id="23"/>
     </w:p>
     <w:p>
       <w:pPr>
         <w:pStyle w:val="Titolo3"/>
         <w:spacing w:before="0" w:after="0"/>
       </w:pPr>
-      <w:bookmarkStart w:id="21" w:name="_Toc85116989"/>
+      <w:bookmarkStart w:id="24" w:name="_Toc85707690"/>
       <w:r>
         <w:t>Progettazione pagina principale</w:t>
       </w:r>
-      <w:bookmarkEnd w:id="21"/>
+      <w:bookmarkEnd w:id="24"/>
     </w:p>
     <w:p>
       <w:pPr>
@@ -9284,11 +9537,11 @@
         <w:pStyle w:val="Titolo3"/>
         <w:spacing w:before="0" w:after="0"/>
       </w:pPr>
-      <w:bookmarkStart w:id="22" w:name="_Toc85116990"/>
+      <w:bookmarkStart w:id="25" w:name="_Toc85707691"/>
       <w:r>
         <w:t>Progettazione form di registrazione</w:t>
       </w:r>
-      <w:bookmarkEnd w:id="22"/>
+      <w:bookmarkEnd w:id="25"/>
     </w:p>
     <w:p>
       <w:pPr>
@@ -9375,12 +9628,12 @@
         <w:pStyle w:val="Titolo3"/>
         <w:spacing w:before="0" w:after="0"/>
       </w:pPr>
-      <w:bookmarkStart w:id="23" w:name="_Toc85116991"/>
+      <w:bookmarkStart w:id="26" w:name="_Toc85707692"/>
       <w:r>
         <w:lastRenderedPageBreak/>
         <w:t>Progettazione form di accesso</w:t>
       </w:r>
-      <w:bookmarkEnd w:id="23"/>
+      <w:bookmarkEnd w:id="26"/>
     </w:p>
     <w:p>
       <w:pPr>
@@ -9455,11 +9708,11 @@
         <w:pStyle w:val="Titolo3"/>
         <w:spacing w:before="0" w:after="0"/>
       </w:pPr>
-      <w:bookmarkStart w:id="24" w:name="_Toc85116992"/>
+      <w:bookmarkStart w:id="27" w:name="_Toc85707693"/>
       <w:r>
         <w:t>Progettazione pagina amministratore</w:t>
       </w:r>
-      <w:bookmarkEnd w:id="24"/>
+      <w:bookmarkEnd w:id="27"/>
     </w:p>
     <w:p>
       <w:pPr>
@@ -9547,12 +9800,12 @@
         <w:pStyle w:val="Titolo3"/>
         <w:spacing w:before="0" w:after="0"/>
       </w:pPr>
-      <w:bookmarkStart w:id="25" w:name="_Toc85116993"/>
+      <w:bookmarkStart w:id="28" w:name="_Toc85707694"/>
       <w:r>
         <w:lastRenderedPageBreak/>
         <w:t>Progettazione pagina crea fatturazione</w:t>
       </w:r>
-      <w:bookmarkEnd w:id="25"/>
+      <w:bookmarkEnd w:id="28"/>
     </w:p>
     <w:p>
       <w:pPr>
@@ -9633,11 +9886,11 @@
         <w:pStyle w:val="Titolo3"/>
         <w:spacing w:before="0" w:after="0"/>
       </w:pPr>
-      <w:bookmarkStart w:id="26" w:name="_Toc85116994"/>
+      <w:bookmarkStart w:id="29" w:name="_Toc85707695"/>
       <w:r>
         <w:t>Progettazione pagina visualizza fatturazione</w:t>
       </w:r>
-      <w:bookmarkEnd w:id="26"/>
+      <w:bookmarkEnd w:id="29"/>
     </w:p>
     <w:p>
       <w:pPr>
@@ -9742,12 +9995,12 @@
         <w:pStyle w:val="Titolo3"/>
         <w:spacing w:before="0" w:after="0"/>
       </w:pPr>
-      <w:bookmarkStart w:id="27" w:name="_Toc85116995"/>
+      <w:bookmarkStart w:id="30" w:name="_Toc85707696"/>
       <w:r>
         <w:lastRenderedPageBreak/>
         <w:t>Progettazione pagina datore di lavoro</w:t>
       </w:r>
-      <w:bookmarkEnd w:id="27"/>
+      <w:bookmarkEnd w:id="30"/>
     </w:p>
     <w:p>
       <w:pPr>
@@ -9906,14 +10159,14 @@
         <w:pStyle w:val="Titolo3"/>
         <w:spacing w:before="0" w:after="0"/>
       </w:pPr>
-      <w:bookmarkStart w:id="28" w:name="_Toc85116996"/>
+      <w:bookmarkStart w:id="31" w:name="_Toc85707697"/>
       <w:r>
         <w:t>Progettazione pagina datore di lavoro</w:t>
       </w:r>
       <w:r>
         <w:t xml:space="preserve"> (creazione offerta)</w:t>
       </w:r>
-      <w:bookmarkEnd w:id="28"/>
+      <w:bookmarkEnd w:id="31"/>
     </w:p>
     <w:p>
       <w:pPr>
@@ -10012,11 +10265,11 @@
         <w:pStyle w:val="Titolo3"/>
         <w:spacing w:before="0" w:after="0"/>
       </w:pPr>
-      <w:bookmarkStart w:id="29" w:name="_Toc85116997"/>
+      <w:bookmarkStart w:id="32" w:name="_Toc85707698"/>
       <w:r>
         <w:t>Progettazione pagina Lavoratore</w:t>
       </w:r>
-      <w:bookmarkEnd w:id="29"/>
+      <w:bookmarkEnd w:id="32"/>
     </w:p>
     <w:p>
       <w:pPr>
@@ -10189,11 +10442,11 @@
         <w:pStyle w:val="Titolo3"/>
         <w:spacing w:before="0" w:after="0"/>
       </w:pPr>
-      <w:bookmarkStart w:id="30" w:name="_Toc85116998"/>
+      <w:bookmarkStart w:id="33" w:name="_Toc85707699"/>
       <w:r>
         <w:t>Progettazione pagina Lavoratore (creazione domanda)</w:t>
       </w:r>
-      <w:bookmarkEnd w:id="30"/>
+      <w:bookmarkEnd w:id="33"/>
     </w:p>
     <w:p>
       <w:pPr>
@@ -10375,13 +10628,13 @@
       <w:pPr>
         <w:pStyle w:val="Titolo2"/>
       </w:pPr>
-      <w:bookmarkStart w:id="31" w:name="_Toc429059812"/>
-      <w:bookmarkStart w:id="32" w:name="_Toc85116999"/>
+      <w:bookmarkStart w:id="34" w:name="_Toc429059812"/>
+      <w:bookmarkStart w:id="35" w:name="_Toc85707700"/>
       <w:r>
         <w:t>Design procedurale</w:t>
       </w:r>
-      <w:bookmarkEnd w:id="31"/>
-      <w:bookmarkEnd w:id="32"/>
+      <w:bookmarkEnd w:id="34"/>
+      <w:bookmarkEnd w:id="35"/>
     </w:p>
     <w:p>
       <w:pPr>
@@ -10550,14 +10803,14 @@
           <w:bottom w:val="single" w:sz="4" w:space="1" w:color="auto"/>
         </w:pBdr>
       </w:pPr>
-      <w:bookmarkStart w:id="33" w:name="_Toc461179222"/>
-      <w:bookmarkStart w:id="34" w:name="_Toc85117000"/>
+      <w:bookmarkStart w:id="36" w:name="_Toc461179222"/>
+      <w:bookmarkStart w:id="37" w:name="_Toc85707701"/>
       <w:r>
         <w:lastRenderedPageBreak/>
         <w:t>Implementazione</w:t>
       </w:r>
-      <w:bookmarkEnd w:id="33"/>
-      <w:bookmarkEnd w:id="34"/>
+      <w:bookmarkEnd w:id="36"/>
+      <w:bookmarkEnd w:id="37"/>
     </w:p>
     <w:p>
       <w:r>
@@ -10625,8 +10878,8 @@
           <w:lang w:val="it-IT"/>
         </w:rPr>
       </w:pPr>
-      <w:bookmarkStart w:id="35" w:name="_Toc461179223"/>
-      <w:bookmarkStart w:id="36" w:name="_Toc85117001"/>
+      <w:bookmarkStart w:id="38" w:name="_Toc461179223"/>
+      <w:bookmarkStart w:id="39" w:name="_Toc85707702"/>
       <w:r>
         <w:rPr>
           <w:lang w:val="it-IT"/>
@@ -10634,20 +10887,20 @@
         <w:lastRenderedPageBreak/>
         <w:t>Test</w:t>
       </w:r>
-      <w:bookmarkEnd w:id="35"/>
-      <w:bookmarkEnd w:id="36"/>
+      <w:bookmarkEnd w:id="38"/>
+      <w:bookmarkEnd w:id="39"/>
     </w:p>
     <w:p>
       <w:pPr>
         <w:pStyle w:val="Titolo2"/>
       </w:pPr>
-      <w:bookmarkStart w:id="37" w:name="_Toc461179224"/>
-      <w:bookmarkStart w:id="38" w:name="_Toc85117002"/>
+      <w:bookmarkStart w:id="40" w:name="_Toc461179224"/>
+      <w:bookmarkStart w:id="41" w:name="_Toc85707703"/>
       <w:r>
         <w:t>Protocollo di test</w:t>
       </w:r>
-      <w:bookmarkEnd w:id="37"/>
-      <w:bookmarkEnd w:id="38"/>
+      <w:bookmarkEnd w:id="40"/>
+      <w:bookmarkEnd w:id="41"/>
     </w:p>
     <w:p>
       <w:pPr>
@@ -16320,14 +16573,14 @@
       <w:pPr>
         <w:pStyle w:val="Titolo2"/>
       </w:pPr>
-      <w:bookmarkStart w:id="39" w:name="_Toc461179225"/>
-      <w:bookmarkStart w:id="40" w:name="_Toc85117003"/>
+      <w:bookmarkStart w:id="42" w:name="_Toc461179225"/>
+      <w:bookmarkStart w:id="43" w:name="_Toc85707704"/>
       <w:r>
         <w:lastRenderedPageBreak/>
         <w:t>Risultati test</w:t>
       </w:r>
-      <w:bookmarkEnd w:id="39"/>
-      <w:bookmarkEnd w:id="40"/>
+      <w:bookmarkEnd w:id="42"/>
+      <w:bookmarkEnd w:id="43"/>
     </w:p>
     <w:tbl>
       <w:tblPr>
@@ -16635,16 +16888,16 @@
       <w:pPr>
         <w:pStyle w:val="Titolo2"/>
       </w:pPr>
-      <w:bookmarkStart w:id="41" w:name="_Toc461179226"/>
-      <w:bookmarkStart w:id="42" w:name="_Toc85117004"/>
+      <w:bookmarkStart w:id="44" w:name="_Toc461179226"/>
+      <w:bookmarkStart w:id="45" w:name="_Toc85707705"/>
       <w:r>
         <w:t>Mancanze</w:t>
       </w:r>
       <w:r>
         <w:t>/limitazioni conosciute</w:t>
       </w:r>
-      <w:bookmarkEnd w:id="41"/>
-      <w:bookmarkEnd w:id="42"/>
+      <w:bookmarkEnd w:id="44"/>
+      <w:bookmarkEnd w:id="45"/>
     </w:p>
     <w:p>
       <w:pPr>
@@ -16679,8 +16932,8 @@
           <w:lang w:val="it-IT"/>
         </w:rPr>
       </w:pPr>
-      <w:bookmarkStart w:id="43" w:name="_Toc461179227"/>
-      <w:bookmarkStart w:id="44" w:name="_Toc85117005"/>
+      <w:bookmarkStart w:id="46" w:name="_Toc461179227"/>
+      <w:bookmarkStart w:id="47" w:name="_Toc85707706"/>
       <w:r>
         <w:rPr>
           <w:lang w:val="it-IT"/>
@@ -16688,8 +16941,8 @@
         <w:lastRenderedPageBreak/>
         <w:t>Consuntivo</w:t>
       </w:r>
-      <w:bookmarkEnd w:id="43"/>
-      <w:bookmarkEnd w:id="44"/>
+      <w:bookmarkEnd w:id="46"/>
+      <w:bookmarkEnd w:id="47"/>
     </w:p>
     <w:p>
       <w:pPr>
@@ -16748,8 +17001,8 @@
           <w:lang w:val="it-IT"/>
         </w:rPr>
       </w:pPr>
-      <w:bookmarkStart w:id="45" w:name="_Toc461179228"/>
-      <w:bookmarkStart w:id="46" w:name="_Toc85117006"/>
+      <w:bookmarkStart w:id="48" w:name="_Toc461179228"/>
+      <w:bookmarkStart w:id="49" w:name="_Toc85707707"/>
       <w:r>
         <w:rPr>
           <w:lang w:val="it-IT"/>
@@ -16757,8 +17010,8 @@
         <w:lastRenderedPageBreak/>
         <w:t>Conclusioni</w:t>
       </w:r>
-      <w:bookmarkEnd w:id="45"/>
-      <w:bookmarkEnd w:id="46"/>
+      <w:bookmarkEnd w:id="48"/>
+      <w:bookmarkEnd w:id="49"/>
     </w:p>
     <w:p>
       <w:pPr>
@@ -16849,13 +17102,13 @@
       <w:pPr>
         <w:pStyle w:val="Titolo2"/>
       </w:pPr>
-      <w:bookmarkStart w:id="47" w:name="_Toc461179229"/>
-      <w:bookmarkStart w:id="48" w:name="_Toc85117007"/>
+      <w:bookmarkStart w:id="50" w:name="_Toc461179229"/>
+      <w:bookmarkStart w:id="51" w:name="_Toc85707708"/>
       <w:r>
         <w:t>Sviluppi futuri</w:t>
       </w:r>
-      <w:bookmarkEnd w:id="47"/>
-      <w:bookmarkEnd w:id="48"/>
+      <w:bookmarkEnd w:id="50"/>
+      <w:bookmarkEnd w:id="51"/>
     </w:p>
     <w:p>
       <w:pPr>
@@ -16874,13 +17127,13 @@
       <w:pPr>
         <w:pStyle w:val="Titolo2"/>
       </w:pPr>
-      <w:bookmarkStart w:id="49" w:name="_Toc461179230"/>
-      <w:bookmarkStart w:id="50" w:name="_Toc85117008"/>
+      <w:bookmarkStart w:id="52" w:name="_Toc461179230"/>
+      <w:bookmarkStart w:id="53" w:name="_Toc85707709"/>
       <w:r>
         <w:t>Considerazioni personali</w:t>
       </w:r>
-      <w:bookmarkEnd w:id="49"/>
-      <w:bookmarkEnd w:id="50"/>
+      <w:bookmarkEnd w:id="52"/>
+      <w:bookmarkEnd w:id="53"/>
     </w:p>
     <w:p>
       <w:pPr>
@@ -16921,8 +17174,8 @@
           <w:lang w:val="it-IT"/>
         </w:rPr>
       </w:pPr>
-      <w:bookmarkStart w:id="51" w:name="_Toc461179231"/>
-      <w:bookmarkStart w:id="52" w:name="_Toc85117009"/>
+      <w:bookmarkStart w:id="54" w:name="_Toc461179231"/>
+      <w:bookmarkStart w:id="55" w:name="_Toc85707710"/>
       <w:r>
         <w:rPr>
           <w:lang w:val="it-IT"/>
@@ -16930,20 +17183,20 @@
         <w:lastRenderedPageBreak/>
         <w:t>Bibliografia</w:t>
       </w:r>
-      <w:bookmarkEnd w:id="51"/>
-      <w:bookmarkEnd w:id="52"/>
+      <w:bookmarkEnd w:id="54"/>
+      <w:bookmarkEnd w:id="55"/>
     </w:p>
     <w:p>
       <w:pPr>
         <w:pStyle w:val="Titolo2"/>
       </w:pPr>
-      <w:bookmarkStart w:id="53" w:name="_Toc461179232"/>
-      <w:bookmarkStart w:id="54" w:name="_Toc85117010"/>
+      <w:bookmarkStart w:id="56" w:name="_Toc461179232"/>
+      <w:bookmarkStart w:id="57" w:name="_Toc85707711"/>
       <w:r>
         <w:t>Bibliografia per articoli di riviste:</w:t>
       </w:r>
-      <w:bookmarkEnd w:id="53"/>
-      <w:bookmarkEnd w:id="54"/>
+      <w:bookmarkEnd w:id="56"/>
+      <w:bookmarkEnd w:id="57"/>
     </w:p>
     <w:p>
       <w:pPr>
@@ -17052,13 +17305,13 @@
       <w:pPr>
         <w:pStyle w:val="Titolo2"/>
       </w:pPr>
-      <w:bookmarkStart w:id="55" w:name="_Toc461179233"/>
-      <w:bookmarkStart w:id="56" w:name="_Toc85117011"/>
+      <w:bookmarkStart w:id="58" w:name="_Toc461179233"/>
+      <w:bookmarkStart w:id="59" w:name="_Toc85707712"/>
       <w:r>
         <w:t>Bibliografia per libri</w:t>
       </w:r>
-      <w:bookmarkEnd w:id="55"/>
-      <w:bookmarkEnd w:id="56"/>
+      <w:bookmarkEnd w:id="58"/>
+      <w:bookmarkEnd w:id="59"/>
     </w:p>
     <w:p>
       <w:pPr>
@@ -17175,18 +17428,18 @@
         </w:rPr>
         <w:t>.</w:t>
       </w:r>
-      <w:bookmarkStart w:id="57" w:name="_Toc461179234"/>
+      <w:bookmarkStart w:id="60" w:name="_Toc461179234"/>
     </w:p>
     <w:p>
       <w:pPr>
         <w:pStyle w:val="Titolo2"/>
       </w:pPr>
-      <w:bookmarkStart w:id="58" w:name="_Toc85117012"/>
+      <w:bookmarkStart w:id="61" w:name="_Toc85707713"/>
       <w:r>
         <w:t>Sitografia</w:t>
       </w:r>
-      <w:bookmarkEnd w:id="57"/>
-      <w:bookmarkEnd w:id="58"/>
+      <w:bookmarkEnd w:id="60"/>
+      <w:bookmarkEnd w:id="61"/>
     </w:p>
     <w:p>
       <w:pPr>
@@ -17350,8 +17603,8 @@
           <w:lang w:val="it-IT"/>
         </w:rPr>
       </w:pPr>
-      <w:bookmarkStart w:id="59" w:name="_Toc461179235"/>
-      <w:bookmarkStart w:id="60" w:name="_Toc85117013"/>
+      <w:bookmarkStart w:id="62" w:name="_Toc461179235"/>
+      <w:bookmarkStart w:id="63" w:name="_Toc85707714"/>
       <w:r>
         <w:rPr>
           <w:lang w:val="it-IT"/>
@@ -17359,8 +17612,8 @@
         <w:lastRenderedPageBreak/>
         <w:t>Allegati</w:t>
       </w:r>
-      <w:bookmarkEnd w:id="59"/>
-      <w:bookmarkEnd w:id="60"/>
+      <w:bookmarkEnd w:id="62"/>
+      <w:bookmarkEnd w:id="63"/>
     </w:p>
     <w:p>
       <w:pPr>
@@ -17541,7 +17794,7 @@
 </file>
 
 <file path=word/endnotes.xml><?xml version="1.0" encoding="utf-8"?>
-<w:endnotes xmlns:wpc="http://schemas.microsoft.com/office/word/2010/wordprocessingCanvas" xmlns:cx="http://schemas.microsoft.com/office/drawing/2014/chartex" xmlns:cx1="http://schemas.microsoft.com/office/drawing/2015/9/8/chartex" xmlns:cx2="http://schemas.microsoft.com/office/drawing/2015/10/21/chartex" xmlns:cx3="http://schemas.microsoft.com/office/drawing/2016/5/9/chartex" xmlns:cx4="http://schemas.microsoft.com/office/drawing/2016/5/10/chartex" xmlns:cx5="http://schemas.microsoft.com/office/drawing/2016/5/11/chartex" xmlns:cx6="http://schemas.microsoft.com/office/drawing/2016/5/12/chartex" xmlns:cx7="http://schemas.microsoft.com/office/drawing/2016/5/13/chartex" xmlns:cx8="http://schemas.microsoft.com/office/drawing/2016/5/14/chartex" xmlns:mc="http://schemas.openxmlformats.org/markup-compatibility/2006" xmlns:aink="http://schemas.microsoft.com/office/drawing/2016/ink" xmlns:am3d="http://schemas.microsoft.com/office/drawing/2017/model3d" xmlns:o="urn:schemas-microsoft-com:office:office" xmlns:r="http://schemas.openxmlformats.org/officeDocument/2006/relationships" xmlns:m="http://schemas.openxmlformats.org/officeDocument/2006/math" xmlns:v="urn:schemas-microsoft-com:vml" xmlns:wp14="http://schemas.microsoft.com/office/word/2010/wordprocessingDrawing" xmlns:wp="http://schemas.openxmlformats.org/drawingml/2006/wordprocessingDrawing" xmlns:w10="urn:schemas-microsoft-com:office:word" xmlns:w="http://schemas.openxmlformats.org/wordprocessingml/2006/main" xmlns:w14="http://schemas.microsoft.com/office/word/2010/wordml" xmlns:w15="http://schemas.microsoft.com/office/word/2012/wordml" xmlns:w16cex="http://schemas.microsoft.com/office/word/2018/wordml/cex" xmlns:w16cid="http://schemas.microsoft.com/office/word/2016/wordml/cid" xmlns:w16="http://schemas.microsoft.com/office/word/2018/wordml" xmlns:w16sdtdh="http://schemas.microsoft.com/office/word/2020/wordml/sdtdatahash" xmlns:w16se="http://schemas.microsoft.com/office/word/2015/wordml/symex" xmlns:wpg="http://schemas.microsoft.com/office/word/2010/wordprocessingGroup" xmlns:wpi="http://schemas.microsoft.com/office/word/2010/wordprocessingInk" xmlns:wne="http://schemas.microsoft.com/office/word/2006/wordml" xmlns:wps="http://schemas.microsoft.com/office/word/2010/wordprocessingShape" mc:Ignorable="w14 w15 w16se w16cid w16 w16cex w16sdtdh wp14">
+<w:endnotes xmlns:wpc="http://schemas.microsoft.com/office/word/2010/wordprocessingCanvas" xmlns:cx="http://schemas.microsoft.com/office/drawing/2014/chartex" xmlns:cx1="http://schemas.microsoft.com/office/drawing/2015/9/8/chartex" xmlns:cx2="http://schemas.microsoft.com/office/drawing/2015/10/21/chartex" xmlns:cx3="http://schemas.microsoft.com/office/drawing/2016/5/9/chartex" xmlns:cx4="http://schemas.microsoft.com/office/drawing/2016/5/10/chartex" xmlns:cx5="http://schemas.microsoft.com/office/drawing/2016/5/11/chartex" xmlns:cx6="http://schemas.microsoft.com/office/drawing/2016/5/12/chartex" xmlns:cx7="http://schemas.microsoft.com/office/drawing/2016/5/13/chartex" xmlns:cx8="http://schemas.microsoft.com/office/drawing/2016/5/14/chartex" xmlns:mc="http://schemas.openxmlformats.org/markup-compatibility/2006" xmlns:aink="http://schemas.microsoft.com/office/drawing/2016/ink" xmlns:am3d="http://schemas.microsoft.com/office/drawing/2017/model3d" xmlns:o="urn:schemas-microsoft-com:office:office" xmlns:r="http://schemas.openxmlformats.org/officeDocument/2006/relationships" xmlns:m="http://schemas.openxmlformats.org/officeDocument/2006/math" xmlns:v="urn:schemas-microsoft-com:vml" xmlns:wp14="http://schemas.microsoft.com/office/word/2010/wordprocessingDrawing" xmlns:wp="http://schemas.openxmlformats.org/drawingml/2006/wordprocessingDrawing" xmlns:w10="urn:schemas-microsoft-com:office:word" xmlns:w="http://schemas.openxmlformats.org/wordprocessingml/2006/main" xmlns:w14="http://schemas.microsoft.com/office/word/2010/wordml" xmlns:w15="http://schemas.microsoft.com/office/word/2012/wordml" xmlns:w16cid="http://schemas.microsoft.com/office/word/2016/wordml/cid" xmlns:w16se="http://schemas.microsoft.com/office/word/2015/wordml/symex" xmlns:wpg="http://schemas.microsoft.com/office/word/2010/wordprocessingGroup" xmlns:wpi="http://schemas.microsoft.com/office/word/2010/wordprocessingInk" xmlns:wne="http://schemas.microsoft.com/office/word/2006/wordml" xmlns:wps="http://schemas.microsoft.com/office/word/2010/wordprocessingShape" mc:Ignorable="w14 w15 w16se w16cid wp14">
   <w:endnote w:type="separator" w:id="-1">
     <w:p>
       <w:r>
@@ -17560,7 +17813,7 @@
 </file>
 
 <file path=word/footer1.xml><?xml version="1.0" encoding="utf-8"?>
-<w:ftr xmlns:wpc="http://schemas.microsoft.com/office/word/2010/wordprocessingCanvas" xmlns:cx="http://schemas.microsoft.com/office/drawing/2014/chartex" xmlns:cx1="http://schemas.microsoft.com/office/drawing/2015/9/8/chartex" xmlns:cx2="http://schemas.microsoft.com/office/drawing/2015/10/21/chartex" xmlns:cx3="http://schemas.microsoft.com/office/drawing/2016/5/9/chartex" xmlns:cx4="http://schemas.microsoft.com/office/drawing/2016/5/10/chartex" xmlns:cx5="http://schemas.microsoft.com/office/drawing/2016/5/11/chartex" xmlns:cx6="http://schemas.microsoft.com/office/drawing/2016/5/12/chartex" xmlns:cx7="http://schemas.microsoft.com/office/drawing/2016/5/13/chartex" xmlns:cx8="http://schemas.microsoft.com/office/drawing/2016/5/14/chartex" xmlns:mc="http://schemas.openxmlformats.org/markup-compatibility/2006" xmlns:aink="http://schemas.microsoft.com/office/drawing/2016/ink" xmlns:am3d="http://schemas.microsoft.com/office/drawing/2017/model3d" xmlns:o="urn:schemas-microsoft-com:office:office" xmlns:r="http://schemas.openxmlformats.org/officeDocument/2006/relationships" xmlns:m="http://schemas.openxmlformats.org/officeDocument/2006/math" xmlns:v="urn:schemas-microsoft-com:vml" xmlns:wp14="http://schemas.microsoft.com/office/word/2010/wordprocessingDrawing" xmlns:wp="http://schemas.openxmlformats.org/drawingml/2006/wordprocessingDrawing" xmlns:w10="urn:schemas-microsoft-com:office:word" xmlns:w="http://schemas.openxmlformats.org/wordprocessingml/2006/main" xmlns:w14="http://schemas.microsoft.com/office/word/2010/wordml" xmlns:w15="http://schemas.microsoft.com/office/word/2012/wordml" xmlns:w16cex="http://schemas.microsoft.com/office/word/2018/wordml/cex" xmlns:w16cid="http://schemas.microsoft.com/office/word/2016/wordml/cid" xmlns:w16="http://schemas.microsoft.com/office/word/2018/wordml" xmlns:w16sdtdh="http://schemas.microsoft.com/office/word/2020/wordml/sdtdatahash" xmlns:w16se="http://schemas.microsoft.com/office/word/2015/wordml/symex" xmlns:wpg="http://schemas.microsoft.com/office/word/2010/wordprocessingGroup" xmlns:wpi="http://schemas.microsoft.com/office/word/2010/wordprocessingInk" xmlns:wne="http://schemas.microsoft.com/office/word/2006/wordml" xmlns:wps="http://schemas.microsoft.com/office/word/2010/wordprocessingShape" mc:Ignorable="w14 w15 w16se w16cid w16 w16cex w16sdtdh wp14">
+<w:ftr xmlns:wpc="http://schemas.microsoft.com/office/word/2010/wordprocessingCanvas" xmlns:cx="http://schemas.microsoft.com/office/drawing/2014/chartex" xmlns:cx1="http://schemas.microsoft.com/office/drawing/2015/9/8/chartex" xmlns:cx2="http://schemas.microsoft.com/office/drawing/2015/10/21/chartex" xmlns:cx3="http://schemas.microsoft.com/office/drawing/2016/5/9/chartex" xmlns:cx4="http://schemas.microsoft.com/office/drawing/2016/5/10/chartex" xmlns:cx5="http://schemas.microsoft.com/office/drawing/2016/5/11/chartex" xmlns:cx6="http://schemas.microsoft.com/office/drawing/2016/5/12/chartex" xmlns:cx7="http://schemas.microsoft.com/office/drawing/2016/5/13/chartex" xmlns:cx8="http://schemas.microsoft.com/office/drawing/2016/5/14/chartex" xmlns:mc="http://schemas.openxmlformats.org/markup-compatibility/2006" xmlns:aink="http://schemas.microsoft.com/office/drawing/2016/ink" xmlns:am3d="http://schemas.microsoft.com/office/drawing/2017/model3d" xmlns:o="urn:schemas-microsoft-com:office:office" xmlns:r="http://schemas.openxmlformats.org/officeDocument/2006/relationships" xmlns:m="http://schemas.openxmlformats.org/officeDocument/2006/math" xmlns:v="urn:schemas-microsoft-com:vml" xmlns:wp14="http://schemas.microsoft.com/office/word/2010/wordprocessingDrawing" xmlns:wp="http://schemas.openxmlformats.org/drawingml/2006/wordprocessingDrawing" xmlns:w10="urn:schemas-microsoft-com:office:word" xmlns:w="http://schemas.openxmlformats.org/wordprocessingml/2006/main" xmlns:w14="http://schemas.microsoft.com/office/word/2010/wordml" xmlns:w15="http://schemas.microsoft.com/office/word/2012/wordml" xmlns:w16cid="http://schemas.microsoft.com/office/word/2016/wordml/cid" xmlns:w16se="http://schemas.microsoft.com/office/word/2015/wordml/symex" xmlns:wpg="http://schemas.microsoft.com/office/word/2010/wordprocessingGroup" xmlns:wpi="http://schemas.microsoft.com/office/word/2010/wordprocessingInk" xmlns:wne="http://schemas.microsoft.com/office/word/2006/wordml" xmlns:wps="http://schemas.microsoft.com/office/word/2010/wordprocessingShape" mc:Ignorable="w14 w15 w16se w16cid wp14">
   <w:p>
     <w:pPr>
       <w:pStyle w:val="Pidipagina"/>
@@ -17596,7 +17849,7 @@
       <w:rPr>
         <w:noProof/>
       </w:rPr>
-      <w:t>16.10.2021</w:t>
+      <w:t>21.10.2021</w:t>
     </w:r>
     <w:r>
       <w:fldChar w:fldCharType="end"/>
@@ -17606,7 +17859,7 @@
 </file>
 
 <file path=word/footer2.xml><?xml version="1.0" encoding="utf-8"?>
-<w:ftr xmlns:wpc="http://schemas.microsoft.com/office/word/2010/wordprocessingCanvas" xmlns:cx="http://schemas.microsoft.com/office/drawing/2014/chartex" xmlns:cx1="http://schemas.microsoft.com/office/drawing/2015/9/8/chartex" xmlns:cx2="http://schemas.microsoft.com/office/drawing/2015/10/21/chartex" xmlns:cx3="http://schemas.microsoft.com/office/drawing/2016/5/9/chartex" xmlns:cx4="http://schemas.microsoft.com/office/drawing/2016/5/10/chartex" xmlns:cx5="http://schemas.microsoft.com/office/drawing/2016/5/11/chartex" xmlns:cx6="http://schemas.microsoft.com/office/drawing/2016/5/12/chartex" xmlns:cx7="http://schemas.microsoft.com/office/drawing/2016/5/13/chartex" xmlns:cx8="http://schemas.microsoft.com/office/drawing/2016/5/14/chartex" xmlns:mc="http://schemas.openxmlformats.org/markup-compatibility/2006" xmlns:aink="http://schemas.microsoft.com/office/drawing/2016/ink" xmlns:am3d="http://schemas.microsoft.com/office/drawing/2017/model3d" xmlns:o="urn:schemas-microsoft-com:office:office" xmlns:r="http://schemas.openxmlformats.org/officeDocument/2006/relationships" xmlns:m="http://schemas.openxmlformats.org/officeDocument/2006/math" xmlns:v="urn:schemas-microsoft-com:vml" xmlns:wp14="http://schemas.microsoft.com/office/word/2010/wordprocessingDrawing" xmlns:wp="http://schemas.openxmlformats.org/drawingml/2006/wordprocessingDrawing" xmlns:w10="urn:schemas-microsoft-com:office:word" xmlns:w="http://schemas.openxmlformats.org/wordprocessingml/2006/main" xmlns:w14="http://schemas.microsoft.com/office/word/2010/wordml" xmlns:w15="http://schemas.microsoft.com/office/word/2012/wordml" xmlns:w16cex="http://schemas.microsoft.com/office/word/2018/wordml/cex" xmlns:w16cid="http://schemas.microsoft.com/office/word/2016/wordml/cid" xmlns:w16="http://schemas.microsoft.com/office/word/2018/wordml" xmlns:w16sdtdh="http://schemas.microsoft.com/office/word/2020/wordml/sdtdatahash" xmlns:w16se="http://schemas.microsoft.com/office/word/2015/wordml/symex" xmlns:wpg="http://schemas.microsoft.com/office/word/2010/wordprocessingGroup" xmlns:wpi="http://schemas.microsoft.com/office/word/2010/wordprocessingInk" xmlns:wne="http://schemas.microsoft.com/office/word/2006/wordml" xmlns:wps="http://schemas.microsoft.com/office/word/2010/wordprocessingShape" mc:Ignorable="w14 w15 w16se w16cid w16 w16cex w16sdtdh wp14">
+<w:ftr xmlns:wpc="http://schemas.microsoft.com/office/word/2010/wordprocessingCanvas" xmlns:cx="http://schemas.microsoft.com/office/drawing/2014/chartex" xmlns:cx1="http://schemas.microsoft.com/office/drawing/2015/9/8/chartex" xmlns:cx2="http://schemas.microsoft.com/office/drawing/2015/10/21/chartex" xmlns:cx3="http://schemas.microsoft.com/office/drawing/2016/5/9/chartex" xmlns:cx4="http://schemas.microsoft.com/office/drawing/2016/5/10/chartex" xmlns:cx5="http://schemas.microsoft.com/office/drawing/2016/5/11/chartex" xmlns:cx6="http://schemas.microsoft.com/office/drawing/2016/5/12/chartex" xmlns:cx7="http://schemas.microsoft.com/office/drawing/2016/5/13/chartex" xmlns:cx8="http://schemas.microsoft.com/office/drawing/2016/5/14/chartex" xmlns:mc="http://schemas.openxmlformats.org/markup-compatibility/2006" xmlns:aink="http://schemas.microsoft.com/office/drawing/2016/ink" xmlns:am3d="http://schemas.microsoft.com/office/drawing/2017/model3d" xmlns:o="urn:schemas-microsoft-com:office:office" xmlns:r="http://schemas.openxmlformats.org/officeDocument/2006/relationships" xmlns:m="http://schemas.openxmlformats.org/officeDocument/2006/math" xmlns:v="urn:schemas-microsoft-com:vml" xmlns:wp14="http://schemas.microsoft.com/office/word/2010/wordprocessingDrawing" xmlns:wp="http://schemas.openxmlformats.org/drawingml/2006/wordprocessingDrawing" xmlns:w10="urn:schemas-microsoft-com:office:word" xmlns:w="http://schemas.openxmlformats.org/wordprocessingml/2006/main" xmlns:w14="http://schemas.microsoft.com/office/word/2010/wordml" xmlns:w15="http://schemas.microsoft.com/office/word/2012/wordml" xmlns:w16cid="http://schemas.microsoft.com/office/word/2016/wordml/cid" xmlns:w16se="http://schemas.microsoft.com/office/word/2015/wordml/symex" xmlns:wpg="http://schemas.microsoft.com/office/word/2010/wordprocessingGroup" xmlns:wpi="http://schemas.microsoft.com/office/word/2010/wordprocessingInk" xmlns:wne="http://schemas.microsoft.com/office/word/2006/wordml" xmlns:wps="http://schemas.microsoft.com/office/word/2010/wordprocessingShape" mc:Ignorable="w14 w15 w16se w16cid wp14">
   <w:p>
     <w:pPr>
       <w:pStyle w:val="Pidipagina"/>
@@ -17619,7 +17872,7 @@
 </file>
 
 <file path=word/footer3.xml><?xml version="1.0" encoding="utf-8"?>
-<w:ftr xmlns:wpc="http://schemas.microsoft.com/office/word/2010/wordprocessingCanvas" xmlns:cx="http://schemas.microsoft.com/office/drawing/2014/chartex" xmlns:cx1="http://schemas.microsoft.com/office/drawing/2015/9/8/chartex" xmlns:cx2="http://schemas.microsoft.com/office/drawing/2015/10/21/chartex" xmlns:cx3="http://schemas.microsoft.com/office/drawing/2016/5/9/chartex" xmlns:cx4="http://schemas.microsoft.com/office/drawing/2016/5/10/chartex" xmlns:cx5="http://schemas.microsoft.com/office/drawing/2016/5/11/chartex" xmlns:cx6="http://schemas.microsoft.com/office/drawing/2016/5/12/chartex" xmlns:cx7="http://schemas.microsoft.com/office/drawing/2016/5/13/chartex" xmlns:cx8="http://schemas.microsoft.com/office/drawing/2016/5/14/chartex" xmlns:mc="http://schemas.openxmlformats.org/markup-compatibility/2006" xmlns:aink="http://schemas.microsoft.com/office/drawing/2016/ink" xmlns:am3d="http://schemas.microsoft.com/office/drawing/2017/model3d" xmlns:o="urn:schemas-microsoft-com:office:office" xmlns:r="http://schemas.openxmlformats.org/officeDocument/2006/relationships" xmlns:m="http://schemas.openxmlformats.org/officeDocument/2006/math" xmlns:v="urn:schemas-microsoft-com:vml" xmlns:wp14="http://schemas.microsoft.com/office/word/2010/wordprocessingDrawing" xmlns:wp="http://schemas.openxmlformats.org/drawingml/2006/wordprocessingDrawing" xmlns:w10="urn:schemas-microsoft-com:office:word" xmlns:w="http://schemas.openxmlformats.org/wordprocessingml/2006/main" xmlns:w14="http://schemas.microsoft.com/office/word/2010/wordml" xmlns:w15="http://schemas.microsoft.com/office/word/2012/wordml" xmlns:w16cex="http://schemas.microsoft.com/office/word/2018/wordml/cex" xmlns:w16cid="http://schemas.microsoft.com/office/word/2016/wordml/cid" xmlns:w16="http://schemas.microsoft.com/office/word/2018/wordml" xmlns:w16sdtdh="http://schemas.microsoft.com/office/word/2020/wordml/sdtdatahash" xmlns:w16se="http://schemas.microsoft.com/office/word/2015/wordml/symex" xmlns:wpg="http://schemas.microsoft.com/office/word/2010/wordprocessingGroup" xmlns:wpi="http://schemas.microsoft.com/office/word/2010/wordprocessingInk" xmlns:wne="http://schemas.microsoft.com/office/word/2006/wordml" xmlns:wps="http://schemas.microsoft.com/office/word/2010/wordprocessingShape" mc:Ignorable="w14 w15 w16se w16cid w16 w16cex w16sdtdh wp14">
+<w:ftr xmlns:wpc="http://schemas.microsoft.com/office/word/2010/wordprocessingCanvas" xmlns:cx="http://schemas.microsoft.com/office/drawing/2014/chartex" xmlns:cx1="http://schemas.microsoft.com/office/drawing/2015/9/8/chartex" xmlns:cx2="http://schemas.microsoft.com/office/drawing/2015/10/21/chartex" xmlns:cx3="http://schemas.microsoft.com/office/drawing/2016/5/9/chartex" xmlns:cx4="http://schemas.microsoft.com/office/drawing/2016/5/10/chartex" xmlns:cx5="http://schemas.microsoft.com/office/drawing/2016/5/11/chartex" xmlns:cx6="http://schemas.microsoft.com/office/drawing/2016/5/12/chartex" xmlns:cx7="http://schemas.microsoft.com/office/drawing/2016/5/13/chartex" xmlns:cx8="http://schemas.microsoft.com/office/drawing/2016/5/14/chartex" xmlns:mc="http://schemas.openxmlformats.org/markup-compatibility/2006" xmlns:aink="http://schemas.microsoft.com/office/drawing/2016/ink" xmlns:am3d="http://schemas.microsoft.com/office/drawing/2017/model3d" xmlns:o="urn:schemas-microsoft-com:office:office" xmlns:r="http://schemas.openxmlformats.org/officeDocument/2006/relationships" xmlns:m="http://schemas.openxmlformats.org/officeDocument/2006/math" xmlns:v="urn:schemas-microsoft-com:vml" xmlns:wp14="http://schemas.microsoft.com/office/word/2010/wordprocessingDrawing" xmlns:wp="http://schemas.openxmlformats.org/drawingml/2006/wordprocessingDrawing" xmlns:w10="urn:schemas-microsoft-com:office:word" xmlns:w="http://schemas.openxmlformats.org/wordprocessingml/2006/main" xmlns:w14="http://schemas.microsoft.com/office/word/2010/wordml" xmlns:w15="http://schemas.microsoft.com/office/word/2012/wordml" xmlns:w16cid="http://schemas.microsoft.com/office/word/2016/wordml/cid" xmlns:w16se="http://schemas.microsoft.com/office/word/2015/wordml/symex" xmlns:wpg="http://schemas.microsoft.com/office/word/2010/wordprocessingGroup" xmlns:wpi="http://schemas.microsoft.com/office/word/2010/wordprocessingInk" xmlns:wne="http://schemas.microsoft.com/office/word/2006/wordml" xmlns:wps="http://schemas.microsoft.com/office/word/2010/wordprocessingShape" mc:Ignorable="w14 w15 w16se w16cid wp14">
   <w:p>
     <w:pPr>
       <w:pStyle w:val="Pidipagina"/>
@@ -17661,7 +17914,7 @@
       <w:rPr>
         <w:noProof/>
       </w:rPr>
-      <w:t>16.10.2021</w:t>
+      <w:t>21.10.2021</w:t>
     </w:r>
     <w:r>
       <w:fldChar w:fldCharType="end"/>
@@ -17671,7 +17924,7 @@
 </file>
 
 <file path=word/footer4.xml><?xml version="1.0" encoding="utf-8"?>
-<w:ftr xmlns:wpc="http://schemas.microsoft.com/office/word/2010/wordprocessingCanvas" xmlns:cx="http://schemas.microsoft.com/office/drawing/2014/chartex" xmlns:cx1="http://schemas.microsoft.com/office/drawing/2015/9/8/chartex" xmlns:cx2="http://schemas.microsoft.com/office/drawing/2015/10/21/chartex" xmlns:cx3="http://schemas.microsoft.com/office/drawing/2016/5/9/chartex" xmlns:cx4="http://schemas.microsoft.com/office/drawing/2016/5/10/chartex" xmlns:cx5="http://schemas.microsoft.com/office/drawing/2016/5/11/chartex" xmlns:cx6="http://schemas.microsoft.com/office/drawing/2016/5/12/chartex" xmlns:cx7="http://schemas.microsoft.com/office/drawing/2016/5/13/chartex" xmlns:cx8="http://schemas.microsoft.com/office/drawing/2016/5/14/chartex" xmlns:mc="http://schemas.openxmlformats.org/markup-compatibility/2006" xmlns:aink="http://schemas.microsoft.com/office/drawing/2016/ink" xmlns:am3d="http://schemas.microsoft.com/office/drawing/2017/model3d" xmlns:o="urn:schemas-microsoft-com:office:office" xmlns:r="http://schemas.openxmlformats.org/officeDocument/2006/relationships" xmlns:m="http://schemas.openxmlformats.org/officeDocument/2006/math" xmlns:v="urn:schemas-microsoft-com:vml" xmlns:wp14="http://schemas.microsoft.com/office/word/2010/wordprocessingDrawing" xmlns:wp="http://schemas.openxmlformats.org/drawingml/2006/wordprocessingDrawing" xmlns:w10="urn:schemas-microsoft-com:office:word" xmlns:w="http://schemas.openxmlformats.org/wordprocessingml/2006/main" xmlns:w14="http://schemas.microsoft.com/office/word/2010/wordml" xmlns:w15="http://schemas.microsoft.com/office/word/2012/wordml" xmlns:w16cex="http://schemas.microsoft.com/office/word/2018/wordml/cex" xmlns:w16cid="http://schemas.microsoft.com/office/word/2016/wordml/cid" xmlns:w16="http://schemas.microsoft.com/office/word/2018/wordml" xmlns:w16sdtdh="http://schemas.microsoft.com/office/word/2020/wordml/sdtdatahash" xmlns:w16se="http://schemas.microsoft.com/office/word/2015/wordml/symex" xmlns:wpg="http://schemas.microsoft.com/office/word/2010/wordprocessingGroup" xmlns:wpi="http://schemas.microsoft.com/office/word/2010/wordprocessingInk" xmlns:wne="http://schemas.microsoft.com/office/word/2006/wordml" xmlns:wps="http://schemas.microsoft.com/office/word/2010/wordprocessingShape" mc:Ignorable="w14 w15 w16se w16cid w16 w16cex w16sdtdh wp14">
+<w:ftr xmlns:wpc="http://schemas.microsoft.com/office/word/2010/wordprocessingCanvas" xmlns:cx="http://schemas.microsoft.com/office/drawing/2014/chartex" xmlns:cx1="http://schemas.microsoft.com/office/drawing/2015/9/8/chartex" xmlns:cx2="http://schemas.microsoft.com/office/drawing/2015/10/21/chartex" xmlns:cx3="http://schemas.microsoft.com/office/drawing/2016/5/9/chartex" xmlns:cx4="http://schemas.microsoft.com/office/drawing/2016/5/10/chartex" xmlns:cx5="http://schemas.microsoft.com/office/drawing/2016/5/11/chartex" xmlns:cx6="http://schemas.microsoft.com/office/drawing/2016/5/12/chartex" xmlns:cx7="http://schemas.microsoft.com/office/drawing/2016/5/13/chartex" xmlns:cx8="http://schemas.microsoft.com/office/drawing/2016/5/14/chartex" xmlns:mc="http://schemas.openxmlformats.org/markup-compatibility/2006" xmlns:aink="http://schemas.microsoft.com/office/drawing/2016/ink" xmlns:am3d="http://schemas.microsoft.com/office/drawing/2017/model3d" xmlns:o="urn:schemas-microsoft-com:office:office" xmlns:r="http://schemas.openxmlformats.org/officeDocument/2006/relationships" xmlns:m="http://schemas.openxmlformats.org/officeDocument/2006/math" xmlns:v="urn:schemas-microsoft-com:vml" xmlns:wp14="http://schemas.microsoft.com/office/word/2010/wordprocessingDrawing" xmlns:wp="http://schemas.openxmlformats.org/drawingml/2006/wordprocessingDrawing" xmlns:w10="urn:schemas-microsoft-com:office:word" xmlns:w="http://schemas.openxmlformats.org/wordprocessingml/2006/main" xmlns:w14="http://schemas.microsoft.com/office/word/2010/wordml" xmlns:w15="http://schemas.microsoft.com/office/word/2012/wordml" xmlns:w16cid="http://schemas.microsoft.com/office/word/2016/wordml/cid" xmlns:w16se="http://schemas.microsoft.com/office/word/2015/wordml/symex" xmlns:wpg="http://schemas.microsoft.com/office/word/2010/wordprocessingGroup" xmlns:wpi="http://schemas.microsoft.com/office/word/2010/wordprocessingInk" xmlns:wne="http://schemas.microsoft.com/office/word/2006/wordml" xmlns:wps="http://schemas.microsoft.com/office/word/2010/wordprocessingShape" mc:Ignorable="w14 w15 w16se w16cid wp14">
   <w:p>
     <w:pPr>
       <w:pStyle w:val="Pidipagina"/>
@@ -17713,7 +17966,7 @@
       <w:rPr>
         <w:noProof/>
       </w:rPr>
-      <w:t>16.10.2021</w:t>
+      <w:t>21.10.2021</w:t>
     </w:r>
     <w:r>
       <w:fldChar w:fldCharType="end"/>
@@ -17723,7 +17976,7 @@
 </file>
 
 <file path=word/footnotes.xml><?xml version="1.0" encoding="utf-8"?>
-<w:footnotes xmlns:wpc="http://schemas.microsoft.com/office/word/2010/wordprocessingCanvas" xmlns:cx="http://schemas.microsoft.com/office/drawing/2014/chartex" xmlns:cx1="http://schemas.microsoft.com/office/drawing/2015/9/8/chartex" xmlns:cx2="http://schemas.microsoft.com/office/drawing/2015/10/21/chartex" xmlns:cx3="http://schemas.microsoft.com/office/drawing/2016/5/9/chartex" xmlns:cx4="http://schemas.microsoft.com/office/drawing/2016/5/10/chartex" xmlns:cx5="http://schemas.microsoft.com/office/drawing/2016/5/11/chartex" xmlns:cx6="http://schemas.microsoft.com/office/drawing/2016/5/12/chartex" xmlns:cx7="http://schemas.microsoft.com/office/drawing/2016/5/13/chartex" xmlns:cx8="http://schemas.microsoft.com/office/drawing/2016/5/14/chartex" xmlns:mc="http://schemas.openxmlformats.org/markup-compatibility/2006" xmlns:aink="http://schemas.microsoft.com/office/drawing/2016/ink" xmlns:am3d="http://schemas.microsoft.com/office/drawing/2017/model3d" xmlns:o="urn:schemas-microsoft-com:office:office" xmlns:r="http://schemas.openxmlformats.org/officeDocument/2006/relationships" xmlns:m="http://schemas.openxmlformats.org/officeDocument/2006/math" xmlns:v="urn:schemas-microsoft-com:vml" xmlns:wp14="http://schemas.microsoft.com/office/word/2010/wordprocessingDrawing" xmlns:wp="http://schemas.openxmlformats.org/drawingml/2006/wordprocessingDrawing" xmlns:w10="urn:schemas-microsoft-com:office:word" xmlns:w="http://schemas.openxmlformats.org/wordprocessingml/2006/main" xmlns:w14="http://schemas.microsoft.com/office/word/2010/wordml" xmlns:w15="http://schemas.microsoft.com/office/word/2012/wordml" xmlns:w16cex="http://schemas.microsoft.com/office/word/2018/wordml/cex" xmlns:w16cid="http://schemas.microsoft.com/office/word/2016/wordml/cid" xmlns:w16="http://schemas.microsoft.com/office/word/2018/wordml" xmlns:w16sdtdh="http://schemas.microsoft.com/office/word/2020/wordml/sdtdatahash" xmlns:w16se="http://schemas.microsoft.com/office/word/2015/wordml/symex" xmlns:wpg="http://schemas.microsoft.com/office/word/2010/wordprocessingGroup" xmlns:wpi="http://schemas.microsoft.com/office/word/2010/wordprocessingInk" xmlns:wne="http://schemas.microsoft.com/office/word/2006/wordml" xmlns:wps="http://schemas.microsoft.com/office/word/2010/wordprocessingShape" mc:Ignorable="w14 w15 w16se w16cid w16 w16cex w16sdtdh wp14">
+<w:footnotes xmlns:wpc="http://schemas.microsoft.com/office/word/2010/wordprocessingCanvas" xmlns:cx="http://schemas.microsoft.com/office/drawing/2014/chartex" xmlns:cx1="http://schemas.microsoft.com/office/drawing/2015/9/8/chartex" xmlns:cx2="http://schemas.microsoft.com/office/drawing/2015/10/21/chartex" xmlns:cx3="http://schemas.microsoft.com/office/drawing/2016/5/9/chartex" xmlns:cx4="http://schemas.microsoft.com/office/drawing/2016/5/10/chartex" xmlns:cx5="http://schemas.microsoft.com/office/drawing/2016/5/11/chartex" xmlns:cx6="http://schemas.microsoft.com/office/drawing/2016/5/12/chartex" xmlns:cx7="http://schemas.microsoft.com/office/drawing/2016/5/13/chartex" xmlns:cx8="http://schemas.microsoft.com/office/drawing/2016/5/14/chartex" xmlns:mc="http://schemas.openxmlformats.org/markup-compatibility/2006" xmlns:aink="http://schemas.microsoft.com/office/drawing/2016/ink" xmlns:am3d="http://schemas.microsoft.com/office/drawing/2017/model3d" xmlns:o="urn:schemas-microsoft-com:office:office" xmlns:r="http://schemas.openxmlformats.org/officeDocument/2006/relationships" xmlns:m="http://schemas.openxmlformats.org/officeDocument/2006/math" xmlns:v="urn:schemas-microsoft-com:vml" xmlns:wp14="http://schemas.microsoft.com/office/word/2010/wordprocessingDrawing" xmlns:wp="http://schemas.openxmlformats.org/drawingml/2006/wordprocessingDrawing" xmlns:w10="urn:schemas-microsoft-com:office:word" xmlns:w="http://schemas.openxmlformats.org/wordprocessingml/2006/main" xmlns:w14="http://schemas.microsoft.com/office/word/2010/wordml" xmlns:w15="http://schemas.microsoft.com/office/word/2012/wordml" xmlns:w16cid="http://schemas.microsoft.com/office/word/2016/wordml/cid" xmlns:w16se="http://schemas.microsoft.com/office/word/2015/wordml/symex" xmlns:wpg="http://schemas.microsoft.com/office/word/2010/wordprocessingGroup" xmlns:wpi="http://schemas.microsoft.com/office/word/2010/wordprocessingInk" xmlns:wne="http://schemas.microsoft.com/office/word/2006/wordml" xmlns:wps="http://schemas.microsoft.com/office/word/2010/wordprocessingShape" mc:Ignorable="w14 w15 w16se w16cid wp14">
   <w:footnote w:type="separator" w:id="-1">
     <w:p>
       <w:r>
@@ -17742,7 +17995,7 @@
 </file>
 
 <file path=word/header1.xml><?xml version="1.0" encoding="utf-8"?>
-<w:hdr xmlns:wpc="http://schemas.microsoft.com/office/word/2010/wordprocessingCanvas" xmlns:cx="http://schemas.microsoft.com/office/drawing/2014/chartex" xmlns:cx1="http://schemas.microsoft.com/office/drawing/2015/9/8/chartex" xmlns:cx2="http://schemas.microsoft.com/office/drawing/2015/10/21/chartex" xmlns:cx3="http://schemas.microsoft.com/office/drawing/2016/5/9/chartex" xmlns:cx4="http://schemas.microsoft.com/office/drawing/2016/5/10/chartex" xmlns:cx5="http://schemas.microsoft.com/office/drawing/2016/5/11/chartex" xmlns:cx6="http://schemas.microsoft.com/office/drawing/2016/5/12/chartex" xmlns:cx7="http://schemas.microsoft.com/office/drawing/2016/5/13/chartex" xmlns:cx8="http://schemas.microsoft.com/office/drawing/2016/5/14/chartex" xmlns:mc="http://schemas.openxmlformats.org/markup-compatibility/2006" xmlns:aink="http://schemas.microsoft.com/office/drawing/2016/ink" xmlns:am3d="http://schemas.microsoft.com/office/drawing/2017/model3d" xmlns:o="urn:schemas-microsoft-com:office:office" xmlns:r="http://schemas.openxmlformats.org/officeDocument/2006/relationships" xmlns:m="http://schemas.openxmlformats.org/officeDocument/2006/math" xmlns:v="urn:schemas-microsoft-com:vml" xmlns:wp14="http://schemas.microsoft.com/office/word/2010/wordprocessingDrawing" xmlns:wp="http://schemas.openxmlformats.org/drawingml/2006/wordprocessingDrawing" xmlns:w10="urn:schemas-microsoft-com:office:word" xmlns:w="http://schemas.openxmlformats.org/wordprocessingml/2006/main" xmlns:w14="http://schemas.microsoft.com/office/word/2010/wordml" xmlns:w15="http://schemas.microsoft.com/office/word/2012/wordml" xmlns:w16cex="http://schemas.microsoft.com/office/word/2018/wordml/cex" xmlns:w16cid="http://schemas.microsoft.com/office/word/2016/wordml/cid" xmlns:w16="http://schemas.microsoft.com/office/word/2018/wordml" xmlns:w16sdtdh="http://schemas.microsoft.com/office/word/2020/wordml/sdtdatahash" xmlns:w16se="http://schemas.microsoft.com/office/word/2015/wordml/symex" xmlns:wpg="http://schemas.microsoft.com/office/word/2010/wordprocessingGroup" xmlns:wpi="http://schemas.microsoft.com/office/word/2010/wordprocessingInk" xmlns:wne="http://schemas.microsoft.com/office/word/2006/wordml" xmlns:wps="http://schemas.microsoft.com/office/word/2010/wordprocessingShape" mc:Ignorable="w14 w15 w16se w16cid w16 w16cex w16sdtdh wp14">
+<w:hdr xmlns:wpc="http://schemas.microsoft.com/office/word/2010/wordprocessingCanvas" xmlns:cx="http://schemas.microsoft.com/office/drawing/2014/chartex" xmlns:cx1="http://schemas.microsoft.com/office/drawing/2015/9/8/chartex" xmlns:cx2="http://schemas.microsoft.com/office/drawing/2015/10/21/chartex" xmlns:cx3="http://schemas.microsoft.com/office/drawing/2016/5/9/chartex" xmlns:cx4="http://schemas.microsoft.com/office/drawing/2016/5/10/chartex" xmlns:cx5="http://schemas.microsoft.com/office/drawing/2016/5/11/chartex" xmlns:cx6="http://schemas.microsoft.com/office/drawing/2016/5/12/chartex" xmlns:cx7="http://schemas.microsoft.com/office/drawing/2016/5/13/chartex" xmlns:cx8="http://schemas.microsoft.com/office/drawing/2016/5/14/chartex" xmlns:mc="http://schemas.openxmlformats.org/markup-compatibility/2006" xmlns:aink="http://schemas.microsoft.com/office/drawing/2016/ink" xmlns:am3d="http://schemas.microsoft.com/office/drawing/2017/model3d" xmlns:o="urn:schemas-microsoft-com:office:office" xmlns:r="http://schemas.openxmlformats.org/officeDocument/2006/relationships" xmlns:m="http://schemas.openxmlformats.org/officeDocument/2006/math" xmlns:v="urn:schemas-microsoft-com:vml" xmlns:wp14="http://schemas.microsoft.com/office/word/2010/wordprocessingDrawing" xmlns:wp="http://schemas.openxmlformats.org/drawingml/2006/wordprocessingDrawing" xmlns:w10="urn:schemas-microsoft-com:office:word" xmlns:w="http://schemas.openxmlformats.org/wordprocessingml/2006/main" xmlns:w14="http://schemas.microsoft.com/office/word/2010/wordml" xmlns:w15="http://schemas.microsoft.com/office/word/2012/wordml" xmlns:w16cid="http://schemas.microsoft.com/office/word/2016/wordml/cid" xmlns:w16se="http://schemas.microsoft.com/office/word/2015/wordml/symex" xmlns:wpg="http://schemas.microsoft.com/office/word/2010/wordprocessingGroup" xmlns:wpi="http://schemas.microsoft.com/office/word/2010/wordprocessingInk" xmlns:wne="http://schemas.microsoft.com/office/word/2006/wordml" xmlns:wps="http://schemas.microsoft.com/office/word/2010/wordprocessingShape" mc:Ignorable="w14 w15 w16se w16cid wp14">
   <w:tbl>
     <w:tblPr>
       <w:tblW w:w="9639" w:type="dxa"/>
@@ -18105,7 +18358,7 @@
 </file>
 
 <file path=word/header2.xml><?xml version="1.0" encoding="utf-8"?>
-<w:hdr xmlns:wpc="http://schemas.microsoft.com/office/word/2010/wordprocessingCanvas" xmlns:cx="http://schemas.microsoft.com/office/drawing/2014/chartex" xmlns:cx1="http://schemas.microsoft.com/office/drawing/2015/9/8/chartex" xmlns:cx2="http://schemas.microsoft.com/office/drawing/2015/10/21/chartex" xmlns:cx3="http://schemas.microsoft.com/office/drawing/2016/5/9/chartex" xmlns:cx4="http://schemas.microsoft.com/office/drawing/2016/5/10/chartex" xmlns:cx5="http://schemas.microsoft.com/office/drawing/2016/5/11/chartex" xmlns:cx6="http://schemas.microsoft.com/office/drawing/2016/5/12/chartex" xmlns:cx7="http://schemas.microsoft.com/office/drawing/2016/5/13/chartex" xmlns:cx8="http://schemas.microsoft.com/office/drawing/2016/5/14/chartex" xmlns:mc="http://schemas.openxmlformats.org/markup-compatibility/2006" xmlns:aink="http://schemas.microsoft.com/office/drawing/2016/ink" xmlns:am3d="http://schemas.microsoft.com/office/drawing/2017/model3d" xmlns:o="urn:schemas-microsoft-com:office:office" xmlns:r="http://schemas.openxmlformats.org/officeDocument/2006/relationships" xmlns:m="http://schemas.openxmlformats.org/officeDocument/2006/math" xmlns:v="urn:schemas-microsoft-com:vml" xmlns:wp14="http://schemas.microsoft.com/office/word/2010/wordprocessingDrawing" xmlns:wp="http://schemas.openxmlformats.org/drawingml/2006/wordprocessingDrawing" xmlns:w10="urn:schemas-microsoft-com:office:word" xmlns:w="http://schemas.openxmlformats.org/wordprocessingml/2006/main" xmlns:w14="http://schemas.microsoft.com/office/word/2010/wordml" xmlns:w15="http://schemas.microsoft.com/office/word/2012/wordml" xmlns:w16cex="http://schemas.microsoft.com/office/word/2018/wordml/cex" xmlns:w16cid="http://schemas.microsoft.com/office/word/2016/wordml/cid" xmlns:w16="http://schemas.microsoft.com/office/word/2018/wordml" xmlns:w16sdtdh="http://schemas.microsoft.com/office/word/2020/wordml/sdtdatahash" xmlns:w16se="http://schemas.microsoft.com/office/word/2015/wordml/symex" xmlns:wpg="http://schemas.microsoft.com/office/word/2010/wordprocessingGroup" xmlns:wpi="http://schemas.microsoft.com/office/word/2010/wordprocessingInk" xmlns:wne="http://schemas.microsoft.com/office/word/2006/wordml" xmlns:wps="http://schemas.microsoft.com/office/word/2010/wordprocessingShape" mc:Ignorable="w14 w15 w16se w16cid w16 w16cex w16sdtdh wp14">
+<w:hdr xmlns:wpc="http://schemas.microsoft.com/office/word/2010/wordprocessingCanvas" xmlns:cx="http://schemas.microsoft.com/office/drawing/2014/chartex" xmlns:cx1="http://schemas.microsoft.com/office/drawing/2015/9/8/chartex" xmlns:cx2="http://schemas.microsoft.com/office/drawing/2015/10/21/chartex" xmlns:cx3="http://schemas.microsoft.com/office/drawing/2016/5/9/chartex" xmlns:cx4="http://schemas.microsoft.com/office/drawing/2016/5/10/chartex" xmlns:cx5="http://schemas.microsoft.com/office/drawing/2016/5/11/chartex" xmlns:cx6="http://schemas.microsoft.com/office/drawing/2016/5/12/chartex" xmlns:cx7="http://schemas.microsoft.com/office/drawing/2016/5/13/chartex" xmlns:cx8="http://schemas.microsoft.com/office/drawing/2016/5/14/chartex" xmlns:mc="http://schemas.openxmlformats.org/markup-compatibility/2006" xmlns:aink="http://schemas.microsoft.com/office/drawing/2016/ink" xmlns:am3d="http://schemas.microsoft.com/office/drawing/2017/model3d" xmlns:o="urn:schemas-microsoft-com:office:office" xmlns:r="http://schemas.openxmlformats.org/officeDocument/2006/relationships" xmlns:m="http://schemas.openxmlformats.org/officeDocument/2006/math" xmlns:v="urn:schemas-microsoft-com:vml" xmlns:wp14="http://schemas.microsoft.com/office/word/2010/wordprocessingDrawing" xmlns:wp="http://schemas.openxmlformats.org/drawingml/2006/wordprocessingDrawing" xmlns:w10="urn:schemas-microsoft-com:office:word" xmlns:w="http://schemas.openxmlformats.org/wordprocessingml/2006/main" xmlns:w14="http://schemas.microsoft.com/office/word/2010/wordml" xmlns:w15="http://schemas.microsoft.com/office/word/2012/wordml" xmlns:w16cid="http://schemas.microsoft.com/office/word/2016/wordml/cid" xmlns:w16se="http://schemas.microsoft.com/office/word/2015/wordml/symex" xmlns:wpg="http://schemas.microsoft.com/office/word/2010/wordprocessingGroup" xmlns:wpi="http://schemas.microsoft.com/office/word/2010/wordprocessingInk" xmlns:wne="http://schemas.microsoft.com/office/word/2006/wordml" xmlns:wps="http://schemas.microsoft.com/office/word/2010/wordprocessingShape" mc:Ignorable="w14 w15 w16se w16cid wp14">
   <w:tbl>
     <w:tblPr>
       <w:tblW w:w="9639" w:type="dxa"/>
@@ -18463,7 +18716,7 @@
 </file>
 
 <file path=word/header3.xml><?xml version="1.0" encoding="utf-8"?>
-<w:hdr xmlns:wpc="http://schemas.microsoft.com/office/word/2010/wordprocessingCanvas" xmlns:cx="http://schemas.microsoft.com/office/drawing/2014/chartex" xmlns:cx1="http://schemas.microsoft.com/office/drawing/2015/9/8/chartex" xmlns:cx2="http://schemas.microsoft.com/office/drawing/2015/10/21/chartex" xmlns:cx3="http://schemas.microsoft.com/office/drawing/2016/5/9/chartex" xmlns:cx4="http://schemas.microsoft.com/office/drawing/2016/5/10/chartex" xmlns:cx5="http://schemas.microsoft.com/office/drawing/2016/5/11/chartex" xmlns:cx6="http://schemas.microsoft.com/office/drawing/2016/5/12/chartex" xmlns:cx7="http://schemas.microsoft.com/office/drawing/2016/5/13/chartex" xmlns:cx8="http://schemas.microsoft.com/office/drawing/2016/5/14/chartex" xmlns:mc="http://schemas.openxmlformats.org/markup-compatibility/2006" xmlns:aink="http://schemas.microsoft.com/office/drawing/2016/ink" xmlns:am3d="http://schemas.microsoft.com/office/drawing/2017/model3d" xmlns:o="urn:schemas-microsoft-com:office:office" xmlns:r="http://schemas.openxmlformats.org/officeDocument/2006/relationships" xmlns:m="http://schemas.openxmlformats.org/officeDocument/2006/math" xmlns:v="urn:schemas-microsoft-com:vml" xmlns:wp14="http://schemas.microsoft.com/office/word/2010/wordprocessingDrawing" xmlns:wp="http://schemas.openxmlformats.org/drawingml/2006/wordprocessingDrawing" xmlns:w10="urn:schemas-microsoft-com:office:word" xmlns:w="http://schemas.openxmlformats.org/wordprocessingml/2006/main" xmlns:w14="http://schemas.microsoft.com/office/word/2010/wordml" xmlns:w15="http://schemas.microsoft.com/office/word/2012/wordml" xmlns:w16cex="http://schemas.microsoft.com/office/word/2018/wordml/cex" xmlns:w16cid="http://schemas.microsoft.com/office/word/2016/wordml/cid" xmlns:w16="http://schemas.microsoft.com/office/word/2018/wordml" xmlns:w16sdtdh="http://schemas.microsoft.com/office/word/2020/wordml/sdtdatahash" xmlns:w16se="http://schemas.microsoft.com/office/word/2015/wordml/symex" xmlns:wpg="http://schemas.microsoft.com/office/word/2010/wordprocessingGroup" xmlns:wpi="http://schemas.microsoft.com/office/word/2010/wordprocessingInk" xmlns:wne="http://schemas.microsoft.com/office/word/2006/wordml" xmlns:wps="http://schemas.microsoft.com/office/word/2010/wordprocessingShape" mc:Ignorable="w14 w15 w16se w16cid w16 w16cex w16sdtdh wp14">
+<w:hdr xmlns:wpc="http://schemas.microsoft.com/office/word/2010/wordprocessingCanvas" xmlns:cx="http://schemas.microsoft.com/office/drawing/2014/chartex" xmlns:cx1="http://schemas.microsoft.com/office/drawing/2015/9/8/chartex" xmlns:cx2="http://schemas.microsoft.com/office/drawing/2015/10/21/chartex" xmlns:cx3="http://schemas.microsoft.com/office/drawing/2016/5/9/chartex" xmlns:cx4="http://schemas.microsoft.com/office/drawing/2016/5/10/chartex" xmlns:cx5="http://schemas.microsoft.com/office/drawing/2016/5/11/chartex" xmlns:cx6="http://schemas.microsoft.com/office/drawing/2016/5/12/chartex" xmlns:cx7="http://schemas.microsoft.com/office/drawing/2016/5/13/chartex" xmlns:cx8="http://schemas.microsoft.com/office/drawing/2016/5/14/chartex" xmlns:mc="http://schemas.openxmlformats.org/markup-compatibility/2006" xmlns:aink="http://schemas.microsoft.com/office/drawing/2016/ink" xmlns:am3d="http://schemas.microsoft.com/office/drawing/2017/model3d" xmlns:o="urn:schemas-microsoft-com:office:office" xmlns:r="http://schemas.openxmlformats.org/officeDocument/2006/relationships" xmlns:m="http://schemas.openxmlformats.org/officeDocument/2006/math" xmlns:v="urn:schemas-microsoft-com:vml" xmlns:wp14="http://schemas.microsoft.com/office/word/2010/wordprocessingDrawing" xmlns:wp="http://schemas.openxmlformats.org/drawingml/2006/wordprocessingDrawing" xmlns:w10="urn:schemas-microsoft-com:office:word" xmlns:w="http://schemas.openxmlformats.org/wordprocessingml/2006/main" xmlns:w14="http://schemas.microsoft.com/office/word/2010/wordml" xmlns:w15="http://schemas.microsoft.com/office/word/2012/wordml" xmlns:w16cid="http://schemas.microsoft.com/office/word/2016/wordml/cid" xmlns:w16se="http://schemas.microsoft.com/office/word/2015/wordml/symex" xmlns:wpg="http://schemas.microsoft.com/office/word/2010/wordprocessingGroup" xmlns:wpi="http://schemas.microsoft.com/office/word/2010/wordprocessingInk" xmlns:wne="http://schemas.microsoft.com/office/word/2006/wordml" xmlns:wps="http://schemas.microsoft.com/office/word/2010/wordprocessingShape" mc:Ignorable="w14 w15 w16se w16cid wp14">
   <w:tbl>
     <w:tblPr>
       <w:tblW w:w="13331" w:type="dxa"/>
@@ -18821,7 +19074,7 @@
 </file>
 
 <file path=word/header4.xml><?xml version="1.0" encoding="utf-8"?>
-<w:hdr xmlns:wpc="http://schemas.microsoft.com/office/word/2010/wordprocessingCanvas" xmlns:cx="http://schemas.microsoft.com/office/drawing/2014/chartex" xmlns:cx1="http://schemas.microsoft.com/office/drawing/2015/9/8/chartex" xmlns:cx2="http://schemas.microsoft.com/office/drawing/2015/10/21/chartex" xmlns:cx3="http://schemas.microsoft.com/office/drawing/2016/5/9/chartex" xmlns:cx4="http://schemas.microsoft.com/office/drawing/2016/5/10/chartex" xmlns:cx5="http://schemas.microsoft.com/office/drawing/2016/5/11/chartex" xmlns:cx6="http://schemas.microsoft.com/office/drawing/2016/5/12/chartex" xmlns:cx7="http://schemas.microsoft.com/office/drawing/2016/5/13/chartex" xmlns:cx8="http://schemas.microsoft.com/office/drawing/2016/5/14/chartex" xmlns:mc="http://schemas.openxmlformats.org/markup-compatibility/2006" xmlns:aink="http://schemas.microsoft.com/office/drawing/2016/ink" xmlns:am3d="http://schemas.microsoft.com/office/drawing/2017/model3d" xmlns:o="urn:schemas-microsoft-com:office:office" xmlns:r="http://schemas.openxmlformats.org/officeDocument/2006/relationships" xmlns:m="http://schemas.openxmlformats.org/officeDocument/2006/math" xmlns:v="urn:schemas-microsoft-com:vml" xmlns:wp14="http://schemas.microsoft.com/office/word/2010/wordprocessingDrawing" xmlns:wp="http://schemas.openxmlformats.org/drawingml/2006/wordprocessingDrawing" xmlns:w10="urn:schemas-microsoft-com:office:word" xmlns:w="http://schemas.openxmlformats.org/wordprocessingml/2006/main" xmlns:w14="http://schemas.microsoft.com/office/word/2010/wordml" xmlns:w15="http://schemas.microsoft.com/office/word/2012/wordml" xmlns:w16cex="http://schemas.microsoft.com/office/word/2018/wordml/cex" xmlns:w16cid="http://schemas.microsoft.com/office/word/2016/wordml/cid" xmlns:w16="http://schemas.microsoft.com/office/word/2018/wordml" xmlns:w16sdtdh="http://schemas.microsoft.com/office/word/2020/wordml/sdtdatahash" xmlns:w16se="http://schemas.microsoft.com/office/word/2015/wordml/symex" xmlns:wpg="http://schemas.microsoft.com/office/word/2010/wordprocessingGroup" xmlns:wpi="http://schemas.microsoft.com/office/word/2010/wordprocessingInk" xmlns:wne="http://schemas.microsoft.com/office/word/2006/wordml" xmlns:wps="http://schemas.microsoft.com/office/word/2010/wordprocessingShape" mc:Ignorable="w14 w15 w16se w16cid w16 w16cex w16sdtdh wp14">
+<w:hdr xmlns:wpc="http://schemas.microsoft.com/office/word/2010/wordprocessingCanvas" xmlns:cx="http://schemas.microsoft.com/office/drawing/2014/chartex" xmlns:cx1="http://schemas.microsoft.com/office/drawing/2015/9/8/chartex" xmlns:cx2="http://schemas.microsoft.com/office/drawing/2015/10/21/chartex" xmlns:cx3="http://schemas.microsoft.com/office/drawing/2016/5/9/chartex" xmlns:cx4="http://schemas.microsoft.com/office/drawing/2016/5/10/chartex" xmlns:cx5="http://schemas.microsoft.com/office/drawing/2016/5/11/chartex" xmlns:cx6="http://schemas.microsoft.com/office/drawing/2016/5/12/chartex" xmlns:cx7="http://schemas.microsoft.com/office/drawing/2016/5/13/chartex" xmlns:cx8="http://schemas.microsoft.com/office/drawing/2016/5/14/chartex" xmlns:mc="http://schemas.openxmlformats.org/markup-compatibility/2006" xmlns:aink="http://schemas.microsoft.com/office/drawing/2016/ink" xmlns:am3d="http://schemas.microsoft.com/office/drawing/2017/model3d" xmlns:o="urn:schemas-microsoft-com:office:office" xmlns:r="http://schemas.openxmlformats.org/officeDocument/2006/relationships" xmlns:m="http://schemas.openxmlformats.org/officeDocument/2006/math" xmlns:v="urn:schemas-microsoft-com:vml" xmlns:wp14="http://schemas.microsoft.com/office/word/2010/wordprocessingDrawing" xmlns:wp="http://schemas.openxmlformats.org/drawingml/2006/wordprocessingDrawing" xmlns:w10="urn:schemas-microsoft-com:office:word" xmlns:w="http://schemas.openxmlformats.org/wordprocessingml/2006/main" xmlns:w14="http://schemas.microsoft.com/office/word/2010/wordml" xmlns:w15="http://schemas.microsoft.com/office/word/2012/wordml" xmlns:w16cid="http://schemas.microsoft.com/office/word/2016/wordml/cid" xmlns:w16se="http://schemas.microsoft.com/office/word/2015/wordml/symex" xmlns:wpg="http://schemas.microsoft.com/office/word/2010/wordprocessingGroup" xmlns:wpi="http://schemas.microsoft.com/office/word/2010/wordprocessingInk" xmlns:wne="http://schemas.microsoft.com/office/word/2006/wordml" xmlns:wps="http://schemas.microsoft.com/office/word/2010/wordprocessingShape" mc:Ignorable="w14 w15 w16se w16cid wp14">
   <w:tbl>
     <w:tblPr>
       <w:tblW w:w="9639" w:type="dxa"/>
@@ -19179,7 +19432,7 @@
 </file>
 
 <file path=word/numbering.xml><?xml version="1.0" encoding="utf-8"?>
-<w:numbering xmlns:wpc="http://schemas.microsoft.com/office/word/2010/wordprocessingCanvas" xmlns:cx="http://schemas.microsoft.com/office/drawing/2014/chartex" xmlns:cx1="http://schemas.microsoft.com/office/drawing/2015/9/8/chartex" xmlns:cx2="http://schemas.microsoft.com/office/drawing/2015/10/21/chartex" xmlns:cx3="http://schemas.microsoft.com/office/drawing/2016/5/9/chartex" xmlns:cx4="http://schemas.microsoft.com/office/drawing/2016/5/10/chartex" xmlns:cx5="http://schemas.microsoft.com/office/drawing/2016/5/11/chartex" xmlns:cx6="http://schemas.microsoft.com/office/drawing/2016/5/12/chartex" xmlns:cx7="http://schemas.microsoft.com/office/drawing/2016/5/13/chartex" xmlns:cx8="http://schemas.microsoft.com/office/drawing/2016/5/14/chartex" xmlns:mc="http://schemas.openxmlformats.org/markup-compatibility/2006" xmlns:aink="http://schemas.microsoft.com/office/drawing/2016/ink" xmlns:am3d="http://schemas.microsoft.com/office/drawing/2017/model3d" xmlns:o="urn:schemas-microsoft-com:office:office" xmlns:r="http://schemas.openxmlformats.org/officeDocument/2006/relationships" xmlns:m="http://schemas.openxmlformats.org/officeDocument/2006/math" xmlns:v="urn:schemas-microsoft-com:vml" xmlns:wp14="http://schemas.microsoft.com/office/word/2010/wordprocessingDrawing" xmlns:wp="http://schemas.openxmlformats.org/drawingml/2006/wordprocessingDrawing" xmlns:w10="urn:schemas-microsoft-com:office:word" xmlns:w="http://schemas.openxmlformats.org/wordprocessingml/2006/main" xmlns:w14="http://schemas.microsoft.com/office/word/2010/wordml" xmlns:w15="http://schemas.microsoft.com/office/word/2012/wordml" xmlns:w16cex="http://schemas.microsoft.com/office/word/2018/wordml/cex" xmlns:w16cid="http://schemas.microsoft.com/office/word/2016/wordml/cid" xmlns:w16="http://schemas.microsoft.com/office/word/2018/wordml" xmlns:w16sdtdh="http://schemas.microsoft.com/office/word/2020/wordml/sdtdatahash" xmlns:w16se="http://schemas.microsoft.com/office/word/2015/wordml/symex" xmlns:wpg="http://schemas.microsoft.com/office/word/2010/wordprocessingGroup" xmlns:wpi="http://schemas.microsoft.com/office/word/2010/wordprocessingInk" xmlns:wne="http://schemas.microsoft.com/office/word/2006/wordml" xmlns:wps="http://schemas.microsoft.com/office/word/2010/wordprocessingShape" mc:Ignorable="w14 w15 w16se w16cid w16 w16cex w16sdtdh wp14">
+<w:numbering xmlns:wpc="http://schemas.microsoft.com/office/word/2010/wordprocessingCanvas" xmlns:cx="http://schemas.microsoft.com/office/drawing/2014/chartex" xmlns:cx1="http://schemas.microsoft.com/office/drawing/2015/9/8/chartex" xmlns:cx2="http://schemas.microsoft.com/office/drawing/2015/10/21/chartex" xmlns:cx3="http://schemas.microsoft.com/office/drawing/2016/5/9/chartex" xmlns:cx4="http://schemas.microsoft.com/office/drawing/2016/5/10/chartex" xmlns:cx5="http://schemas.microsoft.com/office/drawing/2016/5/11/chartex" xmlns:cx6="http://schemas.microsoft.com/office/drawing/2016/5/12/chartex" xmlns:cx7="http://schemas.microsoft.com/office/drawing/2016/5/13/chartex" xmlns:cx8="http://schemas.microsoft.com/office/drawing/2016/5/14/chartex" xmlns:mc="http://schemas.openxmlformats.org/markup-compatibility/2006" xmlns:aink="http://schemas.microsoft.com/office/drawing/2016/ink" xmlns:am3d="http://schemas.microsoft.com/office/drawing/2017/model3d" xmlns:o="urn:schemas-microsoft-com:office:office" xmlns:r="http://schemas.openxmlformats.org/officeDocument/2006/relationships" xmlns:m="http://schemas.openxmlformats.org/officeDocument/2006/math" xmlns:v="urn:schemas-microsoft-com:vml" xmlns:wp14="http://schemas.microsoft.com/office/word/2010/wordprocessingDrawing" xmlns:wp="http://schemas.openxmlformats.org/drawingml/2006/wordprocessingDrawing" xmlns:w10="urn:schemas-microsoft-com:office:word" xmlns:w="http://schemas.openxmlformats.org/wordprocessingml/2006/main" xmlns:w14="http://schemas.microsoft.com/office/word/2010/wordml" xmlns:w15="http://schemas.microsoft.com/office/word/2012/wordml" xmlns:w16cid="http://schemas.microsoft.com/office/word/2016/wordml/cid" xmlns:w16se="http://schemas.microsoft.com/office/word/2015/wordml/symex" xmlns:wpg="http://schemas.microsoft.com/office/word/2010/wordprocessingGroup" xmlns:wpi="http://schemas.microsoft.com/office/word/2010/wordprocessingInk" xmlns:wne="http://schemas.microsoft.com/office/word/2006/wordml" xmlns:wps="http://schemas.microsoft.com/office/word/2010/wordprocessingShape" mc:Ignorable="w14 w15 w16se w16cid wp14">
   <w:abstractNum w:abstractNumId="0" w15:restartNumberingAfterBreak="0">
     <w:nsid w:val="00E21725"/>
     <w:multiLevelType w:val="hybridMultilevel"/>
@@ -23849,7 +24102,7 @@
 </file>
 
 <file path=word/styles.xml><?xml version="1.0" encoding="utf-8"?>
-<w:styles xmlns:mc="http://schemas.openxmlformats.org/markup-compatibility/2006" xmlns:r="http://schemas.openxmlformats.org/officeDocument/2006/relationships" xmlns:w="http://schemas.openxmlformats.org/wordprocessingml/2006/main" xmlns:w14="http://schemas.microsoft.com/office/word/2010/wordml" xmlns:w15="http://schemas.microsoft.com/office/word/2012/wordml" xmlns:w16cex="http://schemas.microsoft.com/office/word/2018/wordml/cex" xmlns:w16cid="http://schemas.microsoft.com/office/word/2016/wordml/cid" xmlns:w16="http://schemas.microsoft.com/office/word/2018/wordml" xmlns:w16sdtdh="http://schemas.microsoft.com/office/word/2020/wordml/sdtdatahash" xmlns:w16se="http://schemas.microsoft.com/office/word/2015/wordml/symex" mc:Ignorable="w14 w15 w16se w16cid w16 w16cex w16sdtdh">
+<w:styles xmlns:mc="http://schemas.openxmlformats.org/markup-compatibility/2006" xmlns:r="http://schemas.openxmlformats.org/officeDocument/2006/relationships" xmlns:w="http://schemas.openxmlformats.org/wordprocessingml/2006/main" xmlns:w14="http://schemas.microsoft.com/office/word/2010/wordml" xmlns:w15="http://schemas.microsoft.com/office/word/2012/wordml" xmlns:w16cid="http://schemas.microsoft.com/office/word/2016/wordml/cid" xmlns:w16se="http://schemas.microsoft.com/office/word/2015/wordml/symex" mc:Ignorable="w14 w15 w16se w16cid">
   <w:docDefaults>
     <w:rPrDefault>
       <w:rPr>
@@ -23859,7 +24112,7 @@
     </w:rPrDefault>
     <w:pPrDefault/>
   </w:docDefaults>
-  <w:latentStyles w:defLockedState="0" w:defUIPriority="99" w:defSemiHidden="0" w:defUnhideWhenUsed="0" w:defQFormat="0" w:count="376">
+  <w:latentStyles w:defLockedState="0" w:defUIPriority="99" w:defSemiHidden="0" w:defUnhideWhenUsed="0" w:defQFormat="0" w:count="375">
     <w:lsdException w:name="Normal" w:uiPriority="0" w:qFormat="1"/>
     <w:lsdException w:name="heading 1" w:uiPriority="0" w:qFormat="1"/>
     <w:lsdException w:name="heading 2" w:uiPriority="0" w:qFormat="1"/>
@@ -23965,6 +24218,7 @@
     <w:lsdException w:name="HTML Sample" w:semiHidden="1" w:unhideWhenUsed="1"/>
     <w:lsdException w:name="HTML Typewriter" w:semiHidden="1" w:unhideWhenUsed="1"/>
     <w:lsdException w:name="HTML Variable" w:semiHidden="1" w:unhideWhenUsed="1"/>
+    <w:lsdException w:name="Normal Table" w:semiHidden="1" w:unhideWhenUsed="1"/>
     <w:lsdException w:name="annotation subject" w:semiHidden="1" w:unhideWhenUsed="1"/>
     <w:lsdException w:name="No List" w:semiHidden="1" w:unhideWhenUsed="1"/>
     <w:lsdException w:name="Outline List 1" w:semiHidden="1" w:unhideWhenUsed="1"/>
@@ -24011,8 +24265,10 @@
     <w:lsdException w:name="Table Subtle 2" w:semiHidden="1" w:unhideWhenUsed="1"/>
     <w:lsdException w:name="Table Web 1" w:semiHidden="1" w:unhideWhenUsed="1"/>
     <w:lsdException w:name="Table Web 2" w:semiHidden="1" w:unhideWhenUsed="1"/>
+    <w:lsdException w:name="Table Web 3" w:semiHidden="1" w:unhideWhenUsed="1"/>
     <w:lsdException w:name="Balloon Text" w:semiHidden="1" w:unhideWhenUsed="1"/>
     <w:lsdException w:name="Table Grid" w:uiPriority="59"/>
+    <w:lsdException w:name="Table Theme" w:semiHidden="1" w:unhideWhenUsed="1"/>
     <w:lsdException w:name="Placeholder Text" w:semiHidden="1"/>
     <w:lsdException w:name="No Spacing" w:uiPriority="1" w:qFormat="1"/>
     <w:lsdException w:name="Light Shading" w:uiPriority="60"/>
@@ -24232,7 +24488,6 @@
     <w:lsdException w:name="Smart Hyperlink" w:semiHidden="1" w:unhideWhenUsed="1"/>
     <w:lsdException w:name="Hashtag" w:semiHidden="1" w:unhideWhenUsed="1"/>
     <w:lsdException w:name="Unresolved Mention" w:semiHidden="1" w:unhideWhenUsed="1"/>
-    <w:lsdException w:name="Smart Link" w:semiHidden="1" w:unhideWhenUsed="1"/>
   </w:latentStyles>
   <w:style w:type="paragraph" w:default="1" w:styleId="Normale">
     <w:name w:val="Normal"/>
@@ -25119,7 +25374,7 @@
 </file>
 
 <file path=customXml/itemProps1.xml><?xml version="1.0" encoding="utf-8"?>
-<ds:datastoreItem xmlns:ds="http://schemas.openxmlformats.org/officeDocument/2006/customXml" ds:itemID="{D7E33D99-D7FE-4B5B-BB72-0ABC99789828}">
+<ds:datastoreItem xmlns:ds="http://schemas.openxmlformats.org/officeDocument/2006/customXml" ds:itemID="{2FAA5F3E-911A-466E-8A4B-BDFFB267A9BA}">
   <ds:schemaRefs>
     <ds:schemaRef ds:uri="http://schemas.openxmlformats.org/officeDocument/2006/bibliography"/>
   </ds:schemaRefs>

</xml_diff>

<commit_message>
Aggiornamento 1.0 del 28-10-2021
</commit_message>
<xml_diff>
--- a/3_Documentazione (word e pdf)/Documentazione lavoro temporaneo - Samuele Abba.docx
+++ b/3_Documentazione (word e pdf)/Documentazione lavoro temporaneo - Samuele Abba.docx
@@ -85,6 +85,8 @@
           <w:lang w:eastAsia="it-CH"/>
         </w:rPr>
       </w:pPr>
+      <w:bookmarkStart w:id="0" w:name="_GoBack"/>
+      <w:bookmarkEnd w:id="0"/>
       <w:r>
         <w:rPr>
           <w:noProof/>
@@ -126,7 +128,7 @@
         <w:rPr>
           <w:noProof/>
         </w:rPr>
-        <w:instrText xml:space="preserve"> PAGEREF _Toc85707673 \h </w:instrText>
+        <w:instrText xml:space="preserve"> PAGEREF _Toc86311744 \h </w:instrText>
       </w:r>
       <w:r>
         <w:rPr>
@@ -205,7 +207,7 @@
         <w:rPr>
           <w:noProof/>
         </w:rPr>
-        <w:instrText xml:space="preserve"> PAGEREF _Toc85707674 \h </w:instrText>
+        <w:instrText xml:space="preserve"> PAGEREF _Toc86311745 \h </w:instrText>
       </w:r>
       <w:r>
         <w:rPr>
@@ -284,7 +286,7 @@
         <w:rPr>
           <w:noProof/>
         </w:rPr>
-        <w:instrText xml:space="preserve"> PAGEREF _Toc85707675 \h </w:instrText>
+        <w:instrText xml:space="preserve"> PAGEREF _Toc86311746 \h </w:instrText>
       </w:r>
       <w:r>
         <w:rPr>
@@ -363,7 +365,7 @@
         <w:rPr>
           <w:noProof/>
         </w:rPr>
-        <w:instrText xml:space="preserve"> PAGEREF _Toc85707676 \h </w:instrText>
+        <w:instrText xml:space="preserve"> PAGEREF _Toc86311747 \h </w:instrText>
       </w:r>
       <w:r>
         <w:rPr>
@@ -442,7 +444,7 @@
         <w:rPr>
           <w:noProof/>
         </w:rPr>
-        <w:instrText xml:space="preserve"> PAGEREF _Toc85707677 \h </w:instrText>
+        <w:instrText xml:space="preserve"> PAGEREF _Toc86311748 \h </w:instrText>
       </w:r>
       <w:r>
         <w:rPr>
@@ -521,7 +523,7 @@
         <w:rPr>
           <w:noProof/>
         </w:rPr>
-        <w:instrText xml:space="preserve"> PAGEREF _Toc85707678 \h </w:instrText>
+        <w:instrText xml:space="preserve"> PAGEREF _Toc86311749 \h </w:instrText>
       </w:r>
       <w:r>
         <w:rPr>
@@ -600,7 +602,7 @@
         <w:rPr>
           <w:noProof/>
         </w:rPr>
-        <w:instrText xml:space="preserve"> PAGEREF _Toc85707679 \h </w:instrText>
+        <w:instrText xml:space="preserve"> PAGEREF _Toc86311750 \h </w:instrText>
       </w:r>
       <w:r>
         <w:rPr>
@@ -679,7 +681,7 @@
         <w:rPr>
           <w:noProof/>
         </w:rPr>
-        <w:instrText xml:space="preserve"> PAGEREF _Toc85707680 \h </w:instrText>
+        <w:instrText xml:space="preserve"> PAGEREF _Toc86311751 \h </w:instrText>
       </w:r>
       <w:r>
         <w:rPr>
@@ -758,7 +760,7 @@
         <w:rPr>
           <w:noProof/>
         </w:rPr>
-        <w:instrText xml:space="preserve"> PAGEREF _Toc85707681 \h </w:instrText>
+        <w:instrText xml:space="preserve"> PAGEREF _Toc86311752 \h </w:instrText>
       </w:r>
       <w:r>
         <w:rPr>
@@ -837,7 +839,7 @@
         <w:rPr>
           <w:noProof/>
         </w:rPr>
-        <w:instrText xml:space="preserve"> PAGEREF _Toc85707682 \h </w:instrText>
+        <w:instrText xml:space="preserve"> PAGEREF _Toc86311753 \h </w:instrText>
       </w:r>
       <w:r>
         <w:rPr>
@@ -916,7 +918,7 @@
         <w:rPr>
           <w:noProof/>
         </w:rPr>
-        <w:instrText xml:space="preserve"> PAGEREF _Toc85707683 \h </w:instrText>
+        <w:instrText xml:space="preserve"> PAGEREF _Toc86311754 \h </w:instrText>
       </w:r>
       <w:r>
         <w:rPr>
@@ -995,7 +997,7 @@
         <w:rPr>
           <w:noProof/>
         </w:rPr>
-        <w:instrText xml:space="preserve"> PAGEREF _Toc85707684 \h </w:instrText>
+        <w:instrText xml:space="preserve"> PAGEREF _Toc86311755 \h </w:instrText>
       </w:r>
       <w:r>
         <w:rPr>
@@ -1074,7 +1076,7 @@
         <w:rPr>
           <w:noProof/>
         </w:rPr>
-        <w:instrText xml:space="preserve"> PAGEREF _Toc85707685 \h </w:instrText>
+        <w:instrText xml:space="preserve"> PAGEREF _Toc86311756 \h </w:instrText>
       </w:r>
       <w:r>
         <w:rPr>
@@ -1153,7 +1155,7 @@
         <w:rPr>
           <w:noProof/>
         </w:rPr>
-        <w:instrText xml:space="preserve"> PAGEREF _Toc85707686 \h </w:instrText>
+        <w:instrText xml:space="preserve"> PAGEREF _Toc86311757 \h </w:instrText>
       </w:r>
       <w:r>
         <w:rPr>
@@ -1232,7 +1234,7 @@
         <w:rPr>
           <w:noProof/>
         </w:rPr>
-        <w:instrText xml:space="preserve"> PAGEREF _Toc85707687 \h </w:instrText>
+        <w:instrText xml:space="preserve"> PAGEREF _Toc86311758 \h </w:instrText>
       </w:r>
       <w:r>
         <w:rPr>
@@ -1311,7 +1313,7 @@
         <w:rPr>
           <w:noProof/>
         </w:rPr>
-        <w:instrText xml:space="preserve"> PAGEREF _Toc85707688 \h </w:instrText>
+        <w:instrText xml:space="preserve"> PAGEREF _Toc86311759 \h </w:instrText>
       </w:r>
       <w:r>
         <w:rPr>
@@ -1390,7 +1392,7 @@
         <w:rPr>
           <w:noProof/>
         </w:rPr>
-        <w:instrText xml:space="preserve"> PAGEREF _Toc85707689 \h </w:instrText>
+        <w:instrText xml:space="preserve"> PAGEREF _Toc86311760 \h </w:instrText>
       </w:r>
       <w:r>
         <w:rPr>
@@ -1469,7 +1471,7 @@
         <w:rPr>
           <w:noProof/>
         </w:rPr>
-        <w:instrText xml:space="preserve"> PAGEREF _Toc85707690 \h </w:instrText>
+        <w:instrText xml:space="preserve"> PAGEREF _Toc86311761 \h </w:instrText>
       </w:r>
       <w:r>
         <w:rPr>
@@ -1548,7 +1550,7 @@
         <w:rPr>
           <w:noProof/>
         </w:rPr>
-        <w:instrText xml:space="preserve"> PAGEREF _Toc85707691 \h </w:instrText>
+        <w:instrText xml:space="preserve"> PAGEREF _Toc86311762 \h </w:instrText>
       </w:r>
       <w:r>
         <w:rPr>
@@ -1627,7 +1629,7 @@
         <w:rPr>
           <w:noProof/>
         </w:rPr>
-        <w:instrText xml:space="preserve"> PAGEREF _Toc85707692 \h </w:instrText>
+        <w:instrText xml:space="preserve"> PAGEREF _Toc86311763 \h </w:instrText>
       </w:r>
       <w:r>
         <w:rPr>
@@ -1706,7 +1708,7 @@
         <w:rPr>
           <w:noProof/>
         </w:rPr>
-        <w:instrText xml:space="preserve"> PAGEREF _Toc85707693 \h </w:instrText>
+        <w:instrText xml:space="preserve"> PAGEREF _Toc86311764 \h </w:instrText>
       </w:r>
       <w:r>
         <w:rPr>
@@ -1785,7 +1787,7 @@
         <w:rPr>
           <w:noProof/>
         </w:rPr>
-        <w:instrText xml:space="preserve"> PAGEREF _Toc85707694 \h </w:instrText>
+        <w:instrText xml:space="preserve"> PAGEREF _Toc86311765 \h </w:instrText>
       </w:r>
       <w:r>
         <w:rPr>
@@ -1864,7 +1866,7 @@
         <w:rPr>
           <w:noProof/>
         </w:rPr>
-        <w:instrText xml:space="preserve"> PAGEREF _Toc85707695 \h </w:instrText>
+        <w:instrText xml:space="preserve"> PAGEREF _Toc86311766 \h </w:instrText>
       </w:r>
       <w:r>
         <w:rPr>
@@ -1943,7 +1945,7 @@
         <w:rPr>
           <w:noProof/>
         </w:rPr>
-        <w:instrText xml:space="preserve"> PAGEREF _Toc85707696 \h </w:instrText>
+        <w:instrText xml:space="preserve"> PAGEREF _Toc86311767 \h </w:instrText>
       </w:r>
       <w:r>
         <w:rPr>
@@ -2022,7 +2024,7 @@
         <w:rPr>
           <w:noProof/>
         </w:rPr>
-        <w:instrText xml:space="preserve"> PAGEREF _Toc85707697 \h </w:instrText>
+        <w:instrText xml:space="preserve"> PAGEREF _Toc86311768 \h </w:instrText>
       </w:r>
       <w:r>
         <w:rPr>
@@ -2101,7 +2103,7 @@
         <w:rPr>
           <w:noProof/>
         </w:rPr>
-        <w:instrText xml:space="preserve"> PAGEREF _Toc85707698 \h </w:instrText>
+        <w:instrText xml:space="preserve"> PAGEREF _Toc86311769 \h </w:instrText>
       </w:r>
       <w:r>
         <w:rPr>
@@ -2180,7 +2182,7 @@
         <w:rPr>
           <w:noProof/>
         </w:rPr>
-        <w:instrText xml:space="preserve"> PAGEREF _Toc85707699 \h </w:instrText>
+        <w:instrText xml:space="preserve"> PAGEREF _Toc86311770 \h </w:instrText>
       </w:r>
       <w:r>
         <w:rPr>
@@ -2259,7 +2261,7 @@
         <w:rPr>
           <w:noProof/>
         </w:rPr>
-        <w:instrText xml:space="preserve"> PAGEREF _Toc85707700 \h </w:instrText>
+        <w:instrText xml:space="preserve"> PAGEREF _Toc86311771 \h </w:instrText>
       </w:r>
       <w:r>
         <w:rPr>
@@ -2338,7 +2340,7 @@
         <w:rPr>
           <w:noProof/>
         </w:rPr>
-        <w:instrText xml:space="preserve"> PAGEREF _Toc85707701 \h </w:instrText>
+        <w:instrText xml:space="preserve"> PAGEREF _Toc86311772 \h </w:instrText>
       </w:r>
       <w:r>
         <w:rPr>
@@ -2419,7 +2421,7 @@
         <w:rPr>
           <w:noProof/>
         </w:rPr>
-        <w:instrText xml:space="preserve"> PAGEREF _Toc85707702 \h </w:instrText>
+        <w:instrText xml:space="preserve"> PAGEREF _Toc86311773 \h </w:instrText>
       </w:r>
       <w:r>
         <w:rPr>
@@ -2498,7 +2500,7 @@
         <w:rPr>
           <w:noProof/>
         </w:rPr>
-        <w:instrText xml:space="preserve"> PAGEREF _Toc85707703 \h </w:instrText>
+        <w:instrText xml:space="preserve"> PAGEREF _Toc86311774 \h </w:instrText>
       </w:r>
       <w:r>
         <w:rPr>
@@ -2577,7 +2579,7 @@
         <w:rPr>
           <w:noProof/>
         </w:rPr>
-        <w:instrText xml:space="preserve"> PAGEREF _Toc85707704 \h </w:instrText>
+        <w:instrText xml:space="preserve"> PAGEREF _Toc86311775 \h </w:instrText>
       </w:r>
       <w:r>
         <w:rPr>
@@ -2656,7 +2658,7 @@
         <w:rPr>
           <w:noProof/>
         </w:rPr>
-        <w:instrText xml:space="preserve"> PAGEREF _Toc85707705 \h </w:instrText>
+        <w:instrText xml:space="preserve"> PAGEREF _Toc86311776 \h </w:instrText>
       </w:r>
       <w:r>
         <w:rPr>
@@ -2737,7 +2739,7 @@
         <w:rPr>
           <w:noProof/>
         </w:rPr>
-        <w:instrText xml:space="preserve"> PAGEREF _Toc85707706 \h </w:instrText>
+        <w:instrText xml:space="preserve"> PAGEREF _Toc86311777 \h </w:instrText>
       </w:r>
       <w:r>
         <w:rPr>
@@ -2818,7 +2820,7 @@
         <w:rPr>
           <w:noProof/>
         </w:rPr>
-        <w:instrText xml:space="preserve"> PAGEREF _Toc85707707 \h </w:instrText>
+        <w:instrText xml:space="preserve"> PAGEREF _Toc86311778 \h </w:instrText>
       </w:r>
       <w:r>
         <w:rPr>
@@ -2897,7 +2899,7 @@
         <w:rPr>
           <w:noProof/>
         </w:rPr>
-        <w:instrText xml:space="preserve"> PAGEREF _Toc85707708 \h </w:instrText>
+        <w:instrText xml:space="preserve"> PAGEREF _Toc86311779 \h </w:instrText>
       </w:r>
       <w:r>
         <w:rPr>
@@ -2976,7 +2978,7 @@
         <w:rPr>
           <w:noProof/>
         </w:rPr>
-        <w:instrText xml:space="preserve"> PAGEREF _Toc85707709 \h </w:instrText>
+        <w:instrText xml:space="preserve"> PAGEREF _Toc86311780 \h </w:instrText>
       </w:r>
       <w:r>
         <w:rPr>
@@ -3057,7 +3059,7 @@
         <w:rPr>
           <w:noProof/>
         </w:rPr>
-        <w:instrText xml:space="preserve"> PAGEREF _Toc85707710 \h </w:instrText>
+        <w:instrText xml:space="preserve"> PAGEREF _Toc86311781 \h </w:instrText>
       </w:r>
       <w:r>
         <w:rPr>
@@ -3136,7 +3138,7 @@
         <w:rPr>
           <w:noProof/>
         </w:rPr>
-        <w:instrText xml:space="preserve"> PAGEREF _Toc85707711 \h </w:instrText>
+        <w:instrText xml:space="preserve"> PAGEREF _Toc86311782 \h </w:instrText>
       </w:r>
       <w:r>
         <w:rPr>
@@ -3215,7 +3217,7 @@
         <w:rPr>
           <w:noProof/>
         </w:rPr>
-        <w:instrText xml:space="preserve"> PAGEREF _Toc85707712 \h </w:instrText>
+        <w:instrText xml:space="preserve"> PAGEREF _Toc86311783 \h </w:instrText>
       </w:r>
       <w:r>
         <w:rPr>
@@ -3294,7 +3296,7 @@
         <w:rPr>
           <w:noProof/>
         </w:rPr>
-        <w:instrText xml:space="preserve"> PAGEREF _Toc85707713 \h </w:instrText>
+        <w:instrText xml:space="preserve"> PAGEREF _Toc86311784 \h </w:instrText>
       </w:r>
       <w:r>
         <w:rPr>
@@ -3375,7 +3377,7 @@
         <w:rPr>
           <w:noProof/>
         </w:rPr>
-        <w:instrText xml:space="preserve"> PAGEREF _Toc85707714 \h </w:instrText>
+        <w:instrText xml:space="preserve"> PAGEREF _Toc86311785 \h </w:instrText>
       </w:r>
       <w:r>
         <w:rPr>
@@ -3427,7 +3429,7 @@
         </w:rPr>
         <w:br w:type="page"/>
       </w:r>
-      <w:bookmarkStart w:id="0" w:name="_Toc85707673"/>
+      <w:bookmarkStart w:id="1" w:name="_Toc86311744"/>
       <w:r>
         <w:rPr>
           <w:lang w:val="it-IT"/>
@@ -3435,17 +3437,17 @@
         <w:lastRenderedPageBreak/>
         <w:t>Introduzione</w:t>
       </w:r>
-      <w:bookmarkEnd w:id="0"/>
+      <w:bookmarkEnd w:id="1"/>
     </w:p>
     <w:p>
       <w:pPr>
         <w:pStyle w:val="Titolo2"/>
       </w:pPr>
-      <w:bookmarkStart w:id="1" w:name="_Toc85707674"/>
+      <w:bookmarkStart w:id="2" w:name="_Toc86311745"/>
       <w:r>
         <w:t>Informazioni sul progetto</w:t>
       </w:r>
-      <w:bookmarkEnd w:id="1"/>
+      <w:bookmarkEnd w:id="2"/>
     </w:p>
     <w:p>
       <w:pPr>
@@ -3701,11 +3703,11 @@
       <w:pPr>
         <w:pStyle w:val="Titolo2"/>
       </w:pPr>
-      <w:bookmarkStart w:id="2" w:name="_Toc85707675"/>
+      <w:bookmarkStart w:id="3" w:name="_Toc86311746"/>
       <w:r>
         <w:t>Abstract</w:t>
       </w:r>
-      <w:bookmarkEnd w:id="2"/>
+      <w:bookmarkEnd w:id="3"/>
     </w:p>
     <w:p>
       <w:pPr>
@@ -4298,12 +4300,12 @@
       <w:pPr>
         <w:pStyle w:val="Titolo2"/>
       </w:pPr>
-      <w:bookmarkStart w:id="3" w:name="_Toc85707676"/>
+      <w:bookmarkStart w:id="4" w:name="_Toc86311747"/>
       <w:r>
         <w:lastRenderedPageBreak/>
         <w:t>Scopo</w:t>
       </w:r>
-      <w:bookmarkEnd w:id="3"/>
+      <w:bookmarkEnd w:id="4"/>
     </w:p>
     <w:p>
       <w:pPr>
@@ -4337,22 +4339,22 @@
       <w:r>
         <w:br w:type="page"/>
       </w:r>
-      <w:bookmarkStart w:id="4" w:name="_Toc85707677"/>
+      <w:bookmarkStart w:id="5" w:name="_Toc86311748"/>
       <w:r>
         <w:lastRenderedPageBreak/>
         <w:t>Analisi</w:t>
       </w:r>
-      <w:bookmarkEnd w:id="4"/>
+      <w:bookmarkEnd w:id="5"/>
     </w:p>
     <w:p>
       <w:pPr>
         <w:pStyle w:val="Titolo2"/>
       </w:pPr>
-      <w:bookmarkStart w:id="5" w:name="_Toc85707678"/>
+      <w:bookmarkStart w:id="6" w:name="_Toc86311749"/>
       <w:r>
         <w:t>Scopo</w:t>
       </w:r>
-      <w:bookmarkEnd w:id="5"/>
+      <w:bookmarkEnd w:id="6"/>
     </w:p>
     <w:p>
       <w:pPr>
@@ -4616,11 +4618,11 @@
       <w:pPr>
         <w:pStyle w:val="Titolo2"/>
       </w:pPr>
-      <w:bookmarkStart w:id="6" w:name="_Toc85707679"/>
+      <w:bookmarkStart w:id="7" w:name="_Toc86311750"/>
       <w:r>
         <w:t>Requisiti</w:t>
       </w:r>
-      <w:bookmarkEnd w:id="6"/>
+      <w:bookmarkEnd w:id="7"/>
     </w:p>
     <w:tbl>
       <w:tblPr>
@@ -6825,11 +6827,11 @@
       <w:pPr>
         <w:pStyle w:val="Titolo2"/>
       </w:pPr>
-      <w:bookmarkStart w:id="7" w:name="_Toc85707680"/>
+      <w:bookmarkStart w:id="8" w:name="_Toc86311751"/>
       <w:r>
         <w:t>Pianificazione</w:t>
       </w:r>
-      <w:bookmarkEnd w:id="7"/>
+      <w:bookmarkEnd w:id="8"/>
     </w:p>
     <w:p>
       <w:pPr>
@@ -6913,12 +6915,12 @@
       <w:pPr>
         <w:pStyle w:val="Titolo2"/>
       </w:pPr>
-      <w:bookmarkStart w:id="8" w:name="_Toc85707681"/>
+      <w:bookmarkStart w:id="9" w:name="_Toc86311752"/>
       <w:r>
         <w:lastRenderedPageBreak/>
         <w:t>Analisi dei mezzi</w:t>
       </w:r>
-      <w:bookmarkEnd w:id="8"/>
+      <w:bookmarkEnd w:id="9"/>
     </w:p>
     <w:p>
       <w:pPr>
@@ -6957,13 +6959,13 @@
       <w:pPr>
         <w:pStyle w:val="Titolo3"/>
       </w:pPr>
-      <w:bookmarkStart w:id="9" w:name="_Toc413411419"/>
-      <w:bookmarkStart w:id="10" w:name="_Toc85707682"/>
+      <w:bookmarkStart w:id="10" w:name="_Toc413411419"/>
+      <w:bookmarkStart w:id="11" w:name="_Toc86311753"/>
       <w:r>
         <w:t>Software</w:t>
       </w:r>
-      <w:bookmarkEnd w:id="9"/>
       <w:bookmarkEnd w:id="10"/>
+      <w:bookmarkEnd w:id="11"/>
     </w:p>
     <w:p>
       <w:pPr>
@@ -7099,13 +7101,13 @@
       <w:pPr>
         <w:pStyle w:val="Titolo3"/>
       </w:pPr>
-      <w:bookmarkStart w:id="11" w:name="_Toc413411420"/>
-      <w:bookmarkStart w:id="12" w:name="_Toc85707683"/>
+      <w:bookmarkStart w:id="12" w:name="_Toc413411420"/>
+      <w:bookmarkStart w:id="13" w:name="_Toc86311754"/>
       <w:r>
         <w:t>Hardware</w:t>
       </w:r>
-      <w:bookmarkEnd w:id="11"/>
       <w:bookmarkEnd w:id="12"/>
+      <w:bookmarkEnd w:id="13"/>
     </w:p>
     <w:p>
       <w:pPr>
@@ -7185,29 +7187,29 @@
       <w:pPr>
         <w:pStyle w:val="Titolo1"/>
       </w:pPr>
-      <w:bookmarkStart w:id="13" w:name="_Toc429059808"/>
-      <w:bookmarkStart w:id="14" w:name="_Toc85707684"/>
+      <w:bookmarkStart w:id="14" w:name="_Toc429059808"/>
+      <w:bookmarkStart w:id="15" w:name="_Toc86311755"/>
       <w:r>
         <w:lastRenderedPageBreak/>
         <w:t>Progettazione</w:t>
       </w:r>
-      <w:bookmarkEnd w:id="13"/>
       <w:bookmarkEnd w:id="14"/>
+      <w:bookmarkEnd w:id="15"/>
     </w:p>
     <w:p>
       <w:pPr>
         <w:pStyle w:val="Titolo2"/>
       </w:pPr>
-      <w:bookmarkStart w:id="15" w:name="_Toc429059809"/>
-      <w:bookmarkStart w:id="16" w:name="_Toc85707685"/>
+      <w:bookmarkStart w:id="16" w:name="_Toc429059809"/>
+      <w:bookmarkStart w:id="17" w:name="_Toc86311756"/>
       <w:r>
         <w:t xml:space="preserve">Design </w:t>
       </w:r>
-      <w:bookmarkEnd w:id="15"/>
+      <w:bookmarkEnd w:id="16"/>
       <w:r>
         <w:t>della struttura dell’applicativo web</w:t>
       </w:r>
-      <w:bookmarkEnd w:id="16"/>
+      <w:bookmarkEnd w:id="17"/>
     </w:p>
     <w:p>
       <w:pPr>
@@ -7497,8 +7499,8 @@
         <w:pStyle w:val="Titolo2"/>
         <w:spacing w:before="0" w:after="0"/>
       </w:pPr>
-      <w:bookmarkStart w:id="17" w:name="_Toc429059810"/>
-      <w:bookmarkStart w:id="18" w:name="_Toc85707686"/>
+      <w:bookmarkStart w:id="18" w:name="_Toc429059810"/>
+      <w:bookmarkStart w:id="19" w:name="_Toc86311757"/>
       <w:r>
         <w:lastRenderedPageBreak/>
         <w:t>Design dei dati</w:t>
@@ -7506,18 +7508,18 @@
       <w:r>
         <w:t xml:space="preserve"> e database</w:t>
       </w:r>
-      <w:bookmarkEnd w:id="17"/>
       <w:bookmarkEnd w:id="18"/>
+      <w:bookmarkEnd w:id="19"/>
     </w:p>
     <w:p>
       <w:pPr>
         <w:pStyle w:val="Titolo3"/>
       </w:pPr>
-      <w:bookmarkStart w:id="19" w:name="_Toc85707687"/>
+      <w:bookmarkStart w:id="20" w:name="_Toc86311758"/>
       <w:r>
         <w:t>Progettazione logica</w:t>
       </w:r>
-      <w:bookmarkEnd w:id="19"/>
+      <w:bookmarkEnd w:id="20"/>
     </w:p>
     <w:p>
       <w:pPr>
@@ -7565,8 +7567,6 @@
           </wp:inline>
         </w:drawing>
       </w:r>
-      <w:bookmarkStart w:id="20" w:name="_GoBack"/>
-      <w:bookmarkEnd w:id="20"/>
     </w:p>
     <w:p>
       <w:pPr>
@@ -7877,7 +7877,7 @@
         <w:pStyle w:val="Titolo3"/>
         <w:spacing w:before="0"/>
       </w:pPr>
-      <w:bookmarkStart w:id="21" w:name="_Toc85707688"/>
+      <w:bookmarkStart w:id="21" w:name="_Toc86311759"/>
       <w:r>
         <w:lastRenderedPageBreak/>
         <w:t>Progettazione fisica</w:t>
@@ -9452,7 +9452,7 @@
       <w:pPr>
         <w:pStyle w:val="Titolo2"/>
       </w:pPr>
-      <w:bookmarkStart w:id="23" w:name="_Toc85707689"/>
+      <w:bookmarkStart w:id="23" w:name="_Toc86311760"/>
       <w:r>
         <w:lastRenderedPageBreak/>
         <w:t>Design delle interfacce</w:t>
@@ -9465,7 +9465,7 @@
         <w:pStyle w:val="Titolo3"/>
         <w:spacing w:before="0" w:after="0"/>
       </w:pPr>
-      <w:bookmarkStart w:id="24" w:name="_Toc85707690"/>
+      <w:bookmarkStart w:id="24" w:name="_Toc86311761"/>
       <w:r>
         <w:t>Progettazione pagina principale</w:t>
       </w:r>
@@ -9537,7 +9537,7 @@
         <w:pStyle w:val="Titolo3"/>
         <w:spacing w:before="0" w:after="0"/>
       </w:pPr>
-      <w:bookmarkStart w:id="25" w:name="_Toc85707691"/>
+      <w:bookmarkStart w:id="25" w:name="_Toc86311762"/>
       <w:r>
         <w:t>Progettazione form di registrazione</w:t>
       </w:r>
@@ -9628,7 +9628,7 @@
         <w:pStyle w:val="Titolo3"/>
         <w:spacing w:before="0" w:after="0"/>
       </w:pPr>
-      <w:bookmarkStart w:id="26" w:name="_Toc85707692"/>
+      <w:bookmarkStart w:id="26" w:name="_Toc86311763"/>
       <w:r>
         <w:lastRenderedPageBreak/>
         <w:t>Progettazione form di accesso</w:t>
@@ -9708,7 +9708,7 @@
         <w:pStyle w:val="Titolo3"/>
         <w:spacing w:before="0" w:after="0"/>
       </w:pPr>
-      <w:bookmarkStart w:id="27" w:name="_Toc85707693"/>
+      <w:bookmarkStart w:id="27" w:name="_Toc86311764"/>
       <w:r>
         <w:t>Progettazione pagina amministratore</w:t>
       </w:r>
@@ -9800,7 +9800,7 @@
         <w:pStyle w:val="Titolo3"/>
         <w:spacing w:before="0" w:after="0"/>
       </w:pPr>
-      <w:bookmarkStart w:id="28" w:name="_Toc85707694"/>
+      <w:bookmarkStart w:id="28" w:name="_Toc86311765"/>
       <w:r>
         <w:lastRenderedPageBreak/>
         <w:t>Progettazione pagina crea fatturazione</w:t>
@@ -9886,7 +9886,7 @@
         <w:pStyle w:val="Titolo3"/>
         <w:spacing w:before="0" w:after="0"/>
       </w:pPr>
-      <w:bookmarkStart w:id="29" w:name="_Toc85707695"/>
+      <w:bookmarkStart w:id="29" w:name="_Toc86311766"/>
       <w:r>
         <w:t>Progettazione pagina visualizza fatturazione</w:t>
       </w:r>
@@ -9995,7 +9995,7 @@
         <w:pStyle w:val="Titolo3"/>
         <w:spacing w:before="0" w:after="0"/>
       </w:pPr>
-      <w:bookmarkStart w:id="30" w:name="_Toc85707696"/>
+      <w:bookmarkStart w:id="30" w:name="_Toc86311767"/>
       <w:r>
         <w:lastRenderedPageBreak/>
         <w:t>Progettazione pagina datore di lavoro</w:t>
@@ -10159,7 +10159,7 @@
         <w:pStyle w:val="Titolo3"/>
         <w:spacing w:before="0" w:after="0"/>
       </w:pPr>
-      <w:bookmarkStart w:id="31" w:name="_Toc85707697"/>
+      <w:bookmarkStart w:id="31" w:name="_Toc86311768"/>
       <w:r>
         <w:t>Progettazione pagina datore di lavoro</w:t>
       </w:r>
@@ -10265,7 +10265,7 @@
         <w:pStyle w:val="Titolo3"/>
         <w:spacing w:before="0" w:after="0"/>
       </w:pPr>
-      <w:bookmarkStart w:id="32" w:name="_Toc85707698"/>
+      <w:bookmarkStart w:id="32" w:name="_Toc86311769"/>
       <w:r>
         <w:t>Progettazione pagina Lavoratore</w:t>
       </w:r>
@@ -10442,7 +10442,7 @@
         <w:pStyle w:val="Titolo3"/>
         <w:spacing w:before="0" w:after="0"/>
       </w:pPr>
-      <w:bookmarkStart w:id="33" w:name="_Toc85707699"/>
+      <w:bookmarkStart w:id="33" w:name="_Toc86311770"/>
       <w:r>
         <w:t>Progettazione pagina Lavoratore (creazione domanda)</w:t>
       </w:r>
@@ -10629,7 +10629,7 @@
         <w:pStyle w:val="Titolo2"/>
       </w:pPr>
       <w:bookmarkStart w:id="34" w:name="_Toc429059812"/>
-      <w:bookmarkStart w:id="35" w:name="_Toc85707700"/>
+      <w:bookmarkStart w:id="35" w:name="_Toc86311771"/>
       <w:r>
         <w:t>Design procedurale</w:t>
       </w:r>
@@ -10804,7 +10804,7 @@
         </w:pBdr>
       </w:pPr>
       <w:bookmarkStart w:id="36" w:name="_Toc461179222"/>
-      <w:bookmarkStart w:id="37" w:name="_Toc85707701"/>
+      <w:bookmarkStart w:id="37" w:name="_Toc86311772"/>
       <w:r>
         <w:lastRenderedPageBreak/>
         <w:t>Implementazione</w:t>
@@ -10879,7 +10879,7 @@
         </w:rPr>
       </w:pPr>
       <w:bookmarkStart w:id="38" w:name="_Toc461179223"/>
-      <w:bookmarkStart w:id="39" w:name="_Toc85707702"/>
+      <w:bookmarkStart w:id="39" w:name="_Toc86311773"/>
       <w:r>
         <w:rPr>
           <w:lang w:val="it-IT"/>
@@ -10895,7 +10895,7 @@
         <w:pStyle w:val="Titolo2"/>
       </w:pPr>
       <w:bookmarkStart w:id="40" w:name="_Toc461179224"/>
-      <w:bookmarkStart w:id="41" w:name="_Toc85707703"/>
+      <w:bookmarkStart w:id="41" w:name="_Toc86311774"/>
       <w:r>
         <w:t>Protocollo di test</w:t>
       </w:r>
@@ -16574,7 +16574,7 @@
         <w:pStyle w:val="Titolo2"/>
       </w:pPr>
       <w:bookmarkStart w:id="42" w:name="_Toc461179225"/>
-      <w:bookmarkStart w:id="43" w:name="_Toc85707704"/>
+      <w:bookmarkStart w:id="43" w:name="_Toc86311775"/>
       <w:r>
         <w:lastRenderedPageBreak/>
         <w:t>Risultati test</w:t>
@@ -16889,7 +16889,7 @@
         <w:pStyle w:val="Titolo2"/>
       </w:pPr>
       <w:bookmarkStart w:id="44" w:name="_Toc461179226"/>
-      <w:bookmarkStart w:id="45" w:name="_Toc85707705"/>
+      <w:bookmarkStart w:id="45" w:name="_Toc86311776"/>
       <w:r>
         <w:t>Mancanze</w:t>
       </w:r>
@@ -16933,7 +16933,7 @@
         </w:rPr>
       </w:pPr>
       <w:bookmarkStart w:id="46" w:name="_Toc461179227"/>
-      <w:bookmarkStart w:id="47" w:name="_Toc85707706"/>
+      <w:bookmarkStart w:id="47" w:name="_Toc86311777"/>
       <w:r>
         <w:rPr>
           <w:lang w:val="it-IT"/>
@@ -17002,7 +17002,7 @@
         </w:rPr>
       </w:pPr>
       <w:bookmarkStart w:id="48" w:name="_Toc461179228"/>
-      <w:bookmarkStart w:id="49" w:name="_Toc85707707"/>
+      <w:bookmarkStart w:id="49" w:name="_Toc86311778"/>
       <w:r>
         <w:rPr>
           <w:lang w:val="it-IT"/>
@@ -17103,7 +17103,7 @@
         <w:pStyle w:val="Titolo2"/>
       </w:pPr>
       <w:bookmarkStart w:id="50" w:name="_Toc461179229"/>
-      <w:bookmarkStart w:id="51" w:name="_Toc85707708"/>
+      <w:bookmarkStart w:id="51" w:name="_Toc86311779"/>
       <w:r>
         <w:t>Sviluppi futuri</w:t>
       </w:r>
@@ -17128,7 +17128,7 @@
         <w:pStyle w:val="Titolo2"/>
       </w:pPr>
       <w:bookmarkStart w:id="52" w:name="_Toc461179230"/>
-      <w:bookmarkStart w:id="53" w:name="_Toc85707709"/>
+      <w:bookmarkStart w:id="53" w:name="_Toc86311780"/>
       <w:r>
         <w:t>Considerazioni personali</w:t>
       </w:r>
@@ -17175,7 +17175,7 @@
         </w:rPr>
       </w:pPr>
       <w:bookmarkStart w:id="54" w:name="_Toc461179231"/>
-      <w:bookmarkStart w:id="55" w:name="_Toc85707710"/>
+      <w:bookmarkStart w:id="55" w:name="_Toc86311781"/>
       <w:r>
         <w:rPr>
           <w:lang w:val="it-IT"/>
@@ -17191,7 +17191,7 @@
         <w:pStyle w:val="Titolo2"/>
       </w:pPr>
       <w:bookmarkStart w:id="56" w:name="_Toc461179232"/>
-      <w:bookmarkStart w:id="57" w:name="_Toc85707711"/>
+      <w:bookmarkStart w:id="57" w:name="_Toc86311782"/>
       <w:r>
         <w:t>Bibliografia per articoli di riviste:</w:t>
       </w:r>
@@ -17306,7 +17306,7 @@
         <w:pStyle w:val="Titolo2"/>
       </w:pPr>
       <w:bookmarkStart w:id="58" w:name="_Toc461179233"/>
-      <w:bookmarkStart w:id="59" w:name="_Toc85707712"/>
+      <w:bookmarkStart w:id="59" w:name="_Toc86311783"/>
       <w:r>
         <w:t>Bibliografia per libri</w:t>
       </w:r>
@@ -17434,7 +17434,7 @@
       <w:pPr>
         <w:pStyle w:val="Titolo2"/>
       </w:pPr>
-      <w:bookmarkStart w:id="61" w:name="_Toc85707713"/>
+      <w:bookmarkStart w:id="61" w:name="_Toc86311784"/>
       <w:r>
         <w:t>Sitografia</w:t>
       </w:r>
@@ -17604,7 +17604,7 @@
         </w:rPr>
       </w:pPr>
       <w:bookmarkStart w:id="62" w:name="_Toc461179235"/>
-      <w:bookmarkStart w:id="63" w:name="_Toc85707714"/>
+      <w:bookmarkStart w:id="63" w:name="_Toc86311785"/>
       <w:r>
         <w:rPr>
           <w:lang w:val="it-IT"/>
@@ -17824,14 +17824,27 @@
     <w:r>
       <w:tab/>
     </w:r>
-    <w:fldSimple w:instr=" FILENAME ">
-      <w:r>
-        <w:rPr>
-          <w:noProof/>
-        </w:rPr>
-        <w:t>Documentazione lavoro temporaneo - Samuele Abba.docx</w:t>
-      </w:r>
-    </w:fldSimple>
+    <w:r>
+      <w:fldChar w:fldCharType="begin"/>
+    </w:r>
+    <w:r>
+      <w:instrText xml:space="preserve"> FILENAME </w:instrText>
+    </w:r>
+    <w:r>
+      <w:fldChar w:fldCharType="separate"/>
+    </w:r>
+    <w:r>
+      <w:rPr>
+        <w:noProof/>
+      </w:rPr>
+      <w:t>Documentazione lavoro temporaneo - Samuele Abba.docx</w:t>
+    </w:r>
+    <w:r>
+      <w:rPr>
+        <w:noProof/>
+      </w:rPr>
+      <w:fldChar w:fldCharType="end"/>
+    </w:r>
     <w:r>
       <w:tab/>
       <w:t xml:space="preserve">Versione: </w:t>
@@ -17849,7 +17862,7 @@
       <w:rPr>
         <w:noProof/>
       </w:rPr>
-      <w:t>21.10.2021</w:t>
+      <w:t>28.10.2021</w:t>
     </w:r>
     <w:r>
       <w:fldChar w:fldCharType="end"/>
@@ -17889,14 +17902,27 @@
     <w:r>
       <w:tab/>
     </w:r>
-    <w:fldSimple w:instr=" FILENAME ">
-      <w:r>
-        <w:rPr>
-          <w:noProof/>
-        </w:rPr>
-        <w:t>Documentazione lavoro temporaneo - Samuele Abba.docx</w:t>
-      </w:r>
-    </w:fldSimple>
+    <w:r>
+      <w:fldChar w:fldCharType="begin"/>
+    </w:r>
+    <w:r>
+      <w:instrText xml:space="preserve"> FILENAME </w:instrText>
+    </w:r>
+    <w:r>
+      <w:fldChar w:fldCharType="separate"/>
+    </w:r>
+    <w:r>
+      <w:rPr>
+        <w:noProof/>
+      </w:rPr>
+      <w:t>Documentazione lavoro temporaneo - Samuele Abba.docx</w:t>
+    </w:r>
+    <w:r>
+      <w:rPr>
+        <w:noProof/>
+      </w:rPr>
+      <w:fldChar w:fldCharType="end"/>
+    </w:r>
     <w:r>
       <w:tab/>
       <w:t xml:space="preserve">Versione: </w:t>
@@ -17914,7 +17940,7 @@
       <w:rPr>
         <w:noProof/>
       </w:rPr>
-      <w:t>21.10.2021</w:t>
+      <w:t>28.10.2021</w:t>
     </w:r>
     <w:r>
       <w:fldChar w:fldCharType="end"/>
@@ -17941,14 +17967,27 @@
     <w:r>
       <w:tab/>
     </w:r>
-    <w:fldSimple w:instr=" FILENAME ">
-      <w:r>
-        <w:rPr>
-          <w:noProof/>
-        </w:rPr>
-        <w:t>Documentazione lavoro temporaneo - Samuele Abba.docx</w:t>
-      </w:r>
-    </w:fldSimple>
+    <w:r>
+      <w:fldChar w:fldCharType="begin"/>
+    </w:r>
+    <w:r>
+      <w:instrText xml:space="preserve"> FILENAME </w:instrText>
+    </w:r>
+    <w:r>
+      <w:fldChar w:fldCharType="separate"/>
+    </w:r>
+    <w:r>
+      <w:rPr>
+        <w:noProof/>
+      </w:rPr>
+      <w:t>Documentazione lavoro temporaneo - Samuele Abba.docx</w:t>
+    </w:r>
+    <w:r>
+      <w:rPr>
+        <w:noProof/>
+      </w:rPr>
+      <w:fldChar w:fldCharType="end"/>
+    </w:r>
     <w:r>
       <w:tab/>
       <w:t xml:space="preserve">Versione: </w:t>
@@ -17966,7 +18005,7 @@
       <w:rPr>
         <w:noProof/>
       </w:rPr>
-      <w:t>21.10.2021</w:t>
+      <w:t>28.10.2021</w:t>
     </w:r>
     <w:r>
       <w:fldChar w:fldCharType="end"/>
@@ -25374,7 +25413,7 @@
 </file>
 
 <file path=customXml/itemProps1.xml><?xml version="1.0" encoding="utf-8"?>
-<ds:datastoreItem xmlns:ds="http://schemas.openxmlformats.org/officeDocument/2006/customXml" ds:itemID="{2FAA5F3E-911A-466E-8A4B-BDFFB267A9BA}">
+<ds:datastoreItem xmlns:ds="http://schemas.openxmlformats.org/officeDocument/2006/customXml" ds:itemID="{F87042EF-E6E0-4929-A5F2-6E4E54DBAA37}">
   <ds:schemaRefs>
     <ds:schemaRef ds:uri="http://schemas.openxmlformats.org/officeDocument/2006/bibliography"/>
   </ds:schemaRefs>

</xml_diff>

<commit_message>
Aggiornamento 2.0 del 11-11-2021
</commit_message>
<xml_diff>
--- a/3_Documentazione (word e pdf)/Documentazione lavoro temporaneo - Samuele Abba.docx
+++ b/3_Documentazione (word e pdf)/Documentazione lavoro temporaneo - Samuele Abba.docx
@@ -1,6 +1,6 @@
 
 <file path=word/document.xml><?xml version="1.0" encoding="utf-8"?>
-<w:document xmlns:wpc="http://schemas.microsoft.com/office/word/2010/wordprocessingCanvas" xmlns:cx="http://schemas.microsoft.com/office/drawing/2014/chartex" xmlns:cx1="http://schemas.microsoft.com/office/drawing/2015/9/8/chartex" xmlns:cx2="http://schemas.microsoft.com/office/drawing/2015/10/21/chartex" xmlns:cx3="http://schemas.microsoft.com/office/drawing/2016/5/9/chartex" xmlns:cx4="http://schemas.microsoft.com/office/drawing/2016/5/10/chartex" xmlns:cx5="http://schemas.microsoft.com/office/drawing/2016/5/11/chartex" xmlns:cx6="http://schemas.microsoft.com/office/drawing/2016/5/12/chartex" xmlns:cx7="http://schemas.microsoft.com/office/drawing/2016/5/13/chartex" xmlns:cx8="http://schemas.microsoft.com/office/drawing/2016/5/14/chartex" xmlns:mc="http://schemas.openxmlformats.org/markup-compatibility/2006" xmlns:aink="http://schemas.microsoft.com/office/drawing/2016/ink" xmlns:am3d="http://schemas.microsoft.com/office/drawing/2017/model3d" xmlns:o="urn:schemas-microsoft-com:office:office" xmlns:r="http://schemas.openxmlformats.org/officeDocument/2006/relationships" xmlns:m="http://schemas.openxmlformats.org/officeDocument/2006/math" xmlns:v="urn:schemas-microsoft-com:vml" xmlns:wp14="http://schemas.microsoft.com/office/word/2010/wordprocessingDrawing" xmlns:wp="http://schemas.openxmlformats.org/drawingml/2006/wordprocessingDrawing" xmlns:w10="urn:schemas-microsoft-com:office:word" xmlns:w="http://schemas.openxmlformats.org/wordprocessingml/2006/main" xmlns:w14="http://schemas.microsoft.com/office/word/2010/wordml" xmlns:w15="http://schemas.microsoft.com/office/word/2012/wordml" xmlns:w16cex="http://schemas.microsoft.com/office/word/2018/wordml/cex" xmlns:w16cid="http://schemas.microsoft.com/office/word/2016/wordml/cid" xmlns:w16="http://schemas.microsoft.com/office/word/2018/wordml" xmlns:w16sdtdh="http://schemas.microsoft.com/office/word/2020/wordml/sdtdatahash" xmlns:w16se="http://schemas.microsoft.com/office/word/2015/wordml/symex" xmlns:wpg="http://schemas.microsoft.com/office/word/2010/wordprocessingGroup" xmlns:wpi="http://schemas.microsoft.com/office/word/2010/wordprocessingInk" xmlns:wne="http://schemas.microsoft.com/office/word/2006/wordml" xmlns:wps="http://schemas.microsoft.com/office/word/2010/wordprocessingShape" mc:Ignorable="w14 w15 w16se w16cid w16 w16cex w16sdtdh wp14">
+<w:document xmlns:wpc="http://schemas.microsoft.com/office/word/2010/wordprocessingCanvas" xmlns:cx="http://schemas.microsoft.com/office/drawing/2014/chartex" xmlns:cx1="http://schemas.microsoft.com/office/drawing/2015/9/8/chartex" xmlns:cx2="http://schemas.microsoft.com/office/drawing/2015/10/21/chartex" xmlns:cx3="http://schemas.microsoft.com/office/drawing/2016/5/9/chartex" xmlns:cx4="http://schemas.microsoft.com/office/drawing/2016/5/10/chartex" xmlns:cx5="http://schemas.microsoft.com/office/drawing/2016/5/11/chartex" xmlns:cx6="http://schemas.microsoft.com/office/drawing/2016/5/12/chartex" xmlns:cx7="http://schemas.microsoft.com/office/drawing/2016/5/13/chartex" xmlns:cx8="http://schemas.microsoft.com/office/drawing/2016/5/14/chartex" xmlns:mc="http://schemas.openxmlformats.org/markup-compatibility/2006" xmlns:aink="http://schemas.microsoft.com/office/drawing/2016/ink" xmlns:am3d="http://schemas.microsoft.com/office/drawing/2017/model3d" xmlns:o="urn:schemas-microsoft-com:office:office" xmlns:r="http://schemas.openxmlformats.org/officeDocument/2006/relationships" xmlns:m="http://schemas.openxmlformats.org/officeDocument/2006/math" xmlns:v="urn:schemas-microsoft-com:vml" xmlns:wp14="http://schemas.microsoft.com/office/word/2010/wordprocessingDrawing" xmlns:wp="http://schemas.openxmlformats.org/drawingml/2006/wordprocessingDrawing" xmlns:w10="urn:schemas-microsoft-com:office:word" xmlns:w="http://schemas.openxmlformats.org/wordprocessingml/2006/main" xmlns:w14="http://schemas.microsoft.com/office/word/2010/wordml" xmlns:w15="http://schemas.microsoft.com/office/word/2012/wordml" xmlns:w16cid="http://schemas.microsoft.com/office/word/2016/wordml/cid" xmlns:w16se="http://schemas.microsoft.com/office/word/2015/wordml/symex" xmlns:wpg="http://schemas.microsoft.com/office/word/2010/wordprocessingGroup" xmlns:wpi="http://schemas.microsoft.com/office/word/2010/wordprocessingInk" xmlns:wne="http://schemas.microsoft.com/office/word/2006/wordml" xmlns:wps="http://schemas.microsoft.com/office/word/2010/wordprocessingShape" mc:Ignorable="w14 w15 w16se w16cid wp14">
   <w:body>
     <w:p>
       <w:pPr>
@@ -85,6 +85,8 @@
           <w:lang w:eastAsia="it-CH"/>
         </w:rPr>
       </w:pPr>
+      <w:bookmarkStart w:id="0" w:name="_GoBack"/>
+      <w:bookmarkEnd w:id="0"/>
       <w:r>
         <w:rPr>
           <w:noProof/>
@@ -126,7 +128,7 @@
         <w:rPr>
           <w:noProof/>
         </w:rPr>
-        <w:instrText xml:space="preserve"> PAGEREF _Toc87193356 \h </w:instrText>
+        <w:instrText xml:space="preserve"> PAGEREF _Toc87539813 \h </w:instrText>
       </w:r>
       <w:r>
         <w:rPr>
@@ -205,7 +207,7 @@
         <w:rPr>
           <w:noProof/>
         </w:rPr>
-        <w:instrText xml:space="preserve"> PAGEREF _Toc87193357 \h </w:instrText>
+        <w:instrText xml:space="preserve"> PAGEREF _Toc87539814 \h </w:instrText>
       </w:r>
       <w:r>
         <w:rPr>
@@ -284,7 +286,7 @@
         <w:rPr>
           <w:noProof/>
         </w:rPr>
-        <w:instrText xml:space="preserve"> PAGEREF _Toc87193358 \h </w:instrText>
+        <w:instrText xml:space="preserve"> PAGEREF _Toc87539815 \h </w:instrText>
       </w:r>
       <w:r>
         <w:rPr>
@@ -363,7 +365,7 @@
         <w:rPr>
           <w:noProof/>
         </w:rPr>
-        <w:instrText xml:space="preserve"> PAGEREF _Toc87193359 \h </w:instrText>
+        <w:instrText xml:space="preserve"> PAGEREF _Toc87539816 \h </w:instrText>
       </w:r>
       <w:r>
         <w:rPr>
@@ -442,7 +444,7 @@
         <w:rPr>
           <w:noProof/>
         </w:rPr>
-        <w:instrText xml:space="preserve"> PAGEREF _Toc87193360 \h </w:instrText>
+        <w:instrText xml:space="preserve"> PAGEREF _Toc87539817 \h </w:instrText>
       </w:r>
       <w:r>
         <w:rPr>
@@ -521,7 +523,7 @@
         <w:rPr>
           <w:noProof/>
         </w:rPr>
-        <w:instrText xml:space="preserve"> PAGEREF _Toc87193361 \h </w:instrText>
+        <w:instrText xml:space="preserve"> PAGEREF _Toc87539818 \h </w:instrText>
       </w:r>
       <w:r>
         <w:rPr>
@@ -600,7 +602,7 @@
         <w:rPr>
           <w:noProof/>
         </w:rPr>
-        <w:instrText xml:space="preserve"> PAGEREF _Toc87193362 \h </w:instrText>
+        <w:instrText xml:space="preserve"> PAGEREF _Toc87539819 \h </w:instrText>
       </w:r>
       <w:r>
         <w:rPr>
@@ -679,7 +681,7 @@
         <w:rPr>
           <w:noProof/>
         </w:rPr>
-        <w:instrText xml:space="preserve"> PAGEREF _Toc87193363 \h </w:instrText>
+        <w:instrText xml:space="preserve"> PAGEREF _Toc87539820 \h </w:instrText>
       </w:r>
       <w:r>
         <w:rPr>
@@ -758,7 +760,7 @@
         <w:rPr>
           <w:noProof/>
         </w:rPr>
-        <w:instrText xml:space="preserve"> PAGEREF _Toc87193364 \h </w:instrText>
+        <w:instrText xml:space="preserve"> PAGEREF _Toc87539821 \h </w:instrText>
       </w:r>
       <w:r>
         <w:rPr>
@@ -837,7 +839,7 @@
         <w:rPr>
           <w:noProof/>
         </w:rPr>
-        <w:instrText xml:space="preserve"> PAGEREF _Toc87193365 \h </w:instrText>
+        <w:instrText xml:space="preserve"> PAGEREF _Toc87539822 \h </w:instrText>
       </w:r>
       <w:r>
         <w:rPr>
@@ -916,7 +918,7 @@
         <w:rPr>
           <w:noProof/>
         </w:rPr>
-        <w:instrText xml:space="preserve"> PAGEREF _Toc87193366 \h </w:instrText>
+        <w:instrText xml:space="preserve"> PAGEREF _Toc87539823 \h </w:instrText>
       </w:r>
       <w:r>
         <w:rPr>
@@ -995,7 +997,7 @@
         <w:rPr>
           <w:noProof/>
         </w:rPr>
-        <w:instrText xml:space="preserve"> PAGEREF _Toc87193367 \h </w:instrText>
+        <w:instrText xml:space="preserve"> PAGEREF _Toc87539824 \h </w:instrText>
       </w:r>
       <w:r>
         <w:rPr>
@@ -1074,7 +1076,7 @@
         <w:rPr>
           <w:noProof/>
         </w:rPr>
-        <w:instrText xml:space="preserve"> PAGEREF _Toc87193368 \h </w:instrText>
+        <w:instrText xml:space="preserve"> PAGEREF _Toc87539825 \h </w:instrText>
       </w:r>
       <w:r>
         <w:rPr>
@@ -1153,7 +1155,7 @@
         <w:rPr>
           <w:noProof/>
         </w:rPr>
-        <w:instrText xml:space="preserve"> PAGEREF _Toc87193369 \h </w:instrText>
+        <w:instrText xml:space="preserve"> PAGEREF _Toc87539826 \h </w:instrText>
       </w:r>
       <w:r>
         <w:rPr>
@@ -1232,7 +1234,7 @@
         <w:rPr>
           <w:noProof/>
         </w:rPr>
-        <w:instrText xml:space="preserve"> PAGEREF _Toc87193370 \h </w:instrText>
+        <w:instrText xml:space="preserve"> PAGEREF _Toc87539827 \h </w:instrText>
       </w:r>
       <w:r>
         <w:rPr>
@@ -1311,7 +1313,7 @@
         <w:rPr>
           <w:noProof/>
         </w:rPr>
-        <w:instrText xml:space="preserve"> PAGEREF _Toc87193371 \h </w:instrText>
+        <w:instrText xml:space="preserve"> PAGEREF _Toc87539828 \h </w:instrText>
       </w:r>
       <w:r>
         <w:rPr>
@@ -1390,7 +1392,7 @@
         <w:rPr>
           <w:noProof/>
         </w:rPr>
-        <w:instrText xml:space="preserve"> PAGEREF _Toc87193372 \h </w:instrText>
+        <w:instrText xml:space="preserve"> PAGEREF _Toc87539829 \h </w:instrText>
       </w:r>
       <w:r>
         <w:rPr>
@@ -1469,7 +1471,7 @@
         <w:rPr>
           <w:noProof/>
         </w:rPr>
-        <w:instrText xml:space="preserve"> PAGEREF _Toc87193373 \h </w:instrText>
+        <w:instrText xml:space="preserve"> PAGEREF _Toc87539830 \h </w:instrText>
       </w:r>
       <w:r>
         <w:rPr>
@@ -1548,7 +1550,7 @@
         <w:rPr>
           <w:noProof/>
         </w:rPr>
-        <w:instrText xml:space="preserve"> PAGEREF _Toc87193374 \h </w:instrText>
+        <w:instrText xml:space="preserve"> PAGEREF _Toc87539831 \h </w:instrText>
       </w:r>
       <w:r>
         <w:rPr>
@@ -1627,7 +1629,7 @@
         <w:rPr>
           <w:noProof/>
         </w:rPr>
-        <w:instrText xml:space="preserve"> PAGEREF _Toc87193375 \h </w:instrText>
+        <w:instrText xml:space="preserve"> PAGEREF _Toc87539832 \h </w:instrText>
       </w:r>
       <w:r>
         <w:rPr>
@@ -1706,7 +1708,7 @@
         <w:rPr>
           <w:noProof/>
         </w:rPr>
-        <w:instrText xml:space="preserve"> PAGEREF _Toc87193376 \h </w:instrText>
+        <w:instrText xml:space="preserve"> PAGEREF _Toc87539833 \h </w:instrText>
       </w:r>
       <w:r>
         <w:rPr>
@@ -1785,7 +1787,7 @@
         <w:rPr>
           <w:noProof/>
         </w:rPr>
-        <w:instrText xml:space="preserve"> PAGEREF _Toc87193377 \h </w:instrText>
+        <w:instrText xml:space="preserve"> PAGEREF _Toc87539834 \h </w:instrText>
       </w:r>
       <w:r>
         <w:rPr>
@@ -1864,7 +1866,7 @@
         <w:rPr>
           <w:noProof/>
         </w:rPr>
-        <w:instrText xml:space="preserve"> PAGEREF _Toc87193378 \h </w:instrText>
+        <w:instrText xml:space="preserve"> PAGEREF _Toc87539835 \h </w:instrText>
       </w:r>
       <w:r>
         <w:rPr>
@@ -1943,7 +1945,7 @@
         <w:rPr>
           <w:noProof/>
         </w:rPr>
-        <w:instrText xml:space="preserve"> PAGEREF _Toc87193379 \h </w:instrText>
+        <w:instrText xml:space="preserve"> PAGEREF _Toc87539836 \h </w:instrText>
       </w:r>
       <w:r>
         <w:rPr>
@@ -2022,7 +2024,7 @@
         <w:rPr>
           <w:noProof/>
         </w:rPr>
-        <w:instrText xml:space="preserve"> PAGEREF _Toc87193380 \h </w:instrText>
+        <w:instrText xml:space="preserve"> PAGEREF _Toc87539837 \h </w:instrText>
       </w:r>
       <w:r>
         <w:rPr>
@@ -2101,7 +2103,7 @@
         <w:rPr>
           <w:noProof/>
         </w:rPr>
-        <w:instrText xml:space="preserve"> PAGEREF _Toc87193381 \h </w:instrText>
+        <w:instrText xml:space="preserve"> PAGEREF _Toc87539838 \h </w:instrText>
       </w:r>
       <w:r>
         <w:rPr>
@@ -2180,7 +2182,7 @@
         <w:rPr>
           <w:noProof/>
         </w:rPr>
-        <w:instrText xml:space="preserve"> PAGEREF _Toc87193382 \h </w:instrText>
+        <w:instrText xml:space="preserve"> PAGEREF _Toc87539839 \h </w:instrText>
       </w:r>
       <w:r>
         <w:rPr>
@@ -2259,7 +2261,7 @@
         <w:rPr>
           <w:noProof/>
         </w:rPr>
-        <w:instrText xml:space="preserve"> PAGEREF _Toc87193383 \h </w:instrText>
+        <w:instrText xml:space="preserve"> PAGEREF _Toc87539840 \h </w:instrText>
       </w:r>
       <w:r>
         <w:rPr>
@@ -2338,7 +2340,7 @@
         <w:rPr>
           <w:noProof/>
         </w:rPr>
-        <w:instrText xml:space="preserve"> PAGEREF _Toc87193384 \h </w:instrText>
+        <w:instrText xml:space="preserve"> PAGEREF _Toc87539841 \h </w:instrText>
       </w:r>
       <w:r>
         <w:rPr>
@@ -2419,7 +2421,7 @@
         <w:rPr>
           <w:noProof/>
         </w:rPr>
-        <w:instrText xml:space="preserve"> PAGEREF _Toc87193385 \h </w:instrText>
+        <w:instrText xml:space="preserve"> PAGEREF _Toc87539842 \h </w:instrText>
       </w:r>
       <w:r>
         <w:rPr>
@@ -2498,7 +2500,7 @@
         <w:rPr>
           <w:noProof/>
         </w:rPr>
-        <w:instrText xml:space="preserve"> PAGEREF _Toc87193386 \h </w:instrText>
+        <w:instrText xml:space="preserve"> PAGEREF _Toc87539843 \h </w:instrText>
       </w:r>
       <w:r>
         <w:rPr>
@@ -2577,7 +2579,7 @@
         <w:rPr>
           <w:noProof/>
         </w:rPr>
-        <w:instrText xml:space="preserve"> PAGEREF _Toc87193387 \h </w:instrText>
+        <w:instrText xml:space="preserve"> PAGEREF _Toc87539844 \h </w:instrText>
       </w:r>
       <w:r>
         <w:rPr>
@@ -2656,7 +2658,7 @@
         <w:rPr>
           <w:noProof/>
         </w:rPr>
-        <w:instrText xml:space="preserve"> PAGEREF _Toc87193388 \h </w:instrText>
+        <w:instrText xml:space="preserve"> PAGEREF _Toc87539845 \h </w:instrText>
       </w:r>
       <w:r>
         <w:rPr>
@@ -2737,7 +2739,7 @@
         <w:rPr>
           <w:noProof/>
         </w:rPr>
-        <w:instrText xml:space="preserve"> PAGEREF _Toc87193389 \h </w:instrText>
+        <w:instrText xml:space="preserve"> PAGEREF _Toc87539846 \h </w:instrText>
       </w:r>
       <w:r>
         <w:rPr>
@@ -2818,7 +2820,7 @@
         <w:rPr>
           <w:noProof/>
         </w:rPr>
-        <w:instrText xml:space="preserve"> PAGEREF _Toc87193390 \h </w:instrText>
+        <w:instrText xml:space="preserve"> PAGEREF _Toc87539847 \h </w:instrText>
       </w:r>
       <w:r>
         <w:rPr>
@@ -2897,7 +2899,7 @@
         <w:rPr>
           <w:noProof/>
         </w:rPr>
-        <w:instrText xml:space="preserve"> PAGEREF _Toc87193391 \h </w:instrText>
+        <w:instrText xml:space="preserve"> PAGEREF _Toc87539848 \h </w:instrText>
       </w:r>
       <w:r>
         <w:rPr>
@@ -2976,7 +2978,7 @@
         <w:rPr>
           <w:noProof/>
         </w:rPr>
-        <w:instrText xml:space="preserve"> PAGEREF _Toc87193392 \h </w:instrText>
+        <w:instrText xml:space="preserve"> PAGEREF _Toc87539849 \h </w:instrText>
       </w:r>
       <w:r>
         <w:rPr>
@@ -3057,7 +3059,7 @@
         <w:rPr>
           <w:noProof/>
         </w:rPr>
-        <w:instrText xml:space="preserve"> PAGEREF _Toc87193393 \h </w:instrText>
+        <w:instrText xml:space="preserve"> PAGEREF _Toc87539850 \h </w:instrText>
       </w:r>
       <w:r>
         <w:rPr>
@@ -3136,7 +3138,7 @@
         <w:rPr>
           <w:noProof/>
         </w:rPr>
-        <w:instrText xml:space="preserve"> PAGEREF _Toc87193394 \h </w:instrText>
+        <w:instrText xml:space="preserve"> PAGEREF _Toc87539851 \h </w:instrText>
       </w:r>
       <w:r>
         <w:rPr>
@@ -3215,7 +3217,7 @@
         <w:rPr>
           <w:noProof/>
         </w:rPr>
-        <w:instrText xml:space="preserve"> PAGEREF _Toc87193395 \h </w:instrText>
+        <w:instrText xml:space="preserve"> PAGEREF _Toc87539852 \h </w:instrText>
       </w:r>
       <w:r>
         <w:rPr>
@@ -3294,7 +3296,7 @@
         <w:rPr>
           <w:noProof/>
         </w:rPr>
-        <w:instrText xml:space="preserve"> PAGEREF _Toc87193396 \h </w:instrText>
+        <w:instrText xml:space="preserve"> PAGEREF _Toc87539853 \h </w:instrText>
       </w:r>
       <w:r>
         <w:rPr>
@@ -3375,7 +3377,7 @@
         <w:rPr>
           <w:noProof/>
         </w:rPr>
-        <w:instrText xml:space="preserve"> PAGEREF _Toc87193397 \h </w:instrText>
+        <w:instrText xml:space="preserve"> PAGEREF _Toc87539854 \h </w:instrText>
       </w:r>
       <w:r>
         <w:rPr>
@@ -3427,7 +3429,7 @@
         </w:rPr>
         <w:br w:type="page"/>
       </w:r>
-      <w:bookmarkStart w:id="0" w:name="_Toc87193356"/>
+      <w:bookmarkStart w:id="1" w:name="_Toc87539813"/>
       <w:r>
         <w:rPr>
           <w:lang w:val="it-IT"/>
@@ -3435,17 +3437,17 @@
         <w:lastRenderedPageBreak/>
         <w:t>Introduzione</w:t>
       </w:r>
-      <w:bookmarkEnd w:id="0"/>
+      <w:bookmarkEnd w:id="1"/>
     </w:p>
     <w:p>
       <w:pPr>
         <w:pStyle w:val="Titolo2"/>
       </w:pPr>
-      <w:bookmarkStart w:id="1" w:name="_Toc87193357"/>
+      <w:bookmarkStart w:id="2" w:name="_Toc87539814"/>
       <w:r>
         <w:t>Informazioni sul progetto</w:t>
       </w:r>
-      <w:bookmarkEnd w:id="1"/>
+      <w:bookmarkEnd w:id="2"/>
     </w:p>
     <w:p>
       <w:pPr>
@@ -3701,11 +3703,11 @@
       <w:pPr>
         <w:pStyle w:val="Titolo2"/>
       </w:pPr>
-      <w:bookmarkStart w:id="2" w:name="_Toc87193358"/>
+      <w:bookmarkStart w:id="3" w:name="_Toc87539815"/>
       <w:r>
         <w:t>Abstract</w:t>
       </w:r>
-      <w:bookmarkEnd w:id="2"/>
+      <w:bookmarkEnd w:id="3"/>
     </w:p>
     <w:p>
       <w:pPr>
@@ -4081,7 +4083,21 @@
         <w:rPr>
           <w:lang w:val="it-IT"/>
         </w:rPr>
-        <w:t xml:space="preserve"> eMail la conferma della loro iscrizione al posto in offerta.</w:t>
+        <w:t xml:space="preserve"> </w:t>
+      </w:r>
+      <w:proofErr w:type="spellStart"/>
+      <w:r>
+        <w:rPr>
+          <w:lang w:val="it-IT"/>
+        </w:rPr>
+        <w:t>eMail</w:t>
+      </w:r>
+      <w:proofErr w:type="spellEnd"/>
+      <w:r>
+        <w:rPr>
+          <w:lang w:val="it-IT"/>
+        </w:rPr>
+        <w:t xml:space="preserve"> la conferma della loro iscrizione al posto in offerta.</w:t>
       </w:r>
       <w:r>
         <w:rPr>
@@ -4298,12 +4314,12 @@
       <w:pPr>
         <w:pStyle w:val="Titolo2"/>
       </w:pPr>
-      <w:bookmarkStart w:id="3" w:name="_Toc87193359"/>
+      <w:bookmarkStart w:id="4" w:name="_Toc87539816"/>
       <w:r>
         <w:lastRenderedPageBreak/>
         <w:t>Scopo</w:t>
       </w:r>
-      <w:bookmarkEnd w:id="3"/>
+      <w:bookmarkEnd w:id="4"/>
     </w:p>
     <w:p>
       <w:pPr>
@@ -4320,7 +4336,21 @@
         <w:rPr>
           <w:lang w:val="it-IT"/>
         </w:rPr>
-        <w:t>Vedi QdC in allegato</w:t>
+        <w:t xml:space="preserve">Vedi </w:t>
+      </w:r>
+      <w:proofErr w:type="spellStart"/>
+      <w:r>
+        <w:rPr>
+          <w:lang w:val="it-IT"/>
+        </w:rPr>
+        <w:t>QdC</w:t>
+      </w:r>
+      <w:proofErr w:type="spellEnd"/>
+      <w:r>
+        <w:rPr>
+          <w:lang w:val="it-IT"/>
+        </w:rPr>
+        <w:t xml:space="preserve"> in allegato</w:t>
       </w:r>
     </w:p>
     <w:p>
@@ -4337,22 +4367,22 @@
       <w:r>
         <w:br w:type="page"/>
       </w:r>
-      <w:bookmarkStart w:id="4" w:name="_Toc87193360"/>
+      <w:bookmarkStart w:id="5" w:name="_Toc87539817"/>
       <w:r>
         <w:lastRenderedPageBreak/>
         <w:t>Analisi</w:t>
       </w:r>
-      <w:bookmarkEnd w:id="4"/>
+      <w:bookmarkEnd w:id="5"/>
     </w:p>
     <w:p>
       <w:pPr>
         <w:pStyle w:val="Titolo2"/>
       </w:pPr>
-      <w:bookmarkStart w:id="5" w:name="_Toc87193361"/>
+      <w:bookmarkStart w:id="6" w:name="_Toc87539818"/>
       <w:r>
         <w:t>Scopo</w:t>
       </w:r>
-      <w:bookmarkEnd w:id="5"/>
+      <w:bookmarkEnd w:id="6"/>
     </w:p>
     <w:p>
       <w:pPr>
@@ -4407,7 +4437,15 @@
         <w:ind w:left="-5" w:right="-8"/>
       </w:pPr>
       <w:r>
-        <w:t>In questo capitolo sono andato a suddividere i vari requisiti che ho trovato nel QdC, con i rispettivi sotto requisiti.</w:t>
+        <w:t xml:space="preserve">In questo capitolo sono andato a suddividere i vari requisiti che ho trovato nel </w:t>
+      </w:r>
+      <w:proofErr w:type="spellStart"/>
+      <w:r>
+        <w:t>QdC</w:t>
+      </w:r>
+      <w:proofErr w:type="spellEnd"/>
+      <w:r>
+        <w:t>, con i rispettivi sotto requisiti.</w:t>
       </w:r>
     </w:p>
     <w:p>
@@ -4606,7 +4644,21 @@
         <w:rPr>
           <w:lang w:val="it-IT"/>
         </w:rPr>
-        <w:t xml:space="preserve"> eMail la conferma della loro iscrizione al posto in offerta</w:t>
+        <w:t xml:space="preserve"> </w:t>
+      </w:r>
+      <w:proofErr w:type="spellStart"/>
+      <w:r>
+        <w:rPr>
+          <w:lang w:val="it-IT"/>
+        </w:rPr>
+        <w:t>eMail</w:t>
+      </w:r>
+      <w:proofErr w:type="spellEnd"/>
+      <w:r>
+        <w:rPr>
+          <w:lang w:val="it-IT"/>
+        </w:rPr>
+        <w:t xml:space="preserve"> la conferma della loro iscrizione al posto in offerta</w:t>
       </w:r>
       <w:r>
         <w:t>.</w:t>
@@ -4616,11 +4668,11 @@
       <w:pPr>
         <w:pStyle w:val="Titolo2"/>
       </w:pPr>
-      <w:bookmarkStart w:id="6" w:name="_Toc87193362"/>
+      <w:bookmarkStart w:id="7" w:name="_Toc87539819"/>
       <w:r>
         <w:t>Requisiti</w:t>
       </w:r>
-      <w:bookmarkEnd w:id="6"/>
+      <w:bookmarkEnd w:id="7"/>
     </w:p>
     <w:tbl>
       <w:tblPr>
@@ -6825,11 +6877,11 @@
       <w:pPr>
         <w:pStyle w:val="Titolo2"/>
       </w:pPr>
-      <w:bookmarkStart w:id="7" w:name="_Toc87193363"/>
+      <w:bookmarkStart w:id="8" w:name="_Toc87539820"/>
       <w:r>
         <w:t>Pianificazione</w:t>
       </w:r>
-      <w:bookmarkEnd w:id="7"/>
+      <w:bookmarkEnd w:id="8"/>
     </w:p>
     <w:p>
       <w:pPr>
@@ -6913,12 +6965,12 @@
       <w:pPr>
         <w:pStyle w:val="Titolo2"/>
       </w:pPr>
-      <w:bookmarkStart w:id="8" w:name="_Toc87193364"/>
+      <w:bookmarkStart w:id="9" w:name="_Toc87539821"/>
       <w:r>
         <w:lastRenderedPageBreak/>
         <w:t>Analisi dei mezzi</w:t>
       </w:r>
-      <w:bookmarkEnd w:id="8"/>
+      <w:bookmarkEnd w:id="9"/>
     </w:p>
     <w:p>
       <w:pPr>
@@ -6957,13 +7009,13 @@
       <w:pPr>
         <w:pStyle w:val="Titolo3"/>
       </w:pPr>
-      <w:bookmarkStart w:id="9" w:name="_Toc413411419"/>
-      <w:bookmarkStart w:id="10" w:name="_Toc87193365"/>
+      <w:bookmarkStart w:id="10" w:name="_Toc413411419"/>
+      <w:bookmarkStart w:id="11" w:name="_Toc87539822"/>
       <w:r>
         <w:t>Software</w:t>
       </w:r>
-      <w:bookmarkEnd w:id="9"/>
       <w:bookmarkEnd w:id="10"/>
+      <w:bookmarkEnd w:id="11"/>
     </w:p>
     <w:p>
       <w:pPr>
@@ -7041,8 +7093,16 @@
         <w:rPr>
           <w:lang w:val="it-IT"/>
         </w:rPr>
-        <w:t>bisogna anche installare le VC16 per il corretto funzionamento di Apahce</w:t>
-      </w:r>
+        <w:t xml:space="preserve">bisogna anche installare le VC16 per il corretto funzionamento di </w:t>
+      </w:r>
+      <w:proofErr w:type="spellStart"/>
+      <w:r>
+        <w:rPr>
+          <w:lang w:val="it-IT"/>
+        </w:rPr>
+        <w:t>Apahce</w:t>
+      </w:r>
+      <w:proofErr w:type="spellEnd"/>
       <w:r>
         <w:rPr>
           <w:lang w:val="it-IT"/>
@@ -7091,13 +7151,13 @@
       <w:pPr>
         <w:pStyle w:val="Titolo3"/>
       </w:pPr>
-      <w:bookmarkStart w:id="11" w:name="_Toc413411420"/>
-      <w:bookmarkStart w:id="12" w:name="_Toc87193366"/>
+      <w:bookmarkStart w:id="12" w:name="_Toc413411420"/>
+      <w:bookmarkStart w:id="13" w:name="_Toc87539823"/>
       <w:r>
         <w:t>Hardware</w:t>
       </w:r>
-      <w:bookmarkEnd w:id="11"/>
       <w:bookmarkEnd w:id="12"/>
+      <w:bookmarkEnd w:id="13"/>
     </w:p>
     <w:p>
       <w:pPr>
@@ -7177,29 +7237,29 @@
       <w:pPr>
         <w:pStyle w:val="Titolo1"/>
       </w:pPr>
-      <w:bookmarkStart w:id="13" w:name="_Toc429059808"/>
-      <w:bookmarkStart w:id="14" w:name="_Toc87193367"/>
+      <w:bookmarkStart w:id="14" w:name="_Toc429059808"/>
+      <w:bookmarkStart w:id="15" w:name="_Toc87539824"/>
       <w:r>
         <w:lastRenderedPageBreak/>
         <w:t>Progettazione</w:t>
       </w:r>
-      <w:bookmarkEnd w:id="13"/>
       <w:bookmarkEnd w:id="14"/>
+      <w:bookmarkEnd w:id="15"/>
     </w:p>
     <w:p>
       <w:pPr>
         <w:pStyle w:val="Titolo2"/>
       </w:pPr>
-      <w:bookmarkStart w:id="15" w:name="_Toc429059809"/>
-      <w:bookmarkStart w:id="16" w:name="_Toc87193368"/>
+      <w:bookmarkStart w:id="16" w:name="_Toc429059809"/>
+      <w:bookmarkStart w:id="17" w:name="_Toc87539825"/>
       <w:r>
         <w:t xml:space="preserve">Design </w:t>
       </w:r>
-      <w:bookmarkEnd w:id="15"/>
+      <w:bookmarkEnd w:id="16"/>
       <w:r>
         <w:t>della struttura dell’applicativo web</w:t>
       </w:r>
-      <w:bookmarkEnd w:id="16"/>
+      <w:bookmarkEnd w:id="17"/>
     </w:p>
     <w:p>
       <w:pPr>
@@ -7440,6 +7500,7 @@
           <w:lang w:val="it-IT"/>
         </w:rPr>
       </w:pPr>
+      <w:proofErr w:type="spellStart"/>
       <w:r>
         <w:rPr>
           <w:b/>
@@ -7448,6 +7509,7 @@
         </w:rPr>
         <w:t>Config</w:t>
       </w:r>
+      <w:proofErr w:type="spellEnd"/>
       <w:r>
         <w:rPr>
           <w:lang w:val="it-IT"/>
@@ -7558,6 +7620,7 @@
           <w:lang w:val="it-IT"/>
         </w:rPr>
       </w:pPr>
+      <w:proofErr w:type="spellStart"/>
       <w:r>
         <w:rPr>
           <w:b/>
@@ -7566,6 +7629,7 @@
         </w:rPr>
         <w:t>Libs</w:t>
       </w:r>
+      <w:proofErr w:type="spellEnd"/>
       <w:r>
         <w:rPr>
           <w:lang w:val="it-IT"/>
@@ -7608,6 +7672,7 @@
           <w:lang w:val="it-IT"/>
         </w:rPr>
       </w:pPr>
+      <w:proofErr w:type="spellStart"/>
       <w:r>
         <w:rPr>
           <w:b/>
@@ -7616,6 +7681,7 @@
         </w:rPr>
         <w:t>Models</w:t>
       </w:r>
+      <w:proofErr w:type="spellEnd"/>
       <w:r>
         <w:rPr>
           <w:lang w:val="it-IT"/>
@@ -7715,8 +7781,8 @@
         <w:pStyle w:val="Titolo2"/>
         <w:spacing w:before="0" w:after="0"/>
       </w:pPr>
-      <w:bookmarkStart w:id="17" w:name="_Toc429059810"/>
-      <w:bookmarkStart w:id="18" w:name="_Toc87193369"/>
+      <w:bookmarkStart w:id="18" w:name="_Toc429059810"/>
+      <w:bookmarkStart w:id="19" w:name="_Toc87539826"/>
       <w:r>
         <w:lastRenderedPageBreak/>
         <w:t>Design dei dati</w:t>
@@ -7724,18 +7790,18 @@
       <w:r>
         <w:t xml:space="preserve"> e database</w:t>
       </w:r>
-      <w:bookmarkEnd w:id="17"/>
       <w:bookmarkEnd w:id="18"/>
+      <w:bookmarkEnd w:id="19"/>
     </w:p>
     <w:p>
       <w:pPr>
         <w:pStyle w:val="Titolo3"/>
       </w:pPr>
-      <w:bookmarkStart w:id="19" w:name="_Toc87193370"/>
+      <w:bookmarkStart w:id="20" w:name="_Toc87539827"/>
       <w:r>
         <w:t>Progettazione logica</w:t>
       </w:r>
-      <w:bookmarkEnd w:id="19"/>
+      <w:bookmarkEnd w:id="20"/>
     </w:p>
     <w:p>
       <w:pPr>
@@ -7825,7 +7891,14 @@
         <w:rPr>
           <w:lang w:val="it-IT"/>
         </w:rPr>
-        <w:t>questa tabella contiene tutti gli utenti del database, ogni utente avrà una e-mail, una password</w:t>
+        <w:t xml:space="preserve">questa tabella contiene tutti gli utenti del database, ogni utente avrà una e-mail, una </w:t>
+      </w:r>
+      <w:proofErr w:type="spellStart"/>
+      <w:r>
+        <w:rPr>
+          <w:lang w:val="it-IT"/>
+        </w:rPr>
+        <w:t>password</w:t>
       </w:r>
       <w:r>
         <w:rPr>
@@ -7833,12 +7906,14 @@
         </w:rPr>
         <w:t>Hash</w:t>
       </w:r>
+      <w:proofErr w:type="spellEnd"/>
       <w:r>
         <w:rPr>
           <w:lang w:val="it-IT"/>
         </w:rPr>
         <w:t xml:space="preserve"> e un </w:t>
       </w:r>
+      <w:proofErr w:type="spellStart"/>
       <w:r>
         <w:rPr>
           <w:lang w:val="it-IT"/>
@@ -7849,7 +7924,14 @@
         <w:rPr>
           <w:lang w:val="it-IT"/>
         </w:rPr>
-        <w:t>uolo.</w:t>
+        <w:t>uolo</w:t>
+      </w:r>
+      <w:proofErr w:type="spellEnd"/>
+      <w:r>
+        <w:rPr>
+          <w:lang w:val="it-IT"/>
+        </w:rPr>
+        <w:t>.</w:t>
       </w:r>
     </w:p>
     <w:p>
@@ -7887,24 +7969,28 @@
         </w:rPr>
         <w:t xml:space="preserve"> esse sono caratterizzate da (data, </w:t>
       </w:r>
+      <w:proofErr w:type="spellStart"/>
       <w:r>
         <w:rPr>
           <w:lang w:val="it-IT"/>
         </w:rPr>
         <w:t>lavoro_id</w:t>
       </w:r>
+      <w:proofErr w:type="spellEnd"/>
       <w:r>
         <w:rPr>
           <w:lang w:val="it-IT"/>
         </w:rPr>
         <w:t xml:space="preserve">, </w:t>
       </w:r>
+      <w:proofErr w:type="spellStart"/>
       <w:r>
         <w:rPr>
           <w:lang w:val="it-IT"/>
         </w:rPr>
         <w:t>lavoratore_email</w:t>
       </w:r>
+      <w:proofErr w:type="spellEnd"/>
       <w:r>
         <w:rPr>
           <w:lang w:val="it-IT"/>
@@ -7953,24 +8039,28 @@
         </w:rPr>
         <w:t xml:space="preserve">essi sono caratterizzate da (id, </w:t>
       </w:r>
+      <w:proofErr w:type="spellStart"/>
       <w:r>
         <w:rPr>
           <w:lang w:val="it-IT"/>
         </w:rPr>
         <w:t>datore_email</w:t>
       </w:r>
+      <w:proofErr w:type="spellEnd"/>
       <w:r>
         <w:rPr>
           <w:lang w:val="it-IT"/>
         </w:rPr>
         <w:t xml:space="preserve">, </w:t>
       </w:r>
+      <w:proofErr w:type="spellStart"/>
       <w:r>
         <w:rPr>
           <w:lang w:val="it-IT"/>
         </w:rPr>
         <w:t>lavoratore_email</w:t>
       </w:r>
+      <w:proofErr w:type="spellEnd"/>
       <w:r>
         <w:rPr>
           <w:lang w:val="it-IT"/>
@@ -7981,7 +8071,14 @@
         <w:rPr>
           <w:lang w:val="it-IT"/>
         </w:rPr>
-        <w:t>, ore</w:t>
+        <w:t xml:space="preserve">, </w:t>
+      </w:r>
+      <w:proofErr w:type="spellStart"/>
+      <w:r>
+        <w:rPr>
+          <w:lang w:val="it-IT"/>
+        </w:rPr>
+        <w:t>ore</w:t>
       </w:r>
       <w:r>
         <w:rPr>
@@ -8005,7 +8102,21 @@
         <w:rPr>
           <w:lang w:val="it-IT"/>
         </w:rPr>
-        <w:t>avoro, tariffa</w:t>
+        <w:t>avoro</w:t>
+      </w:r>
+      <w:proofErr w:type="spellEnd"/>
+      <w:r>
+        <w:rPr>
+          <w:lang w:val="it-IT"/>
+        </w:rPr>
+        <w:t xml:space="preserve">, </w:t>
+      </w:r>
+      <w:proofErr w:type="spellStart"/>
+      <w:r>
+        <w:rPr>
+          <w:lang w:val="it-IT"/>
+        </w:rPr>
+        <w:t>tariffa</w:t>
       </w:r>
       <w:r>
         <w:rPr>
@@ -8017,7 +8128,14 @@
         <w:rPr>
           <w:lang w:val="it-IT"/>
         </w:rPr>
-        <w:t>raria, se occupato e se scaduto</w:t>
+        <w:t>raria</w:t>
+      </w:r>
+      <w:proofErr w:type="spellEnd"/>
+      <w:r>
+        <w:rPr>
+          <w:lang w:val="it-IT"/>
+        </w:rPr>
+        <w:t>, se occupato e se scaduto</w:t>
       </w:r>
       <w:r>
         <w:rPr>
@@ -8059,7 +8177,35 @@
         <w:rPr>
           <w:lang w:val="it-IT"/>
         </w:rPr>
-        <w:t>, questo grazie ai campi data, datore_email, lavoratore_email e totale</w:t>
+        <w:t xml:space="preserve">, questo grazie ai campi data, </w:t>
+      </w:r>
+      <w:proofErr w:type="spellStart"/>
+      <w:r>
+        <w:rPr>
+          <w:lang w:val="it-IT"/>
+        </w:rPr>
+        <w:t>datore_email</w:t>
+      </w:r>
+      <w:proofErr w:type="spellEnd"/>
+      <w:r>
+        <w:rPr>
+          <w:lang w:val="it-IT"/>
+        </w:rPr>
+        <w:t xml:space="preserve">, </w:t>
+      </w:r>
+      <w:proofErr w:type="spellStart"/>
+      <w:r>
+        <w:rPr>
+          <w:lang w:val="it-IT"/>
+        </w:rPr>
+        <w:t>lavoratore_email</w:t>
+      </w:r>
+      <w:proofErr w:type="spellEnd"/>
+      <w:r>
+        <w:rPr>
+          <w:lang w:val="it-IT"/>
+        </w:rPr>
+        <w:t xml:space="preserve"> e totale</w:t>
       </w:r>
       <w:r>
         <w:rPr>
@@ -8093,12 +8239,12 @@
         <w:pStyle w:val="Titolo3"/>
         <w:spacing w:before="0"/>
       </w:pPr>
-      <w:bookmarkStart w:id="20" w:name="_Toc87193371"/>
+      <w:bookmarkStart w:id="21" w:name="_Toc87539828"/>
       <w:r>
         <w:lastRenderedPageBreak/>
         <w:t>Progettazione fisica</w:t>
       </w:r>
-      <w:bookmarkEnd w:id="20"/>
+      <w:bookmarkEnd w:id="21"/>
     </w:p>
     <w:p>
       <w:pPr>
@@ -8109,13 +8255,29 @@
           <w:szCs w:val="18"/>
         </w:rPr>
       </w:pPr>
-      <w:bookmarkStart w:id="21" w:name="_Toc429059811"/>
+      <w:bookmarkStart w:id="22" w:name="_Toc429059811"/>
       <w:r>
         <w:rPr>
           <w:sz w:val="18"/>
           <w:szCs w:val="18"/>
         </w:rPr>
-        <w:t>CREATE DATABASE lavoro_temporaneo;</w:t>
+        <w:t xml:space="preserve">CREATE DATABASE </w:t>
+      </w:r>
+      <w:proofErr w:type="spellStart"/>
+      <w:r>
+        <w:rPr>
+          <w:sz w:val="18"/>
+          <w:szCs w:val="18"/>
+        </w:rPr>
+        <w:t>lavoro_temporaneo</w:t>
+      </w:r>
+      <w:proofErr w:type="spellEnd"/>
+      <w:r>
+        <w:rPr>
+          <w:sz w:val="18"/>
+          <w:szCs w:val="18"/>
+        </w:rPr>
+        <w:t>;</w:t>
       </w:r>
     </w:p>
     <w:p>
@@ -8132,7 +8294,23 @@
           <w:sz w:val="18"/>
           <w:szCs w:val="18"/>
         </w:rPr>
-        <w:t>USE DATABASE lavoro_temporaneo;</w:t>
+        <w:t xml:space="preserve">USE DATABASE </w:t>
+      </w:r>
+      <w:proofErr w:type="spellStart"/>
+      <w:r>
+        <w:rPr>
+          <w:sz w:val="18"/>
+          <w:szCs w:val="18"/>
+        </w:rPr>
+        <w:t>lavoro_temporaneo</w:t>
+      </w:r>
+      <w:proofErr w:type="spellEnd"/>
+      <w:r>
+        <w:rPr>
+          <w:sz w:val="18"/>
+          <w:szCs w:val="18"/>
+        </w:rPr>
+        <w:t>;</w:t>
       </w:r>
     </w:p>
     <w:p/>
@@ -8148,6 +8326,7 @@
           <w:lang w:val="en-US"/>
         </w:rPr>
       </w:pPr>
+      <w:proofErr w:type="spellStart"/>
       <w:r>
         <w:rPr>
           <w:b/>
@@ -8156,914 +8335,1282 @@
           <w:szCs w:val="18"/>
           <w:lang w:val="en-US"/>
         </w:rPr>
-        <w:t>tabella 1</w:t>
-      </w:r>
-    </w:p>
-    <w:p>
-      <w:pPr>
-        <w:pStyle w:val="Didascalia"/>
-        <w:spacing w:before="0" w:after="0"/>
-        <w:rPr>
-          <w:sz w:val="18"/>
-          <w:szCs w:val="18"/>
-          <w:lang w:val="en-US"/>
-        </w:rPr>
-      </w:pPr>
-      <w:r>
-        <w:rPr>
-          <w:sz w:val="18"/>
-          <w:szCs w:val="18"/>
-          <w:lang w:val="en-US"/>
-        </w:rPr>
-        <w:t>CREATE TABLE utente(</w:t>
-      </w:r>
-    </w:p>
-    <w:p>
-      <w:pPr>
-        <w:pStyle w:val="Didascalia"/>
-        <w:spacing w:before="0" w:after="0"/>
-        <w:rPr>
-          <w:sz w:val="18"/>
-          <w:szCs w:val="18"/>
-          <w:lang w:val="en-US"/>
-        </w:rPr>
-      </w:pPr>
-      <w:r>
-        <w:rPr>
-          <w:sz w:val="18"/>
-          <w:szCs w:val="18"/>
-          <w:lang w:val="en-US"/>
-        </w:rPr>
-        <w:tab/>
-        <w:t>email VARCHAR(</w:t>
-      </w:r>
-      <w:r>
-        <w:rPr>
-          <w:sz w:val="18"/>
-          <w:szCs w:val="18"/>
-          <w:lang w:val="en-US"/>
-        </w:rPr>
-        <w:t>50</w:t>
-      </w:r>
-      <w:r>
-        <w:rPr>
-          <w:sz w:val="18"/>
-          <w:szCs w:val="18"/>
-          <w:lang w:val="en-US"/>
-        </w:rPr>
-        <w:t>) PRIMARY KEY,</w:t>
-      </w:r>
-    </w:p>
-    <w:p>
-      <w:pPr>
-        <w:pStyle w:val="Didascalia"/>
-        <w:spacing w:before="0" w:after="0"/>
-        <w:rPr>
-          <w:sz w:val="18"/>
-          <w:szCs w:val="18"/>
-          <w:lang w:val="en-US"/>
-        </w:rPr>
-      </w:pPr>
-      <w:r>
-        <w:rPr>
-          <w:sz w:val="18"/>
-          <w:szCs w:val="18"/>
-          <w:lang w:val="en-US"/>
-        </w:rPr>
-        <w:tab/>
-        <w:t>passwordHash VARCHAR(</w:t>
-      </w:r>
-      <w:r>
-        <w:rPr>
-          <w:sz w:val="18"/>
-          <w:szCs w:val="18"/>
-          <w:lang w:val="en-US"/>
-        </w:rPr>
-        <w:t>100</w:t>
-      </w:r>
-      <w:r>
-        <w:rPr>
-          <w:sz w:val="18"/>
-          <w:szCs w:val="18"/>
-          <w:lang w:val="en-US"/>
-        </w:rPr>
-        <w:t>) NOT NULL,</w:t>
-      </w:r>
-    </w:p>
-    <w:p>
-      <w:pPr>
-        <w:pStyle w:val="Didascalia"/>
-        <w:spacing w:before="0" w:after="0"/>
-        <w:rPr>
-          <w:sz w:val="18"/>
-          <w:szCs w:val="18"/>
-        </w:rPr>
-      </w:pPr>
-      <w:r>
-        <w:rPr>
-          <w:sz w:val="18"/>
-          <w:szCs w:val="18"/>
-          <w:lang w:val="en-US"/>
-        </w:rPr>
-        <w:tab/>
-      </w:r>
-      <w:r>
-        <w:rPr>
-          <w:sz w:val="18"/>
-          <w:szCs w:val="18"/>
-        </w:rPr>
-        <w:t>nomeRuolo ENUM('amministratore', 'datore', 'lavoratore') NOT NULL</w:t>
-      </w:r>
-    </w:p>
-    <w:p>
-      <w:pPr>
-        <w:pStyle w:val="Didascalia"/>
-        <w:spacing w:before="0" w:after="0"/>
-        <w:rPr>
-          <w:sz w:val="18"/>
-          <w:szCs w:val="18"/>
-        </w:rPr>
-      </w:pPr>
-      <w:r>
-        <w:rPr>
-          <w:sz w:val="18"/>
-          <w:szCs w:val="18"/>
-        </w:rPr>
-        <w:t>);</w:t>
-      </w:r>
-    </w:p>
-    <w:p>
-      <w:pPr>
-        <w:pStyle w:val="Didascalia"/>
-        <w:spacing w:before="0" w:after="0"/>
+        <w:t>tabella</w:t>
+      </w:r>
+      <w:proofErr w:type="spellEnd"/>
+      <w:r>
         <w:rPr>
           <w:b/>
           <w:bCs/>
           <w:sz w:val="18"/>
           <w:szCs w:val="18"/>
-        </w:rPr>
-      </w:pPr>
-      <w:r>
+          <w:lang w:val="en-US"/>
+        </w:rPr>
+        <w:t xml:space="preserve"> 1</w:t>
+      </w:r>
+    </w:p>
+    <w:p>
+      <w:pPr>
+        <w:pStyle w:val="Didascalia"/>
+        <w:spacing w:before="0" w:after="0"/>
+        <w:rPr>
+          <w:sz w:val="18"/>
+          <w:szCs w:val="18"/>
+          <w:lang w:val="en-US"/>
+        </w:rPr>
+      </w:pPr>
+      <w:r>
+        <w:rPr>
+          <w:sz w:val="18"/>
+          <w:szCs w:val="18"/>
+          <w:lang w:val="en-US"/>
+        </w:rPr>
+        <w:t xml:space="preserve">CREATE TABLE </w:t>
+      </w:r>
+      <w:proofErr w:type="spellStart"/>
+      <w:proofErr w:type="gramStart"/>
+      <w:r>
+        <w:rPr>
+          <w:sz w:val="18"/>
+          <w:szCs w:val="18"/>
+          <w:lang w:val="en-US"/>
+        </w:rPr>
+        <w:t>utente</w:t>
+      </w:r>
+      <w:proofErr w:type="spellEnd"/>
+      <w:r>
+        <w:rPr>
+          <w:sz w:val="18"/>
+          <w:szCs w:val="18"/>
+          <w:lang w:val="en-US"/>
+        </w:rPr>
+        <w:t>(</w:t>
+      </w:r>
+      <w:proofErr w:type="gramEnd"/>
+    </w:p>
+    <w:p>
+      <w:pPr>
+        <w:pStyle w:val="Didascalia"/>
+        <w:spacing w:before="0" w:after="0"/>
+        <w:rPr>
+          <w:sz w:val="18"/>
+          <w:szCs w:val="18"/>
+          <w:lang w:val="en-US"/>
+        </w:rPr>
+      </w:pPr>
+      <w:r>
+        <w:rPr>
+          <w:sz w:val="18"/>
+          <w:szCs w:val="18"/>
+          <w:lang w:val="en-US"/>
+        </w:rPr>
+        <w:tab/>
+        <w:t xml:space="preserve">email </w:t>
+      </w:r>
+      <w:proofErr w:type="gramStart"/>
+      <w:r>
+        <w:rPr>
+          <w:sz w:val="18"/>
+          <w:szCs w:val="18"/>
+          <w:lang w:val="en-US"/>
+        </w:rPr>
+        <w:t>VARCHAR(</w:t>
+      </w:r>
+      <w:proofErr w:type="gramEnd"/>
+      <w:r>
+        <w:rPr>
+          <w:sz w:val="18"/>
+          <w:szCs w:val="18"/>
+          <w:lang w:val="en-US"/>
+        </w:rPr>
+        <w:t>50</w:t>
+      </w:r>
+      <w:r>
+        <w:rPr>
+          <w:sz w:val="18"/>
+          <w:szCs w:val="18"/>
+          <w:lang w:val="en-US"/>
+        </w:rPr>
+        <w:t>) PRIMARY KEY,</w:t>
+      </w:r>
+    </w:p>
+    <w:p>
+      <w:pPr>
+        <w:pStyle w:val="Didascalia"/>
+        <w:spacing w:before="0" w:after="0"/>
+        <w:rPr>
+          <w:sz w:val="18"/>
+          <w:szCs w:val="18"/>
+          <w:lang w:val="en-US"/>
+        </w:rPr>
+      </w:pPr>
+      <w:r>
+        <w:rPr>
+          <w:sz w:val="18"/>
+          <w:szCs w:val="18"/>
+          <w:lang w:val="en-US"/>
+        </w:rPr>
+        <w:tab/>
+      </w:r>
+      <w:proofErr w:type="spellStart"/>
+      <w:r>
+        <w:rPr>
+          <w:sz w:val="18"/>
+          <w:szCs w:val="18"/>
+          <w:lang w:val="en-US"/>
+        </w:rPr>
+        <w:t>passwordHash</w:t>
+      </w:r>
+      <w:proofErr w:type="spellEnd"/>
+      <w:r>
+        <w:rPr>
+          <w:sz w:val="18"/>
+          <w:szCs w:val="18"/>
+          <w:lang w:val="en-US"/>
+        </w:rPr>
+        <w:t xml:space="preserve"> </w:t>
+      </w:r>
+      <w:proofErr w:type="gramStart"/>
+      <w:r>
+        <w:rPr>
+          <w:sz w:val="18"/>
+          <w:szCs w:val="18"/>
+          <w:lang w:val="en-US"/>
+        </w:rPr>
+        <w:t>VARCHAR(</w:t>
+      </w:r>
+      <w:proofErr w:type="gramEnd"/>
+      <w:r>
+        <w:rPr>
+          <w:sz w:val="18"/>
+          <w:szCs w:val="18"/>
+          <w:lang w:val="en-US"/>
+        </w:rPr>
+        <w:t>100</w:t>
+      </w:r>
+      <w:r>
+        <w:rPr>
+          <w:sz w:val="18"/>
+          <w:szCs w:val="18"/>
+          <w:lang w:val="en-US"/>
+        </w:rPr>
+        <w:t>) NOT NULL,</w:t>
+      </w:r>
+    </w:p>
+    <w:p>
+      <w:pPr>
+        <w:pStyle w:val="Didascalia"/>
+        <w:spacing w:before="0" w:after="0"/>
+        <w:rPr>
+          <w:sz w:val="18"/>
+          <w:szCs w:val="18"/>
+        </w:rPr>
+      </w:pPr>
+      <w:r>
+        <w:rPr>
+          <w:sz w:val="18"/>
+          <w:szCs w:val="18"/>
+          <w:lang w:val="en-US"/>
+        </w:rPr>
+        <w:tab/>
+      </w:r>
+      <w:proofErr w:type="spellStart"/>
+      <w:r>
+        <w:rPr>
+          <w:sz w:val="18"/>
+          <w:szCs w:val="18"/>
+        </w:rPr>
+        <w:t>nomeRuolo</w:t>
+      </w:r>
+      <w:proofErr w:type="spellEnd"/>
+      <w:r>
+        <w:rPr>
+          <w:sz w:val="18"/>
+          <w:szCs w:val="18"/>
+        </w:rPr>
+        <w:t xml:space="preserve"> </w:t>
+      </w:r>
+      <w:proofErr w:type="gramStart"/>
+      <w:r>
+        <w:rPr>
+          <w:sz w:val="18"/>
+          <w:szCs w:val="18"/>
+        </w:rPr>
+        <w:t>ENUM(</w:t>
+      </w:r>
+      <w:proofErr w:type="gramEnd"/>
+      <w:r>
+        <w:rPr>
+          <w:sz w:val="18"/>
+          <w:szCs w:val="18"/>
+        </w:rPr>
+        <w:t>'amministratore', 'datore', 'lavoratore') NOT NULL</w:t>
+      </w:r>
+    </w:p>
+    <w:p>
+      <w:pPr>
+        <w:pStyle w:val="Didascalia"/>
+        <w:spacing w:before="0" w:after="0"/>
+        <w:rPr>
+          <w:sz w:val="18"/>
+          <w:szCs w:val="18"/>
+        </w:rPr>
+      </w:pPr>
+      <w:r>
+        <w:rPr>
+          <w:sz w:val="18"/>
+          <w:szCs w:val="18"/>
+        </w:rPr>
+        <w:t>);</w:t>
+      </w:r>
+    </w:p>
+    <w:p>
+      <w:pPr>
+        <w:pStyle w:val="Didascalia"/>
+        <w:spacing w:before="0" w:after="0"/>
         <w:rPr>
           <w:b/>
           <w:bCs/>
           <w:sz w:val="18"/>
           <w:szCs w:val="18"/>
         </w:rPr>
-        <w:t>tabella 2</w:t>
-      </w:r>
-    </w:p>
-    <w:p>
-      <w:pPr>
-        <w:pStyle w:val="Didascalia"/>
-        <w:spacing w:before="0" w:after="0"/>
-        <w:rPr>
-          <w:sz w:val="18"/>
-          <w:szCs w:val="18"/>
-        </w:rPr>
-      </w:pPr>
-      <w:r>
-        <w:rPr>
-          <w:sz w:val="18"/>
-          <w:szCs w:val="18"/>
-        </w:rPr>
-        <w:t>CREATE TABLE fattura(</w:t>
-      </w:r>
-    </w:p>
-    <w:p>
-      <w:pPr>
-        <w:pStyle w:val="Didascalia"/>
-        <w:spacing w:before="0" w:after="0"/>
-        <w:rPr>
-          <w:sz w:val="18"/>
-          <w:szCs w:val="18"/>
-        </w:rPr>
-      </w:pPr>
-      <w:r>
-        <w:rPr>
-          <w:sz w:val="18"/>
-          <w:szCs w:val="18"/>
-        </w:rPr>
-        <w:tab/>
-        <w:t>data DATE NOT NULL,</w:t>
-      </w:r>
-    </w:p>
-    <w:p>
-      <w:pPr>
-        <w:pStyle w:val="Didascalia"/>
-        <w:spacing w:before="0" w:after="0"/>
-        <w:rPr>
-          <w:sz w:val="18"/>
-          <w:szCs w:val="18"/>
-          <w:lang w:val="en-US"/>
-        </w:rPr>
-      </w:pPr>
-      <w:r>
-        <w:rPr>
-          <w:sz w:val="18"/>
-          <w:szCs w:val="18"/>
-        </w:rPr>
-        <w:tab/>
-      </w:r>
-      <w:r>
-        <w:rPr>
-          <w:sz w:val="18"/>
-          <w:szCs w:val="18"/>
-          <w:lang w:val="en-US"/>
-        </w:rPr>
-        <w:t>datore_email VARCHAR(</w:t>
-      </w:r>
-      <w:r>
-        <w:rPr>
-          <w:sz w:val="18"/>
-          <w:szCs w:val="18"/>
-          <w:lang w:val="en-US"/>
-        </w:rPr>
-        <w:t>50</w:t>
-      </w:r>
-      <w:r>
-        <w:rPr>
-          <w:sz w:val="18"/>
-          <w:szCs w:val="18"/>
-          <w:lang w:val="en-US"/>
-        </w:rPr>
-        <w:t>) NOT NULL,</w:t>
-      </w:r>
-    </w:p>
-    <w:p>
-      <w:pPr>
-        <w:pStyle w:val="Didascalia"/>
-        <w:spacing w:before="0" w:after="0"/>
-        <w:rPr>
-          <w:sz w:val="18"/>
-          <w:szCs w:val="18"/>
-        </w:rPr>
-      </w:pPr>
-      <w:r>
-        <w:rPr>
-          <w:sz w:val="18"/>
-          <w:szCs w:val="18"/>
-          <w:lang w:val="en-US"/>
-        </w:rPr>
-        <w:tab/>
-      </w:r>
-      <w:r>
-        <w:rPr>
-          <w:sz w:val="18"/>
-          <w:szCs w:val="18"/>
-        </w:rPr>
-        <w:t>lavoratore_email VARCHAR(</w:t>
-      </w:r>
-      <w:r>
-        <w:rPr>
-          <w:sz w:val="18"/>
-          <w:szCs w:val="18"/>
-        </w:rPr>
-        <w:t>50</w:t>
-      </w:r>
-      <w:r>
-        <w:rPr>
-          <w:sz w:val="18"/>
-          <w:szCs w:val="18"/>
-        </w:rPr>
-        <w:t>) NOT NULL,</w:t>
-      </w:r>
-    </w:p>
-    <w:p>
-      <w:pPr>
-        <w:rPr>
-          <w:lang w:val="en-US"/>
-        </w:rPr>
-      </w:pPr>
-      <w:r>
-        <w:tab/>
-      </w:r>
-      <w:r>
-        <w:rPr>
-          <w:lang w:val="en-US"/>
-        </w:rPr>
-        <w:t>to</w:t>
-      </w:r>
-      <w:r>
-        <w:rPr>
-          <w:lang w:val="en-US"/>
-        </w:rPr>
-        <w:t>tale INT,</w:t>
-      </w:r>
-    </w:p>
-    <w:p>
-      <w:pPr>
-        <w:pStyle w:val="Didascalia"/>
-        <w:spacing w:before="0" w:after="0"/>
-        <w:rPr>
-          <w:sz w:val="18"/>
-          <w:szCs w:val="18"/>
-          <w:lang w:val="en-US"/>
-        </w:rPr>
-      </w:pPr>
-      <w:r>
-        <w:rPr>
-          <w:sz w:val="18"/>
-          <w:szCs w:val="18"/>
-          <w:lang w:val="en-US"/>
-        </w:rPr>
-        <w:tab/>
-        <w:t>FOREIGN KEY (datore_email)</w:t>
-      </w:r>
-    </w:p>
-    <w:p>
-      <w:pPr>
-        <w:pStyle w:val="Didascalia"/>
-        <w:spacing w:before="0" w:after="0"/>
-        <w:rPr>
-          <w:sz w:val="18"/>
-          <w:szCs w:val="18"/>
-          <w:lang w:val="en-US"/>
-        </w:rPr>
-      </w:pPr>
-      <w:r>
-        <w:rPr>
-          <w:sz w:val="18"/>
-          <w:szCs w:val="18"/>
-          <w:lang w:val="en-US"/>
-        </w:rPr>
-        <w:tab/>
-        <w:t>REFERENCES utente(email)</w:t>
-      </w:r>
-    </w:p>
-    <w:p>
-      <w:pPr>
-        <w:pStyle w:val="Didascalia"/>
-        <w:spacing w:before="0" w:after="0"/>
-        <w:rPr>
-          <w:sz w:val="18"/>
-          <w:szCs w:val="18"/>
-          <w:lang w:val="en-US"/>
-        </w:rPr>
-      </w:pPr>
-      <w:r>
-        <w:rPr>
-          <w:sz w:val="18"/>
-          <w:szCs w:val="18"/>
-          <w:lang w:val="en-US"/>
-        </w:rPr>
-        <w:tab/>
-        <w:t>ON DELETE CASCADE</w:t>
-      </w:r>
-    </w:p>
-    <w:p>
-      <w:pPr>
-        <w:pStyle w:val="Didascalia"/>
-        <w:spacing w:before="0" w:after="0"/>
-        <w:rPr>
-          <w:sz w:val="18"/>
-          <w:szCs w:val="18"/>
-          <w:lang w:val="en-US"/>
-        </w:rPr>
-      </w:pPr>
-      <w:r>
-        <w:rPr>
-          <w:sz w:val="18"/>
-          <w:szCs w:val="18"/>
-          <w:lang w:val="en-US"/>
-        </w:rPr>
-        <w:tab/>
-        <w:t>ON UPDATE CASCADE,</w:t>
-      </w:r>
-    </w:p>
-    <w:p>
-      <w:pPr>
-        <w:pStyle w:val="Didascalia"/>
-        <w:spacing w:before="0" w:after="0"/>
-        <w:rPr>
-          <w:sz w:val="18"/>
-          <w:szCs w:val="18"/>
-          <w:lang w:val="en-US"/>
-        </w:rPr>
-      </w:pPr>
-      <w:r>
-        <w:rPr>
-          <w:sz w:val="18"/>
-          <w:szCs w:val="18"/>
-          <w:lang w:val="en-US"/>
-        </w:rPr>
-        <w:tab/>
-        <w:t>FOREIGN KEY (lavoratore_email)</w:t>
-      </w:r>
-    </w:p>
-    <w:p>
-      <w:pPr>
-        <w:pStyle w:val="Didascalia"/>
-        <w:spacing w:before="0" w:after="0"/>
-        <w:rPr>
-          <w:sz w:val="18"/>
-          <w:szCs w:val="18"/>
-          <w:lang w:val="en-US"/>
-        </w:rPr>
-      </w:pPr>
-      <w:r>
-        <w:rPr>
-          <w:sz w:val="18"/>
-          <w:szCs w:val="18"/>
-          <w:lang w:val="en-US"/>
-        </w:rPr>
-        <w:tab/>
-        <w:t>REFERENCES utente(email)</w:t>
-      </w:r>
-    </w:p>
-    <w:p>
-      <w:pPr>
-        <w:pStyle w:val="Didascalia"/>
-        <w:spacing w:before="0" w:after="0"/>
-        <w:rPr>
-          <w:sz w:val="18"/>
-          <w:szCs w:val="18"/>
-          <w:lang w:val="en-US"/>
-        </w:rPr>
-      </w:pPr>
-      <w:r>
-        <w:rPr>
-          <w:sz w:val="18"/>
-          <w:szCs w:val="18"/>
-          <w:lang w:val="en-US"/>
-        </w:rPr>
-        <w:tab/>
-        <w:t>ON DELETE CASCADE</w:t>
-      </w:r>
-    </w:p>
-    <w:p>
-      <w:pPr>
-        <w:pStyle w:val="Didascalia"/>
-        <w:spacing w:before="0" w:after="0"/>
-        <w:rPr>
-          <w:sz w:val="18"/>
-          <w:szCs w:val="18"/>
-          <w:lang w:val="en-US"/>
-        </w:rPr>
-      </w:pPr>
-      <w:r>
-        <w:rPr>
-          <w:sz w:val="18"/>
-          <w:szCs w:val="18"/>
-          <w:lang w:val="en-US"/>
-        </w:rPr>
-        <w:tab/>
-        <w:t>ON UPDATE CASCADE</w:t>
-      </w:r>
-    </w:p>
-    <w:p>
-      <w:pPr>
-        <w:pStyle w:val="Didascalia"/>
-        <w:spacing w:before="0" w:after="0"/>
-        <w:rPr>
-          <w:sz w:val="18"/>
-          <w:szCs w:val="18"/>
-          <w:lang w:val="en-US"/>
-        </w:rPr>
-      </w:pPr>
-      <w:r>
-        <w:rPr>
-          <w:sz w:val="18"/>
-          <w:szCs w:val="18"/>
-          <w:lang w:val="en-US"/>
-        </w:rPr>
-        <w:t>);</w:t>
-      </w:r>
-    </w:p>
-    <w:p>
-      <w:pPr>
-        <w:pStyle w:val="Didascalia"/>
-        <w:spacing w:before="0" w:after="0"/>
+      </w:pPr>
+      <w:r>
         <w:rPr>
           <w:b/>
           <w:bCs/>
           <w:sz w:val="18"/>
           <w:szCs w:val="18"/>
         </w:rPr>
-      </w:pPr>
-      <w:r>
+        <w:t>tabella 2</w:t>
+      </w:r>
+    </w:p>
+    <w:p>
+      <w:pPr>
+        <w:pStyle w:val="Didascalia"/>
+        <w:spacing w:before="0" w:after="0"/>
+        <w:rPr>
+          <w:sz w:val="18"/>
+          <w:szCs w:val="18"/>
+        </w:rPr>
+      </w:pPr>
+      <w:r>
+        <w:rPr>
+          <w:sz w:val="18"/>
+          <w:szCs w:val="18"/>
+        </w:rPr>
+        <w:t xml:space="preserve">CREATE TABLE </w:t>
+      </w:r>
+      <w:proofErr w:type="gramStart"/>
+      <w:r>
+        <w:rPr>
+          <w:sz w:val="18"/>
+          <w:szCs w:val="18"/>
+        </w:rPr>
+        <w:t>fattura(</w:t>
+      </w:r>
+      <w:proofErr w:type="gramEnd"/>
+    </w:p>
+    <w:p>
+      <w:pPr>
+        <w:pStyle w:val="Didascalia"/>
+        <w:spacing w:before="0" w:after="0"/>
+        <w:rPr>
+          <w:sz w:val="18"/>
+          <w:szCs w:val="18"/>
+        </w:rPr>
+      </w:pPr>
+      <w:r>
+        <w:rPr>
+          <w:sz w:val="18"/>
+          <w:szCs w:val="18"/>
+        </w:rPr>
+        <w:tab/>
+        <w:t>data DATE NOT NULL,</w:t>
+      </w:r>
+    </w:p>
+    <w:p>
+      <w:pPr>
+        <w:pStyle w:val="Didascalia"/>
+        <w:spacing w:before="0" w:after="0"/>
+        <w:rPr>
+          <w:sz w:val="18"/>
+          <w:szCs w:val="18"/>
+          <w:lang w:val="en-US"/>
+        </w:rPr>
+      </w:pPr>
+      <w:r>
+        <w:rPr>
+          <w:sz w:val="18"/>
+          <w:szCs w:val="18"/>
+        </w:rPr>
+        <w:tab/>
+      </w:r>
+      <w:proofErr w:type="spellStart"/>
+      <w:r>
+        <w:rPr>
+          <w:sz w:val="18"/>
+          <w:szCs w:val="18"/>
+          <w:lang w:val="en-US"/>
+        </w:rPr>
+        <w:t>datore_email</w:t>
+      </w:r>
+      <w:proofErr w:type="spellEnd"/>
+      <w:r>
+        <w:rPr>
+          <w:sz w:val="18"/>
+          <w:szCs w:val="18"/>
+          <w:lang w:val="en-US"/>
+        </w:rPr>
+        <w:t xml:space="preserve"> </w:t>
+      </w:r>
+      <w:proofErr w:type="gramStart"/>
+      <w:r>
+        <w:rPr>
+          <w:sz w:val="18"/>
+          <w:szCs w:val="18"/>
+          <w:lang w:val="en-US"/>
+        </w:rPr>
+        <w:t>VARCHAR(</w:t>
+      </w:r>
+      <w:proofErr w:type="gramEnd"/>
+      <w:r>
+        <w:rPr>
+          <w:sz w:val="18"/>
+          <w:szCs w:val="18"/>
+          <w:lang w:val="en-US"/>
+        </w:rPr>
+        <w:t>50</w:t>
+      </w:r>
+      <w:r>
+        <w:rPr>
+          <w:sz w:val="18"/>
+          <w:szCs w:val="18"/>
+          <w:lang w:val="en-US"/>
+        </w:rPr>
+        <w:t>) NOT NULL,</w:t>
+      </w:r>
+    </w:p>
+    <w:p>
+      <w:pPr>
+        <w:pStyle w:val="Didascalia"/>
+        <w:spacing w:before="0" w:after="0"/>
+        <w:rPr>
+          <w:sz w:val="18"/>
+          <w:szCs w:val="18"/>
+        </w:rPr>
+      </w:pPr>
+      <w:r>
+        <w:rPr>
+          <w:sz w:val="18"/>
+          <w:szCs w:val="18"/>
+          <w:lang w:val="en-US"/>
+        </w:rPr>
+        <w:tab/>
+      </w:r>
+      <w:proofErr w:type="spellStart"/>
+      <w:r>
+        <w:rPr>
+          <w:sz w:val="18"/>
+          <w:szCs w:val="18"/>
+        </w:rPr>
+        <w:t>lavoratore_email</w:t>
+      </w:r>
+      <w:proofErr w:type="spellEnd"/>
+      <w:r>
+        <w:rPr>
+          <w:sz w:val="18"/>
+          <w:szCs w:val="18"/>
+        </w:rPr>
+        <w:t xml:space="preserve"> </w:t>
+      </w:r>
+      <w:proofErr w:type="gramStart"/>
+      <w:r>
+        <w:rPr>
+          <w:sz w:val="18"/>
+          <w:szCs w:val="18"/>
+        </w:rPr>
+        <w:t>VARCHAR(</w:t>
+      </w:r>
+      <w:proofErr w:type="gramEnd"/>
+      <w:r>
+        <w:rPr>
+          <w:sz w:val="18"/>
+          <w:szCs w:val="18"/>
+        </w:rPr>
+        <w:t>50</w:t>
+      </w:r>
+      <w:r>
+        <w:rPr>
+          <w:sz w:val="18"/>
+          <w:szCs w:val="18"/>
+        </w:rPr>
+        <w:t>) NOT NULL,</w:t>
+      </w:r>
+    </w:p>
+    <w:p>
+      <w:pPr>
+        <w:rPr>
+          <w:lang w:val="en-US"/>
+        </w:rPr>
+      </w:pPr>
+      <w:r>
+        <w:tab/>
+      </w:r>
+      <w:proofErr w:type="spellStart"/>
+      <w:r>
+        <w:rPr>
+          <w:lang w:val="en-US"/>
+        </w:rPr>
+        <w:t>to</w:t>
+      </w:r>
+      <w:r>
+        <w:rPr>
+          <w:lang w:val="en-US"/>
+        </w:rPr>
+        <w:t>tale</w:t>
+      </w:r>
+      <w:proofErr w:type="spellEnd"/>
+      <w:r>
+        <w:rPr>
+          <w:lang w:val="en-US"/>
+        </w:rPr>
+        <w:t xml:space="preserve"> INT,</w:t>
+      </w:r>
+    </w:p>
+    <w:p>
+      <w:pPr>
+        <w:pStyle w:val="Didascalia"/>
+        <w:spacing w:before="0" w:after="0"/>
+        <w:rPr>
+          <w:sz w:val="18"/>
+          <w:szCs w:val="18"/>
+          <w:lang w:val="en-US"/>
+        </w:rPr>
+      </w:pPr>
+      <w:r>
+        <w:rPr>
+          <w:sz w:val="18"/>
+          <w:szCs w:val="18"/>
+          <w:lang w:val="en-US"/>
+        </w:rPr>
+        <w:tab/>
+        <w:t>FOREIGN KEY (</w:t>
+      </w:r>
+      <w:proofErr w:type="spellStart"/>
+      <w:r>
+        <w:rPr>
+          <w:sz w:val="18"/>
+          <w:szCs w:val="18"/>
+          <w:lang w:val="en-US"/>
+        </w:rPr>
+        <w:t>datore_email</w:t>
+      </w:r>
+      <w:proofErr w:type="spellEnd"/>
+      <w:r>
+        <w:rPr>
+          <w:sz w:val="18"/>
+          <w:szCs w:val="18"/>
+          <w:lang w:val="en-US"/>
+        </w:rPr>
+        <w:t>)</w:t>
+      </w:r>
+    </w:p>
+    <w:p>
+      <w:pPr>
+        <w:pStyle w:val="Didascalia"/>
+        <w:spacing w:before="0" w:after="0"/>
+        <w:rPr>
+          <w:sz w:val="18"/>
+          <w:szCs w:val="18"/>
+          <w:lang w:val="en-US"/>
+        </w:rPr>
+      </w:pPr>
+      <w:r>
+        <w:rPr>
+          <w:sz w:val="18"/>
+          <w:szCs w:val="18"/>
+          <w:lang w:val="en-US"/>
+        </w:rPr>
+        <w:tab/>
+        <w:t xml:space="preserve">REFERENCES </w:t>
+      </w:r>
+      <w:proofErr w:type="spellStart"/>
+      <w:r>
+        <w:rPr>
+          <w:sz w:val="18"/>
+          <w:szCs w:val="18"/>
+          <w:lang w:val="en-US"/>
+        </w:rPr>
+        <w:t>utente</w:t>
+      </w:r>
+      <w:proofErr w:type="spellEnd"/>
+      <w:r>
+        <w:rPr>
+          <w:sz w:val="18"/>
+          <w:szCs w:val="18"/>
+          <w:lang w:val="en-US"/>
+        </w:rPr>
+        <w:t>(email)</w:t>
+      </w:r>
+    </w:p>
+    <w:p>
+      <w:pPr>
+        <w:pStyle w:val="Didascalia"/>
+        <w:spacing w:before="0" w:after="0"/>
+        <w:rPr>
+          <w:sz w:val="18"/>
+          <w:szCs w:val="18"/>
+          <w:lang w:val="en-US"/>
+        </w:rPr>
+      </w:pPr>
+      <w:r>
+        <w:rPr>
+          <w:sz w:val="18"/>
+          <w:szCs w:val="18"/>
+          <w:lang w:val="en-US"/>
+        </w:rPr>
+        <w:tab/>
+        <w:t>ON DELETE CASCADE</w:t>
+      </w:r>
+    </w:p>
+    <w:p>
+      <w:pPr>
+        <w:pStyle w:val="Didascalia"/>
+        <w:spacing w:before="0" w:after="0"/>
+        <w:rPr>
+          <w:sz w:val="18"/>
+          <w:szCs w:val="18"/>
+          <w:lang w:val="en-US"/>
+        </w:rPr>
+      </w:pPr>
+      <w:r>
+        <w:rPr>
+          <w:sz w:val="18"/>
+          <w:szCs w:val="18"/>
+          <w:lang w:val="en-US"/>
+        </w:rPr>
+        <w:tab/>
+        <w:t>ON UPDATE CASCADE,</w:t>
+      </w:r>
+    </w:p>
+    <w:p>
+      <w:pPr>
+        <w:pStyle w:val="Didascalia"/>
+        <w:spacing w:before="0" w:after="0"/>
+        <w:rPr>
+          <w:sz w:val="18"/>
+          <w:szCs w:val="18"/>
+          <w:lang w:val="en-US"/>
+        </w:rPr>
+      </w:pPr>
+      <w:r>
+        <w:rPr>
+          <w:sz w:val="18"/>
+          <w:szCs w:val="18"/>
+          <w:lang w:val="en-US"/>
+        </w:rPr>
+        <w:tab/>
+        <w:t>FOREIGN KEY (</w:t>
+      </w:r>
+      <w:proofErr w:type="spellStart"/>
+      <w:r>
+        <w:rPr>
+          <w:sz w:val="18"/>
+          <w:szCs w:val="18"/>
+          <w:lang w:val="en-US"/>
+        </w:rPr>
+        <w:t>lavoratore_email</w:t>
+      </w:r>
+      <w:proofErr w:type="spellEnd"/>
+      <w:r>
+        <w:rPr>
+          <w:sz w:val="18"/>
+          <w:szCs w:val="18"/>
+          <w:lang w:val="en-US"/>
+        </w:rPr>
+        <w:t>)</w:t>
+      </w:r>
+    </w:p>
+    <w:p>
+      <w:pPr>
+        <w:pStyle w:val="Didascalia"/>
+        <w:spacing w:before="0" w:after="0"/>
+        <w:rPr>
+          <w:sz w:val="18"/>
+          <w:szCs w:val="18"/>
+          <w:lang w:val="en-US"/>
+        </w:rPr>
+      </w:pPr>
+      <w:r>
+        <w:rPr>
+          <w:sz w:val="18"/>
+          <w:szCs w:val="18"/>
+          <w:lang w:val="en-US"/>
+        </w:rPr>
+        <w:tab/>
+        <w:t xml:space="preserve">REFERENCES </w:t>
+      </w:r>
+      <w:proofErr w:type="spellStart"/>
+      <w:r>
+        <w:rPr>
+          <w:sz w:val="18"/>
+          <w:szCs w:val="18"/>
+          <w:lang w:val="en-US"/>
+        </w:rPr>
+        <w:t>utente</w:t>
+      </w:r>
+      <w:proofErr w:type="spellEnd"/>
+      <w:r>
+        <w:rPr>
+          <w:sz w:val="18"/>
+          <w:szCs w:val="18"/>
+          <w:lang w:val="en-US"/>
+        </w:rPr>
+        <w:t>(email)</w:t>
+      </w:r>
+    </w:p>
+    <w:p>
+      <w:pPr>
+        <w:pStyle w:val="Didascalia"/>
+        <w:spacing w:before="0" w:after="0"/>
+        <w:rPr>
+          <w:sz w:val="18"/>
+          <w:szCs w:val="18"/>
+          <w:lang w:val="en-US"/>
+        </w:rPr>
+      </w:pPr>
+      <w:r>
+        <w:rPr>
+          <w:sz w:val="18"/>
+          <w:szCs w:val="18"/>
+          <w:lang w:val="en-US"/>
+        </w:rPr>
+        <w:tab/>
+        <w:t>ON DELETE CASCADE</w:t>
+      </w:r>
+    </w:p>
+    <w:p>
+      <w:pPr>
+        <w:pStyle w:val="Didascalia"/>
+        <w:spacing w:before="0" w:after="0"/>
+        <w:rPr>
+          <w:sz w:val="18"/>
+          <w:szCs w:val="18"/>
+          <w:lang w:val="en-US"/>
+        </w:rPr>
+      </w:pPr>
+      <w:r>
+        <w:rPr>
+          <w:sz w:val="18"/>
+          <w:szCs w:val="18"/>
+          <w:lang w:val="en-US"/>
+        </w:rPr>
+        <w:tab/>
+        <w:t>ON UPDATE CASCADE</w:t>
+      </w:r>
+    </w:p>
+    <w:p>
+      <w:pPr>
+        <w:pStyle w:val="Didascalia"/>
+        <w:spacing w:before="0" w:after="0"/>
+        <w:rPr>
+          <w:sz w:val="18"/>
+          <w:szCs w:val="18"/>
+          <w:lang w:val="en-US"/>
+        </w:rPr>
+      </w:pPr>
+      <w:r>
+        <w:rPr>
+          <w:sz w:val="18"/>
+          <w:szCs w:val="18"/>
+          <w:lang w:val="en-US"/>
+        </w:rPr>
+        <w:t>);</w:t>
+      </w:r>
+    </w:p>
+    <w:p>
+      <w:pPr>
+        <w:pStyle w:val="Didascalia"/>
+        <w:spacing w:before="0" w:after="0"/>
         <w:rPr>
           <w:b/>
           <w:bCs/>
           <w:sz w:val="18"/>
           <w:szCs w:val="18"/>
         </w:rPr>
-        <w:t>tabella3</w:t>
-      </w:r>
-    </w:p>
-    <w:p>
-      <w:pPr>
-        <w:pStyle w:val="Didascalia"/>
-        <w:spacing w:before="0" w:after="0"/>
-        <w:rPr>
-          <w:sz w:val="18"/>
-          <w:szCs w:val="18"/>
-        </w:rPr>
-      </w:pPr>
-      <w:r>
-        <w:rPr>
-          <w:sz w:val="18"/>
-          <w:szCs w:val="18"/>
-        </w:rPr>
-        <w:t>CREATE TABLE lavoro(</w:t>
-      </w:r>
-    </w:p>
-    <w:p>
-      <w:pPr>
-        <w:pStyle w:val="Didascalia"/>
-        <w:spacing w:before="0" w:after="0"/>
-        <w:rPr>
-          <w:sz w:val="18"/>
-          <w:szCs w:val="18"/>
-        </w:rPr>
-      </w:pPr>
-      <w:r>
-        <w:rPr>
-          <w:sz w:val="18"/>
-          <w:szCs w:val="18"/>
-        </w:rPr>
-        <w:tab/>
-        <w:t>id INT PRIMARY KEY,</w:t>
-      </w:r>
-    </w:p>
-    <w:p>
-      <w:pPr>
-        <w:pStyle w:val="Didascalia"/>
-        <w:spacing w:before="0" w:after="0"/>
-        <w:rPr>
-          <w:sz w:val="18"/>
-          <w:szCs w:val="18"/>
-          <w:lang w:val="en-US"/>
-        </w:rPr>
-      </w:pPr>
-      <w:r>
-        <w:rPr>
-          <w:sz w:val="18"/>
-          <w:szCs w:val="18"/>
-          <w:lang w:val="en-US"/>
-        </w:rPr>
-        <w:tab/>
-        <w:t>datore_email VARCHAR(</w:t>
-      </w:r>
-      <w:r>
-        <w:rPr>
-          <w:sz w:val="18"/>
-          <w:szCs w:val="18"/>
-          <w:lang w:val="en-US"/>
-        </w:rPr>
-        <w:t>50</w:t>
-      </w:r>
-      <w:r>
-        <w:rPr>
-          <w:sz w:val="18"/>
-          <w:szCs w:val="18"/>
-          <w:lang w:val="en-US"/>
-        </w:rPr>
-        <w:t>) NOT NULL,</w:t>
-      </w:r>
-    </w:p>
-    <w:p>
-      <w:pPr>
-        <w:pStyle w:val="Didascalia"/>
-        <w:spacing w:before="0" w:after="0"/>
-        <w:rPr>
-          <w:sz w:val="18"/>
-          <w:szCs w:val="18"/>
-          <w:u w:val="single"/>
-        </w:rPr>
-      </w:pPr>
-      <w:r>
-        <w:rPr>
-          <w:sz w:val="18"/>
-          <w:szCs w:val="18"/>
-          <w:lang w:val="en-US"/>
-        </w:rPr>
-        <w:tab/>
-      </w:r>
-      <w:r>
-        <w:rPr>
-          <w:sz w:val="18"/>
-          <w:szCs w:val="18"/>
-        </w:rPr>
-        <w:t>lavoratore_email VARCHAR(</w:t>
-      </w:r>
-      <w:r>
-        <w:rPr>
-          <w:sz w:val="18"/>
-          <w:szCs w:val="18"/>
-        </w:rPr>
-        <w:t>50</w:t>
-      </w:r>
-      <w:r>
-        <w:rPr>
-          <w:sz w:val="18"/>
-          <w:szCs w:val="18"/>
-        </w:rPr>
-        <w:t>),</w:t>
-      </w:r>
-      <w:r>
-        <w:rPr>
-          <w:sz w:val="18"/>
-          <w:szCs w:val="18"/>
-        </w:rPr>
-        <w:t xml:space="preserve"> </w:t>
-      </w:r>
-      <w:r>
-        <w:rPr>
-          <w:color w:val="FF0000"/>
-          <w:sz w:val="18"/>
-          <w:szCs w:val="18"/>
-        </w:rPr>
-        <w:t>DEFAULT(amministratore)</w:t>
-      </w:r>
-    </w:p>
-    <w:p>
-      <w:pPr>
-        <w:pStyle w:val="Didascalia"/>
-        <w:spacing w:before="0" w:after="0"/>
-        <w:rPr>
-          <w:sz w:val="18"/>
-          <w:szCs w:val="18"/>
-        </w:rPr>
-      </w:pPr>
-      <w:r>
-        <w:rPr>
-          <w:sz w:val="18"/>
-          <w:szCs w:val="18"/>
-        </w:rPr>
-        <w:tab/>
-        <w:t>titolo VARCHAR(25) NOT NULL,</w:t>
-      </w:r>
-    </w:p>
-    <w:p>
-      <w:pPr>
-        <w:pStyle w:val="Didascalia"/>
-        <w:spacing w:before="0" w:after="0"/>
-        <w:rPr>
-          <w:sz w:val="18"/>
-          <w:szCs w:val="18"/>
-        </w:rPr>
-      </w:pPr>
-      <w:r>
-        <w:rPr>
-          <w:sz w:val="18"/>
-          <w:szCs w:val="18"/>
-        </w:rPr>
-        <w:tab/>
-        <w:t>descrizione VARCHAR(100) NOT NULL,</w:t>
-      </w:r>
-    </w:p>
-    <w:p>
-      <w:pPr>
-        <w:pStyle w:val="Didascalia"/>
-        <w:spacing w:before="0" w:after="0"/>
-        <w:rPr>
-          <w:sz w:val="18"/>
-          <w:szCs w:val="18"/>
-        </w:rPr>
-      </w:pPr>
-      <w:r>
-        <w:rPr>
-          <w:sz w:val="18"/>
-          <w:szCs w:val="18"/>
-        </w:rPr>
-        <w:tab/>
-        <w:t>tariffaOraria INT NOT NULL,</w:t>
-      </w:r>
-    </w:p>
-    <w:p>
-      <w:pPr>
-        <w:pStyle w:val="Didascalia"/>
-        <w:spacing w:before="0" w:after="0"/>
-        <w:rPr>
-          <w:sz w:val="18"/>
-          <w:szCs w:val="18"/>
-        </w:rPr>
-      </w:pPr>
-      <w:r>
-        <w:rPr>
-          <w:sz w:val="18"/>
-          <w:szCs w:val="18"/>
-        </w:rPr>
-        <w:tab/>
-        <w:t>occupato TINYINT,</w:t>
-      </w:r>
-    </w:p>
-    <w:p>
-      <w:pPr>
-        <w:pStyle w:val="Didascalia"/>
-        <w:spacing w:before="0" w:after="0"/>
-        <w:rPr>
-          <w:sz w:val="18"/>
-          <w:szCs w:val="18"/>
-        </w:rPr>
-      </w:pPr>
-      <w:r>
-        <w:rPr>
-          <w:sz w:val="18"/>
-          <w:szCs w:val="18"/>
-        </w:rPr>
-        <w:tab/>
-        <w:t>scaduto TINYINT,</w:t>
-      </w:r>
-    </w:p>
-    <w:p>
-      <w:pPr>
-        <w:pStyle w:val="Didascalia"/>
-        <w:spacing w:before="0" w:after="0"/>
-        <w:rPr>
-          <w:sz w:val="18"/>
-          <w:szCs w:val="18"/>
-        </w:rPr>
-      </w:pPr>
-      <w:r>
-        <w:rPr>
-          <w:sz w:val="18"/>
-          <w:szCs w:val="18"/>
-        </w:rPr>
-        <w:tab/>
-        <w:t>oreDiLavoro INT,</w:t>
-      </w:r>
-    </w:p>
-    <w:p>
-      <w:pPr>
-        <w:pStyle w:val="Didascalia"/>
-        <w:spacing w:before="0" w:after="0"/>
-        <w:rPr>
-          <w:sz w:val="18"/>
-          <w:szCs w:val="18"/>
-        </w:rPr>
-      </w:pPr>
-      <w:r>
-        <w:rPr>
-          <w:sz w:val="18"/>
-          <w:szCs w:val="18"/>
-        </w:rPr>
-        <w:tab/>
-        <w:t>FOREIGN KEY (datore_email)</w:t>
-      </w:r>
-    </w:p>
-    <w:p>
-      <w:pPr>
-        <w:pStyle w:val="Didascalia"/>
-        <w:spacing w:before="0" w:after="0"/>
-        <w:rPr>
-          <w:sz w:val="18"/>
-          <w:szCs w:val="18"/>
-        </w:rPr>
-      </w:pPr>
-      <w:r>
-        <w:rPr>
-          <w:sz w:val="18"/>
-          <w:szCs w:val="18"/>
-        </w:rPr>
-        <w:tab/>
-        <w:t>REFERENCES utente(email)</w:t>
-      </w:r>
-    </w:p>
-    <w:p>
-      <w:pPr>
-        <w:pStyle w:val="Didascalia"/>
-        <w:spacing w:before="0" w:after="0"/>
-        <w:rPr>
-          <w:sz w:val="18"/>
-          <w:szCs w:val="18"/>
-        </w:rPr>
-      </w:pPr>
-      <w:r>
-        <w:rPr>
-          <w:sz w:val="18"/>
-          <w:szCs w:val="18"/>
-        </w:rPr>
-        <w:tab/>
-        <w:t>ON DELETE CASCADE</w:t>
-      </w:r>
-    </w:p>
-    <w:p>
-      <w:pPr>
-        <w:pStyle w:val="Didascalia"/>
-        <w:spacing w:before="0" w:after="0"/>
-        <w:rPr>
-          <w:sz w:val="18"/>
-          <w:szCs w:val="18"/>
-        </w:rPr>
-      </w:pPr>
-      <w:r>
-        <w:rPr>
-          <w:sz w:val="18"/>
-          <w:szCs w:val="18"/>
-        </w:rPr>
-        <w:tab/>
-        <w:t>ON UPDATE CASCADE,</w:t>
-      </w:r>
-    </w:p>
-    <w:p>
-      <w:pPr>
-        <w:pStyle w:val="Didascalia"/>
-        <w:spacing w:before="0" w:after="0"/>
-        <w:rPr>
-          <w:sz w:val="18"/>
-          <w:szCs w:val="18"/>
-        </w:rPr>
-      </w:pPr>
-      <w:r>
-        <w:rPr>
-          <w:sz w:val="18"/>
-          <w:szCs w:val="18"/>
-        </w:rPr>
-        <w:tab/>
-        <w:t>FOREIGN KEY (lavoratore_email)</w:t>
-      </w:r>
-    </w:p>
-    <w:p>
-      <w:pPr>
-        <w:pStyle w:val="Didascalia"/>
-        <w:spacing w:before="0" w:after="0"/>
-        <w:rPr>
-          <w:sz w:val="18"/>
-          <w:szCs w:val="18"/>
-        </w:rPr>
-      </w:pPr>
-      <w:r>
-        <w:rPr>
-          <w:sz w:val="18"/>
-          <w:szCs w:val="18"/>
-        </w:rPr>
-        <w:tab/>
-        <w:t>REFERENCES utente(email)</w:t>
-      </w:r>
-    </w:p>
-    <w:p>
-      <w:pPr>
-        <w:pStyle w:val="Didascalia"/>
-        <w:spacing w:before="0" w:after="0"/>
-        <w:rPr>
-          <w:sz w:val="18"/>
-          <w:szCs w:val="18"/>
-        </w:rPr>
-      </w:pPr>
-      <w:r>
-        <w:rPr>
-          <w:sz w:val="18"/>
-          <w:szCs w:val="18"/>
-        </w:rPr>
-        <w:tab/>
-        <w:t>ON DELETE CASCADE</w:t>
-      </w:r>
-    </w:p>
-    <w:p>
-      <w:pPr>
-        <w:pStyle w:val="Didascalia"/>
-        <w:spacing w:before="0" w:after="0"/>
-        <w:rPr>
-          <w:sz w:val="18"/>
-          <w:szCs w:val="18"/>
-        </w:rPr>
-      </w:pPr>
-      <w:r>
-        <w:rPr>
-          <w:sz w:val="18"/>
-          <w:szCs w:val="18"/>
-        </w:rPr>
-        <w:tab/>
-        <w:t>ON UPDATE CASCADE</w:t>
-      </w:r>
-    </w:p>
-    <w:p>
-      <w:pPr>
-        <w:pStyle w:val="Didascalia"/>
-        <w:spacing w:before="0" w:after="0"/>
-        <w:rPr>
-          <w:sz w:val="18"/>
-          <w:szCs w:val="18"/>
-        </w:rPr>
-      </w:pPr>
-      <w:r>
-        <w:rPr>
-          <w:sz w:val="18"/>
-          <w:szCs w:val="18"/>
-        </w:rPr>
-        <w:t>);</w:t>
-      </w:r>
-    </w:p>
-    <w:p>
-      <w:pPr>
-        <w:pStyle w:val="Didascalia"/>
-        <w:spacing w:before="0" w:after="0"/>
+      </w:pPr>
+      <w:r>
         <w:rPr>
           <w:b/>
           <w:bCs/>
           <w:sz w:val="18"/>
           <w:szCs w:val="18"/>
         </w:rPr>
-      </w:pPr>
-      <w:r>
+        <w:t>tabella3</w:t>
+      </w:r>
+    </w:p>
+    <w:p>
+      <w:pPr>
+        <w:pStyle w:val="Didascalia"/>
+        <w:spacing w:before="0" w:after="0"/>
+        <w:rPr>
+          <w:sz w:val="18"/>
+          <w:szCs w:val="18"/>
+        </w:rPr>
+      </w:pPr>
+      <w:r>
+        <w:rPr>
+          <w:sz w:val="18"/>
+          <w:szCs w:val="18"/>
+        </w:rPr>
+        <w:t xml:space="preserve">CREATE TABLE </w:t>
+      </w:r>
+      <w:proofErr w:type="gramStart"/>
+      <w:r>
+        <w:rPr>
+          <w:sz w:val="18"/>
+          <w:szCs w:val="18"/>
+        </w:rPr>
+        <w:t>lavoro(</w:t>
+      </w:r>
+      <w:proofErr w:type="gramEnd"/>
+    </w:p>
+    <w:p>
+      <w:pPr>
+        <w:pStyle w:val="Didascalia"/>
+        <w:spacing w:before="0" w:after="0"/>
+        <w:rPr>
+          <w:sz w:val="18"/>
+          <w:szCs w:val="18"/>
+        </w:rPr>
+      </w:pPr>
+      <w:r>
+        <w:rPr>
+          <w:sz w:val="18"/>
+          <w:szCs w:val="18"/>
+        </w:rPr>
+        <w:tab/>
+        <w:t>id INT PRIMARY KEY,</w:t>
+      </w:r>
+    </w:p>
+    <w:p>
+      <w:pPr>
+        <w:pStyle w:val="Didascalia"/>
+        <w:spacing w:before="0" w:after="0"/>
+        <w:rPr>
+          <w:sz w:val="18"/>
+          <w:szCs w:val="18"/>
+          <w:lang w:val="en-US"/>
+        </w:rPr>
+      </w:pPr>
+      <w:r>
+        <w:rPr>
+          <w:sz w:val="18"/>
+          <w:szCs w:val="18"/>
+          <w:lang w:val="en-US"/>
+        </w:rPr>
+        <w:tab/>
+      </w:r>
+      <w:proofErr w:type="spellStart"/>
+      <w:r>
+        <w:rPr>
+          <w:sz w:val="18"/>
+          <w:szCs w:val="18"/>
+          <w:lang w:val="en-US"/>
+        </w:rPr>
+        <w:t>datore_email</w:t>
+      </w:r>
+      <w:proofErr w:type="spellEnd"/>
+      <w:r>
+        <w:rPr>
+          <w:sz w:val="18"/>
+          <w:szCs w:val="18"/>
+          <w:lang w:val="en-US"/>
+        </w:rPr>
+        <w:t xml:space="preserve"> </w:t>
+      </w:r>
+      <w:proofErr w:type="gramStart"/>
+      <w:r>
+        <w:rPr>
+          <w:sz w:val="18"/>
+          <w:szCs w:val="18"/>
+          <w:lang w:val="en-US"/>
+        </w:rPr>
+        <w:t>VARCHAR(</w:t>
+      </w:r>
+      <w:proofErr w:type="gramEnd"/>
+      <w:r>
+        <w:rPr>
+          <w:sz w:val="18"/>
+          <w:szCs w:val="18"/>
+          <w:lang w:val="en-US"/>
+        </w:rPr>
+        <w:t>50</w:t>
+      </w:r>
+      <w:r>
+        <w:rPr>
+          <w:sz w:val="18"/>
+          <w:szCs w:val="18"/>
+          <w:lang w:val="en-US"/>
+        </w:rPr>
+        <w:t>) NOT NULL,</w:t>
+      </w:r>
+    </w:p>
+    <w:p>
+      <w:pPr>
+        <w:pStyle w:val="Didascalia"/>
+        <w:spacing w:before="0" w:after="0"/>
+        <w:rPr>
+          <w:sz w:val="18"/>
+          <w:szCs w:val="18"/>
+          <w:u w:val="single"/>
+        </w:rPr>
+      </w:pPr>
+      <w:r>
+        <w:rPr>
+          <w:sz w:val="18"/>
+          <w:szCs w:val="18"/>
+          <w:lang w:val="en-US"/>
+        </w:rPr>
+        <w:tab/>
+      </w:r>
+      <w:proofErr w:type="spellStart"/>
+      <w:r>
+        <w:rPr>
+          <w:sz w:val="18"/>
+          <w:szCs w:val="18"/>
+        </w:rPr>
+        <w:t>lavoratore_email</w:t>
+      </w:r>
+      <w:proofErr w:type="spellEnd"/>
+      <w:r>
+        <w:rPr>
+          <w:sz w:val="18"/>
+          <w:szCs w:val="18"/>
+        </w:rPr>
+        <w:t xml:space="preserve"> </w:t>
+      </w:r>
+      <w:proofErr w:type="gramStart"/>
+      <w:r>
+        <w:rPr>
+          <w:sz w:val="18"/>
+          <w:szCs w:val="18"/>
+        </w:rPr>
+        <w:t>VARCHAR(</w:t>
+      </w:r>
+      <w:proofErr w:type="gramEnd"/>
+      <w:r>
+        <w:rPr>
+          <w:sz w:val="18"/>
+          <w:szCs w:val="18"/>
+        </w:rPr>
+        <w:t>50</w:t>
+      </w:r>
+      <w:r>
+        <w:rPr>
+          <w:sz w:val="18"/>
+          <w:szCs w:val="18"/>
+        </w:rPr>
+        <w:t>),</w:t>
+      </w:r>
+      <w:r>
+        <w:rPr>
+          <w:sz w:val="18"/>
+          <w:szCs w:val="18"/>
+        </w:rPr>
+        <w:t xml:space="preserve"> </w:t>
+      </w:r>
+      <w:r>
+        <w:rPr>
+          <w:color w:val="FF0000"/>
+          <w:sz w:val="18"/>
+          <w:szCs w:val="18"/>
+        </w:rPr>
+        <w:t>DEFAULT(amministratore)</w:t>
+      </w:r>
+    </w:p>
+    <w:p>
+      <w:pPr>
+        <w:pStyle w:val="Didascalia"/>
+        <w:spacing w:before="0" w:after="0"/>
+        <w:rPr>
+          <w:sz w:val="18"/>
+          <w:szCs w:val="18"/>
+        </w:rPr>
+      </w:pPr>
+      <w:r>
+        <w:rPr>
+          <w:sz w:val="18"/>
+          <w:szCs w:val="18"/>
+        </w:rPr>
+        <w:tab/>
+        <w:t xml:space="preserve">titolo </w:t>
+      </w:r>
+      <w:proofErr w:type="gramStart"/>
+      <w:r>
+        <w:rPr>
+          <w:sz w:val="18"/>
+          <w:szCs w:val="18"/>
+        </w:rPr>
+        <w:t>VARCHAR(</w:t>
+      </w:r>
+      <w:proofErr w:type="gramEnd"/>
+      <w:r>
+        <w:rPr>
+          <w:sz w:val="18"/>
+          <w:szCs w:val="18"/>
+        </w:rPr>
+        <w:t>25) NOT NULL,</w:t>
+      </w:r>
+    </w:p>
+    <w:p>
+      <w:pPr>
+        <w:pStyle w:val="Didascalia"/>
+        <w:spacing w:before="0" w:after="0"/>
+        <w:rPr>
+          <w:sz w:val="18"/>
+          <w:szCs w:val="18"/>
+        </w:rPr>
+      </w:pPr>
+      <w:r>
+        <w:rPr>
+          <w:sz w:val="18"/>
+          <w:szCs w:val="18"/>
+        </w:rPr>
+        <w:tab/>
+        <w:t xml:space="preserve">descrizione </w:t>
+      </w:r>
+      <w:proofErr w:type="gramStart"/>
+      <w:r>
+        <w:rPr>
+          <w:sz w:val="18"/>
+          <w:szCs w:val="18"/>
+        </w:rPr>
+        <w:t>VARCHAR(</w:t>
+      </w:r>
+      <w:proofErr w:type="gramEnd"/>
+      <w:r>
+        <w:rPr>
+          <w:sz w:val="18"/>
+          <w:szCs w:val="18"/>
+        </w:rPr>
+        <w:t>100) NOT NULL,</w:t>
+      </w:r>
+    </w:p>
+    <w:p>
+      <w:pPr>
+        <w:pStyle w:val="Didascalia"/>
+        <w:spacing w:before="0" w:after="0"/>
+        <w:rPr>
+          <w:sz w:val="18"/>
+          <w:szCs w:val="18"/>
+        </w:rPr>
+      </w:pPr>
+      <w:r>
+        <w:rPr>
+          <w:sz w:val="18"/>
+          <w:szCs w:val="18"/>
+        </w:rPr>
+        <w:tab/>
+      </w:r>
+      <w:proofErr w:type="spellStart"/>
+      <w:r>
+        <w:rPr>
+          <w:sz w:val="18"/>
+          <w:szCs w:val="18"/>
+        </w:rPr>
+        <w:t>tariffaOraria</w:t>
+      </w:r>
+      <w:proofErr w:type="spellEnd"/>
+      <w:r>
+        <w:rPr>
+          <w:sz w:val="18"/>
+          <w:szCs w:val="18"/>
+        </w:rPr>
+        <w:t xml:space="preserve"> INT NOT NULL,</w:t>
+      </w:r>
+    </w:p>
+    <w:p>
+      <w:pPr>
+        <w:pStyle w:val="Didascalia"/>
+        <w:spacing w:before="0" w:after="0"/>
+        <w:rPr>
+          <w:sz w:val="18"/>
+          <w:szCs w:val="18"/>
+        </w:rPr>
+      </w:pPr>
+      <w:r>
+        <w:rPr>
+          <w:sz w:val="18"/>
+          <w:szCs w:val="18"/>
+        </w:rPr>
+        <w:tab/>
+        <w:t>occupato TINYINT,</w:t>
+      </w:r>
+    </w:p>
+    <w:p>
+      <w:pPr>
+        <w:pStyle w:val="Didascalia"/>
+        <w:spacing w:before="0" w:after="0"/>
+        <w:rPr>
+          <w:sz w:val="18"/>
+          <w:szCs w:val="18"/>
+        </w:rPr>
+      </w:pPr>
+      <w:r>
+        <w:rPr>
+          <w:sz w:val="18"/>
+          <w:szCs w:val="18"/>
+        </w:rPr>
+        <w:tab/>
+        <w:t>scaduto TINYINT,</w:t>
+      </w:r>
+    </w:p>
+    <w:p>
+      <w:pPr>
+        <w:pStyle w:val="Didascalia"/>
+        <w:spacing w:before="0" w:after="0"/>
+        <w:rPr>
+          <w:sz w:val="18"/>
+          <w:szCs w:val="18"/>
+        </w:rPr>
+      </w:pPr>
+      <w:r>
+        <w:rPr>
+          <w:sz w:val="18"/>
+          <w:szCs w:val="18"/>
+        </w:rPr>
+        <w:tab/>
+      </w:r>
+      <w:proofErr w:type="spellStart"/>
+      <w:r>
+        <w:rPr>
+          <w:sz w:val="18"/>
+          <w:szCs w:val="18"/>
+        </w:rPr>
+        <w:t>oreDiLavoro</w:t>
+      </w:r>
+      <w:proofErr w:type="spellEnd"/>
+      <w:r>
+        <w:rPr>
+          <w:sz w:val="18"/>
+          <w:szCs w:val="18"/>
+        </w:rPr>
+        <w:t xml:space="preserve"> INT,</w:t>
+      </w:r>
+    </w:p>
+    <w:p>
+      <w:pPr>
+        <w:pStyle w:val="Didascalia"/>
+        <w:spacing w:before="0" w:after="0"/>
+        <w:rPr>
+          <w:sz w:val="18"/>
+          <w:szCs w:val="18"/>
+        </w:rPr>
+      </w:pPr>
+      <w:r>
+        <w:rPr>
+          <w:sz w:val="18"/>
+          <w:szCs w:val="18"/>
+        </w:rPr>
+        <w:tab/>
+        <w:t>FOREIGN KEY (</w:t>
+      </w:r>
+      <w:proofErr w:type="spellStart"/>
+      <w:r>
+        <w:rPr>
+          <w:sz w:val="18"/>
+          <w:szCs w:val="18"/>
+        </w:rPr>
+        <w:t>datore_email</w:t>
+      </w:r>
+      <w:proofErr w:type="spellEnd"/>
+      <w:r>
+        <w:rPr>
+          <w:sz w:val="18"/>
+          <w:szCs w:val="18"/>
+        </w:rPr>
+        <w:t>)</w:t>
+      </w:r>
+    </w:p>
+    <w:p>
+      <w:pPr>
+        <w:pStyle w:val="Didascalia"/>
+        <w:spacing w:before="0" w:after="0"/>
+        <w:rPr>
+          <w:sz w:val="18"/>
+          <w:szCs w:val="18"/>
+        </w:rPr>
+      </w:pPr>
+      <w:r>
+        <w:rPr>
+          <w:sz w:val="18"/>
+          <w:szCs w:val="18"/>
+        </w:rPr>
+        <w:tab/>
+        <w:t>REFERENCES utente(email)</w:t>
+      </w:r>
+    </w:p>
+    <w:p>
+      <w:pPr>
+        <w:pStyle w:val="Didascalia"/>
+        <w:spacing w:before="0" w:after="0"/>
+        <w:rPr>
+          <w:sz w:val="18"/>
+          <w:szCs w:val="18"/>
+        </w:rPr>
+      </w:pPr>
+      <w:r>
+        <w:rPr>
+          <w:sz w:val="18"/>
+          <w:szCs w:val="18"/>
+        </w:rPr>
+        <w:tab/>
+        <w:t>ON DELETE CASCADE</w:t>
+      </w:r>
+    </w:p>
+    <w:p>
+      <w:pPr>
+        <w:pStyle w:val="Didascalia"/>
+        <w:spacing w:before="0" w:after="0"/>
+        <w:rPr>
+          <w:sz w:val="18"/>
+          <w:szCs w:val="18"/>
+        </w:rPr>
+      </w:pPr>
+      <w:r>
+        <w:rPr>
+          <w:sz w:val="18"/>
+          <w:szCs w:val="18"/>
+        </w:rPr>
+        <w:tab/>
+        <w:t>ON UPDATE CASCADE,</w:t>
+      </w:r>
+    </w:p>
+    <w:p>
+      <w:pPr>
+        <w:pStyle w:val="Didascalia"/>
+        <w:spacing w:before="0" w:after="0"/>
+        <w:rPr>
+          <w:sz w:val="18"/>
+          <w:szCs w:val="18"/>
+        </w:rPr>
+      </w:pPr>
+      <w:r>
+        <w:rPr>
+          <w:sz w:val="18"/>
+          <w:szCs w:val="18"/>
+        </w:rPr>
+        <w:tab/>
+        <w:t>FOREIGN KEY (</w:t>
+      </w:r>
+      <w:proofErr w:type="spellStart"/>
+      <w:r>
+        <w:rPr>
+          <w:sz w:val="18"/>
+          <w:szCs w:val="18"/>
+        </w:rPr>
+        <w:t>lavoratore_email</w:t>
+      </w:r>
+      <w:proofErr w:type="spellEnd"/>
+      <w:r>
+        <w:rPr>
+          <w:sz w:val="18"/>
+          <w:szCs w:val="18"/>
+        </w:rPr>
+        <w:t>)</w:t>
+      </w:r>
+    </w:p>
+    <w:p>
+      <w:pPr>
+        <w:pStyle w:val="Didascalia"/>
+        <w:spacing w:before="0" w:after="0"/>
+        <w:rPr>
+          <w:sz w:val="18"/>
+          <w:szCs w:val="18"/>
+        </w:rPr>
+      </w:pPr>
+      <w:r>
+        <w:rPr>
+          <w:sz w:val="18"/>
+          <w:szCs w:val="18"/>
+        </w:rPr>
+        <w:tab/>
+        <w:t>REFERENCES utente(email)</w:t>
+      </w:r>
+    </w:p>
+    <w:p>
+      <w:pPr>
+        <w:pStyle w:val="Didascalia"/>
+        <w:spacing w:before="0" w:after="0"/>
+        <w:rPr>
+          <w:sz w:val="18"/>
+          <w:szCs w:val="18"/>
+        </w:rPr>
+      </w:pPr>
+      <w:r>
+        <w:rPr>
+          <w:sz w:val="18"/>
+          <w:szCs w:val="18"/>
+        </w:rPr>
+        <w:tab/>
+        <w:t>ON DELETE CASCADE</w:t>
+      </w:r>
+    </w:p>
+    <w:p>
+      <w:pPr>
+        <w:pStyle w:val="Didascalia"/>
+        <w:spacing w:before="0" w:after="0"/>
+        <w:rPr>
+          <w:sz w:val="18"/>
+          <w:szCs w:val="18"/>
+        </w:rPr>
+      </w:pPr>
+      <w:r>
+        <w:rPr>
+          <w:sz w:val="18"/>
+          <w:szCs w:val="18"/>
+        </w:rPr>
+        <w:tab/>
+        <w:t>ON UPDATE CASCADE</w:t>
+      </w:r>
+    </w:p>
+    <w:p>
+      <w:pPr>
+        <w:pStyle w:val="Didascalia"/>
+        <w:spacing w:before="0" w:after="0"/>
+        <w:rPr>
+          <w:sz w:val="18"/>
+          <w:szCs w:val="18"/>
+        </w:rPr>
+      </w:pPr>
+      <w:r>
+        <w:rPr>
+          <w:sz w:val="18"/>
+          <w:szCs w:val="18"/>
+        </w:rPr>
+        <w:t>);</w:t>
+      </w:r>
+    </w:p>
+    <w:p>
+      <w:pPr>
+        <w:pStyle w:val="Didascalia"/>
+        <w:spacing w:before="0" w:after="0"/>
         <w:rPr>
           <w:b/>
           <w:bCs/>
           <w:sz w:val="18"/>
           <w:szCs w:val="18"/>
         </w:rPr>
+      </w:pPr>
+      <w:r>
+        <w:rPr>
+          <w:b/>
+          <w:bCs/>
+          <w:sz w:val="18"/>
+          <w:szCs w:val="18"/>
+        </w:rPr>
         <w:t>tabella 4</w:t>
       </w:r>
     </w:p>
@@ -9081,8 +9628,33 @@
           <w:sz w:val="18"/>
           <w:szCs w:val="18"/>
         </w:rPr>
-        <w:t>CREATE TABLE lavoro_proposta(</w:t>
-      </w:r>
+        <w:t xml:space="preserve">CREATE TABLE </w:t>
+      </w:r>
+      <w:proofErr w:type="spellStart"/>
+      <w:r>
+        <w:rPr>
+          <w:sz w:val="18"/>
+          <w:szCs w:val="18"/>
+        </w:rPr>
+        <w:t>lavoro_</w:t>
+      </w:r>
+      <w:proofErr w:type="gramStart"/>
+      <w:r>
+        <w:rPr>
+          <w:sz w:val="18"/>
+          <w:szCs w:val="18"/>
+        </w:rPr>
+        <w:t>proposta</w:t>
+      </w:r>
+      <w:proofErr w:type="spellEnd"/>
+      <w:r>
+        <w:rPr>
+          <w:sz w:val="18"/>
+          <w:szCs w:val="18"/>
+        </w:rPr>
+        <w:t>(</w:t>
+      </w:r>
+      <w:proofErr w:type="gramEnd"/>
     </w:p>
     <w:p>
       <w:pPr>
@@ -9119,51 +9691,79 @@
         </w:rPr>
         <w:tab/>
       </w:r>
+      <w:proofErr w:type="spellStart"/>
       <w:r>
         <w:rPr>
           <w:sz w:val="18"/>
           <w:szCs w:val="18"/>
           <w:lang w:val="en-US"/>
         </w:rPr>
-        <w:t>lavoro_id INT NOT NULL,</w:t>
-      </w:r>
-    </w:p>
-    <w:p>
-      <w:pPr>
-        <w:pStyle w:val="Didascalia"/>
-        <w:spacing w:before="0" w:after="0"/>
-        <w:rPr>
-          <w:sz w:val="18"/>
-          <w:szCs w:val="18"/>
-        </w:rPr>
-      </w:pPr>
+        <w:t>lavoro_id</w:t>
+      </w:r>
+      <w:proofErr w:type="spellEnd"/>
       <w:r>
         <w:rPr>
           <w:sz w:val="18"/>
           <w:szCs w:val="18"/>
           <w:lang w:val="en-US"/>
         </w:rPr>
-        <w:tab/>
-      </w:r>
-      <w:r>
+        <w:t xml:space="preserve"> INT NOT NULL,</w:t>
+      </w:r>
+    </w:p>
+    <w:p>
+      <w:pPr>
+        <w:pStyle w:val="Didascalia"/>
+        <w:spacing w:before="0" w:after="0"/>
         <w:rPr>
           <w:sz w:val="18"/>
           <w:szCs w:val="18"/>
         </w:rPr>
-        <w:t>lavoratore_email VARCHAR(</w:t>
-      </w:r>
+      </w:pPr>
       <w:r>
         <w:rPr>
           <w:sz w:val="18"/>
           <w:szCs w:val="18"/>
-        </w:rPr>
-        <w:t>50</w:t>
-      </w:r>
+          <w:lang w:val="en-US"/>
+        </w:rPr>
+        <w:tab/>
+      </w:r>
+      <w:proofErr w:type="spellStart"/>
       <w:r>
         <w:rPr>
           <w:sz w:val="18"/>
           <w:szCs w:val="18"/>
         </w:rPr>
+        <w:t>lavoratore_email</w:t>
+      </w:r>
+      <w:proofErr w:type="spellEnd"/>
+      <w:r>
+        <w:rPr>
+          <w:sz w:val="18"/>
+          <w:szCs w:val="18"/>
+        </w:rPr>
+        <w:t xml:space="preserve"> </w:t>
+      </w:r>
+      <w:proofErr w:type="gramStart"/>
+      <w:r>
+        <w:rPr>
+          <w:sz w:val="18"/>
+          <w:szCs w:val="18"/>
+        </w:rPr>
+        <w:t>VARCHAR(</w:t>
+      </w:r>
+      <w:proofErr w:type="gramEnd"/>
+      <w:r>
+        <w:rPr>
+          <w:sz w:val="18"/>
+          <w:szCs w:val="18"/>
+        </w:rPr>
+        <w:t>50</w:t>
+      </w:r>
+      <w:r>
+        <w:rPr>
+          <w:sz w:val="18"/>
+          <w:szCs w:val="18"/>
+        </w:rPr>
         <w:t>) NOT NULL,</w:t>
       </w:r>
     </w:p>
@@ -9182,7 +9782,23 @@
           <w:szCs w:val="18"/>
         </w:rPr>
         <w:tab/>
-        <w:t>titolo VARCHAR(25) NOT NULL,</w:t>
+        <w:t xml:space="preserve">titolo </w:t>
+      </w:r>
+      <w:proofErr w:type="gramStart"/>
+      <w:r>
+        <w:rPr>
+          <w:sz w:val="18"/>
+          <w:szCs w:val="18"/>
+        </w:rPr>
+        <w:t>VARCHAR(</w:t>
+      </w:r>
+      <w:proofErr w:type="gramEnd"/>
+      <w:r>
+        <w:rPr>
+          <w:sz w:val="18"/>
+          <w:szCs w:val="18"/>
+        </w:rPr>
+        <w:t>25) NOT NULL,</w:t>
       </w:r>
     </w:p>
     <w:p>
@@ -9200,7 +9816,23 @@
           <w:szCs w:val="18"/>
         </w:rPr>
         <w:tab/>
-        <w:t>descrizione VARCHAR(100) NOT NULL,</w:t>
+        <w:t xml:space="preserve">descrizione </w:t>
+      </w:r>
+      <w:proofErr w:type="gramStart"/>
+      <w:r>
+        <w:rPr>
+          <w:sz w:val="18"/>
+          <w:szCs w:val="18"/>
+        </w:rPr>
+        <w:t>VARCHAR(</w:t>
+      </w:r>
+      <w:proofErr w:type="gramEnd"/>
+      <w:r>
+        <w:rPr>
+          <w:sz w:val="18"/>
+          <w:szCs w:val="18"/>
+        </w:rPr>
+        <w:t>100) NOT NULL,</w:t>
       </w:r>
     </w:p>
     <w:p>
@@ -9236,7 +9868,23 @@
           <w:szCs w:val="18"/>
         </w:rPr>
         <w:tab/>
-        <w:t>FOREIGN KEY (lavoro_id)</w:t>
+        <w:t>FOREIGN KEY (</w:t>
+      </w:r>
+      <w:proofErr w:type="spellStart"/>
+      <w:r>
+        <w:rPr>
+          <w:sz w:val="18"/>
+          <w:szCs w:val="18"/>
+        </w:rPr>
+        <w:t>lavoro_id</w:t>
+      </w:r>
+      <w:proofErr w:type="spellEnd"/>
+      <w:r>
+        <w:rPr>
+          <w:sz w:val="18"/>
+          <w:szCs w:val="18"/>
+        </w:rPr>
+        <w:t>)</w:t>
       </w:r>
     </w:p>
     <w:p>
@@ -9308,7 +9956,23 @@
           <w:szCs w:val="18"/>
         </w:rPr>
         <w:tab/>
-        <w:t>FOREIGN KEY (lavoratore_email)</w:t>
+        <w:t>FOREIGN KEY (</w:t>
+      </w:r>
+      <w:proofErr w:type="spellStart"/>
+      <w:r>
+        <w:rPr>
+          <w:sz w:val="18"/>
+          <w:szCs w:val="18"/>
+        </w:rPr>
+        <w:t>lavoratore_email</w:t>
+      </w:r>
+      <w:proofErr w:type="spellEnd"/>
+      <w:r>
+        <w:rPr>
+          <w:sz w:val="18"/>
+          <w:szCs w:val="18"/>
+        </w:rPr>
+        <w:t>)</w:t>
       </w:r>
     </w:p>
     <w:p>
@@ -9392,24 +10056,24 @@
       <w:pPr>
         <w:pStyle w:val="Titolo2"/>
       </w:pPr>
-      <w:bookmarkStart w:id="22" w:name="_Toc87193372"/>
+      <w:bookmarkStart w:id="23" w:name="_Toc87539829"/>
       <w:r>
         <w:lastRenderedPageBreak/>
         <w:t>Design delle interfacce</w:t>
       </w:r>
-      <w:bookmarkEnd w:id="21"/>
       <w:bookmarkEnd w:id="22"/>
+      <w:bookmarkEnd w:id="23"/>
     </w:p>
     <w:p>
       <w:pPr>
         <w:pStyle w:val="Titolo3"/>
         <w:spacing w:before="0" w:after="0"/>
       </w:pPr>
-      <w:bookmarkStart w:id="23" w:name="_Toc87193373"/>
+      <w:bookmarkStart w:id="24" w:name="_Toc87539830"/>
       <w:r>
         <w:t>Progettazione pagina principale</w:t>
       </w:r>
-      <w:bookmarkEnd w:id="23"/>
+      <w:bookmarkEnd w:id="24"/>
     </w:p>
     <w:p>
       <w:pPr>
@@ -9477,11 +10141,11 @@
         <w:pStyle w:val="Titolo3"/>
         <w:spacing w:before="0" w:after="0"/>
       </w:pPr>
-      <w:bookmarkStart w:id="24" w:name="_Toc87193374"/>
+      <w:bookmarkStart w:id="25" w:name="_Toc87539831"/>
       <w:r>
         <w:t>Progettazione form di registrazione</w:t>
       </w:r>
-      <w:bookmarkEnd w:id="24"/>
+      <w:bookmarkEnd w:id="25"/>
     </w:p>
     <w:p>
       <w:pPr>
@@ -9568,12 +10232,12 @@
         <w:pStyle w:val="Titolo3"/>
         <w:spacing w:before="0" w:after="0"/>
       </w:pPr>
-      <w:bookmarkStart w:id="25" w:name="_Toc87193375"/>
+      <w:bookmarkStart w:id="26" w:name="_Toc87539832"/>
       <w:r>
         <w:lastRenderedPageBreak/>
         <w:t>Progettazione form di accesso</w:t>
       </w:r>
-      <w:bookmarkEnd w:id="25"/>
+      <w:bookmarkEnd w:id="26"/>
     </w:p>
     <w:p>
       <w:pPr>
@@ -9648,11 +10312,11 @@
         <w:pStyle w:val="Titolo3"/>
         <w:spacing w:before="0" w:after="0"/>
       </w:pPr>
-      <w:bookmarkStart w:id="26" w:name="_Toc87193376"/>
+      <w:bookmarkStart w:id="27" w:name="_Toc87539833"/>
       <w:r>
         <w:t>Progettazione pagina amministratore</w:t>
       </w:r>
-      <w:bookmarkEnd w:id="26"/>
+      <w:bookmarkEnd w:id="27"/>
     </w:p>
     <w:p>
       <w:pPr>
@@ -9740,12 +10404,12 @@
         <w:pStyle w:val="Titolo3"/>
         <w:spacing w:before="0" w:after="0"/>
       </w:pPr>
-      <w:bookmarkStart w:id="27" w:name="_Toc87193377"/>
+      <w:bookmarkStart w:id="28" w:name="_Toc87539834"/>
       <w:r>
         <w:lastRenderedPageBreak/>
         <w:t>Progettazione pagina crea fatturazione</w:t>
       </w:r>
-      <w:bookmarkEnd w:id="27"/>
+      <w:bookmarkEnd w:id="28"/>
     </w:p>
     <w:p>
       <w:pPr>
@@ -9826,11 +10490,11 @@
         <w:pStyle w:val="Titolo3"/>
         <w:spacing w:before="0" w:after="0"/>
       </w:pPr>
-      <w:bookmarkStart w:id="28" w:name="_Toc87193378"/>
+      <w:bookmarkStart w:id="29" w:name="_Toc87539835"/>
       <w:r>
         <w:t>Progettazione pagina visualizza fatturazione</w:t>
       </w:r>
-      <w:bookmarkEnd w:id="28"/>
+      <w:bookmarkEnd w:id="29"/>
     </w:p>
     <w:p>
       <w:pPr>
@@ -9935,12 +10599,12 @@
         <w:pStyle w:val="Titolo3"/>
         <w:spacing w:before="0" w:after="0"/>
       </w:pPr>
-      <w:bookmarkStart w:id="29" w:name="_Toc87193379"/>
+      <w:bookmarkStart w:id="30" w:name="_Toc87539836"/>
       <w:r>
         <w:lastRenderedPageBreak/>
         <w:t>Progettazione pagina datore di lavoro</w:t>
       </w:r>
-      <w:bookmarkEnd w:id="29"/>
+      <w:bookmarkEnd w:id="30"/>
     </w:p>
     <w:p>
       <w:pPr>
@@ -10099,14 +10763,14 @@
         <w:pStyle w:val="Titolo3"/>
         <w:spacing w:before="0" w:after="0"/>
       </w:pPr>
-      <w:bookmarkStart w:id="30" w:name="_Toc87193380"/>
+      <w:bookmarkStart w:id="31" w:name="_Toc87539837"/>
       <w:r>
         <w:t>Progettazione pagina datore di lavoro</w:t>
       </w:r>
       <w:r>
         <w:t xml:space="preserve"> (creazione offerta)</w:t>
       </w:r>
-      <w:bookmarkEnd w:id="30"/>
+      <w:bookmarkEnd w:id="31"/>
     </w:p>
     <w:p>
       <w:pPr>
@@ -10205,11 +10869,11 @@
         <w:pStyle w:val="Titolo3"/>
         <w:spacing w:before="0" w:after="0"/>
       </w:pPr>
-      <w:bookmarkStart w:id="31" w:name="_Toc87193381"/>
+      <w:bookmarkStart w:id="32" w:name="_Toc87539838"/>
       <w:r>
         <w:t>Progettazione pagina Lavoratore</w:t>
       </w:r>
-      <w:bookmarkEnd w:id="31"/>
+      <w:bookmarkEnd w:id="32"/>
     </w:p>
     <w:p>
       <w:pPr>
@@ -10382,11 +11046,11 @@
         <w:pStyle w:val="Titolo3"/>
         <w:spacing w:before="0" w:after="0"/>
       </w:pPr>
-      <w:bookmarkStart w:id="32" w:name="_Toc87193382"/>
+      <w:bookmarkStart w:id="33" w:name="_Toc87539839"/>
       <w:r>
         <w:t>Progettazione pagina Lavoratore (creazione domanda)</w:t>
       </w:r>
-      <w:bookmarkEnd w:id="32"/>
+      <w:bookmarkEnd w:id="33"/>
     </w:p>
     <w:p>
       <w:pPr>
@@ -10568,13 +11232,13 @@
       <w:pPr>
         <w:pStyle w:val="Titolo2"/>
       </w:pPr>
-      <w:bookmarkStart w:id="33" w:name="_Toc429059812"/>
-      <w:bookmarkStart w:id="34" w:name="_Toc87193383"/>
+      <w:bookmarkStart w:id="34" w:name="_Toc429059812"/>
+      <w:bookmarkStart w:id="35" w:name="_Toc87539840"/>
       <w:r>
         <w:t>Design procedurale</w:t>
       </w:r>
-      <w:bookmarkEnd w:id="33"/>
       <w:bookmarkEnd w:id="34"/>
+      <w:bookmarkEnd w:id="35"/>
     </w:p>
     <w:p>
       <w:pPr>
@@ -10666,8 +11330,16 @@
         <w:rPr>
           <w:lang w:val="it-IT"/>
         </w:rPr>
-        <w:t>Tabelle di routing</w:t>
-      </w:r>
+        <w:t xml:space="preserve">Tabelle di </w:t>
+      </w:r>
+      <w:proofErr w:type="spellStart"/>
+      <w:r>
+        <w:rPr>
+          <w:lang w:val="it-IT"/>
+        </w:rPr>
+        <w:t>routing</w:t>
+      </w:r>
+      <w:proofErr w:type="spellEnd"/>
     </w:p>
     <w:p>
       <w:pPr>
@@ -10735,14 +11407,14 @@
           <w:bottom w:val="single" w:sz="4" w:space="1" w:color="auto"/>
         </w:pBdr>
       </w:pPr>
-      <w:bookmarkStart w:id="35" w:name="_Toc461179222"/>
-      <w:bookmarkStart w:id="36" w:name="_Toc87193384"/>
+      <w:bookmarkStart w:id="36" w:name="_Toc461179222"/>
+      <w:bookmarkStart w:id="37" w:name="_Toc87539841"/>
       <w:r>
         <w:lastRenderedPageBreak/>
         <w:t>Implementazione</w:t>
       </w:r>
-      <w:bookmarkEnd w:id="35"/>
       <w:bookmarkEnd w:id="36"/>
+      <w:bookmarkEnd w:id="37"/>
     </w:p>
     <w:p>
       <w:r>
@@ -10761,11 +11433,16 @@
       <w:r>
         <w:t xml:space="preserve"> - </w:t>
       </w:r>
+      <w:proofErr w:type="spellStart"/>
       <w:r>
         <w:t>P</w:t>
       </w:r>
       <w:r>
-        <w:t xml:space="preserve">rint </w:t>
+        <w:t>rint</w:t>
+      </w:r>
+      <w:proofErr w:type="spellEnd"/>
+      <w:r>
+        <w:t xml:space="preserve"> </w:t>
       </w:r>
       <w:r>
         <w:t>S</w:t>
@@ -10810,8 +11487,8 @@
           <w:lang w:val="it-IT"/>
         </w:rPr>
       </w:pPr>
-      <w:bookmarkStart w:id="37" w:name="_Toc461179223"/>
-      <w:bookmarkStart w:id="38" w:name="_Toc87193385"/>
+      <w:bookmarkStart w:id="38" w:name="_Toc461179223"/>
+      <w:bookmarkStart w:id="39" w:name="_Toc87539842"/>
       <w:r>
         <w:rPr>
           <w:lang w:val="it-IT"/>
@@ -10819,20 +11496,20 @@
         <w:lastRenderedPageBreak/>
         <w:t>Test</w:t>
       </w:r>
-      <w:bookmarkEnd w:id="37"/>
       <w:bookmarkEnd w:id="38"/>
+      <w:bookmarkEnd w:id="39"/>
     </w:p>
     <w:p>
       <w:pPr>
         <w:pStyle w:val="Titolo2"/>
       </w:pPr>
-      <w:bookmarkStart w:id="39" w:name="_Toc461179224"/>
-      <w:bookmarkStart w:id="40" w:name="_Toc87193386"/>
+      <w:bookmarkStart w:id="40" w:name="_Toc461179224"/>
+      <w:bookmarkStart w:id="41" w:name="_Toc87539843"/>
       <w:r>
         <w:t>Protocollo di test</w:t>
       </w:r>
-      <w:bookmarkEnd w:id="39"/>
       <w:bookmarkEnd w:id="40"/>
+      <w:bookmarkEnd w:id="41"/>
     </w:p>
     <w:p>
       <w:pPr>
@@ -16505,14 +17182,14 @@
       <w:pPr>
         <w:pStyle w:val="Titolo2"/>
       </w:pPr>
-      <w:bookmarkStart w:id="41" w:name="_Toc461179225"/>
-      <w:bookmarkStart w:id="42" w:name="_Toc87193387"/>
+      <w:bookmarkStart w:id="42" w:name="_Toc461179225"/>
+      <w:bookmarkStart w:id="43" w:name="_Toc87539844"/>
       <w:r>
         <w:lastRenderedPageBreak/>
         <w:t>Risultati test</w:t>
       </w:r>
-      <w:bookmarkEnd w:id="41"/>
       <w:bookmarkEnd w:id="42"/>
+      <w:bookmarkEnd w:id="43"/>
     </w:p>
     <w:tbl>
       <w:tblPr>
@@ -16820,16 +17497,16 @@
       <w:pPr>
         <w:pStyle w:val="Titolo2"/>
       </w:pPr>
-      <w:bookmarkStart w:id="43" w:name="_Toc461179226"/>
-      <w:bookmarkStart w:id="44" w:name="_Toc87193388"/>
+      <w:bookmarkStart w:id="44" w:name="_Toc461179226"/>
+      <w:bookmarkStart w:id="45" w:name="_Toc87539845"/>
       <w:r>
         <w:t>Mancanze</w:t>
       </w:r>
       <w:r>
         <w:t>/limitazioni conosciute</w:t>
       </w:r>
-      <w:bookmarkEnd w:id="43"/>
       <w:bookmarkEnd w:id="44"/>
+      <w:bookmarkEnd w:id="45"/>
     </w:p>
     <w:p>
       <w:pPr>
@@ -16864,8 +17541,8 @@
           <w:lang w:val="it-IT"/>
         </w:rPr>
       </w:pPr>
-      <w:bookmarkStart w:id="45" w:name="_Toc461179227"/>
-      <w:bookmarkStart w:id="46" w:name="_Toc87193389"/>
+      <w:bookmarkStart w:id="46" w:name="_Toc461179227"/>
+      <w:bookmarkStart w:id="47" w:name="_Toc87539846"/>
       <w:r>
         <w:rPr>
           <w:lang w:val="it-IT"/>
@@ -16873,8 +17550,8 @@
         <w:lastRenderedPageBreak/>
         <w:t>Consuntivo</w:t>
       </w:r>
-      <w:bookmarkEnd w:id="45"/>
       <w:bookmarkEnd w:id="46"/>
+      <w:bookmarkEnd w:id="47"/>
     </w:p>
     <w:p>
       <w:pPr>
@@ -16933,8 +17610,8 @@
           <w:lang w:val="it-IT"/>
         </w:rPr>
       </w:pPr>
-      <w:bookmarkStart w:id="47" w:name="_Toc461179228"/>
-      <w:bookmarkStart w:id="48" w:name="_Toc87193390"/>
+      <w:bookmarkStart w:id="48" w:name="_Toc461179228"/>
+      <w:bookmarkStart w:id="49" w:name="_Toc87539847"/>
       <w:r>
         <w:rPr>
           <w:lang w:val="it-IT"/>
@@ -16942,8 +17619,8 @@
         <w:lastRenderedPageBreak/>
         <w:t>Conclusioni</w:t>
       </w:r>
-      <w:bookmarkEnd w:id="47"/>
       <w:bookmarkEnd w:id="48"/>
+      <w:bookmarkEnd w:id="49"/>
     </w:p>
     <w:p>
       <w:pPr>
@@ -17034,13 +17711,13 @@
       <w:pPr>
         <w:pStyle w:val="Titolo2"/>
       </w:pPr>
-      <w:bookmarkStart w:id="49" w:name="_Toc461179229"/>
-      <w:bookmarkStart w:id="50" w:name="_Toc87193391"/>
+      <w:bookmarkStart w:id="50" w:name="_Toc461179229"/>
+      <w:bookmarkStart w:id="51" w:name="_Toc87539848"/>
       <w:r>
         <w:t>Sviluppi futuri</w:t>
       </w:r>
-      <w:bookmarkEnd w:id="49"/>
       <w:bookmarkEnd w:id="50"/>
+      <w:bookmarkEnd w:id="51"/>
     </w:p>
     <w:p>
       <w:pPr>
@@ -17059,13 +17736,13 @@
       <w:pPr>
         <w:pStyle w:val="Titolo2"/>
       </w:pPr>
-      <w:bookmarkStart w:id="51" w:name="_Toc461179230"/>
-      <w:bookmarkStart w:id="52" w:name="_Toc87193392"/>
+      <w:bookmarkStart w:id="52" w:name="_Toc461179230"/>
+      <w:bookmarkStart w:id="53" w:name="_Toc87539849"/>
       <w:r>
         <w:t>Considerazioni personali</w:t>
       </w:r>
-      <w:bookmarkEnd w:id="51"/>
       <w:bookmarkEnd w:id="52"/>
+      <w:bookmarkEnd w:id="53"/>
     </w:p>
     <w:p>
       <w:pPr>
@@ -17106,8 +17783,8 @@
           <w:lang w:val="it-IT"/>
         </w:rPr>
       </w:pPr>
-      <w:bookmarkStart w:id="53" w:name="_Toc461179231"/>
-      <w:bookmarkStart w:id="54" w:name="_Toc87193393"/>
+      <w:bookmarkStart w:id="54" w:name="_Toc461179231"/>
+      <w:bookmarkStart w:id="55" w:name="_Toc87539850"/>
       <w:r>
         <w:rPr>
           <w:lang w:val="it-IT"/>
@@ -17115,20 +17792,20 @@
         <w:lastRenderedPageBreak/>
         <w:t>Bibliografia</w:t>
       </w:r>
-      <w:bookmarkEnd w:id="53"/>
       <w:bookmarkEnd w:id="54"/>
+      <w:bookmarkEnd w:id="55"/>
     </w:p>
     <w:p>
       <w:pPr>
         <w:pStyle w:val="Titolo2"/>
       </w:pPr>
-      <w:bookmarkStart w:id="55" w:name="_Toc461179232"/>
-      <w:bookmarkStart w:id="56" w:name="_Toc87193394"/>
+      <w:bookmarkStart w:id="56" w:name="_Toc461179232"/>
+      <w:bookmarkStart w:id="57" w:name="_Toc87539851"/>
       <w:r>
         <w:t>Bibliografia per articoli di riviste:</w:t>
       </w:r>
-      <w:bookmarkEnd w:id="55"/>
       <w:bookmarkEnd w:id="56"/>
+      <w:bookmarkEnd w:id="57"/>
     </w:p>
     <w:p>
       <w:pPr>
@@ -17237,13 +17914,13 @@
       <w:pPr>
         <w:pStyle w:val="Titolo2"/>
       </w:pPr>
-      <w:bookmarkStart w:id="57" w:name="_Toc461179233"/>
-      <w:bookmarkStart w:id="58" w:name="_Toc87193395"/>
+      <w:bookmarkStart w:id="58" w:name="_Toc461179233"/>
+      <w:bookmarkStart w:id="59" w:name="_Toc87539852"/>
       <w:r>
         <w:t>Bibliografia per libri</w:t>
       </w:r>
-      <w:bookmarkEnd w:id="57"/>
       <w:bookmarkEnd w:id="58"/>
+      <w:bookmarkEnd w:id="59"/>
     </w:p>
     <w:p>
       <w:pPr>
@@ -17289,11 +17966,19 @@
           <w:lang w:val="it-IT"/>
         </w:rPr>
       </w:pPr>
-      <w:r>
-        <w:rPr>
-          <w:lang w:val="it-IT"/>
-        </w:rPr>
-        <w:t>ev. Numero di edizione,</w:t>
+      <w:proofErr w:type="spellStart"/>
+      <w:r>
+        <w:rPr>
+          <w:lang w:val="it-IT"/>
+        </w:rPr>
+        <w:t>ev</w:t>
+      </w:r>
+      <w:proofErr w:type="spellEnd"/>
+      <w:r>
+        <w:rPr>
+          <w:lang w:val="it-IT"/>
+        </w:rPr>
+        <w:t>. Numero di edizione,</w:t>
       </w:r>
     </w:p>
     <w:p>
@@ -17352,18 +18037,18 @@
         </w:rPr>
         <w:t>.</w:t>
       </w:r>
-      <w:bookmarkStart w:id="59" w:name="_Toc461179234"/>
+      <w:bookmarkStart w:id="60" w:name="_Toc461179234"/>
     </w:p>
     <w:p>
       <w:pPr>
         <w:pStyle w:val="Titolo2"/>
       </w:pPr>
-      <w:bookmarkStart w:id="60" w:name="_Toc87193396"/>
+      <w:bookmarkStart w:id="61" w:name="_Toc87539853"/>
       <w:r>
         <w:t>Sitografia</w:t>
       </w:r>
-      <w:bookmarkEnd w:id="59"/>
       <w:bookmarkEnd w:id="60"/>
+      <w:bookmarkEnd w:id="61"/>
     </w:p>
     <w:p>
       <w:pPr>
@@ -17385,7 +18070,21 @@
         <w:rPr>
           <w:lang w:val="it-IT"/>
         </w:rPr>
-        <w:t xml:space="preserve"> (se troppo lungo solo dominio, evt completo nel diario)</w:t>
+        <w:t xml:space="preserve"> (se troppo lungo solo dominio, </w:t>
+      </w:r>
+      <w:proofErr w:type="spellStart"/>
+      <w:r>
+        <w:rPr>
+          <w:lang w:val="it-IT"/>
+        </w:rPr>
+        <w:t>evt</w:t>
+      </w:r>
+      <w:proofErr w:type="spellEnd"/>
+      <w:r>
+        <w:rPr>
+          <w:lang w:val="it-IT"/>
+        </w:rPr>
+        <w:t xml:space="preserve"> completo nel diario)</w:t>
       </w:r>
       <w:r>
         <w:rPr>
@@ -17513,8 +18212,8 @@
           <w:lang w:val="it-IT"/>
         </w:rPr>
       </w:pPr>
-      <w:bookmarkStart w:id="61" w:name="_Toc461179235"/>
-      <w:bookmarkStart w:id="62" w:name="_Toc87193397"/>
+      <w:bookmarkStart w:id="62" w:name="_Toc461179235"/>
+      <w:bookmarkStart w:id="63" w:name="_Toc87539854"/>
       <w:r>
         <w:rPr>
           <w:lang w:val="it-IT"/>
@@ -17522,8 +18221,8 @@
         <w:lastRenderedPageBreak/>
         <w:t>Allegati</w:t>
       </w:r>
-      <w:bookmarkEnd w:id="61"/>
       <w:bookmarkEnd w:id="62"/>
+      <w:bookmarkEnd w:id="63"/>
     </w:p>
     <w:p>
       <w:pPr>
@@ -17655,7 +18354,14 @@
         <w:rPr>
           <w:lang w:val="it-IT"/>
         </w:rPr>
-        <w:t>Mandato e/o Qd</w:t>
+        <w:t xml:space="preserve">Mandato e/o </w:t>
+      </w:r>
+      <w:proofErr w:type="spellStart"/>
+      <w:r>
+        <w:rPr>
+          <w:lang w:val="it-IT"/>
+        </w:rPr>
+        <w:t>Qd</w:t>
       </w:r>
       <w:r>
         <w:rPr>
@@ -17663,6 +18369,7 @@
         </w:rPr>
         <w:t>C</w:t>
       </w:r>
+      <w:proofErr w:type="spellEnd"/>
     </w:p>
     <w:p>
       <w:pPr>
@@ -17704,7 +18411,7 @@
 </file>
 
 <file path=word/endnotes.xml><?xml version="1.0" encoding="utf-8"?>
-<w:endnotes xmlns:wpc="http://schemas.microsoft.com/office/word/2010/wordprocessingCanvas" xmlns:cx="http://schemas.microsoft.com/office/drawing/2014/chartex" xmlns:cx1="http://schemas.microsoft.com/office/drawing/2015/9/8/chartex" xmlns:cx2="http://schemas.microsoft.com/office/drawing/2015/10/21/chartex" xmlns:cx3="http://schemas.microsoft.com/office/drawing/2016/5/9/chartex" xmlns:cx4="http://schemas.microsoft.com/office/drawing/2016/5/10/chartex" xmlns:cx5="http://schemas.microsoft.com/office/drawing/2016/5/11/chartex" xmlns:cx6="http://schemas.microsoft.com/office/drawing/2016/5/12/chartex" xmlns:cx7="http://schemas.microsoft.com/office/drawing/2016/5/13/chartex" xmlns:cx8="http://schemas.microsoft.com/office/drawing/2016/5/14/chartex" xmlns:mc="http://schemas.openxmlformats.org/markup-compatibility/2006" xmlns:aink="http://schemas.microsoft.com/office/drawing/2016/ink" xmlns:am3d="http://schemas.microsoft.com/office/drawing/2017/model3d" xmlns:o="urn:schemas-microsoft-com:office:office" xmlns:r="http://schemas.openxmlformats.org/officeDocument/2006/relationships" xmlns:m="http://schemas.openxmlformats.org/officeDocument/2006/math" xmlns:v="urn:schemas-microsoft-com:vml" xmlns:wp14="http://schemas.microsoft.com/office/word/2010/wordprocessingDrawing" xmlns:wp="http://schemas.openxmlformats.org/drawingml/2006/wordprocessingDrawing" xmlns:w10="urn:schemas-microsoft-com:office:word" xmlns:w="http://schemas.openxmlformats.org/wordprocessingml/2006/main" xmlns:w14="http://schemas.microsoft.com/office/word/2010/wordml" xmlns:w15="http://schemas.microsoft.com/office/word/2012/wordml" xmlns:w16cex="http://schemas.microsoft.com/office/word/2018/wordml/cex" xmlns:w16cid="http://schemas.microsoft.com/office/word/2016/wordml/cid" xmlns:w16="http://schemas.microsoft.com/office/word/2018/wordml" xmlns:w16sdtdh="http://schemas.microsoft.com/office/word/2020/wordml/sdtdatahash" xmlns:w16se="http://schemas.microsoft.com/office/word/2015/wordml/symex" xmlns:wpg="http://schemas.microsoft.com/office/word/2010/wordprocessingGroup" xmlns:wpi="http://schemas.microsoft.com/office/word/2010/wordprocessingInk" xmlns:wne="http://schemas.microsoft.com/office/word/2006/wordml" xmlns:wps="http://schemas.microsoft.com/office/word/2010/wordprocessingShape" mc:Ignorable="w14 w15 w16se w16cid w16 w16cex w16sdtdh wp14">
+<w:endnotes xmlns:wpc="http://schemas.microsoft.com/office/word/2010/wordprocessingCanvas" xmlns:cx="http://schemas.microsoft.com/office/drawing/2014/chartex" xmlns:cx1="http://schemas.microsoft.com/office/drawing/2015/9/8/chartex" xmlns:cx2="http://schemas.microsoft.com/office/drawing/2015/10/21/chartex" xmlns:cx3="http://schemas.microsoft.com/office/drawing/2016/5/9/chartex" xmlns:cx4="http://schemas.microsoft.com/office/drawing/2016/5/10/chartex" xmlns:cx5="http://schemas.microsoft.com/office/drawing/2016/5/11/chartex" xmlns:cx6="http://schemas.microsoft.com/office/drawing/2016/5/12/chartex" xmlns:cx7="http://schemas.microsoft.com/office/drawing/2016/5/13/chartex" xmlns:cx8="http://schemas.microsoft.com/office/drawing/2016/5/14/chartex" xmlns:mc="http://schemas.openxmlformats.org/markup-compatibility/2006" xmlns:aink="http://schemas.microsoft.com/office/drawing/2016/ink" xmlns:am3d="http://schemas.microsoft.com/office/drawing/2017/model3d" xmlns:o="urn:schemas-microsoft-com:office:office" xmlns:r="http://schemas.openxmlformats.org/officeDocument/2006/relationships" xmlns:m="http://schemas.openxmlformats.org/officeDocument/2006/math" xmlns:v="urn:schemas-microsoft-com:vml" xmlns:wp14="http://schemas.microsoft.com/office/word/2010/wordprocessingDrawing" xmlns:wp="http://schemas.openxmlformats.org/drawingml/2006/wordprocessingDrawing" xmlns:w10="urn:schemas-microsoft-com:office:word" xmlns:w="http://schemas.openxmlformats.org/wordprocessingml/2006/main" xmlns:w14="http://schemas.microsoft.com/office/word/2010/wordml" xmlns:w15="http://schemas.microsoft.com/office/word/2012/wordml" xmlns:w16cid="http://schemas.microsoft.com/office/word/2016/wordml/cid" xmlns:w16se="http://schemas.microsoft.com/office/word/2015/wordml/symex" xmlns:wpg="http://schemas.microsoft.com/office/word/2010/wordprocessingGroup" xmlns:wpi="http://schemas.microsoft.com/office/word/2010/wordprocessingInk" xmlns:wne="http://schemas.microsoft.com/office/word/2006/wordml" xmlns:wps="http://schemas.microsoft.com/office/word/2010/wordprocessingShape" mc:Ignorable="w14 w15 w16se w16cid wp14">
   <w:endnote w:type="separator" w:id="-1">
     <w:p>
       <w:r>
@@ -17723,7 +18430,7 @@
 </file>
 
 <file path=word/footer1.xml><?xml version="1.0" encoding="utf-8"?>
-<w:ftr xmlns:wpc="http://schemas.microsoft.com/office/word/2010/wordprocessingCanvas" xmlns:cx="http://schemas.microsoft.com/office/drawing/2014/chartex" xmlns:cx1="http://schemas.microsoft.com/office/drawing/2015/9/8/chartex" xmlns:cx2="http://schemas.microsoft.com/office/drawing/2015/10/21/chartex" xmlns:cx3="http://schemas.microsoft.com/office/drawing/2016/5/9/chartex" xmlns:cx4="http://schemas.microsoft.com/office/drawing/2016/5/10/chartex" xmlns:cx5="http://schemas.microsoft.com/office/drawing/2016/5/11/chartex" xmlns:cx6="http://schemas.microsoft.com/office/drawing/2016/5/12/chartex" xmlns:cx7="http://schemas.microsoft.com/office/drawing/2016/5/13/chartex" xmlns:cx8="http://schemas.microsoft.com/office/drawing/2016/5/14/chartex" xmlns:mc="http://schemas.openxmlformats.org/markup-compatibility/2006" xmlns:aink="http://schemas.microsoft.com/office/drawing/2016/ink" xmlns:am3d="http://schemas.microsoft.com/office/drawing/2017/model3d" xmlns:o="urn:schemas-microsoft-com:office:office" xmlns:r="http://schemas.openxmlformats.org/officeDocument/2006/relationships" xmlns:m="http://schemas.openxmlformats.org/officeDocument/2006/math" xmlns:v="urn:schemas-microsoft-com:vml" xmlns:wp14="http://schemas.microsoft.com/office/word/2010/wordprocessingDrawing" xmlns:wp="http://schemas.openxmlformats.org/drawingml/2006/wordprocessingDrawing" xmlns:w10="urn:schemas-microsoft-com:office:word" xmlns:w="http://schemas.openxmlformats.org/wordprocessingml/2006/main" xmlns:w14="http://schemas.microsoft.com/office/word/2010/wordml" xmlns:w15="http://schemas.microsoft.com/office/word/2012/wordml" xmlns:w16cex="http://schemas.microsoft.com/office/word/2018/wordml/cex" xmlns:w16cid="http://schemas.microsoft.com/office/word/2016/wordml/cid" xmlns:w16="http://schemas.microsoft.com/office/word/2018/wordml" xmlns:w16sdtdh="http://schemas.microsoft.com/office/word/2020/wordml/sdtdatahash" xmlns:w16se="http://schemas.microsoft.com/office/word/2015/wordml/symex" xmlns:wpg="http://schemas.microsoft.com/office/word/2010/wordprocessingGroup" xmlns:wpi="http://schemas.microsoft.com/office/word/2010/wordprocessingInk" xmlns:wne="http://schemas.microsoft.com/office/word/2006/wordml" xmlns:wps="http://schemas.microsoft.com/office/word/2010/wordprocessingShape" mc:Ignorable="w14 w15 w16se w16cid w16 w16cex w16sdtdh wp14">
+<w:ftr xmlns:wpc="http://schemas.microsoft.com/office/word/2010/wordprocessingCanvas" xmlns:cx="http://schemas.microsoft.com/office/drawing/2014/chartex" xmlns:cx1="http://schemas.microsoft.com/office/drawing/2015/9/8/chartex" xmlns:cx2="http://schemas.microsoft.com/office/drawing/2015/10/21/chartex" xmlns:cx3="http://schemas.microsoft.com/office/drawing/2016/5/9/chartex" xmlns:cx4="http://schemas.microsoft.com/office/drawing/2016/5/10/chartex" xmlns:cx5="http://schemas.microsoft.com/office/drawing/2016/5/11/chartex" xmlns:cx6="http://schemas.microsoft.com/office/drawing/2016/5/12/chartex" xmlns:cx7="http://schemas.microsoft.com/office/drawing/2016/5/13/chartex" xmlns:cx8="http://schemas.microsoft.com/office/drawing/2016/5/14/chartex" xmlns:mc="http://schemas.openxmlformats.org/markup-compatibility/2006" xmlns:aink="http://schemas.microsoft.com/office/drawing/2016/ink" xmlns:am3d="http://schemas.microsoft.com/office/drawing/2017/model3d" xmlns:o="urn:schemas-microsoft-com:office:office" xmlns:r="http://schemas.openxmlformats.org/officeDocument/2006/relationships" xmlns:m="http://schemas.openxmlformats.org/officeDocument/2006/math" xmlns:v="urn:schemas-microsoft-com:vml" xmlns:wp14="http://schemas.microsoft.com/office/word/2010/wordprocessingDrawing" xmlns:wp="http://schemas.openxmlformats.org/drawingml/2006/wordprocessingDrawing" xmlns:w10="urn:schemas-microsoft-com:office:word" xmlns:w="http://schemas.openxmlformats.org/wordprocessingml/2006/main" xmlns:w14="http://schemas.microsoft.com/office/word/2010/wordml" xmlns:w15="http://schemas.microsoft.com/office/word/2012/wordml" xmlns:w16cid="http://schemas.microsoft.com/office/word/2016/wordml/cid" xmlns:w16se="http://schemas.microsoft.com/office/word/2015/wordml/symex" xmlns:wpg="http://schemas.microsoft.com/office/word/2010/wordprocessingGroup" xmlns:wpi="http://schemas.microsoft.com/office/word/2010/wordprocessingInk" xmlns:wne="http://schemas.microsoft.com/office/word/2006/wordml" xmlns:wps="http://schemas.microsoft.com/office/word/2010/wordprocessingShape" mc:Ignorable="w14 w15 w16se w16cid wp14">
   <w:p>
     <w:pPr>
       <w:pStyle w:val="Pidipagina"/>
@@ -17734,14 +18441,27 @@
     <w:r>
       <w:tab/>
     </w:r>
-    <w:fldSimple w:instr=" FILENAME ">
-      <w:r>
-        <w:rPr>
-          <w:noProof/>
-        </w:rPr>
-        <w:t>Documentazione lavoro temporaneo - Samuele Abba.docx</w:t>
-      </w:r>
-    </w:fldSimple>
+    <w:r>
+      <w:fldChar w:fldCharType="begin"/>
+    </w:r>
+    <w:r>
+      <w:instrText xml:space="preserve"> FILENAME </w:instrText>
+    </w:r>
+    <w:r>
+      <w:fldChar w:fldCharType="separate"/>
+    </w:r>
+    <w:r>
+      <w:rPr>
+        <w:noProof/>
+      </w:rPr>
+      <w:t>Documentazione lavoro temporaneo - Samuele Abba.docx</w:t>
+    </w:r>
+    <w:r>
+      <w:rPr>
+        <w:noProof/>
+      </w:rPr>
+      <w:fldChar w:fldCharType="end"/>
+    </w:r>
     <w:r>
       <w:tab/>
       <w:t xml:space="preserve">Versione: </w:t>
@@ -17759,7 +18479,7 @@
       <w:rPr>
         <w:noProof/>
       </w:rPr>
-      <w:t>07.11.2021</w:t>
+      <w:t>11.11.2021</w:t>
     </w:r>
     <w:r>
       <w:fldChar w:fldCharType="end"/>
@@ -17769,7 +18489,7 @@
 </file>
 
 <file path=word/footer2.xml><?xml version="1.0" encoding="utf-8"?>
-<w:ftr xmlns:wpc="http://schemas.microsoft.com/office/word/2010/wordprocessingCanvas" xmlns:cx="http://schemas.microsoft.com/office/drawing/2014/chartex" xmlns:cx1="http://schemas.microsoft.com/office/drawing/2015/9/8/chartex" xmlns:cx2="http://schemas.microsoft.com/office/drawing/2015/10/21/chartex" xmlns:cx3="http://schemas.microsoft.com/office/drawing/2016/5/9/chartex" xmlns:cx4="http://schemas.microsoft.com/office/drawing/2016/5/10/chartex" xmlns:cx5="http://schemas.microsoft.com/office/drawing/2016/5/11/chartex" xmlns:cx6="http://schemas.microsoft.com/office/drawing/2016/5/12/chartex" xmlns:cx7="http://schemas.microsoft.com/office/drawing/2016/5/13/chartex" xmlns:cx8="http://schemas.microsoft.com/office/drawing/2016/5/14/chartex" xmlns:mc="http://schemas.openxmlformats.org/markup-compatibility/2006" xmlns:aink="http://schemas.microsoft.com/office/drawing/2016/ink" xmlns:am3d="http://schemas.microsoft.com/office/drawing/2017/model3d" xmlns:o="urn:schemas-microsoft-com:office:office" xmlns:r="http://schemas.openxmlformats.org/officeDocument/2006/relationships" xmlns:m="http://schemas.openxmlformats.org/officeDocument/2006/math" xmlns:v="urn:schemas-microsoft-com:vml" xmlns:wp14="http://schemas.microsoft.com/office/word/2010/wordprocessingDrawing" xmlns:wp="http://schemas.openxmlformats.org/drawingml/2006/wordprocessingDrawing" xmlns:w10="urn:schemas-microsoft-com:office:word" xmlns:w="http://schemas.openxmlformats.org/wordprocessingml/2006/main" xmlns:w14="http://schemas.microsoft.com/office/word/2010/wordml" xmlns:w15="http://schemas.microsoft.com/office/word/2012/wordml" xmlns:w16cex="http://schemas.microsoft.com/office/word/2018/wordml/cex" xmlns:w16cid="http://schemas.microsoft.com/office/word/2016/wordml/cid" xmlns:w16="http://schemas.microsoft.com/office/word/2018/wordml" xmlns:w16sdtdh="http://schemas.microsoft.com/office/word/2020/wordml/sdtdatahash" xmlns:w16se="http://schemas.microsoft.com/office/word/2015/wordml/symex" xmlns:wpg="http://schemas.microsoft.com/office/word/2010/wordprocessingGroup" xmlns:wpi="http://schemas.microsoft.com/office/word/2010/wordprocessingInk" xmlns:wne="http://schemas.microsoft.com/office/word/2006/wordml" xmlns:wps="http://schemas.microsoft.com/office/word/2010/wordprocessingShape" mc:Ignorable="w14 w15 w16se w16cid w16 w16cex w16sdtdh wp14">
+<w:ftr xmlns:wpc="http://schemas.microsoft.com/office/word/2010/wordprocessingCanvas" xmlns:cx="http://schemas.microsoft.com/office/drawing/2014/chartex" xmlns:cx1="http://schemas.microsoft.com/office/drawing/2015/9/8/chartex" xmlns:cx2="http://schemas.microsoft.com/office/drawing/2015/10/21/chartex" xmlns:cx3="http://schemas.microsoft.com/office/drawing/2016/5/9/chartex" xmlns:cx4="http://schemas.microsoft.com/office/drawing/2016/5/10/chartex" xmlns:cx5="http://schemas.microsoft.com/office/drawing/2016/5/11/chartex" xmlns:cx6="http://schemas.microsoft.com/office/drawing/2016/5/12/chartex" xmlns:cx7="http://schemas.microsoft.com/office/drawing/2016/5/13/chartex" xmlns:cx8="http://schemas.microsoft.com/office/drawing/2016/5/14/chartex" xmlns:mc="http://schemas.openxmlformats.org/markup-compatibility/2006" xmlns:aink="http://schemas.microsoft.com/office/drawing/2016/ink" xmlns:am3d="http://schemas.microsoft.com/office/drawing/2017/model3d" xmlns:o="urn:schemas-microsoft-com:office:office" xmlns:r="http://schemas.openxmlformats.org/officeDocument/2006/relationships" xmlns:m="http://schemas.openxmlformats.org/officeDocument/2006/math" xmlns:v="urn:schemas-microsoft-com:vml" xmlns:wp14="http://schemas.microsoft.com/office/word/2010/wordprocessingDrawing" xmlns:wp="http://schemas.openxmlformats.org/drawingml/2006/wordprocessingDrawing" xmlns:w10="urn:schemas-microsoft-com:office:word" xmlns:w="http://schemas.openxmlformats.org/wordprocessingml/2006/main" xmlns:w14="http://schemas.microsoft.com/office/word/2010/wordml" xmlns:w15="http://schemas.microsoft.com/office/word/2012/wordml" xmlns:w16cid="http://schemas.microsoft.com/office/word/2016/wordml/cid" xmlns:w16se="http://schemas.microsoft.com/office/word/2015/wordml/symex" xmlns:wpg="http://schemas.microsoft.com/office/word/2010/wordprocessingGroup" xmlns:wpi="http://schemas.microsoft.com/office/word/2010/wordprocessingInk" xmlns:wne="http://schemas.microsoft.com/office/word/2006/wordml" xmlns:wps="http://schemas.microsoft.com/office/word/2010/wordprocessingShape" mc:Ignorable="w14 w15 w16se w16cid wp14">
   <w:p>
     <w:pPr>
       <w:pStyle w:val="Pidipagina"/>
@@ -17782,7 +18502,7 @@
 </file>
 
 <file path=word/footer3.xml><?xml version="1.0" encoding="utf-8"?>
-<w:ftr xmlns:wpc="http://schemas.microsoft.com/office/word/2010/wordprocessingCanvas" xmlns:cx="http://schemas.microsoft.com/office/drawing/2014/chartex" xmlns:cx1="http://schemas.microsoft.com/office/drawing/2015/9/8/chartex" xmlns:cx2="http://schemas.microsoft.com/office/drawing/2015/10/21/chartex" xmlns:cx3="http://schemas.microsoft.com/office/drawing/2016/5/9/chartex" xmlns:cx4="http://schemas.microsoft.com/office/drawing/2016/5/10/chartex" xmlns:cx5="http://schemas.microsoft.com/office/drawing/2016/5/11/chartex" xmlns:cx6="http://schemas.microsoft.com/office/drawing/2016/5/12/chartex" xmlns:cx7="http://schemas.microsoft.com/office/drawing/2016/5/13/chartex" xmlns:cx8="http://schemas.microsoft.com/office/drawing/2016/5/14/chartex" xmlns:mc="http://schemas.openxmlformats.org/markup-compatibility/2006" xmlns:aink="http://schemas.microsoft.com/office/drawing/2016/ink" xmlns:am3d="http://schemas.microsoft.com/office/drawing/2017/model3d" xmlns:o="urn:schemas-microsoft-com:office:office" xmlns:r="http://schemas.openxmlformats.org/officeDocument/2006/relationships" xmlns:m="http://schemas.openxmlformats.org/officeDocument/2006/math" xmlns:v="urn:schemas-microsoft-com:vml" xmlns:wp14="http://schemas.microsoft.com/office/word/2010/wordprocessingDrawing" xmlns:wp="http://schemas.openxmlformats.org/drawingml/2006/wordprocessingDrawing" xmlns:w10="urn:schemas-microsoft-com:office:word" xmlns:w="http://schemas.openxmlformats.org/wordprocessingml/2006/main" xmlns:w14="http://schemas.microsoft.com/office/word/2010/wordml" xmlns:w15="http://schemas.microsoft.com/office/word/2012/wordml" xmlns:w16cex="http://schemas.microsoft.com/office/word/2018/wordml/cex" xmlns:w16cid="http://schemas.microsoft.com/office/word/2016/wordml/cid" xmlns:w16="http://schemas.microsoft.com/office/word/2018/wordml" xmlns:w16sdtdh="http://schemas.microsoft.com/office/word/2020/wordml/sdtdatahash" xmlns:w16se="http://schemas.microsoft.com/office/word/2015/wordml/symex" xmlns:wpg="http://schemas.microsoft.com/office/word/2010/wordprocessingGroup" xmlns:wpi="http://schemas.microsoft.com/office/word/2010/wordprocessingInk" xmlns:wne="http://schemas.microsoft.com/office/word/2006/wordml" xmlns:wps="http://schemas.microsoft.com/office/word/2010/wordprocessingShape" mc:Ignorable="w14 w15 w16se w16cid w16 w16cex w16sdtdh wp14">
+<w:ftr xmlns:wpc="http://schemas.microsoft.com/office/word/2010/wordprocessingCanvas" xmlns:cx="http://schemas.microsoft.com/office/drawing/2014/chartex" xmlns:cx1="http://schemas.microsoft.com/office/drawing/2015/9/8/chartex" xmlns:cx2="http://schemas.microsoft.com/office/drawing/2015/10/21/chartex" xmlns:cx3="http://schemas.microsoft.com/office/drawing/2016/5/9/chartex" xmlns:cx4="http://schemas.microsoft.com/office/drawing/2016/5/10/chartex" xmlns:cx5="http://schemas.microsoft.com/office/drawing/2016/5/11/chartex" xmlns:cx6="http://schemas.microsoft.com/office/drawing/2016/5/12/chartex" xmlns:cx7="http://schemas.microsoft.com/office/drawing/2016/5/13/chartex" xmlns:cx8="http://schemas.microsoft.com/office/drawing/2016/5/14/chartex" xmlns:mc="http://schemas.openxmlformats.org/markup-compatibility/2006" xmlns:aink="http://schemas.microsoft.com/office/drawing/2016/ink" xmlns:am3d="http://schemas.microsoft.com/office/drawing/2017/model3d" xmlns:o="urn:schemas-microsoft-com:office:office" xmlns:r="http://schemas.openxmlformats.org/officeDocument/2006/relationships" xmlns:m="http://schemas.openxmlformats.org/officeDocument/2006/math" xmlns:v="urn:schemas-microsoft-com:vml" xmlns:wp14="http://schemas.microsoft.com/office/word/2010/wordprocessingDrawing" xmlns:wp="http://schemas.openxmlformats.org/drawingml/2006/wordprocessingDrawing" xmlns:w10="urn:schemas-microsoft-com:office:word" xmlns:w="http://schemas.openxmlformats.org/wordprocessingml/2006/main" xmlns:w14="http://schemas.microsoft.com/office/word/2010/wordml" xmlns:w15="http://schemas.microsoft.com/office/word/2012/wordml" xmlns:w16cid="http://schemas.microsoft.com/office/word/2016/wordml/cid" xmlns:w16se="http://schemas.microsoft.com/office/word/2015/wordml/symex" xmlns:wpg="http://schemas.microsoft.com/office/word/2010/wordprocessingGroup" xmlns:wpi="http://schemas.microsoft.com/office/word/2010/wordprocessingInk" xmlns:wne="http://schemas.microsoft.com/office/word/2006/wordml" xmlns:wps="http://schemas.microsoft.com/office/word/2010/wordprocessingShape" mc:Ignorable="w14 w15 w16se w16cid wp14">
   <w:p>
     <w:pPr>
       <w:pStyle w:val="Pidipagina"/>
@@ -17799,14 +18519,27 @@
     <w:r>
       <w:tab/>
     </w:r>
-    <w:fldSimple w:instr=" FILENAME ">
-      <w:r>
-        <w:rPr>
-          <w:noProof/>
-        </w:rPr>
-        <w:t>Documentazione lavoro temporaneo - Samuele Abba.docx</w:t>
-      </w:r>
-    </w:fldSimple>
+    <w:r>
+      <w:fldChar w:fldCharType="begin"/>
+    </w:r>
+    <w:r>
+      <w:instrText xml:space="preserve"> FILENAME </w:instrText>
+    </w:r>
+    <w:r>
+      <w:fldChar w:fldCharType="separate"/>
+    </w:r>
+    <w:r>
+      <w:rPr>
+        <w:noProof/>
+      </w:rPr>
+      <w:t>Documentazione lavoro temporaneo - Samuele Abba.docx</w:t>
+    </w:r>
+    <w:r>
+      <w:rPr>
+        <w:noProof/>
+      </w:rPr>
+      <w:fldChar w:fldCharType="end"/>
+    </w:r>
     <w:r>
       <w:tab/>
       <w:t xml:space="preserve">Versione: </w:t>
@@ -17824,7 +18557,7 @@
       <w:rPr>
         <w:noProof/>
       </w:rPr>
-      <w:t>07.11.2021</w:t>
+      <w:t>11.11.2021</w:t>
     </w:r>
     <w:r>
       <w:fldChar w:fldCharType="end"/>
@@ -17834,7 +18567,7 @@
 </file>
 
 <file path=word/footer4.xml><?xml version="1.0" encoding="utf-8"?>
-<w:ftr xmlns:wpc="http://schemas.microsoft.com/office/word/2010/wordprocessingCanvas" xmlns:cx="http://schemas.microsoft.com/office/drawing/2014/chartex" xmlns:cx1="http://schemas.microsoft.com/office/drawing/2015/9/8/chartex" xmlns:cx2="http://schemas.microsoft.com/office/drawing/2015/10/21/chartex" xmlns:cx3="http://schemas.microsoft.com/office/drawing/2016/5/9/chartex" xmlns:cx4="http://schemas.microsoft.com/office/drawing/2016/5/10/chartex" xmlns:cx5="http://schemas.microsoft.com/office/drawing/2016/5/11/chartex" xmlns:cx6="http://schemas.microsoft.com/office/drawing/2016/5/12/chartex" xmlns:cx7="http://schemas.microsoft.com/office/drawing/2016/5/13/chartex" xmlns:cx8="http://schemas.microsoft.com/office/drawing/2016/5/14/chartex" xmlns:mc="http://schemas.openxmlformats.org/markup-compatibility/2006" xmlns:aink="http://schemas.microsoft.com/office/drawing/2016/ink" xmlns:am3d="http://schemas.microsoft.com/office/drawing/2017/model3d" xmlns:o="urn:schemas-microsoft-com:office:office" xmlns:r="http://schemas.openxmlformats.org/officeDocument/2006/relationships" xmlns:m="http://schemas.openxmlformats.org/officeDocument/2006/math" xmlns:v="urn:schemas-microsoft-com:vml" xmlns:wp14="http://schemas.microsoft.com/office/word/2010/wordprocessingDrawing" xmlns:wp="http://schemas.openxmlformats.org/drawingml/2006/wordprocessingDrawing" xmlns:w10="urn:schemas-microsoft-com:office:word" xmlns:w="http://schemas.openxmlformats.org/wordprocessingml/2006/main" xmlns:w14="http://schemas.microsoft.com/office/word/2010/wordml" xmlns:w15="http://schemas.microsoft.com/office/word/2012/wordml" xmlns:w16cex="http://schemas.microsoft.com/office/word/2018/wordml/cex" xmlns:w16cid="http://schemas.microsoft.com/office/word/2016/wordml/cid" xmlns:w16="http://schemas.microsoft.com/office/word/2018/wordml" xmlns:w16sdtdh="http://schemas.microsoft.com/office/word/2020/wordml/sdtdatahash" xmlns:w16se="http://schemas.microsoft.com/office/word/2015/wordml/symex" xmlns:wpg="http://schemas.microsoft.com/office/word/2010/wordprocessingGroup" xmlns:wpi="http://schemas.microsoft.com/office/word/2010/wordprocessingInk" xmlns:wne="http://schemas.microsoft.com/office/word/2006/wordml" xmlns:wps="http://schemas.microsoft.com/office/word/2010/wordprocessingShape" mc:Ignorable="w14 w15 w16se w16cid w16 w16cex w16sdtdh wp14">
+<w:ftr xmlns:wpc="http://schemas.microsoft.com/office/word/2010/wordprocessingCanvas" xmlns:cx="http://schemas.microsoft.com/office/drawing/2014/chartex" xmlns:cx1="http://schemas.microsoft.com/office/drawing/2015/9/8/chartex" xmlns:cx2="http://schemas.microsoft.com/office/drawing/2015/10/21/chartex" xmlns:cx3="http://schemas.microsoft.com/office/drawing/2016/5/9/chartex" xmlns:cx4="http://schemas.microsoft.com/office/drawing/2016/5/10/chartex" xmlns:cx5="http://schemas.microsoft.com/office/drawing/2016/5/11/chartex" xmlns:cx6="http://schemas.microsoft.com/office/drawing/2016/5/12/chartex" xmlns:cx7="http://schemas.microsoft.com/office/drawing/2016/5/13/chartex" xmlns:cx8="http://schemas.microsoft.com/office/drawing/2016/5/14/chartex" xmlns:mc="http://schemas.openxmlformats.org/markup-compatibility/2006" xmlns:aink="http://schemas.microsoft.com/office/drawing/2016/ink" xmlns:am3d="http://schemas.microsoft.com/office/drawing/2017/model3d" xmlns:o="urn:schemas-microsoft-com:office:office" xmlns:r="http://schemas.openxmlformats.org/officeDocument/2006/relationships" xmlns:m="http://schemas.openxmlformats.org/officeDocument/2006/math" xmlns:v="urn:schemas-microsoft-com:vml" xmlns:wp14="http://schemas.microsoft.com/office/word/2010/wordprocessingDrawing" xmlns:wp="http://schemas.openxmlformats.org/drawingml/2006/wordprocessingDrawing" xmlns:w10="urn:schemas-microsoft-com:office:word" xmlns:w="http://schemas.openxmlformats.org/wordprocessingml/2006/main" xmlns:w14="http://schemas.microsoft.com/office/word/2010/wordml" xmlns:w15="http://schemas.microsoft.com/office/word/2012/wordml" xmlns:w16cid="http://schemas.microsoft.com/office/word/2016/wordml/cid" xmlns:w16se="http://schemas.microsoft.com/office/word/2015/wordml/symex" xmlns:wpg="http://schemas.microsoft.com/office/word/2010/wordprocessingGroup" xmlns:wpi="http://schemas.microsoft.com/office/word/2010/wordprocessingInk" xmlns:wne="http://schemas.microsoft.com/office/word/2006/wordml" xmlns:wps="http://schemas.microsoft.com/office/word/2010/wordprocessingShape" mc:Ignorable="w14 w15 w16se w16cid wp14">
   <w:p>
     <w:pPr>
       <w:pStyle w:val="Pidipagina"/>
@@ -17851,14 +18584,27 @@
     <w:r>
       <w:tab/>
     </w:r>
-    <w:fldSimple w:instr=" FILENAME ">
-      <w:r>
-        <w:rPr>
-          <w:noProof/>
-        </w:rPr>
-        <w:t>Documentazione lavoro temporaneo - Samuele Abba.docx</w:t>
-      </w:r>
-    </w:fldSimple>
+    <w:r>
+      <w:fldChar w:fldCharType="begin"/>
+    </w:r>
+    <w:r>
+      <w:instrText xml:space="preserve"> FILENAME </w:instrText>
+    </w:r>
+    <w:r>
+      <w:fldChar w:fldCharType="separate"/>
+    </w:r>
+    <w:r>
+      <w:rPr>
+        <w:noProof/>
+      </w:rPr>
+      <w:t>Documentazione lavoro temporaneo - Samuele Abba.docx</w:t>
+    </w:r>
+    <w:r>
+      <w:rPr>
+        <w:noProof/>
+      </w:rPr>
+      <w:fldChar w:fldCharType="end"/>
+    </w:r>
     <w:r>
       <w:tab/>
       <w:t xml:space="preserve">Versione: </w:t>
@@ -17876,7 +18622,7 @@
       <w:rPr>
         <w:noProof/>
       </w:rPr>
-      <w:t>07.11.2021</w:t>
+      <w:t>11.11.2021</w:t>
     </w:r>
     <w:r>
       <w:fldChar w:fldCharType="end"/>
@@ -17886,7 +18632,7 @@
 </file>
 
 <file path=word/footnotes.xml><?xml version="1.0" encoding="utf-8"?>
-<w:footnotes xmlns:wpc="http://schemas.microsoft.com/office/word/2010/wordprocessingCanvas" xmlns:cx="http://schemas.microsoft.com/office/drawing/2014/chartex" xmlns:cx1="http://schemas.microsoft.com/office/drawing/2015/9/8/chartex" xmlns:cx2="http://schemas.microsoft.com/office/drawing/2015/10/21/chartex" xmlns:cx3="http://schemas.microsoft.com/office/drawing/2016/5/9/chartex" xmlns:cx4="http://schemas.microsoft.com/office/drawing/2016/5/10/chartex" xmlns:cx5="http://schemas.microsoft.com/office/drawing/2016/5/11/chartex" xmlns:cx6="http://schemas.microsoft.com/office/drawing/2016/5/12/chartex" xmlns:cx7="http://schemas.microsoft.com/office/drawing/2016/5/13/chartex" xmlns:cx8="http://schemas.microsoft.com/office/drawing/2016/5/14/chartex" xmlns:mc="http://schemas.openxmlformats.org/markup-compatibility/2006" xmlns:aink="http://schemas.microsoft.com/office/drawing/2016/ink" xmlns:am3d="http://schemas.microsoft.com/office/drawing/2017/model3d" xmlns:o="urn:schemas-microsoft-com:office:office" xmlns:r="http://schemas.openxmlformats.org/officeDocument/2006/relationships" xmlns:m="http://schemas.openxmlformats.org/officeDocument/2006/math" xmlns:v="urn:schemas-microsoft-com:vml" xmlns:wp14="http://schemas.microsoft.com/office/word/2010/wordprocessingDrawing" xmlns:wp="http://schemas.openxmlformats.org/drawingml/2006/wordprocessingDrawing" xmlns:w10="urn:schemas-microsoft-com:office:word" xmlns:w="http://schemas.openxmlformats.org/wordprocessingml/2006/main" xmlns:w14="http://schemas.microsoft.com/office/word/2010/wordml" xmlns:w15="http://schemas.microsoft.com/office/word/2012/wordml" xmlns:w16cex="http://schemas.microsoft.com/office/word/2018/wordml/cex" xmlns:w16cid="http://schemas.microsoft.com/office/word/2016/wordml/cid" xmlns:w16="http://schemas.microsoft.com/office/word/2018/wordml" xmlns:w16sdtdh="http://schemas.microsoft.com/office/word/2020/wordml/sdtdatahash" xmlns:w16se="http://schemas.microsoft.com/office/word/2015/wordml/symex" xmlns:wpg="http://schemas.microsoft.com/office/word/2010/wordprocessingGroup" xmlns:wpi="http://schemas.microsoft.com/office/word/2010/wordprocessingInk" xmlns:wne="http://schemas.microsoft.com/office/word/2006/wordml" xmlns:wps="http://schemas.microsoft.com/office/word/2010/wordprocessingShape" mc:Ignorable="w14 w15 w16se w16cid w16 w16cex w16sdtdh wp14">
+<w:footnotes xmlns:wpc="http://schemas.microsoft.com/office/word/2010/wordprocessingCanvas" xmlns:cx="http://schemas.microsoft.com/office/drawing/2014/chartex" xmlns:cx1="http://schemas.microsoft.com/office/drawing/2015/9/8/chartex" xmlns:cx2="http://schemas.microsoft.com/office/drawing/2015/10/21/chartex" xmlns:cx3="http://schemas.microsoft.com/office/drawing/2016/5/9/chartex" xmlns:cx4="http://schemas.microsoft.com/office/drawing/2016/5/10/chartex" xmlns:cx5="http://schemas.microsoft.com/office/drawing/2016/5/11/chartex" xmlns:cx6="http://schemas.microsoft.com/office/drawing/2016/5/12/chartex" xmlns:cx7="http://schemas.microsoft.com/office/drawing/2016/5/13/chartex" xmlns:cx8="http://schemas.microsoft.com/office/drawing/2016/5/14/chartex" xmlns:mc="http://schemas.openxmlformats.org/markup-compatibility/2006" xmlns:aink="http://schemas.microsoft.com/office/drawing/2016/ink" xmlns:am3d="http://schemas.microsoft.com/office/drawing/2017/model3d" xmlns:o="urn:schemas-microsoft-com:office:office" xmlns:r="http://schemas.openxmlformats.org/officeDocument/2006/relationships" xmlns:m="http://schemas.openxmlformats.org/officeDocument/2006/math" xmlns:v="urn:schemas-microsoft-com:vml" xmlns:wp14="http://schemas.microsoft.com/office/word/2010/wordprocessingDrawing" xmlns:wp="http://schemas.openxmlformats.org/drawingml/2006/wordprocessingDrawing" xmlns:w10="urn:schemas-microsoft-com:office:word" xmlns:w="http://schemas.openxmlformats.org/wordprocessingml/2006/main" xmlns:w14="http://schemas.microsoft.com/office/word/2010/wordml" xmlns:w15="http://schemas.microsoft.com/office/word/2012/wordml" xmlns:w16cid="http://schemas.microsoft.com/office/word/2016/wordml/cid" xmlns:w16se="http://schemas.microsoft.com/office/word/2015/wordml/symex" xmlns:wpg="http://schemas.microsoft.com/office/word/2010/wordprocessingGroup" xmlns:wpi="http://schemas.microsoft.com/office/word/2010/wordprocessingInk" xmlns:wne="http://schemas.microsoft.com/office/word/2006/wordml" xmlns:wps="http://schemas.microsoft.com/office/word/2010/wordprocessingShape" mc:Ignorable="w14 w15 w16se w16cid wp14">
   <w:footnote w:type="separator" w:id="-1">
     <w:p>
       <w:r>
@@ -17905,7 +18651,7 @@
 </file>
 
 <file path=word/header1.xml><?xml version="1.0" encoding="utf-8"?>
-<w:hdr xmlns:wpc="http://schemas.microsoft.com/office/word/2010/wordprocessingCanvas" xmlns:cx="http://schemas.microsoft.com/office/drawing/2014/chartex" xmlns:cx1="http://schemas.microsoft.com/office/drawing/2015/9/8/chartex" xmlns:cx2="http://schemas.microsoft.com/office/drawing/2015/10/21/chartex" xmlns:cx3="http://schemas.microsoft.com/office/drawing/2016/5/9/chartex" xmlns:cx4="http://schemas.microsoft.com/office/drawing/2016/5/10/chartex" xmlns:cx5="http://schemas.microsoft.com/office/drawing/2016/5/11/chartex" xmlns:cx6="http://schemas.microsoft.com/office/drawing/2016/5/12/chartex" xmlns:cx7="http://schemas.microsoft.com/office/drawing/2016/5/13/chartex" xmlns:cx8="http://schemas.microsoft.com/office/drawing/2016/5/14/chartex" xmlns:mc="http://schemas.openxmlformats.org/markup-compatibility/2006" xmlns:aink="http://schemas.microsoft.com/office/drawing/2016/ink" xmlns:am3d="http://schemas.microsoft.com/office/drawing/2017/model3d" xmlns:o="urn:schemas-microsoft-com:office:office" xmlns:r="http://schemas.openxmlformats.org/officeDocument/2006/relationships" xmlns:m="http://schemas.openxmlformats.org/officeDocument/2006/math" xmlns:v="urn:schemas-microsoft-com:vml" xmlns:wp14="http://schemas.microsoft.com/office/word/2010/wordprocessingDrawing" xmlns:wp="http://schemas.openxmlformats.org/drawingml/2006/wordprocessingDrawing" xmlns:w10="urn:schemas-microsoft-com:office:word" xmlns:w="http://schemas.openxmlformats.org/wordprocessingml/2006/main" xmlns:w14="http://schemas.microsoft.com/office/word/2010/wordml" xmlns:w15="http://schemas.microsoft.com/office/word/2012/wordml" xmlns:w16cex="http://schemas.microsoft.com/office/word/2018/wordml/cex" xmlns:w16cid="http://schemas.microsoft.com/office/word/2016/wordml/cid" xmlns:w16="http://schemas.microsoft.com/office/word/2018/wordml" xmlns:w16sdtdh="http://schemas.microsoft.com/office/word/2020/wordml/sdtdatahash" xmlns:w16se="http://schemas.microsoft.com/office/word/2015/wordml/symex" xmlns:wpg="http://schemas.microsoft.com/office/word/2010/wordprocessingGroup" xmlns:wpi="http://schemas.microsoft.com/office/word/2010/wordprocessingInk" xmlns:wne="http://schemas.microsoft.com/office/word/2006/wordml" xmlns:wps="http://schemas.microsoft.com/office/word/2010/wordprocessingShape" mc:Ignorable="w14 w15 w16se w16cid w16 w16cex w16sdtdh wp14">
+<w:hdr xmlns:wpc="http://schemas.microsoft.com/office/word/2010/wordprocessingCanvas" xmlns:cx="http://schemas.microsoft.com/office/drawing/2014/chartex" xmlns:cx1="http://schemas.microsoft.com/office/drawing/2015/9/8/chartex" xmlns:cx2="http://schemas.microsoft.com/office/drawing/2015/10/21/chartex" xmlns:cx3="http://schemas.microsoft.com/office/drawing/2016/5/9/chartex" xmlns:cx4="http://schemas.microsoft.com/office/drawing/2016/5/10/chartex" xmlns:cx5="http://schemas.microsoft.com/office/drawing/2016/5/11/chartex" xmlns:cx6="http://schemas.microsoft.com/office/drawing/2016/5/12/chartex" xmlns:cx7="http://schemas.microsoft.com/office/drawing/2016/5/13/chartex" xmlns:cx8="http://schemas.microsoft.com/office/drawing/2016/5/14/chartex" xmlns:mc="http://schemas.openxmlformats.org/markup-compatibility/2006" xmlns:aink="http://schemas.microsoft.com/office/drawing/2016/ink" xmlns:am3d="http://schemas.microsoft.com/office/drawing/2017/model3d" xmlns:o="urn:schemas-microsoft-com:office:office" xmlns:r="http://schemas.openxmlformats.org/officeDocument/2006/relationships" xmlns:m="http://schemas.openxmlformats.org/officeDocument/2006/math" xmlns:v="urn:schemas-microsoft-com:vml" xmlns:wp14="http://schemas.microsoft.com/office/word/2010/wordprocessingDrawing" xmlns:wp="http://schemas.openxmlformats.org/drawingml/2006/wordprocessingDrawing" xmlns:w10="urn:schemas-microsoft-com:office:word" xmlns:w="http://schemas.openxmlformats.org/wordprocessingml/2006/main" xmlns:w14="http://schemas.microsoft.com/office/word/2010/wordml" xmlns:w15="http://schemas.microsoft.com/office/word/2012/wordml" xmlns:w16cid="http://schemas.microsoft.com/office/word/2016/wordml/cid" xmlns:w16se="http://schemas.microsoft.com/office/word/2015/wordml/symex" xmlns:wpg="http://schemas.microsoft.com/office/word/2010/wordprocessingGroup" xmlns:wpi="http://schemas.microsoft.com/office/word/2010/wordprocessingInk" xmlns:wne="http://schemas.microsoft.com/office/word/2006/wordml" xmlns:wps="http://schemas.microsoft.com/office/word/2010/wordprocessingShape" mc:Ignorable="w14 w15 w16se w16cid wp14">
   <w:tbl>
     <w:tblPr>
       <w:tblW w:w="9639" w:type="dxa"/>
@@ -18268,7 +19014,7 @@
 </file>
 
 <file path=word/header2.xml><?xml version="1.0" encoding="utf-8"?>
-<w:hdr xmlns:wpc="http://schemas.microsoft.com/office/word/2010/wordprocessingCanvas" xmlns:cx="http://schemas.microsoft.com/office/drawing/2014/chartex" xmlns:cx1="http://schemas.microsoft.com/office/drawing/2015/9/8/chartex" xmlns:cx2="http://schemas.microsoft.com/office/drawing/2015/10/21/chartex" xmlns:cx3="http://schemas.microsoft.com/office/drawing/2016/5/9/chartex" xmlns:cx4="http://schemas.microsoft.com/office/drawing/2016/5/10/chartex" xmlns:cx5="http://schemas.microsoft.com/office/drawing/2016/5/11/chartex" xmlns:cx6="http://schemas.microsoft.com/office/drawing/2016/5/12/chartex" xmlns:cx7="http://schemas.microsoft.com/office/drawing/2016/5/13/chartex" xmlns:cx8="http://schemas.microsoft.com/office/drawing/2016/5/14/chartex" xmlns:mc="http://schemas.openxmlformats.org/markup-compatibility/2006" xmlns:aink="http://schemas.microsoft.com/office/drawing/2016/ink" xmlns:am3d="http://schemas.microsoft.com/office/drawing/2017/model3d" xmlns:o="urn:schemas-microsoft-com:office:office" xmlns:r="http://schemas.openxmlformats.org/officeDocument/2006/relationships" xmlns:m="http://schemas.openxmlformats.org/officeDocument/2006/math" xmlns:v="urn:schemas-microsoft-com:vml" xmlns:wp14="http://schemas.microsoft.com/office/word/2010/wordprocessingDrawing" xmlns:wp="http://schemas.openxmlformats.org/drawingml/2006/wordprocessingDrawing" xmlns:w10="urn:schemas-microsoft-com:office:word" xmlns:w="http://schemas.openxmlformats.org/wordprocessingml/2006/main" xmlns:w14="http://schemas.microsoft.com/office/word/2010/wordml" xmlns:w15="http://schemas.microsoft.com/office/word/2012/wordml" xmlns:w16cex="http://schemas.microsoft.com/office/word/2018/wordml/cex" xmlns:w16cid="http://schemas.microsoft.com/office/word/2016/wordml/cid" xmlns:w16="http://schemas.microsoft.com/office/word/2018/wordml" xmlns:w16sdtdh="http://schemas.microsoft.com/office/word/2020/wordml/sdtdatahash" xmlns:w16se="http://schemas.microsoft.com/office/word/2015/wordml/symex" xmlns:wpg="http://schemas.microsoft.com/office/word/2010/wordprocessingGroup" xmlns:wpi="http://schemas.microsoft.com/office/word/2010/wordprocessingInk" xmlns:wne="http://schemas.microsoft.com/office/word/2006/wordml" xmlns:wps="http://schemas.microsoft.com/office/word/2010/wordprocessingShape" mc:Ignorable="w14 w15 w16se w16cid w16 w16cex w16sdtdh wp14">
+<w:hdr xmlns:wpc="http://schemas.microsoft.com/office/word/2010/wordprocessingCanvas" xmlns:cx="http://schemas.microsoft.com/office/drawing/2014/chartex" xmlns:cx1="http://schemas.microsoft.com/office/drawing/2015/9/8/chartex" xmlns:cx2="http://schemas.microsoft.com/office/drawing/2015/10/21/chartex" xmlns:cx3="http://schemas.microsoft.com/office/drawing/2016/5/9/chartex" xmlns:cx4="http://schemas.microsoft.com/office/drawing/2016/5/10/chartex" xmlns:cx5="http://schemas.microsoft.com/office/drawing/2016/5/11/chartex" xmlns:cx6="http://schemas.microsoft.com/office/drawing/2016/5/12/chartex" xmlns:cx7="http://schemas.microsoft.com/office/drawing/2016/5/13/chartex" xmlns:cx8="http://schemas.microsoft.com/office/drawing/2016/5/14/chartex" xmlns:mc="http://schemas.openxmlformats.org/markup-compatibility/2006" xmlns:aink="http://schemas.microsoft.com/office/drawing/2016/ink" xmlns:am3d="http://schemas.microsoft.com/office/drawing/2017/model3d" xmlns:o="urn:schemas-microsoft-com:office:office" xmlns:r="http://schemas.openxmlformats.org/officeDocument/2006/relationships" xmlns:m="http://schemas.openxmlformats.org/officeDocument/2006/math" xmlns:v="urn:schemas-microsoft-com:vml" xmlns:wp14="http://schemas.microsoft.com/office/word/2010/wordprocessingDrawing" xmlns:wp="http://schemas.openxmlformats.org/drawingml/2006/wordprocessingDrawing" xmlns:w10="urn:schemas-microsoft-com:office:word" xmlns:w="http://schemas.openxmlformats.org/wordprocessingml/2006/main" xmlns:w14="http://schemas.microsoft.com/office/word/2010/wordml" xmlns:w15="http://schemas.microsoft.com/office/word/2012/wordml" xmlns:w16cid="http://schemas.microsoft.com/office/word/2016/wordml/cid" xmlns:w16se="http://schemas.microsoft.com/office/word/2015/wordml/symex" xmlns:wpg="http://schemas.microsoft.com/office/word/2010/wordprocessingGroup" xmlns:wpi="http://schemas.microsoft.com/office/word/2010/wordprocessingInk" xmlns:wne="http://schemas.microsoft.com/office/word/2006/wordml" xmlns:wps="http://schemas.microsoft.com/office/word/2010/wordprocessingShape" mc:Ignorable="w14 w15 w16se w16cid wp14">
   <w:tbl>
     <w:tblPr>
       <w:tblW w:w="9639" w:type="dxa"/>
@@ -18626,7 +19372,7 @@
 </file>
 
 <file path=word/header3.xml><?xml version="1.0" encoding="utf-8"?>
-<w:hdr xmlns:wpc="http://schemas.microsoft.com/office/word/2010/wordprocessingCanvas" xmlns:cx="http://schemas.microsoft.com/office/drawing/2014/chartex" xmlns:cx1="http://schemas.microsoft.com/office/drawing/2015/9/8/chartex" xmlns:cx2="http://schemas.microsoft.com/office/drawing/2015/10/21/chartex" xmlns:cx3="http://schemas.microsoft.com/office/drawing/2016/5/9/chartex" xmlns:cx4="http://schemas.microsoft.com/office/drawing/2016/5/10/chartex" xmlns:cx5="http://schemas.microsoft.com/office/drawing/2016/5/11/chartex" xmlns:cx6="http://schemas.microsoft.com/office/drawing/2016/5/12/chartex" xmlns:cx7="http://schemas.microsoft.com/office/drawing/2016/5/13/chartex" xmlns:cx8="http://schemas.microsoft.com/office/drawing/2016/5/14/chartex" xmlns:mc="http://schemas.openxmlformats.org/markup-compatibility/2006" xmlns:aink="http://schemas.microsoft.com/office/drawing/2016/ink" xmlns:am3d="http://schemas.microsoft.com/office/drawing/2017/model3d" xmlns:o="urn:schemas-microsoft-com:office:office" xmlns:r="http://schemas.openxmlformats.org/officeDocument/2006/relationships" xmlns:m="http://schemas.openxmlformats.org/officeDocument/2006/math" xmlns:v="urn:schemas-microsoft-com:vml" xmlns:wp14="http://schemas.microsoft.com/office/word/2010/wordprocessingDrawing" xmlns:wp="http://schemas.openxmlformats.org/drawingml/2006/wordprocessingDrawing" xmlns:w10="urn:schemas-microsoft-com:office:word" xmlns:w="http://schemas.openxmlformats.org/wordprocessingml/2006/main" xmlns:w14="http://schemas.microsoft.com/office/word/2010/wordml" xmlns:w15="http://schemas.microsoft.com/office/word/2012/wordml" xmlns:w16cex="http://schemas.microsoft.com/office/word/2018/wordml/cex" xmlns:w16cid="http://schemas.microsoft.com/office/word/2016/wordml/cid" xmlns:w16="http://schemas.microsoft.com/office/word/2018/wordml" xmlns:w16sdtdh="http://schemas.microsoft.com/office/word/2020/wordml/sdtdatahash" xmlns:w16se="http://schemas.microsoft.com/office/word/2015/wordml/symex" xmlns:wpg="http://schemas.microsoft.com/office/word/2010/wordprocessingGroup" xmlns:wpi="http://schemas.microsoft.com/office/word/2010/wordprocessingInk" xmlns:wne="http://schemas.microsoft.com/office/word/2006/wordml" xmlns:wps="http://schemas.microsoft.com/office/word/2010/wordprocessingShape" mc:Ignorable="w14 w15 w16se w16cid w16 w16cex w16sdtdh wp14">
+<w:hdr xmlns:wpc="http://schemas.microsoft.com/office/word/2010/wordprocessingCanvas" xmlns:cx="http://schemas.microsoft.com/office/drawing/2014/chartex" xmlns:cx1="http://schemas.microsoft.com/office/drawing/2015/9/8/chartex" xmlns:cx2="http://schemas.microsoft.com/office/drawing/2015/10/21/chartex" xmlns:cx3="http://schemas.microsoft.com/office/drawing/2016/5/9/chartex" xmlns:cx4="http://schemas.microsoft.com/office/drawing/2016/5/10/chartex" xmlns:cx5="http://schemas.microsoft.com/office/drawing/2016/5/11/chartex" xmlns:cx6="http://schemas.microsoft.com/office/drawing/2016/5/12/chartex" xmlns:cx7="http://schemas.microsoft.com/office/drawing/2016/5/13/chartex" xmlns:cx8="http://schemas.microsoft.com/office/drawing/2016/5/14/chartex" xmlns:mc="http://schemas.openxmlformats.org/markup-compatibility/2006" xmlns:aink="http://schemas.microsoft.com/office/drawing/2016/ink" xmlns:am3d="http://schemas.microsoft.com/office/drawing/2017/model3d" xmlns:o="urn:schemas-microsoft-com:office:office" xmlns:r="http://schemas.openxmlformats.org/officeDocument/2006/relationships" xmlns:m="http://schemas.openxmlformats.org/officeDocument/2006/math" xmlns:v="urn:schemas-microsoft-com:vml" xmlns:wp14="http://schemas.microsoft.com/office/word/2010/wordprocessingDrawing" xmlns:wp="http://schemas.openxmlformats.org/drawingml/2006/wordprocessingDrawing" xmlns:w10="urn:schemas-microsoft-com:office:word" xmlns:w="http://schemas.openxmlformats.org/wordprocessingml/2006/main" xmlns:w14="http://schemas.microsoft.com/office/word/2010/wordml" xmlns:w15="http://schemas.microsoft.com/office/word/2012/wordml" xmlns:w16cid="http://schemas.microsoft.com/office/word/2016/wordml/cid" xmlns:w16se="http://schemas.microsoft.com/office/word/2015/wordml/symex" xmlns:wpg="http://schemas.microsoft.com/office/word/2010/wordprocessingGroup" xmlns:wpi="http://schemas.microsoft.com/office/word/2010/wordprocessingInk" xmlns:wne="http://schemas.microsoft.com/office/word/2006/wordml" xmlns:wps="http://schemas.microsoft.com/office/word/2010/wordprocessingShape" mc:Ignorable="w14 w15 w16se w16cid wp14">
   <w:tbl>
     <w:tblPr>
       <w:tblW w:w="13331" w:type="dxa"/>
@@ -18984,7 +19730,7 @@
 </file>
 
 <file path=word/header4.xml><?xml version="1.0" encoding="utf-8"?>
-<w:hdr xmlns:wpc="http://schemas.microsoft.com/office/word/2010/wordprocessingCanvas" xmlns:cx="http://schemas.microsoft.com/office/drawing/2014/chartex" xmlns:cx1="http://schemas.microsoft.com/office/drawing/2015/9/8/chartex" xmlns:cx2="http://schemas.microsoft.com/office/drawing/2015/10/21/chartex" xmlns:cx3="http://schemas.microsoft.com/office/drawing/2016/5/9/chartex" xmlns:cx4="http://schemas.microsoft.com/office/drawing/2016/5/10/chartex" xmlns:cx5="http://schemas.microsoft.com/office/drawing/2016/5/11/chartex" xmlns:cx6="http://schemas.microsoft.com/office/drawing/2016/5/12/chartex" xmlns:cx7="http://schemas.microsoft.com/office/drawing/2016/5/13/chartex" xmlns:cx8="http://schemas.microsoft.com/office/drawing/2016/5/14/chartex" xmlns:mc="http://schemas.openxmlformats.org/markup-compatibility/2006" xmlns:aink="http://schemas.microsoft.com/office/drawing/2016/ink" xmlns:am3d="http://schemas.microsoft.com/office/drawing/2017/model3d" xmlns:o="urn:schemas-microsoft-com:office:office" xmlns:r="http://schemas.openxmlformats.org/officeDocument/2006/relationships" xmlns:m="http://schemas.openxmlformats.org/officeDocument/2006/math" xmlns:v="urn:schemas-microsoft-com:vml" xmlns:wp14="http://schemas.microsoft.com/office/word/2010/wordprocessingDrawing" xmlns:wp="http://schemas.openxmlformats.org/drawingml/2006/wordprocessingDrawing" xmlns:w10="urn:schemas-microsoft-com:office:word" xmlns:w="http://schemas.openxmlformats.org/wordprocessingml/2006/main" xmlns:w14="http://schemas.microsoft.com/office/word/2010/wordml" xmlns:w15="http://schemas.microsoft.com/office/word/2012/wordml" xmlns:w16cex="http://schemas.microsoft.com/office/word/2018/wordml/cex" xmlns:w16cid="http://schemas.microsoft.com/office/word/2016/wordml/cid" xmlns:w16="http://schemas.microsoft.com/office/word/2018/wordml" xmlns:w16sdtdh="http://schemas.microsoft.com/office/word/2020/wordml/sdtdatahash" xmlns:w16se="http://schemas.microsoft.com/office/word/2015/wordml/symex" xmlns:wpg="http://schemas.microsoft.com/office/word/2010/wordprocessingGroup" xmlns:wpi="http://schemas.microsoft.com/office/word/2010/wordprocessingInk" xmlns:wne="http://schemas.microsoft.com/office/word/2006/wordml" xmlns:wps="http://schemas.microsoft.com/office/word/2010/wordprocessingShape" mc:Ignorable="w14 w15 w16se w16cid w16 w16cex w16sdtdh wp14">
+<w:hdr xmlns:wpc="http://schemas.microsoft.com/office/word/2010/wordprocessingCanvas" xmlns:cx="http://schemas.microsoft.com/office/drawing/2014/chartex" xmlns:cx1="http://schemas.microsoft.com/office/drawing/2015/9/8/chartex" xmlns:cx2="http://schemas.microsoft.com/office/drawing/2015/10/21/chartex" xmlns:cx3="http://schemas.microsoft.com/office/drawing/2016/5/9/chartex" xmlns:cx4="http://schemas.microsoft.com/office/drawing/2016/5/10/chartex" xmlns:cx5="http://schemas.microsoft.com/office/drawing/2016/5/11/chartex" xmlns:cx6="http://schemas.microsoft.com/office/drawing/2016/5/12/chartex" xmlns:cx7="http://schemas.microsoft.com/office/drawing/2016/5/13/chartex" xmlns:cx8="http://schemas.microsoft.com/office/drawing/2016/5/14/chartex" xmlns:mc="http://schemas.openxmlformats.org/markup-compatibility/2006" xmlns:aink="http://schemas.microsoft.com/office/drawing/2016/ink" xmlns:am3d="http://schemas.microsoft.com/office/drawing/2017/model3d" xmlns:o="urn:schemas-microsoft-com:office:office" xmlns:r="http://schemas.openxmlformats.org/officeDocument/2006/relationships" xmlns:m="http://schemas.openxmlformats.org/officeDocument/2006/math" xmlns:v="urn:schemas-microsoft-com:vml" xmlns:wp14="http://schemas.microsoft.com/office/word/2010/wordprocessingDrawing" xmlns:wp="http://schemas.openxmlformats.org/drawingml/2006/wordprocessingDrawing" xmlns:w10="urn:schemas-microsoft-com:office:word" xmlns:w="http://schemas.openxmlformats.org/wordprocessingml/2006/main" xmlns:w14="http://schemas.microsoft.com/office/word/2010/wordml" xmlns:w15="http://schemas.microsoft.com/office/word/2012/wordml" xmlns:w16cid="http://schemas.microsoft.com/office/word/2016/wordml/cid" xmlns:w16se="http://schemas.microsoft.com/office/word/2015/wordml/symex" xmlns:wpg="http://schemas.microsoft.com/office/word/2010/wordprocessingGroup" xmlns:wpi="http://schemas.microsoft.com/office/word/2010/wordprocessingInk" xmlns:wne="http://schemas.microsoft.com/office/word/2006/wordml" xmlns:wps="http://schemas.microsoft.com/office/word/2010/wordprocessingShape" mc:Ignorable="w14 w15 w16se w16cid wp14">
   <w:tbl>
     <w:tblPr>
       <w:tblW w:w="9639" w:type="dxa"/>
@@ -19342,7 +20088,7 @@
 </file>
 
 <file path=word/numbering.xml><?xml version="1.0" encoding="utf-8"?>
-<w:numbering xmlns:wpc="http://schemas.microsoft.com/office/word/2010/wordprocessingCanvas" xmlns:cx="http://schemas.microsoft.com/office/drawing/2014/chartex" xmlns:cx1="http://schemas.microsoft.com/office/drawing/2015/9/8/chartex" xmlns:cx2="http://schemas.microsoft.com/office/drawing/2015/10/21/chartex" xmlns:cx3="http://schemas.microsoft.com/office/drawing/2016/5/9/chartex" xmlns:cx4="http://schemas.microsoft.com/office/drawing/2016/5/10/chartex" xmlns:cx5="http://schemas.microsoft.com/office/drawing/2016/5/11/chartex" xmlns:cx6="http://schemas.microsoft.com/office/drawing/2016/5/12/chartex" xmlns:cx7="http://schemas.microsoft.com/office/drawing/2016/5/13/chartex" xmlns:cx8="http://schemas.microsoft.com/office/drawing/2016/5/14/chartex" xmlns:mc="http://schemas.openxmlformats.org/markup-compatibility/2006" xmlns:aink="http://schemas.microsoft.com/office/drawing/2016/ink" xmlns:am3d="http://schemas.microsoft.com/office/drawing/2017/model3d" xmlns:o="urn:schemas-microsoft-com:office:office" xmlns:r="http://schemas.openxmlformats.org/officeDocument/2006/relationships" xmlns:m="http://schemas.openxmlformats.org/officeDocument/2006/math" xmlns:v="urn:schemas-microsoft-com:vml" xmlns:wp14="http://schemas.microsoft.com/office/word/2010/wordprocessingDrawing" xmlns:wp="http://schemas.openxmlformats.org/drawingml/2006/wordprocessingDrawing" xmlns:w10="urn:schemas-microsoft-com:office:word" xmlns:w="http://schemas.openxmlformats.org/wordprocessingml/2006/main" xmlns:w14="http://schemas.microsoft.com/office/word/2010/wordml" xmlns:w15="http://schemas.microsoft.com/office/word/2012/wordml" xmlns:w16cex="http://schemas.microsoft.com/office/word/2018/wordml/cex" xmlns:w16cid="http://schemas.microsoft.com/office/word/2016/wordml/cid" xmlns:w16="http://schemas.microsoft.com/office/word/2018/wordml" xmlns:w16sdtdh="http://schemas.microsoft.com/office/word/2020/wordml/sdtdatahash" xmlns:w16se="http://schemas.microsoft.com/office/word/2015/wordml/symex" xmlns:wpg="http://schemas.microsoft.com/office/word/2010/wordprocessingGroup" xmlns:wpi="http://schemas.microsoft.com/office/word/2010/wordprocessingInk" xmlns:wne="http://schemas.microsoft.com/office/word/2006/wordml" xmlns:wps="http://schemas.microsoft.com/office/word/2010/wordprocessingShape" mc:Ignorable="w14 w15 w16se w16cid w16 w16cex w16sdtdh wp14">
+<w:numbering xmlns:wpc="http://schemas.microsoft.com/office/word/2010/wordprocessingCanvas" xmlns:cx="http://schemas.microsoft.com/office/drawing/2014/chartex" xmlns:cx1="http://schemas.microsoft.com/office/drawing/2015/9/8/chartex" xmlns:cx2="http://schemas.microsoft.com/office/drawing/2015/10/21/chartex" xmlns:cx3="http://schemas.microsoft.com/office/drawing/2016/5/9/chartex" xmlns:cx4="http://schemas.microsoft.com/office/drawing/2016/5/10/chartex" xmlns:cx5="http://schemas.microsoft.com/office/drawing/2016/5/11/chartex" xmlns:cx6="http://schemas.microsoft.com/office/drawing/2016/5/12/chartex" xmlns:cx7="http://schemas.microsoft.com/office/drawing/2016/5/13/chartex" xmlns:cx8="http://schemas.microsoft.com/office/drawing/2016/5/14/chartex" xmlns:mc="http://schemas.openxmlformats.org/markup-compatibility/2006" xmlns:aink="http://schemas.microsoft.com/office/drawing/2016/ink" xmlns:am3d="http://schemas.microsoft.com/office/drawing/2017/model3d" xmlns:o="urn:schemas-microsoft-com:office:office" xmlns:r="http://schemas.openxmlformats.org/officeDocument/2006/relationships" xmlns:m="http://schemas.openxmlformats.org/officeDocument/2006/math" xmlns:v="urn:schemas-microsoft-com:vml" xmlns:wp14="http://schemas.microsoft.com/office/word/2010/wordprocessingDrawing" xmlns:wp="http://schemas.openxmlformats.org/drawingml/2006/wordprocessingDrawing" xmlns:w10="urn:schemas-microsoft-com:office:word" xmlns:w="http://schemas.openxmlformats.org/wordprocessingml/2006/main" xmlns:w14="http://schemas.microsoft.com/office/word/2010/wordml" xmlns:w15="http://schemas.microsoft.com/office/word/2012/wordml" xmlns:w16cid="http://schemas.microsoft.com/office/word/2016/wordml/cid" xmlns:w16se="http://schemas.microsoft.com/office/word/2015/wordml/symex" xmlns:wpg="http://schemas.microsoft.com/office/word/2010/wordprocessingGroup" xmlns:wpi="http://schemas.microsoft.com/office/word/2010/wordprocessingInk" xmlns:wne="http://schemas.microsoft.com/office/word/2006/wordml" xmlns:wps="http://schemas.microsoft.com/office/word/2010/wordprocessingShape" mc:Ignorable="w14 w15 w16se w16cid wp14">
   <w:abstractNum w:abstractNumId="0" w15:restartNumberingAfterBreak="0">
     <w:nsid w:val="00E21725"/>
     <w:multiLevelType w:val="hybridMultilevel"/>
@@ -24565,7 +25311,7 @@
 </file>
 
 <file path=word/styles.xml><?xml version="1.0" encoding="utf-8"?>
-<w:styles xmlns:mc="http://schemas.openxmlformats.org/markup-compatibility/2006" xmlns:r="http://schemas.openxmlformats.org/officeDocument/2006/relationships" xmlns:w="http://schemas.openxmlformats.org/wordprocessingml/2006/main" xmlns:w14="http://schemas.microsoft.com/office/word/2010/wordml" xmlns:w15="http://schemas.microsoft.com/office/word/2012/wordml" xmlns:w16cex="http://schemas.microsoft.com/office/word/2018/wordml/cex" xmlns:w16cid="http://schemas.microsoft.com/office/word/2016/wordml/cid" xmlns:w16="http://schemas.microsoft.com/office/word/2018/wordml" xmlns:w16sdtdh="http://schemas.microsoft.com/office/word/2020/wordml/sdtdatahash" xmlns:w16se="http://schemas.microsoft.com/office/word/2015/wordml/symex" mc:Ignorable="w14 w15 w16se w16cid w16 w16cex w16sdtdh">
+<w:styles xmlns:mc="http://schemas.openxmlformats.org/markup-compatibility/2006" xmlns:r="http://schemas.openxmlformats.org/officeDocument/2006/relationships" xmlns:w="http://schemas.openxmlformats.org/wordprocessingml/2006/main" xmlns:w14="http://schemas.microsoft.com/office/word/2010/wordml" xmlns:w15="http://schemas.microsoft.com/office/word/2012/wordml" xmlns:w16cid="http://schemas.microsoft.com/office/word/2016/wordml/cid" xmlns:w16se="http://schemas.microsoft.com/office/word/2015/wordml/symex" mc:Ignorable="w14 w15 w16se w16cid">
   <w:docDefaults>
     <w:rPrDefault>
       <w:rPr>
@@ -24575,7 +25321,7 @@
     </w:rPrDefault>
     <w:pPrDefault/>
   </w:docDefaults>
-  <w:latentStyles w:defLockedState="0" w:defUIPriority="99" w:defSemiHidden="0" w:defUnhideWhenUsed="0" w:defQFormat="0" w:count="376">
+  <w:latentStyles w:defLockedState="0" w:defUIPriority="99" w:defSemiHidden="0" w:defUnhideWhenUsed="0" w:defQFormat="0" w:count="375">
     <w:lsdException w:name="Normal" w:uiPriority="0" w:qFormat="1"/>
     <w:lsdException w:name="heading 1" w:uiPriority="0" w:qFormat="1"/>
     <w:lsdException w:name="heading 2" w:uiPriority="0" w:qFormat="1"/>
@@ -24681,6 +25427,7 @@
     <w:lsdException w:name="HTML Sample" w:semiHidden="1" w:unhideWhenUsed="1"/>
     <w:lsdException w:name="HTML Typewriter" w:semiHidden="1" w:unhideWhenUsed="1"/>
     <w:lsdException w:name="HTML Variable" w:semiHidden="1" w:unhideWhenUsed="1"/>
+    <w:lsdException w:name="Normal Table" w:semiHidden="1" w:unhideWhenUsed="1"/>
     <w:lsdException w:name="annotation subject" w:semiHidden="1" w:unhideWhenUsed="1"/>
     <w:lsdException w:name="No List" w:semiHidden="1" w:unhideWhenUsed="1"/>
     <w:lsdException w:name="Outline List 1" w:semiHidden="1" w:unhideWhenUsed="1"/>
@@ -24727,8 +25474,10 @@
     <w:lsdException w:name="Table Subtle 2" w:semiHidden="1" w:unhideWhenUsed="1"/>
     <w:lsdException w:name="Table Web 1" w:semiHidden="1" w:unhideWhenUsed="1"/>
     <w:lsdException w:name="Table Web 2" w:semiHidden="1" w:unhideWhenUsed="1"/>
+    <w:lsdException w:name="Table Web 3" w:semiHidden="1" w:unhideWhenUsed="1"/>
     <w:lsdException w:name="Balloon Text" w:semiHidden="1" w:unhideWhenUsed="1"/>
     <w:lsdException w:name="Table Grid" w:uiPriority="59"/>
+    <w:lsdException w:name="Table Theme" w:semiHidden="1" w:unhideWhenUsed="1"/>
     <w:lsdException w:name="Placeholder Text" w:semiHidden="1"/>
     <w:lsdException w:name="No Spacing" w:uiPriority="1" w:qFormat="1"/>
     <w:lsdException w:name="Light Shading" w:uiPriority="60"/>
@@ -24948,7 +25697,6 @@
     <w:lsdException w:name="Smart Hyperlink" w:semiHidden="1" w:unhideWhenUsed="1"/>
     <w:lsdException w:name="Hashtag" w:semiHidden="1" w:unhideWhenUsed="1"/>
     <w:lsdException w:name="Unresolved Mention" w:semiHidden="1" w:unhideWhenUsed="1"/>
-    <w:lsdException w:name="Smart Link" w:semiHidden="1" w:unhideWhenUsed="1"/>
   </w:latentStyles>
   <w:style w:type="paragraph" w:default="1" w:styleId="Normale">
     <w:name w:val="Normal"/>
@@ -25835,7 +26583,7 @@
 </file>
 
 <file path=customXml/itemProps1.xml><?xml version="1.0" encoding="utf-8"?>
-<ds:datastoreItem xmlns:ds="http://schemas.openxmlformats.org/officeDocument/2006/customXml" ds:itemID="{F87042EF-E6E0-4929-A5F2-6E4E54DBAA37}">
+<ds:datastoreItem xmlns:ds="http://schemas.openxmlformats.org/officeDocument/2006/customXml" ds:itemID="{0F391065-1CC3-48FB-9FC2-3B4FB7291BD0}">
   <ds:schemaRefs>
     <ds:schemaRef ds:uri="http://schemas.openxmlformats.org/officeDocument/2006/bibliography"/>
   </ds:schemaRefs>

</xml_diff>

<commit_message>
Aggiornamento 1.0 del 18.11.2021
</commit_message>
<xml_diff>
--- a/3_Documentazione (word e pdf)/Documentazione lavoro temporaneo - Samuele Abba.docx
+++ b/3_Documentazione (word e pdf)/Documentazione lavoro temporaneo - Samuele Abba.docx
@@ -128,7 +128,7 @@
         <w:rPr>
           <w:noProof/>
         </w:rPr>
-        <w:instrText xml:space="preserve"> PAGEREF _Toc87539813 \h </w:instrText>
+        <w:instrText xml:space="preserve"> PAGEREF _Toc88128211 \h </w:instrText>
       </w:r>
       <w:r>
         <w:rPr>
@@ -207,7 +207,7 @@
         <w:rPr>
           <w:noProof/>
         </w:rPr>
-        <w:instrText xml:space="preserve"> PAGEREF _Toc87539814 \h </w:instrText>
+        <w:instrText xml:space="preserve"> PAGEREF _Toc88128212 \h </w:instrText>
       </w:r>
       <w:r>
         <w:rPr>
@@ -286,7 +286,7 @@
         <w:rPr>
           <w:noProof/>
         </w:rPr>
-        <w:instrText xml:space="preserve"> PAGEREF _Toc87539815 \h </w:instrText>
+        <w:instrText xml:space="preserve"> PAGEREF _Toc88128213 \h </w:instrText>
       </w:r>
       <w:r>
         <w:rPr>
@@ -365,7 +365,7 @@
         <w:rPr>
           <w:noProof/>
         </w:rPr>
-        <w:instrText xml:space="preserve"> PAGEREF _Toc87539816 \h </w:instrText>
+        <w:instrText xml:space="preserve"> PAGEREF _Toc88128214 \h </w:instrText>
       </w:r>
       <w:r>
         <w:rPr>
@@ -444,7 +444,7 @@
         <w:rPr>
           <w:noProof/>
         </w:rPr>
-        <w:instrText xml:space="preserve"> PAGEREF _Toc87539817 \h </w:instrText>
+        <w:instrText xml:space="preserve"> PAGEREF _Toc88128215 \h </w:instrText>
       </w:r>
       <w:r>
         <w:rPr>
@@ -523,7 +523,7 @@
         <w:rPr>
           <w:noProof/>
         </w:rPr>
-        <w:instrText xml:space="preserve"> PAGEREF _Toc87539818 \h </w:instrText>
+        <w:instrText xml:space="preserve"> PAGEREF _Toc88128216 \h </w:instrText>
       </w:r>
       <w:r>
         <w:rPr>
@@ -602,7 +602,7 @@
         <w:rPr>
           <w:noProof/>
         </w:rPr>
-        <w:instrText xml:space="preserve"> PAGEREF _Toc87539819 \h </w:instrText>
+        <w:instrText xml:space="preserve"> PAGEREF _Toc88128217 \h </w:instrText>
       </w:r>
       <w:r>
         <w:rPr>
@@ -681,7 +681,7 @@
         <w:rPr>
           <w:noProof/>
         </w:rPr>
-        <w:instrText xml:space="preserve"> PAGEREF _Toc87539820 \h </w:instrText>
+        <w:instrText xml:space="preserve"> PAGEREF _Toc88128218 \h </w:instrText>
       </w:r>
       <w:r>
         <w:rPr>
@@ -760,7 +760,7 @@
         <w:rPr>
           <w:noProof/>
         </w:rPr>
-        <w:instrText xml:space="preserve"> PAGEREF _Toc87539821 \h </w:instrText>
+        <w:instrText xml:space="preserve"> PAGEREF _Toc88128219 \h </w:instrText>
       </w:r>
       <w:r>
         <w:rPr>
@@ -839,7 +839,7 @@
         <w:rPr>
           <w:noProof/>
         </w:rPr>
-        <w:instrText xml:space="preserve"> PAGEREF _Toc87539822 \h </w:instrText>
+        <w:instrText xml:space="preserve"> PAGEREF _Toc88128220 \h </w:instrText>
       </w:r>
       <w:r>
         <w:rPr>
@@ -918,7 +918,7 @@
         <w:rPr>
           <w:noProof/>
         </w:rPr>
-        <w:instrText xml:space="preserve"> PAGEREF _Toc87539823 \h </w:instrText>
+        <w:instrText xml:space="preserve"> PAGEREF _Toc88128221 \h </w:instrText>
       </w:r>
       <w:r>
         <w:rPr>
@@ -997,7 +997,7 @@
         <w:rPr>
           <w:noProof/>
         </w:rPr>
-        <w:instrText xml:space="preserve"> PAGEREF _Toc87539824 \h </w:instrText>
+        <w:instrText xml:space="preserve"> PAGEREF _Toc88128222 \h </w:instrText>
       </w:r>
       <w:r>
         <w:rPr>
@@ -1076,7 +1076,7 @@
         <w:rPr>
           <w:noProof/>
         </w:rPr>
-        <w:instrText xml:space="preserve"> PAGEREF _Toc87539825 \h </w:instrText>
+        <w:instrText xml:space="preserve"> PAGEREF _Toc88128223 \h </w:instrText>
       </w:r>
       <w:r>
         <w:rPr>
@@ -1155,7 +1155,7 @@
         <w:rPr>
           <w:noProof/>
         </w:rPr>
-        <w:instrText xml:space="preserve"> PAGEREF _Toc87539826 \h </w:instrText>
+        <w:instrText xml:space="preserve"> PAGEREF _Toc88128224 \h </w:instrText>
       </w:r>
       <w:r>
         <w:rPr>
@@ -1234,7 +1234,7 @@
         <w:rPr>
           <w:noProof/>
         </w:rPr>
-        <w:instrText xml:space="preserve"> PAGEREF _Toc87539827 \h </w:instrText>
+        <w:instrText xml:space="preserve"> PAGEREF _Toc88128225 \h </w:instrText>
       </w:r>
       <w:r>
         <w:rPr>
@@ -1313,7 +1313,7 @@
         <w:rPr>
           <w:noProof/>
         </w:rPr>
-        <w:instrText xml:space="preserve"> PAGEREF _Toc87539828 \h </w:instrText>
+        <w:instrText xml:space="preserve"> PAGEREF _Toc88128226 \h </w:instrText>
       </w:r>
       <w:r>
         <w:rPr>
@@ -1392,7 +1392,7 @@
         <w:rPr>
           <w:noProof/>
         </w:rPr>
-        <w:instrText xml:space="preserve"> PAGEREF _Toc87539829 \h </w:instrText>
+        <w:instrText xml:space="preserve"> PAGEREF _Toc88128227 \h </w:instrText>
       </w:r>
       <w:r>
         <w:rPr>
@@ -1471,7 +1471,7 @@
         <w:rPr>
           <w:noProof/>
         </w:rPr>
-        <w:instrText xml:space="preserve"> PAGEREF _Toc87539830 \h </w:instrText>
+        <w:instrText xml:space="preserve"> PAGEREF _Toc88128228 \h </w:instrText>
       </w:r>
       <w:r>
         <w:rPr>
@@ -1550,7 +1550,7 @@
         <w:rPr>
           <w:noProof/>
         </w:rPr>
-        <w:instrText xml:space="preserve"> PAGEREF _Toc87539831 \h </w:instrText>
+        <w:instrText xml:space="preserve"> PAGEREF _Toc88128229 \h </w:instrText>
       </w:r>
       <w:r>
         <w:rPr>
@@ -1629,7 +1629,7 @@
         <w:rPr>
           <w:noProof/>
         </w:rPr>
-        <w:instrText xml:space="preserve"> PAGEREF _Toc87539832 \h </w:instrText>
+        <w:instrText xml:space="preserve"> PAGEREF _Toc88128230 \h </w:instrText>
       </w:r>
       <w:r>
         <w:rPr>
@@ -1708,7 +1708,7 @@
         <w:rPr>
           <w:noProof/>
         </w:rPr>
-        <w:instrText xml:space="preserve"> PAGEREF _Toc87539833 \h </w:instrText>
+        <w:instrText xml:space="preserve"> PAGEREF _Toc88128231 \h </w:instrText>
       </w:r>
       <w:r>
         <w:rPr>
@@ -1787,7 +1787,7 @@
         <w:rPr>
           <w:noProof/>
         </w:rPr>
-        <w:instrText xml:space="preserve"> PAGEREF _Toc87539834 \h </w:instrText>
+        <w:instrText xml:space="preserve"> PAGEREF _Toc88128232 \h </w:instrText>
       </w:r>
       <w:r>
         <w:rPr>
@@ -1866,7 +1866,7 @@
         <w:rPr>
           <w:noProof/>
         </w:rPr>
-        <w:instrText xml:space="preserve"> PAGEREF _Toc87539835 \h </w:instrText>
+        <w:instrText xml:space="preserve"> PAGEREF _Toc88128233 \h </w:instrText>
       </w:r>
       <w:r>
         <w:rPr>
@@ -1945,7 +1945,7 @@
         <w:rPr>
           <w:noProof/>
         </w:rPr>
-        <w:instrText xml:space="preserve"> PAGEREF _Toc87539836 \h </w:instrText>
+        <w:instrText xml:space="preserve"> PAGEREF _Toc88128234 \h </w:instrText>
       </w:r>
       <w:r>
         <w:rPr>
@@ -2024,7 +2024,7 @@
         <w:rPr>
           <w:noProof/>
         </w:rPr>
-        <w:instrText xml:space="preserve"> PAGEREF _Toc87539837 \h </w:instrText>
+        <w:instrText xml:space="preserve"> PAGEREF _Toc88128235 \h </w:instrText>
       </w:r>
       <w:r>
         <w:rPr>
@@ -2103,7 +2103,7 @@
         <w:rPr>
           <w:noProof/>
         </w:rPr>
-        <w:instrText xml:space="preserve"> PAGEREF _Toc87539838 \h </w:instrText>
+        <w:instrText xml:space="preserve"> PAGEREF _Toc88128236 \h </w:instrText>
       </w:r>
       <w:r>
         <w:rPr>
@@ -2182,7 +2182,7 @@
         <w:rPr>
           <w:noProof/>
         </w:rPr>
-        <w:instrText xml:space="preserve"> PAGEREF _Toc87539839 \h </w:instrText>
+        <w:instrText xml:space="preserve"> PAGEREF _Toc88128237 \h </w:instrText>
       </w:r>
       <w:r>
         <w:rPr>
@@ -2261,7 +2261,7 @@
         <w:rPr>
           <w:noProof/>
         </w:rPr>
-        <w:instrText xml:space="preserve"> PAGEREF _Toc87539840 \h </w:instrText>
+        <w:instrText xml:space="preserve"> PAGEREF _Toc88128238 \h </w:instrText>
       </w:r>
       <w:r>
         <w:rPr>
@@ -2340,7 +2340,7 @@
         <w:rPr>
           <w:noProof/>
         </w:rPr>
-        <w:instrText xml:space="preserve"> PAGEREF _Toc87539841 \h </w:instrText>
+        <w:instrText xml:space="preserve"> PAGEREF _Toc88128239 \h </w:instrText>
       </w:r>
       <w:r>
         <w:rPr>
@@ -2421,7 +2421,7 @@
         <w:rPr>
           <w:noProof/>
         </w:rPr>
-        <w:instrText xml:space="preserve"> PAGEREF _Toc87539842 \h </w:instrText>
+        <w:instrText xml:space="preserve"> PAGEREF _Toc88128240 \h </w:instrText>
       </w:r>
       <w:r>
         <w:rPr>
@@ -2500,7 +2500,7 @@
         <w:rPr>
           <w:noProof/>
         </w:rPr>
-        <w:instrText xml:space="preserve"> PAGEREF _Toc87539843 \h </w:instrText>
+        <w:instrText xml:space="preserve"> PAGEREF _Toc88128241 \h </w:instrText>
       </w:r>
       <w:r>
         <w:rPr>
@@ -2579,7 +2579,7 @@
         <w:rPr>
           <w:noProof/>
         </w:rPr>
-        <w:instrText xml:space="preserve"> PAGEREF _Toc87539844 \h </w:instrText>
+        <w:instrText xml:space="preserve"> PAGEREF _Toc88128242 \h </w:instrText>
       </w:r>
       <w:r>
         <w:rPr>
@@ -2658,7 +2658,7 @@
         <w:rPr>
           <w:noProof/>
         </w:rPr>
-        <w:instrText xml:space="preserve"> PAGEREF _Toc87539845 \h </w:instrText>
+        <w:instrText xml:space="preserve"> PAGEREF _Toc88128243 \h </w:instrText>
       </w:r>
       <w:r>
         <w:rPr>
@@ -2739,7 +2739,7 @@
         <w:rPr>
           <w:noProof/>
         </w:rPr>
-        <w:instrText xml:space="preserve"> PAGEREF _Toc87539846 \h </w:instrText>
+        <w:instrText xml:space="preserve"> PAGEREF _Toc88128244 \h </w:instrText>
       </w:r>
       <w:r>
         <w:rPr>
@@ -2820,7 +2820,7 @@
         <w:rPr>
           <w:noProof/>
         </w:rPr>
-        <w:instrText xml:space="preserve"> PAGEREF _Toc87539847 \h </w:instrText>
+        <w:instrText xml:space="preserve"> PAGEREF _Toc88128245 \h </w:instrText>
       </w:r>
       <w:r>
         <w:rPr>
@@ -2899,7 +2899,7 @@
         <w:rPr>
           <w:noProof/>
         </w:rPr>
-        <w:instrText xml:space="preserve"> PAGEREF _Toc87539848 \h </w:instrText>
+        <w:instrText xml:space="preserve"> PAGEREF _Toc88128246 \h </w:instrText>
       </w:r>
       <w:r>
         <w:rPr>
@@ -2978,7 +2978,7 @@
         <w:rPr>
           <w:noProof/>
         </w:rPr>
-        <w:instrText xml:space="preserve"> PAGEREF _Toc87539849 \h </w:instrText>
+        <w:instrText xml:space="preserve"> PAGEREF _Toc88128247 \h </w:instrText>
       </w:r>
       <w:r>
         <w:rPr>
@@ -3059,7 +3059,7 @@
         <w:rPr>
           <w:noProof/>
         </w:rPr>
-        <w:instrText xml:space="preserve"> PAGEREF _Toc87539850 \h </w:instrText>
+        <w:instrText xml:space="preserve"> PAGEREF _Toc88128248 \h </w:instrText>
       </w:r>
       <w:r>
         <w:rPr>
@@ -3138,7 +3138,7 @@
         <w:rPr>
           <w:noProof/>
         </w:rPr>
-        <w:instrText xml:space="preserve"> PAGEREF _Toc87539851 \h </w:instrText>
+        <w:instrText xml:space="preserve"> PAGEREF _Toc88128249 \h </w:instrText>
       </w:r>
       <w:r>
         <w:rPr>
@@ -3217,7 +3217,7 @@
         <w:rPr>
           <w:noProof/>
         </w:rPr>
-        <w:instrText xml:space="preserve"> PAGEREF _Toc87539852 \h </w:instrText>
+        <w:instrText xml:space="preserve"> PAGEREF _Toc88128250 \h </w:instrText>
       </w:r>
       <w:r>
         <w:rPr>
@@ -3296,7 +3296,7 @@
         <w:rPr>
           <w:noProof/>
         </w:rPr>
-        <w:instrText xml:space="preserve"> PAGEREF _Toc87539853 \h </w:instrText>
+        <w:instrText xml:space="preserve"> PAGEREF _Toc88128251 \h </w:instrText>
       </w:r>
       <w:r>
         <w:rPr>
@@ -3377,7 +3377,7 @@
         <w:rPr>
           <w:noProof/>
         </w:rPr>
-        <w:instrText xml:space="preserve"> PAGEREF _Toc87539854 \h </w:instrText>
+        <w:instrText xml:space="preserve"> PAGEREF _Toc88128252 \h </w:instrText>
       </w:r>
       <w:r>
         <w:rPr>
@@ -3429,7 +3429,7 @@
         </w:rPr>
         <w:br w:type="page"/>
       </w:r>
-      <w:bookmarkStart w:id="1" w:name="_Toc87539813"/>
+      <w:bookmarkStart w:id="1" w:name="_Toc88128211"/>
       <w:r>
         <w:rPr>
           <w:lang w:val="it-IT"/>
@@ -3443,7 +3443,7 @@
       <w:pPr>
         <w:pStyle w:val="Titolo2"/>
       </w:pPr>
-      <w:bookmarkStart w:id="2" w:name="_Toc87539814"/>
+      <w:bookmarkStart w:id="2" w:name="_Toc88128212"/>
       <w:r>
         <w:t>Informazioni sul progetto</w:t>
       </w:r>
@@ -3703,7 +3703,7 @@
       <w:pPr>
         <w:pStyle w:val="Titolo2"/>
       </w:pPr>
-      <w:bookmarkStart w:id="3" w:name="_Toc87539815"/>
+      <w:bookmarkStart w:id="3" w:name="_Toc88128213"/>
       <w:r>
         <w:t>Abstract</w:t>
       </w:r>
@@ -4314,7 +4314,7 @@
       <w:pPr>
         <w:pStyle w:val="Titolo2"/>
       </w:pPr>
-      <w:bookmarkStart w:id="4" w:name="_Toc87539816"/>
+      <w:bookmarkStart w:id="4" w:name="_Toc88128214"/>
       <w:r>
         <w:lastRenderedPageBreak/>
         <w:t>Scopo</w:t>
@@ -4367,7 +4367,7 @@
       <w:r>
         <w:br w:type="page"/>
       </w:r>
-      <w:bookmarkStart w:id="5" w:name="_Toc87539817"/>
+      <w:bookmarkStart w:id="5" w:name="_Toc88128215"/>
       <w:r>
         <w:lastRenderedPageBreak/>
         <w:t>Analisi</w:t>
@@ -4378,7 +4378,7 @@
       <w:pPr>
         <w:pStyle w:val="Titolo2"/>
       </w:pPr>
-      <w:bookmarkStart w:id="6" w:name="_Toc87539818"/>
+      <w:bookmarkStart w:id="6" w:name="_Toc88128216"/>
       <w:r>
         <w:t>Scopo</w:t>
       </w:r>
@@ -4668,7 +4668,7 @@
       <w:pPr>
         <w:pStyle w:val="Titolo2"/>
       </w:pPr>
-      <w:bookmarkStart w:id="7" w:name="_Toc87539819"/>
+      <w:bookmarkStart w:id="7" w:name="_Toc88128217"/>
       <w:r>
         <w:t>Requisiti</w:t>
       </w:r>
@@ -6877,7 +6877,7 @@
       <w:pPr>
         <w:pStyle w:val="Titolo2"/>
       </w:pPr>
-      <w:bookmarkStart w:id="8" w:name="_Toc87539820"/>
+      <w:bookmarkStart w:id="8" w:name="_Toc88128218"/>
       <w:r>
         <w:t>Pianificazione</w:t>
       </w:r>
@@ -6965,7 +6965,7 @@
       <w:pPr>
         <w:pStyle w:val="Titolo2"/>
       </w:pPr>
-      <w:bookmarkStart w:id="9" w:name="_Toc87539821"/>
+      <w:bookmarkStart w:id="9" w:name="_Toc88128219"/>
       <w:r>
         <w:lastRenderedPageBreak/>
         <w:t>Analisi dei mezzi</w:t>
@@ -7010,7 +7010,7 @@
         <w:pStyle w:val="Titolo3"/>
       </w:pPr>
       <w:bookmarkStart w:id="10" w:name="_Toc413411419"/>
-      <w:bookmarkStart w:id="11" w:name="_Toc87539822"/>
+      <w:bookmarkStart w:id="11" w:name="_Toc88128220"/>
       <w:r>
         <w:t>Software</w:t>
       </w:r>
@@ -7152,7 +7152,7 @@
         <w:pStyle w:val="Titolo3"/>
       </w:pPr>
       <w:bookmarkStart w:id="12" w:name="_Toc413411420"/>
-      <w:bookmarkStart w:id="13" w:name="_Toc87539823"/>
+      <w:bookmarkStart w:id="13" w:name="_Toc88128221"/>
       <w:r>
         <w:t>Hardware</w:t>
       </w:r>
@@ -7238,7 +7238,7 @@
         <w:pStyle w:val="Titolo1"/>
       </w:pPr>
       <w:bookmarkStart w:id="14" w:name="_Toc429059808"/>
-      <w:bookmarkStart w:id="15" w:name="_Toc87539824"/>
+      <w:bookmarkStart w:id="15" w:name="_Toc88128222"/>
       <w:r>
         <w:lastRenderedPageBreak/>
         <w:t>Progettazione</w:t>
@@ -7251,7 +7251,7 @@
         <w:pStyle w:val="Titolo2"/>
       </w:pPr>
       <w:bookmarkStart w:id="16" w:name="_Toc429059809"/>
-      <w:bookmarkStart w:id="17" w:name="_Toc87539825"/>
+      <w:bookmarkStart w:id="17" w:name="_Toc88128223"/>
       <w:r>
         <w:t xml:space="preserve">Design </w:t>
       </w:r>
@@ -7782,7 +7782,7 @@
         <w:spacing w:before="0" w:after="0"/>
       </w:pPr>
       <w:bookmarkStart w:id="18" w:name="_Toc429059810"/>
-      <w:bookmarkStart w:id="19" w:name="_Toc87539826"/>
+      <w:bookmarkStart w:id="19" w:name="_Toc88128224"/>
       <w:r>
         <w:lastRenderedPageBreak/>
         <w:t>Design dei dati</w:t>
@@ -7797,7 +7797,7 @@
       <w:pPr>
         <w:pStyle w:val="Titolo3"/>
       </w:pPr>
-      <w:bookmarkStart w:id="20" w:name="_Toc87539827"/>
+      <w:bookmarkStart w:id="20" w:name="_Toc88128225"/>
       <w:r>
         <w:t>Progettazione logica</w:t>
       </w:r>
@@ -8239,7 +8239,7 @@
         <w:pStyle w:val="Titolo3"/>
         <w:spacing w:before="0"/>
       </w:pPr>
-      <w:bookmarkStart w:id="21" w:name="_Toc87539828"/>
+      <w:bookmarkStart w:id="21" w:name="_Toc88128226"/>
       <w:r>
         <w:lastRenderedPageBreak/>
         <w:t>Progettazione fisica</w:t>
@@ -10056,7 +10056,7 @@
       <w:pPr>
         <w:pStyle w:val="Titolo2"/>
       </w:pPr>
-      <w:bookmarkStart w:id="23" w:name="_Toc87539829"/>
+      <w:bookmarkStart w:id="23" w:name="_Toc88128227"/>
       <w:r>
         <w:lastRenderedPageBreak/>
         <w:t>Design delle interfacce</w:t>
@@ -10069,7 +10069,7 @@
         <w:pStyle w:val="Titolo3"/>
         <w:spacing w:before="0" w:after="0"/>
       </w:pPr>
-      <w:bookmarkStart w:id="24" w:name="_Toc87539830"/>
+      <w:bookmarkStart w:id="24" w:name="_Toc88128228"/>
       <w:r>
         <w:t>Progettazione pagina principale</w:t>
       </w:r>
@@ -10141,7 +10141,7 @@
         <w:pStyle w:val="Titolo3"/>
         <w:spacing w:before="0" w:after="0"/>
       </w:pPr>
-      <w:bookmarkStart w:id="25" w:name="_Toc87539831"/>
+      <w:bookmarkStart w:id="25" w:name="_Toc88128229"/>
       <w:r>
         <w:t>Progettazione form di registrazione</w:t>
       </w:r>
@@ -10232,7 +10232,7 @@
         <w:pStyle w:val="Titolo3"/>
         <w:spacing w:before="0" w:after="0"/>
       </w:pPr>
-      <w:bookmarkStart w:id="26" w:name="_Toc87539832"/>
+      <w:bookmarkStart w:id="26" w:name="_Toc88128230"/>
       <w:r>
         <w:lastRenderedPageBreak/>
         <w:t>Progettazione form di accesso</w:t>
@@ -10312,7 +10312,7 @@
         <w:pStyle w:val="Titolo3"/>
         <w:spacing w:before="0" w:after="0"/>
       </w:pPr>
-      <w:bookmarkStart w:id="27" w:name="_Toc87539833"/>
+      <w:bookmarkStart w:id="27" w:name="_Toc88128231"/>
       <w:r>
         <w:t>Progettazione pagina amministratore</w:t>
       </w:r>
@@ -10404,7 +10404,7 @@
         <w:pStyle w:val="Titolo3"/>
         <w:spacing w:before="0" w:after="0"/>
       </w:pPr>
-      <w:bookmarkStart w:id="28" w:name="_Toc87539834"/>
+      <w:bookmarkStart w:id="28" w:name="_Toc88128232"/>
       <w:r>
         <w:lastRenderedPageBreak/>
         <w:t>Progettazione pagina crea fatturazione</w:t>
@@ -10490,7 +10490,7 @@
         <w:pStyle w:val="Titolo3"/>
         <w:spacing w:before="0" w:after="0"/>
       </w:pPr>
-      <w:bookmarkStart w:id="29" w:name="_Toc87539835"/>
+      <w:bookmarkStart w:id="29" w:name="_Toc88128233"/>
       <w:r>
         <w:t>Progettazione pagina visualizza fatturazione</w:t>
       </w:r>
@@ -10599,7 +10599,7 @@
         <w:pStyle w:val="Titolo3"/>
         <w:spacing w:before="0" w:after="0"/>
       </w:pPr>
-      <w:bookmarkStart w:id="30" w:name="_Toc87539836"/>
+      <w:bookmarkStart w:id="30" w:name="_Toc88128234"/>
       <w:r>
         <w:lastRenderedPageBreak/>
         <w:t>Progettazione pagina datore di lavoro</w:t>
@@ -10763,7 +10763,7 @@
         <w:pStyle w:val="Titolo3"/>
         <w:spacing w:before="0" w:after="0"/>
       </w:pPr>
-      <w:bookmarkStart w:id="31" w:name="_Toc87539837"/>
+      <w:bookmarkStart w:id="31" w:name="_Toc88128235"/>
       <w:r>
         <w:t>Progettazione pagina datore di lavoro</w:t>
       </w:r>
@@ -10869,7 +10869,7 @@
         <w:pStyle w:val="Titolo3"/>
         <w:spacing w:before="0" w:after="0"/>
       </w:pPr>
-      <w:bookmarkStart w:id="32" w:name="_Toc87539838"/>
+      <w:bookmarkStart w:id="32" w:name="_Toc88128236"/>
       <w:r>
         <w:t>Progettazione pagina Lavoratore</w:t>
       </w:r>
@@ -11046,7 +11046,7 @@
         <w:pStyle w:val="Titolo3"/>
         <w:spacing w:before="0" w:after="0"/>
       </w:pPr>
-      <w:bookmarkStart w:id="33" w:name="_Toc87539839"/>
+      <w:bookmarkStart w:id="33" w:name="_Toc88128237"/>
       <w:r>
         <w:t>Progettazione pagina Lavoratore (creazione domanda)</w:t>
       </w:r>
@@ -11233,7 +11233,7 @@
         <w:pStyle w:val="Titolo2"/>
       </w:pPr>
       <w:bookmarkStart w:id="34" w:name="_Toc429059812"/>
-      <w:bookmarkStart w:id="35" w:name="_Toc87539840"/>
+      <w:bookmarkStart w:id="35" w:name="_Toc88128238"/>
       <w:r>
         <w:t>Design procedurale</w:t>
       </w:r>
@@ -11408,7 +11408,7 @@
         </w:pBdr>
       </w:pPr>
       <w:bookmarkStart w:id="36" w:name="_Toc461179222"/>
-      <w:bookmarkStart w:id="37" w:name="_Toc87539841"/>
+      <w:bookmarkStart w:id="37" w:name="_Toc88128239"/>
       <w:r>
         <w:lastRenderedPageBreak/>
         <w:t>Implementazione</w:t>
@@ -11488,7 +11488,7 @@
         </w:rPr>
       </w:pPr>
       <w:bookmarkStart w:id="38" w:name="_Toc461179223"/>
-      <w:bookmarkStart w:id="39" w:name="_Toc87539842"/>
+      <w:bookmarkStart w:id="39" w:name="_Toc88128240"/>
       <w:r>
         <w:rPr>
           <w:lang w:val="it-IT"/>
@@ -11504,7 +11504,7 @@
         <w:pStyle w:val="Titolo2"/>
       </w:pPr>
       <w:bookmarkStart w:id="40" w:name="_Toc461179224"/>
-      <w:bookmarkStart w:id="41" w:name="_Toc87539843"/>
+      <w:bookmarkStart w:id="41" w:name="_Toc88128241"/>
       <w:r>
         <w:t>Protocollo di test</w:t>
       </w:r>
@@ -17183,7 +17183,7 @@
         <w:pStyle w:val="Titolo2"/>
       </w:pPr>
       <w:bookmarkStart w:id="42" w:name="_Toc461179225"/>
-      <w:bookmarkStart w:id="43" w:name="_Toc87539844"/>
+      <w:bookmarkStart w:id="43" w:name="_Toc88128242"/>
       <w:r>
         <w:lastRenderedPageBreak/>
         <w:t>Risultati test</w:t>
@@ -17498,7 +17498,7 @@
         <w:pStyle w:val="Titolo2"/>
       </w:pPr>
       <w:bookmarkStart w:id="44" w:name="_Toc461179226"/>
-      <w:bookmarkStart w:id="45" w:name="_Toc87539845"/>
+      <w:bookmarkStart w:id="45" w:name="_Toc88128243"/>
       <w:r>
         <w:t>Mancanze</w:t>
       </w:r>
@@ -17542,7 +17542,7 @@
         </w:rPr>
       </w:pPr>
       <w:bookmarkStart w:id="46" w:name="_Toc461179227"/>
-      <w:bookmarkStart w:id="47" w:name="_Toc87539846"/>
+      <w:bookmarkStart w:id="47" w:name="_Toc88128244"/>
       <w:r>
         <w:rPr>
           <w:lang w:val="it-IT"/>
@@ -17611,7 +17611,7 @@
         </w:rPr>
       </w:pPr>
       <w:bookmarkStart w:id="48" w:name="_Toc461179228"/>
-      <w:bookmarkStart w:id="49" w:name="_Toc87539847"/>
+      <w:bookmarkStart w:id="49" w:name="_Toc88128245"/>
       <w:r>
         <w:rPr>
           <w:lang w:val="it-IT"/>
@@ -17712,7 +17712,7 @@
         <w:pStyle w:val="Titolo2"/>
       </w:pPr>
       <w:bookmarkStart w:id="50" w:name="_Toc461179229"/>
-      <w:bookmarkStart w:id="51" w:name="_Toc87539848"/>
+      <w:bookmarkStart w:id="51" w:name="_Toc88128246"/>
       <w:r>
         <w:t>Sviluppi futuri</w:t>
       </w:r>
@@ -17737,7 +17737,7 @@
         <w:pStyle w:val="Titolo2"/>
       </w:pPr>
       <w:bookmarkStart w:id="52" w:name="_Toc461179230"/>
-      <w:bookmarkStart w:id="53" w:name="_Toc87539849"/>
+      <w:bookmarkStart w:id="53" w:name="_Toc88128247"/>
       <w:r>
         <w:t>Considerazioni personali</w:t>
       </w:r>
@@ -17784,7 +17784,7 @@
         </w:rPr>
       </w:pPr>
       <w:bookmarkStart w:id="54" w:name="_Toc461179231"/>
-      <w:bookmarkStart w:id="55" w:name="_Toc87539850"/>
+      <w:bookmarkStart w:id="55" w:name="_Toc88128248"/>
       <w:r>
         <w:rPr>
           <w:lang w:val="it-IT"/>
@@ -17800,7 +17800,7 @@
         <w:pStyle w:val="Titolo2"/>
       </w:pPr>
       <w:bookmarkStart w:id="56" w:name="_Toc461179232"/>
-      <w:bookmarkStart w:id="57" w:name="_Toc87539851"/>
+      <w:bookmarkStart w:id="57" w:name="_Toc88128249"/>
       <w:r>
         <w:t>Bibliografia per articoli di riviste:</w:t>
       </w:r>
@@ -17915,7 +17915,7 @@
         <w:pStyle w:val="Titolo2"/>
       </w:pPr>
       <w:bookmarkStart w:id="58" w:name="_Toc461179233"/>
-      <w:bookmarkStart w:id="59" w:name="_Toc87539852"/>
+      <w:bookmarkStart w:id="59" w:name="_Toc88128250"/>
       <w:r>
         <w:t>Bibliografia per libri</w:t>
       </w:r>
@@ -18043,7 +18043,7 @@
       <w:pPr>
         <w:pStyle w:val="Titolo2"/>
       </w:pPr>
-      <w:bookmarkStart w:id="61" w:name="_Toc87539853"/>
+      <w:bookmarkStart w:id="61" w:name="_Toc88128251"/>
       <w:r>
         <w:t>Sitografia</w:t>
       </w:r>
@@ -18213,7 +18213,7 @@
         </w:rPr>
       </w:pPr>
       <w:bookmarkStart w:id="62" w:name="_Toc461179235"/>
-      <w:bookmarkStart w:id="63" w:name="_Toc87539854"/>
+      <w:bookmarkStart w:id="63" w:name="_Toc88128252"/>
       <w:r>
         <w:rPr>
           <w:lang w:val="it-IT"/>
@@ -18441,27 +18441,14 @@
     <w:r>
       <w:tab/>
     </w:r>
-    <w:r>
-      <w:fldChar w:fldCharType="begin"/>
-    </w:r>
-    <w:r>
-      <w:instrText xml:space="preserve"> FILENAME </w:instrText>
-    </w:r>
-    <w:r>
-      <w:fldChar w:fldCharType="separate"/>
-    </w:r>
-    <w:r>
-      <w:rPr>
-        <w:noProof/>
-      </w:rPr>
-      <w:t>Documentazione lavoro temporaneo - Samuele Abba.docx</w:t>
-    </w:r>
-    <w:r>
-      <w:rPr>
-        <w:noProof/>
-      </w:rPr>
-      <w:fldChar w:fldCharType="end"/>
-    </w:r>
+    <w:fldSimple w:instr=" FILENAME ">
+      <w:r>
+        <w:rPr>
+          <w:noProof/>
+        </w:rPr>
+        <w:t>Documentazione lavoro temporaneo - Samuele Abba.docx</w:t>
+      </w:r>
+    </w:fldSimple>
     <w:r>
       <w:tab/>
       <w:t xml:space="preserve">Versione: </w:t>
@@ -18479,7 +18466,7 @@
       <w:rPr>
         <w:noProof/>
       </w:rPr>
-      <w:t>11.11.2021</w:t>
+      <w:t>18.11.2021</w:t>
     </w:r>
     <w:r>
       <w:fldChar w:fldCharType="end"/>
@@ -18519,27 +18506,14 @@
     <w:r>
       <w:tab/>
     </w:r>
-    <w:r>
-      <w:fldChar w:fldCharType="begin"/>
-    </w:r>
-    <w:r>
-      <w:instrText xml:space="preserve"> FILENAME </w:instrText>
-    </w:r>
-    <w:r>
-      <w:fldChar w:fldCharType="separate"/>
-    </w:r>
-    <w:r>
-      <w:rPr>
-        <w:noProof/>
-      </w:rPr>
-      <w:t>Documentazione lavoro temporaneo - Samuele Abba.docx</w:t>
-    </w:r>
-    <w:r>
-      <w:rPr>
-        <w:noProof/>
-      </w:rPr>
-      <w:fldChar w:fldCharType="end"/>
-    </w:r>
+    <w:fldSimple w:instr=" FILENAME ">
+      <w:r>
+        <w:rPr>
+          <w:noProof/>
+        </w:rPr>
+        <w:t>Documentazione lavoro temporaneo - Samuele Abba.docx</w:t>
+      </w:r>
+    </w:fldSimple>
     <w:r>
       <w:tab/>
       <w:t xml:space="preserve">Versione: </w:t>
@@ -18557,7 +18531,7 @@
       <w:rPr>
         <w:noProof/>
       </w:rPr>
-      <w:t>11.11.2021</w:t>
+      <w:t>18.11.2021</w:t>
     </w:r>
     <w:r>
       <w:fldChar w:fldCharType="end"/>
@@ -18584,27 +18558,14 @@
     <w:r>
       <w:tab/>
     </w:r>
-    <w:r>
-      <w:fldChar w:fldCharType="begin"/>
-    </w:r>
-    <w:r>
-      <w:instrText xml:space="preserve"> FILENAME </w:instrText>
-    </w:r>
-    <w:r>
-      <w:fldChar w:fldCharType="separate"/>
-    </w:r>
-    <w:r>
-      <w:rPr>
-        <w:noProof/>
-      </w:rPr>
-      <w:t>Documentazione lavoro temporaneo - Samuele Abba.docx</w:t>
-    </w:r>
-    <w:r>
-      <w:rPr>
-        <w:noProof/>
-      </w:rPr>
-      <w:fldChar w:fldCharType="end"/>
-    </w:r>
+    <w:fldSimple w:instr=" FILENAME ">
+      <w:r>
+        <w:rPr>
+          <w:noProof/>
+        </w:rPr>
+        <w:t>Documentazione lavoro temporaneo - Samuele Abba.docx</w:t>
+      </w:r>
+    </w:fldSimple>
     <w:r>
       <w:tab/>
       <w:t xml:space="preserve">Versione: </w:t>
@@ -18622,7 +18583,7 @@
       <w:rPr>
         <w:noProof/>
       </w:rPr>
-      <w:t>11.11.2021</w:t>
+      <w:t>18.11.2021</w:t>
     </w:r>
     <w:r>
       <w:fldChar w:fldCharType="end"/>
@@ -26583,7 +26544,7 @@
 </file>
 
 <file path=customXml/itemProps1.xml><?xml version="1.0" encoding="utf-8"?>
-<ds:datastoreItem xmlns:ds="http://schemas.openxmlformats.org/officeDocument/2006/customXml" ds:itemID="{0F391065-1CC3-48FB-9FC2-3B4FB7291BD0}">
+<ds:datastoreItem xmlns:ds="http://schemas.openxmlformats.org/officeDocument/2006/customXml" ds:itemID="{D6F6455C-A0BA-49DB-92C8-E8B83436B0CF}">
   <ds:schemaRefs>
     <ds:schemaRef ds:uri="http://schemas.openxmlformats.org/officeDocument/2006/bibliography"/>
   </ds:schemaRefs>

</xml_diff>

<commit_message>
Aggiornamento 3.0 del 18.11.2021
</commit_message>
<xml_diff>
--- a/3_Documentazione (word e pdf)/Documentazione lavoro temporaneo - Samuele Abba.docx
+++ b/3_Documentazione (word e pdf)/Documentazione lavoro temporaneo - Samuele Abba.docx
@@ -1,6 +1,6 @@
 
 <file path=word/document.xml><?xml version="1.0" encoding="utf-8"?>
-<w:document xmlns:wpc="http://schemas.microsoft.com/office/word/2010/wordprocessingCanvas" xmlns:cx="http://schemas.microsoft.com/office/drawing/2014/chartex" xmlns:cx1="http://schemas.microsoft.com/office/drawing/2015/9/8/chartex" xmlns:cx2="http://schemas.microsoft.com/office/drawing/2015/10/21/chartex" xmlns:cx3="http://schemas.microsoft.com/office/drawing/2016/5/9/chartex" xmlns:cx4="http://schemas.microsoft.com/office/drawing/2016/5/10/chartex" xmlns:cx5="http://schemas.microsoft.com/office/drawing/2016/5/11/chartex" xmlns:cx6="http://schemas.microsoft.com/office/drawing/2016/5/12/chartex" xmlns:cx7="http://schemas.microsoft.com/office/drawing/2016/5/13/chartex" xmlns:cx8="http://schemas.microsoft.com/office/drawing/2016/5/14/chartex" xmlns:mc="http://schemas.openxmlformats.org/markup-compatibility/2006" xmlns:aink="http://schemas.microsoft.com/office/drawing/2016/ink" xmlns:am3d="http://schemas.microsoft.com/office/drawing/2017/model3d" xmlns:o="urn:schemas-microsoft-com:office:office" xmlns:r="http://schemas.openxmlformats.org/officeDocument/2006/relationships" xmlns:m="http://schemas.openxmlformats.org/officeDocument/2006/math" xmlns:v="urn:schemas-microsoft-com:vml" xmlns:wp14="http://schemas.microsoft.com/office/word/2010/wordprocessingDrawing" xmlns:wp="http://schemas.openxmlformats.org/drawingml/2006/wordprocessingDrawing" xmlns:w10="urn:schemas-microsoft-com:office:word" xmlns:w="http://schemas.openxmlformats.org/wordprocessingml/2006/main" xmlns:w14="http://schemas.microsoft.com/office/word/2010/wordml" xmlns:w15="http://schemas.microsoft.com/office/word/2012/wordml" xmlns:w16cid="http://schemas.microsoft.com/office/word/2016/wordml/cid" xmlns:w16se="http://schemas.microsoft.com/office/word/2015/wordml/symex" xmlns:wpg="http://schemas.microsoft.com/office/word/2010/wordprocessingGroup" xmlns:wpi="http://schemas.microsoft.com/office/word/2010/wordprocessingInk" xmlns:wne="http://schemas.microsoft.com/office/word/2006/wordml" xmlns:wps="http://schemas.microsoft.com/office/word/2010/wordprocessingShape" mc:Ignorable="w14 w15 w16se w16cid wp14">
+<w:document xmlns:wpc="http://schemas.microsoft.com/office/word/2010/wordprocessingCanvas" xmlns:cx="http://schemas.microsoft.com/office/drawing/2014/chartex" xmlns:cx1="http://schemas.microsoft.com/office/drawing/2015/9/8/chartex" xmlns:cx2="http://schemas.microsoft.com/office/drawing/2015/10/21/chartex" xmlns:cx3="http://schemas.microsoft.com/office/drawing/2016/5/9/chartex" xmlns:cx4="http://schemas.microsoft.com/office/drawing/2016/5/10/chartex" xmlns:cx5="http://schemas.microsoft.com/office/drawing/2016/5/11/chartex" xmlns:cx6="http://schemas.microsoft.com/office/drawing/2016/5/12/chartex" xmlns:cx7="http://schemas.microsoft.com/office/drawing/2016/5/13/chartex" xmlns:cx8="http://schemas.microsoft.com/office/drawing/2016/5/14/chartex" xmlns:mc="http://schemas.openxmlformats.org/markup-compatibility/2006" xmlns:aink="http://schemas.microsoft.com/office/drawing/2016/ink" xmlns:am3d="http://schemas.microsoft.com/office/drawing/2017/model3d" xmlns:o="urn:schemas-microsoft-com:office:office" xmlns:r="http://schemas.openxmlformats.org/officeDocument/2006/relationships" xmlns:m="http://schemas.openxmlformats.org/officeDocument/2006/math" xmlns:v="urn:schemas-microsoft-com:vml" xmlns:wp14="http://schemas.microsoft.com/office/word/2010/wordprocessingDrawing" xmlns:wp="http://schemas.openxmlformats.org/drawingml/2006/wordprocessingDrawing" xmlns:w10="urn:schemas-microsoft-com:office:word" xmlns:w="http://schemas.openxmlformats.org/wordprocessingml/2006/main" xmlns:w14="http://schemas.microsoft.com/office/word/2010/wordml" xmlns:w15="http://schemas.microsoft.com/office/word/2012/wordml" xmlns:w16cex="http://schemas.microsoft.com/office/word/2018/wordml/cex" xmlns:w16cid="http://schemas.microsoft.com/office/word/2016/wordml/cid" xmlns:w16="http://schemas.microsoft.com/office/word/2018/wordml" xmlns:w16sdtdh="http://schemas.microsoft.com/office/word/2020/wordml/sdtdatahash" xmlns:w16se="http://schemas.microsoft.com/office/word/2015/wordml/symex" xmlns:wpg="http://schemas.microsoft.com/office/word/2010/wordprocessingGroup" xmlns:wpi="http://schemas.microsoft.com/office/word/2010/wordprocessingInk" xmlns:wne="http://schemas.microsoft.com/office/word/2006/wordml" xmlns:wps="http://schemas.microsoft.com/office/word/2010/wordprocessingShape" mc:Ignorable="w14 w15 w16se w16cid w16 w16cex w16sdtdh wp14">
   <w:body>
     <w:p>
       <w:pPr>
@@ -85,8 +85,6 @@
           <w:lang w:eastAsia="it-CH"/>
         </w:rPr>
       </w:pPr>
-      <w:bookmarkStart w:id="0" w:name="_GoBack"/>
-      <w:bookmarkEnd w:id="0"/>
       <w:r>
         <w:rPr>
           <w:noProof/>
@@ -3429,7 +3427,7 @@
         </w:rPr>
         <w:br w:type="page"/>
       </w:r>
-      <w:bookmarkStart w:id="1" w:name="_Toc88128211"/>
+      <w:bookmarkStart w:id="0" w:name="_Toc88128211"/>
       <w:r>
         <w:rPr>
           <w:lang w:val="it-IT"/>
@@ -3437,17 +3435,17 @@
         <w:lastRenderedPageBreak/>
         <w:t>Introduzione</w:t>
       </w:r>
+      <w:bookmarkEnd w:id="0"/>
+    </w:p>
+    <w:p>
+      <w:pPr>
+        <w:pStyle w:val="Titolo2"/>
+      </w:pPr>
+      <w:bookmarkStart w:id="1" w:name="_Toc88128212"/>
+      <w:r>
+        <w:t>Informazioni sul progetto</w:t>
+      </w:r>
       <w:bookmarkEnd w:id="1"/>
-    </w:p>
-    <w:p>
-      <w:pPr>
-        <w:pStyle w:val="Titolo2"/>
-      </w:pPr>
-      <w:bookmarkStart w:id="2" w:name="_Toc88128212"/>
-      <w:r>
-        <w:t>Informazioni sul progetto</w:t>
-      </w:r>
-      <w:bookmarkEnd w:id="2"/>
     </w:p>
     <w:p>
       <w:pPr>
@@ -3703,11 +3701,11 @@
       <w:pPr>
         <w:pStyle w:val="Titolo2"/>
       </w:pPr>
-      <w:bookmarkStart w:id="3" w:name="_Toc88128213"/>
+      <w:bookmarkStart w:id="2" w:name="_Toc88128213"/>
       <w:r>
         <w:t>Abstract</w:t>
       </w:r>
-      <w:bookmarkEnd w:id="3"/>
+      <w:bookmarkEnd w:id="2"/>
     </w:p>
     <w:p>
       <w:pPr>
@@ -4314,12 +4312,12 @@
       <w:pPr>
         <w:pStyle w:val="Titolo2"/>
       </w:pPr>
-      <w:bookmarkStart w:id="4" w:name="_Toc88128214"/>
+      <w:bookmarkStart w:id="3" w:name="_Toc88128214"/>
       <w:r>
         <w:lastRenderedPageBreak/>
         <w:t>Scopo</w:t>
       </w:r>
-      <w:bookmarkEnd w:id="4"/>
+      <w:bookmarkEnd w:id="3"/>
     </w:p>
     <w:p>
       <w:pPr>
@@ -4367,312 +4365,312 @@
       <w:r>
         <w:br w:type="page"/>
       </w:r>
-      <w:bookmarkStart w:id="5" w:name="_Toc88128215"/>
+      <w:bookmarkStart w:id="4" w:name="_Toc88128215"/>
       <w:r>
         <w:lastRenderedPageBreak/>
         <w:t>Analisi</w:t>
       </w:r>
+      <w:bookmarkEnd w:id="4"/>
+    </w:p>
+    <w:p>
+      <w:pPr>
+        <w:pStyle w:val="Titolo2"/>
+      </w:pPr>
+      <w:bookmarkStart w:id="5" w:name="_Toc88128216"/>
+      <w:r>
+        <w:t>Scopo</w:t>
+      </w:r>
       <w:bookmarkEnd w:id="5"/>
     </w:p>
     <w:p>
       <w:pPr>
+        <w:ind w:left="-5" w:right="-8"/>
+      </w:pPr>
+      <w:r>
+        <w:t>Spesso per poter trovare un lavoro occorre girare molti sit</w:t>
+      </w:r>
+      <w:r>
+        <w:t>i</w:t>
+      </w:r>
+      <w:r>
+        <w:t xml:space="preserve"> perché quelli presenti sono incompleti e non forniscono tutte le informazioni oppure sono troppo complicati e risultano difficili da usare.</w:t>
+      </w:r>
+      <w:r>
+        <w:t xml:space="preserve"> </w:t>
+      </w:r>
+      <w:r>
+        <w:t>Il mio prodotto servirà a quegli utenti che cercano un sito semplice ed intuitivo con cui trovare un lavoro in pochi minuti.</w:t>
+      </w:r>
+    </w:p>
+    <w:p>
+      <w:pPr>
+        <w:ind w:left="-5" w:right="-8"/>
+      </w:pPr>
+      <w:r>
+        <w:t xml:space="preserve">Per poter accedere al mio sito sarà necessario come minimo un dispositivo con accesso ad Internet e un’email e password nel caso in qui si </w:t>
+      </w:r>
+      <w:r>
+        <w:t>vuole</w:t>
+      </w:r>
+      <w:r>
+        <w:t xml:space="preserve"> accettare </w:t>
+      </w:r>
+      <w:r>
+        <w:t>un lavoro</w:t>
+      </w:r>
+      <w:r>
+        <w:t xml:space="preserve"> e</w:t>
+      </w:r>
+      <w:r>
+        <w:t xml:space="preserve"> una conoscenza basilare per poter usare un sito Web.</w:t>
+      </w:r>
+    </w:p>
+    <w:p>
+      <w:pPr>
+        <w:ind w:left="-5" w:right="-8"/>
+      </w:pPr>
+    </w:p>
+    <w:p>
+      <w:pPr>
+        <w:ind w:left="-5" w:right="-8"/>
+      </w:pPr>
+      <w:r>
+        <w:t xml:space="preserve">In questo capitolo sono andato a suddividere i vari requisiti che ho trovato nel </w:t>
+      </w:r>
+      <w:proofErr w:type="spellStart"/>
+      <w:r>
+        <w:t>QdC</w:t>
+      </w:r>
+      <w:proofErr w:type="spellEnd"/>
+      <w:r>
+        <w:t>, con i rispettivi sotto requisiti.</w:t>
+      </w:r>
+    </w:p>
+    <w:p>
+      <w:pPr>
+        <w:ind w:left="-5" w:right="-8"/>
+      </w:pPr>
+      <w:r>
+        <w:t>Come primo requisito ho messo la v</w:t>
+      </w:r>
+      <w:r>
+        <w:t>erifica del sito web</w:t>
+      </w:r>
+      <w:r>
+        <w:t>, che funzioni correttamente e senza essere loggati, questo ti permette di vedere le varie offerte di lavoro</w:t>
+      </w:r>
+      <w:r>
+        <w:t>.</w:t>
+      </w:r>
+    </w:p>
+    <w:p>
+      <w:pPr>
+        <w:ind w:left="-5" w:right="-8"/>
+      </w:pPr>
+      <w:r>
+        <w:t>Come</w:t>
+      </w:r>
+      <w:r>
+        <w:t xml:space="preserve"> secondo requisito ho messo la verifica del form di registrazione e anche la verifica del form di accesso</w:t>
+      </w:r>
+      <w:r>
+        <w:t xml:space="preserve"> per (amministratori, datori di lavoro e clienti)</w:t>
+      </w:r>
+      <w:r>
+        <w:t>.</w:t>
+      </w:r>
+    </w:p>
+    <w:p>
+      <w:pPr>
+        <w:ind w:left="-5" w:right="-8"/>
+      </w:pPr>
+      <w:r>
+        <w:t xml:space="preserve">Dopodiché come </w:t>
+      </w:r>
+      <w:r>
+        <w:t>quarto</w:t>
+      </w:r>
+      <w:r>
+        <w:t xml:space="preserve"> requisito ho messo la verifica </w:t>
+      </w:r>
+      <w:r>
+        <w:t>del sito web</w:t>
+      </w:r>
+      <w:r>
+        <w:t xml:space="preserve"> per i clienti</w:t>
+      </w:r>
+      <w:r>
+        <w:t xml:space="preserve"> nell’</w:t>
+      </w:r>
+      <w:r>
+        <w:t xml:space="preserve"> accettare </w:t>
+      </w:r>
+      <w:r>
+        <w:t xml:space="preserve">le </w:t>
+      </w:r>
+      <w:r>
+        <w:t>offerte di lavoro</w:t>
+      </w:r>
+      <w:r>
+        <w:t>.</w:t>
+      </w:r>
+    </w:p>
+    <w:p>
+      <w:pPr>
+        <w:ind w:left="-5" w:right="-8"/>
+      </w:pPr>
+      <w:r>
+        <w:t xml:space="preserve">Dopo come quinto requisito ho messo la verifica </w:t>
+      </w:r>
+      <w:r>
+        <w:t>del sito web</w:t>
+      </w:r>
+      <w:r>
+        <w:t xml:space="preserve"> per i datori di lavoro nell’ aggiungere, togliere o modificare le offerte di lavoro.</w:t>
+      </w:r>
+    </w:p>
+    <w:p>
+      <w:pPr>
+        <w:ind w:left="-5" w:right="-8"/>
+      </w:pPr>
+      <w:r>
+        <w:t xml:space="preserve">Poi come </w:t>
+      </w:r>
+      <w:r>
+        <w:t>sesto</w:t>
+      </w:r>
+      <w:r>
+        <w:t xml:space="preserve"> requisito ho messo la fatturazione </w:t>
+      </w:r>
+      <w:r>
+        <w:t>per i datori di lavoro e per i collaboratori.</w:t>
+      </w:r>
+    </w:p>
+    <w:p>
+      <w:pPr>
+        <w:ind w:left="-5" w:right="-8"/>
+      </w:pPr>
+      <w:r>
+        <w:t>S</w:t>
+      </w:r>
+      <w:r>
+        <w:t>uccessivamente i requisiti per le stampe; per gli stipendi dei collaboratori e per le fatture dei datori di lavoro</w:t>
+      </w:r>
+      <w:r>
+        <w:t>.</w:t>
+      </w:r>
+    </w:p>
+    <w:p>
+      <w:pPr>
+        <w:ind w:left="-5" w:right="-8"/>
+      </w:pPr>
+      <w:r>
+        <w:t>I prossimi due</w:t>
+      </w:r>
+      <w:r>
+        <w:t xml:space="preserve"> requisiti concernono la gestione delle richieste dei clienti </w:t>
+      </w:r>
+      <w:r>
+        <w:t xml:space="preserve">e delle offerte dei datori di lavoro </w:t>
+      </w:r>
+      <w:r>
+        <w:t xml:space="preserve">registrati, </w:t>
+      </w:r>
+      <w:r>
+        <w:t>è importante</w:t>
+      </w:r>
+      <w:r>
+        <w:t xml:space="preserve"> definire gli attributi delle richieste di lavoro</w:t>
+      </w:r>
+      <w:r>
+        <w:t xml:space="preserve"> e delle offerte</w:t>
+      </w:r>
+      <w:r>
+        <w:t>, come anche la conferma tramite e-mail</w:t>
+      </w:r>
+      <w:r>
+        <w:t>.</w:t>
+      </w:r>
+    </w:p>
+    <w:p>
+      <w:pPr>
+        <w:ind w:right="-8"/>
+      </w:pPr>
+      <w:r>
+        <w:rPr>
+          <w:lang w:val="it-IT"/>
+        </w:rPr>
+        <w:t xml:space="preserve">Come </w:t>
+      </w:r>
+      <w:r>
+        <w:rPr>
+          <w:lang w:val="it-IT"/>
+        </w:rPr>
+        <w:t>decimo</w:t>
+      </w:r>
+      <w:r>
+        <w:rPr>
+          <w:lang w:val="it-IT"/>
+        </w:rPr>
+        <w:t xml:space="preserve"> requisito v</w:t>
+      </w:r>
+      <w:r>
+        <w:rPr>
+          <w:lang w:val="it-IT"/>
+        </w:rPr>
+        <w:t xml:space="preserve">i sarà inoltre la possibilità di caricare dei documenti, quali p.es. Curriculum Vitae, Diplomi, ad ogni offerta e </w:t>
+      </w:r>
+      <w:r>
+        <w:rPr>
+          <w:lang w:val="it-IT"/>
+        </w:rPr>
+        <w:t>u</w:t>
+      </w:r>
+      <w:r>
+        <w:rPr>
+          <w:lang w:val="it-IT"/>
+        </w:rPr>
+        <w:t xml:space="preserve">na volta completata la candidatura, i clienti riceveranno </w:t>
+      </w:r>
+      <w:r>
+        <w:rPr>
+          <w:lang w:val="it-IT"/>
+        </w:rPr>
+        <w:t>tramite</w:t>
+      </w:r>
+      <w:r>
+        <w:rPr>
+          <w:lang w:val="it-IT"/>
+        </w:rPr>
+        <w:t xml:space="preserve"> </w:t>
+      </w:r>
+      <w:proofErr w:type="spellStart"/>
+      <w:r>
+        <w:rPr>
+          <w:lang w:val="it-IT"/>
+        </w:rPr>
+        <w:t>eMail</w:t>
+      </w:r>
+      <w:proofErr w:type="spellEnd"/>
+      <w:r>
+        <w:rPr>
+          <w:lang w:val="it-IT"/>
+        </w:rPr>
+        <w:t xml:space="preserve"> la conferma della loro iscrizione al posto in offerta</w:t>
+      </w:r>
+      <w:r>
+        <w:t>.</w:t>
+      </w:r>
+    </w:p>
+    <w:p>
+      <w:pPr>
         <w:pStyle w:val="Titolo2"/>
       </w:pPr>
-      <w:bookmarkStart w:id="6" w:name="_Toc88128216"/>
-      <w:r>
-        <w:t>Scopo</w:t>
+      <w:bookmarkStart w:id="6" w:name="_Toc88128217"/>
+      <w:r>
+        <w:t>Requisiti</w:t>
       </w:r>
       <w:bookmarkEnd w:id="6"/>
-    </w:p>
-    <w:p>
-      <w:pPr>
-        <w:ind w:left="-5" w:right="-8"/>
-      </w:pPr>
-      <w:r>
-        <w:t>Spesso per poter trovare un lavoro occorre girare molti sit</w:t>
-      </w:r>
-      <w:r>
-        <w:t>i</w:t>
-      </w:r>
-      <w:r>
-        <w:t xml:space="preserve"> perché quelli presenti sono incompleti e non forniscono tutte le informazioni oppure sono troppo complicati e risultano difficili da usare.</w:t>
-      </w:r>
-      <w:r>
-        <w:t xml:space="preserve"> </w:t>
-      </w:r>
-      <w:r>
-        <w:t>Il mio prodotto servirà a quegli utenti che cercano un sito semplice ed intuitivo con cui trovare un lavoro in pochi minuti.</w:t>
-      </w:r>
-    </w:p>
-    <w:p>
-      <w:pPr>
-        <w:ind w:left="-5" w:right="-8"/>
-      </w:pPr>
-      <w:r>
-        <w:t xml:space="preserve">Per poter accedere al mio sito sarà necessario come minimo un dispositivo con accesso ad Internet e un’email e password nel caso in qui si </w:t>
-      </w:r>
-      <w:r>
-        <w:t>vuole</w:t>
-      </w:r>
-      <w:r>
-        <w:t xml:space="preserve"> accettare </w:t>
-      </w:r>
-      <w:r>
-        <w:t>un lavoro</w:t>
-      </w:r>
-      <w:r>
-        <w:t xml:space="preserve"> e</w:t>
-      </w:r>
-      <w:r>
-        <w:t xml:space="preserve"> una conoscenza basilare per poter usare un sito Web.</w:t>
-      </w:r>
-    </w:p>
-    <w:p>
-      <w:pPr>
-        <w:ind w:left="-5" w:right="-8"/>
-      </w:pPr>
-    </w:p>
-    <w:p>
-      <w:pPr>
-        <w:ind w:left="-5" w:right="-8"/>
-      </w:pPr>
-      <w:r>
-        <w:t xml:space="preserve">In questo capitolo sono andato a suddividere i vari requisiti che ho trovato nel </w:t>
-      </w:r>
-      <w:proofErr w:type="spellStart"/>
-      <w:r>
-        <w:t>QdC</w:t>
-      </w:r>
-      <w:proofErr w:type="spellEnd"/>
-      <w:r>
-        <w:t>, con i rispettivi sotto requisiti.</w:t>
-      </w:r>
-    </w:p>
-    <w:p>
-      <w:pPr>
-        <w:ind w:left="-5" w:right="-8"/>
-      </w:pPr>
-      <w:r>
-        <w:t>Come primo requisito ho messo la v</w:t>
-      </w:r>
-      <w:r>
-        <w:t>erifica del sito web</w:t>
-      </w:r>
-      <w:r>
-        <w:t>, che funzioni correttamente e senza essere loggati, questo ti permette di vedere le varie offerte di lavoro</w:t>
-      </w:r>
-      <w:r>
-        <w:t>.</w:t>
-      </w:r>
-    </w:p>
-    <w:p>
-      <w:pPr>
-        <w:ind w:left="-5" w:right="-8"/>
-      </w:pPr>
-      <w:r>
-        <w:t>Come</w:t>
-      </w:r>
-      <w:r>
-        <w:t xml:space="preserve"> secondo requisito ho messo la verifica del form di registrazione e anche la verifica del form di accesso</w:t>
-      </w:r>
-      <w:r>
-        <w:t xml:space="preserve"> per (amministratori, datori di lavoro e clienti)</w:t>
-      </w:r>
-      <w:r>
-        <w:t>.</w:t>
-      </w:r>
-    </w:p>
-    <w:p>
-      <w:pPr>
-        <w:ind w:left="-5" w:right="-8"/>
-      </w:pPr>
-      <w:r>
-        <w:t xml:space="preserve">Dopodiché come </w:t>
-      </w:r>
-      <w:r>
-        <w:t>quarto</w:t>
-      </w:r>
-      <w:r>
-        <w:t xml:space="preserve"> requisito ho messo la verifica </w:t>
-      </w:r>
-      <w:r>
-        <w:t>del sito web</w:t>
-      </w:r>
-      <w:r>
-        <w:t xml:space="preserve"> per i clienti</w:t>
-      </w:r>
-      <w:r>
-        <w:t xml:space="preserve"> nell’</w:t>
-      </w:r>
-      <w:r>
-        <w:t xml:space="preserve"> accettare </w:t>
-      </w:r>
-      <w:r>
-        <w:t xml:space="preserve">le </w:t>
-      </w:r>
-      <w:r>
-        <w:t>offerte di lavoro</w:t>
-      </w:r>
-      <w:r>
-        <w:t>.</w:t>
-      </w:r>
-    </w:p>
-    <w:p>
-      <w:pPr>
-        <w:ind w:left="-5" w:right="-8"/>
-      </w:pPr>
-      <w:r>
-        <w:t xml:space="preserve">Dopo come quinto requisito ho messo la verifica </w:t>
-      </w:r>
-      <w:r>
-        <w:t>del sito web</w:t>
-      </w:r>
-      <w:r>
-        <w:t xml:space="preserve"> per i datori di lavoro nell’ aggiungere, togliere o modificare le offerte di lavoro.</w:t>
-      </w:r>
-    </w:p>
-    <w:p>
-      <w:pPr>
-        <w:ind w:left="-5" w:right="-8"/>
-      </w:pPr>
-      <w:r>
-        <w:t xml:space="preserve">Poi come </w:t>
-      </w:r>
-      <w:r>
-        <w:t>sesto</w:t>
-      </w:r>
-      <w:r>
-        <w:t xml:space="preserve"> requisito ho messo la fatturazione </w:t>
-      </w:r>
-      <w:r>
-        <w:t>per i datori di lavoro e per i collaboratori.</w:t>
-      </w:r>
-    </w:p>
-    <w:p>
-      <w:pPr>
-        <w:ind w:left="-5" w:right="-8"/>
-      </w:pPr>
-      <w:r>
-        <w:t>S</w:t>
-      </w:r>
-      <w:r>
-        <w:t>uccessivamente i requisiti per le stampe; per gli stipendi dei collaboratori e per le fatture dei datori di lavoro</w:t>
-      </w:r>
-      <w:r>
-        <w:t>.</w:t>
-      </w:r>
-    </w:p>
-    <w:p>
-      <w:pPr>
-        <w:ind w:left="-5" w:right="-8"/>
-      </w:pPr>
-      <w:r>
-        <w:t>I prossimi due</w:t>
-      </w:r>
-      <w:r>
-        <w:t xml:space="preserve"> requisiti concernono la gestione delle richieste dei clienti </w:t>
-      </w:r>
-      <w:r>
-        <w:t xml:space="preserve">e delle offerte dei datori di lavoro </w:t>
-      </w:r>
-      <w:r>
-        <w:t xml:space="preserve">registrati, </w:t>
-      </w:r>
-      <w:r>
-        <w:t>è importante</w:t>
-      </w:r>
-      <w:r>
-        <w:t xml:space="preserve"> definire gli attributi delle richieste di lavoro</w:t>
-      </w:r>
-      <w:r>
-        <w:t xml:space="preserve"> e delle offerte</w:t>
-      </w:r>
-      <w:r>
-        <w:t>, come anche la conferma tramite e-mail</w:t>
-      </w:r>
-      <w:r>
-        <w:t>.</w:t>
-      </w:r>
-    </w:p>
-    <w:p>
-      <w:pPr>
-        <w:ind w:right="-8"/>
-      </w:pPr>
-      <w:r>
-        <w:rPr>
-          <w:lang w:val="it-IT"/>
-        </w:rPr>
-        <w:t xml:space="preserve">Come </w:t>
-      </w:r>
-      <w:r>
-        <w:rPr>
-          <w:lang w:val="it-IT"/>
-        </w:rPr>
-        <w:t>decimo</w:t>
-      </w:r>
-      <w:r>
-        <w:rPr>
-          <w:lang w:val="it-IT"/>
-        </w:rPr>
-        <w:t xml:space="preserve"> requisito v</w:t>
-      </w:r>
-      <w:r>
-        <w:rPr>
-          <w:lang w:val="it-IT"/>
-        </w:rPr>
-        <w:t xml:space="preserve">i sarà inoltre la possibilità di caricare dei documenti, quali p.es. Curriculum Vitae, Diplomi, ad ogni offerta e </w:t>
-      </w:r>
-      <w:r>
-        <w:rPr>
-          <w:lang w:val="it-IT"/>
-        </w:rPr>
-        <w:t>u</w:t>
-      </w:r>
-      <w:r>
-        <w:rPr>
-          <w:lang w:val="it-IT"/>
-        </w:rPr>
-        <w:t xml:space="preserve">na volta completata la candidatura, i clienti riceveranno </w:t>
-      </w:r>
-      <w:r>
-        <w:rPr>
-          <w:lang w:val="it-IT"/>
-        </w:rPr>
-        <w:t>tramite</w:t>
-      </w:r>
-      <w:r>
-        <w:rPr>
-          <w:lang w:val="it-IT"/>
-        </w:rPr>
-        <w:t xml:space="preserve"> </w:t>
-      </w:r>
-      <w:proofErr w:type="spellStart"/>
-      <w:r>
-        <w:rPr>
-          <w:lang w:val="it-IT"/>
-        </w:rPr>
-        <w:t>eMail</w:t>
-      </w:r>
-      <w:proofErr w:type="spellEnd"/>
-      <w:r>
-        <w:rPr>
-          <w:lang w:val="it-IT"/>
-        </w:rPr>
-        <w:t xml:space="preserve"> la conferma della loro iscrizione al posto in offerta</w:t>
-      </w:r>
-      <w:r>
-        <w:t>.</w:t>
-      </w:r>
-    </w:p>
-    <w:p>
-      <w:pPr>
-        <w:pStyle w:val="Titolo2"/>
-      </w:pPr>
-      <w:bookmarkStart w:id="7" w:name="_Toc88128217"/>
-      <w:r>
-        <w:t>Requisiti</w:t>
-      </w:r>
-      <w:bookmarkEnd w:id="7"/>
     </w:p>
     <w:tbl>
       <w:tblPr>
@@ -6877,11 +6875,11 @@
       <w:pPr>
         <w:pStyle w:val="Titolo2"/>
       </w:pPr>
-      <w:bookmarkStart w:id="8" w:name="_Toc88128218"/>
+      <w:bookmarkStart w:id="7" w:name="_Toc88128218"/>
       <w:r>
         <w:t>Pianificazione</w:t>
       </w:r>
-      <w:bookmarkEnd w:id="8"/>
+      <w:bookmarkEnd w:id="7"/>
     </w:p>
     <w:p>
       <w:pPr>
@@ -6909,7 +6907,7 @@
                     <pic:cNvPicPr/>
                   </pic:nvPicPr>
                   <pic:blipFill>
-                    <a:blip r:embed="rId13"/>
+                    <a:blip r:embed="rId8"/>
                     <a:stretch>
                       <a:fillRect/>
                     </a:stretch>
@@ -6950,8 +6948,8 @@
           <w:lang w:val="it-IT"/>
         </w:rPr>
         <w:sectPr>
-          <w:headerReference w:type="first" r:id="rId14"/>
-          <w:footerReference w:type="first" r:id="rId15"/>
+          <w:headerReference w:type="first" r:id="rId13"/>
+          <w:footerReference w:type="first" r:id="rId14"/>
           <w:pgSz w:w="16838" w:h="11906" w:orient="landscape"/>
           <w:pgMar w:top="1134" w:right="1985" w:bottom="1134" w:left="1418" w:header="567" w:footer="567" w:gutter="0"/>
           <w:pgNumType w:start="8"/>
@@ -6965,12 +6963,12 @@
       <w:pPr>
         <w:pStyle w:val="Titolo2"/>
       </w:pPr>
-      <w:bookmarkStart w:id="9" w:name="_Toc88128219"/>
+      <w:bookmarkStart w:id="8" w:name="_Toc88128219"/>
       <w:r>
         <w:lastRenderedPageBreak/>
         <w:t>Analisi dei mezzi</w:t>
       </w:r>
-      <w:bookmarkEnd w:id="9"/>
+      <w:bookmarkEnd w:id="8"/>
     </w:p>
     <w:p>
       <w:pPr>
@@ -7009,155 +7007,155 @@
       <w:pPr>
         <w:pStyle w:val="Titolo3"/>
       </w:pPr>
-      <w:bookmarkStart w:id="10" w:name="_Toc413411419"/>
-      <w:bookmarkStart w:id="11" w:name="_Toc88128220"/>
+      <w:bookmarkStart w:id="9" w:name="_Toc413411419"/>
+      <w:bookmarkStart w:id="10" w:name="_Toc88128220"/>
       <w:r>
         <w:t>Software</w:t>
       </w:r>
+      <w:bookmarkEnd w:id="9"/>
       <w:bookmarkEnd w:id="10"/>
+    </w:p>
+    <w:p>
+      <w:pPr>
+        <w:rPr>
+          <w:lang w:val="it-IT"/>
+        </w:rPr>
+      </w:pPr>
+      <w:r>
+        <w:rPr>
+          <w:lang w:val="it-IT"/>
+        </w:rPr>
+        <w:t>I software utilizzati per questo progetto sono XAMPP (</w:t>
+      </w:r>
+      <w:r>
+        <w:rPr>
+          <w:lang w:val="it-IT"/>
+        </w:rPr>
+        <w:t>A</w:t>
+      </w:r>
+      <w:r>
+        <w:rPr>
+          <w:lang w:val="it-IT"/>
+        </w:rPr>
+        <w:t xml:space="preserve">pache, </w:t>
+      </w:r>
+      <w:r>
+        <w:rPr>
+          <w:lang w:val="it-IT"/>
+        </w:rPr>
+        <w:t>MySQL</w:t>
+      </w:r>
+      <w:r>
+        <w:rPr>
+          <w:lang w:val="it-IT"/>
+        </w:rPr>
+        <w:t xml:space="preserve">, </w:t>
+      </w:r>
+      <w:r>
+        <w:rPr>
+          <w:lang w:val="it-IT"/>
+        </w:rPr>
+        <w:t>P</w:t>
+      </w:r>
+      <w:r>
+        <w:rPr>
+          <w:lang w:val="it-IT"/>
+        </w:rPr>
+        <w:t xml:space="preserve">hp e </w:t>
+      </w:r>
+      <w:r>
+        <w:rPr>
+          <w:lang w:val="it-IT"/>
+        </w:rPr>
+        <w:t>P</w:t>
+      </w:r>
+      <w:r>
+        <w:rPr>
+          <w:lang w:val="it-IT"/>
+        </w:rPr>
+        <w:t>erl) per la creazione del server web</w:t>
+      </w:r>
+      <w:r>
+        <w:rPr>
+          <w:lang w:val="it-IT"/>
+        </w:rPr>
+        <w:t xml:space="preserve"> e la sua gestione</w:t>
+      </w:r>
+      <w:r>
+        <w:rPr>
+          <w:lang w:val="it-IT"/>
+        </w:rPr>
+        <w:t xml:space="preserve">, </w:t>
+      </w:r>
+      <w:r>
+        <w:rPr>
+          <w:lang w:val="it-IT"/>
+        </w:rPr>
+        <w:t xml:space="preserve">bisogna anche installare le VC16 per il corretto funzionamento di </w:t>
+      </w:r>
+      <w:proofErr w:type="spellStart"/>
+      <w:r>
+        <w:rPr>
+          <w:lang w:val="it-IT"/>
+        </w:rPr>
+        <w:t>Apahce</w:t>
+      </w:r>
+      <w:proofErr w:type="spellEnd"/>
+      <w:r>
+        <w:rPr>
+          <w:lang w:val="it-IT"/>
+        </w:rPr>
+        <w:t>.</w:t>
+      </w:r>
+    </w:p>
+    <w:p>
+      <w:pPr>
+        <w:rPr>
+          <w:lang w:val="it-IT"/>
+        </w:rPr>
+      </w:pPr>
+      <w:r>
+        <w:rPr>
+          <w:lang w:val="it-IT"/>
+        </w:rPr>
+        <w:t xml:space="preserve">Per questo progetto utilizzerò inoltre i software Firefox/Google e notepad/notepad++ e </w:t>
+      </w:r>
+      <w:r>
+        <w:rPr>
+          <w:lang w:val="it-IT"/>
+        </w:rPr>
+        <w:t xml:space="preserve">MySQL </w:t>
+      </w:r>
+      <w:r>
+        <w:rPr>
+          <w:lang w:val="it-IT"/>
+        </w:rPr>
+        <w:t>W</w:t>
+      </w:r>
+      <w:r>
+        <w:rPr>
+          <w:lang w:val="it-IT"/>
+        </w:rPr>
+        <w:t>orkbench</w:t>
+      </w:r>
+      <w:r>
+        <w:rPr>
+          <w:lang w:val="it-IT"/>
+        </w:rPr>
+        <w:t>.</w:t>
+      </w:r>
+    </w:p>
+    <w:p>
+      <w:pPr>
+        <w:pStyle w:val="Titolo3"/>
+      </w:pPr>
+      <w:bookmarkStart w:id="11" w:name="_Toc413411420"/>
+      <w:bookmarkStart w:id="12" w:name="_Toc88128221"/>
+      <w:r>
+        <w:t>Hardware</w:t>
+      </w:r>
       <w:bookmarkEnd w:id="11"/>
-    </w:p>
-    <w:p>
-      <w:pPr>
-        <w:rPr>
-          <w:lang w:val="it-IT"/>
-        </w:rPr>
-      </w:pPr>
-      <w:r>
-        <w:rPr>
-          <w:lang w:val="it-IT"/>
-        </w:rPr>
-        <w:t>I software utilizzati per questo progetto sono XAMPP (</w:t>
-      </w:r>
-      <w:r>
-        <w:rPr>
-          <w:lang w:val="it-IT"/>
-        </w:rPr>
-        <w:t>A</w:t>
-      </w:r>
-      <w:r>
-        <w:rPr>
-          <w:lang w:val="it-IT"/>
-        </w:rPr>
-        <w:t xml:space="preserve">pache, </w:t>
-      </w:r>
-      <w:r>
-        <w:rPr>
-          <w:lang w:val="it-IT"/>
-        </w:rPr>
-        <w:t>MySQL</w:t>
-      </w:r>
-      <w:r>
-        <w:rPr>
-          <w:lang w:val="it-IT"/>
-        </w:rPr>
-        <w:t xml:space="preserve">, </w:t>
-      </w:r>
-      <w:r>
-        <w:rPr>
-          <w:lang w:val="it-IT"/>
-        </w:rPr>
-        <w:t>P</w:t>
-      </w:r>
-      <w:r>
-        <w:rPr>
-          <w:lang w:val="it-IT"/>
-        </w:rPr>
-        <w:t xml:space="preserve">hp e </w:t>
-      </w:r>
-      <w:r>
-        <w:rPr>
-          <w:lang w:val="it-IT"/>
-        </w:rPr>
-        <w:t>P</w:t>
-      </w:r>
-      <w:r>
-        <w:rPr>
-          <w:lang w:val="it-IT"/>
-        </w:rPr>
-        <w:t>erl) per la creazione del server web</w:t>
-      </w:r>
-      <w:r>
-        <w:rPr>
-          <w:lang w:val="it-IT"/>
-        </w:rPr>
-        <w:t xml:space="preserve"> e la sua gestione</w:t>
-      </w:r>
-      <w:r>
-        <w:rPr>
-          <w:lang w:val="it-IT"/>
-        </w:rPr>
-        <w:t xml:space="preserve">, </w:t>
-      </w:r>
-      <w:r>
-        <w:rPr>
-          <w:lang w:val="it-IT"/>
-        </w:rPr>
-        <w:t xml:space="preserve">bisogna anche installare le VC16 per il corretto funzionamento di </w:t>
-      </w:r>
-      <w:proofErr w:type="spellStart"/>
-      <w:r>
-        <w:rPr>
-          <w:lang w:val="it-IT"/>
-        </w:rPr>
-        <w:t>Apahce</w:t>
-      </w:r>
-      <w:proofErr w:type="spellEnd"/>
-      <w:r>
-        <w:rPr>
-          <w:lang w:val="it-IT"/>
-        </w:rPr>
-        <w:t>.</w:t>
-      </w:r>
-    </w:p>
-    <w:p>
-      <w:pPr>
-        <w:rPr>
-          <w:lang w:val="it-IT"/>
-        </w:rPr>
-      </w:pPr>
-      <w:r>
-        <w:rPr>
-          <w:lang w:val="it-IT"/>
-        </w:rPr>
-        <w:t xml:space="preserve">Per questo progetto utilizzerò inoltre i software Firefox/Google e notepad/notepad++ e </w:t>
-      </w:r>
-      <w:r>
-        <w:rPr>
-          <w:lang w:val="it-IT"/>
-        </w:rPr>
-        <w:t xml:space="preserve">MySQL </w:t>
-      </w:r>
-      <w:r>
-        <w:rPr>
-          <w:lang w:val="it-IT"/>
-        </w:rPr>
-        <w:t>W</w:t>
-      </w:r>
-      <w:r>
-        <w:rPr>
-          <w:lang w:val="it-IT"/>
-        </w:rPr>
-        <w:t>orkbench</w:t>
-      </w:r>
-      <w:r>
-        <w:rPr>
-          <w:lang w:val="it-IT"/>
-        </w:rPr>
-        <w:t>.</w:t>
-      </w:r>
-    </w:p>
-    <w:p>
-      <w:pPr>
-        <w:pStyle w:val="Titolo3"/>
-      </w:pPr>
-      <w:bookmarkStart w:id="12" w:name="_Toc413411420"/>
-      <w:bookmarkStart w:id="13" w:name="_Toc88128221"/>
-      <w:r>
-        <w:t>Hardware</w:t>
-      </w:r>
       <w:bookmarkEnd w:id="12"/>
-      <w:bookmarkEnd w:id="13"/>
     </w:p>
     <w:p>
       <w:pPr>
@@ -7237,29 +7235,29 @@
       <w:pPr>
         <w:pStyle w:val="Titolo1"/>
       </w:pPr>
-      <w:bookmarkStart w:id="14" w:name="_Toc429059808"/>
-      <w:bookmarkStart w:id="15" w:name="_Toc88128222"/>
+      <w:bookmarkStart w:id="13" w:name="_Toc429059808"/>
+      <w:bookmarkStart w:id="14" w:name="_Toc88128222"/>
       <w:r>
         <w:lastRenderedPageBreak/>
         <w:t>Progettazione</w:t>
       </w:r>
+      <w:bookmarkEnd w:id="13"/>
       <w:bookmarkEnd w:id="14"/>
+    </w:p>
+    <w:p>
+      <w:pPr>
+        <w:pStyle w:val="Titolo2"/>
+      </w:pPr>
+      <w:bookmarkStart w:id="15" w:name="_Toc429059809"/>
+      <w:bookmarkStart w:id="16" w:name="_Toc88128223"/>
+      <w:r>
+        <w:t xml:space="preserve">Design </w:t>
+      </w:r>
       <w:bookmarkEnd w:id="15"/>
-    </w:p>
-    <w:p>
-      <w:pPr>
-        <w:pStyle w:val="Titolo2"/>
-      </w:pPr>
-      <w:bookmarkStart w:id="16" w:name="_Toc429059809"/>
-      <w:bookmarkStart w:id="17" w:name="_Toc88128223"/>
-      <w:r>
-        <w:t xml:space="preserve">Design </w:t>
+      <w:r>
+        <w:t>della struttura dell’applicativo web</w:t>
       </w:r>
       <w:bookmarkEnd w:id="16"/>
-      <w:r>
-        <w:t>della struttura dell’applicativo web</w:t>
-      </w:r>
-      <w:bookmarkEnd w:id="17"/>
     </w:p>
     <w:p>
       <w:pPr>
@@ -7332,7 +7330,7 @@
                     <pic:cNvPicPr/>
                   </pic:nvPicPr>
                   <pic:blipFill rotWithShape="1">
-                    <a:blip r:embed="rId16"/>
+                    <a:blip r:embed="rId8"/>
                     <a:srcRect b="37820"/>
                     <a:stretch/>
                   </pic:blipFill>
@@ -7418,7 +7416,7 @@
                     <pic:cNvPicPr/>
                   </pic:nvPicPr>
                   <pic:blipFill>
-                    <a:blip r:embed="rId17"/>
+                    <a:blip r:embed="rId8"/>
                     <a:stretch>
                       <a:fillRect/>
                     </a:stretch>
@@ -7672,7 +7670,6 @@
           <w:lang w:val="it-IT"/>
         </w:rPr>
       </w:pPr>
-      <w:proofErr w:type="spellStart"/>
       <w:r>
         <w:rPr>
           <w:b/>
@@ -7681,7 +7678,6 @@
         </w:rPr>
         <w:t>Models</w:t>
       </w:r>
-      <w:proofErr w:type="spellEnd"/>
       <w:r>
         <w:rPr>
           <w:lang w:val="it-IT"/>
@@ -7781,8 +7777,8 @@
         <w:pStyle w:val="Titolo2"/>
         <w:spacing w:before="0" w:after="0"/>
       </w:pPr>
-      <w:bookmarkStart w:id="18" w:name="_Toc429059810"/>
-      <w:bookmarkStart w:id="19" w:name="_Toc88128224"/>
+      <w:bookmarkStart w:id="17" w:name="_Toc429059810"/>
+      <w:bookmarkStart w:id="18" w:name="_Toc88128224"/>
       <w:r>
         <w:lastRenderedPageBreak/>
         <w:t>Design dei dati</w:t>
@@ -7790,18 +7786,18 @@
       <w:r>
         <w:t xml:space="preserve"> e database</w:t>
       </w:r>
+      <w:bookmarkEnd w:id="17"/>
       <w:bookmarkEnd w:id="18"/>
+    </w:p>
+    <w:p>
+      <w:pPr>
+        <w:pStyle w:val="Titolo3"/>
+      </w:pPr>
+      <w:bookmarkStart w:id="19" w:name="_Toc88128225"/>
+      <w:r>
+        <w:t>Progettazione logica</w:t>
+      </w:r>
       <w:bookmarkEnd w:id="19"/>
-    </w:p>
-    <w:p>
-      <w:pPr>
-        <w:pStyle w:val="Titolo3"/>
-      </w:pPr>
-      <w:bookmarkStart w:id="20" w:name="_Toc88128225"/>
-      <w:r>
-        <w:t>Progettazione logica</w:t>
-      </w:r>
-      <w:bookmarkEnd w:id="20"/>
     </w:p>
     <w:p>
       <w:pPr>
@@ -7829,7 +7825,7 @@
                     <pic:cNvPicPr/>
                   </pic:nvPicPr>
                   <pic:blipFill>
-                    <a:blip r:embed="rId18"/>
+                    <a:blip r:embed="rId8"/>
                     <a:stretch>
                       <a:fillRect/>
                     </a:stretch>
@@ -7891,14 +7887,7 @@
         <w:rPr>
           <w:lang w:val="it-IT"/>
         </w:rPr>
-        <w:t xml:space="preserve">questa tabella contiene tutti gli utenti del database, ogni utente avrà una e-mail, una </w:t>
-      </w:r>
-      <w:proofErr w:type="spellStart"/>
-      <w:r>
-        <w:rPr>
-          <w:lang w:val="it-IT"/>
-        </w:rPr>
-        <w:t>password</w:t>
+        <w:t>questa tabella contiene tutti gli utenti del database, ogni utente avrà una e-mail, una password</w:t>
       </w:r>
       <w:r>
         <w:rPr>
@@ -7906,14 +7895,12 @@
         </w:rPr>
         <w:t>Hash</w:t>
       </w:r>
-      <w:proofErr w:type="spellEnd"/>
       <w:r>
         <w:rPr>
           <w:lang w:val="it-IT"/>
         </w:rPr>
         <w:t xml:space="preserve"> e un </w:t>
       </w:r>
-      <w:proofErr w:type="spellStart"/>
       <w:r>
         <w:rPr>
           <w:lang w:val="it-IT"/>
@@ -7924,14 +7911,7 @@
         <w:rPr>
           <w:lang w:val="it-IT"/>
         </w:rPr>
-        <w:t>uolo</w:t>
-      </w:r>
-      <w:proofErr w:type="spellEnd"/>
-      <w:r>
-        <w:rPr>
-          <w:lang w:val="it-IT"/>
-        </w:rPr>
-        <w:t>.</w:t>
+        <w:t>uolo.</w:t>
       </w:r>
     </w:p>
     <w:p>
@@ -7969,28 +7949,24 @@
         </w:rPr>
         <w:t xml:space="preserve"> esse sono caratterizzate da (data, </w:t>
       </w:r>
-      <w:proofErr w:type="spellStart"/>
       <w:r>
         <w:rPr>
           <w:lang w:val="it-IT"/>
         </w:rPr>
         <w:t>lavoro_id</w:t>
       </w:r>
-      <w:proofErr w:type="spellEnd"/>
       <w:r>
         <w:rPr>
           <w:lang w:val="it-IT"/>
         </w:rPr>
         <w:t xml:space="preserve">, </w:t>
       </w:r>
-      <w:proofErr w:type="spellStart"/>
       <w:r>
         <w:rPr>
           <w:lang w:val="it-IT"/>
         </w:rPr>
         <w:t>lavoratore_email</w:t>
       </w:r>
-      <w:proofErr w:type="spellEnd"/>
       <w:r>
         <w:rPr>
           <w:lang w:val="it-IT"/>
@@ -8039,28 +8015,24 @@
         </w:rPr>
         <w:t xml:space="preserve">essi sono caratterizzate da (id, </w:t>
       </w:r>
-      <w:proofErr w:type="spellStart"/>
       <w:r>
         <w:rPr>
           <w:lang w:val="it-IT"/>
         </w:rPr>
         <w:t>datore_email</w:t>
       </w:r>
-      <w:proofErr w:type="spellEnd"/>
       <w:r>
         <w:rPr>
           <w:lang w:val="it-IT"/>
         </w:rPr>
         <w:t xml:space="preserve">, </w:t>
       </w:r>
-      <w:proofErr w:type="spellStart"/>
       <w:r>
         <w:rPr>
           <w:lang w:val="it-IT"/>
         </w:rPr>
         <w:t>lavoratore_email</w:t>
       </w:r>
-      <w:proofErr w:type="spellEnd"/>
       <w:r>
         <w:rPr>
           <w:lang w:val="it-IT"/>
@@ -8071,14 +8043,7 @@
         <w:rPr>
           <w:lang w:val="it-IT"/>
         </w:rPr>
-        <w:t xml:space="preserve">, </w:t>
-      </w:r>
-      <w:proofErr w:type="spellStart"/>
-      <w:r>
-        <w:rPr>
-          <w:lang w:val="it-IT"/>
-        </w:rPr>
-        <w:t>ore</w:t>
+        <w:t>, ore</w:t>
       </w:r>
       <w:r>
         <w:rPr>
@@ -8102,21 +8067,7 @@
         <w:rPr>
           <w:lang w:val="it-IT"/>
         </w:rPr>
-        <w:t>avoro</w:t>
-      </w:r>
-      <w:proofErr w:type="spellEnd"/>
-      <w:r>
-        <w:rPr>
-          <w:lang w:val="it-IT"/>
-        </w:rPr>
-        <w:t xml:space="preserve">, </w:t>
-      </w:r>
-      <w:proofErr w:type="spellStart"/>
-      <w:r>
-        <w:rPr>
-          <w:lang w:val="it-IT"/>
-        </w:rPr>
-        <w:t>tariffa</w:t>
+        <w:t>avoro, tariffa</w:t>
       </w:r>
       <w:r>
         <w:rPr>
@@ -8128,14 +8079,7 @@
         <w:rPr>
           <w:lang w:val="it-IT"/>
         </w:rPr>
-        <w:t>raria</w:t>
-      </w:r>
-      <w:proofErr w:type="spellEnd"/>
-      <w:r>
-        <w:rPr>
-          <w:lang w:val="it-IT"/>
-        </w:rPr>
-        <w:t>, se occupato e se scaduto</w:t>
+        <w:t>raria, se occupato e se scaduto</w:t>
       </w:r>
       <w:r>
         <w:rPr>
@@ -8177,35 +8121,7 @@
         <w:rPr>
           <w:lang w:val="it-IT"/>
         </w:rPr>
-        <w:t xml:space="preserve">, questo grazie ai campi data, </w:t>
-      </w:r>
-      <w:proofErr w:type="spellStart"/>
-      <w:r>
-        <w:rPr>
-          <w:lang w:val="it-IT"/>
-        </w:rPr>
-        <w:t>datore_email</w:t>
-      </w:r>
-      <w:proofErr w:type="spellEnd"/>
-      <w:r>
-        <w:rPr>
-          <w:lang w:val="it-IT"/>
-        </w:rPr>
-        <w:t xml:space="preserve">, </w:t>
-      </w:r>
-      <w:proofErr w:type="spellStart"/>
-      <w:r>
-        <w:rPr>
-          <w:lang w:val="it-IT"/>
-        </w:rPr>
-        <w:t>lavoratore_email</w:t>
-      </w:r>
-      <w:proofErr w:type="spellEnd"/>
-      <w:r>
-        <w:rPr>
-          <w:lang w:val="it-IT"/>
-        </w:rPr>
-        <w:t xml:space="preserve"> e totale</w:t>
+        <w:t>, questo grazie ai campi data, datore_email, lavoratore_email e totale</w:t>
       </w:r>
       <w:r>
         <w:rPr>
@@ -8239,12 +8155,12 @@
         <w:pStyle w:val="Titolo3"/>
         <w:spacing w:before="0"/>
       </w:pPr>
-      <w:bookmarkStart w:id="21" w:name="_Toc88128226"/>
+      <w:bookmarkStart w:id="20" w:name="_Toc88128226"/>
       <w:r>
         <w:lastRenderedPageBreak/>
         <w:t>Progettazione fisica</w:t>
       </w:r>
-      <w:bookmarkEnd w:id="21"/>
+      <w:bookmarkEnd w:id="20"/>
     </w:p>
     <w:p>
       <w:pPr>
@@ -8255,7 +8171,7 @@
           <w:szCs w:val="18"/>
         </w:rPr>
       </w:pPr>
-      <w:bookmarkStart w:id="22" w:name="_Toc429059811"/>
+      <w:bookmarkStart w:id="21" w:name="_Toc429059811"/>
       <w:r>
         <w:rPr>
           <w:sz w:val="18"/>
@@ -8368,7 +8284,6 @@
         <w:t xml:space="preserve">CREATE TABLE </w:t>
       </w:r>
       <w:proofErr w:type="spellStart"/>
-      <w:proofErr w:type="gramStart"/>
       <w:r>
         <w:rPr>
           <w:sz w:val="18"/>
@@ -8386,7 +8301,6 @@
         </w:rPr>
         <w:t>(</w:t>
       </w:r>
-      <w:proofErr w:type="gramEnd"/>
     </w:p>
     <w:p>
       <w:pPr>
@@ -8405,33 +8319,62 @@
           <w:lang w:val="en-US"/>
         </w:rPr>
         <w:tab/>
-        <w:t xml:space="preserve">email </w:t>
-      </w:r>
-      <w:proofErr w:type="gramStart"/>
+        <w:t>email VARCHAR(</w:t>
+      </w:r>
       <w:r>
         <w:rPr>
           <w:sz w:val="18"/>
           <w:szCs w:val="18"/>
           <w:lang w:val="en-US"/>
         </w:rPr>
-        <w:t>VARCHAR(</w:t>
-      </w:r>
-      <w:proofErr w:type="gramEnd"/>
+        <w:t>50</w:t>
+      </w:r>
       <w:r>
         <w:rPr>
           <w:sz w:val="18"/>
           <w:szCs w:val="18"/>
           <w:lang w:val="en-US"/>
         </w:rPr>
-        <w:t>50</w:t>
-      </w:r>
+        <w:t>) PRIMARY KEY,</w:t>
+      </w:r>
+    </w:p>
+    <w:p>
+      <w:pPr>
+        <w:pStyle w:val="Didascalia"/>
+        <w:spacing w:before="0" w:after="0"/>
+        <w:rPr>
+          <w:sz w:val="18"/>
+          <w:szCs w:val="18"/>
+        </w:rPr>
+      </w:pPr>
       <w:r>
         <w:rPr>
           <w:sz w:val="18"/>
           <w:szCs w:val="18"/>
           <w:lang w:val="en-US"/>
         </w:rPr>
-        <w:t>) PRIMARY KEY,</w:t>
+        <w:tab/>
+      </w:r>
+      <w:r>
+        <w:rPr>
+          <w:sz w:val="18"/>
+          <w:szCs w:val="18"/>
+        </w:rPr>
+        <w:t>passwordHash VARCHAR(</w:t>
+      </w:r>
+      <w:r>
+        <w:rPr>
+          <w:sz w:val="18"/>
+          <w:szCs w:val="18"/>
+        </w:rPr>
+        <w:t>100</w:t>
+      </w:r>
+      <w:r>
+        <w:rPr>
+          <w:sz w:val="18"/>
+          <w:szCs w:val="18"/>
+        </w:rPr>
+        <w:t>) NOT NULL,</w:t>
       </w:r>
     </w:p>
     <w:p>
@@ -8441,110 +8384,21 @@
         <w:rPr>
           <w:sz w:val="18"/>
           <w:szCs w:val="18"/>
-          <w:lang w:val="en-US"/>
         </w:rPr>
       </w:pPr>
       <w:r>
         <w:rPr>
           <w:sz w:val="18"/>
           <w:szCs w:val="18"/>
-          <w:lang w:val="en-US"/>
         </w:rPr>
         <w:tab/>
       </w:r>
-      <w:proofErr w:type="spellStart"/>
       <w:r>
         <w:rPr>
           <w:sz w:val="18"/>
           <w:szCs w:val="18"/>
-          <w:lang w:val="en-US"/>
-        </w:rPr>
-        <w:t>passwordHash</w:t>
-      </w:r>
-      <w:proofErr w:type="spellEnd"/>
-      <w:r>
-        <w:rPr>
-          <w:sz w:val="18"/>
-          <w:szCs w:val="18"/>
-          <w:lang w:val="en-US"/>
-        </w:rPr>
-        <w:t xml:space="preserve"> </w:t>
-      </w:r>
-      <w:proofErr w:type="gramStart"/>
-      <w:r>
-        <w:rPr>
-          <w:sz w:val="18"/>
-          <w:szCs w:val="18"/>
-          <w:lang w:val="en-US"/>
-        </w:rPr>
-        <w:t>VARCHAR(</w:t>
-      </w:r>
-      <w:proofErr w:type="gramEnd"/>
-      <w:r>
-        <w:rPr>
-          <w:sz w:val="18"/>
-          <w:szCs w:val="18"/>
-          <w:lang w:val="en-US"/>
-        </w:rPr>
-        <w:t>100</w:t>
-      </w:r>
-      <w:r>
-        <w:rPr>
-          <w:sz w:val="18"/>
-          <w:szCs w:val="18"/>
-          <w:lang w:val="en-US"/>
-        </w:rPr>
-        <w:t>) NOT NULL,</w:t>
-      </w:r>
-    </w:p>
-    <w:p>
-      <w:pPr>
-        <w:pStyle w:val="Didascalia"/>
-        <w:spacing w:before="0" w:after="0"/>
-        <w:rPr>
-          <w:sz w:val="18"/>
-          <w:szCs w:val="18"/>
-        </w:rPr>
-      </w:pPr>
-      <w:r>
-        <w:rPr>
-          <w:sz w:val="18"/>
-          <w:szCs w:val="18"/>
-          <w:lang w:val="en-US"/>
-        </w:rPr>
-        <w:tab/>
-      </w:r>
-      <w:proofErr w:type="spellStart"/>
-      <w:r>
-        <w:rPr>
-          <w:sz w:val="18"/>
-          <w:szCs w:val="18"/>
-        </w:rPr>
-        <w:t>nomeRuolo</w:t>
-      </w:r>
-      <w:proofErr w:type="spellEnd"/>
-      <w:r>
-        <w:rPr>
-          <w:sz w:val="18"/>
-          <w:szCs w:val="18"/>
-        </w:rPr>
-        <w:t xml:space="preserve"> </w:t>
-      </w:r>
-      <w:proofErr w:type="gramStart"/>
-      <w:r>
-        <w:rPr>
-          <w:sz w:val="18"/>
-          <w:szCs w:val="18"/>
-        </w:rPr>
-        <w:t>ENUM(</w:t>
-      </w:r>
-      <w:proofErr w:type="gramEnd"/>
-      <w:r>
-        <w:rPr>
-          <w:sz w:val="18"/>
-          <w:szCs w:val="18"/>
-        </w:rPr>
-        <w:t>'amministratore', 'datore', 'lavoratore') NOT NULL</w:t>
+        </w:rPr>
+        <w:t>nomeRuolo ENUM('amministratore', 'datore', 'lavoratore') NOT NULL</w:t>
       </w:r>
     </w:p>
     <w:p>
@@ -8599,17 +8453,8 @@
           <w:sz w:val="18"/>
           <w:szCs w:val="18"/>
         </w:rPr>
-        <w:t xml:space="preserve">CREATE TABLE </w:t>
-      </w:r>
-      <w:proofErr w:type="gramStart"/>
-      <w:r>
-        <w:rPr>
-          <w:sz w:val="18"/>
-          <w:szCs w:val="18"/>
-        </w:rPr>
-        <w:t>fattura(</w:t>
-      </w:r>
-      <w:proofErr w:type="gramEnd"/>
+        <w:t>CREATE TABLE fattura(</w:t>
+      </w:r>
     </w:p>
     <w:p>
       <w:pPr>
@@ -8646,174 +8491,125 @@
         </w:rPr>
         <w:tab/>
       </w:r>
-      <w:proofErr w:type="spellStart"/>
       <w:r>
         <w:rPr>
           <w:sz w:val="18"/>
           <w:szCs w:val="18"/>
           <w:lang w:val="en-US"/>
         </w:rPr>
-        <w:t>datore_email</w:t>
-      </w:r>
-      <w:proofErr w:type="spellEnd"/>
+        <w:t>datore_email VARCHAR(</w:t>
+      </w:r>
       <w:r>
         <w:rPr>
           <w:sz w:val="18"/>
           <w:szCs w:val="18"/>
           <w:lang w:val="en-US"/>
         </w:rPr>
-        <w:t xml:space="preserve"> </w:t>
-      </w:r>
-      <w:proofErr w:type="gramStart"/>
+        <w:t>50</w:t>
+      </w:r>
       <w:r>
         <w:rPr>
           <w:sz w:val="18"/>
           <w:szCs w:val="18"/>
           <w:lang w:val="en-US"/>
         </w:rPr>
-        <w:t>VARCHAR(</w:t>
-      </w:r>
-      <w:proofErr w:type="gramEnd"/>
-      <w:r>
+        <w:t>) NOT NULL,</w:t>
+      </w:r>
+    </w:p>
+    <w:p>
+      <w:pPr>
+        <w:pStyle w:val="Didascalia"/>
+        <w:spacing w:before="0" w:after="0"/>
         <w:rPr>
           <w:sz w:val="18"/>
           <w:szCs w:val="18"/>
           <w:lang w:val="en-US"/>
         </w:rPr>
-        <w:t>50</w:t>
-      </w:r>
+      </w:pPr>
       <w:r>
         <w:rPr>
           <w:sz w:val="18"/>
           <w:szCs w:val="18"/>
           <w:lang w:val="en-US"/>
         </w:rPr>
-        <w:t>) NOT NULL,</w:t>
-      </w:r>
-    </w:p>
-    <w:p>
-      <w:pPr>
-        <w:pStyle w:val="Didascalia"/>
-        <w:spacing w:before="0" w:after="0"/>
-        <w:rPr>
-          <w:sz w:val="18"/>
-          <w:szCs w:val="18"/>
-        </w:rPr>
-      </w:pPr>
+        <w:tab/>
+      </w:r>
       <w:r>
         <w:rPr>
           <w:sz w:val="18"/>
           <w:szCs w:val="18"/>
           <w:lang w:val="en-US"/>
         </w:rPr>
-        <w:tab/>
-      </w:r>
-      <w:proofErr w:type="spellStart"/>
-      <w:r>
-        <w:rPr>
-          <w:sz w:val="18"/>
-          <w:szCs w:val="18"/>
-        </w:rPr>
-        <w:t>lavoratore_email</w:t>
-      </w:r>
-      <w:proofErr w:type="spellEnd"/>
-      <w:r>
-        <w:rPr>
-          <w:sz w:val="18"/>
-          <w:szCs w:val="18"/>
-        </w:rPr>
-        <w:t xml:space="preserve"> </w:t>
-      </w:r>
-      <w:proofErr w:type="gramStart"/>
-      <w:r>
-        <w:rPr>
-          <w:sz w:val="18"/>
-          <w:szCs w:val="18"/>
-        </w:rPr>
-        <w:t>VARCHAR(</w:t>
-      </w:r>
-      <w:proofErr w:type="gramEnd"/>
-      <w:r>
-        <w:rPr>
-          <w:sz w:val="18"/>
-          <w:szCs w:val="18"/>
-        </w:rPr>
-        <w:t>50</w:t>
-      </w:r>
-      <w:r>
-        <w:rPr>
-          <w:sz w:val="18"/>
-          <w:szCs w:val="18"/>
-        </w:rPr>
-        <w:t>) NOT NULL,</w:t>
-      </w:r>
-    </w:p>
-    <w:p>
-      <w:pPr>
-        <w:rPr>
-          <w:lang w:val="en-US"/>
-        </w:rPr>
-      </w:pPr>
-      <w:r>
-        <w:tab/>
-      </w:r>
-      <w:proofErr w:type="spellStart"/>
-      <w:r>
-        <w:rPr>
-          <w:lang w:val="en-US"/>
-        </w:rPr>
-        <w:t>to</w:t>
-      </w:r>
-      <w:r>
-        <w:rPr>
-          <w:lang w:val="en-US"/>
-        </w:rPr>
-        <w:t>tale</w:t>
-      </w:r>
-      <w:proofErr w:type="spellEnd"/>
-      <w:r>
-        <w:rPr>
-          <w:lang w:val="en-US"/>
-        </w:rPr>
-        <w:t xml:space="preserve"> INT,</w:t>
-      </w:r>
-    </w:p>
-    <w:p>
-      <w:pPr>
-        <w:pStyle w:val="Didascalia"/>
-        <w:spacing w:before="0" w:after="0"/>
+        <w:t>lavoratore_email VARCHAR(</w:t>
+      </w:r>
+      <w:r>
         <w:rPr>
           <w:sz w:val="18"/>
           <w:szCs w:val="18"/>
           <w:lang w:val="en-US"/>
         </w:rPr>
-      </w:pPr>
+        <w:t>50</w:t>
+      </w:r>
       <w:r>
         <w:rPr>
           <w:sz w:val="18"/>
           <w:szCs w:val="18"/>
           <w:lang w:val="en-US"/>
         </w:rPr>
+        <w:t>) NOT NULL,</w:t>
+      </w:r>
+    </w:p>
+    <w:p>
+      <w:pPr>
+        <w:rPr>
+          <w:lang w:val="en-US"/>
+        </w:rPr>
+      </w:pPr>
+      <w:r>
+        <w:rPr>
+          <w:lang w:val="en-US"/>
+        </w:rPr>
         <w:tab/>
-        <w:t>FOREIGN KEY (</w:t>
       </w:r>
       <w:proofErr w:type="spellStart"/>
       <w:r>
+        <w:rPr>
+          <w:lang w:val="en-US"/>
+        </w:rPr>
+        <w:t>to</w:t>
+      </w:r>
+      <w:r>
+        <w:rPr>
+          <w:lang w:val="en-US"/>
+        </w:rPr>
+        <w:t>tale</w:t>
+      </w:r>
+      <w:proofErr w:type="spellEnd"/>
+      <w:r>
+        <w:rPr>
+          <w:lang w:val="en-US"/>
+        </w:rPr>
+        <w:t xml:space="preserve"> INT,</w:t>
+      </w:r>
+    </w:p>
+    <w:p>
+      <w:pPr>
+        <w:pStyle w:val="Didascalia"/>
+        <w:spacing w:before="0" w:after="0"/>
         <w:rPr>
           <w:sz w:val="18"/>
           <w:szCs w:val="18"/>
           <w:lang w:val="en-US"/>
         </w:rPr>
-        <w:t>datore_email</w:t>
-      </w:r>
-      <w:proofErr w:type="spellEnd"/>
+      </w:pPr>
       <w:r>
         <w:rPr>
           <w:sz w:val="18"/>
           <w:szCs w:val="18"/>
           <w:lang w:val="en-US"/>
         </w:rPr>
-        <w:t>)</w:t>
+        <w:tab/>
+        <w:t>FOREIGN KEY (datore_email)</w:t>
       </w:r>
     </w:p>
     <w:p>
@@ -8911,25 +8707,7 @@
           <w:lang w:val="en-US"/>
         </w:rPr>
         <w:tab/>
-        <w:t>FOREIGN KEY (</w:t>
-      </w:r>
-      <w:proofErr w:type="spellStart"/>
-      <w:r>
-        <w:rPr>
-          <w:sz w:val="18"/>
-          <w:szCs w:val="18"/>
-          <w:lang w:val="en-US"/>
-        </w:rPr>
-        <w:t>lavoratore_email</w:t>
-      </w:r>
-      <w:proofErr w:type="spellEnd"/>
-      <w:r>
-        <w:rPr>
-          <w:sz w:val="18"/>
-          <w:szCs w:val="18"/>
-          <w:lang w:val="en-US"/>
-        </w:rPr>
-        <w:t>)</w:t>
+        <w:t>FOREIGN KEY (lavoratore_email)</w:t>
       </w:r>
     </w:p>
     <w:p>
@@ -9064,17 +8842,8 @@
           <w:sz w:val="18"/>
           <w:szCs w:val="18"/>
         </w:rPr>
-        <w:t xml:space="preserve">CREATE TABLE </w:t>
-      </w:r>
-      <w:proofErr w:type="gramStart"/>
-      <w:r>
-        <w:rPr>
-          <w:sz w:val="18"/>
-          <w:szCs w:val="18"/>
-        </w:rPr>
-        <w:t>lavoro(</w:t>
-      </w:r>
-      <w:proofErr w:type="gramEnd"/>
+        <w:t>CREATE TABLE lavoro(</w:t>
+      </w:r>
     </w:p>
     <w:p>
       <w:pPr>
@@ -9111,42 +8880,238 @@
           <w:lang w:val="en-US"/>
         </w:rPr>
         <w:tab/>
-      </w:r>
-      <w:proofErr w:type="spellStart"/>
+        <w:t>datore_email VARCHAR(</w:t>
+      </w:r>
       <w:r>
         <w:rPr>
           <w:sz w:val="18"/>
           <w:szCs w:val="18"/>
           <w:lang w:val="en-US"/>
         </w:rPr>
-        <w:t>datore_email</w:t>
-      </w:r>
-      <w:proofErr w:type="spellEnd"/>
+        <w:t>50</w:t>
+      </w:r>
       <w:r>
         <w:rPr>
           <w:sz w:val="18"/>
           <w:szCs w:val="18"/>
           <w:lang w:val="en-US"/>
         </w:rPr>
-        <w:t xml:space="preserve"> </w:t>
-      </w:r>
-      <w:proofErr w:type="gramStart"/>
+        <w:t>) NOT NULL,</w:t>
+      </w:r>
+    </w:p>
+    <w:p>
+      <w:pPr>
+        <w:pStyle w:val="Didascalia"/>
+        <w:spacing w:before="0" w:after="0"/>
+        <w:rPr>
+          <w:sz w:val="18"/>
+          <w:szCs w:val="18"/>
+          <w:u w:val="single"/>
+        </w:rPr>
+      </w:pPr>
       <w:r>
         <w:rPr>
           <w:sz w:val="18"/>
           <w:szCs w:val="18"/>
           <w:lang w:val="en-US"/>
         </w:rPr>
-        <w:t>VARCHAR(</w:t>
+        <w:tab/>
+      </w:r>
+      <w:r>
+        <w:rPr>
+          <w:sz w:val="18"/>
+          <w:szCs w:val="18"/>
+        </w:rPr>
+        <w:t>lavoratore_</w:t>
+      </w:r>
+      <w:proofErr w:type="gramStart"/>
+      <w:r>
+        <w:rPr>
+          <w:sz w:val="18"/>
+          <w:szCs w:val="18"/>
+        </w:rPr>
+        <w:t>email</w:t>
       </w:r>
       <w:proofErr w:type="gramEnd"/>
       <w:r>
+        <w:rPr>
+          <w:sz w:val="18"/>
+          <w:szCs w:val="18"/>
+        </w:rPr>
+        <w:t xml:space="preserve"> VARCHAR(</w:t>
+      </w:r>
+      <w:r>
+        <w:rPr>
+          <w:sz w:val="18"/>
+          <w:szCs w:val="18"/>
+        </w:rPr>
+        <w:t>50</w:t>
+      </w:r>
+      <w:r>
+        <w:rPr>
+          <w:sz w:val="18"/>
+          <w:szCs w:val="18"/>
+        </w:rPr>
+        <w:t>),</w:t>
+      </w:r>
+      <w:r>
+        <w:rPr>
+          <w:sz w:val="18"/>
+          <w:szCs w:val="18"/>
+        </w:rPr>
+        <w:t xml:space="preserve"> </w:t>
+      </w:r>
+      <w:r>
+        <w:rPr>
+          <w:color w:val="FF0000"/>
+          <w:sz w:val="18"/>
+          <w:szCs w:val="18"/>
+        </w:rPr>
+        <w:t>DEFAULT(amministratore)</w:t>
+      </w:r>
+    </w:p>
+    <w:p>
+      <w:pPr>
+        <w:pStyle w:val="Didascalia"/>
+        <w:spacing w:before="0" w:after="0"/>
+        <w:rPr>
+          <w:sz w:val="18"/>
+          <w:szCs w:val="18"/>
+        </w:rPr>
+      </w:pPr>
+      <w:r>
+        <w:rPr>
+          <w:sz w:val="18"/>
+          <w:szCs w:val="18"/>
+        </w:rPr>
+        <w:tab/>
+        <w:t>titolo VARCHAR(25) NOT NULL,</w:t>
+      </w:r>
+    </w:p>
+    <w:p>
+      <w:pPr>
+        <w:pStyle w:val="Didascalia"/>
+        <w:spacing w:before="0" w:after="0"/>
+        <w:rPr>
+          <w:sz w:val="18"/>
+          <w:szCs w:val="18"/>
+        </w:rPr>
+      </w:pPr>
+      <w:r>
+        <w:rPr>
+          <w:sz w:val="18"/>
+          <w:szCs w:val="18"/>
+        </w:rPr>
+        <w:tab/>
+        <w:t>descrizione VARCHAR(100) NOT NULL,</w:t>
+      </w:r>
+    </w:p>
+    <w:p>
+      <w:pPr>
+        <w:pStyle w:val="Didascalia"/>
+        <w:spacing w:before="0" w:after="0"/>
+        <w:rPr>
+          <w:sz w:val="18"/>
+          <w:szCs w:val="18"/>
+        </w:rPr>
+      </w:pPr>
+      <w:r>
+        <w:rPr>
+          <w:sz w:val="18"/>
+          <w:szCs w:val="18"/>
+        </w:rPr>
+        <w:tab/>
+        <w:t>tariffaOraria INT NOT NULL,</w:t>
+      </w:r>
+    </w:p>
+    <w:p>
+      <w:pPr>
+        <w:pStyle w:val="Didascalia"/>
+        <w:spacing w:before="0" w:after="0"/>
+        <w:rPr>
+          <w:sz w:val="18"/>
+          <w:szCs w:val="18"/>
+        </w:rPr>
+      </w:pPr>
+      <w:r>
+        <w:rPr>
+          <w:sz w:val="18"/>
+          <w:szCs w:val="18"/>
+        </w:rPr>
+        <w:tab/>
+        <w:t>occupato TINYINT,</w:t>
+      </w:r>
+    </w:p>
+    <w:p>
+      <w:pPr>
+        <w:pStyle w:val="Didascalia"/>
+        <w:spacing w:before="0" w:after="0"/>
+        <w:rPr>
+          <w:sz w:val="18"/>
+          <w:szCs w:val="18"/>
+        </w:rPr>
+      </w:pPr>
+      <w:r>
+        <w:rPr>
+          <w:sz w:val="18"/>
+          <w:szCs w:val="18"/>
+        </w:rPr>
+        <w:tab/>
+        <w:t>scaduto TINYINT,</w:t>
+      </w:r>
+    </w:p>
+    <w:p>
+      <w:pPr>
+        <w:pStyle w:val="Didascalia"/>
+        <w:spacing w:before="0" w:after="0"/>
+        <w:rPr>
+          <w:sz w:val="18"/>
+          <w:szCs w:val="18"/>
+        </w:rPr>
+      </w:pPr>
+      <w:r>
+        <w:rPr>
+          <w:sz w:val="18"/>
+          <w:szCs w:val="18"/>
+        </w:rPr>
+        <w:tab/>
+        <w:t>oreDiLavoro INT,</w:t>
+      </w:r>
+    </w:p>
+    <w:p>
+      <w:pPr>
+        <w:pStyle w:val="Didascalia"/>
+        <w:spacing w:before="0" w:after="0"/>
+        <w:rPr>
+          <w:sz w:val="18"/>
+          <w:szCs w:val="18"/>
+        </w:rPr>
+      </w:pPr>
+      <w:r>
+        <w:rPr>
+          <w:sz w:val="18"/>
+          <w:szCs w:val="18"/>
+        </w:rPr>
+        <w:tab/>
+        <w:t>FOREIGN KEY (datore_email)</w:t>
+      </w:r>
+    </w:p>
+    <w:p>
+      <w:pPr>
+        <w:pStyle w:val="Didascalia"/>
+        <w:spacing w:before="0" w:after="0"/>
         <w:rPr>
           <w:sz w:val="18"/>
           <w:szCs w:val="18"/>
           <w:lang w:val="en-US"/>
         </w:rPr>
-        <w:t>50</w:t>
+      </w:pPr>
+      <w:r>
+        <w:rPr>
+          <w:sz w:val="18"/>
+          <w:szCs w:val="18"/>
+        </w:rPr>
+        <w:tab/>
       </w:r>
       <w:r>
         <w:rPr>
@@ -9154,80 +9119,85 @@
           <w:szCs w:val="18"/>
           <w:lang w:val="en-US"/>
         </w:rPr>
-        <w:t>) NOT NULL,</w:t>
-      </w:r>
-    </w:p>
-    <w:p>
-      <w:pPr>
-        <w:pStyle w:val="Didascalia"/>
-        <w:spacing w:before="0" w:after="0"/>
-        <w:rPr>
-          <w:sz w:val="18"/>
-          <w:szCs w:val="18"/>
-          <w:u w:val="single"/>
-        </w:rPr>
-      </w:pPr>
+        <w:t xml:space="preserve">REFERENCES </w:t>
+      </w:r>
+      <w:proofErr w:type="spellStart"/>
       <w:r>
         <w:rPr>
           <w:sz w:val="18"/>
           <w:szCs w:val="18"/>
           <w:lang w:val="en-US"/>
         </w:rPr>
-        <w:tab/>
-      </w:r>
-      <w:proofErr w:type="spellStart"/>
+        <w:t>utente</w:t>
+      </w:r>
+      <w:proofErr w:type="spellEnd"/>
       <w:r>
         <w:rPr>
           <w:sz w:val="18"/>
           <w:szCs w:val="18"/>
-        </w:rPr>
-        <w:t>lavoratore_email</w:t>
-      </w:r>
-      <w:proofErr w:type="spellEnd"/>
-      <w:r>
+          <w:lang w:val="en-US"/>
+        </w:rPr>
+        <w:t>(email)</w:t>
+      </w:r>
+    </w:p>
+    <w:p>
+      <w:pPr>
+        <w:pStyle w:val="Didascalia"/>
+        <w:spacing w:before="0" w:after="0"/>
         <w:rPr>
           <w:sz w:val="18"/>
           <w:szCs w:val="18"/>
-        </w:rPr>
-        <w:t xml:space="preserve"> </w:t>
-      </w:r>
-      <w:proofErr w:type="gramStart"/>
+          <w:lang w:val="en-US"/>
+        </w:rPr>
+      </w:pPr>
       <w:r>
         <w:rPr>
           <w:sz w:val="18"/>
           <w:szCs w:val="18"/>
-        </w:rPr>
-        <w:t>VARCHAR(</w:t>
-      </w:r>
-      <w:proofErr w:type="gramEnd"/>
-      <w:r>
+          <w:lang w:val="en-US"/>
+        </w:rPr>
+        <w:tab/>
+        <w:t>ON DELETE CASCADE</w:t>
+      </w:r>
+    </w:p>
+    <w:p>
+      <w:pPr>
+        <w:pStyle w:val="Didascalia"/>
+        <w:spacing w:before="0" w:after="0"/>
         <w:rPr>
           <w:sz w:val="18"/>
           <w:szCs w:val="18"/>
-        </w:rPr>
-        <w:t>50</w:t>
-      </w:r>
+          <w:lang w:val="en-US"/>
+        </w:rPr>
+      </w:pPr>
       <w:r>
         <w:rPr>
           <w:sz w:val="18"/>
           <w:szCs w:val="18"/>
-        </w:rPr>
-        <w:t>),</w:t>
-      </w:r>
-      <w:r>
+          <w:lang w:val="en-US"/>
+        </w:rPr>
+        <w:tab/>
+        <w:t>ON UPDATE CASCADE,</w:t>
+      </w:r>
+    </w:p>
+    <w:p>
+      <w:pPr>
+        <w:pStyle w:val="Didascalia"/>
+        <w:spacing w:before="0" w:after="0"/>
         <w:rPr>
           <w:sz w:val="18"/>
           <w:szCs w:val="18"/>
-        </w:rPr>
-        <w:t xml:space="preserve"> </w:t>
-      </w:r>
-      <w:r>
-        <w:rPr>
-          <w:color w:val="FF0000"/>
+          <w:lang w:val="en-US"/>
+        </w:rPr>
+      </w:pPr>
+      <w:r>
+        <w:rPr>
           <w:sz w:val="18"/>
           <w:szCs w:val="18"/>
-        </w:rPr>
-        <w:t>DEFAULT(amministratore)</w:t>
+          <w:lang w:val="en-US"/>
+        </w:rPr>
+        <w:tab/>
+        <w:t>FOREIGN KEY (lavoratore_email)</w:t>
       </w:r>
     </w:p>
     <w:p>
@@ -9237,31 +9207,35 @@
         <w:rPr>
           <w:sz w:val="18"/>
           <w:szCs w:val="18"/>
+          <w:lang w:val="en-US"/>
         </w:rPr>
       </w:pPr>
       <w:r>
         <w:rPr>
           <w:sz w:val="18"/>
           <w:szCs w:val="18"/>
+          <w:lang w:val="en-US"/>
         </w:rPr>
         <w:tab/>
-        <w:t xml:space="preserve">titolo </w:t>
-      </w:r>
-      <w:proofErr w:type="gramStart"/>
+        <w:t xml:space="preserve">REFERENCES </w:t>
+      </w:r>
+      <w:proofErr w:type="spellStart"/>
       <w:r>
         <w:rPr>
           <w:sz w:val="18"/>
           <w:szCs w:val="18"/>
-        </w:rPr>
-        <w:t>VARCHAR(</w:t>
-      </w:r>
-      <w:proofErr w:type="gramEnd"/>
+          <w:lang w:val="en-US"/>
+        </w:rPr>
+        <w:t>utente</w:t>
+      </w:r>
+      <w:proofErr w:type="spellEnd"/>
       <w:r>
         <w:rPr>
           <w:sz w:val="18"/>
           <w:szCs w:val="18"/>
-        </w:rPr>
-        <w:t>25) NOT NULL,</w:t>
+          <w:lang w:val="en-US"/>
+        </w:rPr>
+        <w:t>(email)</w:t>
       </w:r>
     </w:p>
     <w:p>
@@ -9271,308 +9245,41 @@
         <w:rPr>
           <w:sz w:val="18"/>
           <w:szCs w:val="18"/>
+          <w:lang w:val="en-US"/>
         </w:rPr>
       </w:pPr>
       <w:r>
         <w:rPr>
           <w:sz w:val="18"/>
           <w:szCs w:val="18"/>
+          <w:lang w:val="en-US"/>
         </w:rPr>
         <w:tab/>
-        <w:t xml:space="preserve">descrizione </w:t>
-      </w:r>
-      <w:proofErr w:type="gramStart"/>
-      <w:r>
+        <w:t>ON DELETE CASCADE</w:t>
+      </w:r>
+    </w:p>
+    <w:p>
+      <w:pPr>
+        <w:pStyle w:val="Didascalia"/>
+        <w:spacing w:before="0" w:after="0"/>
         <w:rPr>
           <w:sz w:val="18"/>
           <w:szCs w:val="18"/>
         </w:rPr>
-        <w:t>VARCHAR(</w:t>
-      </w:r>
-      <w:proofErr w:type="gramEnd"/>
+      </w:pPr>
       <w:r>
         <w:rPr>
           <w:sz w:val="18"/>
           <w:szCs w:val="18"/>
-        </w:rPr>
-        <w:t>100) NOT NULL,</w:t>
-      </w:r>
-    </w:p>
-    <w:p>
-      <w:pPr>
-        <w:pStyle w:val="Didascalia"/>
-        <w:spacing w:before="0" w:after="0"/>
+          <w:lang w:val="en-US"/>
+        </w:rPr>
+        <w:tab/>
+      </w:r>
+      <w:r>
         <w:rPr>
           <w:sz w:val="18"/>
           <w:szCs w:val="18"/>
         </w:rPr>
-      </w:pPr>
-      <w:r>
-        <w:rPr>
-          <w:sz w:val="18"/>
-          <w:szCs w:val="18"/>
-        </w:rPr>
-        <w:tab/>
-      </w:r>
-      <w:proofErr w:type="spellStart"/>
-      <w:r>
-        <w:rPr>
-          <w:sz w:val="18"/>
-          <w:szCs w:val="18"/>
-        </w:rPr>
-        <w:t>tariffaOraria</w:t>
-      </w:r>
-      <w:proofErr w:type="spellEnd"/>
-      <w:r>
-        <w:rPr>
-          <w:sz w:val="18"/>
-          <w:szCs w:val="18"/>
-        </w:rPr>
-        <w:t xml:space="preserve"> INT NOT NULL,</w:t>
-      </w:r>
-    </w:p>
-    <w:p>
-      <w:pPr>
-        <w:pStyle w:val="Didascalia"/>
-        <w:spacing w:before="0" w:after="0"/>
-        <w:rPr>
-          <w:sz w:val="18"/>
-          <w:szCs w:val="18"/>
-        </w:rPr>
-      </w:pPr>
-      <w:r>
-        <w:rPr>
-          <w:sz w:val="18"/>
-          <w:szCs w:val="18"/>
-        </w:rPr>
-        <w:tab/>
-        <w:t>occupato TINYINT,</w:t>
-      </w:r>
-    </w:p>
-    <w:p>
-      <w:pPr>
-        <w:pStyle w:val="Didascalia"/>
-        <w:spacing w:before="0" w:after="0"/>
-        <w:rPr>
-          <w:sz w:val="18"/>
-          <w:szCs w:val="18"/>
-        </w:rPr>
-      </w:pPr>
-      <w:r>
-        <w:rPr>
-          <w:sz w:val="18"/>
-          <w:szCs w:val="18"/>
-        </w:rPr>
-        <w:tab/>
-        <w:t>scaduto TINYINT,</w:t>
-      </w:r>
-    </w:p>
-    <w:p>
-      <w:pPr>
-        <w:pStyle w:val="Didascalia"/>
-        <w:spacing w:before="0" w:after="0"/>
-        <w:rPr>
-          <w:sz w:val="18"/>
-          <w:szCs w:val="18"/>
-        </w:rPr>
-      </w:pPr>
-      <w:r>
-        <w:rPr>
-          <w:sz w:val="18"/>
-          <w:szCs w:val="18"/>
-        </w:rPr>
-        <w:tab/>
-      </w:r>
-      <w:proofErr w:type="spellStart"/>
-      <w:r>
-        <w:rPr>
-          <w:sz w:val="18"/>
-          <w:szCs w:val="18"/>
-        </w:rPr>
-        <w:t>oreDiLavoro</w:t>
-      </w:r>
-      <w:proofErr w:type="spellEnd"/>
-      <w:r>
-        <w:rPr>
-          <w:sz w:val="18"/>
-          <w:szCs w:val="18"/>
-        </w:rPr>
-        <w:t xml:space="preserve"> INT,</w:t>
-      </w:r>
-    </w:p>
-    <w:p>
-      <w:pPr>
-        <w:pStyle w:val="Didascalia"/>
-        <w:spacing w:before="0" w:after="0"/>
-        <w:rPr>
-          <w:sz w:val="18"/>
-          <w:szCs w:val="18"/>
-        </w:rPr>
-      </w:pPr>
-      <w:r>
-        <w:rPr>
-          <w:sz w:val="18"/>
-          <w:szCs w:val="18"/>
-        </w:rPr>
-        <w:tab/>
-        <w:t>FOREIGN KEY (</w:t>
-      </w:r>
-      <w:proofErr w:type="spellStart"/>
-      <w:r>
-        <w:rPr>
-          <w:sz w:val="18"/>
-          <w:szCs w:val="18"/>
-        </w:rPr>
-        <w:t>datore_email</w:t>
-      </w:r>
-      <w:proofErr w:type="spellEnd"/>
-      <w:r>
-        <w:rPr>
-          <w:sz w:val="18"/>
-          <w:szCs w:val="18"/>
-        </w:rPr>
-        <w:t>)</w:t>
-      </w:r>
-    </w:p>
-    <w:p>
-      <w:pPr>
-        <w:pStyle w:val="Didascalia"/>
-        <w:spacing w:before="0" w:after="0"/>
-        <w:rPr>
-          <w:sz w:val="18"/>
-          <w:szCs w:val="18"/>
-        </w:rPr>
-      </w:pPr>
-      <w:r>
-        <w:rPr>
-          <w:sz w:val="18"/>
-          <w:szCs w:val="18"/>
-        </w:rPr>
-        <w:tab/>
-        <w:t>REFERENCES utente(email)</w:t>
-      </w:r>
-    </w:p>
-    <w:p>
-      <w:pPr>
-        <w:pStyle w:val="Didascalia"/>
-        <w:spacing w:before="0" w:after="0"/>
-        <w:rPr>
-          <w:sz w:val="18"/>
-          <w:szCs w:val="18"/>
-        </w:rPr>
-      </w:pPr>
-      <w:r>
-        <w:rPr>
-          <w:sz w:val="18"/>
-          <w:szCs w:val="18"/>
-        </w:rPr>
-        <w:tab/>
-        <w:t>ON DELETE CASCADE</w:t>
-      </w:r>
-    </w:p>
-    <w:p>
-      <w:pPr>
-        <w:pStyle w:val="Didascalia"/>
-        <w:spacing w:before="0" w:after="0"/>
-        <w:rPr>
-          <w:sz w:val="18"/>
-          <w:szCs w:val="18"/>
-        </w:rPr>
-      </w:pPr>
-      <w:r>
-        <w:rPr>
-          <w:sz w:val="18"/>
-          <w:szCs w:val="18"/>
-        </w:rPr>
-        <w:tab/>
-        <w:t>ON UPDATE CASCADE,</w:t>
-      </w:r>
-    </w:p>
-    <w:p>
-      <w:pPr>
-        <w:pStyle w:val="Didascalia"/>
-        <w:spacing w:before="0" w:after="0"/>
-        <w:rPr>
-          <w:sz w:val="18"/>
-          <w:szCs w:val="18"/>
-        </w:rPr>
-      </w:pPr>
-      <w:r>
-        <w:rPr>
-          <w:sz w:val="18"/>
-          <w:szCs w:val="18"/>
-        </w:rPr>
-        <w:tab/>
-        <w:t>FOREIGN KEY (</w:t>
-      </w:r>
-      <w:proofErr w:type="spellStart"/>
-      <w:r>
-        <w:rPr>
-          <w:sz w:val="18"/>
-          <w:szCs w:val="18"/>
-        </w:rPr>
-        <w:t>lavoratore_email</w:t>
-      </w:r>
-      <w:proofErr w:type="spellEnd"/>
-      <w:r>
-        <w:rPr>
-          <w:sz w:val="18"/>
-          <w:szCs w:val="18"/>
-        </w:rPr>
-        <w:t>)</w:t>
-      </w:r>
-    </w:p>
-    <w:p>
-      <w:pPr>
-        <w:pStyle w:val="Didascalia"/>
-        <w:spacing w:before="0" w:after="0"/>
-        <w:rPr>
-          <w:sz w:val="18"/>
-          <w:szCs w:val="18"/>
-        </w:rPr>
-      </w:pPr>
-      <w:r>
-        <w:rPr>
-          <w:sz w:val="18"/>
-          <w:szCs w:val="18"/>
-        </w:rPr>
-        <w:tab/>
-        <w:t>REFERENCES utente(email)</w:t>
-      </w:r>
-    </w:p>
-    <w:p>
-      <w:pPr>
-        <w:pStyle w:val="Didascalia"/>
-        <w:spacing w:before="0" w:after="0"/>
-        <w:rPr>
-          <w:sz w:val="18"/>
-          <w:szCs w:val="18"/>
-        </w:rPr>
-      </w:pPr>
-      <w:r>
-        <w:rPr>
-          <w:sz w:val="18"/>
-          <w:szCs w:val="18"/>
-        </w:rPr>
-        <w:tab/>
-        <w:t>ON DELETE CASCADE</w:t>
-      </w:r>
-    </w:p>
-    <w:p>
-      <w:pPr>
-        <w:pStyle w:val="Didascalia"/>
-        <w:spacing w:before="0" w:after="0"/>
-        <w:rPr>
-          <w:sz w:val="18"/>
-          <w:szCs w:val="18"/>
-        </w:rPr>
-      </w:pPr>
-      <w:r>
-        <w:rPr>
-          <w:sz w:val="18"/>
-          <w:szCs w:val="18"/>
-        </w:rPr>
-        <w:tab/>
         <w:t>ON UPDATE CASCADE</w:t>
       </w:r>
     </w:p>
@@ -9636,25 +9343,16 @@
           <w:sz w:val="18"/>
           <w:szCs w:val="18"/>
         </w:rPr>
-        <w:t>lavoro_</w:t>
-      </w:r>
-      <w:proofErr w:type="gramStart"/>
+        <w:t>lavoro_proposta</w:t>
+      </w:r>
+      <w:proofErr w:type="spellEnd"/>
       <w:r>
         <w:rPr>
           <w:sz w:val="18"/>
           <w:szCs w:val="18"/>
         </w:rPr>
-        <w:t>proposta</w:t>
-      </w:r>
-      <w:proofErr w:type="spellEnd"/>
-      <w:r>
-        <w:rPr>
-          <w:sz w:val="18"/>
-          <w:szCs w:val="18"/>
-        </w:rPr>
         <w:t>(</w:t>
       </w:r>
-      <w:proofErr w:type="gramEnd"/>
     </w:p>
     <w:p>
       <w:pPr>
@@ -9691,33 +9389,24 @@
         </w:rPr>
         <w:tab/>
       </w:r>
-      <w:proofErr w:type="spellStart"/>
       <w:r>
         <w:rPr>
           <w:sz w:val="18"/>
           <w:szCs w:val="18"/>
           <w:lang w:val="en-US"/>
         </w:rPr>
-        <w:t>lavoro_id</w:t>
-      </w:r>
-      <w:proofErr w:type="spellEnd"/>
-      <w:r>
+        <w:t>lavoro_id INT NOT NULL,</w:t>
+      </w:r>
+    </w:p>
+    <w:p>
+      <w:pPr>
+        <w:pStyle w:val="Didascalia"/>
+        <w:spacing w:before="0" w:after="0"/>
         <w:rPr>
           <w:sz w:val="18"/>
           <w:szCs w:val="18"/>
           <w:lang w:val="en-US"/>
         </w:rPr>
-        <w:t xml:space="preserve"> INT NOT NULL,</w:t>
-      </w:r>
-    </w:p>
-    <w:p>
-      <w:pPr>
-        <w:pStyle w:val="Didascalia"/>
-        <w:spacing w:before="0" w:after="0"/>
-        <w:rPr>
-          <w:sz w:val="18"/>
-          <w:szCs w:val="18"/>
-        </w:rPr>
       </w:pPr>
       <w:r>
         <w:rPr>
@@ -9727,44 +9416,66 @@
         </w:rPr>
         <w:tab/>
       </w:r>
-      <w:proofErr w:type="spellStart"/>
       <w:r>
         <w:rPr>
           <w:sz w:val="18"/>
           <w:szCs w:val="18"/>
-        </w:rPr>
-        <w:t>lavoratore_email</w:t>
-      </w:r>
-      <w:proofErr w:type="spellEnd"/>
+          <w:lang w:val="en-US"/>
+        </w:rPr>
+        <w:t>lavoratore_email VARCHAR(</w:t>
+      </w:r>
       <w:r>
         <w:rPr>
           <w:sz w:val="18"/>
           <w:szCs w:val="18"/>
-        </w:rPr>
-        <w:t xml:space="preserve"> </w:t>
-      </w:r>
-      <w:proofErr w:type="gramStart"/>
+          <w:lang w:val="en-US"/>
+        </w:rPr>
+        <w:t>50</w:t>
+      </w:r>
       <w:r>
         <w:rPr>
           <w:sz w:val="18"/>
           <w:szCs w:val="18"/>
-        </w:rPr>
-        <w:t>VARCHAR(</w:t>
-      </w:r>
-      <w:proofErr w:type="gramEnd"/>
-      <w:r>
+          <w:lang w:val="en-US"/>
+        </w:rPr>
+        <w:t>) NOT NULL,</w:t>
+      </w:r>
+    </w:p>
+    <w:p>
+      <w:pPr>
+        <w:pStyle w:val="Didascalia"/>
+        <w:spacing w:before="0" w:after="0"/>
         <w:rPr>
           <w:sz w:val="18"/>
           <w:szCs w:val="18"/>
-        </w:rPr>
-        <w:t>50</w:t>
-      </w:r>
+          <w:lang w:val="en-US"/>
+        </w:rPr>
+      </w:pPr>
       <w:r>
         <w:rPr>
           <w:sz w:val="18"/>
           <w:szCs w:val="18"/>
-        </w:rPr>
-        <w:t>) NOT NULL,</w:t>
+          <w:lang w:val="en-US"/>
+        </w:rPr>
+        <w:tab/>
+      </w:r>
+      <w:proofErr w:type="spellStart"/>
+      <w:r>
+        <w:rPr>
+          <w:sz w:val="18"/>
+          <w:szCs w:val="18"/>
+          <w:lang w:val="en-US"/>
+        </w:rPr>
+        <w:t>titolo</w:t>
+      </w:r>
+      <w:proofErr w:type="spellEnd"/>
+      <w:r>
+        <w:rPr>
+          <w:sz w:val="18"/>
+          <w:szCs w:val="18"/>
+          <w:lang w:val="en-US"/>
+        </w:rPr>
+        <w:t xml:space="preserve"> VARCHAR(25) NOT NULL,</w:t>
       </w:r>
     </w:p>
     <w:p>
@@ -9774,31 +9485,34 @@
         <w:rPr>
           <w:sz w:val="18"/>
           <w:szCs w:val="18"/>
+          <w:lang w:val="en-US"/>
         </w:rPr>
       </w:pPr>
       <w:r>
         <w:rPr>
           <w:sz w:val="18"/>
           <w:szCs w:val="18"/>
+          <w:lang w:val="en-US"/>
         </w:rPr>
         <w:tab/>
-        <w:t xml:space="preserve">titolo </w:t>
-      </w:r>
-      <w:proofErr w:type="gramStart"/>
+      </w:r>
+      <w:proofErr w:type="spellStart"/>
       <w:r>
         <w:rPr>
           <w:sz w:val="18"/>
           <w:szCs w:val="18"/>
-        </w:rPr>
-        <w:t>VARCHAR(</w:t>
-      </w:r>
-      <w:proofErr w:type="gramEnd"/>
+          <w:lang w:val="en-US"/>
+        </w:rPr>
+        <w:t>descrizione</w:t>
+      </w:r>
+      <w:proofErr w:type="spellEnd"/>
       <w:r>
         <w:rPr>
           <w:sz w:val="18"/>
           <w:szCs w:val="18"/>
-        </w:rPr>
-        <w:t>25) NOT NULL,</w:t>
+          <w:lang w:val="en-US"/>
+        </w:rPr>
+        <w:t xml:space="preserve"> VARCHAR(100) NOT NULL,</w:t>
       </w:r>
     </w:p>
     <w:p>
@@ -9808,31 +9522,34 @@
         <w:rPr>
           <w:sz w:val="18"/>
           <w:szCs w:val="18"/>
+          <w:lang w:val="en-US"/>
         </w:rPr>
       </w:pPr>
       <w:r>
         <w:rPr>
           <w:sz w:val="18"/>
           <w:szCs w:val="18"/>
+          <w:lang w:val="en-US"/>
         </w:rPr>
         <w:tab/>
-        <w:t xml:space="preserve">descrizione </w:t>
-      </w:r>
-      <w:proofErr w:type="gramStart"/>
+      </w:r>
+      <w:proofErr w:type="spellStart"/>
       <w:r>
         <w:rPr>
           <w:sz w:val="18"/>
           <w:szCs w:val="18"/>
-        </w:rPr>
-        <w:t>VARCHAR(</w:t>
-      </w:r>
-      <w:proofErr w:type="gramEnd"/>
+          <w:lang w:val="en-US"/>
+        </w:rPr>
+        <w:t>allegati</w:t>
+      </w:r>
+      <w:proofErr w:type="spellEnd"/>
       <w:r>
         <w:rPr>
           <w:sz w:val="18"/>
           <w:szCs w:val="18"/>
-        </w:rPr>
-        <w:t>100) NOT NULL,</w:t>
+          <w:lang w:val="en-US"/>
+        </w:rPr>
+        <w:t xml:space="preserve"> BLOB NOT NULL,</w:t>
       </w:r>
     </w:p>
     <w:p>
@@ -9842,15 +9559,17 @@
         <w:rPr>
           <w:sz w:val="18"/>
           <w:szCs w:val="18"/>
+          <w:lang w:val="en-US"/>
         </w:rPr>
       </w:pPr>
       <w:r>
         <w:rPr>
           <w:sz w:val="18"/>
           <w:szCs w:val="18"/>
+          <w:lang w:val="en-US"/>
         </w:rPr>
         <w:tab/>
-        <w:t>allegati BLOB NOT NULL,</w:t>
+        <w:t>FOREIGN KEY (lavoro_id)</w:t>
       </w:r>
     </w:p>
     <w:p>
@@ -9860,31 +9579,35 @@
         <w:rPr>
           <w:sz w:val="18"/>
           <w:szCs w:val="18"/>
+          <w:lang w:val="en-US"/>
         </w:rPr>
       </w:pPr>
       <w:r>
         <w:rPr>
           <w:sz w:val="18"/>
           <w:szCs w:val="18"/>
+          <w:lang w:val="en-US"/>
         </w:rPr>
         <w:tab/>
-        <w:t>FOREIGN KEY (</w:t>
+        <w:t xml:space="preserve">REFERENCES </w:t>
       </w:r>
       <w:proofErr w:type="spellStart"/>
       <w:r>
         <w:rPr>
           <w:sz w:val="18"/>
           <w:szCs w:val="18"/>
-        </w:rPr>
-        <w:t>lavoro_id</w:t>
+          <w:lang w:val="en-US"/>
+        </w:rPr>
+        <w:t>lavoro</w:t>
       </w:r>
       <w:proofErr w:type="spellEnd"/>
       <w:r>
         <w:rPr>
           <w:sz w:val="18"/>
           <w:szCs w:val="18"/>
-        </w:rPr>
-        <w:t>)</w:t>
+          <w:lang w:val="en-US"/>
+        </w:rPr>
+        <w:t>(id)</w:t>
       </w:r>
     </w:p>
     <w:p>
@@ -9894,15 +9617,17 @@
         <w:rPr>
           <w:sz w:val="18"/>
           <w:szCs w:val="18"/>
+          <w:lang w:val="en-US"/>
         </w:rPr>
       </w:pPr>
       <w:r>
         <w:rPr>
           <w:sz w:val="18"/>
           <w:szCs w:val="18"/>
+          <w:lang w:val="en-US"/>
         </w:rPr>
         <w:tab/>
-        <w:t>REFERENCES lavoro(id)</w:t>
+        <w:t>ON DELETE CASCADE</w:t>
       </w:r>
     </w:p>
     <w:p>
@@ -9912,12 +9637,92 @@
         <w:rPr>
           <w:sz w:val="18"/>
           <w:szCs w:val="18"/>
+          <w:lang w:val="en-US"/>
         </w:rPr>
       </w:pPr>
       <w:r>
         <w:rPr>
           <w:sz w:val="18"/>
           <w:szCs w:val="18"/>
+          <w:lang w:val="en-US"/>
+        </w:rPr>
+        <w:tab/>
+        <w:t>ON UPDATE CASCADE,</w:t>
+      </w:r>
+    </w:p>
+    <w:p>
+      <w:pPr>
+        <w:pStyle w:val="Didascalia"/>
+        <w:spacing w:before="0" w:after="0"/>
+        <w:rPr>
+          <w:sz w:val="18"/>
+          <w:szCs w:val="18"/>
+          <w:lang w:val="en-US"/>
+        </w:rPr>
+      </w:pPr>
+      <w:r>
+        <w:rPr>
+          <w:sz w:val="18"/>
+          <w:szCs w:val="18"/>
+          <w:lang w:val="en-US"/>
+        </w:rPr>
+        <w:tab/>
+        <w:t>FOREIGN KEY (lavoratore_email)</w:t>
+      </w:r>
+    </w:p>
+    <w:p>
+      <w:pPr>
+        <w:pStyle w:val="Didascalia"/>
+        <w:spacing w:before="0" w:after="0"/>
+        <w:rPr>
+          <w:sz w:val="18"/>
+          <w:szCs w:val="18"/>
+          <w:lang w:val="en-US"/>
+        </w:rPr>
+      </w:pPr>
+      <w:r>
+        <w:rPr>
+          <w:sz w:val="18"/>
+          <w:szCs w:val="18"/>
+          <w:lang w:val="en-US"/>
+        </w:rPr>
+        <w:tab/>
+        <w:t xml:space="preserve">REFERENCES </w:t>
+      </w:r>
+      <w:proofErr w:type="spellStart"/>
+      <w:r>
+        <w:rPr>
+          <w:sz w:val="18"/>
+          <w:szCs w:val="18"/>
+          <w:lang w:val="en-US"/>
+        </w:rPr>
+        <w:t>utente</w:t>
+      </w:r>
+      <w:proofErr w:type="spellEnd"/>
+      <w:r>
+        <w:rPr>
+          <w:sz w:val="18"/>
+          <w:szCs w:val="18"/>
+          <w:lang w:val="en-US"/>
+        </w:rPr>
+        <w:t>(email)</w:t>
+      </w:r>
+    </w:p>
+    <w:p>
+      <w:pPr>
+        <w:pStyle w:val="Didascalia"/>
+        <w:spacing w:before="0" w:after="0"/>
+        <w:rPr>
+          <w:sz w:val="18"/>
+          <w:szCs w:val="18"/>
+          <w:lang w:val="en-US"/>
+        </w:rPr>
+      </w:pPr>
+      <w:r>
+        <w:rPr>
+          <w:sz w:val="18"/>
+          <w:szCs w:val="18"/>
+          <w:lang w:val="en-US"/>
         </w:rPr>
         <w:tab/>
         <w:t>ON DELETE CASCADE</w:t>
@@ -9936,144 +9741,63 @@
         <w:rPr>
           <w:sz w:val="18"/>
           <w:szCs w:val="18"/>
+          <w:lang w:val="en-US"/>
         </w:rPr>
         <w:tab/>
-        <w:t>ON UPDATE CASCADE,</w:t>
-      </w:r>
-    </w:p>
-    <w:p>
-      <w:pPr>
-        <w:pStyle w:val="Didascalia"/>
-        <w:spacing w:before="0" w:after="0"/>
+      </w:r>
+      <w:r>
         <w:rPr>
           <w:sz w:val="18"/>
           <w:szCs w:val="18"/>
         </w:rPr>
-      </w:pPr>
-      <w:r>
+        <w:t>ON UPDATE CASCADE</w:t>
+      </w:r>
+    </w:p>
+    <w:p>
+      <w:pPr>
         <w:rPr>
           <w:sz w:val="18"/>
           <w:szCs w:val="18"/>
         </w:rPr>
-        <w:tab/>
-        <w:t>FOREIGN KEY (</w:t>
-      </w:r>
-      <w:proofErr w:type="spellStart"/>
+      </w:pPr>
       <w:r>
         <w:rPr>
           <w:sz w:val="18"/>
           <w:szCs w:val="18"/>
         </w:rPr>
-        <w:t>lavoratore_email</w:t>
-      </w:r>
-      <w:proofErr w:type="spellEnd"/>
-      <w:r>
+        <w:t>);</w:t>
+      </w:r>
+    </w:p>
+    <w:p>
+      <w:pPr>
         <w:rPr>
           <w:sz w:val="18"/>
           <w:szCs w:val="18"/>
         </w:rPr>
-        <w:t>)</w:t>
-      </w:r>
-    </w:p>
-    <w:p>
-      <w:pPr>
-        <w:pStyle w:val="Didascalia"/>
-        <w:spacing w:before="0" w:after="0"/>
-        <w:rPr>
-          <w:sz w:val="18"/>
-          <w:szCs w:val="18"/>
-        </w:rPr>
-      </w:pPr>
-      <w:r>
-        <w:rPr>
-          <w:sz w:val="18"/>
-          <w:szCs w:val="18"/>
-        </w:rPr>
-        <w:tab/>
-        <w:t>REFERENCES utente(email)</w:t>
-      </w:r>
-    </w:p>
-    <w:p>
-      <w:pPr>
-        <w:pStyle w:val="Didascalia"/>
-        <w:spacing w:before="0" w:after="0"/>
-        <w:rPr>
-          <w:sz w:val="18"/>
-          <w:szCs w:val="18"/>
-        </w:rPr>
-      </w:pPr>
-      <w:r>
-        <w:rPr>
-          <w:sz w:val="18"/>
-          <w:szCs w:val="18"/>
-        </w:rPr>
-        <w:tab/>
-        <w:t>ON DELETE CASCADE</w:t>
-      </w:r>
-    </w:p>
-    <w:p>
-      <w:pPr>
-        <w:pStyle w:val="Didascalia"/>
-        <w:spacing w:before="0" w:after="0"/>
-        <w:rPr>
-          <w:sz w:val="18"/>
-          <w:szCs w:val="18"/>
-        </w:rPr>
-      </w:pPr>
-      <w:r>
-        <w:rPr>
-          <w:sz w:val="18"/>
-          <w:szCs w:val="18"/>
-        </w:rPr>
-        <w:tab/>
-        <w:t>ON UPDATE CASCADE</w:t>
-      </w:r>
-    </w:p>
-    <w:p>
-      <w:pPr>
-        <w:rPr>
-          <w:sz w:val="18"/>
-          <w:szCs w:val="18"/>
-        </w:rPr>
-      </w:pPr>
-      <w:r>
-        <w:rPr>
-          <w:sz w:val="18"/>
-          <w:szCs w:val="18"/>
-        </w:rPr>
-        <w:t>);</w:t>
-      </w:r>
-    </w:p>
-    <w:p>
-      <w:pPr>
-        <w:rPr>
-          <w:sz w:val="18"/>
-          <w:szCs w:val="18"/>
-        </w:rPr>
       </w:pPr>
     </w:p>
     <w:p>
       <w:pPr>
         <w:pStyle w:val="Titolo2"/>
       </w:pPr>
-      <w:bookmarkStart w:id="23" w:name="_Toc88128227"/>
+      <w:bookmarkStart w:id="22" w:name="_Toc88128227"/>
       <w:r>
         <w:lastRenderedPageBreak/>
         <w:t>Design delle interfacce</w:t>
       </w:r>
+      <w:bookmarkEnd w:id="21"/>
       <w:bookmarkEnd w:id="22"/>
-      <w:bookmarkEnd w:id="23"/>
     </w:p>
     <w:p>
       <w:pPr>
         <w:pStyle w:val="Titolo3"/>
         <w:spacing w:before="0" w:after="0"/>
       </w:pPr>
-      <w:bookmarkStart w:id="24" w:name="_Toc88128228"/>
+      <w:bookmarkStart w:id="23" w:name="_Toc88128228"/>
       <w:r>
         <w:t>Progettazione pagina principale</w:t>
       </w:r>
-      <w:bookmarkEnd w:id="24"/>
+      <w:bookmarkEnd w:id="23"/>
     </w:p>
     <w:p>
       <w:pPr>
@@ -10102,7 +9826,7 @@
                     <pic:cNvPicPr/>
                   </pic:nvPicPr>
                   <pic:blipFill rotWithShape="1">
-                    <a:blip r:embed="rId19"/>
+                    <a:blip r:embed="rId8"/>
                     <a:srcRect r="587" b="1068"/>
                     <a:stretch/>
                   </pic:blipFill>
@@ -10141,11 +9865,11 @@
         <w:pStyle w:val="Titolo3"/>
         <w:spacing w:before="0" w:after="0"/>
       </w:pPr>
-      <w:bookmarkStart w:id="25" w:name="_Toc88128229"/>
+      <w:bookmarkStart w:id="24" w:name="_Toc88128229"/>
       <w:r>
         <w:t>Progettazione form di registrazione</w:t>
       </w:r>
-      <w:bookmarkEnd w:id="25"/>
+      <w:bookmarkEnd w:id="24"/>
     </w:p>
     <w:p>
       <w:pPr>
@@ -10174,7 +9898,7 @@
                     <pic:cNvPicPr/>
                   </pic:nvPicPr>
                   <pic:blipFill>
-                    <a:blip r:embed="rId20"/>
+                    <a:blip r:embed="rId8"/>
                     <a:stretch>
                       <a:fillRect/>
                     </a:stretch>
@@ -10232,12 +9956,12 @@
         <w:pStyle w:val="Titolo3"/>
         <w:spacing w:before="0" w:after="0"/>
       </w:pPr>
-      <w:bookmarkStart w:id="26" w:name="_Toc88128230"/>
+      <w:bookmarkStart w:id="25" w:name="_Toc88128230"/>
       <w:r>
         <w:lastRenderedPageBreak/>
         <w:t>Progettazione form di accesso</w:t>
       </w:r>
-      <w:bookmarkEnd w:id="26"/>
+      <w:bookmarkEnd w:id="25"/>
     </w:p>
     <w:p>
       <w:pPr>
@@ -10266,7 +9990,7 @@
                     <pic:cNvPicPr/>
                   </pic:nvPicPr>
                   <pic:blipFill>
-                    <a:blip r:embed="rId21"/>
+                    <a:blip r:embed="rId8"/>
                     <a:stretch>
                       <a:fillRect/>
                     </a:stretch>
@@ -10312,11 +10036,11 @@
         <w:pStyle w:val="Titolo3"/>
         <w:spacing w:before="0" w:after="0"/>
       </w:pPr>
-      <w:bookmarkStart w:id="27" w:name="_Toc88128231"/>
+      <w:bookmarkStart w:id="26" w:name="_Toc88128231"/>
       <w:r>
         <w:t>Progettazione pagina amministratore</w:t>
       </w:r>
-      <w:bookmarkEnd w:id="27"/>
+      <w:bookmarkEnd w:id="26"/>
     </w:p>
     <w:p>
       <w:pPr>
@@ -10345,7 +10069,7 @@
                     <pic:cNvPicPr/>
                   </pic:nvPicPr>
                   <pic:blipFill rotWithShape="1">
-                    <a:blip r:embed="rId22"/>
+                    <a:blip r:embed="rId8"/>
                     <a:srcRect l="1772" t="3082"/>
                     <a:stretch/>
                   </pic:blipFill>
@@ -10404,12 +10128,12 @@
         <w:pStyle w:val="Titolo3"/>
         <w:spacing w:before="0" w:after="0"/>
       </w:pPr>
-      <w:bookmarkStart w:id="28" w:name="_Toc88128232"/>
+      <w:bookmarkStart w:id="27" w:name="_Toc88128232"/>
       <w:r>
         <w:lastRenderedPageBreak/>
         <w:t>Progettazione pagina crea fatturazione</w:t>
       </w:r>
-      <w:bookmarkEnd w:id="28"/>
+      <w:bookmarkEnd w:id="27"/>
     </w:p>
     <w:p>
       <w:pPr>
@@ -10438,7 +10162,7 @@
                     <pic:cNvPicPr/>
                   </pic:nvPicPr>
                   <pic:blipFill>
-                    <a:blip r:embed="rId23"/>
+                    <a:blip r:embed="rId8"/>
                     <a:stretch>
                       <a:fillRect/>
                     </a:stretch>
@@ -10490,11 +10214,11 @@
         <w:pStyle w:val="Titolo3"/>
         <w:spacing w:before="0" w:after="0"/>
       </w:pPr>
-      <w:bookmarkStart w:id="29" w:name="_Toc88128233"/>
+      <w:bookmarkStart w:id="28" w:name="_Toc88128233"/>
       <w:r>
         <w:t>Progettazione pagina visualizza fatturazione</w:t>
       </w:r>
-      <w:bookmarkEnd w:id="29"/>
+      <w:bookmarkEnd w:id="28"/>
     </w:p>
     <w:p>
       <w:pPr>
@@ -10523,7 +10247,7 @@
                     <pic:cNvPicPr/>
                   </pic:nvPicPr>
                   <pic:blipFill>
-                    <a:blip r:embed="rId24"/>
+                    <a:blip r:embed="rId8"/>
                     <a:stretch>
                       <a:fillRect/>
                     </a:stretch>
@@ -10599,12 +10323,12 @@
         <w:pStyle w:val="Titolo3"/>
         <w:spacing w:before="0" w:after="0"/>
       </w:pPr>
-      <w:bookmarkStart w:id="30" w:name="_Toc88128234"/>
+      <w:bookmarkStart w:id="29" w:name="_Toc88128234"/>
       <w:r>
         <w:lastRenderedPageBreak/>
         <w:t>Progettazione pagina datore di lavoro</w:t>
       </w:r>
-      <w:bookmarkEnd w:id="30"/>
+      <w:bookmarkEnd w:id="29"/>
     </w:p>
     <w:p>
       <w:pPr>
@@ -10633,7 +10357,7 @@
                     <pic:cNvPicPr/>
                   </pic:nvPicPr>
                   <pic:blipFill>
-                    <a:blip r:embed="rId25"/>
+                    <a:blip r:embed="rId8"/>
                     <a:stretch>
                       <a:fillRect/>
                     </a:stretch>
@@ -10763,14 +10487,14 @@
         <w:pStyle w:val="Titolo3"/>
         <w:spacing w:before="0" w:after="0"/>
       </w:pPr>
-      <w:bookmarkStart w:id="31" w:name="_Toc88128235"/>
+      <w:bookmarkStart w:id="30" w:name="_Toc88128235"/>
       <w:r>
         <w:t>Progettazione pagina datore di lavoro</w:t>
       </w:r>
       <w:r>
         <w:t xml:space="preserve"> (creazione offerta)</w:t>
       </w:r>
-      <w:bookmarkEnd w:id="31"/>
+      <w:bookmarkEnd w:id="30"/>
     </w:p>
     <w:p>
       <w:pPr>
@@ -10799,7 +10523,7 @@
                     <pic:cNvPicPr/>
                   </pic:nvPicPr>
                   <pic:blipFill>
-                    <a:blip r:embed="rId26"/>
+                    <a:blip r:embed="rId8"/>
                     <a:stretch>
                       <a:fillRect/>
                     </a:stretch>
@@ -10869,11 +10593,11 @@
         <w:pStyle w:val="Titolo3"/>
         <w:spacing w:before="0" w:after="0"/>
       </w:pPr>
-      <w:bookmarkStart w:id="32" w:name="_Toc88128236"/>
+      <w:bookmarkStart w:id="31" w:name="_Toc88128236"/>
       <w:r>
         <w:t>Progettazione pagina Lavoratore</w:t>
       </w:r>
-      <w:bookmarkEnd w:id="32"/>
+      <w:bookmarkEnd w:id="31"/>
     </w:p>
     <w:p>
       <w:pPr>
@@ -10910,7 +10634,7 @@
                     <pic:cNvPicPr/>
                   </pic:nvPicPr>
                   <pic:blipFill>
-                    <a:blip r:embed="rId27"/>
+                    <a:blip r:embed="rId8"/>
                     <a:stretch>
                       <a:fillRect/>
                     </a:stretch>
@@ -11046,11 +10770,11 @@
         <w:pStyle w:val="Titolo3"/>
         <w:spacing w:before="0" w:after="0"/>
       </w:pPr>
-      <w:bookmarkStart w:id="33" w:name="_Toc88128237"/>
+      <w:bookmarkStart w:id="32" w:name="_Toc88128237"/>
       <w:r>
         <w:t>Progettazione pagina Lavoratore (creazione domanda)</w:t>
       </w:r>
-      <w:bookmarkEnd w:id="33"/>
+      <w:bookmarkEnd w:id="32"/>
     </w:p>
     <w:p>
       <w:pPr>
@@ -11062,12 +10786,13 @@
       <w:r>
         <w:rPr>
           <w:noProof/>
+          <w:lang w:val="it-IT"/>
         </w:rPr>
         <w:drawing>
-          <wp:inline distT="0" distB="0" distL="0" distR="0" wp14:anchorId="3EF8C2D9" wp14:editId="47A50B84">
-            <wp:extent cx="4140000" cy="2549045"/>
-            <wp:effectExtent l="0" t="0" r="0" b="3810"/>
-            <wp:docPr id="19" name="Immagine 19"/>
+          <wp:inline distT="0" distB="0" distL="0" distR="0" wp14:anchorId="78E628DC" wp14:editId="47E23885">
+            <wp:extent cx="4429743" cy="2753109"/>
+            <wp:effectExtent l="0" t="0" r="9525" b="9525"/>
+            <wp:docPr id="17" name="Immagine 17"/>
             <wp:cNvGraphicFramePr>
               <a:graphicFrameLocks xmlns:a="http://schemas.openxmlformats.org/drawingml/2006/main" noChangeAspect="1"/>
             </wp:cNvGraphicFramePr>
@@ -11075,11 +10800,17 @@
               <a:graphicData uri="http://schemas.openxmlformats.org/drawingml/2006/picture">
                 <pic:pic xmlns:pic="http://schemas.openxmlformats.org/drawingml/2006/picture">
                   <pic:nvPicPr>
-                    <pic:cNvPr id="1" name=""/>
+                    <pic:cNvPr id="17" name="Immagine 17"/>
                     <pic:cNvPicPr/>
                   </pic:nvPicPr>
                   <pic:blipFill>
-                    <a:blip r:embed="rId28"/>
+                    <a:blip r:embed="rId15">
+                      <a:extLst>
+                        <a:ext uri="{28A0092B-C50C-407E-A947-70E740481C1C}">
+                          <a14:useLocalDpi xmlns:a14="http://schemas.microsoft.com/office/drawing/2010/main" val="0"/>
+                        </a:ext>
+                      </a:extLst>
+                    </a:blip>
                     <a:stretch>
                       <a:fillRect/>
                     </a:stretch>
@@ -11087,7 +10818,7 @@
                   <pic:spPr>
                     <a:xfrm>
                       <a:off x="0" y="0"/>
-                      <a:ext cx="4140000" cy="2549045"/>
+                      <a:ext cx="4429743" cy="2753109"/>
                     </a:xfrm>
                     <a:prstGeom prst="rect">
                       <a:avLst/>
@@ -11232,13 +10963,13 @@
       <w:pPr>
         <w:pStyle w:val="Titolo2"/>
       </w:pPr>
-      <w:bookmarkStart w:id="34" w:name="_Toc429059812"/>
-      <w:bookmarkStart w:id="35" w:name="_Toc88128238"/>
+      <w:bookmarkStart w:id="33" w:name="_Toc429059812"/>
+      <w:bookmarkStart w:id="34" w:name="_Toc88128238"/>
       <w:r>
         <w:t>Design procedurale</w:t>
       </w:r>
+      <w:bookmarkEnd w:id="33"/>
       <w:bookmarkEnd w:id="34"/>
-      <w:bookmarkEnd w:id="35"/>
     </w:p>
     <w:p>
       <w:pPr>
@@ -11397,6 +11128,7 @@
         </w:rPr>
       </w:pPr>
       <w:r>
+        <w:lastRenderedPageBreak/>
         <w:br w:type="page"/>
       </w:r>
     </w:p>
@@ -11407,14 +11139,14 @@
           <w:bottom w:val="single" w:sz="4" w:space="1" w:color="auto"/>
         </w:pBdr>
       </w:pPr>
-      <w:bookmarkStart w:id="36" w:name="_Toc461179222"/>
-      <w:bookmarkStart w:id="37" w:name="_Toc88128239"/>
+      <w:bookmarkStart w:id="35" w:name="_Toc461179222"/>
+      <w:bookmarkStart w:id="36" w:name="_Toc88128239"/>
       <w:r>
         <w:lastRenderedPageBreak/>
         <w:t>Implementazione</w:t>
       </w:r>
+      <w:bookmarkEnd w:id="35"/>
       <w:bookmarkEnd w:id="36"/>
-      <w:bookmarkEnd w:id="37"/>
     </w:p>
     <w:p>
       <w:r>
@@ -11433,16 +11165,11 @@
       <w:r>
         <w:t xml:space="preserve"> - </w:t>
       </w:r>
-      <w:proofErr w:type="spellStart"/>
       <w:r>
         <w:t>P</w:t>
       </w:r>
       <w:r>
-        <w:t>rint</w:t>
-      </w:r>
-      <w:proofErr w:type="spellEnd"/>
-      <w:r>
-        <w:t xml:space="preserve"> </w:t>
+        <w:t xml:space="preserve">rint </w:t>
       </w:r>
       <w:r>
         <w:t>S</w:t>
@@ -11487,8 +11214,8 @@
           <w:lang w:val="it-IT"/>
         </w:rPr>
       </w:pPr>
-      <w:bookmarkStart w:id="38" w:name="_Toc461179223"/>
-      <w:bookmarkStart w:id="39" w:name="_Toc88128240"/>
+      <w:bookmarkStart w:id="37" w:name="_Toc461179223"/>
+      <w:bookmarkStart w:id="38" w:name="_Toc88128240"/>
       <w:r>
         <w:rPr>
           <w:lang w:val="it-IT"/>
@@ -11496,20 +11223,20 @@
         <w:lastRenderedPageBreak/>
         <w:t>Test</w:t>
       </w:r>
+      <w:bookmarkEnd w:id="37"/>
       <w:bookmarkEnd w:id="38"/>
+    </w:p>
+    <w:p>
+      <w:pPr>
+        <w:pStyle w:val="Titolo2"/>
+      </w:pPr>
+      <w:bookmarkStart w:id="39" w:name="_Toc461179224"/>
+      <w:bookmarkStart w:id="40" w:name="_Toc88128241"/>
+      <w:r>
+        <w:t>Protocollo di test</w:t>
+      </w:r>
       <w:bookmarkEnd w:id="39"/>
-    </w:p>
-    <w:p>
-      <w:pPr>
-        <w:pStyle w:val="Titolo2"/>
-      </w:pPr>
-      <w:bookmarkStart w:id="40" w:name="_Toc461179224"/>
-      <w:bookmarkStart w:id="41" w:name="_Toc88128241"/>
-      <w:r>
-        <w:t>Protocollo di test</w:t>
-      </w:r>
       <w:bookmarkEnd w:id="40"/>
-      <w:bookmarkEnd w:id="41"/>
     </w:p>
     <w:p>
       <w:pPr>
@@ -17182,14 +16909,14 @@
       <w:pPr>
         <w:pStyle w:val="Titolo2"/>
       </w:pPr>
-      <w:bookmarkStart w:id="42" w:name="_Toc461179225"/>
-      <w:bookmarkStart w:id="43" w:name="_Toc88128242"/>
+      <w:bookmarkStart w:id="41" w:name="_Toc461179225"/>
+      <w:bookmarkStart w:id="42" w:name="_Toc88128242"/>
       <w:r>
         <w:lastRenderedPageBreak/>
         <w:t>Risultati test</w:t>
       </w:r>
+      <w:bookmarkEnd w:id="41"/>
       <w:bookmarkEnd w:id="42"/>
-      <w:bookmarkEnd w:id="43"/>
     </w:p>
     <w:tbl>
       <w:tblPr>
@@ -17497,16 +17224,16 @@
       <w:pPr>
         <w:pStyle w:val="Titolo2"/>
       </w:pPr>
-      <w:bookmarkStart w:id="44" w:name="_Toc461179226"/>
-      <w:bookmarkStart w:id="45" w:name="_Toc88128243"/>
+      <w:bookmarkStart w:id="43" w:name="_Toc461179226"/>
+      <w:bookmarkStart w:id="44" w:name="_Toc88128243"/>
       <w:r>
         <w:t>Mancanze</w:t>
       </w:r>
       <w:r>
         <w:t>/limitazioni conosciute</w:t>
       </w:r>
+      <w:bookmarkEnd w:id="43"/>
       <w:bookmarkEnd w:id="44"/>
-      <w:bookmarkEnd w:id="45"/>
     </w:p>
     <w:p>
       <w:pPr>
@@ -17541,8 +17268,8 @@
           <w:lang w:val="it-IT"/>
         </w:rPr>
       </w:pPr>
-      <w:bookmarkStart w:id="46" w:name="_Toc461179227"/>
-      <w:bookmarkStart w:id="47" w:name="_Toc88128244"/>
+      <w:bookmarkStart w:id="45" w:name="_Toc461179227"/>
+      <w:bookmarkStart w:id="46" w:name="_Toc88128244"/>
       <w:r>
         <w:rPr>
           <w:lang w:val="it-IT"/>
@@ -17550,8 +17277,8 @@
         <w:lastRenderedPageBreak/>
         <w:t>Consuntivo</w:t>
       </w:r>
+      <w:bookmarkEnd w:id="45"/>
       <w:bookmarkEnd w:id="46"/>
-      <w:bookmarkEnd w:id="47"/>
     </w:p>
     <w:p>
       <w:pPr>
@@ -17610,8 +17337,8 @@
           <w:lang w:val="it-IT"/>
         </w:rPr>
       </w:pPr>
-      <w:bookmarkStart w:id="48" w:name="_Toc461179228"/>
-      <w:bookmarkStart w:id="49" w:name="_Toc88128245"/>
+      <w:bookmarkStart w:id="47" w:name="_Toc461179228"/>
+      <w:bookmarkStart w:id="48" w:name="_Toc88128245"/>
       <w:r>
         <w:rPr>
           <w:lang w:val="it-IT"/>
@@ -17619,86 +17346,142 @@
         <w:lastRenderedPageBreak/>
         <w:t>Conclusioni</w:t>
       </w:r>
+      <w:bookmarkEnd w:id="47"/>
       <w:bookmarkEnd w:id="48"/>
+    </w:p>
+    <w:p>
+      <w:pPr>
+        <w:rPr>
+          <w:lang w:val="it-IT"/>
+        </w:rPr>
+      </w:pPr>
+      <w:r>
+        <w:rPr>
+          <w:lang w:val="it-IT"/>
+        </w:rPr>
+        <w:t>Quali sono le implicazioni della mia soluzione? Che impatto avrà?</w:t>
+      </w:r>
+      <w:r>
+        <w:rPr>
+          <w:lang w:val="it-IT"/>
+        </w:rPr>
+        <w:t xml:space="preserve"> Cambierà il mondo? È un successo importante? È </w:t>
+      </w:r>
+      <w:r>
+        <w:rPr>
+          <w:lang w:val="it-IT"/>
+        </w:rPr>
+        <w:t>solo un</w:t>
+      </w:r>
+      <w:r>
+        <w:rPr>
+          <w:lang w:val="it-IT"/>
+        </w:rPr>
+        <w:t>’</w:t>
+      </w:r>
+      <w:r>
+        <w:rPr>
+          <w:lang w:val="it-IT"/>
+        </w:rPr>
+        <w:t>aggiunta</w:t>
+      </w:r>
+      <w:r>
+        <w:rPr>
+          <w:lang w:val="it-IT"/>
+        </w:rPr>
+        <w:t xml:space="preserve"> marginale o</w:t>
+      </w:r>
+      <w:r>
+        <w:rPr>
+          <w:lang w:val="it-IT"/>
+        </w:rPr>
+        <w:t xml:space="preserve"> è semplicemente servita per scoprire che questo percorso è</w:t>
+      </w:r>
+      <w:r>
+        <w:rPr>
+          <w:lang w:val="it-IT"/>
+        </w:rPr>
+        <w:t xml:space="preserve"> stato</w:t>
+      </w:r>
+      <w:r>
+        <w:rPr>
+          <w:lang w:val="it-IT"/>
+        </w:rPr>
+        <w:t xml:space="preserve"> una perdita di tempo? I ris</w:t>
+      </w:r>
+      <w:r>
+        <w:rPr>
+          <w:lang w:val="it-IT"/>
+        </w:rPr>
+        <w:t xml:space="preserve">ultati ottenuti sono generali, </w:t>
+      </w:r>
+      <w:r>
+        <w:rPr>
+          <w:lang w:val="it-IT"/>
+        </w:rPr>
+        <w:t>facilmente generalizzabili o sono specifici di un caso particolare?</w:t>
+      </w:r>
+      <w:r>
+        <w:rPr>
+          <w:lang w:val="it-IT"/>
+        </w:rPr>
+        <w:t xml:space="preserve"> ecc</w:t>
+      </w:r>
+      <w:r>
+        <w:rPr>
+          <w:lang w:val="it-IT"/>
+        </w:rPr>
+        <w:t>.</w:t>
+      </w:r>
+    </w:p>
+    <w:p>
+      <w:pPr>
+        <w:pStyle w:val="Titolo2"/>
+      </w:pPr>
+      <w:bookmarkStart w:id="49" w:name="_Toc461179229"/>
+      <w:bookmarkStart w:id="50" w:name="_Toc88128246"/>
+      <w:r>
+        <w:t>Sviluppi futuri</w:t>
+      </w:r>
       <w:bookmarkEnd w:id="49"/>
-    </w:p>
-    <w:p>
-      <w:pPr>
-        <w:rPr>
-          <w:lang w:val="it-IT"/>
-        </w:rPr>
-      </w:pPr>
-      <w:r>
-        <w:rPr>
-          <w:lang w:val="it-IT"/>
-        </w:rPr>
-        <w:t>Quali sono le implicazioni della mia soluzione? Che impatto avrà?</w:t>
-      </w:r>
-      <w:r>
-        <w:rPr>
-          <w:lang w:val="it-IT"/>
-        </w:rPr>
-        <w:t xml:space="preserve"> Cambierà il mondo? È un successo importante? È </w:t>
-      </w:r>
-      <w:r>
-        <w:rPr>
-          <w:lang w:val="it-IT"/>
-        </w:rPr>
-        <w:t>solo un</w:t>
-      </w:r>
-      <w:r>
-        <w:rPr>
-          <w:lang w:val="it-IT"/>
-        </w:rPr>
-        <w:t>’</w:t>
-      </w:r>
-      <w:r>
-        <w:rPr>
-          <w:lang w:val="it-IT"/>
-        </w:rPr>
-        <w:t>aggiunta</w:t>
-      </w:r>
-      <w:r>
-        <w:rPr>
-          <w:lang w:val="it-IT"/>
-        </w:rPr>
-        <w:t xml:space="preserve"> marginale o</w:t>
-      </w:r>
-      <w:r>
-        <w:rPr>
-          <w:lang w:val="it-IT"/>
-        </w:rPr>
-        <w:t xml:space="preserve"> è semplicemente servita per scoprire che questo percorso è</w:t>
-      </w:r>
-      <w:r>
-        <w:rPr>
-          <w:lang w:val="it-IT"/>
-        </w:rPr>
-        <w:t xml:space="preserve"> stato</w:t>
-      </w:r>
-      <w:r>
-        <w:rPr>
-          <w:lang w:val="it-IT"/>
-        </w:rPr>
-        <w:t xml:space="preserve"> una perdita di tempo? I ris</w:t>
-      </w:r>
-      <w:r>
-        <w:rPr>
-          <w:lang w:val="it-IT"/>
-        </w:rPr>
-        <w:t xml:space="preserve">ultati ottenuti sono generali, </w:t>
-      </w:r>
-      <w:r>
-        <w:rPr>
-          <w:lang w:val="it-IT"/>
-        </w:rPr>
-        <w:t>facilmente generalizzabili o sono specifici di un caso particolare?</w:t>
-      </w:r>
-      <w:r>
-        <w:rPr>
-          <w:lang w:val="it-IT"/>
-        </w:rPr>
-        <w:t xml:space="preserve"> ecc</w:t>
+      <w:bookmarkEnd w:id="50"/>
+    </w:p>
+    <w:p>
+      <w:pPr>
+        <w:rPr>
+          <w:lang w:val="it-IT"/>
+        </w:rPr>
+      </w:pPr>
+      <w:r>
+        <w:rPr>
+          <w:lang w:val="it-IT"/>
+        </w:rPr>
+        <w:t>Migliorie o estensioni che possono essere sviluppate sul prodotto.</w:t>
+      </w:r>
+    </w:p>
+    <w:p>
+      <w:pPr>
+        <w:pStyle w:val="Titolo2"/>
+      </w:pPr>
+      <w:bookmarkStart w:id="51" w:name="_Toc461179230"/>
+      <w:bookmarkStart w:id="52" w:name="_Toc88128247"/>
+      <w:r>
+        <w:t>Considerazioni personali</w:t>
+      </w:r>
+      <w:bookmarkEnd w:id="51"/>
+      <w:bookmarkEnd w:id="52"/>
+    </w:p>
+    <w:p>
+      <w:pPr>
+        <w:rPr>
+          <w:lang w:val="it-IT"/>
+        </w:rPr>
+      </w:pPr>
+      <w:r>
+        <w:rPr>
+          <w:lang w:val="it-IT"/>
+        </w:rPr>
+        <w:t>Cosa ho imparato in questo progetto? ecc</w:t>
       </w:r>
       <w:r>
         <w:rPr>
@@ -17709,62 +17492,6 @@
     </w:p>
     <w:p>
       <w:pPr>
-        <w:pStyle w:val="Titolo2"/>
-      </w:pPr>
-      <w:bookmarkStart w:id="50" w:name="_Toc461179229"/>
-      <w:bookmarkStart w:id="51" w:name="_Toc88128246"/>
-      <w:r>
-        <w:t>Sviluppi futuri</w:t>
-      </w:r>
-      <w:bookmarkEnd w:id="50"/>
-      <w:bookmarkEnd w:id="51"/>
-    </w:p>
-    <w:p>
-      <w:pPr>
-        <w:rPr>
-          <w:lang w:val="it-IT"/>
-        </w:rPr>
-      </w:pPr>
-      <w:r>
-        <w:rPr>
-          <w:lang w:val="it-IT"/>
-        </w:rPr>
-        <w:t>Migliorie o estensioni che possono essere sviluppate sul prodotto.</w:t>
-      </w:r>
-    </w:p>
-    <w:p>
-      <w:pPr>
-        <w:pStyle w:val="Titolo2"/>
-      </w:pPr>
-      <w:bookmarkStart w:id="52" w:name="_Toc461179230"/>
-      <w:bookmarkStart w:id="53" w:name="_Toc88128247"/>
-      <w:r>
-        <w:t>Considerazioni personali</w:t>
-      </w:r>
-      <w:bookmarkEnd w:id="52"/>
-      <w:bookmarkEnd w:id="53"/>
-    </w:p>
-    <w:p>
-      <w:pPr>
-        <w:rPr>
-          <w:lang w:val="it-IT"/>
-        </w:rPr>
-      </w:pPr>
-      <w:r>
-        <w:rPr>
-          <w:lang w:val="it-IT"/>
-        </w:rPr>
-        <w:t>Cosa ho imparato in questo progetto? ecc</w:t>
-      </w:r>
-      <w:r>
-        <w:rPr>
-          <w:lang w:val="it-IT"/>
-        </w:rPr>
-        <w:t>.</w:t>
-      </w:r>
-    </w:p>
-    <w:p>
-      <w:pPr>
         <w:rPr>
           <w:lang w:val="it-IT"/>
         </w:rPr>
@@ -17783,8 +17510,8 @@
           <w:lang w:val="it-IT"/>
         </w:rPr>
       </w:pPr>
-      <w:bookmarkStart w:id="54" w:name="_Toc461179231"/>
-      <w:bookmarkStart w:id="55" w:name="_Toc88128248"/>
+      <w:bookmarkStart w:id="53" w:name="_Toc461179231"/>
+      <w:bookmarkStart w:id="54" w:name="_Toc88128248"/>
       <w:r>
         <w:rPr>
           <w:lang w:val="it-IT"/>
@@ -17792,20 +17519,20 @@
         <w:lastRenderedPageBreak/>
         <w:t>Bibliografia</w:t>
       </w:r>
+      <w:bookmarkEnd w:id="53"/>
       <w:bookmarkEnd w:id="54"/>
+    </w:p>
+    <w:p>
+      <w:pPr>
+        <w:pStyle w:val="Titolo2"/>
+      </w:pPr>
+      <w:bookmarkStart w:id="55" w:name="_Toc461179232"/>
+      <w:bookmarkStart w:id="56" w:name="_Toc88128249"/>
+      <w:r>
+        <w:t>Bibliografia per articoli di riviste:</w:t>
+      </w:r>
       <w:bookmarkEnd w:id="55"/>
-    </w:p>
-    <w:p>
-      <w:pPr>
-        <w:pStyle w:val="Titolo2"/>
-      </w:pPr>
-      <w:bookmarkStart w:id="56" w:name="_Toc461179232"/>
-      <w:bookmarkStart w:id="57" w:name="_Toc88128249"/>
-      <w:r>
-        <w:t>Bibliografia per articoli di riviste:</w:t>
-      </w:r>
       <w:bookmarkEnd w:id="56"/>
-      <w:bookmarkEnd w:id="57"/>
     </w:p>
     <w:p>
       <w:pPr>
@@ -17914,13 +17641,13 @@
       <w:pPr>
         <w:pStyle w:val="Titolo2"/>
       </w:pPr>
-      <w:bookmarkStart w:id="58" w:name="_Toc461179233"/>
-      <w:bookmarkStart w:id="59" w:name="_Toc88128250"/>
+      <w:bookmarkStart w:id="57" w:name="_Toc461179233"/>
+      <w:bookmarkStart w:id="58" w:name="_Toc88128250"/>
       <w:r>
         <w:t>Bibliografia per libri</w:t>
       </w:r>
+      <w:bookmarkEnd w:id="57"/>
       <w:bookmarkEnd w:id="58"/>
-      <w:bookmarkEnd w:id="59"/>
     </w:p>
     <w:p>
       <w:pPr>
@@ -18037,18 +17764,18 @@
         </w:rPr>
         <w:t>.</w:t>
       </w:r>
-      <w:bookmarkStart w:id="60" w:name="_Toc461179234"/>
+      <w:bookmarkStart w:id="59" w:name="_Toc461179234"/>
     </w:p>
     <w:p>
       <w:pPr>
         <w:pStyle w:val="Titolo2"/>
       </w:pPr>
-      <w:bookmarkStart w:id="61" w:name="_Toc88128251"/>
+      <w:bookmarkStart w:id="60" w:name="_Toc88128251"/>
       <w:r>
         <w:t>Sitografia</w:t>
       </w:r>
+      <w:bookmarkEnd w:id="59"/>
       <w:bookmarkEnd w:id="60"/>
-      <w:bookmarkEnd w:id="61"/>
     </w:p>
     <w:p>
       <w:pPr>
@@ -18212,8 +17939,8 @@
           <w:lang w:val="it-IT"/>
         </w:rPr>
       </w:pPr>
-      <w:bookmarkStart w:id="62" w:name="_Toc461179235"/>
-      <w:bookmarkStart w:id="63" w:name="_Toc88128252"/>
+      <w:bookmarkStart w:id="61" w:name="_Toc461179235"/>
+      <w:bookmarkStart w:id="62" w:name="_Toc88128252"/>
       <w:r>
         <w:rPr>
           <w:lang w:val="it-IT"/>
@@ -18221,8 +17948,8 @@
         <w:lastRenderedPageBreak/>
         <w:t>Allegati</w:t>
       </w:r>
+      <w:bookmarkEnd w:id="61"/>
       <w:bookmarkEnd w:id="62"/>
-      <w:bookmarkEnd w:id="63"/>
     </w:p>
     <w:p>
       <w:pPr>
@@ -18397,8 +18124,8 @@
       </w:r>
     </w:p>
     <w:sectPr>
-      <w:headerReference w:type="first" r:id="rId29"/>
-      <w:footerReference w:type="first" r:id="rId30"/>
+      <w:headerReference w:type="first" r:id="rId16"/>
+      <w:footerReference w:type="first" r:id="rId17"/>
       <w:pgSz w:w="11906" w:h="16838"/>
       <w:pgMar w:top="1985" w:right="1134" w:bottom="1418" w:left="1134" w:header="567" w:footer="567" w:gutter="0"/>
       <w:pgNumType w:start="9"/>
@@ -18411,7 +18138,7 @@
 </file>
 
 <file path=word/endnotes.xml><?xml version="1.0" encoding="utf-8"?>
-<w:endnotes xmlns:wpc="http://schemas.microsoft.com/office/word/2010/wordprocessingCanvas" xmlns:cx="http://schemas.microsoft.com/office/drawing/2014/chartex" xmlns:cx1="http://schemas.microsoft.com/office/drawing/2015/9/8/chartex" xmlns:cx2="http://schemas.microsoft.com/office/drawing/2015/10/21/chartex" xmlns:cx3="http://schemas.microsoft.com/office/drawing/2016/5/9/chartex" xmlns:cx4="http://schemas.microsoft.com/office/drawing/2016/5/10/chartex" xmlns:cx5="http://schemas.microsoft.com/office/drawing/2016/5/11/chartex" xmlns:cx6="http://schemas.microsoft.com/office/drawing/2016/5/12/chartex" xmlns:cx7="http://schemas.microsoft.com/office/drawing/2016/5/13/chartex" xmlns:cx8="http://schemas.microsoft.com/office/drawing/2016/5/14/chartex" xmlns:mc="http://schemas.openxmlformats.org/markup-compatibility/2006" xmlns:aink="http://schemas.microsoft.com/office/drawing/2016/ink" xmlns:am3d="http://schemas.microsoft.com/office/drawing/2017/model3d" xmlns:o="urn:schemas-microsoft-com:office:office" xmlns:r="http://schemas.openxmlformats.org/officeDocument/2006/relationships" xmlns:m="http://schemas.openxmlformats.org/officeDocument/2006/math" xmlns:v="urn:schemas-microsoft-com:vml" xmlns:wp14="http://schemas.microsoft.com/office/word/2010/wordprocessingDrawing" xmlns:wp="http://schemas.openxmlformats.org/drawingml/2006/wordprocessingDrawing" xmlns:w10="urn:schemas-microsoft-com:office:word" xmlns:w="http://schemas.openxmlformats.org/wordprocessingml/2006/main" xmlns:w14="http://schemas.microsoft.com/office/word/2010/wordml" xmlns:w15="http://schemas.microsoft.com/office/word/2012/wordml" xmlns:w16cid="http://schemas.microsoft.com/office/word/2016/wordml/cid" xmlns:w16se="http://schemas.microsoft.com/office/word/2015/wordml/symex" xmlns:wpg="http://schemas.microsoft.com/office/word/2010/wordprocessingGroup" xmlns:wpi="http://schemas.microsoft.com/office/word/2010/wordprocessingInk" xmlns:wne="http://schemas.microsoft.com/office/word/2006/wordml" xmlns:wps="http://schemas.microsoft.com/office/word/2010/wordprocessingShape" mc:Ignorable="w14 w15 w16se w16cid wp14">
+<w:endnotes xmlns:wpc="http://schemas.microsoft.com/office/word/2010/wordprocessingCanvas" xmlns:cx="http://schemas.microsoft.com/office/drawing/2014/chartex" xmlns:cx1="http://schemas.microsoft.com/office/drawing/2015/9/8/chartex" xmlns:cx2="http://schemas.microsoft.com/office/drawing/2015/10/21/chartex" xmlns:cx3="http://schemas.microsoft.com/office/drawing/2016/5/9/chartex" xmlns:cx4="http://schemas.microsoft.com/office/drawing/2016/5/10/chartex" xmlns:cx5="http://schemas.microsoft.com/office/drawing/2016/5/11/chartex" xmlns:cx6="http://schemas.microsoft.com/office/drawing/2016/5/12/chartex" xmlns:cx7="http://schemas.microsoft.com/office/drawing/2016/5/13/chartex" xmlns:cx8="http://schemas.microsoft.com/office/drawing/2016/5/14/chartex" xmlns:mc="http://schemas.openxmlformats.org/markup-compatibility/2006" xmlns:aink="http://schemas.microsoft.com/office/drawing/2016/ink" xmlns:am3d="http://schemas.microsoft.com/office/drawing/2017/model3d" xmlns:o="urn:schemas-microsoft-com:office:office" xmlns:r="http://schemas.openxmlformats.org/officeDocument/2006/relationships" xmlns:m="http://schemas.openxmlformats.org/officeDocument/2006/math" xmlns:v="urn:schemas-microsoft-com:vml" xmlns:wp14="http://schemas.microsoft.com/office/word/2010/wordprocessingDrawing" xmlns:wp="http://schemas.openxmlformats.org/drawingml/2006/wordprocessingDrawing" xmlns:w10="urn:schemas-microsoft-com:office:word" xmlns:w="http://schemas.openxmlformats.org/wordprocessingml/2006/main" xmlns:w14="http://schemas.microsoft.com/office/word/2010/wordml" xmlns:w15="http://schemas.microsoft.com/office/word/2012/wordml" xmlns:w16cex="http://schemas.microsoft.com/office/word/2018/wordml/cex" xmlns:w16cid="http://schemas.microsoft.com/office/word/2016/wordml/cid" xmlns:w16="http://schemas.microsoft.com/office/word/2018/wordml" xmlns:w16sdtdh="http://schemas.microsoft.com/office/word/2020/wordml/sdtdatahash" xmlns:w16se="http://schemas.microsoft.com/office/word/2015/wordml/symex" xmlns:wpg="http://schemas.microsoft.com/office/word/2010/wordprocessingGroup" xmlns:wpi="http://schemas.microsoft.com/office/word/2010/wordprocessingInk" xmlns:wne="http://schemas.microsoft.com/office/word/2006/wordml" xmlns:wps="http://schemas.microsoft.com/office/word/2010/wordprocessingShape" mc:Ignorable="w14 w15 w16se w16cid w16 w16cex w16sdtdh wp14">
   <w:endnote w:type="separator" w:id="-1">
     <w:p>
       <w:r>
@@ -18430,7 +18157,7 @@
 </file>
 
 <file path=word/footer1.xml><?xml version="1.0" encoding="utf-8"?>
-<w:ftr xmlns:wpc="http://schemas.microsoft.com/office/word/2010/wordprocessingCanvas" xmlns:cx="http://schemas.microsoft.com/office/drawing/2014/chartex" xmlns:cx1="http://schemas.microsoft.com/office/drawing/2015/9/8/chartex" xmlns:cx2="http://schemas.microsoft.com/office/drawing/2015/10/21/chartex" xmlns:cx3="http://schemas.microsoft.com/office/drawing/2016/5/9/chartex" xmlns:cx4="http://schemas.microsoft.com/office/drawing/2016/5/10/chartex" xmlns:cx5="http://schemas.microsoft.com/office/drawing/2016/5/11/chartex" xmlns:cx6="http://schemas.microsoft.com/office/drawing/2016/5/12/chartex" xmlns:cx7="http://schemas.microsoft.com/office/drawing/2016/5/13/chartex" xmlns:cx8="http://schemas.microsoft.com/office/drawing/2016/5/14/chartex" xmlns:mc="http://schemas.openxmlformats.org/markup-compatibility/2006" xmlns:aink="http://schemas.microsoft.com/office/drawing/2016/ink" xmlns:am3d="http://schemas.microsoft.com/office/drawing/2017/model3d" xmlns:o="urn:schemas-microsoft-com:office:office" xmlns:r="http://schemas.openxmlformats.org/officeDocument/2006/relationships" xmlns:m="http://schemas.openxmlformats.org/officeDocument/2006/math" xmlns:v="urn:schemas-microsoft-com:vml" xmlns:wp14="http://schemas.microsoft.com/office/word/2010/wordprocessingDrawing" xmlns:wp="http://schemas.openxmlformats.org/drawingml/2006/wordprocessingDrawing" xmlns:w10="urn:schemas-microsoft-com:office:word" xmlns:w="http://schemas.openxmlformats.org/wordprocessingml/2006/main" xmlns:w14="http://schemas.microsoft.com/office/word/2010/wordml" xmlns:w15="http://schemas.microsoft.com/office/word/2012/wordml" xmlns:w16cid="http://schemas.microsoft.com/office/word/2016/wordml/cid" xmlns:w16se="http://schemas.microsoft.com/office/word/2015/wordml/symex" xmlns:wpg="http://schemas.microsoft.com/office/word/2010/wordprocessingGroup" xmlns:wpi="http://schemas.microsoft.com/office/word/2010/wordprocessingInk" xmlns:wne="http://schemas.microsoft.com/office/word/2006/wordml" xmlns:wps="http://schemas.microsoft.com/office/word/2010/wordprocessingShape" mc:Ignorable="w14 w15 w16se w16cid wp14">
+<w:ftr xmlns:wpc="http://schemas.microsoft.com/office/word/2010/wordprocessingCanvas" xmlns:cx="http://schemas.microsoft.com/office/drawing/2014/chartex" xmlns:cx1="http://schemas.microsoft.com/office/drawing/2015/9/8/chartex" xmlns:cx2="http://schemas.microsoft.com/office/drawing/2015/10/21/chartex" xmlns:cx3="http://schemas.microsoft.com/office/drawing/2016/5/9/chartex" xmlns:cx4="http://schemas.microsoft.com/office/drawing/2016/5/10/chartex" xmlns:cx5="http://schemas.microsoft.com/office/drawing/2016/5/11/chartex" xmlns:cx6="http://schemas.microsoft.com/office/drawing/2016/5/12/chartex" xmlns:cx7="http://schemas.microsoft.com/office/drawing/2016/5/13/chartex" xmlns:cx8="http://schemas.microsoft.com/office/drawing/2016/5/14/chartex" xmlns:mc="http://schemas.openxmlformats.org/markup-compatibility/2006" xmlns:aink="http://schemas.microsoft.com/office/drawing/2016/ink" xmlns:am3d="http://schemas.microsoft.com/office/drawing/2017/model3d" xmlns:o="urn:schemas-microsoft-com:office:office" xmlns:r="http://schemas.openxmlformats.org/officeDocument/2006/relationships" xmlns:m="http://schemas.openxmlformats.org/officeDocument/2006/math" xmlns:v="urn:schemas-microsoft-com:vml" xmlns:wp14="http://schemas.microsoft.com/office/word/2010/wordprocessingDrawing" xmlns:wp="http://schemas.openxmlformats.org/drawingml/2006/wordprocessingDrawing" xmlns:w10="urn:schemas-microsoft-com:office:word" xmlns:w="http://schemas.openxmlformats.org/wordprocessingml/2006/main" xmlns:w14="http://schemas.microsoft.com/office/word/2010/wordml" xmlns:w15="http://schemas.microsoft.com/office/word/2012/wordml" xmlns:w16cex="http://schemas.microsoft.com/office/word/2018/wordml/cex" xmlns:w16cid="http://schemas.microsoft.com/office/word/2016/wordml/cid" xmlns:w16="http://schemas.microsoft.com/office/word/2018/wordml" xmlns:w16sdtdh="http://schemas.microsoft.com/office/word/2020/wordml/sdtdatahash" xmlns:w16se="http://schemas.microsoft.com/office/word/2015/wordml/symex" xmlns:wpg="http://schemas.microsoft.com/office/word/2010/wordprocessingGroup" xmlns:wpi="http://schemas.microsoft.com/office/word/2010/wordprocessingInk" xmlns:wne="http://schemas.microsoft.com/office/word/2006/wordml" xmlns:wps="http://schemas.microsoft.com/office/word/2010/wordprocessingShape" mc:Ignorable="w14 w15 w16se w16cid w16 w16cex w16sdtdh wp14">
   <w:p>
     <w:pPr>
       <w:pStyle w:val="Pidipagina"/>
@@ -18441,14 +18168,27 @@
     <w:r>
       <w:tab/>
     </w:r>
-    <w:fldSimple w:instr=" FILENAME ">
-      <w:r>
-        <w:rPr>
-          <w:noProof/>
-        </w:rPr>
-        <w:t>Documentazione lavoro temporaneo - Samuele Abba.docx</w:t>
-      </w:r>
-    </w:fldSimple>
+    <w:r>
+      <w:fldChar w:fldCharType="begin"/>
+    </w:r>
+    <w:r>
+      <w:instrText xml:space="preserve"> FILENAME </w:instrText>
+    </w:r>
+    <w:r>
+      <w:fldChar w:fldCharType="separate"/>
+    </w:r>
+    <w:r>
+      <w:rPr>
+        <w:noProof/>
+      </w:rPr>
+      <w:t>Documentazione lavoro temporaneo - Samuele Abba.docx</w:t>
+    </w:r>
+    <w:r>
+      <w:rPr>
+        <w:noProof/>
+      </w:rPr>
+      <w:fldChar w:fldCharType="end"/>
+    </w:r>
     <w:r>
       <w:tab/>
       <w:t xml:space="preserve">Versione: </w:t>
@@ -18466,7 +18206,7 @@
       <w:rPr>
         <w:noProof/>
       </w:rPr>
-      <w:t>18.11.2021</w:t>
+      <w:t>21.11.2021</w:t>
     </w:r>
     <w:r>
       <w:fldChar w:fldCharType="end"/>
@@ -18476,7 +18216,7 @@
 </file>
 
 <file path=word/footer2.xml><?xml version="1.0" encoding="utf-8"?>
-<w:ftr xmlns:wpc="http://schemas.microsoft.com/office/word/2010/wordprocessingCanvas" xmlns:cx="http://schemas.microsoft.com/office/drawing/2014/chartex" xmlns:cx1="http://schemas.microsoft.com/office/drawing/2015/9/8/chartex" xmlns:cx2="http://schemas.microsoft.com/office/drawing/2015/10/21/chartex" xmlns:cx3="http://schemas.microsoft.com/office/drawing/2016/5/9/chartex" xmlns:cx4="http://schemas.microsoft.com/office/drawing/2016/5/10/chartex" xmlns:cx5="http://schemas.microsoft.com/office/drawing/2016/5/11/chartex" xmlns:cx6="http://schemas.microsoft.com/office/drawing/2016/5/12/chartex" xmlns:cx7="http://schemas.microsoft.com/office/drawing/2016/5/13/chartex" xmlns:cx8="http://schemas.microsoft.com/office/drawing/2016/5/14/chartex" xmlns:mc="http://schemas.openxmlformats.org/markup-compatibility/2006" xmlns:aink="http://schemas.microsoft.com/office/drawing/2016/ink" xmlns:am3d="http://schemas.microsoft.com/office/drawing/2017/model3d" xmlns:o="urn:schemas-microsoft-com:office:office" xmlns:r="http://schemas.openxmlformats.org/officeDocument/2006/relationships" xmlns:m="http://schemas.openxmlformats.org/officeDocument/2006/math" xmlns:v="urn:schemas-microsoft-com:vml" xmlns:wp14="http://schemas.microsoft.com/office/word/2010/wordprocessingDrawing" xmlns:wp="http://schemas.openxmlformats.org/drawingml/2006/wordprocessingDrawing" xmlns:w10="urn:schemas-microsoft-com:office:word" xmlns:w="http://schemas.openxmlformats.org/wordprocessingml/2006/main" xmlns:w14="http://schemas.microsoft.com/office/word/2010/wordml" xmlns:w15="http://schemas.microsoft.com/office/word/2012/wordml" xmlns:w16cid="http://schemas.microsoft.com/office/word/2016/wordml/cid" xmlns:w16se="http://schemas.microsoft.com/office/word/2015/wordml/symex" xmlns:wpg="http://schemas.microsoft.com/office/word/2010/wordprocessingGroup" xmlns:wpi="http://schemas.microsoft.com/office/word/2010/wordprocessingInk" xmlns:wne="http://schemas.microsoft.com/office/word/2006/wordml" xmlns:wps="http://schemas.microsoft.com/office/word/2010/wordprocessingShape" mc:Ignorable="w14 w15 w16se w16cid wp14">
+<w:ftr xmlns:wpc="http://schemas.microsoft.com/office/word/2010/wordprocessingCanvas" xmlns:cx="http://schemas.microsoft.com/office/drawing/2014/chartex" xmlns:cx1="http://schemas.microsoft.com/office/drawing/2015/9/8/chartex" xmlns:cx2="http://schemas.microsoft.com/office/drawing/2015/10/21/chartex" xmlns:cx3="http://schemas.microsoft.com/office/drawing/2016/5/9/chartex" xmlns:cx4="http://schemas.microsoft.com/office/drawing/2016/5/10/chartex" xmlns:cx5="http://schemas.microsoft.com/office/drawing/2016/5/11/chartex" xmlns:cx6="http://schemas.microsoft.com/office/drawing/2016/5/12/chartex" xmlns:cx7="http://schemas.microsoft.com/office/drawing/2016/5/13/chartex" xmlns:cx8="http://schemas.microsoft.com/office/drawing/2016/5/14/chartex" xmlns:mc="http://schemas.openxmlformats.org/markup-compatibility/2006" xmlns:aink="http://schemas.microsoft.com/office/drawing/2016/ink" xmlns:am3d="http://schemas.microsoft.com/office/drawing/2017/model3d" xmlns:o="urn:schemas-microsoft-com:office:office" xmlns:r="http://schemas.openxmlformats.org/officeDocument/2006/relationships" xmlns:m="http://schemas.openxmlformats.org/officeDocument/2006/math" xmlns:v="urn:schemas-microsoft-com:vml" xmlns:wp14="http://schemas.microsoft.com/office/word/2010/wordprocessingDrawing" xmlns:wp="http://schemas.openxmlformats.org/drawingml/2006/wordprocessingDrawing" xmlns:w10="urn:schemas-microsoft-com:office:word" xmlns:w="http://schemas.openxmlformats.org/wordprocessingml/2006/main" xmlns:w14="http://schemas.microsoft.com/office/word/2010/wordml" xmlns:w15="http://schemas.microsoft.com/office/word/2012/wordml" xmlns:w16cex="http://schemas.microsoft.com/office/word/2018/wordml/cex" xmlns:w16cid="http://schemas.microsoft.com/office/word/2016/wordml/cid" xmlns:w16="http://schemas.microsoft.com/office/word/2018/wordml" xmlns:w16sdtdh="http://schemas.microsoft.com/office/word/2020/wordml/sdtdatahash" xmlns:w16se="http://schemas.microsoft.com/office/word/2015/wordml/symex" xmlns:wpg="http://schemas.microsoft.com/office/word/2010/wordprocessingGroup" xmlns:wpi="http://schemas.microsoft.com/office/word/2010/wordprocessingInk" xmlns:wne="http://schemas.microsoft.com/office/word/2006/wordml" xmlns:wps="http://schemas.microsoft.com/office/word/2010/wordprocessingShape" mc:Ignorable="w14 w15 w16se w16cid w16 w16cex w16sdtdh wp14">
   <w:p>
     <w:pPr>
       <w:pStyle w:val="Pidipagina"/>
@@ -18489,7 +18229,7 @@
 </file>
 
 <file path=word/footer3.xml><?xml version="1.0" encoding="utf-8"?>
-<w:ftr xmlns:wpc="http://schemas.microsoft.com/office/word/2010/wordprocessingCanvas" xmlns:cx="http://schemas.microsoft.com/office/drawing/2014/chartex" xmlns:cx1="http://schemas.microsoft.com/office/drawing/2015/9/8/chartex" xmlns:cx2="http://schemas.microsoft.com/office/drawing/2015/10/21/chartex" xmlns:cx3="http://schemas.microsoft.com/office/drawing/2016/5/9/chartex" xmlns:cx4="http://schemas.microsoft.com/office/drawing/2016/5/10/chartex" xmlns:cx5="http://schemas.microsoft.com/office/drawing/2016/5/11/chartex" xmlns:cx6="http://schemas.microsoft.com/office/drawing/2016/5/12/chartex" xmlns:cx7="http://schemas.microsoft.com/office/drawing/2016/5/13/chartex" xmlns:cx8="http://schemas.microsoft.com/office/drawing/2016/5/14/chartex" xmlns:mc="http://schemas.openxmlformats.org/markup-compatibility/2006" xmlns:aink="http://schemas.microsoft.com/office/drawing/2016/ink" xmlns:am3d="http://schemas.microsoft.com/office/drawing/2017/model3d" xmlns:o="urn:schemas-microsoft-com:office:office" xmlns:r="http://schemas.openxmlformats.org/officeDocument/2006/relationships" xmlns:m="http://schemas.openxmlformats.org/officeDocument/2006/math" xmlns:v="urn:schemas-microsoft-com:vml" xmlns:wp14="http://schemas.microsoft.com/office/word/2010/wordprocessingDrawing" xmlns:wp="http://schemas.openxmlformats.org/drawingml/2006/wordprocessingDrawing" xmlns:w10="urn:schemas-microsoft-com:office:word" xmlns:w="http://schemas.openxmlformats.org/wordprocessingml/2006/main" xmlns:w14="http://schemas.microsoft.com/office/word/2010/wordml" xmlns:w15="http://schemas.microsoft.com/office/word/2012/wordml" xmlns:w16cid="http://schemas.microsoft.com/office/word/2016/wordml/cid" xmlns:w16se="http://schemas.microsoft.com/office/word/2015/wordml/symex" xmlns:wpg="http://schemas.microsoft.com/office/word/2010/wordprocessingGroup" xmlns:wpi="http://schemas.microsoft.com/office/word/2010/wordprocessingInk" xmlns:wne="http://schemas.microsoft.com/office/word/2006/wordml" xmlns:wps="http://schemas.microsoft.com/office/word/2010/wordprocessingShape" mc:Ignorable="w14 w15 w16se w16cid wp14">
+<w:ftr xmlns:wpc="http://schemas.microsoft.com/office/word/2010/wordprocessingCanvas" xmlns:cx="http://schemas.microsoft.com/office/drawing/2014/chartex" xmlns:cx1="http://schemas.microsoft.com/office/drawing/2015/9/8/chartex" xmlns:cx2="http://schemas.microsoft.com/office/drawing/2015/10/21/chartex" xmlns:cx3="http://schemas.microsoft.com/office/drawing/2016/5/9/chartex" xmlns:cx4="http://schemas.microsoft.com/office/drawing/2016/5/10/chartex" xmlns:cx5="http://schemas.microsoft.com/office/drawing/2016/5/11/chartex" xmlns:cx6="http://schemas.microsoft.com/office/drawing/2016/5/12/chartex" xmlns:cx7="http://schemas.microsoft.com/office/drawing/2016/5/13/chartex" xmlns:cx8="http://schemas.microsoft.com/office/drawing/2016/5/14/chartex" xmlns:mc="http://schemas.openxmlformats.org/markup-compatibility/2006" xmlns:aink="http://schemas.microsoft.com/office/drawing/2016/ink" xmlns:am3d="http://schemas.microsoft.com/office/drawing/2017/model3d" xmlns:o="urn:schemas-microsoft-com:office:office" xmlns:r="http://schemas.openxmlformats.org/officeDocument/2006/relationships" xmlns:m="http://schemas.openxmlformats.org/officeDocument/2006/math" xmlns:v="urn:schemas-microsoft-com:vml" xmlns:wp14="http://schemas.microsoft.com/office/word/2010/wordprocessingDrawing" xmlns:wp="http://schemas.openxmlformats.org/drawingml/2006/wordprocessingDrawing" xmlns:w10="urn:schemas-microsoft-com:office:word" xmlns:w="http://schemas.openxmlformats.org/wordprocessingml/2006/main" xmlns:w14="http://schemas.microsoft.com/office/word/2010/wordml" xmlns:w15="http://schemas.microsoft.com/office/word/2012/wordml" xmlns:w16cex="http://schemas.microsoft.com/office/word/2018/wordml/cex" xmlns:w16cid="http://schemas.microsoft.com/office/word/2016/wordml/cid" xmlns:w16="http://schemas.microsoft.com/office/word/2018/wordml" xmlns:w16sdtdh="http://schemas.microsoft.com/office/word/2020/wordml/sdtdatahash" xmlns:w16se="http://schemas.microsoft.com/office/word/2015/wordml/symex" xmlns:wpg="http://schemas.microsoft.com/office/word/2010/wordprocessingGroup" xmlns:wpi="http://schemas.microsoft.com/office/word/2010/wordprocessingInk" xmlns:wne="http://schemas.microsoft.com/office/word/2006/wordml" xmlns:wps="http://schemas.microsoft.com/office/word/2010/wordprocessingShape" mc:Ignorable="w14 w15 w16se w16cid w16 w16cex w16sdtdh wp14">
   <w:p>
     <w:pPr>
       <w:pStyle w:val="Pidipagina"/>
@@ -18506,14 +18246,27 @@
     <w:r>
       <w:tab/>
     </w:r>
-    <w:fldSimple w:instr=" FILENAME ">
-      <w:r>
-        <w:rPr>
-          <w:noProof/>
-        </w:rPr>
-        <w:t>Documentazione lavoro temporaneo - Samuele Abba.docx</w:t>
-      </w:r>
-    </w:fldSimple>
+    <w:r>
+      <w:fldChar w:fldCharType="begin"/>
+    </w:r>
+    <w:r>
+      <w:instrText xml:space="preserve"> FILENAME </w:instrText>
+    </w:r>
+    <w:r>
+      <w:fldChar w:fldCharType="separate"/>
+    </w:r>
+    <w:r>
+      <w:rPr>
+        <w:noProof/>
+      </w:rPr>
+      <w:t>Documentazione lavoro temporaneo - Samuele Abba.docx</w:t>
+    </w:r>
+    <w:r>
+      <w:rPr>
+        <w:noProof/>
+      </w:rPr>
+      <w:fldChar w:fldCharType="end"/>
+    </w:r>
     <w:r>
       <w:tab/>
       <w:t xml:space="preserve">Versione: </w:t>
@@ -18531,7 +18284,7 @@
       <w:rPr>
         <w:noProof/>
       </w:rPr>
-      <w:t>18.11.2021</w:t>
+      <w:t>21.11.2021</w:t>
     </w:r>
     <w:r>
       <w:fldChar w:fldCharType="end"/>
@@ -18541,7 +18294,7 @@
 </file>
 
 <file path=word/footer4.xml><?xml version="1.0" encoding="utf-8"?>
-<w:ftr xmlns:wpc="http://schemas.microsoft.com/office/word/2010/wordprocessingCanvas" xmlns:cx="http://schemas.microsoft.com/office/drawing/2014/chartex" xmlns:cx1="http://schemas.microsoft.com/office/drawing/2015/9/8/chartex" xmlns:cx2="http://schemas.microsoft.com/office/drawing/2015/10/21/chartex" xmlns:cx3="http://schemas.microsoft.com/office/drawing/2016/5/9/chartex" xmlns:cx4="http://schemas.microsoft.com/office/drawing/2016/5/10/chartex" xmlns:cx5="http://schemas.microsoft.com/office/drawing/2016/5/11/chartex" xmlns:cx6="http://schemas.microsoft.com/office/drawing/2016/5/12/chartex" xmlns:cx7="http://schemas.microsoft.com/office/drawing/2016/5/13/chartex" xmlns:cx8="http://schemas.microsoft.com/office/drawing/2016/5/14/chartex" xmlns:mc="http://schemas.openxmlformats.org/markup-compatibility/2006" xmlns:aink="http://schemas.microsoft.com/office/drawing/2016/ink" xmlns:am3d="http://schemas.microsoft.com/office/drawing/2017/model3d" xmlns:o="urn:schemas-microsoft-com:office:office" xmlns:r="http://schemas.openxmlformats.org/officeDocument/2006/relationships" xmlns:m="http://schemas.openxmlformats.org/officeDocument/2006/math" xmlns:v="urn:schemas-microsoft-com:vml" xmlns:wp14="http://schemas.microsoft.com/office/word/2010/wordprocessingDrawing" xmlns:wp="http://schemas.openxmlformats.org/drawingml/2006/wordprocessingDrawing" xmlns:w10="urn:schemas-microsoft-com:office:word" xmlns:w="http://schemas.openxmlformats.org/wordprocessingml/2006/main" xmlns:w14="http://schemas.microsoft.com/office/word/2010/wordml" xmlns:w15="http://schemas.microsoft.com/office/word/2012/wordml" xmlns:w16cid="http://schemas.microsoft.com/office/word/2016/wordml/cid" xmlns:w16se="http://schemas.microsoft.com/office/word/2015/wordml/symex" xmlns:wpg="http://schemas.microsoft.com/office/word/2010/wordprocessingGroup" xmlns:wpi="http://schemas.microsoft.com/office/word/2010/wordprocessingInk" xmlns:wne="http://schemas.microsoft.com/office/word/2006/wordml" xmlns:wps="http://schemas.microsoft.com/office/word/2010/wordprocessingShape" mc:Ignorable="w14 w15 w16se w16cid wp14">
+<w:ftr xmlns:wpc="http://schemas.microsoft.com/office/word/2010/wordprocessingCanvas" xmlns:cx="http://schemas.microsoft.com/office/drawing/2014/chartex" xmlns:cx1="http://schemas.microsoft.com/office/drawing/2015/9/8/chartex" xmlns:cx2="http://schemas.microsoft.com/office/drawing/2015/10/21/chartex" xmlns:cx3="http://schemas.microsoft.com/office/drawing/2016/5/9/chartex" xmlns:cx4="http://schemas.microsoft.com/office/drawing/2016/5/10/chartex" xmlns:cx5="http://schemas.microsoft.com/office/drawing/2016/5/11/chartex" xmlns:cx6="http://schemas.microsoft.com/office/drawing/2016/5/12/chartex" xmlns:cx7="http://schemas.microsoft.com/office/drawing/2016/5/13/chartex" xmlns:cx8="http://schemas.microsoft.com/office/drawing/2016/5/14/chartex" xmlns:mc="http://schemas.openxmlformats.org/markup-compatibility/2006" xmlns:aink="http://schemas.microsoft.com/office/drawing/2016/ink" xmlns:am3d="http://schemas.microsoft.com/office/drawing/2017/model3d" xmlns:o="urn:schemas-microsoft-com:office:office" xmlns:r="http://schemas.openxmlformats.org/officeDocument/2006/relationships" xmlns:m="http://schemas.openxmlformats.org/officeDocument/2006/math" xmlns:v="urn:schemas-microsoft-com:vml" xmlns:wp14="http://schemas.microsoft.com/office/word/2010/wordprocessingDrawing" xmlns:wp="http://schemas.openxmlformats.org/drawingml/2006/wordprocessingDrawing" xmlns:w10="urn:schemas-microsoft-com:office:word" xmlns:w="http://schemas.openxmlformats.org/wordprocessingml/2006/main" xmlns:w14="http://schemas.microsoft.com/office/word/2010/wordml" xmlns:w15="http://schemas.microsoft.com/office/word/2012/wordml" xmlns:w16cex="http://schemas.microsoft.com/office/word/2018/wordml/cex" xmlns:w16cid="http://schemas.microsoft.com/office/word/2016/wordml/cid" xmlns:w16="http://schemas.microsoft.com/office/word/2018/wordml" xmlns:w16sdtdh="http://schemas.microsoft.com/office/word/2020/wordml/sdtdatahash" xmlns:w16se="http://schemas.microsoft.com/office/word/2015/wordml/symex" xmlns:wpg="http://schemas.microsoft.com/office/word/2010/wordprocessingGroup" xmlns:wpi="http://schemas.microsoft.com/office/word/2010/wordprocessingInk" xmlns:wne="http://schemas.microsoft.com/office/word/2006/wordml" xmlns:wps="http://schemas.microsoft.com/office/word/2010/wordprocessingShape" mc:Ignorable="w14 w15 w16se w16cid w16 w16cex w16sdtdh wp14">
   <w:p>
     <w:pPr>
       <w:pStyle w:val="Pidipagina"/>
@@ -18558,14 +18311,27 @@
     <w:r>
       <w:tab/>
     </w:r>
-    <w:fldSimple w:instr=" FILENAME ">
-      <w:r>
-        <w:rPr>
-          <w:noProof/>
-        </w:rPr>
-        <w:t>Documentazione lavoro temporaneo - Samuele Abba.docx</w:t>
-      </w:r>
-    </w:fldSimple>
+    <w:r>
+      <w:fldChar w:fldCharType="begin"/>
+    </w:r>
+    <w:r>
+      <w:instrText xml:space="preserve"> FILENAME </w:instrText>
+    </w:r>
+    <w:r>
+      <w:fldChar w:fldCharType="separate"/>
+    </w:r>
+    <w:r>
+      <w:rPr>
+        <w:noProof/>
+      </w:rPr>
+      <w:t>Documentazione lavoro temporaneo - Samuele Abba.docx</w:t>
+    </w:r>
+    <w:r>
+      <w:rPr>
+        <w:noProof/>
+      </w:rPr>
+      <w:fldChar w:fldCharType="end"/>
+    </w:r>
     <w:r>
       <w:tab/>
       <w:t xml:space="preserve">Versione: </w:t>
@@ -18583,7 +18349,7 @@
       <w:rPr>
         <w:noProof/>
       </w:rPr>
-      <w:t>18.11.2021</w:t>
+      <w:t>21.11.2021</w:t>
     </w:r>
     <w:r>
       <w:fldChar w:fldCharType="end"/>
@@ -18593,7 +18359,7 @@
 </file>
 
 <file path=word/footnotes.xml><?xml version="1.0" encoding="utf-8"?>
-<w:footnotes xmlns:wpc="http://schemas.microsoft.com/office/word/2010/wordprocessingCanvas" xmlns:cx="http://schemas.microsoft.com/office/drawing/2014/chartex" xmlns:cx1="http://schemas.microsoft.com/office/drawing/2015/9/8/chartex" xmlns:cx2="http://schemas.microsoft.com/office/drawing/2015/10/21/chartex" xmlns:cx3="http://schemas.microsoft.com/office/drawing/2016/5/9/chartex" xmlns:cx4="http://schemas.microsoft.com/office/drawing/2016/5/10/chartex" xmlns:cx5="http://schemas.microsoft.com/office/drawing/2016/5/11/chartex" xmlns:cx6="http://schemas.microsoft.com/office/drawing/2016/5/12/chartex" xmlns:cx7="http://schemas.microsoft.com/office/drawing/2016/5/13/chartex" xmlns:cx8="http://schemas.microsoft.com/office/drawing/2016/5/14/chartex" xmlns:mc="http://schemas.openxmlformats.org/markup-compatibility/2006" xmlns:aink="http://schemas.microsoft.com/office/drawing/2016/ink" xmlns:am3d="http://schemas.microsoft.com/office/drawing/2017/model3d" xmlns:o="urn:schemas-microsoft-com:office:office" xmlns:r="http://schemas.openxmlformats.org/officeDocument/2006/relationships" xmlns:m="http://schemas.openxmlformats.org/officeDocument/2006/math" xmlns:v="urn:schemas-microsoft-com:vml" xmlns:wp14="http://schemas.microsoft.com/office/word/2010/wordprocessingDrawing" xmlns:wp="http://schemas.openxmlformats.org/drawingml/2006/wordprocessingDrawing" xmlns:w10="urn:schemas-microsoft-com:office:word" xmlns:w="http://schemas.openxmlformats.org/wordprocessingml/2006/main" xmlns:w14="http://schemas.microsoft.com/office/word/2010/wordml" xmlns:w15="http://schemas.microsoft.com/office/word/2012/wordml" xmlns:w16cid="http://schemas.microsoft.com/office/word/2016/wordml/cid" xmlns:w16se="http://schemas.microsoft.com/office/word/2015/wordml/symex" xmlns:wpg="http://schemas.microsoft.com/office/word/2010/wordprocessingGroup" xmlns:wpi="http://schemas.microsoft.com/office/word/2010/wordprocessingInk" xmlns:wne="http://schemas.microsoft.com/office/word/2006/wordml" xmlns:wps="http://schemas.microsoft.com/office/word/2010/wordprocessingShape" mc:Ignorable="w14 w15 w16se w16cid wp14">
+<w:footnotes xmlns:wpc="http://schemas.microsoft.com/office/word/2010/wordprocessingCanvas" xmlns:cx="http://schemas.microsoft.com/office/drawing/2014/chartex" xmlns:cx1="http://schemas.microsoft.com/office/drawing/2015/9/8/chartex" xmlns:cx2="http://schemas.microsoft.com/office/drawing/2015/10/21/chartex" xmlns:cx3="http://schemas.microsoft.com/office/drawing/2016/5/9/chartex" xmlns:cx4="http://schemas.microsoft.com/office/drawing/2016/5/10/chartex" xmlns:cx5="http://schemas.microsoft.com/office/drawing/2016/5/11/chartex" xmlns:cx6="http://schemas.microsoft.com/office/drawing/2016/5/12/chartex" xmlns:cx7="http://schemas.microsoft.com/office/drawing/2016/5/13/chartex" xmlns:cx8="http://schemas.microsoft.com/office/drawing/2016/5/14/chartex" xmlns:mc="http://schemas.openxmlformats.org/markup-compatibility/2006" xmlns:aink="http://schemas.microsoft.com/office/drawing/2016/ink" xmlns:am3d="http://schemas.microsoft.com/office/drawing/2017/model3d" xmlns:o="urn:schemas-microsoft-com:office:office" xmlns:r="http://schemas.openxmlformats.org/officeDocument/2006/relationships" xmlns:m="http://schemas.openxmlformats.org/officeDocument/2006/math" xmlns:v="urn:schemas-microsoft-com:vml" xmlns:wp14="http://schemas.microsoft.com/office/word/2010/wordprocessingDrawing" xmlns:wp="http://schemas.openxmlformats.org/drawingml/2006/wordprocessingDrawing" xmlns:w10="urn:schemas-microsoft-com:office:word" xmlns:w="http://schemas.openxmlformats.org/wordprocessingml/2006/main" xmlns:w14="http://schemas.microsoft.com/office/word/2010/wordml" xmlns:w15="http://schemas.microsoft.com/office/word/2012/wordml" xmlns:w16cex="http://schemas.microsoft.com/office/word/2018/wordml/cex" xmlns:w16cid="http://schemas.microsoft.com/office/word/2016/wordml/cid" xmlns:w16="http://schemas.microsoft.com/office/word/2018/wordml" xmlns:w16sdtdh="http://schemas.microsoft.com/office/word/2020/wordml/sdtdatahash" xmlns:w16se="http://schemas.microsoft.com/office/word/2015/wordml/symex" xmlns:wpg="http://schemas.microsoft.com/office/word/2010/wordprocessingGroup" xmlns:wpi="http://schemas.microsoft.com/office/word/2010/wordprocessingInk" xmlns:wne="http://schemas.microsoft.com/office/word/2006/wordml" xmlns:wps="http://schemas.microsoft.com/office/word/2010/wordprocessingShape" mc:Ignorable="w14 w15 w16se w16cid w16 w16cex w16sdtdh wp14">
   <w:footnote w:type="separator" w:id="-1">
     <w:p>
       <w:r>
@@ -18612,7 +18378,7 @@
 </file>
 
 <file path=word/header1.xml><?xml version="1.0" encoding="utf-8"?>
-<w:hdr xmlns:wpc="http://schemas.microsoft.com/office/word/2010/wordprocessingCanvas" xmlns:cx="http://schemas.microsoft.com/office/drawing/2014/chartex" xmlns:cx1="http://schemas.microsoft.com/office/drawing/2015/9/8/chartex" xmlns:cx2="http://schemas.microsoft.com/office/drawing/2015/10/21/chartex" xmlns:cx3="http://schemas.microsoft.com/office/drawing/2016/5/9/chartex" xmlns:cx4="http://schemas.microsoft.com/office/drawing/2016/5/10/chartex" xmlns:cx5="http://schemas.microsoft.com/office/drawing/2016/5/11/chartex" xmlns:cx6="http://schemas.microsoft.com/office/drawing/2016/5/12/chartex" xmlns:cx7="http://schemas.microsoft.com/office/drawing/2016/5/13/chartex" xmlns:cx8="http://schemas.microsoft.com/office/drawing/2016/5/14/chartex" xmlns:mc="http://schemas.openxmlformats.org/markup-compatibility/2006" xmlns:aink="http://schemas.microsoft.com/office/drawing/2016/ink" xmlns:am3d="http://schemas.microsoft.com/office/drawing/2017/model3d" xmlns:o="urn:schemas-microsoft-com:office:office" xmlns:r="http://schemas.openxmlformats.org/officeDocument/2006/relationships" xmlns:m="http://schemas.openxmlformats.org/officeDocument/2006/math" xmlns:v="urn:schemas-microsoft-com:vml" xmlns:wp14="http://schemas.microsoft.com/office/word/2010/wordprocessingDrawing" xmlns:wp="http://schemas.openxmlformats.org/drawingml/2006/wordprocessingDrawing" xmlns:w10="urn:schemas-microsoft-com:office:word" xmlns:w="http://schemas.openxmlformats.org/wordprocessingml/2006/main" xmlns:w14="http://schemas.microsoft.com/office/word/2010/wordml" xmlns:w15="http://schemas.microsoft.com/office/word/2012/wordml" xmlns:w16cid="http://schemas.microsoft.com/office/word/2016/wordml/cid" xmlns:w16se="http://schemas.microsoft.com/office/word/2015/wordml/symex" xmlns:wpg="http://schemas.microsoft.com/office/word/2010/wordprocessingGroup" xmlns:wpi="http://schemas.microsoft.com/office/word/2010/wordprocessingInk" xmlns:wne="http://schemas.microsoft.com/office/word/2006/wordml" xmlns:wps="http://schemas.microsoft.com/office/word/2010/wordprocessingShape" mc:Ignorable="w14 w15 w16se w16cid wp14">
+<w:hdr xmlns:wpc="http://schemas.microsoft.com/office/word/2010/wordprocessingCanvas" xmlns:cx="http://schemas.microsoft.com/office/drawing/2014/chartex" xmlns:cx1="http://schemas.microsoft.com/office/drawing/2015/9/8/chartex" xmlns:cx2="http://schemas.microsoft.com/office/drawing/2015/10/21/chartex" xmlns:cx3="http://schemas.microsoft.com/office/drawing/2016/5/9/chartex" xmlns:cx4="http://schemas.microsoft.com/office/drawing/2016/5/10/chartex" xmlns:cx5="http://schemas.microsoft.com/office/drawing/2016/5/11/chartex" xmlns:cx6="http://schemas.microsoft.com/office/drawing/2016/5/12/chartex" xmlns:cx7="http://schemas.microsoft.com/office/drawing/2016/5/13/chartex" xmlns:cx8="http://schemas.microsoft.com/office/drawing/2016/5/14/chartex" xmlns:mc="http://schemas.openxmlformats.org/markup-compatibility/2006" xmlns:aink="http://schemas.microsoft.com/office/drawing/2016/ink" xmlns:am3d="http://schemas.microsoft.com/office/drawing/2017/model3d" xmlns:o="urn:schemas-microsoft-com:office:office" xmlns:r="http://schemas.openxmlformats.org/officeDocument/2006/relationships" xmlns:m="http://schemas.openxmlformats.org/officeDocument/2006/math" xmlns:v="urn:schemas-microsoft-com:vml" xmlns:wp14="http://schemas.microsoft.com/office/word/2010/wordprocessingDrawing" xmlns:wp="http://schemas.openxmlformats.org/drawingml/2006/wordprocessingDrawing" xmlns:w10="urn:schemas-microsoft-com:office:word" xmlns:w="http://schemas.openxmlformats.org/wordprocessingml/2006/main" xmlns:w14="http://schemas.microsoft.com/office/word/2010/wordml" xmlns:w15="http://schemas.microsoft.com/office/word/2012/wordml" xmlns:w16cex="http://schemas.microsoft.com/office/word/2018/wordml/cex" xmlns:w16cid="http://schemas.microsoft.com/office/word/2016/wordml/cid" xmlns:w16="http://schemas.microsoft.com/office/word/2018/wordml" xmlns:w16sdtdh="http://schemas.microsoft.com/office/word/2020/wordml/sdtdatahash" xmlns:w16se="http://schemas.microsoft.com/office/word/2015/wordml/symex" xmlns:wpg="http://schemas.microsoft.com/office/word/2010/wordprocessingGroup" xmlns:wpi="http://schemas.microsoft.com/office/word/2010/wordprocessingInk" xmlns:wne="http://schemas.microsoft.com/office/word/2006/wordml" xmlns:wps="http://schemas.microsoft.com/office/word/2010/wordprocessingShape" mc:Ignorable="w14 w15 w16se w16cid w16 w16cex w16sdtdh wp14">
   <w:tbl>
     <w:tblPr>
       <w:tblW w:w="9639" w:type="dxa"/>
@@ -18975,7 +18741,7 @@
 </file>
 
 <file path=word/header2.xml><?xml version="1.0" encoding="utf-8"?>
-<w:hdr xmlns:wpc="http://schemas.microsoft.com/office/word/2010/wordprocessingCanvas" xmlns:cx="http://schemas.microsoft.com/office/drawing/2014/chartex" xmlns:cx1="http://schemas.microsoft.com/office/drawing/2015/9/8/chartex" xmlns:cx2="http://schemas.microsoft.com/office/drawing/2015/10/21/chartex" xmlns:cx3="http://schemas.microsoft.com/office/drawing/2016/5/9/chartex" xmlns:cx4="http://schemas.microsoft.com/office/drawing/2016/5/10/chartex" xmlns:cx5="http://schemas.microsoft.com/office/drawing/2016/5/11/chartex" xmlns:cx6="http://schemas.microsoft.com/office/drawing/2016/5/12/chartex" xmlns:cx7="http://schemas.microsoft.com/office/drawing/2016/5/13/chartex" xmlns:cx8="http://schemas.microsoft.com/office/drawing/2016/5/14/chartex" xmlns:mc="http://schemas.openxmlformats.org/markup-compatibility/2006" xmlns:aink="http://schemas.microsoft.com/office/drawing/2016/ink" xmlns:am3d="http://schemas.microsoft.com/office/drawing/2017/model3d" xmlns:o="urn:schemas-microsoft-com:office:office" xmlns:r="http://schemas.openxmlformats.org/officeDocument/2006/relationships" xmlns:m="http://schemas.openxmlformats.org/officeDocument/2006/math" xmlns:v="urn:schemas-microsoft-com:vml" xmlns:wp14="http://schemas.microsoft.com/office/word/2010/wordprocessingDrawing" xmlns:wp="http://schemas.openxmlformats.org/drawingml/2006/wordprocessingDrawing" xmlns:w10="urn:schemas-microsoft-com:office:word" xmlns:w="http://schemas.openxmlformats.org/wordprocessingml/2006/main" xmlns:w14="http://schemas.microsoft.com/office/word/2010/wordml" xmlns:w15="http://schemas.microsoft.com/office/word/2012/wordml" xmlns:w16cid="http://schemas.microsoft.com/office/word/2016/wordml/cid" xmlns:w16se="http://schemas.microsoft.com/office/word/2015/wordml/symex" xmlns:wpg="http://schemas.microsoft.com/office/word/2010/wordprocessingGroup" xmlns:wpi="http://schemas.microsoft.com/office/word/2010/wordprocessingInk" xmlns:wne="http://schemas.microsoft.com/office/word/2006/wordml" xmlns:wps="http://schemas.microsoft.com/office/word/2010/wordprocessingShape" mc:Ignorable="w14 w15 w16se w16cid wp14">
+<w:hdr xmlns:wpc="http://schemas.microsoft.com/office/word/2010/wordprocessingCanvas" xmlns:cx="http://schemas.microsoft.com/office/drawing/2014/chartex" xmlns:cx1="http://schemas.microsoft.com/office/drawing/2015/9/8/chartex" xmlns:cx2="http://schemas.microsoft.com/office/drawing/2015/10/21/chartex" xmlns:cx3="http://schemas.microsoft.com/office/drawing/2016/5/9/chartex" xmlns:cx4="http://schemas.microsoft.com/office/drawing/2016/5/10/chartex" xmlns:cx5="http://schemas.microsoft.com/office/drawing/2016/5/11/chartex" xmlns:cx6="http://schemas.microsoft.com/office/drawing/2016/5/12/chartex" xmlns:cx7="http://schemas.microsoft.com/office/drawing/2016/5/13/chartex" xmlns:cx8="http://schemas.microsoft.com/office/drawing/2016/5/14/chartex" xmlns:mc="http://schemas.openxmlformats.org/markup-compatibility/2006" xmlns:aink="http://schemas.microsoft.com/office/drawing/2016/ink" xmlns:am3d="http://schemas.microsoft.com/office/drawing/2017/model3d" xmlns:o="urn:schemas-microsoft-com:office:office" xmlns:r="http://schemas.openxmlformats.org/officeDocument/2006/relationships" xmlns:m="http://schemas.openxmlformats.org/officeDocument/2006/math" xmlns:v="urn:schemas-microsoft-com:vml" xmlns:wp14="http://schemas.microsoft.com/office/word/2010/wordprocessingDrawing" xmlns:wp="http://schemas.openxmlformats.org/drawingml/2006/wordprocessingDrawing" xmlns:w10="urn:schemas-microsoft-com:office:word" xmlns:w="http://schemas.openxmlformats.org/wordprocessingml/2006/main" xmlns:w14="http://schemas.microsoft.com/office/word/2010/wordml" xmlns:w15="http://schemas.microsoft.com/office/word/2012/wordml" xmlns:w16cex="http://schemas.microsoft.com/office/word/2018/wordml/cex" xmlns:w16cid="http://schemas.microsoft.com/office/word/2016/wordml/cid" xmlns:w16="http://schemas.microsoft.com/office/word/2018/wordml" xmlns:w16sdtdh="http://schemas.microsoft.com/office/word/2020/wordml/sdtdatahash" xmlns:w16se="http://schemas.microsoft.com/office/word/2015/wordml/symex" xmlns:wpg="http://schemas.microsoft.com/office/word/2010/wordprocessingGroup" xmlns:wpi="http://schemas.microsoft.com/office/word/2010/wordprocessingInk" xmlns:wne="http://schemas.microsoft.com/office/word/2006/wordml" xmlns:wps="http://schemas.microsoft.com/office/word/2010/wordprocessingShape" mc:Ignorable="w14 w15 w16se w16cid w16 w16cex w16sdtdh wp14">
   <w:tbl>
     <w:tblPr>
       <w:tblW w:w="9639" w:type="dxa"/>
@@ -19333,7 +19099,7 @@
 </file>
 
 <file path=word/header3.xml><?xml version="1.0" encoding="utf-8"?>
-<w:hdr xmlns:wpc="http://schemas.microsoft.com/office/word/2010/wordprocessingCanvas" xmlns:cx="http://schemas.microsoft.com/office/drawing/2014/chartex" xmlns:cx1="http://schemas.microsoft.com/office/drawing/2015/9/8/chartex" xmlns:cx2="http://schemas.microsoft.com/office/drawing/2015/10/21/chartex" xmlns:cx3="http://schemas.microsoft.com/office/drawing/2016/5/9/chartex" xmlns:cx4="http://schemas.microsoft.com/office/drawing/2016/5/10/chartex" xmlns:cx5="http://schemas.microsoft.com/office/drawing/2016/5/11/chartex" xmlns:cx6="http://schemas.microsoft.com/office/drawing/2016/5/12/chartex" xmlns:cx7="http://schemas.microsoft.com/office/drawing/2016/5/13/chartex" xmlns:cx8="http://schemas.microsoft.com/office/drawing/2016/5/14/chartex" xmlns:mc="http://schemas.openxmlformats.org/markup-compatibility/2006" xmlns:aink="http://schemas.microsoft.com/office/drawing/2016/ink" xmlns:am3d="http://schemas.microsoft.com/office/drawing/2017/model3d" xmlns:o="urn:schemas-microsoft-com:office:office" xmlns:r="http://schemas.openxmlformats.org/officeDocument/2006/relationships" xmlns:m="http://schemas.openxmlformats.org/officeDocument/2006/math" xmlns:v="urn:schemas-microsoft-com:vml" xmlns:wp14="http://schemas.microsoft.com/office/word/2010/wordprocessingDrawing" xmlns:wp="http://schemas.openxmlformats.org/drawingml/2006/wordprocessingDrawing" xmlns:w10="urn:schemas-microsoft-com:office:word" xmlns:w="http://schemas.openxmlformats.org/wordprocessingml/2006/main" xmlns:w14="http://schemas.microsoft.com/office/word/2010/wordml" xmlns:w15="http://schemas.microsoft.com/office/word/2012/wordml" xmlns:w16cid="http://schemas.microsoft.com/office/word/2016/wordml/cid" xmlns:w16se="http://schemas.microsoft.com/office/word/2015/wordml/symex" xmlns:wpg="http://schemas.microsoft.com/office/word/2010/wordprocessingGroup" xmlns:wpi="http://schemas.microsoft.com/office/word/2010/wordprocessingInk" xmlns:wne="http://schemas.microsoft.com/office/word/2006/wordml" xmlns:wps="http://schemas.microsoft.com/office/word/2010/wordprocessingShape" mc:Ignorable="w14 w15 w16se w16cid wp14">
+<w:hdr xmlns:wpc="http://schemas.microsoft.com/office/word/2010/wordprocessingCanvas" xmlns:cx="http://schemas.microsoft.com/office/drawing/2014/chartex" xmlns:cx1="http://schemas.microsoft.com/office/drawing/2015/9/8/chartex" xmlns:cx2="http://schemas.microsoft.com/office/drawing/2015/10/21/chartex" xmlns:cx3="http://schemas.microsoft.com/office/drawing/2016/5/9/chartex" xmlns:cx4="http://schemas.microsoft.com/office/drawing/2016/5/10/chartex" xmlns:cx5="http://schemas.microsoft.com/office/drawing/2016/5/11/chartex" xmlns:cx6="http://schemas.microsoft.com/office/drawing/2016/5/12/chartex" xmlns:cx7="http://schemas.microsoft.com/office/drawing/2016/5/13/chartex" xmlns:cx8="http://schemas.microsoft.com/office/drawing/2016/5/14/chartex" xmlns:mc="http://schemas.openxmlformats.org/markup-compatibility/2006" xmlns:aink="http://schemas.microsoft.com/office/drawing/2016/ink" xmlns:am3d="http://schemas.microsoft.com/office/drawing/2017/model3d" xmlns:o="urn:schemas-microsoft-com:office:office" xmlns:r="http://schemas.openxmlformats.org/officeDocument/2006/relationships" xmlns:m="http://schemas.openxmlformats.org/officeDocument/2006/math" xmlns:v="urn:schemas-microsoft-com:vml" xmlns:wp14="http://schemas.microsoft.com/office/word/2010/wordprocessingDrawing" xmlns:wp="http://schemas.openxmlformats.org/drawingml/2006/wordprocessingDrawing" xmlns:w10="urn:schemas-microsoft-com:office:word" xmlns:w="http://schemas.openxmlformats.org/wordprocessingml/2006/main" xmlns:w14="http://schemas.microsoft.com/office/word/2010/wordml" xmlns:w15="http://schemas.microsoft.com/office/word/2012/wordml" xmlns:w16cex="http://schemas.microsoft.com/office/word/2018/wordml/cex" xmlns:w16cid="http://schemas.microsoft.com/office/word/2016/wordml/cid" xmlns:w16="http://schemas.microsoft.com/office/word/2018/wordml" xmlns:w16sdtdh="http://schemas.microsoft.com/office/word/2020/wordml/sdtdatahash" xmlns:w16se="http://schemas.microsoft.com/office/word/2015/wordml/symex" xmlns:wpg="http://schemas.microsoft.com/office/word/2010/wordprocessingGroup" xmlns:wpi="http://schemas.microsoft.com/office/word/2010/wordprocessingInk" xmlns:wne="http://schemas.microsoft.com/office/word/2006/wordml" xmlns:wps="http://schemas.microsoft.com/office/word/2010/wordprocessingShape" mc:Ignorable="w14 w15 w16se w16cid w16 w16cex w16sdtdh wp14">
   <w:tbl>
     <w:tblPr>
       <w:tblW w:w="13331" w:type="dxa"/>
@@ -19691,7 +19457,7 @@
 </file>
 
 <file path=word/header4.xml><?xml version="1.0" encoding="utf-8"?>
-<w:hdr xmlns:wpc="http://schemas.microsoft.com/office/word/2010/wordprocessingCanvas" xmlns:cx="http://schemas.microsoft.com/office/drawing/2014/chartex" xmlns:cx1="http://schemas.microsoft.com/office/drawing/2015/9/8/chartex" xmlns:cx2="http://schemas.microsoft.com/office/drawing/2015/10/21/chartex" xmlns:cx3="http://schemas.microsoft.com/office/drawing/2016/5/9/chartex" xmlns:cx4="http://schemas.microsoft.com/office/drawing/2016/5/10/chartex" xmlns:cx5="http://schemas.microsoft.com/office/drawing/2016/5/11/chartex" xmlns:cx6="http://schemas.microsoft.com/office/drawing/2016/5/12/chartex" xmlns:cx7="http://schemas.microsoft.com/office/drawing/2016/5/13/chartex" xmlns:cx8="http://schemas.microsoft.com/office/drawing/2016/5/14/chartex" xmlns:mc="http://schemas.openxmlformats.org/markup-compatibility/2006" xmlns:aink="http://schemas.microsoft.com/office/drawing/2016/ink" xmlns:am3d="http://schemas.microsoft.com/office/drawing/2017/model3d" xmlns:o="urn:schemas-microsoft-com:office:office" xmlns:r="http://schemas.openxmlformats.org/officeDocument/2006/relationships" xmlns:m="http://schemas.openxmlformats.org/officeDocument/2006/math" xmlns:v="urn:schemas-microsoft-com:vml" xmlns:wp14="http://schemas.microsoft.com/office/word/2010/wordprocessingDrawing" xmlns:wp="http://schemas.openxmlformats.org/drawingml/2006/wordprocessingDrawing" xmlns:w10="urn:schemas-microsoft-com:office:word" xmlns:w="http://schemas.openxmlformats.org/wordprocessingml/2006/main" xmlns:w14="http://schemas.microsoft.com/office/word/2010/wordml" xmlns:w15="http://schemas.microsoft.com/office/word/2012/wordml" xmlns:w16cid="http://schemas.microsoft.com/office/word/2016/wordml/cid" xmlns:w16se="http://schemas.microsoft.com/office/word/2015/wordml/symex" xmlns:wpg="http://schemas.microsoft.com/office/word/2010/wordprocessingGroup" xmlns:wpi="http://schemas.microsoft.com/office/word/2010/wordprocessingInk" xmlns:wne="http://schemas.microsoft.com/office/word/2006/wordml" xmlns:wps="http://schemas.microsoft.com/office/word/2010/wordprocessingShape" mc:Ignorable="w14 w15 w16se w16cid wp14">
+<w:hdr xmlns:wpc="http://schemas.microsoft.com/office/word/2010/wordprocessingCanvas" xmlns:cx="http://schemas.microsoft.com/office/drawing/2014/chartex" xmlns:cx1="http://schemas.microsoft.com/office/drawing/2015/9/8/chartex" xmlns:cx2="http://schemas.microsoft.com/office/drawing/2015/10/21/chartex" xmlns:cx3="http://schemas.microsoft.com/office/drawing/2016/5/9/chartex" xmlns:cx4="http://schemas.microsoft.com/office/drawing/2016/5/10/chartex" xmlns:cx5="http://schemas.microsoft.com/office/drawing/2016/5/11/chartex" xmlns:cx6="http://schemas.microsoft.com/office/drawing/2016/5/12/chartex" xmlns:cx7="http://schemas.microsoft.com/office/drawing/2016/5/13/chartex" xmlns:cx8="http://schemas.microsoft.com/office/drawing/2016/5/14/chartex" xmlns:mc="http://schemas.openxmlformats.org/markup-compatibility/2006" xmlns:aink="http://schemas.microsoft.com/office/drawing/2016/ink" xmlns:am3d="http://schemas.microsoft.com/office/drawing/2017/model3d" xmlns:o="urn:schemas-microsoft-com:office:office" xmlns:r="http://schemas.openxmlformats.org/officeDocument/2006/relationships" xmlns:m="http://schemas.openxmlformats.org/officeDocument/2006/math" xmlns:v="urn:schemas-microsoft-com:vml" xmlns:wp14="http://schemas.microsoft.com/office/word/2010/wordprocessingDrawing" xmlns:wp="http://schemas.openxmlformats.org/drawingml/2006/wordprocessingDrawing" xmlns:w10="urn:schemas-microsoft-com:office:word" xmlns:w="http://schemas.openxmlformats.org/wordprocessingml/2006/main" xmlns:w14="http://schemas.microsoft.com/office/word/2010/wordml" xmlns:w15="http://schemas.microsoft.com/office/word/2012/wordml" xmlns:w16cex="http://schemas.microsoft.com/office/word/2018/wordml/cex" xmlns:w16cid="http://schemas.microsoft.com/office/word/2016/wordml/cid" xmlns:w16="http://schemas.microsoft.com/office/word/2018/wordml" xmlns:w16sdtdh="http://schemas.microsoft.com/office/word/2020/wordml/sdtdatahash" xmlns:w16se="http://schemas.microsoft.com/office/word/2015/wordml/symex" xmlns:wpg="http://schemas.microsoft.com/office/word/2010/wordprocessingGroup" xmlns:wpi="http://schemas.microsoft.com/office/word/2010/wordprocessingInk" xmlns:wne="http://schemas.microsoft.com/office/word/2006/wordml" xmlns:wps="http://schemas.microsoft.com/office/word/2010/wordprocessingShape" mc:Ignorable="w14 w15 w16se w16cid w16 w16cex w16sdtdh wp14">
   <w:tbl>
     <w:tblPr>
       <w:tblW w:w="9639" w:type="dxa"/>
@@ -20049,7 +19815,7 @@
 </file>
 
 <file path=word/numbering.xml><?xml version="1.0" encoding="utf-8"?>
-<w:numbering xmlns:wpc="http://schemas.microsoft.com/office/word/2010/wordprocessingCanvas" xmlns:cx="http://schemas.microsoft.com/office/drawing/2014/chartex" xmlns:cx1="http://schemas.microsoft.com/office/drawing/2015/9/8/chartex" xmlns:cx2="http://schemas.microsoft.com/office/drawing/2015/10/21/chartex" xmlns:cx3="http://schemas.microsoft.com/office/drawing/2016/5/9/chartex" xmlns:cx4="http://schemas.microsoft.com/office/drawing/2016/5/10/chartex" xmlns:cx5="http://schemas.microsoft.com/office/drawing/2016/5/11/chartex" xmlns:cx6="http://schemas.microsoft.com/office/drawing/2016/5/12/chartex" xmlns:cx7="http://schemas.microsoft.com/office/drawing/2016/5/13/chartex" xmlns:cx8="http://schemas.microsoft.com/office/drawing/2016/5/14/chartex" xmlns:mc="http://schemas.openxmlformats.org/markup-compatibility/2006" xmlns:aink="http://schemas.microsoft.com/office/drawing/2016/ink" xmlns:am3d="http://schemas.microsoft.com/office/drawing/2017/model3d" xmlns:o="urn:schemas-microsoft-com:office:office" xmlns:r="http://schemas.openxmlformats.org/officeDocument/2006/relationships" xmlns:m="http://schemas.openxmlformats.org/officeDocument/2006/math" xmlns:v="urn:schemas-microsoft-com:vml" xmlns:wp14="http://schemas.microsoft.com/office/word/2010/wordprocessingDrawing" xmlns:wp="http://schemas.openxmlformats.org/drawingml/2006/wordprocessingDrawing" xmlns:w10="urn:schemas-microsoft-com:office:word" xmlns:w="http://schemas.openxmlformats.org/wordprocessingml/2006/main" xmlns:w14="http://schemas.microsoft.com/office/word/2010/wordml" xmlns:w15="http://schemas.microsoft.com/office/word/2012/wordml" xmlns:w16cid="http://schemas.microsoft.com/office/word/2016/wordml/cid" xmlns:w16se="http://schemas.microsoft.com/office/word/2015/wordml/symex" xmlns:wpg="http://schemas.microsoft.com/office/word/2010/wordprocessingGroup" xmlns:wpi="http://schemas.microsoft.com/office/word/2010/wordprocessingInk" xmlns:wne="http://schemas.microsoft.com/office/word/2006/wordml" xmlns:wps="http://schemas.microsoft.com/office/word/2010/wordprocessingShape" mc:Ignorable="w14 w15 w16se w16cid wp14">
+<w:numbering xmlns:wpc="http://schemas.microsoft.com/office/word/2010/wordprocessingCanvas" xmlns:cx="http://schemas.microsoft.com/office/drawing/2014/chartex" xmlns:cx1="http://schemas.microsoft.com/office/drawing/2015/9/8/chartex" xmlns:cx2="http://schemas.microsoft.com/office/drawing/2015/10/21/chartex" xmlns:cx3="http://schemas.microsoft.com/office/drawing/2016/5/9/chartex" xmlns:cx4="http://schemas.microsoft.com/office/drawing/2016/5/10/chartex" xmlns:cx5="http://schemas.microsoft.com/office/drawing/2016/5/11/chartex" xmlns:cx6="http://schemas.microsoft.com/office/drawing/2016/5/12/chartex" xmlns:cx7="http://schemas.microsoft.com/office/drawing/2016/5/13/chartex" xmlns:cx8="http://schemas.microsoft.com/office/drawing/2016/5/14/chartex" xmlns:mc="http://schemas.openxmlformats.org/markup-compatibility/2006" xmlns:aink="http://schemas.microsoft.com/office/drawing/2016/ink" xmlns:am3d="http://schemas.microsoft.com/office/drawing/2017/model3d" xmlns:o="urn:schemas-microsoft-com:office:office" xmlns:r="http://schemas.openxmlformats.org/officeDocument/2006/relationships" xmlns:m="http://schemas.openxmlformats.org/officeDocument/2006/math" xmlns:v="urn:schemas-microsoft-com:vml" xmlns:wp14="http://schemas.microsoft.com/office/word/2010/wordprocessingDrawing" xmlns:wp="http://schemas.openxmlformats.org/drawingml/2006/wordprocessingDrawing" xmlns:w10="urn:schemas-microsoft-com:office:word" xmlns:w="http://schemas.openxmlformats.org/wordprocessingml/2006/main" xmlns:w14="http://schemas.microsoft.com/office/word/2010/wordml" xmlns:w15="http://schemas.microsoft.com/office/word/2012/wordml" xmlns:w16cex="http://schemas.microsoft.com/office/word/2018/wordml/cex" xmlns:w16cid="http://schemas.microsoft.com/office/word/2016/wordml/cid" xmlns:w16="http://schemas.microsoft.com/office/word/2018/wordml" xmlns:w16sdtdh="http://schemas.microsoft.com/office/word/2020/wordml/sdtdatahash" xmlns:w16se="http://schemas.microsoft.com/office/word/2015/wordml/symex" xmlns:wpg="http://schemas.microsoft.com/office/word/2010/wordprocessingGroup" xmlns:wpi="http://schemas.microsoft.com/office/word/2010/wordprocessingInk" xmlns:wne="http://schemas.microsoft.com/office/word/2006/wordml" xmlns:wps="http://schemas.microsoft.com/office/word/2010/wordprocessingShape" mc:Ignorable="w14 w15 w16se w16cid w16 w16cex w16sdtdh wp14">
   <w:abstractNum w:abstractNumId="0" w15:restartNumberingAfterBreak="0">
     <w:nsid w:val="00E21725"/>
     <w:multiLevelType w:val="hybridMultilevel"/>
@@ -25272,7 +25038,7 @@
 </file>
 
 <file path=word/styles.xml><?xml version="1.0" encoding="utf-8"?>
-<w:styles xmlns:mc="http://schemas.openxmlformats.org/markup-compatibility/2006" xmlns:r="http://schemas.openxmlformats.org/officeDocument/2006/relationships" xmlns:w="http://schemas.openxmlformats.org/wordprocessingml/2006/main" xmlns:w14="http://schemas.microsoft.com/office/word/2010/wordml" xmlns:w15="http://schemas.microsoft.com/office/word/2012/wordml" xmlns:w16cid="http://schemas.microsoft.com/office/word/2016/wordml/cid" xmlns:w16se="http://schemas.microsoft.com/office/word/2015/wordml/symex" mc:Ignorable="w14 w15 w16se w16cid">
+<w:styles xmlns:mc="http://schemas.openxmlformats.org/markup-compatibility/2006" xmlns:r="http://schemas.openxmlformats.org/officeDocument/2006/relationships" xmlns:w="http://schemas.openxmlformats.org/wordprocessingml/2006/main" xmlns:w14="http://schemas.microsoft.com/office/word/2010/wordml" xmlns:w15="http://schemas.microsoft.com/office/word/2012/wordml" xmlns:w16cex="http://schemas.microsoft.com/office/word/2018/wordml/cex" xmlns:w16cid="http://schemas.microsoft.com/office/word/2016/wordml/cid" xmlns:w16="http://schemas.microsoft.com/office/word/2018/wordml" xmlns:w16sdtdh="http://schemas.microsoft.com/office/word/2020/wordml/sdtdatahash" xmlns:w16se="http://schemas.microsoft.com/office/word/2015/wordml/symex" mc:Ignorable="w14 w15 w16se w16cid w16 w16cex w16sdtdh">
   <w:docDefaults>
     <w:rPrDefault>
       <w:rPr>
@@ -25282,7 +25048,7 @@
     </w:rPrDefault>
     <w:pPrDefault/>
   </w:docDefaults>
-  <w:latentStyles w:defLockedState="0" w:defUIPriority="99" w:defSemiHidden="0" w:defUnhideWhenUsed="0" w:defQFormat="0" w:count="375">
+  <w:latentStyles w:defLockedState="0" w:defUIPriority="99" w:defSemiHidden="0" w:defUnhideWhenUsed="0" w:defQFormat="0" w:count="376">
     <w:lsdException w:name="Normal" w:uiPriority="0" w:qFormat="1"/>
     <w:lsdException w:name="heading 1" w:uiPriority="0" w:qFormat="1"/>
     <w:lsdException w:name="heading 2" w:uiPriority="0" w:qFormat="1"/>
@@ -25388,7 +25154,6 @@
     <w:lsdException w:name="HTML Sample" w:semiHidden="1" w:unhideWhenUsed="1"/>
     <w:lsdException w:name="HTML Typewriter" w:semiHidden="1" w:unhideWhenUsed="1"/>
     <w:lsdException w:name="HTML Variable" w:semiHidden="1" w:unhideWhenUsed="1"/>
-    <w:lsdException w:name="Normal Table" w:semiHidden="1" w:unhideWhenUsed="1"/>
     <w:lsdException w:name="annotation subject" w:semiHidden="1" w:unhideWhenUsed="1"/>
     <w:lsdException w:name="No List" w:semiHidden="1" w:unhideWhenUsed="1"/>
     <w:lsdException w:name="Outline List 1" w:semiHidden="1" w:unhideWhenUsed="1"/>
@@ -25435,10 +25200,8 @@
     <w:lsdException w:name="Table Subtle 2" w:semiHidden="1" w:unhideWhenUsed="1"/>
     <w:lsdException w:name="Table Web 1" w:semiHidden="1" w:unhideWhenUsed="1"/>
     <w:lsdException w:name="Table Web 2" w:semiHidden="1" w:unhideWhenUsed="1"/>
-    <w:lsdException w:name="Table Web 3" w:semiHidden="1" w:unhideWhenUsed="1"/>
     <w:lsdException w:name="Balloon Text" w:semiHidden="1" w:unhideWhenUsed="1"/>
     <w:lsdException w:name="Table Grid" w:uiPriority="59"/>
-    <w:lsdException w:name="Table Theme" w:semiHidden="1" w:unhideWhenUsed="1"/>
     <w:lsdException w:name="Placeholder Text" w:semiHidden="1"/>
     <w:lsdException w:name="No Spacing" w:uiPriority="1" w:qFormat="1"/>
     <w:lsdException w:name="Light Shading" w:uiPriority="60"/>
@@ -25658,6 +25421,7 @@
     <w:lsdException w:name="Smart Hyperlink" w:semiHidden="1" w:unhideWhenUsed="1"/>
     <w:lsdException w:name="Hashtag" w:semiHidden="1" w:unhideWhenUsed="1"/>
     <w:lsdException w:name="Unresolved Mention" w:semiHidden="1" w:unhideWhenUsed="1"/>
+    <w:lsdException w:name="Smart Link" w:semiHidden="1" w:unhideWhenUsed="1"/>
   </w:latentStyles>
   <w:style w:type="paragraph" w:default="1" w:styleId="Normale">
     <w:name w:val="Normal"/>

</xml_diff>

<commit_message>
Aggiornamento 1.0 del 25.11.2021
</commit_message>
<xml_diff>
--- a/3_Documentazione (word e pdf)/Documentazione lavoro temporaneo - Samuele Abba.docx
+++ b/3_Documentazione (word e pdf)/Documentazione lavoro temporaneo - Samuele Abba.docx
@@ -1,6 +1,6 @@
 
 <file path=word/document.xml><?xml version="1.0" encoding="utf-8"?>
-<w:document xmlns:wpc="http://schemas.microsoft.com/office/word/2010/wordprocessingCanvas" xmlns:cx="http://schemas.microsoft.com/office/drawing/2014/chartex" xmlns:cx1="http://schemas.microsoft.com/office/drawing/2015/9/8/chartex" xmlns:cx2="http://schemas.microsoft.com/office/drawing/2015/10/21/chartex" xmlns:cx3="http://schemas.microsoft.com/office/drawing/2016/5/9/chartex" xmlns:cx4="http://schemas.microsoft.com/office/drawing/2016/5/10/chartex" xmlns:cx5="http://schemas.microsoft.com/office/drawing/2016/5/11/chartex" xmlns:cx6="http://schemas.microsoft.com/office/drawing/2016/5/12/chartex" xmlns:cx7="http://schemas.microsoft.com/office/drawing/2016/5/13/chartex" xmlns:cx8="http://schemas.microsoft.com/office/drawing/2016/5/14/chartex" xmlns:mc="http://schemas.openxmlformats.org/markup-compatibility/2006" xmlns:aink="http://schemas.microsoft.com/office/drawing/2016/ink" xmlns:am3d="http://schemas.microsoft.com/office/drawing/2017/model3d" xmlns:o="urn:schemas-microsoft-com:office:office" xmlns:r="http://schemas.openxmlformats.org/officeDocument/2006/relationships" xmlns:m="http://schemas.openxmlformats.org/officeDocument/2006/math" xmlns:v="urn:schemas-microsoft-com:vml" xmlns:wp14="http://schemas.microsoft.com/office/word/2010/wordprocessingDrawing" xmlns:wp="http://schemas.openxmlformats.org/drawingml/2006/wordprocessingDrawing" xmlns:w10="urn:schemas-microsoft-com:office:word" xmlns:w="http://schemas.openxmlformats.org/wordprocessingml/2006/main" xmlns:w14="http://schemas.microsoft.com/office/word/2010/wordml" xmlns:w15="http://schemas.microsoft.com/office/word/2012/wordml" xmlns:w16cex="http://schemas.microsoft.com/office/word/2018/wordml/cex" xmlns:w16cid="http://schemas.microsoft.com/office/word/2016/wordml/cid" xmlns:w16="http://schemas.microsoft.com/office/word/2018/wordml" xmlns:w16sdtdh="http://schemas.microsoft.com/office/word/2020/wordml/sdtdatahash" xmlns:w16se="http://schemas.microsoft.com/office/word/2015/wordml/symex" xmlns:wpg="http://schemas.microsoft.com/office/word/2010/wordprocessingGroup" xmlns:wpi="http://schemas.microsoft.com/office/word/2010/wordprocessingInk" xmlns:wne="http://schemas.microsoft.com/office/word/2006/wordml" xmlns:wps="http://schemas.microsoft.com/office/word/2010/wordprocessingShape" mc:Ignorable="w14 w15 w16se w16cid w16 w16cex w16sdtdh wp14">
+<w:document xmlns:wpc="http://schemas.microsoft.com/office/word/2010/wordprocessingCanvas" xmlns:cx="http://schemas.microsoft.com/office/drawing/2014/chartex" xmlns:cx1="http://schemas.microsoft.com/office/drawing/2015/9/8/chartex" xmlns:cx2="http://schemas.microsoft.com/office/drawing/2015/10/21/chartex" xmlns:cx3="http://schemas.microsoft.com/office/drawing/2016/5/9/chartex" xmlns:cx4="http://schemas.microsoft.com/office/drawing/2016/5/10/chartex" xmlns:cx5="http://schemas.microsoft.com/office/drawing/2016/5/11/chartex" xmlns:cx6="http://schemas.microsoft.com/office/drawing/2016/5/12/chartex" xmlns:cx7="http://schemas.microsoft.com/office/drawing/2016/5/13/chartex" xmlns:cx8="http://schemas.microsoft.com/office/drawing/2016/5/14/chartex" xmlns:mc="http://schemas.openxmlformats.org/markup-compatibility/2006" xmlns:aink="http://schemas.microsoft.com/office/drawing/2016/ink" xmlns:am3d="http://schemas.microsoft.com/office/drawing/2017/model3d" xmlns:o="urn:schemas-microsoft-com:office:office" xmlns:r="http://schemas.openxmlformats.org/officeDocument/2006/relationships" xmlns:m="http://schemas.openxmlformats.org/officeDocument/2006/math" xmlns:v="urn:schemas-microsoft-com:vml" xmlns:wp14="http://schemas.microsoft.com/office/word/2010/wordprocessingDrawing" xmlns:wp="http://schemas.openxmlformats.org/drawingml/2006/wordprocessingDrawing" xmlns:w10="urn:schemas-microsoft-com:office:word" xmlns:w="http://schemas.openxmlformats.org/wordprocessingml/2006/main" xmlns:w14="http://schemas.microsoft.com/office/word/2010/wordml" xmlns:w15="http://schemas.microsoft.com/office/word/2012/wordml" xmlns:w16cid="http://schemas.microsoft.com/office/word/2016/wordml/cid" xmlns:w16se="http://schemas.microsoft.com/office/word/2015/wordml/symex" xmlns:wpg="http://schemas.microsoft.com/office/word/2010/wordprocessingGroup" xmlns:wpi="http://schemas.microsoft.com/office/word/2010/wordprocessingInk" xmlns:wne="http://schemas.microsoft.com/office/word/2006/wordml" xmlns:wps="http://schemas.microsoft.com/office/word/2010/wordprocessingShape" mc:Ignorable="w14 w15 w16se w16cid wp14">
   <w:body>
     <w:p>
       <w:pPr>
@@ -85,6 +85,8 @@
           <w:lang w:eastAsia="it-CH"/>
         </w:rPr>
       </w:pPr>
+      <w:bookmarkStart w:id="0" w:name="_GoBack"/>
+      <w:bookmarkEnd w:id="0"/>
       <w:r>
         <w:rPr>
           <w:noProof/>
@@ -126,7 +128,7 @@
         <w:rPr>
           <w:noProof/>
         </w:rPr>
-        <w:instrText xml:space="preserve"> PAGEREF _Toc88128211 \h </w:instrText>
+        <w:instrText xml:space="preserve"> PAGEREF _Toc88731142 \h </w:instrText>
       </w:r>
       <w:r>
         <w:rPr>
@@ -205,7 +207,7 @@
         <w:rPr>
           <w:noProof/>
         </w:rPr>
-        <w:instrText xml:space="preserve"> PAGEREF _Toc88128212 \h </w:instrText>
+        <w:instrText xml:space="preserve"> PAGEREF _Toc88731143 \h </w:instrText>
       </w:r>
       <w:r>
         <w:rPr>
@@ -284,7 +286,7 @@
         <w:rPr>
           <w:noProof/>
         </w:rPr>
-        <w:instrText xml:space="preserve"> PAGEREF _Toc88128213 \h </w:instrText>
+        <w:instrText xml:space="preserve"> PAGEREF _Toc88731144 \h </w:instrText>
       </w:r>
       <w:r>
         <w:rPr>
@@ -363,7 +365,7 @@
         <w:rPr>
           <w:noProof/>
         </w:rPr>
-        <w:instrText xml:space="preserve"> PAGEREF _Toc88128214 \h </w:instrText>
+        <w:instrText xml:space="preserve"> PAGEREF _Toc88731145 \h </w:instrText>
       </w:r>
       <w:r>
         <w:rPr>
@@ -442,7 +444,7 @@
         <w:rPr>
           <w:noProof/>
         </w:rPr>
-        <w:instrText xml:space="preserve"> PAGEREF _Toc88128215 \h </w:instrText>
+        <w:instrText xml:space="preserve"> PAGEREF _Toc88731146 \h </w:instrText>
       </w:r>
       <w:r>
         <w:rPr>
@@ -521,7 +523,7 @@
         <w:rPr>
           <w:noProof/>
         </w:rPr>
-        <w:instrText xml:space="preserve"> PAGEREF _Toc88128216 \h </w:instrText>
+        <w:instrText xml:space="preserve"> PAGEREF _Toc88731147 \h </w:instrText>
       </w:r>
       <w:r>
         <w:rPr>
@@ -600,7 +602,7 @@
         <w:rPr>
           <w:noProof/>
         </w:rPr>
-        <w:instrText xml:space="preserve"> PAGEREF _Toc88128217 \h </w:instrText>
+        <w:instrText xml:space="preserve"> PAGEREF _Toc88731148 \h </w:instrText>
       </w:r>
       <w:r>
         <w:rPr>
@@ -679,7 +681,7 @@
         <w:rPr>
           <w:noProof/>
         </w:rPr>
-        <w:instrText xml:space="preserve"> PAGEREF _Toc88128218 \h </w:instrText>
+        <w:instrText xml:space="preserve"> PAGEREF _Toc88731149 \h </w:instrText>
       </w:r>
       <w:r>
         <w:rPr>
@@ -758,7 +760,7 @@
         <w:rPr>
           <w:noProof/>
         </w:rPr>
-        <w:instrText xml:space="preserve"> PAGEREF _Toc88128219 \h </w:instrText>
+        <w:instrText xml:space="preserve"> PAGEREF _Toc88731150 \h </w:instrText>
       </w:r>
       <w:r>
         <w:rPr>
@@ -837,7 +839,7 @@
         <w:rPr>
           <w:noProof/>
         </w:rPr>
-        <w:instrText xml:space="preserve"> PAGEREF _Toc88128220 \h </w:instrText>
+        <w:instrText xml:space="preserve"> PAGEREF _Toc88731151 \h </w:instrText>
       </w:r>
       <w:r>
         <w:rPr>
@@ -916,7 +918,7 @@
         <w:rPr>
           <w:noProof/>
         </w:rPr>
-        <w:instrText xml:space="preserve"> PAGEREF _Toc88128221 \h </w:instrText>
+        <w:instrText xml:space="preserve"> PAGEREF _Toc88731152 \h </w:instrText>
       </w:r>
       <w:r>
         <w:rPr>
@@ -995,7 +997,7 @@
         <w:rPr>
           <w:noProof/>
         </w:rPr>
-        <w:instrText xml:space="preserve"> PAGEREF _Toc88128222 \h </w:instrText>
+        <w:instrText xml:space="preserve"> PAGEREF _Toc88731153 \h </w:instrText>
       </w:r>
       <w:r>
         <w:rPr>
@@ -1074,7 +1076,7 @@
         <w:rPr>
           <w:noProof/>
         </w:rPr>
-        <w:instrText xml:space="preserve"> PAGEREF _Toc88128223 \h </w:instrText>
+        <w:instrText xml:space="preserve"> PAGEREF _Toc88731154 \h </w:instrText>
       </w:r>
       <w:r>
         <w:rPr>
@@ -1153,7 +1155,7 @@
         <w:rPr>
           <w:noProof/>
         </w:rPr>
-        <w:instrText xml:space="preserve"> PAGEREF _Toc88128224 \h </w:instrText>
+        <w:instrText xml:space="preserve"> PAGEREF _Toc88731155 \h </w:instrText>
       </w:r>
       <w:r>
         <w:rPr>
@@ -1232,7 +1234,7 @@
         <w:rPr>
           <w:noProof/>
         </w:rPr>
-        <w:instrText xml:space="preserve"> PAGEREF _Toc88128225 \h </w:instrText>
+        <w:instrText xml:space="preserve"> PAGEREF _Toc88731156 \h </w:instrText>
       </w:r>
       <w:r>
         <w:rPr>
@@ -1311,7 +1313,7 @@
         <w:rPr>
           <w:noProof/>
         </w:rPr>
-        <w:instrText xml:space="preserve"> PAGEREF _Toc88128226 \h </w:instrText>
+        <w:instrText xml:space="preserve"> PAGEREF _Toc88731157 \h </w:instrText>
       </w:r>
       <w:r>
         <w:rPr>
@@ -1390,7 +1392,7 @@
         <w:rPr>
           <w:noProof/>
         </w:rPr>
-        <w:instrText xml:space="preserve"> PAGEREF _Toc88128227 \h </w:instrText>
+        <w:instrText xml:space="preserve"> PAGEREF _Toc88731158 \h </w:instrText>
       </w:r>
       <w:r>
         <w:rPr>
@@ -1469,7 +1471,7 @@
         <w:rPr>
           <w:noProof/>
         </w:rPr>
-        <w:instrText xml:space="preserve"> PAGEREF _Toc88128228 \h </w:instrText>
+        <w:instrText xml:space="preserve"> PAGEREF _Toc88731159 \h </w:instrText>
       </w:r>
       <w:r>
         <w:rPr>
@@ -1548,7 +1550,7 @@
         <w:rPr>
           <w:noProof/>
         </w:rPr>
-        <w:instrText xml:space="preserve"> PAGEREF _Toc88128229 \h </w:instrText>
+        <w:instrText xml:space="preserve"> PAGEREF _Toc88731160 \h </w:instrText>
       </w:r>
       <w:r>
         <w:rPr>
@@ -1627,7 +1629,7 @@
         <w:rPr>
           <w:noProof/>
         </w:rPr>
-        <w:instrText xml:space="preserve"> PAGEREF _Toc88128230 \h </w:instrText>
+        <w:instrText xml:space="preserve"> PAGEREF _Toc88731161 \h </w:instrText>
       </w:r>
       <w:r>
         <w:rPr>
@@ -1706,7 +1708,7 @@
         <w:rPr>
           <w:noProof/>
         </w:rPr>
-        <w:instrText xml:space="preserve"> PAGEREF _Toc88128231 \h </w:instrText>
+        <w:instrText xml:space="preserve"> PAGEREF _Toc88731162 \h </w:instrText>
       </w:r>
       <w:r>
         <w:rPr>
@@ -1785,7 +1787,7 @@
         <w:rPr>
           <w:noProof/>
         </w:rPr>
-        <w:instrText xml:space="preserve"> PAGEREF _Toc88128232 \h </w:instrText>
+        <w:instrText xml:space="preserve"> PAGEREF _Toc88731163 \h </w:instrText>
       </w:r>
       <w:r>
         <w:rPr>
@@ -1864,7 +1866,7 @@
         <w:rPr>
           <w:noProof/>
         </w:rPr>
-        <w:instrText xml:space="preserve"> PAGEREF _Toc88128233 \h </w:instrText>
+        <w:instrText xml:space="preserve"> PAGEREF _Toc88731164 \h </w:instrText>
       </w:r>
       <w:r>
         <w:rPr>
@@ -1943,7 +1945,7 @@
         <w:rPr>
           <w:noProof/>
         </w:rPr>
-        <w:instrText xml:space="preserve"> PAGEREF _Toc88128234 \h </w:instrText>
+        <w:instrText xml:space="preserve"> PAGEREF _Toc88731165 \h </w:instrText>
       </w:r>
       <w:r>
         <w:rPr>
@@ -2022,7 +2024,7 @@
         <w:rPr>
           <w:noProof/>
         </w:rPr>
-        <w:instrText xml:space="preserve"> PAGEREF _Toc88128235 \h </w:instrText>
+        <w:instrText xml:space="preserve"> PAGEREF _Toc88731166 \h </w:instrText>
       </w:r>
       <w:r>
         <w:rPr>
@@ -2101,7 +2103,7 @@
         <w:rPr>
           <w:noProof/>
         </w:rPr>
-        <w:instrText xml:space="preserve"> PAGEREF _Toc88128236 \h </w:instrText>
+        <w:instrText xml:space="preserve"> PAGEREF _Toc88731167 \h </w:instrText>
       </w:r>
       <w:r>
         <w:rPr>
@@ -2180,7 +2182,7 @@
         <w:rPr>
           <w:noProof/>
         </w:rPr>
-        <w:instrText xml:space="preserve"> PAGEREF _Toc88128237 \h </w:instrText>
+        <w:instrText xml:space="preserve"> PAGEREF _Toc88731168 \h </w:instrText>
       </w:r>
       <w:r>
         <w:rPr>
@@ -2259,7 +2261,7 @@
         <w:rPr>
           <w:noProof/>
         </w:rPr>
-        <w:instrText xml:space="preserve"> PAGEREF _Toc88128238 \h </w:instrText>
+        <w:instrText xml:space="preserve"> PAGEREF _Toc88731169 \h </w:instrText>
       </w:r>
       <w:r>
         <w:rPr>
@@ -2338,7 +2340,7 @@
         <w:rPr>
           <w:noProof/>
         </w:rPr>
-        <w:instrText xml:space="preserve"> PAGEREF _Toc88128239 \h </w:instrText>
+        <w:instrText xml:space="preserve"> PAGEREF _Toc88731170 \h </w:instrText>
       </w:r>
       <w:r>
         <w:rPr>
@@ -2419,7 +2421,7 @@
         <w:rPr>
           <w:noProof/>
         </w:rPr>
-        <w:instrText xml:space="preserve"> PAGEREF _Toc88128240 \h </w:instrText>
+        <w:instrText xml:space="preserve"> PAGEREF _Toc88731171 \h </w:instrText>
       </w:r>
       <w:r>
         <w:rPr>
@@ -2498,7 +2500,7 @@
         <w:rPr>
           <w:noProof/>
         </w:rPr>
-        <w:instrText xml:space="preserve"> PAGEREF _Toc88128241 \h </w:instrText>
+        <w:instrText xml:space="preserve"> PAGEREF _Toc88731172 \h </w:instrText>
       </w:r>
       <w:r>
         <w:rPr>
@@ -2577,7 +2579,7 @@
         <w:rPr>
           <w:noProof/>
         </w:rPr>
-        <w:instrText xml:space="preserve"> PAGEREF _Toc88128242 \h </w:instrText>
+        <w:instrText xml:space="preserve"> PAGEREF _Toc88731173 \h </w:instrText>
       </w:r>
       <w:r>
         <w:rPr>
@@ -2656,7 +2658,7 @@
         <w:rPr>
           <w:noProof/>
         </w:rPr>
-        <w:instrText xml:space="preserve"> PAGEREF _Toc88128243 \h </w:instrText>
+        <w:instrText xml:space="preserve"> PAGEREF _Toc88731174 \h </w:instrText>
       </w:r>
       <w:r>
         <w:rPr>
@@ -2737,7 +2739,7 @@
         <w:rPr>
           <w:noProof/>
         </w:rPr>
-        <w:instrText xml:space="preserve"> PAGEREF _Toc88128244 \h </w:instrText>
+        <w:instrText xml:space="preserve"> PAGEREF _Toc88731175 \h </w:instrText>
       </w:r>
       <w:r>
         <w:rPr>
@@ -2818,7 +2820,7 @@
         <w:rPr>
           <w:noProof/>
         </w:rPr>
-        <w:instrText xml:space="preserve"> PAGEREF _Toc88128245 \h </w:instrText>
+        <w:instrText xml:space="preserve"> PAGEREF _Toc88731176 \h </w:instrText>
       </w:r>
       <w:r>
         <w:rPr>
@@ -2897,7 +2899,7 @@
         <w:rPr>
           <w:noProof/>
         </w:rPr>
-        <w:instrText xml:space="preserve"> PAGEREF _Toc88128246 \h </w:instrText>
+        <w:instrText xml:space="preserve"> PAGEREF _Toc88731177 \h </w:instrText>
       </w:r>
       <w:r>
         <w:rPr>
@@ -2976,7 +2978,7 @@
         <w:rPr>
           <w:noProof/>
         </w:rPr>
-        <w:instrText xml:space="preserve"> PAGEREF _Toc88128247 \h </w:instrText>
+        <w:instrText xml:space="preserve"> PAGEREF _Toc88731178 \h </w:instrText>
       </w:r>
       <w:r>
         <w:rPr>
@@ -3057,7 +3059,7 @@
         <w:rPr>
           <w:noProof/>
         </w:rPr>
-        <w:instrText xml:space="preserve"> PAGEREF _Toc88128248 \h </w:instrText>
+        <w:instrText xml:space="preserve"> PAGEREF _Toc88731179 \h </w:instrText>
       </w:r>
       <w:r>
         <w:rPr>
@@ -3136,7 +3138,7 @@
         <w:rPr>
           <w:noProof/>
         </w:rPr>
-        <w:instrText xml:space="preserve"> PAGEREF _Toc88128249 \h </w:instrText>
+        <w:instrText xml:space="preserve"> PAGEREF _Toc88731180 \h </w:instrText>
       </w:r>
       <w:r>
         <w:rPr>
@@ -3215,7 +3217,7 @@
         <w:rPr>
           <w:noProof/>
         </w:rPr>
-        <w:instrText xml:space="preserve"> PAGEREF _Toc88128250 \h </w:instrText>
+        <w:instrText xml:space="preserve"> PAGEREF _Toc88731181 \h </w:instrText>
       </w:r>
       <w:r>
         <w:rPr>
@@ -3294,7 +3296,7 @@
         <w:rPr>
           <w:noProof/>
         </w:rPr>
-        <w:instrText xml:space="preserve"> PAGEREF _Toc88128251 \h </w:instrText>
+        <w:instrText xml:space="preserve"> PAGEREF _Toc88731182 \h </w:instrText>
       </w:r>
       <w:r>
         <w:rPr>
@@ -3375,7 +3377,7 @@
         <w:rPr>
           <w:noProof/>
         </w:rPr>
-        <w:instrText xml:space="preserve"> PAGEREF _Toc88128252 \h </w:instrText>
+        <w:instrText xml:space="preserve"> PAGEREF _Toc88731183 \h </w:instrText>
       </w:r>
       <w:r>
         <w:rPr>
@@ -3427,7 +3429,7 @@
         </w:rPr>
         <w:br w:type="page"/>
       </w:r>
-      <w:bookmarkStart w:id="0" w:name="_Toc88128211"/>
+      <w:bookmarkStart w:id="1" w:name="_Toc88731142"/>
       <w:r>
         <w:rPr>
           <w:lang w:val="it-IT"/>
@@ -3435,17 +3437,17 @@
         <w:lastRenderedPageBreak/>
         <w:t>Introduzione</w:t>
       </w:r>
-      <w:bookmarkEnd w:id="0"/>
+      <w:bookmarkEnd w:id="1"/>
     </w:p>
     <w:p>
       <w:pPr>
         <w:pStyle w:val="Titolo2"/>
       </w:pPr>
-      <w:bookmarkStart w:id="1" w:name="_Toc88128212"/>
+      <w:bookmarkStart w:id="2" w:name="_Toc88731143"/>
       <w:r>
         <w:t>Informazioni sul progetto</w:t>
       </w:r>
-      <w:bookmarkEnd w:id="1"/>
+      <w:bookmarkEnd w:id="2"/>
     </w:p>
     <w:p>
       <w:pPr>
@@ -3701,11 +3703,11 @@
       <w:pPr>
         <w:pStyle w:val="Titolo2"/>
       </w:pPr>
-      <w:bookmarkStart w:id="2" w:name="_Toc88128213"/>
+      <w:bookmarkStart w:id="3" w:name="_Toc88731144"/>
       <w:r>
         <w:t>Abstract</w:t>
       </w:r>
-      <w:bookmarkEnd w:id="2"/>
+      <w:bookmarkEnd w:id="3"/>
     </w:p>
     <w:p>
       <w:pPr>
@@ -4312,12 +4314,12 @@
       <w:pPr>
         <w:pStyle w:val="Titolo2"/>
       </w:pPr>
-      <w:bookmarkStart w:id="3" w:name="_Toc88128214"/>
+      <w:bookmarkStart w:id="4" w:name="_Toc88731145"/>
       <w:r>
         <w:lastRenderedPageBreak/>
         <w:t>Scopo</w:t>
       </w:r>
-      <w:bookmarkEnd w:id="3"/>
+      <w:bookmarkEnd w:id="4"/>
     </w:p>
     <w:p>
       <w:pPr>
@@ -4365,22 +4367,22 @@
       <w:r>
         <w:br w:type="page"/>
       </w:r>
-      <w:bookmarkStart w:id="4" w:name="_Toc88128215"/>
+      <w:bookmarkStart w:id="5" w:name="_Toc88731146"/>
       <w:r>
         <w:lastRenderedPageBreak/>
         <w:t>Analisi</w:t>
       </w:r>
-      <w:bookmarkEnd w:id="4"/>
+      <w:bookmarkEnd w:id="5"/>
     </w:p>
     <w:p>
       <w:pPr>
         <w:pStyle w:val="Titolo2"/>
       </w:pPr>
-      <w:bookmarkStart w:id="5" w:name="_Toc88128216"/>
+      <w:bookmarkStart w:id="6" w:name="_Toc88731147"/>
       <w:r>
         <w:t>Scopo</w:t>
       </w:r>
-      <w:bookmarkEnd w:id="5"/>
+      <w:bookmarkEnd w:id="6"/>
     </w:p>
     <w:p>
       <w:pPr>
@@ -4666,11 +4668,11 @@
       <w:pPr>
         <w:pStyle w:val="Titolo2"/>
       </w:pPr>
-      <w:bookmarkStart w:id="6" w:name="_Toc88128217"/>
+      <w:bookmarkStart w:id="7" w:name="_Toc88731148"/>
       <w:r>
         <w:t>Requisiti</w:t>
       </w:r>
-      <w:bookmarkEnd w:id="6"/>
+      <w:bookmarkEnd w:id="7"/>
     </w:p>
     <w:tbl>
       <w:tblPr>
@@ -6875,11 +6877,11 @@
       <w:pPr>
         <w:pStyle w:val="Titolo2"/>
       </w:pPr>
-      <w:bookmarkStart w:id="7" w:name="_Toc88128218"/>
+      <w:bookmarkStart w:id="8" w:name="_Toc88731149"/>
       <w:r>
         <w:t>Pianificazione</w:t>
       </w:r>
-      <w:bookmarkEnd w:id="7"/>
+      <w:bookmarkEnd w:id="8"/>
     </w:p>
     <w:p>
       <w:pPr>
@@ -6907,7 +6909,7 @@
                     <pic:cNvPicPr/>
                   </pic:nvPicPr>
                   <pic:blipFill>
-                    <a:blip r:embed="rId8"/>
+                    <a:blip r:embed="rId13"/>
                     <a:stretch>
                       <a:fillRect/>
                     </a:stretch>
@@ -6948,8 +6950,8 @@
           <w:lang w:val="it-IT"/>
         </w:rPr>
         <w:sectPr>
-          <w:headerReference w:type="first" r:id="rId13"/>
-          <w:footerReference w:type="first" r:id="rId14"/>
+          <w:headerReference w:type="first" r:id="rId14"/>
+          <w:footerReference w:type="first" r:id="rId15"/>
           <w:pgSz w:w="16838" w:h="11906" w:orient="landscape"/>
           <w:pgMar w:top="1134" w:right="1985" w:bottom="1134" w:left="1418" w:header="567" w:footer="567" w:gutter="0"/>
           <w:pgNumType w:start="8"/>
@@ -6963,12 +6965,12 @@
       <w:pPr>
         <w:pStyle w:val="Titolo2"/>
       </w:pPr>
-      <w:bookmarkStart w:id="8" w:name="_Toc88128219"/>
+      <w:bookmarkStart w:id="9" w:name="_Toc88731150"/>
       <w:r>
         <w:lastRenderedPageBreak/>
         <w:t>Analisi dei mezzi</w:t>
       </w:r>
-      <w:bookmarkEnd w:id="8"/>
+      <w:bookmarkEnd w:id="9"/>
     </w:p>
     <w:p>
       <w:pPr>
@@ -7007,13 +7009,13 @@
       <w:pPr>
         <w:pStyle w:val="Titolo3"/>
       </w:pPr>
-      <w:bookmarkStart w:id="9" w:name="_Toc413411419"/>
-      <w:bookmarkStart w:id="10" w:name="_Toc88128220"/>
+      <w:bookmarkStart w:id="10" w:name="_Toc413411419"/>
+      <w:bookmarkStart w:id="11" w:name="_Toc88731151"/>
       <w:r>
         <w:t>Software</w:t>
       </w:r>
-      <w:bookmarkEnd w:id="9"/>
       <w:bookmarkEnd w:id="10"/>
+      <w:bookmarkEnd w:id="11"/>
     </w:p>
     <w:p>
       <w:pPr>
@@ -7149,13 +7151,13 @@
       <w:pPr>
         <w:pStyle w:val="Titolo3"/>
       </w:pPr>
-      <w:bookmarkStart w:id="11" w:name="_Toc413411420"/>
-      <w:bookmarkStart w:id="12" w:name="_Toc88128221"/>
+      <w:bookmarkStart w:id="12" w:name="_Toc413411420"/>
+      <w:bookmarkStart w:id="13" w:name="_Toc88731152"/>
       <w:r>
         <w:t>Hardware</w:t>
       </w:r>
-      <w:bookmarkEnd w:id="11"/>
       <w:bookmarkEnd w:id="12"/>
+      <w:bookmarkEnd w:id="13"/>
     </w:p>
     <w:p>
       <w:pPr>
@@ -7235,29 +7237,29 @@
       <w:pPr>
         <w:pStyle w:val="Titolo1"/>
       </w:pPr>
-      <w:bookmarkStart w:id="13" w:name="_Toc429059808"/>
-      <w:bookmarkStart w:id="14" w:name="_Toc88128222"/>
+      <w:bookmarkStart w:id="14" w:name="_Toc429059808"/>
+      <w:bookmarkStart w:id="15" w:name="_Toc88731153"/>
       <w:r>
         <w:lastRenderedPageBreak/>
         <w:t>Progettazione</w:t>
       </w:r>
-      <w:bookmarkEnd w:id="13"/>
       <w:bookmarkEnd w:id="14"/>
+      <w:bookmarkEnd w:id="15"/>
     </w:p>
     <w:p>
       <w:pPr>
         <w:pStyle w:val="Titolo2"/>
       </w:pPr>
-      <w:bookmarkStart w:id="15" w:name="_Toc429059809"/>
-      <w:bookmarkStart w:id="16" w:name="_Toc88128223"/>
+      <w:bookmarkStart w:id="16" w:name="_Toc429059809"/>
+      <w:bookmarkStart w:id="17" w:name="_Toc88731154"/>
       <w:r>
         <w:t xml:space="preserve">Design </w:t>
       </w:r>
-      <w:bookmarkEnd w:id="15"/>
+      <w:bookmarkEnd w:id="16"/>
       <w:r>
         <w:t>della struttura dell’applicativo web</w:t>
       </w:r>
-      <w:bookmarkEnd w:id="16"/>
+      <w:bookmarkEnd w:id="17"/>
     </w:p>
     <w:p>
       <w:pPr>
@@ -7330,7 +7332,7 @@
                     <pic:cNvPicPr/>
                   </pic:nvPicPr>
                   <pic:blipFill rotWithShape="1">
-                    <a:blip r:embed="rId8"/>
+                    <a:blip r:embed="rId16"/>
                     <a:srcRect b="37820"/>
                     <a:stretch/>
                   </pic:blipFill>
@@ -7416,7 +7418,7 @@
                     <pic:cNvPicPr/>
                   </pic:nvPicPr>
                   <pic:blipFill>
-                    <a:blip r:embed="rId8"/>
+                    <a:blip r:embed="rId17"/>
                     <a:stretch>
                       <a:fillRect/>
                     </a:stretch>
@@ -7670,6 +7672,7 @@
           <w:lang w:val="it-IT"/>
         </w:rPr>
       </w:pPr>
+      <w:proofErr w:type="spellStart"/>
       <w:r>
         <w:rPr>
           <w:b/>
@@ -7678,6 +7681,7 @@
         </w:rPr>
         <w:t>Models</w:t>
       </w:r>
+      <w:proofErr w:type="spellEnd"/>
       <w:r>
         <w:rPr>
           <w:lang w:val="it-IT"/>
@@ -7777,8 +7781,8 @@
         <w:pStyle w:val="Titolo2"/>
         <w:spacing w:before="0" w:after="0"/>
       </w:pPr>
-      <w:bookmarkStart w:id="17" w:name="_Toc429059810"/>
-      <w:bookmarkStart w:id="18" w:name="_Toc88128224"/>
+      <w:bookmarkStart w:id="18" w:name="_Toc429059810"/>
+      <w:bookmarkStart w:id="19" w:name="_Toc88731155"/>
       <w:r>
         <w:lastRenderedPageBreak/>
         <w:t>Design dei dati</w:t>
@@ -7786,18 +7790,18 @@
       <w:r>
         <w:t xml:space="preserve"> e database</w:t>
       </w:r>
-      <w:bookmarkEnd w:id="17"/>
       <w:bookmarkEnd w:id="18"/>
+      <w:bookmarkEnd w:id="19"/>
     </w:p>
     <w:p>
       <w:pPr>
         <w:pStyle w:val="Titolo3"/>
       </w:pPr>
-      <w:bookmarkStart w:id="19" w:name="_Toc88128225"/>
+      <w:bookmarkStart w:id="20" w:name="_Toc88731156"/>
       <w:r>
         <w:t>Progettazione logica</w:t>
       </w:r>
-      <w:bookmarkEnd w:id="19"/>
+      <w:bookmarkEnd w:id="20"/>
     </w:p>
     <w:p>
       <w:pPr>
@@ -7825,7 +7829,7 @@
                     <pic:cNvPicPr/>
                   </pic:nvPicPr>
                   <pic:blipFill>
-                    <a:blip r:embed="rId8"/>
+                    <a:blip r:embed="rId18"/>
                     <a:stretch>
                       <a:fillRect/>
                     </a:stretch>
@@ -7887,7 +7891,14 @@
         <w:rPr>
           <w:lang w:val="it-IT"/>
         </w:rPr>
-        <w:t>questa tabella contiene tutti gli utenti del database, ogni utente avrà una e-mail, una password</w:t>
+        <w:t xml:space="preserve">questa tabella contiene tutti gli utenti del database, ogni utente avrà una e-mail, una </w:t>
+      </w:r>
+      <w:proofErr w:type="spellStart"/>
+      <w:r>
+        <w:rPr>
+          <w:lang w:val="it-IT"/>
+        </w:rPr>
+        <w:t>password</w:t>
       </w:r>
       <w:r>
         <w:rPr>
@@ -7895,12 +7906,14 @@
         </w:rPr>
         <w:t>Hash</w:t>
       </w:r>
+      <w:proofErr w:type="spellEnd"/>
       <w:r>
         <w:rPr>
           <w:lang w:val="it-IT"/>
         </w:rPr>
         <w:t xml:space="preserve"> e un </w:t>
       </w:r>
+      <w:proofErr w:type="spellStart"/>
       <w:r>
         <w:rPr>
           <w:lang w:val="it-IT"/>
@@ -7911,7 +7924,14 @@
         <w:rPr>
           <w:lang w:val="it-IT"/>
         </w:rPr>
-        <w:t>uolo.</w:t>
+        <w:t>uolo</w:t>
+      </w:r>
+      <w:proofErr w:type="spellEnd"/>
+      <w:r>
+        <w:rPr>
+          <w:lang w:val="it-IT"/>
+        </w:rPr>
+        <w:t>.</w:t>
       </w:r>
     </w:p>
     <w:p>
@@ -7949,24 +7969,28 @@
         </w:rPr>
         <w:t xml:space="preserve"> esse sono caratterizzate da (data, </w:t>
       </w:r>
+      <w:proofErr w:type="spellStart"/>
       <w:r>
         <w:rPr>
           <w:lang w:val="it-IT"/>
         </w:rPr>
         <w:t>lavoro_id</w:t>
       </w:r>
+      <w:proofErr w:type="spellEnd"/>
       <w:r>
         <w:rPr>
           <w:lang w:val="it-IT"/>
         </w:rPr>
         <w:t xml:space="preserve">, </w:t>
       </w:r>
+      <w:proofErr w:type="spellStart"/>
       <w:r>
         <w:rPr>
           <w:lang w:val="it-IT"/>
         </w:rPr>
         <w:t>lavoratore_email</w:t>
       </w:r>
+      <w:proofErr w:type="spellEnd"/>
       <w:r>
         <w:rPr>
           <w:lang w:val="it-IT"/>
@@ -8015,24 +8039,28 @@
         </w:rPr>
         <w:t xml:space="preserve">essi sono caratterizzate da (id, </w:t>
       </w:r>
+      <w:proofErr w:type="spellStart"/>
       <w:r>
         <w:rPr>
           <w:lang w:val="it-IT"/>
         </w:rPr>
         <w:t>datore_email</w:t>
       </w:r>
+      <w:proofErr w:type="spellEnd"/>
       <w:r>
         <w:rPr>
           <w:lang w:val="it-IT"/>
         </w:rPr>
         <w:t xml:space="preserve">, </w:t>
       </w:r>
+      <w:proofErr w:type="spellStart"/>
       <w:r>
         <w:rPr>
           <w:lang w:val="it-IT"/>
         </w:rPr>
         <w:t>lavoratore_email</w:t>
       </w:r>
+      <w:proofErr w:type="spellEnd"/>
       <w:r>
         <w:rPr>
           <w:lang w:val="it-IT"/>
@@ -8043,7 +8071,14 @@
         <w:rPr>
           <w:lang w:val="it-IT"/>
         </w:rPr>
-        <w:t>, ore</w:t>
+        <w:t xml:space="preserve">, </w:t>
+      </w:r>
+      <w:proofErr w:type="spellStart"/>
+      <w:r>
+        <w:rPr>
+          <w:lang w:val="it-IT"/>
+        </w:rPr>
+        <w:t>ore</w:t>
       </w:r>
       <w:r>
         <w:rPr>
@@ -8067,7 +8102,21 @@
         <w:rPr>
           <w:lang w:val="it-IT"/>
         </w:rPr>
-        <w:t>avoro, tariffa</w:t>
+        <w:t>avoro</w:t>
+      </w:r>
+      <w:proofErr w:type="spellEnd"/>
+      <w:r>
+        <w:rPr>
+          <w:lang w:val="it-IT"/>
+        </w:rPr>
+        <w:t xml:space="preserve">, </w:t>
+      </w:r>
+      <w:proofErr w:type="spellStart"/>
+      <w:r>
+        <w:rPr>
+          <w:lang w:val="it-IT"/>
+        </w:rPr>
+        <w:t>tariffa</w:t>
       </w:r>
       <w:r>
         <w:rPr>
@@ -8079,7 +8128,14 @@
         <w:rPr>
           <w:lang w:val="it-IT"/>
         </w:rPr>
-        <w:t>raria, se occupato e se scaduto</w:t>
+        <w:t>raria</w:t>
+      </w:r>
+      <w:proofErr w:type="spellEnd"/>
+      <w:r>
+        <w:rPr>
+          <w:lang w:val="it-IT"/>
+        </w:rPr>
+        <w:t>, se occupato e se scaduto</w:t>
       </w:r>
       <w:r>
         <w:rPr>
@@ -8121,7 +8177,35 @@
         <w:rPr>
           <w:lang w:val="it-IT"/>
         </w:rPr>
-        <w:t>, questo grazie ai campi data, datore_email, lavoratore_email e totale</w:t>
+        <w:t xml:space="preserve">, questo grazie ai campi data, </w:t>
+      </w:r>
+      <w:proofErr w:type="spellStart"/>
+      <w:r>
+        <w:rPr>
+          <w:lang w:val="it-IT"/>
+        </w:rPr>
+        <w:t>datore_email</w:t>
+      </w:r>
+      <w:proofErr w:type="spellEnd"/>
+      <w:r>
+        <w:rPr>
+          <w:lang w:val="it-IT"/>
+        </w:rPr>
+        <w:t xml:space="preserve">, </w:t>
+      </w:r>
+      <w:proofErr w:type="spellStart"/>
+      <w:r>
+        <w:rPr>
+          <w:lang w:val="it-IT"/>
+        </w:rPr>
+        <w:t>lavoratore_email</w:t>
+      </w:r>
+      <w:proofErr w:type="spellEnd"/>
+      <w:r>
+        <w:rPr>
+          <w:lang w:val="it-IT"/>
+        </w:rPr>
+        <w:t xml:space="preserve"> e totale</w:t>
       </w:r>
       <w:r>
         <w:rPr>
@@ -8155,12 +8239,12 @@
         <w:pStyle w:val="Titolo3"/>
         <w:spacing w:before="0"/>
       </w:pPr>
-      <w:bookmarkStart w:id="20" w:name="_Toc88128226"/>
+      <w:bookmarkStart w:id="21" w:name="_Toc88731157"/>
       <w:r>
         <w:lastRenderedPageBreak/>
         <w:t>Progettazione fisica</w:t>
       </w:r>
-      <w:bookmarkEnd w:id="20"/>
+      <w:bookmarkEnd w:id="21"/>
     </w:p>
     <w:p>
       <w:pPr>
@@ -8171,7 +8255,7 @@
           <w:szCs w:val="18"/>
         </w:rPr>
       </w:pPr>
-      <w:bookmarkStart w:id="21" w:name="_Toc429059811"/>
+      <w:bookmarkStart w:id="22" w:name="_Toc429059811"/>
       <w:r>
         <w:rPr>
           <w:sz w:val="18"/>
@@ -8284,6 +8368,7 @@
         <w:t xml:space="preserve">CREATE TABLE </w:t>
       </w:r>
       <w:proofErr w:type="spellStart"/>
+      <w:proofErr w:type="gramStart"/>
       <w:r>
         <w:rPr>
           <w:sz w:val="18"/>
@@ -8301,6 +8386,7 @@
         </w:rPr>
         <w:t>(</w:t>
       </w:r>
+      <w:proofErr w:type="gramEnd"/>
     </w:p>
     <w:p>
       <w:pPr>
@@ -8319,60 +8405,94 @@
           <w:lang w:val="en-US"/>
         </w:rPr>
         <w:tab/>
-        <w:t>email VARCHAR(</w:t>
-      </w:r>
+        <w:t xml:space="preserve">email </w:t>
+      </w:r>
+      <w:proofErr w:type="gramStart"/>
       <w:r>
         <w:rPr>
           <w:sz w:val="18"/>
           <w:szCs w:val="18"/>
           <w:lang w:val="en-US"/>
         </w:rPr>
-        <w:t>50</w:t>
-      </w:r>
+        <w:t>VARCHAR(</w:t>
+      </w:r>
+      <w:proofErr w:type="gramEnd"/>
       <w:r>
         <w:rPr>
           <w:sz w:val="18"/>
           <w:szCs w:val="18"/>
           <w:lang w:val="en-US"/>
         </w:rPr>
-        <w:t>) PRIMARY KEY,</w:t>
-      </w:r>
-    </w:p>
-    <w:p>
-      <w:pPr>
-        <w:pStyle w:val="Didascalia"/>
-        <w:spacing w:before="0" w:after="0"/>
-        <w:rPr>
-          <w:sz w:val="18"/>
-          <w:szCs w:val="18"/>
-        </w:rPr>
-      </w:pPr>
+        <w:t>50</w:t>
+      </w:r>
       <w:r>
         <w:rPr>
           <w:sz w:val="18"/>
           <w:szCs w:val="18"/>
           <w:lang w:val="en-US"/>
         </w:rPr>
-        <w:tab/>
-      </w:r>
-      <w:r>
+        <w:t>) PRIMARY KEY,</w:t>
+      </w:r>
+    </w:p>
+    <w:p>
+      <w:pPr>
+        <w:pStyle w:val="Didascalia"/>
+        <w:spacing w:before="0" w:after="0"/>
         <w:rPr>
           <w:sz w:val="18"/>
           <w:szCs w:val="18"/>
-        </w:rPr>
-        <w:t>passwordHash VARCHAR(</w:t>
-      </w:r>
+          <w:lang w:val="en-US"/>
+        </w:rPr>
+      </w:pPr>
       <w:r>
         <w:rPr>
           <w:sz w:val="18"/>
           <w:szCs w:val="18"/>
-        </w:rPr>
-        <w:t>100</w:t>
-      </w:r>
+          <w:lang w:val="en-US"/>
+        </w:rPr>
+        <w:tab/>
+      </w:r>
+      <w:proofErr w:type="spellStart"/>
       <w:r>
         <w:rPr>
           <w:sz w:val="18"/>
           <w:szCs w:val="18"/>
+          <w:lang w:val="en-US"/>
+        </w:rPr>
+        <w:t>passwordHash</w:t>
+      </w:r>
+      <w:proofErr w:type="spellEnd"/>
+      <w:r>
+        <w:rPr>
+          <w:sz w:val="18"/>
+          <w:szCs w:val="18"/>
+          <w:lang w:val="en-US"/>
+        </w:rPr>
+        <w:t xml:space="preserve"> </w:t>
+      </w:r>
+      <w:proofErr w:type="gramStart"/>
+      <w:r>
+        <w:rPr>
+          <w:sz w:val="18"/>
+          <w:szCs w:val="18"/>
+          <w:lang w:val="en-US"/>
+        </w:rPr>
+        <w:t>VARCHAR(</w:t>
+      </w:r>
+      <w:proofErr w:type="gramEnd"/>
+      <w:r>
+        <w:rPr>
+          <w:sz w:val="18"/>
+          <w:szCs w:val="18"/>
+          <w:lang w:val="en-US"/>
+        </w:rPr>
+        <w:t>100</w:t>
+      </w:r>
+      <w:r>
+        <w:rPr>
+          <w:sz w:val="18"/>
+          <w:szCs w:val="18"/>
+          <w:lang w:val="en-US"/>
         </w:rPr>
         <w:t>) NOT NULL,</w:t>
       </w:r>
@@ -8390,15 +8510,41 @@
         <w:rPr>
           <w:sz w:val="18"/>
           <w:szCs w:val="18"/>
+          <w:lang w:val="en-US"/>
         </w:rPr>
         <w:tab/>
       </w:r>
+      <w:proofErr w:type="spellStart"/>
       <w:r>
         <w:rPr>
           <w:sz w:val="18"/>
           <w:szCs w:val="18"/>
         </w:rPr>
-        <w:t>nomeRuolo ENUM('amministratore', 'datore', 'lavoratore') NOT NULL</w:t>
+        <w:t>nomeRuolo</w:t>
+      </w:r>
+      <w:proofErr w:type="spellEnd"/>
+      <w:r>
+        <w:rPr>
+          <w:sz w:val="18"/>
+          <w:szCs w:val="18"/>
+        </w:rPr>
+        <w:t xml:space="preserve"> </w:t>
+      </w:r>
+      <w:proofErr w:type="gramStart"/>
+      <w:r>
+        <w:rPr>
+          <w:sz w:val="18"/>
+          <w:szCs w:val="18"/>
+        </w:rPr>
+        <w:t>ENUM(</w:t>
+      </w:r>
+      <w:proofErr w:type="gramEnd"/>
+      <w:r>
+        <w:rPr>
+          <w:sz w:val="18"/>
+          <w:szCs w:val="18"/>
+        </w:rPr>
+        <w:t>'amministratore', 'datore', 'lavoratore') NOT NULL</w:t>
       </w:r>
     </w:p>
     <w:p>
@@ -8453,8 +8599,17 @@
           <w:sz w:val="18"/>
           <w:szCs w:val="18"/>
         </w:rPr>
-        <w:t>CREATE TABLE fattura(</w:t>
-      </w:r>
+        <w:t xml:space="preserve">CREATE TABLE </w:t>
+      </w:r>
+      <w:proofErr w:type="gramStart"/>
+      <w:r>
+        <w:rPr>
+          <w:sz w:val="18"/>
+          <w:szCs w:val="18"/>
+        </w:rPr>
+        <w:t>fattura(</w:t>
+      </w:r>
+      <w:proofErr w:type="gramEnd"/>
     </w:p>
     <w:p>
       <w:pPr>
@@ -8491,125 +8646,174 @@
         </w:rPr>
         <w:tab/>
       </w:r>
+      <w:proofErr w:type="spellStart"/>
       <w:r>
         <w:rPr>
           <w:sz w:val="18"/>
           <w:szCs w:val="18"/>
           <w:lang w:val="en-US"/>
         </w:rPr>
-        <w:t>datore_email VARCHAR(</w:t>
-      </w:r>
+        <w:t>datore_email</w:t>
+      </w:r>
+      <w:proofErr w:type="spellEnd"/>
       <w:r>
         <w:rPr>
           <w:sz w:val="18"/>
           <w:szCs w:val="18"/>
           <w:lang w:val="en-US"/>
         </w:rPr>
-        <w:t>50</w:t>
-      </w:r>
+        <w:t xml:space="preserve"> </w:t>
+      </w:r>
+      <w:proofErr w:type="gramStart"/>
       <w:r>
         <w:rPr>
           <w:sz w:val="18"/>
           <w:szCs w:val="18"/>
           <w:lang w:val="en-US"/>
         </w:rPr>
-        <w:t>) NOT NULL,</w:t>
-      </w:r>
-    </w:p>
-    <w:p>
-      <w:pPr>
-        <w:pStyle w:val="Didascalia"/>
-        <w:spacing w:before="0" w:after="0"/>
+        <w:t>VARCHAR(</w:t>
+      </w:r>
+      <w:proofErr w:type="gramEnd"/>
+      <w:r>
         <w:rPr>
           <w:sz w:val="18"/>
           <w:szCs w:val="18"/>
           <w:lang w:val="en-US"/>
         </w:rPr>
-      </w:pPr>
+        <w:t>50</w:t>
+      </w:r>
       <w:r>
         <w:rPr>
           <w:sz w:val="18"/>
           <w:szCs w:val="18"/>
           <w:lang w:val="en-US"/>
         </w:rPr>
-        <w:tab/>
-      </w:r>
+        <w:t>) NOT NULL,</w:t>
+      </w:r>
+    </w:p>
+    <w:p>
+      <w:pPr>
+        <w:pStyle w:val="Didascalia"/>
+        <w:spacing w:before="0" w:after="0"/>
+        <w:rPr>
+          <w:sz w:val="18"/>
+          <w:szCs w:val="18"/>
+        </w:rPr>
+      </w:pPr>
       <w:r>
         <w:rPr>
           <w:sz w:val="18"/>
           <w:szCs w:val="18"/>
           <w:lang w:val="en-US"/>
         </w:rPr>
-        <w:t>lavoratore_email VARCHAR(</w:t>
-      </w:r>
-      <w:r>
+        <w:tab/>
+      </w:r>
+      <w:proofErr w:type="spellStart"/>
+      <w:r>
+        <w:rPr>
+          <w:sz w:val="18"/>
+          <w:szCs w:val="18"/>
+        </w:rPr>
+        <w:t>lavoratore_email</w:t>
+      </w:r>
+      <w:proofErr w:type="spellEnd"/>
+      <w:r>
+        <w:rPr>
+          <w:sz w:val="18"/>
+          <w:szCs w:val="18"/>
+        </w:rPr>
+        <w:t xml:space="preserve"> </w:t>
+      </w:r>
+      <w:proofErr w:type="gramStart"/>
+      <w:r>
+        <w:rPr>
+          <w:sz w:val="18"/>
+          <w:szCs w:val="18"/>
+        </w:rPr>
+        <w:t>VARCHAR(</w:t>
+      </w:r>
+      <w:proofErr w:type="gramEnd"/>
+      <w:r>
+        <w:rPr>
+          <w:sz w:val="18"/>
+          <w:szCs w:val="18"/>
+        </w:rPr>
+        <w:t>50</w:t>
+      </w:r>
+      <w:r>
+        <w:rPr>
+          <w:sz w:val="18"/>
+          <w:szCs w:val="18"/>
+        </w:rPr>
+        <w:t>) NOT NULL,</w:t>
+      </w:r>
+    </w:p>
+    <w:p>
+      <w:pPr>
+        <w:rPr>
+          <w:lang w:val="en-US"/>
+        </w:rPr>
+      </w:pPr>
+      <w:r>
+        <w:tab/>
+      </w:r>
+      <w:proofErr w:type="spellStart"/>
+      <w:r>
+        <w:rPr>
+          <w:lang w:val="en-US"/>
+        </w:rPr>
+        <w:t>to</w:t>
+      </w:r>
+      <w:r>
+        <w:rPr>
+          <w:lang w:val="en-US"/>
+        </w:rPr>
+        <w:t>tale</w:t>
+      </w:r>
+      <w:proofErr w:type="spellEnd"/>
+      <w:r>
+        <w:rPr>
+          <w:lang w:val="en-US"/>
+        </w:rPr>
+        <w:t xml:space="preserve"> INT,</w:t>
+      </w:r>
+    </w:p>
+    <w:p>
+      <w:pPr>
+        <w:pStyle w:val="Didascalia"/>
+        <w:spacing w:before="0" w:after="0"/>
         <w:rPr>
           <w:sz w:val="18"/>
           <w:szCs w:val="18"/>
           <w:lang w:val="en-US"/>
         </w:rPr>
-        <w:t>50</w:t>
-      </w:r>
+      </w:pPr>
       <w:r>
         <w:rPr>
           <w:sz w:val="18"/>
           <w:szCs w:val="18"/>
           <w:lang w:val="en-US"/>
         </w:rPr>
-        <w:t>) NOT NULL,</w:t>
-      </w:r>
-    </w:p>
-    <w:p>
-      <w:pPr>
-        <w:rPr>
-          <w:lang w:val="en-US"/>
-        </w:rPr>
-      </w:pPr>
-      <w:r>
-        <w:rPr>
-          <w:lang w:val="en-US"/>
-        </w:rPr>
         <w:tab/>
+        <w:t>FOREIGN KEY (</w:t>
       </w:r>
       <w:proofErr w:type="spellStart"/>
       <w:r>
-        <w:rPr>
-          <w:lang w:val="en-US"/>
-        </w:rPr>
-        <w:t>to</w:t>
-      </w:r>
-      <w:r>
-        <w:rPr>
-          <w:lang w:val="en-US"/>
-        </w:rPr>
-        <w:t>tale</w:t>
-      </w:r>
-      <w:proofErr w:type="spellEnd"/>
-      <w:r>
-        <w:rPr>
-          <w:lang w:val="en-US"/>
-        </w:rPr>
-        <w:t xml:space="preserve"> INT,</w:t>
-      </w:r>
-    </w:p>
-    <w:p>
-      <w:pPr>
-        <w:pStyle w:val="Didascalia"/>
-        <w:spacing w:before="0" w:after="0"/>
         <w:rPr>
           <w:sz w:val="18"/>
           <w:szCs w:val="18"/>
           <w:lang w:val="en-US"/>
         </w:rPr>
-      </w:pPr>
+        <w:t>datore_email</w:t>
+      </w:r>
+      <w:proofErr w:type="spellEnd"/>
       <w:r>
         <w:rPr>
           <w:sz w:val="18"/>
           <w:szCs w:val="18"/>
           <w:lang w:val="en-US"/>
         </w:rPr>
-        <w:tab/>
-        <w:t>FOREIGN KEY (datore_email)</w:t>
+        <w:t>)</w:t>
       </w:r>
     </w:p>
     <w:p>
@@ -8707,7 +8911,25 @@
           <w:lang w:val="en-US"/>
         </w:rPr>
         <w:tab/>
-        <w:t>FOREIGN KEY (lavoratore_email)</w:t>
+        <w:t>FOREIGN KEY (</w:t>
+      </w:r>
+      <w:proofErr w:type="spellStart"/>
+      <w:r>
+        <w:rPr>
+          <w:sz w:val="18"/>
+          <w:szCs w:val="18"/>
+          <w:lang w:val="en-US"/>
+        </w:rPr>
+        <w:t>lavoratore_email</w:t>
+      </w:r>
+      <w:proofErr w:type="spellEnd"/>
+      <w:r>
+        <w:rPr>
+          <w:sz w:val="18"/>
+          <w:szCs w:val="18"/>
+          <w:lang w:val="en-US"/>
+        </w:rPr>
+        <w:t>)</w:t>
       </w:r>
     </w:p>
     <w:p>
@@ -8842,8 +9064,17 @@
           <w:sz w:val="18"/>
           <w:szCs w:val="18"/>
         </w:rPr>
-        <w:t>CREATE TABLE lavoro(</w:t>
-      </w:r>
+        <w:t xml:space="preserve">CREATE TABLE </w:t>
+      </w:r>
+      <w:proofErr w:type="gramStart"/>
+      <w:r>
+        <w:rPr>
+          <w:sz w:val="18"/>
+          <w:szCs w:val="18"/>
+        </w:rPr>
+        <w:t>lavoro(</w:t>
+      </w:r>
+      <w:proofErr w:type="gramEnd"/>
     </w:p>
     <w:p>
       <w:pPr>
@@ -8880,22 +9111,49 @@
           <w:lang w:val="en-US"/>
         </w:rPr>
         <w:tab/>
-        <w:t>datore_email VARCHAR(</w:t>
-      </w:r>
+      </w:r>
+      <w:proofErr w:type="spellStart"/>
       <w:r>
         <w:rPr>
           <w:sz w:val="18"/>
           <w:szCs w:val="18"/>
           <w:lang w:val="en-US"/>
         </w:rPr>
-        <w:t>50</w:t>
-      </w:r>
+        <w:t>datore_email</w:t>
+      </w:r>
+      <w:proofErr w:type="spellEnd"/>
       <w:r>
         <w:rPr>
           <w:sz w:val="18"/>
           <w:szCs w:val="18"/>
           <w:lang w:val="en-US"/>
         </w:rPr>
+        <w:t xml:space="preserve"> </w:t>
+      </w:r>
+      <w:proofErr w:type="gramStart"/>
+      <w:r>
+        <w:rPr>
+          <w:sz w:val="18"/>
+          <w:szCs w:val="18"/>
+          <w:lang w:val="en-US"/>
+        </w:rPr>
+        <w:t>VARCHAR(</w:t>
+      </w:r>
+      <w:proofErr w:type="gramEnd"/>
+      <w:r>
+        <w:rPr>
+          <w:sz w:val="18"/>
+          <w:szCs w:val="18"/>
+          <w:lang w:val="en-US"/>
+        </w:rPr>
+        <w:t>50</w:t>
+      </w:r>
+      <w:r>
+        <w:rPr>
+          <w:sz w:val="18"/>
+          <w:szCs w:val="18"/>
+          <w:lang w:val="en-US"/>
+        </w:rPr>
         <w:t>) NOT NULL,</w:t>
       </w:r>
     </w:p>
@@ -8917,29 +9175,31 @@
         </w:rPr>
         <w:tab/>
       </w:r>
+      <w:proofErr w:type="spellStart"/>
       <w:r>
         <w:rPr>
           <w:sz w:val="18"/>
           <w:szCs w:val="18"/>
         </w:rPr>
-        <w:t>lavoratore_</w:t>
-      </w:r>
-      <w:proofErr w:type="gramStart"/>
+        <w:t>lavoratore_email</w:t>
+      </w:r>
+      <w:proofErr w:type="spellEnd"/>
       <w:r>
         <w:rPr>
           <w:sz w:val="18"/>
           <w:szCs w:val="18"/>
         </w:rPr>
-        <w:t>email</w:t>
-      </w:r>
-      <w:proofErr w:type="gramEnd"/>
+        <w:t xml:space="preserve"> </w:t>
+      </w:r>
+      <w:proofErr w:type="gramStart"/>
       <w:r>
         <w:rPr>
           <w:sz w:val="18"/>
           <w:szCs w:val="18"/>
         </w:rPr>
-        <w:t xml:space="preserve"> VARCHAR(</w:t>
-      </w:r>
+        <w:t>VARCHAR(</w:t>
+      </w:r>
+      <w:proofErr w:type="gramEnd"/>
       <w:r>
         <w:rPr>
           <w:sz w:val="18"/>
@@ -8985,7 +9245,23 @@
           <w:szCs w:val="18"/>
         </w:rPr>
         <w:tab/>
-        <w:t>titolo VARCHAR(25) NOT NULL,</w:t>
+        <w:t xml:space="preserve">titolo </w:t>
+      </w:r>
+      <w:proofErr w:type="gramStart"/>
+      <w:r>
+        <w:rPr>
+          <w:sz w:val="18"/>
+          <w:szCs w:val="18"/>
+        </w:rPr>
+        <w:t>VARCHAR(</w:t>
+      </w:r>
+      <w:proofErr w:type="gramEnd"/>
+      <w:r>
+        <w:rPr>
+          <w:sz w:val="18"/>
+          <w:szCs w:val="18"/>
+        </w:rPr>
+        <w:t>25) NOT NULL,</w:t>
       </w:r>
     </w:p>
     <w:p>
@@ -9003,7 +9279,23 @@
           <w:szCs w:val="18"/>
         </w:rPr>
         <w:tab/>
-        <w:t>descrizione VARCHAR(100) NOT NULL,</w:t>
+        <w:t xml:space="preserve">descrizione </w:t>
+      </w:r>
+      <w:proofErr w:type="gramStart"/>
+      <w:r>
+        <w:rPr>
+          <w:sz w:val="18"/>
+          <w:szCs w:val="18"/>
+        </w:rPr>
+        <w:t>VARCHAR(</w:t>
+      </w:r>
+      <w:proofErr w:type="gramEnd"/>
+      <w:r>
+        <w:rPr>
+          <w:sz w:val="18"/>
+          <w:szCs w:val="18"/>
+        </w:rPr>
+        <w:t>100) NOT NULL,</w:t>
       </w:r>
     </w:p>
     <w:p>
@@ -9021,7 +9313,22 @@
           <w:szCs w:val="18"/>
         </w:rPr>
         <w:tab/>
-        <w:t>tariffaOraria INT NOT NULL,</w:t>
+      </w:r>
+      <w:proofErr w:type="spellStart"/>
+      <w:r>
+        <w:rPr>
+          <w:sz w:val="18"/>
+          <w:szCs w:val="18"/>
+        </w:rPr>
+        <w:t>tariffaOraria</w:t>
+      </w:r>
+      <w:proofErr w:type="spellEnd"/>
+      <w:r>
+        <w:rPr>
+          <w:sz w:val="18"/>
+          <w:szCs w:val="18"/>
+        </w:rPr>
+        <w:t xml:space="preserve"> INT NOT NULL,</w:t>
       </w:r>
     </w:p>
     <w:p>
@@ -9075,7 +9382,22 @@
           <w:szCs w:val="18"/>
         </w:rPr>
         <w:tab/>
-        <w:t>oreDiLavoro INT,</w:t>
+      </w:r>
+      <w:proofErr w:type="spellStart"/>
+      <w:r>
+        <w:rPr>
+          <w:sz w:val="18"/>
+          <w:szCs w:val="18"/>
+        </w:rPr>
+        <w:t>oreDiLavoro</w:t>
+      </w:r>
+      <w:proofErr w:type="spellEnd"/>
+      <w:r>
+        <w:rPr>
+          <w:sz w:val="18"/>
+          <w:szCs w:val="18"/>
+        </w:rPr>
+        <w:t xml:space="preserve"> INT,</w:t>
       </w:r>
     </w:p>
     <w:p>
@@ -9093,7 +9415,23 @@
           <w:szCs w:val="18"/>
         </w:rPr>
         <w:tab/>
-        <w:t>FOREIGN KEY (datore_email)</w:t>
+        <w:t>FOREIGN KEY (</w:t>
+      </w:r>
+      <w:proofErr w:type="spellStart"/>
+      <w:r>
+        <w:rPr>
+          <w:sz w:val="18"/>
+          <w:szCs w:val="18"/>
+        </w:rPr>
+        <w:t>datore_email</w:t>
+      </w:r>
+      <w:proofErr w:type="spellEnd"/>
+      <w:r>
+        <w:rPr>
+          <w:sz w:val="18"/>
+          <w:szCs w:val="18"/>
+        </w:rPr>
+        <w:t>)</w:t>
       </w:r>
     </w:p>
     <w:p>
@@ -9103,7 +9441,6 @@
         <w:rPr>
           <w:sz w:val="18"/>
           <w:szCs w:val="18"/>
-          <w:lang w:val="en-US"/>
         </w:rPr>
       </w:pPr>
       <w:r>
@@ -9112,32 +9449,43 @@
           <w:szCs w:val="18"/>
         </w:rPr>
         <w:tab/>
-      </w:r>
-      <w:r>
+        <w:t>REFERENCES utente(email)</w:t>
+      </w:r>
+    </w:p>
+    <w:p>
+      <w:pPr>
+        <w:pStyle w:val="Didascalia"/>
+        <w:spacing w:before="0" w:after="0"/>
         <w:rPr>
           <w:sz w:val="18"/>
           <w:szCs w:val="18"/>
-          <w:lang w:val="en-US"/>
-        </w:rPr>
-        <w:t xml:space="preserve">REFERENCES </w:t>
-      </w:r>
-      <w:proofErr w:type="spellStart"/>
+        </w:rPr>
+      </w:pPr>
       <w:r>
         <w:rPr>
           <w:sz w:val="18"/>
           <w:szCs w:val="18"/>
-          <w:lang w:val="en-US"/>
-        </w:rPr>
-        <w:t>utente</w:t>
-      </w:r>
-      <w:proofErr w:type="spellEnd"/>
-      <w:r>
+        </w:rPr>
+        <w:tab/>
+        <w:t>ON DELETE CASCADE</w:t>
+      </w:r>
+    </w:p>
+    <w:p>
+      <w:pPr>
+        <w:pStyle w:val="Didascalia"/>
+        <w:spacing w:before="0" w:after="0"/>
         <w:rPr>
           <w:sz w:val="18"/>
           <w:szCs w:val="18"/>
-          <w:lang w:val="en-US"/>
-        </w:rPr>
-        <w:t>(email)</w:t>
+        </w:rPr>
+      </w:pPr>
+      <w:r>
+        <w:rPr>
+          <w:sz w:val="18"/>
+          <w:szCs w:val="18"/>
+        </w:rPr>
+        <w:tab/>
+        <w:t>ON UPDATE CASCADE,</w:t>
       </w:r>
     </w:p>
     <w:p>
@@ -9147,14 +9495,64 @@
         <w:rPr>
           <w:sz w:val="18"/>
           <w:szCs w:val="18"/>
-          <w:lang w:val="en-US"/>
         </w:rPr>
       </w:pPr>
       <w:r>
         <w:rPr>
           <w:sz w:val="18"/>
           <w:szCs w:val="18"/>
-          <w:lang w:val="en-US"/>
+        </w:rPr>
+        <w:tab/>
+        <w:t>FOREIGN KEY (</w:t>
+      </w:r>
+      <w:proofErr w:type="spellStart"/>
+      <w:r>
+        <w:rPr>
+          <w:sz w:val="18"/>
+          <w:szCs w:val="18"/>
+        </w:rPr>
+        <w:t>lavoratore_email</w:t>
+      </w:r>
+      <w:proofErr w:type="spellEnd"/>
+      <w:r>
+        <w:rPr>
+          <w:sz w:val="18"/>
+          <w:szCs w:val="18"/>
+        </w:rPr>
+        <w:t>)</w:t>
+      </w:r>
+    </w:p>
+    <w:p>
+      <w:pPr>
+        <w:pStyle w:val="Didascalia"/>
+        <w:spacing w:before="0" w:after="0"/>
+        <w:rPr>
+          <w:sz w:val="18"/>
+          <w:szCs w:val="18"/>
+        </w:rPr>
+      </w:pPr>
+      <w:r>
+        <w:rPr>
+          <w:sz w:val="18"/>
+          <w:szCs w:val="18"/>
+        </w:rPr>
+        <w:tab/>
+        <w:t>REFERENCES utente(email)</w:t>
+      </w:r>
+    </w:p>
+    <w:p>
+      <w:pPr>
+        <w:pStyle w:val="Didascalia"/>
+        <w:spacing w:before="0" w:after="0"/>
+        <w:rPr>
+          <w:sz w:val="18"/>
+          <w:szCs w:val="18"/>
+        </w:rPr>
+      </w:pPr>
+      <w:r>
+        <w:rPr>
+          <w:sz w:val="18"/>
+          <w:szCs w:val="18"/>
         </w:rPr>
         <w:tab/>
         <w:t>ON DELETE CASCADE</w:t>
@@ -9167,119 +9565,14 @@
         <w:rPr>
           <w:sz w:val="18"/>
           <w:szCs w:val="18"/>
-          <w:lang w:val="en-US"/>
         </w:rPr>
       </w:pPr>
       <w:r>
         <w:rPr>
           <w:sz w:val="18"/>
           <w:szCs w:val="18"/>
-          <w:lang w:val="en-US"/>
         </w:rPr>
         <w:tab/>
-        <w:t>ON UPDATE CASCADE,</w:t>
-      </w:r>
-    </w:p>
-    <w:p>
-      <w:pPr>
-        <w:pStyle w:val="Didascalia"/>
-        <w:spacing w:before="0" w:after="0"/>
-        <w:rPr>
-          <w:sz w:val="18"/>
-          <w:szCs w:val="18"/>
-          <w:lang w:val="en-US"/>
-        </w:rPr>
-      </w:pPr>
-      <w:r>
-        <w:rPr>
-          <w:sz w:val="18"/>
-          <w:szCs w:val="18"/>
-          <w:lang w:val="en-US"/>
-        </w:rPr>
-        <w:tab/>
-        <w:t>FOREIGN KEY (lavoratore_email)</w:t>
-      </w:r>
-    </w:p>
-    <w:p>
-      <w:pPr>
-        <w:pStyle w:val="Didascalia"/>
-        <w:spacing w:before="0" w:after="0"/>
-        <w:rPr>
-          <w:sz w:val="18"/>
-          <w:szCs w:val="18"/>
-          <w:lang w:val="en-US"/>
-        </w:rPr>
-      </w:pPr>
-      <w:r>
-        <w:rPr>
-          <w:sz w:val="18"/>
-          <w:szCs w:val="18"/>
-          <w:lang w:val="en-US"/>
-        </w:rPr>
-        <w:tab/>
-        <w:t xml:space="preserve">REFERENCES </w:t>
-      </w:r>
-      <w:proofErr w:type="spellStart"/>
-      <w:r>
-        <w:rPr>
-          <w:sz w:val="18"/>
-          <w:szCs w:val="18"/>
-          <w:lang w:val="en-US"/>
-        </w:rPr>
-        <w:t>utente</w:t>
-      </w:r>
-      <w:proofErr w:type="spellEnd"/>
-      <w:r>
-        <w:rPr>
-          <w:sz w:val="18"/>
-          <w:szCs w:val="18"/>
-          <w:lang w:val="en-US"/>
-        </w:rPr>
-        <w:t>(email)</w:t>
-      </w:r>
-    </w:p>
-    <w:p>
-      <w:pPr>
-        <w:pStyle w:val="Didascalia"/>
-        <w:spacing w:before="0" w:after="0"/>
-        <w:rPr>
-          <w:sz w:val="18"/>
-          <w:szCs w:val="18"/>
-          <w:lang w:val="en-US"/>
-        </w:rPr>
-      </w:pPr>
-      <w:r>
-        <w:rPr>
-          <w:sz w:val="18"/>
-          <w:szCs w:val="18"/>
-          <w:lang w:val="en-US"/>
-        </w:rPr>
-        <w:tab/>
-        <w:t>ON DELETE CASCADE</w:t>
-      </w:r>
-    </w:p>
-    <w:p>
-      <w:pPr>
-        <w:pStyle w:val="Didascalia"/>
-        <w:spacing w:before="0" w:after="0"/>
-        <w:rPr>
-          <w:sz w:val="18"/>
-          <w:szCs w:val="18"/>
-        </w:rPr>
-      </w:pPr>
-      <w:r>
-        <w:rPr>
-          <w:sz w:val="18"/>
-          <w:szCs w:val="18"/>
-          <w:lang w:val="en-US"/>
-        </w:rPr>
-        <w:tab/>
-      </w:r>
-      <w:r>
-        <w:rPr>
-          <w:sz w:val="18"/>
-          <w:szCs w:val="18"/>
-        </w:rPr>
         <w:t>ON UPDATE CASCADE</w:t>
       </w:r>
     </w:p>
@@ -9343,16 +9636,25 @@
           <w:sz w:val="18"/>
           <w:szCs w:val="18"/>
         </w:rPr>
-        <w:t>lavoro_proposta</w:t>
-      </w:r>
-      <w:proofErr w:type="spellEnd"/>
+        <w:t>lavoro_</w:t>
+      </w:r>
+      <w:proofErr w:type="gramStart"/>
       <w:r>
         <w:rPr>
           <w:sz w:val="18"/>
           <w:szCs w:val="18"/>
         </w:rPr>
+        <w:t>proposta</w:t>
+      </w:r>
+      <w:proofErr w:type="spellEnd"/>
+      <w:r>
+        <w:rPr>
+          <w:sz w:val="18"/>
+          <w:szCs w:val="18"/>
+        </w:rPr>
         <w:t>(</w:t>
       </w:r>
+      <w:proofErr w:type="gramEnd"/>
     </w:p>
     <w:p>
       <w:pPr>
@@ -9389,24 +9691,33 @@
         </w:rPr>
         <w:tab/>
       </w:r>
+      <w:proofErr w:type="spellStart"/>
       <w:r>
         <w:rPr>
           <w:sz w:val="18"/>
           <w:szCs w:val="18"/>
           <w:lang w:val="en-US"/>
         </w:rPr>
-        <w:t>lavoro_id INT NOT NULL,</w:t>
-      </w:r>
-    </w:p>
-    <w:p>
-      <w:pPr>
-        <w:pStyle w:val="Didascalia"/>
-        <w:spacing w:before="0" w:after="0"/>
+        <w:t>lavoro_id</w:t>
+      </w:r>
+      <w:proofErr w:type="spellEnd"/>
+      <w:r>
         <w:rPr>
           <w:sz w:val="18"/>
           <w:szCs w:val="18"/>
           <w:lang w:val="en-US"/>
         </w:rPr>
+        <w:t xml:space="preserve"> INT NOT NULL,</w:t>
+      </w:r>
+    </w:p>
+    <w:p>
+      <w:pPr>
+        <w:pStyle w:val="Didascalia"/>
+        <w:spacing w:before="0" w:after="0"/>
+        <w:rPr>
+          <w:sz w:val="18"/>
+          <w:szCs w:val="18"/>
+        </w:rPr>
       </w:pPr>
       <w:r>
         <w:rPr>
@@ -9416,27 +9727,42 @@
         </w:rPr>
         <w:tab/>
       </w:r>
+      <w:proofErr w:type="spellStart"/>
       <w:r>
         <w:rPr>
           <w:sz w:val="18"/>
           <w:szCs w:val="18"/>
-          <w:lang w:val="en-US"/>
-        </w:rPr>
-        <w:t>lavoratore_email VARCHAR(</w:t>
-      </w:r>
+        </w:rPr>
+        <w:t>lavoratore_email</w:t>
+      </w:r>
+      <w:proofErr w:type="spellEnd"/>
       <w:r>
         <w:rPr>
           <w:sz w:val="18"/>
           <w:szCs w:val="18"/>
-          <w:lang w:val="en-US"/>
-        </w:rPr>
-        <w:t>50</w:t>
-      </w:r>
+        </w:rPr>
+        <w:t xml:space="preserve"> </w:t>
+      </w:r>
+      <w:proofErr w:type="gramStart"/>
       <w:r>
         <w:rPr>
           <w:sz w:val="18"/>
           <w:szCs w:val="18"/>
-          <w:lang w:val="en-US"/>
+        </w:rPr>
+        <w:t>VARCHAR(</w:t>
+      </w:r>
+      <w:proofErr w:type="gramEnd"/>
+      <w:r>
+        <w:rPr>
+          <w:sz w:val="18"/>
+          <w:szCs w:val="18"/>
+        </w:rPr>
+        <w:t>50</w:t>
+      </w:r>
+      <w:r>
+        <w:rPr>
+          <w:sz w:val="18"/>
+          <w:szCs w:val="18"/>
         </w:rPr>
         <w:t>) NOT NULL,</w:t>
       </w:r>
@@ -9448,34 +9774,31 @@
         <w:rPr>
           <w:sz w:val="18"/>
           <w:szCs w:val="18"/>
-          <w:lang w:val="en-US"/>
         </w:rPr>
       </w:pPr>
       <w:r>
         <w:rPr>
           <w:sz w:val="18"/>
           <w:szCs w:val="18"/>
-          <w:lang w:val="en-US"/>
         </w:rPr>
         <w:tab/>
-      </w:r>
-      <w:proofErr w:type="spellStart"/>
+        <w:t xml:space="preserve">titolo </w:t>
+      </w:r>
+      <w:proofErr w:type="gramStart"/>
       <w:r>
         <w:rPr>
           <w:sz w:val="18"/>
           <w:szCs w:val="18"/>
-          <w:lang w:val="en-US"/>
-        </w:rPr>
-        <w:t>titolo</w:t>
-      </w:r>
-      <w:proofErr w:type="spellEnd"/>
+        </w:rPr>
+        <w:t>VARCHAR(</w:t>
+      </w:r>
+      <w:proofErr w:type="gramEnd"/>
       <w:r>
         <w:rPr>
           <w:sz w:val="18"/>
           <w:szCs w:val="18"/>
-          <w:lang w:val="en-US"/>
-        </w:rPr>
-        <w:t xml:space="preserve"> VARCHAR(25) NOT NULL,</w:t>
+        </w:rPr>
+        <w:t>25) NOT NULL,</w:t>
       </w:r>
     </w:p>
     <w:p>
@@ -9485,34 +9808,31 @@
         <w:rPr>
           <w:sz w:val="18"/>
           <w:szCs w:val="18"/>
-          <w:lang w:val="en-US"/>
         </w:rPr>
       </w:pPr>
       <w:r>
         <w:rPr>
           <w:sz w:val="18"/>
           <w:szCs w:val="18"/>
-          <w:lang w:val="en-US"/>
         </w:rPr>
         <w:tab/>
-      </w:r>
-      <w:proofErr w:type="spellStart"/>
+        <w:t xml:space="preserve">descrizione </w:t>
+      </w:r>
+      <w:proofErr w:type="gramStart"/>
       <w:r>
         <w:rPr>
           <w:sz w:val="18"/>
           <w:szCs w:val="18"/>
-          <w:lang w:val="en-US"/>
-        </w:rPr>
-        <w:t>descrizione</w:t>
-      </w:r>
-      <w:proofErr w:type="spellEnd"/>
+        </w:rPr>
+        <w:t>VARCHAR(</w:t>
+      </w:r>
+      <w:proofErr w:type="gramEnd"/>
       <w:r>
         <w:rPr>
           <w:sz w:val="18"/>
           <w:szCs w:val="18"/>
-          <w:lang w:val="en-US"/>
-        </w:rPr>
-        <w:t xml:space="preserve"> VARCHAR(100) NOT NULL,</w:t>
+        </w:rPr>
+        <w:t>100) NOT NULL,</w:t>
       </w:r>
     </w:p>
     <w:p>
@@ -9522,34 +9842,49 @@
         <w:rPr>
           <w:sz w:val="18"/>
           <w:szCs w:val="18"/>
-          <w:lang w:val="en-US"/>
         </w:rPr>
       </w:pPr>
       <w:r>
         <w:rPr>
           <w:sz w:val="18"/>
           <w:szCs w:val="18"/>
-          <w:lang w:val="en-US"/>
         </w:rPr>
         <w:tab/>
-      </w:r>
-      <w:proofErr w:type="spellStart"/>
-      <w:r>
+        <w:t>allegati BLOB NOT NULL,</w:t>
+      </w:r>
+    </w:p>
+    <w:p>
+      <w:pPr>
+        <w:pStyle w:val="Didascalia"/>
+        <w:spacing w:before="0" w:after="0"/>
         <w:rPr>
           <w:sz w:val="18"/>
           <w:szCs w:val="18"/>
-          <w:lang w:val="en-US"/>
-        </w:rPr>
-        <w:t>allegati</w:t>
-      </w:r>
-      <w:proofErr w:type="spellEnd"/>
+        </w:rPr>
+      </w:pPr>
       <w:r>
         <w:rPr>
           <w:sz w:val="18"/>
           <w:szCs w:val="18"/>
-          <w:lang w:val="en-US"/>
-        </w:rPr>
-        <w:t xml:space="preserve"> BLOB NOT NULL,</w:t>
+        </w:rPr>
+        <w:tab/>
+        <w:t>FOREIGN KEY (</w:t>
+      </w:r>
+      <w:proofErr w:type="spellStart"/>
+      <w:r>
+        <w:rPr>
+          <w:sz w:val="18"/>
+          <w:szCs w:val="18"/>
+        </w:rPr>
+        <w:t>lavoro_id</w:t>
+      </w:r>
+      <w:proofErr w:type="spellEnd"/>
+      <w:r>
+        <w:rPr>
+          <w:sz w:val="18"/>
+          <w:szCs w:val="18"/>
+        </w:rPr>
+        <w:t>)</w:t>
       </w:r>
     </w:p>
     <w:p>
@@ -9559,17 +9894,15 @@
         <w:rPr>
           <w:sz w:val="18"/>
           <w:szCs w:val="18"/>
-          <w:lang w:val="en-US"/>
         </w:rPr>
       </w:pPr>
       <w:r>
         <w:rPr>
           <w:sz w:val="18"/>
           <w:szCs w:val="18"/>
-          <w:lang w:val="en-US"/>
         </w:rPr>
         <w:tab/>
-        <w:t>FOREIGN KEY (lavoro_id)</w:t>
+        <w:t>REFERENCES lavoro(id)</w:t>
       </w:r>
     </w:p>
     <w:p>
@@ -9579,35 +9912,33 @@
         <w:rPr>
           <w:sz w:val="18"/>
           <w:szCs w:val="18"/>
-          <w:lang w:val="en-US"/>
         </w:rPr>
       </w:pPr>
       <w:r>
         <w:rPr>
           <w:sz w:val="18"/>
           <w:szCs w:val="18"/>
-          <w:lang w:val="en-US"/>
         </w:rPr>
         <w:tab/>
-        <w:t xml:space="preserve">REFERENCES </w:t>
-      </w:r>
-      <w:proofErr w:type="spellStart"/>
-      <w:r>
+        <w:t>ON DELETE CASCADE</w:t>
+      </w:r>
+    </w:p>
+    <w:p>
+      <w:pPr>
+        <w:pStyle w:val="Didascalia"/>
+        <w:spacing w:before="0" w:after="0"/>
         <w:rPr>
           <w:sz w:val="18"/>
           <w:szCs w:val="18"/>
-          <w:lang w:val="en-US"/>
-        </w:rPr>
-        <w:t>lavoro</w:t>
-      </w:r>
-      <w:proofErr w:type="spellEnd"/>
+        </w:rPr>
+      </w:pPr>
       <w:r>
         <w:rPr>
           <w:sz w:val="18"/>
           <w:szCs w:val="18"/>
-          <w:lang w:val="en-US"/>
-        </w:rPr>
-        <w:t>(id)</w:t>
+        </w:rPr>
+        <w:tab/>
+        <w:t>ON UPDATE CASCADE,</w:t>
       </w:r>
     </w:p>
     <w:p>
@@ -9617,14 +9948,64 @@
         <w:rPr>
           <w:sz w:val="18"/>
           <w:szCs w:val="18"/>
-          <w:lang w:val="en-US"/>
         </w:rPr>
       </w:pPr>
       <w:r>
         <w:rPr>
           <w:sz w:val="18"/>
           <w:szCs w:val="18"/>
-          <w:lang w:val="en-US"/>
+        </w:rPr>
+        <w:tab/>
+        <w:t>FOREIGN KEY (</w:t>
+      </w:r>
+      <w:proofErr w:type="spellStart"/>
+      <w:r>
+        <w:rPr>
+          <w:sz w:val="18"/>
+          <w:szCs w:val="18"/>
+        </w:rPr>
+        <w:t>lavoratore_email</w:t>
+      </w:r>
+      <w:proofErr w:type="spellEnd"/>
+      <w:r>
+        <w:rPr>
+          <w:sz w:val="18"/>
+          <w:szCs w:val="18"/>
+        </w:rPr>
+        <w:t>)</w:t>
+      </w:r>
+    </w:p>
+    <w:p>
+      <w:pPr>
+        <w:pStyle w:val="Didascalia"/>
+        <w:spacing w:before="0" w:after="0"/>
+        <w:rPr>
+          <w:sz w:val="18"/>
+          <w:szCs w:val="18"/>
+        </w:rPr>
+      </w:pPr>
+      <w:r>
+        <w:rPr>
+          <w:sz w:val="18"/>
+          <w:szCs w:val="18"/>
+        </w:rPr>
+        <w:tab/>
+        <w:t>REFERENCES utente(email)</w:t>
+      </w:r>
+    </w:p>
+    <w:p>
+      <w:pPr>
+        <w:pStyle w:val="Didascalia"/>
+        <w:spacing w:before="0" w:after="0"/>
+        <w:rPr>
+          <w:sz w:val="18"/>
+          <w:szCs w:val="18"/>
+        </w:rPr>
+      </w:pPr>
+      <w:r>
+        <w:rPr>
+          <w:sz w:val="18"/>
+          <w:szCs w:val="18"/>
         </w:rPr>
         <w:tab/>
         <w:t>ON DELETE CASCADE</w:t>
@@ -9637,142 +10018,37 @@
         <w:rPr>
           <w:sz w:val="18"/>
           <w:szCs w:val="18"/>
-          <w:lang w:val="en-US"/>
         </w:rPr>
       </w:pPr>
       <w:r>
         <w:rPr>
           <w:sz w:val="18"/>
           <w:szCs w:val="18"/>
-          <w:lang w:val="en-US"/>
         </w:rPr>
         <w:tab/>
-        <w:t>ON UPDATE CASCADE,</w:t>
-      </w:r>
-    </w:p>
-    <w:p>
-      <w:pPr>
-        <w:pStyle w:val="Didascalia"/>
-        <w:spacing w:before="0" w:after="0"/>
+        <w:t>ON UPDATE CASCADE</w:t>
+      </w:r>
+    </w:p>
+    <w:p>
+      <w:pPr>
         <w:rPr>
           <w:sz w:val="18"/>
           <w:szCs w:val="18"/>
-          <w:lang w:val="en-US"/>
         </w:rPr>
       </w:pPr>
       <w:r>
         <w:rPr>
           <w:sz w:val="18"/>
           <w:szCs w:val="18"/>
-          <w:lang w:val="en-US"/>
-        </w:rPr>
-        <w:tab/>
-        <w:t>FOREIGN KEY (lavoratore_email)</w:t>
-      </w:r>
-    </w:p>
-    <w:p>
-      <w:pPr>
-        <w:pStyle w:val="Didascalia"/>
-        <w:spacing w:before="0" w:after="0"/>
+        </w:rPr>
+        <w:t>);</w:t>
+      </w:r>
+    </w:p>
+    <w:p>
+      <w:pPr>
         <w:rPr>
           <w:sz w:val="18"/>
           <w:szCs w:val="18"/>
-          <w:lang w:val="en-US"/>
-        </w:rPr>
-      </w:pPr>
-      <w:r>
-        <w:rPr>
-          <w:sz w:val="18"/>
-          <w:szCs w:val="18"/>
-          <w:lang w:val="en-US"/>
-        </w:rPr>
-        <w:tab/>
-        <w:t xml:space="preserve">REFERENCES </w:t>
-      </w:r>
-      <w:proofErr w:type="spellStart"/>
-      <w:r>
-        <w:rPr>
-          <w:sz w:val="18"/>
-          <w:szCs w:val="18"/>
-          <w:lang w:val="en-US"/>
-        </w:rPr>
-        <w:t>utente</w:t>
-      </w:r>
-      <w:proofErr w:type="spellEnd"/>
-      <w:r>
-        <w:rPr>
-          <w:sz w:val="18"/>
-          <w:szCs w:val="18"/>
-          <w:lang w:val="en-US"/>
-        </w:rPr>
-        <w:t>(email)</w:t>
-      </w:r>
-    </w:p>
-    <w:p>
-      <w:pPr>
-        <w:pStyle w:val="Didascalia"/>
-        <w:spacing w:before="0" w:after="0"/>
-        <w:rPr>
-          <w:sz w:val="18"/>
-          <w:szCs w:val="18"/>
-          <w:lang w:val="en-US"/>
-        </w:rPr>
-      </w:pPr>
-      <w:r>
-        <w:rPr>
-          <w:sz w:val="18"/>
-          <w:szCs w:val="18"/>
-          <w:lang w:val="en-US"/>
-        </w:rPr>
-        <w:tab/>
-        <w:t>ON DELETE CASCADE</w:t>
-      </w:r>
-    </w:p>
-    <w:p>
-      <w:pPr>
-        <w:pStyle w:val="Didascalia"/>
-        <w:spacing w:before="0" w:after="0"/>
-        <w:rPr>
-          <w:sz w:val="18"/>
-          <w:szCs w:val="18"/>
-        </w:rPr>
-      </w:pPr>
-      <w:r>
-        <w:rPr>
-          <w:sz w:val="18"/>
-          <w:szCs w:val="18"/>
-          <w:lang w:val="en-US"/>
-        </w:rPr>
-        <w:tab/>
-      </w:r>
-      <w:r>
-        <w:rPr>
-          <w:sz w:val="18"/>
-          <w:szCs w:val="18"/>
-        </w:rPr>
-        <w:t>ON UPDATE CASCADE</w:t>
-      </w:r>
-    </w:p>
-    <w:p>
-      <w:pPr>
-        <w:rPr>
-          <w:sz w:val="18"/>
-          <w:szCs w:val="18"/>
-        </w:rPr>
-      </w:pPr>
-      <w:r>
-        <w:rPr>
-          <w:sz w:val="18"/>
-          <w:szCs w:val="18"/>
-        </w:rPr>
-        <w:t>);</w:t>
-      </w:r>
-    </w:p>
-    <w:p>
-      <w:pPr>
-        <w:rPr>
-          <w:sz w:val="18"/>
-          <w:szCs w:val="18"/>
         </w:rPr>
       </w:pPr>
     </w:p>
@@ -9780,24 +10056,24 @@
       <w:pPr>
         <w:pStyle w:val="Titolo2"/>
       </w:pPr>
-      <w:bookmarkStart w:id="22" w:name="_Toc88128227"/>
+      <w:bookmarkStart w:id="23" w:name="_Toc88731158"/>
       <w:r>
         <w:lastRenderedPageBreak/>
         <w:t>Design delle interfacce</w:t>
       </w:r>
-      <w:bookmarkEnd w:id="21"/>
       <w:bookmarkEnd w:id="22"/>
+      <w:bookmarkEnd w:id="23"/>
     </w:p>
     <w:p>
       <w:pPr>
         <w:pStyle w:val="Titolo3"/>
         <w:spacing w:before="0" w:after="0"/>
       </w:pPr>
-      <w:bookmarkStart w:id="23" w:name="_Toc88128228"/>
+      <w:bookmarkStart w:id="24" w:name="_Toc88731159"/>
       <w:r>
         <w:t>Progettazione pagina principale</w:t>
       </w:r>
-      <w:bookmarkEnd w:id="23"/>
+      <w:bookmarkEnd w:id="24"/>
     </w:p>
     <w:p>
       <w:pPr>
@@ -9826,7 +10102,7 @@
                     <pic:cNvPicPr/>
                   </pic:nvPicPr>
                   <pic:blipFill rotWithShape="1">
-                    <a:blip r:embed="rId8"/>
+                    <a:blip r:embed="rId19"/>
                     <a:srcRect r="587" b="1068"/>
                     <a:stretch/>
                   </pic:blipFill>
@@ -9865,11 +10141,11 @@
         <w:pStyle w:val="Titolo3"/>
         <w:spacing w:before="0" w:after="0"/>
       </w:pPr>
-      <w:bookmarkStart w:id="24" w:name="_Toc88128229"/>
+      <w:bookmarkStart w:id="25" w:name="_Toc88731160"/>
       <w:r>
         <w:t>Progettazione form di registrazione</w:t>
       </w:r>
-      <w:bookmarkEnd w:id="24"/>
+      <w:bookmarkEnd w:id="25"/>
     </w:p>
     <w:p>
       <w:pPr>
@@ -9898,7 +10174,7 @@
                     <pic:cNvPicPr/>
                   </pic:nvPicPr>
                   <pic:blipFill>
-                    <a:blip r:embed="rId8"/>
+                    <a:blip r:embed="rId20"/>
                     <a:stretch>
                       <a:fillRect/>
                     </a:stretch>
@@ -9956,12 +10232,12 @@
         <w:pStyle w:val="Titolo3"/>
         <w:spacing w:before="0" w:after="0"/>
       </w:pPr>
-      <w:bookmarkStart w:id="25" w:name="_Toc88128230"/>
+      <w:bookmarkStart w:id="26" w:name="_Toc88731161"/>
       <w:r>
         <w:lastRenderedPageBreak/>
         <w:t>Progettazione form di accesso</w:t>
       </w:r>
-      <w:bookmarkEnd w:id="25"/>
+      <w:bookmarkEnd w:id="26"/>
     </w:p>
     <w:p>
       <w:pPr>
@@ -9990,7 +10266,7 @@
                     <pic:cNvPicPr/>
                   </pic:nvPicPr>
                   <pic:blipFill>
-                    <a:blip r:embed="rId8"/>
+                    <a:blip r:embed="rId21"/>
                     <a:stretch>
                       <a:fillRect/>
                     </a:stretch>
@@ -10036,11 +10312,11 @@
         <w:pStyle w:val="Titolo3"/>
         <w:spacing w:before="0" w:after="0"/>
       </w:pPr>
-      <w:bookmarkStart w:id="26" w:name="_Toc88128231"/>
+      <w:bookmarkStart w:id="27" w:name="_Toc88731162"/>
       <w:r>
         <w:t>Progettazione pagina amministratore</w:t>
       </w:r>
-      <w:bookmarkEnd w:id="26"/>
+      <w:bookmarkEnd w:id="27"/>
     </w:p>
     <w:p>
       <w:pPr>
@@ -10069,7 +10345,7 @@
                     <pic:cNvPicPr/>
                   </pic:nvPicPr>
                   <pic:blipFill rotWithShape="1">
-                    <a:blip r:embed="rId8"/>
+                    <a:blip r:embed="rId22"/>
                     <a:srcRect l="1772" t="3082"/>
                     <a:stretch/>
                   </pic:blipFill>
@@ -10128,12 +10404,12 @@
         <w:pStyle w:val="Titolo3"/>
         <w:spacing w:before="0" w:after="0"/>
       </w:pPr>
-      <w:bookmarkStart w:id="27" w:name="_Toc88128232"/>
+      <w:bookmarkStart w:id="28" w:name="_Toc88731163"/>
       <w:r>
         <w:lastRenderedPageBreak/>
         <w:t>Progettazione pagina crea fatturazione</w:t>
       </w:r>
-      <w:bookmarkEnd w:id="27"/>
+      <w:bookmarkEnd w:id="28"/>
     </w:p>
     <w:p>
       <w:pPr>
@@ -10162,7 +10438,7 @@
                     <pic:cNvPicPr/>
                   </pic:nvPicPr>
                   <pic:blipFill>
-                    <a:blip r:embed="rId8"/>
+                    <a:blip r:embed="rId23"/>
                     <a:stretch>
                       <a:fillRect/>
                     </a:stretch>
@@ -10214,11 +10490,11 @@
         <w:pStyle w:val="Titolo3"/>
         <w:spacing w:before="0" w:after="0"/>
       </w:pPr>
-      <w:bookmarkStart w:id="28" w:name="_Toc88128233"/>
+      <w:bookmarkStart w:id="29" w:name="_Toc88731164"/>
       <w:r>
         <w:t>Progettazione pagina visualizza fatturazione</w:t>
       </w:r>
-      <w:bookmarkEnd w:id="28"/>
+      <w:bookmarkEnd w:id="29"/>
     </w:p>
     <w:p>
       <w:pPr>
@@ -10247,7 +10523,7 @@
                     <pic:cNvPicPr/>
                   </pic:nvPicPr>
                   <pic:blipFill>
-                    <a:blip r:embed="rId8"/>
+                    <a:blip r:embed="rId24"/>
                     <a:stretch>
                       <a:fillRect/>
                     </a:stretch>
@@ -10323,12 +10599,12 @@
         <w:pStyle w:val="Titolo3"/>
         <w:spacing w:before="0" w:after="0"/>
       </w:pPr>
-      <w:bookmarkStart w:id="29" w:name="_Toc88128234"/>
+      <w:bookmarkStart w:id="30" w:name="_Toc88731165"/>
       <w:r>
         <w:lastRenderedPageBreak/>
         <w:t>Progettazione pagina datore di lavoro</w:t>
       </w:r>
-      <w:bookmarkEnd w:id="29"/>
+      <w:bookmarkEnd w:id="30"/>
     </w:p>
     <w:p>
       <w:pPr>
@@ -10357,7 +10633,7 @@
                     <pic:cNvPicPr/>
                   </pic:nvPicPr>
                   <pic:blipFill>
-                    <a:blip r:embed="rId8"/>
+                    <a:blip r:embed="rId25"/>
                     <a:stretch>
                       <a:fillRect/>
                     </a:stretch>
@@ -10487,14 +10763,14 @@
         <w:pStyle w:val="Titolo3"/>
         <w:spacing w:before="0" w:after="0"/>
       </w:pPr>
-      <w:bookmarkStart w:id="30" w:name="_Toc88128235"/>
+      <w:bookmarkStart w:id="31" w:name="_Toc88731166"/>
       <w:r>
         <w:t>Progettazione pagina datore di lavoro</w:t>
       </w:r>
       <w:r>
         <w:t xml:space="preserve"> (creazione offerta)</w:t>
       </w:r>
-      <w:bookmarkEnd w:id="30"/>
+      <w:bookmarkEnd w:id="31"/>
     </w:p>
     <w:p>
       <w:pPr>
@@ -10523,7 +10799,7 @@
                     <pic:cNvPicPr/>
                   </pic:nvPicPr>
                   <pic:blipFill>
-                    <a:blip r:embed="rId8"/>
+                    <a:blip r:embed="rId26"/>
                     <a:stretch>
                       <a:fillRect/>
                     </a:stretch>
@@ -10593,11 +10869,11 @@
         <w:pStyle w:val="Titolo3"/>
         <w:spacing w:before="0" w:after="0"/>
       </w:pPr>
-      <w:bookmarkStart w:id="31" w:name="_Toc88128236"/>
+      <w:bookmarkStart w:id="32" w:name="_Toc88731167"/>
       <w:r>
         <w:t>Progettazione pagina Lavoratore</w:t>
       </w:r>
-      <w:bookmarkEnd w:id="31"/>
+      <w:bookmarkEnd w:id="32"/>
     </w:p>
     <w:p>
       <w:pPr>
@@ -10634,7 +10910,7 @@
                     <pic:cNvPicPr/>
                   </pic:nvPicPr>
                   <pic:blipFill>
-                    <a:blip r:embed="rId8"/>
+                    <a:blip r:embed="rId27"/>
                     <a:stretch>
                       <a:fillRect/>
                     </a:stretch>
@@ -10770,11 +11046,11 @@
         <w:pStyle w:val="Titolo3"/>
         <w:spacing w:before="0" w:after="0"/>
       </w:pPr>
-      <w:bookmarkStart w:id="32" w:name="_Toc88128237"/>
+      <w:bookmarkStart w:id="33" w:name="_Toc88731168"/>
       <w:r>
         <w:t>Progettazione pagina Lavoratore (creazione domanda)</w:t>
       </w:r>
-      <w:bookmarkEnd w:id="32"/>
+      <w:bookmarkEnd w:id="33"/>
     </w:p>
     <w:p>
       <w:pPr>
@@ -10786,13 +11062,12 @@
       <w:r>
         <w:rPr>
           <w:noProof/>
-          <w:lang w:val="it-IT"/>
         </w:rPr>
         <w:drawing>
-          <wp:inline distT="0" distB="0" distL="0" distR="0" wp14:anchorId="78E628DC" wp14:editId="47E23885">
-            <wp:extent cx="4429743" cy="2753109"/>
-            <wp:effectExtent l="0" t="0" r="9525" b="9525"/>
-            <wp:docPr id="17" name="Immagine 17"/>
+          <wp:inline distT="0" distB="0" distL="0" distR="0" wp14:anchorId="3EF8C2D9" wp14:editId="47A50B84">
+            <wp:extent cx="4140000" cy="2549045"/>
+            <wp:effectExtent l="0" t="0" r="0" b="3810"/>
+            <wp:docPr id="19" name="Immagine 19"/>
             <wp:cNvGraphicFramePr>
               <a:graphicFrameLocks xmlns:a="http://schemas.openxmlformats.org/drawingml/2006/main" noChangeAspect="1"/>
             </wp:cNvGraphicFramePr>
@@ -10800,17 +11075,11 @@
               <a:graphicData uri="http://schemas.openxmlformats.org/drawingml/2006/picture">
                 <pic:pic xmlns:pic="http://schemas.openxmlformats.org/drawingml/2006/picture">
                   <pic:nvPicPr>
-                    <pic:cNvPr id="17" name="Immagine 17"/>
+                    <pic:cNvPr id="1" name=""/>
                     <pic:cNvPicPr/>
                   </pic:nvPicPr>
                   <pic:blipFill>
-                    <a:blip r:embed="rId15">
-                      <a:extLst>
-                        <a:ext uri="{28A0092B-C50C-407E-A947-70E740481C1C}">
-                          <a14:useLocalDpi xmlns:a14="http://schemas.microsoft.com/office/drawing/2010/main" val="0"/>
-                        </a:ext>
-                      </a:extLst>
-                    </a:blip>
+                    <a:blip r:embed="rId28"/>
                     <a:stretch>
                       <a:fillRect/>
                     </a:stretch>
@@ -10818,7 +11087,7 @@
                   <pic:spPr>
                     <a:xfrm>
                       <a:off x="0" y="0"/>
-                      <a:ext cx="4429743" cy="2753109"/>
+                      <a:ext cx="4140000" cy="2549045"/>
                     </a:xfrm>
                     <a:prstGeom prst="rect">
                       <a:avLst/>
@@ -10963,13 +11232,13 @@
       <w:pPr>
         <w:pStyle w:val="Titolo2"/>
       </w:pPr>
-      <w:bookmarkStart w:id="33" w:name="_Toc429059812"/>
-      <w:bookmarkStart w:id="34" w:name="_Toc88128238"/>
+      <w:bookmarkStart w:id="34" w:name="_Toc429059812"/>
+      <w:bookmarkStart w:id="35" w:name="_Toc88731169"/>
       <w:r>
         <w:t>Design procedurale</w:t>
       </w:r>
-      <w:bookmarkEnd w:id="33"/>
       <w:bookmarkEnd w:id="34"/>
+      <w:bookmarkEnd w:id="35"/>
     </w:p>
     <w:p>
       <w:pPr>
@@ -11128,7 +11397,6 @@
         </w:rPr>
       </w:pPr>
       <w:r>
-        <w:lastRenderedPageBreak/>
         <w:br w:type="page"/>
       </w:r>
     </w:p>
@@ -11139,14 +11407,14 @@
           <w:bottom w:val="single" w:sz="4" w:space="1" w:color="auto"/>
         </w:pBdr>
       </w:pPr>
-      <w:bookmarkStart w:id="35" w:name="_Toc461179222"/>
-      <w:bookmarkStart w:id="36" w:name="_Toc88128239"/>
+      <w:bookmarkStart w:id="36" w:name="_Toc461179222"/>
+      <w:bookmarkStart w:id="37" w:name="_Toc88731170"/>
       <w:r>
         <w:lastRenderedPageBreak/>
         <w:t>Implementazione</w:t>
       </w:r>
-      <w:bookmarkEnd w:id="35"/>
       <w:bookmarkEnd w:id="36"/>
+      <w:bookmarkEnd w:id="37"/>
     </w:p>
     <w:p>
       <w:r>
@@ -11165,11 +11433,16 @@
       <w:r>
         <w:t xml:space="preserve"> - </w:t>
       </w:r>
+      <w:proofErr w:type="spellStart"/>
       <w:r>
         <w:t>P</w:t>
       </w:r>
       <w:r>
-        <w:t xml:space="preserve">rint </w:t>
+        <w:t>rint</w:t>
+      </w:r>
+      <w:proofErr w:type="spellEnd"/>
+      <w:r>
+        <w:t xml:space="preserve"> </w:t>
       </w:r>
       <w:r>
         <w:t>S</w:t>
@@ -11214,8 +11487,8 @@
           <w:lang w:val="it-IT"/>
         </w:rPr>
       </w:pPr>
-      <w:bookmarkStart w:id="37" w:name="_Toc461179223"/>
-      <w:bookmarkStart w:id="38" w:name="_Toc88128240"/>
+      <w:bookmarkStart w:id="38" w:name="_Toc461179223"/>
+      <w:bookmarkStart w:id="39" w:name="_Toc88731171"/>
       <w:r>
         <w:rPr>
           <w:lang w:val="it-IT"/>
@@ -11223,20 +11496,20 @@
         <w:lastRenderedPageBreak/>
         <w:t>Test</w:t>
       </w:r>
-      <w:bookmarkEnd w:id="37"/>
       <w:bookmarkEnd w:id="38"/>
+      <w:bookmarkEnd w:id="39"/>
     </w:p>
     <w:p>
       <w:pPr>
         <w:pStyle w:val="Titolo2"/>
       </w:pPr>
-      <w:bookmarkStart w:id="39" w:name="_Toc461179224"/>
-      <w:bookmarkStart w:id="40" w:name="_Toc88128241"/>
+      <w:bookmarkStart w:id="40" w:name="_Toc461179224"/>
+      <w:bookmarkStart w:id="41" w:name="_Toc88731172"/>
       <w:r>
         <w:t>Protocollo di test</w:t>
       </w:r>
-      <w:bookmarkEnd w:id="39"/>
       <w:bookmarkEnd w:id="40"/>
+      <w:bookmarkEnd w:id="41"/>
     </w:p>
     <w:p>
       <w:pPr>
@@ -16909,14 +17182,14 @@
       <w:pPr>
         <w:pStyle w:val="Titolo2"/>
       </w:pPr>
-      <w:bookmarkStart w:id="41" w:name="_Toc461179225"/>
-      <w:bookmarkStart w:id="42" w:name="_Toc88128242"/>
+      <w:bookmarkStart w:id="42" w:name="_Toc461179225"/>
+      <w:bookmarkStart w:id="43" w:name="_Toc88731173"/>
       <w:r>
         <w:lastRenderedPageBreak/>
         <w:t>Risultati test</w:t>
       </w:r>
-      <w:bookmarkEnd w:id="41"/>
       <w:bookmarkEnd w:id="42"/>
+      <w:bookmarkEnd w:id="43"/>
     </w:p>
     <w:tbl>
       <w:tblPr>
@@ -17224,16 +17497,16 @@
       <w:pPr>
         <w:pStyle w:val="Titolo2"/>
       </w:pPr>
-      <w:bookmarkStart w:id="43" w:name="_Toc461179226"/>
-      <w:bookmarkStart w:id="44" w:name="_Toc88128243"/>
+      <w:bookmarkStart w:id="44" w:name="_Toc461179226"/>
+      <w:bookmarkStart w:id="45" w:name="_Toc88731174"/>
       <w:r>
         <w:t>Mancanze</w:t>
       </w:r>
       <w:r>
         <w:t>/limitazioni conosciute</w:t>
       </w:r>
-      <w:bookmarkEnd w:id="43"/>
       <w:bookmarkEnd w:id="44"/>
+      <w:bookmarkEnd w:id="45"/>
     </w:p>
     <w:p>
       <w:pPr>
@@ -17268,8 +17541,8 @@
           <w:lang w:val="it-IT"/>
         </w:rPr>
       </w:pPr>
-      <w:bookmarkStart w:id="45" w:name="_Toc461179227"/>
-      <w:bookmarkStart w:id="46" w:name="_Toc88128244"/>
+      <w:bookmarkStart w:id="46" w:name="_Toc461179227"/>
+      <w:bookmarkStart w:id="47" w:name="_Toc88731175"/>
       <w:r>
         <w:rPr>
           <w:lang w:val="it-IT"/>
@@ -17277,8 +17550,8 @@
         <w:lastRenderedPageBreak/>
         <w:t>Consuntivo</w:t>
       </w:r>
-      <w:bookmarkEnd w:id="45"/>
       <w:bookmarkEnd w:id="46"/>
+      <w:bookmarkEnd w:id="47"/>
     </w:p>
     <w:p>
       <w:pPr>
@@ -17337,8 +17610,8 @@
           <w:lang w:val="it-IT"/>
         </w:rPr>
       </w:pPr>
-      <w:bookmarkStart w:id="47" w:name="_Toc461179228"/>
-      <w:bookmarkStart w:id="48" w:name="_Toc88128245"/>
+      <w:bookmarkStart w:id="48" w:name="_Toc461179228"/>
+      <w:bookmarkStart w:id="49" w:name="_Toc88731176"/>
       <w:r>
         <w:rPr>
           <w:lang w:val="it-IT"/>
@@ -17346,8 +17619,8 @@
         <w:lastRenderedPageBreak/>
         <w:t>Conclusioni</w:t>
       </w:r>
-      <w:bookmarkEnd w:id="47"/>
       <w:bookmarkEnd w:id="48"/>
+      <w:bookmarkEnd w:id="49"/>
     </w:p>
     <w:p>
       <w:pPr>
@@ -17438,13 +17711,13 @@
       <w:pPr>
         <w:pStyle w:val="Titolo2"/>
       </w:pPr>
-      <w:bookmarkStart w:id="49" w:name="_Toc461179229"/>
-      <w:bookmarkStart w:id="50" w:name="_Toc88128246"/>
+      <w:bookmarkStart w:id="50" w:name="_Toc461179229"/>
+      <w:bookmarkStart w:id="51" w:name="_Toc88731177"/>
       <w:r>
         <w:t>Sviluppi futuri</w:t>
       </w:r>
-      <w:bookmarkEnd w:id="49"/>
       <w:bookmarkEnd w:id="50"/>
+      <w:bookmarkEnd w:id="51"/>
     </w:p>
     <w:p>
       <w:pPr>
@@ -17463,13 +17736,13 @@
       <w:pPr>
         <w:pStyle w:val="Titolo2"/>
       </w:pPr>
-      <w:bookmarkStart w:id="51" w:name="_Toc461179230"/>
-      <w:bookmarkStart w:id="52" w:name="_Toc88128247"/>
+      <w:bookmarkStart w:id="52" w:name="_Toc461179230"/>
+      <w:bookmarkStart w:id="53" w:name="_Toc88731178"/>
       <w:r>
         <w:t>Considerazioni personali</w:t>
       </w:r>
-      <w:bookmarkEnd w:id="51"/>
       <w:bookmarkEnd w:id="52"/>
+      <w:bookmarkEnd w:id="53"/>
     </w:p>
     <w:p>
       <w:pPr>
@@ -17510,8 +17783,8 @@
           <w:lang w:val="it-IT"/>
         </w:rPr>
       </w:pPr>
-      <w:bookmarkStart w:id="53" w:name="_Toc461179231"/>
-      <w:bookmarkStart w:id="54" w:name="_Toc88128248"/>
+      <w:bookmarkStart w:id="54" w:name="_Toc461179231"/>
+      <w:bookmarkStart w:id="55" w:name="_Toc88731179"/>
       <w:r>
         <w:rPr>
           <w:lang w:val="it-IT"/>
@@ -17519,20 +17792,20 @@
         <w:lastRenderedPageBreak/>
         <w:t>Bibliografia</w:t>
       </w:r>
-      <w:bookmarkEnd w:id="53"/>
       <w:bookmarkEnd w:id="54"/>
+      <w:bookmarkEnd w:id="55"/>
     </w:p>
     <w:p>
       <w:pPr>
         <w:pStyle w:val="Titolo2"/>
       </w:pPr>
-      <w:bookmarkStart w:id="55" w:name="_Toc461179232"/>
-      <w:bookmarkStart w:id="56" w:name="_Toc88128249"/>
+      <w:bookmarkStart w:id="56" w:name="_Toc461179232"/>
+      <w:bookmarkStart w:id="57" w:name="_Toc88731180"/>
       <w:r>
         <w:t>Bibliografia per articoli di riviste:</w:t>
       </w:r>
-      <w:bookmarkEnd w:id="55"/>
       <w:bookmarkEnd w:id="56"/>
+      <w:bookmarkEnd w:id="57"/>
     </w:p>
     <w:p>
       <w:pPr>
@@ -17641,13 +17914,13 @@
       <w:pPr>
         <w:pStyle w:val="Titolo2"/>
       </w:pPr>
-      <w:bookmarkStart w:id="57" w:name="_Toc461179233"/>
-      <w:bookmarkStart w:id="58" w:name="_Toc88128250"/>
+      <w:bookmarkStart w:id="58" w:name="_Toc461179233"/>
+      <w:bookmarkStart w:id="59" w:name="_Toc88731181"/>
       <w:r>
         <w:t>Bibliografia per libri</w:t>
       </w:r>
-      <w:bookmarkEnd w:id="57"/>
       <w:bookmarkEnd w:id="58"/>
+      <w:bookmarkEnd w:id="59"/>
     </w:p>
     <w:p>
       <w:pPr>
@@ -17764,18 +18037,18 @@
         </w:rPr>
         <w:t>.</w:t>
       </w:r>
-      <w:bookmarkStart w:id="59" w:name="_Toc461179234"/>
+      <w:bookmarkStart w:id="60" w:name="_Toc461179234"/>
     </w:p>
     <w:p>
       <w:pPr>
         <w:pStyle w:val="Titolo2"/>
       </w:pPr>
-      <w:bookmarkStart w:id="60" w:name="_Toc88128251"/>
+      <w:bookmarkStart w:id="61" w:name="_Toc88731182"/>
       <w:r>
         <w:t>Sitografia</w:t>
       </w:r>
-      <w:bookmarkEnd w:id="59"/>
       <w:bookmarkEnd w:id="60"/>
+      <w:bookmarkEnd w:id="61"/>
     </w:p>
     <w:p>
       <w:pPr>
@@ -17939,8 +18212,8 @@
           <w:lang w:val="it-IT"/>
         </w:rPr>
       </w:pPr>
-      <w:bookmarkStart w:id="61" w:name="_Toc461179235"/>
-      <w:bookmarkStart w:id="62" w:name="_Toc88128252"/>
+      <w:bookmarkStart w:id="62" w:name="_Toc461179235"/>
+      <w:bookmarkStart w:id="63" w:name="_Toc88731183"/>
       <w:r>
         <w:rPr>
           <w:lang w:val="it-IT"/>
@@ -17948,8 +18221,8 @@
         <w:lastRenderedPageBreak/>
         <w:t>Allegati</w:t>
       </w:r>
-      <w:bookmarkEnd w:id="61"/>
       <w:bookmarkEnd w:id="62"/>
+      <w:bookmarkEnd w:id="63"/>
     </w:p>
     <w:p>
       <w:pPr>
@@ -18124,8 +18397,8 @@
       </w:r>
     </w:p>
     <w:sectPr>
-      <w:headerReference w:type="first" r:id="rId16"/>
-      <w:footerReference w:type="first" r:id="rId17"/>
+      <w:headerReference w:type="first" r:id="rId29"/>
+      <w:footerReference w:type="first" r:id="rId30"/>
       <w:pgSz w:w="11906" w:h="16838"/>
       <w:pgMar w:top="1985" w:right="1134" w:bottom="1418" w:left="1134" w:header="567" w:footer="567" w:gutter="0"/>
       <w:pgNumType w:start="9"/>
@@ -18138,7 +18411,7 @@
 </file>
 
 <file path=word/endnotes.xml><?xml version="1.0" encoding="utf-8"?>
-<w:endnotes xmlns:wpc="http://schemas.microsoft.com/office/word/2010/wordprocessingCanvas" xmlns:cx="http://schemas.microsoft.com/office/drawing/2014/chartex" xmlns:cx1="http://schemas.microsoft.com/office/drawing/2015/9/8/chartex" xmlns:cx2="http://schemas.microsoft.com/office/drawing/2015/10/21/chartex" xmlns:cx3="http://schemas.microsoft.com/office/drawing/2016/5/9/chartex" xmlns:cx4="http://schemas.microsoft.com/office/drawing/2016/5/10/chartex" xmlns:cx5="http://schemas.microsoft.com/office/drawing/2016/5/11/chartex" xmlns:cx6="http://schemas.microsoft.com/office/drawing/2016/5/12/chartex" xmlns:cx7="http://schemas.microsoft.com/office/drawing/2016/5/13/chartex" xmlns:cx8="http://schemas.microsoft.com/office/drawing/2016/5/14/chartex" xmlns:mc="http://schemas.openxmlformats.org/markup-compatibility/2006" xmlns:aink="http://schemas.microsoft.com/office/drawing/2016/ink" xmlns:am3d="http://schemas.microsoft.com/office/drawing/2017/model3d" xmlns:o="urn:schemas-microsoft-com:office:office" xmlns:r="http://schemas.openxmlformats.org/officeDocument/2006/relationships" xmlns:m="http://schemas.openxmlformats.org/officeDocument/2006/math" xmlns:v="urn:schemas-microsoft-com:vml" xmlns:wp14="http://schemas.microsoft.com/office/word/2010/wordprocessingDrawing" xmlns:wp="http://schemas.openxmlformats.org/drawingml/2006/wordprocessingDrawing" xmlns:w10="urn:schemas-microsoft-com:office:word" xmlns:w="http://schemas.openxmlformats.org/wordprocessingml/2006/main" xmlns:w14="http://schemas.microsoft.com/office/word/2010/wordml" xmlns:w15="http://schemas.microsoft.com/office/word/2012/wordml" xmlns:w16cex="http://schemas.microsoft.com/office/word/2018/wordml/cex" xmlns:w16cid="http://schemas.microsoft.com/office/word/2016/wordml/cid" xmlns:w16="http://schemas.microsoft.com/office/word/2018/wordml" xmlns:w16sdtdh="http://schemas.microsoft.com/office/word/2020/wordml/sdtdatahash" xmlns:w16se="http://schemas.microsoft.com/office/word/2015/wordml/symex" xmlns:wpg="http://schemas.microsoft.com/office/word/2010/wordprocessingGroup" xmlns:wpi="http://schemas.microsoft.com/office/word/2010/wordprocessingInk" xmlns:wne="http://schemas.microsoft.com/office/word/2006/wordml" xmlns:wps="http://schemas.microsoft.com/office/word/2010/wordprocessingShape" mc:Ignorable="w14 w15 w16se w16cid w16 w16cex w16sdtdh wp14">
+<w:endnotes xmlns:wpc="http://schemas.microsoft.com/office/word/2010/wordprocessingCanvas" xmlns:cx="http://schemas.microsoft.com/office/drawing/2014/chartex" xmlns:cx1="http://schemas.microsoft.com/office/drawing/2015/9/8/chartex" xmlns:cx2="http://schemas.microsoft.com/office/drawing/2015/10/21/chartex" xmlns:cx3="http://schemas.microsoft.com/office/drawing/2016/5/9/chartex" xmlns:cx4="http://schemas.microsoft.com/office/drawing/2016/5/10/chartex" xmlns:cx5="http://schemas.microsoft.com/office/drawing/2016/5/11/chartex" xmlns:cx6="http://schemas.microsoft.com/office/drawing/2016/5/12/chartex" xmlns:cx7="http://schemas.microsoft.com/office/drawing/2016/5/13/chartex" xmlns:cx8="http://schemas.microsoft.com/office/drawing/2016/5/14/chartex" xmlns:mc="http://schemas.openxmlformats.org/markup-compatibility/2006" xmlns:aink="http://schemas.microsoft.com/office/drawing/2016/ink" xmlns:am3d="http://schemas.microsoft.com/office/drawing/2017/model3d" xmlns:o="urn:schemas-microsoft-com:office:office" xmlns:r="http://schemas.openxmlformats.org/officeDocument/2006/relationships" xmlns:m="http://schemas.openxmlformats.org/officeDocument/2006/math" xmlns:v="urn:schemas-microsoft-com:vml" xmlns:wp14="http://schemas.microsoft.com/office/word/2010/wordprocessingDrawing" xmlns:wp="http://schemas.openxmlformats.org/drawingml/2006/wordprocessingDrawing" xmlns:w10="urn:schemas-microsoft-com:office:word" xmlns:w="http://schemas.openxmlformats.org/wordprocessingml/2006/main" xmlns:w14="http://schemas.microsoft.com/office/word/2010/wordml" xmlns:w15="http://schemas.microsoft.com/office/word/2012/wordml" xmlns:w16cid="http://schemas.microsoft.com/office/word/2016/wordml/cid" xmlns:w16se="http://schemas.microsoft.com/office/word/2015/wordml/symex" xmlns:wpg="http://schemas.microsoft.com/office/word/2010/wordprocessingGroup" xmlns:wpi="http://schemas.microsoft.com/office/word/2010/wordprocessingInk" xmlns:wne="http://schemas.microsoft.com/office/word/2006/wordml" xmlns:wps="http://schemas.microsoft.com/office/word/2010/wordprocessingShape" mc:Ignorable="w14 w15 w16se w16cid wp14">
   <w:endnote w:type="separator" w:id="-1">
     <w:p>
       <w:r>
@@ -18157,7 +18430,7 @@
 </file>
 
 <file path=word/footer1.xml><?xml version="1.0" encoding="utf-8"?>
-<w:ftr xmlns:wpc="http://schemas.microsoft.com/office/word/2010/wordprocessingCanvas" xmlns:cx="http://schemas.microsoft.com/office/drawing/2014/chartex" xmlns:cx1="http://schemas.microsoft.com/office/drawing/2015/9/8/chartex" xmlns:cx2="http://schemas.microsoft.com/office/drawing/2015/10/21/chartex" xmlns:cx3="http://schemas.microsoft.com/office/drawing/2016/5/9/chartex" xmlns:cx4="http://schemas.microsoft.com/office/drawing/2016/5/10/chartex" xmlns:cx5="http://schemas.microsoft.com/office/drawing/2016/5/11/chartex" xmlns:cx6="http://schemas.microsoft.com/office/drawing/2016/5/12/chartex" xmlns:cx7="http://schemas.microsoft.com/office/drawing/2016/5/13/chartex" xmlns:cx8="http://schemas.microsoft.com/office/drawing/2016/5/14/chartex" xmlns:mc="http://schemas.openxmlformats.org/markup-compatibility/2006" xmlns:aink="http://schemas.microsoft.com/office/drawing/2016/ink" xmlns:am3d="http://schemas.microsoft.com/office/drawing/2017/model3d" xmlns:o="urn:schemas-microsoft-com:office:office" xmlns:r="http://schemas.openxmlformats.org/officeDocument/2006/relationships" xmlns:m="http://schemas.openxmlformats.org/officeDocument/2006/math" xmlns:v="urn:schemas-microsoft-com:vml" xmlns:wp14="http://schemas.microsoft.com/office/word/2010/wordprocessingDrawing" xmlns:wp="http://schemas.openxmlformats.org/drawingml/2006/wordprocessingDrawing" xmlns:w10="urn:schemas-microsoft-com:office:word" xmlns:w="http://schemas.openxmlformats.org/wordprocessingml/2006/main" xmlns:w14="http://schemas.microsoft.com/office/word/2010/wordml" xmlns:w15="http://schemas.microsoft.com/office/word/2012/wordml" xmlns:w16cex="http://schemas.microsoft.com/office/word/2018/wordml/cex" xmlns:w16cid="http://schemas.microsoft.com/office/word/2016/wordml/cid" xmlns:w16="http://schemas.microsoft.com/office/word/2018/wordml" xmlns:w16sdtdh="http://schemas.microsoft.com/office/word/2020/wordml/sdtdatahash" xmlns:w16se="http://schemas.microsoft.com/office/word/2015/wordml/symex" xmlns:wpg="http://schemas.microsoft.com/office/word/2010/wordprocessingGroup" xmlns:wpi="http://schemas.microsoft.com/office/word/2010/wordprocessingInk" xmlns:wne="http://schemas.microsoft.com/office/word/2006/wordml" xmlns:wps="http://schemas.microsoft.com/office/word/2010/wordprocessingShape" mc:Ignorable="w14 w15 w16se w16cid w16 w16cex w16sdtdh wp14">
+<w:ftr xmlns:wpc="http://schemas.microsoft.com/office/word/2010/wordprocessingCanvas" xmlns:cx="http://schemas.microsoft.com/office/drawing/2014/chartex" xmlns:cx1="http://schemas.microsoft.com/office/drawing/2015/9/8/chartex" xmlns:cx2="http://schemas.microsoft.com/office/drawing/2015/10/21/chartex" xmlns:cx3="http://schemas.microsoft.com/office/drawing/2016/5/9/chartex" xmlns:cx4="http://schemas.microsoft.com/office/drawing/2016/5/10/chartex" xmlns:cx5="http://schemas.microsoft.com/office/drawing/2016/5/11/chartex" xmlns:cx6="http://schemas.microsoft.com/office/drawing/2016/5/12/chartex" xmlns:cx7="http://schemas.microsoft.com/office/drawing/2016/5/13/chartex" xmlns:cx8="http://schemas.microsoft.com/office/drawing/2016/5/14/chartex" xmlns:mc="http://schemas.openxmlformats.org/markup-compatibility/2006" xmlns:aink="http://schemas.microsoft.com/office/drawing/2016/ink" xmlns:am3d="http://schemas.microsoft.com/office/drawing/2017/model3d" xmlns:o="urn:schemas-microsoft-com:office:office" xmlns:r="http://schemas.openxmlformats.org/officeDocument/2006/relationships" xmlns:m="http://schemas.openxmlformats.org/officeDocument/2006/math" xmlns:v="urn:schemas-microsoft-com:vml" xmlns:wp14="http://schemas.microsoft.com/office/word/2010/wordprocessingDrawing" xmlns:wp="http://schemas.openxmlformats.org/drawingml/2006/wordprocessingDrawing" xmlns:w10="urn:schemas-microsoft-com:office:word" xmlns:w="http://schemas.openxmlformats.org/wordprocessingml/2006/main" xmlns:w14="http://schemas.microsoft.com/office/word/2010/wordml" xmlns:w15="http://schemas.microsoft.com/office/word/2012/wordml" xmlns:w16cid="http://schemas.microsoft.com/office/word/2016/wordml/cid" xmlns:w16se="http://schemas.microsoft.com/office/word/2015/wordml/symex" xmlns:wpg="http://schemas.microsoft.com/office/word/2010/wordprocessingGroup" xmlns:wpi="http://schemas.microsoft.com/office/word/2010/wordprocessingInk" xmlns:wne="http://schemas.microsoft.com/office/word/2006/wordml" xmlns:wps="http://schemas.microsoft.com/office/word/2010/wordprocessingShape" mc:Ignorable="w14 w15 w16se w16cid wp14">
   <w:p>
     <w:pPr>
       <w:pStyle w:val="Pidipagina"/>
@@ -18168,27 +18441,14 @@
     <w:r>
       <w:tab/>
     </w:r>
-    <w:r>
-      <w:fldChar w:fldCharType="begin"/>
-    </w:r>
-    <w:r>
-      <w:instrText xml:space="preserve"> FILENAME </w:instrText>
-    </w:r>
-    <w:r>
-      <w:fldChar w:fldCharType="separate"/>
-    </w:r>
-    <w:r>
-      <w:rPr>
-        <w:noProof/>
-      </w:rPr>
-      <w:t>Documentazione lavoro temporaneo - Samuele Abba.docx</w:t>
-    </w:r>
-    <w:r>
-      <w:rPr>
-        <w:noProof/>
-      </w:rPr>
-      <w:fldChar w:fldCharType="end"/>
-    </w:r>
+    <w:fldSimple w:instr=" FILENAME ">
+      <w:r>
+        <w:rPr>
+          <w:noProof/>
+        </w:rPr>
+        <w:t>Documentazione lavoro temporaneo - Samuele Abba.docx</w:t>
+      </w:r>
+    </w:fldSimple>
     <w:r>
       <w:tab/>
       <w:t xml:space="preserve">Versione: </w:t>
@@ -18206,7 +18466,7 @@
       <w:rPr>
         <w:noProof/>
       </w:rPr>
-      <w:t>21.11.2021</w:t>
+      <w:t>25.11.2021</w:t>
     </w:r>
     <w:r>
       <w:fldChar w:fldCharType="end"/>
@@ -18216,7 +18476,7 @@
 </file>
 
 <file path=word/footer2.xml><?xml version="1.0" encoding="utf-8"?>
-<w:ftr xmlns:wpc="http://schemas.microsoft.com/office/word/2010/wordprocessingCanvas" xmlns:cx="http://schemas.microsoft.com/office/drawing/2014/chartex" xmlns:cx1="http://schemas.microsoft.com/office/drawing/2015/9/8/chartex" xmlns:cx2="http://schemas.microsoft.com/office/drawing/2015/10/21/chartex" xmlns:cx3="http://schemas.microsoft.com/office/drawing/2016/5/9/chartex" xmlns:cx4="http://schemas.microsoft.com/office/drawing/2016/5/10/chartex" xmlns:cx5="http://schemas.microsoft.com/office/drawing/2016/5/11/chartex" xmlns:cx6="http://schemas.microsoft.com/office/drawing/2016/5/12/chartex" xmlns:cx7="http://schemas.microsoft.com/office/drawing/2016/5/13/chartex" xmlns:cx8="http://schemas.microsoft.com/office/drawing/2016/5/14/chartex" xmlns:mc="http://schemas.openxmlformats.org/markup-compatibility/2006" xmlns:aink="http://schemas.microsoft.com/office/drawing/2016/ink" xmlns:am3d="http://schemas.microsoft.com/office/drawing/2017/model3d" xmlns:o="urn:schemas-microsoft-com:office:office" xmlns:r="http://schemas.openxmlformats.org/officeDocument/2006/relationships" xmlns:m="http://schemas.openxmlformats.org/officeDocument/2006/math" xmlns:v="urn:schemas-microsoft-com:vml" xmlns:wp14="http://schemas.microsoft.com/office/word/2010/wordprocessingDrawing" xmlns:wp="http://schemas.openxmlformats.org/drawingml/2006/wordprocessingDrawing" xmlns:w10="urn:schemas-microsoft-com:office:word" xmlns:w="http://schemas.openxmlformats.org/wordprocessingml/2006/main" xmlns:w14="http://schemas.microsoft.com/office/word/2010/wordml" xmlns:w15="http://schemas.microsoft.com/office/word/2012/wordml" xmlns:w16cex="http://schemas.microsoft.com/office/word/2018/wordml/cex" xmlns:w16cid="http://schemas.microsoft.com/office/word/2016/wordml/cid" xmlns:w16="http://schemas.microsoft.com/office/word/2018/wordml" xmlns:w16sdtdh="http://schemas.microsoft.com/office/word/2020/wordml/sdtdatahash" xmlns:w16se="http://schemas.microsoft.com/office/word/2015/wordml/symex" xmlns:wpg="http://schemas.microsoft.com/office/word/2010/wordprocessingGroup" xmlns:wpi="http://schemas.microsoft.com/office/word/2010/wordprocessingInk" xmlns:wne="http://schemas.microsoft.com/office/word/2006/wordml" xmlns:wps="http://schemas.microsoft.com/office/word/2010/wordprocessingShape" mc:Ignorable="w14 w15 w16se w16cid w16 w16cex w16sdtdh wp14">
+<w:ftr xmlns:wpc="http://schemas.microsoft.com/office/word/2010/wordprocessingCanvas" xmlns:cx="http://schemas.microsoft.com/office/drawing/2014/chartex" xmlns:cx1="http://schemas.microsoft.com/office/drawing/2015/9/8/chartex" xmlns:cx2="http://schemas.microsoft.com/office/drawing/2015/10/21/chartex" xmlns:cx3="http://schemas.microsoft.com/office/drawing/2016/5/9/chartex" xmlns:cx4="http://schemas.microsoft.com/office/drawing/2016/5/10/chartex" xmlns:cx5="http://schemas.microsoft.com/office/drawing/2016/5/11/chartex" xmlns:cx6="http://schemas.microsoft.com/office/drawing/2016/5/12/chartex" xmlns:cx7="http://schemas.microsoft.com/office/drawing/2016/5/13/chartex" xmlns:cx8="http://schemas.microsoft.com/office/drawing/2016/5/14/chartex" xmlns:mc="http://schemas.openxmlformats.org/markup-compatibility/2006" xmlns:aink="http://schemas.microsoft.com/office/drawing/2016/ink" xmlns:am3d="http://schemas.microsoft.com/office/drawing/2017/model3d" xmlns:o="urn:schemas-microsoft-com:office:office" xmlns:r="http://schemas.openxmlformats.org/officeDocument/2006/relationships" xmlns:m="http://schemas.openxmlformats.org/officeDocument/2006/math" xmlns:v="urn:schemas-microsoft-com:vml" xmlns:wp14="http://schemas.microsoft.com/office/word/2010/wordprocessingDrawing" xmlns:wp="http://schemas.openxmlformats.org/drawingml/2006/wordprocessingDrawing" xmlns:w10="urn:schemas-microsoft-com:office:word" xmlns:w="http://schemas.openxmlformats.org/wordprocessingml/2006/main" xmlns:w14="http://schemas.microsoft.com/office/word/2010/wordml" xmlns:w15="http://schemas.microsoft.com/office/word/2012/wordml" xmlns:w16cid="http://schemas.microsoft.com/office/word/2016/wordml/cid" xmlns:w16se="http://schemas.microsoft.com/office/word/2015/wordml/symex" xmlns:wpg="http://schemas.microsoft.com/office/word/2010/wordprocessingGroup" xmlns:wpi="http://schemas.microsoft.com/office/word/2010/wordprocessingInk" xmlns:wne="http://schemas.microsoft.com/office/word/2006/wordml" xmlns:wps="http://schemas.microsoft.com/office/word/2010/wordprocessingShape" mc:Ignorable="w14 w15 w16se w16cid wp14">
   <w:p>
     <w:pPr>
       <w:pStyle w:val="Pidipagina"/>
@@ -18229,7 +18489,7 @@
 </file>
 
 <file path=word/footer3.xml><?xml version="1.0" encoding="utf-8"?>
-<w:ftr xmlns:wpc="http://schemas.microsoft.com/office/word/2010/wordprocessingCanvas" xmlns:cx="http://schemas.microsoft.com/office/drawing/2014/chartex" xmlns:cx1="http://schemas.microsoft.com/office/drawing/2015/9/8/chartex" xmlns:cx2="http://schemas.microsoft.com/office/drawing/2015/10/21/chartex" xmlns:cx3="http://schemas.microsoft.com/office/drawing/2016/5/9/chartex" xmlns:cx4="http://schemas.microsoft.com/office/drawing/2016/5/10/chartex" xmlns:cx5="http://schemas.microsoft.com/office/drawing/2016/5/11/chartex" xmlns:cx6="http://schemas.microsoft.com/office/drawing/2016/5/12/chartex" xmlns:cx7="http://schemas.microsoft.com/office/drawing/2016/5/13/chartex" xmlns:cx8="http://schemas.microsoft.com/office/drawing/2016/5/14/chartex" xmlns:mc="http://schemas.openxmlformats.org/markup-compatibility/2006" xmlns:aink="http://schemas.microsoft.com/office/drawing/2016/ink" xmlns:am3d="http://schemas.microsoft.com/office/drawing/2017/model3d" xmlns:o="urn:schemas-microsoft-com:office:office" xmlns:r="http://schemas.openxmlformats.org/officeDocument/2006/relationships" xmlns:m="http://schemas.openxmlformats.org/officeDocument/2006/math" xmlns:v="urn:schemas-microsoft-com:vml" xmlns:wp14="http://schemas.microsoft.com/office/word/2010/wordprocessingDrawing" xmlns:wp="http://schemas.openxmlformats.org/drawingml/2006/wordprocessingDrawing" xmlns:w10="urn:schemas-microsoft-com:office:word" xmlns:w="http://schemas.openxmlformats.org/wordprocessingml/2006/main" xmlns:w14="http://schemas.microsoft.com/office/word/2010/wordml" xmlns:w15="http://schemas.microsoft.com/office/word/2012/wordml" xmlns:w16cex="http://schemas.microsoft.com/office/word/2018/wordml/cex" xmlns:w16cid="http://schemas.microsoft.com/office/word/2016/wordml/cid" xmlns:w16="http://schemas.microsoft.com/office/word/2018/wordml" xmlns:w16sdtdh="http://schemas.microsoft.com/office/word/2020/wordml/sdtdatahash" xmlns:w16se="http://schemas.microsoft.com/office/word/2015/wordml/symex" xmlns:wpg="http://schemas.microsoft.com/office/word/2010/wordprocessingGroup" xmlns:wpi="http://schemas.microsoft.com/office/word/2010/wordprocessingInk" xmlns:wne="http://schemas.microsoft.com/office/word/2006/wordml" xmlns:wps="http://schemas.microsoft.com/office/word/2010/wordprocessingShape" mc:Ignorable="w14 w15 w16se w16cid w16 w16cex w16sdtdh wp14">
+<w:ftr xmlns:wpc="http://schemas.microsoft.com/office/word/2010/wordprocessingCanvas" xmlns:cx="http://schemas.microsoft.com/office/drawing/2014/chartex" xmlns:cx1="http://schemas.microsoft.com/office/drawing/2015/9/8/chartex" xmlns:cx2="http://schemas.microsoft.com/office/drawing/2015/10/21/chartex" xmlns:cx3="http://schemas.microsoft.com/office/drawing/2016/5/9/chartex" xmlns:cx4="http://schemas.microsoft.com/office/drawing/2016/5/10/chartex" xmlns:cx5="http://schemas.microsoft.com/office/drawing/2016/5/11/chartex" xmlns:cx6="http://schemas.microsoft.com/office/drawing/2016/5/12/chartex" xmlns:cx7="http://schemas.microsoft.com/office/drawing/2016/5/13/chartex" xmlns:cx8="http://schemas.microsoft.com/office/drawing/2016/5/14/chartex" xmlns:mc="http://schemas.openxmlformats.org/markup-compatibility/2006" xmlns:aink="http://schemas.microsoft.com/office/drawing/2016/ink" xmlns:am3d="http://schemas.microsoft.com/office/drawing/2017/model3d" xmlns:o="urn:schemas-microsoft-com:office:office" xmlns:r="http://schemas.openxmlformats.org/officeDocument/2006/relationships" xmlns:m="http://schemas.openxmlformats.org/officeDocument/2006/math" xmlns:v="urn:schemas-microsoft-com:vml" xmlns:wp14="http://schemas.microsoft.com/office/word/2010/wordprocessingDrawing" xmlns:wp="http://schemas.openxmlformats.org/drawingml/2006/wordprocessingDrawing" xmlns:w10="urn:schemas-microsoft-com:office:word" xmlns:w="http://schemas.openxmlformats.org/wordprocessingml/2006/main" xmlns:w14="http://schemas.microsoft.com/office/word/2010/wordml" xmlns:w15="http://schemas.microsoft.com/office/word/2012/wordml" xmlns:w16cid="http://schemas.microsoft.com/office/word/2016/wordml/cid" xmlns:w16se="http://schemas.microsoft.com/office/word/2015/wordml/symex" xmlns:wpg="http://schemas.microsoft.com/office/word/2010/wordprocessingGroup" xmlns:wpi="http://schemas.microsoft.com/office/word/2010/wordprocessingInk" xmlns:wne="http://schemas.microsoft.com/office/word/2006/wordml" xmlns:wps="http://schemas.microsoft.com/office/word/2010/wordprocessingShape" mc:Ignorable="w14 w15 w16se w16cid wp14">
   <w:p>
     <w:pPr>
       <w:pStyle w:val="Pidipagina"/>
@@ -18246,27 +18506,14 @@
     <w:r>
       <w:tab/>
     </w:r>
-    <w:r>
-      <w:fldChar w:fldCharType="begin"/>
-    </w:r>
-    <w:r>
-      <w:instrText xml:space="preserve"> FILENAME </w:instrText>
-    </w:r>
-    <w:r>
-      <w:fldChar w:fldCharType="separate"/>
-    </w:r>
-    <w:r>
-      <w:rPr>
-        <w:noProof/>
-      </w:rPr>
-      <w:t>Documentazione lavoro temporaneo - Samuele Abba.docx</w:t>
-    </w:r>
-    <w:r>
-      <w:rPr>
-        <w:noProof/>
-      </w:rPr>
-      <w:fldChar w:fldCharType="end"/>
-    </w:r>
+    <w:fldSimple w:instr=" FILENAME ">
+      <w:r>
+        <w:rPr>
+          <w:noProof/>
+        </w:rPr>
+        <w:t>Documentazione lavoro temporaneo - Samuele Abba.docx</w:t>
+      </w:r>
+    </w:fldSimple>
     <w:r>
       <w:tab/>
       <w:t xml:space="preserve">Versione: </w:t>
@@ -18284,7 +18531,7 @@
       <w:rPr>
         <w:noProof/>
       </w:rPr>
-      <w:t>21.11.2021</w:t>
+      <w:t>25.11.2021</w:t>
     </w:r>
     <w:r>
       <w:fldChar w:fldCharType="end"/>
@@ -18294,7 +18541,7 @@
 </file>
 
 <file path=word/footer4.xml><?xml version="1.0" encoding="utf-8"?>
-<w:ftr xmlns:wpc="http://schemas.microsoft.com/office/word/2010/wordprocessingCanvas" xmlns:cx="http://schemas.microsoft.com/office/drawing/2014/chartex" xmlns:cx1="http://schemas.microsoft.com/office/drawing/2015/9/8/chartex" xmlns:cx2="http://schemas.microsoft.com/office/drawing/2015/10/21/chartex" xmlns:cx3="http://schemas.microsoft.com/office/drawing/2016/5/9/chartex" xmlns:cx4="http://schemas.microsoft.com/office/drawing/2016/5/10/chartex" xmlns:cx5="http://schemas.microsoft.com/office/drawing/2016/5/11/chartex" xmlns:cx6="http://schemas.microsoft.com/office/drawing/2016/5/12/chartex" xmlns:cx7="http://schemas.microsoft.com/office/drawing/2016/5/13/chartex" xmlns:cx8="http://schemas.microsoft.com/office/drawing/2016/5/14/chartex" xmlns:mc="http://schemas.openxmlformats.org/markup-compatibility/2006" xmlns:aink="http://schemas.microsoft.com/office/drawing/2016/ink" xmlns:am3d="http://schemas.microsoft.com/office/drawing/2017/model3d" xmlns:o="urn:schemas-microsoft-com:office:office" xmlns:r="http://schemas.openxmlformats.org/officeDocument/2006/relationships" xmlns:m="http://schemas.openxmlformats.org/officeDocument/2006/math" xmlns:v="urn:schemas-microsoft-com:vml" xmlns:wp14="http://schemas.microsoft.com/office/word/2010/wordprocessingDrawing" xmlns:wp="http://schemas.openxmlformats.org/drawingml/2006/wordprocessingDrawing" xmlns:w10="urn:schemas-microsoft-com:office:word" xmlns:w="http://schemas.openxmlformats.org/wordprocessingml/2006/main" xmlns:w14="http://schemas.microsoft.com/office/word/2010/wordml" xmlns:w15="http://schemas.microsoft.com/office/word/2012/wordml" xmlns:w16cex="http://schemas.microsoft.com/office/word/2018/wordml/cex" xmlns:w16cid="http://schemas.microsoft.com/office/word/2016/wordml/cid" xmlns:w16="http://schemas.microsoft.com/office/word/2018/wordml" xmlns:w16sdtdh="http://schemas.microsoft.com/office/word/2020/wordml/sdtdatahash" xmlns:w16se="http://schemas.microsoft.com/office/word/2015/wordml/symex" xmlns:wpg="http://schemas.microsoft.com/office/word/2010/wordprocessingGroup" xmlns:wpi="http://schemas.microsoft.com/office/word/2010/wordprocessingInk" xmlns:wne="http://schemas.microsoft.com/office/word/2006/wordml" xmlns:wps="http://schemas.microsoft.com/office/word/2010/wordprocessingShape" mc:Ignorable="w14 w15 w16se w16cid w16 w16cex w16sdtdh wp14">
+<w:ftr xmlns:wpc="http://schemas.microsoft.com/office/word/2010/wordprocessingCanvas" xmlns:cx="http://schemas.microsoft.com/office/drawing/2014/chartex" xmlns:cx1="http://schemas.microsoft.com/office/drawing/2015/9/8/chartex" xmlns:cx2="http://schemas.microsoft.com/office/drawing/2015/10/21/chartex" xmlns:cx3="http://schemas.microsoft.com/office/drawing/2016/5/9/chartex" xmlns:cx4="http://schemas.microsoft.com/office/drawing/2016/5/10/chartex" xmlns:cx5="http://schemas.microsoft.com/office/drawing/2016/5/11/chartex" xmlns:cx6="http://schemas.microsoft.com/office/drawing/2016/5/12/chartex" xmlns:cx7="http://schemas.microsoft.com/office/drawing/2016/5/13/chartex" xmlns:cx8="http://schemas.microsoft.com/office/drawing/2016/5/14/chartex" xmlns:mc="http://schemas.openxmlformats.org/markup-compatibility/2006" xmlns:aink="http://schemas.microsoft.com/office/drawing/2016/ink" xmlns:am3d="http://schemas.microsoft.com/office/drawing/2017/model3d" xmlns:o="urn:schemas-microsoft-com:office:office" xmlns:r="http://schemas.openxmlformats.org/officeDocument/2006/relationships" xmlns:m="http://schemas.openxmlformats.org/officeDocument/2006/math" xmlns:v="urn:schemas-microsoft-com:vml" xmlns:wp14="http://schemas.microsoft.com/office/word/2010/wordprocessingDrawing" xmlns:wp="http://schemas.openxmlformats.org/drawingml/2006/wordprocessingDrawing" xmlns:w10="urn:schemas-microsoft-com:office:word" xmlns:w="http://schemas.openxmlformats.org/wordprocessingml/2006/main" xmlns:w14="http://schemas.microsoft.com/office/word/2010/wordml" xmlns:w15="http://schemas.microsoft.com/office/word/2012/wordml" xmlns:w16cid="http://schemas.microsoft.com/office/word/2016/wordml/cid" xmlns:w16se="http://schemas.microsoft.com/office/word/2015/wordml/symex" xmlns:wpg="http://schemas.microsoft.com/office/word/2010/wordprocessingGroup" xmlns:wpi="http://schemas.microsoft.com/office/word/2010/wordprocessingInk" xmlns:wne="http://schemas.microsoft.com/office/word/2006/wordml" xmlns:wps="http://schemas.microsoft.com/office/word/2010/wordprocessingShape" mc:Ignorable="w14 w15 w16se w16cid wp14">
   <w:p>
     <w:pPr>
       <w:pStyle w:val="Pidipagina"/>
@@ -18311,27 +18558,14 @@
     <w:r>
       <w:tab/>
     </w:r>
-    <w:r>
-      <w:fldChar w:fldCharType="begin"/>
-    </w:r>
-    <w:r>
-      <w:instrText xml:space="preserve"> FILENAME </w:instrText>
-    </w:r>
-    <w:r>
-      <w:fldChar w:fldCharType="separate"/>
-    </w:r>
-    <w:r>
-      <w:rPr>
-        <w:noProof/>
-      </w:rPr>
-      <w:t>Documentazione lavoro temporaneo - Samuele Abba.docx</w:t>
-    </w:r>
-    <w:r>
-      <w:rPr>
-        <w:noProof/>
-      </w:rPr>
-      <w:fldChar w:fldCharType="end"/>
-    </w:r>
+    <w:fldSimple w:instr=" FILENAME ">
+      <w:r>
+        <w:rPr>
+          <w:noProof/>
+        </w:rPr>
+        <w:t>Documentazione lavoro temporaneo - Samuele Abba.docx</w:t>
+      </w:r>
+    </w:fldSimple>
     <w:r>
       <w:tab/>
       <w:t xml:space="preserve">Versione: </w:t>
@@ -18349,7 +18583,7 @@
       <w:rPr>
         <w:noProof/>
       </w:rPr>
-      <w:t>21.11.2021</w:t>
+      <w:t>25.11.2021</w:t>
     </w:r>
     <w:r>
       <w:fldChar w:fldCharType="end"/>
@@ -18359,7 +18593,7 @@
 </file>
 
 <file path=word/footnotes.xml><?xml version="1.0" encoding="utf-8"?>
-<w:footnotes xmlns:wpc="http://schemas.microsoft.com/office/word/2010/wordprocessingCanvas" xmlns:cx="http://schemas.microsoft.com/office/drawing/2014/chartex" xmlns:cx1="http://schemas.microsoft.com/office/drawing/2015/9/8/chartex" xmlns:cx2="http://schemas.microsoft.com/office/drawing/2015/10/21/chartex" xmlns:cx3="http://schemas.microsoft.com/office/drawing/2016/5/9/chartex" xmlns:cx4="http://schemas.microsoft.com/office/drawing/2016/5/10/chartex" xmlns:cx5="http://schemas.microsoft.com/office/drawing/2016/5/11/chartex" xmlns:cx6="http://schemas.microsoft.com/office/drawing/2016/5/12/chartex" xmlns:cx7="http://schemas.microsoft.com/office/drawing/2016/5/13/chartex" xmlns:cx8="http://schemas.microsoft.com/office/drawing/2016/5/14/chartex" xmlns:mc="http://schemas.openxmlformats.org/markup-compatibility/2006" xmlns:aink="http://schemas.microsoft.com/office/drawing/2016/ink" xmlns:am3d="http://schemas.microsoft.com/office/drawing/2017/model3d" xmlns:o="urn:schemas-microsoft-com:office:office" xmlns:r="http://schemas.openxmlformats.org/officeDocument/2006/relationships" xmlns:m="http://schemas.openxmlformats.org/officeDocument/2006/math" xmlns:v="urn:schemas-microsoft-com:vml" xmlns:wp14="http://schemas.microsoft.com/office/word/2010/wordprocessingDrawing" xmlns:wp="http://schemas.openxmlformats.org/drawingml/2006/wordprocessingDrawing" xmlns:w10="urn:schemas-microsoft-com:office:word" xmlns:w="http://schemas.openxmlformats.org/wordprocessingml/2006/main" xmlns:w14="http://schemas.microsoft.com/office/word/2010/wordml" xmlns:w15="http://schemas.microsoft.com/office/word/2012/wordml" xmlns:w16cex="http://schemas.microsoft.com/office/word/2018/wordml/cex" xmlns:w16cid="http://schemas.microsoft.com/office/word/2016/wordml/cid" xmlns:w16="http://schemas.microsoft.com/office/word/2018/wordml" xmlns:w16sdtdh="http://schemas.microsoft.com/office/word/2020/wordml/sdtdatahash" xmlns:w16se="http://schemas.microsoft.com/office/word/2015/wordml/symex" xmlns:wpg="http://schemas.microsoft.com/office/word/2010/wordprocessingGroup" xmlns:wpi="http://schemas.microsoft.com/office/word/2010/wordprocessingInk" xmlns:wne="http://schemas.microsoft.com/office/word/2006/wordml" xmlns:wps="http://schemas.microsoft.com/office/word/2010/wordprocessingShape" mc:Ignorable="w14 w15 w16se w16cid w16 w16cex w16sdtdh wp14">
+<w:footnotes xmlns:wpc="http://schemas.microsoft.com/office/word/2010/wordprocessingCanvas" xmlns:cx="http://schemas.microsoft.com/office/drawing/2014/chartex" xmlns:cx1="http://schemas.microsoft.com/office/drawing/2015/9/8/chartex" xmlns:cx2="http://schemas.microsoft.com/office/drawing/2015/10/21/chartex" xmlns:cx3="http://schemas.microsoft.com/office/drawing/2016/5/9/chartex" xmlns:cx4="http://schemas.microsoft.com/office/drawing/2016/5/10/chartex" xmlns:cx5="http://schemas.microsoft.com/office/drawing/2016/5/11/chartex" xmlns:cx6="http://schemas.microsoft.com/office/drawing/2016/5/12/chartex" xmlns:cx7="http://schemas.microsoft.com/office/drawing/2016/5/13/chartex" xmlns:cx8="http://schemas.microsoft.com/office/drawing/2016/5/14/chartex" xmlns:mc="http://schemas.openxmlformats.org/markup-compatibility/2006" xmlns:aink="http://schemas.microsoft.com/office/drawing/2016/ink" xmlns:am3d="http://schemas.microsoft.com/office/drawing/2017/model3d" xmlns:o="urn:schemas-microsoft-com:office:office" xmlns:r="http://schemas.openxmlformats.org/officeDocument/2006/relationships" xmlns:m="http://schemas.openxmlformats.org/officeDocument/2006/math" xmlns:v="urn:schemas-microsoft-com:vml" xmlns:wp14="http://schemas.microsoft.com/office/word/2010/wordprocessingDrawing" xmlns:wp="http://schemas.openxmlformats.org/drawingml/2006/wordprocessingDrawing" xmlns:w10="urn:schemas-microsoft-com:office:word" xmlns:w="http://schemas.openxmlformats.org/wordprocessingml/2006/main" xmlns:w14="http://schemas.microsoft.com/office/word/2010/wordml" xmlns:w15="http://schemas.microsoft.com/office/word/2012/wordml" xmlns:w16cid="http://schemas.microsoft.com/office/word/2016/wordml/cid" xmlns:w16se="http://schemas.microsoft.com/office/word/2015/wordml/symex" xmlns:wpg="http://schemas.microsoft.com/office/word/2010/wordprocessingGroup" xmlns:wpi="http://schemas.microsoft.com/office/word/2010/wordprocessingInk" xmlns:wne="http://schemas.microsoft.com/office/word/2006/wordml" xmlns:wps="http://schemas.microsoft.com/office/word/2010/wordprocessingShape" mc:Ignorable="w14 w15 w16se w16cid wp14">
   <w:footnote w:type="separator" w:id="-1">
     <w:p>
       <w:r>
@@ -18378,7 +18612,7 @@
 </file>
 
 <file path=word/header1.xml><?xml version="1.0" encoding="utf-8"?>
-<w:hdr xmlns:wpc="http://schemas.microsoft.com/office/word/2010/wordprocessingCanvas" xmlns:cx="http://schemas.microsoft.com/office/drawing/2014/chartex" xmlns:cx1="http://schemas.microsoft.com/office/drawing/2015/9/8/chartex" xmlns:cx2="http://schemas.microsoft.com/office/drawing/2015/10/21/chartex" xmlns:cx3="http://schemas.microsoft.com/office/drawing/2016/5/9/chartex" xmlns:cx4="http://schemas.microsoft.com/office/drawing/2016/5/10/chartex" xmlns:cx5="http://schemas.microsoft.com/office/drawing/2016/5/11/chartex" xmlns:cx6="http://schemas.microsoft.com/office/drawing/2016/5/12/chartex" xmlns:cx7="http://schemas.microsoft.com/office/drawing/2016/5/13/chartex" xmlns:cx8="http://schemas.microsoft.com/office/drawing/2016/5/14/chartex" xmlns:mc="http://schemas.openxmlformats.org/markup-compatibility/2006" xmlns:aink="http://schemas.microsoft.com/office/drawing/2016/ink" xmlns:am3d="http://schemas.microsoft.com/office/drawing/2017/model3d" xmlns:o="urn:schemas-microsoft-com:office:office" xmlns:r="http://schemas.openxmlformats.org/officeDocument/2006/relationships" xmlns:m="http://schemas.openxmlformats.org/officeDocument/2006/math" xmlns:v="urn:schemas-microsoft-com:vml" xmlns:wp14="http://schemas.microsoft.com/office/word/2010/wordprocessingDrawing" xmlns:wp="http://schemas.openxmlformats.org/drawingml/2006/wordprocessingDrawing" xmlns:w10="urn:schemas-microsoft-com:office:word" xmlns:w="http://schemas.openxmlformats.org/wordprocessingml/2006/main" xmlns:w14="http://schemas.microsoft.com/office/word/2010/wordml" xmlns:w15="http://schemas.microsoft.com/office/word/2012/wordml" xmlns:w16cex="http://schemas.microsoft.com/office/word/2018/wordml/cex" xmlns:w16cid="http://schemas.microsoft.com/office/word/2016/wordml/cid" xmlns:w16="http://schemas.microsoft.com/office/word/2018/wordml" xmlns:w16sdtdh="http://schemas.microsoft.com/office/word/2020/wordml/sdtdatahash" xmlns:w16se="http://schemas.microsoft.com/office/word/2015/wordml/symex" xmlns:wpg="http://schemas.microsoft.com/office/word/2010/wordprocessingGroup" xmlns:wpi="http://schemas.microsoft.com/office/word/2010/wordprocessingInk" xmlns:wne="http://schemas.microsoft.com/office/word/2006/wordml" xmlns:wps="http://schemas.microsoft.com/office/word/2010/wordprocessingShape" mc:Ignorable="w14 w15 w16se w16cid w16 w16cex w16sdtdh wp14">
+<w:hdr xmlns:wpc="http://schemas.microsoft.com/office/word/2010/wordprocessingCanvas" xmlns:cx="http://schemas.microsoft.com/office/drawing/2014/chartex" xmlns:cx1="http://schemas.microsoft.com/office/drawing/2015/9/8/chartex" xmlns:cx2="http://schemas.microsoft.com/office/drawing/2015/10/21/chartex" xmlns:cx3="http://schemas.microsoft.com/office/drawing/2016/5/9/chartex" xmlns:cx4="http://schemas.microsoft.com/office/drawing/2016/5/10/chartex" xmlns:cx5="http://schemas.microsoft.com/office/drawing/2016/5/11/chartex" xmlns:cx6="http://schemas.microsoft.com/office/drawing/2016/5/12/chartex" xmlns:cx7="http://schemas.microsoft.com/office/drawing/2016/5/13/chartex" xmlns:cx8="http://schemas.microsoft.com/office/drawing/2016/5/14/chartex" xmlns:mc="http://schemas.openxmlformats.org/markup-compatibility/2006" xmlns:aink="http://schemas.microsoft.com/office/drawing/2016/ink" xmlns:am3d="http://schemas.microsoft.com/office/drawing/2017/model3d" xmlns:o="urn:schemas-microsoft-com:office:office" xmlns:r="http://schemas.openxmlformats.org/officeDocument/2006/relationships" xmlns:m="http://schemas.openxmlformats.org/officeDocument/2006/math" xmlns:v="urn:schemas-microsoft-com:vml" xmlns:wp14="http://schemas.microsoft.com/office/word/2010/wordprocessingDrawing" xmlns:wp="http://schemas.openxmlformats.org/drawingml/2006/wordprocessingDrawing" xmlns:w10="urn:schemas-microsoft-com:office:word" xmlns:w="http://schemas.openxmlformats.org/wordprocessingml/2006/main" xmlns:w14="http://schemas.microsoft.com/office/word/2010/wordml" xmlns:w15="http://schemas.microsoft.com/office/word/2012/wordml" xmlns:w16cid="http://schemas.microsoft.com/office/word/2016/wordml/cid" xmlns:w16se="http://schemas.microsoft.com/office/word/2015/wordml/symex" xmlns:wpg="http://schemas.microsoft.com/office/word/2010/wordprocessingGroup" xmlns:wpi="http://schemas.microsoft.com/office/word/2010/wordprocessingInk" xmlns:wne="http://schemas.microsoft.com/office/word/2006/wordml" xmlns:wps="http://schemas.microsoft.com/office/word/2010/wordprocessingShape" mc:Ignorable="w14 w15 w16se w16cid wp14">
   <w:tbl>
     <w:tblPr>
       <w:tblW w:w="9639" w:type="dxa"/>
@@ -18741,7 +18975,7 @@
 </file>
 
 <file path=word/header2.xml><?xml version="1.0" encoding="utf-8"?>
-<w:hdr xmlns:wpc="http://schemas.microsoft.com/office/word/2010/wordprocessingCanvas" xmlns:cx="http://schemas.microsoft.com/office/drawing/2014/chartex" xmlns:cx1="http://schemas.microsoft.com/office/drawing/2015/9/8/chartex" xmlns:cx2="http://schemas.microsoft.com/office/drawing/2015/10/21/chartex" xmlns:cx3="http://schemas.microsoft.com/office/drawing/2016/5/9/chartex" xmlns:cx4="http://schemas.microsoft.com/office/drawing/2016/5/10/chartex" xmlns:cx5="http://schemas.microsoft.com/office/drawing/2016/5/11/chartex" xmlns:cx6="http://schemas.microsoft.com/office/drawing/2016/5/12/chartex" xmlns:cx7="http://schemas.microsoft.com/office/drawing/2016/5/13/chartex" xmlns:cx8="http://schemas.microsoft.com/office/drawing/2016/5/14/chartex" xmlns:mc="http://schemas.openxmlformats.org/markup-compatibility/2006" xmlns:aink="http://schemas.microsoft.com/office/drawing/2016/ink" xmlns:am3d="http://schemas.microsoft.com/office/drawing/2017/model3d" xmlns:o="urn:schemas-microsoft-com:office:office" xmlns:r="http://schemas.openxmlformats.org/officeDocument/2006/relationships" xmlns:m="http://schemas.openxmlformats.org/officeDocument/2006/math" xmlns:v="urn:schemas-microsoft-com:vml" xmlns:wp14="http://schemas.microsoft.com/office/word/2010/wordprocessingDrawing" xmlns:wp="http://schemas.openxmlformats.org/drawingml/2006/wordprocessingDrawing" xmlns:w10="urn:schemas-microsoft-com:office:word" xmlns:w="http://schemas.openxmlformats.org/wordprocessingml/2006/main" xmlns:w14="http://schemas.microsoft.com/office/word/2010/wordml" xmlns:w15="http://schemas.microsoft.com/office/word/2012/wordml" xmlns:w16cex="http://schemas.microsoft.com/office/word/2018/wordml/cex" xmlns:w16cid="http://schemas.microsoft.com/office/word/2016/wordml/cid" xmlns:w16="http://schemas.microsoft.com/office/word/2018/wordml" xmlns:w16sdtdh="http://schemas.microsoft.com/office/word/2020/wordml/sdtdatahash" xmlns:w16se="http://schemas.microsoft.com/office/word/2015/wordml/symex" xmlns:wpg="http://schemas.microsoft.com/office/word/2010/wordprocessingGroup" xmlns:wpi="http://schemas.microsoft.com/office/word/2010/wordprocessingInk" xmlns:wne="http://schemas.microsoft.com/office/word/2006/wordml" xmlns:wps="http://schemas.microsoft.com/office/word/2010/wordprocessingShape" mc:Ignorable="w14 w15 w16se w16cid w16 w16cex w16sdtdh wp14">
+<w:hdr xmlns:wpc="http://schemas.microsoft.com/office/word/2010/wordprocessingCanvas" xmlns:cx="http://schemas.microsoft.com/office/drawing/2014/chartex" xmlns:cx1="http://schemas.microsoft.com/office/drawing/2015/9/8/chartex" xmlns:cx2="http://schemas.microsoft.com/office/drawing/2015/10/21/chartex" xmlns:cx3="http://schemas.microsoft.com/office/drawing/2016/5/9/chartex" xmlns:cx4="http://schemas.microsoft.com/office/drawing/2016/5/10/chartex" xmlns:cx5="http://schemas.microsoft.com/office/drawing/2016/5/11/chartex" xmlns:cx6="http://schemas.microsoft.com/office/drawing/2016/5/12/chartex" xmlns:cx7="http://schemas.microsoft.com/office/drawing/2016/5/13/chartex" xmlns:cx8="http://schemas.microsoft.com/office/drawing/2016/5/14/chartex" xmlns:mc="http://schemas.openxmlformats.org/markup-compatibility/2006" xmlns:aink="http://schemas.microsoft.com/office/drawing/2016/ink" xmlns:am3d="http://schemas.microsoft.com/office/drawing/2017/model3d" xmlns:o="urn:schemas-microsoft-com:office:office" xmlns:r="http://schemas.openxmlformats.org/officeDocument/2006/relationships" xmlns:m="http://schemas.openxmlformats.org/officeDocument/2006/math" xmlns:v="urn:schemas-microsoft-com:vml" xmlns:wp14="http://schemas.microsoft.com/office/word/2010/wordprocessingDrawing" xmlns:wp="http://schemas.openxmlformats.org/drawingml/2006/wordprocessingDrawing" xmlns:w10="urn:schemas-microsoft-com:office:word" xmlns:w="http://schemas.openxmlformats.org/wordprocessingml/2006/main" xmlns:w14="http://schemas.microsoft.com/office/word/2010/wordml" xmlns:w15="http://schemas.microsoft.com/office/word/2012/wordml" xmlns:w16cid="http://schemas.microsoft.com/office/word/2016/wordml/cid" xmlns:w16se="http://schemas.microsoft.com/office/word/2015/wordml/symex" xmlns:wpg="http://schemas.microsoft.com/office/word/2010/wordprocessingGroup" xmlns:wpi="http://schemas.microsoft.com/office/word/2010/wordprocessingInk" xmlns:wne="http://schemas.microsoft.com/office/word/2006/wordml" xmlns:wps="http://schemas.microsoft.com/office/word/2010/wordprocessingShape" mc:Ignorable="w14 w15 w16se w16cid wp14">
   <w:tbl>
     <w:tblPr>
       <w:tblW w:w="9639" w:type="dxa"/>
@@ -19099,7 +19333,7 @@
 </file>
 
 <file path=word/header3.xml><?xml version="1.0" encoding="utf-8"?>
-<w:hdr xmlns:wpc="http://schemas.microsoft.com/office/word/2010/wordprocessingCanvas" xmlns:cx="http://schemas.microsoft.com/office/drawing/2014/chartex" xmlns:cx1="http://schemas.microsoft.com/office/drawing/2015/9/8/chartex" xmlns:cx2="http://schemas.microsoft.com/office/drawing/2015/10/21/chartex" xmlns:cx3="http://schemas.microsoft.com/office/drawing/2016/5/9/chartex" xmlns:cx4="http://schemas.microsoft.com/office/drawing/2016/5/10/chartex" xmlns:cx5="http://schemas.microsoft.com/office/drawing/2016/5/11/chartex" xmlns:cx6="http://schemas.microsoft.com/office/drawing/2016/5/12/chartex" xmlns:cx7="http://schemas.microsoft.com/office/drawing/2016/5/13/chartex" xmlns:cx8="http://schemas.microsoft.com/office/drawing/2016/5/14/chartex" xmlns:mc="http://schemas.openxmlformats.org/markup-compatibility/2006" xmlns:aink="http://schemas.microsoft.com/office/drawing/2016/ink" xmlns:am3d="http://schemas.microsoft.com/office/drawing/2017/model3d" xmlns:o="urn:schemas-microsoft-com:office:office" xmlns:r="http://schemas.openxmlformats.org/officeDocument/2006/relationships" xmlns:m="http://schemas.openxmlformats.org/officeDocument/2006/math" xmlns:v="urn:schemas-microsoft-com:vml" xmlns:wp14="http://schemas.microsoft.com/office/word/2010/wordprocessingDrawing" xmlns:wp="http://schemas.openxmlformats.org/drawingml/2006/wordprocessingDrawing" xmlns:w10="urn:schemas-microsoft-com:office:word" xmlns:w="http://schemas.openxmlformats.org/wordprocessingml/2006/main" xmlns:w14="http://schemas.microsoft.com/office/word/2010/wordml" xmlns:w15="http://schemas.microsoft.com/office/word/2012/wordml" xmlns:w16cex="http://schemas.microsoft.com/office/word/2018/wordml/cex" xmlns:w16cid="http://schemas.microsoft.com/office/word/2016/wordml/cid" xmlns:w16="http://schemas.microsoft.com/office/word/2018/wordml" xmlns:w16sdtdh="http://schemas.microsoft.com/office/word/2020/wordml/sdtdatahash" xmlns:w16se="http://schemas.microsoft.com/office/word/2015/wordml/symex" xmlns:wpg="http://schemas.microsoft.com/office/word/2010/wordprocessingGroup" xmlns:wpi="http://schemas.microsoft.com/office/word/2010/wordprocessingInk" xmlns:wne="http://schemas.microsoft.com/office/word/2006/wordml" xmlns:wps="http://schemas.microsoft.com/office/word/2010/wordprocessingShape" mc:Ignorable="w14 w15 w16se w16cid w16 w16cex w16sdtdh wp14">
+<w:hdr xmlns:wpc="http://schemas.microsoft.com/office/word/2010/wordprocessingCanvas" xmlns:cx="http://schemas.microsoft.com/office/drawing/2014/chartex" xmlns:cx1="http://schemas.microsoft.com/office/drawing/2015/9/8/chartex" xmlns:cx2="http://schemas.microsoft.com/office/drawing/2015/10/21/chartex" xmlns:cx3="http://schemas.microsoft.com/office/drawing/2016/5/9/chartex" xmlns:cx4="http://schemas.microsoft.com/office/drawing/2016/5/10/chartex" xmlns:cx5="http://schemas.microsoft.com/office/drawing/2016/5/11/chartex" xmlns:cx6="http://schemas.microsoft.com/office/drawing/2016/5/12/chartex" xmlns:cx7="http://schemas.microsoft.com/office/drawing/2016/5/13/chartex" xmlns:cx8="http://schemas.microsoft.com/office/drawing/2016/5/14/chartex" xmlns:mc="http://schemas.openxmlformats.org/markup-compatibility/2006" xmlns:aink="http://schemas.microsoft.com/office/drawing/2016/ink" xmlns:am3d="http://schemas.microsoft.com/office/drawing/2017/model3d" xmlns:o="urn:schemas-microsoft-com:office:office" xmlns:r="http://schemas.openxmlformats.org/officeDocument/2006/relationships" xmlns:m="http://schemas.openxmlformats.org/officeDocument/2006/math" xmlns:v="urn:schemas-microsoft-com:vml" xmlns:wp14="http://schemas.microsoft.com/office/word/2010/wordprocessingDrawing" xmlns:wp="http://schemas.openxmlformats.org/drawingml/2006/wordprocessingDrawing" xmlns:w10="urn:schemas-microsoft-com:office:word" xmlns:w="http://schemas.openxmlformats.org/wordprocessingml/2006/main" xmlns:w14="http://schemas.microsoft.com/office/word/2010/wordml" xmlns:w15="http://schemas.microsoft.com/office/word/2012/wordml" xmlns:w16cid="http://schemas.microsoft.com/office/word/2016/wordml/cid" xmlns:w16se="http://schemas.microsoft.com/office/word/2015/wordml/symex" xmlns:wpg="http://schemas.microsoft.com/office/word/2010/wordprocessingGroup" xmlns:wpi="http://schemas.microsoft.com/office/word/2010/wordprocessingInk" xmlns:wne="http://schemas.microsoft.com/office/word/2006/wordml" xmlns:wps="http://schemas.microsoft.com/office/word/2010/wordprocessingShape" mc:Ignorable="w14 w15 w16se w16cid wp14">
   <w:tbl>
     <w:tblPr>
       <w:tblW w:w="13331" w:type="dxa"/>
@@ -19457,7 +19691,7 @@
 </file>
 
 <file path=word/header4.xml><?xml version="1.0" encoding="utf-8"?>
-<w:hdr xmlns:wpc="http://schemas.microsoft.com/office/word/2010/wordprocessingCanvas" xmlns:cx="http://schemas.microsoft.com/office/drawing/2014/chartex" xmlns:cx1="http://schemas.microsoft.com/office/drawing/2015/9/8/chartex" xmlns:cx2="http://schemas.microsoft.com/office/drawing/2015/10/21/chartex" xmlns:cx3="http://schemas.microsoft.com/office/drawing/2016/5/9/chartex" xmlns:cx4="http://schemas.microsoft.com/office/drawing/2016/5/10/chartex" xmlns:cx5="http://schemas.microsoft.com/office/drawing/2016/5/11/chartex" xmlns:cx6="http://schemas.microsoft.com/office/drawing/2016/5/12/chartex" xmlns:cx7="http://schemas.microsoft.com/office/drawing/2016/5/13/chartex" xmlns:cx8="http://schemas.microsoft.com/office/drawing/2016/5/14/chartex" xmlns:mc="http://schemas.openxmlformats.org/markup-compatibility/2006" xmlns:aink="http://schemas.microsoft.com/office/drawing/2016/ink" xmlns:am3d="http://schemas.microsoft.com/office/drawing/2017/model3d" xmlns:o="urn:schemas-microsoft-com:office:office" xmlns:r="http://schemas.openxmlformats.org/officeDocument/2006/relationships" xmlns:m="http://schemas.openxmlformats.org/officeDocument/2006/math" xmlns:v="urn:schemas-microsoft-com:vml" xmlns:wp14="http://schemas.microsoft.com/office/word/2010/wordprocessingDrawing" xmlns:wp="http://schemas.openxmlformats.org/drawingml/2006/wordprocessingDrawing" xmlns:w10="urn:schemas-microsoft-com:office:word" xmlns:w="http://schemas.openxmlformats.org/wordprocessingml/2006/main" xmlns:w14="http://schemas.microsoft.com/office/word/2010/wordml" xmlns:w15="http://schemas.microsoft.com/office/word/2012/wordml" xmlns:w16cex="http://schemas.microsoft.com/office/word/2018/wordml/cex" xmlns:w16cid="http://schemas.microsoft.com/office/word/2016/wordml/cid" xmlns:w16="http://schemas.microsoft.com/office/word/2018/wordml" xmlns:w16sdtdh="http://schemas.microsoft.com/office/word/2020/wordml/sdtdatahash" xmlns:w16se="http://schemas.microsoft.com/office/word/2015/wordml/symex" xmlns:wpg="http://schemas.microsoft.com/office/word/2010/wordprocessingGroup" xmlns:wpi="http://schemas.microsoft.com/office/word/2010/wordprocessingInk" xmlns:wne="http://schemas.microsoft.com/office/word/2006/wordml" xmlns:wps="http://schemas.microsoft.com/office/word/2010/wordprocessingShape" mc:Ignorable="w14 w15 w16se w16cid w16 w16cex w16sdtdh wp14">
+<w:hdr xmlns:wpc="http://schemas.microsoft.com/office/word/2010/wordprocessingCanvas" xmlns:cx="http://schemas.microsoft.com/office/drawing/2014/chartex" xmlns:cx1="http://schemas.microsoft.com/office/drawing/2015/9/8/chartex" xmlns:cx2="http://schemas.microsoft.com/office/drawing/2015/10/21/chartex" xmlns:cx3="http://schemas.microsoft.com/office/drawing/2016/5/9/chartex" xmlns:cx4="http://schemas.microsoft.com/office/drawing/2016/5/10/chartex" xmlns:cx5="http://schemas.microsoft.com/office/drawing/2016/5/11/chartex" xmlns:cx6="http://schemas.microsoft.com/office/drawing/2016/5/12/chartex" xmlns:cx7="http://schemas.microsoft.com/office/drawing/2016/5/13/chartex" xmlns:cx8="http://schemas.microsoft.com/office/drawing/2016/5/14/chartex" xmlns:mc="http://schemas.openxmlformats.org/markup-compatibility/2006" xmlns:aink="http://schemas.microsoft.com/office/drawing/2016/ink" xmlns:am3d="http://schemas.microsoft.com/office/drawing/2017/model3d" xmlns:o="urn:schemas-microsoft-com:office:office" xmlns:r="http://schemas.openxmlformats.org/officeDocument/2006/relationships" xmlns:m="http://schemas.openxmlformats.org/officeDocument/2006/math" xmlns:v="urn:schemas-microsoft-com:vml" xmlns:wp14="http://schemas.microsoft.com/office/word/2010/wordprocessingDrawing" xmlns:wp="http://schemas.openxmlformats.org/drawingml/2006/wordprocessingDrawing" xmlns:w10="urn:schemas-microsoft-com:office:word" xmlns:w="http://schemas.openxmlformats.org/wordprocessingml/2006/main" xmlns:w14="http://schemas.microsoft.com/office/word/2010/wordml" xmlns:w15="http://schemas.microsoft.com/office/word/2012/wordml" xmlns:w16cid="http://schemas.microsoft.com/office/word/2016/wordml/cid" xmlns:w16se="http://schemas.microsoft.com/office/word/2015/wordml/symex" xmlns:wpg="http://schemas.microsoft.com/office/word/2010/wordprocessingGroup" xmlns:wpi="http://schemas.microsoft.com/office/word/2010/wordprocessingInk" xmlns:wne="http://schemas.microsoft.com/office/word/2006/wordml" xmlns:wps="http://schemas.microsoft.com/office/word/2010/wordprocessingShape" mc:Ignorable="w14 w15 w16se w16cid wp14">
   <w:tbl>
     <w:tblPr>
       <w:tblW w:w="9639" w:type="dxa"/>
@@ -19815,7 +20049,7 @@
 </file>
 
 <file path=word/numbering.xml><?xml version="1.0" encoding="utf-8"?>
-<w:numbering xmlns:wpc="http://schemas.microsoft.com/office/word/2010/wordprocessingCanvas" xmlns:cx="http://schemas.microsoft.com/office/drawing/2014/chartex" xmlns:cx1="http://schemas.microsoft.com/office/drawing/2015/9/8/chartex" xmlns:cx2="http://schemas.microsoft.com/office/drawing/2015/10/21/chartex" xmlns:cx3="http://schemas.microsoft.com/office/drawing/2016/5/9/chartex" xmlns:cx4="http://schemas.microsoft.com/office/drawing/2016/5/10/chartex" xmlns:cx5="http://schemas.microsoft.com/office/drawing/2016/5/11/chartex" xmlns:cx6="http://schemas.microsoft.com/office/drawing/2016/5/12/chartex" xmlns:cx7="http://schemas.microsoft.com/office/drawing/2016/5/13/chartex" xmlns:cx8="http://schemas.microsoft.com/office/drawing/2016/5/14/chartex" xmlns:mc="http://schemas.openxmlformats.org/markup-compatibility/2006" xmlns:aink="http://schemas.microsoft.com/office/drawing/2016/ink" xmlns:am3d="http://schemas.microsoft.com/office/drawing/2017/model3d" xmlns:o="urn:schemas-microsoft-com:office:office" xmlns:r="http://schemas.openxmlformats.org/officeDocument/2006/relationships" xmlns:m="http://schemas.openxmlformats.org/officeDocument/2006/math" xmlns:v="urn:schemas-microsoft-com:vml" xmlns:wp14="http://schemas.microsoft.com/office/word/2010/wordprocessingDrawing" xmlns:wp="http://schemas.openxmlformats.org/drawingml/2006/wordprocessingDrawing" xmlns:w10="urn:schemas-microsoft-com:office:word" xmlns:w="http://schemas.openxmlformats.org/wordprocessingml/2006/main" xmlns:w14="http://schemas.microsoft.com/office/word/2010/wordml" xmlns:w15="http://schemas.microsoft.com/office/word/2012/wordml" xmlns:w16cex="http://schemas.microsoft.com/office/word/2018/wordml/cex" xmlns:w16cid="http://schemas.microsoft.com/office/word/2016/wordml/cid" xmlns:w16="http://schemas.microsoft.com/office/word/2018/wordml" xmlns:w16sdtdh="http://schemas.microsoft.com/office/word/2020/wordml/sdtdatahash" xmlns:w16se="http://schemas.microsoft.com/office/word/2015/wordml/symex" xmlns:wpg="http://schemas.microsoft.com/office/word/2010/wordprocessingGroup" xmlns:wpi="http://schemas.microsoft.com/office/word/2010/wordprocessingInk" xmlns:wne="http://schemas.microsoft.com/office/word/2006/wordml" xmlns:wps="http://schemas.microsoft.com/office/word/2010/wordprocessingShape" mc:Ignorable="w14 w15 w16se w16cid w16 w16cex w16sdtdh wp14">
+<w:numbering xmlns:wpc="http://schemas.microsoft.com/office/word/2010/wordprocessingCanvas" xmlns:cx="http://schemas.microsoft.com/office/drawing/2014/chartex" xmlns:cx1="http://schemas.microsoft.com/office/drawing/2015/9/8/chartex" xmlns:cx2="http://schemas.microsoft.com/office/drawing/2015/10/21/chartex" xmlns:cx3="http://schemas.microsoft.com/office/drawing/2016/5/9/chartex" xmlns:cx4="http://schemas.microsoft.com/office/drawing/2016/5/10/chartex" xmlns:cx5="http://schemas.microsoft.com/office/drawing/2016/5/11/chartex" xmlns:cx6="http://schemas.microsoft.com/office/drawing/2016/5/12/chartex" xmlns:cx7="http://schemas.microsoft.com/office/drawing/2016/5/13/chartex" xmlns:cx8="http://schemas.microsoft.com/office/drawing/2016/5/14/chartex" xmlns:mc="http://schemas.openxmlformats.org/markup-compatibility/2006" xmlns:aink="http://schemas.microsoft.com/office/drawing/2016/ink" xmlns:am3d="http://schemas.microsoft.com/office/drawing/2017/model3d" xmlns:o="urn:schemas-microsoft-com:office:office" xmlns:r="http://schemas.openxmlformats.org/officeDocument/2006/relationships" xmlns:m="http://schemas.openxmlformats.org/officeDocument/2006/math" xmlns:v="urn:schemas-microsoft-com:vml" xmlns:wp14="http://schemas.microsoft.com/office/word/2010/wordprocessingDrawing" xmlns:wp="http://schemas.openxmlformats.org/drawingml/2006/wordprocessingDrawing" xmlns:w10="urn:schemas-microsoft-com:office:word" xmlns:w="http://schemas.openxmlformats.org/wordprocessingml/2006/main" xmlns:w14="http://schemas.microsoft.com/office/word/2010/wordml" xmlns:w15="http://schemas.microsoft.com/office/word/2012/wordml" xmlns:w16cid="http://schemas.microsoft.com/office/word/2016/wordml/cid" xmlns:w16se="http://schemas.microsoft.com/office/word/2015/wordml/symex" xmlns:wpg="http://schemas.microsoft.com/office/word/2010/wordprocessingGroup" xmlns:wpi="http://schemas.microsoft.com/office/word/2010/wordprocessingInk" xmlns:wne="http://schemas.microsoft.com/office/word/2006/wordml" xmlns:wps="http://schemas.microsoft.com/office/word/2010/wordprocessingShape" mc:Ignorable="w14 w15 w16se w16cid wp14">
   <w:abstractNum w:abstractNumId="0" w15:restartNumberingAfterBreak="0">
     <w:nsid w:val="00E21725"/>
     <w:multiLevelType w:val="hybridMultilevel"/>
@@ -25038,7 +25272,7 @@
 </file>
 
 <file path=word/styles.xml><?xml version="1.0" encoding="utf-8"?>
-<w:styles xmlns:mc="http://schemas.openxmlformats.org/markup-compatibility/2006" xmlns:r="http://schemas.openxmlformats.org/officeDocument/2006/relationships" xmlns:w="http://schemas.openxmlformats.org/wordprocessingml/2006/main" xmlns:w14="http://schemas.microsoft.com/office/word/2010/wordml" xmlns:w15="http://schemas.microsoft.com/office/word/2012/wordml" xmlns:w16cex="http://schemas.microsoft.com/office/word/2018/wordml/cex" xmlns:w16cid="http://schemas.microsoft.com/office/word/2016/wordml/cid" xmlns:w16="http://schemas.microsoft.com/office/word/2018/wordml" xmlns:w16sdtdh="http://schemas.microsoft.com/office/word/2020/wordml/sdtdatahash" xmlns:w16se="http://schemas.microsoft.com/office/word/2015/wordml/symex" mc:Ignorable="w14 w15 w16se w16cid w16 w16cex w16sdtdh">
+<w:styles xmlns:mc="http://schemas.openxmlformats.org/markup-compatibility/2006" xmlns:r="http://schemas.openxmlformats.org/officeDocument/2006/relationships" xmlns:w="http://schemas.openxmlformats.org/wordprocessingml/2006/main" xmlns:w14="http://schemas.microsoft.com/office/word/2010/wordml" xmlns:w15="http://schemas.microsoft.com/office/word/2012/wordml" xmlns:w16cid="http://schemas.microsoft.com/office/word/2016/wordml/cid" xmlns:w16se="http://schemas.microsoft.com/office/word/2015/wordml/symex" mc:Ignorable="w14 w15 w16se w16cid">
   <w:docDefaults>
     <w:rPrDefault>
       <w:rPr>
@@ -25048,7 +25282,7 @@
     </w:rPrDefault>
     <w:pPrDefault/>
   </w:docDefaults>
-  <w:latentStyles w:defLockedState="0" w:defUIPriority="99" w:defSemiHidden="0" w:defUnhideWhenUsed="0" w:defQFormat="0" w:count="376">
+  <w:latentStyles w:defLockedState="0" w:defUIPriority="99" w:defSemiHidden="0" w:defUnhideWhenUsed="0" w:defQFormat="0" w:count="375">
     <w:lsdException w:name="Normal" w:uiPriority="0" w:qFormat="1"/>
     <w:lsdException w:name="heading 1" w:uiPriority="0" w:qFormat="1"/>
     <w:lsdException w:name="heading 2" w:uiPriority="0" w:qFormat="1"/>
@@ -25154,6 +25388,7 @@
     <w:lsdException w:name="HTML Sample" w:semiHidden="1" w:unhideWhenUsed="1"/>
     <w:lsdException w:name="HTML Typewriter" w:semiHidden="1" w:unhideWhenUsed="1"/>
     <w:lsdException w:name="HTML Variable" w:semiHidden="1" w:unhideWhenUsed="1"/>
+    <w:lsdException w:name="Normal Table" w:semiHidden="1" w:unhideWhenUsed="1"/>
     <w:lsdException w:name="annotation subject" w:semiHidden="1" w:unhideWhenUsed="1"/>
     <w:lsdException w:name="No List" w:semiHidden="1" w:unhideWhenUsed="1"/>
     <w:lsdException w:name="Outline List 1" w:semiHidden="1" w:unhideWhenUsed="1"/>
@@ -25200,8 +25435,10 @@
     <w:lsdException w:name="Table Subtle 2" w:semiHidden="1" w:unhideWhenUsed="1"/>
     <w:lsdException w:name="Table Web 1" w:semiHidden="1" w:unhideWhenUsed="1"/>
     <w:lsdException w:name="Table Web 2" w:semiHidden="1" w:unhideWhenUsed="1"/>
+    <w:lsdException w:name="Table Web 3" w:semiHidden="1" w:unhideWhenUsed="1"/>
     <w:lsdException w:name="Balloon Text" w:semiHidden="1" w:unhideWhenUsed="1"/>
     <w:lsdException w:name="Table Grid" w:uiPriority="59"/>
+    <w:lsdException w:name="Table Theme" w:semiHidden="1" w:unhideWhenUsed="1"/>
     <w:lsdException w:name="Placeholder Text" w:semiHidden="1"/>
     <w:lsdException w:name="No Spacing" w:uiPriority="1" w:qFormat="1"/>
     <w:lsdException w:name="Light Shading" w:uiPriority="60"/>
@@ -25421,7 +25658,6 @@
     <w:lsdException w:name="Smart Hyperlink" w:semiHidden="1" w:unhideWhenUsed="1"/>
     <w:lsdException w:name="Hashtag" w:semiHidden="1" w:unhideWhenUsed="1"/>
     <w:lsdException w:name="Unresolved Mention" w:semiHidden="1" w:unhideWhenUsed="1"/>
-    <w:lsdException w:name="Smart Link" w:semiHidden="1" w:unhideWhenUsed="1"/>
   </w:latentStyles>
   <w:style w:type="paragraph" w:default="1" w:styleId="Normale">
     <w:name w:val="Normal"/>
@@ -26308,7 +26544,7 @@
 </file>
 
 <file path=customXml/itemProps1.xml><?xml version="1.0" encoding="utf-8"?>
-<ds:datastoreItem xmlns:ds="http://schemas.openxmlformats.org/officeDocument/2006/customXml" ds:itemID="{D6F6455C-A0BA-49DB-92C8-E8B83436B0CF}">
+<ds:datastoreItem xmlns:ds="http://schemas.openxmlformats.org/officeDocument/2006/customXml" ds:itemID="{8EBE6028-DC34-401A-9CC2-5907D9A29065}">
   <ds:schemaRefs>
     <ds:schemaRef ds:uri="http://schemas.openxmlformats.org/officeDocument/2006/bibliography"/>
   </ds:schemaRefs>

</xml_diff>

<commit_message>
Aggiornamento 3.0 del 26.11.1021
</commit_message>
<xml_diff>
--- a/3_Documentazione (word e pdf)/Documentazione lavoro temporaneo - Samuele Abba.docx
+++ b/3_Documentazione (word e pdf)/Documentazione lavoro temporaneo - Samuele Abba.docx
@@ -1,6 +1,6 @@
 
 <file path=word/document.xml><?xml version="1.0" encoding="utf-8"?>
-<w:document xmlns:wpc="http://schemas.microsoft.com/office/word/2010/wordprocessingCanvas" xmlns:cx="http://schemas.microsoft.com/office/drawing/2014/chartex" xmlns:cx1="http://schemas.microsoft.com/office/drawing/2015/9/8/chartex" xmlns:cx2="http://schemas.microsoft.com/office/drawing/2015/10/21/chartex" xmlns:cx3="http://schemas.microsoft.com/office/drawing/2016/5/9/chartex" xmlns:cx4="http://schemas.microsoft.com/office/drawing/2016/5/10/chartex" xmlns:cx5="http://schemas.microsoft.com/office/drawing/2016/5/11/chartex" xmlns:cx6="http://schemas.microsoft.com/office/drawing/2016/5/12/chartex" xmlns:cx7="http://schemas.microsoft.com/office/drawing/2016/5/13/chartex" xmlns:cx8="http://schemas.microsoft.com/office/drawing/2016/5/14/chartex" xmlns:mc="http://schemas.openxmlformats.org/markup-compatibility/2006" xmlns:aink="http://schemas.microsoft.com/office/drawing/2016/ink" xmlns:am3d="http://schemas.microsoft.com/office/drawing/2017/model3d" xmlns:o="urn:schemas-microsoft-com:office:office" xmlns:r="http://schemas.openxmlformats.org/officeDocument/2006/relationships" xmlns:m="http://schemas.openxmlformats.org/officeDocument/2006/math" xmlns:v="urn:schemas-microsoft-com:vml" xmlns:wp14="http://schemas.microsoft.com/office/word/2010/wordprocessingDrawing" xmlns:wp="http://schemas.openxmlformats.org/drawingml/2006/wordprocessingDrawing" xmlns:w10="urn:schemas-microsoft-com:office:word" xmlns:w="http://schemas.openxmlformats.org/wordprocessingml/2006/main" xmlns:w14="http://schemas.microsoft.com/office/word/2010/wordml" xmlns:w15="http://schemas.microsoft.com/office/word/2012/wordml" xmlns:w16cid="http://schemas.microsoft.com/office/word/2016/wordml/cid" xmlns:w16se="http://schemas.microsoft.com/office/word/2015/wordml/symex" xmlns:wpg="http://schemas.microsoft.com/office/word/2010/wordprocessingGroup" xmlns:wpi="http://schemas.microsoft.com/office/word/2010/wordprocessingInk" xmlns:wne="http://schemas.microsoft.com/office/word/2006/wordml" xmlns:wps="http://schemas.microsoft.com/office/word/2010/wordprocessingShape" mc:Ignorable="w14 w15 w16se w16cid wp14">
+<w:document xmlns:wpc="http://schemas.microsoft.com/office/word/2010/wordprocessingCanvas" xmlns:cx="http://schemas.microsoft.com/office/drawing/2014/chartex" xmlns:cx1="http://schemas.microsoft.com/office/drawing/2015/9/8/chartex" xmlns:cx2="http://schemas.microsoft.com/office/drawing/2015/10/21/chartex" xmlns:cx3="http://schemas.microsoft.com/office/drawing/2016/5/9/chartex" xmlns:cx4="http://schemas.microsoft.com/office/drawing/2016/5/10/chartex" xmlns:cx5="http://schemas.microsoft.com/office/drawing/2016/5/11/chartex" xmlns:cx6="http://schemas.microsoft.com/office/drawing/2016/5/12/chartex" xmlns:cx7="http://schemas.microsoft.com/office/drawing/2016/5/13/chartex" xmlns:cx8="http://schemas.microsoft.com/office/drawing/2016/5/14/chartex" xmlns:mc="http://schemas.openxmlformats.org/markup-compatibility/2006" xmlns:aink="http://schemas.microsoft.com/office/drawing/2016/ink" xmlns:am3d="http://schemas.microsoft.com/office/drawing/2017/model3d" xmlns:o="urn:schemas-microsoft-com:office:office" xmlns:r="http://schemas.openxmlformats.org/officeDocument/2006/relationships" xmlns:m="http://schemas.openxmlformats.org/officeDocument/2006/math" xmlns:v="urn:schemas-microsoft-com:vml" xmlns:wp14="http://schemas.microsoft.com/office/word/2010/wordprocessingDrawing" xmlns:wp="http://schemas.openxmlformats.org/drawingml/2006/wordprocessingDrawing" xmlns:w10="urn:schemas-microsoft-com:office:word" xmlns:w="http://schemas.openxmlformats.org/wordprocessingml/2006/main" xmlns:w14="http://schemas.microsoft.com/office/word/2010/wordml" xmlns:w15="http://schemas.microsoft.com/office/word/2012/wordml" xmlns:w16cex="http://schemas.microsoft.com/office/word/2018/wordml/cex" xmlns:w16cid="http://schemas.microsoft.com/office/word/2016/wordml/cid" xmlns:w16="http://schemas.microsoft.com/office/word/2018/wordml" xmlns:w16sdtdh="http://schemas.microsoft.com/office/word/2020/wordml/sdtdatahash" xmlns:w16se="http://schemas.microsoft.com/office/word/2015/wordml/symex" xmlns:wpg="http://schemas.microsoft.com/office/word/2010/wordprocessingGroup" xmlns:wpi="http://schemas.microsoft.com/office/word/2010/wordprocessingInk" xmlns:wne="http://schemas.microsoft.com/office/word/2006/wordml" xmlns:wps="http://schemas.microsoft.com/office/word/2010/wordprocessingShape" mc:Ignorable="w14 w15 w16se w16cid w16 w16cex w16sdtdh wp14">
   <w:body>
     <w:p>
       <w:pPr>
@@ -85,8 +85,6 @@
           <w:lang w:eastAsia="it-CH"/>
         </w:rPr>
       </w:pPr>
-      <w:bookmarkStart w:id="0" w:name="_GoBack"/>
-      <w:bookmarkEnd w:id="0"/>
       <w:r>
         <w:rPr>
           <w:noProof/>
@@ -3429,7 +3427,7 @@
         </w:rPr>
         <w:br w:type="page"/>
       </w:r>
-      <w:bookmarkStart w:id="1" w:name="_Toc88731142"/>
+      <w:bookmarkStart w:id="0" w:name="_Toc88731142"/>
       <w:r>
         <w:rPr>
           <w:lang w:val="it-IT"/>
@@ -3437,17 +3435,17 @@
         <w:lastRenderedPageBreak/>
         <w:t>Introduzione</w:t>
       </w:r>
+      <w:bookmarkEnd w:id="0"/>
+    </w:p>
+    <w:p>
+      <w:pPr>
+        <w:pStyle w:val="Titolo2"/>
+      </w:pPr>
+      <w:bookmarkStart w:id="1" w:name="_Toc88731143"/>
+      <w:r>
+        <w:t>Informazioni sul progetto</w:t>
+      </w:r>
       <w:bookmarkEnd w:id="1"/>
-    </w:p>
-    <w:p>
-      <w:pPr>
-        <w:pStyle w:val="Titolo2"/>
-      </w:pPr>
-      <w:bookmarkStart w:id="2" w:name="_Toc88731143"/>
-      <w:r>
-        <w:t>Informazioni sul progetto</w:t>
-      </w:r>
-      <w:bookmarkEnd w:id="2"/>
     </w:p>
     <w:p>
       <w:pPr>
@@ -3703,11 +3701,11 @@
       <w:pPr>
         <w:pStyle w:val="Titolo2"/>
       </w:pPr>
-      <w:bookmarkStart w:id="3" w:name="_Toc88731144"/>
+      <w:bookmarkStart w:id="2" w:name="_Toc88731144"/>
       <w:r>
         <w:t>Abstract</w:t>
       </w:r>
-      <w:bookmarkEnd w:id="3"/>
+      <w:bookmarkEnd w:id="2"/>
     </w:p>
     <w:p>
       <w:pPr>
@@ -4083,21 +4081,7 @@
         <w:rPr>
           <w:lang w:val="it-IT"/>
         </w:rPr>
-        <w:t xml:space="preserve"> </w:t>
-      </w:r>
-      <w:proofErr w:type="spellStart"/>
-      <w:r>
-        <w:rPr>
-          <w:lang w:val="it-IT"/>
-        </w:rPr>
-        <w:t>eMail</w:t>
-      </w:r>
-      <w:proofErr w:type="spellEnd"/>
-      <w:r>
-        <w:rPr>
-          <w:lang w:val="it-IT"/>
-        </w:rPr>
-        <w:t xml:space="preserve"> la conferma della loro iscrizione al posto in offerta.</w:t>
+        <w:t xml:space="preserve"> eMail la conferma della loro iscrizione al posto in offerta.</w:t>
       </w:r>
       <w:r>
         <w:rPr>
@@ -4314,12 +4298,12 @@
       <w:pPr>
         <w:pStyle w:val="Titolo2"/>
       </w:pPr>
-      <w:bookmarkStart w:id="4" w:name="_Toc88731145"/>
+      <w:bookmarkStart w:id="3" w:name="_Toc88731145"/>
       <w:r>
         <w:lastRenderedPageBreak/>
         <w:t>Scopo</w:t>
       </w:r>
-      <w:bookmarkEnd w:id="4"/>
+      <w:bookmarkEnd w:id="3"/>
     </w:p>
     <w:p>
       <w:pPr>
@@ -4336,21 +4320,7 @@
         <w:rPr>
           <w:lang w:val="it-IT"/>
         </w:rPr>
-        <w:t xml:space="preserve">Vedi </w:t>
-      </w:r>
-      <w:proofErr w:type="spellStart"/>
-      <w:r>
-        <w:rPr>
-          <w:lang w:val="it-IT"/>
-        </w:rPr>
-        <w:t>QdC</w:t>
-      </w:r>
-      <w:proofErr w:type="spellEnd"/>
-      <w:r>
-        <w:rPr>
-          <w:lang w:val="it-IT"/>
-        </w:rPr>
-        <w:t xml:space="preserve"> in allegato</w:t>
+        <w:t>Vedi QdC in allegato</w:t>
       </w:r>
     </w:p>
     <w:p>
@@ -4367,312 +4337,290 @@
       <w:r>
         <w:br w:type="page"/>
       </w:r>
-      <w:bookmarkStart w:id="5" w:name="_Toc88731146"/>
+      <w:bookmarkStart w:id="4" w:name="_Toc88731146"/>
       <w:r>
         <w:lastRenderedPageBreak/>
         <w:t>Analisi</w:t>
       </w:r>
+      <w:bookmarkEnd w:id="4"/>
+    </w:p>
+    <w:p>
+      <w:pPr>
+        <w:pStyle w:val="Titolo2"/>
+      </w:pPr>
+      <w:bookmarkStart w:id="5" w:name="_Toc88731147"/>
+      <w:r>
+        <w:t>Scopo</w:t>
+      </w:r>
       <w:bookmarkEnd w:id="5"/>
     </w:p>
     <w:p>
       <w:pPr>
+        <w:ind w:left="-5" w:right="-8"/>
+      </w:pPr>
+      <w:r>
+        <w:t>Spesso per poter trovare un lavoro occorre girare molti sit</w:t>
+      </w:r>
+      <w:r>
+        <w:t>i</w:t>
+      </w:r>
+      <w:r>
+        <w:t xml:space="preserve"> perché quelli presenti sono incompleti e non forniscono tutte le informazioni oppure sono troppo complicati e risultano difficili da usare.</w:t>
+      </w:r>
+      <w:r>
+        <w:t xml:space="preserve"> </w:t>
+      </w:r>
+      <w:r>
+        <w:t>Il mio prodotto servirà a quegli utenti che cercano un sito semplice ed intuitivo con cui trovare un lavoro in pochi minuti.</w:t>
+      </w:r>
+    </w:p>
+    <w:p>
+      <w:pPr>
+        <w:ind w:left="-5" w:right="-8"/>
+      </w:pPr>
+      <w:r>
+        <w:t xml:space="preserve">Per poter accedere al mio sito sarà necessario come minimo un dispositivo con accesso ad Internet e un’email e password nel caso in qui si </w:t>
+      </w:r>
+      <w:r>
+        <w:t>vuole</w:t>
+      </w:r>
+      <w:r>
+        <w:t xml:space="preserve"> accettare </w:t>
+      </w:r>
+      <w:r>
+        <w:t>un lavoro</w:t>
+      </w:r>
+      <w:r>
+        <w:t xml:space="preserve"> e</w:t>
+      </w:r>
+      <w:r>
+        <w:t xml:space="preserve"> una conoscenza basilare per poter usare un sito Web.</w:t>
+      </w:r>
+    </w:p>
+    <w:p>
+      <w:pPr>
+        <w:ind w:left="-5" w:right="-8"/>
+      </w:pPr>
+    </w:p>
+    <w:p>
+      <w:pPr>
+        <w:ind w:left="-5" w:right="-8"/>
+      </w:pPr>
+      <w:r>
+        <w:t>In questo capitolo sono andato a suddividere i vari requisiti che ho trovato nel QdC, con i rispettivi sotto requisiti.</w:t>
+      </w:r>
+    </w:p>
+    <w:p>
+      <w:pPr>
+        <w:ind w:left="-5" w:right="-8"/>
+      </w:pPr>
+      <w:r>
+        <w:t>Come primo requisito ho messo la v</w:t>
+      </w:r>
+      <w:r>
+        <w:t>erifica del sito web</w:t>
+      </w:r>
+      <w:r>
+        <w:t>, che funzioni correttamente e senza essere loggati, questo ti permette di vedere le varie offerte di lavoro</w:t>
+      </w:r>
+      <w:r>
+        <w:t>.</w:t>
+      </w:r>
+    </w:p>
+    <w:p>
+      <w:pPr>
+        <w:ind w:left="-5" w:right="-8"/>
+      </w:pPr>
+      <w:r>
+        <w:t>Come</w:t>
+      </w:r>
+      <w:r>
+        <w:t xml:space="preserve"> secondo requisito ho messo la verifica del form di registrazione e anche la verifica del form di accesso</w:t>
+      </w:r>
+      <w:r>
+        <w:t xml:space="preserve"> per (amministratori, datori di lavoro e clienti)</w:t>
+      </w:r>
+      <w:r>
+        <w:t>.</w:t>
+      </w:r>
+    </w:p>
+    <w:p>
+      <w:pPr>
+        <w:ind w:left="-5" w:right="-8"/>
+      </w:pPr>
+      <w:r>
+        <w:t xml:space="preserve">Dopodiché come </w:t>
+      </w:r>
+      <w:r>
+        <w:t>quarto</w:t>
+      </w:r>
+      <w:r>
+        <w:t xml:space="preserve"> requisito ho messo la verifica </w:t>
+      </w:r>
+      <w:r>
+        <w:t>del sito web</w:t>
+      </w:r>
+      <w:r>
+        <w:t xml:space="preserve"> per i clienti</w:t>
+      </w:r>
+      <w:r>
+        <w:t xml:space="preserve"> nell’</w:t>
+      </w:r>
+      <w:r>
+        <w:t xml:space="preserve"> accettare </w:t>
+      </w:r>
+      <w:r>
+        <w:t xml:space="preserve">le </w:t>
+      </w:r>
+      <w:r>
+        <w:t>offerte di lavoro</w:t>
+      </w:r>
+      <w:r>
+        <w:t>.</w:t>
+      </w:r>
+    </w:p>
+    <w:p>
+      <w:pPr>
+        <w:ind w:left="-5" w:right="-8"/>
+      </w:pPr>
+      <w:r>
+        <w:t xml:space="preserve">Dopo come quinto requisito ho messo la verifica </w:t>
+      </w:r>
+      <w:r>
+        <w:t>del sito web</w:t>
+      </w:r>
+      <w:r>
+        <w:t xml:space="preserve"> per i datori di lavoro nell’ aggiungere, togliere o modificare le offerte di lavoro.</w:t>
+      </w:r>
+    </w:p>
+    <w:p>
+      <w:pPr>
+        <w:ind w:left="-5" w:right="-8"/>
+      </w:pPr>
+      <w:r>
+        <w:t xml:space="preserve">Poi come </w:t>
+      </w:r>
+      <w:r>
+        <w:t>sesto</w:t>
+      </w:r>
+      <w:r>
+        <w:t xml:space="preserve"> requisito ho messo la fatturazione </w:t>
+      </w:r>
+      <w:r>
+        <w:t>per i datori di lavoro e per i collaboratori.</w:t>
+      </w:r>
+    </w:p>
+    <w:p>
+      <w:pPr>
+        <w:ind w:left="-5" w:right="-8"/>
+      </w:pPr>
+      <w:r>
+        <w:t>S</w:t>
+      </w:r>
+      <w:r>
+        <w:t>uccessivamente i requisiti per le stampe; per gli stipendi dei collaboratori e per le fatture dei datori di lavoro</w:t>
+      </w:r>
+      <w:r>
+        <w:t>.</w:t>
+      </w:r>
+    </w:p>
+    <w:p>
+      <w:pPr>
+        <w:ind w:left="-5" w:right="-8"/>
+      </w:pPr>
+      <w:r>
+        <w:t>I prossimi due</w:t>
+      </w:r>
+      <w:r>
+        <w:t xml:space="preserve"> requisiti concernono la gestione delle richieste dei clienti </w:t>
+      </w:r>
+      <w:r>
+        <w:t xml:space="preserve">e delle offerte dei datori di lavoro </w:t>
+      </w:r>
+      <w:r>
+        <w:t xml:space="preserve">registrati, </w:t>
+      </w:r>
+      <w:r>
+        <w:t>è importante</w:t>
+      </w:r>
+      <w:r>
+        <w:t xml:space="preserve"> definire gli attributi delle richieste di lavoro</w:t>
+      </w:r>
+      <w:r>
+        <w:t xml:space="preserve"> e delle offerte</w:t>
+      </w:r>
+      <w:r>
+        <w:t>, come anche la conferma tramite e-mail</w:t>
+      </w:r>
+      <w:r>
+        <w:t>.</w:t>
+      </w:r>
+    </w:p>
+    <w:p>
+      <w:pPr>
+        <w:ind w:right="-8"/>
+      </w:pPr>
+      <w:r>
+        <w:rPr>
+          <w:lang w:val="it-IT"/>
+        </w:rPr>
+        <w:t xml:space="preserve">Come </w:t>
+      </w:r>
+      <w:r>
+        <w:rPr>
+          <w:lang w:val="it-IT"/>
+        </w:rPr>
+        <w:t>decimo</w:t>
+      </w:r>
+      <w:r>
+        <w:rPr>
+          <w:lang w:val="it-IT"/>
+        </w:rPr>
+        <w:t xml:space="preserve"> requisito v</w:t>
+      </w:r>
+      <w:r>
+        <w:rPr>
+          <w:lang w:val="it-IT"/>
+        </w:rPr>
+        <w:t xml:space="preserve">i sarà inoltre la possibilità di caricare dei documenti, quali p.es. Curriculum Vitae, Diplomi, ad ogni offerta e </w:t>
+      </w:r>
+      <w:r>
+        <w:rPr>
+          <w:lang w:val="it-IT"/>
+        </w:rPr>
+        <w:t>u</w:t>
+      </w:r>
+      <w:r>
+        <w:rPr>
+          <w:lang w:val="it-IT"/>
+        </w:rPr>
+        <w:t xml:space="preserve">na volta completata la candidatura, i clienti riceveranno </w:t>
+      </w:r>
+      <w:r>
+        <w:rPr>
+          <w:lang w:val="it-IT"/>
+        </w:rPr>
+        <w:t>tramite</w:t>
+      </w:r>
+      <w:r>
+        <w:rPr>
+          <w:lang w:val="it-IT"/>
+        </w:rPr>
+        <w:t xml:space="preserve"> eMail la conferma della loro iscrizione al posto in offerta</w:t>
+      </w:r>
+      <w:r>
+        <w:t>.</w:t>
+      </w:r>
+    </w:p>
+    <w:p>
+      <w:pPr>
         <w:pStyle w:val="Titolo2"/>
       </w:pPr>
-      <w:bookmarkStart w:id="6" w:name="_Toc88731147"/>
-      <w:r>
-        <w:t>Scopo</w:t>
+      <w:bookmarkStart w:id="6" w:name="_Toc88731148"/>
+      <w:r>
+        <w:t>Requisiti</w:t>
       </w:r>
       <w:bookmarkEnd w:id="6"/>
-    </w:p>
-    <w:p>
-      <w:pPr>
-        <w:ind w:left="-5" w:right="-8"/>
-      </w:pPr>
-      <w:r>
-        <w:t>Spesso per poter trovare un lavoro occorre girare molti sit</w:t>
-      </w:r>
-      <w:r>
-        <w:t>i</w:t>
-      </w:r>
-      <w:r>
-        <w:t xml:space="preserve"> perché quelli presenti sono incompleti e non forniscono tutte le informazioni oppure sono troppo complicati e risultano difficili da usare.</w:t>
-      </w:r>
-      <w:r>
-        <w:t xml:space="preserve"> </w:t>
-      </w:r>
-      <w:r>
-        <w:t>Il mio prodotto servirà a quegli utenti che cercano un sito semplice ed intuitivo con cui trovare un lavoro in pochi minuti.</w:t>
-      </w:r>
-    </w:p>
-    <w:p>
-      <w:pPr>
-        <w:ind w:left="-5" w:right="-8"/>
-      </w:pPr>
-      <w:r>
-        <w:t xml:space="preserve">Per poter accedere al mio sito sarà necessario come minimo un dispositivo con accesso ad Internet e un’email e password nel caso in qui si </w:t>
-      </w:r>
-      <w:r>
-        <w:t>vuole</w:t>
-      </w:r>
-      <w:r>
-        <w:t xml:space="preserve"> accettare </w:t>
-      </w:r>
-      <w:r>
-        <w:t>un lavoro</w:t>
-      </w:r>
-      <w:r>
-        <w:t xml:space="preserve"> e</w:t>
-      </w:r>
-      <w:r>
-        <w:t xml:space="preserve"> una conoscenza basilare per poter usare un sito Web.</w:t>
-      </w:r>
-    </w:p>
-    <w:p>
-      <w:pPr>
-        <w:ind w:left="-5" w:right="-8"/>
-      </w:pPr>
-    </w:p>
-    <w:p>
-      <w:pPr>
-        <w:ind w:left="-5" w:right="-8"/>
-      </w:pPr>
-      <w:r>
-        <w:t xml:space="preserve">In questo capitolo sono andato a suddividere i vari requisiti che ho trovato nel </w:t>
-      </w:r>
-      <w:proofErr w:type="spellStart"/>
-      <w:r>
-        <w:t>QdC</w:t>
-      </w:r>
-      <w:proofErr w:type="spellEnd"/>
-      <w:r>
-        <w:t>, con i rispettivi sotto requisiti.</w:t>
-      </w:r>
-    </w:p>
-    <w:p>
-      <w:pPr>
-        <w:ind w:left="-5" w:right="-8"/>
-      </w:pPr>
-      <w:r>
-        <w:t>Come primo requisito ho messo la v</w:t>
-      </w:r>
-      <w:r>
-        <w:t>erifica del sito web</w:t>
-      </w:r>
-      <w:r>
-        <w:t>, che funzioni correttamente e senza essere loggati, questo ti permette di vedere le varie offerte di lavoro</w:t>
-      </w:r>
-      <w:r>
-        <w:t>.</w:t>
-      </w:r>
-    </w:p>
-    <w:p>
-      <w:pPr>
-        <w:ind w:left="-5" w:right="-8"/>
-      </w:pPr>
-      <w:r>
-        <w:t>Come</w:t>
-      </w:r>
-      <w:r>
-        <w:t xml:space="preserve"> secondo requisito ho messo la verifica del form di registrazione e anche la verifica del form di accesso</w:t>
-      </w:r>
-      <w:r>
-        <w:t xml:space="preserve"> per (amministratori, datori di lavoro e clienti)</w:t>
-      </w:r>
-      <w:r>
-        <w:t>.</w:t>
-      </w:r>
-    </w:p>
-    <w:p>
-      <w:pPr>
-        <w:ind w:left="-5" w:right="-8"/>
-      </w:pPr>
-      <w:r>
-        <w:t xml:space="preserve">Dopodiché come </w:t>
-      </w:r>
-      <w:r>
-        <w:t>quarto</w:t>
-      </w:r>
-      <w:r>
-        <w:t xml:space="preserve"> requisito ho messo la verifica </w:t>
-      </w:r>
-      <w:r>
-        <w:t>del sito web</w:t>
-      </w:r>
-      <w:r>
-        <w:t xml:space="preserve"> per i clienti</w:t>
-      </w:r>
-      <w:r>
-        <w:t xml:space="preserve"> nell’</w:t>
-      </w:r>
-      <w:r>
-        <w:t xml:space="preserve"> accettare </w:t>
-      </w:r>
-      <w:r>
-        <w:t xml:space="preserve">le </w:t>
-      </w:r>
-      <w:r>
-        <w:t>offerte di lavoro</w:t>
-      </w:r>
-      <w:r>
-        <w:t>.</w:t>
-      </w:r>
-    </w:p>
-    <w:p>
-      <w:pPr>
-        <w:ind w:left="-5" w:right="-8"/>
-      </w:pPr>
-      <w:r>
-        <w:t xml:space="preserve">Dopo come quinto requisito ho messo la verifica </w:t>
-      </w:r>
-      <w:r>
-        <w:t>del sito web</w:t>
-      </w:r>
-      <w:r>
-        <w:t xml:space="preserve"> per i datori di lavoro nell’ aggiungere, togliere o modificare le offerte di lavoro.</w:t>
-      </w:r>
-    </w:p>
-    <w:p>
-      <w:pPr>
-        <w:ind w:left="-5" w:right="-8"/>
-      </w:pPr>
-      <w:r>
-        <w:t xml:space="preserve">Poi come </w:t>
-      </w:r>
-      <w:r>
-        <w:t>sesto</w:t>
-      </w:r>
-      <w:r>
-        <w:t xml:space="preserve"> requisito ho messo la fatturazione </w:t>
-      </w:r>
-      <w:r>
-        <w:t>per i datori di lavoro e per i collaboratori.</w:t>
-      </w:r>
-    </w:p>
-    <w:p>
-      <w:pPr>
-        <w:ind w:left="-5" w:right="-8"/>
-      </w:pPr>
-      <w:r>
-        <w:t>S</w:t>
-      </w:r>
-      <w:r>
-        <w:t>uccessivamente i requisiti per le stampe; per gli stipendi dei collaboratori e per le fatture dei datori di lavoro</w:t>
-      </w:r>
-      <w:r>
-        <w:t>.</w:t>
-      </w:r>
-    </w:p>
-    <w:p>
-      <w:pPr>
-        <w:ind w:left="-5" w:right="-8"/>
-      </w:pPr>
-      <w:r>
-        <w:t>I prossimi due</w:t>
-      </w:r>
-      <w:r>
-        <w:t xml:space="preserve"> requisiti concernono la gestione delle richieste dei clienti </w:t>
-      </w:r>
-      <w:r>
-        <w:t xml:space="preserve">e delle offerte dei datori di lavoro </w:t>
-      </w:r>
-      <w:r>
-        <w:t xml:space="preserve">registrati, </w:t>
-      </w:r>
-      <w:r>
-        <w:t>è importante</w:t>
-      </w:r>
-      <w:r>
-        <w:t xml:space="preserve"> definire gli attributi delle richieste di lavoro</w:t>
-      </w:r>
-      <w:r>
-        <w:t xml:space="preserve"> e delle offerte</w:t>
-      </w:r>
-      <w:r>
-        <w:t>, come anche la conferma tramite e-mail</w:t>
-      </w:r>
-      <w:r>
-        <w:t>.</w:t>
-      </w:r>
-    </w:p>
-    <w:p>
-      <w:pPr>
-        <w:ind w:right="-8"/>
-      </w:pPr>
-      <w:r>
-        <w:rPr>
-          <w:lang w:val="it-IT"/>
-        </w:rPr>
-        <w:t xml:space="preserve">Come </w:t>
-      </w:r>
-      <w:r>
-        <w:rPr>
-          <w:lang w:val="it-IT"/>
-        </w:rPr>
-        <w:t>decimo</w:t>
-      </w:r>
-      <w:r>
-        <w:rPr>
-          <w:lang w:val="it-IT"/>
-        </w:rPr>
-        <w:t xml:space="preserve"> requisito v</w:t>
-      </w:r>
-      <w:r>
-        <w:rPr>
-          <w:lang w:val="it-IT"/>
-        </w:rPr>
-        <w:t xml:space="preserve">i sarà inoltre la possibilità di caricare dei documenti, quali p.es. Curriculum Vitae, Diplomi, ad ogni offerta e </w:t>
-      </w:r>
-      <w:r>
-        <w:rPr>
-          <w:lang w:val="it-IT"/>
-        </w:rPr>
-        <w:t>u</w:t>
-      </w:r>
-      <w:r>
-        <w:rPr>
-          <w:lang w:val="it-IT"/>
-        </w:rPr>
-        <w:t xml:space="preserve">na volta completata la candidatura, i clienti riceveranno </w:t>
-      </w:r>
-      <w:r>
-        <w:rPr>
-          <w:lang w:val="it-IT"/>
-        </w:rPr>
-        <w:t>tramite</w:t>
-      </w:r>
-      <w:r>
-        <w:rPr>
-          <w:lang w:val="it-IT"/>
-        </w:rPr>
-        <w:t xml:space="preserve"> </w:t>
-      </w:r>
-      <w:proofErr w:type="spellStart"/>
-      <w:r>
-        <w:rPr>
-          <w:lang w:val="it-IT"/>
-        </w:rPr>
-        <w:t>eMail</w:t>
-      </w:r>
-      <w:proofErr w:type="spellEnd"/>
-      <w:r>
-        <w:rPr>
-          <w:lang w:val="it-IT"/>
-        </w:rPr>
-        <w:t xml:space="preserve"> la conferma della loro iscrizione al posto in offerta</w:t>
-      </w:r>
-      <w:r>
-        <w:t>.</w:t>
-      </w:r>
-    </w:p>
-    <w:p>
-      <w:pPr>
-        <w:pStyle w:val="Titolo2"/>
-      </w:pPr>
-      <w:bookmarkStart w:id="7" w:name="_Toc88731148"/>
-      <w:r>
-        <w:t>Requisiti</w:t>
-      </w:r>
-      <w:bookmarkEnd w:id="7"/>
     </w:p>
     <w:tbl>
       <w:tblPr>
@@ -6877,11 +6825,11 @@
       <w:pPr>
         <w:pStyle w:val="Titolo2"/>
       </w:pPr>
-      <w:bookmarkStart w:id="8" w:name="_Toc88731149"/>
+      <w:bookmarkStart w:id="7" w:name="_Toc88731149"/>
       <w:r>
         <w:t>Pianificazione</w:t>
       </w:r>
-      <w:bookmarkEnd w:id="8"/>
+      <w:bookmarkEnd w:id="7"/>
     </w:p>
     <w:p>
       <w:pPr>
@@ -6965,12 +6913,12 @@
       <w:pPr>
         <w:pStyle w:val="Titolo2"/>
       </w:pPr>
-      <w:bookmarkStart w:id="9" w:name="_Toc88731150"/>
+      <w:bookmarkStart w:id="8" w:name="_Toc88731150"/>
       <w:r>
         <w:lastRenderedPageBreak/>
         <w:t>Analisi dei mezzi</w:t>
       </w:r>
-      <w:bookmarkEnd w:id="9"/>
+      <w:bookmarkEnd w:id="8"/>
     </w:p>
     <w:p>
       <w:pPr>
@@ -7009,155 +6957,147 @@
       <w:pPr>
         <w:pStyle w:val="Titolo3"/>
       </w:pPr>
-      <w:bookmarkStart w:id="10" w:name="_Toc413411419"/>
-      <w:bookmarkStart w:id="11" w:name="_Toc88731151"/>
+      <w:bookmarkStart w:id="9" w:name="_Toc413411419"/>
+      <w:bookmarkStart w:id="10" w:name="_Toc88731151"/>
       <w:r>
         <w:t>Software</w:t>
       </w:r>
+      <w:bookmarkEnd w:id="9"/>
       <w:bookmarkEnd w:id="10"/>
+    </w:p>
+    <w:p>
+      <w:pPr>
+        <w:rPr>
+          <w:lang w:val="it-IT"/>
+        </w:rPr>
+      </w:pPr>
+      <w:r>
+        <w:rPr>
+          <w:lang w:val="it-IT"/>
+        </w:rPr>
+        <w:t>I software utilizzati per questo progetto sono XAMPP (</w:t>
+      </w:r>
+      <w:r>
+        <w:rPr>
+          <w:lang w:val="it-IT"/>
+        </w:rPr>
+        <w:t>A</w:t>
+      </w:r>
+      <w:r>
+        <w:rPr>
+          <w:lang w:val="it-IT"/>
+        </w:rPr>
+        <w:t xml:space="preserve">pache, </w:t>
+      </w:r>
+      <w:r>
+        <w:rPr>
+          <w:lang w:val="it-IT"/>
+        </w:rPr>
+        <w:t>MySQL</w:t>
+      </w:r>
+      <w:r>
+        <w:rPr>
+          <w:lang w:val="it-IT"/>
+        </w:rPr>
+        <w:t xml:space="preserve">, </w:t>
+      </w:r>
+      <w:r>
+        <w:rPr>
+          <w:lang w:val="it-IT"/>
+        </w:rPr>
+        <w:t>P</w:t>
+      </w:r>
+      <w:r>
+        <w:rPr>
+          <w:lang w:val="it-IT"/>
+        </w:rPr>
+        <w:t xml:space="preserve">hp e </w:t>
+      </w:r>
+      <w:r>
+        <w:rPr>
+          <w:lang w:val="it-IT"/>
+        </w:rPr>
+        <w:t>P</w:t>
+      </w:r>
+      <w:r>
+        <w:rPr>
+          <w:lang w:val="it-IT"/>
+        </w:rPr>
+        <w:t>erl) per la creazione del server web</w:t>
+      </w:r>
+      <w:r>
+        <w:rPr>
+          <w:lang w:val="it-IT"/>
+        </w:rPr>
+        <w:t xml:space="preserve"> e la sua gestione</w:t>
+      </w:r>
+      <w:r>
+        <w:rPr>
+          <w:lang w:val="it-IT"/>
+        </w:rPr>
+        <w:t xml:space="preserve">, </w:t>
+      </w:r>
+      <w:r>
+        <w:rPr>
+          <w:lang w:val="it-IT"/>
+        </w:rPr>
+        <w:t>bisogna anche installare le VC16 per il corretto funzionamento di Apahce</w:t>
+      </w:r>
+      <w:r>
+        <w:rPr>
+          <w:lang w:val="it-IT"/>
+        </w:rPr>
+        <w:t>.</w:t>
+      </w:r>
+    </w:p>
+    <w:p>
+      <w:pPr>
+        <w:rPr>
+          <w:lang w:val="it-IT"/>
+        </w:rPr>
+      </w:pPr>
+      <w:r>
+        <w:rPr>
+          <w:lang w:val="it-IT"/>
+        </w:rPr>
+        <w:t xml:space="preserve">Per questo progetto utilizzerò inoltre i software Firefox/Google e notepad/notepad++ e </w:t>
+      </w:r>
+      <w:r>
+        <w:rPr>
+          <w:lang w:val="it-IT"/>
+        </w:rPr>
+        <w:t xml:space="preserve">MySQL </w:t>
+      </w:r>
+      <w:r>
+        <w:rPr>
+          <w:lang w:val="it-IT"/>
+        </w:rPr>
+        <w:t>W</w:t>
+      </w:r>
+      <w:r>
+        <w:rPr>
+          <w:lang w:val="it-IT"/>
+        </w:rPr>
+        <w:t>orkbench</w:t>
+      </w:r>
+      <w:r>
+        <w:rPr>
+          <w:lang w:val="it-IT"/>
+        </w:rPr>
+        <w:t>.</w:t>
+      </w:r>
+    </w:p>
+    <w:p>
+      <w:pPr>
+        <w:pStyle w:val="Titolo3"/>
+      </w:pPr>
+      <w:bookmarkStart w:id="11" w:name="_Toc413411420"/>
+      <w:bookmarkStart w:id="12" w:name="_Toc88731152"/>
+      <w:r>
+        <w:t>Hardware</w:t>
+      </w:r>
       <w:bookmarkEnd w:id="11"/>
-    </w:p>
-    <w:p>
-      <w:pPr>
-        <w:rPr>
-          <w:lang w:val="it-IT"/>
-        </w:rPr>
-      </w:pPr>
-      <w:r>
-        <w:rPr>
-          <w:lang w:val="it-IT"/>
-        </w:rPr>
-        <w:t>I software utilizzati per questo progetto sono XAMPP (</w:t>
-      </w:r>
-      <w:r>
-        <w:rPr>
-          <w:lang w:val="it-IT"/>
-        </w:rPr>
-        <w:t>A</w:t>
-      </w:r>
-      <w:r>
-        <w:rPr>
-          <w:lang w:val="it-IT"/>
-        </w:rPr>
-        <w:t xml:space="preserve">pache, </w:t>
-      </w:r>
-      <w:r>
-        <w:rPr>
-          <w:lang w:val="it-IT"/>
-        </w:rPr>
-        <w:t>MySQL</w:t>
-      </w:r>
-      <w:r>
-        <w:rPr>
-          <w:lang w:val="it-IT"/>
-        </w:rPr>
-        <w:t xml:space="preserve">, </w:t>
-      </w:r>
-      <w:r>
-        <w:rPr>
-          <w:lang w:val="it-IT"/>
-        </w:rPr>
-        <w:t>P</w:t>
-      </w:r>
-      <w:r>
-        <w:rPr>
-          <w:lang w:val="it-IT"/>
-        </w:rPr>
-        <w:t xml:space="preserve">hp e </w:t>
-      </w:r>
-      <w:r>
-        <w:rPr>
-          <w:lang w:val="it-IT"/>
-        </w:rPr>
-        <w:t>P</w:t>
-      </w:r>
-      <w:r>
-        <w:rPr>
-          <w:lang w:val="it-IT"/>
-        </w:rPr>
-        <w:t>erl) per la creazione del server web</w:t>
-      </w:r>
-      <w:r>
-        <w:rPr>
-          <w:lang w:val="it-IT"/>
-        </w:rPr>
-        <w:t xml:space="preserve"> e la sua gestione</w:t>
-      </w:r>
-      <w:r>
-        <w:rPr>
-          <w:lang w:val="it-IT"/>
-        </w:rPr>
-        <w:t xml:space="preserve">, </w:t>
-      </w:r>
-      <w:r>
-        <w:rPr>
-          <w:lang w:val="it-IT"/>
-        </w:rPr>
-        <w:t xml:space="preserve">bisogna anche installare le VC16 per il corretto funzionamento di </w:t>
-      </w:r>
-      <w:proofErr w:type="spellStart"/>
-      <w:r>
-        <w:rPr>
-          <w:lang w:val="it-IT"/>
-        </w:rPr>
-        <w:t>Apahce</w:t>
-      </w:r>
-      <w:proofErr w:type="spellEnd"/>
-      <w:r>
-        <w:rPr>
-          <w:lang w:val="it-IT"/>
-        </w:rPr>
-        <w:t>.</w:t>
-      </w:r>
-    </w:p>
-    <w:p>
-      <w:pPr>
-        <w:rPr>
-          <w:lang w:val="it-IT"/>
-        </w:rPr>
-      </w:pPr>
-      <w:r>
-        <w:rPr>
-          <w:lang w:val="it-IT"/>
-        </w:rPr>
-        <w:t xml:space="preserve">Per questo progetto utilizzerò inoltre i software Firefox/Google e notepad/notepad++ e </w:t>
-      </w:r>
-      <w:r>
-        <w:rPr>
-          <w:lang w:val="it-IT"/>
-        </w:rPr>
-        <w:t xml:space="preserve">MySQL </w:t>
-      </w:r>
-      <w:r>
-        <w:rPr>
-          <w:lang w:val="it-IT"/>
-        </w:rPr>
-        <w:t>W</w:t>
-      </w:r>
-      <w:r>
-        <w:rPr>
-          <w:lang w:val="it-IT"/>
-        </w:rPr>
-        <w:t>orkbench</w:t>
-      </w:r>
-      <w:r>
-        <w:rPr>
-          <w:lang w:val="it-IT"/>
-        </w:rPr>
-        <w:t>.</w:t>
-      </w:r>
-    </w:p>
-    <w:p>
-      <w:pPr>
-        <w:pStyle w:val="Titolo3"/>
-      </w:pPr>
-      <w:bookmarkStart w:id="12" w:name="_Toc413411420"/>
-      <w:bookmarkStart w:id="13" w:name="_Toc88731152"/>
-      <w:r>
-        <w:t>Hardware</w:t>
-      </w:r>
       <w:bookmarkEnd w:id="12"/>
-      <w:bookmarkEnd w:id="13"/>
     </w:p>
     <w:p>
       <w:pPr>
@@ -7237,29 +7177,29 @@
       <w:pPr>
         <w:pStyle w:val="Titolo1"/>
       </w:pPr>
-      <w:bookmarkStart w:id="14" w:name="_Toc429059808"/>
-      <w:bookmarkStart w:id="15" w:name="_Toc88731153"/>
+      <w:bookmarkStart w:id="13" w:name="_Toc429059808"/>
+      <w:bookmarkStart w:id="14" w:name="_Toc88731153"/>
       <w:r>
         <w:lastRenderedPageBreak/>
         <w:t>Progettazione</w:t>
       </w:r>
+      <w:bookmarkEnd w:id="13"/>
       <w:bookmarkEnd w:id="14"/>
+    </w:p>
+    <w:p>
+      <w:pPr>
+        <w:pStyle w:val="Titolo2"/>
+      </w:pPr>
+      <w:bookmarkStart w:id="15" w:name="_Toc429059809"/>
+      <w:bookmarkStart w:id="16" w:name="_Toc88731154"/>
+      <w:r>
+        <w:t xml:space="preserve">Design </w:t>
+      </w:r>
       <w:bookmarkEnd w:id="15"/>
-    </w:p>
-    <w:p>
-      <w:pPr>
-        <w:pStyle w:val="Titolo2"/>
-      </w:pPr>
-      <w:bookmarkStart w:id="16" w:name="_Toc429059809"/>
-      <w:bookmarkStart w:id="17" w:name="_Toc88731154"/>
-      <w:r>
-        <w:t xml:space="preserve">Design </w:t>
+      <w:r>
+        <w:t>della struttura dell’applicativo web</w:t>
       </w:r>
       <w:bookmarkEnd w:id="16"/>
-      <w:r>
-        <w:t>della struttura dell’applicativo web</w:t>
-      </w:r>
-      <w:bookmarkEnd w:id="17"/>
     </w:p>
     <w:p>
       <w:pPr>
@@ -7500,7 +7440,6 @@
           <w:lang w:val="it-IT"/>
         </w:rPr>
       </w:pPr>
-      <w:proofErr w:type="spellStart"/>
       <w:r>
         <w:rPr>
           <w:b/>
@@ -7509,7 +7448,6 @@
         </w:rPr>
         <w:t>Config</w:t>
       </w:r>
-      <w:proofErr w:type="spellEnd"/>
       <w:r>
         <w:rPr>
           <w:lang w:val="it-IT"/>
@@ -7620,7 +7558,6 @@
           <w:lang w:val="it-IT"/>
         </w:rPr>
       </w:pPr>
-      <w:proofErr w:type="spellStart"/>
       <w:r>
         <w:rPr>
           <w:b/>
@@ -7629,7 +7566,6 @@
         </w:rPr>
         <w:t>Libs</w:t>
       </w:r>
-      <w:proofErr w:type="spellEnd"/>
       <w:r>
         <w:rPr>
           <w:lang w:val="it-IT"/>
@@ -7672,7 +7608,6 @@
           <w:lang w:val="it-IT"/>
         </w:rPr>
       </w:pPr>
-      <w:proofErr w:type="spellStart"/>
       <w:r>
         <w:rPr>
           <w:b/>
@@ -7681,7 +7616,6 @@
         </w:rPr>
         <w:t>Models</w:t>
       </w:r>
-      <w:proofErr w:type="spellEnd"/>
       <w:r>
         <w:rPr>
           <w:lang w:val="it-IT"/>
@@ -7781,8 +7715,8 @@
         <w:pStyle w:val="Titolo2"/>
         <w:spacing w:before="0" w:after="0"/>
       </w:pPr>
-      <w:bookmarkStart w:id="18" w:name="_Toc429059810"/>
-      <w:bookmarkStart w:id="19" w:name="_Toc88731155"/>
+      <w:bookmarkStart w:id="17" w:name="_Toc429059810"/>
+      <w:bookmarkStart w:id="18" w:name="_Toc88731155"/>
       <w:r>
         <w:lastRenderedPageBreak/>
         <w:t>Design dei dati</w:t>
@@ -7790,18 +7724,18 @@
       <w:r>
         <w:t xml:space="preserve"> e database</w:t>
       </w:r>
+      <w:bookmarkEnd w:id="17"/>
       <w:bookmarkEnd w:id="18"/>
+    </w:p>
+    <w:p>
+      <w:pPr>
+        <w:pStyle w:val="Titolo3"/>
+      </w:pPr>
+      <w:bookmarkStart w:id="19" w:name="_Toc88731156"/>
+      <w:r>
+        <w:t>Progettazione logica</w:t>
+      </w:r>
       <w:bookmarkEnd w:id="19"/>
-    </w:p>
-    <w:p>
-      <w:pPr>
-        <w:pStyle w:val="Titolo3"/>
-      </w:pPr>
-      <w:bookmarkStart w:id="20" w:name="_Toc88731156"/>
-      <w:r>
-        <w:t>Progettazione logica</w:t>
-      </w:r>
-      <w:bookmarkEnd w:id="20"/>
     </w:p>
     <w:p>
       <w:pPr>
@@ -7891,14 +7825,7 @@
         <w:rPr>
           <w:lang w:val="it-IT"/>
         </w:rPr>
-        <w:t xml:space="preserve">questa tabella contiene tutti gli utenti del database, ogni utente avrà una e-mail, una </w:t>
-      </w:r>
-      <w:proofErr w:type="spellStart"/>
-      <w:r>
-        <w:rPr>
-          <w:lang w:val="it-IT"/>
-        </w:rPr>
-        <w:t>password</w:t>
+        <w:t>questa tabella contiene tutti gli utenti del database, ogni utente avrà una e-mail, una password</w:t>
       </w:r>
       <w:r>
         <w:rPr>
@@ -7906,14 +7833,12 @@
         </w:rPr>
         <w:t>Hash</w:t>
       </w:r>
-      <w:proofErr w:type="spellEnd"/>
       <w:r>
         <w:rPr>
           <w:lang w:val="it-IT"/>
         </w:rPr>
         <w:t xml:space="preserve"> e un </w:t>
       </w:r>
-      <w:proofErr w:type="spellStart"/>
       <w:r>
         <w:rPr>
           <w:lang w:val="it-IT"/>
@@ -7924,14 +7849,7 @@
         <w:rPr>
           <w:lang w:val="it-IT"/>
         </w:rPr>
-        <w:t>uolo</w:t>
-      </w:r>
-      <w:proofErr w:type="spellEnd"/>
-      <w:r>
-        <w:rPr>
-          <w:lang w:val="it-IT"/>
-        </w:rPr>
-        <w:t>.</w:t>
+        <w:t>uolo.</w:t>
       </w:r>
     </w:p>
     <w:p>
@@ -7969,28 +7887,24 @@
         </w:rPr>
         <w:t xml:space="preserve"> esse sono caratterizzate da (data, </w:t>
       </w:r>
-      <w:proofErr w:type="spellStart"/>
       <w:r>
         <w:rPr>
           <w:lang w:val="it-IT"/>
         </w:rPr>
         <w:t>lavoro_id</w:t>
       </w:r>
-      <w:proofErr w:type="spellEnd"/>
       <w:r>
         <w:rPr>
           <w:lang w:val="it-IT"/>
         </w:rPr>
         <w:t xml:space="preserve">, </w:t>
       </w:r>
-      <w:proofErr w:type="spellStart"/>
       <w:r>
         <w:rPr>
           <w:lang w:val="it-IT"/>
         </w:rPr>
         <w:t>lavoratore_email</w:t>
       </w:r>
-      <w:proofErr w:type="spellEnd"/>
       <w:r>
         <w:rPr>
           <w:lang w:val="it-IT"/>
@@ -8039,28 +7953,24 @@
         </w:rPr>
         <w:t xml:space="preserve">essi sono caratterizzate da (id, </w:t>
       </w:r>
-      <w:proofErr w:type="spellStart"/>
       <w:r>
         <w:rPr>
           <w:lang w:val="it-IT"/>
         </w:rPr>
         <w:t>datore_email</w:t>
       </w:r>
-      <w:proofErr w:type="spellEnd"/>
       <w:r>
         <w:rPr>
           <w:lang w:val="it-IT"/>
         </w:rPr>
         <w:t xml:space="preserve">, </w:t>
       </w:r>
-      <w:proofErr w:type="spellStart"/>
       <w:r>
         <w:rPr>
           <w:lang w:val="it-IT"/>
         </w:rPr>
         <w:t>lavoratore_email</w:t>
       </w:r>
-      <w:proofErr w:type="spellEnd"/>
       <w:r>
         <w:rPr>
           <w:lang w:val="it-IT"/>
@@ -8071,14 +7981,7 @@
         <w:rPr>
           <w:lang w:val="it-IT"/>
         </w:rPr>
-        <w:t xml:space="preserve">, </w:t>
-      </w:r>
-      <w:proofErr w:type="spellStart"/>
-      <w:r>
-        <w:rPr>
-          <w:lang w:val="it-IT"/>
-        </w:rPr>
-        <w:t>ore</w:t>
+        <w:t>, ore</w:t>
       </w:r>
       <w:r>
         <w:rPr>
@@ -8102,21 +8005,7 @@
         <w:rPr>
           <w:lang w:val="it-IT"/>
         </w:rPr>
-        <w:t>avoro</w:t>
-      </w:r>
-      <w:proofErr w:type="spellEnd"/>
-      <w:r>
-        <w:rPr>
-          <w:lang w:val="it-IT"/>
-        </w:rPr>
-        <w:t xml:space="preserve">, </w:t>
-      </w:r>
-      <w:proofErr w:type="spellStart"/>
-      <w:r>
-        <w:rPr>
-          <w:lang w:val="it-IT"/>
-        </w:rPr>
-        <w:t>tariffa</w:t>
+        <w:t>avoro, tariffa</w:t>
       </w:r>
       <w:r>
         <w:rPr>
@@ -8128,14 +8017,7 @@
         <w:rPr>
           <w:lang w:val="it-IT"/>
         </w:rPr>
-        <w:t>raria</w:t>
-      </w:r>
-      <w:proofErr w:type="spellEnd"/>
-      <w:r>
-        <w:rPr>
-          <w:lang w:val="it-IT"/>
-        </w:rPr>
-        <w:t>, se occupato e se scaduto</w:t>
+        <w:t>raria, se occupato e se scaduto</w:t>
       </w:r>
       <w:r>
         <w:rPr>
@@ -8177,35 +8059,7 @@
         <w:rPr>
           <w:lang w:val="it-IT"/>
         </w:rPr>
-        <w:t xml:space="preserve">, questo grazie ai campi data, </w:t>
-      </w:r>
-      <w:proofErr w:type="spellStart"/>
-      <w:r>
-        <w:rPr>
-          <w:lang w:val="it-IT"/>
-        </w:rPr>
-        <w:t>datore_email</w:t>
-      </w:r>
-      <w:proofErr w:type="spellEnd"/>
-      <w:r>
-        <w:rPr>
-          <w:lang w:val="it-IT"/>
-        </w:rPr>
-        <w:t xml:space="preserve">, </w:t>
-      </w:r>
-      <w:proofErr w:type="spellStart"/>
-      <w:r>
-        <w:rPr>
-          <w:lang w:val="it-IT"/>
-        </w:rPr>
-        <w:t>lavoratore_email</w:t>
-      </w:r>
-      <w:proofErr w:type="spellEnd"/>
-      <w:r>
-        <w:rPr>
-          <w:lang w:val="it-IT"/>
-        </w:rPr>
-        <w:t xml:space="preserve"> e totale</w:t>
+        <w:t>, questo grazie ai campi data, datore_email, lavoratore_email e totale</w:t>
       </w:r>
       <w:r>
         <w:rPr>
@@ -8239,12 +8093,12 @@
         <w:pStyle w:val="Titolo3"/>
         <w:spacing w:before="0"/>
       </w:pPr>
-      <w:bookmarkStart w:id="21" w:name="_Toc88731157"/>
+      <w:bookmarkStart w:id="20" w:name="_Toc88731157"/>
       <w:r>
         <w:lastRenderedPageBreak/>
         <w:t>Progettazione fisica</w:t>
       </w:r>
-      <w:bookmarkEnd w:id="21"/>
+      <w:bookmarkEnd w:id="20"/>
     </w:p>
     <w:p>
       <w:pPr>
@@ -8255,35 +8109,35 @@
           <w:szCs w:val="18"/>
         </w:rPr>
       </w:pPr>
-      <w:bookmarkStart w:id="22" w:name="_Toc429059811"/>
+      <w:bookmarkStart w:id="21" w:name="_Toc429059811"/>
       <w:r>
         <w:rPr>
           <w:sz w:val="18"/>
           <w:szCs w:val="18"/>
         </w:rPr>
-        <w:t xml:space="preserve">CREATE DATABASE </w:t>
-      </w:r>
-      <w:proofErr w:type="spellStart"/>
-      <w:r>
+        <w:t>CREATE DATABASE lavoro_temporaneo;</w:t>
+      </w:r>
+    </w:p>
+    <w:p>
+      <w:pPr>
+        <w:pStyle w:val="Didascalia"/>
+        <w:spacing w:before="0" w:after="0"/>
         <w:rPr>
           <w:sz w:val="18"/>
           <w:szCs w:val="18"/>
         </w:rPr>
-        <w:t>lavoro_temporaneo</w:t>
-      </w:r>
-      <w:proofErr w:type="spellEnd"/>
+      </w:pPr>
       <w:r>
         <w:rPr>
           <w:sz w:val="18"/>
           <w:szCs w:val="18"/>
         </w:rPr>
-        <w:t>;</w:t>
-      </w:r>
-    </w:p>
-    <w:p>
-      <w:pPr>
-        <w:pStyle w:val="Didascalia"/>
-        <w:spacing w:before="0" w:after="0"/>
+        <w:t>USE DATABASE lavoro_temporaneo;</w:t>
+      </w:r>
+    </w:p>
+    <w:p/>
+    <w:p>
+      <w:pPr>
         <w:rPr>
           <w:sz w:val="18"/>
           <w:szCs w:val="18"/>
@@ -8294,150 +8148,263 @@
           <w:sz w:val="18"/>
           <w:szCs w:val="18"/>
         </w:rPr>
-        <w:t xml:space="preserve">USE DATABASE </w:t>
-      </w:r>
-      <w:proofErr w:type="spellStart"/>
-      <w:r>
+        <w:t>tabella 1</w:t>
+      </w:r>
+    </w:p>
+    <w:p>
+      <w:pPr>
         <w:rPr>
           <w:sz w:val="18"/>
           <w:szCs w:val="18"/>
         </w:rPr>
-        <w:t>lavoro_temporaneo</w:t>
-      </w:r>
-      <w:proofErr w:type="spellEnd"/>
+      </w:pPr>
       <w:r>
         <w:rPr>
           <w:sz w:val="18"/>
           <w:szCs w:val="18"/>
         </w:rPr>
-        <w:t>;</w:t>
-      </w:r>
-    </w:p>
-    <w:p/>
-    <w:p>
-      <w:pPr>
-        <w:pStyle w:val="Didascalia"/>
-        <w:spacing w:before="0" w:after="0"/>
-        <w:rPr>
-          <w:b/>
-          <w:bCs/>
+        <w:t>CREATE TABLE utente(</w:t>
+      </w:r>
+    </w:p>
+    <w:p>
+      <w:pPr>
+        <w:rPr>
+          <w:sz w:val="18"/>
+          <w:szCs w:val="18"/>
+        </w:rPr>
+      </w:pPr>
+      <w:r>
+        <w:rPr>
+          <w:sz w:val="18"/>
+          <w:szCs w:val="18"/>
+        </w:rPr>
+        <w:tab/>
+        <w:t>email VARCHAR(50) PRIMARY KEY,</w:t>
+      </w:r>
+    </w:p>
+    <w:p>
+      <w:pPr>
+        <w:rPr>
+          <w:sz w:val="18"/>
+          <w:szCs w:val="18"/>
+        </w:rPr>
+      </w:pPr>
+      <w:r>
+        <w:rPr>
+          <w:sz w:val="18"/>
+          <w:szCs w:val="18"/>
+        </w:rPr>
+        <w:tab/>
+        <w:t>passwordHash VARCHAR(</w:t>
+      </w:r>
+      <w:r>
+        <w:rPr>
+          <w:sz w:val="18"/>
+          <w:szCs w:val="18"/>
+        </w:rPr>
+        <w:t>255</w:t>
+      </w:r>
+      <w:r>
+        <w:rPr>
+          <w:sz w:val="18"/>
+          <w:szCs w:val="18"/>
+        </w:rPr>
+        <w:t>) NOT NULL,</w:t>
+      </w:r>
+    </w:p>
+    <w:p>
+      <w:pPr>
+        <w:rPr>
+          <w:sz w:val="18"/>
+          <w:szCs w:val="18"/>
+        </w:rPr>
+      </w:pPr>
+      <w:r>
+        <w:rPr>
+          <w:sz w:val="18"/>
+          <w:szCs w:val="18"/>
+        </w:rPr>
+        <w:tab/>
+        <w:t>nomeRuolo ENUM('amministratore', 'datore', 'lavoratore') NOT NULL</w:t>
+      </w:r>
+    </w:p>
+    <w:p>
+      <w:pPr>
+        <w:rPr>
+          <w:sz w:val="18"/>
+          <w:szCs w:val="18"/>
+        </w:rPr>
+      </w:pPr>
+      <w:r>
+        <w:rPr>
+          <w:sz w:val="18"/>
+          <w:szCs w:val="18"/>
+        </w:rPr>
+        <w:t>);</w:t>
+      </w:r>
+    </w:p>
+    <w:p>
+      <w:pPr>
+        <w:rPr>
+          <w:sz w:val="18"/>
+          <w:szCs w:val="18"/>
+        </w:rPr>
+      </w:pPr>
+      <w:r>
+        <w:rPr>
+          <w:sz w:val="18"/>
+          <w:szCs w:val="18"/>
+        </w:rPr>
+        <w:t>tabella 2</w:t>
+      </w:r>
+    </w:p>
+    <w:p>
+      <w:pPr>
+        <w:rPr>
+          <w:sz w:val="18"/>
+          <w:szCs w:val="18"/>
+        </w:rPr>
+      </w:pPr>
+      <w:r>
+        <w:rPr>
+          <w:sz w:val="18"/>
+          <w:szCs w:val="18"/>
+        </w:rPr>
+        <w:t>CREATE TABLE fattura(</w:t>
+      </w:r>
+    </w:p>
+    <w:p>
+      <w:pPr>
+        <w:rPr>
+          <w:sz w:val="18"/>
+          <w:szCs w:val="18"/>
+        </w:rPr>
+      </w:pPr>
+      <w:r>
+        <w:rPr>
+          <w:sz w:val="18"/>
+          <w:szCs w:val="18"/>
+        </w:rPr>
+        <w:tab/>
+        <w:t>data DATETIME PRIMARY KEY,</w:t>
+      </w:r>
+    </w:p>
+    <w:p>
+      <w:pPr>
+        <w:rPr>
           <w:sz w:val="18"/>
           <w:szCs w:val="18"/>
           <w:lang w:val="en-US"/>
         </w:rPr>
       </w:pPr>
-      <w:proofErr w:type="spellStart"/>
-      <w:r>
-        <w:rPr>
-          <w:b/>
-          <w:bCs/>
+      <w:r>
+        <w:rPr>
+          <w:sz w:val="18"/>
+          <w:szCs w:val="18"/>
+        </w:rPr>
+        <w:tab/>
+      </w:r>
+      <w:r>
+        <w:rPr>
           <w:sz w:val="18"/>
           <w:szCs w:val="18"/>
           <w:lang w:val="en-US"/>
         </w:rPr>
-        <w:t>tabella</w:t>
-      </w:r>
-      <w:proofErr w:type="spellEnd"/>
-      <w:r>
-        <w:rPr>
-          <w:b/>
-          <w:bCs/>
+        <w:t>datore_email VARCHAR(50) NOT NULL,</w:t>
+      </w:r>
+    </w:p>
+    <w:p>
+      <w:pPr>
+        <w:rPr>
           <w:sz w:val="18"/>
           <w:szCs w:val="18"/>
           <w:lang w:val="en-US"/>
         </w:rPr>
-        <w:t xml:space="preserve"> 1</w:t>
-      </w:r>
-    </w:p>
-    <w:p>
-      <w:pPr>
-        <w:pStyle w:val="Didascalia"/>
-        <w:spacing w:before="0" w:after="0"/>
+      </w:pPr>
+      <w:r>
         <w:rPr>
           <w:sz w:val="18"/>
           <w:szCs w:val="18"/>
           <w:lang w:val="en-US"/>
         </w:rPr>
-      </w:pPr>
-      <w:r>
+        <w:tab/>
+        <w:t>lavoratore_email VARCHAR(50) NOT NULL,</w:t>
+      </w:r>
+    </w:p>
+    <w:p>
+      <w:pPr>
         <w:rPr>
           <w:sz w:val="18"/>
           <w:szCs w:val="18"/>
           <w:lang w:val="en-US"/>
         </w:rPr>
-        <w:t xml:space="preserve">CREATE TABLE </w:t>
-      </w:r>
-      <w:proofErr w:type="spellStart"/>
-      <w:proofErr w:type="gramStart"/>
+      </w:pPr>
       <w:r>
         <w:rPr>
           <w:sz w:val="18"/>
           <w:szCs w:val="18"/>
           <w:lang w:val="en-US"/>
         </w:rPr>
-        <w:t>utente</w:t>
-      </w:r>
-      <w:proofErr w:type="spellEnd"/>
-      <w:r>
+        <w:tab/>
+        <w:t>totale INT,</w:t>
+      </w:r>
+    </w:p>
+    <w:p>
+      <w:pPr>
         <w:rPr>
           <w:sz w:val="18"/>
           <w:szCs w:val="18"/>
           <w:lang w:val="en-US"/>
         </w:rPr>
-        <w:t>(</w:t>
-      </w:r>
-      <w:proofErr w:type="gramEnd"/>
-    </w:p>
-    <w:p>
-      <w:pPr>
-        <w:pStyle w:val="Didascalia"/>
-        <w:spacing w:before="0" w:after="0"/>
+      </w:pPr>
+      <w:r>
         <w:rPr>
           <w:sz w:val="18"/>
           <w:szCs w:val="18"/>
           <w:lang w:val="en-US"/>
         </w:rPr>
-      </w:pPr>
-      <w:r>
+        <w:tab/>
+        <w:t>FOREIGN KEY (datore_email)</w:t>
+      </w:r>
+    </w:p>
+    <w:p>
+      <w:pPr>
         <w:rPr>
           <w:sz w:val="18"/>
           <w:szCs w:val="18"/>
           <w:lang w:val="en-US"/>
         </w:rPr>
-        <w:tab/>
-        <w:t xml:space="preserve">email </w:t>
-      </w:r>
-      <w:proofErr w:type="gramStart"/>
+      </w:pPr>
       <w:r>
         <w:rPr>
           <w:sz w:val="18"/>
           <w:szCs w:val="18"/>
           <w:lang w:val="en-US"/>
         </w:rPr>
-        <w:t>VARCHAR(</w:t>
-      </w:r>
-      <w:proofErr w:type="gramEnd"/>
-      <w:r>
+        <w:tab/>
+        <w:t>REFERENCES utente(email)</w:t>
+      </w:r>
+    </w:p>
+    <w:p>
+      <w:pPr>
         <w:rPr>
           <w:sz w:val="18"/>
           <w:szCs w:val="18"/>
           <w:lang w:val="en-US"/>
         </w:rPr>
-        <w:t>50</w:t>
-      </w:r>
+      </w:pPr>
       <w:r>
         <w:rPr>
           <w:sz w:val="18"/>
           <w:szCs w:val="18"/>
           <w:lang w:val="en-US"/>
         </w:rPr>
-        <w:t>) PRIMARY KEY,</w:t>
-      </w:r>
-    </w:p>
-    <w:p>
-      <w:pPr>
-        <w:pStyle w:val="Didascalia"/>
-        <w:spacing w:before="0" w:after="0"/>
+        <w:tab/>
+        <w:t>ON DELETE CASCADE</w:t>
+      </w:r>
+    </w:p>
+    <w:p>
+      <w:pPr>
         <w:rPr>
           <w:sz w:val="18"/>
           <w:szCs w:val="18"/>
@@ -8451,60 +8418,52 @@
           <w:lang w:val="en-US"/>
         </w:rPr>
         <w:tab/>
-      </w:r>
-      <w:proofErr w:type="spellStart"/>
-      <w:r>
+        <w:t>ON UPDATE CASCADE,</w:t>
+      </w:r>
+    </w:p>
+    <w:p>
+      <w:pPr>
         <w:rPr>
           <w:sz w:val="18"/>
           <w:szCs w:val="18"/>
           <w:lang w:val="en-US"/>
         </w:rPr>
-        <w:t>passwordHash</w:t>
-      </w:r>
-      <w:proofErr w:type="spellEnd"/>
+      </w:pPr>
       <w:r>
         <w:rPr>
           <w:sz w:val="18"/>
           <w:szCs w:val="18"/>
           <w:lang w:val="en-US"/>
         </w:rPr>
-        <w:t xml:space="preserve"> </w:t>
-      </w:r>
-      <w:proofErr w:type="gramStart"/>
-      <w:r>
+        <w:tab/>
+        <w:t>FOREIGN KEY (lavoratore_email)</w:t>
+      </w:r>
+    </w:p>
+    <w:p>
+      <w:pPr>
         <w:rPr>
           <w:sz w:val="18"/>
           <w:szCs w:val="18"/>
           <w:lang w:val="en-US"/>
         </w:rPr>
-        <w:t>VARCHAR(</w:t>
-      </w:r>
-      <w:proofErr w:type="gramEnd"/>
+      </w:pPr>
       <w:r>
         <w:rPr>
           <w:sz w:val="18"/>
           <w:szCs w:val="18"/>
           <w:lang w:val="en-US"/>
         </w:rPr>
-        <w:t>100</w:t>
-      </w:r>
-      <w:r>
+        <w:tab/>
+        <w:t>REFERENCES utente(email)</w:t>
+      </w:r>
+    </w:p>
+    <w:p>
+      <w:pPr>
         <w:rPr>
           <w:sz w:val="18"/>
           <w:szCs w:val="18"/>
           <w:lang w:val="en-US"/>
         </w:rPr>
-        <w:t>) NOT NULL,</w:t>
-      </w:r>
-    </w:p>
-    <w:p>
-      <w:pPr>
-        <w:pStyle w:val="Didascalia"/>
-        <w:spacing w:before="0" w:after="0"/>
-        <w:rPr>
-          <w:sz w:val="18"/>
-          <w:szCs w:val="18"/>
-        </w:rPr>
       </w:pPr>
       <w:r>
         <w:rPr>
@@ -8513,192 +8472,126 @@
           <w:lang w:val="en-US"/>
         </w:rPr>
         <w:tab/>
-      </w:r>
-      <w:proofErr w:type="spellStart"/>
-      <w:r>
+        <w:t>ON DELETE CASCADE</w:t>
+      </w:r>
+    </w:p>
+    <w:p>
+      <w:pPr>
         <w:rPr>
           <w:sz w:val="18"/>
           <w:szCs w:val="18"/>
         </w:rPr>
-        <w:t>nomeRuolo</w:t>
-      </w:r>
-      <w:proofErr w:type="spellEnd"/>
-      <w:r>
-        <w:rPr>
-          <w:sz w:val="18"/>
-          <w:szCs w:val="18"/>
-        </w:rPr>
-        <w:t xml:space="preserve"> </w:t>
-      </w:r>
-      <w:proofErr w:type="gramStart"/>
-      <w:r>
-        <w:rPr>
-          <w:sz w:val="18"/>
-          <w:szCs w:val="18"/>
-        </w:rPr>
-        <w:t>ENUM(</w:t>
-      </w:r>
-      <w:proofErr w:type="gramEnd"/>
-      <w:r>
-        <w:rPr>
-          <w:sz w:val="18"/>
-          <w:szCs w:val="18"/>
-        </w:rPr>
-        <w:t>'amministratore', 'datore', 'lavoratore') NOT NULL</w:t>
-      </w:r>
-    </w:p>
-    <w:p>
-      <w:pPr>
-        <w:pStyle w:val="Didascalia"/>
-        <w:spacing w:before="0" w:after="0"/>
-        <w:rPr>
-          <w:sz w:val="18"/>
-          <w:szCs w:val="18"/>
-        </w:rPr>
-      </w:pPr>
-      <w:r>
-        <w:rPr>
-          <w:sz w:val="18"/>
-          <w:szCs w:val="18"/>
-        </w:rPr>
-        <w:t>);</w:t>
-      </w:r>
-    </w:p>
-    <w:p>
-      <w:pPr>
-        <w:pStyle w:val="Didascalia"/>
-        <w:spacing w:before="0" w:after="0"/>
-        <w:rPr>
-          <w:b/>
-          <w:bCs/>
-          <w:sz w:val="18"/>
-          <w:szCs w:val="18"/>
-        </w:rPr>
-      </w:pPr>
-      <w:r>
-        <w:rPr>
-          <w:b/>
-          <w:bCs/>
-          <w:sz w:val="18"/>
-          <w:szCs w:val="18"/>
-        </w:rPr>
-        <w:t>tabella 2</w:t>
-      </w:r>
-    </w:p>
-    <w:p>
-      <w:pPr>
-        <w:pStyle w:val="Didascalia"/>
-        <w:spacing w:before="0" w:after="0"/>
-        <w:rPr>
-          <w:sz w:val="18"/>
-          <w:szCs w:val="18"/>
-        </w:rPr>
-      </w:pPr>
-      <w:r>
-        <w:rPr>
-          <w:sz w:val="18"/>
-          <w:szCs w:val="18"/>
-        </w:rPr>
-        <w:t xml:space="preserve">CREATE TABLE </w:t>
-      </w:r>
-      <w:proofErr w:type="gramStart"/>
-      <w:r>
-        <w:rPr>
-          <w:sz w:val="18"/>
-          <w:szCs w:val="18"/>
-        </w:rPr>
-        <w:t>fattura(</w:t>
-      </w:r>
-      <w:proofErr w:type="gramEnd"/>
-    </w:p>
-    <w:p>
-      <w:pPr>
-        <w:pStyle w:val="Didascalia"/>
-        <w:spacing w:before="0" w:after="0"/>
-        <w:rPr>
-          <w:sz w:val="18"/>
-          <w:szCs w:val="18"/>
-        </w:rPr>
-      </w:pPr>
-      <w:r>
-        <w:rPr>
-          <w:sz w:val="18"/>
-          <w:szCs w:val="18"/>
-        </w:rPr>
-        <w:tab/>
-        <w:t>data DATE NOT NULL,</w:t>
-      </w:r>
-    </w:p>
-    <w:p>
-      <w:pPr>
-        <w:pStyle w:val="Didascalia"/>
-        <w:spacing w:before="0" w:after="0"/>
+      </w:pPr>
+      <w:r>
         <w:rPr>
           <w:sz w:val="18"/>
           <w:szCs w:val="18"/>
           <w:lang w:val="en-US"/>
         </w:rPr>
-      </w:pPr>
+        <w:tab/>
+      </w:r>
       <w:r>
         <w:rPr>
           <w:sz w:val="18"/>
           <w:szCs w:val="18"/>
         </w:rPr>
-        <w:tab/>
-      </w:r>
-      <w:proofErr w:type="spellStart"/>
-      <w:r>
+        <w:t>ON UPDATE CASCADE</w:t>
+      </w:r>
+    </w:p>
+    <w:p>
+      <w:pPr>
+        <w:rPr>
+          <w:sz w:val="18"/>
+          <w:szCs w:val="18"/>
+        </w:rPr>
+      </w:pPr>
+      <w:r>
+        <w:rPr>
+          <w:sz w:val="18"/>
+          <w:szCs w:val="18"/>
+        </w:rPr>
+        <w:t>);</w:t>
+      </w:r>
+    </w:p>
+    <w:p>
+      <w:pPr>
+        <w:rPr>
+          <w:sz w:val="18"/>
+          <w:szCs w:val="18"/>
+        </w:rPr>
+      </w:pPr>
+      <w:r>
+        <w:rPr>
+          <w:sz w:val="18"/>
+          <w:szCs w:val="18"/>
+        </w:rPr>
+        <w:t>tabella3</w:t>
+      </w:r>
+    </w:p>
+    <w:p>
+      <w:pPr>
+        <w:rPr>
+          <w:sz w:val="18"/>
+          <w:szCs w:val="18"/>
+        </w:rPr>
+      </w:pPr>
+      <w:r>
+        <w:rPr>
+          <w:sz w:val="18"/>
+          <w:szCs w:val="18"/>
+        </w:rPr>
+        <w:t>CREATE TABLE lavoro(</w:t>
+      </w:r>
+    </w:p>
+    <w:p>
+      <w:pPr>
         <w:rPr>
           <w:sz w:val="18"/>
           <w:szCs w:val="18"/>
           <w:lang w:val="en-US"/>
         </w:rPr>
-        <w:t>datore_email</w:t>
-      </w:r>
-      <w:proofErr w:type="spellEnd"/>
+      </w:pPr>
+      <w:r>
+        <w:rPr>
+          <w:sz w:val="18"/>
+          <w:szCs w:val="18"/>
+        </w:rPr>
+        <w:tab/>
+      </w:r>
       <w:r>
         <w:rPr>
           <w:sz w:val="18"/>
           <w:szCs w:val="18"/>
           <w:lang w:val="en-US"/>
         </w:rPr>
-        <w:t xml:space="preserve"> </w:t>
-      </w:r>
-      <w:proofErr w:type="gramStart"/>
-      <w:r>
+        <w:t>id INT AUTO_INCREMENT PRIMARY KEY,</w:t>
+      </w:r>
+    </w:p>
+    <w:p>
+      <w:pPr>
         <w:rPr>
           <w:sz w:val="18"/>
           <w:szCs w:val="18"/>
           <w:lang w:val="en-US"/>
         </w:rPr>
-        <w:t>VARCHAR(</w:t>
-      </w:r>
-      <w:proofErr w:type="gramEnd"/>
+      </w:pPr>
       <w:r>
         <w:rPr>
           <w:sz w:val="18"/>
           <w:szCs w:val="18"/>
           <w:lang w:val="en-US"/>
         </w:rPr>
-        <w:t>50</w:t>
-      </w:r>
-      <w:r>
+        <w:tab/>
+        <w:t>datore_email VARCHAR(50) NOT NULL,</w:t>
+      </w:r>
+    </w:p>
+    <w:p>
+      <w:pPr>
         <w:rPr>
           <w:sz w:val="18"/>
           <w:szCs w:val="18"/>
           <w:lang w:val="en-US"/>
         </w:rPr>
-        <w:t>) NOT NULL,</w:t>
-      </w:r>
-    </w:p>
-    <w:p>
-      <w:pPr>
-        <w:pStyle w:val="Didascalia"/>
-        <w:spacing w:before="0" w:after="0"/>
-        <w:rPr>
-          <w:sz w:val="18"/>
-          <w:szCs w:val="18"/>
-        </w:rPr>
       </w:pPr>
       <w:r>
         <w:rPr>
@@ -8707,81 +8600,11 @@
           <w:lang w:val="en-US"/>
         </w:rPr>
         <w:tab/>
-      </w:r>
-      <w:proofErr w:type="spellStart"/>
-      <w:r>
-        <w:rPr>
-          <w:sz w:val="18"/>
-          <w:szCs w:val="18"/>
-        </w:rPr>
-        <w:t>lavoratore_email</w:t>
-      </w:r>
-      <w:proofErr w:type="spellEnd"/>
-      <w:r>
-        <w:rPr>
-          <w:sz w:val="18"/>
-          <w:szCs w:val="18"/>
-        </w:rPr>
-        <w:t xml:space="preserve"> </w:t>
-      </w:r>
-      <w:proofErr w:type="gramStart"/>
-      <w:r>
-        <w:rPr>
-          <w:sz w:val="18"/>
-          <w:szCs w:val="18"/>
-        </w:rPr>
-        <w:t>VARCHAR(</w:t>
-      </w:r>
-      <w:proofErr w:type="gramEnd"/>
-      <w:r>
-        <w:rPr>
-          <w:sz w:val="18"/>
-          <w:szCs w:val="18"/>
-        </w:rPr>
-        <w:t>50</w:t>
-      </w:r>
-      <w:r>
-        <w:rPr>
-          <w:sz w:val="18"/>
-          <w:szCs w:val="18"/>
-        </w:rPr>
-        <w:t>) NOT NULL,</w:t>
-      </w:r>
-    </w:p>
-    <w:p>
-      <w:pPr>
-        <w:rPr>
-          <w:lang w:val="en-US"/>
-        </w:rPr>
-      </w:pPr>
-      <w:r>
-        <w:tab/>
-      </w:r>
-      <w:proofErr w:type="spellStart"/>
-      <w:r>
-        <w:rPr>
-          <w:lang w:val="en-US"/>
-        </w:rPr>
-        <w:t>to</w:t>
-      </w:r>
-      <w:r>
-        <w:rPr>
-          <w:lang w:val="en-US"/>
-        </w:rPr>
-        <w:t>tale</w:t>
-      </w:r>
-      <w:proofErr w:type="spellEnd"/>
-      <w:r>
-        <w:rPr>
-          <w:lang w:val="en-US"/>
-        </w:rPr>
-        <w:t xml:space="preserve"> INT,</w:t>
-      </w:r>
-    </w:p>
-    <w:p>
-      <w:pPr>
-        <w:pStyle w:val="Didascalia"/>
-        <w:spacing w:before="0" w:after="0"/>
+        <w:t>lavoratore_email VARCHAR(50),</w:t>
+      </w:r>
+    </w:p>
+    <w:p>
+      <w:pPr>
         <w:rPr>
           <w:sz w:val="18"/>
           <w:szCs w:val="18"/>
@@ -8795,31 +8618,29 @@
           <w:lang w:val="en-US"/>
         </w:rPr>
         <w:tab/>
-        <w:t>FOREIGN KEY (</w:t>
-      </w:r>
-      <w:proofErr w:type="spellStart"/>
-      <w:r>
+        <w:t>titolo VARCHAR(25) NOT NULL,</w:t>
+      </w:r>
+    </w:p>
+    <w:p>
+      <w:pPr>
         <w:rPr>
           <w:sz w:val="18"/>
           <w:szCs w:val="18"/>
           <w:lang w:val="en-US"/>
         </w:rPr>
-        <w:t>datore_email</w:t>
-      </w:r>
-      <w:proofErr w:type="spellEnd"/>
+      </w:pPr>
       <w:r>
         <w:rPr>
           <w:sz w:val="18"/>
           <w:szCs w:val="18"/>
           <w:lang w:val="en-US"/>
         </w:rPr>
-        <w:t>)</w:t>
-      </w:r>
-    </w:p>
-    <w:p>
-      <w:pPr>
-        <w:pStyle w:val="Didascalia"/>
-        <w:spacing w:before="0" w:after="0"/>
+        <w:tab/>
+        <w:t>descrizione TEXT NOT NULL,</w:t>
+      </w:r>
+    </w:p>
+    <w:p>
+      <w:pPr>
         <w:rPr>
           <w:sz w:val="18"/>
           <w:szCs w:val="18"/>
@@ -8833,31 +8654,29 @@
           <w:lang w:val="en-US"/>
         </w:rPr>
         <w:tab/>
-        <w:t xml:space="preserve">REFERENCES </w:t>
-      </w:r>
-      <w:proofErr w:type="spellStart"/>
-      <w:r>
+        <w:t>tariffaOraria INT NOT NULL,</w:t>
+      </w:r>
+    </w:p>
+    <w:p>
+      <w:pPr>
         <w:rPr>
           <w:sz w:val="18"/>
           <w:szCs w:val="18"/>
           <w:lang w:val="en-US"/>
         </w:rPr>
-        <w:t>utente</w:t>
-      </w:r>
-      <w:proofErr w:type="spellEnd"/>
+      </w:pPr>
       <w:r>
         <w:rPr>
           <w:sz w:val="18"/>
           <w:szCs w:val="18"/>
           <w:lang w:val="en-US"/>
         </w:rPr>
-        <w:t>(email)</w:t>
-      </w:r>
-    </w:p>
-    <w:p>
-      <w:pPr>
-        <w:pStyle w:val="Didascalia"/>
-        <w:spacing w:before="0" w:after="0"/>
+        <w:tab/>
+        <w:t>occupato TINYINT NOT NULL,</w:t>
+      </w:r>
+    </w:p>
+    <w:p>
+      <w:pPr>
         <w:rPr>
           <w:sz w:val="18"/>
           <w:szCs w:val="18"/>
@@ -8871,13 +8690,11 @@
           <w:lang w:val="en-US"/>
         </w:rPr>
         <w:tab/>
-        <w:t>ON DELETE CASCADE</w:t>
-      </w:r>
-    </w:p>
-    <w:p>
-      <w:pPr>
-        <w:pStyle w:val="Didascalia"/>
-        <w:spacing w:before="0" w:after="0"/>
+        <w:t>scaduto TINYINT NOT NULL,</w:t>
+      </w:r>
+    </w:p>
+    <w:p>
+      <w:pPr>
         <w:rPr>
           <w:sz w:val="18"/>
           <w:szCs w:val="18"/>
@@ -8891,13 +8708,11 @@
           <w:lang w:val="en-US"/>
         </w:rPr>
         <w:tab/>
-        <w:t>ON UPDATE CASCADE,</w:t>
-      </w:r>
-    </w:p>
-    <w:p>
-      <w:pPr>
-        <w:pStyle w:val="Didascalia"/>
-        <w:spacing w:before="0" w:after="0"/>
+        <w:t>oreDiLavoro INT NOT NULL,</w:t>
+      </w:r>
+    </w:p>
+    <w:p>
+      <w:pPr>
         <w:rPr>
           <w:sz w:val="18"/>
           <w:szCs w:val="18"/>
@@ -8911,31 +8726,29 @@
           <w:lang w:val="en-US"/>
         </w:rPr>
         <w:tab/>
-        <w:t>FOREIGN KEY (</w:t>
-      </w:r>
-      <w:proofErr w:type="spellStart"/>
-      <w:r>
+        <w:t>FOREIGN KEY (datore_email)</w:t>
+      </w:r>
+    </w:p>
+    <w:p>
+      <w:pPr>
         <w:rPr>
           <w:sz w:val="18"/>
           <w:szCs w:val="18"/>
           <w:lang w:val="en-US"/>
         </w:rPr>
-        <w:t>lavoratore_email</w:t>
-      </w:r>
-      <w:proofErr w:type="spellEnd"/>
+      </w:pPr>
       <w:r>
         <w:rPr>
           <w:sz w:val="18"/>
           <w:szCs w:val="18"/>
           <w:lang w:val="en-US"/>
         </w:rPr>
-        <w:t>)</w:t>
-      </w:r>
-    </w:p>
-    <w:p>
-      <w:pPr>
-        <w:pStyle w:val="Didascalia"/>
-        <w:spacing w:before="0" w:after="0"/>
+        <w:tab/>
+        <w:t>REFERENCES utente(email)</w:t>
+      </w:r>
+    </w:p>
+    <w:p>
+      <w:pPr>
         <w:rPr>
           <w:sz w:val="18"/>
           <w:szCs w:val="18"/>
@@ -8949,31 +8762,29 @@
           <w:lang w:val="en-US"/>
         </w:rPr>
         <w:tab/>
-        <w:t xml:space="preserve">REFERENCES </w:t>
-      </w:r>
-      <w:proofErr w:type="spellStart"/>
-      <w:r>
+        <w:t>ON DELETE CASCADE</w:t>
+      </w:r>
+    </w:p>
+    <w:p>
+      <w:pPr>
         <w:rPr>
           <w:sz w:val="18"/>
           <w:szCs w:val="18"/>
           <w:lang w:val="en-US"/>
         </w:rPr>
-        <w:t>utente</w:t>
-      </w:r>
-      <w:proofErr w:type="spellEnd"/>
+      </w:pPr>
       <w:r>
         <w:rPr>
           <w:sz w:val="18"/>
           <w:szCs w:val="18"/>
           <w:lang w:val="en-US"/>
         </w:rPr>
-        <w:t>(email)</w:t>
-      </w:r>
-    </w:p>
-    <w:p>
-      <w:pPr>
-        <w:pStyle w:val="Didascalia"/>
-        <w:spacing w:before="0" w:after="0"/>
+        <w:tab/>
+        <w:t>ON UPDATE CASCADE,</w:t>
+      </w:r>
+    </w:p>
+    <w:p>
+      <w:pPr>
         <w:rPr>
           <w:sz w:val="18"/>
           <w:szCs w:val="18"/>
@@ -8987,13 +8798,11 @@
           <w:lang w:val="en-US"/>
         </w:rPr>
         <w:tab/>
-        <w:t>ON DELETE CASCADE</w:t>
-      </w:r>
-    </w:p>
-    <w:p>
-      <w:pPr>
-        <w:pStyle w:val="Didascalia"/>
-        <w:spacing w:before="0" w:after="0"/>
+        <w:t>FOREIGN KEY (lavoratore_email)</w:t>
+      </w:r>
+    </w:p>
+    <w:p>
+      <w:pPr>
         <w:rPr>
           <w:sz w:val="18"/>
           <w:szCs w:val="18"/>
@@ -9007,13 +8816,11 @@
           <w:lang w:val="en-US"/>
         </w:rPr>
         <w:tab/>
-        <w:t>ON UPDATE CASCADE</w:t>
-      </w:r>
-    </w:p>
-    <w:p>
-      <w:pPr>
-        <w:pStyle w:val="Didascalia"/>
-        <w:spacing w:before="0" w:after="0"/>
+        <w:t>REFERENCES utente(email)</w:t>
+      </w:r>
+    </w:p>
+    <w:p>
+      <w:pPr>
         <w:rPr>
           <w:sz w:val="18"/>
           <w:szCs w:val="18"/>
@@ -9026,837 +8833,320 @@
           <w:szCs w:val="18"/>
           <w:lang w:val="en-US"/>
         </w:rPr>
-        <w:t>);</w:t>
-      </w:r>
-    </w:p>
-    <w:p>
-      <w:pPr>
-        <w:pStyle w:val="Didascalia"/>
-        <w:spacing w:before="0" w:after="0"/>
-        <w:rPr>
-          <w:b/>
-          <w:bCs/>
+        <w:tab/>
+        <w:t>ON DELETE CASCADE</w:t>
+      </w:r>
+    </w:p>
+    <w:p>
+      <w:pPr>
+        <w:rPr>
           <w:sz w:val="18"/>
           <w:szCs w:val="18"/>
         </w:rPr>
       </w:pPr>
       <w:r>
-        <w:rPr>
-          <w:b/>
-          <w:bCs/>
-          <w:sz w:val="18"/>
-          <w:szCs w:val="18"/>
-        </w:rPr>
-        <w:t>tabella3</w:t>
-      </w:r>
-    </w:p>
-    <w:p>
-      <w:pPr>
-        <w:pStyle w:val="Didascalia"/>
-        <w:spacing w:before="0" w:after="0"/>
-        <w:rPr>
-          <w:sz w:val="18"/>
-          <w:szCs w:val="18"/>
-        </w:rPr>
-      </w:pPr>
-      <w:r>
-        <w:rPr>
-          <w:sz w:val="18"/>
-          <w:szCs w:val="18"/>
-        </w:rPr>
-        <w:t xml:space="preserve">CREATE TABLE </w:t>
-      </w:r>
-      <w:proofErr w:type="gramStart"/>
-      <w:r>
-        <w:rPr>
-          <w:sz w:val="18"/>
-          <w:szCs w:val="18"/>
-        </w:rPr>
-        <w:t>lavoro(</w:t>
-      </w:r>
-      <w:proofErr w:type="gramEnd"/>
-    </w:p>
-    <w:p>
-      <w:pPr>
-        <w:pStyle w:val="Didascalia"/>
-        <w:spacing w:before="0" w:after="0"/>
-        <w:rPr>
-          <w:sz w:val="18"/>
-          <w:szCs w:val="18"/>
-        </w:rPr>
-      </w:pPr>
-      <w:r>
-        <w:rPr>
-          <w:sz w:val="18"/>
-          <w:szCs w:val="18"/>
-        </w:rPr>
-        <w:tab/>
-        <w:t>id INT PRIMARY KEY,</w:t>
-      </w:r>
-    </w:p>
-    <w:p>
-      <w:pPr>
-        <w:pStyle w:val="Didascalia"/>
-        <w:spacing w:before="0" w:after="0"/>
         <w:rPr>
           <w:sz w:val="18"/>
           <w:szCs w:val="18"/>
           <w:lang w:val="en-US"/>
         </w:rPr>
-      </w:pPr>
-      <w:r>
+        <w:tab/>
+      </w:r>
+      <w:r>
+        <w:rPr>
+          <w:sz w:val="18"/>
+          <w:szCs w:val="18"/>
+        </w:rPr>
+        <w:t>ON UPDATE CASCADE</w:t>
+      </w:r>
+    </w:p>
+    <w:p>
+      <w:pPr>
+        <w:rPr>
+          <w:sz w:val="18"/>
+          <w:szCs w:val="18"/>
+        </w:rPr>
+      </w:pPr>
+      <w:r>
+        <w:rPr>
+          <w:sz w:val="18"/>
+          <w:szCs w:val="18"/>
+        </w:rPr>
+        <w:t>);</w:t>
+      </w:r>
+    </w:p>
+    <w:p>
+      <w:pPr>
+        <w:rPr>
+          <w:sz w:val="18"/>
+          <w:szCs w:val="18"/>
+        </w:rPr>
+      </w:pPr>
+      <w:r>
+        <w:rPr>
+          <w:sz w:val="18"/>
+          <w:szCs w:val="18"/>
+        </w:rPr>
+        <w:t>tabella 4</w:t>
+      </w:r>
+    </w:p>
+    <w:p>
+      <w:pPr>
+        <w:rPr>
+          <w:sz w:val="18"/>
+          <w:szCs w:val="18"/>
+        </w:rPr>
+      </w:pPr>
+      <w:r>
+        <w:rPr>
+          <w:sz w:val="18"/>
+          <w:szCs w:val="18"/>
+        </w:rPr>
+        <w:t>CREATE TABLE lavoro_proposta(</w:t>
+      </w:r>
+    </w:p>
+    <w:p>
+      <w:pPr>
         <w:rPr>
           <w:sz w:val="18"/>
           <w:szCs w:val="18"/>
           <w:lang w:val="en-US"/>
         </w:rPr>
+      </w:pPr>
+      <w:r>
+        <w:rPr>
+          <w:sz w:val="18"/>
+          <w:szCs w:val="18"/>
+        </w:rPr>
         <w:tab/>
       </w:r>
-      <w:proofErr w:type="spellStart"/>
       <w:r>
         <w:rPr>
           <w:sz w:val="18"/>
           <w:szCs w:val="18"/>
           <w:lang w:val="en-US"/>
         </w:rPr>
-        <w:t>datore_email</w:t>
-      </w:r>
-      <w:proofErr w:type="spellEnd"/>
-      <w:r>
+        <w:t>data DATETIME PRIMARY KEY,</w:t>
+      </w:r>
+    </w:p>
+    <w:p>
+      <w:pPr>
         <w:rPr>
           <w:sz w:val="18"/>
           <w:szCs w:val="18"/>
           <w:lang w:val="en-US"/>
         </w:rPr>
-        <w:t xml:space="preserve"> </w:t>
-      </w:r>
-      <w:proofErr w:type="gramStart"/>
+      </w:pPr>
       <w:r>
         <w:rPr>
           <w:sz w:val="18"/>
           <w:szCs w:val="18"/>
           <w:lang w:val="en-US"/>
         </w:rPr>
-        <w:t>VARCHAR(</w:t>
-      </w:r>
-      <w:proofErr w:type="gramEnd"/>
-      <w:r>
+        <w:tab/>
+        <w:t>lavoro_id INT NOT NULL,</w:t>
+      </w:r>
+    </w:p>
+    <w:p>
+      <w:pPr>
         <w:rPr>
           <w:sz w:val="18"/>
           <w:szCs w:val="18"/>
           <w:lang w:val="en-US"/>
         </w:rPr>
-        <w:t>50</w:t>
-      </w:r>
+      </w:pPr>
       <w:r>
         <w:rPr>
           <w:sz w:val="18"/>
           <w:szCs w:val="18"/>
           <w:lang w:val="en-US"/>
         </w:rPr>
-        <w:t>) NOT NULL,</w:t>
-      </w:r>
-    </w:p>
-    <w:p>
-      <w:pPr>
-        <w:pStyle w:val="Didascalia"/>
-        <w:spacing w:before="0" w:after="0"/>
-        <w:rPr>
-          <w:sz w:val="18"/>
-          <w:szCs w:val="18"/>
-          <w:u w:val="single"/>
-        </w:rPr>
-      </w:pPr>
-      <w:r>
+        <w:tab/>
+        <w:t>lavoratore_email VARCHAR(50) NOT NULL,</w:t>
+      </w:r>
+    </w:p>
+    <w:p>
+      <w:pPr>
         <w:rPr>
           <w:sz w:val="18"/>
           <w:szCs w:val="18"/>
           <w:lang w:val="en-US"/>
         </w:rPr>
-        <w:tab/>
-      </w:r>
-      <w:proofErr w:type="spellStart"/>
-      <w:r>
-        <w:rPr>
-          <w:sz w:val="18"/>
-          <w:szCs w:val="18"/>
-        </w:rPr>
-        <w:t>lavoratore_email</w:t>
-      </w:r>
-      <w:proofErr w:type="spellEnd"/>
-      <w:r>
-        <w:rPr>
-          <w:sz w:val="18"/>
-          <w:szCs w:val="18"/>
-        </w:rPr>
-        <w:t xml:space="preserve"> </w:t>
-      </w:r>
-      <w:proofErr w:type="gramStart"/>
-      <w:r>
-        <w:rPr>
-          <w:sz w:val="18"/>
-          <w:szCs w:val="18"/>
-        </w:rPr>
-        <w:t>VARCHAR(</w:t>
-      </w:r>
-      <w:proofErr w:type="gramEnd"/>
-      <w:r>
-        <w:rPr>
-          <w:sz w:val="18"/>
-          <w:szCs w:val="18"/>
-        </w:rPr>
-        <w:t>50</w:t>
-      </w:r>
-      <w:r>
-        <w:rPr>
-          <w:sz w:val="18"/>
-          <w:szCs w:val="18"/>
-        </w:rPr>
-        <w:t>),</w:t>
-      </w:r>
-      <w:r>
-        <w:rPr>
-          <w:sz w:val="18"/>
-          <w:szCs w:val="18"/>
-        </w:rPr>
-        <w:t xml:space="preserve"> </w:t>
-      </w:r>
-      <w:r>
-        <w:rPr>
-          <w:color w:val="FF0000"/>
-          <w:sz w:val="18"/>
-          <w:szCs w:val="18"/>
-        </w:rPr>
-        <w:t>DEFAULT(amministratore)</w:t>
-      </w:r>
-    </w:p>
-    <w:p>
-      <w:pPr>
-        <w:pStyle w:val="Didascalia"/>
-        <w:spacing w:before="0" w:after="0"/>
-        <w:rPr>
-          <w:sz w:val="18"/>
-          <w:szCs w:val="18"/>
-        </w:rPr>
-      </w:pPr>
-      <w:r>
-        <w:rPr>
-          <w:sz w:val="18"/>
-          <w:szCs w:val="18"/>
-        </w:rPr>
-        <w:tab/>
-        <w:t xml:space="preserve">titolo </w:t>
-      </w:r>
-      <w:proofErr w:type="gramStart"/>
-      <w:r>
-        <w:rPr>
-          <w:sz w:val="18"/>
-          <w:szCs w:val="18"/>
-        </w:rPr>
-        <w:t>VARCHAR(</w:t>
-      </w:r>
-      <w:proofErr w:type="gramEnd"/>
-      <w:r>
-        <w:rPr>
-          <w:sz w:val="18"/>
-          <w:szCs w:val="18"/>
-        </w:rPr>
-        <w:t>25) NOT NULL,</w:t>
-      </w:r>
-    </w:p>
-    <w:p>
-      <w:pPr>
-        <w:pStyle w:val="Didascalia"/>
-        <w:spacing w:before="0" w:after="0"/>
-        <w:rPr>
-          <w:sz w:val="18"/>
-          <w:szCs w:val="18"/>
-        </w:rPr>
-      </w:pPr>
-      <w:r>
-        <w:rPr>
-          <w:sz w:val="18"/>
-          <w:szCs w:val="18"/>
-        </w:rPr>
-        <w:tab/>
-        <w:t xml:space="preserve">descrizione </w:t>
-      </w:r>
-      <w:proofErr w:type="gramStart"/>
-      <w:r>
-        <w:rPr>
-          <w:sz w:val="18"/>
-          <w:szCs w:val="18"/>
-        </w:rPr>
-        <w:t>VARCHAR(</w:t>
-      </w:r>
-      <w:proofErr w:type="gramEnd"/>
-      <w:r>
-        <w:rPr>
-          <w:sz w:val="18"/>
-          <w:szCs w:val="18"/>
-        </w:rPr>
-        <w:t>100) NOT NULL,</w:t>
-      </w:r>
-    </w:p>
-    <w:p>
-      <w:pPr>
-        <w:pStyle w:val="Didascalia"/>
-        <w:spacing w:before="0" w:after="0"/>
-        <w:rPr>
-          <w:sz w:val="18"/>
-          <w:szCs w:val="18"/>
-        </w:rPr>
-      </w:pPr>
-      <w:r>
-        <w:rPr>
-          <w:sz w:val="18"/>
-          <w:szCs w:val="18"/>
-        </w:rPr>
-        <w:tab/>
-      </w:r>
-      <w:proofErr w:type="spellStart"/>
-      <w:r>
-        <w:rPr>
-          <w:sz w:val="18"/>
-          <w:szCs w:val="18"/>
-        </w:rPr>
-        <w:t>tariffaOraria</w:t>
-      </w:r>
-      <w:proofErr w:type="spellEnd"/>
-      <w:r>
-        <w:rPr>
-          <w:sz w:val="18"/>
-          <w:szCs w:val="18"/>
-        </w:rPr>
-        <w:t xml:space="preserve"> INT NOT NULL,</w:t>
-      </w:r>
-    </w:p>
-    <w:p>
-      <w:pPr>
-        <w:pStyle w:val="Didascalia"/>
-        <w:spacing w:before="0" w:after="0"/>
-        <w:rPr>
-          <w:sz w:val="18"/>
-          <w:szCs w:val="18"/>
-        </w:rPr>
-      </w:pPr>
-      <w:r>
-        <w:rPr>
-          <w:sz w:val="18"/>
-          <w:szCs w:val="18"/>
-        </w:rPr>
-        <w:tab/>
-        <w:t>occupato TINYINT,</w:t>
-      </w:r>
-    </w:p>
-    <w:p>
-      <w:pPr>
-        <w:pStyle w:val="Didascalia"/>
-        <w:spacing w:before="0" w:after="0"/>
-        <w:rPr>
-          <w:sz w:val="18"/>
-          <w:szCs w:val="18"/>
-        </w:rPr>
-      </w:pPr>
-      <w:r>
-        <w:rPr>
-          <w:sz w:val="18"/>
-          <w:szCs w:val="18"/>
-        </w:rPr>
-        <w:tab/>
-        <w:t>scaduto TINYINT,</w:t>
-      </w:r>
-    </w:p>
-    <w:p>
-      <w:pPr>
-        <w:pStyle w:val="Didascalia"/>
-        <w:spacing w:before="0" w:after="0"/>
-        <w:rPr>
-          <w:sz w:val="18"/>
-          <w:szCs w:val="18"/>
-        </w:rPr>
-      </w:pPr>
-      <w:r>
-        <w:rPr>
-          <w:sz w:val="18"/>
-          <w:szCs w:val="18"/>
-        </w:rPr>
-        <w:tab/>
-      </w:r>
-      <w:proofErr w:type="spellStart"/>
-      <w:r>
-        <w:rPr>
-          <w:sz w:val="18"/>
-          <w:szCs w:val="18"/>
-        </w:rPr>
-        <w:t>oreDiLavoro</w:t>
-      </w:r>
-      <w:proofErr w:type="spellEnd"/>
-      <w:r>
-        <w:rPr>
-          <w:sz w:val="18"/>
-          <w:szCs w:val="18"/>
-        </w:rPr>
-        <w:t xml:space="preserve"> INT,</w:t>
-      </w:r>
-    </w:p>
-    <w:p>
-      <w:pPr>
-        <w:pStyle w:val="Didascalia"/>
-        <w:spacing w:before="0" w:after="0"/>
-        <w:rPr>
-          <w:sz w:val="18"/>
-          <w:szCs w:val="18"/>
-        </w:rPr>
-      </w:pPr>
-      <w:r>
-        <w:rPr>
-          <w:sz w:val="18"/>
-          <w:szCs w:val="18"/>
-        </w:rPr>
-        <w:tab/>
-        <w:t>FOREIGN KEY (</w:t>
-      </w:r>
-      <w:proofErr w:type="spellStart"/>
-      <w:r>
-        <w:rPr>
-          <w:sz w:val="18"/>
-          <w:szCs w:val="18"/>
-        </w:rPr>
-        <w:t>datore_email</w:t>
-      </w:r>
-      <w:proofErr w:type="spellEnd"/>
-      <w:r>
-        <w:rPr>
-          <w:sz w:val="18"/>
-          <w:szCs w:val="18"/>
-        </w:rPr>
-        <w:t>)</w:t>
-      </w:r>
-    </w:p>
-    <w:p>
-      <w:pPr>
-        <w:pStyle w:val="Didascalia"/>
-        <w:spacing w:before="0" w:after="0"/>
-        <w:rPr>
-          <w:sz w:val="18"/>
-          <w:szCs w:val="18"/>
-        </w:rPr>
-      </w:pPr>
-      <w:r>
-        <w:rPr>
-          <w:sz w:val="18"/>
-          <w:szCs w:val="18"/>
-        </w:rPr>
-        <w:tab/>
-        <w:t>REFERENCES utente(email)</w:t>
-      </w:r>
-    </w:p>
-    <w:p>
-      <w:pPr>
-        <w:pStyle w:val="Didascalia"/>
-        <w:spacing w:before="0" w:after="0"/>
-        <w:rPr>
-          <w:sz w:val="18"/>
-          <w:szCs w:val="18"/>
-        </w:rPr>
-      </w:pPr>
-      <w:r>
-        <w:rPr>
-          <w:sz w:val="18"/>
-          <w:szCs w:val="18"/>
-        </w:rPr>
-        <w:tab/>
-        <w:t>ON DELETE CASCADE</w:t>
-      </w:r>
-    </w:p>
-    <w:p>
-      <w:pPr>
-        <w:pStyle w:val="Didascalia"/>
-        <w:spacing w:before="0" w:after="0"/>
-        <w:rPr>
-          <w:sz w:val="18"/>
-          <w:szCs w:val="18"/>
-        </w:rPr>
-      </w:pPr>
-      <w:r>
-        <w:rPr>
-          <w:sz w:val="18"/>
-          <w:szCs w:val="18"/>
-        </w:rPr>
-        <w:tab/>
-        <w:t>ON UPDATE CASCADE,</w:t>
-      </w:r>
-    </w:p>
-    <w:p>
-      <w:pPr>
-        <w:pStyle w:val="Didascalia"/>
-        <w:spacing w:before="0" w:after="0"/>
-        <w:rPr>
-          <w:sz w:val="18"/>
-          <w:szCs w:val="18"/>
-        </w:rPr>
-      </w:pPr>
-      <w:r>
-        <w:rPr>
-          <w:sz w:val="18"/>
-          <w:szCs w:val="18"/>
-        </w:rPr>
-        <w:tab/>
-        <w:t>FOREIGN KEY (</w:t>
-      </w:r>
-      <w:proofErr w:type="spellStart"/>
-      <w:r>
-        <w:rPr>
-          <w:sz w:val="18"/>
-          <w:szCs w:val="18"/>
-        </w:rPr>
-        <w:t>lavoratore_email</w:t>
-      </w:r>
-      <w:proofErr w:type="spellEnd"/>
-      <w:r>
-        <w:rPr>
-          <w:sz w:val="18"/>
-          <w:szCs w:val="18"/>
-        </w:rPr>
-        <w:t>)</w:t>
-      </w:r>
-    </w:p>
-    <w:p>
-      <w:pPr>
-        <w:pStyle w:val="Didascalia"/>
-        <w:spacing w:before="0" w:after="0"/>
-        <w:rPr>
-          <w:sz w:val="18"/>
-          <w:szCs w:val="18"/>
-        </w:rPr>
-      </w:pPr>
-      <w:r>
-        <w:rPr>
-          <w:sz w:val="18"/>
-          <w:szCs w:val="18"/>
-        </w:rPr>
-        <w:tab/>
-        <w:t>REFERENCES utente(email)</w:t>
-      </w:r>
-    </w:p>
-    <w:p>
-      <w:pPr>
-        <w:pStyle w:val="Didascalia"/>
-        <w:spacing w:before="0" w:after="0"/>
-        <w:rPr>
-          <w:sz w:val="18"/>
-          <w:szCs w:val="18"/>
-        </w:rPr>
-      </w:pPr>
-      <w:r>
-        <w:rPr>
-          <w:sz w:val="18"/>
-          <w:szCs w:val="18"/>
-        </w:rPr>
-        <w:tab/>
-        <w:t>ON DELETE CASCADE</w:t>
-      </w:r>
-    </w:p>
-    <w:p>
-      <w:pPr>
-        <w:pStyle w:val="Didascalia"/>
-        <w:spacing w:before="0" w:after="0"/>
-        <w:rPr>
-          <w:sz w:val="18"/>
-          <w:szCs w:val="18"/>
-        </w:rPr>
-      </w:pPr>
-      <w:r>
-        <w:rPr>
-          <w:sz w:val="18"/>
-          <w:szCs w:val="18"/>
-        </w:rPr>
-        <w:tab/>
-        <w:t>ON UPDATE CASCADE</w:t>
-      </w:r>
-    </w:p>
-    <w:p>
-      <w:pPr>
-        <w:pStyle w:val="Didascalia"/>
-        <w:spacing w:before="0" w:after="0"/>
-        <w:rPr>
-          <w:sz w:val="18"/>
-          <w:szCs w:val="18"/>
-        </w:rPr>
-      </w:pPr>
-      <w:r>
-        <w:rPr>
-          <w:sz w:val="18"/>
-          <w:szCs w:val="18"/>
-        </w:rPr>
-        <w:t>);</w:t>
-      </w:r>
-    </w:p>
-    <w:p>
-      <w:pPr>
-        <w:pStyle w:val="Didascalia"/>
-        <w:spacing w:before="0" w:after="0"/>
-        <w:rPr>
-          <w:b/>
-          <w:bCs/>
-          <w:sz w:val="18"/>
-          <w:szCs w:val="18"/>
-        </w:rPr>
-      </w:pPr>
-      <w:r>
-        <w:rPr>
-          <w:b/>
-          <w:bCs/>
-          <w:sz w:val="18"/>
-          <w:szCs w:val="18"/>
-        </w:rPr>
-        <w:t>tabella 4</w:t>
-      </w:r>
-    </w:p>
-    <w:p>
-      <w:pPr>
-        <w:pStyle w:val="Didascalia"/>
-        <w:spacing w:before="0" w:after="0"/>
-        <w:rPr>
-          <w:sz w:val="18"/>
-          <w:szCs w:val="18"/>
-        </w:rPr>
-      </w:pPr>
-      <w:r>
-        <w:rPr>
-          <w:sz w:val="18"/>
-          <w:szCs w:val="18"/>
-        </w:rPr>
-        <w:t xml:space="preserve">CREATE TABLE </w:t>
-      </w:r>
-      <w:proofErr w:type="spellStart"/>
-      <w:r>
-        <w:rPr>
-          <w:sz w:val="18"/>
-          <w:szCs w:val="18"/>
-        </w:rPr>
-        <w:t>lavoro_</w:t>
-      </w:r>
-      <w:proofErr w:type="gramStart"/>
-      <w:r>
-        <w:rPr>
-          <w:sz w:val="18"/>
-          <w:szCs w:val="18"/>
-        </w:rPr>
-        <w:t>proposta</w:t>
-      </w:r>
-      <w:proofErr w:type="spellEnd"/>
-      <w:r>
-        <w:rPr>
-          <w:sz w:val="18"/>
-          <w:szCs w:val="18"/>
-        </w:rPr>
-        <w:t>(</w:t>
-      </w:r>
-      <w:proofErr w:type="gramEnd"/>
-    </w:p>
-    <w:p>
-      <w:pPr>
-        <w:pStyle w:val="Didascalia"/>
-        <w:spacing w:before="0" w:after="0"/>
-        <w:rPr>
-          <w:sz w:val="18"/>
-          <w:szCs w:val="18"/>
-        </w:rPr>
-      </w:pPr>
-      <w:r>
-        <w:rPr>
-          <w:sz w:val="18"/>
-          <w:szCs w:val="18"/>
-        </w:rPr>
-        <w:tab/>
-        <w:t>data DATE PRIMARY KEY,</w:t>
-      </w:r>
-    </w:p>
-    <w:p>
-      <w:pPr>
-        <w:pStyle w:val="Didascalia"/>
-        <w:spacing w:before="0" w:after="0"/>
+      </w:pPr>
+      <w:r>
         <w:rPr>
           <w:sz w:val="18"/>
           <w:szCs w:val="18"/>
           <w:lang w:val="en-US"/>
         </w:rPr>
-      </w:pPr>
-      <w:r>
-        <w:rPr>
-          <w:sz w:val="18"/>
-          <w:szCs w:val="18"/>
-        </w:rPr>
         <w:tab/>
-      </w:r>
-      <w:proofErr w:type="spellStart"/>
-      <w:r>
+        <w:t>titolo VARCHAR(25) NOT NULL,</w:t>
+      </w:r>
+    </w:p>
+    <w:p>
+      <w:pPr>
         <w:rPr>
           <w:sz w:val="18"/>
           <w:szCs w:val="18"/>
           <w:lang w:val="en-US"/>
         </w:rPr>
-        <w:t>lavoro_id</w:t>
-      </w:r>
-      <w:proofErr w:type="spellEnd"/>
+      </w:pPr>
       <w:r>
         <w:rPr>
           <w:sz w:val="18"/>
           <w:szCs w:val="18"/>
           <w:lang w:val="en-US"/>
         </w:rPr>
-        <w:t xml:space="preserve"> INT NOT NULL,</w:t>
-      </w:r>
-    </w:p>
-    <w:p>
-      <w:pPr>
-        <w:pStyle w:val="Didascalia"/>
-        <w:spacing w:before="0" w:after="0"/>
-        <w:rPr>
-          <w:sz w:val="18"/>
-          <w:szCs w:val="18"/>
-        </w:rPr>
-      </w:pPr>
-      <w:r>
+        <w:tab/>
+        <w:t>descrizione TEXT NOT NULL,</w:t>
+      </w:r>
+    </w:p>
+    <w:p>
+      <w:pPr>
         <w:rPr>
           <w:sz w:val="18"/>
           <w:szCs w:val="18"/>
           <w:lang w:val="en-US"/>
         </w:rPr>
-        <w:tab/>
-      </w:r>
-      <w:proofErr w:type="spellStart"/>
+      </w:pPr>
       <w:r>
         <w:rPr>
           <w:sz w:val="18"/>
           <w:szCs w:val="18"/>
-        </w:rPr>
-        <w:t>lavoratore_email</w:t>
-      </w:r>
-      <w:proofErr w:type="spellEnd"/>
-      <w:r>
+          <w:lang w:val="en-US"/>
+        </w:rPr>
+        <w:tab/>
+        <w:t>allegati BLOB NOT NULL,</w:t>
+      </w:r>
+    </w:p>
+    <w:p>
+      <w:pPr>
         <w:rPr>
           <w:sz w:val="18"/>
           <w:szCs w:val="18"/>
-        </w:rPr>
-        <w:t xml:space="preserve"> </w:t>
-      </w:r>
-      <w:proofErr w:type="gramStart"/>
+          <w:lang w:val="en-US"/>
+        </w:rPr>
+      </w:pPr>
       <w:r>
         <w:rPr>
           <w:sz w:val="18"/>
           <w:szCs w:val="18"/>
-        </w:rPr>
-        <w:t>VARCHAR(</w:t>
-      </w:r>
-      <w:proofErr w:type="gramEnd"/>
-      <w:r>
+          <w:lang w:val="en-US"/>
+        </w:rPr>
+        <w:tab/>
+        <w:t>FOREIGN KEY (lavoro_id)</w:t>
+      </w:r>
+    </w:p>
+    <w:p>
+      <w:pPr>
         <w:rPr>
           <w:sz w:val="18"/>
           <w:szCs w:val="18"/>
-        </w:rPr>
-        <w:t>50</w:t>
-      </w:r>
+          <w:lang w:val="en-US"/>
+        </w:rPr>
+      </w:pPr>
       <w:r>
         <w:rPr>
           <w:sz w:val="18"/>
           <w:szCs w:val="18"/>
-        </w:rPr>
-        <w:t>) NOT NULL,</w:t>
-      </w:r>
-    </w:p>
-    <w:p>
-      <w:pPr>
-        <w:pStyle w:val="Didascalia"/>
-        <w:spacing w:before="0" w:after="0"/>
+          <w:lang w:val="en-US"/>
+        </w:rPr>
+        <w:tab/>
+        <w:t>REFERENCES lavoro(id)</w:t>
+      </w:r>
+    </w:p>
+    <w:p>
+      <w:pPr>
         <w:rPr>
           <w:sz w:val="18"/>
           <w:szCs w:val="18"/>
+          <w:lang w:val="en-US"/>
         </w:rPr>
       </w:pPr>
       <w:r>
         <w:rPr>
           <w:sz w:val="18"/>
           <w:szCs w:val="18"/>
+          <w:lang w:val="en-US"/>
         </w:rPr>
         <w:tab/>
-        <w:t xml:space="preserve">titolo </w:t>
-      </w:r>
-      <w:proofErr w:type="gramStart"/>
-      <w:r>
+        <w:t>ON DELETE CASCADE</w:t>
+      </w:r>
+    </w:p>
+    <w:p>
+      <w:pPr>
         <w:rPr>
           <w:sz w:val="18"/>
           <w:szCs w:val="18"/>
-        </w:rPr>
-        <w:t>VARCHAR(</w:t>
-      </w:r>
-      <w:proofErr w:type="gramEnd"/>
+          <w:lang w:val="en-US"/>
+        </w:rPr>
+      </w:pPr>
       <w:r>
         <w:rPr>
           <w:sz w:val="18"/>
           <w:szCs w:val="18"/>
-        </w:rPr>
-        <w:t>25) NOT NULL,</w:t>
-      </w:r>
-    </w:p>
-    <w:p>
-      <w:pPr>
-        <w:pStyle w:val="Didascalia"/>
-        <w:spacing w:before="0" w:after="0"/>
+          <w:lang w:val="en-US"/>
+        </w:rPr>
+        <w:tab/>
+        <w:t>ON UPDATE CASCADE,</w:t>
+      </w:r>
+    </w:p>
+    <w:p>
+      <w:pPr>
         <w:rPr>
           <w:sz w:val="18"/>
           <w:szCs w:val="18"/>
+          <w:lang w:val="en-US"/>
         </w:rPr>
       </w:pPr>
       <w:r>
         <w:rPr>
           <w:sz w:val="18"/>
           <w:szCs w:val="18"/>
+          <w:lang w:val="en-US"/>
         </w:rPr>
         <w:tab/>
-        <w:t xml:space="preserve">descrizione </w:t>
-      </w:r>
-      <w:proofErr w:type="gramStart"/>
-      <w:r>
+        <w:t>FOREIGN KEY (lavoratore_email)</w:t>
+      </w:r>
+    </w:p>
+    <w:p>
+      <w:pPr>
         <w:rPr>
           <w:sz w:val="18"/>
           <w:szCs w:val="18"/>
-        </w:rPr>
-        <w:t>VARCHAR(</w:t>
-      </w:r>
-      <w:proofErr w:type="gramEnd"/>
+          <w:lang w:val="en-US"/>
+        </w:rPr>
+      </w:pPr>
       <w:r>
         <w:rPr>
           <w:sz w:val="18"/>
           <w:szCs w:val="18"/>
-        </w:rPr>
-        <w:t>100) NOT NULL,</w:t>
-      </w:r>
-    </w:p>
-    <w:p>
-      <w:pPr>
-        <w:pStyle w:val="Didascalia"/>
-        <w:spacing w:before="0" w:after="0"/>
+          <w:lang w:val="en-US"/>
+        </w:rPr>
+        <w:tab/>
+        <w:t>REFERENCES utente(email)</w:t>
+      </w:r>
+    </w:p>
+    <w:p>
+      <w:pPr>
         <w:rPr>
           <w:sz w:val="18"/>
           <w:szCs w:val="18"/>
+          <w:lang w:val="en-US"/>
         </w:rPr>
       </w:pPr>
       <w:r>
         <w:rPr>
           <w:sz w:val="18"/>
           <w:szCs w:val="18"/>
+          <w:lang w:val="en-US"/>
         </w:rPr>
         <w:tab/>
-        <w:t>allegati BLOB NOT NULL,</w:t>
-      </w:r>
-    </w:p>
-    <w:p>
-      <w:pPr>
-        <w:pStyle w:val="Didascalia"/>
-        <w:spacing w:before="0" w:after="0"/>
+        <w:t>ON DELETE CASCADE</w:t>
+      </w:r>
+    </w:p>
+    <w:p>
+      <w:pPr>
         <w:rPr>
           <w:sz w:val="18"/>
           <w:szCs w:val="18"/>
@@ -9866,214 +9156,63 @@
         <w:rPr>
           <w:sz w:val="18"/>
           <w:szCs w:val="18"/>
+          <w:lang w:val="en-US"/>
         </w:rPr>
         <w:tab/>
-        <w:t>FOREIGN KEY (</w:t>
-      </w:r>
-      <w:proofErr w:type="spellStart"/>
+      </w:r>
       <w:r>
         <w:rPr>
           <w:sz w:val="18"/>
           <w:szCs w:val="18"/>
         </w:rPr>
-        <w:t>lavoro_id</w:t>
-      </w:r>
-      <w:proofErr w:type="spellEnd"/>
-      <w:r>
+        <w:t>ON UPDATE CASCADE</w:t>
+      </w:r>
+    </w:p>
+    <w:p>
+      <w:pPr>
         <w:rPr>
           <w:sz w:val="18"/>
           <w:szCs w:val="18"/>
         </w:rPr>
-        <w:t>)</w:t>
-      </w:r>
-    </w:p>
-    <w:p>
-      <w:pPr>
-        <w:pStyle w:val="Didascalia"/>
-        <w:spacing w:before="0" w:after="0"/>
+      </w:pPr>
+      <w:r>
         <w:rPr>
           <w:sz w:val="18"/>
           <w:szCs w:val="18"/>
         </w:rPr>
-      </w:pPr>
-      <w:r>
+        <w:t>);</w:t>
+      </w:r>
+    </w:p>
+    <w:p>
+      <w:pPr>
         <w:rPr>
           <w:sz w:val="18"/>
           <w:szCs w:val="18"/>
         </w:rPr>
-        <w:tab/>
-        <w:t>REFERENCES lavoro(id)</w:t>
-      </w:r>
-    </w:p>
-    <w:p>
-      <w:pPr>
-        <w:pStyle w:val="Didascalia"/>
-        <w:spacing w:before="0" w:after="0"/>
-        <w:rPr>
-          <w:sz w:val="18"/>
-          <w:szCs w:val="18"/>
-        </w:rPr>
-      </w:pPr>
-      <w:r>
-        <w:rPr>
-          <w:sz w:val="18"/>
-          <w:szCs w:val="18"/>
-        </w:rPr>
-        <w:tab/>
-        <w:t>ON DELETE CASCADE</w:t>
-      </w:r>
-    </w:p>
-    <w:p>
-      <w:pPr>
-        <w:pStyle w:val="Didascalia"/>
-        <w:spacing w:before="0" w:after="0"/>
-        <w:rPr>
-          <w:sz w:val="18"/>
-          <w:szCs w:val="18"/>
-        </w:rPr>
-      </w:pPr>
-      <w:r>
-        <w:rPr>
-          <w:sz w:val="18"/>
-          <w:szCs w:val="18"/>
-        </w:rPr>
-        <w:tab/>
-        <w:t>ON UPDATE CASCADE,</w:t>
-      </w:r>
-    </w:p>
-    <w:p>
-      <w:pPr>
-        <w:pStyle w:val="Didascalia"/>
-        <w:spacing w:before="0" w:after="0"/>
-        <w:rPr>
-          <w:sz w:val="18"/>
-          <w:szCs w:val="18"/>
-        </w:rPr>
-      </w:pPr>
-      <w:r>
-        <w:rPr>
-          <w:sz w:val="18"/>
-          <w:szCs w:val="18"/>
-        </w:rPr>
-        <w:tab/>
-        <w:t>FOREIGN KEY (</w:t>
-      </w:r>
-      <w:proofErr w:type="spellStart"/>
-      <w:r>
-        <w:rPr>
-          <w:sz w:val="18"/>
-          <w:szCs w:val="18"/>
-        </w:rPr>
-        <w:t>lavoratore_email</w:t>
-      </w:r>
-      <w:proofErr w:type="spellEnd"/>
-      <w:r>
-        <w:rPr>
-          <w:sz w:val="18"/>
-          <w:szCs w:val="18"/>
-        </w:rPr>
-        <w:t>)</w:t>
-      </w:r>
-    </w:p>
-    <w:p>
-      <w:pPr>
-        <w:pStyle w:val="Didascalia"/>
-        <w:spacing w:before="0" w:after="0"/>
-        <w:rPr>
-          <w:sz w:val="18"/>
-          <w:szCs w:val="18"/>
-        </w:rPr>
-      </w:pPr>
-      <w:r>
-        <w:rPr>
-          <w:sz w:val="18"/>
-          <w:szCs w:val="18"/>
-        </w:rPr>
-        <w:tab/>
-        <w:t>REFERENCES utente(email)</w:t>
-      </w:r>
-    </w:p>
-    <w:p>
-      <w:pPr>
-        <w:pStyle w:val="Didascalia"/>
-        <w:spacing w:before="0" w:after="0"/>
-        <w:rPr>
-          <w:sz w:val="18"/>
-          <w:szCs w:val="18"/>
-        </w:rPr>
-      </w:pPr>
-      <w:r>
-        <w:rPr>
-          <w:sz w:val="18"/>
-          <w:szCs w:val="18"/>
-        </w:rPr>
-        <w:tab/>
-        <w:t>ON DELETE CASCADE</w:t>
-      </w:r>
-    </w:p>
-    <w:p>
-      <w:pPr>
-        <w:pStyle w:val="Didascalia"/>
-        <w:spacing w:before="0" w:after="0"/>
-        <w:rPr>
-          <w:sz w:val="18"/>
-          <w:szCs w:val="18"/>
-        </w:rPr>
-      </w:pPr>
-      <w:r>
-        <w:rPr>
-          <w:sz w:val="18"/>
-          <w:szCs w:val="18"/>
-        </w:rPr>
-        <w:tab/>
-        <w:t>ON UPDATE CASCADE</w:t>
-      </w:r>
-    </w:p>
-    <w:p>
-      <w:pPr>
-        <w:rPr>
-          <w:sz w:val="18"/>
-          <w:szCs w:val="18"/>
-        </w:rPr>
-      </w:pPr>
-      <w:r>
-        <w:rPr>
-          <w:sz w:val="18"/>
-          <w:szCs w:val="18"/>
-        </w:rPr>
-        <w:t>);</w:t>
-      </w:r>
-    </w:p>
-    <w:p>
-      <w:pPr>
-        <w:rPr>
-          <w:sz w:val="18"/>
-          <w:szCs w:val="18"/>
-        </w:rPr>
       </w:pPr>
     </w:p>
     <w:p>
       <w:pPr>
         <w:pStyle w:val="Titolo2"/>
       </w:pPr>
-      <w:bookmarkStart w:id="23" w:name="_Toc88731158"/>
+      <w:bookmarkStart w:id="22" w:name="_Toc88731158"/>
       <w:r>
         <w:lastRenderedPageBreak/>
         <w:t>Design delle interfacce</w:t>
       </w:r>
+      <w:bookmarkEnd w:id="21"/>
       <w:bookmarkEnd w:id="22"/>
-      <w:bookmarkEnd w:id="23"/>
     </w:p>
     <w:p>
       <w:pPr>
         <w:pStyle w:val="Titolo3"/>
         <w:spacing w:before="0" w:after="0"/>
       </w:pPr>
-      <w:bookmarkStart w:id="24" w:name="_Toc88731159"/>
+      <w:bookmarkStart w:id="23" w:name="_Toc88731159"/>
       <w:r>
         <w:t>Progettazione pagina principale</w:t>
       </w:r>
-      <w:bookmarkEnd w:id="24"/>
+      <w:bookmarkEnd w:id="23"/>
     </w:p>
     <w:p>
       <w:pPr>
@@ -10141,11 +9280,11 @@
         <w:pStyle w:val="Titolo3"/>
         <w:spacing w:before="0" w:after="0"/>
       </w:pPr>
-      <w:bookmarkStart w:id="25" w:name="_Toc88731160"/>
+      <w:bookmarkStart w:id="24" w:name="_Toc88731160"/>
       <w:r>
         <w:t>Progettazione form di registrazione</w:t>
       </w:r>
-      <w:bookmarkEnd w:id="25"/>
+      <w:bookmarkEnd w:id="24"/>
     </w:p>
     <w:p>
       <w:pPr>
@@ -10232,12 +9371,12 @@
         <w:pStyle w:val="Titolo3"/>
         <w:spacing w:before="0" w:after="0"/>
       </w:pPr>
-      <w:bookmarkStart w:id="26" w:name="_Toc88731161"/>
+      <w:bookmarkStart w:id="25" w:name="_Toc88731161"/>
       <w:r>
         <w:lastRenderedPageBreak/>
         <w:t>Progettazione form di accesso</w:t>
       </w:r>
-      <w:bookmarkEnd w:id="26"/>
+      <w:bookmarkEnd w:id="25"/>
     </w:p>
     <w:p>
       <w:pPr>
@@ -10312,11 +9451,11 @@
         <w:pStyle w:val="Titolo3"/>
         <w:spacing w:before="0" w:after="0"/>
       </w:pPr>
-      <w:bookmarkStart w:id="27" w:name="_Toc88731162"/>
+      <w:bookmarkStart w:id="26" w:name="_Toc88731162"/>
       <w:r>
         <w:t>Progettazione pagina amministratore</w:t>
       </w:r>
-      <w:bookmarkEnd w:id="27"/>
+      <w:bookmarkEnd w:id="26"/>
     </w:p>
     <w:p>
       <w:pPr>
@@ -10404,12 +9543,12 @@
         <w:pStyle w:val="Titolo3"/>
         <w:spacing w:before="0" w:after="0"/>
       </w:pPr>
-      <w:bookmarkStart w:id="28" w:name="_Toc88731163"/>
+      <w:bookmarkStart w:id="27" w:name="_Toc88731163"/>
       <w:r>
         <w:lastRenderedPageBreak/>
         <w:t>Progettazione pagina crea fatturazione</w:t>
       </w:r>
-      <w:bookmarkEnd w:id="28"/>
+      <w:bookmarkEnd w:id="27"/>
     </w:p>
     <w:p>
       <w:pPr>
@@ -10490,11 +9629,11 @@
         <w:pStyle w:val="Titolo3"/>
         <w:spacing w:before="0" w:after="0"/>
       </w:pPr>
-      <w:bookmarkStart w:id="29" w:name="_Toc88731164"/>
+      <w:bookmarkStart w:id="28" w:name="_Toc88731164"/>
       <w:r>
         <w:t>Progettazione pagina visualizza fatturazione</w:t>
       </w:r>
-      <w:bookmarkEnd w:id="29"/>
+      <w:bookmarkEnd w:id="28"/>
     </w:p>
     <w:p>
       <w:pPr>
@@ -10599,12 +9738,12 @@
         <w:pStyle w:val="Titolo3"/>
         <w:spacing w:before="0" w:after="0"/>
       </w:pPr>
-      <w:bookmarkStart w:id="30" w:name="_Toc88731165"/>
+      <w:bookmarkStart w:id="29" w:name="_Toc88731165"/>
       <w:r>
         <w:lastRenderedPageBreak/>
         <w:t>Progettazione pagina datore di lavoro</w:t>
       </w:r>
-      <w:bookmarkEnd w:id="30"/>
+      <w:bookmarkEnd w:id="29"/>
     </w:p>
     <w:p>
       <w:pPr>
@@ -10763,14 +9902,14 @@
         <w:pStyle w:val="Titolo3"/>
         <w:spacing w:before="0" w:after="0"/>
       </w:pPr>
-      <w:bookmarkStart w:id="31" w:name="_Toc88731166"/>
+      <w:bookmarkStart w:id="30" w:name="_Toc88731166"/>
       <w:r>
         <w:t>Progettazione pagina datore di lavoro</w:t>
       </w:r>
       <w:r>
         <w:t xml:space="preserve"> (creazione offerta)</w:t>
       </w:r>
-      <w:bookmarkEnd w:id="31"/>
+      <w:bookmarkEnd w:id="30"/>
     </w:p>
     <w:p>
       <w:pPr>
@@ -10869,11 +10008,11 @@
         <w:pStyle w:val="Titolo3"/>
         <w:spacing w:before="0" w:after="0"/>
       </w:pPr>
-      <w:bookmarkStart w:id="32" w:name="_Toc88731167"/>
+      <w:bookmarkStart w:id="31" w:name="_Toc88731167"/>
       <w:r>
         <w:t>Progettazione pagina Lavoratore</w:t>
       </w:r>
-      <w:bookmarkEnd w:id="32"/>
+      <w:bookmarkEnd w:id="31"/>
     </w:p>
     <w:p>
       <w:pPr>
@@ -11046,11 +10185,11 @@
         <w:pStyle w:val="Titolo3"/>
         <w:spacing w:before="0" w:after="0"/>
       </w:pPr>
-      <w:bookmarkStart w:id="33" w:name="_Toc88731168"/>
+      <w:bookmarkStart w:id="32" w:name="_Toc88731168"/>
       <w:r>
         <w:t>Progettazione pagina Lavoratore (creazione domanda)</w:t>
       </w:r>
-      <w:bookmarkEnd w:id="33"/>
+      <w:bookmarkEnd w:id="32"/>
     </w:p>
     <w:p>
       <w:pPr>
@@ -11232,13 +10371,13 @@
       <w:pPr>
         <w:pStyle w:val="Titolo2"/>
       </w:pPr>
-      <w:bookmarkStart w:id="34" w:name="_Toc429059812"/>
-      <w:bookmarkStart w:id="35" w:name="_Toc88731169"/>
+      <w:bookmarkStart w:id="33" w:name="_Toc429059812"/>
+      <w:bookmarkStart w:id="34" w:name="_Toc88731169"/>
       <w:r>
         <w:t>Design procedurale</w:t>
       </w:r>
+      <w:bookmarkEnd w:id="33"/>
       <w:bookmarkEnd w:id="34"/>
-      <w:bookmarkEnd w:id="35"/>
     </w:p>
     <w:p>
       <w:pPr>
@@ -11330,16 +10469,8 @@
         <w:rPr>
           <w:lang w:val="it-IT"/>
         </w:rPr>
-        <w:t xml:space="preserve">Tabelle di </w:t>
-      </w:r>
-      <w:proofErr w:type="spellStart"/>
-      <w:r>
-        <w:rPr>
-          <w:lang w:val="it-IT"/>
-        </w:rPr>
-        <w:t>routing</w:t>
-      </w:r>
-      <w:proofErr w:type="spellEnd"/>
+        <w:t>Tabelle di routing</w:t>
+      </w:r>
     </w:p>
     <w:p>
       <w:pPr>
@@ -11407,14 +10538,14 @@
           <w:bottom w:val="single" w:sz="4" w:space="1" w:color="auto"/>
         </w:pBdr>
       </w:pPr>
-      <w:bookmarkStart w:id="36" w:name="_Toc461179222"/>
-      <w:bookmarkStart w:id="37" w:name="_Toc88731170"/>
+      <w:bookmarkStart w:id="35" w:name="_Toc461179222"/>
+      <w:bookmarkStart w:id="36" w:name="_Toc88731170"/>
       <w:r>
         <w:lastRenderedPageBreak/>
         <w:t>Implementazione</w:t>
       </w:r>
+      <w:bookmarkEnd w:id="35"/>
       <w:bookmarkEnd w:id="36"/>
-      <w:bookmarkEnd w:id="37"/>
     </w:p>
     <w:p>
       <w:r>
@@ -11433,16 +10564,11 @@
       <w:r>
         <w:t xml:space="preserve"> - </w:t>
       </w:r>
-      <w:proofErr w:type="spellStart"/>
       <w:r>
         <w:t>P</w:t>
       </w:r>
       <w:r>
-        <w:t>rint</w:t>
-      </w:r>
-      <w:proofErr w:type="spellEnd"/>
-      <w:r>
-        <w:t xml:space="preserve"> </w:t>
+        <w:t xml:space="preserve">rint </w:t>
       </w:r>
       <w:r>
         <w:t>S</w:t>
@@ -11487,8 +10613,8 @@
           <w:lang w:val="it-IT"/>
         </w:rPr>
       </w:pPr>
-      <w:bookmarkStart w:id="38" w:name="_Toc461179223"/>
-      <w:bookmarkStart w:id="39" w:name="_Toc88731171"/>
+      <w:bookmarkStart w:id="37" w:name="_Toc461179223"/>
+      <w:bookmarkStart w:id="38" w:name="_Toc88731171"/>
       <w:r>
         <w:rPr>
           <w:lang w:val="it-IT"/>
@@ -11496,20 +10622,20 @@
         <w:lastRenderedPageBreak/>
         <w:t>Test</w:t>
       </w:r>
+      <w:bookmarkEnd w:id="37"/>
       <w:bookmarkEnd w:id="38"/>
+    </w:p>
+    <w:p>
+      <w:pPr>
+        <w:pStyle w:val="Titolo2"/>
+      </w:pPr>
+      <w:bookmarkStart w:id="39" w:name="_Toc461179224"/>
+      <w:bookmarkStart w:id="40" w:name="_Toc88731172"/>
+      <w:r>
+        <w:t>Protocollo di test</w:t>
+      </w:r>
       <w:bookmarkEnd w:id="39"/>
-    </w:p>
-    <w:p>
-      <w:pPr>
-        <w:pStyle w:val="Titolo2"/>
-      </w:pPr>
-      <w:bookmarkStart w:id="40" w:name="_Toc461179224"/>
-      <w:bookmarkStart w:id="41" w:name="_Toc88731172"/>
-      <w:r>
-        <w:t>Protocollo di test</w:t>
-      </w:r>
       <w:bookmarkEnd w:id="40"/>
-      <w:bookmarkEnd w:id="41"/>
     </w:p>
     <w:p>
       <w:pPr>
@@ -17182,14 +16308,14 @@
       <w:pPr>
         <w:pStyle w:val="Titolo2"/>
       </w:pPr>
-      <w:bookmarkStart w:id="42" w:name="_Toc461179225"/>
-      <w:bookmarkStart w:id="43" w:name="_Toc88731173"/>
+      <w:bookmarkStart w:id="41" w:name="_Toc461179225"/>
+      <w:bookmarkStart w:id="42" w:name="_Toc88731173"/>
       <w:r>
         <w:lastRenderedPageBreak/>
         <w:t>Risultati test</w:t>
       </w:r>
+      <w:bookmarkEnd w:id="41"/>
       <w:bookmarkEnd w:id="42"/>
-      <w:bookmarkEnd w:id="43"/>
     </w:p>
     <w:tbl>
       <w:tblPr>
@@ -17497,16 +16623,16 @@
       <w:pPr>
         <w:pStyle w:val="Titolo2"/>
       </w:pPr>
-      <w:bookmarkStart w:id="44" w:name="_Toc461179226"/>
-      <w:bookmarkStart w:id="45" w:name="_Toc88731174"/>
+      <w:bookmarkStart w:id="43" w:name="_Toc461179226"/>
+      <w:bookmarkStart w:id="44" w:name="_Toc88731174"/>
       <w:r>
         <w:t>Mancanze</w:t>
       </w:r>
       <w:r>
         <w:t>/limitazioni conosciute</w:t>
       </w:r>
+      <w:bookmarkEnd w:id="43"/>
       <w:bookmarkEnd w:id="44"/>
-      <w:bookmarkEnd w:id="45"/>
     </w:p>
     <w:p>
       <w:pPr>
@@ -17541,8 +16667,8 @@
           <w:lang w:val="it-IT"/>
         </w:rPr>
       </w:pPr>
-      <w:bookmarkStart w:id="46" w:name="_Toc461179227"/>
-      <w:bookmarkStart w:id="47" w:name="_Toc88731175"/>
+      <w:bookmarkStart w:id="45" w:name="_Toc461179227"/>
+      <w:bookmarkStart w:id="46" w:name="_Toc88731175"/>
       <w:r>
         <w:rPr>
           <w:lang w:val="it-IT"/>
@@ -17550,8 +16676,8 @@
         <w:lastRenderedPageBreak/>
         <w:t>Consuntivo</w:t>
       </w:r>
+      <w:bookmarkEnd w:id="45"/>
       <w:bookmarkEnd w:id="46"/>
-      <w:bookmarkEnd w:id="47"/>
     </w:p>
     <w:p>
       <w:pPr>
@@ -17610,8 +16736,8 @@
           <w:lang w:val="it-IT"/>
         </w:rPr>
       </w:pPr>
-      <w:bookmarkStart w:id="48" w:name="_Toc461179228"/>
-      <w:bookmarkStart w:id="49" w:name="_Toc88731176"/>
+      <w:bookmarkStart w:id="47" w:name="_Toc461179228"/>
+      <w:bookmarkStart w:id="48" w:name="_Toc88731176"/>
       <w:r>
         <w:rPr>
           <w:lang w:val="it-IT"/>
@@ -17619,86 +16745,142 @@
         <w:lastRenderedPageBreak/>
         <w:t>Conclusioni</w:t>
       </w:r>
+      <w:bookmarkEnd w:id="47"/>
       <w:bookmarkEnd w:id="48"/>
+    </w:p>
+    <w:p>
+      <w:pPr>
+        <w:rPr>
+          <w:lang w:val="it-IT"/>
+        </w:rPr>
+      </w:pPr>
+      <w:r>
+        <w:rPr>
+          <w:lang w:val="it-IT"/>
+        </w:rPr>
+        <w:t>Quali sono le implicazioni della mia soluzione? Che impatto avrà?</w:t>
+      </w:r>
+      <w:r>
+        <w:rPr>
+          <w:lang w:val="it-IT"/>
+        </w:rPr>
+        <w:t xml:space="preserve"> Cambierà il mondo? È un successo importante? È </w:t>
+      </w:r>
+      <w:r>
+        <w:rPr>
+          <w:lang w:val="it-IT"/>
+        </w:rPr>
+        <w:t>solo un</w:t>
+      </w:r>
+      <w:r>
+        <w:rPr>
+          <w:lang w:val="it-IT"/>
+        </w:rPr>
+        <w:t>’</w:t>
+      </w:r>
+      <w:r>
+        <w:rPr>
+          <w:lang w:val="it-IT"/>
+        </w:rPr>
+        <w:t>aggiunta</w:t>
+      </w:r>
+      <w:r>
+        <w:rPr>
+          <w:lang w:val="it-IT"/>
+        </w:rPr>
+        <w:t xml:space="preserve"> marginale o</w:t>
+      </w:r>
+      <w:r>
+        <w:rPr>
+          <w:lang w:val="it-IT"/>
+        </w:rPr>
+        <w:t xml:space="preserve"> è semplicemente servita per scoprire che questo percorso è</w:t>
+      </w:r>
+      <w:r>
+        <w:rPr>
+          <w:lang w:val="it-IT"/>
+        </w:rPr>
+        <w:t xml:space="preserve"> stato</w:t>
+      </w:r>
+      <w:r>
+        <w:rPr>
+          <w:lang w:val="it-IT"/>
+        </w:rPr>
+        <w:t xml:space="preserve"> una perdita di tempo? I ris</w:t>
+      </w:r>
+      <w:r>
+        <w:rPr>
+          <w:lang w:val="it-IT"/>
+        </w:rPr>
+        <w:t xml:space="preserve">ultati ottenuti sono generali, </w:t>
+      </w:r>
+      <w:r>
+        <w:rPr>
+          <w:lang w:val="it-IT"/>
+        </w:rPr>
+        <w:t>facilmente generalizzabili o sono specifici di un caso particolare?</w:t>
+      </w:r>
+      <w:r>
+        <w:rPr>
+          <w:lang w:val="it-IT"/>
+        </w:rPr>
+        <w:t xml:space="preserve"> ecc</w:t>
+      </w:r>
+      <w:r>
+        <w:rPr>
+          <w:lang w:val="it-IT"/>
+        </w:rPr>
+        <w:t>.</w:t>
+      </w:r>
+    </w:p>
+    <w:p>
+      <w:pPr>
+        <w:pStyle w:val="Titolo2"/>
+      </w:pPr>
+      <w:bookmarkStart w:id="49" w:name="_Toc461179229"/>
+      <w:bookmarkStart w:id="50" w:name="_Toc88731177"/>
+      <w:r>
+        <w:t>Sviluppi futuri</w:t>
+      </w:r>
       <w:bookmarkEnd w:id="49"/>
-    </w:p>
-    <w:p>
-      <w:pPr>
-        <w:rPr>
-          <w:lang w:val="it-IT"/>
-        </w:rPr>
-      </w:pPr>
-      <w:r>
-        <w:rPr>
-          <w:lang w:val="it-IT"/>
-        </w:rPr>
-        <w:t>Quali sono le implicazioni della mia soluzione? Che impatto avrà?</w:t>
-      </w:r>
-      <w:r>
-        <w:rPr>
-          <w:lang w:val="it-IT"/>
-        </w:rPr>
-        <w:t xml:space="preserve"> Cambierà il mondo? È un successo importante? È </w:t>
-      </w:r>
-      <w:r>
-        <w:rPr>
-          <w:lang w:val="it-IT"/>
-        </w:rPr>
-        <w:t>solo un</w:t>
-      </w:r>
-      <w:r>
-        <w:rPr>
-          <w:lang w:val="it-IT"/>
-        </w:rPr>
-        <w:t>’</w:t>
-      </w:r>
-      <w:r>
-        <w:rPr>
-          <w:lang w:val="it-IT"/>
-        </w:rPr>
-        <w:t>aggiunta</w:t>
-      </w:r>
-      <w:r>
-        <w:rPr>
-          <w:lang w:val="it-IT"/>
-        </w:rPr>
-        <w:t xml:space="preserve"> marginale o</w:t>
-      </w:r>
-      <w:r>
-        <w:rPr>
-          <w:lang w:val="it-IT"/>
-        </w:rPr>
-        <w:t xml:space="preserve"> è semplicemente servita per scoprire che questo percorso è</w:t>
-      </w:r>
-      <w:r>
-        <w:rPr>
-          <w:lang w:val="it-IT"/>
-        </w:rPr>
-        <w:t xml:space="preserve"> stato</w:t>
-      </w:r>
-      <w:r>
-        <w:rPr>
-          <w:lang w:val="it-IT"/>
-        </w:rPr>
-        <w:t xml:space="preserve"> una perdita di tempo? I ris</w:t>
-      </w:r>
-      <w:r>
-        <w:rPr>
-          <w:lang w:val="it-IT"/>
-        </w:rPr>
-        <w:t xml:space="preserve">ultati ottenuti sono generali, </w:t>
-      </w:r>
-      <w:r>
-        <w:rPr>
-          <w:lang w:val="it-IT"/>
-        </w:rPr>
-        <w:t>facilmente generalizzabili o sono specifici di un caso particolare?</w:t>
-      </w:r>
-      <w:r>
-        <w:rPr>
-          <w:lang w:val="it-IT"/>
-        </w:rPr>
-        <w:t xml:space="preserve"> ecc</w:t>
+      <w:bookmarkEnd w:id="50"/>
+    </w:p>
+    <w:p>
+      <w:pPr>
+        <w:rPr>
+          <w:lang w:val="it-IT"/>
+        </w:rPr>
+      </w:pPr>
+      <w:r>
+        <w:rPr>
+          <w:lang w:val="it-IT"/>
+        </w:rPr>
+        <w:t>Migliorie o estensioni che possono essere sviluppate sul prodotto.</w:t>
+      </w:r>
+    </w:p>
+    <w:p>
+      <w:pPr>
+        <w:pStyle w:val="Titolo2"/>
+      </w:pPr>
+      <w:bookmarkStart w:id="51" w:name="_Toc461179230"/>
+      <w:bookmarkStart w:id="52" w:name="_Toc88731178"/>
+      <w:r>
+        <w:t>Considerazioni personali</w:t>
+      </w:r>
+      <w:bookmarkEnd w:id="51"/>
+      <w:bookmarkEnd w:id="52"/>
+    </w:p>
+    <w:p>
+      <w:pPr>
+        <w:rPr>
+          <w:lang w:val="it-IT"/>
+        </w:rPr>
+      </w:pPr>
+      <w:r>
+        <w:rPr>
+          <w:lang w:val="it-IT"/>
+        </w:rPr>
+        <w:t>Cosa ho imparato in questo progetto? ecc</w:t>
       </w:r>
       <w:r>
         <w:rPr>
@@ -17709,62 +16891,6 @@
     </w:p>
     <w:p>
       <w:pPr>
-        <w:pStyle w:val="Titolo2"/>
-      </w:pPr>
-      <w:bookmarkStart w:id="50" w:name="_Toc461179229"/>
-      <w:bookmarkStart w:id="51" w:name="_Toc88731177"/>
-      <w:r>
-        <w:t>Sviluppi futuri</w:t>
-      </w:r>
-      <w:bookmarkEnd w:id="50"/>
-      <w:bookmarkEnd w:id="51"/>
-    </w:p>
-    <w:p>
-      <w:pPr>
-        <w:rPr>
-          <w:lang w:val="it-IT"/>
-        </w:rPr>
-      </w:pPr>
-      <w:r>
-        <w:rPr>
-          <w:lang w:val="it-IT"/>
-        </w:rPr>
-        <w:t>Migliorie o estensioni che possono essere sviluppate sul prodotto.</w:t>
-      </w:r>
-    </w:p>
-    <w:p>
-      <w:pPr>
-        <w:pStyle w:val="Titolo2"/>
-      </w:pPr>
-      <w:bookmarkStart w:id="52" w:name="_Toc461179230"/>
-      <w:bookmarkStart w:id="53" w:name="_Toc88731178"/>
-      <w:r>
-        <w:t>Considerazioni personali</w:t>
-      </w:r>
-      <w:bookmarkEnd w:id="52"/>
-      <w:bookmarkEnd w:id="53"/>
-    </w:p>
-    <w:p>
-      <w:pPr>
-        <w:rPr>
-          <w:lang w:val="it-IT"/>
-        </w:rPr>
-      </w:pPr>
-      <w:r>
-        <w:rPr>
-          <w:lang w:val="it-IT"/>
-        </w:rPr>
-        <w:t>Cosa ho imparato in questo progetto? ecc</w:t>
-      </w:r>
-      <w:r>
-        <w:rPr>
-          <w:lang w:val="it-IT"/>
-        </w:rPr>
-        <w:t>.</w:t>
-      </w:r>
-    </w:p>
-    <w:p>
-      <w:pPr>
         <w:rPr>
           <w:lang w:val="it-IT"/>
         </w:rPr>
@@ -17783,8 +16909,8 @@
           <w:lang w:val="it-IT"/>
         </w:rPr>
       </w:pPr>
-      <w:bookmarkStart w:id="54" w:name="_Toc461179231"/>
-      <w:bookmarkStart w:id="55" w:name="_Toc88731179"/>
+      <w:bookmarkStart w:id="53" w:name="_Toc461179231"/>
+      <w:bookmarkStart w:id="54" w:name="_Toc88731179"/>
       <w:r>
         <w:rPr>
           <w:lang w:val="it-IT"/>
@@ -17792,20 +16918,20 @@
         <w:lastRenderedPageBreak/>
         <w:t>Bibliografia</w:t>
       </w:r>
+      <w:bookmarkEnd w:id="53"/>
       <w:bookmarkEnd w:id="54"/>
+    </w:p>
+    <w:p>
+      <w:pPr>
+        <w:pStyle w:val="Titolo2"/>
+      </w:pPr>
+      <w:bookmarkStart w:id="55" w:name="_Toc461179232"/>
+      <w:bookmarkStart w:id="56" w:name="_Toc88731180"/>
+      <w:r>
+        <w:t>Bibliografia per articoli di riviste:</w:t>
+      </w:r>
       <w:bookmarkEnd w:id="55"/>
-    </w:p>
-    <w:p>
-      <w:pPr>
-        <w:pStyle w:val="Titolo2"/>
-      </w:pPr>
-      <w:bookmarkStart w:id="56" w:name="_Toc461179232"/>
-      <w:bookmarkStart w:id="57" w:name="_Toc88731180"/>
-      <w:r>
-        <w:t>Bibliografia per articoli di riviste:</w:t>
-      </w:r>
       <w:bookmarkEnd w:id="56"/>
-      <w:bookmarkEnd w:id="57"/>
     </w:p>
     <w:p>
       <w:pPr>
@@ -17914,13 +17040,13 @@
       <w:pPr>
         <w:pStyle w:val="Titolo2"/>
       </w:pPr>
-      <w:bookmarkStart w:id="58" w:name="_Toc461179233"/>
-      <w:bookmarkStart w:id="59" w:name="_Toc88731181"/>
+      <w:bookmarkStart w:id="57" w:name="_Toc461179233"/>
+      <w:bookmarkStart w:id="58" w:name="_Toc88731181"/>
       <w:r>
         <w:t>Bibliografia per libri</w:t>
       </w:r>
+      <w:bookmarkEnd w:id="57"/>
       <w:bookmarkEnd w:id="58"/>
-      <w:bookmarkEnd w:id="59"/>
     </w:p>
     <w:p>
       <w:pPr>
@@ -17966,19 +17092,11 @@
           <w:lang w:val="it-IT"/>
         </w:rPr>
       </w:pPr>
-      <w:proofErr w:type="spellStart"/>
-      <w:r>
-        <w:rPr>
-          <w:lang w:val="it-IT"/>
-        </w:rPr>
-        <w:t>ev</w:t>
-      </w:r>
-      <w:proofErr w:type="spellEnd"/>
-      <w:r>
-        <w:rPr>
-          <w:lang w:val="it-IT"/>
-        </w:rPr>
-        <w:t>. Numero di edizione,</w:t>
+      <w:r>
+        <w:rPr>
+          <w:lang w:val="it-IT"/>
+        </w:rPr>
+        <w:t>ev. Numero di edizione,</w:t>
       </w:r>
     </w:p>
     <w:p>
@@ -18037,18 +17155,18 @@
         </w:rPr>
         <w:t>.</w:t>
       </w:r>
-      <w:bookmarkStart w:id="60" w:name="_Toc461179234"/>
+      <w:bookmarkStart w:id="59" w:name="_Toc461179234"/>
     </w:p>
     <w:p>
       <w:pPr>
         <w:pStyle w:val="Titolo2"/>
       </w:pPr>
-      <w:bookmarkStart w:id="61" w:name="_Toc88731182"/>
+      <w:bookmarkStart w:id="60" w:name="_Toc88731182"/>
       <w:r>
         <w:t>Sitografia</w:t>
       </w:r>
+      <w:bookmarkEnd w:id="59"/>
       <w:bookmarkEnd w:id="60"/>
-      <w:bookmarkEnd w:id="61"/>
     </w:p>
     <w:p>
       <w:pPr>
@@ -18070,21 +17188,7 @@
         <w:rPr>
           <w:lang w:val="it-IT"/>
         </w:rPr>
-        <w:t xml:space="preserve"> (se troppo lungo solo dominio, </w:t>
-      </w:r>
-      <w:proofErr w:type="spellStart"/>
-      <w:r>
-        <w:rPr>
-          <w:lang w:val="it-IT"/>
-        </w:rPr>
-        <w:t>evt</w:t>
-      </w:r>
-      <w:proofErr w:type="spellEnd"/>
-      <w:r>
-        <w:rPr>
-          <w:lang w:val="it-IT"/>
-        </w:rPr>
-        <w:t xml:space="preserve"> completo nel diario)</w:t>
+        <w:t xml:space="preserve"> (se troppo lungo solo dominio, evt completo nel diario)</w:t>
       </w:r>
       <w:r>
         <w:rPr>
@@ -18212,8 +17316,8 @@
           <w:lang w:val="it-IT"/>
         </w:rPr>
       </w:pPr>
-      <w:bookmarkStart w:id="62" w:name="_Toc461179235"/>
-      <w:bookmarkStart w:id="63" w:name="_Toc88731183"/>
+      <w:bookmarkStart w:id="61" w:name="_Toc461179235"/>
+      <w:bookmarkStart w:id="62" w:name="_Toc88731183"/>
       <w:r>
         <w:rPr>
           <w:lang w:val="it-IT"/>
@@ -18221,8 +17325,8 @@
         <w:lastRenderedPageBreak/>
         <w:t>Allegati</w:t>
       </w:r>
+      <w:bookmarkEnd w:id="61"/>
       <w:bookmarkEnd w:id="62"/>
-      <w:bookmarkEnd w:id="63"/>
     </w:p>
     <w:p>
       <w:pPr>
@@ -18354,14 +17458,7 @@
         <w:rPr>
           <w:lang w:val="it-IT"/>
         </w:rPr>
-        <w:t xml:space="preserve">Mandato e/o </w:t>
-      </w:r>
-      <w:proofErr w:type="spellStart"/>
-      <w:r>
-        <w:rPr>
-          <w:lang w:val="it-IT"/>
-        </w:rPr>
-        <w:t>Qd</w:t>
+        <w:t>Mandato e/o Qd</w:t>
       </w:r>
       <w:r>
         <w:rPr>
@@ -18369,7 +17466,6 @@
         </w:rPr>
         <w:t>C</w:t>
       </w:r>
-      <w:proofErr w:type="spellEnd"/>
     </w:p>
     <w:p>
       <w:pPr>
@@ -18411,7 +17507,7 @@
 </file>
 
 <file path=word/endnotes.xml><?xml version="1.0" encoding="utf-8"?>
-<w:endnotes xmlns:wpc="http://schemas.microsoft.com/office/word/2010/wordprocessingCanvas" xmlns:cx="http://schemas.microsoft.com/office/drawing/2014/chartex" xmlns:cx1="http://schemas.microsoft.com/office/drawing/2015/9/8/chartex" xmlns:cx2="http://schemas.microsoft.com/office/drawing/2015/10/21/chartex" xmlns:cx3="http://schemas.microsoft.com/office/drawing/2016/5/9/chartex" xmlns:cx4="http://schemas.microsoft.com/office/drawing/2016/5/10/chartex" xmlns:cx5="http://schemas.microsoft.com/office/drawing/2016/5/11/chartex" xmlns:cx6="http://schemas.microsoft.com/office/drawing/2016/5/12/chartex" xmlns:cx7="http://schemas.microsoft.com/office/drawing/2016/5/13/chartex" xmlns:cx8="http://schemas.microsoft.com/office/drawing/2016/5/14/chartex" xmlns:mc="http://schemas.openxmlformats.org/markup-compatibility/2006" xmlns:aink="http://schemas.microsoft.com/office/drawing/2016/ink" xmlns:am3d="http://schemas.microsoft.com/office/drawing/2017/model3d" xmlns:o="urn:schemas-microsoft-com:office:office" xmlns:r="http://schemas.openxmlformats.org/officeDocument/2006/relationships" xmlns:m="http://schemas.openxmlformats.org/officeDocument/2006/math" xmlns:v="urn:schemas-microsoft-com:vml" xmlns:wp14="http://schemas.microsoft.com/office/word/2010/wordprocessingDrawing" xmlns:wp="http://schemas.openxmlformats.org/drawingml/2006/wordprocessingDrawing" xmlns:w10="urn:schemas-microsoft-com:office:word" xmlns:w="http://schemas.openxmlformats.org/wordprocessingml/2006/main" xmlns:w14="http://schemas.microsoft.com/office/word/2010/wordml" xmlns:w15="http://schemas.microsoft.com/office/word/2012/wordml" xmlns:w16cid="http://schemas.microsoft.com/office/word/2016/wordml/cid" xmlns:w16se="http://schemas.microsoft.com/office/word/2015/wordml/symex" xmlns:wpg="http://schemas.microsoft.com/office/word/2010/wordprocessingGroup" xmlns:wpi="http://schemas.microsoft.com/office/word/2010/wordprocessingInk" xmlns:wne="http://schemas.microsoft.com/office/word/2006/wordml" xmlns:wps="http://schemas.microsoft.com/office/word/2010/wordprocessingShape" mc:Ignorable="w14 w15 w16se w16cid wp14">
+<w:endnotes xmlns:wpc="http://schemas.microsoft.com/office/word/2010/wordprocessingCanvas" xmlns:cx="http://schemas.microsoft.com/office/drawing/2014/chartex" xmlns:cx1="http://schemas.microsoft.com/office/drawing/2015/9/8/chartex" xmlns:cx2="http://schemas.microsoft.com/office/drawing/2015/10/21/chartex" xmlns:cx3="http://schemas.microsoft.com/office/drawing/2016/5/9/chartex" xmlns:cx4="http://schemas.microsoft.com/office/drawing/2016/5/10/chartex" xmlns:cx5="http://schemas.microsoft.com/office/drawing/2016/5/11/chartex" xmlns:cx6="http://schemas.microsoft.com/office/drawing/2016/5/12/chartex" xmlns:cx7="http://schemas.microsoft.com/office/drawing/2016/5/13/chartex" xmlns:cx8="http://schemas.microsoft.com/office/drawing/2016/5/14/chartex" xmlns:mc="http://schemas.openxmlformats.org/markup-compatibility/2006" xmlns:aink="http://schemas.microsoft.com/office/drawing/2016/ink" xmlns:am3d="http://schemas.microsoft.com/office/drawing/2017/model3d" xmlns:o="urn:schemas-microsoft-com:office:office" xmlns:r="http://schemas.openxmlformats.org/officeDocument/2006/relationships" xmlns:m="http://schemas.openxmlformats.org/officeDocument/2006/math" xmlns:v="urn:schemas-microsoft-com:vml" xmlns:wp14="http://schemas.microsoft.com/office/word/2010/wordprocessingDrawing" xmlns:wp="http://schemas.openxmlformats.org/drawingml/2006/wordprocessingDrawing" xmlns:w10="urn:schemas-microsoft-com:office:word" xmlns:w="http://schemas.openxmlformats.org/wordprocessingml/2006/main" xmlns:w14="http://schemas.microsoft.com/office/word/2010/wordml" xmlns:w15="http://schemas.microsoft.com/office/word/2012/wordml" xmlns:w16cex="http://schemas.microsoft.com/office/word/2018/wordml/cex" xmlns:w16cid="http://schemas.microsoft.com/office/word/2016/wordml/cid" xmlns:w16="http://schemas.microsoft.com/office/word/2018/wordml" xmlns:w16sdtdh="http://schemas.microsoft.com/office/word/2020/wordml/sdtdatahash" xmlns:w16se="http://schemas.microsoft.com/office/word/2015/wordml/symex" xmlns:wpg="http://schemas.microsoft.com/office/word/2010/wordprocessingGroup" xmlns:wpi="http://schemas.microsoft.com/office/word/2010/wordprocessingInk" xmlns:wne="http://schemas.microsoft.com/office/word/2006/wordml" xmlns:wps="http://schemas.microsoft.com/office/word/2010/wordprocessingShape" mc:Ignorable="w14 w15 w16se w16cid w16 w16cex w16sdtdh wp14">
   <w:endnote w:type="separator" w:id="-1">
     <w:p>
       <w:r>
@@ -18430,7 +17526,7 @@
 </file>
 
 <file path=word/footer1.xml><?xml version="1.0" encoding="utf-8"?>
-<w:ftr xmlns:wpc="http://schemas.microsoft.com/office/word/2010/wordprocessingCanvas" xmlns:cx="http://schemas.microsoft.com/office/drawing/2014/chartex" xmlns:cx1="http://schemas.microsoft.com/office/drawing/2015/9/8/chartex" xmlns:cx2="http://schemas.microsoft.com/office/drawing/2015/10/21/chartex" xmlns:cx3="http://schemas.microsoft.com/office/drawing/2016/5/9/chartex" xmlns:cx4="http://schemas.microsoft.com/office/drawing/2016/5/10/chartex" xmlns:cx5="http://schemas.microsoft.com/office/drawing/2016/5/11/chartex" xmlns:cx6="http://schemas.microsoft.com/office/drawing/2016/5/12/chartex" xmlns:cx7="http://schemas.microsoft.com/office/drawing/2016/5/13/chartex" xmlns:cx8="http://schemas.microsoft.com/office/drawing/2016/5/14/chartex" xmlns:mc="http://schemas.openxmlformats.org/markup-compatibility/2006" xmlns:aink="http://schemas.microsoft.com/office/drawing/2016/ink" xmlns:am3d="http://schemas.microsoft.com/office/drawing/2017/model3d" xmlns:o="urn:schemas-microsoft-com:office:office" xmlns:r="http://schemas.openxmlformats.org/officeDocument/2006/relationships" xmlns:m="http://schemas.openxmlformats.org/officeDocument/2006/math" xmlns:v="urn:schemas-microsoft-com:vml" xmlns:wp14="http://schemas.microsoft.com/office/word/2010/wordprocessingDrawing" xmlns:wp="http://schemas.openxmlformats.org/drawingml/2006/wordprocessingDrawing" xmlns:w10="urn:schemas-microsoft-com:office:word" xmlns:w="http://schemas.openxmlformats.org/wordprocessingml/2006/main" xmlns:w14="http://schemas.microsoft.com/office/word/2010/wordml" xmlns:w15="http://schemas.microsoft.com/office/word/2012/wordml" xmlns:w16cid="http://schemas.microsoft.com/office/word/2016/wordml/cid" xmlns:w16se="http://schemas.microsoft.com/office/word/2015/wordml/symex" xmlns:wpg="http://schemas.microsoft.com/office/word/2010/wordprocessingGroup" xmlns:wpi="http://schemas.microsoft.com/office/word/2010/wordprocessingInk" xmlns:wne="http://schemas.microsoft.com/office/word/2006/wordml" xmlns:wps="http://schemas.microsoft.com/office/word/2010/wordprocessingShape" mc:Ignorable="w14 w15 w16se w16cid wp14">
+<w:ftr xmlns:wpc="http://schemas.microsoft.com/office/word/2010/wordprocessingCanvas" xmlns:cx="http://schemas.microsoft.com/office/drawing/2014/chartex" xmlns:cx1="http://schemas.microsoft.com/office/drawing/2015/9/8/chartex" xmlns:cx2="http://schemas.microsoft.com/office/drawing/2015/10/21/chartex" xmlns:cx3="http://schemas.microsoft.com/office/drawing/2016/5/9/chartex" xmlns:cx4="http://schemas.microsoft.com/office/drawing/2016/5/10/chartex" xmlns:cx5="http://schemas.microsoft.com/office/drawing/2016/5/11/chartex" xmlns:cx6="http://schemas.microsoft.com/office/drawing/2016/5/12/chartex" xmlns:cx7="http://schemas.microsoft.com/office/drawing/2016/5/13/chartex" xmlns:cx8="http://schemas.microsoft.com/office/drawing/2016/5/14/chartex" xmlns:mc="http://schemas.openxmlformats.org/markup-compatibility/2006" xmlns:aink="http://schemas.microsoft.com/office/drawing/2016/ink" xmlns:am3d="http://schemas.microsoft.com/office/drawing/2017/model3d" xmlns:o="urn:schemas-microsoft-com:office:office" xmlns:r="http://schemas.openxmlformats.org/officeDocument/2006/relationships" xmlns:m="http://schemas.openxmlformats.org/officeDocument/2006/math" xmlns:v="urn:schemas-microsoft-com:vml" xmlns:wp14="http://schemas.microsoft.com/office/word/2010/wordprocessingDrawing" xmlns:wp="http://schemas.openxmlformats.org/drawingml/2006/wordprocessingDrawing" xmlns:w10="urn:schemas-microsoft-com:office:word" xmlns:w="http://schemas.openxmlformats.org/wordprocessingml/2006/main" xmlns:w14="http://schemas.microsoft.com/office/word/2010/wordml" xmlns:w15="http://schemas.microsoft.com/office/word/2012/wordml" xmlns:w16cex="http://schemas.microsoft.com/office/word/2018/wordml/cex" xmlns:w16cid="http://schemas.microsoft.com/office/word/2016/wordml/cid" xmlns:w16="http://schemas.microsoft.com/office/word/2018/wordml" xmlns:w16sdtdh="http://schemas.microsoft.com/office/word/2020/wordml/sdtdatahash" xmlns:w16se="http://schemas.microsoft.com/office/word/2015/wordml/symex" xmlns:wpg="http://schemas.microsoft.com/office/word/2010/wordprocessingGroup" xmlns:wpi="http://schemas.microsoft.com/office/word/2010/wordprocessingInk" xmlns:wne="http://schemas.microsoft.com/office/word/2006/wordml" xmlns:wps="http://schemas.microsoft.com/office/word/2010/wordprocessingShape" mc:Ignorable="w14 w15 w16se w16cid w16 w16cex w16sdtdh wp14">
   <w:p>
     <w:pPr>
       <w:pStyle w:val="Pidipagina"/>
@@ -18466,7 +17562,7 @@
       <w:rPr>
         <w:noProof/>
       </w:rPr>
-      <w:t>25.11.2021</w:t>
+      <w:t>26.11.2021</w:t>
     </w:r>
     <w:r>
       <w:fldChar w:fldCharType="end"/>
@@ -18476,7 +17572,7 @@
 </file>
 
 <file path=word/footer2.xml><?xml version="1.0" encoding="utf-8"?>
-<w:ftr xmlns:wpc="http://schemas.microsoft.com/office/word/2010/wordprocessingCanvas" xmlns:cx="http://schemas.microsoft.com/office/drawing/2014/chartex" xmlns:cx1="http://schemas.microsoft.com/office/drawing/2015/9/8/chartex" xmlns:cx2="http://schemas.microsoft.com/office/drawing/2015/10/21/chartex" xmlns:cx3="http://schemas.microsoft.com/office/drawing/2016/5/9/chartex" xmlns:cx4="http://schemas.microsoft.com/office/drawing/2016/5/10/chartex" xmlns:cx5="http://schemas.microsoft.com/office/drawing/2016/5/11/chartex" xmlns:cx6="http://schemas.microsoft.com/office/drawing/2016/5/12/chartex" xmlns:cx7="http://schemas.microsoft.com/office/drawing/2016/5/13/chartex" xmlns:cx8="http://schemas.microsoft.com/office/drawing/2016/5/14/chartex" xmlns:mc="http://schemas.openxmlformats.org/markup-compatibility/2006" xmlns:aink="http://schemas.microsoft.com/office/drawing/2016/ink" xmlns:am3d="http://schemas.microsoft.com/office/drawing/2017/model3d" xmlns:o="urn:schemas-microsoft-com:office:office" xmlns:r="http://schemas.openxmlformats.org/officeDocument/2006/relationships" xmlns:m="http://schemas.openxmlformats.org/officeDocument/2006/math" xmlns:v="urn:schemas-microsoft-com:vml" xmlns:wp14="http://schemas.microsoft.com/office/word/2010/wordprocessingDrawing" xmlns:wp="http://schemas.openxmlformats.org/drawingml/2006/wordprocessingDrawing" xmlns:w10="urn:schemas-microsoft-com:office:word" xmlns:w="http://schemas.openxmlformats.org/wordprocessingml/2006/main" xmlns:w14="http://schemas.microsoft.com/office/word/2010/wordml" xmlns:w15="http://schemas.microsoft.com/office/word/2012/wordml" xmlns:w16cid="http://schemas.microsoft.com/office/word/2016/wordml/cid" xmlns:w16se="http://schemas.microsoft.com/office/word/2015/wordml/symex" xmlns:wpg="http://schemas.microsoft.com/office/word/2010/wordprocessingGroup" xmlns:wpi="http://schemas.microsoft.com/office/word/2010/wordprocessingInk" xmlns:wne="http://schemas.microsoft.com/office/word/2006/wordml" xmlns:wps="http://schemas.microsoft.com/office/word/2010/wordprocessingShape" mc:Ignorable="w14 w15 w16se w16cid wp14">
+<w:ftr xmlns:wpc="http://schemas.microsoft.com/office/word/2010/wordprocessingCanvas" xmlns:cx="http://schemas.microsoft.com/office/drawing/2014/chartex" xmlns:cx1="http://schemas.microsoft.com/office/drawing/2015/9/8/chartex" xmlns:cx2="http://schemas.microsoft.com/office/drawing/2015/10/21/chartex" xmlns:cx3="http://schemas.microsoft.com/office/drawing/2016/5/9/chartex" xmlns:cx4="http://schemas.microsoft.com/office/drawing/2016/5/10/chartex" xmlns:cx5="http://schemas.microsoft.com/office/drawing/2016/5/11/chartex" xmlns:cx6="http://schemas.microsoft.com/office/drawing/2016/5/12/chartex" xmlns:cx7="http://schemas.microsoft.com/office/drawing/2016/5/13/chartex" xmlns:cx8="http://schemas.microsoft.com/office/drawing/2016/5/14/chartex" xmlns:mc="http://schemas.openxmlformats.org/markup-compatibility/2006" xmlns:aink="http://schemas.microsoft.com/office/drawing/2016/ink" xmlns:am3d="http://schemas.microsoft.com/office/drawing/2017/model3d" xmlns:o="urn:schemas-microsoft-com:office:office" xmlns:r="http://schemas.openxmlformats.org/officeDocument/2006/relationships" xmlns:m="http://schemas.openxmlformats.org/officeDocument/2006/math" xmlns:v="urn:schemas-microsoft-com:vml" xmlns:wp14="http://schemas.microsoft.com/office/word/2010/wordprocessingDrawing" xmlns:wp="http://schemas.openxmlformats.org/drawingml/2006/wordprocessingDrawing" xmlns:w10="urn:schemas-microsoft-com:office:word" xmlns:w="http://schemas.openxmlformats.org/wordprocessingml/2006/main" xmlns:w14="http://schemas.microsoft.com/office/word/2010/wordml" xmlns:w15="http://schemas.microsoft.com/office/word/2012/wordml" xmlns:w16cex="http://schemas.microsoft.com/office/word/2018/wordml/cex" xmlns:w16cid="http://schemas.microsoft.com/office/word/2016/wordml/cid" xmlns:w16="http://schemas.microsoft.com/office/word/2018/wordml" xmlns:w16sdtdh="http://schemas.microsoft.com/office/word/2020/wordml/sdtdatahash" xmlns:w16se="http://schemas.microsoft.com/office/word/2015/wordml/symex" xmlns:wpg="http://schemas.microsoft.com/office/word/2010/wordprocessingGroup" xmlns:wpi="http://schemas.microsoft.com/office/word/2010/wordprocessingInk" xmlns:wne="http://schemas.microsoft.com/office/word/2006/wordml" xmlns:wps="http://schemas.microsoft.com/office/word/2010/wordprocessingShape" mc:Ignorable="w14 w15 w16se w16cid w16 w16cex w16sdtdh wp14">
   <w:p>
     <w:pPr>
       <w:pStyle w:val="Pidipagina"/>
@@ -18489,7 +17585,7 @@
 </file>
 
 <file path=word/footer3.xml><?xml version="1.0" encoding="utf-8"?>
-<w:ftr xmlns:wpc="http://schemas.microsoft.com/office/word/2010/wordprocessingCanvas" xmlns:cx="http://schemas.microsoft.com/office/drawing/2014/chartex" xmlns:cx1="http://schemas.microsoft.com/office/drawing/2015/9/8/chartex" xmlns:cx2="http://schemas.microsoft.com/office/drawing/2015/10/21/chartex" xmlns:cx3="http://schemas.microsoft.com/office/drawing/2016/5/9/chartex" xmlns:cx4="http://schemas.microsoft.com/office/drawing/2016/5/10/chartex" xmlns:cx5="http://schemas.microsoft.com/office/drawing/2016/5/11/chartex" xmlns:cx6="http://schemas.microsoft.com/office/drawing/2016/5/12/chartex" xmlns:cx7="http://schemas.microsoft.com/office/drawing/2016/5/13/chartex" xmlns:cx8="http://schemas.microsoft.com/office/drawing/2016/5/14/chartex" xmlns:mc="http://schemas.openxmlformats.org/markup-compatibility/2006" xmlns:aink="http://schemas.microsoft.com/office/drawing/2016/ink" xmlns:am3d="http://schemas.microsoft.com/office/drawing/2017/model3d" xmlns:o="urn:schemas-microsoft-com:office:office" xmlns:r="http://schemas.openxmlformats.org/officeDocument/2006/relationships" xmlns:m="http://schemas.openxmlformats.org/officeDocument/2006/math" xmlns:v="urn:schemas-microsoft-com:vml" xmlns:wp14="http://schemas.microsoft.com/office/word/2010/wordprocessingDrawing" xmlns:wp="http://schemas.openxmlformats.org/drawingml/2006/wordprocessingDrawing" xmlns:w10="urn:schemas-microsoft-com:office:word" xmlns:w="http://schemas.openxmlformats.org/wordprocessingml/2006/main" xmlns:w14="http://schemas.microsoft.com/office/word/2010/wordml" xmlns:w15="http://schemas.microsoft.com/office/word/2012/wordml" xmlns:w16cid="http://schemas.microsoft.com/office/word/2016/wordml/cid" xmlns:w16se="http://schemas.microsoft.com/office/word/2015/wordml/symex" xmlns:wpg="http://schemas.microsoft.com/office/word/2010/wordprocessingGroup" xmlns:wpi="http://schemas.microsoft.com/office/word/2010/wordprocessingInk" xmlns:wne="http://schemas.microsoft.com/office/word/2006/wordml" xmlns:wps="http://schemas.microsoft.com/office/word/2010/wordprocessingShape" mc:Ignorable="w14 w15 w16se w16cid wp14">
+<w:ftr xmlns:wpc="http://schemas.microsoft.com/office/word/2010/wordprocessingCanvas" xmlns:cx="http://schemas.microsoft.com/office/drawing/2014/chartex" xmlns:cx1="http://schemas.microsoft.com/office/drawing/2015/9/8/chartex" xmlns:cx2="http://schemas.microsoft.com/office/drawing/2015/10/21/chartex" xmlns:cx3="http://schemas.microsoft.com/office/drawing/2016/5/9/chartex" xmlns:cx4="http://schemas.microsoft.com/office/drawing/2016/5/10/chartex" xmlns:cx5="http://schemas.microsoft.com/office/drawing/2016/5/11/chartex" xmlns:cx6="http://schemas.microsoft.com/office/drawing/2016/5/12/chartex" xmlns:cx7="http://schemas.microsoft.com/office/drawing/2016/5/13/chartex" xmlns:cx8="http://schemas.microsoft.com/office/drawing/2016/5/14/chartex" xmlns:mc="http://schemas.openxmlformats.org/markup-compatibility/2006" xmlns:aink="http://schemas.microsoft.com/office/drawing/2016/ink" xmlns:am3d="http://schemas.microsoft.com/office/drawing/2017/model3d" xmlns:o="urn:schemas-microsoft-com:office:office" xmlns:r="http://schemas.openxmlformats.org/officeDocument/2006/relationships" xmlns:m="http://schemas.openxmlformats.org/officeDocument/2006/math" xmlns:v="urn:schemas-microsoft-com:vml" xmlns:wp14="http://schemas.microsoft.com/office/word/2010/wordprocessingDrawing" xmlns:wp="http://schemas.openxmlformats.org/drawingml/2006/wordprocessingDrawing" xmlns:w10="urn:schemas-microsoft-com:office:word" xmlns:w="http://schemas.openxmlformats.org/wordprocessingml/2006/main" xmlns:w14="http://schemas.microsoft.com/office/word/2010/wordml" xmlns:w15="http://schemas.microsoft.com/office/word/2012/wordml" xmlns:w16cex="http://schemas.microsoft.com/office/word/2018/wordml/cex" xmlns:w16cid="http://schemas.microsoft.com/office/word/2016/wordml/cid" xmlns:w16="http://schemas.microsoft.com/office/word/2018/wordml" xmlns:w16sdtdh="http://schemas.microsoft.com/office/word/2020/wordml/sdtdatahash" xmlns:w16se="http://schemas.microsoft.com/office/word/2015/wordml/symex" xmlns:wpg="http://schemas.microsoft.com/office/word/2010/wordprocessingGroup" xmlns:wpi="http://schemas.microsoft.com/office/word/2010/wordprocessingInk" xmlns:wne="http://schemas.microsoft.com/office/word/2006/wordml" xmlns:wps="http://schemas.microsoft.com/office/word/2010/wordprocessingShape" mc:Ignorable="w14 w15 w16se w16cid w16 w16cex w16sdtdh wp14">
   <w:p>
     <w:pPr>
       <w:pStyle w:val="Pidipagina"/>
@@ -18531,7 +17627,7 @@
       <w:rPr>
         <w:noProof/>
       </w:rPr>
-      <w:t>25.11.2021</w:t>
+      <w:t>26.11.2021</w:t>
     </w:r>
     <w:r>
       <w:fldChar w:fldCharType="end"/>
@@ -18541,7 +17637,7 @@
 </file>
 
 <file path=word/footer4.xml><?xml version="1.0" encoding="utf-8"?>
-<w:ftr xmlns:wpc="http://schemas.microsoft.com/office/word/2010/wordprocessingCanvas" xmlns:cx="http://schemas.microsoft.com/office/drawing/2014/chartex" xmlns:cx1="http://schemas.microsoft.com/office/drawing/2015/9/8/chartex" xmlns:cx2="http://schemas.microsoft.com/office/drawing/2015/10/21/chartex" xmlns:cx3="http://schemas.microsoft.com/office/drawing/2016/5/9/chartex" xmlns:cx4="http://schemas.microsoft.com/office/drawing/2016/5/10/chartex" xmlns:cx5="http://schemas.microsoft.com/office/drawing/2016/5/11/chartex" xmlns:cx6="http://schemas.microsoft.com/office/drawing/2016/5/12/chartex" xmlns:cx7="http://schemas.microsoft.com/office/drawing/2016/5/13/chartex" xmlns:cx8="http://schemas.microsoft.com/office/drawing/2016/5/14/chartex" xmlns:mc="http://schemas.openxmlformats.org/markup-compatibility/2006" xmlns:aink="http://schemas.microsoft.com/office/drawing/2016/ink" xmlns:am3d="http://schemas.microsoft.com/office/drawing/2017/model3d" xmlns:o="urn:schemas-microsoft-com:office:office" xmlns:r="http://schemas.openxmlformats.org/officeDocument/2006/relationships" xmlns:m="http://schemas.openxmlformats.org/officeDocument/2006/math" xmlns:v="urn:schemas-microsoft-com:vml" xmlns:wp14="http://schemas.microsoft.com/office/word/2010/wordprocessingDrawing" xmlns:wp="http://schemas.openxmlformats.org/drawingml/2006/wordprocessingDrawing" xmlns:w10="urn:schemas-microsoft-com:office:word" xmlns:w="http://schemas.openxmlformats.org/wordprocessingml/2006/main" xmlns:w14="http://schemas.microsoft.com/office/word/2010/wordml" xmlns:w15="http://schemas.microsoft.com/office/word/2012/wordml" xmlns:w16cid="http://schemas.microsoft.com/office/word/2016/wordml/cid" xmlns:w16se="http://schemas.microsoft.com/office/word/2015/wordml/symex" xmlns:wpg="http://schemas.microsoft.com/office/word/2010/wordprocessingGroup" xmlns:wpi="http://schemas.microsoft.com/office/word/2010/wordprocessingInk" xmlns:wne="http://schemas.microsoft.com/office/word/2006/wordml" xmlns:wps="http://schemas.microsoft.com/office/word/2010/wordprocessingShape" mc:Ignorable="w14 w15 w16se w16cid wp14">
+<w:ftr xmlns:wpc="http://schemas.microsoft.com/office/word/2010/wordprocessingCanvas" xmlns:cx="http://schemas.microsoft.com/office/drawing/2014/chartex" xmlns:cx1="http://schemas.microsoft.com/office/drawing/2015/9/8/chartex" xmlns:cx2="http://schemas.microsoft.com/office/drawing/2015/10/21/chartex" xmlns:cx3="http://schemas.microsoft.com/office/drawing/2016/5/9/chartex" xmlns:cx4="http://schemas.microsoft.com/office/drawing/2016/5/10/chartex" xmlns:cx5="http://schemas.microsoft.com/office/drawing/2016/5/11/chartex" xmlns:cx6="http://schemas.microsoft.com/office/drawing/2016/5/12/chartex" xmlns:cx7="http://schemas.microsoft.com/office/drawing/2016/5/13/chartex" xmlns:cx8="http://schemas.microsoft.com/office/drawing/2016/5/14/chartex" xmlns:mc="http://schemas.openxmlformats.org/markup-compatibility/2006" xmlns:aink="http://schemas.microsoft.com/office/drawing/2016/ink" xmlns:am3d="http://schemas.microsoft.com/office/drawing/2017/model3d" xmlns:o="urn:schemas-microsoft-com:office:office" xmlns:r="http://schemas.openxmlformats.org/officeDocument/2006/relationships" xmlns:m="http://schemas.openxmlformats.org/officeDocument/2006/math" xmlns:v="urn:schemas-microsoft-com:vml" xmlns:wp14="http://schemas.microsoft.com/office/word/2010/wordprocessingDrawing" xmlns:wp="http://schemas.openxmlformats.org/drawingml/2006/wordprocessingDrawing" xmlns:w10="urn:schemas-microsoft-com:office:word" xmlns:w="http://schemas.openxmlformats.org/wordprocessingml/2006/main" xmlns:w14="http://schemas.microsoft.com/office/word/2010/wordml" xmlns:w15="http://schemas.microsoft.com/office/word/2012/wordml" xmlns:w16cex="http://schemas.microsoft.com/office/word/2018/wordml/cex" xmlns:w16cid="http://schemas.microsoft.com/office/word/2016/wordml/cid" xmlns:w16="http://schemas.microsoft.com/office/word/2018/wordml" xmlns:w16sdtdh="http://schemas.microsoft.com/office/word/2020/wordml/sdtdatahash" xmlns:w16se="http://schemas.microsoft.com/office/word/2015/wordml/symex" xmlns:wpg="http://schemas.microsoft.com/office/word/2010/wordprocessingGroup" xmlns:wpi="http://schemas.microsoft.com/office/word/2010/wordprocessingInk" xmlns:wne="http://schemas.microsoft.com/office/word/2006/wordml" xmlns:wps="http://schemas.microsoft.com/office/word/2010/wordprocessingShape" mc:Ignorable="w14 w15 w16se w16cid w16 w16cex w16sdtdh wp14">
   <w:p>
     <w:pPr>
       <w:pStyle w:val="Pidipagina"/>
@@ -18583,7 +17679,7 @@
       <w:rPr>
         <w:noProof/>
       </w:rPr>
-      <w:t>25.11.2021</w:t>
+      <w:t>26.11.2021</w:t>
     </w:r>
     <w:r>
       <w:fldChar w:fldCharType="end"/>
@@ -18593,7 +17689,7 @@
 </file>
 
 <file path=word/footnotes.xml><?xml version="1.0" encoding="utf-8"?>
-<w:footnotes xmlns:wpc="http://schemas.microsoft.com/office/word/2010/wordprocessingCanvas" xmlns:cx="http://schemas.microsoft.com/office/drawing/2014/chartex" xmlns:cx1="http://schemas.microsoft.com/office/drawing/2015/9/8/chartex" xmlns:cx2="http://schemas.microsoft.com/office/drawing/2015/10/21/chartex" xmlns:cx3="http://schemas.microsoft.com/office/drawing/2016/5/9/chartex" xmlns:cx4="http://schemas.microsoft.com/office/drawing/2016/5/10/chartex" xmlns:cx5="http://schemas.microsoft.com/office/drawing/2016/5/11/chartex" xmlns:cx6="http://schemas.microsoft.com/office/drawing/2016/5/12/chartex" xmlns:cx7="http://schemas.microsoft.com/office/drawing/2016/5/13/chartex" xmlns:cx8="http://schemas.microsoft.com/office/drawing/2016/5/14/chartex" xmlns:mc="http://schemas.openxmlformats.org/markup-compatibility/2006" xmlns:aink="http://schemas.microsoft.com/office/drawing/2016/ink" xmlns:am3d="http://schemas.microsoft.com/office/drawing/2017/model3d" xmlns:o="urn:schemas-microsoft-com:office:office" xmlns:r="http://schemas.openxmlformats.org/officeDocument/2006/relationships" xmlns:m="http://schemas.openxmlformats.org/officeDocument/2006/math" xmlns:v="urn:schemas-microsoft-com:vml" xmlns:wp14="http://schemas.microsoft.com/office/word/2010/wordprocessingDrawing" xmlns:wp="http://schemas.openxmlformats.org/drawingml/2006/wordprocessingDrawing" xmlns:w10="urn:schemas-microsoft-com:office:word" xmlns:w="http://schemas.openxmlformats.org/wordprocessingml/2006/main" xmlns:w14="http://schemas.microsoft.com/office/word/2010/wordml" xmlns:w15="http://schemas.microsoft.com/office/word/2012/wordml" xmlns:w16cid="http://schemas.microsoft.com/office/word/2016/wordml/cid" xmlns:w16se="http://schemas.microsoft.com/office/word/2015/wordml/symex" xmlns:wpg="http://schemas.microsoft.com/office/word/2010/wordprocessingGroup" xmlns:wpi="http://schemas.microsoft.com/office/word/2010/wordprocessingInk" xmlns:wne="http://schemas.microsoft.com/office/word/2006/wordml" xmlns:wps="http://schemas.microsoft.com/office/word/2010/wordprocessingShape" mc:Ignorable="w14 w15 w16se w16cid wp14">
+<w:footnotes xmlns:wpc="http://schemas.microsoft.com/office/word/2010/wordprocessingCanvas" xmlns:cx="http://schemas.microsoft.com/office/drawing/2014/chartex" xmlns:cx1="http://schemas.microsoft.com/office/drawing/2015/9/8/chartex" xmlns:cx2="http://schemas.microsoft.com/office/drawing/2015/10/21/chartex" xmlns:cx3="http://schemas.microsoft.com/office/drawing/2016/5/9/chartex" xmlns:cx4="http://schemas.microsoft.com/office/drawing/2016/5/10/chartex" xmlns:cx5="http://schemas.microsoft.com/office/drawing/2016/5/11/chartex" xmlns:cx6="http://schemas.microsoft.com/office/drawing/2016/5/12/chartex" xmlns:cx7="http://schemas.microsoft.com/office/drawing/2016/5/13/chartex" xmlns:cx8="http://schemas.microsoft.com/office/drawing/2016/5/14/chartex" xmlns:mc="http://schemas.openxmlformats.org/markup-compatibility/2006" xmlns:aink="http://schemas.microsoft.com/office/drawing/2016/ink" xmlns:am3d="http://schemas.microsoft.com/office/drawing/2017/model3d" xmlns:o="urn:schemas-microsoft-com:office:office" xmlns:r="http://schemas.openxmlformats.org/officeDocument/2006/relationships" xmlns:m="http://schemas.openxmlformats.org/officeDocument/2006/math" xmlns:v="urn:schemas-microsoft-com:vml" xmlns:wp14="http://schemas.microsoft.com/office/word/2010/wordprocessingDrawing" xmlns:wp="http://schemas.openxmlformats.org/drawingml/2006/wordprocessingDrawing" xmlns:w10="urn:schemas-microsoft-com:office:word" xmlns:w="http://schemas.openxmlformats.org/wordprocessingml/2006/main" xmlns:w14="http://schemas.microsoft.com/office/word/2010/wordml" xmlns:w15="http://schemas.microsoft.com/office/word/2012/wordml" xmlns:w16cex="http://schemas.microsoft.com/office/word/2018/wordml/cex" xmlns:w16cid="http://schemas.microsoft.com/office/word/2016/wordml/cid" xmlns:w16="http://schemas.microsoft.com/office/word/2018/wordml" xmlns:w16sdtdh="http://schemas.microsoft.com/office/word/2020/wordml/sdtdatahash" xmlns:w16se="http://schemas.microsoft.com/office/word/2015/wordml/symex" xmlns:wpg="http://schemas.microsoft.com/office/word/2010/wordprocessingGroup" xmlns:wpi="http://schemas.microsoft.com/office/word/2010/wordprocessingInk" xmlns:wne="http://schemas.microsoft.com/office/word/2006/wordml" xmlns:wps="http://schemas.microsoft.com/office/word/2010/wordprocessingShape" mc:Ignorable="w14 w15 w16se w16cid w16 w16cex w16sdtdh wp14">
   <w:footnote w:type="separator" w:id="-1">
     <w:p>
       <w:r>
@@ -18612,7 +17708,7 @@
 </file>
 
 <file path=word/header1.xml><?xml version="1.0" encoding="utf-8"?>
-<w:hdr xmlns:wpc="http://schemas.microsoft.com/office/word/2010/wordprocessingCanvas" xmlns:cx="http://schemas.microsoft.com/office/drawing/2014/chartex" xmlns:cx1="http://schemas.microsoft.com/office/drawing/2015/9/8/chartex" xmlns:cx2="http://schemas.microsoft.com/office/drawing/2015/10/21/chartex" xmlns:cx3="http://schemas.microsoft.com/office/drawing/2016/5/9/chartex" xmlns:cx4="http://schemas.microsoft.com/office/drawing/2016/5/10/chartex" xmlns:cx5="http://schemas.microsoft.com/office/drawing/2016/5/11/chartex" xmlns:cx6="http://schemas.microsoft.com/office/drawing/2016/5/12/chartex" xmlns:cx7="http://schemas.microsoft.com/office/drawing/2016/5/13/chartex" xmlns:cx8="http://schemas.microsoft.com/office/drawing/2016/5/14/chartex" xmlns:mc="http://schemas.openxmlformats.org/markup-compatibility/2006" xmlns:aink="http://schemas.microsoft.com/office/drawing/2016/ink" xmlns:am3d="http://schemas.microsoft.com/office/drawing/2017/model3d" xmlns:o="urn:schemas-microsoft-com:office:office" xmlns:r="http://schemas.openxmlformats.org/officeDocument/2006/relationships" xmlns:m="http://schemas.openxmlformats.org/officeDocument/2006/math" xmlns:v="urn:schemas-microsoft-com:vml" xmlns:wp14="http://schemas.microsoft.com/office/word/2010/wordprocessingDrawing" xmlns:wp="http://schemas.openxmlformats.org/drawingml/2006/wordprocessingDrawing" xmlns:w10="urn:schemas-microsoft-com:office:word" xmlns:w="http://schemas.openxmlformats.org/wordprocessingml/2006/main" xmlns:w14="http://schemas.microsoft.com/office/word/2010/wordml" xmlns:w15="http://schemas.microsoft.com/office/word/2012/wordml" xmlns:w16cid="http://schemas.microsoft.com/office/word/2016/wordml/cid" xmlns:w16se="http://schemas.microsoft.com/office/word/2015/wordml/symex" xmlns:wpg="http://schemas.microsoft.com/office/word/2010/wordprocessingGroup" xmlns:wpi="http://schemas.microsoft.com/office/word/2010/wordprocessingInk" xmlns:wne="http://schemas.microsoft.com/office/word/2006/wordml" xmlns:wps="http://schemas.microsoft.com/office/word/2010/wordprocessingShape" mc:Ignorable="w14 w15 w16se w16cid wp14">
+<w:hdr xmlns:wpc="http://schemas.microsoft.com/office/word/2010/wordprocessingCanvas" xmlns:cx="http://schemas.microsoft.com/office/drawing/2014/chartex" xmlns:cx1="http://schemas.microsoft.com/office/drawing/2015/9/8/chartex" xmlns:cx2="http://schemas.microsoft.com/office/drawing/2015/10/21/chartex" xmlns:cx3="http://schemas.microsoft.com/office/drawing/2016/5/9/chartex" xmlns:cx4="http://schemas.microsoft.com/office/drawing/2016/5/10/chartex" xmlns:cx5="http://schemas.microsoft.com/office/drawing/2016/5/11/chartex" xmlns:cx6="http://schemas.microsoft.com/office/drawing/2016/5/12/chartex" xmlns:cx7="http://schemas.microsoft.com/office/drawing/2016/5/13/chartex" xmlns:cx8="http://schemas.microsoft.com/office/drawing/2016/5/14/chartex" xmlns:mc="http://schemas.openxmlformats.org/markup-compatibility/2006" xmlns:aink="http://schemas.microsoft.com/office/drawing/2016/ink" xmlns:am3d="http://schemas.microsoft.com/office/drawing/2017/model3d" xmlns:o="urn:schemas-microsoft-com:office:office" xmlns:r="http://schemas.openxmlformats.org/officeDocument/2006/relationships" xmlns:m="http://schemas.openxmlformats.org/officeDocument/2006/math" xmlns:v="urn:schemas-microsoft-com:vml" xmlns:wp14="http://schemas.microsoft.com/office/word/2010/wordprocessingDrawing" xmlns:wp="http://schemas.openxmlformats.org/drawingml/2006/wordprocessingDrawing" xmlns:w10="urn:schemas-microsoft-com:office:word" xmlns:w="http://schemas.openxmlformats.org/wordprocessingml/2006/main" xmlns:w14="http://schemas.microsoft.com/office/word/2010/wordml" xmlns:w15="http://schemas.microsoft.com/office/word/2012/wordml" xmlns:w16cex="http://schemas.microsoft.com/office/word/2018/wordml/cex" xmlns:w16cid="http://schemas.microsoft.com/office/word/2016/wordml/cid" xmlns:w16="http://schemas.microsoft.com/office/word/2018/wordml" xmlns:w16sdtdh="http://schemas.microsoft.com/office/word/2020/wordml/sdtdatahash" xmlns:w16se="http://schemas.microsoft.com/office/word/2015/wordml/symex" xmlns:wpg="http://schemas.microsoft.com/office/word/2010/wordprocessingGroup" xmlns:wpi="http://schemas.microsoft.com/office/word/2010/wordprocessingInk" xmlns:wne="http://schemas.microsoft.com/office/word/2006/wordml" xmlns:wps="http://schemas.microsoft.com/office/word/2010/wordprocessingShape" mc:Ignorable="w14 w15 w16se w16cid w16 w16cex w16sdtdh wp14">
   <w:tbl>
     <w:tblPr>
       <w:tblW w:w="9639" w:type="dxa"/>
@@ -18975,7 +18071,7 @@
 </file>
 
 <file path=word/header2.xml><?xml version="1.0" encoding="utf-8"?>
-<w:hdr xmlns:wpc="http://schemas.microsoft.com/office/word/2010/wordprocessingCanvas" xmlns:cx="http://schemas.microsoft.com/office/drawing/2014/chartex" xmlns:cx1="http://schemas.microsoft.com/office/drawing/2015/9/8/chartex" xmlns:cx2="http://schemas.microsoft.com/office/drawing/2015/10/21/chartex" xmlns:cx3="http://schemas.microsoft.com/office/drawing/2016/5/9/chartex" xmlns:cx4="http://schemas.microsoft.com/office/drawing/2016/5/10/chartex" xmlns:cx5="http://schemas.microsoft.com/office/drawing/2016/5/11/chartex" xmlns:cx6="http://schemas.microsoft.com/office/drawing/2016/5/12/chartex" xmlns:cx7="http://schemas.microsoft.com/office/drawing/2016/5/13/chartex" xmlns:cx8="http://schemas.microsoft.com/office/drawing/2016/5/14/chartex" xmlns:mc="http://schemas.openxmlformats.org/markup-compatibility/2006" xmlns:aink="http://schemas.microsoft.com/office/drawing/2016/ink" xmlns:am3d="http://schemas.microsoft.com/office/drawing/2017/model3d" xmlns:o="urn:schemas-microsoft-com:office:office" xmlns:r="http://schemas.openxmlformats.org/officeDocument/2006/relationships" xmlns:m="http://schemas.openxmlformats.org/officeDocument/2006/math" xmlns:v="urn:schemas-microsoft-com:vml" xmlns:wp14="http://schemas.microsoft.com/office/word/2010/wordprocessingDrawing" xmlns:wp="http://schemas.openxmlformats.org/drawingml/2006/wordprocessingDrawing" xmlns:w10="urn:schemas-microsoft-com:office:word" xmlns:w="http://schemas.openxmlformats.org/wordprocessingml/2006/main" xmlns:w14="http://schemas.microsoft.com/office/word/2010/wordml" xmlns:w15="http://schemas.microsoft.com/office/word/2012/wordml" xmlns:w16cid="http://schemas.microsoft.com/office/word/2016/wordml/cid" xmlns:w16se="http://schemas.microsoft.com/office/word/2015/wordml/symex" xmlns:wpg="http://schemas.microsoft.com/office/word/2010/wordprocessingGroup" xmlns:wpi="http://schemas.microsoft.com/office/word/2010/wordprocessingInk" xmlns:wne="http://schemas.microsoft.com/office/word/2006/wordml" xmlns:wps="http://schemas.microsoft.com/office/word/2010/wordprocessingShape" mc:Ignorable="w14 w15 w16se w16cid wp14">
+<w:hdr xmlns:wpc="http://schemas.microsoft.com/office/word/2010/wordprocessingCanvas" xmlns:cx="http://schemas.microsoft.com/office/drawing/2014/chartex" xmlns:cx1="http://schemas.microsoft.com/office/drawing/2015/9/8/chartex" xmlns:cx2="http://schemas.microsoft.com/office/drawing/2015/10/21/chartex" xmlns:cx3="http://schemas.microsoft.com/office/drawing/2016/5/9/chartex" xmlns:cx4="http://schemas.microsoft.com/office/drawing/2016/5/10/chartex" xmlns:cx5="http://schemas.microsoft.com/office/drawing/2016/5/11/chartex" xmlns:cx6="http://schemas.microsoft.com/office/drawing/2016/5/12/chartex" xmlns:cx7="http://schemas.microsoft.com/office/drawing/2016/5/13/chartex" xmlns:cx8="http://schemas.microsoft.com/office/drawing/2016/5/14/chartex" xmlns:mc="http://schemas.openxmlformats.org/markup-compatibility/2006" xmlns:aink="http://schemas.microsoft.com/office/drawing/2016/ink" xmlns:am3d="http://schemas.microsoft.com/office/drawing/2017/model3d" xmlns:o="urn:schemas-microsoft-com:office:office" xmlns:r="http://schemas.openxmlformats.org/officeDocument/2006/relationships" xmlns:m="http://schemas.openxmlformats.org/officeDocument/2006/math" xmlns:v="urn:schemas-microsoft-com:vml" xmlns:wp14="http://schemas.microsoft.com/office/word/2010/wordprocessingDrawing" xmlns:wp="http://schemas.openxmlformats.org/drawingml/2006/wordprocessingDrawing" xmlns:w10="urn:schemas-microsoft-com:office:word" xmlns:w="http://schemas.openxmlformats.org/wordprocessingml/2006/main" xmlns:w14="http://schemas.microsoft.com/office/word/2010/wordml" xmlns:w15="http://schemas.microsoft.com/office/word/2012/wordml" xmlns:w16cex="http://schemas.microsoft.com/office/word/2018/wordml/cex" xmlns:w16cid="http://schemas.microsoft.com/office/word/2016/wordml/cid" xmlns:w16="http://schemas.microsoft.com/office/word/2018/wordml" xmlns:w16sdtdh="http://schemas.microsoft.com/office/word/2020/wordml/sdtdatahash" xmlns:w16se="http://schemas.microsoft.com/office/word/2015/wordml/symex" xmlns:wpg="http://schemas.microsoft.com/office/word/2010/wordprocessingGroup" xmlns:wpi="http://schemas.microsoft.com/office/word/2010/wordprocessingInk" xmlns:wne="http://schemas.microsoft.com/office/word/2006/wordml" xmlns:wps="http://schemas.microsoft.com/office/word/2010/wordprocessingShape" mc:Ignorable="w14 w15 w16se w16cid w16 w16cex w16sdtdh wp14">
   <w:tbl>
     <w:tblPr>
       <w:tblW w:w="9639" w:type="dxa"/>
@@ -19333,7 +18429,7 @@
 </file>
 
 <file path=word/header3.xml><?xml version="1.0" encoding="utf-8"?>
-<w:hdr xmlns:wpc="http://schemas.microsoft.com/office/word/2010/wordprocessingCanvas" xmlns:cx="http://schemas.microsoft.com/office/drawing/2014/chartex" xmlns:cx1="http://schemas.microsoft.com/office/drawing/2015/9/8/chartex" xmlns:cx2="http://schemas.microsoft.com/office/drawing/2015/10/21/chartex" xmlns:cx3="http://schemas.microsoft.com/office/drawing/2016/5/9/chartex" xmlns:cx4="http://schemas.microsoft.com/office/drawing/2016/5/10/chartex" xmlns:cx5="http://schemas.microsoft.com/office/drawing/2016/5/11/chartex" xmlns:cx6="http://schemas.microsoft.com/office/drawing/2016/5/12/chartex" xmlns:cx7="http://schemas.microsoft.com/office/drawing/2016/5/13/chartex" xmlns:cx8="http://schemas.microsoft.com/office/drawing/2016/5/14/chartex" xmlns:mc="http://schemas.openxmlformats.org/markup-compatibility/2006" xmlns:aink="http://schemas.microsoft.com/office/drawing/2016/ink" xmlns:am3d="http://schemas.microsoft.com/office/drawing/2017/model3d" xmlns:o="urn:schemas-microsoft-com:office:office" xmlns:r="http://schemas.openxmlformats.org/officeDocument/2006/relationships" xmlns:m="http://schemas.openxmlformats.org/officeDocument/2006/math" xmlns:v="urn:schemas-microsoft-com:vml" xmlns:wp14="http://schemas.microsoft.com/office/word/2010/wordprocessingDrawing" xmlns:wp="http://schemas.openxmlformats.org/drawingml/2006/wordprocessingDrawing" xmlns:w10="urn:schemas-microsoft-com:office:word" xmlns:w="http://schemas.openxmlformats.org/wordprocessingml/2006/main" xmlns:w14="http://schemas.microsoft.com/office/word/2010/wordml" xmlns:w15="http://schemas.microsoft.com/office/word/2012/wordml" xmlns:w16cid="http://schemas.microsoft.com/office/word/2016/wordml/cid" xmlns:w16se="http://schemas.microsoft.com/office/word/2015/wordml/symex" xmlns:wpg="http://schemas.microsoft.com/office/word/2010/wordprocessingGroup" xmlns:wpi="http://schemas.microsoft.com/office/word/2010/wordprocessingInk" xmlns:wne="http://schemas.microsoft.com/office/word/2006/wordml" xmlns:wps="http://schemas.microsoft.com/office/word/2010/wordprocessingShape" mc:Ignorable="w14 w15 w16se w16cid wp14">
+<w:hdr xmlns:wpc="http://schemas.microsoft.com/office/word/2010/wordprocessingCanvas" xmlns:cx="http://schemas.microsoft.com/office/drawing/2014/chartex" xmlns:cx1="http://schemas.microsoft.com/office/drawing/2015/9/8/chartex" xmlns:cx2="http://schemas.microsoft.com/office/drawing/2015/10/21/chartex" xmlns:cx3="http://schemas.microsoft.com/office/drawing/2016/5/9/chartex" xmlns:cx4="http://schemas.microsoft.com/office/drawing/2016/5/10/chartex" xmlns:cx5="http://schemas.microsoft.com/office/drawing/2016/5/11/chartex" xmlns:cx6="http://schemas.microsoft.com/office/drawing/2016/5/12/chartex" xmlns:cx7="http://schemas.microsoft.com/office/drawing/2016/5/13/chartex" xmlns:cx8="http://schemas.microsoft.com/office/drawing/2016/5/14/chartex" xmlns:mc="http://schemas.openxmlformats.org/markup-compatibility/2006" xmlns:aink="http://schemas.microsoft.com/office/drawing/2016/ink" xmlns:am3d="http://schemas.microsoft.com/office/drawing/2017/model3d" xmlns:o="urn:schemas-microsoft-com:office:office" xmlns:r="http://schemas.openxmlformats.org/officeDocument/2006/relationships" xmlns:m="http://schemas.openxmlformats.org/officeDocument/2006/math" xmlns:v="urn:schemas-microsoft-com:vml" xmlns:wp14="http://schemas.microsoft.com/office/word/2010/wordprocessingDrawing" xmlns:wp="http://schemas.openxmlformats.org/drawingml/2006/wordprocessingDrawing" xmlns:w10="urn:schemas-microsoft-com:office:word" xmlns:w="http://schemas.openxmlformats.org/wordprocessingml/2006/main" xmlns:w14="http://schemas.microsoft.com/office/word/2010/wordml" xmlns:w15="http://schemas.microsoft.com/office/word/2012/wordml" xmlns:w16cex="http://schemas.microsoft.com/office/word/2018/wordml/cex" xmlns:w16cid="http://schemas.microsoft.com/office/word/2016/wordml/cid" xmlns:w16="http://schemas.microsoft.com/office/word/2018/wordml" xmlns:w16sdtdh="http://schemas.microsoft.com/office/word/2020/wordml/sdtdatahash" xmlns:w16se="http://schemas.microsoft.com/office/word/2015/wordml/symex" xmlns:wpg="http://schemas.microsoft.com/office/word/2010/wordprocessingGroup" xmlns:wpi="http://schemas.microsoft.com/office/word/2010/wordprocessingInk" xmlns:wne="http://schemas.microsoft.com/office/word/2006/wordml" xmlns:wps="http://schemas.microsoft.com/office/word/2010/wordprocessingShape" mc:Ignorable="w14 w15 w16se w16cid w16 w16cex w16sdtdh wp14">
   <w:tbl>
     <w:tblPr>
       <w:tblW w:w="13331" w:type="dxa"/>
@@ -19691,7 +18787,7 @@
 </file>
 
 <file path=word/header4.xml><?xml version="1.0" encoding="utf-8"?>
-<w:hdr xmlns:wpc="http://schemas.microsoft.com/office/word/2010/wordprocessingCanvas" xmlns:cx="http://schemas.microsoft.com/office/drawing/2014/chartex" xmlns:cx1="http://schemas.microsoft.com/office/drawing/2015/9/8/chartex" xmlns:cx2="http://schemas.microsoft.com/office/drawing/2015/10/21/chartex" xmlns:cx3="http://schemas.microsoft.com/office/drawing/2016/5/9/chartex" xmlns:cx4="http://schemas.microsoft.com/office/drawing/2016/5/10/chartex" xmlns:cx5="http://schemas.microsoft.com/office/drawing/2016/5/11/chartex" xmlns:cx6="http://schemas.microsoft.com/office/drawing/2016/5/12/chartex" xmlns:cx7="http://schemas.microsoft.com/office/drawing/2016/5/13/chartex" xmlns:cx8="http://schemas.microsoft.com/office/drawing/2016/5/14/chartex" xmlns:mc="http://schemas.openxmlformats.org/markup-compatibility/2006" xmlns:aink="http://schemas.microsoft.com/office/drawing/2016/ink" xmlns:am3d="http://schemas.microsoft.com/office/drawing/2017/model3d" xmlns:o="urn:schemas-microsoft-com:office:office" xmlns:r="http://schemas.openxmlformats.org/officeDocument/2006/relationships" xmlns:m="http://schemas.openxmlformats.org/officeDocument/2006/math" xmlns:v="urn:schemas-microsoft-com:vml" xmlns:wp14="http://schemas.microsoft.com/office/word/2010/wordprocessingDrawing" xmlns:wp="http://schemas.openxmlformats.org/drawingml/2006/wordprocessingDrawing" xmlns:w10="urn:schemas-microsoft-com:office:word" xmlns:w="http://schemas.openxmlformats.org/wordprocessingml/2006/main" xmlns:w14="http://schemas.microsoft.com/office/word/2010/wordml" xmlns:w15="http://schemas.microsoft.com/office/word/2012/wordml" xmlns:w16cid="http://schemas.microsoft.com/office/word/2016/wordml/cid" xmlns:w16se="http://schemas.microsoft.com/office/word/2015/wordml/symex" xmlns:wpg="http://schemas.microsoft.com/office/word/2010/wordprocessingGroup" xmlns:wpi="http://schemas.microsoft.com/office/word/2010/wordprocessingInk" xmlns:wne="http://schemas.microsoft.com/office/word/2006/wordml" xmlns:wps="http://schemas.microsoft.com/office/word/2010/wordprocessingShape" mc:Ignorable="w14 w15 w16se w16cid wp14">
+<w:hdr xmlns:wpc="http://schemas.microsoft.com/office/word/2010/wordprocessingCanvas" xmlns:cx="http://schemas.microsoft.com/office/drawing/2014/chartex" xmlns:cx1="http://schemas.microsoft.com/office/drawing/2015/9/8/chartex" xmlns:cx2="http://schemas.microsoft.com/office/drawing/2015/10/21/chartex" xmlns:cx3="http://schemas.microsoft.com/office/drawing/2016/5/9/chartex" xmlns:cx4="http://schemas.microsoft.com/office/drawing/2016/5/10/chartex" xmlns:cx5="http://schemas.microsoft.com/office/drawing/2016/5/11/chartex" xmlns:cx6="http://schemas.microsoft.com/office/drawing/2016/5/12/chartex" xmlns:cx7="http://schemas.microsoft.com/office/drawing/2016/5/13/chartex" xmlns:cx8="http://schemas.microsoft.com/office/drawing/2016/5/14/chartex" xmlns:mc="http://schemas.openxmlformats.org/markup-compatibility/2006" xmlns:aink="http://schemas.microsoft.com/office/drawing/2016/ink" xmlns:am3d="http://schemas.microsoft.com/office/drawing/2017/model3d" xmlns:o="urn:schemas-microsoft-com:office:office" xmlns:r="http://schemas.openxmlformats.org/officeDocument/2006/relationships" xmlns:m="http://schemas.openxmlformats.org/officeDocument/2006/math" xmlns:v="urn:schemas-microsoft-com:vml" xmlns:wp14="http://schemas.microsoft.com/office/word/2010/wordprocessingDrawing" xmlns:wp="http://schemas.openxmlformats.org/drawingml/2006/wordprocessingDrawing" xmlns:w10="urn:schemas-microsoft-com:office:word" xmlns:w="http://schemas.openxmlformats.org/wordprocessingml/2006/main" xmlns:w14="http://schemas.microsoft.com/office/word/2010/wordml" xmlns:w15="http://schemas.microsoft.com/office/word/2012/wordml" xmlns:w16cex="http://schemas.microsoft.com/office/word/2018/wordml/cex" xmlns:w16cid="http://schemas.microsoft.com/office/word/2016/wordml/cid" xmlns:w16="http://schemas.microsoft.com/office/word/2018/wordml" xmlns:w16sdtdh="http://schemas.microsoft.com/office/word/2020/wordml/sdtdatahash" xmlns:w16se="http://schemas.microsoft.com/office/word/2015/wordml/symex" xmlns:wpg="http://schemas.microsoft.com/office/word/2010/wordprocessingGroup" xmlns:wpi="http://schemas.microsoft.com/office/word/2010/wordprocessingInk" xmlns:wne="http://schemas.microsoft.com/office/word/2006/wordml" xmlns:wps="http://schemas.microsoft.com/office/word/2010/wordprocessingShape" mc:Ignorable="w14 w15 w16se w16cid w16 w16cex w16sdtdh wp14">
   <w:tbl>
     <w:tblPr>
       <w:tblW w:w="9639" w:type="dxa"/>
@@ -20049,7 +19145,7 @@
 </file>
 
 <file path=word/numbering.xml><?xml version="1.0" encoding="utf-8"?>
-<w:numbering xmlns:wpc="http://schemas.microsoft.com/office/word/2010/wordprocessingCanvas" xmlns:cx="http://schemas.microsoft.com/office/drawing/2014/chartex" xmlns:cx1="http://schemas.microsoft.com/office/drawing/2015/9/8/chartex" xmlns:cx2="http://schemas.microsoft.com/office/drawing/2015/10/21/chartex" xmlns:cx3="http://schemas.microsoft.com/office/drawing/2016/5/9/chartex" xmlns:cx4="http://schemas.microsoft.com/office/drawing/2016/5/10/chartex" xmlns:cx5="http://schemas.microsoft.com/office/drawing/2016/5/11/chartex" xmlns:cx6="http://schemas.microsoft.com/office/drawing/2016/5/12/chartex" xmlns:cx7="http://schemas.microsoft.com/office/drawing/2016/5/13/chartex" xmlns:cx8="http://schemas.microsoft.com/office/drawing/2016/5/14/chartex" xmlns:mc="http://schemas.openxmlformats.org/markup-compatibility/2006" xmlns:aink="http://schemas.microsoft.com/office/drawing/2016/ink" xmlns:am3d="http://schemas.microsoft.com/office/drawing/2017/model3d" xmlns:o="urn:schemas-microsoft-com:office:office" xmlns:r="http://schemas.openxmlformats.org/officeDocument/2006/relationships" xmlns:m="http://schemas.openxmlformats.org/officeDocument/2006/math" xmlns:v="urn:schemas-microsoft-com:vml" xmlns:wp14="http://schemas.microsoft.com/office/word/2010/wordprocessingDrawing" xmlns:wp="http://schemas.openxmlformats.org/drawingml/2006/wordprocessingDrawing" xmlns:w10="urn:schemas-microsoft-com:office:word" xmlns:w="http://schemas.openxmlformats.org/wordprocessingml/2006/main" xmlns:w14="http://schemas.microsoft.com/office/word/2010/wordml" xmlns:w15="http://schemas.microsoft.com/office/word/2012/wordml" xmlns:w16cid="http://schemas.microsoft.com/office/word/2016/wordml/cid" xmlns:w16se="http://schemas.microsoft.com/office/word/2015/wordml/symex" xmlns:wpg="http://schemas.microsoft.com/office/word/2010/wordprocessingGroup" xmlns:wpi="http://schemas.microsoft.com/office/word/2010/wordprocessingInk" xmlns:wne="http://schemas.microsoft.com/office/word/2006/wordml" xmlns:wps="http://schemas.microsoft.com/office/word/2010/wordprocessingShape" mc:Ignorable="w14 w15 w16se w16cid wp14">
+<w:numbering xmlns:wpc="http://schemas.microsoft.com/office/word/2010/wordprocessingCanvas" xmlns:cx="http://schemas.microsoft.com/office/drawing/2014/chartex" xmlns:cx1="http://schemas.microsoft.com/office/drawing/2015/9/8/chartex" xmlns:cx2="http://schemas.microsoft.com/office/drawing/2015/10/21/chartex" xmlns:cx3="http://schemas.microsoft.com/office/drawing/2016/5/9/chartex" xmlns:cx4="http://schemas.microsoft.com/office/drawing/2016/5/10/chartex" xmlns:cx5="http://schemas.microsoft.com/office/drawing/2016/5/11/chartex" xmlns:cx6="http://schemas.microsoft.com/office/drawing/2016/5/12/chartex" xmlns:cx7="http://schemas.microsoft.com/office/drawing/2016/5/13/chartex" xmlns:cx8="http://schemas.microsoft.com/office/drawing/2016/5/14/chartex" xmlns:mc="http://schemas.openxmlformats.org/markup-compatibility/2006" xmlns:aink="http://schemas.microsoft.com/office/drawing/2016/ink" xmlns:am3d="http://schemas.microsoft.com/office/drawing/2017/model3d" xmlns:o="urn:schemas-microsoft-com:office:office" xmlns:r="http://schemas.openxmlformats.org/officeDocument/2006/relationships" xmlns:m="http://schemas.openxmlformats.org/officeDocument/2006/math" xmlns:v="urn:schemas-microsoft-com:vml" xmlns:wp14="http://schemas.microsoft.com/office/word/2010/wordprocessingDrawing" xmlns:wp="http://schemas.openxmlformats.org/drawingml/2006/wordprocessingDrawing" xmlns:w10="urn:schemas-microsoft-com:office:word" xmlns:w="http://schemas.openxmlformats.org/wordprocessingml/2006/main" xmlns:w14="http://schemas.microsoft.com/office/word/2010/wordml" xmlns:w15="http://schemas.microsoft.com/office/word/2012/wordml" xmlns:w16cex="http://schemas.microsoft.com/office/word/2018/wordml/cex" xmlns:w16cid="http://schemas.microsoft.com/office/word/2016/wordml/cid" xmlns:w16="http://schemas.microsoft.com/office/word/2018/wordml" xmlns:w16sdtdh="http://schemas.microsoft.com/office/word/2020/wordml/sdtdatahash" xmlns:w16se="http://schemas.microsoft.com/office/word/2015/wordml/symex" xmlns:wpg="http://schemas.microsoft.com/office/word/2010/wordprocessingGroup" xmlns:wpi="http://schemas.microsoft.com/office/word/2010/wordprocessingInk" xmlns:wne="http://schemas.microsoft.com/office/word/2006/wordml" xmlns:wps="http://schemas.microsoft.com/office/word/2010/wordprocessingShape" mc:Ignorable="w14 w15 w16se w16cid w16 w16cex w16sdtdh wp14">
   <w:abstractNum w:abstractNumId="0" w15:restartNumberingAfterBreak="0">
     <w:nsid w:val="00E21725"/>
     <w:multiLevelType w:val="hybridMultilevel"/>
@@ -25272,7 +24368,7 @@
 </file>
 
 <file path=word/styles.xml><?xml version="1.0" encoding="utf-8"?>
-<w:styles xmlns:mc="http://schemas.openxmlformats.org/markup-compatibility/2006" xmlns:r="http://schemas.openxmlformats.org/officeDocument/2006/relationships" xmlns:w="http://schemas.openxmlformats.org/wordprocessingml/2006/main" xmlns:w14="http://schemas.microsoft.com/office/word/2010/wordml" xmlns:w15="http://schemas.microsoft.com/office/word/2012/wordml" xmlns:w16cid="http://schemas.microsoft.com/office/word/2016/wordml/cid" xmlns:w16se="http://schemas.microsoft.com/office/word/2015/wordml/symex" mc:Ignorable="w14 w15 w16se w16cid">
+<w:styles xmlns:mc="http://schemas.openxmlformats.org/markup-compatibility/2006" xmlns:r="http://schemas.openxmlformats.org/officeDocument/2006/relationships" xmlns:w="http://schemas.openxmlformats.org/wordprocessingml/2006/main" xmlns:w14="http://schemas.microsoft.com/office/word/2010/wordml" xmlns:w15="http://schemas.microsoft.com/office/word/2012/wordml" xmlns:w16cex="http://schemas.microsoft.com/office/word/2018/wordml/cex" xmlns:w16cid="http://schemas.microsoft.com/office/word/2016/wordml/cid" xmlns:w16="http://schemas.microsoft.com/office/word/2018/wordml" xmlns:w16sdtdh="http://schemas.microsoft.com/office/word/2020/wordml/sdtdatahash" xmlns:w16se="http://schemas.microsoft.com/office/word/2015/wordml/symex" mc:Ignorable="w14 w15 w16se w16cid w16 w16cex w16sdtdh">
   <w:docDefaults>
     <w:rPrDefault>
       <w:rPr>
@@ -25282,7 +24378,7 @@
     </w:rPrDefault>
     <w:pPrDefault/>
   </w:docDefaults>
-  <w:latentStyles w:defLockedState="0" w:defUIPriority="99" w:defSemiHidden="0" w:defUnhideWhenUsed="0" w:defQFormat="0" w:count="375">
+  <w:latentStyles w:defLockedState="0" w:defUIPriority="99" w:defSemiHidden="0" w:defUnhideWhenUsed="0" w:defQFormat="0" w:count="376">
     <w:lsdException w:name="Normal" w:uiPriority="0" w:qFormat="1"/>
     <w:lsdException w:name="heading 1" w:uiPriority="0" w:qFormat="1"/>
     <w:lsdException w:name="heading 2" w:uiPriority="0" w:qFormat="1"/>
@@ -25658,6 +24754,7 @@
     <w:lsdException w:name="Smart Hyperlink" w:semiHidden="1" w:unhideWhenUsed="1"/>
     <w:lsdException w:name="Hashtag" w:semiHidden="1" w:unhideWhenUsed="1"/>
     <w:lsdException w:name="Unresolved Mention" w:semiHidden="1" w:unhideWhenUsed="1"/>
+    <w:lsdException w:name="Smart Link" w:semiHidden="1" w:unhideWhenUsed="1"/>
   </w:latentStyles>
   <w:style w:type="paragraph" w:default="1" w:styleId="Normale">
     <w:name w:val="Normal"/>

</xml_diff>

<commit_message>
Aggiornamento 2.0 del 23.12.2021
</commit_message>
<xml_diff>
--- a/3_Documentazione (word e pdf)/Documentazione lavoro temporaneo - Samuele Abba.docx
+++ b/3_Documentazione (word e pdf)/Documentazione lavoro temporaneo - Samuele Abba.docx
@@ -1,6 +1,6 @@
 
 <file path=word/document.xml><?xml version="1.0" encoding="utf-8"?>
-<w:document xmlns:wpc="http://schemas.microsoft.com/office/word/2010/wordprocessingCanvas" xmlns:cx="http://schemas.microsoft.com/office/drawing/2014/chartex" xmlns:cx1="http://schemas.microsoft.com/office/drawing/2015/9/8/chartex" xmlns:cx2="http://schemas.microsoft.com/office/drawing/2015/10/21/chartex" xmlns:cx3="http://schemas.microsoft.com/office/drawing/2016/5/9/chartex" xmlns:cx4="http://schemas.microsoft.com/office/drawing/2016/5/10/chartex" xmlns:cx5="http://schemas.microsoft.com/office/drawing/2016/5/11/chartex" xmlns:cx6="http://schemas.microsoft.com/office/drawing/2016/5/12/chartex" xmlns:cx7="http://schemas.microsoft.com/office/drawing/2016/5/13/chartex" xmlns:cx8="http://schemas.microsoft.com/office/drawing/2016/5/14/chartex" xmlns:mc="http://schemas.openxmlformats.org/markup-compatibility/2006" xmlns:aink="http://schemas.microsoft.com/office/drawing/2016/ink" xmlns:am3d="http://schemas.microsoft.com/office/drawing/2017/model3d" xmlns:o="urn:schemas-microsoft-com:office:office" xmlns:r="http://schemas.openxmlformats.org/officeDocument/2006/relationships" xmlns:m="http://schemas.openxmlformats.org/officeDocument/2006/math" xmlns:v="urn:schemas-microsoft-com:vml" xmlns:wp14="http://schemas.microsoft.com/office/word/2010/wordprocessingDrawing" xmlns:wp="http://schemas.openxmlformats.org/drawingml/2006/wordprocessingDrawing" xmlns:w10="urn:schemas-microsoft-com:office:word" xmlns:w="http://schemas.openxmlformats.org/wordprocessingml/2006/main" xmlns:w14="http://schemas.microsoft.com/office/word/2010/wordml" xmlns:w15="http://schemas.microsoft.com/office/word/2012/wordml" xmlns:w16cex="http://schemas.microsoft.com/office/word/2018/wordml/cex" xmlns:w16cid="http://schemas.microsoft.com/office/word/2016/wordml/cid" xmlns:w16="http://schemas.microsoft.com/office/word/2018/wordml" xmlns:w16sdtdh="http://schemas.microsoft.com/office/word/2020/wordml/sdtdatahash" xmlns:w16se="http://schemas.microsoft.com/office/word/2015/wordml/symex" xmlns:wpg="http://schemas.microsoft.com/office/word/2010/wordprocessingGroup" xmlns:wpi="http://schemas.microsoft.com/office/word/2010/wordprocessingInk" xmlns:wne="http://schemas.microsoft.com/office/word/2006/wordml" xmlns:wps="http://schemas.microsoft.com/office/word/2010/wordprocessingShape" mc:Ignorable="w14 w15 w16se w16cid w16 w16cex w16sdtdh wp14">
+<w:document xmlns:wpc="http://schemas.microsoft.com/office/word/2010/wordprocessingCanvas" xmlns:cx="http://schemas.microsoft.com/office/drawing/2014/chartex" xmlns:cx1="http://schemas.microsoft.com/office/drawing/2015/9/8/chartex" xmlns:cx2="http://schemas.microsoft.com/office/drawing/2015/10/21/chartex" xmlns:cx3="http://schemas.microsoft.com/office/drawing/2016/5/9/chartex" xmlns:cx4="http://schemas.microsoft.com/office/drawing/2016/5/10/chartex" xmlns:cx5="http://schemas.microsoft.com/office/drawing/2016/5/11/chartex" xmlns:cx6="http://schemas.microsoft.com/office/drawing/2016/5/12/chartex" xmlns:cx7="http://schemas.microsoft.com/office/drawing/2016/5/13/chartex" xmlns:cx8="http://schemas.microsoft.com/office/drawing/2016/5/14/chartex" xmlns:mc="http://schemas.openxmlformats.org/markup-compatibility/2006" xmlns:aink="http://schemas.microsoft.com/office/drawing/2016/ink" xmlns:am3d="http://schemas.microsoft.com/office/drawing/2017/model3d" xmlns:o="urn:schemas-microsoft-com:office:office" xmlns:r="http://schemas.openxmlformats.org/officeDocument/2006/relationships" xmlns:m="http://schemas.openxmlformats.org/officeDocument/2006/math" xmlns:v="urn:schemas-microsoft-com:vml" xmlns:wp14="http://schemas.microsoft.com/office/word/2010/wordprocessingDrawing" xmlns:wp="http://schemas.openxmlformats.org/drawingml/2006/wordprocessingDrawing" xmlns:w10="urn:schemas-microsoft-com:office:word" xmlns:w="http://schemas.openxmlformats.org/wordprocessingml/2006/main" xmlns:w14="http://schemas.microsoft.com/office/word/2010/wordml" xmlns:w15="http://schemas.microsoft.com/office/word/2012/wordml" xmlns:w16cid="http://schemas.microsoft.com/office/word/2016/wordml/cid" xmlns:w16se="http://schemas.microsoft.com/office/word/2015/wordml/symex" xmlns:wpg="http://schemas.microsoft.com/office/word/2010/wordprocessingGroup" xmlns:wpi="http://schemas.microsoft.com/office/word/2010/wordprocessingInk" xmlns:wne="http://schemas.microsoft.com/office/word/2006/wordml" xmlns:wps="http://schemas.microsoft.com/office/word/2010/wordprocessingShape" mc:Ignorable="w14 w15 w16se w16cid wp14">
   <w:body>
     <w:p>
       <w:pPr>
@@ -114,7 +114,7 @@
         <w:rPr>
           <w:noProof/>
         </w:rPr>
-        <w:instrText xml:space="preserve"> PAGEREF _Toc91095617 \h </w:instrText>
+        <w:instrText xml:space="preserve"> PAGEREF _Toc91154210 \h </w:instrText>
       </w:r>
       <w:r>
         <w:rPr>
@@ -193,7 +193,7 @@
         <w:rPr>
           <w:noProof/>
         </w:rPr>
-        <w:instrText xml:space="preserve"> PAGEREF _Toc91095618 \h </w:instrText>
+        <w:instrText xml:space="preserve"> PAGEREF _Toc91154211 \h </w:instrText>
       </w:r>
       <w:r>
         <w:rPr>
@@ -272,7 +272,7 @@
         <w:rPr>
           <w:noProof/>
         </w:rPr>
-        <w:instrText xml:space="preserve"> PAGEREF _Toc91095619 \h </w:instrText>
+        <w:instrText xml:space="preserve"> PAGEREF _Toc91154212 \h </w:instrText>
       </w:r>
       <w:r>
         <w:rPr>
@@ -351,7 +351,7 @@
         <w:rPr>
           <w:noProof/>
         </w:rPr>
-        <w:instrText xml:space="preserve"> PAGEREF _Toc91095620 \h </w:instrText>
+        <w:instrText xml:space="preserve"> PAGEREF _Toc91154213 \h </w:instrText>
       </w:r>
       <w:r>
         <w:rPr>
@@ -430,7 +430,7 @@
         <w:rPr>
           <w:noProof/>
         </w:rPr>
-        <w:instrText xml:space="preserve"> PAGEREF _Toc91095621 \h </w:instrText>
+        <w:instrText xml:space="preserve"> PAGEREF _Toc91154214 \h </w:instrText>
       </w:r>
       <w:r>
         <w:rPr>
@@ -509,7 +509,7 @@
         <w:rPr>
           <w:noProof/>
         </w:rPr>
-        <w:instrText xml:space="preserve"> PAGEREF _Toc91095622 \h </w:instrText>
+        <w:instrText xml:space="preserve"> PAGEREF _Toc91154215 \h </w:instrText>
       </w:r>
       <w:r>
         <w:rPr>
@@ -588,7 +588,7 @@
         <w:rPr>
           <w:noProof/>
         </w:rPr>
-        <w:instrText xml:space="preserve"> PAGEREF _Toc91095623 \h </w:instrText>
+        <w:instrText xml:space="preserve"> PAGEREF _Toc91154216 \h </w:instrText>
       </w:r>
       <w:r>
         <w:rPr>
@@ -667,7 +667,7 @@
         <w:rPr>
           <w:noProof/>
         </w:rPr>
-        <w:instrText xml:space="preserve"> PAGEREF _Toc91095624 \h </w:instrText>
+        <w:instrText xml:space="preserve"> PAGEREF _Toc91154217 \h </w:instrText>
       </w:r>
       <w:r>
         <w:rPr>
@@ -746,7 +746,7 @@
         <w:rPr>
           <w:noProof/>
         </w:rPr>
-        <w:instrText xml:space="preserve"> PAGEREF _Toc91095625 \h </w:instrText>
+        <w:instrText xml:space="preserve"> PAGEREF _Toc91154218 \h </w:instrText>
       </w:r>
       <w:r>
         <w:rPr>
@@ -825,7 +825,7 @@
         <w:rPr>
           <w:noProof/>
         </w:rPr>
-        <w:instrText xml:space="preserve"> PAGEREF _Toc91095626 \h </w:instrText>
+        <w:instrText xml:space="preserve"> PAGEREF _Toc91154219 \h </w:instrText>
       </w:r>
       <w:r>
         <w:rPr>
@@ -904,7 +904,7 @@
         <w:rPr>
           <w:noProof/>
         </w:rPr>
-        <w:instrText xml:space="preserve"> PAGEREF _Toc91095627 \h </w:instrText>
+        <w:instrText xml:space="preserve"> PAGEREF _Toc91154220 \h </w:instrText>
       </w:r>
       <w:r>
         <w:rPr>
@@ -983,7 +983,7 @@
         <w:rPr>
           <w:noProof/>
         </w:rPr>
-        <w:instrText xml:space="preserve"> PAGEREF _Toc91095628 \h </w:instrText>
+        <w:instrText xml:space="preserve"> PAGEREF _Toc91154221 \h </w:instrText>
       </w:r>
       <w:r>
         <w:rPr>
@@ -1062,7 +1062,7 @@
         <w:rPr>
           <w:noProof/>
         </w:rPr>
-        <w:instrText xml:space="preserve"> PAGEREF _Toc91095629 \h </w:instrText>
+        <w:instrText xml:space="preserve"> PAGEREF _Toc91154222 \h </w:instrText>
       </w:r>
       <w:r>
         <w:rPr>
@@ -1141,7 +1141,7 @@
         <w:rPr>
           <w:noProof/>
         </w:rPr>
-        <w:instrText xml:space="preserve"> PAGEREF _Toc91095630 \h </w:instrText>
+        <w:instrText xml:space="preserve"> PAGEREF _Toc91154223 \h </w:instrText>
       </w:r>
       <w:r>
         <w:rPr>
@@ -1220,7 +1220,7 @@
         <w:rPr>
           <w:noProof/>
         </w:rPr>
-        <w:instrText xml:space="preserve"> PAGEREF _Toc91095631 \h </w:instrText>
+        <w:instrText xml:space="preserve"> PAGEREF _Toc91154224 \h </w:instrText>
       </w:r>
       <w:r>
         <w:rPr>
@@ -1299,7 +1299,7 @@
         <w:rPr>
           <w:noProof/>
         </w:rPr>
-        <w:instrText xml:space="preserve"> PAGEREF _Toc91095632 \h </w:instrText>
+        <w:instrText xml:space="preserve"> PAGEREF _Toc91154225 \h </w:instrText>
       </w:r>
       <w:r>
         <w:rPr>
@@ -1378,7 +1378,7 @@
         <w:rPr>
           <w:noProof/>
         </w:rPr>
-        <w:instrText xml:space="preserve"> PAGEREF _Toc91095633 \h </w:instrText>
+        <w:instrText xml:space="preserve"> PAGEREF _Toc91154226 \h </w:instrText>
       </w:r>
       <w:r>
         <w:rPr>
@@ -1457,7 +1457,7 @@
         <w:rPr>
           <w:noProof/>
         </w:rPr>
-        <w:instrText xml:space="preserve"> PAGEREF _Toc91095634 \h </w:instrText>
+        <w:instrText xml:space="preserve"> PAGEREF _Toc91154227 \h </w:instrText>
       </w:r>
       <w:r>
         <w:rPr>
@@ -1536,7 +1536,7 @@
         <w:rPr>
           <w:noProof/>
         </w:rPr>
-        <w:instrText xml:space="preserve"> PAGEREF _Toc91095635 \h </w:instrText>
+        <w:instrText xml:space="preserve"> PAGEREF _Toc91154228 \h </w:instrText>
       </w:r>
       <w:r>
         <w:rPr>
@@ -1615,7 +1615,7 @@
         <w:rPr>
           <w:noProof/>
         </w:rPr>
-        <w:instrText xml:space="preserve"> PAGEREF _Toc91095636 \h </w:instrText>
+        <w:instrText xml:space="preserve"> PAGEREF _Toc91154229 \h </w:instrText>
       </w:r>
       <w:r>
         <w:rPr>
@@ -1694,7 +1694,7 @@
         <w:rPr>
           <w:noProof/>
         </w:rPr>
-        <w:instrText xml:space="preserve"> PAGEREF _Toc91095637 \h </w:instrText>
+        <w:instrText xml:space="preserve"> PAGEREF _Toc91154230 \h </w:instrText>
       </w:r>
       <w:r>
         <w:rPr>
@@ -1773,7 +1773,7 @@
         <w:rPr>
           <w:noProof/>
         </w:rPr>
-        <w:instrText xml:space="preserve"> PAGEREF _Toc91095638 \h </w:instrText>
+        <w:instrText xml:space="preserve"> PAGEREF _Toc91154231 \h </w:instrText>
       </w:r>
       <w:r>
         <w:rPr>
@@ -1852,7 +1852,7 @@
         <w:rPr>
           <w:noProof/>
         </w:rPr>
-        <w:instrText xml:space="preserve"> PAGEREF _Toc91095639 \h </w:instrText>
+        <w:instrText xml:space="preserve"> PAGEREF _Toc91154232 \h </w:instrText>
       </w:r>
       <w:r>
         <w:rPr>
@@ -1931,7 +1931,7 @@
         <w:rPr>
           <w:noProof/>
         </w:rPr>
-        <w:instrText xml:space="preserve"> PAGEREF _Toc91095640 \h </w:instrText>
+        <w:instrText xml:space="preserve"> PAGEREF _Toc91154233 \h </w:instrText>
       </w:r>
       <w:r>
         <w:rPr>
@@ -2010,7 +2010,7 @@
         <w:rPr>
           <w:noProof/>
         </w:rPr>
-        <w:instrText xml:space="preserve"> PAGEREF _Toc91095641 \h </w:instrText>
+        <w:instrText xml:space="preserve"> PAGEREF _Toc91154234 \h </w:instrText>
       </w:r>
       <w:r>
         <w:rPr>
@@ -2089,7 +2089,7 @@
         <w:rPr>
           <w:noProof/>
         </w:rPr>
-        <w:instrText xml:space="preserve"> PAGEREF _Toc91095642 \h </w:instrText>
+        <w:instrText xml:space="preserve"> PAGEREF _Toc91154235 \h </w:instrText>
       </w:r>
       <w:r>
         <w:rPr>
@@ -2168,7 +2168,7 @@
         <w:rPr>
           <w:noProof/>
         </w:rPr>
-        <w:instrText xml:space="preserve"> PAGEREF _Toc91095643 \h </w:instrText>
+        <w:instrText xml:space="preserve"> PAGEREF _Toc91154236 \h </w:instrText>
       </w:r>
       <w:r>
         <w:rPr>
@@ -2247,7 +2247,7 @@
         <w:rPr>
           <w:noProof/>
         </w:rPr>
-        <w:instrText xml:space="preserve"> PAGEREF _Toc91095644 \h </w:instrText>
+        <w:instrText xml:space="preserve"> PAGEREF _Toc91154237 \h </w:instrText>
       </w:r>
       <w:r>
         <w:rPr>
@@ -2326,7 +2326,7 @@
         <w:rPr>
           <w:noProof/>
         </w:rPr>
-        <w:instrText xml:space="preserve"> PAGEREF _Toc91095645 \h </w:instrText>
+        <w:instrText xml:space="preserve"> PAGEREF _Toc91154238 \h </w:instrText>
       </w:r>
       <w:r>
         <w:rPr>
@@ -2405,7 +2405,7 @@
         <w:rPr>
           <w:noProof/>
         </w:rPr>
-        <w:instrText xml:space="preserve"> PAGEREF _Toc91095646 \h </w:instrText>
+        <w:instrText xml:space="preserve"> PAGEREF _Toc91154239 \h </w:instrText>
       </w:r>
       <w:r>
         <w:rPr>
@@ -2484,7 +2484,7 @@
         <w:rPr>
           <w:noProof/>
         </w:rPr>
-        <w:instrText xml:space="preserve"> PAGEREF _Toc91095647 \h </w:instrText>
+        <w:instrText xml:space="preserve"> PAGEREF _Toc91154240 \h </w:instrText>
       </w:r>
       <w:r>
         <w:rPr>
@@ -2563,7 +2563,7 @@
         <w:rPr>
           <w:noProof/>
         </w:rPr>
-        <w:instrText xml:space="preserve"> PAGEREF _Toc91095648 \h </w:instrText>
+        <w:instrText xml:space="preserve"> PAGEREF _Toc91154241 \h </w:instrText>
       </w:r>
       <w:r>
         <w:rPr>
@@ -2642,7 +2642,7 @@
         <w:rPr>
           <w:noProof/>
         </w:rPr>
-        <w:instrText xml:space="preserve"> PAGEREF _Toc91095649 \h </w:instrText>
+        <w:instrText xml:space="preserve"> PAGEREF _Toc91154242 \h </w:instrText>
       </w:r>
       <w:r>
         <w:rPr>
@@ -2721,7 +2721,7 @@
         <w:rPr>
           <w:noProof/>
         </w:rPr>
-        <w:instrText xml:space="preserve"> PAGEREF _Toc91095650 \h </w:instrText>
+        <w:instrText xml:space="preserve"> PAGEREF _Toc91154243 \h </w:instrText>
       </w:r>
       <w:r>
         <w:rPr>
@@ -2800,7 +2800,7 @@
         <w:rPr>
           <w:noProof/>
         </w:rPr>
-        <w:instrText xml:space="preserve"> PAGEREF _Toc91095651 \h </w:instrText>
+        <w:instrText xml:space="preserve"> PAGEREF _Toc91154244 \h </w:instrText>
       </w:r>
       <w:r>
         <w:rPr>
@@ -2879,7 +2879,7 @@
         <w:rPr>
           <w:noProof/>
         </w:rPr>
-        <w:instrText xml:space="preserve"> PAGEREF _Toc91095652 \h </w:instrText>
+        <w:instrText xml:space="preserve"> PAGEREF _Toc91154245 \h </w:instrText>
       </w:r>
       <w:r>
         <w:rPr>
@@ -2958,7 +2958,7 @@
         <w:rPr>
           <w:noProof/>
         </w:rPr>
-        <w:instrText xml:space="preserve"> PAGEREF _Toc91095653 \h </w:instrText>
+        <w:instrText xml:space="preserve"> PAGEREF _Toc91154246 \h </w:instrText>
       </w:r>
       <w:r>
         <w:rPr>
@@ -3037,7 +3037,7 @@
         <w:rPr>
           <w:noProof/>
         </w:rPr>
-        <w:instrText xml:space="preserve"> PAGEREF _Toc91095654 \h </w:instrText>
+        <w:instrText xml:space="preserve"> PAGEREF _Toc91154247 \h </w:instrText>
       </w:r>
       <w:r>
         <w:rPr>
@@ -3116,7 +3116,7 @@
         <w:rPr>
           <w:noProof/>
         </w:rPr>
-        <w:instrText xml:space="preserve"> PAGEREF _Toc91095655 \h </w:instrText>
+        <w:instrText xml:space="preserve"> PAGEREF _Toc91154248 \h </w:instrText>
       </w:r>
       <w:r>
         <w:rPr>
@@ -3195,7 +3195,7 @@
         <w:rPr>
           <w:noProof/>
         </w:rPr>
-        <w:instrText xml:space="preserve"> PAGEREF _Toc91095656 \h </w:instrText>
+        <w:instrText xml:space="preserve"> PAGEREF _Toc91154249 \h </w:instrText>
       </w:r>
       <w:r>
         <w:rPr>
@@ -3274,7 +3274,7 @@
         <w:rPr>
           <w:noProof/>
         </w:rPr>
-        <w:instrText xml:space="preserve"> PAGEREF _Toc91095657 \h </w:instrText>
+        <w:instrText xml:space="preserve"> PAGEREF _Toc91154250 \h </w:instrText>
       </w:r>
       <w:r>
         <w:rPr>
@@ -3353,7 +3353,7 @@
         <w:rPr>
           <w:noProof/>
         </w:rPr>
-        <w:instrText xml:space="preserve"> PAGEREF _Toc91095658 \h </w:instrText>
+        <w:instrText xml:space="preserve"> PAGEREF _Toc91154251 \h </w:instrText>
       </w:r>
       <w:r>
         <w:rPr>
@@ -3432,7 +3432,7 @@
         <w:rPr>
           <w:noProof/>
         </w:rPr>
-        <w:instrText xml:space="preserve"> PAGEREF _Toc91095659 \h </w:instrText>
+        <w:instrText xml:space="preserve"> PAGEREF _Toc91154252 \h </w:instrText>
       </w:r>
       <w:r>
         <w:rPr>
@@ -3511,7 +3511,7 @@
         <w:rPr>
           <w:noProof/>
         </w:rPr>
-        <w:instrText xml:space="preserve"> PAGEREF _Toc91095660 \h </w:instrText>
+        <w:instrText xml:space="preserve"> PAGEREF _Toc91154253 \h </w:instrText>
       </w:r>
       <w:r>
         <w:rPr>
@@ -3592,7 +3592,7 @@
         <w:rPr>
           <w:noProof/>
         </w:rPr>
-        <w:instrText xml:space="preserve"> PAGEREF _Toc91095661 \h </w:instrText>
+        <w:instrText xml:space="preserve"> PAGEREF _Toc91154254 \h </w:instrText>
       </w:r>
       <w:r>
         <w:rPr>
@@ -3671,7 +3671,7 @@
         <w:rPr>
           <w:noProof/>
         </w:rPr>
-        <w:instrText xml:space="preserve"> PAGEREF _Toc91095662 \h </w:instrText>
+        <w:instrText xml:space="preserve"> PAGEREF _Toc91154255 \h </w:instrText>
       </w:r>
       <w:r>
         <w:rPr>
@@ -3750,7 +3750,7 @@
         <w:rPr>
           <w:noProof/>
         </w:rPr>
-        <w:instrText xml:space="preserve"> PAGEREF _Toc91095663 \h </w:instrText>
+        <w:instrText xml:space="preserve"> PAGEREF _Toc91154256 \h </w:instrText>
       </w:r>
       <w:r>
         <w:rPr>
@@ -3829,7 +3829,7 @@
         <w:rPr>
           <w:noProof/>
         </w:rPr>
-        <w:instrText xml:space="preserve"> PAGEREF _Toc91095664 \h </w:instrText>
+        <w:instrText xml:space="preserve"> PAGEREF _Toc91154257 \h </w:instrText>
       </w:r>
       <w:r>
         <w:rPr>
@@ -3910,7 +3910,7 @@
         <w:rPr>
           <w:noProof/>
         </w:rPr>
-        <w:instrText xml:space="preserve"> PAGEREF _Toc91095665 \h </w:instrText>
+        <w:instrText xml:space="preserve"> PAGEREF _Toc91154258 \h </w:instrText>
       </w:r>
       <w:r>
         <w:rPr>
@@ -3991,7 +3991,7 @@
         <w:rPr>
           <w:noProof/>
         </w:rPr>
-        <w:instrText xml:space="preserve"> PAGEREF _Toc91095666 \h </w:instrText>
+        <w:instrText xml:space="preserve"> PAGEREF _Toc91154259 \h </w:instrText>
       </w:r>
       <w:r>
         <w:rPr>
@@ -4070,7 +4070,7 @@
         <w:rPr>
           <w:noProof/>
         </w:rPr>
-        <w:instrText xml:space="preserve"> PAGEREF _Toc91095667 \h </w:instrText>
+        <w:instrText xml:space="preserve"> PAGEREF _Toc91154260 \h </w:instrText>
       </w:r>
       <w:r>
         <w:rPr>
@@ -4149,7 +4149,7 @@
         <w:rPr>
           <w:noProof/>
         </w:rPr>
-        <w:instrText xml:space="preserve"> PAGEREF _Toc91095668 \h </w:instrText>
+        <w:instrText xml:space="preserve"> PAGEREF _Toc91154261 \h </w:instrText>
       </w:r>
       <w:r>
         <w:rPr>
@@ -4230,7 +4230,7 @@
         <w:rPr>
           <w:noProof/>
         </w:rPr>
-        <w:instrText xml:space="preserve"> PAGEREF _Toc91095669 \h </w:instrText>
+        <w:instrText xml:space="preserve"> PAGEREF _Toc91154262 \h </w:instrText>
       </w:r>
       <w:r>
         <w:rPr>
@@ -4309,7 +4309,7 @@
         <w:rPr>
           <w:noProof/>
         </w:rPr>
-        <w:instrText xml:space="preserve"> PAGEREF _Toc91095670 \h </w:instrText>
+        <w:instrText xml:space="preserve"> PAGEREF _Toc91154263 \h </w:instrText>
       </w:r>
       <w:r>
         <w:rPr>
@@ -4390,7 +4390,7 @@
         <w:rPr>
           <w:noProof/>
         </w:rPr>
-        <w:instrText xml:space="preserve"> PAGEREF _Toc91095671 \h </w:instrText>
+        <w:instrText xml:space="preserve"> PAGEREF _Toc91154264 \h </w:instrText>
       </w:r>
       <w:r>
         <w:rPr>
@@ -4442,7 +4442,7 @@
         </w:rPr>
         <w:br w:type="page"/>
       </w:r>
-      <w:bookmarkStart w:id="0" w:name="_Toc91095617"/>
+      <w:bookmarkStart w:id="0" w:name="_Toc91154210"/>
       <w:r>
         <w:rPr>
           <w:lang w:val="it-IT"/>
@@ -4456,7 +4456,7 @@
       <w:pPr>
         <w:pStyle w:val="Titolo2"/>
       </w:pPr>
-      <w:bookmarkStart w:id="1" w:name="_Toc91095618"/>
+      <w:bookmarkStart w:id="1" w:name="_Toc91154211"/>
       <w:r>
         <w:t>Informazioni sul progetto</w:t>
       </w:r>
@@ -4716,7 +4716,7 @@
       <w:pPr>
         <w:pStyle w:val="Titolo2"/>
       </w:pPr>
-      <w:bookmarkStart w:id="2" w:name="_Toc91095619"/>
+      <w:bookmarkStart w:id="2" w:name="_Toc91154212"/>
       <w:r>
         <w:t>Abstract</w:t>
       </w:r>
@@ -5096,7 +5096,21 @@
         <w:rPr>
           <w:lang w:val="it-IT"/>
         </w:rPr>
-        <w:t xml:space="preserve"> eMail la conferma della loro iscrizione al posto in offerta.</w:t>
+        <w:t xml:space="preserve"> </w:t>
+      </w:r>
+      <w:proofErr w:type="spellStart"/>
+      <w:r>
+        <w:rPr>
+          <w:lang w:val="it-IT"/>
+        </w:rPr>
+        <w:t>eMail</w:t>
+      </w:r>
+      <w:proofErr w:type="spellEnd"/>
+      <w:r>
+        <w:rPr>
+          <w:lang w:val="it-IT"/>
+        </w:rPr>
+        <w:t xml:space="preserve"> la conferma della loro iscrizione al posto in offerta.</w:t>
       </w:r>
       <w:r>
         <w:rPr>
@@ -5313,7 +5327,7 @@
       <w:pPr>
         <w:pStyle w:val="Titolo2"/>
       </w:pPr>
-      <w:bookmarkStart w:id="3" w:name="_Toc91095620"/>
+      <w:bookmarkStart w:id="3" w:name="_Toc91154213"/>
       <w:r>
         <w:lastRenderedPageBreak/>
         <w:t>Scopo</w:t>
@@ -5352,7 +5366,7 @@
       <w:r>
         <w:br w:type="page"/>
       </w:r>
-      <w:bookmarkStart w:id="4" w:name="_Toc91095621"/>
+      <w:bookmarkStart w:id="4" w:name="_Toc91154214"/>
       <w:r>
         <w:lastRenderedPageBreak/>
         <w:t>Analisi</w:t>
@@ -5363,7 +5377,7 @@
       <w:pPr>
         <w:pStyle w:val="Titolo2"/>
       </w:pPr>
-      <w:bookmarkStart w:id="5" w:name="_Toc91095622"/>
+      <w:bookmarkStart w:id="5" w:name="_Toc91154215"/>
       <w:r>
         <w:t>Scopo</w:t>
       </w:r>
@@ -5400,22 +5414,22 @@
         <w:t>un’e-mail</w:t>
       </w:r>
       <w:r>
-        <w:t xml:space="preserve"> e password nel caso in qui si </w:t>
-      </w:r>
-      <w:r>
-        <w:t>vuole</w:t>
-      </w:r>
-      <w:r>
-        <w:t xml:space="preserve"> accettare </w:t>
-      </w:r>
-      <w:r>
-        <w:t>un lavoro</w:t>
-      </w:r>
-      <w:r>
-        <w:t xml:space="preserve"> e</w:t>
-      </w:r>
-      <w:r>
-        <w:t xml:space="preserve"> una conoscenza basilare per poter usare un sito Web.</w:t>
+        <w:t xml:space="preserve"> e password nel caso in qui </w:t>
+      </w:r>
+      <w:r>
+        <w:t xml:space="preserve">si volesse iniziare </w:t>
+      </w:r>
+      <w:r>
+        <w:t xml:space="preserve">a pubblicare o accettare un lavoro, le conoscenze per utilizzare il mio servizio sono </w:t>
+      </w:r>
+      <w:r>
+        <w:t>basilar</w:t>
+      </w:r>
+      <w:r>
+        <w:t>i</w:t>
+      </w:r>
+      <w:r>
+        <w:t xml:space="preserve"> per poter usare un sito Web.</w:t>
       </w:r>
     </w:p>
     <w:p>
@@ -5442,7 +5456,7 @@
         <w:t>erifica del sito web</w:t>
       </w:r>
       <w:r>
-        <w:t>, che funzioni correttamente e senza essere loggati, questo ti permette di vedere le varie offerte di lavoro</w:t>
+        <w:t>, che funzioni correttamente e senza essere loggati, questo permette di vedere le varie offerte di lavoro</w:t>
       </w:r>
       <w:r>
         <w:t>.</w:t>
@@ -5488,7 +5502,13 @@
         <w:t xml:space="preserve"> nell’</w:t>
       </w:r>
       <w:r>
-        <w:t xml:space="preserve"> accettare </w:t>
+        <w:t xml:space="preserve"> </w:t>
+      </w:r>
+      <w:r>
+        <w:t>proporsi per</w:t>
+      </w:r>
+      <w:r>
+        <w:t xml:space="preserve"> </w:t>
       </w:r>
       <w:r>
         <w:t xml:space="preserve">le </w:t>
@@ -5511,7 +5531,7 @@
         <w:t>del sito web</w:t>
       </w:r>
       <w:r>
-        <w:t xml:space="preserve"> per i datori di lavoro nell’ aggiungere, togliere o modificare le offerte di lavoro.</w:t>
+        <w:t xml:space="preserve"> per i datori di lavoro nell’ aggiungere le offerte di lavoro.</w:t>
       </w:r>
     </w:p>
     <w:p>
@@ -5627,7 +5647,21 @@
         <w:rPr>
           <w:lang w:val="it-IT"/>
         </w:rPr>
-        <w:t xml:space="preserve"> eMail la conferma della loro iscrizione al posto in offerta</w:t>
+        <w:t xml:space="preserve"> </w:t>
+      </w:r>
+      <w:proofErr w:type="spellStart"/>
+      <w:r>
+        <w:rPr>
+          <w:lang w:val="it-IT"/>
+        </w:rPr>
+        <w:t>eMail</w:t>
+      </w:r>
+      <w:proofErr w:type="spellEnd"/>
+      <w:r>
+        <w:rPr>
+          <w:lang w:val="it-IT"/>
+        </w:rPr>
+        <w:t xml:space="preserve"> la conferma della loro iscrizione al posto in offerta</w:t>
       </w:r>
       <w:r>
         <w:t>.</w:t>
@@ -5637,7 +5671,7 @@
       <w:pPr>
         <w:pStyle w:val="Titolo2"/>
       </w:pPr>
-      <w:bookmarkStart w:id="6" w:name="_Toc91095623"/>
+      <w:bookmarkStart w:id="6" w:name="_Toc91154216"/>
       <w:r>
         <w:t>Requisiti</w:t>
       </w:r>
@@ -6060,7 +6094,13 @@
               <w:rPr>
                 <w:sz w:val="16"/>
               </w:rPr>
-              <w:t>Verifica del sito web con login</w:t>
+              <w:t>Verifica del sito web con</w:t>
+            </w:r>
+            <w:r>
+              <w:rPr>
+                <w:sz w:val="16"/>
+              </w:rPr>
+              <w:t xml:space="preserve"> registrazione e accesso</w:t>
             </w:r>
           </w:p>
         </w:tc>
@@ -6222,7 +6262,19 @@
               <w:rPr>
                 <w:sz w:val="16"/>
               </w:rPr>
-              <w:t>È necessario verificare che il sito web funzioni correttamente.</w:t>
+              <w:t>È necessario verificare che il sito web funzioni correttamente</w:t>
+            </w:r>
+            <w:r>
+              <w:rPr>
+                <w:sz w:val="16"/>
+              </w:rPr>
+              <w:t xml:space="preserve"> effettuando </w:t>
+            </w:r>
+            <w:r>
+              <w:rPr>
+                <w:sz w:val="16"/>
+              </w:rPr>
+              <w:t>le due opzioni di accesso e di registrazione.</w:t>
             </w:r>
           </w:p>
         </w:tc>
@@ -6342,6 +6394,12 @@
               </w:rPr>
               <w:t xml:space="preserve"> conferma tramite email</w:t>
             </w:r>
+            <w:r>
+              <w:rPr>
+                <w:sz w:val="16"/>
+              </w:rPr>
+              <w:t>.</w:t>
+            </w:r>
           </w:p>
         </w:tc>
       </w:tr>
@@ -6409,6 +6467,12 @@
                 <w:sz w:val="16"/>
               </w:rPr>
               <w:t>erifica del funzionamento di: form di accesso</w:t>
+            </w:r>
+            <w:r>
+              <w:rPr>
+                <w:sz w:val="16"/>
+              </w:rPr>
+              <w:t>, con reindirizzamento alla propria pagina</w:t>
             </w:r>
             <w:r>
               <w:rPr>
@@ -7692,19 +7756,31 @@
         <w:rPr>
           <w:lang w:val="it-IT"/>
         </w:rPr>
-        <w:t>l</w:t>
-      </w:r>
-      <w:r>
-        <w:rPr>
-          <w:lang w:val="it-IT"/>
-        </w:rPr>
-        <w:t>’unic</w:t>
-      </w:r>
-      <w:r>
-        <w:rPr>
-          <w:lang w:val="it-IT"/>
-        </w:rPr>
-        <w:t xml:space="preserve">o compito </w:t>
+        <w:t xml:space="preserve">e </w:t>
+      </w:r>
+      <w:r>
+        <w:rPr>
+          <w:lang w:val="it-IT"/>
+        </w:rPr>
+        <w:t>i</w:t>
+      </w:r>
+      <w:r>
+        <w:rPr>
+          <w:lang w:val="it-IT"/>
+        </w:rPr>
+        <w:t xml:space="preserve"> compit</w:t>
+      </w:r>
+      <w:r>
+        <w:rPr>
+          <w:lang w:val="it-IT"/>
+        </w:rPr>
+        <w:t>i</w:t>
+      </w:r>
+      <w:r>
+        <w:rPr>
+          <w:lang w:val="it-IT"/>
+        </w:rPr>
+        <w:t xml:space="preserve"> </w:t>
       </w:r>
       <w:r>
         <w:rPr>
@@ -7716,7 +7792,25 @@
         <w:rPr>
           <w:lang w:val="it-IT"/>
         </w:rPr>
-        <w:t>sarà quello di preparare le fatture, gli incarti e gestire il sistema.</w:t>
+        <w:t>saranno</w:t>
+      </w:r>
+      <w:r>
+        <w:rPr>
+          <w:lang w:val="it-IT"/>
+        </w:rPr>
+        <w:t xml:space="preserve"> quell</w:t>
+      </w:r>
+      <w:r>
+        <w:rPr>
+          <w:lang w:val="it-IT"/>
+        </w:rPr>
+        <w:t>i</w:t>
+      </w:r>
+      <w:r>
+        <w:rPr>
+          <w:lang w:val="it-IT"/>
+        </w:rPr>
+        <w:t xml:space="preserve"> di preparare le fatture, gli incarti e gestire il sistema.</w:t>
       </w:r>
       <w:r>
         <w:rPr>
@@ -7734,7 +7828,13 @@
         <w:rPr>
           <w:lang w:val="it-IT"/>
         </w:rPr>
-        <w:t>fare ciò gli amministratori dovranno loggarsi e la loro aggiunta avverrà nel database alla sua creazione.</w:t>
+        <w:t>fare ciò gli amministratori dovranno loggarsi</w:t>
+      </w:r>
+      <w:r>
+        <w:rPr>
+          <w:lang w:val="it-IT"/>
+        </w:rPr>
+        <w:t>.</w:t>
       </w:r>
     </w:p>
     <w:p>
@@ -7758,7 +7858,31 @@
         <w:rPr>
           <w:lang w:val="it-IT"/>
         </w:rPr>
-        <w:t xml:space="preserve">: </w:t>
+        <w:t>:</w:t>
+      </w:r>
+      <w:r>
+        <w:rPr>
+          <w:lang w:val="it-IT"/>
+        </w:rPr>
+        <w:t xml:space="preserve"> </w:t>
+      </w:r>
+      <w:r>
+        <w:rPr>
+          <w:lang w:val="it-IT"/>
+        </w:rPr>
+        <w:t>Gli utenti appartenenti a questo gruppo sono presenti nel database</w:t>
+      </w:r>
+      <w:r>
+        <w:rPr>
+          <w:lang w:val="it-IT"/>
+        </w:rPr>
+        <w:t xml:space="preserve"> e</w:t>
+      </w:r>
+      <w:r>
+        <w:rPr>
+          <w:lang w:val="it-IT"/>
+        </w:rPr>
+        <w:t xml:space="preserve"> </w:t>
       </w:r>
       <w:r>
         <w:rPr>
@@ -7776,19 +7900,25 @@
         <w:rPr>
           <w:lang w:val="it-IT"/>
         </w:rPr>
-        <w:t>dovranno obbligatoriamente eseguire l’accesso tramite un account</w:t>
-      </w:r>
-      <w:r>
-        <w:rPr>
-          <w:lang w:val="it-IT"/>
-        </w:rPr>
-        <w:t xml:space="preserve"> per interagire con il sito.</w:t>
-      </w:r>
-      <w:r>
-        <w:rPr>
-          <w:lang w:val="it-IT"/>
-        </w:rPr>
-        <w:t xml:space="preserve"> Essi potranno se datori di lavoro creare, modificare e cancellare le offerte oppure, se clienti accettare le varie richieste.</w:t>
+        <w:t>potranno</w:t>
+      </w:r>
+      <w:r>
+        <w:rPr>
+          <w:lang w:val="it-IT"/>
+        </w:rPr>
+        <w:t xml:space="preserve"> </w:t>
+      </w:r>
+      <w:r>
+        <w:rPr>
+          <w:lang w:val="it-IT"/>
+        </w:rPr>
+        <w:t xml:space="preserve">creare, modificare e cancellare le offerte oppure, se clienti </w:t>
+      </w:r>
+      <w:r>
+        <w:rPr>
+          <w:lang w:val="it-IT"/>
+        </w:rPr>
+        <w:t>fare una richiesta ad un lavoro e poi successivamente modificarla o cancellarla.</w:t>
       </w:r>
     </w:p>
     <w:p>
@@ -7806,7 +7936,13 @@
         <w:rPr>
           <w:lang w:val="it-IT"/>
         </w:rPr>
-        <w:t>In ogni caso se non si è loggati si può comunque guardare il catalogo.</w:t>
+        <w:t>In ogni caso se non si è loggati si può comunque guardare il catalogo</w:t>
+      </w:r>
+      <w:r>
+        <w:rPr>
+          <w:lang w:val="it-IT"/>
+        </w:rPr>
+        <w:t xml:space="preserve"> e vedere tutti i lavori offerti dal sito.</w:t>
       </w:r>
     </w:p>
     <w:p>
@@ -7839,12 +7975,37 @@
       <w:pPr>
         <w:pStyle w:val="Titolo2"/>
       </w:pPr>
-      <w:bookmarkStart w:id="7" w:name="_Toc91095624"/>
+      <w:bookmarkStart w:id="7" w:name="_Toc91154217"/>
       <w:r>
         <w:lastRenderedPageBreak/>
         <w:t>Pianificazione</w:t>
       </w:r>
       <w:bookmarkEnd w:id="7"/>
+    </w:p>
+    <w:p>
+      <w:pPr>
+        <w:rPr>
+          <w:lang w:val="it-IT"/>
+        </w:rPr>
+      </w:pPr>
+      <w:r>
+        <w:t xml:space="preserve">Di seguito c’è la </w:t>
+      </w:r>
+      <w:r>
+        <w:t xml:space="preserve">pianificazione preventiva, nel Gantt </w:t>
+      </w:r>
+      <w:r>
+        <w:t>preventivo è stimato il tempo necessario per completare le task</w:t>
+      </w:r>
+      <w:r>
+        <w:t xml:space="preserve"> e le rispettive sotto task </w:t>
+      </w:r>
+      <w:r>
+        <w:t>del progetto</w:t>
+      </w:r>
+      <w:r>
+        <w:t>.</w:t>
+      </w:r>
     </w:p>
     <w:p>
       <w:pPr>
@@ -7910,7 +8071,7 @@
           <w:footerReference w:type="first" r:id="rId15"/>
           <w:pgSz w:w="16838" w:h="11906" w:orient="landscape"/>
           <w:pgMar w:top="1134" w:right="1985" w:bottom="1134" w:left="1418" w:header="567" w:footer="567" w:gutter="0"/>
-          <w:pgNumType w:start="9"/>
+          <w:pgNumType w:start="8"/>
           <w:cols w:space="720"/>
           <w:titlePg/>
           <w:docGrid w:linePitch="272"/>
@@ -7921,7 +8082,7 @@
       <w:pPr>
         <w:pStyle w:val="Titolo2"/>
       </w:pPr>
-      <w:bookmarkStart w:id="8" w:name="_Toc91095625"/>
+      <w:bookmarkStart w:id="8" w:name="_Toc91154218"/>
       <w:r>
         <w:lastRenderedPageBreak/>
         <w:t>Analisi dei mezzi</w:t>
@@ -7966,7 +8127,7 @@
         <w:pStyle w:val="Titolo3"/>
       </w:pPr>
       <w:bookmarkStart w:id="9" w:name="_Toc413411419"/>
-      <w:bookmarkStart w:id="10" w:name="_Toc91095626"/>
+      <w:bookmarkStart w:id="10" w:name="_Toc91154219"/>
       <w:r>
         <w:t>Software</w:t>
       </w:r>
@@ -8049,7 +8210,13 @@
         <w:rPr>
           <w:lang w:val="it-IT"/>
         </w:rPr>
-        <w:t>bisogna anche installare le VC16 per il corretto funzionamento di Apahce</w:t>
+        <w:t xml:space="preserve">bisogna anche installare le VC16 per il corretto funzionamento di </w:t>
+      </w:r>
+      <w:r>
+        <w:rPr>
+          <w:lang w:val="it-IT"/>
+        </w:rPr>
+        <w:t>Apache</w:t>
       </w:r>
       <w:r>
         <w:rPr>
@@ -8100,7 +8267,7 @@
         <w:pStyle w:val="Titolo3"/>
       </w:pPr>
       <w:bookmarkStart w:id="11" w:name="_Toc413411420"/>
-      <w:bookmarkStart w:id="12" w:name="_Toc91095627"/>
+      <w:bookmarkStart w:id="12" w:name="_Toc91154220"/>
       <w:r>
         <w:t>Hardware</w:t>
       </w:r>
@@ -8186,7 +8353,7 @@
         <w:pStyle w:val="Titolo1"/>
       </w:pPr>
       <w:bookmarkStart w:id="13" w:name="_Toc429059808"/>
-      <w:bookmarkStart w:id="14" w:name="_Toc91095628"/>
+      <w:bookmarkStart w:id="14" w:name="_Toc91154221"/>
       <w:r>
         <w:lastRenderedPageBreak/>
         <w:t>Progettazione</w:t>
@@ -8199,7 +8366,7 @@
         <w:pStyle w:val="Titolo2"/>
       </w:pPr>
       <w:bookmarkStart w:id="15" w:name="_Toc429059809"/>
-      <w:bookmarkStart w:id="16" w:name="_Toc91095629"/>
+      <w:bookmarkStart w:id="16" w:name="_Toc91154222"/>
       <w:r>
         <w:t xml:space="preserve">Design </w:t>
       </w:r>
@@ -8219,7 +8386,19 @@
         <w:rPr>
           <w:lang w:val="it-IT"/>
         </w:rPr>
-        <w:t>La struttura dell’applicativo WEB si baserà su MVC, un framework base ma che basterà per il progetto</w:t>
+        <w:t xml:space="preserve">La struttura dell’applicativo WEB si </w:t>
+      </w:r>
+      <w:r>
+        <w:rPr>
+          <w:lang w:val="it-IT"/>
+        </w:rPr>
+        <w:t>basa</w:t>
+      </w:r>
+      <w:r>
+        <w:rPr>
+          <w:lang w:val="it-IT"/>
+        </w:rPr>
+        <w:t xml:space="preserve"> su MVC, un framework base ma che basterà per il progetto</w:t>
       </w:r>
       <w:r>
         <w:rPr>
@@ -8724,7 +8903,7 @@
         <w:spacing w:before="0" w:after="0"/>
       </w:pPr>
       <w:bookmarkStart w:id="17" w:name="_Toc429059810"/>
-      <w:bookmarkStart w:id="18" w:name="_Toc91095630"/>
+      <w:bookmarkStart w:id="18" w:name="_Toc91154223"/>
       <w:r>
         <w:lastRenderedPageBreak/>
         <w:t>Design dei dati</w:t>
@@ -8739,7 +8918,7 @@
       <w:pPr>
         <w:pStyle w:val="Titolo3"/>
       </w:pPr>
-      <w:bookmarkStart w:id="19" w:name="_Toc91095631"/>
+      <w:bookmarkStart w:id="19" w:name="_Toc91154224"/>
       <w:r>
         <w:t>Progettazione logica</w:t>
       </w:r>
@@ -9101,7 +9280,7 @@
         <w:pStyle w:val="Titolo3"/>
         <w:spacing w:before="0"/>
       </w:pPr>
-      <w:bookmarkStart w:id="20" w:name="_Toc91095632"/>
+      <w:bookmarkStart w:id="20" w:name="_Toc91154225"/>
       <w:r>
         <w:lastRenderedPageBreak/>
         <w:t>Progettazione fisica</w:t>
@@ -9123,7 +9302,21 @@
           <w:sz w:val="18"/>
           <w:szCs w:val="18"/>
         </w:rPr>
-        <w:t>CREATE DATABASE lavoro_temporaneo;</w:t>
+        <w:t xml:space="preserve">CREATE DATABASE </w:t>
+      </w:r>
+      <w:r>
+        <w:rPr>
+          <w:sz w:val="18"/>
+          <w:szCs w:val="18"/>
+        </w:rPr>
+        <w:t>Lavoro_temporaneo</w:t>
+      </w:r>
+      <w:r>
+        <w:rPr>
+          <w:sz w:val="18"/>
+          <w:szCs w:val="18"/>
+        </w:rPr>
+        <w:t>;</w:t>
       </w:r>
     </w:p>
     <w:p>
@@ -9140,25 +9333,24 @@
           <w:sz w:val="18"/>
           <w:szCs w:val="18"/>
         </w:rPr>
-        <w:t>USE DATABASE lavoro_temporaneo;</w:t>
-      </w:r>
-    </w:p>
-    <w:p/>
-    <w:p>
-      <w:pPr>
+        <w:t xml:space="preserve">USE DATABASE </w:t>
+      </w:r>
+      <w:r>
         <w:rPr>
           <w:sz w:val="18"/>
           <w:szCs w:val="18"/>
         </w:rPr>
-      </w:pPr>
+        <w:t>Lavoro_temporaneo</w:t>
+      </w:r>
       <w:r>
         <w:rPr>
           <w:sz w:val="18"/>
           <w:szCs w:val="18"/>
         </w:rPr>
-        <w:t>tabella 1</w:t>
-      </w:r>
-    </w:p>
+        <w:t>;</w:t>
+      </w:r>
+    </w:p>
+    <w:p/>
     <w:p>
       <w:pPr>
         <w:rPr>
@@ -9171,7 +9363,7 @@
           <w:sz w:val="18"/>
           <w:szCs w:val="18"/>
         </w:rPr>
-        <w:t>CREATE TABLE utente(</w:t>
+        <w:t>tabella 1</w:t>
       </w:r>
     </w:p>
     <w:p>
@@ -9186,8 +9378,7 @@
           <w:sz w:val="18"/>
           <w:szCs w:val="18"/>
         </w:rPr>
-        <w:tab/>
-        <w:t>email VARCHAR(50) PRIMARY KEY,</w:t>
+        <w:t>CREATE TABLE utente(</w:t>
       </w:r>
     </w:p>
     <w:p>
@@ -9203,7 +9394,51 @@
           <w:szCs w:val="18"/>
         </w:rPr>
         <w:tab/>
-        <w:t>passwordHash VARCHAR(</w:t>
+        <w:t>email VARCHAR</w:t>
+      </w:r>
+      <w:r>
+        <w:rPr>
+          <w:sz w:val="18"/>
+          <w:szCs w:val="18"/>
+        </w:rPr>
+        <w:t xml:space="preserve"> </w:t>
+      </w:r>
+      <w:r>
+        <w:rPr>
+          <w:sz w:val="18"/>
+          <w:szCs w:val="18"/>
+        </w:rPr>
+        <w:t>(50) PRIMARY KEY,</w:t>
+      </w:r>
+    </w:p>
+    <w:p>
+      <w:pPr>
+        <w:rPr>
+          <w:sz w:val="18"/>
+          <w:szCs w:val="18"/>
+        </w:rPr>
+      </w:pPr>
+      <w:r>
+        <w:rPr>
+          <w:sz w:val="18"/>
+          <w:szCs w:val="18"/>
+        </w:rPr>
+        <w:tab/>
+        <w:t>passwordHash VARCHAR</w:t>
+      </w:r>
+      <w:r>
+        <w:rPr>
+          <w:sz w:val="18"/>
+          <w:szCs w:val="18"/>
+        </w:rPr>
+        <w:t xml:space="preserve"> </w:t>
+      </w:r>
+      <w:r>
+        <w:rPr>
+          <w:sz w:val="18"/>
+          <w:szCs w:val="18"/>
+        </w:rPr>
+        <w:t>(</w:t>
       </w:r>
       <w:r>
         <w:rPr>
@@ -9318,25 +9553,23 @@
           <w:szCs w:val="18"/>
           <w:lang w:val="en-US"/>
         </w:rPr>
-        <w:t>datore_email VARCHAR(50) NOT NULL,</w:t>
-      </w:r>
-    </w:p>
-    <w:p>
-      <w:pPr>
+        <w:t xml:space="preserve">datore_email </w:t>
+      </w:r>
+      <w:r>
         <w:rPr>
           <w:sz w:val="18"/>
           <w:szCs w:val="18"/>
           <w:lang w:val="en-US"/>
         </w:rPr>
-      </w:pPr>
+        <w:t>VARCHAR (</w:t>
+      </w:r>
       <w:r>
         <w:rPr>
           <w:sz w:val="18"/>
           <w:szCs w:val="18"/>
           <w:lang w:val="en-US"/>
         </w:rPr>
-        <w:tab/>
-        <w:t>lavoratore_email VARCHAR(50) NOT NULL,</w:t>
+        <w:t>50) NOT NULL,</w:t>
       </w:r>
     </w:p>
     <w:p>
@@ -9354,25 +9587,23 @@
           <w:lang w:val="en-US"/>
         </w:rPr>
         <w:tab/>
-        <w:t>totale INT,</w:t>
-      </w:r>
-    </w:p>
-    <w:p>
-      <w:pPr>
+        <w:t xml:space="preserve">lavoratore_email </w:t>
+      </w:r>
+      <w:r>
         <w:rPr>
           <w:sz w:val="18"/>
           <w:szCs w:val="18"/>
           <w:lang w:val="en-US"/>
         </w:rPr>
-      </w:pPr>
+        <w:t>VARCHAR (</w:t>
+      </w:r>
       <w:r>
         <w:rPr>
           <w:sz w:val="18"/>
           <w:szCs w:val="18"/>
           <w:lang w:val="en-US"/>
         </w:rPr>
-        <w:tab/>
-        <w:t>FOREIGN KEY (datore_email)</w:t>
+        <w:t>50) NOT NULL,</w:t>
       </w:r>
     </w:p>
     <w:p>
@@ -9390,7 +9621,7 @@
           <w:lang w:val="en-US"/>
         </w:rPr>
         <w:tab/>
-        <w:t>REFERENCES utente(email)</w:t>
+        <w:t>totale INT,</w:t>
       </w:r>
     </w:p>
     <w:p>
@@ -9408,7 +9639,7 @@
           <w:lang w:val="en-US"/>
         </w:rPr>
         <w:tab/>
-        <w:t>ON DELETE CASCADE</w:t>
+        <w:t>FOREIGN KEY (datore_email)</w:t>
       </w:r>
     </w:p>
     <w:p>
@@ -9426,7 +9657,7 @@
           <w:lang w:val="en-US"/>
         </w:rPr>
         <w:tab/>
-        <w:t>ON UPDATE CASCADE,</w:t>
+        <w:t>REFERENCES utente(email)</w:t>
       </w:r>
     </w:p>
     <w:p>
@@ -9444,7 +9675,7 @@
           <w:lang w:val="en-US"/>
         </w:rPr>
         <w:tab/>
-        <w:t>FOREIGN KEY (lavoratore_email)</w:t>
+        <w:t>ON DELETE CASCADE</w:t>
       </w:r>
     </w:p>
     <w:p>
@@ -9462,7 +9693,7 @@
           <w:lang w:val="en-US"/>
         </w:rPr>
         <w:tab/>
-        <w:t>REFERENCES utente(email)</w:t>
+        <w:t>ON UPDATE CASCADE,</w:t>
       </w:r>
     </w:p>
     <w:p>
@@ -9480,108 +9711,51 @@
           <w:lang w:val="en-US"/>
         </w:rPr>
         <w:tab/>
-        <w:t>ON DELETE CASCADE</w:t>
-      </w:r>
-    </w:p>
-    <w:p>
-      <w:pPr>
-        <w:rPr>
-          <w:sz w:val="18"/>
-          <w:szCs w:val="18"/>
-        </w:rPr>
-      </w:pPr>
-      <w:r>
+        <w:t>FOREIGN KEY (lavoratore_email)</w:t>
+      </w:r>
+    </w:p>
+    <w:p>
+      <w:pPr>
         <w:rPr>
           <w:sz w:val="18"/>
           <w:szCs w:val="18"/>
           <w:lang w:val="en-US"/>
         </w:rPr>
-        <w:tab/>
-      </w:r>
-      <w:r>
-        <w:rPr>
-          <w:sz w:val="18"/>
-          <w:szCs w:val="18"/>
-        </w:rPr>
-        <w:t>ON UPDATE CASCADE</w:t>
-      </w:r>
-    </w:p>
-    <w:p>
-      <w:pPr>
-        <w:rPr>
-          <w:sz w:val="18"/>
-          <w:szCs w:val="18"/>
-        </w:rPr>
-      </w:pPr>
-      <w:r>
-        <w:rPr>
-          <w:sz w:val="18"/>
-          <w:szCs w:val="18"/>
-        </w:rPr>
-        <w:t>);</w:t>
-      </w:r>
-    </w:p>
-    <w:p>
-      <w:pPr>
-        <w:rPr>
-          <w:sz w:val="18"/>
-          <w:szCs w:val="18"/>
-        </w:rPr>
-      </w:pPr>
-      <w:r>
-        <w:rPr>
-          <w:sz w:val="18"/>
-          <w:szCs w:val="18"/>
-        </w:rPr>
-        <w:t>tabella3</w:t>
-      </w:r>
-    </w:p>
-    <w:p>
-      <w:pPr>
-        <w:rPr>
-          <w:sz w:val="18"/>
-          <w:szCs w:val="18"/>
-        </w:rPr>
-      </w:pPr>
-      <w:r>
-        <w:rPr>
-          <w:sz w:val="18"/>
-          <w:szCs w:val="18"/>
-        </w:rPr>
-        <w:t>CREATE TABLE lavoro(</w:t>
-      </w:r>
-    </w:p>
-    <w:p>
-      <w:pPr>
+      </w:pPr>
+      <w:r>
         <w:rPr>
           <w:sz w:val="18"/>
           <w:szCs w:val="18"/>
           <w:lang w:val="en-US"/>
         </w:rPr>
-      </w:pPr>
-      <w:r>
-        <w:rPr>
-          <w:sz w:val="18"/>
-          <w:szCs w:val="18"/>
-        </w:rPr>
         <w:tab/>
-      </w:r>
-      <w:r>
+        <w:t>REFERENCES utente(email)</w:t>
+      </w:r>
+    </w:p>
+    <w:p>
+      <w:pPr>
         <w:rPr>
           <w:sz w:val="18"/>
           <w:szCs w:val="18"/>
           <w:lang w:val="en-US"/>
         </w:rPr>
-        <w:t>id INT AUTO_INCREMENT PRIMARY KEY,</w:t>
-      </w:r>
-    </w:p>
-    <w:p>
-      <w:pPr>
+      </w:pPr>
+      <w:r>
         <w:rPr>
           <w:sz w:val="18"/>
           <w:szCs w:val="18"/>
           <w:lang w:val="en-US"/>
         </w:rPr>
+        <w:tab/>
+        <w:t>ON DELETE CASCADE</w:t>
+      </w:r>
+    </w:p>
+    <w:p>
+      <w:pPr>
+        <w:rPr>
+          <w:sz w:val="18"/>
+          <w:szCs w:val="18"/>
+        </w:rPr>
       </w:pPr>
       <w:r>
         <w:rPr>
@@ -9590,7 +9764,58 @@
           <w:lang w:val="en-US"/>
         </w:rPr>
         <w:tab/>
-        <w:t>datore_email VARCHAR(50) NOT NULL,</w:t>
+      </w:r>
+      <w:r>
+        <w:rPr>
+          <w:sz w:val="18"/>
+          <w:szCs w:val="18"/>
+        </w:rPr>
+        <w:t>ON UPDATE CASCADE</w:t>
+      </w:r>
+    </w:p>
+    <w:p>
+      <w:pPr>
+        <w:rPr>
+          <w:sz w:val="18"/>
+          <w:szCs w:val="18"/>
+        </w:rPr>
+      </w:pPr>
+      <w:r>
+        <w:rPr>
+          <w:sz w:val="18"/>
+          <w:szCs w:val="18"/>
+        </w:rPr>
+        <w:t>);</w:t>
+      </w:r>
+    </w:p>
+    <w:p>
+      <w:pPr>
+        <w:rPr>
+          <w:sz w:val="18"/>
+          <w:szCs w:val="18"/>
+        </w:rPr>
+      </w:pPr>
+      <w:r>
+        <w:rPr>
+          <w:sz w:val="18"/>
+          <w:szCs w:val="18"/>
+        </w:rPr>
+        <w:t>tabella3</w:t>
+      </w:r>
+    </w:p>
+    <w:p>
+      <w:pPr>
+        <w:rPr>
+          <w:sz w:val="18"/>
+          <w:szCs w:val="18"/>
+        </w:rPr>
+      </w:pPr>
+      <w:r>
+        <w:rPr>
+          <w:sz w:val="18"/>
+          <w:szCs w:val="18"/>
+        </w:rPr>
+        <w:t>CREATE TABLE lavoro(</w:t>
       </w:r>
     </w:p>
     <w:p>
@@ -9605,252 +9830,235 @@
         <w:rPr>
           <w:sz w:val="18"/>
           <w:szCs w:val="18"/>
-          <w:lang w:val="en-US"/>
         </w:rPr>
         <w:tab/>
-        <w:t>lavoratore_email VARCHAR(50),</w:t>
-      </w:r>
-    </w:p>
-    <w:p>
-      <w:pPr>
+      </w:r>
+      <w:r>
         <w:rPr>
           <w:sz w:val="18"/>
           <w:szCs w:val="18"/>
           <w:lang w:val="en-US"/>
         </w:rPr>
-      </w:pPr>
-      <w:r>
+        <w:t>id INT AUTO_INCREMENT PRIMARY KEY,</w:t>
+      </w:r>
+    </w:p>
+    <w:p>
+      <w:pPr>
         <w:rPr>
           <w:sz w:val="18"/>
           <w:szCs w:val="18"/>
           <w:lang w:val="en-US"/>
         </w:rPr>
-        <w:tab/>
-        <w:t>titolo VARCHAR(25) NOT NULL,</w:t>
-      </w:r>
-    </w:p>
-    <w:p>
-      <w:pPr>
+      </w:pPr>
+      <w:r>
         <w:rPr>
           <w:sz w:val="18"/>
           <w:szCs w:val="18"/>
           <w:lang w:val="en-US"/>
         </w:rPr>
-      </w:pPr>
+        <w:tab/>
+        <w:t xml:space="preserve">datore_email </w:t>
+      </w:r>
       <w:r>
         <w:rPr>
           <w:sz w:val="18"/>
           <w:szCs w:val="18"/>
           <w:lang w:val="en-US"/>
         </w:rPr>
-        <w:tab/>
-        <w:t>descrizione TEXT NOT NULL,</w:t>
-      </w:r>
-    </w:p>
-    <w:p>
-      <w:pPr>
+        <w:t>VARCHAR (</w:t>
+      </w:r>
+      <w:r>
         <w:rPr>
           <w:sz w:val="18"/>
           <w:szCs w:val="18"/>
           <w:lang w:val="en-US"/>
         </w:rPr>
-      </w:pPr>
-      <w:r>
+        <w:t>50) NOT NULL,</w:t>
+      </w:r>
+    </w:p>
+    <w:p>
+      <w:pPr>
         <w:rPr>
           <w:sz w:val="18"/>
           <w:szCs w:val="18"/>
           <w:lang w:val="en-US"/>
         </w:rPr>
-        <w:tab/>
-        <w:t>tariffaOraria INT NOT NULL,</w:t>
-      </w:r>
-    </w:p>
-    <w:p>
-      <w:pPr>
+      </w:pPr>
+      <w:r>
         <w:rPr>
           <w:sz w:val="18"/>
           <w:szCs w:val="18"/>
           <w:lang w:val="en-US"/>
         </w:rPr>
-      </w:pPr>
+        <w:tab/>
+        <w:t xml:space="preserve">lavoratore_email </w:t>
+      </w:r>
       <w:r>
         <w:rPr>
           <w:sz w:val="18"/>
           <w:szCs w:val="18"/>
           <w:lang w:val="en-US"/>
         </w:rPr>
-        <w:tab/>
-        <w:t>occupato TINYINT NOT NULL,</w:t>
-      </w:r>
-    </w:p>
-    <w:p>
-      <w:pPr>
+        <w:t>VARCHAR (</w:t>
+      </w:r>
+      <w:r>
         <w:rPr>
           <w:sz w:val="18"/>
           <w:szCs w:val="18"/>
           <w:lang w:val="en-US"/>
         </w:rPr>
-      </w:pPr>
-      <w:r>
+        <w:t>50),</w:t>
+      </w:r>
+    </w:p>
+    <w:p>
+      <w:pPr>
         <w:rPr>
           <w:sz w:val="18"/>
           <w:szCs w:val="18"/>
           <w:lang w:val="en-US"/>
         </w:rPr>
-        <w:tab/>
-        <w:t>scaduto TINYINT NOT NULL,</w:t>
-      </w:r>
-    </w:p>
-    <w:p>
-      <w:pPr>
+      </w:pPr>
+      <w:r>
         <w:rPr>
           <w:sz w:val="18"/>
           <w:szCs w:val="18"/>
           <w:lang w:val="en-US"/>
         </w:rPr>
-      </w:pPr>
+        <w:tab/>
+        <w:t xml:space="preserve">titolo </w:t>
+      </w:r>
       <w:r>
         <w:rPr>
           <w:sz w:val="18"/>
           <w:szCs w:val="18"/>
           <w:lang w:val="en-US"/>
         </w:rPr>
-        <w:tab/>
-        <w:t>oreDiLavoro INT NOT NULL,</w:t>
-      </w:r>
-    </w:p>
-    <w:p>
-      <w:pPr>
+        <w:t>VARCHAR (</w:t>
+      </w:r>
+      <w:r>
         <w:rPr>
           <w:sz w:val="18"/>
           <w:szCs w:val="18"/>
           <w:lang w:val="en-US"/>
         </w:rPr>
-      </w:pPr>
-      <w:r>
+        <w:t>25) NOT NULL,</w:t>
+      </w:r>
+    </w:p>
+    <w:p>
+      <w:pPr>
         <w:rPr>
           <w:sz w:val="18"/>
           <w:szCs w:val="18"/>
           <w:lang w:val="en-US"/>
         </w:rPr>
-        <w:tab/>
-        <w:t>FOREIGN KEY (datore_email)</w:t>
-      </w:r>
-    </w:p>
-    <w:p>
-      <w:pPr>
+      </w:pPr>
+      <w:r>
         <w:rPr>
           <w:sz w:val="18"/>
           <w:szCs w:val="18"/>
           <w:lang w:val="en-US"/>
         </w:rPr>
-      </w:pPr>
-      <w:r>
+        <w:tab/>
+        <w:t>descrizione TEXT NOT NULL,</w:t>
+      </w:r>
+    </w:p>
+    <w:p>
+      <w:pPr>
         <w:rPr>
           <w:sz w:val="18"/>
           <w:szCs w:val="18"/>
           <w:lang w:val="en-US"/>
         </w:rPr>
-        <w:tab/>
-        <w:t>REFERENCES utente(email)</w:t>
-      </w:r>
-    </w:p>
-    <w:p>
-      <w:pPr>
+      </w:pPr>
+      <w:r>
         <w:rPr>
           <w:sz w:val="18"/>
           <w:szCs w:val="18"/>
           <w:lang w:val="en-US"/>
         </w:rPr>
-      </w:pPr>
-      <w:r>
+        <w:tab/>
+        <w:t>tariffaOraria INT NOT NULL,</w:t>
+      </w:r>
+    </w:p>
+    <w:p>
+      <w:pPr>
         <w:rPr>
           <w:sz w:val="18"/>
           <w:szCs w:val="18"/>
           <w:lang w:val="en-US"/>
         </w:rPr>
-        <w:tab/>
-        <w:t>ON DELETE CASCADE</w:t>
-      </w:r>
-    </w:p>
-    <w:p>
-      <w:pPr>
+      </w:pPr>
+      <w:r>
         <w:rPr>
           <w:sz w:val="18"/>
           <w:szCs w:val="18"/>
           <w:lang w:val="en-US"/>
         </w:rPr>
-      </w:pPr>
-      <w:r>
+        <w:tab/>
+        <w:t>occupato TINYINT NOT NULL,</w:t>
+      </w:r>
+    </w:p>
+    <w:p>
+      <w:pPr>
         <w:rPr>
           <w:sz w:val="18"/>
           <w:szCs w:val="18"/>
           <w:lang w:val="en-US"/>
         </w:rPr>
-        <w:tab/>
-        <w:t>ON UPDATE CASCADE,</w:t>
-      </w:r>
-    </w:p>
-    <w:p>
-      <w:pPr>
+      </w:pPr>
+      <w:r>
         <w:rPr>
           <w:sz w:val="18"/>
           <w:szCs w:val="18"/>
           <w:lang w:val="en-US"/>
         </w:rPr>
-      </w:pPr>
-      <w:r>
+        <w:tab/>
+        <w:t>scaduto TINYINT NOT NULL,</w:t>
+      </w:r>
+    </w:p>
+    <w:p>
+      <w:pPr>
         <w:rPr>
           <w:sz w:val="18"/>
           <w:szCs w:val="18"/>
           <w:lang w:val="en-US"/>
         </w:rPr>
-        <w:tab/>
-        <w:t>FOREIGN KEY (lavoratore_email)</w:t>
-      </w:r>
-    </w:p>
-    <w:p>
-      <w:pPr>
+      </w:pPr>
+      <w:r>
         <w:rPr>
           <w:sz w:val="18"/>
           <w:szCs w:val="18"/>
           <w:lang w:val="en-US"/>
         </w:rPr>
-      </w:pPr>
-      <w:r>
+        <w:tab/>
+        <w:t>oreDiLavoro INT NOT NULL,</w:t>
+      </w:r>
+    </w:p>
+    <w:p>
+      <w:pPr>
         <w:rPr>
           <w:sz w:val="18"/>
           <w:szCs w:val="18"/>
           <w:lang w:val="en-US"/>
         </w:rPr>
-        <w:tab/>
-        <w:t>REFERENCES utente(email)</w:t>
-      </w:r>
-    </w:p>
-    <w:p>
-      <w:pPr>
+      </w:pPr>
+      <w:r>
         <w:rPr>
           <w:sz w:val="18"/>
           <w:szCs w:val="18"/>
           <w:lang w:val="en-US"/>
         </w:rPr>
-      </w:pPr>
-      <w:r>
+        <w:tab/>
+        <w:t>FOREIGN KEY (datore_email)</w:t>
+      </w:r>
+    </w:p>
+    <w:p>
+      <w:pPr>
         <w:rPr>
           <w:sz w:val="18"/>
           <w:szCs w:val="18"/>
           <w:lang w:val="en-US"/>
         </w:rPr>
-        <w:tab/>
-        <w:t>ON DELETE CASCADE</w:t>
-      </w:r>
-    </w:p>
-    <w:p>
-      <w:pPr>
-        <w:rPr>
-          <w:sz w:val="18"/>
-          <w:szCs w:val="18"/>
-        </w:rPr>
       </w:pPr>
       <w:r>
         <w:rPr>
@@ -9859,58 +10067,7 @@
           <w:lang w:val="en-US"/>
         </w:rPr>
         <w:tab/>
-      </w:r>
-      <w:r>
-        <w:rPr>
-          <w:sz w:val="18"/>
-          <w:szCs w:val="18"/>
-        </w:rPr>
-        <w:t>ON UPDATE CASCADE</w:t>
-      </w:r>
-    </w:p>
-    <w:p>
-      <w:pPr>
-        <w:rPr>
-          <w:sz w:val="18"/>
-          <w:szCs w:val="18"/>
-        </w:rPr>
-      </w:pPr>
-      <w:r>
-        <w:rPr>
-          <w:sz w:val="18"/>
-          <w:szCs w:val="18"/>
-        </w:rPr>
-        <w:t>);</w:t>
-      </w:r>
-    </w:p>
-    <w:p>
-      <w:pPr>
-        <w:rPr>
-          <w:sz w:val="18"/>
-          <w:szCs w:val="18"/>
-        </w:rPr>
-      </w:pPr>
-      <w:r>
-        <w:rPr>
-          <w:sz w:val="18"/>
-          <w:szCs w:val="18"/>
-        </w:rPr>
-        <w:t>tabella 4</w:t>
-      </w:r>
-    </w:p>
-    <w:p>
-      <w:pPr>
-        <w:rPr>
-          <w:sz w:val="18"/>
-          <w:szCs w:val="18"/>
-        </w:rPr>
-      </w:pPr>
-      <w:r>
-        <w:rPr>
-          <w:sz w:val="18"/>
-          <w:szCs w:val="18"/>
-        </w:rPr>
-        <w:t>CREATE TABLE lavoro_proposta(</w:t>
+        <w:t>REFERENCES utente(email)</w:t>
       </w:r>
     </w:p>
     <w:p>
@@ -9925,79 +10082,90 @@
         <w:rPr>
           <w:sz w:val="18"/>
           <w:szCs w:val="18"/>
+          <w:lang w:val="en-US"/>
         </w:rPr>
         <w:tab/>
-      </w:r>
-      <w:r>
+        <w:t>ON DELETE CASCADE</w:t>
+      </w:r>
+    </w:p>
+    <w:p>
+      <w:pPr>
         <w:rPr>
           <w:sz w:val="18"/>
           <w:szCs w:val="18"/>
           <w:lang w:val="en-US"/>
         </w:rPr>
-        <w:t>data DATETIME PRIMARY KEY,</w:t>
-      </w:r>
-    </w:p>
-    <w:p>
-      <w:pPr>
+      </w:pPr>
+      <w:r>
         <w:rPr>
           <w:sz w:val="18"/>
           <w:szCs w:val="18"/>
           <w:lang w:val="en-US"/>
         </w:rPr>
-      </w:pPr>
-      <w:r>
+        <w:tab/>
+        <w:t>ON UPDATE CASCADE,</w:t>
+      </w:r>
+    </w:p>
+    <w:p>
+      <w:pPr>
         <w:rPr>
           <w:sz w:val="18"/>
           <w:szCs w:val="18"/>
           <w:lang w:val="en-US"/>
         </w:rPr>
-        <w:tab/>
-        <w:t>lavoro_id INT NOT NULL,</w:t>
-      </w:r>
-    </w:p>
-    <w:p>
-      <w:pPr>
+      </w:pPr>
+      <w:r>
         <w:rPr>
           <w:sz w:val="18"/>
           <w:szCs w:val="18"/>
           <w:lang w:val="en-US"/>
         </w:rPr>
-      </w:pPr>
-      <w:r>
+        <w:tab/>
+        <w:t>FOREIGN KEY (lavoratore_email)</w:t>
+      </w:r>
+    </w:p>
+    <w:p>
+      <w:pPr>
         <w:rPr>
           <w:sz w:val="18"/>
           <w:szCs w:val="18"/>
           <w:lang w:val="en-US"/>
         </w:rPr>
-        <w:tab/>
-        <w:t>lavoratore_email VARCHAR(50) NOT NULL,</w:t>
-      </w:r>
-    </w:p>
-    <w:p>
-      <w:pPr>
+      </w:pPr>
+      <w:r>
         <w:rPr>
           <w:sz w:val="18"/>
           <w:szCs w:val="18"/>
           <w:lang w:val="en-US"/>
         </w:rPr>
-      </w:pPr>
-      <w:r>
+        <w:tab/>
+        <w:t>REFERENCES utente(email)</w:t>
+      </w:r>
+    </w:p>
+    <w:p>
+      <w:pPr>
         <w:rPr>
           <w:sz w:val="18"/>
           <w:szCs w:val="18"/>
           <w:lang w:val="en-US"/>
         </w:rPr>
-        <w:tab/>
-        <w:t>titolo VARCHAR(25) NOT NULL,</w:t>
-      </w:r>
-    </w:p>
-    <w:p>
-      <w:pPr>
+      </w:pPr>
+      <w:r>
         <w:rPr>
           <w:sz w:val="18"/>
           <w:szCs w:val="18"/>
           <w:lang w:val="en-US"/>
         </w:rPr>
+        <w:tab/>
+        <w:t>ON DELETE CASCADE</w:t>
+      </w:r>
+    </w:p>
+    <w:p>
+      <w:pPr>
+        <w:rPr>
+          <w:sz w:val="18"/>
+          <w:szCs w:val="18"/>
+        </w:rPr>
       </w:pPr>
       <w:r>
         <w:rPr>
@@ -10006,7 +10174,58 @@
           <w:lang w:val="en-US"/>
         </w:rPr>
         <w:tab/>
-        <w:t>descrizione TEXT NOT NULL,</w:t>
+      </w:r>
+      <w:r>
+        <w:rPr>
+          <w:sz w:val="18"/>
+          <w:szCs w:val="18"/>
+        </w:rPr>
+        <w:t>ON UPDATE CASCADE</w:t>
+      </w:r>
+    </w:p>
+    <w:p>
+      <w:pPr>
+        <w:rPr>
+          <w:sz w:val="18"/>
+          <w:szCs w:val="18"/>
+        </w:rPr>
+      </w:pPr>
+      <w:r>
+        <w:rPr>
+          <w:sz w:val="18"/>
+          <w:szCs w:val="18"/>
+        </w:rPr>
+        <w:t>);</w:t>
+      </w:r>
+    </w:p>
+    <w:p>
+      <w:pPr>
+        <w:rPr>
+          <w:sz w:val="18"/>
+          <w:szCs w:val="18"/>
+        </w:rPr>
+      </w:pPr>
+      <w:r>
+        <w:rPr>
+          <w:sz w:val="18"/>
+          <w:szCs w:val="18"/>
+        </w:rPr>
+        <w:t>tabella 4</w:t>
+      </w:r>
+    </w:p>
+    <w:p>
+      <w:pPr>
+        <w:rPr>
+          <w:sz w:val="18"/>
+          <w:szCs w:val="18"/>
+        </w:rPr>
+      </w:pPr>
+      <w:r>
+        <w:rPr>
+          <w:sz w:val="18"/>
+          <w:szCs w:val="18"/>
+        </w:rPr>
+        <w:t>CREATE TABLE lavoro_proposta(</w:t>
       </w:r>
     </w:p>
     <w:p>
@@ -10021,144 +10240,129 @@
         <w:rPr>
           <w:sz w:val="18"/>
           <w:szCs w:val="18"/>
-          <w:lang w:val="en-US"/>
         </w:rPr>
         <w:tab/>
-        <w:t>allegati BLOB NOT NULL,</w:t>
-      </w:r>
-    </w:p>
-    <w:p>
-      <w:pPr>
+      </w:r>
+      <w:r>
         <w:rPr>
           <w:sz w:val="18"/>
           <w:szCs w:val="18"/>
           <w:lang w:val="en-US"/>
         </w:rPr>
-      </w:pPr>
-      <w:r>
+        <w:t>data DATETIME PRIMARY KEY,</w:t>
+      </w:r>
+    </w:p>
+    <w:p>
+      <w:pPr>
         <w:rPr>
           <w:sz w:val="18"/>
           <w:szCs w:val="18"/>
           <w:lang w:val="en-US"/>
         </w:rPr>
-        <w:tab/>
-        <w:t>FOREIGN KEY (lavoro_id)</w:t>
-      </w:r>
-    </w:p>
-    <w:p>
-      <w:pPr>
+      </w:pPr>
+      <w:r>
         <w:rPr>
           <w:sz w:val="18"/>
           <w:szCs w:val="18"/>
           <w:lang w:val="en-US"/>
         </w:rPr>
-      </w:pPr>
-      <w:r>
+        <w:tab/>
+        <w:t>lavoro_id INT NOT NULL,</w:t>
+      </w:r>
+    </w:p>
+    <w:p>
+      <w:pPr>
         <w:rPr>
           <w:sz w:val="18"/>
           <w:szCs w:val="18"/>
           <w:lang w:val="en-US"/>
         </w:rPr>
-        <w:tab/>
-        <w:t>REFERENCES lavoro(id)</w:t>
-      </w:r>
-    </w:p>
-    <w:p>
-      <w:pPr>
+      </w:pPr>
+      <w:r>
         <w:rPr>
           <w:sz w:val="18"/>
           <w:szCs w:val="18"/>
           <w:lang w:val="en-US"/>
         </w:rPr>
-      </w:pPr>
+        <w:tab/>
+        <w:t xml:space="preserve">lavoratore_email </w:t>
+      </w:r>
       <w:r>
         <w:rPr>
           <w:sz w:val="18"/>
           <w:szCs w:val="18"/>
           <w:lang w:val="en-US"/>
         </w:rPr>
-        <w:tab/>
-        <w:t>ON DELETE CASCADE</w:t>
-      </w:r>
-    </w:p>
-    <w:p>
-      <w:pPr>
+        <w:t>VARCHAR (</w:t>
+      </w:r>
+      <w:r>
         <w:rPr>
           <w:sz w:val="18"/>
           <w:szCs w:val="18"/>
           <w:lang w:val="en-US"/>
         </w:rPr>
-      </w:pPr>
-      <w:r>
+        <w:t>50) NOT NULL,</w:t>
+      </w:r>
+    </w:p>
+    <w:p>
+      <w:pPr>
         <w:rPr>
           <w:sz w:val="18"/>
           <w:szCs w:val="18"/>
           <w:lang w:val="en-US"/>
         </w:rPr>
-        <w:tab/>
-        <w:t>ON UPDATE CASCADE,</w:t>
-      </w:r>
-    </w:p>
-    <w:p>
-      <w:pPr>
+      </w:pPr>
+      <w:r>
         <w:rPr>
           <w:sz w:val="18"/>
           <w:szCs w:val="18"/>
           <w:lang w:val="en-US"/>
         </w:rPr>
-      </w:pPr>
+        <w:tab/>
+        <w:t xml:space="preserve">titolo </w:t>
+      </w:r>
       <w:r>
         <w:rPr>
           <w:sz w:val="18"/>
           <w:szCs w:val="18"/>
           <w:lang w:val="en-US"/>
         </w:rPr>
-        <w:tab/>
-        <w:t>FOREIGN KEY (lavoratore_email)</w:t>
-      </w:r>
-    </w:p>
-    <w:p>
-      <w:pPr>
+        <w:t>VARCHAR (</w:t>
+      </w:r>
+      <w:r>
         <w:rPr>
           <w:sz w:val="18"/>
           <w:szCs w:val="18"/>
           <w:lang w:val="en-US"/>
         </w:rPr>
-      </w:pPr>
-      <w:r>
+        <w:t>25) NOT NULL,</w:t>
+      </w:r>
+    </w:p>
+    <w:p>
+      <w:pPr>
         <w:rPr>
           <w:sz w:val="18"/>
           <w:szCs w:val="18"/>
           <w:lang w:val="en-US"/>
         </w:rPr>
-        <w:tab/>
-        <w:t>REFERENCES utente(email)</w:t>
-      </w:r>
-    </w:p>
-    <w:p>
-      <w:pPr>
+      </w:pPr>
+      <w:r>
         <w:rPr>
           <w:sz w:val="18"/>
           <w:szCs w:val="18"/>
           <w:lang w:val="en-US"/>
         </w:rPr>
-      </w:pPr>
-      <w:r>
+        <w:tab/>
+        <w:t>descrizione TEXT NOT NULL,</w:t>
+      </w:r>
+    </w:p>
+    <w:p>
+      <w:pPr>
         <w:rPr>
           <w:sz w:val="18"/>
           <w:szCs w:val="18"/>
           <w:lang w:val="en-US"/>
         </w:rPr>
-        <w:tab/>
-        <w:t>ON DELETE CASCADE</w:t>
-      </w:r>
-    </w:p>
-    <w:p>
-      <w:pPr>
-        <w:rPr>
-          <w:sz w:val="18"/>
-          <w:szCs w:val="18"/>
-        </w:rPr>
       </w:pPr>
       <w:r>
         <w:rPr>
@@ -10167,35 +10371,178 @@
           <w:lang w:val="en-US"/>
         </w:rPr>
         <w:tab/>
-      </w:r>
-      <w:r>
+        <w:t>allegati BLOB NOT NULL,</w:t>
+      </w:r>
+    </w:p>
+    <w:p>
+      <w:pPr>
         <w:rPr>
           <w:sz w:val="18"/>
           <w:szCs w:val="18"/>
-        </w:rPr>
-        <w:t>ON UPDATE CASCADE</w:t>
-      </w:r>
-    </w:p>
-    <w:p>
-      <w:pPr>
+          <w:lang w:val="en-US"/>
+        </w:rPr>
+      </w:pPr>
+      <w:r>
         <w:rPr>
           <w:sz w:val="18"/>
           <w:szCs w:val="18"/>
-        </w:rPr>
-      </w:pPr>
-      <w:r>
+          <w:lang w:val="en-US"/>
+        </w:rPr>
+        <w:tab/>
+        <w:t>FOREIGN KEY (lavoro_id)</w:t>
+      </w:r>
+    </w:p>
+    <w:p>
+      <w:pPr>
         <w:rPr>
           <w:sz w:val="18"/>
           <w:szCs w:val="18"/>
-        </w:rPr>
-        <w:t>);</w:t>
-      </w:r>
-    </w:p>
-    <w:p>
-      <w:pPr>
+          <w:lang w:val="en-US"/>
+        </w:rPr>
+      </w:pPr>
+      <w:r>
         <w:rPr>
           <w:sz w:val="18"/>
           <w:szCs w:val="18"/>
+          <w:lang w:val="en-US"/>
+        </w:rPr>
+        <w:tab/>
+        <w:t>REFERENCES lavoro(id)</w:t>
+      </w:r>
+    </w:p>
+    <w:p>
+      <w:pPr>
+        <w:rPr>
+          <w:sz w:val="18"/>
+          <w:szCs w:val="18"/>
+          <w:lang w:val="en-US"/>
+        </w:rPr>
+      </w:pPr>
+      <w:r>
+        <w:rPr>
+          <w:sz w:val="18"/>
+          <w:szCs w:val="18"/>
+          <w:lang w:val="en-US"/>
+        </w:rPr>
+        <w:tab/>
+        <w:t>ON DELETE CASCADE</w:t>
+      </w:r>
+    </w:p>
+    <w:p>
+      <w:pPr>
+        <w:rPr>
+          <w:sz w:val="18"/>
+          <w:szCs w:val="18"/>
+          <w:lang w:val="en-US"/>
+        </w:rPr>
+      </w:pPr>
+      <w:r>
+        <w:rPr>
+          <w:sz w:val="18"/>
+          <w:szCs w:val="18"/>
+          <w:lang w:val="en-US"/>
+        </w:rPr>
+        <w:tab/>
+        <w:t>ON UPDATE CASCADE,</w:t>
+      </w:r>
+    </w:p>
+    <w:p>
+      <w:pPr>
+        <w:rPr>
+          <w:sz w:val="18"/>
+          <w:szCs w:val="18"/>
+          <w:lang w:val="en-US"/>
+        </w:rPr>
+      </w:pPr>
+      <w:r>
+        <w:rPr>
+          <w:sz w:val="18"/>
+          <w:szCs w:val="18"/>
+          <w:lang w:val="en-US"/>
+        </w:rPr>
+        <w:tab/>
+        <w:t>FOREIGN KEY (lavoratore_email)</w:t>
+      </w:r>
+    </w:p>
+    <w:p>
+      <w:pPr>
+        <w:rPr>
+          <w:sz w:val="18"/>
+          <w:szCs w:val="18"/>
+          <w:lang w:val="en-US"/>
+        </w:rPr>
+      </w:pPr>
+      <w:r>
+        <w:rPr>
+          <w:sz w:val="18"/>
+          <w:szCs w:val="18"/>
+          <w:lang w:val="en-US"/>
+        </w:rPr>
+        <w:tab/>
+        <w:t>REFERENCES utente(email)</w:t>
+      </w:r>
+    </w:p>
+    <w:p>
+      <w:pPr>
+        <w:rPr>
+          <w:sz w:val="18"/>
+          <w:szCs w:val="18"/>
+          <w:lang w:val="en-US"/>
+        </w:rPr>
+      </w:pPr>
+      <w:r>
+        <w:rPr>
+          <w:sz w:val="18"/>
+          <w:szCs w:val="18"/>
+          <w:lang w:val="en-US"/>
+        </w:rPr>
+        <w:tab/>
+        <w:t>ON DELETE CASCADE</w:t>
+      </w:r>
+    </w:p>
+    <w:p>
+      <w:pPr>
+        <w:rPr>
+          <w:sz w:val="18"/>
+          <w:szCs w:val="18"/>
+        </w:rPr>
+      </w:pPr>
+      <w:r>
+        <w:rPr>
+          <w:sz w:val="18"/>
+          <w:szCs w:val="18"/>
+          <w:lang w:val="en-US"/>
+        </w:rPr>
+        <w:tab/>
+      </w:r>
+      <w:r>
+        <w:rPr>
+          <w:sz w:val="18"/>
+          <w:szCs w:val="18"/>
+        </w:rPr>
+        <w:t>ON UPDATE CASCADE</w:t>
+      </w:r>
+    </w:p>
+    <w:p>
+      <w:pPr>
+        <w:rPr>
+          <w:sz w:val="18"/>
+          <w:szCs w:val="18"/>
+        </w:rPr>
+      </w:pPr>
+      <w:r>
+        <w:rPr>
+          <w:sz w:val="18"/>
+          <w:szCs w:val="18"/>
+        </w:rPr>
+        <w:t>);</w:t>
+      </w:r>
+    </w:p>
+    <w:p>
+      <w:pPr>
+        <w:rPr>
+          <w:sz w:val="18"/>
+          <w:szCs w:val="18"/>
         </w:rPr>
       </w:pPr>
     </w:p>
@@ -10203,7 +10550,7 @@
       <w:pPr>
         <w:pStyle w:val="Titolo2"/>
       </w:pPr>
-      <w:bookmarkStart w:id="22" w:name="_Toc91095633"/>
+      <w:bookmarkStart w:id="22" w:name="_Toc91154226"/>
       <w:r>
         <w:lastRenderedPageBreak/>
         <w:t>Design delle interfacce</w:t>
@@ -10216,7 +10563,7 @@
         <w:pStyle w:val="Titolo3"/>
         <w:spacing w:before="0" w:after="0"/>
       </w:pPr>
-      <w:bookmarkStart w:id="23" w:name="_Toc91095634"/>
+      <w:bookmarkStart w:id="23" w:name="_Toc91154227"/>
       <w:r>
         <w:t>Progettazione pagina principale</w:t>
       </w:r>
@@ -10279,7 +10626,25 @@
     </w:p>
     <w:p>
       <w:r>
-        <w:t>Come primissima interfaccia riporto quella che si visualizza non appena si apre il sito web senza essersi loggati, dove potremo accederci, registrarci o visualizzare semplicemente tutte le offerte di lavoro.</w:t>
+        <w:t xml:space="preserve">Come primissima interfaccia riporto quella che si visualizza non appena si apre il sito web senza essersi loggati, dove </w:t>
+      </w:r>
+      <w:r>
+        <w:t>si potrà</w:t>
+      </w:r>
+      <w:r>
+        <w:t xml:space="preserve"> </w:t>
+      </w:r>
+      <w:r>
+        <w:t>effettuare l’accesso</w:t>
+      </w:r>
+      <w:r>
+        <w:t xml:space="preserve">, </w:t>
+      </w:r>
+      <w:r>
+        <w:t>la registrazione</w:t>
+      </w:r>
+      <w:r>
+        <w:t xml:space="preserve"> o visualizzare semplicemente tutte le offerte di lavoro.</w:t>
       </w:r>
     </w:p>
     <w:p/>
@@ -10288,7 +10653,7 @@
         <w:pStyle w:val="Titolo3"/>
         <w:spacing w:before="0" w:after="0"/>
       </w:pPr>
-      <w:bookmarkStart w:id="24" w:name="_Toc91095635"/>
+      <w:bookmarkStart w:id="24" w:name="_Toc91154228"/>
       <w:r>
         <w:t>Progettazione form di registrazione</w:t>
       </w:r>
@@ -10379,7 +10744,7 @@
         <w:pStyle w:val="Titolo3"/>
         <w:spacing w:before="0" w:after="0"/>
       </w:pPr>
-      <w:bookmarkStart w:id="25" w:name="_Toc91095636"/>
+      <w:bookmarkStart w:id="25" w:name="_Toc91154229"/>
       <w:r>
         <w:lastRenderedPageBreak/>
         <w:t>Progettazione form di accesso</w:t>
@@ -10459,7 +10824,7 @@
         <w:pStyle w:val="Titolo3"/>
         <w:spacing w:before="0" w:after="0"/>
       </w:pPr>
-      <w:bookmarkStart w:id="26" w:name="_Toc91095637"/>
+      <w:bookmarkStart w:id="26" w:name="_Toc91154230"/>
       <w:r>
         <w:t>Progettazione pagina amministratore</w:t>
       </w:r>
@@ -10530,13 +10895,49 @@
         <w:rPr>
           <w:lang w:val="it-IT"/>
         </w:rPr>
-        <w:t xml:space="preserve">Come quarta interfaccia ho riportato quella degli amministratori una volta effettuato l’accesso, tramite di essa è possibile visualizzare tutte le offerte di lavoro e filtrarle (occupato, scaduto, tutti), </w:t>
-      </w:r>
-      <w:r>
-        <w:rPr>
-          <w:lang w:val="it-IT"/>
-        </w:rPr>
-        <w:t>è anche possibile eliminarle o archiviarle e infine da questa interfaccia si può accedere all’interfaccia della fatturazione.</w:t>
+        <w:t xml:space="preserve">Come quarta interfaccia ho riportato quella degli amministratori una volta effettuato l’accesso, tramite di essa </w:t>
+      </w:r>
+      <w:r>
+        <w:rPr>
+          <w:lang w:val="it-IT"/>
+        </w:rPr>
+        <w:t>sarà</w:t>
+      </w:r>
+      <w:r>
+        <w:rPr>
+          <w:lang w:val="it-IT"/>
+        </w:rPr>
+        <w:t xml:space="preserve"> possibile visualizzare tutte le offerte di lavoro e filtrarle (occupato, scaduto, tutti</w:t>
+      </w:r>
+      <w:r>
+        <w:rPr>
+          <w:lang w:val="it-IT"/>
+        </w:rPr>
+        <w:t xml:space="preserve"> anche eliminati</w:t>
+      </w:r>
+      <w:r>
+        <w:rPr>
+          <w:lang w:val="it-IT"/>
+        </w:rPr>
+        <w:t xml:space="preserve">), </w:t>
+      </w:r>
+      <w:r>
+        <w:rPr>
+          <w:lang w:val="it-IT"/>
+        </w:rPr>
+        <w:t xml:space="preserve">è anche possibile eliminarle </w:t>
+      </w:r>
+      <w:r>
+        <w:rPr>
+          <w:lang w:val="it-IT"/>
+        </w:rPr>
+        <w:t>e quindi</w:t>
+      </w:r>
+      <w:r>
+        <w:rPr>
+          <w:lang w:val="it-IT"/>
+        </w:rPr>
+        <w:t xml:space="preserve"> archiviarle e infine da questa interfaccia si può accedere all’interfaccia della fatturazione.</w:t>
       </w:r>
     </w:p>
     <w:p>
@@ -10551,7 +10952,7 @@
         <w:pStyle w:val="Titolo3"/>
         <w:spacing w:before="0" w:after="0"/>
       </w:pPr>
-      <w:bookmarkStart w:id="27" w:name="_Toc91095638"/>
+      <w:bookmarkStart w:id="27" w:name="_Toc91154231"/>
       <w:r>
         <w:lastRenderedPageBreak/>
         <w:t>Progettazione pagina crea fatturazione</w:t>
@@ -10616,7 +11017,7 @@
         <w:rPr>
           <w:lang w:val="it-IT"/>
         </w:rPr>
-        <w:t>Come quinta interfaccia ho riportato quella per creare le fatture, da essa si possono vedere i lavori archiviati o eliminati e di conseguenza si può calcolare il costo per gli amministratori e per i lavoratori.</w:t>
+        <w:t>Come quinta interfaccia ho riportato quella per creare le fatture, da essa si possono vedere i lavori archiviati e di conseguenza si può calcolare il costo per gli amministratori e per i lavoratori.</w:t>
       </w:r>
       <w:r>
         <w:rPr>
@@ -10637,7 +11038,7 @@
         <w:pStyle w:val="Titolo3"/>
         <w:spacing w:before="0" w:after="0"/>
       </w:pPr>
-      <w:bookmarkStart w:id="28" w:name="_Toc91095639"/>
+      <w:bookmarkStart w:id="28" w:name="_Toc91154232"/>
       <w:r>
         <w:t>Progettazione pagina visualizza fatturazione</w:t>
       </w:r>
@@ -10746,7 +11147,7 @@
         <w:pStyle w:val="Titolo3"/>
         <w:spacing w:before="0" w:after="0"/>
       </w:pPr>
-      <w:bookmarkStart w:id="29" w:name="_Toc91095640"/>
+      <w:bookmarkStart w:id="29" w:name="_Toc91154233"/>
       <w:r>
         <w:lastRenderedPageBreak/>
         <w:t>Progettazione pagina datore di lavoro</w:t>
@@ -10910,7 +11311,7 @@
         <w:pStyle w:val="Titolo3"/>
         <w:spacing w:before="0" w:after="0"/>
       </w:pPr>
-      <w:bookmarkStart w:id="30" w:name="_Toc91095641"/>
+      <w:bookmarkStart w:id="30" w:name="_Toc91154234"/>
       <w:r>
         <w:t>Progettazione pagina datore di lavoro</w:t>
       </w:r>
@@ -11016,7 +11417,7 @@
         <w:pStyle w:val="Titolo3"/>
         <w:spacing w:before="0" w:after="0"/>
       </w:pPr>
-      <w:bookmarkStart w:id="31" w:name="_Toc91095642"/>
+      <w:bookmarkStart w:id="31" w:name="_Toc91154235"/>
       <w:r>
         <w:lastRenderedPageBreak/>
         <w:t>Progettazione pagina Lavoratore</w:t>
@@ -11193,7 +11594,7 @@
         <w:pStyle w:val="Titolo3"/>
         <w:spacing w:before="0" w:after="0"/>
       </w:pPr>
-      <w:bookmarkStart w:id="32" w:name="_Toc91095643"/>
+      <w:bookmarkStart w:id="32" w:name="_Toc91154236"/>
       <w:r>
         <w:t>Progettazione pagina Lavoratore (creazione domanda)</w:t>
       </w:r>
@@ -11381,7 +11782,7 @@
         </w:pBdr>
       </w:pPr>
       <w:bookmarkStart w:id="33" w:name="_Toc461179222"/>
-      <w:bookmarkStart w:id="34" w:name="_Toc91095644"/>
+      <w:bookmarkStart w:id="34" w:name="_Toc91154237"/>
       <w:r>
         <w:lastRenderedPageBreak/>
         <w:t>Implementazione</w:t>
@@ -11393,7 +11794,7 @@
       <w:pPr>
         <w:pStyle w:val="Titolo2"/>
       </w:pPr>
-      <w:bookmarkStart w:id="35" w:name="_Toc91095645"/>
+      <w:bookmarkStart w:id="35" w:name="_Toc91154238"/>
       <w:r>
         <w:t>Mail</w:t>
       </w:r>
@@ -11409,7 +11810,19 @@
         <w:rPr>
           <w:lang w:val="it-IT"/>
         </w:rPr>
-        <w:t>Per configurare php per l’invio della mail tramite l’apposita funzione mail()</w:t>
+        <w:t xml:space="preserve">Per configurare </w:t>
+      </w:r>
+      <w:r>
+        <w:rPr>
+          <w:lang w:val="it-IT"/>
+        </w:rPr>
+        <w:t>Php</w:t>
+      </w:r>
+      <w:r>
+        <w:rPr>
+          <w:lang w:val="it-IT"/>
+        </w:rPr>
+        <w:t xml:space="preserve"> per l’invio della mail tramite l’apposita funzione mail()</w:t>
       </w:r>
       <w:r>
         <w:rPr>
@@ -11470,7 +11883,7 @@
       <w:pPr>
         <w:pStyle w:val="Titolo3"/>
       </w:pPr>
-      <w:bookmarkStart w:id="36" w:name="_Toc91095646"/>
+      <w:bookmarkStart w:id="36" w:name="_Toc91154239"/>
       <w:r>
         <w:t>File php.ini</w:t>
       </w:r>
@@ -11492,7 +11905,19 @@
         <w:rPr>
           <w:lang w:val="it-IT"/>
         </w:rPr>
-        <w:t xml:space="preserve">descrivere l’account del mittente delle mail e </w:t>
+        <w:t>descrivere l’account del mittente</w:t>
+      </w:r>
+      <w:r>
+        <w:rPr>
+          <w:lang w:val="it-IT"/>
+        </w:rPr>
+        <w:t>, la</w:t>
+      </w:r>
+      <w:r>
+        <w:rPr>
+          <w:lang w:val="it-IT"/>
+        </w:rPr>
+        <w:t xml:space="preserve"> mail e </w:t>
       </w:r>
       <w:r>
         <w:rPr>
@@ -11547,7 +11972,7 @@
       <w:pPr>
         <w:pStyle w:val="Titolo3"/>
       </w:pPr>
-      <w:bookmarkStart w:id="37" w:name="_Toc91095647"/>
+      <w:bookmarkStart w:id="37" w:name="_Toc91154240"/>
       <w:r>
         <w:t>File sandamil.php</w:t>
       </w:r>
@@ -11563,13 +11988,43 @@
         <w:rPr>
           <w:lang w:val="it-IT"/>
         </w:rPr>
-        <w:t>In questo file ho messo quanto segue</w:t>
+        <w:t xml:space="preserve">In questo file </w:t>
+      </w:r>
+      <w:r>
+        <w:rPr>
+          <w:lang w:val="it-IT"/>
+        </w:rPr>
+        <w:t xml:space="preserve">bisogna mettere </w:t>
+      </w:r>
+      <w:r>
+        <w:rPr>
+          <w:lang w:val="it-IT"/>
+        </w:rPr>
+        <w:t>quanto segue</w:t>
       </w:r>
       <w:r>
         <w:rPr>
           <w:lang w:val="it-IT"/>
         </w:rPr>
         <w:t xml:space="preserve"> per configurare correttamente l’invio tramite mail</w:t>
+      </w:r>
+      <w:r>
+        <w:rPr>
+          <w:lang w:val="it-IT"/>
+        </w:rPr>
+        <w:t xml:space="preserve"> (gmail) </w:t>
+      </w:r>
+      <w:r>
+        <w:rPr>
+          <w:lang w:val="it-IT"/>
+        </w:rPr>
+        <w:t>dall’account</w:t>
+      </w:r>
+      <w:r>
+        <w:rPr>
+          <w:lang w:val="it-IT"/>
+        </w:rPr>
+        <w:t xml:space="preserve"> LavoroTemporaneoSAMT</w:t>
       </w:r>
       <w:r>
         <w:rPr>
@@ -11757,7 +12212,7 @@
       <w:pPr>
         <w:pStyle w:val="Titolo2"/>
       </w:pPr>
-      <w:bookmarkStart w:id="38" w:name="_Toc91095648"/>
+      <w:bookmarkStart w:id="38" w:name="_Toc91154241"/>
       <w:r>
         <w:lastRenderedPageBreak/>
         <w:t>Database</w:t>
@@ -11768,7 +12223,7 @@
       <w:pPr>
         <w:pStyle w:val="Titolo3"/>
       </w:pPr>
-      <w:bookmarkStart w:id="39" w:name="_Toc91095649"/>
+      <w:bookmarkStart w:id="39" w:name="_Toc91154242"/>
       <w:r>
         <w:t>Account per l’accesso</w:t>
       </w:r>
@@ -11807,7 +12262,7 @@
       <w:pPr>
         <w:pStyle w:val="Titolo3"/>
       </w:pPr>
-      <w:bookmarkStart w:id="40" w:name="_Toc91095650"/>
+      <w:bookmarkStart w:id="40" w:name="_Toc91154243"/>
       <w:r>
         <w:t xml:space="preserve">Implementazione </w:t>
       </w:r>
@@ -11906,19 +12361,25 @@
         <w:rPr>
           <w:lang w:val="en-US"/>
         </w:rPr>
-        <w:t>varchar(50) NOT NULL,</w:t>
-      </w:r>
-    </w:p>
-    <w:p>
-      <w:pPr>
+        <w:t>varchar (</w:t>
+      </w:r>
+      <w:r>
         <w:rPr>
           <w:lang w:val="en-US"/>
         </w:rPr>
-      </w:pPr>
-      <w:r>
+        <w:t>50) NOT NULL,</w:t>
+      </w:r>
+    </w:p>
+    <w:p>
+      <w:pPr>
         <w:rPr>
           <w:lang w:val="en-US"/>
         </w:rPr>
+      </w:pPr>
+      <w:r>
+        <w:rPr>
+          <w:lang w:val="en-US"/>
+        </w:rPr>
         <w:t xml:space="preserve">  </w:t>
       </w:r>
       <w:r>
@@ -11943,14 +12404,20 @@
         <w:rPr>
           <w:lang w:val="en-US"/>
         </w:rPr>
-        <w:t>varchar(255) NOT NULL,</w:t>
-      </w:r>
-    </w:p>
-    <w:p>
+        <w:t>varchar (</w:t>
+      </w:r>
       <w:r>
         <w:rPr>
           <w:lang w:val="en-US"/>
         </w:rPr>
+        <w:t>255) NOT NULL,</w:t>
+      </w:r>
+    </w:p>
+    <w:p>
+      <w:r>
+        <w:rPr>
+          <w:lang w:val="en-US"/>
+        </w:rPr>
         <w:t xml:space="preserve">  </w:t>
       </w:r>
       <w:r>
@@ -12016,20 +12483,19 @@
         <w:rPr>
           <w:lang w:val="en-US"/>
         </w:rPr>
-        <w:t>id int(11) NOT NULL AUTO_INCREMENT,</w:t>
-      </w:r>
-    </w:p>
-    <w:p>
-      <w:pPr>
+        <w:t xml:space="preserve">id </w:t>
+      </w:r>
+      <w:r>
         <w:rPr>
           <w:lang w:val="en-US"/>
         </w:rPr>
-      </w:pPr>
+        <w:t>int (</w:t>
+      </w:r>
       <w:r>
         <w:rPr>
           <w:lang w:val="en-US"/>
         </w:rPr>
-        <w:t xml:space="preserve">   datore_email varchar(50) NOT NULL,</w:t>
+        <w:t>11) NOT NULL AUTO_INCREMENT,</w:t>
       </w:r>
     </w:p>
     <w:p>
@@ -12042,20 +12508,19 @@
         <w:rPr>
           <w:lang w:val="en-US"/>
         </w:rPr>
-        <w:t xml:space="preserve">   lavoratore_email varchar(50) DEFAULT NULL,</w:t>
-      </w:r>
-    </w:p>
-    <w:p>
-      <w:pPr>
+        <w:t xml:space="preserve">   datore_email </w:t>
+      </w:r>
+      <w:r>
         <w:rPr>
           <w:lang w:val="en-US"/>
         </w:rPr>
-      </w:pPr>
+        <w:t>varchar (</w:t>
+      </w:r>
       <w:r>
         <w:rPr>
           <w:lang w:val="en-US"/>
         </w:rPr>
-        <w:t xml:space="preserve">   titolo varchar(25) NOT NULL,</w:t>
+        <w:t>50) NOT NULL,</w:t>
       </w:r>
     </w:p>
     <w:p>
@@ -12068,6 +12533,56 @@
         <w:rPr>
           <w:lang w:val="en-US"/>
         </w:rPr>
+        <w:t xml:space="preserve">   lavoratore_email </w:t>
+      </w:r>
+      <w:r>
+        <w:rPr>
+          <w:lang w:val="en-US"/>
+        </w:rPr>
+        <w:t>varchar (</w:t>
+      </w:r>
+      <w:r>
+        <w:rPr>
+          <w:lang w:val="en-US"/>
+        </w:rPr>
+        <w:t>50) DEFAULT NULL,</w:t>
+      </w:r>
+    </w:p>
+    <w:p>
+      <w:pPr>
+        <w:rPr>
+          <w:lang w:val="en-US"/>
+        </w:rPr>
+      </w:pPr>
+      <w:r>
+        <w:rPr>
+          <w:lang w:val="en-US"/>
+        </w:rPr>
+        <w:t xml:space="preserve">   titolo </w:t>
+      </w:r>
+      <w:r>
+        <w:rPr>
+          <w:lang w:val="en-US"/>
+        </w:rPr>
+        <w:t>varchar (</w:t>
+      </w:r>
+      <w:r>
+        <w:rPr>
+          <w:lang w:val="en-US"/>
+        </w:rPr>
+        <w:t>25) NOT NULL,</w:t>
+      </w:r>
+    </w:p>
+    <w:p>
+      <w:pPr>
+        <w:rPr>
+          <w:lang w:val="en-US"/>
+        </w:rPr>
+      </w:pPr>
+      <w:r>
+        <w:rPr>
+          <w:lang w:val="en-US"/>
+        </w:rPr>
         <w:t xml:space="preserve">   descrizione text NOT NULL,</w:t>
       </w:r>
     </w:p>
@@ -12081,20 +12596,19 @@
         <w:rPr>
           <w:lang w:val="en-US"/>
         </w:rPr>
-        <w:t xml:space="preserve">   tariffaOraria int(11) NOT NULL,</w:t>
-      </w:r>
-    </w:p>
-    <w:p>
-      <w:pPr>
+        <w:t xml:space="preserve">   tariffaOraria </w:t>
+      </w:r>
+      <w:r>
         <w:rPr>
           <w:lang w:val="en-US"/>
         </w:rPr>
-      </w:pPr>
+        <w:t>int (</w:t>
+      </w:r>
       <w:r>
         <w:rPr>
           <w:lang w:val="en-US"/>
         </w:rPr>
-        <w:t xml:space="preserve">   occupato tinyint(4) NOT NULL,</w:t>
+        <w:t>11) NOT NULL,</w:t>
       </w:r>
     </w:p>
     <w:p>
@@ -12107,20 +12621,19 @@
         <w:rPr>
           <w:lang w:val="en-US"/>
         </w:rPr>
-        <w:t xml:space="preserve">   scaduto tinyint(4) NOT NULL,</w:t>
-      </w:r>
-    </w:p>
-    <w:p>
-      <w:pPr>
+        <w:t xml:space="preserve">   occupato </w:t>
+      </w:r>
+      <w:r>
         <w:rPr>
           <w:lang w:val="en-US"/>
         </w:rPr>
-      </w:pPr>
+        <w:t>tinyint (</w:t>
+      </w:r>
       <w:r>
         <w:rPr>
           <w:lang w:val="en-US"/>
         </w:rPr>
-        <w:t xml:space="preserve">   oreDiLavoro int(11) NOT NULL,</w:t>
+        <w:t>4) NOT NULL,</w:t>
       </w:r>
     </w:p>
     <w:p>
@@ -12133,6 +12646,56 @@
         <w:rPr>
           <w:lang w:val="en-US"/>
         </w:rPr>
+        <w:t xml:space="preserve">   scaduto </w:t>
+      </w:r>
+      <w:r>
+        <w:rPr>
+          <w:lang w:val="en-US"/>
+        </w:rPr>
+        <w:t>tinyint (</w:t>
+      </w:r>
+      <w:r>
+        <w:rPr>
+          <w:lang w:val="en-US"/>
+        </w:rPr>
+        <w:t>4) NOT NULL,</w:t>
+      </w:r>
+    </w:p>
+    <w:p>
+      <w:pPr>
+        <w:rPr>
+          <w:lang w:val="en-US"/>
+        </w:rPr>
+      </w:pPr>
+      <w:r>
+        <w:rPr>
+          <w:lang w:val="en-US"/>
+        </w:rPr>
+        <w:t xml:space="preserve">   oreDiLavoro </w:t>
+      </w:r>
+      <w:r>
+        <w:rPr>
+          <w:lang w:val="en-US"/>
+        </w:rPr>
+        <w:t>int (</w:t>
+      </w:r>
+      <w:r>
+        <w:rPr>
+          <w:lang w:val="en-US"/>
+        </w:rPr>
+        <w:t>11) NOT NULL,</w:t>
+      </w:r>
+    </w:p>
+    <w:p>
+      <w:pPr>
+        <w:rPr>
+          <w:lang w:val="en-US"/>
+        </w:rPr>
+      </w:pPr>
+      <w:r>
+        <w:rPr>
+          <w:lang w:val="en-US"/>
+        </w:rPr>
         <w:t xml:space="preserve">   data datetime NOT NULL,</w:t>
       </w:r>
     </w:p>
@@ -12146,19 +12709,31 @@
         <w:rPr>
           <w:lang w:val="en-US"/>
         </w:rPr>
-        <w:t xml:space="preserve">   archiviato tinyint(4) NOT NULL,</w:t>
-      </w:r>
-    </w:p>
-    <w:p>
-      <w:pPr>
+        <w:t xml:space="preserve">   archiviato </w:t>
+      </w:r>
+      <w:r>
         <w:rPr>
           <w:lang w:val="en-US"/>
         </w:rPr>
-      </w:pPr>
+        <w:t>tinyint (</w:t>
+      </w:r>
       <w:r>
         <w:rPr>
           <w:lang w:val="en-US"/>
         </w:rPr>
+        <w:t>4) NOT NULL,</w:t>
+      </w:r>
+    </w:p>
+    <w:p>
+      <w:pPr>
+        <w:rPr>
+          <w:lang w:val="en-US"/>
+        </w:rPr>
+      </w:pPr>
+      <w:r>
+        <w:rPr>
+          <w:lang w:val="en-US"/>
+        </w:rPr>
         <w:t xml:space="preserve">   PRIMARY KEY (id),</w:t>
       </w:r>
     </w:p>
@@ -12231,20 +12806,19 @@
         <w:rPr>
           <w:lang w:val="en-US"/>
         </w:rPr>
-        <w:t xml:space="preserve">   lavoro_id int(11) NOT NULL,</w:t>
-      </w:r>
-    </w:p>
-    <w:p>
-      <w:pPr>
+        <w:t xml:space="preserve">   lavoro_id </w:t>
+      </w:r>
+      <w:r>
         <w:rPr>
           <w:lang w:val="en-US"/>
         </w:rPr>
-      </w:pPr>
+        <w:t>int (</w:t>
+      </w:r>
       <w:r>
         <w:rPr>
           <w:lang w:val="en-US"/>
         </w:rPr>
-        <w:t xml:space="preserve">   lavoratore_email varchar(50) NOT NULL,</w:t>
+        <w:t>11) NOT NULL,</w:t>
       </w:r>
     </w:p>
     <w:p>
@@ -12257,19 +12831,56 @@
         <w:rPr>
           <w:lang w:val="en-US"/>
         </w:rPr>
-        <w:t xml:space="preserve">   titolo varchar(25) NOT NULL,</w:t>
-      </w:r>
-    </w:p>
-    <w:p>
-      <w:pPr>
+        <w:t xml:space="preserve">   lavoratore_email </w:t>
+      </w:r>
+      <w:r>
         <w:rPr>
           <w:lang w:val="en-US"/>
         </w:rPr>
-      </w:pPr>
+        <w:t>varchar (</w:t>
+      </w:r>
       <w:r>
         <w:rPr>
           <w:lang w:val="en-US"/>
         </w:rPr>
+        <w:t>50) NOT NULL,</w:t>
+      </w:r>
+    </w:p>
+    <w:p>
+      <w:pPr>
+        <w:rPr>
+          <w:lang w:val="en-US"/>
+        </w:rPr>
+      </w:pPr>
+      <w:r>
+        <w:rPr>
+          <w:lang w:val="en-US"/>
+        </w:rPr>
+        <w:t xml:space="preserve">   titolo </w:t>
+      </w:r>
+      <w:r>
+        <w:rPr>
+          <w:lang w:val="en-US"/>
+        </w:rPr>
+        <w:t>varchar (</w:t>
+      </w:r>
+      <w:r>
+        <w:rPr>
+          <w:lang w:val="en-US"/>
+        </w:rPr>
+        <w:t>25) NOT NULL,</w:t>
+      </w:r>
+    </w:p>
+    <w:p>
+      <w:pPr>
+        <w:rPr>
+          <w:lang w:val="en-US"/>
+        </w:rPr>
+      </w:pPr>
+      <w:r>
+        <w:rPr>
+          <w:lang w:val="en-US"/>
+        </w:rPr>
         <w:t xml:space="preserve">   descrizione text NOT NULL,</w:t>
       </w:r>
     </w:p>
@@ -12296,7 +12907,19 @@
         <w:rPr>
           <w:lang w:val="en-US"/>
         </w:rPr>
-        <w:t xml:space="preserve">   archiviato tinyint(4) DEFAULT NULL,</w:t>
+        <w:t xml:space="preserve">   archiviato </w:t>
+      </w:r>
+      <w:r>
+        <w:rPr>
+          <w:lang w:val="en-US"/>
+        </w:rPr>
+        <w:t>tinyint (</w:t>
+      </w:r>
+      <w:r>
+        <w:rPr>
+          <w:lang w:val="en-US"/>
+        </w:rPr>
+        <w:t>4) DEFAULT NULL,</w:t>
       </w:r>
     </w:p>
     <w:p>
@@ -12382,20 +13005,19 @@
         <w:rPr>
           <w:lang w:val="en-US"/>
         </w:rPr>
-        <w:t xml:space="preserve">   datore_email varchar(50) NOT NULL,</w:t>
-      </w:r>
-    </w:p>
-    <w:p>
-      <w:pPr>
+        <w:t xml:space="preserve">   datore_email </w:t>
+      </w:r>
+      <w:r>
         <w:rPr>
           <w:lang w:val="en-US"/>
         </w:rPr>
-      </w:pPr>
+        <w:t>varchar (</w:t>
+      </w:r>
       <w:r>
         <w:rPr>
           <w:lang w:val="en-US"/>
         </w:rPr>
-        <w:t xml:space="preserve">   lavoratore_email varchar(50) NOT NULL,</w:t>
+        <w:t>50) NOT NULL,</w:t>
       </w:r>
     </w:p>
     <w:p>
@@ -12408,19 +13030,56 @@
         <w:rPr>
           <w:lang w:val="en-US"/>
         </w:rPr>
-        <w:t xml:space="preserve">   totale int(11) DEFAULT NULL,</w:t>
-      </w:r>
-    </w:p>
-    <w:p>
-      <w:pPr>
+        <w:t xml:space="preserve">   lavoratore_email </w:t>
+      </w:r>
+      <w:r>
         <w:rPr>
           <w:lang w:val="en-US"/>
         </w:rPr>
-      </w:pPr>
+        <w:t>varchar (</w:t>
+      </w:r>
       <w:r>
         <w:rPr>
           <w:lang w:val="en-US"/>
         </w:rPr>
+        <w:t>50) NOT NULL,</w:t>
+      </w:r>
+    </w:p>
+    <w:p>
+      <w:pPr>
+        <w:rPr>
+          <w:lang w:val="en-US"/>
+        </w:rPr>
+      </w:pPr>
+      <w:r>
+        <w:rPr>
+          <w:lang w:val="en-US"/>
+        </w:rPr>
+        <w:t xml:space="preserve">   totale </w:t>
+      </w:r>
+      <w:r>
+        <w:rPr>
+          <w:lang w:val="en-US"/>
+        </w:rPr>
+        <w:t>int (</w:t>
+      </w:r>
+      <w:r>
+        <w:rPr>
+          <w:lang w:val="en-US"/>
+        </w:rPr>
+        <w:t>11) DEFAULT NULL,</w:t>
+      </w:r>
+    </w:p>
+    <w:p>
+      <w:pPr>
+        <w:rPr>
+          <w:lang w:val="en-US"/>
+        </w:rPr>
+      </w:pPr>
+      <w:r>
+        <w:rPr>
+          <w:lang w:val="en-US"/>
+        </w:rPr>
         <w:t xml:space="preserve">   PRIMARY KEY (data),</w:t>
       </w:r>
     </w:p>
@@ -12459,7 +13118,7 @@
       <w:pPr>
         <w:pStyle w:val="Titolo3"/>
       </w:pPr>
-      <w:bookmarkStart w:id="41" w:name="_Toc91095651"/>
+      <w:bookmarkStart w:id="41" w:name="_Toc91154244"/>
       <w:r>
         <w:t>Implementazione grafica banca dati</w:t>
       </w:r>
@@ -12519,27 +13178,14 @@
       <w:r>
         <w:t xml:space="preserve">Figura </w:t>
       </w:r>
-      <w:r>
-        <w:fldChar w:fldCharType="begin"/>
-      </w:r>
-      <w:r>
-        <w:instrText xml:space="preserve"> SEQ Figura \* ARABIC </w:instrText>
-      </w:r>
-      <w:r>
-        <w:fldChar w:fldCharType="separate"/>
-      </w:r>
-      <w:r>
-        <w:rPr>
-          <w:noProof/>
-        </w:rPr>
-        <w:t>1</w:t>
-      </w:r>
-      <w:r>
-        <w:rPr>
-          <w:noProof/>
-        </w:rPr>
-        <w:fldChar w:fldCharType="end"/>
-      </w:r>
+      <w:fldSimple w:instr=" SEQ Figura \* ARABIC ">
+        <w:r>
+          <w:rPr>
+            <w:noProof/>
+          </w:rPr>
+          <w:t>1</w:t>
+        </w:r>
+      </w:fldSimple>
       <w:r>
         <w:t xml:space="preserve"> - implementazione parte grafica db</w:t>
       </w:r>
@@ -12553,7 +13199,7 @@
       <w:pPr>
         <w:pStyle w:val="Titolo2"/>
       </w:pPr>
-      <w:bookmarkStart w:id="42" w:name="_Toc91095652"/>
+      <w:bookmarkStart w:id="42" w:name="_Toc91154245"/>
       <w:r>
         <w:lastRenderedPageBreak/>
         <w:t>Applicativo Web</w:t>
@@ -12564,7 +13210,7 @@
       <w:pPr>
         <w:pStyle w:val="Titolo3"/>
       </w:pPr>
-      <w:bookmarkStart w:id="43" w:name="_Toc91095653"/>
+      <w:bookmarkStart w:id="43" w:name="_Toc91154246"/>
       <w:r>
         <w:t>Struttura cartelle</w:t>
       </w:r>
@@ -12627,12 +13273,13 @@
           <w:lang w:val="it-IT"/>
         </w:rPr>
       </w:pPr>
+      <w:bookmarkStart w:id="44" w:name="_GoBack"/>
       <w:r>
         <w:rPr>
           <w:noProof/>
         </w:rPr>
         <w:drawing>
-          <wp:inline distT="0" distB="0" distL="0" distR="0" wp14:anchorId="593AE07A" wp14:editId="7192AE51">
+          <wp:inline distT="0" distB="0" distL="0" distR="0" wp14:anchorId="593AE07A" wp14:editId="66E705AD">
             <wp:extent cx="1800000" cy="2206925"/>
             <wp:effectExtent l="0" t="0" r="0" b="3175"/>
             <wp:docPr id="21" name="Immagine 21"/>
@@ -12674,16 +13321,17 @@
           </wp:inline>
         </w:drawing>
       </w:r>
+      <w:bookmarkEnd w:id="44"/>
     </w:p>
     <w:p>
       <w:pPr>
         <w:pStyle w:val="Titolo3"/>
       </w:pPr>
-      <w:bookmarkStart w:id="44" w:name="_Toc91095654"/>
+      <w:bookmarkStart w:id="45" w:name="_Toc91154247"/>
       <w:r>
         <w:t>File index.php</w:t>
       </w:r>
-      <w:bookmarkEnd w:id="44"/>
+      <w:bookmarkEnd w:id="45"/>
     </w:p>
     <w:p>
       <w:pPr>
@@ -12811,12 +13459,12 @@
       <w:pPr>
         <w:pStyle w:val="Titolo3"/>
       </w:pPr>
-      <w:bookmarkStart w:id="45" w:name="_Toc91095655"/>
+      <w:bookmarkStart w:id="46" w:name="_Toc91154248"/>
       <w:r>
         <w:lastRenderedPageBreak/>
         <w:t>File .htaccess</w:t>
       </w:r>
-      <w:bookmarkEnd w:id="45"/>
+      <w:bookmarkEnd w:id="46"/>
     </w:p>
     <w:p>
       <w:pPr>
@@ -12926,11 +13574,11 @@
       <w:pPr>
         <w:pStyle w:val="Titolo3"/>
       </w:pPr>
-      <w:bookmarkStart w:id="46" w:name="_Toc91095656"/>
+      <w:bookmarkStart w:id="47" w:name="_Toc91154249"/>
       <w:r>
         <w:t>Cartella config</w:t>
       </w:r>
-      <w:bookmarkEnd w:id="46"/>
+      <w:bookmarkEnd w:id="47"/>
     </w:p>
     <w:p>
       <w:pPr>
@@ -13034,11 +13682,11 @@
       <w:pPr>
         <w:pStyle w:val="Titolo3"/>
       </w:pPr>
-      <w:bookmarkStart w:id="47" w:name="_Toc91095657"/>
+      <w:bookmarkStart w:id="48" w:name="_Toc91154250"/>
       <w:r>
         <w:t>Cartella libs</w:t>
       </w:r>
-      <w:bookmarkEnd w:id="47"/>
+      <w:bookmarkEnd w:id="48"/>
     </w:p>
     <w:p>
       <w:pPr>
@@ -14022,13 +14670,13 @@
         <w:rPr>
           <w:lang w:val="it-IT"/>
         </w:rPr>
-        <w:t xml:space="preserve">, essa è </w:t>
-      </w:r>
-      <w:r>
-        <w:rPr>
-          <w:lang w:val="it-IT"/>
-        </w:rPr>
-        <w:t xml:space="preserve">non </w:t>
+        <w:t>, essa</w:t>
+      </w:r>
+      <w:r>
+        <w:rPr>
+          <w:lang w:val="it-IT"/>
+        </w:rPr>
+        <w:t xml:space="preserve"> non è </w:t>
       </w:r>
       <w:r>
         <w:rPr>
@@ -14122,11 +14770,11 @@
       <w:pPr>
         <w:pStyle w:val="Titolo3"/>
       </w:pPr>
-      <w:bookmarkStart w:id="48" w:name="_Toc91095658"/>
+      <w:bookmarkStart w:id="49" w:name="_Toc91154251"/>
       <w:r>
         <w:t>Cartella Controller</w:t>
       </w:r>
-      <w:bookmarkEnd w:id="48"/>
+      <w:bookmarkEnd w:id="49"/>
     </w:p>
     <w:p>
       <w:pPr>
@@ -14323,13 +14971,6 @@
     </w:p>
     <w:p>
       <w:pPr>
-        <w:rPr>
-          <w:lang w:val="it-IT"/>
-        </w:rPr>
-      </w:pPr>
-    </w:p>
-    <w:p>
-      <w:pPr>
         <w:pStyle w:val="Titolo4"/>
       </w:pPr>
       <w:r>
@@ -14423,13 +15064,6 @@
     </w:p>
     <w:p>
       <w:pPr>
-        <w:rPr>
-          <w:lang w:val="it-IT"/>
-        </w:rPr>
-      </w:pPr>
-    </w:p>
-    <w:p>
-      <w:pPr>
         <w:pStyle w:val="Titolo4"/>
       </w:pPr>
       <w:r>
@@ -14502,13 +15136,6 @@
           </wp:inline>
         </w:drawing>
       </w:r>
-    </w:p>
-    <w:p>
-      <w:pPr>
-        <w:rPr>
-          <w:lang w:val="it-IT"/>
-        </w:rPr>
-      </w:pPr>
     </w:p>
     <w:p>
       <w:pPr>
@@ -15870,6 +16497,12 @@
         </w:rPr>
         <w:t>esci, creaFattura, calcolaFattura e visualizzazioneConFiltri</w:t>
       </w:r>
+      <w:r>
+        <w:rPr>
+          <w:lang w:val="it-IT"/>
+        </w:rPr>
+        <w:t>.</w:t>
+      </w:r>
     </w:p>
     <w:p>
       <w:pPr>
@@ -18448,11 +19081,11 @@
       <w:pPr>
         <w:pStyle w:val="Titolo3"/>
       </w:pPr>
-      <w:bookmarkStart w:id="49" w:name="_Toc91095659"/>
+      <w:bookmarkStart w:id="50" w:name="_Toc91154252"/>
       <w:r>
         <w:t>Cartella Models</w:t>
       </w:r>
-      <w:bookmarkEnd w:id="49"/>
+      <w:bookmarkEnd w:id="50"/>
     </w:p>
     <w:p>
       <w:pPr>
@@ -21712,11 +22345,11 @@
       <w:pPr>
         <w:pStyle w:val="Titolo3"/>
       </w:pPr>
-      <w:bookmarkStart w:id="50" w:name="_Toc91095660"/>
+      <w:bookmarkStart w:id="51" w:name="_Toc91154253"/>
       <w:r>
         <w:t>Cartella Views</w:t>
       </w:r>
-      <w:bookmarkEnd w:id="50"/>
+      <w:bookmarkEnd w:id="51"/>
     </w:p>
     <w:p>
       <w:r>
@@ -21908,7 +22541,13 @@
     </w:p>
     <w:p>
       <w:r>
-        <w:t xml:space="preserve">La view pagina amministratori rappresenta la pagina contenente una intestazione con la propria mail e la possibilità di effettuare il logout. </w:t>
+        <w:t xml:space="preserve">La view pagina amministratori rappresenta la pagina contenente una intestazione con la propria mail e la possibilità di effettuare il </w:t>
+      </w:r>
+      <w:r>
+        <w:t>log out</w:t>
+      </w:r>
+      <w:r>
+        <w:t xml:space="preserve">. </w:t>
       </w:r>
       <w:r>
         <w:t>Inoltre,</w:t>
@@ -21988,7 +22627,13 @@
         <w:t>datoriDiLavoro</w:t>
       </w:r>
       <w:r>
-        <w:t xml:space="preserve"> rappresenta la pagina contenente una intestazione con la propria mail e la possibilità di effettuare il logout. Inoltre, questa prima pagina permette all’utente loggato come </w:t>
+        <w:t xml:space="preserve"> rappresenta la pagina contenente una intestazione con la propria mail e la possibilità di effettuare il </w:t>
+      </w:r>
+      <w:r>
+        <w:t>log out</w:t>
+      </w:r>
+      <w:r>
+        <w:t xml:space="preserve">. Inoltre, questa prima pagina permette all’utente loggato come </w:t>
       </w:r>
       <w:r>
         <w:t>datore di lavoro</w:t>
@@ -22057,7 +22702,13 @@
     </w:p>
     <w:p>
       <w:r>
-        <w:t>La view pagina lavoratori rappresenta la pagina contenente una intestazione con la propria mail e la possibilità di effettuare il logout. Inoltre, questa prima pagina permette all’utente loggato come lavoratore di vedere tutte le richieste fatte ai lavori in quel momento, questa si può eliminare o modificare. Mentre sotto questa sezione c’è la sezione dei lavori offerti, ad essi si può fare una richiesta, facendo così si possono creare nuove richieste ai lavori offerte e per farlo si viene reindirizzati alla pagina per aggiungere le richieste per un lavoro.</w:t>
+        <w:t xml:space="preserve">La view pagina lavoratori rappresenta la pagina contenente una intestazione con la propria mail e la possibilità di effettuare il </w:t>
+      </w:r>
+      <w:r>
+        <w:t>log out</w:t>
+      </w:r>
+      <w:r>
+        <w:t>. Inoltre, questa prima pagina permette all’utente loggato come lavoratore di vedere tutte le richieste fatte ai lavori in quel momento, questa si può eliminare o modificare. Mentre sotto questa sezione c’è la sezione dei lavori offerti, ad essi si può fare una richiesta, facendo così si possono creare nuove richieste ai lavori offerte e per farlo si viene reindirizzati alla pagina per aggiungere le richieste per un lavoro.</w:t>
       </w:r>
     </w:p>
     <w:p>
@@ -22119,7 +22770,13 @@
         <w:t>aggiungi fattura</w:t>
       </w:r>
       <w:r>
-        <w:t xml:space="preserve"> rappresenta la pagina contenente una intestazione con la propria mail e la possibilità di effettuare il logout. Inoltre, questa prima pagina permette all’utente loggato come </w:t>
+        <w:t xml:space="preserve"> rappresenta la pagina contenente una intestazione con la propria mail e la possibilità di effettuare il </w:t>
+      </w:r>
+      <w:r>
+        <w:t>log out</w:t>
+      </w:r>
+      <w:r>
+        <w:t xml:space="preserve">. Inoltre, questa prima pagina permette all’utente loggato come </w:t>
       </w:r>
       <w:r>
         <w:t>amministratore</w:t>
@@ -22214,7 +22871,10 @@
         <w:t>offerta di lavoro</w:t>
       </w:r>
       <w:r>
-        <w:t xml:space="preserve"> rappresenta la pagina contenente una intestazione con la propria mail e la possibilità di effettuare il logout</w:t>
+        <w:t xml:space="preserve"> rappresenta la pagina contenente una intestazione con la propria mail e la possibilità di effettuare il </w:t>
+      </w:r>
+      <w:r>
+        <w:t>log out</w:t>
       </w:r>
       <w:r>
         <w:t xml:space="preserve"> e un link che permette di tornare nella pagina principale dei datori di lavoro. In questa pagina è contenuto il form per la creazione di un nuovo lavoro, per farlo sono necessari un titolo, una descrizione, una tariffa oraria e le ore di lavoro, cliccando sul bottone verrà inserito un nuovo lavoro nel db e si verrà reindirizzati nella home per i datori di lavoro.</w:t>
@@ -22283,7 +22943,13 @@
         <w:t>richiesta ad un</w:t>
       </w:r>
       <w:r>
-        <w:t xml:space="preserve"> lavoro rappresenta la pagina contenente una intestazione con la propria mail e la possibilità di effettuare il logout e un link che permette di tornare nella pagina principale dei </w:t>
+        <w:t xml:space="preserve"> lavoro rappresenta la pagina contenente una intestazione con la propria mail e la possibilità di effettuare il </w:t>
+      </w:r>
+      <w:r>
+        <w:t>log out</w:t>
+      </w:r>
+      <w:r>
+        <w:t xml:space="preserve"> e un link che permette di tornare nella pagina principale dei </w:t>
       </w:r>
       <w:r>
         <w:t>lavoratori</w:t>
@@ -22295,10 +22961,13 @@
         <w:t>I</w:t>
       </w:r>
       <w:r>
-        <w:t>n questa pagina è contenuto il form per la creazione di un</w:t>
-      </w:r>
-      <w:r>
-        <w:t xml:space="preserve"> offerta ad un </w:t>
+        <w:t xml:space="preserve">n questa pagina è contenuto il form per la creazione di </w:t>
+      </w:r>
+      <w:r>
+        <w:t>un’offerta</w:t>
+      </w:r>
+      <w:r>
+        <w:t xml:space="preserve"> ad un </w:t>
       </w:r>
       <w:r>
         <w:t>lavoro, per farlo sono necessari una descrizione</w:t>
@@ -22391,8 +23060,8 @@
           <w:lang w:val="it-IT"/>
         </w:rPr>
       </w:pPr>
-      <w:bookmarkStart w:id="51" w:name="_Toc461179223"/>
-      <w:bookmarkStart w:id="52" w:name="_Toc91095661"/>
+      <w:bookmarkStart w:id="52" w:name="_Toc461179223"/>
+      <w:bookmarkStart w:id="53" w:name="_Toc91154254"/>
       <w:r>
         <w:rPr>
           <w:lang w:val="it-IT"/>
@@ -22400,20 +23069,20 @@
         <w:lastRenderedPageBreak/>
         <w:t>Test</w:t>
       </w:r>
-      <w:bookmarkEnd w:id="51"/>
       <w:bookmarkEnd w:id="52"/>
+      <w:bookmarkEnd w:id="53"/>
     </w:p>
     <w:p>
       <w:pPr>
         <w:pStyle w:val="Titolo2"/>
       </w:pPr>
-      <w:bookmarkStart w:id="53" w:name="_Toc461179224"/>
-      <w:bookmarkStart w:id="54" w:name="_Toc91095662"/>
+      <w:bookmarkStart w:id="54" w:name="_Toc461179224"/>
+      <w:bookmarkStart w:id="55" w:name="_Toc91154255"/>
       <w:r>
         <w:t>Protocollo di test</w:t>
       </w:r>
-      <w:bookmarkEnd w:id="53"/>
       <w:bookmarkEnd w:id="54"/>
+      <w:bookmarkEnd w:id="55"/>
     </w:p>
     <w:p>
       <w:pPr>
@@ -27577,7 +28246,7 @@
           <w:footerReference w:type="first" r:id="rId114"/>
           <w:pgSz w:w="11906" w:h="16838"/>
           <w:pgMar w:top="1985" w:right="1134" w:bottom="1418" w:left="1134" w:header="567" w:footer="567" w:gutter="0"/>
-          <w:pgNumType w:start="10"/>
+          <w:pgNumType w:start="9"/>
           <w:cols w:space="720"/>
           <w:titlePg/>
           <w:docGrid w:linePitch="272"/>
@@ -27588,14 +28257,14 @@
       <w:pPr>
         <w:pStyle w:val="Titolo2"/>
       </w:pPr>
-      <w:bookmarkStart w:id="55" w:name="_Toc461179225"/>
-      <w:bookmarkStart w:id="56" w:name="_Toc91095663"/>
+      <w:bookmarkStart w:id="56" w:name="_Toc461179225"/>
+      <w:bookmarkStart w:id="57" w:name="_Toc91154256"/>
       <w:r>
         <w:lastRenderedPageBreak/>
         <w:t>Risultati test</w:t>
       </w:r>
-      <w:bookmarkEnd w:id="55"/>
       <w:bookmarkEnd w:id="56"/>
+      <w:bookmarkEnd w:id="57"/>
     </w:p>
     <w:tbl>
       <w:tblPr>
@@ -29458,7 +30127,7 @@
           <w:docGrid w:linePitch="272"/>
         </w:sectPr>
       </w:pPr>
-      <w:bookmarkStart w:id="57" w:name="_Toc461179226"/>
+      <w:bookmarkStart w:id="58" w:name="_Toc461179226"/>
       <w:r>
         <w:br w:type="textWrapping" w:clear="all"/>
       </w:r>
@@ -29467,7 +30136,7 @@
       <w:pPr>
         <w:pStyle w:val="Titolo2"/>
       </w:pPr>
-      <w:bookmarkStart w:id="58" w:name="_Toc91095664"/>
+      <w:bookmarkStart w:id="59" w:name="_Toc91154257"/>
       <w:r>
         <w:lastRenderedPageBreak/>
         <w:t>Mancanze</w:t>
@@ -29475,8 +30144,8 @@
       <w:r>
         <w:t>/limitazioni conosciute</w:t>
       </w:r>
-      <w:bookmarkEnd w:id="57"/>
       <w:bookmarkEnd w:id="58"/>
+      <w:bookmarkEnd w:id="59"/>
     </w:p>
     <w:p>
       <w:r>
@@ -29560,8 +30229,8 @@
           <w:lang w:val="it-IT"/>
         </w:rPr>
       </w:pPr>
-      <w:bookmarkStart w:id="59" w:name="_Toc461179227"/>
-      <w:bookmarkStart w:id="60" w:name="_Toc91095665"/>
+      <w:bookmarkStart w:id="60" w:name="_Toc461179227"/>
+      <w:bookmarkStart w:id="61" w:name="_Toc91154258"/>
       <w:r>
         <w:rPr>
           <w:lang w:val="it-IT"/>
@@ -29569,8 +30238,8 @@
         <w:lastRenderedPageBreak/>
         <w:t>Consuntivo</w:t>
       </w:r>
-      <w:bookmarkEnd w:id="59"/>
       <w:bookmarkEnd w:id="60"/>
+      <w:bookmarkEnd w:id="61"/>
     </w:p>
     <w:p>
       <w:pPr>
@@ -29612,6 +30281,46 @@
           <w:lang w:val="it-IT"/>
         </w:rPr>
       </w:pPr>
+      <w:r>
+        <w:rPr>
+          <w:noProof/>
+        </w:rPr>
+        <w:drawing>
+          <wp:inline distT="0" distB="0" distL="0" distR="0" wp14:anchorId="5DAB580F" wp14:editId="4DEE1042">
+            <wp:extent cx="8531225" cy="4617085"/>
+            <wp:effectExtent l="0" t="0" r="3175" b="0"/>
+            <wp:docPr id="25" name="Immagine 25"/>
+            <wp:cNvGraphicFramePr>
+              <a:graphicFrameLocks xmlns:a="http://schemas.openxmlformats.org/drawingml/2006/main" noChangeAspect="1"/>
+            </wp:cNvGraphicFramePr>
+            <a:graphic xmlns:a="http://schemas.openxmlformats.org/drawingml/2006/main">
+              <a:graphicData uri="http://schemas.openxmlformats.org/drawingml/2006/picture">
+                <pic:pic xmlns:pic="http://schemas.openxmlformats.org/drawingml/2006/picture">
+                  <pic:nvPicPr>
+                    <pic:cNvPr id="1" name=""/>
+                    <pic:cNvPicPr/>
+                  </pic:nvPicPr>
+                  <pic:blipFill>
+                    <a:blip r:embed="rId139"/>
+                    <a:stretch>
+                      <a:fillRect/>
+                    </a:stretch>
+                  </pic:blipFill>
+                  <pic:spPr>
+                    <a:xfrm>
+                      <a:off x="0" y="0"/>
+                      <a:ext cx="8531225" cy="4617085"/>
+                    </a:xfrm>
+                    <a:prstGeom prst="rect">
+                      <a:avLst/>
+                    </a:prstGeom>
+                  </pic:spPr>
+                </pic:pic>
+              </a:graphicData>
+            </a:graphic>
+          </wp:inline>
+        </w:drawing>
+      </w:r>
     </w:p>
     <w:p>
       <w:pPr>
@@ -29626,8 +30335,8 @@
           <w:lang w:val="it-IT"/>
         </w:rPr>
         <w:sectPr>
-          <w:headerReference w:type="first" r:id="rId139"/>
-          <w:footerReference w:type="first" r:id="rId140"/>
+          <w:headerReference w:type="first" r:id="rId140"/>
+          <w:footerReference w:type="first" r:id="rId141"/>
           <w:pgSz w:w="16838" w:h="11906" w:orient="landscape"/>
           <w:pgMar w:top="1134" w:right="1985" w:bottom="1134" w:left="1418" w:header="567" w:footer="567" w:gutter="0"/>
           <w:pgNumType w:start="58"/>
@@ -29644,8 +30353,8 @@
           <w:lang w:val="it-IT"/>
         </w:rPr>
       </w:pPr>
-      <w:bookmarkStart w:id="61" w:name="_Toc461179228"/>
-      <w:bookmarkStart w:id="62" w:name="_Toc91095666"/>
+      <w:bookmarkStart w:id="62" w:name="_Toc461179228"/>
+      <w:bookmarkStart w:id="63" w:name="_Toc91154259"/>
       <w:r>
         <w:rPr>
           <w:lang w:val="it-IT"/>
@@ -29653,20 +30362,20 @@
         <w:lastRenderedPageBreak/>
         <w:t>Conclusioni</w:t>
       </w:r>
-      <w:bookmarkEnd w:id="61"/>
       <w:bookmarkEnd w:id="62"/>
+      <w:bookmarkEnd w:id="63"/>
     </w:p>
     <w:p>
       <w:pPr>
         <w:pStyle w:val="Titolo2"/>
       </w:pPr>
-      <w:bookmarkStart w:id="63" w:name="_Toc461179229"/>
-      <w:bookmarkStart w:id="64" w:name="_Toc91095667"/>
+      <w:bookmarkStart w:id="64" w:name="_Toc461179229"/>
+      <w:bookmarkStart w:id="65" w:name="_Toc91154260"/>
       <w:r>
         <w:t>Sviluppi futuri</w:t>
       </w:r>
-      <w:bookmarkEnd w:id="63"/>
       <w:bookmarkEnd w:id="64"/>
+      <w:bookmarkEnd w:id="65"/>
     </w:p>
     <w:p>
       <w:pPr>
@@ -29707,13 +30416,13 @@
       <w:pPr>
         <w:pStyle w:val="Titolo2"/>
       </w:pPr>
-      <w:bookmarkStart w:id="65" w:name="_Toc461179230"/>
-      <w:bookmarkStart w:id="66" w:name="_Toc91095668"/>
+      <w:bookmarkStart w:id="66" w:name="_Toc461179230"/>
+      <w:bookmarkStart w:id="67" w:name="_Toc91154261"/>
       <w:r>
         <w:t>Considerazioni personali</w:t>
       </w:r>
-      <w:bookmarkEnd w:id="65"/>
       <w:bookmarkEnd w:id="66"/>
+      <w:bookmarkEnd w:id="67"/>
     </w:p>
     <w:p>
       <w:r>
@@ -29807,8 +30516,8 @@
           <w:lang w:val="it-IT"/>
         </w:rPr>
       </w:pPr>
-      <w:bookmarkStart w:id="67" w:name="_Toc461179231"/>
-      <w:bookmarkStart w:id="68" w:name="_Toc91095669"/>
+      <w:bookmarkStart w:id="68" w:name="_Toc461179231"/>
+      <w:bookmarkStart w:id="69" w:name="_Toc91154262"/>
       <w:r>
         <w:rPr>
           <w:lang w:val="it-IT"/>
@@ -29816,23 +30525,23 @@
         <w:lastRenderedPageBreak/>
         <w:t>Bibliografia</w:t>
       </w:r>
-      <w:bookmarkEnd w:id="67"/>
       <w:bookmarkEnd w:id="68"/>
+      <w:bookmarkEnd w:id="69"/>
     </w:p>
     <w:p>
       <w:pPr>
         <w:pStyle w:val="Titolo2"/>
       </w:pPr>
-      <w:bookmarkStart w:id="69" w:name="_Toc461179234"/>
-      <w:bookmarkStart w:id="70" w:name="_Toc91095670"/>
+      <w:bookmarkStart w:id="70" w:name="_Toc461179234"/>
+      <w:bookmarkStart w:id="71" w:name="_Toc91154263"/>
       <w:r>
         <w:t>Sitografia</w:t>
       </w:r>
-      <w:bookmarkEnd w:id="69"/>
       <w:bookmarkEnd w:id="70"/>
-    </w:p>
-    <w:p>
-      <w:hyperlink r:id="rId141" w:history="1">
+      <w:bookmarkEnd w:id="71"/>
+    </w:p>
+    <w:p>
+      <w:hyperlink r:id="rId142" w:history="1">
         <w:r>
           <w:rPr>
             <w:rStyle w:val="Collegamentoipertestuale"/>
@@ -29856,7 +30565,7 @@
     </w:p>
     <w:p/>
     <w:p>
-      <w:hyperlink r:id="rId142" w:history="1">
+      <w:hyperlink r:id="rId143" w:history="1">
         <w:r>
           <w:rPr>
             <w:rStyle w:val="Collegamentoipertestuale"/>
@@ -29888,7 +30597,7 @@
           <w:lang w:val="en-US"/>
         </w:rPr>
       </w:pPr>
-      <w:hyperlink r:id="rId143" w:history="1">
+      <w:hyperlink r:id="rId144" w:history="1">
         <w:r>
           <w:rPr>
             <w:rStyle w:val="Collegamentoipertestuale"/>
@@ -29945,7 +30654,7 @@
           <w:lang w:val="en-US"/>
         </w:rPr>
       </w:pPr>
-      <w:hyperlink r:id="rId144" w:history="1">
+      <w:hyperlink r:id="rId145" w:history="1">
         <w:r>
           <w:rPr>
             <w:rStyle w:val="Collegamentoipertestuale"/>
@@ -29996,7 +30705,7 @@
           <w:lang w:val="en-US"/>
         </w:rPr>
       </w:pPr>
-      <w:hyperlink r:id="rId145" w:history="1">
+      <w:hyperlink r:id="rId146" w:history="1">
         <w:r>
           <w:rPr>
             <w:rStyle w:val="Collegamentoipertestuale"/>
@@ -30047,7 +30756,7 @@
           <w:lang w:val="en-US"/>
         </w:rPr>
       </w:pPr>
-      <w:hyperlink r:id="rId146" w:history="1">
+      <w:hyperlink r:id="rId147" w:history="1">
         <w:r>
           <w:rPr>
             <w:rStyle w:val="Collegamentoipertestuale"/>
@@ -30104,8 +30813,8 @@
           <w:lang w:val="it-IT"/>
         </w:rPr>
       </w:pPr>
-      <w:bookmarkStart w:id="71" w:name="_Toc461179235"/>
-      <w:bookmarkStart w:id="72" w:name="_Toc91095671"/>
+      <w:bookmarkStart w:id="72" w:name="_Toc461179235"/>
+      <w:bookmarkStart w:id="73" w:name="_Toc91154264"/>
       <w:r>
         <w:rPr>
           <w:lang w:val="it-IT"/>
@@ -30113,8 +30822,8 @@
         <w:lastRenderedPageBreak/>
         <w:t>Allegati</w:t>
       </w:r>
-      <w:bookmarkEnd w:id="71"/>
       <w:bookmarkEnd w:id="72"/>
+      <w:bookmarkEnd w:id="73"/>
     </w:p>
     <w:p>
       <w:pPr>
@@ -30219,9 +30928,16 @@
         <w:t>Gantt consultivo</w:t>
       </w:r>
     </w:p>
+    <w:p>
+      <w:pPr>
+        <w:rPr>
+          <w:lang w:val="it-IT"/>
+        </w:rPr>
+      </w:pPr>
+    </w:p>
     <w:sectPr>
-      <w:headerReference w:type="first" r:id="rId147"/>
-      <w:footerReference w:type="first" r:id="rId148"/>
+      <w:headerReference w:type="first" r:id="rId148"/>
+      <w:footerReference w:type="first" r:id="rId149"/>
       <w:pgSz w:w="11906" w:h="16838"/>
       <w:pgMar w:top="1418" w:right="1134" w:bottom="1985" w:left="1134" w:header="567" w:footer="567" w:gutter="0"/>
       <w:pgNumType w:start="59"/>
@@ -30234,7 +30950,7 @@
 </file>
 
 <file path=word/endnotes.xml><?xml version="1.0" encoding="utf-8"?>
-<w:endnotes xmlns:wpc="http://schemas.microsoft.com/office/word/2010/wordprocessingCanvas" xmlns:cx="http://schemas.microsoft.com/office/drawing/2014/chartex" xmlns:cx1="http://schemas.microsoft.com/office/drawing/2015/9/8/chartex" xmlns:cx2="http://schemas.microsoft.com/office/drawing/2015/10/21/chartex" xmlns:cx3="http://schemas.microsoft.com/office/drawing/2016/5/9/chartex" xmlns:cx4="http://schemas.microsoft.com/office/drawing/2016/5/10/chartex" xmlns:cx5="http://schemas.microsoft.com/office/drawing/2016/5/11/chartex" xmlns:cx6="http://schemas.microsoft.com/office/drawing/2016/5/12/chartex" xmlns:cx7="http://schemas.microsoft.com/office/drawing/2016/5/13/chartex" xmlns:cx8="http://schemas.microsoft.com/office/drawing/2016/5/14/chartex" xmlns:mc="http://schemas.openxmlformats.org/markup-compatibility/2006" xmlns:aink="http://schemas.microsoft.com/office/drawing/2016/ink" xmlns:am3d="http://schemas.microsoft.com/office/drawing/2017/model3d" xmlns:o="urn:schemas-microsoft-com:office:office" xmlns:r="http://schemas.openxmlformats.org/officeDocument/2006/relationships" xmlns:m="http://schemas.openxmlformats.org/officeDocument/2006/math" xmlns:v="urn:schemas-microsoft-com:vml" xmlns:wp14="http://schemas.microsoft.com/office/word/2010/wordprocessingDrawing" xmlns:wp="http://schemas.openxmlformats.org/drawingml/2006/wordprocessingDrawing" xmlns:w10="urn:schemas-microsoft-com:office:word" xmlns:w="http://schemas.openxmlformats.org/wordprocessingml/2006/main" xmlns:w14="http://schemas.microsoft.com/office/word/2010/wordml" xmlns:w15="http://schemas.microsoft.com/office/word/2012/wordml" xmlns:w16cex="http://schemas.microsoft.com/office/word/2018/wordml/cex" xmlns:w16cid="http://schemas.microsoft.com/office/word/2016/wordml/cid" xmlns:w16="http://schemas.microsoft.com/office/word/2018/wordml" xmlns:w16sdtdh="http://schemas.microsoft.com/office/word/2020/wordml/sdtdatahash" xmlns:w16se="http://schemas.microsoft.com/office/word/2015/wordml/symex" xmlns:wpg="http://schemas.microsoft.com/office/word/2010/wordprocessingGroup" xmlns:wpi="http://schemas.microsoft.com/office/word/2010/wordprocessingInk" xmlns:wne="http://schemas.microsoft.com/office/word/2006/wordml" xmlns:wps="http://schemas.microsoft.com/office/word/2010/wordprocessingShape" mc:Ignorable="w14 w15 w16se w16cid w16 w16cex w16sdtdh wp14">
+<w:endnotes xmlns:wpc="http://schemas.microsoft.com/office/word/2010/wordprocessingCanvas" xmlns:cx="http://schemas.microsoft.com/office/drawing/2014/chartex" xmlns:cx1="http://schemas.microsoft.com/office/drawing/2015/9/8/chartex" xmlns:cx2="http://schemas.microsoft.com/office/drawing/2015/10/21/chartex" xmlns:cx3="http://schemas.microsoft.com/office/drawing/2016/5/9/chartex" xmlns:cx4="http://schemas.microsoft.com/office/drawing/2016/5/10/chartex" xmlns:cx5="http://schemas.microsoft.com/office/drawing/2016/5/11/chartex" xmlns:cx6="http://schemas.microsoft.com/office/drawing/2016/5/12/chartex" xmlns:cx7="http://schemas.microsoft.com/office/drawing/2016/5/13/chartex" xmlns:cx8="http://schemas.microsoft.com/office/drawing/2016/5/14/chartex" xmlns:mc="http://schemas.openxmlformats.org/markup-compatibility/2006" xmlns:aink="http://schemas.microsoft.com/office/drawing/2016/ink" xmlns:am3d="http://schemas.microsoft.com/office/drawing/2017/model3d" xmlns:o="urn:schemas-microsoft-com:office:office" xmlns:r="http://schemas.openxmlformats.org/officeDocument/2006/relationships" xmlns:m="http://schemas.openxmlformats.org/officeDocument/2006/math" xmlns:v="urn:schemas-microsoft-com:vml" xmlns:wp14="http://schemas.microsoft.com/office/word/2010/wordprocessingDrawing" xmlns:wp="http://schemas.openxmlformats.org/drawingml/2006/wordprocessingDrawing" xmlns:w10="urn:schemas-microsoft-com:office:word" xmlns:w="http://schemas.openxmlformats.org/wordprocessingml/2006/main" xmlns:w14="http://schemas.microsoft.com/office/word/2010/wordml" xmlns:w15="http://schemas.microsoft.com/office/word/2012/wordml" xmlns:w16cid="http://schemas.microsoft.com/office/word/2016/wordml/cid" xmlns:w16se="http://schemas.microsoft.com/office/word/2015/wordml/symex" xmlns:wpg="http://schemas.microsoft.com/office/word/2010/wordprocessingGroup" xmlns:wpi="http://schemas.microsoft.com/office/word/2010/wordprocessingInk" xmlns:wne="http://schemas.microsoft.com/office/word/2006/wordml" xmlns:wps="http://schemas.microsoft.com/office/word/2010/wordprocessingShape" mc:Ignorable="w14 w15 w16se w16cid wp14">
   <w:endnote w:type="separator" w:id="-1">
     <w:p>
       <w:r>
@@ -30253,7 +30969,7 @@
 </file>
 
 <file path=word/footer1.xml><?xml version="1.0" encoding="utf-8"?>
-<w:ftr xmlns:wpc="http://schemas.microsoft.com/office/word/2010/wordprocessingCanvas" xmlns:cx="http://schemas.microsoft.com/office/drawing/2014/chartex" xmlns:cx1="http://schemas.microsoft.com/office/drawing/2015/9/8/chartex" xmlns:cx2="http://schemas.microsoft.com/office/drawing/2015/10/21/chartex" xmlns:cx3="http://schemas.microsoft.com/office/drawing/2016/5/9/chartex" xmlns:cx4="http://schemas.microsoft.com/office/drawing/2016/5/10/chartex" xmlns:cx5="http://schemas.microsoft.com/office/drawing/2016/5/11/chartex" xmlns:cx6="http://schemas.microsoft.com/office/drawing/2016/5/12/chartex" xmlns:cx7="http://schemas.microsoft.com/office/drawing/2016/5/13/chartex" xmlns:cx8="http://schemas.microsoft.com/office/drawing/2016/5/14/chartex" xmlns:mc="http://schemas.openxmlformats.org/markup-compatibility/2006" xmlns:aink="http://schemas.microsoft.com/office/drawing/2016/ink" xmlns:am3d="http://schemas.microsoft.com/office/drawing/2017/model3d" xmlns:o="urn:schemas-microsoft-com:office:office" xmlns:r="http://schemas.openxmlformats.org/officeDocument/2006/relationships" xmlns:m="http://schemas.openxmlformats.org/officeDocument/2006/math" xmlns:v="urn:schemas-microsoft-com:vml" xmlns:wp14="http://schemas.microsoft.com/office/word/2010/wordprocessingDrawing" xmlns:wp="http://schemas.openxmlformats.org/drawingml/2006/wordprocessingDrawing" xmlns:w10="urn:schemas-microsoft-com:office:word" xmlns:w="http://schemas.openxmlformats.org/wordprocessingml/2006/main" xmlns:w14="http://schemas.microsoft.com/office/word/2010/wordml" xmlns:w15="http://schemas.microsoft.com/office/word/2012/wordml" xmlns:w16cex="http://schemas.microsoft.com/office/word/2018/wordml/cex" xmlns:w16cid="http://schemas.microsoft.com/office/word/2016/wordml/cid" xmlns:w16="http://schemas.microsoft.com/office/word/2018/wordml" xmlns:w16sdtdh="http://schemas.microsoft.com/office/word/2020/wordml/sdtdatahash" xmlns:w16se="http://schemas.microsoft.com/office/word/2015/wordml/symex" xmlns:wpg="http://schemas.microsoft.com/office/word/2010/wordprocessingGroup" xmlns:wpi="http://schemas.microsoft.com/office/word/2010/wordprocessingInk" xmlns:wne="http://schemas.microsoft.com/office/word/2006/wordml" xmlns:wps="http://schemas.microsoft.com/office/word/2010/wordprocessingShape" mc:Ignorable="w14 w15 w16se w16cid w16 w16cex w16sdtdh wp14">
+<w:ftr xmlns:wpc="http://schemas.microsoft.com/office/word/2010/wordprocessingCanvas" xmlns:cx="http://schemas.microsoft.com/office/drawing/2014/chartex" xmlns:cx1="http://schemas.microsoft.com/office/drawing/2015/9/8/chartex" xmlns:cx2="http://schemas.microsoft.com/office/drawing/2015/10/21/chartex" xmlns:cx3="http://schemas.microsoft.com/office/drawing/2016/5/9/chartex" xmlns:cx4="http://schemas.microsoft.com/office/drawing/2016/5/10/chartex" xmlns:cx5="http://schemas.microsoft.com/office/drawing/2016/5/11/chartex" xmlns:cx6="http://schemas.microsoft.com/office/drawing/2016/5/12/chartex" xmlns:cx7="http://schemas.microsoft.com/office/drawing/2016/5/13/chartex" xmlns:cx8="http://schemas.microsoft.com/office/drawing/2016/5/14/chartex" xmlns:mc="http://schemas.openxmlformats.org/markup-compatibility/2006" xmlns:aink="http://schemas.microsoft.com/office/drawing/2016/ink" xmlns:am3d="http://schemas.microsoft.com/office/drawing/2017/model3d" xmlns:o="urn:schemas-microsoft-com:office:office" xmlns:r="http://schemas.openxmlformats.org/officeDocument/2006/relationships" xmlns:m="http://schemas.openxmlformats.org/officeDocument/2006/math" xmlns:v="urn:schemas-microsoft-com:vml" xmlns:wp14="http://schemas.microsoft.com/office/word/2010/wordprocessingDrawing" xmlns:wp="http://schemas.openxmlformats.org/drawingml/2006/wordprocessingDrawing" xmlns:w10="urn:schemas-microsoft-com:office:word" xmlns:w="http://schemas.openxmlformats.org/wordprocessingml/2006/main" xmlns:w14="http://schemas.microsoft.com/office/word/2010/wordml" xmlns:w15="http://schemas.microsoft.com/office/word/2012/wordml" xmlns:w16cid="http://schemas.microsoft.com/office/word/2016/wordml/cid" xmlns:w16se="http://schemas.microsoft.com/office/word/2015/wordml/symex" xmlns:wpg="http://schemas.microsoft.com/office/word/2010/wordprocessingGroup" xmlns:wpi="http://schemas.microsoft.com/office/word/2010/wordprocessingInk" xmlns:wne="http://schemas.microsoft.com/office/word/2006/wordml" xmlns:wps="http://schemas.microsoft.com/office/word/2010/wordprocessingShape" mc:Ignorable="w14 w15 w16se w16cid wp14">
   <w:p>
     <w:pPr>
       <w:pStyle w:val="Pidipagina"/>
@@ -30295,7 +31011,7 @@
       <w:rPr>
         <w:noProof/>
       </w:rPr>
-      <w:t>22.12.2021</w:t>
+      <w:t>23.12.2021</w:t>
     </w:r>
     <w:r>
       <w:fldChar w:fldCharType="end"/>
@@ -30305,349 +31021,7 @@
 </file>
 
 <file path=word/footer10.xml><?xml version="1.0" encoding="utf-8"?>
-<w:ftr xmlns:wpc="http://schemas.microsoft.com/office/word/2010/wordprocessingCanvas" xmlns:cx="http://schemas.microsoft.com/office/drawing/2014/chartex" xmlns:cx1="http://schemas.microsoft.com/office/drawing/2015/9/8/chartex" xmlns:cx2="http://schemas.microsoft.com/office/drawing/2015/10/21/chartex" xmlns:cx3="http://schemas.microsoft.com/office/drawing/2016/5/9/chartex" xmlns:cx4="http://schemas.microsoft.com/office/drawing/2016/5/10/chartex" xmlns:cx5="http://schemas.microsoft.com/office/drawing/2016/5/11/chartex" xmlns:cx6="http://schemas.microsoft.com/office/drawing/2016/5/12/chartex" xmlns:cx7="http://schemas.microsoft.com/office/drawing/2016/5/13/chartex" xmlns:cx8="http://schemas.microsoft.com/office/drawing/2016/5/14/chartex" xmlns:mc="http://schemas.openxmlformats.org/markup-compatibility/2006" xmlns:aink="http://schemas.microsoft.com/office/drawing/2016/ink" xmlns:am3d="http://schemas.microsoft.com/office/drawing/2017/model3d" xmlns:o="urn:schemas-microsoft-com:office:office" xmlns:r="http://schemas.openxmlformats.org/officeDocument/2006/relationships" xmlns:m="http://schemas.openxmlformats.org/officeDocument/2006/math" xmlns:v="urn:schemas-microsoft-com:vml" xmlns:wp14="http://schemas.microsoft.com/office/word/2010/wordprocessingDrawing" xmlns:wp="http://schemas.openxmlformats.org/drawingml/2006/wordprocessingDrawing" xmlns:w10="urn:schemas-microsoft-com:office:word" xmlns:w="http://schemas.openxmlformats.org/wordprocessingml/2006/main" xmlns:w14="http://schemas.microsoft.com/office/word/2010/wordml" xmlns:w15="http://schemas.microsoft.com/office/word/2012/wordml" xmlns:w16cex="http://schemas.microsoft.com/office/word/2018/wordml/cex" xmlns:w16cid="http://schemas.microsoft.com/office/word/2016/wordml/cid" xmlns:w16="http://schemas.microsoft.com/office/word/2018/wordml" xmlns:w16sdtdh="http://schemas.microsoft.com/office/word/2020/wordml/sdtdatahash" xmlns:w16se="http://schemas.microsoft.com/office/word/2015/wordml/symex" xmlns:wpg="http://schemas.microsoft.com/office/word/2010/wordprocessingGroup" xmlns:wpi="http://schemas.microsoft.com/office/word/2010/wordprocessingInk" xmlns:wne="http://schemas.microsoft.com/office/word/2006/wordml" xmlns:wps="http://schemas.microsoft.com/office/word/2010/wordprocessingShape" mc:Ignorable="w14 w15 w16se w16cid w16 w16cex w16sdtdh wp14">
-  <w:p>
-    <w:pPr>
-      <w:pStyle w:val="Pidipagina"/>
-      <w:tabs>
-        <w:tab w:val="clear" w:pos="4819"/>
-        <w:tab w:val="center" w:pos="4820"/>
-        <w:tab w:val="left" w:pos="11907"/>
-        <w:tab w:val="right" w:pos="13435"/>
-      </w:tabs>
-    </w:pPr>
-    <w:r>
-      <w:t>Samuele Abbà</w:t>
-    </w:r>
-    <w:r>
-      <w:tab/>
-    </w:r>
-    <w:r>
-      <w:fldChar w:fldCharType="begin"/>
-    </w:r>
-    <w:r>
-      <w:instrText xml:space="preserve"> FILENAME </w:instrText>
-    </w:r>
-    <w:r>
-      <w:fldChar w:fldCharType="separate"/>
-    </w:r>
-    <w:r>
-      <w:rPr>
-        <w:noProof/>
-      </w:rPr>
-      <w:t>Documentazione lavoro temporaneo - Samuele Abba.docx</w:t>
-    </w:r>
-    <w:r>
-      <w:rPr>
-        <w:noProof/>
-      </w:rPr>
-      <w:fldChar w:fldCharType="end"/>
-    </w:r>
-    <w:r>
-      <w:t xml:space="preserve"> </w:t>
-    </w:r>
-    <w:r>
-      <w:tab/>
-      <w:t xml:space="preserve">Versione: </w:t>
-    </w:r>
-    <w:r>
-      <w:fldChar w:fldCharType="begin"/>
-    </w:r>
-    <w:r>
-      <w:instrText xml:space="preserve"> TIME \@ "dd.MM.yyyy" </w:instrText>
-    </w:r>
-    <w:r>
-      <w:fldChar w:fldCharType="separate"/>
-    </w:r>
-    <w:r>
-      <w:rPr>
-        <w:noProof/>
-      </w:rPr>
-      <w:t>22.12.2021</w:t>
-    </w:r>
-    <w:r>
-      <w:fldChar w:fldCharType="end"/>
-    </w:r>
-  </w:p>
-</w:ftr>
-</file>
-
-<file path=word/footer2.xml><?xml version="1.0" encoding="utf-8"?>
-<w:ftr xmlns:wpc="http://schemas.microsoft.com/office/word/2010/wordprocessingCanvas" xmlns:cx="http://schemas.microsoft.com/office/drawing/2014/chartex" xmlns:cx1="http://schemas.microsoft.com/office/drawing/2015/9/8/chartex" xmlns:cx2="http://schemas.microsoft.com/office/drawing/2015/10/21/chartex" xmlns:cx3="http://schemas.microsoft.com/office/drawing/2016/5/9/chartex" xmlns:cx4="http://schemas.microsoft.com/office/drawing/2016/5/10/chartex" xmlns:cx5="http://schemas.microsoft.com/office/drawing/2016/5/11/chartex" xmlns:cx6="http://schemas.microsoft.com/office/drawing/2016/5/12/chartex" xmlns:cx7="http://schemas.microsoft.com/office/drawing/2016/5/13/chartex" xmlns:cx8="http://schemas.microsoft.com/office/drawing/2016/5/14/chartex" xmlns:mc="http://schemas.openxmlformats.org/markup-compatibility/2006" xmlns:aink="http://schemas.microsoft.com/office/drawing/2016/ink" xmlns:am3d="http://schemas.microsoft.com/office/drawing/2017/model3d" xmlns:o="urn:schemas-microsoft-com:office:office" xmlns:r="http://schemas.openxmlformats.org/officeDocument/2006/relationships" xmlns:m="http://schemas.openxmlformats.org/officeDocument/2006/math" xmlns:v="urn:schemas-microsoft-com:vml" xmlns:wp14="http://schemas.microsoft.com/office/word/2010/wordprocessingDrawing" xmlns:wp="http://schemas.openxmlformats.org/drawingml/2006/wordprocessingDrawing" xmlns:w10="urn:schemas-microsoft-com:office:word" xmlns:w="http://schemas.openxmlformats.org/wordprocessingml/2006/main" xmlns:w14="http://schemas.microsoft.com/office/word/2010/wordml" xmlns:w15="http://schemas.microsoft.com/office/word/2012/wordml" xmlns:w16cex="http://schemas.microsoft.com/office/word/2018/wordml/cex" xmlns:w16cid="http://schemas.microsoft.com/office/word/2016/wordml/cid" xmlns:w16="http://schemas.microsoft.com/office/word/2018/wordml" xmlns:w16sdtdh="http://schemas.microsoft.com/office/word/2020/wordml/sdtdatahash" xmlns:w16se="http://schemas.microsoft.com/office/word/2015/wordml/symex" xmlns:wpg="http://schemas.microsoft.com/office/word/2010/wordprocessingGroup" xmlns:wpi="http://schemas.microsoft.com/office/word/2010/wordprocessingInk" xmlns:wne="http://schemas.microsoft.com/office/word/2006/wordml" xmlns:wps="http://schemas.microsoft.com/office/word/2010/wordprocessingShape" mc:Ignorable="w14 w15 w16se w16cid w16 w16cex w16sdtdh wp14">
-  <w:p>
-    <w:pPr>
-      <w:pStyle w:val="Pidipagina"/>
-      <w:pBdr>
-        <w:top w:val="none" w:sz="0" w:space="0" w:color="auto"/>
-      </w:pBdr>
-    </w:pPr>
-  </w:p>
-</w:ftr>
-</file>
-
-<file path=word/footer3.xml><?xml version="1.0" encoding="utf-8"?>
-<w:ftr xmlns:wpc="http://schemas.microsoft.com/office/word/2010/wordprocessingCanvas" xmlns:cx="http://schemas.microsoft.com/office/drawing/2014/chartex" xmlns:cx1="http://schemas.microsoft.com/office/drawing/2015/9/8/chartex" xmlns:cx2="http://schemas.microsoft.com/office/drawing/2015/10/21/chartex" xmlns:cx3="http://schemas.microsoft.com/office/drawing/2016/5/9/chartex" xmlns:cx4="http://schemas.microsoft.com/office/drawing/2016/5/10/chartex" xmlns:cx5="http://schemas.microsoft.com/office/drawing/2016/5/11/chartex" xmlns:cx6="http://schemas.microsoft.com/office/drawing/2016/5/12/chartex" xmlns:cx7="http://schemas.microsoft.com/office/drawing/2016/5/13/chartex" xmlns:cx8="http://schemas.microsoft.com/office/drawing/2016/5/14/chartex" xmlns:mc="http://schemas.openxmlformats.org/markup-compatibility/2006" xmlns:aink="http://schemas.microsoft.com/office/drawing/2016/ink" xmlns:am3d="http://schemas.microsoft.com/office/drawing/2017/model3d" xmlns:o="urn:schemas-microsoft-com:office:office" xmlns:r="http://schemas.openxmlformats.org/officeDocument/2006/relationships" xmlns:m="http://schemas.openxmlformats.org/officeDocument/2006/math" xmlns:v="urn:schemas-microsoft-com:vml" xmlns:wp14="http://schemas.microsoft.com/office/word/2010/wordprocessingDrawing" xmlns:wp="http://schemas.openxmlformats.org/drawingml/2006/wordprocessingDrawing" xmlns:w10="urn:schemas-microsoft-com:office:word" xmlns:w="http://schemas.openxmlformats.org/wordprocessingml/2006/main" xmlns:w14="http://schemas.microsoft.com/office/word/2010/wordml" xmlns:w15="http://schemas.microsoft.com/office/word/2012/wordml" xmlns:w16cex="http://schemas.microsoft.com/office/word/2018/wordml/cex" xmlns:w16cid="http://schemas.microsoft.com/office/word/2016/wordml/cid" xmlns:w16="http://schemas.microsoft.com/office/word/2018/wordml" xmlns:w16sdtdh="http://schemas.microsoft.com/office/word/2020/wordml/sdtdatahash" xmlns:w16se="http://schemas.microsoft.com/office/word/2015/wordml/symex" xmlns:wpg="http://schemas.microsoft.com/office/word/2010/wordprocessingGroup" xmlns:wpi="http://schemas.microsoft.com/office/word/2010/wordprocessingInk" xmlns:wne="http://schemas.microsoft.com/office/word/2006/wordml" xmlns:wps="http://schemas.microsoft.com/office/word/2010/wordprocessingShape" mc:Ignorable="w14 w15 w16se w16cid w16 w16cex w16sdtdh wp14">
-  <w:p>
-    <w:pPr>
-      <w:pStyle w:val="Pidipagina"/>
-      <w:tabs>
-        <w:tab w:val="clear" w:pos="4819"/>
-        <w:tab w:val="clear" w:pos="9638"/>
-        <w:tab w:val="center" w:pos="6804"/>
-        <w:tab w:val="right" w:pos="13435"/>
-      </w:tabs>
-    </w:pPr>
-    <w:r>
-      <w:t>Samuele Abbà</w:t>
-    </w:r>
-    <w:r>
-      <w:tab/>
-    </w:r>
-    <w:fldSimple w:instr=" FILENAME ">
-      <w:r>
-        <w:rPr>
-          <w:noProof/>
-        </w:rPr>
-        <w:t>Documentazione lavoro temporaneo - Samuele Abba.docx</w:t>
-      </w:r>
-    </w:fldSimple>
-    <w:r>
-      <w:tab/>
-      <w:t xml:space="preserve">Versione: </w:t>
-    </w:r>
-    <w:r>
-      <w:fldChar w:fldCharType="begin"/>
-    </w:r>
-    <w:r>
-      <w:instrText xml:space="preserve"> TIME \@ "dd.MM.yyyy" </w:instrText>
-    </w:r>
-    <w:r>
-      <w:fldChar w:fldCharType="separate"/>
-    </w:r>
-    <w:r>
-      <w:rPr>
-        <w:noProof/>
-      </w:rPr>
-      <w:t>22.12.2021</w:t>
-    </w:r>
-    <w:r>
-      <w:fldChar w:fldCharType="end"/>
-    </w:r>
-  </w:p>
-</w:ftr>
-</file>
-
-<file path=word/footer4.xml><?xml version="1.0" encoding="utf-8"?>
-<w:ftr xmlns:wpc="http://schemas.microsoft.com/office/word/2010/wordprocessingCanvas" xmlns:cx="http://schemas.microsoft.com/office/drawing/2014/chartex" xmlns:cx1="http://schemas.microsoft.com/office/drawing/2015/9/8/chartex" xmlns:cx2="http://schemas.microsoft.com/office/drawing/2015/10/21/chartex" xmlns:cx3="http://schemas.microsoft.com/office/drawing/2016/5/9/chartex" xmlns:cx4="http://schemas.microsoft.com/office/drawing/2016/5/10/chartex" xmlns:cx5="http://schemas.microsoft.com/office/drawing/2016/5/11/chartex" xmlns:cx6="http://schemas.microsoft.com/office/drawing/2016/5/12/chartex" xmlns:cx7="http://schemas.microsoft.com/office/drawing/2016/5/13/chartex" xmlns:cx8="http://schemas.microsoft.com/office/drawing/2016/5/14/chartex" xmlns:mc="http://schemas.openxmlformats.org/markup-compatibility/2006" xmlns:aink="http://schemas.microsoft.com/office/drawing/2016/ink" xmlns:am3d="http://schemas.microsoft.com/office/drawing/2017/model3d" xmlns:o="urn:schemas-microsoft-com:office:office" xmlns:r="http://schemas.openxmlformats.org/officeDocument/2006/relationships" xmlns:m="http://schemas.openxmlformats.org/officeDocument/2006/math" xmlns:v="urn:schemas-microsoft-com:vml" xmlns:wp14="http://schemas.microsoft.com/office/word/2010/wordprocessingDrawing" xmlns:wp="http://schemas.openxmlformats.org/drawingml/2006/wordprocessingDrawing" xmlns:w10="urn:schemas-microsoft-com:office:word" xmlns:w="http://schemas.openxmlformats.org/wordprocessingml/2006/main" xmlns:w14="http://schemas.microsoft.com/office/word/2010/wordml" xmlns:w15="http://schemas.microsoft.com/office/word/2012/wordml" xmlns:w16cex="http://schemas.microsoft.com/office/word/2018/wordml/cex" xmlns:w16cid="http://schemas.microsoft.com/office/word/2016/wordml/cid" xmlns:w16="http://schemas.microsoft.com/office/word/2018/wordml" xmlns:w16sdtdh="http://schemas.microsoft.com/office/word/2020/wordml/sdtdatahash" xmlns:w16se="http://schemas.microsoft.com/office/word/2015/wordml/symex" xmlns:wpg="http://schemas.microsoft.com/office/word/2010/wordprocessingGroup" xmlns:wpi="http://schemas.microsoft.com/office/word/2010/wordprocessingInk" xmlns:wne="http://schemas.microsoft.com/office/word/2006/wordml" xmlns:wps="http://schemas.microsoft.com/office/word/2010/wordprocessingShape" mc:Ignorable="w14 w15 w16se w16cid w16 w16cex w16sdtdh wp14">
-  <w:p>
-    <w:pPr>
-      <w:pStyle w:val="Pidipagina"/>
-      <w:tabs>
-        <w:tab w:val="clear" w:pos="4819"/>
-        <w:tab w:val="clear" w:pos="9638"/>
-        <w:tab w:val="center" w:pos="4820"/>
-        <w:tab w:val="right" w:pos="13435"/>
-      </w:tabs>
-    </w:pPr>
-    <w:r>
-      <w:t>Samuele Abbà</w:t>
-    </w:r>
-    <w:r>
-      <w:tab/>
-    </w:r>
-    <w:fldSimple w:instr=" FILENAME ">
-      <w:r>
-        <w:rPr>
-          <w:noProof/>
-        </w:rPr>
-        <w:t>Documentazione lavoro temporaneo - Samuele Abba.docx</w:t>
-      </w:r>
-    </w:fldSimple>
-    <w:r>
-      <w:tab/>
-      <w:t xml:space="preserve">Versione: </w:t>
-    </w:r>
-    <w:r>
-      <w:fldChar w:fldCharType="begin"/>
-    </w:r>
-    <w:r>
-      <w:instrText xml:space="preserve"> TIME \@ "dd.MM.yyyy" </w:instrText>
-    </w:r>
-    <w:r>
-      <w:fldChar w:fldCharType="separate"/>
-    </w:r>
-    <w:r>
-      <w:rPr>
-        <w:noProof/>
-      </w:rPr>
-      <w:t>22.12.2021</w:t>
-    </w:r>
-    <w:r>
-      <w:fldChar w:fldCharType="end"/>
-    </w:r>
-  </w:p>
-</w:ftr>
-</file>
-
-<file path=word/footer5.xml><?xml version="1.0" encoding="utf-8"?>
-<w:ftr xmlns:wpc="http://schemas.microsoft.com/office/word/2010/wordprocessingCanvas" xmlns:cx="http://schemas.microsoft.com/office/drawing/2014/chartex" xmlns:cx1="http://schemas.microsoft.com/office/drawing/2015/9/8/chartex" xmlns:cx2="http://schemas.microsoft.com/office/drawing/2015/10/21/chartex" xmlns:cx3="http://schemas.microsoft.com/office/drawing/2016/5/9/chartex" xmlns:cx4="http://schemas.microsoft.com/office/drawing/2016/5/10/chartex" xmlns:cx5="http://schemas.microsoft.com/office/drawing/2016/5/11/chartex" xmlns:cx6="http://schemas.microsoft.com/office/drawing/2016/5/12/chartex" xmlns:cx7="http://schemas.microsoft.com/office/drawing/2016/5/13/chartex" xmlns:cx8="http://schemas.microsoft.com/office/drawing/2016/5/14/chartex" xmlns:mc="http://schemas.openxmlformats.org/markup-compatibility/2006" xmlns:aink="http://schemas.microsoft.com/office/drawing/2016/ink" xmlns:am3d="http://schemas.microsoft.com/office/drawing/2017/model3d" xmlns:o="urn:schemas-microsoft-com:office:office" xmlns:r="http://schemas.openxmlformats.org/officeDocument/2006/relationships" xmlns:m="http://schemas.openxmlformats.org/officeDocument/2006/math" xmlns:v="urn:schemas-microsoft-com:vml" xmlns:wp14="http://schemas.microsoft.com/office/word/2010/wordprocessingDrawing" xmlns:wp="http://schemas.openxmlformats.org/drawingml/2006/wordprocessingDrawing" xmlns:w10="urn:schemas-microsoft-com:office:word" xmlns:w="http://schemas.openxmlformats.org/wordprocessingml/2006/main" xmlns:w14="http://schemas.microsoft.com/office/word/2010/wordml" xmlns:w15="http://schemas.microsoft.com/office/word/2012/wordml" xmlns:w16cex="http://schemas.microsoft.com/office/word/2018/wordml/cex" xmlns:w16cid="http://schemas.microsoft.com/office/word/2016/wordml/cid" xmlns:w16="http://schemas.microsoft.com/office/word/2018/wordml" xmlns:w16sdtdh="http://schemas.microsoft.com/office/word/2020/wordml/sdtdatahash" xmlns:w16se="http://schemas.microsoft.com/office/word/2015/wordml/symex" xmlns:wpg="http://schemas.microsoft.com/office/word/2010/wordprocessingGroup" xmlns:wpi="http://schemas.microsoft.com/office/word/2010/wordprocessingInk" xmlns:wne="http://schemas.microsoft.com/office/word/2006/wordml" xmlns:wps="http://schemas.microsoft.com/office/word/2010/wordprocessingShape" mc:Ignorable="w14 w15 w16se w16cid w16 w16cex w16sdtdh wp14">
-  <w:p>
-    <w:pPr>
-      <w:pStyle w:val="Pidipagina"/>
-      <w:tabs>
-        <w:tab w:val="clear" w:pos="4819"/>
-        <w:tab w:val="clear" w:pos="9638"/>
-        <w:tab w:val="center" w:pos="6521"/>
-        <w:tab w:val="right" w:pos="13435"/>
-      </w:tabs>
-    </w:pPr>
-    <w:r>
-      <w:t>Samuele Abbà</w:t>
-    </w:r>
-    <w:r>
-      <w:tab/>
-    </w:r>
-    <w:fldSimple w:instr=" FILENAME ">
-      <w:r>
-        <w:rPr>
-          <w:noProof/>
-        </w:rPr>
-        <w:t>Documentazione lavoro temporaneo - Samuele Abba.docx</w:t>
-      </w:r>
-    </w:fldSimple>
-    <w:r>
-      <w:tab/>
-      <w:t xml:space="preserve">Versione: </w:t>
-    </w:r>
-    <w:r>
-      <w:fldChar w:fldCharType="begin"/>
-    </w:r>
-    <w:r>
-      <w:instrText xml:space="preserve"> TIME \@ "dd.MM.yyyy" </w:instrText>
-    </w:r>
-    <w:r>
-      <w:fldChar w:fldCharType="separate"/>
-    </w:r>
-    <w:r>
-      <w:rPr>
-        <w:noProof/>
-      </w:rPr>
-      <w:t>22.12.2021</w:t>
-    </w:r>
-    <w:r>
-      <w:fldChar w:fldCharType="end"/>
-    </w:r>
-  </w:p>
-</w:ftr>
-</file>
-
-<file path=word/footer6.xml><?xml version="1.0" encoding="utf-8"?>
-<w:ftr xmlns:wpc="http://schemas.microsoft.com/office/word/2010/wordprocessingCanvas" xmlns:cx="http://schemas.microsoft.com/office/drawing/2014/chartex" xmlns:cx1="http://schemas.microsoft.com/office/drawing/2015/9/8/chartex" xmlns:cx2="http://schemas.microsoft.com/office/drawing/2015/10/21/chartex" xmlns:cx3="http://schemas.microsoft.com/office/drawing/2016/5/9/chartex" xmlns:cx4="http://schemas.microsoft.com/office/drawing/2016/5/10/chartex" xmlns:cx5="http://schemas.microsoft.com/office/drawing/2016/5/11/chartex" xmlns:cx6="http://schemas.microsoft.com/office/drawing/2016/5/12/chartex" xmlns:cx7="http://schemas.microsoft.com/office/drawing/2016/5/13/chartex" xmlns:cx8="http://schemas.microsoft.com/office/drawing/2016/5/14/chartex" xmlns:mc="http://schemas.openxmlformats.org/markup-compatibility/2006" xmlns:aink="http://schemas.microsoft.com/office/drawing/2016/ink" xmlns:am3d="http://schemas.microsoft.com/office/drawing/2017/model3d" xmlns:o="urn:schemas-microsoft-com:office:office" xmlns:r="http://schemas.openxmlformats.org/officeDocument/2006/relationships" xmlns:m="http://schemas.openxmlformats.org/officeDocument/2006/math" xmlns:v="urn:schemas-microsoft-com:vml" xmlns:wp14="http://schemas.microsoft.com/office/word/2010/wordprocessingDrawing" xmlns:wp="http://schemas.openxmlformats.org/drawingml/2006/wordprocessingDrawing" xmlns:w10="urn:schemas-microsoft-com:office:word" xmlns:w="http://schemas.openxmlformats.org/wordprocessingml/2006/main" xmlns:w14="http://schemas.microsoft.com/office/word/2010/wordml" xmlns:w15="http://schemas.microsoft.com/office/word/2012/wordml" xmlns:w16cex="http://schemas.microsoft.com/office/word/2018/wordml/cex" xmlns:w16cid="http://schemas.microsoft.com/office/word/2016/wordml/cid" xmlns:w16="http://schemas.microsoft.com/office/word/2018/wordml" xmlns:w16sdtdh="http://schemas.microsoft.com/office/word/2020/wordml/sdtdatahash" xmlns:w16se="http://schemas.microsoft.com/office/word/2015/wordml/symex" xmlns:wpg="http://schemas.microsoft.com/office/word/2010/wordprocessingGroup" xmlns:wpi="http://schemas.microsoft.com/office/word/2010/wordprocessingInk" xmlns:wne="http://schemas.microsoft.com/office/word/2006/wordml" xmlns:wps="http://schemas.microsoft.com/office/word/2010/wordprocessingShape" mc:Ignorable="w14 w15 w16se w16cid w16 w16cex w16sdtdh wp14">
-  <w:p>
-    <w:pPr>
-      <w:pStyle w:val="Pidipagina"/>
-      <w:tabs>
-        <w:tab w:val="clear" w:pos="4819"/>
-        <w:tab w:val="clear" w:pos="9638"/>
-        <w:tab w:val="center" w:pos="6521"/>
-        <w:tab w:val="left" w:pos="11907"/>
-        <w:tab w:val="right" w:pos="13435"/>
-      </w:tabs>
-    </w:pPr>
-    <w:r>
-      <w:t>Samuele Abbà</w:t>
-    </w:r>
-    <w:r>
-      <w:tab/>
-    </w:r>
-    <w:fldSimple w:instr=" FILENAME ">
-      <w:r>
-        <w:rPr>
-          <w:noProof/>
-        </w:rPr>
-        <w:t>Documentazione lavoro temporaneo - Samuele Abba.docx</w:t>
-      </w:r>
-    </w:fldSimple>
-    <w:r>
-      <w:tab/>
-      <w:t xml:space="preserve">Versione: </w:t>
-    </w:r>
-    <w:r>
-      <w:fldChar w:fldCharType="begin"/>
-    </w:r>
-    <w:r>
-      <w:instrText xml:space="preserve"> TIME \@ "dd.MM.yyyy" </w:instrText>
-    </w:r>
-    <w:r>
-      <w:fldChar w:fldCharType="separate"/>
-    </w:r>
-    <w:r>
-      <w:rPr>
-        <w:noProof/>
-      </w:rPr>
-      <w:t>22.12.2021</w:t>
-    </w:r>
-    <w:r>
-      <w:fldChar w:fldCharType="end"/>
-    </w:r>
-  </w:p>
-</w:ftr>
-</file>
-
-<file path=word/footer7.xml><?xml version="1.0" encoding="utf-8"?>
-<w:ftr xmlns:wpc="http://schemas.microsoft.com/office/word/2010/wordprocessingCanvas" xmlns:cx="http://schemas.microsoft.com/office/drawing/2014/chartex" xmlns:cx1="http://schemas.microsoft.com/office/drawing/2015/9/8/chartex" xmlns:cx2="http://schemas.microsoft.com/office/drawing/2015/10/21/chartex" xmlns:cx3="http://schemas.microsoft.com/office/drawing/2016/5/9/chartex" xmlns:cx4="http://schemas.microsoft.com/office/drawing/2016/5/10/chartex" xmlns:cx5="http://schemas.microsoft.com/office/drawing/2016/5/11/chartex" xmlns:cx6="http://schemas.microsoft.com/office/drawing/2016/5/12/chartex" xmlns:cx7="http://schemas.microsoft.com/office/drawing/2016/5/13/chartex" xmlns:cx8="http://schemas.microsoft.com/office/drawing/2016/5/14/chartex" xmlns:mc="http://schemas.openxmlformats.org/markup-compatibility/2006" xmlns:aink="http://schemas.microsoft.com/office/drawing/2016/ink" xmlns:am3d="http://schemas.microsoft.com/office/drawing/2017/model3d" xmlns:o="urn:schemas-microsoft-com:office:office" xmlns:r="http://schemas.openxmlformats.org/officeDocument/2006/relationships" xmlns:m="http://schemas.openxmlformats.org/officeDocument/2006/math" xmlns:v="urn:schemas-microsoft-com:vml" xmlns:wp14="http://schemas.microsoft.com/office/word/2010/wordprocessingDrawing" xmlns:wp="http://schemas.openxmlformats.org/drawingml/2006/wordprocessingDrawing" xmlns:w10="urn:schemas-microsoft-com:office:word" xmlns:w="http://schemas.openxmlformats.org/wordprocessingml/2006/main" xmlns:w14="http://schemas.microsoft.com/office/word/2010/wordml" xmlns:w15="http://schemas.microsoft.com/office/word/2012/wordml" xmlns:w16cex="http://schemas.microsoft.com/office/word/2018/wordml/cex" xmlns:w16cid="http://schemas.microsoft.com/office/word/2016/wordml/cid" xmlns:w16="http://schemas.microsoft.com/office/word/2018/wordml" xmlns:w16sdtdh="http://schemas.microsoft.com/office/word/2020/wordml/sdtdatahash" xmlns:w16se="http://schemas.microsoft.com/office/word/2015/wordml/symex" xmlns:wpg="http://schemas.microsoft.com/office/word/2010/wordprocessingGroup" xmlns:wpi="http://schemas.microsoft.com/office/word/2010/wordprocessingInk" xmlns:wne="http://schemas.microsoft.com/office/word/2006/wordml" xmlns:wps="http://schemas.microsoft.com/office/word/2010/wordprocessingShape" mc:Ignorable="w14 w15 w16se w16cid w16 w16cex w16sdtdh wp14">
-  <w:p>
-    <w:pPr>
-      <w:pStyle w:val="Pidipagina"/>
-      <w:tabs>
-        <w:tab w:val="clear" w:pos="4819"/>
-        <w:tab w:val="clear" w:pos="9638"/>
-        <w:tab w:val="center" w:pos="4820"/>
-        <w:tab w:val="right" w:pos="13435"/>
-      </w:tabs>
-    </w:pPr>
-    <w:r>
-      <w:t>Samuele Abbà</w:t>
-    </w:r>
-    <w:r>
-      <w:tab/>
-    </w:r>
-    <w:fldSimple w:instr=" FILENAME ">
-      <w:r>
-        <w:rPr>
-          <w:noProof/>
-        </w:rPr>
-        <w:t>Documentazione lavoro temporaneo - Samuele Abba.docx</w:t>
-      </w:r>
-    </w:fldSimple>
-    <w:r>
-      <w:tab/>
-      <w:t xml:space="preserve">Versione: </w:t>
-    </w:r>
-    <w:r>
-      <w:fldChar w:fldCharType="begin"/>
-    </w:r>
-    <w:r>
-      <w:instrText xml:space="preserve"> TIME \@ "dd.MM.yyyy" </w:instrText>
-    </w:r>
-    <w:r>
-      <w:fldChar w:fldCharType="separate"/>
-    </w:r>
-    <w:r>
-      <w:rPr>
-        <w:noProof/>
-      </w:rPr>
-      <w:t>22.12.2021</w:t>
-    </w:r>
-    <w:r>
-      <w:fldChar w:fldCharType="end"/>
-    </w:r>
-  </w:p>
-</w:ftr>
-</file>
-
-<file path=word/footer8.xml><?xml version="1.0" encoding="utf-8"?>
-<w:ftr xmlns:wpc="http://schemas.microsoft.com/office/word/2010/wordprocessingCanvas" xmlns:cx="http://schemas.microsoft.com/office/drawing/2014/chartex" xmlns:cx1="http://schemas.microsoft.com/office/drawing/2015/9/8/chartex" xmlns:cx2="http://schemas.microsoft.com/office/drawing/2015/10/21/chartex" xmlns:cx3="http://schemas.microsoft.com/office/drawing/2016/5/9/chartex" xmlns:cx4="http://schemas.microsoft.com/office/drawing/2016/5/10/chartex" xmlns:cx5="http://schemas.microsoft.com/office/drawing/2016/5/11/chartex" xmlns:cx6="http://schemas.microsoft.com/office/drawing/2016/5/12/chartex" xmlns:cx7="http://schemas.microsoft.com/office/drawing/2016/5/13/chartex" xmlns:cx8="http://schemas.microsoft.com/office/drawing/2016/5/14/chartex" xmlns:mc="http://schemas.openxmlformats.org/markup-compatibility/2006" xmlns:aink="http://schemas.microsoft.com/office/drawing/2016/ink" xmlns:am3d="http://schemas.microsoft.com/office/drawing/2017/model3d" xmlns:o="urn:schemas-microsoft-com:office:office" xmlns:r="http://schemas.openxmlformats.org/officeDocument/2006/relationships" xmlns:m="http://schemas.openxmlformats.org/officeDocument/2006/math" xmlns:v="urn:schemas-microsoft-com:vml" xmlns:wp14="http://schemas.microsoft.com/office/word/2010/wordprocessingDrawing" xmlns:wp="http://schemas.openxmlformats.org/drawingml/2006/wordprocessingDrawing" xmlns:w10="urn:schemas-microsoft-com:office:word" xmlns:w="http://schemas.openxmlformats.org/wordprocessingml/2006/main" xmlns:w14="http://schemas.microsoft.com/office/word/2010/wordml" xmlns:w15="http://schemas.microsoft.com/office/word/2012/wordml" xmlns:w16cex="http://schemas.microsoft.com/office/word/2018/wordml/cex" xmlns:w16cid="http://schemas.microsoft.com/office/word/2016/wordml/cid" xmlns:w16="http://schemas.microsoft.com/office/word/2018/wordml" xmlns:w16sdtdh="http://schemas.microsoft.com/office/word/2020/wordml/sdtdatahash" xmlns:w16se="http://schemas.microsoft.com/office/word/2015/wordml/symex" xmlns:wpg="http://schemas.microsoft.com/office/word/2010/wordprocessingGroup" xmlns:wpi="http://schemas.microsoft.com/office/word/2010/wordprocessingInk" xmlns:wne="http://schemas.microsoft.com/office/word/2006/wordml" xmlns:wps="http://schemas.microsoft.com/office/word/2010/wordprocessingShape" mc:Ignorable="w14 w15 w16se w16cid w16 w16cex w16sdtdh wp14">
+<w:ftr xmlns:wpc="http://schemas.microsoft.com/office/word/2010/wordprocessingCanvas" xmlns:cx="http://schemas.microsoft.com/office/drawing/2014/chartex" xmlns:cx1="http://schemas.microsoft.com/office/drawing/2015/9/8/chartex" xmlns:cx2="http://schemas.microsoft.com/office/drawing/2015/10/21/chartex" xmlns:cx3="http://schemas.microsoft.com/office/drawing/2016/5/9/chartex" xmlns:cx4="http://schemas.microsoft.com/office/drawing/2016/5/10/chartex" xmlns:cx5="http://schemas.microsoft.com/office/drawing/2016/5/11/chartex" xmlns:cx6="http://schemas.microsoft.com/office/drawing/2016/5/12/chartex" xmlns:cx7="http://schemas.microsoft.com/office/drawing/2016/5/13/chartex" xmlns:cx8="http://schemas.microsoft.com/office/drawing/2016/5/14/chartex" xmlns:mc="http://schemas.openxmlformats.org/markup-compatibility/2006" xmlns:aink="http://schemas.microsoft.com/office/drawing/2016/ink" xmlns:am3d="http://schemas.microsoft.com/office/drawing/2017/model3d" xmlns:o="urn:schemas-microsoft-com:office:office" xmlns:r="http://schemas.openxmlformats.org/officeDocument/2006/relationships" xmlns:m="http://schemas.openxmlformats.org/officeDocument/2006/math" xmlns:v="urn:schemas-microsoft-com:vml" xmlns:wp14="http://schemas.microsoft.com/office/word/2010/wordprocessingDrawing" xmlns:wp="http://schemas.openxmlformats.org/drawingml/2006/wordprocessingDrawing" xmlns:w10="urn:schemas-microsoft-com:office:word" xmlns:w="http://schemas.openxmlformats.org/wordprocessingml/2006/main" xmlns:w14="http://schemas.microsoft.com/office/word/2010/wordml" xmlns:w15="http://schemas.microsoft.com/office/word/2012/wordml" xmlns:w16cid="http://schemas.microsoft.com/office/word/2016/wordml/cid" xmlns:w16se="http://schemas.microsoft.com/office/word/2015/wordml/symex" xmlns:wpg="http://schemas.microsoft.com/office/word/2010/wordprocessingGroup" xmlns:wpi="http://schemas.microsoft.com/office/word/2010/wordprocessingInk" xmlns:wne="http://schemas.microsoft.com/office/word/2006/wordml" xmlns:wps="http://schemas.microsoft.com/office/word/2010/wordprocessingShape" mc:Ignorable="w14 w15 w16se w16cid wp14">
   <w:p>
     <w:pPr>
       <w:pStyle w:val="Pidipagina"/>
@@ -30692,7 +31066,7 @@
       <w:rPr>
         <w:noProof/>
       </w:rPr>
-      <w:t>22.12.2021</w:t>
+      <w:t>23.12.2021</w:t>
     </w:r>
     <w:r>
       <w:fldChar w:fldCharType="end"/>
@@ -30701,8 +31075,21 @@
 </w:ftr>
 </file>
 
-<file path=word/footer9.xml><?xml version="1.0" encoding="utf-8"?>
-<w:ftr xmlns:wpc="http://schemas.microsoft.com/office/word/2010/wordprocessingCanvas" xmlns:cx="http://schemas.microsoft.com/office/drawing/2014/chartex" xmlns:cx1="http://schemas.microsoft.com/office/drawing/2015/9/8/chartex" xmlns:cx2="http://schemas.microsoft.com/office/drawing/2015/10/21/chartex" xmlns:cx3="http://schemas.microsoft.com/office/drawing/2016/5/9/chartex" xmlns:cx4="http://schemas.microsoft.com/office/drawing/2016/5/10/chartex" xmlns:cx5="http://schemas.microsoft.com/office/drawing/2016/5/11/chartex" xmlns:cx6="http://schemas.microsoft.com/office/drawing/2016/5/12/chartex" xmlns:cx7="http://schemas.microsoft.com/office/drawing/2016/5/13/chartex" xmlns:cx8="http://schemas.microsoft.com/office/drawing/2016/5/14/chartex" xmlns:mc="http://schemas.openxmlformats.org/markup-compatibility/2006" xmlns:aink="http://schemas.microsoft.com/office/drawing/2016/ink" xmlns:am3d="http://schemas.microsoft.com/office/drawing/2017/model3d" xmlns:o="urn:schemas-microsoft-com:office:office" xmlns:r="http://schemas.openxmlformats.org/officeDocument/2006/relationships" xmlns:m="http://schemas.openxmlformats.org/officeDocument/2006/math" xmlns:v="urn:schemas-microsoft-com:vml" xmlns:wp14="http://schemas.microsoft.com/office/word/2010/wordprocessingDrawing" xmlns:wp="http://schemas.openxmlformats.org/drawingml/2006/wordprocessingDrawing" xmlns:w10="urn:schemas-microsoft-com:office:word" xmlns:w="http://schemas.openxmlformats.org/wordprocessingml/2006/main" xmlns:w14="http://schemas.microsoft.com/office/word/2010/wordml" xmlns:w15="http://schemas.microsoft.com/office/word/2012/wordml" xmlns:w16cex="http://schemas.microsoft.com/office/word/2018/wordml/cex" xmlns:w16cid="http://schemas.microsoft.com/office/word/2016/wordml/cid" xmlns:w16="http://schemas.microsoft.com/office/word/2018/wordml" xmlns:w16sdtdh="http://schemas.microsoft.com/office/word/2020/wordml/sdtdatahash" xmlns:w16se="http://schemas.microsoft.com/office/word/2015/wordml/symex" xmlns:wpg="http://schemas.microsoft.com/office/word/2010/wordprocessingGroup" xmlns:wpi="http://schemas.microsoft.com/office/word/2010/wordprocessingInk" xmlns:wne="http://schemas.microsoft.com/office/word/2006/wordml" xmlns:wps="http://schemas.microsoft.com/office/word/2010/wordprocessingShape" mc:Ignorable="w14 w15 w16se w16cid w16 w16cex w16sdtdh wp14">
+<file path=word/footer2.xml><?xml version="1.0" encoding="utf-8"?>
+<w:ftr xmlns:wpc="http://schemas.microsoft.com/office/word/2010/wordprocessingCanvas" xmlns:cx="http://schemas.microsoft.com/office/drawing/2014/chartex" xmlns:cx1="http://schemas.microsoft.com/office/drawing/2015/9/8/chartex" xmlns:cx2="http://schemas.microsoft.com/office/drawing/2015/10/21/chartex" xmlns:cx3="http://schemas.microsoft.com/office/drawing/2016/5/9/chartex" xmlns:cx4="http://schemas.microsoft.com/office/drawing/2016/5/10/chartex" xmlns:cx5="http://schemas.microsoft.com/office/drawing/2016/5/11/chartex" xmlns:cx6="http://schemas.microsoft.com/office/drawing/2016/5/12/chartex" xmlns:cx7="http://schemas.microsoft.com/office/drawing/2016/5/13/chartex" xmlns:cx8="http://schemas.microsoft.com/office/drawing/2016/5/14/chartex" xmlns:mc="http://schemas.openxmlformats.org/markup-compatibility/2006" xmlns:aink="http://schemas.microsoft.com/office/drawing/2016/ink" xmlns:am3d="http://schemas.microsoft.com/office/drawing/2017/model3d" xmlns:o="urn:schemas-microsoft-com:office:office" xmlns:r="http://schemas.openxmlformats.org/officeDocument/2006/relationships" xmlns:m="http://schemas.openxmlformats.org/officeDocument/2006/math" xmlns:v="urn:schemas-microsoft-com:vml" xmlns:wp14="http://schemas.microsoft.com/office/word/2010/wordprocessingDrawing" xmlns:wp="http://schemas.openxmlformats.org/drawingml/2006/wordprocessingDrawing" xmlns:w10="urn:schemas-microsoft-com:office:word" xmlns:w="http://schemas.openxmlformats.org/wordprocessingml/2006/main" xmlns:w14="http://schemas.microsoft.com/office/word/2010/wordml" xmlns:w15="http://schemas.microsoft.com/office/word/2012/wordml" xmlns:w16cid="http://schemas.microsoft.com/office/word/2016/wordml/cid" xmlns:w16se="http://schemas.microsoft.com/office/word/2015/wordml/symex" xmlns:wpg="http://schemas.microsoft.com/office/word/2010/wordprocessingGroup" xmlns:wpi="http://schemas.microsoft.com/office/word/2010/wordprocessingInk" xmlns:wne="http://schemas.microsoft.com/office/word/2006/wordml" xmlns:wps="http://schemas.microsoft.com/office/word/2010/wordprocessingShape" mc:Ignorable="w14 w15 w16se w16cid wp14">
+  <w:p>
+    <w:pPr>
+      <w:pStyle w:val="Pidipagina"/>
+      <w:pBdr>
+        <w:top w:val="none" w:sz="0" w:space="0" w:color="auto"/>
+      </w:pBdr>
+    </w:pPr>
+  </w:p>
+</w:ftr>
+</file>
+
+<file path=word/footer3.xml><?xml version="1.0" encoding="utf-8"?>
+<w:ftr xmlns:wpc="http://schemas.microsoft.com/office/word/2010/wordprocessingCanvas" xmlns:cx="http://schemas.microsoft.com/office/drawing/2014/chartex" xmlns:cx1="http://schemas.microsoft.com/office/drawing/2015/9/8/chartex" xmlns:cx2="http://schemas.microsoft.com/office/drawing/2015/10/21/chartex" xmlns:cx3="http://schemas.microsoft.com/office/drawing/2016/5/9/chartex" xmlns:cx4="http://schemas.microsoft.com/office/drawing/2016/5/10/chartex" xmlns:cx5="http://schemas.microsoft.com/office/drawing/2016/5/11/chartex" xmlns:cx6="http://schemas.microsoft.com/office/drawing/2016/5/12/chartex" xmlns:cx7="http://schemas.microsoft.com/office/drawing/2016/5/13/chartex" xmlns:cx8="http://schemas.microsoft.com/office/drawing/2016/5/14/chartex" xmlns:mc="http://schemas.openxmlformats.org/markup-compatibility/2006" xmlns:aink="http://schemas.microsoft.com/office/drawing/2016/ink" xmlns:am3d="http://schemas.microsoft.com/office/drawing/2017/model3d" xmlns:o="urn:schemas-microsoft-com:office:office" xmlns:r="http://schemas.openxmlformats.org/officeDocument/2006/relationships" xmlns:m="http://schemas.openxmlformats.org/officeDocument/2006/math" xmlns:v="urn:schemas-microsoft-com:vml" xmlns:wp14="http://schemas.microsoft.com/office/word/2010/wordprocessingDrawing" xmlns:wp="http://schemas.openxmlformats.org/drawingml/2006/wordprocessingDrawing" xmlns:w10="urn:schemas-microsoft-com:office:word" xmlns:w="http://schemas.openxmlformats.org/wordprocessingml/2006/main" xmlns:w14="http://schemas.microsoft.com/office/word/2010/wordml" xmlns:w15="http://schemas.microsoft.com/office/word/2012/wordml" xmlns:w16cid="http://schemas.microsoft.com/office/word/2016/wordml/cid" xmlns:w16se="http://schemas.microsoft.com/office/word/2015/wordml/symex" xmlns:wpg="http://schemas.microsoft.com/office/word/2010/wordprocessingGroup" xmlns:wpi="http://schemas.microsoft.com/office/word/2010/wordprocessingInk" xmlns:wne="http://schemas.microsoft.com/office/word/2006/wordml" xmlns:wps="http://schemas.microsoft.com/office/word/2010/wordprocessingShape" mc:Ignorable="w14 w15 w16se w16cid wp14">
   <w:p>
     <w:pPr>
       <w:pStyle w:val="Pidipagina"/>
@@ -30710,8 +31097,6 @@
         <w:tab w:val="clear" w:pos="4819"/>
         <w:tab w:val="clear" w:pos="9638"/>
         <w:tab w:val="center" w:pos="6804"/>
-        <w:tab w:val="left" w:pos="11907"/>
-        <w:tab w:val="right" w:pos="13183"/>
         <w:tab w:val="right" w:pos="13435"/>
       </w:tabs>
     </w:pPr>
@@ -30721,11 +31106,23 @@
     <w:r>
       <w:tab/>
     </w:r>
+    <w:fldSimple w:instr=" FILENAME ">
+      <w:r>
+        <w:rPr>
+          <w:noProof/>
+        </w:rPr>
+        <w:t>Documentazione lavoro temporaneo - Samuele Abba.docx</w:t>
+      </w:r>
+    </w:fldSimple>
+    <w:r>
+      <w:tab/>
+      <w:t xml:space="preserve">Versione: </w:t>
+    </w:r>
     <w:r>
       <w:fldChar w:fldCharType="begin"/>
     </w:r>
     <w:r>
-      <w:instrText xml:space="preserve"> FILENAME </w:instrText>
+      <w:instrText xml:space="preserve"> TIME \@ "dd.MM.yyyy" </w:instrText>
     </w:r>
     <w:r>
       <w:fldChar w:fldCharType="separate"/>
@@ -30734,14 +31131,250 @@
       <w:rPr>
         <w:noProof/>
       </w:rPr>
-      <w:t>Documentazione lavoro temporaneo - Samuele Abba.docx</w:t>
+      <w:t>23.12.2021</w:t>
+    </w:r>
+    <w:r>
+      <w:fldChar w:fldCharType="end"/>
+    </w:r>
+  </w:p>
+</w:ftr>
+</file>
+
+<file path=word/footer4.xml><?xml version="1.0" encoding="utf-8"?>
+<w:ftr xmlns:wpc="http://schemas.microsoft.com/office/word/2010/wordprocessingCanvas" xmlns:cx="http://schemas.microsoft.com/office/drawing/2014/chartex" xmlns:cx1="http://schemas.microsoft.com/office/drawing/2015/9/8/chartex" xmlns:cx2="http://schemas.microsoft.com/office/drawing/2015/10/21/chartex" xmlns:cx3="http://schemas.microsoft.com/office/drawing/2016/5/9/chartex" xmlns:cx4="http://schemas.microsoft.com/office/drawing/2016/5/10/chartex" xmlns:cx5="http://schemas.microsoft.com/office/drawing/2016/5/11/chartex" xmlns:cx6="http://schemas.microsoft.com/office/drawing/2016/5/12/chartex" xmlns:cx7="http://schemas.microsoft.com/office/drawing/2016/5/13/chartex" xmlns:cx8="http://schemas.microsoft.com/office/drawing/2016/5/14/chartex" xmlns:mc="http://schemas.openxmlformats.org/markup-compatibility/2006" xmlns:aink="http://schemas.microsoft.com/office/drawing/2016/ink" xmlns:am3d="http://schemas.microsoft.com/office/drawing/2017/model3d" xmlns:o="urn:schemas-microsoft-com:office:office" xmlns:r="http://schemas.openxmlformats.org/officeDocument/2006/relationships" xmlns:m="http://schemas.openxmlformats.org/officeDocument/2006/math" xmlns:v="urn:schemas-microsoft-com:vml" xmlns:wp14="http://schemas.microsoft.com/office/word/2010/wordprocessingDrawing" xmlns:wp="http://schemas.openxmlformats.org/drawingml/2006/wordprocessingDrawing" xmlns:w10="urn:schemas-microsoft-com:office:word" xmlns:w="http://schemas.openxmlformats.org/wordprocessingml/2006/main" xmlns:w14="http://schemas.microsoft.com/office/word/2010/wordml" xmlns:w15="http://schemas.microsoft.com/office/word/2012/wordml" xmlns:w16cid="http://schemas.microsoft.com/office/word/2016/wordml/cid" xmlns:w16se="http://schemas.microsoft.com/office/word/2015/wordml/symex" xmlns:wpg="http://schemas.microsoft.com/office/word/2010/wordprocessingGroup" xmlns:wpi="http://schemas.microsoft.com/office/word/2010/wordprocessingInk" xmlns:wne="http://schemas.microsoft.com/office/word/2006/wordml" xmlns:wps="http://schemas.microsoft.com/office/word/2010/wordprocessingShape" mc:Ignorable="w14 w15 w16se w16cid wp14">
+  <w:p>
+    <w:pPr>
+      <w:pStyle w:val="Pidipagina"/>
+      <w:tabs>
+        <w:tab w:val="clear" w:pos="4819"/>
+        <w:tab w:val="clear" w:pos="9638"/>
+        <w:tab w:val="center" w:pos="4820"/>
+        <w:tab w:val="right" w:pos="13435"/>
+      </w:tabs>
+    </w:pPr>
+    <w:r>
+      <w:t>Samuele Abbà</w:t>
+    </w:r>
+    <w:r>
+      <w:tab/>
+    </w:r>
+    <w:fldSimple w:instr=" FILENAME ">
+      <w:r>
+        <w:rPr>
+          <w:noProof/>
+        </w:rPr>
+        <w:t>Documentazione lavoro temporaneo - Samuele Abba.docx</w:t>
+      </w:r>
+    </w:fldSimple>
+    <w:r>
+      <w:tab/>
+      <w:t xml:space="preserve">Versione: </w:t>
+    </w:r>
+    <w:r>
+      <w:fldChar w:fldCharType="begin"/>
+    </w:r>
+    <w:r>
+      <w:instrText xml:space="preserve"> TIME \@ "dd.MM.yyyy" </w:instrText>
+    </w:r>
+    <w:r>
+      <w:fldChar w:fldCharType="separate"/>
     </w:r>
     <w:r>
       <w:rPr>
         <w:noProof/>
       </w:rPr>
+      <w:t>23.12.2021</w:t>
+    </w:r>
+    <w:r>
       <w:fldChar w:fldCharType="end"/>
     </w:r>
+  </w:p>
+</w:ftr>
+</file>
+
+<file path=word/footer5.xml><?xml version="1.0" encoding="utf-8"?>
+<w:ftr xmlns:wpc="http://schemas.microsoft.com/office/word/2010/wordprocessingCanvas" xmlns:cx="http://schemas.microsoft.com/office/drawing/2014/chartex" xmlns:cx1="http://schemas.microsoft.com/office/drawing/2015/9/8/chartex" xmlns:cx2="http://schemas.microsoft.com/office/drawing/2015/10/21/chartex" xmlns:cx3="http://schemas.microsoft.com/office/drawing/2016/5/9/chartex" xmlns:cx4="http://schemas.microsoft.com/office/drawing/2016/5/10/chartex" xmlns:cx5="http://schemas.microsoft.com/office/drawing/2016/5/11/chartex" xmlns:cx6="http://schemas.microsoft.com/office/drawing/2016/5/12/chartex" xmlns:cx7="http://schemas.microsoft.com/office/drawing/2016/5/13/chartex" xmlns:cx8="http://schemas.microsoft.com/office/drawing/2016/5/14/chartex" xmlns:mc="http://schemas.openxmlformats.org/markup-compatibility/2006" xmlns:aink="http://schemas.microsoft.com/office/drawing/2016/ink" xmlns:am3d="http://schemas.microsoft.com/office/drawing/2017/model3d" xmlns:o="urn:schemas-microsoft-com:office:office" xmlns:r="http://schemas.openxmlformats.org/officeDocument/2006/relationships" xmlns:m="http://schemas.openxmlformats.org/officeDocument/2006/math" xmlns:v="urn:schemas-microsoft-com:vml" xmlns:wp14="http://schemas.microsoft.com/office/word/2010/wordprocessingDrawing" xmlns:wp="http://schemas.openxmlformats.org/drawingml/2006/wordprocessingDrawing" xmlns:w10="urn:schemas-microsoft-com:office:word" xmlns:w="http://schemas.openxmlformats.org/wordprocessingml/2006/main" xmlns:w14="http://schemas.microsoft.com/office/word/2010/wordml" xmlns:w15="http://schemas.microsoft.com/office/word/2012/wordml" xmlns:w16cid="http://schemas.microsoft.com/office/word/2016/wordml/cid" xmlns:w16se="http://schemas.microsoft.com/office/word/2015/wordml/symex" xmlns:wpg="http://schemas.microsoft.com/office/word/2010/wordprocessingGroup" xmlns:wpi="http://schemas.microsoft.com/office/word/2010/wordprocessingInk" xmlns:wne="http://schemas.microsoft.com/office/word/2006/wordml" xmlns:wps="http://schemas.microsoft.com/office/word/2010/wordprocessingShape" mc:Ignorable="w14 w15 w16se w16cid wp14">
+  <w:p>
+    <w:pPr>
+      <w:pStyle w:val="Pidipagina"/>
+      <w:tabs>
+        <w:tab w:val="clear" w:pos="4819"/>
+        <w:tab w:val="clear" w:pos="9638"/>
+        <w:tab w:val="center" w:pos="6521"/>
+        <w:tab w:val="right" w:pos="13435"/>
+      </w:tabs>
+    </w:pPr>
+    <w:r>
+      <w:t>Samuele Abbà</w:t>
+    </w:r>
+    <w:r>
+      <w:tab/>
+    </w:r>
+    <w:fldSimple w:instr=" FILENAME ">
+      <w:r>
+        <w:rPr>
+          <w:noProof/>
+        </w:rPr>
+        <w:t>Documentazione lavoro temporaneo - Samuele Abba.docx</w:t>
+      </w:r>
+    </w:fldSimple>
+    <w:r>
+      <w:tab/>
+      <w:t xml:space="preserve">Versione: </w:t>
+    </w:r>
+    <w:r>
+      <w:fldChar w:fldCharType="begin"/>
+    </w:r>
+    <w:r>
+      <w:instrText xml:space="preserve"> TIME \@ "dd.MM.yyyy" </w:instrText>
+    </w:r>
+    <w:r>
+      <w:fldChar w:fldCharType="separate"/>
+    </w:r>
+    <w:r>
+      <w:rPr>
+        <w:noProof/>
+      </w:rPr>
+      <w:t>23.12.2021</w:t>
+    </w:r>
+    <w:r>
+      <w:fldChar w:fldCharType="end"/>
+    </w:r>
+  </w:p>
+</w:ftr>
+</file>
+
+<file path=word/footer6.xml><?xml version="1.0" encoding="utf-8"?>
+<w:ftr xmlns:wpc="http://schemas.microsoft.com/office/word/2010/wordprocessingCanvas" xmlns:cx="http://schemas.microsoft.com/office/drawing/2014/chartex" xmlns:cx1="http://schemas.microsoft.com/office/drawing/2015/9/8/chartex" xmlns:cx2="http://schemas.microsoft.com/office/drawing/2015/10/21/chartex" xmlns:cx3="http://schemas.microsoft.com/office/drawing/2016/5/9/chartex" xmlns:cx4="http://schemas.microsoft.com/office/drawing/2016/5/10/chartex" xmlns:cx5="http://schemas.microsoft.com/office/drawing/2016/5/11/chartex" xmlns:cx6="http://schemas.microsoft.com/office/drawing/2016/5/12/chartex" xmlns:cx7="http://schemas.microsoft.com/office/drawing/2016/5/13/chartex" xmlns:cx8="http://schemas.microsoft.com/office/drawing/2016/5/14/chartex" xmlns:mc="http://schemas.openxmlformats.org/markup-compatibility/2006" xmlns:aink="http://schemas.microsoft.com/office/drawing/2016/ink" xmlns:am3d="http://schemas.microsoft.com/office/drawing/2017/model3d" xmlns:o="urn:schemas-microsoft-com:office:office" xmlns:r="http://schemas.openxmlformats.org/officeDocument/2006/relationships" xmlns:m="http://schemas.openxmlformats.org/officeDocument/2006/math" xmlns:v="urn:schemas-microsoft-com:vml" xmlns:wp14="http://schemas.microsoft.com/office/word/2010/wordprocessingDrawing" xmlns:wp="http://schemas.openxmlformats.org/drawingml/2006/wordprocessingDrawing" xmlns:w10="urn:schemas-microsoft-com:office:word" xmlns:w="http://schemas.openxmlformats.org/wordprocessingml/2006/main" xmlns:w14="http://schemas.microsoft.com/office/word/2010/wordml" xmlns:w15="http://schemas.microsoft.com/office/word/2012/wordml" xmlns:w16cid="http://schemas.microsoft.com/office/word/2016/wordml/cid" xmlns:w16se="http://schemas.microsoft.com/office/word/2015/wordml/symex" xmlns:wpg="http://schemas.microsoft.com/office/word/2010/wordprocessingGroup" xmlns:wpi="http://schemas.microsoft.com/office/word/2010/wordprocessingInk" xmlns:wne="http://schemas.microsoft.com/office/word/2006/wordml" xmlns:wps="http://schemas.microsoft.com/office/word/2010/wordprocessingShape" mc:Ignorable="w14 w15 w16se w16cid wp14">
+  <w:p>
+    <w:pPr>
+      <w:pStyle w:val="Pidipagina"/>
+      <w:tabs>
+        <w:tab w:val="clear" w:pos="4819"/>
+        <w:tab w:val="clear" w:pos="9638"/>
+        <w:tab w:val="center" w:pos="6521"/>
+        <w:tab w:val="left" w:pos="11907"/>
+        <w:tab w:val="right" w:pos="13435"/>
+      </w:tabs>
+    </w:pPr>
+    <w:r>
+      <w:t>Samuele Abbà</w:t>
+    </w:r>
+    <w:r>
+      <w:tab/>
+    </w:r>
+    <w:fldSimple w:instr=" FILENAME ">
+      <w:r>
+        <w:rPr>
+          <w:noProof/>
+        </w:rPr>
+        <w:t>Documentazione lavoro temporaneo - Samuele Abba.docx</w:t>
+      </w:r>
+    </w:fldSimple>
+    <w:r>
+      <w:tab/>
+      <w:t xml:space="preserve">Versione: </w:t>
+    </w:r>
+    <w:r>
+      <w:fldChar w:fldCharType="begin"/>
+    </w:r>
+    <w:r>
+      <w:instrText xml:space="preserve"> TIME \@ "dd.MM.yyyy" </w:instrText>
+    </w:r>
+    <w:r>
+      <w:fldChar w:fldCharType="separate"/>
+    </w:r>
+    <w:r>
+      <w:rPr>
+        <w:noProof/>
+      </w:rPr>
+      <w:t>23.12.2021</w:t>
+    </w:r>
+    <w:r>
+      <w:fldChar w:fldCharType="end"/>
+    </w:r>
+  </w:p>
+</w:ftr>
+</file>
+
+<file path=word/footer7.xml><?xml version="1.0" encoding="utf-8"?>
+<w:ftr xmlns:wpc="http://schemas.microsoft.com/office/word/2010/wordprocessingCanvas" xmlns:cx="http://schemas.microsoft.com/office/drawing/2014/chartex" xmlns:cx1="http://schemas.microsoft.com/office/drawing/2015/9/8/chartex" xmlns:cx2="http://schemas.microsoft.com/office/drawing/2015/10/21/chartex" xmlns:cx3="http://schemas.microsoft.com/office/drawing/2016/5/9/chartex" xmlns:cx4="http://schemas.microsoft.com/office/drawing/2016/5/10/chartex" xmlns:cx5="http://schemas.microsoft.com/office/drawing/2016/5/11/chartex" xmlns:cx6="http://schemas.microsoft.com/office/drawing/2016/5/12/chartex" xmlns:cx7="http://schemas.microsoft.com/office/drawing/2016/5/13/chartex" xmlns:cx8="http://schemas.microsoft.com/office/drawing/2016/5/14/chartex" xmlns:mc="http://schemas.openxmlformats.org/markup-compatibility/2006" xmlns:aink="http://schemas.microsoft.com/office/drawing/2016/ink" xmlns:am3d="http://schemas.microsoft.com/office/drawing/2017/model3d" xmlns:o="urn:schemas-microsoft-com:office:office" xmlns:r="http://schemas.openxmlformats.org/officeDocument/2006/relationships" xmlns:m="http://schemas.openxmlformats.org/officeDocument/2006/math" xmlns:v="urn:schemas-microsoft-com:vml" xmlns:wp14="http://schemas.microsoft.com/office/word/2010/wordprocessingDrawing" xmlns:wp="http://schemas.openxmlformats.org/drawingml/2006/wordprocessingDrawing" xmlns:w10="urn:schemas-microsoft-com:office:word" xmlns:w="http://schemas.openxmlformats.org/wordprocessingml/2006/main" xmlns:w14="http://schemas.microsoft.com/office/word/2010/wordml" xmlns:w15="http://schemas.microsoft.com/office/word/2012/wordml" xmlns:w16cid="http://schemas.microsoft.com/office/word/2016/wordml/cid" xmlns:w16se="http://schemas.microsoft.com/office/word/2015/wordml/symex" xmlns:wpg="http://schemas.microsoft.com/office/word/2010/wordprocessingGroup" xmlns:wpi="http://schemas.microsoft.com/office/word/2010/wordprocessingInk" xmlns:wne="http://schemas.microsoft.com/office/word/2006/wordml" xmlns:wps="http://schemas.microsoft.com/office/word/2010/wordprocessingShape" mc:Ignorable="w14 w15 w16se w16cid wp14">
+  <w:p>
+    <w:pPr>
+      <w:pStyle w:val="Pidipagina"/>
+      <w:tabs>
+        <w:tab w:val="clear" w:pos="4819"/>
+        <w:tab w:val="clear" w:pos="9638"/>
+        <w:tab w:val="center" w:pos="4820"/>
+        <w:tab w:val="right" w:pos="13435"/>
+      </w:tabs>
+    </w:pPr>
+    <w:r>
+      <w:t>Samuele Abbà</w:t>
+    </w:r>
+    <w:r>
+      <w:tab/>
+    </w:r>
+    <w:fldSimple w:instr=" FILENAME ">
+      <w:r>
+        <w:rPr>
+          <w:noProof/>
+        </w:rPr>
+        <w:t>Documentazione lavoro temporaneo - Samuele Abba.docx</w:t>
+      </w:r>
+    </w:fldSimple>
+    <w:r>
+      <w:tab/>
+      <w:t xml:space="preserve">Versione: </w:t>
+    </w:r>
+    <w:r>
+      <w:fldChar w:fldCharType="begin"/>
+    </w:r>
+    <w:r>
+      <w:instrText xml:space="preserve"> TIME \@ "dd.MM.yyyy" </w:instrText>
+    </w:r>
+    <w:r>
+      <w:fldChar w:fldCharType="separate"/>
+    </w:r>
+    <w:r>
+      <w:rPr>
+        <w:noProof/>
+      </w:rPr>
+      <w:t>23.12.2021</w:t>
+    </w:r>
+    <w:r>
+      <w:fldChar w:fldCharType="end"/>
+    </w:r>
+  </w:p>
+</w:ftr>
+</file>
+
+<file path=word/footer8.xml><?xml version="1.0" encoding="utf-8"?>
+<w:ftr xmlns:wpc="http://schemas.microsoft.com/office/word/2010/wordprocessingCanvas" xmlns:cx="http://schemas.microsoft.com/office/drawing/2014/chartex" xmlns:cx1="http://schemas.microsoft.com/office/drawing/2015/9/8/chartex" xmlns:cx2="http://schemas.microsoft.com/office/drawing/2015/10/21/chartex" xmlns:cx3="http://schemas.microsoft.com/office/drawing/2016/5/9/chartex" xmlns:cx4="http://schemas.microsoft.com/office/drawing/2016/5/10/chartex" xmlns:cx5="http://schemas.microsoft.com/office/drawing/2016/5/11/chartex" xmlns:cx6="http://schemas.microsoft.com/office/drawing/2016/5/12/chartex" xmlns:cx7="http://schemas.microsoft.com/office/drawing/2016/5/13/chartex" xmlns:cx8="http://schemas.microsoft.com/office/drawing/2016/5/14/chartex" xmlns:mc="http://schemas.openxmlformats.org/markup-compatibility/2006" xmlns:aink="http://schemas.microsoft.com/office/drawing/2016/ink" xmlns:am3d="http://schemas.microsoft.com/office/drawing/2017/model3d" xmlns:o="urn:schemas-microsoft-com:office:office" xmlns:r="http://schemas.openxmlformats.org/officeDocument/2006/relationships" xmlns:m="http://schemas.openxmlformats.org/officeDocument/2006/math" xmlns:v="urn:schemas-microsoft-com:vml" xmlns:wp14="http://schemas.microsoft.com/office/word/2010/wordprocessingDrawing" xmlns:wp="http://schemas.openxmlformats.org/drawingml/2006/wordprocessingDrawing" xmlns:w10="urn:schemas-microsoft-com:office:word" xmlns:w="http://schemas.openxmlformats.org/wordprocessingml/2006/main" xmlns:w14="http://schemas.microsoft.com/office/word/2010/wordml" xmlns:w15="http://schemas.microsoft.com/office/word/2012/wordml" xmlns:w16cid="http://schemas.microsoft.com/office/word/2016/wordml/cid" xmlns:w16se="http://schemas.microsoft.com/office/word/2015/wordml/symex" xmlns:wpg="http://schemas.microsoft.com/office/word/2010/wordprocessingGroup" xmlns:wpi="http://schemas.microsoft.com/office/word/2010/wordprocessingInk" xmlns:wne="http://schemas.microsoft.com/office/word/2006/wordml" xmlns:wps="http://schemas.microsoft.com/office/word/2010/wordprocessingShape" mc:Ignorable="w14 w15 w16se w16cid wp14">
+  <w:p>
+    <w:pPr>
+      <w:pStyle w:val="Pidipagina"/>
+      <w:tabs>
+        <w:tab w:val="clear" w:pos="4819"/>
+        <w:tab w:val="center" w:pos="4820"/>
+        <w:tab w:val="left" w:pos="11907"/>
+        <w:tab w:val="right" w:pos="13435"/>
+      </w:tabs>
+    </w:pPr>
+    <w:r>
+      <w:t>Samuele Abbà</w:t>
+    </w:r>
+    <w:r>
+      <w:tab/>
+    </w:r>
+    <w:fldSimple w:instr=" FILENAME ">
+      <w:r>
+        <w:rPr>
+          <w:noProof/>
+        </w:rPr>
+        <w:t>Documentazione lavoro temporaneo - Samuele Abba.docx</w:t>
+      </w:r>
+    </w:fldSimple>
     <w:r>
       <w:t xml:space="preserve"> </w:t>
     </w:r>
@@ -30762,7 +31395,64 @@
       <w:rPr>
         <w:noProof/>
       </w:rPr>
-      <w:t>22.12.2021</w:t>
+      <w:t>23.12.2021</w:t>
+    </w:r>
+    <w:r>
+      <w:fldChar w:fldCharType="end"/>
+    </w:r>
+  </w:p>
+</w:ftr>
+</file>
+
+<file path=word/footer9.xml><?xml version="1.0" encoding="utf-8"?>
+<w:ftr xmlns:wpc="http://schemas.microsoft.com/office/word/2010/wordprocessingCanvas" xmlns:cx="http://schemas.microsoft.com/office/drawing/2014/chartex" xmlns:cx1="http://schemas.microsoft.com/office/drawing/2015/9/8/chartex" xmlns:cx2="http://schemas.microsoft.com/office/drawing/2015/10/21/chartex" xmlns:cx3="http://schemas.microsoft.com/office/drawing/2016/5/9/chartex" xmlns:cx4="http://schemas.microsoft.com/office/drawing/2016/5/10/chartex" xmlns:cx5="http://schemas.microsoft.com/office/drawing/2016/5/11/chartex" xmlns:cx6="http://schemas.microsoft.com/office/drawing/2016/5/12/chartex" xmlns:cx7="http://schemas.microsoft.com/office/drawing/2016/5/13/chartex" xmlns:cx8="http://schemas.microsoft.com/office/drawing/2016/5/14/chartex" xmlns:mc="http://schemas.openxmlformats.org/markup-compatibility/2006" xmlns:aink="http://schemas.microsoft.com/office/drawing/2016/ink" xmlns:am3d="http://schemas.microsoft.com/office/drawing/2017/model3d" xmlns:o="urn:schemas-microsoft-com:office:office" xmlns:r="http://schemas.openxmlformats.org/officeDocument/2006/relationships" xmlns:m="http://schemas.openxmlformats.org/officeDocument/2006/math" xmlns:v="urn:schemas-microsoft-com:vml" xmlns:wp14="http://schemas.microsoft.com/office/word/2010/wordprocessingDrawing" xmlns:wp="http://schemas.openxmlformats.org/drawingml/2006/wordprocessingDrawing" xmlns:w10="urn:schemas-microsoft-com:office:word" xmlns:w="http://schemas.openxmlformats.org/wordprocessingml/2006/main" xmlns:w14="http://schemas.microsoft.com/office/word/2010/wordml" xmlns:w15="http://schemas.microsoft.com/office/word/2012/wordml" xmlns:w16cid="http://schemas.microsoft.com/office/word/2016/wordml/cid" xmlns:w16se="http://schemas.microsoft.com/office/word/2015/wordml/symex" xmlns:wpg="http://schemas.microsoft.com/office/word/2010/wordprocessingGroup" xmlns:wpi="http://schemas.microsoft.com/office/word/2010/wordprocessingInk" xmlns:wne="http://schemas.microsoft.com/office/word/2006/wordml" xmlns:wps="http://schemas.microsoft.com/office/word/2010/wordprocessingShape" mc:Ignorable="w14 w15 w16se w16cid wp14">
+  <w:p>
+    <w:pPr>
+      <w:pStyle w:val="Pidipagina"/>
+      <w:tabs>
+        <w:tab w:val="clear" w:pos="4819"/>
+        <w:tab w:val="clear" w:pos="9638"/>
+        <w:tab w:val="center" w:pos="6804"/>
+        <w:tab w:val="left" w:pos="11907"/>
+        <w:tab w:val="right" w:pos="13183"/>
+        <w:tab w:val="right" w:pos="13435"/>
+      </w:tabs>
+    </w:pPr>
+    <w:r>
+      <w:t>Samuele Abbà</w:t>
+    </w:r>
+    <w:r>
+      <w:tab/>
+    </w:r>
+    <w:fldSimple w:instr=" FILENAME ">
+      <w:r>
+        <w:rPr>
+          <w:noProof/>
+        </w:rPr>
+        <w:t>Documentazione lavoro temporaneo - Samuele Abba.docx</w:t>
+      </w:r>
+    </w:fldSimple>
+    <w:r>
+      <w:t xml:space="preserve"> </w:t>
+    </w:r>
+    <w:r>
+      <w:tab/>
+      <w:t xml:space="preserve">Versione: </w:t>
+    </w:r>
+    <w:r>
+      <w:fldChar w:fldCharType="begin"/>
+    </w:r>
+    <w:r>
+      <w:instrText xml:space="preserve"> TIME \@ "dd.MM.yyyy" </w:instrText>
+    </w:r>
+    <w:r>
+      <w:fldChar w:fldCharType="separate"/>
+    </w:r>
+    <w:r>
+      <w:rPr>
+        <w:noProof/>
+      </w:rPr>
+      <w:t>23.12.2021</w:t>
     </w:r>
     <w:r>
       <w:fldChar w:fldCharType="end"/>
@@ -30772,7 +31462,7 @@
 </file>
 
 <file path=word/footnotes.xml><?xml version="1.0" encoding="utf-8"?>
-<w:footnotes xmlns:wpc="http://schemas.microsoft.com/office/word/2010/wordprocessingCanvas" xmlns:cx="http://schemas.microsoft.com/office/drawing/2014/chartex" xmlns:cx1="http://schemas.microsoft.com/office/drawing/2015/9/8/chartex" xmlns:cx2="http://schemas.microsoft.com/office/drawing/2015/10/21/chartex" xmlns:cx3="http://schemas.microsoft.com/office/drawing/2016/5/9/chartex" xmlns:cx4="http://schemas.microsoft.com/office/drawing/2016/5/10/chartex" xmlns:cx5="http://schemas.microsoft.com/office/drawing/2016/5/11/chartex" xmlns:cx6="http://schemas.microsoft.com/office/drawing/2016/5/12/chartex" xmlns:cx7="http://schemas.microsoft.com/office/drawing/2016/5/13/chartex" xmlns:cx8="http://schemas.microsoft.com/office/drawing/2016/5/14/chartex" xmlns:mc="http://schemas.openxmlformats.org/markup-compatibility/2006" xmlns:aink="http://schemas.microsoft.com/office/drawing/2016/ink" xmlns:am3d="http://schemas.microsoft.com/office/drawing/2017/model3d" xmlns:o="urn:schemas-microsoft-com:office:office" xmlns:r="http://schemas.openxmlformats.org/officeDocument/2006/relationships" xmlns:m="http://schemas.openxmlformats.org/officeDocument/2006/math" xmlns:v="urn:schemas-microsoft-com:vml" xmlns:wp14="http://schemas.microsoft.com/office/word/2010/wordprocessingDrawing" xmlns:wp="http://schemas.openxmlformats.org/drawingml/2006/wordprocessingDrawing" xmlns:w10="urn:schemas-microsoft-com:office:word" xmlns:w="http://schemas.openxmlformats.org/wordprocessingml/2006/main" xmlns:w14="http://schemas.microsoft.com/office/word/2010/wordml" xmlns:w15="http://schemas.microsoft.com/office/word/2012/wordml" xmlns:w16cex="http://schemas.microsoft.com/office/word/2018/wordml/cex" xmlns:w16cid="http://schemas.microsoft.com/office/word/2016/wordml/cid" xmlns:w16="http://schemas.microsoft.com/office/word/2018/wordml" xmlns:w16sdtdh="http://schemas.microsoft.com/office/word/2020/wordml/sdtdatahash" xmlns:w16se="http://schemas.microsoft.com/office/word/2015/wordml/symex" xmlns:wpg="http://schemas.microsoft.com/office/word/2010/wordprocessingGroup" xmlns:wpi="http://schemas.microsoft.com/office/word/2010/wordprocessingInk" xmlns:wne="http://schemas.microsoft.com/office/word/2006/wordml" xmlns:wps="http://schemas.microsoft.com/office/word/2010/wordprocessingShape" mc:Ignorable="w14 w15 w16se w16cid w16 w16cex w16sdtdh wp14">
+<w:footnotes xmlns:wpc="http://schemas.microsoft.com/office/word/2010/wordprocessingCanvas" xmlns:cx="http://schemas.microsoft.com/office/drawing/2014/chartex" xmlns:cx1="http://schemas.microsoft.com/office/drawing/2015/9/8/chartex" xmlns:cx2="http://schemas.microsoft.com/office/drawing/2015/10/21/chartex" xmlns:cx3="http://schemas.microsoft.com/office/drawing/2016/5/9/chartex" xmlns:cx4="http://schemas.microsoft.com/office/drawing/2016/5/10/chartex" xmlns:cx5="http://schemas.microsoft.com/office/drawing/2016/5/11/chartex" xmlns:cx6="http://schemas.microsoft.com/office/drawing/2016/5/12/chartex" xmlns:cx7="http://schemas.microsoft.com/office/drawing/2016/5/13/chartex" xmlns:cx8="http://schemas.microsoft.com/office/drawing/2016/5/14/chartex" xmlns:mc="http://schemas.openxmlformats.org/markup-compatibility/2006" xmlns:aink="http://schemas.microsoft.com/office/drawing/2016/ink" xmlns:am3d="http://schemas.microsoft.com/office/drawing/2017/model3d" xmlns:o="urn:schemas-microsoft-com:office:office" xmlns:r="http://schemas.openxmlformats.org/officeDocument/2006/relationships" xmlns:m="http://schemas.openxmlformats.org/officeDocument/2006/math" xmlns:v="urn:schemas-microsoft-com:vml" xmlns:wp14="http://schemas.microsoft.com/office/word/2010/wordprocessingDrawing" xmlns:wp="http://schemas.openxmlformats.org/drawingml/2006/wordprocessingDrawing" xmlns:w10="urn:schemas-microsoft-com:office:word" xmlns:w="http://schemas.openxmlformats.org/wordprocessingml/2006/main" xmlns:w14="http://schemas.microsoft.com/office/word/2010/wordml" xmlns:w15="http://schemas.microsoft.com/office/word/2012/wordml" xmlns:w16cid="http://schemas.microsoft.com/office/word/2016/wordml/cid" xmlns:w16se="http://schemas.microsoft.com/office/word/2015/wordml/symex" xmlns:wpg="http://schemas.microsoft.com/office/word/2010/wordprocessingGroup" xmlns:wpi="http://schemas.microsoft.com/office/word/2010/wordprocessingInk" xmlns:wne="http://schemas.microsoft.com/office/word/2006/wordml" xmlns:wps="http://schemas.microsoft.com/office/word/2010/wordprocessingShape" mc:Ignorable="w14 w15 w16se w16cid wp14">
   <w:footnote w:type="separator" w:id="-1">
     <w:p>
       <w:r>
@@ -30791,7 +31481,7 @@
 </file>
 
 <file path=word/header1.xml><?xml version="1.0" encoding="utf-8"?>
-<w:hdr xmlns:wpc="http://schemas.microsoft.com/office/word/2010/wordprocessingCanvas" xmlns:cx="http://schemas.microsoft.com/office/drawing/2014/chartex" xmlns:cx1="http://schemas.microsoft.com/office/drawing/2015/9/8/chartex" xmlns:cx2="http://schemas.microsoft.com/office/drawing/2015/10/21/chartex" xmlns:cx3="http://schemas.microsoft.com/office/drawing/2016/5/9/chartex" xmlns:cx4="http://schemas.microsoft.com/office/drawing/2016/5/10/chartex" xmlns:cx5="http://schemas.microsoft.com/office/drawing/2016/5/11/chartex" xmlns:cx6="http://schemas.microsoft.com/office/drawing/2016/5/12/chartex" xmlns:cx7="http://schemas.microsoft.com/office/drawing/2016/5/13/chartex" xmlns:cx8="http://schemas.microsoft.com/office/drawing/2016/5/14/chartex" xmlns:mc="http://schemas.openxmlformats.org/markup-compatibility/2006" xmlns:aink="http://schemas.microsoft.com/office/drawing/2016/ink" xmlns:am3d="http://schemas.microsoft.com/office/drawing/2017/model3d" xmlns:o="urn:schemas-microsoft-com:office:office" xmlns:r="http://schemas.openxmlformats.org/officeDocument/2006/relationships" xmlns:m="http://schemas.openxmlformats.org/officeDocument/2006/math" xmlns:v="urn:schemas-microsoft-com:vml" xmlns:wp14="http://schemas.microsoft.com/office/word/2010/wordprocessingDrawing" xmlns:wp="http://schemas.openxmlformats.org/drawingml/2006/wordprocessingDrawing" xmlns:w10="urn:schemas-microsoft-com:office:word" xmlns:w="http://schemas.openxmlformats.org/wordprocessingml/2006/main" xmlns:w14="http://schemas.microsoft.com/office/word/2010/wordml" xmlns:w15="http://schemas.microsoft.com/office/word/2012/wordml" xmlns:w16cex="http://schemas.microsoft.com/office/word/2018/wordml/cex" xmlns:w16cid="http://schemas.microsoft.com/office/word/2016/wordml/cid" xmlns:w16="http://schemas.microsoft.com/office/word/2018/wordml" xmlns:w16sdtdh="http://schemas.microsoft.com/office/word/2020/wordml/sdtdatahash" xmlns:w16se="http://schemas.microsoft.com/office/word/2015/wordml/symex" xmlns:wpg="http://schemas.microsoft.com/office/word/2010/wordprocessingGroup" xmlns:wpi="http://schemas.microsoft.com/office/word/2010/wordprocessingInk" xmlns:wne="http://schemas.microsoft.com/office/word/2006/wordml" xmlns:wps="http://schemas.microsoft.com/office/word/2010/wordprocessingShape" mc:Ignorable="w14 w15 w16se w16cid w16 w16cex w16sdtdh wp14">
+<w:hdr xmlns:wpc="http://schemas.microsoft.com/office/word/2010/wordprocessingCanvas" xmlns:cx="http://schemas.microsoft.com/office/drawing/2014/chartex" xmlns:cx1="http://schemas.microsoft.com/office/drawing/2015/9/8/chartex" xmlns:cx2="http://schemas.microsoft.com/office/drawing/2015/10/21/chartex" xmlns:cx3="http://schemas.microsoft.com/office/drawing/2016/5/9/chartex" xmlns:cx4="http://schemas.microsoft.com/office/drawing/2016/5/10/chartex" xmlns:cx5="http://schemas.microsoft.com/office/drawing/2016/5/11/chartex" xmlns:cx6="http://schemas.microsoft.com/office/drawing/2016/5/12/chartex" xmlns:cx7="http://schemas.microsoft.com/office/drawing/2016/5/13/chartex" xmlns:cx8="http://schemas.microsoft.com/office/drawing/2016/5/14/chartex" xmlns:mc="http://schemas.openxmlformats.org/markup-compatibility/2006" xmlns:aink="http://schemas.microsoft.com/office/drawing/2016/ink" xmlns:am3d="http://schemas.microsoft.com/office/drawing/2017/model3d" xmlns:o="urn:schemas-microsoft-com:office:office" xmlns:r="http://schemas.openxmlformats.org/officeDocument/2006/relationships" xmlns:m="http://schemas.openxmlformats.org/officeDocument/2006/math" xmlns:v="urn:schemas-microsoft-com:vml" xmlns:wp14="http://schemas.microsoft.com/office/word/2010/wordprocessingDrawing" xmlns:wp="http://schemas.openxmlformats.org/drawingml/2006/wordprocessingDrawing" xmlns:w10="urn:schemas-microsoft-com:office:word" xmlns:w="http://schemas.openxmlformats.org/wordprocessingml/2006/main" xmlns:w14="http://schemas.microsoft.com/office/word/2010/wordml" xmlns:w15="http://schemas.microsoft.com/office/word/2012/wordml" xmlns:w16cid="http://schemas.microsoft.com/office/word/2016/wordml/cid" xmlns:w16se="http://schemas.microsoft.com/office/word/2015/wordml/symex" xmlns:wpg="http://schemas.microsoft.com/office/word/2010/wordprocessingGroup" xmlns:wpi="http://schemas.microsoft.com/office/word/2010/wordprocessingInk" xmlns:wne="http://schemas.microsoft.com/office/word/2006/wordml" xmlns:wps="http://schemas.microsoft.com/office/word/2010/wordprocessingShape" mc:Ignorable="w14 w15 w16se w16cid wp14">
   <w:tbl>
     <w:tblPr>
       <w:tblW w:w="9639" w:type="dxa"/>
@@ -31149,7 +31839,7 @@
 </file>
 
 <file path=word/header10.xml><?xml version="1.0" encoding="utf-8"?>
-<w:hdr xmlns:wpc="http://schemas.microsoft.com/office/word/2010/wordprocessingCanvas" xmlns:cx="http://schemas.microsoft.com/office/drawing/2014/chartex" xmlns:cx1="http://schemas.microsoft.com/office/drawing/2015/9/8/chartex" xmlns:cx2="http://schemas.microsoft.com/office/drawing/2015/10/21/chartex" xmlns:cx3="http://schemas.microsoft.com/office/drawing/2016/5/9/chartex" xmlns:cx4="http://schemas.microsoft.com/office/drawing/2016/5/10/chartex" xmlns:cx5="http://schemas.microsoft.com/office/drawing/2016/5/11/chartex" xmlns:cx6="http://schemas.microsoft.com/office/drawing/2016/5/12/chartex" xmlns:cx7="http://schemas.microsoft.com/office/drawing/2016/5/13/chartex" xmlns:cx8="http://schemas.microsoft.com/office/drawing/2016/5/14/chartex" xmlns:mc="http://schemas.openxmlformats.org/markup-compatibility/2006" xmlns:aink="http://schemas.microsoft.com/office/drawing/2016/ink" xmlns:am3d="http://schemas.microsoft.com/office/drawing/2017/model3d" xmlns:o="urn:schemas-microsoft-com:office:office" xmlns:r="http://schemas.openxmlformats.org/officeDocument/2006/relationships" xmlns:m="http://schemas.openxmlformats.org/officeDocument/2006/math" xmlns:v="urn:schemas-microsoft-com:vml" xmlns:wp14="http://schemas.microsoft.com/office/word/2010/wordprocessingDrawing" xmlns:wp="http://schemas.openxmlformats.org/drawingml/2006/wordprocessingDrawing" xmlns:w10="urn:schemas-microsoft-com:office:word" xmlns:w="http://schemas.openxmlformats.org/wordprocessingml/2006/main" xmlns:w14="http://schemas.microsoft.com/office/word/2010/wordml" xmlns:w15="http://schemas.microsoft.com/office/word/2012/wordml" xmlns:w16cex="http://schemas.microsoft.com/office/word/2018/wordml/cex" xmlns:w16cid="http://schemas.microsoft.com/office/word/2016/wordml/cid" xmlns:w16="http://schemas.microsoft.com/office/word/2018/wordml" xmlns:w16sdtdh="http://schemas.microsoft.com/office/word/2020/wordml/sdtdatahash" xmlns:w16se="http://schemas.microsoft.com/office/word/2015/wordml/symex" xmlns:wpg="http://schemas.microsoft.com/office/word/2010/wordprocessingGroup" xmlns:wpi="http://schemas.microsoft.com/office/word/2010/wordprocessingInk" xmlns:wne="http://schemas.microsoft.com/office/word/2006/wordml" xmlns:wps="http://schemas.microsoft.com/office/word/2010/wordprocessingShape" mc:Ignorable="w14 w15 w16se w16cid w16 w16cex w16sdtdh wp14">
+<w:hdr xmlns:wpc="http://schemas.microsoft.com/office/word/2010/wordprocessingCanvas" xmlns:cx="http://schemas.microsoft.com/office/drawing/2014/chartex" xmlns:cx1="http://schemas.microsoft.com/office/drawing/2015/9/8/chartex" xmlns:cx2="http://schemas.microsoft.com/office/drawing/2015/10/21/chartex" xmlns:cx3="http://schemas.microsoft.com/office/drawing/2016/5/9/chartex" xmlns:cx4="http://schemas.microsoft.com/office/drawing/2016/5/10/chartex" xmlns:cx5="http://schemas.microsoft.com/office/drawing/2016/5/11/chartex" xmlns:cx6="http://schemas.microsoft.com/office/drawing/2016/5/12/chartex" xmlns:cx7="http://schemas.microsoft.com/office/drawing/2016/5/13/chartex" xmlns:cx8="http://schemas.microsoft.com/office/drawing/2016/5/14/chartex" xmlns:mc="http://schemas.openxmlformats.org/markup-compatibility/2006" xmlns:aink="http://schemas.microsoft.com/office/drawing/2016/ink" xmlns:am3d="http://schemas.microsoft.com/office/drawing/2017/model3d" xmlns:o="urn:schemas-microsoft-com:office:office" xmlns:r="http://schemas.openxmlformats.org/officeDocument/2006/relationships" xmlns:m="http://schemas.openxmlformats.org/officeDocument/2006/math" xmlns:v="urn:schemas-microsoft-com:vml" xmlns:wp14="http://schemas.microsoft.com/office/word/2010/wordprocessingDrawing" xmlns:wp="http://schemas.openxmlformats.org/drawingml/2006/wordprocessingDrawing" xmlns:w10="urn:schemas-microsoft-com:office:word" xmlns:w="http://schemas.openxmlformats.org/wordprocessingml/2006/main" xmlns:w14="http://schemas.microsoft.com/office/word/2010/wordml" xmlns:w15="http://schemas.microsoft.com/office/word/2012/wordml" xmlns:w16cid="http://schemas.microsoft.com/office/word/2016/wordml/cid" xmlns:w16se="http://schemas.microsoft.com/office/word/2015/wordml/symex" xmlns:wpg="http://schemas.microsoft.com/office/word/2010/wordprocessingGroup" xmlns:wpi="http://schemas.microsoft.com/office/word/2010/wordprocessingInk" xmlns:wne="http://schemas.microsoft.com/office/word/2006/wordml" xmlns:wps="http://schemas.microsoft.com/office/word/2010/wordprocessingShape" mc:Ignorable="w14 w15 w16se w16cid wp14">
   <w:tbl>
     <w:tblPr>
       <w:tblW w:w="9639" w:type="dxa"/>
@@ -31507,7 +32197,7 @@
 </file>
 
 <file path=word/header2.xml><?xml version="1.0" encoding="utf-8"?>
-<w:hdr xmlns:wpc="http://schemas.microsoft.com/office/word/2010/wordprocessingCanvas" xmlns:cx="http://schemas.microsoft.com/office/drawing/2014/chartex" xmlns:cx1="http://schemas.microsoft.com/office/drawing/2015/9/8/chartex" xmlns:cx2="http://schemas.microsoft.com/office/drawing/2015/10/21/chartex" xmlns:cx3="http://schemas.microsoft.com/office/drawing/2016/5/9/chartex" xmlns:cx4="http://schemas.microsoft.com/office/drawing/2016/5/10/chartex" xmlns:cx5="http://schemas.microsoft.com/office/drawing/2016/5/11/chartex" xmlns:cx6="http://schemas.microsoft.com/office/drawing/2016/5/12/chartex" xmlns:cx7="http://schemas.microsoft.com/office/drawing/2016/5/13/chartex" xmlns:cx8="http://schemas.microsoft.com/office/drawing/2016/5/14/chartex" xmlns:mc="http://schemas.openxmlformats.org/markup-compatibility/2006" xmlns:aink="http://schemas.microsoft.com/office/drawing/2016/ink" xmlns:am3d="http://schemas.microsoft.com/office/drawing/2017/model3d" xmlns:o="urn:schemas-microsoft-com:office:office" xmlns:r="http://schemas.openxmlformats.org/officeDocument/2006/relationships" xmlns:m="http://schemas.openxmlformats.org/officeDocument/2006/math" xmlns:v="urn:schemas-microsoft-com:vml" xmlns:wp14="http://schemas.microsoft.com/office/word/2010/wordprocessingDrawing" xmlns:wp="http://schemas.openxmlformats.org/drawingml/2006/wordprocessingDrawing" xmlns:w10="urn:schemas-microsoft-com:office:word" xmlns:w="http://schemas.openxmlformats.org/wordprocessingml/2006/main" xmlns:w14="http://schemas.microsoft.com/office/word/2010/wordml" xmlns:w15="http://schemas.microsoft.com/office/word/2012/wordml" xmlns:w16cex="http://schemas.microsoft.com/office/word/2018/wordml/cex" xmlns:w16cid="http://schemas.microsoft.com/office/word/2016/wordml/cid" xmlns:w16="http://schemas.microsoft.com/office/word/2018/wordml" xmlns:w16sdtdh="http://schemas.microsoft.com/office/word/2020/wordml/sdtdatahash" xmlns:w16se="http://schemas.microsoft.com/office/word/2015/wordml/symex" xmlns:wpg="http://schemas.microsoft.com/office/word/2010/wordprocessingGroup" xmlns:wpi="http://schemas.microsoft.com/office/word/2010/wordprocessingInk" xmlns:wne="http://schemas.microsoft.com/office/word/2006/wordml" xmlns:wps="http://schemas.microsoft.com/office/word/2010/wordprocessingShape" mc:Ignorable="w14 w15 w16se w16cid w16 w16cex w16sdtdh wp14">
+<w:hdr xmlns:wpc="http://schemas.microsoft.com/office/word/2010/wordprocessingCanvas" xmlns:cx="http://schemas.microsoft.com/office/drawing/2014/chartex" xmlns:cx1="http://schemas.microsoft.com/office/drawing/2015/9/8/chartex" xmlns:cx2="http://schemas.microsoft.com/office/drawing/2015/10/21/chartex" xmlns:cx3="http://schemas.microsoft.com/office/drawing/2016/5/9/chartex" xmlns:cx4="http://schemas.microsoft.com/office/drawing/2016/5/10/chartex" xmlns:cx5="http://schemas.microsoft.com/office/drawing/2016/5/11/chartex" xmlns:cx6="http://schemas.microsoft.com/office/drawing/2016/5/12/chartex" xmlns:cx7="http://schemas.microsoft.com/office/drawing/2016/5/13/chartex" xmlns:cx8="http://schemas.microsoft.com/office/drawing/2016/5/14/chartex" xmlns:mc="http://schemas.openxmlformats.org/markup-compatibility/2006" xmlns:aink="http://schemas.microsoft.com/office/drawing/2016/ink" xmlns:am3d="http://schemas.microsoft.com/office/drawing/2017/model3d" xmlns:o="urn:schemas-microsoft-com:office:office" xmlns:r="http://schemas.openxmlformats.org/officeDocument/2006/relationships" xmlns:m="http://schemas.openxmlformats.org/officeDocument/2006/math" xmlns:v="urn:schemas-microsoft-com:vml" xmlns:wp14="http://schemas.microsoft.com/office/word/2010/wordprocessingDrawing" xmlns:wp="http://schemas.openxmlformats.org/drawingml/2006/wordprocessingDrawing" xmlns:w10="urn:schemas-microsoft-com:office:word" xmlns:w="http://schemas.openxmlformats.org/wordprocessingml/2006/main" xmlns:w14="http://schemas.microsoft.com/office/word/2010/wordml" xmlns:w15="http://schemas.microsoft.com/office/word/2012/wordml" xmlns:w16cid="http://schemas.microsoft.com/office/word/2016/wordml/cid" xmlns:w16se="http://schemas.microsoft.com/office/word/2015/wordml/symex" xmlns:wpg="http://schemas.microsoft.com/office/word/2010/wordprocessingGroup" xmlns:wpi="http://schemas.microsoft.com/office/word/2010/wordprocessingInk" xmlns:wne="http://schemas.microsoft.com/office/word/2006/wordml" xmlns:wps="http://schemas.microsoft.com/office/word/2010/wordprocessingShape" mc:Ignorable="w14 w15 w16se w16cid wp14">
   <w:tbl>
     <w:tblPr>
       <w:tblW w:w="9639" w:type="dxa"/>
@@ -31865,7 +32555,7 @@
 </file>
 
 <file path=word/header3.xml><?xml version="1.0" encoding="utf-8"?>
-<w:hdr xmlns:wpc="http://schemas.microsoft.com/office/word/2010/wordprocessingCanvas" xmlns:cx="http://schemas.microsoft.com/office/drawing/2014/chartex" xmlns:cx1="http://schemas.microsoft.com/office/drawing/2015/9/8/chartex" xmlns:cx2="http://schemas.microsoft.com/office/drawing/2015/10/21/chartex" xmlns:cx3="http://schemas.microsoft.com/office/drawing/2016/5/9/chartex" xmlns:cx4="http://schemas.microsoft.com/office/drawing/2016/5/10/chartex" xmlns:cx5="http://schemas.microsoft.com/office/drawing/2016/5/11/chartex" xmlns:cx6="http://schemas.microsoft.com/office/drawing/2016/5/12/chartex" xmlns:cx7="http://schemas.microsoft.com/office/drawing/2016/5/13/chartex" xmlns:cx8="http://schemas.microsoft.com/office/drawing/2016/5/14/chartex" xmlns:mc="http://schemas.openxmlformats.org/markup-compatibility/2006" xmlns:aink="http://schemas.microsoft.com/office/drawing/2016/ink" xmlns:am3d="http://schemas.microsoft.com/office/drawing/2017/model3d" xmlns:o="urn:schemas-microsoft-com:office:office" xmlns:r="http://schemas.openxmlformats.org/officeDocument/2006/relationships" xmlns:m="http://schemas.openxmlformats.org/officeDocument/2006/math" xmlns:v="urn:schemas-microsoft-com:vml" xmlns:wp14="http://schemas.microsoft.com/office/word/2010/wordprocessingDrawing" xmlns:wp="http://schemas.openxmlformats.org/drawingml/2006/wordprocessingDrawing" xmlns:w10="urn:schemas-microsoft-com:office:word" xmlns:w="http://schemas.openxmlformats.org/wordprocessingml/2006/main" xmlns:w14="http://schemas.microsoft.com/office/word/2010/wordml" xmlns:w15="http://schemas.microsoft.com/office/word/2012/wordml" xmlns:w16cex="http://schemas.microsoft.com/office/word/2018/wordml/cex" xmlns:w16cid="http://schemas.microsoft.com/office/word/2016/wordml/cid" xmlns:w16="http://schemas.microsoft.com/office/word/2018/wordml" xmlns:w16sdtdh="http://schemas.microsoft.com/office/word/2020/wordml/sdtdatahash" xmlns:w16se="http://schemas.microsoft.com/office/word/2015/wordml/symex" xmlns:wpg="http://schemas.microsoft.com/office/word/2010/wordprocessingGroup" xmlns:wpi="http://schemas.microsoft.com/office/word/2010/wordprocessingInk" xmlns:wne="http://schemas.microsoft.com/office/word/2006/wordml" xmlns:wps="http://schemas.microsoft.com/office/word/2010/wordprocessingShape" mc:Ignorable="w14 w15 w16se w16cid w16 w16cex w16sdtdh wp14">
+<w:hdr xmlns:wpc="http://schemas.microsoft.com/office/word/2010/wordprocessingCanvas" xmlns:cx="http://schemas.microsoft.com/office/drawing/2014/chartex" xmlns:cx1="http://schemas.microsoft.com/office/drawing/2015/9/8/chartex" xmlns:cx2="http://schemas.microsoft.com/office/drawing/2015/10/21/chartex" xmlns:cx3="http://schemas.microsoft.com/office/drawing/2016/5/9/chartex" xmlns:cx4="http://schemas.microsoft.com/office/drawing/2016/5/10/chartex" xmlns:cx5="http://schemas.microsoft.com/office/drawing/2016/5/11/chartex" xmlns:cx6="http://schemas.microsoft.com/office/drawing/2016/5/12/chartex" xmlns:cx7="http://schemas.microsoft.com/office/drawing/2016/5/13/chartex" xmlns:cx8="http://schemas.microsoft.com/office/drawing/2016/5/14/chartex" xmlns:mc="http://schemas.openxmlformats.org/markup-compatibility/2006" xmlns:aink="http://schemas.microsoft.com/office/drawing/2016/ink" xmlns:am3d="http://schemas.microsoft.com/office/drawing/2017/model3d" xmlns:o="urn:schemas-microsoft-com:office:office" xmlns:r="http://schemas.openxmlformats.org/officeDocument/2006/relationships" xmlns:m="http://schemas.openxmlformats.org/officeDocument/2006/math" xmlns:v="urn:schemas-microsoft-com:vml" xmlns:wp14="http://schemas.microsoft.com/office/word/2010/wordprocessingDrawing" xmlns:wp="http://schemas.openxmlformats.org/drawingml/2006/wordprocessingDrawing" xmlns:w10="urn:schemas-microsoft-com:office:word" xmlns:w="http://schemas.openxmlformats.org/wordprocessingml/2006/main" xmlns:w14="http://schemas.microsoft.com/office/word/2010/wordml" xmlns:w15="http://schemas.microsoft.com/office/word/2012/wordml" xmlns:w16cid="http://schemas.microsoft.com/office/word/2016/wordml/cid" xmlns:w16se="http://schemas.microsoft.com/office/word/2015/wordml/symex" xmlns:wpg="http://schemas.microsoft.com/office/word/2010/wordprocessingGroup" xmlns:wpi="http://schemas.microsoft.com/office/word/2010/wordprocessingInk" xmlns:wne="http://schemas.microsoft.com/office/word/2006/wordml" xmlns:wps="http://schemas.microsoft.com/office/word/2010/wordprocessingShape" mc:Ignorable="w14 w15 w16se w16cid wp14">
   <w:tbl>
     <w:tblPr>
       <w:tblW w:w="13331" w:type="dxa"/>
@@ -32223,7 +32913,7 @@
 </file>
 
 <file path=word/header4.xml><?xml version="1.0" encoding="utf-8"?>
-<w:hdr xmlns:wpc="http://schemas.microsoft.com/office/word/2010/wordprocessingCanvas" xmlns:cx="http://schemas.microsoft.com/office/drawing/2014/chartex" xmlns:cx1="http://schemas.microsoft.com/office/drawing/2015/9/8/chartex" xmlns:cx2="http://schemas.microsoft.com/office/drawing/2015/10/21/chartex" xmlns:cx3="http://schemas.microsoft.com/office/drawing/2016/5/9/chartex" xmlns:cx4="http://schemas.microsoft.com/office/drawing/2016/5/10/chartex" xmlns:cx5="http://schemas.microsoft.com/office/drawing/2016/5/11/chartex" xmlns:cx6="http://schemas.microsoft.com/office/drawing/2016/5/12/chartex" xmlns:cx7="http://schemas.microsoft.com/office/drawing/2016/5/13/chartex" xmlns:cx8="http://schemas.microsoft.com/office/drawing/2016/5/14/chartex" xmlns:mc="http://schemas.openxmlformats.org/markup-compatibility/2006" xmlns:aink="http://schemas.microsoft.com/office/drawing/2016/ink" xmlns:am3d="http://schemas.microsoft.com/office/drawing/2017/model3d" xmlns:o="urn:schemas-microsoft-com:office:office" xmlns:r="http://schemas.openxmlformats.org/officeDocument/2006/relationships" xmlns:m="http://schemas.openxmlformats.org/officeDocument/2006/math" xmlns:v="urn:schemas-microsoft-com:vml" xmlns:wp14="http://schemas.microsoft.com/office/word/2010/wordprocessingDrawing" xmlns:wp="http://schemas.openxmlformats.org/drawingml/2006/wordprocessingDrawing" xmlns:w10="urn:schemas-microsoft-com:office:word" xmlns:w="http://schemas.openxmlformats.org/wordprocessingml/2006/main" xmlns:w14="http://schemas.microsoft.com/office/word/2010/wordml" xmlns:w15="http://schemas.microsoft.com/office/word/2012/wordml" xmlns:w16cex="http://schemas.microsoft.com/office/word/2018/wordml/cex" xmlns:w16cid="http://schemas.microsoft.com/office/word/2016/wordml/cid" xmlns:w16="http://schemas.microsoft.com/office/word/2018/wordml" xmlns:w16sdtdh="http://schemas.microsoft.com/office/word/2020/wordml/sdtdatahash" xmlns:w16se="http://schemas.microsoft.com/office/word/2015/wordml/symex" xmlns:wpg="http://schemas.microsoft.com/office/word/2010/wordprocessingGroup" xmlns:wpi="http://schemas.microsoft.com/office/word/2010/wordprocessingInk" xmlns:wne="http://schemas.microsoft.com/office/word/2006/wordml" xmlns:wps="http://schemas.microsoft.com/office/word/2010/wordprocessingShape" mc:Ignorable="w14 w15 w16se w16cid w16 w16cex w16sdtdh wp14">
+<w:hdr xmlns:wpc="http://schemas.microsoft.com/office/word/2010/wordprocessingCanvas" xmlns:cx="http://schemas.microsoft.com/office/drawing/2014/chartex" xmlns:cx1="http://schemas.microsoft.com/office/drawing/2015/9/8/chartex" xmlns:cx2="http://schemas.microsoft.com/office/drawing/2015/10/21/chartex" xmlns:cx3="http://schemas.microsoft.com/office/drawing/2016/5/9/chartex" xmlns:cx4="http://schemas.microsoft.com/office/drawing/2016/5/10/chartex" xmlns:cx5="http://schemas.microsoft.com/office/drawing/2016/5/11/chartex" xmlns:cx6="http://schemas.microsoft.com/office/drawing/2016/5/12/chartex" xmlns:cx7="http://schemas.microsoft.com/office/drawing/2016/5/13/chartex" xmlns:cx8="http://schemas.microsoft.com/office/drawing/2016/5/14/chartex" xmlns:mc="http://schemas.openxmlformats.org/markup-compatibility/2006" xmlns:aink="http://schemas.microsoft.com/office/drawing/2016/ink" xmlns:am3d="http://schemas.microsoft.com/office/drawing/2017/model3d" xmlns:o="urn:schemas-microsoft-com:office:office" xmlns:r="http://schemas.openxmlformats.org/officeDocument/2006/relationships" xmlns:m="http://schemas.openxmlformats.org/officeDocument/2006/math" xmlns:v="urn:schemas-microsoft-com:vml" xmlns:wp14="http://schemas.microsoft.com/office/word/2010/wordprocessingDrawing" xmlns:wp="http://schemas.openxmlformats.org/drawingml/2006/wordprocessingDrawing" xmlns:w10="urn:schemas-microsoft-com:office:word" xmlns:w="http://schemas.openxmlformats.org/wordprocessingml/2006/main" xmlns:w14="http://schemas.microsoft.com/office/word/2010/wordml" xmlns:w15="http://schemas.microsoft.com/office/word/2012/wordml" xmlns:w16cid="http://schemas.microsoft.com/office/word/2016/wordml/cid" xmlns:w16se="http://schemas.microsoft.com/office/word/2015/wordml/symex" xmlns:wpg="http://schemas.microsoft.com/office/word/2010/wordprocessingGroup" xmlns:wpi="http://schemas.microsoft.com/office/word/2010/wordprocessingInk" xmlns:wne="http://schemas.microsoft.com/office/word/2006/wordml" xmlns:wps="http://schemas.microsoft.com/office/word/2010/wordprocessingShape" mc:Ignorable="w14 w15 w16se w16cid wp14">
   <w:tbl>
     <w:tblPr>
       <w:tblW w:w="9639" w:type="dxa"/>
@@ -32581,7 +33271,7 @@
 </file>
 
 <file path=word/header5.xml><?xml version="1.0" encoding="utf-8"?>
-<w:hdr xmlns:wpc="http://schemas.microsoft.com/office/word/2010/wordprocessingCanvas" xmlns:cx="http://schemas.microsoft.com/office/drawing/2014/chartex" xmlns:cx1="http://schemas.microsoft.com/office/drawing/2015/9/8/chartex" xmlns:cx2="http://schemas.microsoft.com/office/drawing/2015/10/21/chartex" xmlns:cx3="http://schemas.microsoft.com/office/drawing/2016/5/9/chartex" xmlns:cx4="http://schemas.microsoft.com/office/drawing/2016/5/10/chartex" xmlns:cx5="http://schemas.microsoft.com/office/drawing/2016/5/11/chartex" xmlns:cx6="http://schemas.microsoft.com/office/drawing/2016/5/12/chartex" xmlns:cx7="http://schemas.microsoft.com/office/drawing/2016/5/13/chartex" xmlns:cx8="http://schemas.microsoft.com/office/drawing/2016/5/14/chartex" xmlns:mc="http://schemas.openxmlformats.org/markup-compatibility/2006" xmlns:aink="http://schemas.microsoft.com/office/drawing/2016/ink" xmlns:am3d="http://schemas.microsoft.com/office/drawing/2017/model3d" xmlns:o="urn:schemas-microsoft-com:office:office" xmlns:r="http://schemas.openxmlformats.org/officeDocument/2006/relationships" xmlns:m="http://schemas.openxmlformats.org/officeDocument/2006/math" xmlns:v="urn:schemas-microsoft-com:vml" xmlns:wp14="http://schemas.microsoft.com/office/word/2010/wordprocessingDrawing" xmlns:wp="http://schemas.openxmlformats.org/drawingml/2006/wordprocessingDrawing" xmlns:w10="urn:schemas-microsoft-com:office:word" xmlns:w="http://schemas.openxmlformats.org/wordprocessingml/2006/main" xmlns:w14="http://schemas.microsoft.com/office/word/2010/wordml" xmlns:w15="http://schemas.microsoft.com/office/word/2012/wordml" xmlns:w16cex="http://schemas.microsoft.com/office/word/2018/wordml/cex" xmlns:w16cid="http://schemas.microsoft.com/office/word/2016/wordml/cid" xmlns:w16="http://schemas.microsoft.com/office/word/2018/wordml" xmlns:w16sdtdh="http://schemas.microsoft.com/office/word/2020/wordml/sdtdatahash" xmlns:w16se="http://schemas.microsoft.com/office/word/2015/wordml/symex" xmlns:wpg="http://schemas.microsoft.com/office/word/2010/wordprocessingGroup" xmlns:wpi="http://schemas.microsoft.com/office/word/2010/wordprocessingInk" xmlns:wne="http://schemas.microsoft.com/office/word/2006/wordml" xmlns:wps="http://schemas.microsoft.com/office/word/2010/wordprocessingShape" mc:Ignorable="w14 w15 w16se w16cid w16 w16cex w16sdtdh wp14">
+<w:hdr xmlns:wpc="http://schemas.microsoft.com/office/word/2010/wordprocessingCanvas" xmlns:cx="http://schemas.microsoft.com/office/drawing/2014/chartex" xmlns:cx1="http://schemas.microsoft.com/office/drawing/2015/9/8/chartex" xmlns:cx2="http://schemas.microsoft.com/office/drawing/2015/10/21/chartex" xmlns:cx3="http://schemas.microsoft.com/office/drawing/2016/5/9/chartex" xmlns:cx4="http://schemas.microsoft.com/office/drawing/2016/5/10/chartex" xmlns:cx5="http://schemas.microsoft.com/office/drawing/2016/5/11/chartex" xmlns:cx6="http://schemas.microsoft.com/office/drawing/2016/5/12/chartex" xmlns:cx7="http://schemas.microsoft.com/office/drawing/2016/5/13/chartex" xmlns:cx8="http://schemas.microsoft.com/office/drawing/2016/5/14/chartex" xmlns:mc="http://schemas.openxmlformats.org/markup-compatibility/2006" xmlns:aink="http://schemas.microsoft.com/office/drawing/2016/ink" xmlns:am3d="http://schemas.microsoft.com/office/drawing/2017/model3d" xmlns:o="urn:schemas-microsoft-com:office:office" xmlns:r="http://schemas.openxmlformats.org/officeDocument/2006/relationships" xmlns:m="http://schemas.openxmlformats.org/officeDocument/2006/math" xmlns:v="urn:schemas-microsoft-com:vml" xmlns:wp14="http://schemas.microsoft.com/office/word/2010/wordprocessingDrawing" xmlns:wp="http://schemas.openxmlformats.org/drawingml/2006/wordprocessingDrawing" xmlns:w10="urn:schemas-microsoft-com:office:word" xmlns:w="http://schemas.openxmlformats.org/wordprocessingml/2006/main" xmlns:w14="http://schemas.microsoft.com/office/word/2010/wordml" xmlns:w15="http://schemas.microsoft.com/office/word/2012/wordml" xmlns:w16cid="http://schemas.microsoft.com/office/word/2016/wordml/cid" xmlns:w16se="http://schemas.microsoft.com/office/word/2015/wordml/symex" xmlns:wpg="http://schemas.microsoft.com/office/word/2010/wordprocessingGroup" xmlns:wpi="http://schemas.microsoft.com/office/word/2010/wordprocessingInk" xmlns:wne="http://schemas.microsoft.com/office/word/2006/wordml" xmlns:wps="http://schemas.microsoft.com/office/word/2010/wordprocessingShape" mc:Ignorable="w14 w15 w16se w16cid wp14">
   <w:tbl>
     <w:tblPr>
       <w:tblW w:w="13183" w:type="dxa"/>
@@ -32939,7 +33629,7 @@
 </file>
 
 <file path=word/header6.xml><?xml version="1.0" encoding="utf-8"?>
-<w:hdr xmlns:wpc="http://schemas.microsoft.com/office/word/2010/wordprocessingCanvas" xmlns:cx="http://schemas.microsoft.com/office/drawing/2014/chartex" xmlns:cx1="http://schemas.microsoft.com/office/drawing/2015/9/8/chartex" xmlns:cx2="http://schemas.microsoft.com/office/drawing/2015/10/21/chartex" xmlns:cx3="http://schemas.microsoft.com/office/drawing/2016/5/9/chartex" xmlns:cx4="http://schemas.microsoft.com/office/drawing/2016/5/10/chartex" xmlns:cx5="http://schemas.microsoft.com/office/drawing/2016/5/11/chartex" xmlns:cx6="http://schemas.microsoft.com/office/drawing/2016/5/12/chartex" xmlns:cx7="http://schemas.microsoft.com/office/drawing/2016/5/13/chartex" xmlns:cx8="http://schemas.microsoft.com/office/drawing/2016/5/14/chartex" xmlns:mc="http://schemas.openxmlformats.org/markup-compatibility/2006" xmlns:aink="http://schemas.microsoft.com/office/drawing/2016/ink" xmlns:am3d="http://schemas.microsoft.com/office/drawing/2017/model3d" xmlns:o="urn:schemas-microsoft-com:office:office" xmlns:r="http://schemas.openxmlformats.org/officeDocument/2006/relationships" xmlns:m="http://schemas.openxmlformats.org/officeDocument/2006/math" xmlns:v="urn:schemas-microsoft-com:vml" xmlns:wp14="http://schemas.microsoft.com/office/word/2010/wordprocessingDrawing" xmlns:wp="http://schemas.openxmlformats.org/drawingml/2006/wordprocessingDrawing" xmlns:w10="urn:schemas-microsoft-com:office:word" xmlns:w="http://schemas.openxmlformats.org/wordprocessingml/2006/main" xmlns:w14="http://schemas.microsoft.com/office/word/2010/wordml" xmlns:w15="http://schemas.microsoft.com/office/word/2012/wordml" xmlns:w16cex="http://schemas.microsoft.com/office/word/2018/wordml/cex" xmlns:w16cid="http://schemas.microsoft.com/office/word/2016/wordml/cid" xmlns:w16="http://schemas.microsoft.com/office/word/2018/wordml" xmlns:w16sdtdh="http://schemas.microsoft.com/office/word/2020/wordml/sdtdatahash" xmlns:w16se="http://schemas.microsoft.com/office/word/2015/wordml/symex" xmlns:wpg="http://schemas.microsoft.com/office/word/2010/wordprocessingGroup" xmlns:wpi="http://schemas.microsoft.com/office/word/2010/wordprocessingInk" xmlns:wne="http://schemas.microsoft.com/office/word/2006/wordml" xmlns:wps="http://schemas.microsoft.com/office/word/2010/wordprocessingShape" mc:Ignorable="w14 w15 w16se w16cid w16 w16cex w16sdtdh wp14">
+<w:hdr xmlns:wpc="http://schemas.microsoft.com/office/word/2010/wordprocessingCanvas" xmlns:cx="http://schemas.microsoft.com/office/drawing/2014/chartex" xmlns:cx1="http://schemas.microsoft.com/office/drawing/2015/9/8/chartex" xmlns:cx2="http://schemas.microsoft.com/office/drawing/2015/10/21/chartex" xmlns:cx3="http://schemas.microsoft.com/office/drawing/2016/5/9/chartex" xmlns:cx4="http://schemas.microsoft.com/office/drawing/2016/5/10/chartex" xmlns:cx5="http://schemas.microsoft.com/office/drawing/2016/5/11/chartex" xmlns:cx6="http://schemas.microsoft.com/office/drawing/2016/5/12/chartex" xmlns:cx7="http://schemas.microsoft.com/office/drawing/2016/5/13/chartex" xmlns:cx8="http://schemas.microsoft.com/office/drawing/2016/5/14/chartex" xmlns:mc="http://schemas.openxmlformats.org/markup-compatibility/2006" xmlns:aink="http://schemas.microsoft.com/office/drawing/2016/ink" xmlns:am3d="http://schemas.microsoft.com/office/drawing/2017/model3d" xmlns:o="urn:schemas-microsoft-com:office:office" xmlns:r="http://schemas.openxmlformats.org/officeDocument/2006/relationships" xmlns:m="http://schemas.openxmlformats.org/officeDocument/2006/math" xmlns:v="urn:schemas-microsoft-com:vml" xmlns:wp14="http://schemas.microsoft.com/office/word/2010/wordprocessingDrawing" xmlns:wp="http://schemas.openxmlformats.org/drawingml/2006/wordprocessingDrawing" xmlns:w10="urn:schemas-microsoft-com:office:word" xmlns:w="http://schemas.openxmlformats.org/wordprocessingml/2006/main" xmlns:w14="http://schemas.microsoft.com/office/word/2010/wordml" xmlns:w15="http://schemas.microsoft.com/office/word/2012/wordml" xmlns:w16cid="http://schemas.microsoft.com/office/word/2016/wordml/cid" xmlns:w16se="http://schemas.microsoft.com/office/word/2015/wordml/symex" xmlns:wpg="http://schemas.microsoft.com/office/word/2010/wordprocessingGroup" xmlns:wpi="http://schemas.microsoft.com/office/word/2010/wordprocessingInk" xmlns:wne="http://schemas.microsoft.com/office/word/2006/wordml" xmlns:wps="http://schemas.microsoft.com/office/word/2010/wordprocessingShape" mc:Ignorable="w14 w15 w16se w16cid wp14">
   <w:tbl>
     <w:tblPr>
       <w:tblW w:w="13041" w:type="dxa"/>
@@ -33297,7 +33987,7 @@
 </file>
 
 <file path=word/header7.xml><?xml version="1.0" encoding="utf-8"?>
-<w:hdr xmlns:wpc="http://schemas.microsoft.com/office/word/2010/wordprocessingCanvas" xmlns:cx="http://schemas.microsoft.com/office/drawing/2014/chartex" xmlns:cx1="http://schemas.microsoft.com/office/drawing/2015/9/8/chartex" xmlns:cx2="http://schemas.microsoft.com/office/drawing/2015/10/21/chartex" xmlns:cx3="http://schemas.microsoft.com/office/drawing/2016/5/9/chartex" xmlns:cx4="http://schemas.microsoft.com/office/drawing/2016/5/10/chartex" xmlns:cx5="http://schemas.microsoft.com/office/drawing/2016/5/11/chartex" xmlns:cx6="http://schemas.microsoft.com/office/drawing/2016/5/12/chartex" xmlns:cx7="http://schemas.microsoft.com/office/drawing/2016/5/13/chartex" xmlns:cx8="http://schemas.microsoft.com/office/drawing/2016/5/14/chartex" xmlns:mc="http://schemas.openxmlformats.org/markup-compatibility/2006" xmlns:aink="http://schemas.microsoft.com/office/drawing/2016/ink" xmlns:am3d="http://schemas.microsoft.com/office/drawing/2017/model3d" xmlns:o="urn:schemas-microsoft-com:office:office" xmlns:r="http://schemas.openxmlformats.org/officeDocument/2006/relationships" xmlns:m="http://schemas.openxmlformats.org/officeDocument/2006/math" xmlns:v="urn:schemas-microsoft-com:vml" xmlns:wp14="http://schemas.microsoft.com/office/word/2010/wordprocessingDrawing" xmlns:wp="http://schemas.openxmlformats.org/drawingml/2006/wordprocessingDrawing" xmlns:w10="urn:schemas-microsoft-com:office:word" xmlns:w="http://schemas.openxmlformats.org/wordprocessingml/2006/main" xmlns:w14="http://schemas.microsoft.com/office/word/2010/wordml" xmlns:w15="http://schemas.microsoft.com/office/word/2012/wordml" xmlns:w16cex="http://schemas.microsoft.com/office/word/2018/wordml/cex" xmlns:w16cid="http://schemas.microsoft.com/office/word/2016/wordml/cid" xmlns:w16="http://schemas.microsoft.com/office/word/2018/wordml" xmlns:w16sdtdh="http://schemas.microsoft.com/office/word/2020/wordml/sdtdatahash" xmlns:w16se="http://schemas.microsoft.com/office/word/2015/wordml/symex" xmlns:wpg="http://schemas.microsoft.com/office/word/2010/wordprocessingGroup" xmlns:wpi="http://schemas.microsoft.com/office/word/2010/wordprocessingInk" xmlns:wne="http://schemas.microsoft.com/office/word/2006/wordml" xmlns:wps="http://schemas.microsoft.com/office/word/2010/wordprocessingShape" mc:Ignorable="w14 w15 w16se w16cid w16 w16cex w16sdtdh wp14">
+<w:hdr xmlns:wpc="http://schemas.microsoft.com/office/word/2010/wordprocessingCanvas" xmlns:cx="http://schemas.microsoft.com/office/drawing/2014/chartex" xmlns:cx1="http://schemas.microsoft.com/office/drawing/2015/9/8/chartex" xmlns:cx2="http://schemas.microsoft.com/office/drawing/2015/10/21/chartex" xmlns:cx3="http://schemas.microsoft.com/office/drawing/2016/5/9/chartex" xmlns:cx4="http://schemas.microsoft.com/office/drawing/2016/5/10/chartex" xmlns:cx5="http://schemas.microsoft.com/office/drawing/2016/5/11/chartex" xmlns:cx6="http://schemas.microsoft.com/office/drawing/2016/5/12/chartex" xmlns:cx7="http://schemas.microsoft.com/office/drawing/2016/5/13/chartex" xmlns:cx8="http://schemas.microsoft.com/office/drawing/2016/5/14/chartex" xmlns:mc="http://schemas.openxmlformats.org/markup-compatibility/2006" xmlns:aink="http://schemas.microsoft.com/office/drawing/2016/ink" xmlns:am3d="http://schemas.microsoft.com/office/drawing/2017/model3d" xmlns:o="urn:schemas-microsoft-com:office:office" xmlns:r="http://schemas.openxmlformats.org/officeDocument/2006/relationships" xmlns:m="http://schemas.openxmlformats.org/officeDocument/2006/math" xmlns:v="urn:schemas-microsoft-com:vml" xmlns:wp14="http://schemas.microsoft.com/office/word/2010/wordprocessingDrawing" xmlns:wp="http://schemas.openxmlformats.org/drawingml/2006/wordprocessingDrawing" xmlns:w10="urn:schemas-microsoft-com:office:word" xmlns:w="http://schemas.openxmlformats.org/wordprocessingml/2006/main" xmlns:w14="http://schemas.microsoft.com/office/word/2010/wordml" xmlns:w15="http://schemas.microsoft.com/office/word/2012/wordml" xmlns:w16cid="http://schemas.microsoft.com/office/word/2016/wordml/cid" xmlns:w16se="http://schemas.microsoft.com/office/word/2015/wordml/symex" xmlns:wpg="http://schemas.microsoft.com/office/word/2010/wordprocessingGroup" xmlns:wpi="http://schemas.microsoft.com/office/word/2010/wordprocessingInk" xmlns:wne="http://schemas.microsoft.com/office/word/2006/wordml" xmlns:wps="http://schemas.microsoft.com/office/word/2010/wordprocessingShape" mc:Ignorable="w14 w15 w16se w16cid wp14">
   <w:tbl>
     <w:tblPr>
       <w:tblW w:w="9639" w:type="dxa"/>
@@ -33655,7 +34345,7 @@
 </file>
 
 <file path=word/header8.xml><?xml version="1.0" encoding="utf-8"?>
-<w:hdr xmlns:wpc="http://schemas.microsoft.com/office/word/2010/wordprocessingCanvas" xmlns:cx="http://schemas.microsoft.com/office/drawing/2014/chartex" xmlns:cx1="http://schemas.microsoft.com/office/drawing/2015/9/8/chartex" xmlns:cx2="http://schemas.microsoft.com/office/drawing/2015/10/21/chartex" xmlns:cx3="http://schemas.microsoft.com/office/drawing/2016/5/9/chartex" xmlns:cx4="http://schemas.microsoft.com/office/drawing/2016/5/10/chartex" xmlns:cx5="http://schemas.microsoft.com/office/drawing/2016/5/11/chartex" xmlns:cx6="http://schemas.microsoft.com/office/drawing/2016/5/12/chartex" xmlns:cx7="http://schemas.microsoft.com/office/drawing/2016/5/13/chartex" xmlns:cx8="http://schemas.microsoft.com/office/drawing/2016/5/14/chartex" xmlns:mc="http://schemas.openxmlformats.org/markup-compatibility/2006" xmlns:aink="http://schemas.microsoft.com/office/drawing/2016/ink" xmlns:am3d="http://schemas.microsoft.com/office/drawing/2017/model3d" xmlns:o="urn:schemas-microsoft-com:office:office" xmlns:r="http://schemas.openxmlformats.org/officeDocument/2006/relationships" xmlns:m="http://schemas.openxmlformats.org/officeDocument/2006/math" xmlns:v="urn:schemas-microsoft-com:vml" xmlns:wp14="http://schemas.microsoft.com/office/word/2010/wordprocessingDrawing" xmlns:wp="http://schemas.openxmlformats.org/drawingml/2006/wordprocessingDrawing" xmlns:w10="urn:schemas-microsoft-com:office:word" xmlns:w="http://schemas.openxmlformats.org/wordprocessingml/2006/main" xmlns:w14="http://schemas.microsoft.com/office/word/2010/wordml" xmlns:w15="http://schemas.microsoft.com/office/word/2012/wordml" xmlns:w16cex="http://schemas.microsoft.com/office/word/2018/wordml/cex" xmlns:w16cid="http://schemas.microsoft.com/office/word/2016/wordml/cid" xmlns:w16="http://schemas.microsoft.com/office/word/2018/wordml" xmlns:w16sdtdh="http://schemas.microsoft.com/office/word/2020/wordml/sdtdatahash" xmlns:w16se="http://schemas.microsoft.com/office/word/2015/wordml/symex" xmlns:wpg="http://schemas.microsoft.com/office/word/2010/wordprocessingGroup" xmlns:wpi="http://schemas.microsoft.com/office/word/2010/wordprocessingInk" xmlns:wne="http://schemas.microsoft.com/office/word/2006/wordml" xmlns:wps="http://schemas.microsoft.com/office/word/2010/wordprocessingShape" mc:Ignorable="w14 w15 w16se w16cid w16 w16cex w16sdtdh wp14">
+<w:hdr xmlns:wpc="http://schemas.microsoft.com/office/word/2010/wordprocessingCanvas" xmlns:cx="http://schemas.microsoft.com/office/drawing/2014/chartex" xmlns:cx1="http://schemas.microsoft.com/office/drawing/2015/9/8/chartex" xmlns:cx2="http://schemas.microsoft.com/office/drawing/2015/10/21/chartex" xmlns:cx3="http://schemas.microsoft.com/office/drawing/2016/5/9/chartex" xmlns:cx4="http://schemas.microsoft.com/office/drawing/2016/5/10/chartex" xmlns:cx5="http://schemas.microsoft.com/office/drawing/2016/5/11/chartex" xmlns:cx6="http://schemas.microsoft.com/office/drawing/2016/5/12/chartex" xmlns:cx7="http://schemas.microsoft.com/office/drawing/2016/5/13/chartex" xmlns:cx8="http://schemas.microsoft.com/office/drawing/2016/5/14/chartex" xmlns:mc="http://schemas.openxmlformats.org/markup-compatibility/2006" xmlns:aink="http://schemas.microsoft.com/office/drawing/2016/ink" xmlns:am3d="http://schemas.microsoft.com/office/drawing/2017/model3d" xmlns:o="urn:schemas-microsoft-com:office:office" xmlns:r="http://schemas.openxmlformats.org/officeDocument/2006/relationships" xmlns:m="http://schemas.openxmlformats.org/officeDocument/2006/math" xmlns:v="urn:schemas-microsoft-com:vml" xmlns:wp14="http://schemas.microsoft.com/office/word/2010/wordprocessingDrawing" xmlns:wp="http://schemas.openxmlformats.org/drawingml/2006/wordprocessingDrawing" xmlns:w10="urn:schemas-microsoft-com:office:word" xmlns:w="http://schemas.openxmlformats.org/wordprocessingml/2006/main" xmlns:w14="http://schemas.microsoft.com/office/word/2010/wordml" xmlns:w15="http://schemas.microsoft.com/office/word/2012/wordml" xmlns:w16cid="http://schemas.microsoft.com/office/word/2016/wordml/cid" xmlns:w16se="http://schemas.microsoft.com/office/word/2015/wordml/symex" xmlns:wpg="http://schemas.microsoft.com/office/word/2010/wordprocessingGroup" xmlns:wpi="http://schemas.microsoft.com/office/word/2010/wordprocessingInk" xmlns:wne="http://schemas.microsoft.com/office/word/2006/wordml" xmlns:wps="http://schemas.microsoft.com/office/word/2010/wordprocessingShape" mc:Ignorable="w14 w15 w16se w16cid wp14">
   <w:tbl>
     <w:tblPr>
       <w:tblW w:w="9639" w:type="dxa"/>
@@ -34013,7 +34703,7 @@
 </file>
 
 <file path=word/header9.xml><?xml version="1.0" encoding="utf-8"?>
-<w:hdr xmlns:wpc="http://schemas.microsoft.com/office/word/2010/wordprocessingCanvas" xmlns:cx="http://schemas.microsoft.com/office/drawing/2014/chartex" xmlns:cx1="http://schemas.microsoft.com/office/drawing/2015/9/8/chartex" xmlns:cx2="http://schemas.microsoft.com/office/drawing/2015/10/21/chartex" xmlns:cx3="http://schemas.microsoft.com/office/drawing/2016/5/9/chartex" xmlns:cx4="http://schemas.microsoft.com/office/drawing/2016/5/10/chartex" xmlns:cx5="http://schemas.microsoft.com/office/drawing/2016/5/11/chartex" xmlns:cx6="http://schemas.microsoft.com/office/drawing/2016/5/12/chartex" xmlns:cx7="http://schemas.microsoft.com/office/drawing/2016/5/13/chartex" xmlns:cx8="http://schemas.microsoft.com/office/drawing/2016/5/14/chartex" xmlns:mc="http://schemas.openxmlformats.org/markup-compatibility/2006" xmlns:aink="http://schemas.microsoft.com/office/drawing/2016/ink" xmlns:am3d="http://schemas.microsoft.com/office/drawing/2017/model3d" xmlns:o="urn:schemas-microsoft-com:office:office" xmlns:r="http://schemas.openxmlformats.org/officeDocument/2006/relationships" xmlns:m="http://schemas.openxmlformats.org/officeDocument/2006/math" xmlns:v="urn:schemas-microsoft-com:vml" xmlns:wp14="http://schemas.microsoft.com/office/word/2010/wordprocessingDrawing" xmlns:wp="http://schemas.openxmlformats.org/drawingml/2006/wordprocessingDrawing" xmlns:w10="urn:schemas-microsoft-com:office:word" xmlns:w="http://schemas.openxmlformats.org/wordprocessingml/2006/main" xmlns:w14="http://schemas.microsoft.com/office/word/2010/wordml" xmlns:w15="http://schemas.microsoft.com/office/word/2012/wordml" xmlns:w16cex="http://schemas.microsoft.com/office/word/2018/wordml/cex" xmlns:w16cid="http://schemas.microsoft.com/office/word/2016/wordml/cid" xmlns:w16="http://schemas.microsoft.com/office/word/2018/wordml" xmlns:w16sdtdh="http://schemas.microsoft.com/office/word/2020/wordml/sdtdatahash" xmlns:w16se="http://schemas.microsoft.com/office/word/2015/wordml/symex" xmlns:wpg="http://schemas.microsoft.com/office/word/2010/wordprocessingGroup" xmlns:wpi="http://schemas.microsoft.com/office/word/2010/wordprocessingInk" xmlns:wne="http://schemas.microsoft.com/office/word/2006/wordml" xmlns:wps="http://schemas.microsoft.com/office/word/2010/wordprocessingShape" mc:Ignorable="w14 w15 w16se w16cid w16 w16cex w16sdtdh wp14">
+<w:hdr xmlns:wpc="http://schemas.microsoft.com/office/word/2010/wordprocessingCanvas" xmlns:cx="http://schemas.microsoft.com/office/drawing/2014/chartex" xmlns:cx1="http://schemas.microsoft.com/office/drawing/2015/9/8/chartex" xmlns:cx2="http://schemas.microsoft.com/office/drawing/2015/10/21/chartex" xmlns:cx3="http://schemas.microsoft.com/office/drawing/2016/5/9/chartex" xmlns:cx4="http://schemas.microsoft.com/office/drawing/2016/5/10/chartex" xmlns:cx5="http://schemas.microsoft.com/office/drawing/2016/5/11/chartex" xmlns:cx6="http://schemas.microsoft.com/office/drawing/2016/5/12/chartex" xmlns:cx7="http://schemas.microsoft.com/office/drawing/2016/5/13/chartex" xmlns:cx8="http://schemas.microsoft.com/office/drawing/2016/5/14/chartex" xmlns:mc="http://schemas.openxmlformats.org/markup-compatibility/2006" xmlns:aink="http://schemas.microsoft.com/office/drawing/2016/ink" xmlns:am3d="http://schemas.microsoft.com/office/drawing/2017/model3d" xmlns:o="urn:schemas-microsoft-com:office:office" xmlns:r="http://schemas.openxmlformats.org/officeDocument/2006/relationships" xmlns:m="http://schemas.openxmlformats.org/officeDocument/2006/math" xmlns:v="urn:schemas-microsoft-com:vml" xmlns:wp14="http://schemas.microsoft.com/office/word/2010/wordprocessingDrawing" xmlns:wp="http://schemas.openxmlformats.org/drawingml/2006/wordprocessingDrawing" xmlns:w10="urn:schemas-microsoft-com:office:word" xmlns:w="http://schemas.openxmlformats.org/wordprocessingml/2006/main" xmlns:w14="http://schemas.microsoft.com/office/word/2010/wordml" xmlns:w15="http://schemas.microsoft.com/office/word/2012/wordml" xmlns:w16cid="http://schemas.microsoft.com/office/word/2016/wordml/cid" xmlns:w16se="http://schemas.microsoft.com/office/word/2015/wordml/symex" xmlns:wpg="http://schemas.microsoft.com/office/word/2010/wordprocessingGroup" xmlns:wpi="http://schemas.microsoft.com/office/word/2010/wordprocessingInk" xmlns:wne="http://schemas.microsoft.com/office/word/2006/wordml" xmlns:wps="http://schemas.microsoft.com/office/word/2010/wordprocessingShape" mc:Ignorable="w14 w15 w16se w16cid wp14">
   <w:tbl>
     <w:tblPr>
       <w:tblW w:w="13330" w:type="dxa"/>
@@ -34371,7 +35061,7 @@
 </file>
 
 <file path=word/numbering.xml><?xml version="1.0" encoding="utf-8"?>
-<w:numbering xmlns:wpc="http://schemas.microsoft.com/office/word/2010/wordprocessingCanvas" xmlns:cx="http://schemas.microsoft.com/office/drawing/2014/chartex" xmlns:cx1="http://schemas.microsoft.com/office/drawing/2015/9/8/chartex" xmlns:cx2="http://schemas.microsoft.com/office/drawing/2015/10/21/chartex" xmlns:cx3="http://schemas.microsoft.com/office/drawing/2016/5/9/chartex" xmlns:cx4="http://schemas.microsoft.com/office/drawing/2016/5/10/chartex" xmlns:cx5="http://schemas.microsoft.com/office/drawing/2016/5/11/chartex" xmlns:cx6="http://schemas.microsoft.com/office/drawing/2016/5/12/chartex" xmlns:cx7="http://schemas.microsoft.com/office/drawing/2016/5/13/chartex" xmlns:cx8="http://schemas.microsoft.com/office/drawing/2016/5/14/chartex" xmlns:mc="http://schemas.openxmlformats.org/markup-compatibility/2006" xmlns:aink="http://schemas.microsoft.com/office/drawing/2016/ink" xmlns:am3d="http://schemas.microsoft.com/office/drawing/2017/model3d" xmlns:o="urn:schemas-microsoft-com:office:office" xmlns:r="http://schemas.openxmlformats.org/officeDocument/2006/relationships" xmlns:m="http://schemas.openxmlformats.org/officeDocument/2006/math" xmlns:v="urn:schemas-microsoft-com:vml" xmlns:wp14="http://schemas.microsoft.com/office/word/2010/wordprocessingDrawing" xmlns:wp="http://schemas.openxmlformats.org/drawingml/2006/wordprocessingDrawing" xmlns:w10="urn:schemas-microsoft-com:office:word" xmlns:w="http://schemas.openxmlformats.org/wordprocessingml/2006/main" xmlns:w14="http://schemas.microsoft.com/office/word/2010/wordml" xmlns:w15="http://schemas.microsoft.com/office/word/2012/wordml" xmlns:w16cex="http://schemas.microsoft.com/office/word/2018/wordml/cex" xmlns:w16cid="http://schemas.microsoft.com/office/word/2016/wordml/cid" xmlns:w16="http://schemas.microsoft.com/office/word/2018/wordml" xmlns:w16sdtdh="http://schemas.microsoft.com/office/word/2020/wordml/sdtdatahash" xmlns:w16se="http://schemas.microsoft.com/office/word/2015/wordml/symex" xmlns:wpg="http://schemas.microsoft.com/office/word/2010/wordprocessingGroup" xmlns:wpi="http://schemas.microsoft.com/office/word/2010/wordprocessingInk" xmlns:wne="http://schemas.microsoft.com/office/word/2006/wordml" xmlns:wps="http://schemas.microsoft.com/office/word/2010/wordprocessingShape" mc:Ignorable="w14 w15 w16se w16cid w16 w16cex w16sdtdh wp14">
+<w:numbering xmlns:wpc="http://schemas.microsoft.com/office/word/2010/wordprocessingCanvas" xmlns:cx="http://schemas.microsoft.com/office/drawing/2014/chartex" xmlns:cx1="http://schemas.microsoft.com/office/drawing/2015/9/8/chartex" xmlns:cx2="http://schemas.microsoft.com/office/drawing/2015/10/21/chartex" xmlns:cx3="http://schemas.microsoft.com/office/drawing/2016/5/9/chartex" xmlns:cx4="http://schemas.microsoft.com/office/drawing/2016/5/10/chartex" xmlns:cx5="http://schemas.microsoft.com/office/drawing/2016/5/11/chartex" xmlns:cx6="http://schemas.microsoft.com/office/drawing/2016/5/12/chartex" xmlns:cx7="http://schemas.microsoft.com/office/drawing/2016/5/13/chartex" xmlns:cx8="http://schemas.microsoft.com/office/drawing/2016/5/14/chartex" xmlns:mc="http://schemas.openxmlformats.org/markup-compatibility/2006" xmlns:aink="http://schemas.microsoft.com/office/drawing/2016/ink" xmlns:am3d="http://schemas.microsoft.com/office/drawing/2017/model3d" xmlns:o="urn:schemas-microsoft-com:office:office" xmlns:r="http://schemas.openxmlformats.org/officeDocument/2006/relationships" xmlns:m="http://schemas.openxmlformats.org/officeDocument/2006/math" xmlns:v="urn:schemas-microsoft-com:vml" xmlns:wp14="http://schemas.microsoft.com/office/word/2010/wordprocessingDrawing" xmlns:wp="http://schemas.openxmlformats.org/drawingml/2006/wordprocessingDrawing" xmlns:w10="urn:schemas-microsoft-com:office:word" xmlns:w="http://schemas.openxmlformats.org/wordprocessingml/2006/main" xmlns:w14="http://schemas.microsoft.com/office/word/2010/wordml" xmlns:w15="http://schemas.microsoft.com/office/word/2012/wordml" xmlns:w16cid="http://schemas.microsoft.com/office/word/2016/wordml/cid" xmlns:w16se="http://schemas.microsoft.com/office/word/2015/wordml/symex" xmlns:wpg="http://schemas.microsoft.com/office/word/2010/wordprocessingGroup" xmlns:wpi="http://schemas.microsoft.com/office/word/2010/wordprocessingInk" xmlns:wne="http://schemas.microsoft.com/office/word/2006/wordml" xmlns:wps="http://schemas.microsoft.com/office/word/2010/wordprocessingShape" mc:Ignorable="w14 w15 w16se w16cid wp14">
   <w:abstractNum w:abstractNumId="0" w15:restartNumberingAfterBreak="0">
     <w:nsid w:val="00E21725"/>
     <w:multiLevelType w:val="hybridMultilevel"/>
@@ -39083,7 +39773,7 @@
 </file>
 
 <file path=word/styles.xml><?xml version="1.0" encoding="utf-8"?>
-<w:styles xmlns:mc="http://schemas.openxmlformats.org/markup-compatibility/2006" xmlns:r="http://schemas.openxmlformats.org/officeDocument/2006/relationships" xmlns:w="http://schemas.openxmlformats.org/wordprocessingml/2006/main" xmlns:w14="http://schemas.microsoft.com/office/word/2010/wordml" xmlns:w15="http://schemas.microsoft.com/office/word/2012/wordml" xmlns:w16cex="http://schemas.microsoft.com/office/word/2018/wordml/cex" xmlns:w16cid="http://schemas.microsoft.com/office/word/2016/wordml/cid" xmlns:w16="http://schemas.microsoft.com/office/word/2018/wordml" xmlns:w16sdtdh="http://schemas.microsoft.com/office/word/2020/wordml/sdtdatahash" xmlns:w16se="http://schemas.microsoft.com/office/word/2015/wordml/symex" mc:Ignorable="w14 w15 w16se w16cid w16 w16cex w16sdtdh">
+<w:styles xmlns:mc="http://schemas.openxmlformats.org/markup-compatibility/2006" xmlns:r="http://schemas.openxmlformats.org/officeDocument/2006/relationships" xmlns:w="http://schemas.openxmlformats.org/wordprocessingml/2006/main" xmlns:w14="http://schemas.microsoft.com/office/word/2010/wordml" xmlns:w15="http://schemas.microsoft.com/office/word/2012/wordml" xmlns:w16cid="http://schemas.microsoft.com/office/word/2016/wordml/cid" xmlns:w16se="http://schemas.microsoft.com/office/word/2015/wordml/symex" mc:Ignorable="w14 w15 w16se w16cid">
   <w:docDefaults>
     <w:rPrDefault>
       <w:rPr>
@@ -39093,7 +39783,7 @@
     </w:rPrDefault>
     <w:pPrDefault/>
   </w:docDefaults>
-  <w:latentStyles w:defLockedState="0" w:defUIPriority="99" w:defSemiHidden="0" w:defUnhideWhenUsed="0" w:defQFormat="0" w:count="376">
+  <w:latentStyles w:defLockedState="0" w:defUIPriority="99" w:defSemiHidden="0" w:defUnhideWhenUsed="0" w:defQFormat="0" w:count="375">
     <w:lsdException w:name="Normal" w:uiPriority="0" w:qFormat="1"/>
     <w:lsdException w:name="heading 1" w:uiPriority="0" w:qFormat="1"/>
     <w:lsdException w:name="heading 2" w:uiPriority="0" w:qFormat="1"/>
@@ -39469,7 +40159,6 @@
     <w:lsdException w:name="Smart Hyperlink" w:semiHidden="1" w:unhideWhenUsed="1"/>
     <w:lsdException w:name="Hashtag" w:semiHidden="1" w:unhideWhenUsed="1"/>
     <w:lsdException w:name="Unresolved Mention" w:semiHidden="1" w:unhideWhenUsed="1"/>
-    <w:lsdException w:name="Smart Link" w:semiHidden="1" w:unhideWhenUsed="1"/>
   </w:latentStyles>
   <w:style w:type="paragraph" w:default="1" w:styleId="Normale">
     <w:name w:val="Normal"/>
@@ -40368,7 +41057,7 @@
 </file>
 
 <file path=customXml/itemProps1.xml><?xml version="1.0" encoding="utf-8"?>
-<ds:datastoreItem xmlns:ds="http://schemas.openxmlformats.org/officeDocument/2006/customXml" ds:itemID="{78E8AD5C-C190-4373-8DFE-D9FDD1612249}">
+<ds:datastoreItem xmlns:ds="http://schemas.openxmlformats.org/officeDocument/2006/customXml" ds:itemID="{E41AAB0B-9844-48D8-9628-EF819D212C02}">
   <ds:schemaRefs>
     <ds:schemaRef ds:uri="http://schemas.openxmlformats.org/officeDocument/2006/bibliography"/>
   </ds:schemaRefs>

</xml_diff>

<commit_message>
Aggiornamento 3.0 del 23.12.2021
</commit_message>
<xml_diff>
--- a/3_Documentazione (word e pdf)/Documentazione lavoro temporaneo - Samuele Abba.docx
+++ b/3_Documentazione (word e pdf)/Documentazione lavoro temporaneo - Samuele Abba.docx
@@ -74,6 +74,8 @@
         </w:rPr>
         <w:fldChar w:fldCharType="separate"/>
       </w:r>
+      <w:bookmarkStart w:id="0" w:name="_GoBack"/>
+      <w:bookmarkEnd w:id="0"/>
       <w:r>
         <w:rPr>
           <w:noProof/>
@@ -114,7 +116,7 @@
         <w:rPr>
           <w:noProof/>
         </w:rPr>
-        <w:instrText xml:space="preserve"> PAGEREF _Toc91154210 \h </w:instrText>
+        <w:instrText xml:space="preserve"> PAGEREF _Toc91160777 \h </w:instrText>
       </w:r>
       <w:r>
         <w:rPr>
@@ -193,7 +195,7 @@
         <w:rPr>
           <w:noProof/>
         </w:rPr>
-        <w:instrText xml:space="preserve"> PAGEREF _Toc91154211 \h </w:instrText>
+        <w:instrText xml:space="preserve"> PAGEREF _Toc91160778 \h </w:instrText>
       </w:r>
       <w:r>
         <w:rPr>
@@ -272,7 +274,7 @@
         <w:rPr>
           <w:noProof/>
         </w:rPr>
-        <w:instrText xml:space="preserve"> PAGEREF _Toc91154212 \h </w:instrText>
+        <w:instrText xml:space="preserve"> PAGEREF _Toc91160779 \h </w:instrText>
       </w:r>
       <w:r>
         <w:rPr>
@@ -351,7 +353,7 @@
         <w:rPr>
           <w:noProof/>
         </w:rPr>
-        <w:instrText xml:space="preserve"> PAGEREF _Toc91154213 \h </w:instrText>
+        <w:instrText xml:space="preserve"> PAGEREF _Toc91160780 \h </w:instrText>
       </w:r>
       <w:r>
         <w:rPr>
@@ -430,7 +432,7 @@
         <w:rPr>
           <w:noProof/>
         </w:rPr>
-        <w:instrText xml:space="preserve"> PAGEREF _Toc91154214 \h </w:instrText>
+        <w:instrText xml:space="preserve"> PAGEREF _Toc91160781 \h </w:instrText>
       </w:r>
       <w:r>
         <w:rPr>
@@ -509,7 +511,7 @@
         <w:rPr>
           <w:noProof/>
         </w:rPr>
-        <w:instrText xml:space="preserve"> PAGEREF _Toc91154215 \h </w:instrText>
+        <w:instrText xml:space="preserve"> PAGEREF _Toc91160782 \h </w:instrText>
       </w:r>
       <w:r>
         <w:rPr>
@@ -588,7 +590,7 @@
         <w:rPr>
           <w:noProof/>
         </w:rPr>
-        <w:instrText xml:space="preserve"> PAGEREF _Toc91154216 \h </w:instrText>
+        <w:instrText xml:space="preserve"> PAGEREF _Toc91160783 \h </w:instrText>
       </w:r>
       <w:r>
         <w:rPr>
@@ -667,7 +669,7 @@
         <w:rPr>
           <w:noProof/>
         </w:rPr>
-        <w:instrText xml:space="preserve"> PAGEREF _Toc91154217 \h </w:instrText>
+        <w:instrText xml:space="preserve"> PAGEREF _Toc91160784 \h </w:instrText>
       </w:r>
       <w:r>
         <w:rPr>
@@ -684,7 +686,7 @@
         <w:rPr>
           <w:noProof/>
         </w:rPr>
-        <w:t>9</w:t>
+        <w:t>8</w:t>
       </w:r>
       <w:r>
         <w:rPr>
@@ -746,7 +748,7 @@
         <w:rPr>
           <w:noProof/>
         </w:rPr>
-        <w:instrText xml:space="preserve"> PAGEREF _Toc91154218 \h </w:instrText>
+        <w:instrText xml:space="preserve"> PAGEREF _Toc91160785 \h </w:instrText>
       </w:r>
       <w:r>
         <w:rPr>
@@ -763,7 +765,7 @@
         <w:rPr>
           <w:noProof/>
         </w:rPr>
-        <w:t>10</w:t>
+        <w:t>9</w:t>
       </w:r>
       <w:r>
         <w:rPr>
@@ -825,7 +827,7 @@
         <w:rPr>
           <w:noProof/>
         </w:rPr>
-        <w:instrText xml:space="preserve"> PAGEREF _Toc91154219 \h </w:instrText>
+        <w:instrText xml:space="preserve"> PAGEREF _Toc91160786 \h </w:instrText>
       </w:r>
       <w:r>
         <w:rPr>
@@ -842,7 +844,7 @@
         <w:rPr>
           <w:noProof/>
         </w:rPr>
-        <w:t>10</w:t>
+        <w:t>9</w:t>
       </w:r>
       <w:r>
         <w:rPr>
@@ -904,7 +906,7 @@
         <w:rPr>
           <w:noProof/>
         </w:rPr>
-        <w:instrText xml:space="preserve"> PAGEREF _Toc91154220 \h </w:instrText>
+        <w:instrText xml:space="preserve"> PAGEREF _Toc91160787 \h </w:instrText>
       </w:r>
       <w:r>
         <w:rPr>
@@ -921,7 +923,7 @@
         <w:rPr>
           <w:noProof/>
         </w:rPr>
-        <w:t>10</w:t>
+        <w:t>9</w:t>
       </w:r>
       <w:r>
         <w:rPr>
@@ -983,7 +985,7 @@
         <w:rPr>
           <w:noProof/>
         </w:rPr>
-        <w:instrText xml:space="preserve"> PAGEREF _Toc91154221 \h </w:instrText>
+        <w:instrText xml:space="preserve"> PAGEREF _Toc91160788 \h </w:instrText>
       </w:r>
       <w:r>
         <w:rPr>
@@ -1000,7 +1002,7 @@
         <w:rPr>
           <w:noProof/>
         </w:rPr>
-        <w:t>11</w:t>
+        <w:t>10</w:t>
       </w:r>
       <w:r>
         <w:rPr>
@@ -1062,7 +1064,7 @@
         <w:rPr>
           <w:noProof/>
         </w:rPr>
-        <w:instrText xml:space="preserve"> PAGEREF _Toc91154222 \h </w:instrText>
+        <w:instrText xml:space="preserve"> PAGEREF _Toc91160789 \h </w:instrText>
       </w:r>
       <w:r>
         <w:rPr>
@@ -1079,7 +1081,7 @@
         <w:rPr>
           <w:noProof/>
         </w:rPr>
-        <w:t>11</w:t>
+        <w:t>10</w:t>
       </w:r>
       <w:r>
         <w:rPr>
@@ -1141,7 +1143,7 @@
         <w:rPr>
           <w:noProof/>
         </w:rPr>
-        <w:instrText xml:space="preserve"> PAGEREF _Toc91154223 \h </w:instrText>
+        <w:instrText xml:space="preserve"> PAGEREF _Toc91160790 \h </w:instrText>
       </w:r>
       <w:r>
         <w:rPr>
@@ -1158,7 +1160,7 @@
         <w:rPr>
           <w:noProof/>
         </w:rPr>
-        <w:t>12</w:t>
+        <w:t>11</w:t>
       </w:r>
       <w:r>
         <w:rPr>
@@ -1220,7 +1222,7 @@
         <w:rPr>
           <w:noProof/>
         </w:rPr>
-        <w:instrText xml:space="preserve"> PAGEREF _Toc91154224 \h </w:instrText>
+        <w:instrText xml:space="preserve"> PAGEREF _Toc91160791 \h </w:instrText>
       </w:r>
       <w:r>
         <w:rPr>
@@ -1237,7 +1239,7 @@
         <w:rPr>
           <w:noProof/>
         </w:rPr>
-        <w:t>12</w:t>
+        <w:t>11</w:t>
       </w:r>
       <w:r>
         <w:rPr>
@@ -1299,7 +1301,7 @@
         <w:rPr>
           <w:noProof/>
         </w:rPr>
-        <w:instrText xml:space="preserve"> PAGEREF _Toc91154225 \h </w:instrText>
+        <w:instrText xml:space="preserve"> PAGEREF _Toc91160792 \h </w:instrText>
       </w:r>
       <w:r>
         <w:rPr>
@@ -1316,7 +1318,7 @@
         <w:rPr>
           <w:noProof/>
         </w:rPr>
-        <w:t>13</w:t>
+        <w:t>12</w:t>
       </w:r>
       <w:r>
         <w:rPr>
@@ -1378,7 +1380,7 @@
         <w:rPr>
           <w:noProof/>
         </w:rPr>
-        <w:instrText xml:space="preserve"> PAGEREF _Toc91154226 \h </w:instrText>
+        <w:instrText xml:space="preserve"> PAGEREF _Toc91160793 \h </w:instrText>
       </w:r>
       <w:r>
         <w:rPr>
@@ -1395,7 +1397,7 @@
         <w:rPr>
           <w:noProof/>
         </w:rPr>
-        <w:t>14</w:t>
+        <w:t>13</w:t>
       </w:r>
       <w:r>
         <w:rPr>
@@ -1457,7 +1459,7 @@
         <w:rPr>
           <w:noProof/>
         </w:rPr>
-        <w:instrText xml:space="preserve"> PAGEREF _Toc91154227 \h </w:instrText>
+        <w:instrText xml:space="preserve"> PAGEREF _Toc91160794 \h </w:instrText>
       </w:r>
       <w:r>
         <w:rPr>
@@ -1474,7 +1476,7 @@
         <w:rPr>
           <w:noProof/>
         </w:rPr>
-        <w:t>14</w:t>
+        <w:t>13</w:t>
       </w:r>
       <w:r>
         <w:rPr>
@@ -1536,7 +1538,7 @@
         <w:rPr>
           <w:noProof/>
         </w:rPr>
-        <w:instrText xml:space="preserve"> PAGEREF _Toc91154228 \h </w:instrText>
+        <w:instrText xml:space="preserve"> PAGEREF _Toc91160795 \h </w:instrText>
       </w:r>
       <w:r>
         <w:rPr>
@@ -1553,7 +1555,7 @@
         <w:rPr>
           <w:noProof/>
         </w:rPr>
-        <w:t>14</w:t>
+        <w:t>13</w:t>
       </w:r>
       <w:r>
         <w:rPr>
@@ -1615,7 +1617,7 @@
         <w:rPr>
           <w:noProof/>
         </w:rPr>
-        <w:instrText xml:space="preserve"> PAGEREF _Toc91154229 \h </w:instrText>
+        <w:instrText xml:space="preserve"> PAGEREF _Toc91160796 \h </w:instrText>
       </w:r>
       <w:r>
         <w:rPr>
@@ -1632,7 +1634,7 @@
         <w:rPr>
           <w:noProof/>
         </w:rPr>
-        <w:t>15</w:t>
+        <w:t>14</w:t>
       </w:r>
       <w:r>
         <w:rPr>
@@ -1694,7 +1696,7 @@
         <w:rPr>
           <w:noProof/>
         </w:rPr>
-        <w:instrText xml:space="preserve"> PAGEREF _Toc91154230 \h </w:instrText>
+        <w:instrText xml:space="preserve"> PAGEREF _Toc91160797 \h </w:instrText>
       </w:r>
       <w:r>
         <w:rPr>
@@ -1711,7 +1713,7 @@
         <w:rPr>
           <w:noProof/>
         </w:rPr>
-        <w:t>15</w:t>
+        <w:t>14</w:t>
       </w:r>
       <w:r>
         <w:rPr>
@@ -1773,7 +1775,7 @@
         <w:rPr>
           <w:noProof/>
         </w:rPr>
-        <w:instrText xml:space="preserve"> PAGEREF _Toc91154231 \h </w:instrText>
+        <w:instrText xml:space="preserve"> PAGEREF _Toc91160798 \h </w:instrText>
       </w:r>
       <w:r>
         <w:rPr>
@@ -1790,7 +1792,7 @@
         <w:rPr>
           <w:noProof/>
         </w:rPr>
-        <w:t>16</w:t>
+        <w:t>15</w:t>
       </w:r>
       <w:r>
         <w:rPr>
@@ -1852,7 +1854,7 @@
         <w:rPr>
           <w:noProof/>
         </w:rPr>
-        <w:instrText xml:space="preserve"> PAGEREF _Toc91154232 \h </w:instrText>
+        <w:instrText xml:space="preserve"> PAGEREF _Toc91160799 \h </w:instrText>
       </w:r>
       <w:r>
         <w:rPr>
@@ -1869,7 +1871,7 @@
         <w:rPr>
           <w:noProof/>
         </w:rPr>
-        <w:t>16</w:t>
+        <w:t>15</w:t>
       </w:r>
       <w:r>
         <w:rPr>
@@ -1931,7 +1933,7 @@
         <w:rPr>
           <w:noProof/>
         </w:rPr>
-        <w:instrText xml:space="preserve"> PAGEREF _Toc91154233 \h </w:instrText>
+        <w:instrText xml:space="preserve"> PAGEREF _Toc91160800 \h </w:instrText>
       </w:r>
       <w:r>
         <w:rPr>
@@ -1948,7 +1950,7 @@
         <w:rPr>
           <w:noProof/>
         </w:rPr>
-        <w:t>17</w:t>
+        <w:t>16</w:t>
       </w:r>
       <w:r>
         <w:rPr>
@@ -2010,7 +2012,7 @@
         <w:rPr>
           <w:noProof/>
         </w:rPr>
-        <w:instrText xml:space="preserve"> PAGEREF _Toc91154234 \h </w:instrText>
+        <w:instrText xml:space="preserve"> PAGEREF _Toc91160801 \h </w:instrText>
       </w:r>
       <w:r>
         <w:rPr>
@@ -2027,7 +2029,7 @@
         <w:rPr>
           <w:noProof/>
         </w:rPr>
-        <w:t>17</w:t>
+        <w:t>16</w:t>
       </w:r>
       <w:r>
         <w:rPr>
@@ -2089,7 +2091,7 @@
         <w:rPr>
           <w:noProof/>
         </w:rPr>
-        <w:instrText xml:space="preserve"> PAGEREF _Toc91154235 \h </w:instrText>
+        <w:instrText xml:space="preserve"> PAGEREF _Toc91160802 \h </w:instrText>
       </w:r>
       <w:r>
         <w:rPr>
@@ -2106,7 +2108,7 @@
         <w:rPr>
           <w:noProof/>
         </w:rPr>
-        <w:t>18</w:t>
+        <w:t>17</w:t>
       </w:r>
       <w:r>
         <w:rPr>
@@ -2168,7 +2170,7 @@
         <w:rPr>
           <w:noProof/>
         </w:rPr>
-        <w:instrText xml:space="preserve"> PAGEREF _Toc91154236 \h </w:instrText>
+        <w:instrText xml:space="preserve"> PAGEREF _Toc91160803 \h </w:instrText>
       </w:r>
       <w:r>
         <w:rPr>
@@ -2185,7 +2187,7 @@
         <w:rPr>
           <w:noProof/>
         </w:rPr>
-        <w:t>18</w:t>
+        <w:t>17</w:t>
       </w:r>
       <w:r>
         <w:rPr>
@@ -2247,7 +2249,7 @@
         <w:rPr>
           <w:noProof/>
         </w:rPr>
-        <w:instrText xml:space="preserve"> PAGEREF _Toc91154237 \h </w:instrText>
+        <w:instrText xml:space="preserve"> PAGEREF _Toc91160804 \h </w:instrText>
       </w:r>
       <w:r>
         <w:rPr>
@@ -2264,7 +2266,7 @@
         <w:rPr>
           <w:noProof/>
         </w:rPr>
-        <w:t>19</w:t>
+        <w:t>18</w:t>
       </w:r>
       <w:r>
         <w:rPr>
@@ -2326,7 +2328,7 @@
         <w:rPr>
           <w:noProof/>
         </w:rPr>
-        <w:instrText xml:space="preserve"> PAGEREF _Toc91154238 \h </w:instrText>
+        <w:instrText xml:space="preserve"> PAGEREF _Toc91160805 \h </w:instrText>
       </w:r>
       <w:r>
         <w:rPr>
@@ -2343,7 +2345,7 @@
         <w:rPr>
           <w:noProof/>
         </w:rPr>
-        <w:t>19</w:t>
+        <w:t>18</w:t>
       </w:r>
       <w:r>
         <w:rPr>
@@ -2405,7 +2407,7 @@
         <w:rPr>
           <w:noProof/>
         </w:rPr>
-        <w:instrText xml:space="preserve"> PAGEREF _Toc91154239 \h </w:instrText>
+        <w:instrText xml:space="preserve"> PAGEREF _Toc91160806 \h </w:instrText>
       </w:r>
       <w:r>
         <w:rPr>
@@ -2422,7 +2424,7 @@
         <w:rPr>
           <w:noProof/>
         </w:rPr>
-        <w:t>19</w:t>
+        <w:t>18</w:t>
       </w:r>
       <w:r>
         <w:rPr>
@@ -2484,7 +2486,7 @@
         <w:rPr>
           <w:noProof/>
         </w:rPr>
-        <w:instrText xml:space="preserve"> PAGEREF _Toc91154240 \h </w:instrText>
+        <w:instrText xml:space="preserve"> PAGEREF _Toc91160807 \h </w:instrText>
       </w:r>
       <w:r>
         <w:rPr>
@@ -2501,7 +2503,7 @@
         <w:rPr>
           <w:noProof/>
         </w:rPr>
-        <w:t>19</w:t>
+        <w:t>18</w:t>
       </w:r>
       <w:r>
         <w:rPr>
@@ -2563,7 +2565,7 @@
         <w:rPr>
           <w:noProof/>
         </w:rPr>
-        <w:instrText xml:space="preserve"> PAGEREF _Toc91154241 \h </w:instrText>
+        <w:instrText xml:space="preserve"> PAGEREF _Toc91160808 \h </w:instrText>
       </w:r>
       <w:r>
         <w:rPr>
@@ -2580,7 +2582,7 @@
         <w:rPr>
           <w:noProof/>
         </w:rPr>
-        <w:t>20</w:t>
+        <w:t>19</w:t>
       </w:r>
       <w:r>
         <w:rPr>
@@ -2642,7 +2644,7 @@
         <w:rPr>
           <w:noProof/>
         </w:rPr>
-        <w:instrText xml:space="preserve"> PAGEREF _Toc91154242 \h </w:instrText>
+        <w:instrText xml:space="preserve"> PAGEREF _Toc91160809 \h </w:instrText>
       </w:r>
       <w:r>
         <w:rPr>
@@ -2659,7 +2661,7 @@
         <w:rPr>
           <w:noProof/>
         </w:rPr>
-        <w:t>20</w:t>
+        <w:t>19</w:t>
       </w:r>
       <w:r>
         <w:rPr>
@@ -2721,7 +2723,7 @@
         <w:rPr>
           <w:noProof/>
         </w:rPr>
-        <w:instrText xml:space="preserve"> PAGEREF _Toc91154243 \h </w:instrText>
+        <w:instrText xml:space="preserve"> PAGEREF _Toc91160810 \h </w:instrText>
       </w:r>
       <w:r>
         <w:rPr>
@@ -2738,7 +2740,7 @@
         <w:rPr>
           <w:noProof/>
         </w:rPr>
-        <w:t>20</w:t>
+        <w:t>19</w:t>
       </w:r>
       <w:r>
         <w:rPr>
@@ -2800,7 +2802,7 @@
         <w:rPr>
           <w:noProof/>
         </w:rPr>
-        <w:instrText xml:space="preserve"> PAGEREF _Toc91154244 \h </w:instrText>
+        <w:instrText xml:space="preserve"> PAGEREF _Toc91160811 \h </w:instrText>
       </w:r>
       <w:r>
         <w:rPr>
@@ -2817,7 +2819,7 @@
         <w:rPr>
           <w:noProof/>
         </w:rPr>
-        <w:t>21</w:t>
+        <w:t>20</w:t>
       </w:r>
       <w:r>
         <w:rPr>
@@ -2879,7 +2881,7 @@
         <w:rPr>
           <w:noProof/>
         </w:rPr>
-        <w:instrText xml:space="preserve"> PAGEREF _Toc91154245 \h </w:instrText>
+        <w:instrText xml:space="preserve"> PAGEREF _Toc91160812 \h </w:instrText>
       </w:r>
       <w:r>
         <w:rPr>
@@ -2896,7 +2898,7 @@
         <w:rPr>
           <w:noProof/>
         </w:rPr>
-        <w:t>22</w:t>
+        <w:t>21</w:t>
       </w:r>
       <w:r>
         <w:rPr>
@@ -2958,7 +2960,7 @@
         <w:rPr>
           <w:noProof/>
         </w:rPr>
-        <w:instrText xml:space="preserve"> PAGEREF _Toc91154246 \h </w:instrText>
+        <w:instrText xml:space="preserve"> PAGEREF _Toc91160813 \h </w:instrText>
       </w:r>
       <w:r>
         <w:rPr>
@@ -2975,7 +2977,7 @@
         <w:rPr>
           <w:noProof/>
         </w:rPr>
-        <w:t>22</w:t>
+        <w:t>21</w:t>
       </w:r>
       <w:r>
         <w:rPr>
@@ -3037,7 +3039,7 @@
         <w:rPr>
           <w:noProof/>
         </w:rPr>
-        <w:instrText xml:space="preserve"> PAGEREF _Toc91154247 \h </w:instrText>
+        <w:instrText xml:space="preserve"> PAGEREF _Toc91160814 \h </w:instrText>
       </w:r>
       <w:r>
         <w:rPr>
@@ -3054,7 +3056,7 @@
         <w:rPr>
           <w:noProof/>
         </w:rPr>
-        <w:t>22</w:t>
+        <w:t>21</w:t>
       </w:r>
       <w:r>
         <w:rPr>
@@ -3116,7 +3118,7 @@
         <w:rPr>
           <w:noProof/>
         </w:rPr>
-        <w:instrText xml:space="preserve"> PAGEREF _Toc91154248 \h </w:instrText>
+        <w:instrText xml:space="preserve"> PAGEREF _Toc91160815 \h </w:instrText>
       </w:r>
       <w:r>
         <w:rPr>
@@ -3133,7 +3135,7 @@
         <w:rPr>
           <w:noProof/>
         </w:rPr>
-        <w:t>23</w:t>
+        <w:t>22</w:t>
       </w:r>
       <w:r>
         <w:rPr>
@@ -3195,7 +3197,7 @@
         <w:rPr>
           <w:noProof/>
         </w:rPr>
-        <w:instrText xml:space="preserve"> PAGEREF _Toc91154249 \h </w:instrText>
+        <w:instrText xml:space="preserve"> PAGEREF _Toc91160816 \h </w:instrText>
       </w:r>
       <w:r>
         <w:rPr>
@@ -3212,7 +3214,7 @@
         <w:rPr>
           <w:noProof/>
         </w:rPr>
-        <w:t>23</w:t>
+        <w:t>22</w:t>
       </w:r>
       <w:r>
         <w:rPr>
@@ -3274,7 +3276,7 @@
         <w:rPr>
           <w:noProof/>
         </w:rPr>
-        <w:instrText xml:space="preserve"> PAGEREF _Toc91154250 \h </w:instrText>
+        <w:instrText xml:space="preserve"> PAGEREF _Toc91160817 \h </w:instrText>
       </w:r>
       <w:r>
         <w:rPr>
@@ -3291,7 +3293,7 @@
         <w:rPr>
           <w:noProof/>
         </w:rPr>
-        <w:t>23</w:t>
+        <w:t>22</w:t>
       </w:r>
       <w:r>
         <w:rPr>
@@ -3353,7 +3355,7 @@
         <w:rPr>
           <w:noProof/>
         </w:rPr>
-        <w:instrText xml:space="preserve"> PAGEREF _Toc91154251 \h </w:instrText>
+        <w:instrText xml:space="preserve"> PAGEREF _Toc91160818 \h </w:instrText>
       </w:r>
       <w:r>
         <w:rPr>
@@ -3370,7 +3372,7 @@
         <w:rPr>
           <w:noProof/>
         </w:rPr>
-        <w:t>26</w:t>
+        <w:t>25</w:t>
       </w:r>
       <w:r>
         <w:rPr>
@@ -3432,7 +3434,7 @@
         <w:rPr>
           <w:noProof/>
         </w:rPr>
-        <w:instrText xml:space="preserve"> PAGEREF _Toc91154252 \h </w:instrText>
+        <w:instrText xml:space="preserve"> PAGEREF _Toc91160819 \h </w:instrText>
       </w:r>
       <w:r>
         <w:rPr>
@@ -3449,7 +3451,7 @@
         <w:rPr>
           <w:noProof/>
         </w:rPr>
-        <w:t>38</w:t>
+        <w:t>37</w:t>
       </w:r>
       <w:r>
         <w:rPr>
@@ -3511,7 +3513,7 @@
         <w:rPr>
           <w:noProof/>
         </w:rPr>
-        <w:instrText xml:space="preserve"> PAGEREF _Toc91154253 \h </w:instrText>
+        <w:instrText xml:space="preserve"> PAGEREF _Toc91160820 \h </w:instrText>
       </w:r>
       <w:r>
         <w:rPr>
@@ -3528,7 +3530,7 @@
         <w:rPr>
           <w:noProof/>
         </w:rPr>
-        <w:t>43</w:t>
+        <w:t>42</w:t>
       </w:r>
       <w:r>
         <w:rPr>
@@ -3592,7 +3594,7 @@
         <w:rPr>
           <w:noProof/>
         </w:rPr>
-        <w:instrText xml:space="preserve"> PAGEREF _Toc91154254 \h </w:instrText>
+        <w:instrText xml:space="preserve"> PAGEREF _Toc91160821 \h </w:instrText>
       </w:r>
       <w:r>
         <w:rPr>
@@ -3609,7 +3611,7 @@
         <w:rPr>
           <w:noProof/>
         </w:rPr>
-        <w:t>47</w:t>
+        <w:t>46</w:t>
       </w:r>
       <w:r>
         <w:rPr>
@@ -3671,7 +3673,7 @@
         <w:rPr>
           <w:noProof/>
         </w:rPr>
-        <w:instrText xml:space="preserve"> PAGEREF _Toc91154255 \h </w:instrText>
+        <w:instrText xml:space="preserve"> PAGEREF _Toc91160822 \h </w:instrText>
       </w:r>
       <w:r>
         <w:rPr>
@@ -3688,7 +3690,7 @@
         <w:rPr>
           <w:noProof/>
         </w:rPr>
-        <w:t>47</w:t>
+        <w:t>46</w:t>
       </w:r>
       <w:r>
         <w:rPr>
@@ -3750,7 +3752,7 @@
         <w:rPr>
           <w:noProof/>
         </w:rPr>
-        <w:instrText xml:space="preserve"> PAGEREF _Toc91154256 \h </w:instrText>
+        <w:instrText xml:space="preserve"> PAGEREF _Toc91160823 \h </w:instrText>
       </w:r>
       <w:r>
         <w:rPr>
@@ -3767,7 +3769,7 @@
         <w:rPr>
           <w:noProof/>
         </w:rPr>
-        <w:t>52</w:t>
+        <w:t>51</w:t>
       </w:r>
       <w:r>
         <w:rPr>
@@ -3829,7 +3831,7 @@
         <w:rPr>
           <w:noProof/>
         </w:rPr>
-        <w:instrText xml:space="preserve"> PAGEREF _Toc91154257 \h </w:instrText>
+        <w:instrText xml:space="preserve"> PAGEREF _Toc91160824 \h </w:instrText>
       </w:r>
       <w:r>
         <w:rPr>
@@ -3846,7 +3848,7 @@
         <w:rPr>
           <w:noProof/>
         </w:rPr>
-        <w:t>57</w:t>
+        <w:t>56</w:t>
       </w:r>
       <w:r>
         <w:rPr>
@@ -3910,7 +3912,7 @@
         <w:rPr>
           <w:noProof/>
         </w:rPr>
-        <w:instrText xml:space="preserve"> PAGEREF _Toc91154258 \h </w:instrText>
+        <w:instrText xml:space="preserve"> PAGEREF _Toc91160825 \h </w:instrText>
       </w:r>
       <w:r>
         <w:rPr>
@@ -3927,7 +3929,7 @@
         <w:rPr>
           <w:noProof/>
         </w:rPr>
-        <w:t>58</w:t>
+        <w:t>57</w:t>
       </w:r>
       <w:r>
         <w:rPr>
@@ -3991,7 +3993,7 @@
         <w:rPr>
           <w:noProof/>
         </w:rPr>
-        <w:instrText xml:space="preserve"> PAGEREF _Toc91154259 \h </w:instrText>
+        <w:instrText xml:space="preserve"> PAGEREF _Toc91160826 \h </w:instrText>
       </w:r>
       <w:r>
         <w:rPr>
@@ -4008,7 +4010,7 @@
         <w:rPr>
           <w:noProof/>
         </w:rPr>
-        <w:t>59</w:t>
+        <w:t>58</w:t>
       </w:r>
       <w:r>
         <w:rPr>
@@ -4070,7 +4072,7 @@
         <w:rPr>
           <w:noProof/>
         </w:rPr>
-        <w:instrText xml:space="preserve"> PAGEREF _Toc91154260 \h </w:instrText>
+        <w:instrText xml:space="preserve"> PAGEREF _Toc91160827 \h </w:instrText>
       </w:r>
       <w:r>
         <w:rPr>
@@ -4087,7 +4089,7 @@
         <w:rPr>
           <w:noProof/>
         </w:rPr>
-        <w:t>59</w:t>
+        <w:t>58</w:t>
       </w:r>
       <w:r>
         <w:rPr>
@@ -4149,7 +4151,7 @@
         <w:rPr>
           <w:noProof/>
         </w:rPr>
-        <w:instrText xml:space="preserve"> PAGEREF _Toc91154261 \h </w:instrText>
+        <w:instrText xml:space="preserve"> PAGEREF _Toc91160828 \h </w:instrText>
       </w:r>
       <w:r>
         <w:rPr>
@@ -4166,7 +4168,7 @@
         <w:rPr>
           <w:noProof/>
         </w:rPr>
-        <w:t>59</w:t>
+        <w:t>58</w:t>
       </w:r>
       <w:r>
         <w:rPr>
@@ -4230,7 +4232,7 @@
         <w:rPr>
           <w:noProof/>
         </w:rPr>
-        <w:instrText xml:space="preserve"> PAGEREF _Toc91154262 \h </w:instrText>
+        <w:instrText xml:space="preserve"> PAGEREF _Toc91160829 \h </w:instrText>
       </w:r>
       <w:r>
         <w:rPr>
@@ -4247,7 +4249,7 @@
         <w:rPr>
           <w:noProof/>
         </w:rPr>
-        <w:t>60</w:t>
+        <w:t>59</w:t>
       </w:r>
       <w:r>
         <w:rPr>
@@ -4309,7 +4311,7 @@
         <w:rPr>
           <w:noProof/>
         </w:rPr>
-        <w:instrText xml:space="preserve"> PAGEREF _Toc91154263 \h </w:instrText>
+        <w:instrText xml:space="preserve"> PAGEREF _Toc91160830 \h </w:instrText>
       </w:r>
       <w:r>
         <w:rPr>
@@ -4326,7 +4328,7 @@
         <w:rPr>
           <w:noProof/>
         </w:rPr>
-        <w:t>60</w:t>
+        <w:t>59</w:t>
       </w:r>
       <w:r>
         <w:rPr>
@@ -4390,7 +4392,7 @@
         <w:rPr>
           <w:noProof/>
         </w:rPr>
-        <w:instrText xml:space="preserve"> PAGEREF _Toc91154264 \h </w:instrText>
+        <w:instrText xml:space="preserve"> PAGEREF _Toc91160831 \h </w:instrText>
       </w:r>
       <w:r>
         <w:rPr>
@@ -4407,7 +4409,7 @@
         <w:rPr>
           <w:noProof/>
         </w:rPr>
-        <w:t>61</w:t>
+        <w:t>60</w:t>
       </w:r>
       <w:r>
         <w:rPr>
@@ -4442,7 +4444,7 @@
         </w:rPr>
         <w:br w:type="page"/>
       </w:r>
-      <w:bookmarkStart w:id="0" w:name="_Toc91154210"/>
+      <w:bookmarkStart w:id="1" w:name="_Toc91160777"/>
       <w:r>
         <w:rPr>
           <w:lang w:val="it-IT"/>
@@ -4450,17 +4452,17 @@
         <w:lastRenderedPageBreak/>
         <w:t>Introduzione</w:t>
       </w:r>
-      <w:bookmarkEnd w:id="0"/>
+      <w:bookmarkEnd w:id="1"/>
     </w:p>
     <w:p>
       <w:pPr>
         <w:pStyle w:val="Titolo2"/>
       </w:pPr>
-      <w:bookmarkStart w:id="1" w:name="_Toc91154211"/>
+      <w:bookmarkStart w:id="2" w:name="_Toc91160778"/>
       <w:r>
         <w:t>Informazioni sul progetto</w:t>
       </w:r>
-      <w:bookmarkEnd w:id="1"/>
+      <w:bookmarkEnd w:id="2"/>
     </w:p>
     <w:p>
       <w:pPr>
@@ -4716,11 +4718,11 @@
       <w:pPr>
         <w:pStyle w:val="Titolo2"/>
       </w:pPr>
-      <w:bookmarkStart w:id="2" w:name="_Toc91154212"/>
+      <w:bookmarkStart w:id="3" w:name="_Toc91160779"/>
       <w:r>
         <w:t>Abstract</w:t>
       </w:r>
-      <w:bookmarkEnd w:id="2"/>
+      <w:bookmarkEnd w:id="3"/>
     </w:p>
     <w:p>
       <w:pPr>
@@ -5327,12 +5329,12 @@
       <w:pPr>
         <w:pStyle w:val="Titolo2"/>
       </w:pPr>
-      <w:bookmarkStart w:id="3" w:name="_Toc91154213"/>
+      <w:bookmarkStart w:id="4" w:name="_Toc91160780"/>
       <w:r>
         <w:lastRenderedPageBreak/>
         <w:t>Scopo</w:t>
       </w:r>
-      <w:bookmarkEnd w:id="3"/>
+      <w:bookmarkEnd w:id="4"/>
     </w:p>
     <w:p>
       <w:pPr>
@@ -5366,22 +5368,22 @@
       <w:r>
         <w:br w:type="page"/>
       </w:r>
-      <w:bookmarkStart w:id="4" w:name="_Toc91154214"/>
+      <w:bookmarkStart w:id="5" w:name="_Toc91160781"/>
       <w:r>
         <w:lastRenderedPageBreak/>
         <w:t>Analisi</w:t>
       </w:r>
-      <w:bookmarkEnd w:id="4"/>
+      <w:bookmarkEnd w:id="5"/>
     </w:p>
     <w:p>
       <w:pPr>
         <w:pStyle w:val="Titolo2"/>
       </w:pPr>
-      <w:bookmarkStart w:id="5" w:name="_Toc91154215"/>
+      <w:bookmarkStart w:id="6" w:name="_Toc91160782"/>
       <w:r>
         <w:t>Scopo</w:t>
       </w:r>
-      <w:bookmarkEnd w:id="5"/>
+      <w:bookmarkEnd w:id="6"/>
     </w:p>
     <w:p>
       <w:pPr>
@@ -5671,11 +5673,11 @@
       <w:pPr>
         <w:pStyle w:val="Titolo2"/>
       </w:pPr>
-      <w:bookmarkStart w:id="6" w:name="_Toc91154216"/>
+      <w:bookmarkStart w:id="7" w:name="_Toc91160783"/>
       <w:r>
         <w:t>Requisiti</w:t>
       </w:r>
-      <w:bookmarkEnd w:id="6"/>
+      <w:bookmarkEnd w:id="7"/>
     </w:p>
     <w:tbl>
       <w:tblPr>
@@ -7975,12 +7977,12 @@
       <w:pPr>
         <w:pStyle w:val="Titolo2"/>
       </w:pPr>
-      <w:bookmarkStart w:id="7" w:name="_Toc91154217"/>
+      <w:bookmarkStart w:id="8" w:name="_Toc91160784"/>
       <w:r>
         <w:lastRenderedPageBreak/>
         <w:t>Pianificazione</w:t>
       </w:r>
-      <w:bookmarkEnd w:id="7"/>
+      <w:bookmarkEnd w:id="8"/>
     </w:p>
     <w:p>
       <w:pPr>
@@ -8082,12 +8084,12 @@
       <w:pPr>
         <w:pStyle w:val="Titolo2"/>
       </w:pPr>
-      <w:bookmarkStart w:id="8" w:name="_Toc91154218"/>
+      <w:bookmarkStart w:id="9" w:name="_Toc91160785"/>
       <w:r>
         <w:lastRenderedPageBreak/>
         <w:t>Analisi dei mezzi</w:t>
       </w:r>
-      <w:bookmarkEnd w:id="8"/>
+      <w:bookmarkEnd w:id="9"/>
     </w:p>
     <w:p>
       <w:pPr>
@@ -8126,13 +8128,13 @@
       <w:pPr>
         <w:pStyle w:val="Titolo3"/>
       </w:pPr>
-      <w:bookmarkStart w:id="9" w:name="_Toc413411419"/>
-      <w:bookmarkStart w:id="10" w:name="_Toc91154219"/>
+      <w:bookmarkStart w:id="10" w:name="_Toc413411419"/>
+      <w:bookmarkStart w:id="11" w:name="_Toc91160786"/>
       <w:r>
         <w:t>Software</w:t>
       </w:r>
-      <w:bookmarkEnd w:id="9"/>
       <w:bookmarkEnd w:id="10"/>
+      <w:bookmarkEnd w:id="11"/>
     </w:p>
     <w:p>
       <w:pPr>
@@ -8266,13 +8268,13 @@
       <w:pPr>
         <w:pStyle w:val="Titolo3"/>
       </w:pPr>
-      <w:bookmarkStart w:id="11" w:name="_Toc413411420"/>
-      <w:bookmarkStart w:id="12" w:name="_Toc91154220"/>
+      <w:bookmarkStart w:id="12" w:name="_Toc413411420"/>
+      <w:bookmarkStart w:id="13" w:name="_Toc91160787"/>
       <w:r>
         <w:t>Hardware</w:t>
       </w:r>
-      <w:bookmarkEnd w:id="11"/>
       <w:bookmarkEnd w:id="12"/>
+      <w:bookmarkEnd w:id="13"/>
     </w:p>
     <w:p>
       <w:pPr>
@@ -8352,29 +8354,29 @@
       <w:pPr>
         <w:pStyle w:val="Titolo1"/>
       </w:pPr>
-      <w:bookmarkStart w:id="13" w:name="_Toc429059808"/>
-      <w:bookmarkStart w:id="14" w:name="_Toc91154221"/>
+      <w:bookmarkStart w:id="14" w:name="_Toc429059808"/>
+      <w:bookmarkStart w:id="15" w:name="_Toc91160788"/>
       <w:r>
         <w:lastRenderedPageBreak/>
         <w:t>Progettazione</w:t>
       </w:r>
-      <w:bookmarkEnd w:id="13"/>
       <w:bookmarkEnd w:id="14"/>
+      <w:bookmarkEnd w:id="15"/>
     </w:p>
     <w:p>
       <w:pPr>
         <w:pStyle w:val="Titolo2"/>
       </w:pPr>
-      <w:bookmarkStart w:id="15" w:name="_Toc429059809"/>
-      <w:bookmarkStart w:id="16" w:name="_Toc91154222"/>
+      <w:bookmarkStart w:id="16" w:name="_Toc429059809"/>
+      <w:bookmarkStart w:id="17" w:name="_Toc91160789"/>
       <w:r>
         <w:t xml:space="preserve">Design </w:t>
       </w:r>
-      <w:bookmarkEnd w:id="15"/>
+      <w:bookmarkEnd w:id="16"/>
       <w:r>
         <w:t>della struttura dell’applicativo web</w:t>
       </w:r>
-      <w:bookmarkEnd w:id="16"/>
+      <w:bookmarkEnd w:id="17"/>
     </w:p>
     <w:p>
       <w:pPr>
@@ -8902,8 +8904,8 @@
         <w:pStyle w:val="Titolo2"/>
         <w:spacing w:before="0" w:after="0"/>
       </w:pPr>
-      <w:bookmarkStart w:id="17" w:name="_Toc429059810"/>
-      <w:bookmarkStart w:id="18" w:name="_Toc91154223"/>
+      <w:bookmarkStart w:id="18" w:name="_Toc429059810"/>
+      <w:bookmarkStart w:id="19" w:name="_Toc91160790"/>
       <w:r>
         <w:lastRenderedPageBreak/>
         <w:t>Design dei dati</w:t>
@@ -8911,18 +8913,18 @@
       <w:r>
         <w:t xml:space="preserve"> e database</w:t>
       </w:r>
-      <w:bookmarkEnd w:id="17"/>
       <w:bookmarkEnd w:id="18"/>
+      <w:bookmarkEnd w:id="19"/>
     </w:p>
     <w:p>
       <w:pPr>
         <w:pStyle w:val="Titolo3"/>
       </w:pPr>
-      <w:bookmarkStart w:id="19" w:name="_Toc91154224"/>
+      <w:bookmarkStart w:id="20" w:name="_Toc91160791"/>
       <w:r>
         <w:t>Progettazione logica</w:t>
       </w:r>
-      <w:bookmarkEnd w:id="19"/>
+      <w:bookmarkEnd w:id="20"/>
     </w:p>
     <w:p>
       <w:pPr>
@@ -9280,12 +9282,12 @@
         <w:pStyle w:val="Titolo3"/>
         <w:spacing w:before="0"/>
       </w:pPr>
-      <w:bookmarkStart w:id="20" w:name="_Toc91154225"/>
+      <w:bookmarkStart w:id="21" w:name="_Toc91160792"/>
       <w:r>
         <w:lastRenderedPageBreak/>
         <w:t>Progettazione fisica</w:t>
       </w:r>
-      <w:bookmarkEnd w:id="20"/>
+      <w:bookmarkEnd w:id="21"/>
     </w:p>
     <w:p>
       <w:pPr>
@@ -9296,7 +9298,7 @@
           <w:szCs w:val="18"/>
         </w:rPr>
       </w:pPr>
-      <w:bookmarkStart w:id="21" w:name="_Toc429059811"/>
+      <w:bookmarkStart w:id="22" w:name="_Toc429059811"/>
       <w:r>
         <w:rPr>
           <w:sz w:val="18"/>
@@ -10550,24 +10552,24 @@
       <w:pPr>
         <w:pStyle w:val="Titolo2"/>
       </w:pPr>
-      <w:bookmarkStart w:id="22" w:name="_Toc91154226"/>
+      <w:bookmarkStart w:id="23" w:name="_Toc91160793"/>
       <w:r>
         <w:lastRenderedPageBreak/>
         <w:t>Design delle interfacce</w:t>
       </w:r>
-      <w:bookmarkEnd w:id="21"/>
       <w:bookmarkEnd w:id="22"/>
+      <w:bookmarkEnd w:id="23"/>
     </w:p>
     <w:p>
       <w:pPr>
         <w:pStyle w:val="Titolo3"/>
         <w:spacing w:before="0" w:after="0"/>
       </w:pPr>
-      <w:bookmarkStart w:id="23" w:name="_Toc91154227"/>
+      <w:bookmarkStart w:id="24" w:name="_Toc91160794"/>
       <w:r>
         <w:t>Progettazione pagina principale</w:t>
       </w:r>
-      <w:bookmarkEnd w:id="23"/>
+      <w:bookmarkEnd w:id="24"/>
     </w:p>
     <w:p>
       <w:pPr>
@@ -10653,11 +10655,11 @@
         <w:pStyle w:val="Titolo3"/>
         <w:spacing w:before="0" w:after="0"/>
       </w:pPr>
-      <w:bookmarkStart w:id="24" w:name="_Toc91154228"/>
+      <w:bookmarkStart w:id="25" w:name="_Toc91160795"/>
       <w:r>
         <w:t>Progettazione form di registrazione</w:t>
       </w:r>
-      <w:bookmarkEnd w:id="24"/>
+      <w:bookmarkEnd w:id="25"/>
     </w:p>
     <w:p>
       <w:pPr>
@@ -10744,12 +10746,12 @@
         <w:pStyle w:val="Titolo3"/>
         <w:spacing w:before="0" w:after="0"/>
       </w:pPr>
-      <w:bookmarkStart w:id="25" w:name="_Toc91154229"/>
+      <w:bookmarkStart w:id="26" w:name="_Toc91160796"/>
       <w:r>
         <w:lastRenderedPageBreak/>
         <w:t>Progettazione form di accesso</w:t>
       </w:r>
-      <w:bookmarkEnd w:id="25"/>
+      <w:bookmarkEnd w:id="26"/>
     </w:p>
     <w:p>
       <w:pPr>
@@ -10824,11 +10826,11 @@
         <w:pStyle w:val="Titolo3"/>
         <w:spacing w:before="0" w:after="0"/>
       </w:pPr>
-      <w:bookmarkStart w:id="26" w:name="_Toc91154230"/>
+      <w:bookmarkStart w:id="27" w:name="_Toc91160797"/>
       <w:r>
         <w:t>Progettazione pagina amministratore</w:t>
       </w:r>
-      <w:bookmarkEnd w:id="26"/>
+      <w:bookmarkEnd w:id="27"/>
     </w:p>
     <w:p>
       <w:pPr>
@@ -10952,12 +10954,12 @@
         <w:pStyle w:val="Titolo3"/>
         <w:spacing w:before="0" w:after="0"/>
       </w:pPr>
-      <w:bookmarkStart w:id="27" w:name="_Toc91154231"/>
+      <w:bookmarkStart w:id="28" w:name="_Toc91160798"/>
       <w:r>
         <w:lastRenderedPageBreak/>
         <w:t>Progettazione pagina crea fatturazione</w:t>
       </w:r>
-      <w:bookmarkEnd w:id="27"/>
+      <w:bookmarkEnd w:id="28"/>
     </w:p>
     <w:p>
       <w:pPr>
@@ -11038,11 +11040,11 @@
         <w:pStyle w:val="Titolo3"/>
         <w:spacing w:before="0" w:after="0"/>
       </w:pPr>
-      <w:bookmarkStart w:id="28" w:name="_Toc91154232"/>
+      <w:bookmarkStart w:id="29" w:name="_Toc91160799"/>
       <w:r>
         <w:t>Progettazione pagina visualizza fatturazione</w:t>
       </w:r>
-      <w:bookmarkEnd w:id="28"/>
+      <w:bookmarkEnd w:id="29"/>
     </w:p>
     <w:p>
       <w:pPr>
@@ -11147,12 +11149,12 @@
         <w:pStyle w:val="Titolo3"/>
         <w:spacing w:before="0" w:after="0"/>
       </w:pPr>
-      <w:bookmarkStart w:id="29" w:name="_Toc91154233"/>
+      <w:bookmarkStart w:id="30" w:name="_Toc91160800"/>
       <w:r>
         <w:lastRenderedPageBreak/>
         <w:t>Progettazione pagina datore di lavoro</w:t>
       </w:r>
-      <w:bookmarkEnd w:id="29"/>
+      <w:bookmarkEnd w:id="30"/>
     </w:p>
     <w:p>
       <w:pPr>
@@ -11311,14 +11313,14 @@
         <w:pStyle w:val="Titolo3"/>
         <w:spacing w:before="0" w:after="0"/>
       </w:pPr>
-      <w:bookmarkStart w:id="30" w:name="_Toc91154234"/>
+      <w:bookmarkStart w:id="31" w:name="_Toc91160801"/>
       <w:r>
         <w:t>Progettazione pagina datore di lavoro</w:t>
       </w:r>
       <w:r>
         <w:t xml:space="preserve"> (creazione offerta)</w:t>
       </w:r>
-      <w:bookmarkEnd w:id="30"/>
+      <w:bookmarkEnd w:id="31"/>
     </w:p>
     <w:p>
       <w:pPr>
@@ -11417,12 +11419,12 @@
         <w:pStyle w:val="Titolo3"/>
         <w:spacing w:before="0" w:after="0"/>
       </w:pPr>
-      <w:bookmarkStart w:id="31" w:name="_Toc91154235"/>
+      <w:bookmarkStart w:id="32" w:name="_Toc91160802"/>
       <w:r>
         <w:lastRenderedPageBreak/>
         <w:t>Progettazione pagina Lavoratore</w:t>
       </w:r>
-      <w:bookmarkEnd w:id="31"/>
+      <w:bookmarkEnd w:id="32"/>
     </w:p>
     <w:p>
       <w:pPr>
@@ -11594,11 +11596,11 @@
         <w:pStyle w:val="Titolo3"/>
         <w:spacing w:before="0" w:after="0"/>
       </w:pPr>
-      <w:bookmarkStart w:id="32" w:name="_Toc91154236"/>
+      <w:bookmarkStart w:id="33" w:name="_Toc91160803"/>
       <w:r>
         <w:t>Progettazione pagina Lavoratore (creazione domanda)</w:t>
       </w:r>
-      <w:bookmarkEnd w:id="32"/>
+      <w:bookmarkEnd w:id="33"/>
     </w:p>
     <w:p>
       <w:pPr>
@@ -11781,24 +11783,24 @@
           <w:bottom w:val="single" w:sz="4" w:space="1" w:color="auto"/>
         </w:pBdr>
       </w:pPr>
-      <w:bookmarkStart w:id="33" w:name="_Toc461179222"/>
-      <w:bookmarkStart w:id="34" w:name="_Toc91154237"/>
+      <w:bookmarkStart w:id="34" w:name="_Toc461179222"/>
+      <w:bookmarkStart w:id="35" w:name="_Toc91160804"/>
       <w:r>
         <w:lastRenderedPageBreak/>
         <w:t>Implementazione</w:t>
       </w:r>
-      <w:bookmarkEnd w:id="33"/>
       <w:bookmarkEnd w:id="34"/>
+      <w:bookmarkEnd w:id="35"/>
     </w:p>
     <w:p>
       <w:pPr>
         <w:pStyle w:val="Titolo2"/>
       </w:pPr>
-      <w:bookmarkStart w:id="35" w:name="_Toc91154238"/>
+      <w:bookmarkStart w:id="36" w:name="_Toc91160805"/>
       <w:r>
         <w:t>Mail</w:t>
       </w:r>
-      <w:bookmarkEnd w:id="35"/>
+      <w:bookmarkEnd w:id="36"/>
     </w:p>
     <w:p>
       <w:pPr>
@@ -11883,11 +11885,11 @@
       <w:pPr>
         <w:pStyle w:val="Titolo3"/>
       </w:pPr>
-      <w:bookmarkStart w:id="36" w:name="_Toc91154239"/>
+      <w:bookmarkStart w:id="37" w:name="_Toc91160806"/>
       <w:r>
         <w:t>File php.ini</w:t>
       </w:r>
-      <w:bookmarkEnd w:id="36"/>
+      <w:bookmarkEnd w:id="37"/>
     </w:p>
     <w:p>
       <w:pPr>
@@ -11972,11 +11974,11 @@
       <w:pPr>
         <w:pStyle w:val="Titolo3"/>
       </w:pPr>
-      <w:bookmarkStart w:id="37" w:name="_Toc91154240"/>
+      <w:bookmarkStart w:id="38" w:name="_Toc91160807"/>
       <w:r>
         <w:t>File sandamil.php</w:t>
       </w:r>
-      <w:bookmarkEnd w:id="37"/>
+      <w:bookmarkEnd w:id="38"/>
     </w:p>
     <w:p>
       <w:pPr>
@@ -12212,22 +12214,22 @@
       <w:pPr>
         <w:pStyle w:val="Titolo2"/>
       </w:pPr>
-      <w:bookmarkStart w:id="38" w:name="_Toc91154241"/>
+      <w:bookmarkStart w:id="39" w:name="_Toc91160808"/>
       <w:r>
         <w:lastRenderedPageBreak/>
         <w:t>Database</w:t>
       </w:r>
-      <w:bookmarkEnd w:id="38"/>
+      <w:bookmarkEnd w:id="39"/>
     </w:p>
     <w:p>
       <w:pPr>
         <w:pStyle w:val="Titolo3"/>
       </w:pPr>
-      <w:bookmarkStart w:id="39" w:name="_Toc91154242"/>
+      <w:bookmarkStart w:id="40" w:name="_Toc91160809"/>
       <w:r>
         <w:t>Account per l’accesso</w:t>
       </w:r>
-      <w:bookmarkEnd w:id="39"/>
+      <w:bookmarkEnd w:id="40"/>
     </w:p>
     <w:p>
       <w:r>
@@ -12262,7 +12264,7 @@
       <w:pPr>
         <w:pStyle w:val="Titolo3"/>
       </w:pPr>
-      <w:bookmarkStart w:id="40" w:name="_Toc91154243"/>
+      <w:bookmarkStart w:id="41" w:name="_Toc91160810"/>
       <w:r>
         <w:t xml:space="preserve">Implementazione </w:t>
       </w:r>
@@ -12272,7 +12274,7 @@
       <w:r>
         <w:t>banca dati</w:t>
       </w:r>
-      <w:bookmarkEnd w:id="40"/>
+      <w:bookmarkEnd w:id="41"/>
     </w:p>
     <w:p>
       <w:r>
@@ -13118,11 +13120,11 @@
       <w:pPr>
         <w:pStyle w:val="Titolo3"/>
       </w:pPr>
-      <w:bookmarkStart w:id="41" w:name="_Toc91154244"/>
+      <w:bookmarkStart w:id="42" w:name="_Toc91160811"/>
       <w:r>
         <w:t>Implementazione grafica banca dati</w:t>
       </w:r>
-      <w:bookmarkEnd w:id="41"/>
+      <w:bookmarkEnd w:id="42"/>
     </w:p>
     <w:p>
       <w:pPr>
@@ -13199,22 +13201,22 @@
       <w:pPr>
         <w:pStyle w:val="Titolo2"/>
       </w:pPr>
-      <w:bookmarkStart w:id="42" w:name="_Toc91154245"/>
+      <w:bookmarkStart w:id="43" w:name="_Toc91160812"/>
       <w:r>
         <w:lastRenderedPageBreak/>
         <w:t>Applicativo Web</w:t>
       </w:r>
-      <w:bookmarkEnd w:id="42"/>
+      <w:bookmarkEnd w:id="43"/>
     </w:p>
     <w:p>
       <w:pPr>
         <w:pStyle w:val="Titolo3"/>
       </w:pPr>
-      <w:bookmarkStart w:id="43" w:name="_Toc91154246"/>
+      <w:bookmarkStart w:id="44" w:name="_Toc91160813"/>
       <w:r>
         <w:t>Struttura cartelle</w:t>
       </w:r>
-      <w:bookmarkEnd w:id="43"/>
+      <w:bookmarkEnd w:id="44"/>
     </w:p>
     <w:p>
       <w:pPr>
@@ -13273,7 +13275,6 @@
           <w:lang w:val="it-IT"/>
         </w:rPr>
       </w:pPr>
-      <w:bookmarkStart w:id="44" w:name="_GoBack"/>
       <w:r>
         <w:rPr>
           <w:noProof/>
@@ -13321,13 +13322,12 @@
           </wp:inline>
         </w:drawing>
       </w:r>
-      <w:bookmarkEnd w:id="44"/>
     </w:p>
     <w:p>
       <w:pPr>
         <w:pStyle w:val="Titolo3"/>
       </w:pPr>
-      <w:bookmarkStart w:id="45" w:name="_Toc91154247"/>
+      <w:bookmarkStart w:id="45" w:name="_Toc91160814"/>
       <w:r>
         <w:t>File index.php</w:t>
       </w:r>
@@ -13459,7 +13459,7 @@
       <w:pPr>
         <w:pStyle w:val="Titolo3"/>
       </w:pPr>
-      <w:bookmarkStart w:id="46" w:name="_Toc91154248"/>
+      <w:bookmarkStart w:id="46" w:name="_Toc91160815"/>
       <w:r>
         <w:lastRenderedPageBreak/>
         <w:t>File .htaccess</w:t>
@@ -13574,7 +13574,7 @@
       <w:pPr>
         <w:pStyle w:val="Titolo3"/>
       </w:pPr>
-      <w:bookmarkStart w:id="47" w:name="_Toc91154249"/>
+      <w:bookmarkStart w:id="47" w:name="_Toc91160816"/>
       <w:r>
         <w:t>Cartella config</w:t>
       </w:r>
@@ -13682,7 +13682,7 @@
       <w:pPr>
         <w:pStyle w:val="Titolo3"/>
       </w:pPr>
-      <w:bookmarkStart w:id="48" w:name="_Toc91154250"/>
+      <w:bookmarkStart w:id="48" w:name="_Toc91160817"/>
       <w:r>
         <w:t>Cartella libs</w:t>
       </w:r>
@@ -14770,7 +14770,7 @@
       <w:pPr>
         <w:pStyle w:val="Titolo3"/>
       </w:pPr>
-      <w:bookmarkStart w:id="49" w:name="_Toc91154251"/>
+      <w:bookmarkStart w:id="49" w:name="_Toc91160818"/>
       <w:r>
         <w:t>Cartella Controller</w:t>
       </w:r>
@@ -19081,7 +19081,7 @@
       <w:pPr>
         <w:pStyle w:val="Titolo3"/>
       </w:pPr>
-      <w:bookmarkStart w:id="50" w:name="_Toc91154252"/>
+      <w:bookmarkStart w:id="50" w:name="_Toc91160819"/>
       <w:r>
         <w:t>Cartella Models</w:t>
       </w:r>
@@ -22345,7 +22345,7 @@
       <w:pPr>
         <w:pStyle w:val="Titolo3"/>
       </w:pPr>
-      <w:bookmarkStart w:id="51" w:name="_Toc91154253"/>
+      <w:bookmarkStart w:id="51" w:name="_Toc91160820"/>
       <w:r>
         <w:t>Cartella Views</w:t>
       </w:r>
@@ -23061,7 +23061,7 @@
         </w:rPr>
       </w:pPr>
       <w:bookmarkStart w:id="52" w:name="_Toc461179223"/>
-      <w:bookmarkStart w:id="53" w:name="_Toc91154254"/>
+      <w:bookmarkStart w:id="53" w:name="_Toc91160821"/>
       <w:r>
         <w:rPr>
           <w:lang w:val="it-IT"/>
@@ -23077,7 +23077,7 @@
         <w:pStyle w:val="Titolo2"/>
       </w:pPr>
       <w:bookmarkStart w:id="54" w:name="_Toc461179224"/>
-      <w:bookmarkStart w:id="55" w:name="_Toc91154255"/>
+      <w:bookmarkStart w:id="55" w:name="_Toc91160822"/>
       <w:r>
         <w:t>Protocollo di test</w:t>
       </w:r>
@@ -28258,7 +28258,7 @@
         <w:pStyle w:val="Titolo2"/>
       </w:pPr>
       <w:bookmarkStart w:id="56" w:name="_Toc461179225"/>
-      <w:bookmarkStart w:id="57" w:name="_Toc91154256"/>
+      <w:bookmarkStart w:id="57" w:name="_Toc91160823"/>
       <w:r>
         <w:lastRenderedPageBreak/>
         <w:t>Risultati test</w:t>
@@ -30121,7 +30121,7 @@
           <w:footerReference w:type="first" r:id="rId134"/>
           <w:pgSz w:w="16838" w:h="11906" w:orient="landscape"/>
           <w:pgMar w:top="1134" w:right="1985" w:bottom="1134" w:left="1418" w:header="567" w:footer="567" w:gutter="0"/>
-          <w:pgNumType w:start="52"/>
+          <w:pgNumType w:start="51"/>
           <w:cols w:space="720"/>
           <w:titlePg/>
           <w:docGrid w:linePitch="272"/>
@@ -30136,7 +30136,7 @@
       <w:pPr>
         <w:pStyle w:val="Titolo2"/>
       </w:pPr>
-      <w:bookmarkStart w:id="59" w:name="_Toc91154257"/>
+      <w:bookmarkStart w:id="59" w:name="_Toc91160824"/>
       <w:r>
         <w:lastRenderedPageBreak/>
         <w:t>Mancanze</w:t>
@@ -30215,7 +30215,7 @@
           <w:footerReference w:type="first" r:id="rId138"/>
           <w:pgSz w:w="11906" w:h="16838"/>
           <w:pgMar w:top="1418" w:right="1134" w:bottom="1985" w:left="1134" w:header="567" w:footer="567" w:gutter="0"/>
-          <w:pgNumType w:start="57"/>
+          <w:pgNumType w:start="56"/>
           <w:cols w:space="720"/>
           <w:titlePg/>
           <w:docGrid w:linePitch="272"/>
@@ -30230,7 +30230,7 @@
         </w:rPr>
       </w:pPr>
       <w:bookmarkStart w:id="60" w:name="_Toc461179227"/>
-      <w:bookmarkStart w:id="61" w:name="_Toc91154258"/>
+      <w:bookmarkStart w:id="61" w:name="_Toc91160825"/>
       <w:r>
         <w:rPr>
           <w:lang w:val="it-IT"/>
@@ -30339,7 +30339,7 @@
           <w:footerReference w:type="first" r:id="rId141"/>
           <w:pgSz w:w="16838" w:h="11906" w:orient="landscape"/>
           <w:pgMar w:top="1134" w:right="1985" w:bottom="1134" w:left="1418" w:header="567" w:footer="567" w:gutter="0"/>
-          <w:pgNumType w:start="58"/>
+          <w:pgNumType w:start="57"/>
           <w:cols w:space="720"/>
           <w:titlePg/>
           <w:docGrid w:linePitch="272"/>
@@ -30354,7 +30354,7 @@
         </w:rPr>
       </w:pPr>
       <w:bookmarkStart w:id="62" w:name="_Toc461179228"/>
-      <w:bookmarkStart w:id="63" w:name="_Toc91154259"/>
+      <w:bookmarkStart w:id="63" w:name="_Toc91160826"/>
       <w:r>
         <w:rPr>
           <w:lang w:val="it-IT"/>
@@ -30370,7 +30370,7 @@
         <w:pStyle w:val="Titolo2"/>
       </w:pPr>
       <w:bookmarkStart w:id="64" w:name="_Toc461179229"/>
-      <w:bookmarkStart w:id="65" w:name="_Toc91154260"/>
+      <w:bookmarkStart w:id="65" w:name="_Toc91160827"/>
       <w:r>
         <w:t>Sviluppi futuri</w:t>
       </w:r>
@@ -30417,7 +30417,7 @@
         <w:pStyle w:val="Titolo2"/>
       </w:pPr>
       <w:bookmarkStart w:id="66" w:name="_Toc461179230"/>
-      <w:bookmarkStart w:id="67" w:name="_Toc91154261"/>
+      <w:bookmarkStart w:id="67" w:name="_Toc91160828"/>
       <w:r>
         <w:t>Considerazioni personali</w:t>
       </w:r>
@@ -30517,7 +30517,7 @@
         </w:rPr>
       </w:pPr>
       <w:bookmarkStart w:id="68" w:name="_Toc461179231"/>
-      <w:bookmarkStart w:id="69" w:name="_Toc91154262"/>
+      <w:bookmarkStart w:id="69" w:name="_Toc91160829"/>
       <w:r>
         <w:rPr>
           <w:lang w:val="it-IT"/>
@@ -30533,7 +30533,7 @@
         <w:pStyle w:val="Titolo2"/>
       </w:pPr>
       <w:bookmarkStart w:id="70" w:name="_Toc461179234"/>
-      <w:bookmarkStart w:id="71" w:name="_Toc91154263"/>
+      <w:bookmarkStart w:id="71" w:name="_Toc91160830"/>
       <w:r>
         <w:t>Sitografia</w:t>
       </w:r>
@@ -30814,7 +30814,7 @@
         </w:rPr>
       </w:pPr>
       <w:bookmarkStart w:id="72" w:name="_Toc461179235"/>
-      <w:bookmarkStart w:id="73" w:name="_Toc91154264"/>
+      <w:bookmarkStart w:id="73" w:name="_Toc91160831"/>
       <w:r>
         <w:rPr>
           <w:lang w:val="it-IT"/>
@@ -30940,7 +30940,7 @@
       <w:footerReference w:type="first" r:id="rId149"/>
       <w:pgSz w:w="11906" w:h="16838"/>
       <w:pgMar w:top="1418" w:right="1134" w:bottom="1985" w:left="1134" w:header="567" w:footer="567" w:gutter="0"/>
-      <w:pgNumType w:start="59"/>
+      <w:pgNumType w:start="58"/>
       <w:cols w:space="720"/>
       <w:titlePg/>
       <w:docGrid w:linePitch="272"/>
@@ -41057,7 +41057,7 @@
 </file>
 
 <file path=customXml/itemProps1.xml><?xml version="1.0" encoding="utf-8"?>
-<ds:datastoreItem xmlns:ds="http://schemas.openxmlformats.org/officeDocument/2006/customXml" ds:itemID="{E41AAB0B-9844-48D8-9628-EF819D212C02}">
+<ds:datastoreItem xmlns:ds="http://schemas.openxmlformats.org/officeDocument/2006/customXml" ds:itemID="{DBAD12EB-9826-4910-8564-FE337C408F8B}">
   <ds:schemaRefs>
     <ds:schemaRef ds:uri="http://schemas.openxmlformats.org/officeDocument/2006/bibliography"/>
   </ds:schemaRefs>

</xml_diff>